<commit_message>
manuscript with refined hypotheses and abstract #20
@teixeirak - updated manuscript with info from this issue
</commit_message>
<xml_diff>
--- a/doc/manuscript_hkk_drought_sensitivity.docx
+++ b/doc/manuscript_hkk_drought_sensitivity.docx
@@ -11,85 +11,13 @@
           <w:bCs/>
           <w:b/>
         </w:rPr>
-        <w:t xml:space="preserve">Title 1:</w:t>
-      </w:r>
-      <w:r>
-        <w:t xml:space="preserve"> </w:t>
-      </w:r>
-      <w:r>
-        <w:t xml:space="preserve">Sensitivity of tree growth to drought in a seasonally dry tropical forest using long-term dendrometer band measurements</w:t>
-      </w:r>
-    </w:p>
-    <w:p>
-      <w:pPr>
-        <w:pStyle w:val="BodyText"/>
-      </w:pPr>
-      <w:r>
-        <w:rPr>
-          <w:bCs/>
-          <w:b/>
-        </w:rPr>
-        <w:t xml:space="preserve">Title 2:</w:t>
-      </w:r>
-      <w:r>
-        <w:t xml:space="preserve"> </w:t>
-      </w:r>
-      <w:r>
-        <w:t xml:space="preserve">Contrasting effects of species and environmental predictors on tree growth sensitivity to different/two droughts in a seasonally dry tropical forest</w:t>
-      </w:r>
-    </w:p>
-    <w:p>
-      <w:pPr>
-        <w:pStyle w:val="BodyText"/>
-      </w:pPr>
-      <w:r>
-        <w:rPr>
-          <w:bCs/>
-          <w:b/>
-        </w:rPr>
-        <w:t xml:space="preserve">Title 3:</w:t>
-      </w:r>
-      <w:r>
-        <w:t xml:space="preserve"> </w:t>
-      </w:r>
-      <w:r>
-        <w:t xml:space="preserve">Diversity of species- and environment-mediated drought responses in a seasonally dry tropical forest</w:t>
-      </w:r>
-    </w:p>
-    <w:p>
-      <w:pPr>
-        <w:pStyle w:val="BodyText"/>
-      </w:pPr>
-      <w:r>
-        <w:rPr>
-          <w:bCs/>
-          <w:b/>
-        </w:rPr>
-        <w:t xml:space="preserve">Title 4:</w:t>
-      </w:r>
-      <w:r>
-        <w:t xml:space="preserve"> </w:t>
-      </w:r>
-      <w:r>
-        <w:t xml:space="preserve">Long-term dendrometer band measurements reveal diverse species- and environment-mediated drought responses in a seasonally dry tropical forest</w:t>
-      </w:r>
-    </w:p>
-    <w:p>
-      <w:pPr>
-        <w:pStyle w:val="BodyText"/>
-      </w:pPr>
-      <w:r>
-        <w:rPr>
-          <w:bCs/>
-          <w:b/>
-        </w:rPr>
-        <w:t xml:space="preserve">Title 5:</w:t>
-      </w:r>
-      <w:r>
-        <w:t xml:space="preserve"> </w:t>
-      </w:r>
-      <w:r>
-        <w:t xml:space="preserve">Deciduousness may exacerbate/worsen/amplify tree growth sensitivity during wet season droughts in seasonally dry tropical forests</w:t>
+        <w:t xml:space="preserve">Title:</w:t>
+      </w:r>
+      <w:r>
+        <w:t xml:space="preserve"> </w:t>
+      </w:r>
+      <w:r>
+        <w:t xml:space="preserve">Tropical tree drought sensitivity is jointly shaped by species adaptations, individual microenvironments, and drought characteristics</w:t>
       </w:r>
     </w:p>
     <w:p>
@@ -1374,34 +1302,40 @@
         <w:pStyle w:val="FirstParagraph"/>
       </w:pPr>
       <w:r>
-        <w:t xml:space="preserve">Tropical tree woody growth has long-lasting impacts on the terrestrial carbon pool, but how climate anomalies like drought might impact the growth of tropical tree growth is poorly understood.</w:t>
-      </w:r>
-      <w:r>
-        <w:t xml:space="preserve"> </w:t>
-      </w:r>
-      <w:r>
-        <w:t xml:space="preserve">In seasonally dry tropical forests, species evolutionary adaptations to hot dry seasons, like dry season deciduousness, or species distributions in relation to water availability might buffer growth sensitivity to drought.</w:t>
-      </w:r>
-      <w:r>
-        <w:t xml:space="preserve"> </w:t>
-      </w:r>
-      <w:r>
-        <w:t xml:space="preserve"> </w:t>
-      </w:r>
-      <w:r>
-        <w:t xml:space="preserve">We used a unique data record - manual dendrometer band measurements over 15 years on 1820 trees across 30 species in a seasonally dry tropical forest in</w:t>
-      </w:r>
-      <w:r>
-        <w:t xml:space="preserve"> </w:t>
-      </w:r>
-      <w:r>
-        <w:t xml:space="preserve">Thailand, along with species and individual characteristics, using Bayesian regressions in a causal modelling framework to predict the sensitivity of tree growth to drought in two ENSO drought events with different characteristics - a wet-/dry-season drought.</w:t>
-      </w:r>
-      <w:r>
-        <w:t xml:space="preserve"> </w:t>
-      </w:r>
-      <w:r>
-        <w:t xml:space="preserve">Species and stems exhibited a wide range of drought sensitivities within a drought event, as well as contrasting responses across these two droughts.</w:t>
+        <w:t xml:space="preserve">The frequency and intensity of droughts are increasing across tropical forests, altering tree demography and its contribution to the land carbon sink.</w:t>
+      </w:r>
+      <w:r>
+        <w:t xml:space="preserve"> </w:t>
+      </w:r>
+      <w:r>
+        <w:t xml:space="preserve">In seasonally dry forests, species adaptations to strong dry seasons might confer drought resistance, but this resistance may be variable with individual microenvironments and across drought events.</w:t>
+      </w:r>
+      <w:r>
+        <w:t xml:space="preserve"> </w:t>
+      </w:r>
+      <w:r>
+        <w:t xml:space="preserve">We analysed a unique data record - manual dendrometer band measurements over 15 years on 1820 trees across 30 species in a seasonally dry tropical forest in</w:t>
+      </w:r>
+      <w:r>
+        <w:t xml:space="preserve"> </w:t>
+      </w:r>
+      <w:r>
+        <w:t xml:space="preserve">Thailand,</w:t>
+      </w:r>
+      <w:r>
+        <w:t xml:space="preserve"> </w:t>
+      </w:r>
+      <w:r>
+        <w:t xml:space="preserve"> </w:t>
+      </w:r>
+      <w:r>
+        <w:t xml:space="preserve">to predict the drought sensitivity of tree growth in two climatically distinct droughts.</w:t>
+      </w:r>
+      <w:r>
+        <w:t xml:space="preserve"> </w:t>
+      </w:r>
+      <w:r>
+        <w:t xml:space="preserve">Species and stems exhibited a wide range of drought sensitivities within a drought event, and inconsistent responses across these two droughts.</w:t>
       </w:r>
       <w:r>
         <w:t xml:space="preserve"> </w:t>
@@ -1413,13 +1347,13 @@
         <w:t xml:space="preserve"> </w:t>
       </w:r>
       <w:r>
-        <w:t xml:space="preserve">Crown exposure was associated with stronger negative sensitivities in the dry season drought.</w:t>
-      </w:r>
-      <w:r>
-        <w:t xml:space="preserve"> </w:t>
-      </w:r>
-      <w:r>
-        <w:t xml:space="preserve">With observed regime shifts in precipitation across the global tropics and increasing incidence of climate anomalies, trees within seasonally dry tropical forests might experience divergent responses.</w:t>
+        <w:t xml:space="preserve">Although exposed trees were more sensitive, access to water through larger size or topographic location buffered growth declines.</w:t>
+      </w:r>
+      <w:r>
+        <w:t xml:space="preserve"> </w:t>
+      </w:r>
+      <w:r>
+        <w:t xml:space="preserve">Heterogenous responses of species and individuals to droughts indicate potential spatiotemporal insurance effects in diverse forests in the face of increased climate anomalies.</w:t>
       </w:r>
     </w:p>
     <w:p>
@@ -1428,7 +1362,7 @@
       </w:r>
     </w:p>
     <w:bookmarkEnd w:id="23"/>
-    <w:bookmarkStart w:id="28" w:name="introduction"/>
+    <w:bookmarkStart w:id="24" w:name="introduction"/>
     <w:p>
       <w:pPr>
         <w:pStyle w:val="Heading1"/>
@@ -1633,7 +1567,7 @@
         <w:pStyle w:val="BodyText"/>
       </w:pPr>
       <w:r>
-        <w:t xml:space="preserve">Seasonally dry tropical forests can be more vulnerable to droughts, despite trees being adapted to strong dry seasons.</w:t>
+        <w:t xml:space="preserve">Seasonally dry tropical forests can be vulnerable to droughts, despite trees being adapted to strong dry seasons.</w:t>
       </w:r>
       <w:r>
         <w:br/>
@@ -2016,6 +1950,2805 @@
         <w:br/>
       </w:r>
     </w:p>
+    <w:tbl xmlns:w="http://schemas.openxmlformats.org/wordprocessingml/2006/main" xmlns:r="http://schemas.openxmlformats.org/officeDocument/2006/relationships" xmlns:w14="http://schemas.microsoft.com/office/word/2010/wordml" xmlns:wp="http://schemas.openxmlformats.org/drawingml/2006/wordprocessingDrawing" xmlns:a="http://schemas.openxmlformats.org/drawingml/2006/main" xmlns:pic="http://schemas.openxmlformats.org/drawingml/2006/picture">
+      <w:tblPr>
+        <w:tblLayout w:type="fixed"/>
+        <w:jc w:val="center"/>
+        <w:tblLook w:firstRow="1" w:lastRow="0" w:firstColumn="0" w:lastColumn="0" w:noHBand="0" w:noVBand="1"/>
+      </w:tblPr>
+      <w:tblGrid>
+        <w:gridCol w:w="3412"/>
+        <w:gridCol w:w="1291"/>
+        <w:gridCol w:w="1321"/>
+        <w:gridCol w:w="1131"/>
+      </w:tblGrid>
+      <w:tr>
+        <w:trPr>
+          <w:trHeight w:val="542" w:hRule="auto"/>
+          <w:tblHeader/>
+        </w:trPr>
+        header 1
+        <w:tc>
+          <w:tcPr>
+            <w:tcBorders>
+              <w:bottom w:val="single" w:sz="12" w:space="0" w:color="666666"/>
+              <w:top w:val="single" w:sz="12" w:space="0" w:color="666666"/>
+              <w:left w:val="none" w:sz="0" w:space="0" w:color="000000"/>
+              <w:right w:val="none" w:sz="0" w:space="0" w:color="000000"/>
+            </w:tcBorders>
+            <w:shd w:val="clear" w:color="auto" w:fill="FFFFFF"/>
+            <w:tcMar>
+              <w:top w:w="0" w:type="dxa"/>
+              <w:bottom w:w="0" w:type="dxa"/>
+              <w:left w:w="0" w:type="dxa"/>
+              <w:right w:w="0" w:type="dxa"/>
+            </w:tcMar>
+            <w:vAlign w:val="center"/>
+          </w:tcPr>
+          <w:p>
+            <w:pPr>
+              <w:pStyle w:val="Normal"/>
+              <w:jc w:val="left"/>
+              <w:pBdr>
+                <w:bottom w:val="none" w:sz="0" w:space="0" w:color="000000"/>
+                <w:top w:val="none" w:sz="0" w:space="0" w:color="000000"/>
+                <w:left w:val="none" w:sz="0" w:space="0" w:color="000000"/>
+                <w:right w:val="none" w:sz="0" w:space="0" w:color="000000"/>
+              </w:pBdr>
+              <w:spacing w:after="100" w:before="100" w:line="240"/>
+              <w:ind w:left="100" w:right="100" w:firstLine="0" w:firstLineChars="0"/>
+            </w:pPr>
+            <w:r xmlns:w="http://schemas.openxmlformats.org/wordprocessingml/2006/main" xmlns:wp="http://schemas.openxmlformats.org/drawingml/2006/wordprocessingDrawing" xmlns:r="http://schemas.openxmlformats.org/officeDocument/2006/relationships" xmlns:w14="http://schemas.microsoft.com/office/word/2010/wordml">
+              <w:rPr>
+                <w:rFonts w:ascii="Arial" w:hAnsi="Arial" w:eastAsia="Arial" w:cs="Arial"/>
+                <w:i w:val="false"/>
+                <w:b w:val="false"/>
+                <w:u w:val="none"/>
+                <w:sz w:val="18"/>
+                <w:szCs w:val="18"/>
+                <w:color w:val="000000"/>
+              </w:rPr>
+              <w:t xml:space="preserve"/>
+            </w:r>
+          </w:p>
+        </w:tc>
+        <w:tc>
+          <w:tcPr>
+            <w:tcBorders>
+              <w:bottom w:val="single" w:sz="12" w:space="0" w:color="666666"/>
+              <w:top w:val="single" w:sz="12" w:space="0" w:color="666666"/>
+              <w:left w:val="none" w:sz="0" w:space="0" w:color="000000"/>
+              <w:right w:val="none" w:sz="0" w:space="0" w:color="000000"/>
+            </w:tcBorders>
+            <w:shd w:val="clear" w:color="auto" w:fill="FFFFFF"/>
+            <w:tcMar>
+              <w:top w:w="0" w:type="dxa"/>
+              <w:bottom w:w="0" w:type="dxa"/>
+              <w:left w:w="0" w:type="dxa"/>
+              <w:right w:w="0" w:type="dxa"/>
+            </w:tcMar>
+            <w:vAlign w:val="center"/>
+          </w:tcPr>
+          <w:p>
+            <w:pPr>
+              <w:pStyle w:val="Normal"/>
+              <w:jc w:val="left"/>
+              <w:pBdr>
+                <w:bottom w:val="none" w:sz="0" w:space="0" w:color="000000"/>
+                <w:top w:val="none" w:sz="0" w:space="0" w:color="000000"/>
+                <w:left w:val="none" w:sz="0" w:space="0" w:color="000000"/>
+                <w:right w:val="none" w:sz="0" w:space="0" w:color="000000"/>
+              </w:pBdr>
+              <w:spacing w:after="100" w:before="100" w:line="240"/>
+              <w:ind w:left="100" w:right="100" w:firstLine="0" w:firstLineChars="0"/>
+            </w:pPr>
+            <w:r xmlns:w="http://schemas.openxmlformats.org/wordprocessingml/2006/main" xmlns:wp="http://schemas.openxmlformats.org/drawingml/2006/wordprocessingDrawing" xmlns:r="http://schemas.openxmlformats.org/officeDocument/2006/relationships" xmlns:w14="http://schemas.microsoft.com/office/word/2010/wordml">
+              <w:rPr>
+                <w:rFonts w:ascii="Arial" w:hAnsi="Arial" w:eastAsia="Arial" w:cs="Arial"/>
+                <w:i w:val="false"/>
+                <w:b w:val="false"/>
+                <w:u w:val="none"/>
+                <w:sz w:val="18"/>
+                <w:szCs w:val="18"/>
+                <w:color w:val="000000"/>
+              </w:rPr>
+              <w:t xml:space="preserve">2010</w:t>
+            </w:r>
+          </w:p>
+        </w:tc>
+        <w:tc>
+          <w:tcPr>
+            <w:tcBorders>
+              <w:bottom w:val="single" w:sz="12" w:space="0" w:color="666666"/>
+              <w:top w:val="single" w:sz="12" w:space="0" w:color="666666"/>
+              <w:left w:val="none" w:sz="0" w:space="0" w:color="000000"/>
+              <w:right w:val="none" w:sz="0" w:space="0" w:color="000000"/>
+            </w:tcBorders>
+            <w:shd w:val="clear" w:color="auto" w:fill="FFFFFF"/>
+            <w:tcMar>
+              <w:top w:w="0" w:type="dxa"/>
+              <w:bottom w:w="0" w:type="dxa"/>
+              <w:left w:w="0" w:type="dxa"/>
+              <w:right w:w="0" w:type="dxa"/>
+            </w:tcMar>
+            <w:vAlign w:val="center"/>
+          </w:tcPr>
+          <w:p>
+            <w:pPr>
+              <w:pStyle w:val="Normal"/>
+              <w:jc w:val="left"/>
+              <w:pBdr>
+                <w:bottom w:val="none" w:sz="0" w:space="0" w:color="000000"/>
+                <w:top w:val="none" w:sz="0" w:space="0" w:color="000000"/>
+                <w:left w:val="none" w:sz="0" w:space="0" w:color="000000"/>
+                <w:right w:val="none" w:sz="0" w:space="0" w:color="000000"/>
+              </w:pBdr>
+              <w:spacing w:after="100" w:before="100" w:line="240"/>
+              <w:ind w:left="100" w:right="100" w:firstLine="0" w:firstLineChars="0"/>
+            </w:pPr>
+            <w:r xmlns:w="http://schemas.openxmlformats.org/wordprocessingml/2006/main" xmlns:wp="http://schemas.openxmlformats.org/drawingml/2006/wordprocessingDrawing" xmlns:r="http://schemas.openxmlformats.org/officeDocument/2006/relationships" xmlns:w14="http://schemas.microsoft.com/office/word/2010/wordml">
+              <w:rPr>
+                <w:rFonts w:ascii="Arial" w:hAnsi="Arial" w:eastAsia="Arial" w:cs="Arial"/>
+                <w:i w:val="false"/>
+                <w:b w:val="false"/>
+                <w:u w:val="none"/>
+                <w:sz w:val="18"/>
+                <w:szCs w:val="18"/>
+                <w:color w:val="000000"/>
+              </w:rPr>
+              <w:t xml:space="preserve">2015</w:t>
+            </w:r>
+          </w:p>
+        </w:tc>
+        <w:tc>
+          <w:tcPr>
+            <w:tcBorders>
+              <w:bottom w:val="single" w:sz="12" w:space="0" w:color="666666"/>
+              <w:top w:val="single" w:sz="12" w:space="0" w:color="666666"/>
+              <w:left w:val="none" w:sz="0" w:space="0" w:color="000000"/>
+              <w:right w:val="none" w:sz="0" w:space="0" w:color="000000"/>
+            </w:tcBorders>
+            <w:shd w:val="clear" w:color="auto" w:fill="FFFFFF"/>
+            <w:tcMar>
+              <w:top w:w="0" w:type="dxa"/>
+              <w:bottom w:w="0" w:type="dxa"/>
+              <w:left w:w="0" w:type="dxa"/>
+              <w:right w:w="0" w:type="dxa"/>
+            </w:tcMar>
+            <w:vAlign w:val="center"/>
+          </w:tcPr>
+          <w:p>
+            <w:pPr>
+              <w:pStyle w:val="Normal"/>
+              <w:jc w:val="left"/>
+              <w:pBdr>
+                <w:bottom w:val="none" w:sz="0" w:space="0" w:color="000000"/>
+                <w:top w:val="none" w:sz="0" w:space="0" w:color="000000"/>
+                <w:left w:val="none" w:sz="0" w:space="0" w:color="000000"/>
+                <w:right w:val="none" w:sz="0" w:space="0" w:color="000000"/>
+              </w:pBdr>
+              <w:spacing w:after="100" w:before="100" w:line="240"/>
+              <w:ind w:left="100" w:right="100" w:firstLine="0" w:firstLineChars="0"/>
+            </w:pPr>
+            <w:r xmlns:w="http://schemas.openxmlformats.org/wordprocessingml/2006/main" xmlns:wp="http://schemas.openxmlformats.org/drawingml/2006/wordprocessingDrawing" xmlns:r="http://schemas.openxmlformats.org/officeDocument/2006/relationships" xmlns:w14="http://schemas.microsoft.com/office/word/2010/wordml">
+              <w:rPr>
+                <w:rFonts w:ascii="Arial" w:hAnsi="Arial" w:eastAsia="Arial" w:cs="Arial"/>
+                <w:i w:val="false"/>
+                <w:b w:val="false"/>
+                <w:u w:val="none"/>
+                <w:sz w:val="18"/>
+                <w:szCs w:val="18"/>
+                <w:color w:val="000000"/>
+              </w:rPr>
+              <w:t xml:space="preserve">evidence</w:t>
+            </w:r>
+          </w:p>
+        </w:tc>
+      </w:tr>
+      <w:tr>
+        <w:trPr>
+          <w:trHeight w:val="577" w:hRule="auto"/>
+        </w:trPr>
+        body 1
+        <w:tc>
+          <w:tcPr>
+            <w:tcBorders>
+              <w:bottom w:val="single" w:sz="8" w:space="0" w:color="666666"/>
+              <w:top w:val="single" w:sz="12" w:space="0" w:color="666666"/>
+              <w:left w:val="none" w:sz="0" w:space="0" w:color="000000"/>
+              <w:right w:val="none" w:sz="0" w:space="0" w:color="000000"/>
+            </w:tcBorders>
+            <w:shd w:val="clear" w:color="auto" w:fill="FFFFFF"/>
+            <w:tcMar>
+              <w:top w:w="0" w:type="dxa"/>
+              <w:bottom w:w="0" w:type="dxa"/>
+              <w:left w:w="0" w:type="dxa"/>
+              <w:right w:w="0" w:type="dxa"/>
+            </w:tcMar>
+            <w:vAlign w:val="center"/>
+          </w:tcPr>
+          <w:p>
+            <w:pPr>
+              <w:pStyle w:val="Normal"/>
+              <w:jc w:val="left"/>
+              <w:pBdr>
+                <w:bottom w:val="none" w:sz="0" w:space="0" w:color="000000"/>
+                <w:top w:val="none" w:sz="0" w:space="0" w:color="000000"/>
+                <w:left w:val="none" w:sz="0" w:space="0" w:color="000000"/>
+                <w:right w:val="none" w:sz="0" w:space="0" w:color="000000"/>
+              </w:pBdr>
+              <w:spacing w:after="100" w:before="100" w:line="240"/>
+              <w:ind w:left="100" w:right="100" w:firstLine="0" w:firstLineChars="0"/>
+            </w:pPr>
+            <w:r xmlns:w="http://schemas.openxmlformats.org/wordprocessingml/2006/main" xmlns:wp="http://schemas.openxmlformats.org/drawingml/2006/wordprocessingDrawing" xmlns:r="http://schemas.openxmlformats.org/officeDocument/2006/relationships" xmlns:w14="http://schemas.microsoft.com/office/word/2010/wordml">
+              <w:rPr>
+                <w:rFonts w:ascii="Arial" w:hAnsi="Arial" w:eastAsia="Arial" w:cs="Arial"/>
+                <w:i w:val="false"/>
+                <w:b w:val="true"/>
+                <w:u w:val="none"/>
+                <w:sz w:val="18"/>
+                <w:szCs w:val="18"/>
+                <w:color w:val="000000"/>
+              </w:rPr>
+              <w:t xml:space="preserve">Drought characteristics</w:t>
+            </w:r>
+          </w:p>
+        </w:tc>
+        <w:tc>
+          <w:tcPr>
+            <w:tcBorders>
+              <w:bottom w:val="single" w:sz="8" w:space="0" w:color="666666"/>
+              <w:top w:val="single" w:sz="12" w:space="0" w:color="666666"/>
+              <w:left w:val="none" w:sz="0" w:space="0" w:color="000000"/>
+              <w:right w:val="none" w:sz="0" w:space="0" w:color="000000"/>
+            </w:tcBorders>
+            <w:shd w:val="clear" w:color="auto" w:fill="FFFFFF"/>
+            <w:tcMar>
+              <w:top w:w="0" w:type="dxa"/>
+              <w:bottom w:w="0" w:type="dxa"/>
+              <w:left w:w="0" w:type="dxa"/>
+              <w:right w:w="0" w:type="dxa"/>
+            </w:tcMar>
+            <w:vAlign w:val="center"/>
+          </w:tcPr>
+          <w:p>
+            <w:pPr>
+              <w:pStyle w:val="Normal"/>
+              <w:jc w:val="left"/>
+              <w:pBdr>
+                <w:bottom w:val="none" w:sz="0" w:space="0" w:color="000000"/>
+                <w:top w:val="none" w:sz="0" w:space="0" w:color="000000"/>
+                <w:left w:val="none" w:sz="0" w:space="0" w:color="000000"/>
+                <w:right w:val="none" w:sz="0" w:space="0" w:color="000000"/>
+              </w:pBdr>
+              <w:spacing w:after="100" w:before="100" w:line="240"/>
+              <w:ind w:left="100" w:right="100" w:firstLine="0" w:firstLineChars="0"/>
+            </w:pPr>
+            <w:r xmlns:w="http://schemas.openxmlformats.org/wordprocessingml/2006/main" xmlns:wp="http://schemas.openxmlformats.org/drawingml/2006/wordprocessingDrawing" xmlns:r="http://schemas.openxmlformats.org/officeDocument/2006/relationships" xmlns:w14="http://schemas.microsoft.com/office/word/2010/wordml">
+              <w:rPr>
+                <w:rFonts w:ascii="Arial" w:hAnsi="Arial" w:eastAsia="Arial" w:cs="Arial"/>
+                <w:i w:val="false"/>
+                <w:b w:val="true"/>
+                <w:u w:val="none"/>
+                <w:sz w:val="18"/>
+                <w:szCs w:val="18"/>
+                <w:color w:val="000000"/>
+              </w:rPr>
+              <w:t xml:space="preserve"/>
+            </w:r>
+          </w:p>
+        </w:tc>
+        <w:tc>
+          <w:tcPr>
+            <w:tcBorders>
+              <w:bottom w:val="single" w:sz="8" w:space="0" w:color="666666"/>
+              <w:top w:val="single" w:sz="12" w:space="0" w:color="666666"/>
+              <w:left w:val="none" w:sz="0" w:space="0" w:color="000000"/>
+              <w:right w:val="none" w:sz="0" w:space="0" w:color="000000"/>
+            </w:tcBorders>
+            <w:shd w:val="clear" w:color="auto" w:fill="FFFFFF"/>
+            <w:tcMar>
+              <w:top w:w="0" w:type="dxa"/>
+              <w:bottom w:w="0" w:type="dxa"/>
+              <w:left w:w="0" w:type="dxa"/>
+              <w:right w:w="0" w:type="dxa"/>
+            </w:tcMar>
+            <w:vAlign w:val="center"/>
+          </w:tcPr>
+          <w:p>
+            <w:pPr>
+              <w:pStyle w:val="Normal"/>
+              <w:jc w:val="left"/>
+              <w:pBdr>
+                <w:bottom w:val="none" w:sz="0" w:space="0" w:color="000000"/>
+                <w:top w:val="none" w:sz="0" w:space="0" w:color="000000"/>
+                <w:left w:val="none" w:sz="0" w:space="0" w:color="000000"/>
+                <w:right w:val="none" w:sz="0" w:space="0" w:color="000000"/>
+              </w:pBdr>
+              <w:spacing w:after="100" w:before="100" w:line="240"/>
+              <w:ind w:left="100" w:right="100" w:firstLine="0" w:firstLineChars="0"/>
+            </w:pPr>
+            <w:r xmlns:w="http://schemas.openxmlformats.org/wordprocessingml/2006/main" xmlns:wp="http://schemas.openxmlformats.org/drawingml/2006/wordprocessingDrawing" xmlns:r="http://schemas.openxmlformats.org/officeDocument/2006/relationships" xmlns:w14="http://schemas.microsoft.com/office/word/2010/wordml">
+              <w:rPr>
+                <w:rFonts w:ascii="Arial" w:hAnsi="Arial" w:eastAsia="Arial" w:cs="Arial"/>
+                <w:i w:val="false"/>
+                <w:b w:val="true"/>
+                <w:u w:val="none"/>
+                <w:sz w:val="18"/>
+                <w:szCs w:val="18"/>
+                <w:color w:val="000000"/>
+              </w:rPr>
+              <w:t xml:space="preserve"/>
+            </w:r>
+          </w:p>
+        </w:tc>
+        <w:tc>
+          <w:tcPr>
+            <w:tcBorders>
+              <w:bottom w:val="single" w:sz="8" w:space="0" w:color="666666"/>
+              <w:top w:val="single" w:sz="12" w:space="0" w:color="666666"/>
+              <w:left w:val="none" w:sz="0" w:space="0" w:color="000000"/>
+              <w:right w:val="none" w:sz="0" w:space="0" w:color="000000"/>
+            </w:tcBorders>
+            <w:shd w:val="clear" w:color="auto" w:fill="FFFFFF"/>
+            <w:tcMar>
+              <w:top w:w="0" w:type="dxa"/>
+              <w:bottom w:w="0" w:type="dxa"/>
+              <w:left w:w="0" w:type="dxa"/>
+              <w:right w:w="0" w:type="dxa"/>
+            </w:tcMar>
+            <w:vAlign w:val="center"/>
+          </w:tcPr>
+          <w:p>
+            <w:pPr>
+              <w:pStyle w:val="Normal"/>
+              <w:jc w:val="left"/>
+              <w:pBdr>
+                <w:bottom w:val="none" w:sz="0" w:space="0" w:color="000000"/>
+                <w:top w:val="none" w:sz="0" w:space="0" w:color="000000"/>
+                <w:left w:val="none" w:sz="0" w:space="0" w:color="000000"/>
+                <w:right w:val="none" w:sz="0" w:space="0" w:color="000000"/>
+              </w:pBdr>
+              <w:spacing w:after="100" w:before="100" w:line="240"/>
+              <w:ind w:left="100" w:right="100" w:firstLine="0" w:firstLineChars="0"/>
+            </w:pPr>
+            <w:r xmlns:w="http://schemas.openxmlformats.org/wordprocessingml/2006/main" xmlns:wp="http://schemas.openxmlformats.org/drawingml/2006/wordprocessingDrawing" xmlns:r="http://schemas.openxmlformats.org/officeDocument/2006/relationships" xmlns:w14="http://schemas.microsoft.com/office/word/2010/wordml">
+              <w:rPr>
+                <w:rFonts w:ascii="Arial" w:hAnsi="Arial" w:eastAsia="Arial" w:cs="Arial"/>
+                <w:i w:val="false"/>
+                <w:b w:val="true"/>
+                <w:u w:val="none"/>
+                <w:sz w:val="18"/>
+                <w:szCs w:val="18"/>
+                <w:color w:val="000000"/>
+              </w:rPr>
+              <w:t xml:space="preserve"/>
+            </w:r>
+          </w:p>
+        </w:tc>
+      </w:tr>
+      <w:tr>
+        <w:trPr>
+          <w:trHeight w:val="578" w:hRule="auto"/>
+        </w:trPr>
+        body 2
+        <w:tc>
+          <w:tcPr>
+            <w:tcBorders>
+              <w:bottom w:val="none" w:sz="0" w:space="0" w:color="000000"/>
+              <w:top w:val="single" w:sz="8" w:space="0" w:color="666666"/>
+              <w:left w:val="none" w:sz="0" w:space="0" w:color="000000"/>
+              <w:right w:val="none" w:sz="0" w:space="0" w:color="000000"/>
+            </w:tcBorders>
+            <w:shd w:val="clear" w:color="auto" w:fill="FFFFFF"/>
+            <w:tcMar>
+              <w:top w:w="0" w:type="dxa"/>
+              <w:bottom w:w="0" w:type="dxa"/>
+              <w:left w:w="0" w:type="dxa"/>
+              <w:right w:w="0" w:type="dxa"/>
+            </w:tcMar>
+            <w:vAlign w:val="center"/>
+          </w:tcPr>
+          <w:p>
+            <w:pPr>
+              <w:pStyle w:val="Normal"/>
+              <w:jc w:val="left"/>
+              <w:pBdr>
+                <w:bottom w:val="none" w:sz="0" w:space="0" w:color="000000"/>
+                <w:top w:val="none" w:sz="0" w:space="0" w:color="000000"/>
+                <w:left w:val="none" w:sz="0" w:space="0" w:color="000000"/>
+                <w:right w:val="none" w:sz="0" w:space="0" w:color="000000"/>
+              </w:pBdr>
+              <w:spacing w:after="100" w:before="100" w:line="240"/>
+              <w:ind w:left="100" w:right="100" w:firstLine="0" w:firstLineChars="0"/>
+            </w:pPr>
+            <w:r xmlns:w="http://schemas.openxmlformats.org/wordprocessingml/2006/main" xmlns:wp="http://schemas.openxmlformats.org/drawingml/2006/wordprocessingDrawing" xmlns:r="http://schemas.openxmlformats.org/officeDocument/2006/relationships" xmlns:w14="http://schemas.microsoft.com/office/word/2010/wordml">
+              <w:rPr>
+                <w:rFonts w:ascii="Arial" w:hAnsi="Arial" w:eastAsia="Arial" w:cs="Arial"/>
+                <w:i w:val="false"/>
+                <w:b w:val="false"/>
+                <w:u w:val="none"/>
+                <w:sz w:val="18"/>
+                <w:szCs w:val="18"/>
+                <w:color w:val="000000"/>
+              </w:rPr>
+              <w:t xml:space="preserve"/>
+            </w:r>
+          </w:p>
+        </w:tc>
+        <w:tc>
+          <w:tcPr>
+            <w:tcBorders>
+              <w:bottom w:val="none" w:sz="0" w:space="0" w:color="000000"/>
+              <w:top w:val="single" w:sz="8" w:space="0" w:color="666666"/>
+              <w:left w:val="none" w:sz="0" w:space="0" w:color="000000"/>
+              <w:right w:val="none" w:sz="0" w:space="0" w:color="000000"/>
+            </w:tcBorders>
+            <w:shd w:val="clear" w:color="auto" w:fill="FFFFFF"/>
+            <w:tcMar>
+              <w:top w:w="0" w:type="dxa"/>
+              <w:bottom w:w="0" w:type="dxa"/>
+              <w:left w:w="0" w:type="dxa"/>
+              <w:right w:w="0" w:type="dxa"/>
+            </w:tcMar>
+            <w:vAlign w:val="center"/>
+          </w:tcPr>
+          <w:p>
+            <w:pPr>
+              <w:pStyle w:val="Normal"/>
+              <w:jc w:val="left"/>
+              <w:pBdr>
+                <w:bottom w:val="none" w:sz="0" w:space="0" w:color="000000"/>
+                <w:top w:val="none" w:sz="0" w:space="0" w:color="000000"/>
+                <w:left w:val="none" w:sz="0" w:space="0" w:color="000000"/>
+                <w:right w:val="none" w:sz="0" w:space="0" w:color="000000"/>
+              </w:pBdr>
+              <w:spacing w:after="100" w:before="100" w:line="240"/>
+              <w:ind w:left="100" w:right="100" w:firstLine="0" w:firstLineChars="0"/>
+            </w:pPr>
+            <w:r xmlns:w="http://schemas.openxmlformats.org/wordprocessingml/2006/main" xmlns:wp="http://schemas.openxmlformats.org/drawingml/2006/wordprocessingDrawing" xmlns:r="http://schemas.openxmlformats.org/officeDocument/2006/relationships" xmlns:w14="http://schemas.microsoft.com/office/word/2010/wordml">
+              <w:rPr>
+                <w:rFonts w:ascii="Arial" w:hAnsi="Arial" w:eastAsia="Arial" w:cs="Arial"/>
+                <w:i w:val="false"/>
+                <w:b w:val="false"/>
+                <w:u w:val="none"/>
+                <w:sz w:val="18"/>
+                <w:szCs w:val="18"/>
+                <w:color w:val="000000"/>
+              </w:rPr>
+              <w:t xml:space="preserve">dry season</w:t>
+            </w:r>
+          </w:p>
+        </w:tc>
+        <w:tc>
+          <w:tcPr>
+            <w:tcBorders>
+              <w:bottom w:val="none" w:sz="0" w:space="0" w:color="000000"/>
+              <w:top w:val="single" w:sz="8" w:space="0" w:color="666666"/>
+              <w:left w:val="none" w:sz="0" w:space="0" w:color="000000"/>
+              <w:right w:val="none" w:sz="0" w:space="0" w:color="000000"/>
+            </w:tcBorders>
+            <w:shd w:val="clear" w:color="auto" w:fill="FFFFFF"/>
+            <w:tcMar>
+              <w:top w:w="0" w:type="dxa"/>
+              <w:bottom w:w="0" w:type="dxa"/>
+              <w:left w:w="0" w:type="dxa"/>
+              <w:right w:w="0" w:type="dxa"/>
+            </w:tcMar>
+            <w:vAlign w:val="center"/>
+          </w:tcPr>
+          <w:p>
+            <w:pPr>
+              <w:pStyle w:val="Normal"/>
+              <w:jc w:val="left"/>
+              <w:pBdr>
+                <w:bottom w:val="none" w:sz="0" w:space="0" w:color="000000"/>
+                <w:top w:val="none" w:sz="0" w:space="0" w:color="000000"/>
+                <w:left w:val="none" w:sz="0" w:space="0" w:color="000000"/>
+                <w:right w:val="none" w:sz="0" w:space="0" w:color="000000"/>
+              </w:pBdr>
+              <w:spacing w:after="100" w:before="100" w:line="240"/>
+              <w:ind w:left="100" w:right="100" w:firstLine="0" w:firstLineChars="0"/>
+            </w:pPr>
+            <w:r xmlns:w="http://schemas.openxmlformats.org/wordprocessingml/2006/main" xmlns:wp="http://schemas.openxmlformats.org/drawingml/2006/wordprocessingDrawing" xmlns:r="http://schemas.openxmlformats.org/officeDocument/2006/relationships" xmlns:w14="http://schemas.microsoft.com/office/word/2010/wordml">
+              <w:rPr>
+                <w:rFonts w:ascii="Arial" w:hAnsi="Arial" w:eastAsia="Arial" w:cs="Arial"/>
+                <w:i w:val="false"/>
+                <w:b w:val="false"/>
+                <w:u w:val="none"/>
+                <w:sz w:val="18"/>
+                <w:szCs w:val="18"/>
+                <w:color w:val="000000"/>
+              </w:rPr>
+              <w:t xml:space="preserve">wet season</w:t>
+            </w:r>
+          </w:p>
+        </w:tc>
+        <w:tc>
+          <w:tcPr>
+            <w:tcBorders>
+              <w:bottom w:val="none" w:sz="0" w:space="0" w:color="000000"/>
+              <w:top w:val="single" w:sz="8" w:space="0" w:color="666666"/>
+              <w:left w:val="none" w:sz="0" w:space="0" w:color="000000"/>
+              <w:right w:val="none" w:sz="0" w:space="0" w:color="000000"/>
+            </w:tcBorders>
+            <w:shd w:val="clear" w:color="auto" w:fill="FFFFFF"/>
+            <w:tcMar>
+              <w:top w:w="0" w:type="dxa"/>
+              <w:bottom w:w="0" w:type="dxa"/>
+              <w:left w:w="0" w:type="dxa"/>
+              <w:right w:w="0" w:type="dxa"/>
+            </w:tcMar>
+            <w:vAlign w:val="center"/>
+          </w:tcPr>
+          <w:p>
+            <w:pPr>
+              <w:pStyle w:val="Normal"/>
+              <w:jc w:val="left"/>
+              <w:pBdr>
+                <w:bottom w:val="none" w:sz="0" w:space="0" w:color="000000"/>
+                <w:top w:val="none" w:sz="0" w:space="0" w:color="000000"/>
+                <w:left w:val="none" w:sz="0" w:space="0" w:color="000000"/>
+                <w:right w:val="none" w:sz="0" w:space="0" w:color="000000"/>
+              </w:pBdr>
+              <w:spacing w:after="100" w:before="100" w:line="240"/>
+              <w:ind w:left="100" w:right="100" w:firstLine="0" w:firstLineChars="0"/>
+            </w:pPr>
+            <w:r xmlns:w="http://schemas.openxmlformats.org/wordprocessingml/2006/main" xmlns:wp="http://schemas.openxmlformats.org/drawingml/2006/wordprocessingDrawing" xmlns:r="http://schemas.openxmlformats.org/officeDocument/2006/relationships" xmlns:w14="http://schemas.microsoft.com/office/word/2010/wordml">
+              <w:rPr>
+                <w:rFonts w:ascii="Arial" w:hAnsi="Arial" w:eastAsia="Arial" w:cs="Arial"/>
+                <w:i w:val="false"/>
+                <w:b w:val="false"/>
+                <w:u w:val="none"/>
+                <w:sz w:val="18"/>
+                <w:szCs w:val="18"/>
+                <w:color w:val="000000"/>
+              </w:rPr>
+              <w:t xml:space="preserve">Fig 1</w:t>
+            </w:r>
+          </w:p>
+        </w:tc>
+      </w:tr>
+      <w:tr>
+        <w:trPr>
+          <w:trHeight w:val="411" w:hRule="auto"/>
+        </w:trPr>
+        body 3
+        <w:tc>
+          <w:tcPr>
+            <w:tcBorders>
+              <w:bottom w:val="none" w:sz="0" w:space="0" w:color="000000"/>
+              <w:top w:val="none" w:sz="0" w:space="0" w:color="000000"/>
+              <w:left w:val="none" w:sz="0" w:space="0" w:color="000000"/>
+              <w:right w:val="none" w:sz="0" w:space="0" w:color="000000"/>
+            </w:tcBorders>
+            <w:shd w:val="clear" w:color="auto" w:fill="FFFFFF"/>
+            <w:tcMar>
+              <w:top w:w="0" w:type="dxa"/>
+              <w:bottom w:w="0" w:type="dxa"/>
+              <w:left w:w="0" w:type="dxa"/>
+              <w:right w:w="0" w:type="dxa"/>
+            </w:tcMar>
+            <w:vAlign w:val="center"/>
+          </w:tcPr>
+          <w:p>
+            <w:pPr>
+              <w:pStyle w:val="Normal"/>
+              <w:jc w:val="left"/>
+              <w:pBdr>
+                <w:bottom w:val="none" w:sz="0" w:space="0" w:color="000000"/>
+                <w:top w:val="none" w:sz="0" w:space="0" w:color="000000"/>
+                <w:left w:val="none" w:sz="0" w:space="0" w:color="000000"/>
+                <w:right w:val="none" w:sz="0" w:space="0" w:color="000000"/>
+              </w:pBdr>
+              <w:spacing w:after="100" w:before="100" w:line="240"/>
+              <w:ind w:left="100" w:right="100" w:firstLine="0" w:firstLineChars="0"/>
+            </w:pPr>
+            <w:r xmlns:w="http://schemas.openxmlformats.org/wordprocessingml/2006/main" xmlns:wp="http://schemas.openxmlformats.org/drawingml/2006/wordprocessingDrawing" xmlns:r="http://schemas.openxmlformats.org/officeDocument/2006/relationships" xmlns:w14="http://schemas.microsoft.com/office/word/2010/wordml">
+              <w:rPr>
+                <w:rFonts w:ascii="Arial" w:hAnsi="Arial" w:eastAsia="Arial" w:cs="Arial"/>
+                <w:i w:val="false"/>
+                <w:b w:val="false"/>
+                <w:u w:val="none"/>
+                <w:sz w:val="18"/>
+                <w:szCs w:val="18"/>
+                <w:color w:val="000000"/>
+              </w:rPr>
+              <w:t xml:space="preserve"/>
+            </w:r>
+          </w:p>
+        </w:tc>
+        <w:tc>
+          <w:tcPr>
+            <w:tcBorders>
+              <w:bottom w:val="none" w:sz="0" w:space="0" w:color="000000"/>
+              <w:top w:val="none" w:sz="0" w:space="0" w:color="000000"/>
+              <w:left w:val="none" w:sz="0" w:space="0" w:color="000000"/>
+              <w:right w:val="none" w:sz="0" w:space="0" w:color="000000"/>
+            </w:tcBorders>
+            <w:shd w:val="clear" w:color="auto" w:fill="FFFFFF"/>
+            <w:tcMar>
+              <w:top w:w="0" w:type="dxa"/>
+              <w:bottom w:w="0" w:type="dxa"/>
+              <w:left w:w="0" w:type="dxa"/>
+              <w:right w:w="0" w:type="dxa"/>
+            </w:tcMar>
+            <w:vAlign w:val="center"/>
+          </w:tcPr>
+          <w:p>
+            <w:pPr>
+              <w:pStyle w:val="Normal"/>
+              <w:jc w:val="left"/>
+              <w:pBdr>
+                <w:bottom w:val="none" w:sz="0" w:space="0" w:color="000000"/>
+                <w:top w:val="none" w:sz="0" w:space="0" w:color="000000"/>
+                <w:left w:val="none" w:sz="0" w:space="0" w:color="000000"/>
+                <w:right w:val="none" w:sz="0" w:space="0" w:color="000000"/>
+              </w:pBdr>
+              <w:spacing w:after="100" w:before="100" w:line="240"/>
+              <w:ind w:left="100" w:right="100" w:firstLine="0" w:firstLineChars="0"/>
+            </w:pPr>
+            <w:r xmlns:w="http://schemas.openxmlformats.org/wordprocessingml/2006/main" xmlns:wp="http://schemas.openxmlformats.org/drawingml/2006/wordprocessingDrawing" xmlns:r="http://schemas.openxmlformats.org/officeDocument/2006/relationships" xmlns:w14="http://schemas.microsoft.com/office/word/2010/wordml">
+              <w:rPr>
+                <w:rFonts w:ascii="Arial" w:hAnsi="Arial" w:eastAsia="Arial" w:cs="Arial"/>
+                <w:i w:val="false"/>
+                <w:b w:val="false"/>
+                <w:u w:val="none"/>
+                <w:sz w:val="18"/>
+                <w:szCs w:val="18"/>
+                <w:color w:val="000000"/>
+              </w:rPr>
+              <w:t xml:space="preserve"/>
+            </w:r>
+          </w:p>
+        </w:tc>
+        <w:tc>
+          <w:tcPr>
+            <w:tcBorders>
+              <w:bottom w:val="none" w:sz="0" w:space="0" w:color="000000"/>
+              <w:top w:val="none" w:sz="0" w:space="0" w:color="000000"/>
+              <w:left w:val="none" w:sz="0" w:space="0" w:color="000000"/>
+              <w:right w:val="none" w:sz="0" w:space="0" w:color="000000"/>
+            </w:tcBorders>
+            <w:shd w:val="clear" w:color="auto" w:fill="FFFFFF"/>
+            <w:tcMar>
+              <w:top w:w="0" w:type="dxa"/>
+              <w:bottom w:w="0" w:type="dxa"/>
+              <w:left w:w="0" w:type="dxa"/>
+              <w:right w:w="0" w:type="dxa"/>
+            </w:tcMar>
+            <w:vAlign w:val="center"/>
+          </w:tcPr>
+          <w:p>
+            <w:pPr>
+              <w:pStyle w:val="Normal"/>
+              <w:jc w:val="left"/>
+              <w:pBdr>
+                <w:bottom w:val="none" w:sz="0" w:space="0" w:color="000000"/>
+                <w:top w:val="none" w:sz="0" w:space="0" w:color="000000"/>
+                <w:left w:val="none" w:sz="0" w:space="0" w:color="000000"/>
+                <w:right w:val="none" w:sz="0" w:space="0" w:color="000000"/>
+              </w:pBdr>
+              <w:spacing w:after="100" w:before="100" w:line="240"/>
+              <w:ind w:left="100" w:right="100" w:firstLine="0" w:firstLineChars="0"/>
+            </w:pPr>
+            <w:r xmlns:w="http://schemas.openxmlformats.org/wordprocessingml/2006/main" xmlns:wp="http://schemas.openxmlformats.org/drawingml/2006/wordprocessingDrawing" xmlns:r="http://schemas.openxmlformats.org/officeDocument/2006/relationships" xmlns:w14="http://schemas.microsoft.com/office/word/2010/wordml">
+              <w:rPr>
+                <w:rFonts w:ascii="Arial" w:hAnsi="Arial" w:eastAsia="Arial" w:cs="Arial"/>
+                <w:i w:val="false"/>
+                <w:b w:val="false"/>
+                <w:u w:val="none"/>
+                <w:sz w:val="18"/>
+                <w:szCs w:val="18"/>
+                <w:color w:val="000000"/>
+              </w:rPr>
+              <w:t xml:space="preserve"/>
+            </w:r>
+          </w:p>
+        </w:tc>
+        <w:tc>
+          <w:tcPr>
+            <w:tcBorders>
+              <w:bottom w:val="none" w:sz="0" w:space="0" w:color="000000"/>
+              <w:top w:val="none" w:sz="0" w:space="0" w:color="000000"/>
+              <w:left w:val="none" w:sz="0" w:space="0" w:color="000000"/>
+              <w:right w:val="none" w:sz="0" w:space="0" w:color="000000"/>
+            </w:tcBorders>
+            <w:shd w:val="clear" w:color="auto" w:fill="FFFFFF"/>
+            <w:tcMar>
+              <w:top w:w="0" w:type="dxa"/>
+              <w:bottom w:w="0" w:type="dxa"/>
+              <w:left w:w="0" w:type="dxa"/>
+              <w:right w:w="0" w:type="dxa"/>
+            </w:tcMar>
+            <w:vAlign w:val="center"/>
+          </w:tcPr>
+          <w:p>
+            <w:pPr>
+              <w:pStyle w:val="Normal"/>
+              <w:jc w:val="left"/>
+              <w:pBdr>
+                <w:bottom w:val="none" w:sz="0" w:space="0" w:color="000000"/>
+                <w:top w:val="none" w:sz="0" w:space="0" w:color="000000"/>
+                <w:left w:val="none" w:sz="0" w:space="0" w:color="000000"/>
+                <w:right w:val="none" w:sz="0" w:space="0" w:color="000000"/>
+              </w:pBdr>
+              <w:spacing w:after="100" w:before="100" w:line="240"/>
+              <w:ind w:left="100" w:right="100" w:firstLine="0" w:firstLineChars="0"/>
+            </w:pPr>
+            <w:r xmlns:w="http://schemas.openxmlformats.org/wordprocessingml/2006/main" xmlns:wp="http://schemas.openxmlformats.org/drawingml/2006/wordprocessingDrawing" xmlns:r="http://schemas.openxmlformats.org/officeDocument/2006/relationships" xmlns:w14="http://schemas.microsoft.com/office/word/2010/wordml">
+              <w:rPr>
+                <w:rFonts w:ascii="Arial" w:hAnsi="Arial" w:eastAsia="Arial" w:cs="Arial"/>
+                <w:i w:val="false"/>
+                <w:b w:val="false"/>
+                <w:u w:val="none"/>
+                <w:sz w:val="18"/>
+                <w:szCs w:val="18"/>
+                <w:color w:val="000000"/>
+              </w:rPr>
+              <w:t xml:space="preserve"/>
+            </w:r>
+          </w:p>
+        </w:tc>
+      </w:tr>
+      <w:tr>
+        <w:trPr>
+          <w:trHeight w:val="580" w:hRule="auto"/>
+        </w:trPr>
+        body 4
+        <w:tc>
+          <w:tcPr>
+            <w:tcBorders>
+              <w:bottom w:val="single" w:sz="8" w:space="0" w:color="666666"/>
+              <w:top w:val="none" w:sz="0" w:space="0" w:color="000000"/>
+              <w:left w:val="none" w:sz="0" w:space="0" w:color="000000"/>
+              <w:right w:val="none" w:sz="0" w:space="0" w:color="000000"/>
+            </w:tcBorders>
+            <w:shd w:val="clear" w:color="auto" w:fill="FFFFFF"/>
+            <w:tcMar>
+              <w:top w:w="0" w:type="dxa"/>
+              <w:bottom w:w="0" w:type="dxa"/>
+              <w:left w:w="0" w:type="dxa"/>
+              <w:right w:w="0" w:type="dxa"/>
+            </w:tcMar>
+            <w:vAlign w:val="center"/>
+          </w:tcPr>
+          <w:p>
+            <w:pPr>
+              <w:pStyle w:val="Normal"/>
+              <w:jc w:val="left"/>
+              <w:pBdr>
+                <w:bottom w:val="none" w:sz="0" w:space="0" w:color="000000"/>
+                <w:top w:val="none" w:sz="0" w:space="0" w:color="000000"/>
+                <w:left w:val="none" w:sz="0" w:space="0" w:color="000000"/>
+                <w:right w:val="none" w:sz="0" w:space="0" w:color="000000"/>
+              </w:pBdr>
+              <w:spacing w:after="100" w:before="100" w:line="240"/>
+              <w:ind w:left="100" w:right="100" w:firstLine="0" w:firstLineChars="0"/>
+            </w:pPr>
+            <w:r xmlns:w="http://schemas.openxmlformats.org/wordprocessingml/2006/main" xmlns:wp="http://schemas.openxmlformats.org/drawingml/2006/wordprocessingDrawing" xmlns:r="http://schemas.openxmlformats.org/officeDocument/2006/relationships" xmlns:w14="http://schemas.microsoft.com/office/word/2010/wordml">
+              <w:rPr>
+                <w:rFonts w:ascii="Arial" w:hAnsi="Arial" w:eastAsia="Arial" w:cs="Arial"/>
+                <w:i w:val="false"/>
+                <w:b w:val="true"/>
+                <w:u w:val="none"/>
+                <w:sz w:val="18"/>
+                <w:szCs w:val="18"/>
+                <w:color w:val="000000"/>
+              </w:rPr>
+              <w:t xml:space="preserve">Effect on species drought sensitivity</w:t>
+            </w:r>
+          </w:p>
+        </w:tc>
+        <w:tc>
+          <w:tcPr>
+            <w:tcBorders>
+              <w:bottom w:val="single" w:sz="8" w:space="0" w:color="666666"/>
+              <w:top w:val="none" w:sz="0" w:space="0" w:color="000000"/>
+              <w:left w:val="none" w:sz="0" w:space="0" w:color="000000"/>
+              <w:right w:val="none" w:sz="0" w:space="0" w:color="000000"/>
+            </w:tcBorders>
+            <w:shd w:val="clear" w:color="auto" w:fill="FFFFFF"/>
+            <w:tcMar>
+              <w:top w:w="0" w:type="dxa"/>
+              <w:bottom w:w="0" w:type="dxa"/>
+              <w:left w:w="0" w:type="dxa"/>
+              <w:right w:w="0" w:type="dxa"/>
+            </w:tcMar>
+            <w:vAlign w:val="center"/>
+          </w:tcPr>
+          <w:p>
+            <w:pPr>
+              <w:pStyle w:val="Normal"/>
+              <w:jc w:val="left"/>
+              <w:pBdr>
+                <w:bottom w:val="none" w:sz="0" w:space="0" w:color="000000"/>
+                <w:top w:val="none" w:sz="0" w:space="0" w:color="000000"/>
+                <w:left w:val="none" w:sz="0" w:space="0" w:color="000000"/>
+                <w:right w:val="none" w:sz="0" w:space="0" w:color="000000"/>
+              </w:pBdr>
+              <w:spacing w:after="100" w:before="100" w:line="240"/>
+              <w:ind w:left="100" w:right="100" w:firstLine="0" w:firstLineChars="0"/>
+            </w:pPr>
+            <w:r xmlns:w="http://schemas.openxmlformats.org/wordprocessingml/2006/main" xmlns:wp="http://schemas.openxmlformats.org/drawingml/2006/wordprocessingDrawing" xmlns:r="http://schemas.openxmlformats.org/officeDocument/2006/relationships" xmlns:w14="http://schemas.microsoft.com/office/word/2010/wordml">
+              <w:rPr>
+                <w:rFonts w:ascii="Arial" w:hAnsi="Arial" w:eastAsia="Arial" w:cs="Arial"/>
+                <w:i w:val="false"/>
+                <w:b w:val="true"/>
+                <w:u w:val="none"/>
+                <w:sz w:val="18"/>
+                <w:szCs w:val="18"/>
+                <w:color w:val="000000"/>
+              </w:rPr>
+              <w:t xml:space="preserve"/>
+            </w:r>
+          </w:p>
+        </w:tc>
+        <w:tc>
+          <w:tcPr>
+            <w:tcBorders>
+              <w:bottom w:val="single" w:sz="8" w:space="0" w:color="666666"/>
+              <w:top w:val="none" w:sz="0" w:space="0" w:color="000000"/>
+              <w:left w:val="none" w:sz="0" w:space="0" w:color="000000"/>
+              <w:right w:val="none" w:sz="0" w:space="0" w:color="000000"/>
+            </w:tcBorders>
+            <w:shd w:val="clear" w:color="auto" w:fill="FFFFFF"/>
+            <w:tcMar>
+              <w:top w:w="0" w:type="dxa"/>
+              <w:bottom w:w="0" w:type="dxa"/>
+              <w:left w:w="0" w:type="dxa"/>
+              <w:right w:w="0" w:type="dxa"/>
+            </w:tcMar>
+            <w:vAlign w:val="center"/>
+          </w:tcPr>
+          <w:p>
+            <w:pPr>
+              <w:pStyle w:val="Normal"/>
+              <w:jc w:val="left"/>
+              <w:pBdr>
+                <w:bottom w:val="none" w:sz="0" w:space="0" w:color="000000"/>
+                <w:top w:val="none" w:sz="0" w:space="0" w:color="000000"/>
+                <w:left w:val="none" w:sz="0" w:space="0" w:color="000000"/>
+                <w:right w:val="none" w:sz="0" w:space="0" w:color="000000"/>
+              </w:pBdr>
+              <w:spacing w:after="100" w:before="100" w:line="240"/>
+              <w:ind w:left="100" w:right="100" w:firstLine="0" w:firstLineChars="0"/>
+            </w:pPr>
+            <w:r xmlns:w="http://schemas.openxmlformats.org/wordprocessingml/2006/main" xmlns:wp="http://schemas.openxmlformats.org/drawingml/2006/wordprocessingDrawing" xmlns:r="http://schemas.openxmlformats.org/officeDocument/2006/relationships" xmlns:w14="http://schemas.microsoft.com/office/word/2010/wordml">
+              <w:rPr>
+                <w:rFonts w:ascii="Arial" w:hAnsi="Arial" w:eastAsia="Arial" w:cs="Arial"/>
+                <w:i w:val="false"/>
+                <w:b w:val="true"/>
+                <w:u w:val="none"/>
+                <w:sz w:val="18"/>
+                <w:szCs w:val="18"/>
+                <w:color w:val="000000"/>
+              </w:rPr>
+              <w:t xml:space="preserve"/>
+            </w:r>
+          </w:p>
+        </w:tc>
+        <w:tc>
+          <w:tcPr>
+            <w:tcBorders>
+              <w:bottom w:val="single" w:sz="8" w:space="0" w:color="666666"/>
+              <w:top w:val="none" w:sz="0" w:space="0" w:color="000000"/>
+              <w:left w:val="none" w:sz="0" w:space="0" w:color="000000"/>
+              <w:right w:val="none" w:sz="0" w:space="0" w:color="000000"/>
+            </w:tcBorders>
+            <w:shd w:val="clear" w:color="auto" w:fill="FFFFFF"/>
+            <w:tcMar>
+              <w:top w:w="0" w:type="dxa"/>
+              <w:bottom w:w="0" w:type="dxa"/>
+              <w:left w:w="0" w:type="dxa"/>
+              <w:right w:w="0" w:type="dxa"/>
+            </w:tcMar>
+            <w:vAlign w:val="center"/>
+          </w:tcPr>
+          <w:p>
+            <w:pPr>
+              <w:pStyle w:val="Normal"/>
+              <w:jc w:val="left"/>
+              <w:pBdr>
+                <w:bottom w:val="none" w:sz="0" w:space="0" w:color="000000"/>
+                <w:top w:val="none" w:sz="0" w:space="0" w:color="000000"/>
+                <w:left w:val="none" w:sz="0" w:space="0" w:color="000000"/>
+                <w:right w:val="none" w:sz="0" w:space="0" w:color="000000"/>
+              </w:pBdr>
+              <w:spacing w:after="100" w:before="100" w:line="240"/>
+              <w:ind w:left="100" w:right="100" w:firstLine="0" w:firstLineChars="0"/>
+            </w:pPr>
+            <w:r xmlns:w="http://schemas.openxmlformats.org/wordprocessingml/2006/main" xmlns:wp="http://schemas.openxmlformats.org/drawingml/2006/wordprocessingDrawing" xmlns:r="http://schemas.openxmlformats.org/officeDocument/2006/relationships" xmlns:w14="http://schemas.microsoft.com/office/word/2010/wordml">
+              <w:rPr>
+                <w:rFonts w:ascii="Arial" w:hAnsi="Arial" w:eastAsia="Arial" w:cs="Arial"/>
+                <w:i w:val="false"/>
+                <w:b w:val="true"/>
+                <w:u w:val="none"/>
+                <w:sz w:val="18"/>
+                <w:szCs w:val="18"/>
+                <w:color w:val="000000"/>
+              </w:rPr>
+              <w:t xml:space="preserve"/>
+            </w:r>
+          </w:p>
+        </w:tc>
+      </w:tr>
+      <w:tr>
+        <w:trPr>
+          <w:trHeight w:val="578" w:hRule="auto"/>
+        </w:trPr>
+        body 5
+        <w:tc>
+          <w:tcPr>
+            <w:tcBorders>
+              <w:bottom w:val="none" w:sz="0" w:space="0" w:color="000000"/>
+              <w:top w:val="single" w:sz="8" w:space="0" w:color="666666"/>
+              <w:left w:val="none" w:sz="0" w:space="0" w:color="000000"/>
+              <w:right w:val="none" w:sz="0" w:space="0" w:color="000000"/>
+            </w:tcBorders>
+            <w:shd w:val="clear" w:color="auto" w:fill="FFFFFF"/>
+            <w:tcMar>
+              <w:top w:w="0" w:type="dxa"/>
+              <w:bottom w:w="0" w:type="dxa"/>
+              <w:left w:w="0" w:type="dxa"/>
+              <w:right w:w="0" w:type="dxa"/>
+            </w:tcMar>
+            <w:vAlign w:val="center"/>
+          </w:tcPr>
+          <w:p>
+            <w:pPr>
+              <w:pStyle w:val="Normal"/>
+              <w:jc w:val="left"/>
+              <w:pBdr>
+                <w:bottom w:val="none" w:sz="0" w:space="0" w:color="000000"/>
+                <w:top w:val="none" w:sz="0" w:space="0" w:color="000000"/>
+                <w:left w:val="none" w:sz="0" w:space="0" w:color="000000"/>
+                <w:right w:val="none" w:sz="0" w:space="0" w:color="000000"/>
+              </w:pBdr>
+              <w:spacing w:after="100" w:before="100" w:line="240"/>
+              <w:ind w:left="100" w:right="100" w:firstLine="0" w:firstLineChars="0"/>
+            </w:pPr>
+            <w:r xmlns:w="http://schemas.openxmlformats.org/wordprocessingml/2006/main" xmlns:wp="http://schemas.openxmlformats.org/drawingml/2006/wordprocessingDrawing" xmlns:r="http://schemas.openxmlformats.org/officeDocument/2006/relationships" xmlns:w14="http://schemas.microsoft.com/office/word/2010/wordml">
+              <w:rPr>
+                <w:rFonts w:ascii="Arial" w:hAnsi="Arial" w:eastAsia="Arial" w:cs="Arial"/>
+                <w:i w:val="false"/>
+                <w:b w:val="false"/>
+                <w:u w:val="none"/>
+                <w:sz w:val="18"/>
+                <w:szCs w:val="18"/>
+                <w:color w:val="000000"/>
+              </w:rPr>
+              <w:t xml:space="preserve">Deciduousness</w:t>
+            </w:r>
+          </w:p>
+        </w:tc>
+        <w:tc>
+          <w:tcPr>
+            <w:tcBorders>
+              <w:bottom w:val="none" w:sz="0" w:space="0" w:color="000000"/>
+              <w:top w:val="single" w:sz="8" w:space="0" w:color="666666"/>
+              <w:left w:val="none" w:sz="0" w:space="0" w:color="000000"/>
+              <w:right w:val="none" w:sz="0" w:space="0" w:color="000000"/>
+            </w:tcBorders>
+            <w:shd w:val="clear" w:color="auto" w:fill="FFFFFF"/>
+            <w:tcMar>
+              <w:top w:w="0" w:type="dxa"/>
+              <w:bottom w:w="0" w:type="dxa"/>
+              <w:left w:w="0" w:type="dxa"/>
+              <w:right w:w="0" w:type="dxa"/>
+            </w:tcMar>
+            <w:vAlign w:val="center"/>
+          </w:tcPr>
+          <w:p>
+            <w:pPr>
+              <w:pStyle w:val="Normal"/>
+              <w:jc w:val="left"/>
+              <w:pBdr>
+                <w:bottom w:val="none" w:sz="0" w:space="0" w:color="000000"/>
+                <w:top w:val="none" w:sz="0" w:space="0" w:color="000000"/>
+                <w:left w:val="none" w:sz="0" w:space="0" w:color="000000"/>
+                <w:right w:val="none" w:sz="0" w:space="0" w:color="000000"/>
+              </w:pBdr>
+              <w:spacing w:after="100" w:before="100" w:line="240"/>
+              <w:ind w:left="100" w:right="100" w:firstLine="0" w:firstLineChars="0"/>
+            </w:pPr>
+            <w:r xmlns:w="http://schemas.openxmlformats.org/wordprocessingml/2006/main" xmlns:wp="http://schemas.openxmlformats.org/drawingml/2006/wordprocessingDrawing" xmlns:r="http://schemas.openxmlformats.org/officeDocument/2006/relationships" xmlns:w14="http://schemas.microsoft.com/office/word/2010/wordml">
+              <w:rPr>
+                <w:rFonts w:ascii="Arial" w:hAnsi="Arial" w:eastAsia="Arial" w:cs="Arial"/>
+                <w:i w:val="false"/>
+                <w:b w:val="false"/>
+                <w:u w:val="none"/>
+                <w:sz w:val="18"/>
+                <w:szCs w:val="18"/>
+                <w:color w:val="000000"/>
+              </w:rPr>
+              <w:t xml:space="preserve">no</w:t>
+            </w:r>
+          </w:p>
+        </w:tc>
+        <w:tc>
+          <w:tcPr>
+            <w:tcBorders>
+              <w:bottom w:val="none" w:sz="0" w:space="0" w:color="000000"/>
+              <w:top w:val="single" w:sz="8" w:space="0" w:color="666666"/>
+              <w:left w:val="none" w:sz="0" w:space="0" w:color="000000"/>
+              <w:right w:val="none" w:sz="0" w:space="0" w:color="000000"/>
+            </w:tcBorders>
+            <w:shd w:val="clear" w:color="auto" w:fill="FFFFFF"/>
+            <w:tcMar>
+              <w:top w:w="0" w:type="dxa"/>
+              <w:bottom w:w="0" w:type="dxa"/>
+              <w:left w:w="0" w:type="dxa"/>
+              <w:right w:w="0" w:type="dxa"/>
+            </w:tcMar>
+            <w:vAlign w:val="center"/>
+          </w:tcPr>
+          <w:p>
+            <w:pPr>
+              <w:pStyle w:val="Normal"/>
+              <w:jc w:val="left"/>
+              <w:pBdr>
+                <w:bottom w:val="none" w:sz="0" w:space="0" w:color="000000"/>
+                <w:top w:val="none" w:sz="0" w:space="0" w:color="000000"/>
+                <w:left w:val="none" w:sz="0" w:space="0" w:color="000000"/>
+                <w:right w:val="none" w:sz="0" w:space="0" w:color="000000"/>
+              </w:pBdr>
+              <w:spacing w:after="100" w:before="100" w:line="240"/>
+              <w:ind w:left="100" w:right="100" w:firstLine="0" w:firstLineChars="0"/>
+            </w:pPr>
+            <w:r xmlns:w="http://schemas.openxmlformats.org/wordprocessingml/2006/main" xmlns:wp="http://schemas.openxmlformats.org/drawingml/2006/wordprocessingDrawing" xmlns:r="http://schemas.openxmlformats.org/officeDocument/2006/relationships" xmlns:w14="http://schemas.microsoft.com/office/word/2010/wordml">
+              <w:rPr>
+                <w:rFonts w:ascii="Arial" w:hAnsi="Arial" w:eastAsia="Arial" w:cs="Arial"/>
+                <w:i w:val="false"/>
+                <w:b w:val="false"/>
+                <w:u w:val="none"/>
+                <w:sz w:val="18"/>
+                <w:szCs w:val="18"/>
+                <w:color w:val="000000"/>
+              </w:rPr>
+              <w:t xml:space="preserve">-</w:t>
+            </w:r>
+          </w:p>
+        </w:tc>
+        <w:tc>
+          <w:tcPr>
+            <w:tcBorders>
+              <w:bottom w:val="none" w:sz="0" w:space="0" w:color="000000"/>
+              <w:top w:val="single" w:sz="8" w:space="0" w:color="666666"/>
+              <w:left w:val="none" w:sz="0" w:space="0" w:color="000000"/>
+              <w:right w:val="none" w:sz="0" w:space="0" w:color="000000"/>
+            </w:tcBorders>
+            <w:shd w:val="clear" w:color="auto" w:fill="FFFFFF"/>
+            <w:tcMar>
+              <w:top w:w="0" w:type="dxa"/>
+              <w:bottom w:w="0" w:type="dxa"/>
+              <w:left w:w="0" w:type="dxa"/>
+              <w:right w:w="0" w:type="dxa"/>
+            </w:tcMar>
+            <w:vAlign w:val="center"/>
+          </w:tcPr>
+          <w:p>
+            <w:pPr>
+              <w:pStyle w:val="Normal"/>
+              <w:jc w:val="left"/>
+              <w:pBdr>
+                <w:bottom w:val="none" w:sz="0" w:space="0" w:color="000000"/>
+                <w:top w:val="none" w:sz="0" w:space="0" w:color="000000"/>
+                <w:left w:val="none" w:sz="0" w:space="0" w:color="000000"/>
+                <w:right w:val="none" w:sz="0" w:space="0" w:color="000000"/>
+              </w:pBdr>
+              <w:spacing w:after="100" w:before="100" w:line="240"/>
+              <w:ind w:left="100" w:right="100" w:firstLine="0" w:firstLineChars="0"/>
+            </w:pPr>
+            <w:r xmlns:w="http://schemas.openxmlformats.org/wordprocessingml/2006/main" xmlns:wp="http://schemas.openxmlformats.org/drawingml/2006/wordprocessingDrawing" xmlns:r="http://schemas.openxmlformats.org/officeDocument/2006/relationships" xmlns:w14="http://schemas.microsoft.com/office/word/2010/wordml">
+              <w:rPr>
+                <w:rFonts w:ascii="Arial" w:hAnsi="Arial" w:eastAsia="Arial" w:cs="Arial"/>
+                <w:i w:val="false"/>
+                <w:b w:val="false"/>
+                <w:u w:val="none"/>
+                <w:sz w:val="18"/>
+                <w:szCs w:val="18"/>
+                <w:color w:val="000000"/>
+              </w:rPr>
+              <w:t xml:space="preserve">Fig 3</w:t>
+            </w:r>
+          </w:p>
+        </w:tc>
+      </w:tr>
+      <w:tr>
+        <w:trPr>
+          <w:trHeight w:val="580" w:hRule="auto"/>
+        </w:trPr>
+        body 6
+        <w:tc>
+          <w:tcPr>
+            <w:tcBorders>
+              <w:bottom w:val="none" w:sz="0" w:space="0" w:color="000000"/>
+              <w:top w:val="none" w:sz="0" w:space="0" w:color="000000"/>
+              <w:left w:val="none" w:sz="0" w:space="0" w:color="000000"/>
+              <w:right w:val="none" w:sz="0" w:space="0" w:color="000000"/>
+            </w:tcBorders>
+            <w:shd w:val="clear" w:color="auto" w:fill="FFFFFF"/>
+            <w:tcMar>
+              <w:top w:w="0" w:type="dxa"/>
+              <w:bottom w:w="0" w:type="dxa"/>
+              <w:left w:w="0" w:type="dxa"/>
+              <w:right w:w="0" w:type="dxa"/>
+            </w:tcMar>
+            <w:vAlign w:val="center"/>
+          </w:tcPr>
+          <w:p>
+            <w:pPr>
+              <w:pStyle w:val="Normal"/>
+              <w:jc w:val="left"/>
+              <w:pBdr>
+                <w:bottom w:val="none" w:sz="0" w:space="0" w:color="000000"/>
+                <w:top w:val="none" w:sz="0" w:space="0" w:color="000000"/>
+                <w:left w:val="none" w:sz="0" w:space="0" w:color="000000"/>
+                <w:right w:val="none" w:sz="0" w:space="0" w:color="000000"/>
+              </w:pBdr>
+              <w:spacing w:after="100" w:before="100" w:line="240"/>
+              <w:ind w:left="100" w:right="100" w:firstLine="0" w:firstLineChars="0"/>
+            </w:pPr>
+            <w:r xmlns:w="http://schemas.openxmlformats.org/wordprocessingml/2006/main" xmlns:wp="http://schemas.openxmlformats.org/drawingml/2006/wordprocessingDrawing" xmlns:r="http://schemas.openxmlformats.org/officeDocument/2006/relationships" xmlns:w14="http://schemas.microsoft.com/office/word/2010/wordml">
+              <w:rPr>
+                <w:rFonts w:ascii="Arial" w:hAnsi="Arial" w:eastAsia="Arial" w:cs="Arial"/>
+                <w:i w:val="false"/>
+                <w:b w:val="false"/>
+                <w:u w:val="none"/>
+                <w:sz w:val="18"/>
+                <w:szCs w:val="18"/>
+                <w:color w:val="000000"/>
+              </w:rPr>
+              <w:t xml:space="preserve">2010 sensitivity</w:t>
+            </w:r>
+          </w:p>
+        </w:tc>
+        <w:tc>
+          <w:tcPr>
+            <w:tcBorders>
+              <w:bottom w:val="none" w:sz="0" w:space="0" w:color="000000"/>
+              <w:top w:val="none" w:sz="0" w:space="0" w:color="000000"/>
+              <w:left w:val="none" w:sz="0" w:space="0" w:color="000000"/>
+              <w:right w:val="none" w:sz="0" w:space="0" w:color="000000"/>
+            </w:tcBorders>
+            <w:shd w:val="clear" w:color="auto" w:fill="FFFFFF"/>
+            <w:tcMar>
+              <w:top w:w="0" w:type="dxa"/>
+              <w:bottom w:w="0" w:type="dxa"/>
+              <w:left w:w="0" w:type="dxa"/>
+              <w:right w:w="0" w:type="dxa"/>
+            </w:tcMar>
+            <w:vAlign w:val="center"/>
+          </w:tcPr>
+          <w:p>
+            <w:pPr>
+              <w:pStyle w:val="Normal"/>
+              <w:jc w:val="left"/>
+              <w:pBdr>
+                <w:bottom w:val="none" w:sz="0" w:space="0" w:color="000000"/>
+                <w:top w:val="none" w:sz="0" w:space="0" w:color="000000"/>
+                <w:left w:val="none" w:sz="0" w:space="0" w:color="000000"/>
+                <w:right w:val="none" w:sz="0" w:space="0" w:color="000000"/>
+              </w:pBdr>
+              <w:spacing w:after="100" w:before="100" w:line="240"/>
+              <w:ind w:left="100" w:right="100" w:firstLine="0" w:firstLineChars="0"/>
+            </w:pPr>
+            <w:r xmlns:w="http://schemas.openxmlformats.org/wordprocessingml/2006/main" xmlns:wp="http://schemas.openxmlformats.org/drawingml/2006/wordprocessingDrawing" xmlns:r="http://schemas.openxmlformats.org/officeDocument/2006/relationships" xmlns:w14="http://schemas.microsoft.com/office/word/2010/wordml">
+              <w:rPr>
+                <w:rFonts w:ascii="Arial" w:hAnsi="Arial" w:eastAsia="Arial" w:cs="Arial"/>
+                <w:i w:val="false"/>
+                <w:b w:val="false"/>
+                <w:u w:val="none"/>
+                <w:sz w:val="18"/>
+                <w:szCs w:val="18"/>
+                <w:color w:val="000000"/>
+              </w:rPr>
+              <w:t xml:space="preserve"/>
+            </w:r>
+          </w:p>
+        </w:tc>
+        <w:tc>
+          <w:tcPr>
+            <w:tcBorders>
+              <w:bottom w:val="none" w:sz="0" w:space="0" w:color="000000"/>
+              <w:top w:val="none" w:sz="0" w:space="0" w:color="000000"/>
+              <w:left w:val="none" w:sz="0" w:space="0" w:color="000000"/>
+              <w:right w:val="none" w:sz="0" w:space="0" w:color="000000"/>
+            </w:tcBorders>
+            <w:shd w:val="clear" w:color="auto" w:fill="FFFFFF"/>
+            <w:tcMar>
+              <w:top w:w="0" w:type="dxa"/>
+              <w:bottom w:w="0" w:type="dxa"/>
+              <w:left w:w="0" w:type="dxa"/>
+              <w:right w:w="0" w:type="dxa"/>
+            </w:tcMar>
+            <w:vAlign w:val="center"/>
+          </w:tcPr>
+          <w:p>
+            <w:pPr>
+              <w:pStyle w:val="Normal"/>
+              <w:jc w:val="left"/>
+              <w:pBdr>
+                <w:bottom w:val="none" w:sz="0" w:space="0" w:color="000000"/>
+                <w:top w:val="none" w:sz="0" w:space="0" w:color="000000"/>
+                <w:left w:val="none" w:sz="0" w:space="0" w:color="000000"/>
+                <w:right w:val="none" w:sz="0" w:space="0" w:color="000000"/>
+              </w:pBdr>
+              <w:spacing w:after="100" w:before="100" w:line="240"/>
+              <w:ind w:left="100" w:right="100" w:firstLine="0" w:firstLineChars="0"/>
+            </w:pPr>
+            <w:r xmlns:w="http://schemas.openxmlformats.org/wordprocessingml/2006/main" xmlns:wp="http://schemas.openxmlformats.org/drawingml/2006/wordprocessingDrawing" xmlns:r="http://schemas.openxmlformats.org/officeDocument/2006/relationships" xmlns:w14="http://schemas.microsoft.com/office/word/2010/wordml">
+              <w:rPr>
+                <w:rFonts w:ascii="Arial" w:hAnsi="Arial" w:eastAsia="Arial" w:cs="Arial"/>
+                <w:i w:val="false"/>
+                <w:b w:val="false"/>
+                <w:u w:val="none"/>
+                <w:sz w:val="18"/>
+                <w:szCs w:val="18"/>
+                <w:color w:val="000000"/>
+              </w:rPr>
+              <w:t xml:space="preserve">no</w:t>
+            </w:r>
+          </w:p>
+        </w:tc>
+        <w:tc>
+          <w:tcPr>
+            <w:tcBorders>
+              <w:bottom w:val="none" w:sz="0" w:space="0" w:color="000000"/>
+              <w:top w:val="none" w:sz="0" w:space="0" w:color="000000"/>
+              <w:left w:val="none" w:sz="0" w:space="0" w:color="000000"/>
+              <w:right w:val="none" w:sz="0" w:space="0" w:color="000000"/>
+            </w:tcBorders>
+            <w:shd w:val="clear" w:color="auto" w:fill="FFFFFF"/>
+            <w:tcMar>
+              <w:top w:w="0" w:type="dxa"/>
+              <w:bottom w:w="0" w:type="dxa"/>
+              <w:left w:w="0" w:type="dxa"/>
+              <w:right w:w="0" w:type="dxa"/>
+            </w:tcMar>
+            <w:vAlign w:val="center"/>
+          </w:tcPr>
+          <w:p>
+            <w:pPr>
+              <w:pStyle w:val="Normal"/>
+              <w:jc w:val="left"/>
+              <w:pBdr>
+                <w:bottom w:val="none" w:sz="0" w:space="0" w:color="000000"/>
+                <w:top w:val="none" w:sz="0" w:space="0" w:color="000000"/>
+                <w:left w:val="none" w:sz="0" w:space="0" w:color="000000"/>
+                <w:right w:val="none" w:sz="0" w:space="0" w:color="000000"/>
+              </w:pBdr>
+              <w:spacing w:after="100" w:before="100" w:line="240"/>
+              <w:ind w:left="100" w:right="100" w:firstLine="0" w:firstLineChars="0"/>
+            </w:pPr>
+            <w:r xmlns:w="http://schemas.openxmlformats.org/wordprocessingml/2006/main" xmlns:wp="http://schemas.openxmlformats.org/drawingml/2006/wordprocessingDrawing" xmlns:r="http://schemas.openxmlformats.org/officeDocument/2006/relationships" xmlns:w14="http://schemas.microsoft.com/office/word/2010/wordml">
+              <w:rPr>
+                <w:rFonts w:ascii="Arial" w:hAnsi="Arial" w:eastAsia="Arial" w:cs="Arial"/>
+                <w:i w:val="false"/>
+                <w:b w:val="false"/>
+                <w:u w:val="none"/>
+                <w:sz w:val="18"/>
+                <w:szCs w:val="18"/>
+                <w:color w:val="000000"/>
+              </w:rPr>
+              <w:t xml:space="preserve">Fig S-</w:t>
+            </w:r>
+          </w:p>
+        </w:tc>
+      </w:tr>
+      <w:tr>
+        <w:trPr>
+          <w:trHeight w:val="411" w:hRule="auto"/>
+        </w:trPr>
+        body 7
+        <w:tc>
+          <w:tcPr>
+            <w:tcBorders>
+              <w:bottom w:val="none" w:sz="0" w:space="0" w:color="000000"/>
+              <w:top w:val="none" w:sz="0" w:space="0" w:color="000000"/>
+              <w:left w:val="none" w:sz="0" w:space="0" w:color="000000"/>
+              <w:right w:val="none" w:sz="0" w:space="0" w:color="000000"/>
+            </w:tcBorders>
+            <w:shd w:val="clear" w:color="auto" w:fill="FFFFFF"/>
+            <w:tcMar>
+              <w:top w:w="0" w:type="dxa"/>
+              <w:bottom w:w="0" w:type="dxa"/>
+              <w:left w:w="0" w:type="dxa"/>
+              <w:right w:w="0" w:type="dxa"/>
+            </w:tcMar>
+            <w:vAlign w:val="center"/>
+          </w:tcPr>
+          <w:p>
+            <w:pPr>
+              <w:pStyle w:val="Normal"/>
+              <w:jc w:val="left"/>
+              <w:pBdr>
+                <w:bottom w:val="none" w:sz="0" w:space="0" w:color="000000"/>
+                <w:top w:val="none" w:sz="0" w:space="0" w:color="000000"/>
+                <w:left w:val="none" w:sz="0" w:space="0" w:color="000000"/>
+                <w:right w:val="none" w:sz="0" w:space="0" w:color="000000"/>
+              </w:pBdr>
+              <w:spacing w:after="100" w:before="100" w:line="240"/>
+              <w:ind w:left="100" w:right="100" w:firstLine="0" w:firstLineChars="0"/>
+            </w:pPr>
+            <w:r xmlns:w="http://schemas.openxmlformats.org/wordprocessingml/2006/main" xmlns:wp="http://schemas.openxmlformats.org/drawingml/2006/wordprocessingDrawing" xmlns:r="http://schemas.openxmlformats.org/officeDocument/2006/relationships" xmlns:w14="http://schemas.microsoft.com/office/word/2010/wordml">
+              <w:rPr>
+                <w:rFonts w:ascii="Arial" w:hAnsi="Arial" w:eastAsia="Arial" w:cs="Arial"/>
+                <w:i w:val="false"/>
+                <w:b w:val="false"/>
+                <w:u w:val="none"/>
+                <w:sz w:val="18"/>
+                <w:szCs w:val="18"/>
+                <w:color w:val="000000"/>
+              </w:rPr>
+              <w:t xml:space="preserve"/>
+            </w:r>
+          </w:p>
+        </w:tc>
+        <w:tc>
+          <w:tcPr>
+            <w:tcBorders>
+              <w:bottom w:val="none" w:sz="0" w:space="0" w:color="000000"/>
+              <w:top w:val="none" w:sz="0" w:space="0" w:color="000000"/>
+              <w:left w:val="none" w:sz="0" w:space="0" w:color="000000"/>
+              <w:right w:val="none" w:sz="0" w:space="0" w:color="000000"/>
+            </w:tcBorders>
+            <w:shd w:val="clear" w:color="auto" w:fill="FFFFFF"/>
+            <w:tcMar>
+              <w:top w:w="0" w:type="dxa"/>
+              <w:bottom w:w="0" w:type="dxa"/>
+              <w:left w:w="0" w:type="dxa"/>
+              <w:right w:w="0" w:type="dxa"/>
+            </w:tcMar>
+            <w:vAlign w:val="center"/>
+          </w:tcPr>
+          <w:p>
+            <w:pPr>
+              <w:pStyle w:val="Normal"/>
+              <w:jc w:val="left"/>
+              <w:pBdr>
+                <w:bottom w:val="none" w:sz="0" w:space="0" w:color="000000"/>
+                <w:top w:val="none" w:sz="0" w:space="0" w:color="000000"/>
+                <w:left w:val="none" w:sz="0" w:space="0" w:color="000000"/>
+                <w:right w:val="none" w:sz="0" w:space="0" w:color="000000"/>
+              </w:pBdr>
+              <w:spacing w:after="100" w:before="100" w:line="240"/>
+              <w:ind w:left="100" w:right="100" w:firstLine="0" w:firstLineChars="0"/>
+            </w:pPr>
+            <w:r xmlns:w="http://schemas.openxmlformats.org/wordprocessingml/2006/main" xmlns:wp="http://schemas.openxmlformats.org/drawingml/2006/wordprocessingDrawing" xmlns:r="http://schemas.openxmlformats.org/officeDocument/2006/relationships" xmlns:w14="http://schemas.microsoft.com/office/word/2010/wordml">
+              <w:rPr>
+                <w:rFonts w:ascii="Arial" w:hAnsi="Arial" w:eastAsia="Arial" w:cs="Arial"/>
+                <w:i w:val="false"/>
+                <w:b w:val="false"/>
+                <w:u w:val="none"/>
+                <w:sz w:val="18"/>
+                <w:szCs w:val="18"/>
+                <w:color w:val="000000"/>
+              </w:rPr>
+              <w:t xml:space="preserve"/>
+            </w:r>
+          </w:p>
+        </w:tc>
+        <w:tc>
+          <w:tcPr>
+            <w:tcBorders>
+              <w:bottom w:val="none" w:sz="0" w:space="0" w:color="000000"/>
+              <w:top w:val="none" w:sz="0" w:space="0" w:color="000000"/>
+              <w:left w:val="none" w:sz="0" w:space="0" w:color="000000"/>
+              <w:right w:val="none" w:sz="0" w:space="0" w:color="000000"/>
+            </w:tcBorders>
+            <w:shd w:val="clear" w:color="auto" w:fill="FFFFFF"/>
+            <w:tcMar>
+              <w:top w:w="0" w:type="dxa"/>
+              <w:bottom w:w="0" w:type="dxa"/>
+              <w:left w:w="0" w:type="dxa"/>
+              <w:right w:w="0" w:type="dxa"/>
+            </w:tcMar>
+            <w:vAlign w:val="center"/>
+          </w:tcPr>
+          <w:p>
+            <w:pPr>
+              <w:pStyle w:val="Normal"/>
+              <w:jc w:val="left"/>
+              <w:pBdr>
+                <w:bottom w:val="none" w:sz="0" w:space="0" w:color="000000"/>
+                <w:top w:val="none" w:sz="0" w:space="0" w:color="000000"/>
+                <w:left w:val="none" w:sz="0" w:space="0" w:color="000000"/>
+                <w:right w:val="none" w:sz="0" w:space="0" w:color="000000"/>
+              </w:pBdr>
+              <w:spacing w:after="100" w:before="100" w:line="240"/>
+              <w:ind w:left="100" w:right="100" w:firstLine="0" w:firstLineChars="0"/>
+            </w:pPr>
+            <w:r xmlns:w="http://schemas.openxmlformats.org/wordprocessingml/2006/main" xmlns:wp="http://schemas.openxmlformats.org/drawingml/2006/wordprocessingDrawing" xmlns:r="http://schemas.openxmlformats.org/officeDocument/2006/relationships" xmlns:w14="http://schemas.microsoft.com/office/word/2010/wordml">
+              <w:rPr>
+                <w:rFonts w:ascii="Arial" w:hAnsi="Arial" w:eastAsia="Arial" w:cs="Arial"/>
+                <w:i w:val="false"/>
+                <w:b w:val="false"/>
+                <w:u w:val="none"/>
+                <w:sz w:val="18"/>
+                <w:szCs w:val="18"/>
+                <w:color w:val="000000"/>
+              </w:rPr>
+              <w:t xml:space="preserve"/>
+            </w:r>
+          </w:p>
+        </w:tc>
+        <w:tc>
+          <w:tcPr>
+            <w:tcBorders>
+              <w:bottom w:val="none" w:sz="0" w:space="0" w:color="000000"/>
+              <w:top w:val="none" w:sz="0" w:space="0" w:color="000000"/>
+              <w:left w:val="none" w:sz="0" w:space="0" w:color="000000"/>
+              <w:right w:val="none" w:sz="0" w:space="0" w:color="000000"/>
+            </w:tcBorders>
+            <w:shd w:val="clear" w:color="auto" w:fill="FFFFFF"/>
+            <w:tcMar>
+              <w:top w:w="0" w:type="dxa"/>
+              <w:bottom w:w="0" w:type="dxa"/>
+              <w:left w:w="0" w:type="dxa"/>
+              <w:right w:w="0" w:type="dxa"/>
+            </w:tcMar>
+            <w:vAlign w:val="center"/>
+          </w:tcPr>
+          <w:p>
+            <w:pPr>
+              <w:pStyle w:val="Normal"/>
+              <w:jc w:val="left"/>
+              <w:pBdr>
+                <w:bottom w:val="none" w:sz="0" w:space="0" w:color="000000"/>
+                <w:top w:val="none" w:sz="0" w:space="0" w:color="000000"/>
+                <w:left w:val="none" w:sz="0" w:space="0" w:color="000000"/>
+                <w:right w:val="none" w:sz="0" w:space="0" w:color="000000"/>
+              </w:pBdr>
+              <w:spacing w:after="100" w:before="100" w:line="240"/>
+              <w:ind w:left="100" w:right="100" w:firstLine="0" w:firstLineChars="0"/>
+            </w:pPr>
+            <w:r xmlns:w="http://schemas.openxmlformats.org/wordprocessingml/2006/main" xmlns:wp="http://schemas.openxmlformats.org/drawingml/2006/wordprocessingDrawing" xmlns:r="http://schemas.openxmlformats.org/officeDocument/2006/relationships" xmlns:w14="http://schemas.microsoft.com/office/word/2010/wordml">
+              <w:rPr>
+                <w:rFonts w:ascii="Arial" w:hAnsi="Arial" w:eastAsia="Arial" w:cs="Arial"/>
+                <w:i w:val="false"/>
+                <w:b w:val="false"/>
+                <w:u w:val="none"/>
+                <w:sz w:val="18"/>
+                <w:szCs w:val="18"/>
+                <w:color w:val="000000"/>
+              </w:rPr>
+              <w:t xml:space="preserve"/>
+            </w:r>
+          </w:p>
+        </w:tc>
+      </w:tr>
+      <w:tr>
+        <w:trPr>
+          <w:trHeight w:val="580" w:hRule="auto"/>
+        </w:trPr>
+        body 8
+        <w:tc>
+          <w:tcPr>
+            <w:tcBorders>
+              <w:bottom w:val="single" w:sz="8" w:space="0" w:color="666666"/>
+              <w:top w:val="none" w:sz="0" w:space="0" w:color="000000"/>
+              <w:left w:val="none" w:sz="0" w:space="0" w:color="000000"/>
+              <w:right w:val="none" w:sz="0" w:space="0" w:color="000000"/>
+            </w:tcBorders>
+            <w:shd w:val="clear" w:color="auto" w:fill="FFFFFF"/>
+            <w:tcMar>
+              <w:top w:w="0" w:type="dxa"/>
+              <w:bottom w:w="0" w:type="dxa"/>
+              <w:left w:w="0" w:type="dxa"/>
+              <w:right w:w="0" w:type="dxa"/>
+            </w:tcMar>
+            <w:vAlign w:val="center"/>
+          </w:tcPr>
+          <w:p>
+            <w:pPr>
+              <w:pStyle w:val="Normal"/>
+              <w:jc w:val="left"/>
+              <w:pBdr>
+                <w:bottom w:val="none" w:sz="0" w:space="0" w:color="000000"/>
+                <w:top w:val="none" w:sz="0" w:space="0" w:color="000000"/>
+                <w:left w:val="none" w:sz="0" w:space="0" w:color="000000"/>
+                <w:right w:val="none" w:sz="0" w:space="0" w:color="000000"/>
+              </w:pBdr>
+              <w:spacing w:after="100" w:before="100" w:line="240"/>
+              <w:ind w:left="100" w:right="100" w:firstLine="0" w:firstLineChars="0"/>
+            </w:pPr>
+            <w:r xmlns:w="http://schemas.openxmlformats.org/wordprocessingml/2006/main" xmlns:wp="http://schemas.openxmlformats.org/drawingml/2006/wordprocessingDrawing" xmlns:r="http://schemas.openxmlformats.org/officeDocument/2006/relationships" xmlns:w14="http://schemas.microsoft.com/office/word/2010/wordml">
+              <w:rPr>
+                <w:rFonts w:ascii="Arial" w:hAnsi="Arial" w:eastAsia="Arial" w:cs="Arial"/>
+                <w:i w:val="false"/>
+                <w:b w:val="true"/>
+                <w:u w:val="none"/>
+                <w:sz w:val="18"/>
+                <w:szCs w:val="18"/>
+                <w:color w:val="000000"/>
+              </w:rPr>
+              <w:t xml:space="preserve">Effect on individual drought sensitivity</w:t>
+            </w:r>
+          </w:p>
+        </w:tc>
+        <w:tc>
+          <w:tcPr>
+            <w:tcBorders>
+              <w:bottom w:val="single" w:sz="8" w:space="0" w:color="666666"/>
+              <w:top w:val="none" w:sz="0" w:space="0" w:color="000000"/>
+              <w:left w:val="none" w:sz="0" w:space="0" w:color="000000"/>
+              <w:right w:val="none" w:sz="0" w:space="0" w:color="000000"/>
+            </w:tcBorders>
+            <w:shd w:val="clear" w:color="auto" w:fill="FFFFFF"/>
+            <w:tcMar>
+              <w:top w:w="0" w:type="dxa"/>
+              <w:bottom w:w="0" w:type="dxa"/>
+              <w:left w:w="0" w:type="dxa"/>
+              <w:right w:w="0" w:type="dxa"/>
+            </w:tcMar>
+            <w:vAlign w:val="center"/>
+          </w:tcPr>
+          <w:p>
+            <w:pPr>
+              <w:pStyle w:val="Normal"/>
+              <w:jc w:val="left"/>
+              <w:pBdr>
+                <w:bottom w:val="none" w:sz="0" w:space="0" w:color="000000"/>
+                <w:top w:val="none" w:sz="0" w:space="0" w:color="000000"/>
+                <w:left w:val="none" w:sz="0" w:space="0" w:color="000000"/>
+                <w:right w:val="none" w:sz="0" w:space="0" w:color="000000"/>
+              </w:pBdr>
+              <w:spacing w:after="100" w:before="100" w:line="240"/>
+              <w:ind w:left="100" w:right="100" w:firstLine="0" w:firstLineChars="0"/>
+            </w:pPr>
+            <w:r xmlns:w="http://schemas.openxmlformats.org/wordprocessingml/2006/main" xmlns:wp="http://schemas.openxmlformats.org/drawingml/2006/wordprocessingDrawing" xmlns:r="http://schemas.openxmlformats.org/officeDocument/2006/relationships" xmlns:w14="http://schemas.microsoft.com/office/word/2010/wordml">
+              <w:rPr>
+                <w:rFonts w:ascii="Arial" w:hAnsi="Arial" w:eastAsia="Arial" w:cs="Arial"/>
+                <w:i w:val="false"/>
+                <w:b w:val="true"/>
+                <w:u w:val="none"/>
+                <w:sz w:val="18"/>
+                <w:szCs w:val="18"/>
+                <w:color w:val="000000"/>
+              </w:rPr>
+              <w:t xml:space="preserve"/>
+            </w:r>
+          </w:p>
+        </w:tc>
+        <w:tc>
+          <w:tcPr>
+            <w:tcBorders>
+              <w:bottom w:val="single" w:sz="8" w:space="0" w:color="666666"/>
+              <w:top w:val="none" w:sz="0" w:space="0" w:color="000000"/>
+              <w:left w:val="none" w:sz="0" w:space="0" w:color="000000"/>
+              <w:right w:val="none" w:sz="0" w:space="0" w:color="000000"/>
+            </w:tcBorders>
+            <w:shd w:val="clear" w:color="auto" w:fill="FFFFFF"/>
+            <w:tcMar>
+              <w:top w:w="0" w:type="dxa"/>
+              <w:bottom w:w="0" w:type="dxa"/>
+              <w:left w:w="0" w:type="dxa"/>
+              <w:right w:w="0" w:type="dxa"/>
+            </w:tcMar>
+            <w:vAlign w:val="center"/>
+          </w:tcPr>
+          <w:p>
+            <w:pPr>
+              <w:pStyle w:val="Normal"/>
+              <w:jc w:val="left"/>
+              <w:pBdr>
+                <w:bottom w:val="none" w:sz="0" w:space="0" w:color="000000"/>
+                <w:top w:val="none" w:sz="0" w:space="0" w:color="000000"/>
+                <w:left w:val="none" w:sz="0" w:space="0" w:color="000000"/>
+                <w:right w:val="none" w:sz="0" w:space="0" w:color="000000"/>
+              </w:pBdr>
+              <w:spacing w:after="100" w:before="100" w:line="240"/>
+              <w:ind w:left="100" w:right="100" w:firstLine="0" w:firstLineChars="0"/>
+            </w:pPr>
+            <w:r xmlns:w="http://schemas.openxmlformats.org/wordprocessingml/2006/main" xmlns:wp="http://schemas.openxmlformats.org/drawingml/2006/wordprocessingDrawing" xmlns:r="http://schemas.openxmlformats.org/officeDocument/2006/relationships" xmlns:w14="http://schemas.microsoft.com/office/word/2010/wordml">
+              <w:rPr>
+                <w:rFonts w:ascii="Arial" w:hAnsi="Arial" w:eastAsia="Arial" w:cs="Arial"/>
+                <w:i w:val="false"/>
+                <w:b w:val="true"/>
+                <w:u w:val="none"/>
+                <w:sz w:val="18"/>
+                <w:szCs w:val="18"/>
+                <w:color w:val="000000"/>
+              </w:rPr>
+              <w:t xml:space="preserve"/>
+            </w:r>
+          </w:p>
+        </w:tc>
+        <w:tc>
+          <w:tcPr>
+            <w:tcBorders>
+              <w:bottom w:val="single" w:sz="8" w:space="0" w:color="666666"/>
+              <w:top w:val="none" w:sz="0" w:space="0" w:color="000000"/>
+              <w:left w:val="none" w:sz="0" w:space="0" w:color="000000"/>
+              <w:right w:val="none" w:sz="0" w:space="0" w:color="000000"/>
+            </w:tcBorders>
+            <w:shd w:val="clear" w:color="auto" w:fill="FFFFFF"/>
+            <w:tcMar>
+              <w:top w:w="0" w:type="dxa"/>
+              <w:bottom w:w="0" w:type="dxa"/>
+              <w:left w:w="0" w:type="dxa"/>
+              <w:right w:w="0" w:type="dxa"/>
+            </w:tcMar>
+            <w:vAlign w:val="center"/>
+          </w:tcPr>
+          <w:p>
+            <w:pPr>
+              <w:pStyle w:val="Normal"/>
+              <w:jc w:val="left"/>
+              <w:pBdr>
+                <w:bottom w:val="none" w:sz="0" w:space="0" w:color="000000"/>
+                <w:top w:val="none" w:sz="0" w:space="0" w:color="000000"/>
+                <w:left w:val="none" w:sz="0" w:space="0" w:color="000000"/>
+                <w:right w:val="none" w:sz="0" w:space="0" w:color="000000"/>
+              </w:pBdr>
+              <w:spacing w:after="100" w:before="100" w:line="240"/>
+              <w:ind w:left="100" w:right="100" w:firstLine="0" w:firstLineChars="0"/>
+            </w:pPr>
+            <w:r xmlns:w="http://schemas.openxmlformats.org/wordprocessingml/2006/main" xmlns:wp="http://schemas.openxmlformats.org/drawingml/2006/wordprocessingDrawing" xmlns:r="http://schemas.openxmlformats.org/officeDocument/2006/relationships" xmlns:w14="http://schemas.microsoft.com/office/word/2010/wordml">
+              <w:rPr>
+                <w:rFonts w:ascii="Arial" w:hAnsi="Arial" w:eastAsia="Arial" w:cs="Arial"/>
+                <w:i w:val="false"/>
+                <w:b w:val="true"/>
+                <w:u w:val="none"/>
+                <w:sz w:val="18"/>
+                <w:szCs w:val="18"/>
+                <w:color w:val="000000"/>
+              </w:rPr>
+              <w:t xml:space="preserve"/>
+            </w:r>
+          </w:p>
+        </w:tc>
+      </w:tr>
+      <w:tr>
+        <w:trPr>
+          <w:trHeight w:val="578" w:hRule="auto"/>
+        </w:trPr>
+        body 9
+        <w:tc>
+          <w:tcPr>
+            <w:tcBorders>
+              <w:bottom w:val="none" w:sz="0" w:space="0" w:color="000000"/>
+              <w:top w:val="single" w:sz="8" w:space="0" w:color="666666"/>
+              <w:left w:val="none" w:sz="0" w:space="0" w:color="000000"/>
+              <w:right w:val="none" w:sz="0" w:space="0" w:color="000000"/>
+            </w:tcBorders>
+            <w:shd w:val="clear" w:color="auto" w:fill="FFFFFF"/>
+            <w:tcMar>
+              <w:top w:w="0" w:type="dxa"/>
+              <w:bottom w:w="0" w:type="dxa"/>
+              <w:left w:w="0" w:type="dxa"/>
+              <w:right w:w="0" w:type="dxa"/>
+            </w:tcMar>
+            <w:vAlign w:val="center"/>
+          </w:tcPr>
+          <w:p>
+            <w:pPr>
+              <w:pStyle w:val="Normal"/>
+              <w:jc w:val="left"/>
+              <w:pBdr>
+                <w:bottom w:val="none" w:sz="0" w:space="0" w:color="000000"/>
+                <w:top w:val="none" w:sz="0" w:space="0" w:color="000000"/>
+                <w:left w:val="none" w:sz="0" w:space="0" w:color="000000"/>
+                <w:right w:val="none" w:sz="0" w:space="0" w:color="000000"/>
+              </w:pBdr>
+              <w:spacing w:after="100" w:before="100" w:line="240"/>
+              <w:ind w:left="100" w:right="100" w:firstLine="0" w:firstLineChars="0"/>
+            </w:pPr>
+            <w:r xmlns:w="http://schemas.openxmlformats.org/wordprocessingml/2006/main" xmlns:wp="http://schemas.openxmlformats.org/drawingml/2006/wordprocessingDrawing" xmlns:r="http://schemas.openxmlformats.org/officeDocument/2006/relationships" xmlns:w14="http://schemas.microsoft.com/office/word/2010/wordml">
+              <w:rPr>
+                <w:rFonts w:ascii="Arial" w:hAnsi="Arial" w:eastAsia="Arial" w:cs="Arial"/>
+                <w:i w:val="false"/>
+                <w:b w:val="false"/>
+                <w:u w:val="none"/>
+                <w:sz w:val="18"/>
+                <w:szCs w:val="18"/>
+                <w:color w:val="000000"/>
+              </w:rPr>
+              <w:t xml:space="preserve">TWI</w:t>
+            </w:r>
+          </w:p>
+        </w:tc>
+        <w:tc>
+          <w:tcPr>
+            <w:tcBorders>
+              <w:bottom w:val="none" w:sz="0" w:space="0" w:color="000000"/>
+              <w:top w:val="single" w:sz="8" w:space="0" w:color="666666"/>
+              <w:left w:val="none" w:sz="0" w:space="0" w:color="000000"/>
+              <w:right w:val="none" w:sz="0" w:space="0" w:color="000000"/>
+            </w:tcBorders>
+            <w:shd w:val="clear" w:color="auto" w:fill="FFFFFF"/>
+            <w:tcMar>
+              <w:top w:w="0" w:type="dxa"/>
+              <w:bottom w:w="0" w:type="dxa"/>
+              <w:left w:w="0" w:type="dxa"/>
+              <w:right w:w="0" w:type="dxa"/>
+            </w:tcMar>
+            <w:vAlign w:val="center"/>
+          </w:tcPr>
+          <w:p>
+            <w:pPr>
+              <w:pStyle w:val="Normal"/>
+              <w:jc w:val="left"/>
+              <w:pBdr>
+                <w:bottom w:val="none" w:sz="0" w:space="0" w:color="000000"/>
+                <w:top w:val="none" w:sz="0" w:space="0" w:color="000000"/>
+                <w:left w:val="none" w:sz="0" w:space="0" w:color="000000"/>
+                <w:right w:val="none" w:sz="0" w:space="0" w:color="000000"/>
+              </w:pBdr>
+              <w:spacing w:after="100" w:before="100" w:line="240"/>
+              <w:ind w:left="100" w:right="100" w:firstLine="0" w:firstLineChars="0"/>
+            </w:pPr>
+            <w:r xmlns:w="http://schemas.openxmlformats.org/wordprocessingml/2006/main" xmlns:wp="http://schemas.openxmlformats.org/drawingml/2006/wordprocessingDrawing" xmlns:r="http://schemas.openxmlformats.org/officeDocument/2006/relationships" xmlns:w14="http://schemas.microsoft.com/office/word/2010/wordml">
+              <w:rPr>
+                <w:rFonts w:ascii="Arial" w:hAnsi="Arial" w:eastAsia="Arial" w:cs="Arial"/>
+                <w:i w:val="false"/>
+                <w:b w:val="false"/>
+                <w:u w:val="none"/>
+                <w:sz w:val="18"/>
+                <w:szCs w:val="18"/>
+                <w:color w:val="000000"/>
+              </w:rPr>
+              <w:t xml:space="preserve">-</w:t>
+            </w:r>
+          </w:p>
+        </w:tc>
+        <w:tc>
+          <w:tcPr>
+            <w:tcBorders>
+              <w:bottom w:val="none" w:sz="0" w:space="0" w:color="000000"/>
+              <w:top w:val="single" w:sz="8" w:space="0" w:color="666666"/>
+              <w:left w:val="none" w:sz="0" w:space="0" w:color="000000"/>
+              <w:right w:val="none" w:sz="0" w:space="0" w:color="000000"/>
+            </w:tcBorders>
+            <w:shd w:val="clear" w:color="auto" w:fill="FFFFFF"/>
+            <w:tcMar>
+              <w:top w:w="0" w:type="dxa"/>
+              <w:bottom w:w="0" w:type="dxa"/>
+              <w:left w:w="0" w:type="dxa"/>
+              <w:right w:w="0" w:type="dxa"/>
+            </w:tcMar>
+            <w:vAlign w:val="center"/>
+          </w:tcPr>
+          <w:p>
+            <w:pPr>
+              <w:pStyle w:val="Normal"/>
+              <w:jc w:val="left"/>
+              <w:pBdr>
+                <w:bottom w:val="none" w:sz="0" w:space="0" w:color="000000"/>
+                <w:top w:val="none" w:sz="0" w:space="0" w:color="000000"/>
+                <w:left w:val="none" w:sz="0" w:space="0" w:color="000000"/>
+                <w:right w:val="none" w:sz="0" w:space="0" w:color="000000"/>
+              </w:pBdr>
+              <w:spacing w:after="100" w:before="100" w:line="240"/>
+              <w:ind w:left="100" w:right="100" w:firstLine="0" w:firstLineChars="0"/>
+            </w:pPr>
+            <w:r xmlns:w="http://schemas.openxmlformats.org/wordprocessingml/2006/main" xmlns:wp="http://schemas.openxmlformats.org/drawingml/2006/wordprocessingDrawing" xmlns:r="http://schemas.openxmlformats.org/officeDocument/2006/relationships" xmlns:w14="http://schemas.microsoft.com/office/word/2010/wordml">
+              <w:rPr>
+                <w:rFonts w:ascii="Arial" w:hAnsi="Arial" w:eastAsia="Arial" w:cs="Arial"/>
+                <w:i w:val="false"/>
+                <w:b w:val="false"/>
+                <w:u w:val="none"/>
+                <w:sz w:val="18"/>
+                <w:szCs w:val="18"/>
+                <w:color w:val="000000"/>
+              </w:rPr>
+              <w:t xml:space="preserve">+</w:t>
+            </w:r>
+          </w:p>
+        </w:tc>
+        <w:tc>
+          <w:tcPr>
+            <w:tcBorders>
+              <w:bottom w:val="none" w:sz="0" w:space="0" w:color="000000"/>
+              <w:top w:val="single" w:sz="8" w:space="0" w:color="666666"/>
+              <w:left w:val="none" w:sz="0" w:space="0" w:color="000000"/>
+              <w:right w:val="none" w:sz="0" w:space="0" w:color="000000"/>
+            </w:tcBorders>
+            <w:shd w:val="clear" w:color="auto" w:fill="FFFFFF"/>
+            <w:tcMar>
+              <w:top w:w="0" w:type="dxa"/>
+              <w:bottom w:w="0" w:type="dxa"/>
+              <w:left w:w="0" w:type="dxa"/>
+              <w:right w:w="0" w:type="dxa"/>
+            </w:tcMar>
+            <w:vAlign w:val="center"/>
+          </w:tcPr>
+          <w:p>
+            <w:pPr>
+              <w:pStyle w:val="Normal"/>
+              <w:jc w:val="left"/>
+              <w:pBdr>
+                <w:bottom w:val="none" w:sz="0" w:space="0" w:color="000000"/>
+                <w:top w:val="none" w:sz="0" w:space="0" w:color="000000"/>
+                <w:left w:val="none" w:sz="0" w:space="0" w:color="000000"/>
+                <w:right w:val="none" w:sz="0" w:space="0" w:color="000000"/>
+              </w:pBdr>
+              <w:spacing w:after="100" w:before="100" w:line="240"/>
+              <w:ind w:left="100" w:right="100" w:firstLine="0" w:firstLineChars="0"/>
+            </w:pPr>
+            <w:r xmlns:w="http://schemas.openxmlformats.org/wordprocessingml/2006/main" xmlns:wp="http://schemas.openxmlformats.org/drawingml/2006/wordprocessingDrawing" xmlns:r="http://schemas.openxmlformats.org/officeDocument/2006/relationships" xmlns:w14="http://schemas.microsoft.com/office/word/2010/wordml">
+              <w:rPr>
+                <w:rFonts w:ascii="Arial" w:hAnsi="Arial" w:eastAsia="Arial" w:cs="Arial"/>
+                <w:i w:val="false"/>
+                <w:b w:val="false"/>
+                <w:u w:val="none"/>
+                <w:sz w:val="18"/>
+                <w:szCs w:val="18"/>
+                <w:color w:val="000000"/>
+              </w:rPr>
+              <w:t xml:space="preserve">Fig 3, 4</w:t>
+            </w:r>
+          </w:p>
+        </w:tc>
+      </w:tr>
+      <w:tr>
+        <w:trPr>
+          <w:trHeight w:val="578" w:hRule="auto"/>
+        </w:trPr>
+        body10
+        <w:tc>
+          <w:tcPr>
+            <w:tcBorders>
+              <w:bottom w:val="none" w:sz="0" w:space="0" w:color="000000"/>
+              <w:top w:val="none" w:sz="0" w:space="0" w:color="000000"/>
+              <w:left w:val="none" w:sz="0" w:space="0" w:color="000000"/>
+              <w:right w:val="none" w:sz="0" w:space="0" w:color="000000"/>
+            </w:tcBorders>
+            <w:shd w:val="clear" w:color="auto" w:fill="FFFFFF"/>
+            <w:tcMar>
+              <w:top w:w="0" w:type="dxa"/>
+              <w:bottom w:w="0" w:type="dxa"/>
+              <w:left w:w="0" w:type="dxa"/>
+              <w:right w:w="0" w:type="dxa"/>
+            </w:tcMar>
+            <w:vAlign w:val="center"/>
+          </w:tcPr>
+          <w:p>
+            <w:pPr>
+              <w:pStyle w:val="Normal"/>
+              <w:jc w:val="left"/>
+              <w:pBdr>
+                <w:bottom w:val="none" w:sz="0" w:space="0" w:color="000000"/>
+                <w:top w:val="none" w:sz="0" w:space="0" w:color="000000"/>
+                <w:left w:val="none" w:sz="0" w:space="0" w:color="000000"/>
+                <w:right w:val="none" w:sz="0" w:space="0" w:color="000000"/>
+              </w:pBdr>
+              <w:spacing w:after="100" w:before="100" w:line="240"/>
+              <w:ind w:left="100" w:right="100" w:firstLine="0" w:firstLineChars="0"/>
+            </w:pPr>
+            <w:r xmlns:w="http://schemas.openxmlformats.org/wordprocessingml/2006/main" xmlns:wp="http://schemas.openxmlformats.org/drawingml/2006/wordprocessingDrawing" xmlns:r="http://schemas.openxmlformats.org/officeDocument/2006/relationships" xmlns:w14="http://schemas.microsoft.com/office/word/2010/wordml">
+              <w:rPr>
+                <w:rFonts w:ascii="Arial" w:hAnsi="Arial" w:eastAsia="Arial" w:cs="Arial"/>
+                <w:i w:val="false"/>
+                <w:b w:val="false"/>
+                <w:u w:val="none"/>
+                <w:sz w:val="18"/>
+                <w:szCs w:val="18"/>
+                <w:color w:val="000000"/>
+              </w:rPr>
+              <w:t xml:space="preserve">Deciduousness:TWI</w:t>
+            </w:r>
+          </w:p>
+        </w:tc>
+        <w:tc>
+          <w:tcPr>
+            <w:tcBorders>
+              <w:bottom w:val="none" w:sz="0" w:space="0" w:color="000000"/>
+              <w:top w:val="none" w:sz="0" w:space="0" w:color="000000"/>
+              <w:left w:val="none" w:sz="0" w:space="0" w:color="000000"/>
+              <w:right w:val="none" w:sz="0" w:space="0" w:color="000000"/>
+            </w:tcBorders>
+            <w:shd w:val="clear" w:color="auto" w:fill="FFFFFF"/>
+            <w:tcMar>
+              <w:top w:w="0" w:type="dxa"/>
+              <w:bottom w:w="0" w:type="dxa"/>
+              <w:left w:w="0" w:type="dxa"/>
+              <w:right w:w="0" w:type="dxa"/>
+            </w:tcMar>
+            <w:vAlign w:val="center"/>
+          </w:tcPr>
+          <w:p>
+            <w:pPr>
+              <w:pStyle w:val="Normal"/>
+              <w:jc w:val="left"/>
+              <w:pBdr>
+                <w:bottom w:val="none" w:sz="0" w:space="0" w:color="000000"/>
+                <w:top w:val="none" w:sz="0" w:space="0" w:color="000000"/>
+                <w:left w:val="none" w:sz="0" w:space="0" w:color="000000"/>
+                <w:right w:val="none" w:sz="0" w:space="0" w:color="000000"/>
+              </w:pBdr>
+              <w:spacing w:after="100" w:before="100" w:line="240"/>
+              <w:ind w:left="100" w:right="100" w:firstLine="0" w:firstLineChars="0"/>
+            </w:pPr>
+            <w:r xmlns:w="http://schemas.openxmlformats.org/wordprocessingml/2006/main" xmlns:wp="http://schemas.openxmlformats.org/drawingml/2006/wordprocessingDrawing" xmlns:r="http://schemas.openxmlformats.org/officeDocument/2006/relationships" xmlns:w14="http://schemas.microsoft.com/office/word/2010/wordml">
+              <w:rPr>
+                <w:rFonts w:ascii="Arial" w:hAnsi="Arial" w:eastAsia="Arial" w:cs="Arial"/>
+                <w:i w:val="false"/>
+                <w:b w:val="false"/>
+                <w:u w:val="none"/>
+                <w:sz w:val="18"/>
+                <w:szCs w:val="18"/>
+                <w:color w:val="000000"/>
+              </w:rPr>
+              <w:t xml:space="preserve">no</w:t>
+            </w:r>
+          </w:p>
+        </w:tc>
+        <w:tc>
+          <w:tcPr>
+            <w:tcBorders>
+              <w:bottom w:val="none" w:sz="0" w:space="0" w:color="000000"/>
+              <w:top w:val="none" w:sz="0" w:space="0" w:color="000000"/>
+              <w:left w:val="none" w:sz="0" w:space="0" w:color="000000"/>
+              <w:right w:val="none" w:sz="0" w:space="0" w:color="000000"/>
+            </w:tcBorders>
+            <w:shd w:val="clear" w:color="auto" w:fill="FFFFFF"/>
+            <w:tcMar>
+              <w:top w:w="0" w:type="dxa"/>
+              <w:bottom w:w="0" w:type="dxa"/>
+              <w:left w:w="0" w:type="dxa"/>
+              <w:right w:w="0" w:type="dxa"/>
+            </w:tcMar>
+            <w:vAlign w:val="center"/>
+          </w:tcPr>
+          <w:p>
+            <w:pPr>
+              <w:pStyle w:val="Normal"/>
+              <w:jc w:val="left"/>
+              <w:pBdr>
+                <w:bottom w:val="none" w:sz="0" w:space="0" w:color="000000"/>
+                <w:top w:val="none" w:sz="0" w:space="0" w:color="000000"/>
+                <w:left w:val="none" w:sz="0" w:space="0" w:color="000000"/>
+                <w:right w:val="none" w:sz="0" w:space="0" w:color="000000"/>
+              </w:pBdr>
+              <w:spacing w:after="100" w:before="100" w:line="240"/>
+              <w:ind w:left="100" w:right="100" w:firstLine="0" w:firstLineChars="0"/>
+            </w:pPr>
+            <w:r xmlns:w="http://schemas.openxmlformats.org/wordprocessingml/2006/main" xmlns:wp="http://schemas.openxmlformats.org/drawingml/2006/wordprocessingDrawing" xmlns:r="http://schemas.openxmlformats.org/officeDocument/2006/relationships" xmlns:w14="http://schemas.microsoft.com/office/word/2010/wordml">
+              <w:rPr>
+                <w:rFonts w:ascii="Arial" w:hAnsi="Arial" w:eastAsia="Arial" w:cs="Arial"/>
+                <w:i w:val="false"/>
+                <w:b w:val="false"/>
+                <w:u w:val="none"/>
+                <w:sz w:val="18"/>
+                <w:szCs w:val="18"/>
+                <w:color w:val="000000"/>
+              </w:rPr>
+              <w:t xml:space="preserve">-</w:t>
+            </w:r>
+          </w:p>
+        </w:tc>
+        <w:tc>
+          <w:tcPr>
+            <w:tcBorders>
+              <w:bottom w:val="none" w:sz="0" w:space="0" w:color="000000"/>
+              <w:top w:val="none" w:sz="0" w:space="0" w:color="000000"/>
+              <w:left w:val="none" w:sz="0" w:space="0" w:color="000000"/>
+              <w:right w:val="none" w:sz="0" w:space="0" w:color="000000"/>
+            </w:tcBorders>
+            <w:shd w:val="clear" w:color="auto" w:fill="FFFFFF"/>
+            <w:tcMar>
+              <w:top w:w="0" w:type="dxa"/>
+              <w:bottom w:w="0" w:type="dxa"/>
+              <w:left w:w="0" w:type="dxa"/>
+              <w:right w:w="0" w:type="dxa"/>
+            </w:tcMar>
+            <w:vAlign w:val="center"/>
+          </w:tcPr>
+          <w:p>
+            <w:pPr>
+              <w:pStyle w:val="Normal"/>
+              <w:jc w:val="left"/>
+              <w:pBdr>
+                <w:bottom w:val="none" w:sz="0" w:space="0" w:color="000000"/>
+                <w:top w:val="none" w:sz="0" w:space="0" w:color="000000"/>
+                <w:left w:val="none" w:sz="0" w:space="0" w:color="000000"/>
+                <w:right w:val="none" w:sz="0" w:space="0" w:color="000000"/>
+              </w:pBdr>
+              <w:spacing w:after="100" w:before="100" w:line="240"/>
+              <w:ind w:left="100" w:right="100" w:firstLine="0" w:firstLineChars="0"/>
+            </w:pPr>
+            <w:r xmlns:w="http://schemas.openxmlformats.org/wordprocessingml/2006/main" xmlns:wp="http://schemas.openxmlformats.org/drawingml/2006/wordprocessingDrawing" xmlns:r="http://schemas.openxmlformats.org/officeDocument/2006/relationships" xmlns:w14="http://schemas.microsoft.com/office/word/2010/wordml">
+              <w:rPr>
+                <w:rFonts w:ascii="Arial" w:hAnsi="Arial" w:eastAsia="Arial" w:cs="Arial"/>
+                <w:i w:val="false"/>
+                <w:b w:val="false"/>
+                <w:u w:val="none"/>
+                <w:sz w:val="18"/>
+                <w:szCs w:val="18"/>
+                <w:color w:val="000000"/>
+              </w:rPr>
+              <w:t xml:space="preserve">Fig 3</w:t>
+            </w:r>
+          </w:p>
+        </w:tc>
+      </w:tr>
+      <w:tr>
+        <w:trPr>
+          <w:trHeight w:val="577" w:hRule="auto"/>
+        </w:trPr>
+        body11
+        <w:tc>
+          <w:tcPr>
+            <w:tcBorders>
+              <w:bottom w:val="none" w:sz="0" w:space="0" w:color="000000"/>
+              <w:top w:val="none" w:sz="0" w:space="0" w:color="000000"/>
+              <w:left w:val="none" w:sz="0" w:space="0" w:color="000000"/>
+              <w:right w:val="none" w:sz="0" w:space="0" w:color="000000"/>
+            </w:tcBorders>
+            <w:shd w:val="clear" w:color="auto" w:fill="FFFFFF"/>
+            <w:tcMar>
+              <w:top w:w="0" w:type="dxa"/>
+              <w:bottom w:w="0" w:type="dxa"/>
+              <w:left w:w="0" w:type="dxa"/>
+              <w:right w:w="0" w:type="dxa"/>
+            </w:tcMar>
+            <w:vAlign w:val="center"/>
+          </w:tcPr>
+          <w:p>
+            <w:pPr>
+              <w:pStyle w:val="Normal"/>
+              <w:jc w:val="left"/>
+              <w:pBdr>
+                <w:bottom w:val="none" w:sz="0" w:space="0" w:color="000000"/>
+                <w:top w:val="none" w:sz="0" w:space="0" w:color="000000"/>
+                <w:left w:val="none" w:sz="0" w:space="0" w:color="000000"/>
+                <w:right w:val="none" w:sz="0" w:space="0" w:color="000000"/>
+              </w:pBdr>
+              <w:spacing w:after="100" w:before="100" w:line="240"/>
+              <w:ind w:left="100" w:right="100" w:firstLine="0" w:firstLineChars="0"/>
+            </w:pPr>
+            <w:r xmlns:w="http://schemas.openxmlformats.org/wordprocessingml/2006/main" xmlns:wp="http://schemas.openxmlformats.org/drawingml/2006/wordprocessingDrawing" xmlns:r="http://schemas.openxmlformats.org/officeDocument/2006/relationships" xmlns:w14="http://schemas.microsoft.com/office/word/2010/wordml">
+              <w:rPr>
+                <w:rFonts w:ascii="Arial" w:hAnsi="Arial" w:eastAsia="Arial" w:cs="Arial"/>
+                <w:i w:val="false"/>
+                <w:b w:val="false"/>
+                <w:u w:val="none"/>
+                <w:sz w:val="18"/>
+                <w:szCs w:val="18"/>
+                <w:color w:val="000000"/>
+              </w:rPr>
+              <w:t xml:space="preserve">exposure</w:t>
+            </w:r>
+          </w:p>
+        </w:tc>
+        <w:tc>
+          <w:tcPr>
+            <w:tcBorders>
+              <w:bottom w:val="none" w:sz="0" w:space="0" w:color="000000"/>
+              <w:top w:val="none" w:sz="0" w:space="0" w:color="000000"/>
+              <w:left w:val="none" w:sz="0" w:space="0" w:color="000000"/>
+              <w:right w:val="none" w:sz="0" w:space="0" w:color="000000"/>
+            </w:tcBorders>
+            <w:shd w:val="clear" w:color="auto" w:fill="FFFFFF"/>
+            <w:tcMar>
+              <w:top w:w="0" w:type="dxa"/>
+              <w:bottom w:w="0" w:type="dxa"/>
+              <w:left w:w="0" w:type="dxa"/>
+              <w:right w:w="0" w:type="dxa"/>
+            </w:tcMar>
+            <w:vAlign w:val="center"/>
+          </w:tcPr>
+          <w:p>
+            <w:pPr>
+              <w:pStyle w:val="Normal"/>
+              <w:jc w:val="left"/>
+              <w:pBdr>
+                <w:bottom w:val="none" w:sz="0" w:space="0" w:color="000000"/>
+                <w:top w:val="none" w:sz="0" w:space="0" w:color="000000"/>
+                <w:left w:val="none" w:sz="0" w:space="0" w:color="000000"/>
+                <w:right w:val="none" w:sz="0" w:space="0" w:color="000000"/>
+              </w:pBdr>
+              <w:spacing w:after="100" w:before="100" w:line="240"/>
+              <w:ind w:left="100" w:right="100" w:firstLine="0" w:firstLineChars="0"/>
+            </w:pPr>
+            <w:r xmlns:w="http://schemas.openxmlformats.org/wordprocessingml/2006/main" xmlns:wp="http://schemas.openxmlformats.org/drawingml/2006/wordprocessingDrawing" xmlns:r="http://schemas.openxmlformats.org/officeDocument/2006/relationships" xmlns:w14="http://schemas.microsoft.com/office/word/2010/wordml">
+              <w:rPr>
+                <w:rFonts w:ascii="Arial" w:hAnsi="Arial" w:eastAsia="Arial" w:cs="Arial"/>
+                <w:i w:val="false"/>
+                <w:b w:val="false"/>
+                <w:u w:val="none"/>
+                <w:sz w:val="18"/>
+                <w:szCs w:val="18"/>
+                <w:color w:val="000000"/>
+              </w:rPr>
+              <w:t xml:space="preserve">-</w:t>
+            </w:r>
+          </w:p>
+        </w:tc>
+        <w:tc>
+          <w:tcPr>
+            <w:tcBorders>
+              <w:bottom w:val="none" w:sz="0" w:space="0" w:color="000000"/>
+              <w:top w:val="none" w:sz="0" w:space="0" w:color="000000"/>
+              <w:left w:val="none" w:sz="0" w:space="0" w:color="000000"/>
+              <w:right w:val="none" w:sz="0" w:space="0" w:color="000000"/>
+            </w:tcBorders>
+            <w:shd w:val="clear" w:color="auto" w:fill="FFFFFF"/>
+            <w:tcMar>
+              <w:top w:w="0" w:type="dxa"/>
+              <w:bottom w:w="0" w:type="dxa"/>
+              <w:left w:w="0" w:type="dxa"/>
+              <w:right w:w="0" w:type="dxa"/>
+            </w:tcMar>
+            <w:vAlign w:val="center"/>
+          </w:tcPr>
+          <w:p>
+            <w:pPr>
+              <w:pStyle w:val="Normal"/>
+              <w:jc w:val="left"/>
+              <w:pBdr>
+                <w:bottom w:val="none" w:sz="0" w:space="0" w:color="000000"/>
+                <w:top w:val="none" w:sz="0" w:space="0" w:color="000000"/>
+                <w:left w:val="none" w:sz="0" w:space="0" w:color="000000"/>
+                <w:right w:val="none" w:sz="0" w:space="0" w:color="000000"/>
+              </w:pBdr>
+              <w:spacing w:after="100" w:before="100" w:line="240"/>
+              <w:ind w:left="100" w:right="100" w:firstLine="0" w:firstLineChars="0"/>
+            </w:pPr>
+            <w:r xmlns:w="http://schemas.openxmlformats.org/wordprocessingml/2006/main" xmlns:wp="http://schemas.openxmlformats.org/drawingml/2006/wordprocessingDrawing" xmlns:r="http://schemas.openxmlformats.org/officeDocument/2006/relationships" xmlns:w14="http://schemas.microsoft.com/office/word/2010/wordml">
+              <w:rPr>
+                <w:rFonts w:ascii="Arial" w:hAnsi="Arial" w:eastAsia="Arial" w:cs="Arial"/>
+                <w:i w:val="false"/>
+                <w:b w:val="false"/>
+                <w:u w:val="none"/>
+                <w:sz w:val="18"/>
+                <w:szCs w:val="18"/>
+                <w:color w:val="000000"/>
+              </w:rPr>
+              <w:t xml:space="preserve">-</w:t>
+            </w:r>
+          </w:p>
+        </w:tc>
+        <w:tc>
+          <w:tcPr>
+            <w:tcBorders>
+              <w:bottom w:val="none" w:sz="0" w:space="0" w:color="000000"/>
+              <w:top w:val="none" w:sz="0" w:space="0" w:color="000000"/>
+              <w:left w:val="none" w:sz="0" w:space="0" w:color="000000"/>
+              <w:right w:val="none" w:sz="0" w:space="0" w:color="000000"/>
+            </w:tcBorders>
+            <w:shd w:val="clear" w:color="auto" w:fill="FFFFFF"/>
+            <w:tcMar>
+              <w:top w:w="0" w:type="dxa"/>
+              <w:bottom w:w="0" w:type="dxa"/>
+              <w:left w:w="0" w:type="dxa"/>
+              <w:right w:w="0" w:type="dxa"/>
+            </w:tcMar>
+            <w:vAlign w:val="center"/>
+          </w:tcPr>
+          <w:p>
+            <w:pPr>
+              <w:pStyle w:val="Normal"/>
+              <w:jc w:val="left"/>
+              <w:pBdr>
+                <w:bottom w:val="none" w:sz="0" w:space="0" w:color="000000"/>
+                <w:top w:val="none" w:sz="0" w:space="0" w:color="000000"/>
+                <w:left w:val="none" w:sz="0" w:space="0" w:color="000000"/>
+                <w:right w:val="none" w:sz="0" w:space="0" w:color="000000"/>
+              </w:pBdr>
+              <w:spacing w:after="100" w:before="100" w:line="240"/>
+              <w:ind w:left="100" w:right="100" w:firstLine="0" w:firstLineChars="0"/>
+            </w:pPr>
+            <w:r xmlns:w="http://schemas.openxmlformats.org/wordprocessingml/2006/main" xmlns:wp="http://schemas.openxmlformats.org/drawingml/2006/wordprocessingDrawing" xmlns:r="http://schemas.openxmlformats.org/officeDocument/2006/relationships" xmlns:w14="http://schemas.microsoft.com/office/word/2010/wordml">
+              <w:rPr>
+                <w:rFonts w:ascii="Arial" w:hAnsi="Arial" w:eastAsia="Arial" w:cs="Arial"/>
+                <w:i w:val="false"/>
+                <w:b w:val="false"/>
+                <w:u w:val="none"/>
+                <w:sz w:val="18"/>
+                <w:szCs w:val="18"/>
+                <w:color w:val="000000"/>
+              </w:rPr>
+              <w:t xml:space="preserve">Fig 4, 5</w:t>
+            </w:r>
+          </w:p>
+        </w:tc>
+      </w:tr>
+      <w:tr>
+        <w:trPr>
+          <w:trHeight w:val="577" w:hRule="auto"/>
+        </w:trPr>
+        body12
+        <w:tc>
+          <w:tcPr>
+            <w:tcBorders>
+              <w:bottom w:val="none" w:sz="0" w:space="0" w:color="000000"/>
+              <w:top w:val="none" w:sz="0" w:space="0" w:color="000000"/>
+              <w:left w:val="none" w:sz="0" w:space="0" w:color="000000"/>
+              <w:right w:val="none" w:sz="0" w:space="0" w:color="000000"/>
+            </w:tcBorders>
+            <w:shd w:val="clear" w:color="auto" w:fill="FFFFFF"/>
+            <w:tcMar>
+              <w:top w:w="0" w:type="dxa"/>
+              <w:bottom w:w="0" w:type="dxa"/>
+              <w:left w:w="0" w:type="dxa"/>
+              <w:right w:w="0" w:type="dxa"/>
+            </w:tcMar>
+            <w:vAlign w:val="center"/>
+          </w:tcPr>
+          <w:p>
+            <w:pPr>
+              <w:pStyle w:val="Normal"/>
+              <w:jc w:val="left"/>
+              <w:pBdr>
+                <w:bottom w:val="none" w:sz="0" w:space="0" w:color="000000"/>
+                <w:top w:val="none" w:sz="0" w:space="0" w:color="000000"/>
+                <w:left w:val="none" w:sz="0" w:space="0" w:color="000000"/>
+                <w:right w:val="none" w:sz="0" w:space="0" w:color="000000"/>
+              </w:pBdr>
+              <w:spacing w:after="100" w:before="100" w:line="240"/>
+              <w:ind w:left="100" w:right="100" w:firstLine="0" w:firstLineChars="0"/>
+            </w:pPr>
+            <w:r xmlns:w="http://schemas.openxmlformats.org/wordprocessingml/2006/main" xmlns:wp="http://schemas.openxmlformats.org/drawingml/2006/wordprocessingDrawing" xmlns:r="http://schemas.openxmlformats.org/officeDocument/2006/relationships" xmlns:w14="http://schemas.microsoft.com/office/word/2010/wordml">
+              <w:rPr>
+                <w:rFonts w:ascii="Arial" w:hAnsi="Arial" w:eastAsia="Arial" w:cs="Arial"/>
+                <w:i w:val="false"/>
+                <w:b w:val="false"/>
+                <w:u w:val="none"/>
+                <w:sz w:val="18"/>
+                <w:szCs w:val="18"/>
+                <w:color w:val="000000"/>
+              </w:rPr>
+              <w:t xml:space="preserve">other size effects</w:t>
+            </w:r>
+          </w:p>
+        </w:tc>
+        <w:tc>
+          <w:tcPr>
+            <w:tcBorders>
+              <w:bottom w:val="none" w:sz="0" w:space="0" w:color="000000"/>
+              <w:top w:val="none" w:sz="0" w:space="0" w:color="000000"/>
+              <w:left w:val="none" w:sz="0" w:space="0" w:color="000000"/>
+              <w:right w:val="none" w:sz="0" w:space="0" w:color="000000"/>
+            </w:tcBorders>
+            <w:shd w:val="clear" w:color="auto" w:fill="FFFFFF"/>
+            <w:tcMar>
+              <w:top w:w="0" w:type="dxa"/>
+              <w:bottom w:w="0" w:type="dxa"/>
+              <w:left w:w="0" w:type="dxa"/>
+              <w:right w:w="0" w:type="dxa"/>
+            </w:tcMar>
+            <w:vAlign w:val="center"/>
+          </w:tcPr>
+          <w:p>
+            <w:pPr>
+              <w:pStyle w:val="Normal"/>
+              <w:jc w:val="left"/>
+              <w:pBdr>
+                <w:bottom w:val="none" w:sz="0" w:space="0" w:color="000000"/>
+                <w:top w:val="none" w:sz="0" w:space="0" w:color="000000"/>
+                <w:left w:val="none" w:sz="0" w:space="0" w:color="000000"/>
+                <w:right w:val="none" w:sz="0" w:space="0" w:color="000000"/>
+              </w:pBdr>
+              <w:spacing w:after="100" w:before="100" w:line="240"/>
+              <w:ind w:left="100" w:right="100" w:firstLine="0" w:firstLineChars="0"/>
+            </w:pPr>
+            <w:r xmlns:w="http://schemas.openxmlformats.org/wordprocessingml/2006/main" xmlns:wp="http://schemas.openxmlformats.org/drawingml/2006/wordprocessingDrawing" xmlns:r="http://schemas.openxmlformats.org/officeDocument/2006/relationships" xmlns:w14="http://schemas.microsoft.com/office/word/2010/wordml">
+              <w:rPr>
+                <w:rFonts w:ascii="Arial" w:hAnsi="Arial" w:eastAsia="Arial" w:cs="Arial"/>
+                <w:i w:val="false"/>
+                <w:b w:val="false"/>
+                <w:u w:val="none"/>
+                <w:sz w:val="18"/>
+                <w:szCs w:val="18"/>
+                <w:color w:val="000000"/>
+              </w:rPr>
+              <w:t xml:space="preserve">+</w:t>
+            </w:r>
+          </w:p>
+        </w:tc>
+        <w:tc>
+          <w:tcPr>
+            <w:tcBorders>
+              <w:bottom w:val="none" w:sz="0" w:space="0" w:color="000000"/>
+              <w:top w:val="none" w:sz="0" w:space="0" w:color="000000"/>
+              <w:left w:val="none" w:sz="0" w:space="0" w:color="000000"/>
+              <w:right w:val="none" w:sz="0" w:space="0" w:color="000000"/>
+            </w:tcBorders>
+            <w:shd w:val="clear" w:color="auto" w:fill="FFFFFF"/>
+            <w:tcMar>
+              <w:top w:w="0" w:type="dxa"/>
+              <w:bottom w:w="0" w:type="dxa"/>
+              <w:left w:w="0" w:type="dxa"/>
+              <w:right w:w="0" w:type="dxa"/>
+            </w:tcMar>
+            <w:vAlign w:val="center"/>
+          </w:tcPr>
+          <w:p>
+            <w:pPr>
+              <w:pStyle w:val="Normal"/>
+              <w:jc w:val="left"/>
+              <w:pBdr>
+                <w:bottom w:val="none" w:sz="0" w:space="0" w:color="000000"/>
+                <w:top w:val="none" w:sz="0" w:space="0" w:color="000000"/>
+                <w:left w:val="none" w:sz="0" w:space="0" w:color="000000"/>
+                <w:right w:val="none" w:sz="0" w:space="0" w:color="000000"/>
+              </w:pBdr>
+              <w:spacing w:after="100" w:before="100" w:line="240"/>
+              <w:ind w:left="100" w:right="100" w:firstLine="0" w:firstLineChars="0"/>
+            </w:pPr>
+            <w:r xmlns:w="http://schemas.openxmlformats.org/wordprocessingml/2006/main" xmlns:wp="http://schemas.openxmlformats.org/drawingml/2006/wordprocessingDrawing" xmlns:r="http://schemas.openxmlformats.org/officeDocument/2006/relationships" xmlns:w14="http://schemas.microsoft.com/office/word/2010/wordml">
+              <w:rPr>
+                <w:rFonts w:ascii="Arial" w:hAnsi="Arial" w:eastAsia="Arial" w:cs="Arial"/>
+                <w:i w:val="false"/>
+                <w:b w:val="false"/>
+                <w:u w:val="none"/>
+                <w:sz w:val="18"/>
+                <w:szCs w:val="18"/>
+                <w:color w:val="000000"/>
+              </w:rPr>
+              <w:t xml:space="preserve">-</w:t>
+            </w:r>
+          </w:p>
+        </w:tc>
+        <w:tc>
+          <w:tcPr>
+            <w:tcBorders>
+              <w:bottom w:val="none" w:sz="0" w:space="0" w:color="000000"/>
+              <w:top w:val="none" w:sz="0" w:space="0" w:color="000000"/>
+              <w:left w:val="none" w:sz="0" w:space="0" w:color="000000"/>
+              <w:right w:val="none" w:sz="0" w:space="0" w:color="000000"/>
+            </w:tcBorders>
+            <w:shd w:val="clear" w:color="auto" w:fill="FFFFFF"/>
+            <w:tcMar>
+              <w:top w:w="0" w:type="dxa"/>
+              <w:bottom w:w="0" w:type="dxa"/>
+              <w:left w:w="0" w:type="dxa"/>
+              <w:right w:w="0" w:type="dxa"/>
+            </w:tcMar>
+            <w:vAlign w:val="center"/>
+          </w:tcPr>
+          <w:p>
+            <w:pPr>
+              <w:pStyle w:val="Normal"/>
+              <w:jc w:val="left"/>
+              <w:pBdr>
+                <w:bottom w:val="none" w:sz="0" w:space="0" w:color="000000"/>
+                <w:top w:val="none" w:sz="0" w:space="0" w:color="000000"/>
+                <w:left w:val="none" w:sz="0" w:space="0" w:color="000000"/>
+                <w:right w:val="none" w:sz="0" w:space="0" w:color="000000"/>
+              </w:pBdr>
+              <w:spacing w:after="100" w:before="100" w:line="240"/>
+              <w:ind w:left="100" w:right="100" w:firstLine="0" w:firstLineChars="0"/>
+            </w:pPr>
+            <w:r xmlns:w="http://schemas.openxmlformats.org/wordprocessingml/2006/main" xmlns:wp="http://schemas.openxmlformats.org/drawingml/2006/wordprocessingDrawing" xmlns:r="http://schemas.openxmlformats.org/officeDocument/2006/relationships" xmlns:w14="http://schemas.microsoft.com/office/word/2010/wordml">
+              <w:rPr>
+                <w:rFonts w:ascii="Arial" w:hAnsi="Arial" w:eastAsia="Arial" w:cs="Arial"/>
+                <w:i w:val="false"/>
+                <w:b w:val="false"/>
+                <w:u w:val="none"/>
+                <w:sz w:val="18"/>
+                <w:szCs w:val="18"/>
+                <w:color w:val="000000"/>
+              </w:rPr>
+              <w:t xml:space="preserve">Fig 4</w:t>
+            </w:r>
+          </w:p>
+        </w:tc>
+      </w:tr>
+      <w:tr>
+        <w:trPr>
+          <w:trHeight w:val="580" w:hRule="auto"/>
+        </w:trPr>
+        body13
+        <w:tc>
+          <w:tcPr>
+            <w:tcBorders>
+              <w:bottom w:val="single" w:sz="12" w:space="0" w:color="666666"/>
+              <w:top w:val="none" w:sz="0" w:space="0" w:color="000000"/>
+              <w:left w:val="none" w:sz="0" w:space="0" w:color="000000"/>
+              <w:right w:val="none" w:sz="0" w:space="0" w:color="000000"/>
+            </w:tcBorders>
+            <w:shd w:val="clear" w:color="auto" w:fill="FFFFFF"/>
+            <w:tcMar>
+              <w:top w:w="0" w:type="dxa"/>
+              <w:bottom w:w="0" w:type="dxa"/>
+              <w:left w:w="0" w:type="dxa"/>
+              <w:right w:w="0" w:type="dxa"/>
+            </w:tcMar>
+            <w:vAlign w:val="center"/>
+          </w:tcPr>
+          <w:p>
+            <w:pPr>
+              <w:pStyle w:val="Normal"/>
+              <w:jc w:val="left"/>
+              <w:pBdr>
+                <w:bottom w:val="none" w:sz="0" w:space="0" w:color="000000"/>
+                <w:top w:val="none" w:sz="0" w:space="0" w:color="000000"/>
+                <w:left w:val="none" w:sz="0" w:space="0" w:color="000000"/>
+                <w:right w:val="none" w:sz="0" w:space="0" w:color="000000"/>
+              </w:pBdr>
+              <w:spacing w:after="100" w:before="100" w:line="240"/>
+              <w:ind w:left="100" w:right="100" w:firstLine="0" w:firstLineChars="0"/>
+            </w:pPr>
+            <w:r xmlns:w="http://schemas.openxmlformats.org/wordprocessingml/2006/main" xmlns:wp="http://schemas.openxmlformats.org/drawingml/2006/wordprocessingDrawing" xmlns:r="http://schemas.openxmlformats.org/officeDocument/2006/relationships" xmlns:w14="http://schemas.microsoft.com/office/word/2010/wordml">
+              <w:rPr>
+                <w:rFonts w:ascii="Arial" w:hAnsi="Arial" w:eastAsia="Arial" w:cs="Arial"/>
+                <w:i w:val="false"/>
+                <w:b w:val="false"/>
+                <w:u w:val="none"/>
+                <w:sz w:val="18"/>
+                <w:szCs w:val="18"/>
+                <w:color w:val="000000"/>
+              </w:rPr>
+              <w:t xml:space="preserve">2010 sensitivity</w:t>
+            </w:r>
+          </w:p>
+        </w:tc>
+        <w:tc>
+          <w:tcPr>
+            <w:tcBorders>
+              <w:bottom w:val="single" w:sz="12" w:space="0" w:color="666666"/>
+              <w:top w:val="none" w:sz="0" w:space="0" w:color="000000"/>
+              <w:left w:val="none" w:sz="0" w:space="0" w:color="000000"/>
+              <w:right w:val="none" w:sz="0" w:space="0" w:color="000000"/>
+            </w:tcBorders>
+            <w:shd w:val="clear" w:color="auto" w:fill="FFFFFF"/>
+            <w:tcMar>
+              <w:top w:w="0" w:type="dxa"/>
+              <w:bottom w:w="0" w:type="dxa"/>
+              <w:left w:w="0" w:type="dxa"/>
+              <w:right w:w="0" w:type="dxa"/>
+            </w:tcMar>
+            <w:vAlign w:val="center"/>
+          </w:tcPr>
+          <w:p>
+            <w:pPr>
+              <w:pStyle w:val="Normal"/>
+              <w:jc w:val="left"/>
+              <w:pBdr>
+                <w:bottom w:val="none" w:sz="0" w:space="0" w:color="000000"/>
+                <w:top w:val="none" w:sz="0" w:space="0" w:color="000000"/>
+                <w:left w:val="none" w:sz="0" w:space="0" w:color="000000"/>
+                <w:right w:val="none" w:sz="0" w:space="0" w:color="000000"/>
+              </w:pBdr>
+              <w:spacing w:after="100" w:before="100" w:line="240"/>
+              <w:ind w:left="100" w:right="100" w:firstLine="0" w:firstLineChars="0"/>
+            </w:pPr>
+            <w:r xmlns:w="http://schemas.openxmlformats.org/wordprocessingml/2006/main" xmlns:wp="http://schemas.openxmlformats.org/drawingml/2006/wordprocessingDrawing" xmlns:r="http://schemas.openxmlformats.org/officeDocument/2006/relationships" xmlns:w14="http://schemas.microsoft.com/office/word/2010/wordml">
+              <w:rPr>
+                <w:rFonts w:ascii="Arial" w:hAnsi="Arial" w:eastAsia="Arial" w:cs="Arial"/>
+                <w:i w:val="false"/>
+                <w:b w:val="false"/>
+                <w:u w:val="none"/>
+                <w:sz w:val="18"/>
+                <w:szCs w:val="18"/>
+                <w:color w:val="000000"/>
+              </w:rPr>
+              <w:t xml:space="preserve"/>
+            </w:r>
+          </w:p>
+        </w:tc>
+        <w:tc>
+          <w:tcPr>
+            <w:tcBorders>
+              <w:bottom w:val="single" w:sz="12" w:space="0" w:color="666666"/>
+              <w:top w:val="none" w:sz="0" w:space="0" w:color="000000"/>
+              <w:left w:val="none" w:sz="0" w:space="0" w:color="000000"/>
+              <w:right w:val="none" w:sz="0" w:space="0" w:color="000000"/>
+            </w:tcBorders>
+            <w:shd w:val="clear" w:color="auto" w:fill="FFFFFF"/>
+            <w:tcMar>
+              <w:top w:w="0" w:type="dxa"/>
+              <w:bottom w:w="0" w:type="dxa"/>
+              <w:left w:w="0" w:type="dxa"/>
+              <w:right w:w="0" w:type="dxa"/>
+            </w:tcMar>
+            <w:vAlign w:val="center"/>
+          </w:tcPr>
+          <w:p>
+            <w:pPr>
+              <w:pStyle w:val="Normal"/>
+              <w:jc w:val="left"/>
+              <w:pBdr>
+                <w:bottom w:val="none" w:sz="0" w:space="0" w:color="000000"/>
+                <w:top w:val="none" w:sz="0" w:space="0" w:color="000000"/>
+                <w:left w:val="none" w:sz="0" w:space="0" w:color="000000"/>
+                <w:right w:val="none" w:sz="0" w:space="0" w:color="000000"/>
+              </w:pBdr>
+              <w:spacing w:after="100" w:before="100" w:line="240"/>
+              <w:ind w:left="100" w:right="100" w:firstLine="0" w:firstLineChars="0"/>
+            </w:pPr>
+            <w:r xmlns:w="http://schemas.openxmlformats.org/wordprocessingml/2006/main" xmlns:wp="http://schemas.openxmlformats.org/drawingml/2006/wordprocessingDrawing" xmlns:r="http://schemas.openxmlformats.org/officeDocument/2006/relationships" xmlns:w14="http://schemas.microsoft.com/office/word/2010/wordml">
+              <w:rPr>
+                <w:rFonts w:ascii="Arial" w:hAnsi="Arial" w:eastAsia="Arial" w:cs="Arial"/>
+                <w:i w:val="false"/>
+                <w:b w:val="false"/>
+                <w:u w:val="none"/>
+                <w:sz w:val="18"/>
+                <w:szCs w:val="18"/>
+                <w:color w:val="000000"/>
+              </w:rPr>
+              <w:t xml:space="preserve">no</w:t>
+            </w:r>
+          </w:p>
+        </w:tc>
+        <w:tc>
+          <w:tcPr>
+            <w:tcBorders>
+              <w:bottom w:val="single" w:sz="12" w:space="0" w:color="666666"/>
+              <w:top w:val="none" w:sz="0" w:space="0" w:color="000000"/>
+              <w:left w:val="none" w:sz="0" w:space="0" w:color="000000"/>
+              <w:right w:val="none" w:sz="0" w:space="0" w:color="000000"/>
+            </w:tcBorders>
+            <w:shd w:val="clear" w:color="auto" w:fill="FFFFFF"/>
+            <w:tcMar>
+              <w:top w:w="0" w:type="dxa"/>
+              <w:bottom w:w="0" w:type="dxa"/>
+              <w:left w:w="0" w:type="dxa"/>
+              <w:right w:w="0" w:type="dxa"/>
+            </w:tcMar>
+            <w:vAlign w:val="center"/>
+          </w:tcPr>
+          <w:p>
+            <w:pPr>
+              <w:pStyle w:val="Normal"/>
+              <w:jc w:val="left"/>
+              <w:pBdr>
+                <w:bottom w:val="none" w:sz="0" w:space="0" w:color="000000"/>
+                <w:top w:val="none" w:sz="0" w:space="0" w:color="000000"/>
+                <w:left w:val="none" w:sz="0" w:space="0" w:color="000000"/>
+                <w:right w:val="none" w:sz="0" w:space="0" w:color="000000"/>
+              </w:pBdr>
+              <w:spacing w:after="100" w:before="100" w:line="240"/>
+              <w:ind w:left="100" w:right="100" w:firstLine="0" w:firstLineChars="0"/>
+            </w:pPr>
+            <w:r xmlns:w="http://schemas.openxmlformats.org/wordprocessingml/2006/main" xmlns:wp="http://schemas.openxmlformats.org/drawingml/2006/wordprocessingDrawing" xmlns:r="http://schemas.openxmlformats.org/officeDocument/2006/relationships" xmlns:w14="http://schemas.microsoft.com/office/word/2010/wordml">
+              <w:rPr>
+                <w:rFonts w:ascii="Arial" w:hAnsi="Arial" w:eastAsia="Arial" w:cs="Arial"/>
+                <w:i w:val="false"/>
+                <w:b w:val="false"/>
+                <w:u w:val="none"/>
+                <w:sz w:val="18"/>
+                <w:szCs w:val="18"/>
+                <w:color w:val="000000"/>
+              </w:rPr>
+              <w:t xml:space="preserve">Fig S-</w:t>
+            </w:r>
+          </w:p>
+        </w:tc>
+      </w:tr>
+    </w:tbl>
+    <w:p>
+      <w:pPr>
+        <w:pStyle w:val="BodyText"/>
+      </w:pPr>
+      <w:r>
+        <w:t xml:space="preserve">Here we examine individual tree growth during two known ENSO drought years within a 14-year record of dendrometer band measurements in a seasonally dry forest in Thailand to disentangle the drivers of tree growth sensitivity to drought.</w:t>
+      </w:r>
+      <w:r>
+        <w:t xml:space="preserve"> </w:t>
+      </w:r>
+      <w:r>
+        <w:t xml:space="preserve">We hypothesise that tropical tree drought sensitivity is jointly shaped by species adaptations, individual microenvironments and drought characteristics.</w:t>
+      </w:r>
+      <w:r>
+        <w:t xml:space="preserve"> </w:t>
+      </w:r>
+      <w:r>
+        <w:t xml:space="preserve"> </w:t>
+      </w:r>
+      <w:r>
+        <w:t xml:space="preserve">Specifically, we expect that i) both species and individuals respond differently to different droughts.</w:t>
+      </w:r>
+      <w:r>
+        <w:t xml:space="preserve"> </w:t>
+      </w:r>
+      <w:r>
+        <w:t xml:space="preserve">ii) Deciduous species, which rely on wet seasons for growth, are particularly sensitive to wet season drought.</w:t>
+      </w:r>
+      <w:r>
+        <w:t xml:space="preserve"> </w:t>
+      </w:r>
+      <w:r>
+        <w:t xml:space="preserve">iii) Exposed trees are more sensitive to drought, but water availability, either through larger size or topographic location, can buffer growth declines.</w:t>
+      </w:r>
+    </w:p>
+    <w:bookmarkEnd w:id="24"/>
+    <w:bookmarkStart w:id="33" w:name="materials-and-methods"/>
+    <w:p>
+      <w:pPr>
+        <w:pStyle w:val="Heading1"/>
+      </w:pPr>
+      <w:r>
+        <w:t xml:space="preserve">Materials and Methods</w:t>
+      </w:r>
+    </w:p>
+    <w:p>
+      <w:pPr>
+        <w:pStyle w:val="FirstParagraph"/>
+      </w:pPr>
+      <w:r>
+        <w:rPr>
+          <w:iCs/>
+          <w:i/>
+          <w:bCs/>
+          <w:b/>
+        </w:rPr>
+        <w:t xml:space="preserve">Sites and data</w:t>
+      </w:r>
+    </w:p>
+    <w:p>
+      <w:pPr>
+        <w:pStyle w:val="BodyText"/>
+      </w:pPr>
+      <w:r>
+        <w:t xml:space="preserve">We analysed data from manual dendrometer band censuses from 2008-2023 in the Huai Kha Khaeng ForestGEO plot (15.6324 N, 99.217 E), hereafter</w:t>
+      </w:r>
+      <w:r>
+        <w:t xml:space="preserve"> </w:t>
+      </w:r>
+      <w:r>
+        <w:t xml:space="preserve">“</w:t>
+      </w:r>
+      <w:r>
+        <w:t xml:space="preserve">HKK</w:t>
+      </w:r>
+      <w:r>
+        <w:t xml:space="preserve">”</w:t>
+      </w:r>
+      <w:r>
+        <w:t xml:space="preserve">, in the Huai Kha Khaeng Wildlife Sanctuary, Uthai Thani, Thailand.</w:t>
+      </w:r>
+      <w:r>
+        <w:t xml:space="preserve"> </w:t>
+      </w:r>
+      <w:r>
+        <w:t xml:space="preserve">This is a 50-hectare plot in mixed deciduous tropical forest, with a mean annual temperature of 1400 mm and a strong dry season from November to April</w:t>
+      </w:r>
+      <w:r>
+        <w:t xml:space="preserve"> </w:t>
+      </w:r>
+      <w:r>
+        <w:t xml:space="preserve">(Anderson-Teixeira</w:t>
+      </w:r>
+      <w:r>
+        <w:t xml:space="preserve"> </w:t>
+      </w:r>
+      <w:r>
+        <w:rPr>
+          <w:iCs/>
+          <w:i/>
+        </w:rPr>
+        <w:t xml:space="preserve">et al.</w:t>
+      </w:r>
+      <w:r>
+        <w:t xml:space="preserve"> </w:t>
+      </w:r>
+      <w:r>
+        <w:t xml:space="preserve">2015)</w:t>
+      </w:r>
+      <w:r>
+        <w:t xml:space="preserve">.</w:t>
+      </w:r>
+      <w:r>
+        <w:t xml:space="preserve"> </w:t>
+      </w:r>
+      <w:r>
+        <w:t xml:space="preserve">The dominant canopy species are</w:t>
+      </w:r>
+      <w:r>
+        <w:t xml:space="preserve"> </w:t>
+      </w:r>
+      <w:r>
+        <w:rPr>
+          <w:iCs/>
+          <w:i/>
+        </w:rPr>
+        <w:t xml:space="preserve">Hopea odorata</w:t>
+      </w:r>
+      <w:r>
+        <w:t xml:space="preserve">,</w:t>
+      </w:r>
+      <w:r>
+        <w:t xml:space="preserve"> </w:t>
+      </w:r>
+      <w:r>
+        <w:rPr>
+          <w:iCs/>
+          <w:i/>
+        </w:rPr>
+        <w:t xml:space="preserve">Vatica harmandiana</w:t>
+      </w:r>
+      <w:r>
+        <w:t xml:space="preserve">,</w:t>
+      </w:r>
+      <w:r>
+        <w:t xml:space="preserve"> </w:t>
+      </w:r>
+      <w:r>
+        <w:rPr>
+          <w:iCs/>
+          <w:i/>
+        </w:rPr>
+        <w:t xml:space="preserve">Dipterocarpus alatus</w:t>
+      </w:r>
+      <w:r>
+        <w:t xml:space="preserve"> </w:t>
+      </w:r>
+      <w:r>
+        <w:t xml:space="preserve">and</w:t>
+      </w:r>
+      <w:r>
+        <w:t xml:space="preserve"> </w:t>
+      </w:r>
+      <w:r>
+        <w:rPr>
+          <w:iCs/>
+          <w:i/>
+        </w:rPr>
+        <w:t xml:space="preserve">Tetrameles nudiflora</w:t>
+      </w:r>
+      <w:r>
+        <w:t xml:space="preserve"> </w:t>
+      </w:r>
+      <w:r>
+        <w:t xml:space="preserve">and lower layers of the canopy are dominated by sub-canopy evergreen and deciduous species like</w:t>
+      </w:r>
+      <w:r>
+        <w:t xml:space="preserve"> </w:t>
+      </w:r>
+      <w:r>
+        <w:rPr>
+          <w:iCs/>
+          <w:i/>
+        </w:rPr>
+        <w:t xml:space="preserve">Miliusa horsfieldii</w:t>
+      </w:r>
+      <w:r>
+        <w:t xml:space="preserve"> </w:t>
+      </w:r>
+      <w:r>
+        <w:t xml:space="preserve">and</w:t>
+      </w:r>
+      <w:r>
+        <w:t xml:space="preserve"> </w:t>
+      </w:r>
+      <w:r>
+        <w:rPr>
+          <w:iCs/>
+          <w:i/>
+        </w:rPr>
+        <w:t xml:space="preserve">Polyalthia viridis</w:t>
+      </w:r>
+      <w:r>
+        <w:t xml:space="preserve">.</w:t>
+      </w:r>
+      <w:r>
+        <w:t xml:space="preserve"> </w:t>
+      </w:r>
+      <w:r>
+        <w:t xml:space="preserve">Long-term analysis of tree-ring data shows that tree growth at Huai Kha Khaeng has been influenced by temperature and rainfall</w:t>
+      </w:r>
+      <w:r>
+        <w:t xml:space="preserve"> </w:t>
+      </w:r>
+      <w:r>
+        <w:t xml:space="preserve">(Vlam</w:t>
+      </w:r>
+      <w:r>
+        <w:t xml:space="preserve"> </w:t>
+      </w:r>
+      <w:r>
+        <w:rPr>
+          <w:iCs/>
+          <w:i/>
+        </w:rPr>
+        <w:t xml:space="preserve">et al.</w:t>
+      </w:r>
+      <w:r>
+        <w:t xml:space="preserve"> </w:t>
+      </w:r>
+      <w:r>
+        <w:t xml:space="preserve">2014)</w:t>
+      </w:r>
+      <w:r>
+        <w:t xml:space="preserve">.</w:t>
+      </w:r>
+    </w:p>
     <w:p>
       <w:pPr>
         <w:pStyle w:val="CaptionedFigure"/>
@@ -2025,18 +4758,18 @@
           <wp:inline>
             <wp:extent cx="5943600" cy="2796988"/>
             <wp:effectExtent b="0" l="0" r="0" t="0"/>
-            <wp:docPr descr="Figure 1. Climatic characteristics of drought years and average years in Huai Kha Khaeng ForestGEO plot. For comments - https://github.com/forestgeo/growth-precip-thailand/issues/10" title="" id="25" name="Picture"/>
+            <wp:docPr descr="Figure 1. Climatic characteristics of drought years and average years in Huai Kha Khaeng ForestGEO plot. For comments - https://github.com/forestgeo/growth-precip-thailand/issues/10" title="" id="26" name="Picture"/>
             <a:graphic>
               <a:graphicData uri="http://schemas.openxmlformats.org/drawingml/2006/picture">
                 <pic:pic>
                   <pic:nvPicPr>
-                    <pic:cNvPr descr="display/Fig1.png" id="26" name="Picture"/>
+                    <pic:cNvPr descr="display/Fig1.png" id="27" name="Picture"/>
                     <pic:cNvPicPr>
                       <a:picLocks noChangeArrowheads="1" noChangeAspect="1"/>
                     </pic:cNvPicPr>
                   </pic:nvPicPr>
                   <pic:blipFill>
-                    <a:blip r:embed="rId24"/>
+                    <a:blip r:embed="rId25"/>
                     <a:stretch>
                       <a:fillRect/>
                     </a:stretch>
@@ -2085,7 +4818,7 @@
       <w:r>
         <w:t xml:space="preserve"> </w:t>
       </w:r>
-      <w:hyperlink r:id="rId27">
+      <w:hyperlink r:id="rId28">
         <w:r>
           <w:rPr>
             <w:rStyle w:val="Hyperlink"/>
@@ -2093,243 +4826,6 @@
           <w:t xml:space="preserve">https://github.com/forestgeo/growth-precip-thailand/issues/10</w:t>
         </w:r>
       </w:hyperlink>
-    </w:p>
-    <w:p>
-      <w:pPr>
-        <w:pStyle w:val="BodyText"/>
-      </w:pPr>
-      <w:r>
-        <w:t xml:space="preserve">Here we examine individual tree growth during two known ENSO drought years, one in the dry season and another in the wet season, within a 14-year record of dendrometer band measurements in a seasonally dry forest in Thailand to disentangle drivers of variation in drought sensitivity.</w:t>
-      </w:r>
-      <w:r>
-        <w:t xml:space="preserve"> </w:t>
-      </w:r>
-      <w:r>
-        <w:t xml:space="preserve"> </w:t>
-      </w:r>
-      <w:r>
-        <w:t xml:space="preserve">We ask: i) How much do species vary in drought sensitivity of tree growth? What drives this variation ii) What drives variation among individuals in the sensitivity of growth to drought?</w:t>
-      </w:r>
-      <w:r>
-        <w:t xml:space="preserve"> </w:t>
-      </w:r>
-      <w:r>
-        <w:t xml:space="preserve">We hypothesise that species and individuals have different sensitivities to wet and dry season droughts, based on their traits and microenvironments.</w:t>
-      </w:r>
-      <w:r>
-        <w:t xml:space="preserve"> </w:t>
-      </w:r>
-      <w:r>
-        <w:t xml:space="preserve">Specifically, we hypothesise that i) species growth sensitivities to wet and dry season droughts are influenced by deciduousness; deciduous species are negatively affected by wet season droughts because of shorter growing seasons.</w:t>
-      </w:r>
-      <w:r>
-        <w:t xml:space="preserve"> </w:t>
-      </w:r>
-      <w:r>
-        <w:t xml:space="preserve">ii) the influence of drivers on drought sensitivity are distinct in wet and dry season droughts; canopy exposure could have stronger influence during dry season droughts while water availability has a stronger influence during wet season droughts.</w:t>
-      </w:r>
-    </w:p>
-    <w:bookmarkEnd w:id="28"/>
-    <w:bookmarkStart w:id="33" w:name="materials-and-methods"/>
-    <w:p>
-      <w:pPr>
-        <w:pStyle w:val="Heading1"/>
-      </w:pPr>
-      <w:r>
-        <w:t xml:space="preserve">Materials and Methods</w:t>
-      </w:r>
-    </w:p>
-    <w:p>
-      <w:pPr>
-        <w:pStyle w:val="FirstParagraph"/>
-      </w:pPr>
-      <w:r>
-        <w:rPr>
-          <w:iCs/>
-          <w:i/>
-          <w:bCs/>
-          <w:b/>
-        </w:rPr>
-        <w:t xml:space="preserve">Sites and data</w:t>
-      </w:r>
-    </w:p>
-    <w:p>
-      <w:pPr>
-        <w:pStyle w:val="BodyText"/>
-      </w:pPr>
-      <w:r>
-        <w:t xml:space="preserve">We analysed data from manual dendrometer band censuses from 2008-2023 in the Huai Kha Khaeng ForestGEO plot (15.6324 N, 99.217 E), hereafter</w:t>
-      </w:r>
-      <w:r>
-        <w:t xml:space="preserve"> </w:t>
-      </w:r>
-      <w:r>
-        <w:t xml:space="preserve">“</w:t>
-      </w:r>
-      <w:r>
-        <w:t xml:space="preserve">HKK</w:t>
-      </w:r>
-      <w:r>
-        <w:t xml:space="preserve">”</w:t>
-      </w:r>
-      <w:r>
-        <w:t xml:space="preserve">, in the Huai Kha Khaeng Wildlife Sanctuary, Uthai Thani, Thailand.</w:t>
-      </w:r>
-      <w:r>
-        <w:t xml:space="preserve"> </w:t>
-      </w:r>
-      <w:r>
-        <w:t xml:space="preserve">This is a 50-hectare plot in mixed deciduous tropical forest, with a mean annual temperature of 1400 mm and a strong dry season from November to April</w:t>
-      </w:r>
-      <w:r>
-        <w:t xml:space="preserve"> </w:t>
-      </w:r>
-      <w:r>
-        <w:t xml:space="preserve">(Anderson-Teixeira</w:t>
-      </w:r>
-      <w:r>
-        <w:t xml:space="preserve"> </w:t>
-      </w:r>
-      <w:r>
-        <w:rPr>
-          <w:iCs/>
-          <w:i/>
-        </w:rPr>
-        <w:t xml:space="preserve">et al.</w:t>
-      </w:r>
-      <w:r>
-        <w:t xml:space="preserve"> </w:t>
-      </w:r>
-      <w:r>
-        <w:t xml:space="preserve">2015)</w:t>
-      </w:r>
-      <w:r>
-        <w:t xml:space="preserve">.</w:t>
-      </w:r>
-      <w:r>
-        <w:t xml:space="preserve"> </w:t>
-      </w:r>
-      <w:r>
-        <w:t xml:space="preserve">The dominant canopy species are</w:t>
-      </w:r>
-      <w:r>
-        <w:t xml:space="preserve"> </w:t>
-      </w:r>
-      <w:r>
-        <w:rPr>
-          <w:iCs/>
-          <w:i/>
-        </w:rPr>
-        <w:t xml:space="preserve">Hopea odorata</w:t>
-      </w:r>
-      <w:r>
-        <w:t xml:space="preserve">,</w:t>
-      </w:r>
-      <w:r>
-        <w:t xml:space="preserve"> </w:t>
-      </w:r>
-      <w:r>
-        <w:rPr>
-          <w:iCs/>
-          <w:i/>
-        </w:rPr>
-        <w:t xml:space="preserve">Vatica harmandiana</w:t>
-      </w:r>
-      <w:r>
-        <w:t xml:space="preserve">,</w:t>
-      </w:r>
-      <w:r>
-        <w:t xml:space="preserve"> </w:t>
-      </w:r>
-      <w:r>
-        <w:rPr>
-          <w:iCs/>
-          <w:i/>
-        </w:rPr>
-        <w:t xml:space="preserve">Dipterocarpus alatus</w:t>
-      </w:r>
-      <w:r>
-        <w:t xml:space="preserve"> </w:t>
-      </w:r>
-      <w:r>
-        <w:t xml:space="preserve">and</w:t>
-      </w:r>
-      <w:r>
-        <w:t xml:space="preserve"> </w:t>
-      </w:r>
-      <w:r>
-        <w:rPr>
-          <w:iCs/>
-          <w:i/>
-        </w:rPr>
-        <w:t xml:space="preserve">Tetrameles nudiflora</w:t>
-      </w:r>
-      <w:r>
-        <w:t xml:space="preserve"> </w:t>
-      </w:r>
-      <w:r>
-        <w:t xml:space="preserve">and lower layers of the canopy are dominated by sub-canopy evergreen and deciduous species like</w:t>
-      </w:r>
-      <w:r>
-        <w:t xml:space="preserve"> </w:t>
-      </w:r>
-      <w:r>
-        <w:rPr>
-          <w:iCs/>
-          <w:i/>
-        </w:rPr>
-        <w:t xml:space="preserve">Miliusa horsfieldii</w:t>
-      </w:r>
-      <w:r>
-        <w:t xml:space="preserve"> </w:t>
-      </w:r>
-      <w:r>
-        <w:t xml:space="preserve">and</w:t>
-      </w:r>
-      <w:r>
-        <w:t xml:space="preserve"> </w:t>
-      </w:r>
-      <w:r>
-        <w:rPr>
-          <w:iCs/>
-          <w:i/>
-        </w:rPr>
-        <w:t xml:space="preserve">Polyalthia viridis</w:t>
-      </w:r>
-      <w:r>
-        <w:t xml:space="preserve">.</w:t>
-      </w:r>
-      <w:r>
-        <w:t xml:space="preserve"> </w:t>
-      </w:r>
-      <w:r>
-        <w:t xml:space="preserve">Long-term analysis of tree-ring data shows that tree growth at Huai Kha Khaeng has been influenced by temperature and rainfall</w:t>
-      </w:r>
-      <w:r>
-        <w:t xml:space="preserve"> </w:t>
-      </w:r>
-      <w:r>
-        <w:t xml:space="preserve">(Vlam</w:t>
-      </w:r>
-      <w:r>
-        <w:t xml:space="preserve"> </w:t>
-      </w:r>
-      <w:r>
-        <w:rPr>
-          <w:iCs/>
-          <w:i/>
-        </w:rPr>
-        <w:t xml:space="preserve">et al.</w:t>
-      </w:r>
-      <w:r>
-        <w:t xml:space="preserve"> </w:t>
-      </w:r>
-      <w:r>
-        <w:t xml:space="preserve">2014)</w:t>
-      </w:r>
-      <w:r>
-        <w:t xml:space="preserve">.</w:t>
-      </w:r>
     </w:p>
     <w:p>
       <w:pPr>

</xml_diff>

<commit_message>
results titles reworded, fig 1 replaced
</commit_message>
<xml_diff>
--- a/doc/manuscript_hkk_drought_sensitivity.docx
+++ b/doc/manuscript_hkk_drought_sensitivity.docx
@@ -1221,6 +1221,12 @@
         <w:t xml:space="preserve">Number of Figures:</w:t>
       </w:r>
       <w:r>
+        <w:t xml:space="preserve"> </w:t>
+      </w:r>
+      <w:r>
+        <w:t xml:space="preserve">5</w:t>
+      </w:r>
+      <w:r>
         <w:br/>
       </w:r>
       <w:r>
@@ -1231,6 +1237,12 @@
         <w:t xml:space="preserve">Number of Tables:</w:t>
       </w:r>
       <w:r>
+        <w:t xml:space="preserve"> </w:t>
+      </w:r>
+      <w:r>
+        <w:t xml:space="preserve">1</w:t>
+      </w:r>
+      <w:r>
         <w:br/>
       </w:r>
       <w:r>
@@ -1240,6 +1252,12 @@
         </w:rPr>
         <w:t xml:space="preserve">Number of Text boxes:</w:t>
       </w:r>
+      <w:r>
+        <w:t xml:space="preserve"> </w:t>
+      </w:r>
+      <w:r>
+        <w:t xml:space="preserve">0</w:t>
+      </w:r>
     </w:p>
     <w:p>
       <w:pPr>
@@ -1252,28 +1270,39 @@
         </w:rPr>
         <w:t xml:space="preserve">Corresponding author address:</w:t>
       </w:r>
+      <w:r>
+        <w:t xml:space="preserve"> </w:t>
+      </w:r>
+      <w:hyperlink r:id="rId20">
+        <w:r>
+          <w:rPr>
+            <w:rStyle w:val="Hyperlink"/>
+          </w:rPr>
+          <w:t xml:space="preserve">anujank@si.edu</w:t>
+        </w:r>
+      </w:hyperlink>
     </w:p>
-    <w:bookmarkStart w:id="20" w:name="keywords"/>
+    <w:bookmarkStart w:id="21" w:name="keywords"/>
     <w:p>
       <w:pPr>
         <w:pStyle w:val="Heading1"/>
       </w:pPr>
       <w:r>
         <w:t xml:space="preserve">Keywords</w:t>
-      </w:r>
-    </w:p>
-    <w:bookmarkEnd w:id="20"/>
-    <w:bookmarkStart w:id="21" w:name="statement-of-authorship"/>
-    <w:p>
-      <w:pPr>
-        <w:pStyle w:val="Heading1"/>
-      </w:pPr>
-      <w:r>
-        <w:t xml:space="preserve">Statement of Authorship</w:t>
       </w:r>
     </w:p>
     <w:bookmarkEnd w:id="21"/>
-    <w:bookmarkStart w:id="22" w:name="data-accessibility-statement"/>
+    <w:bookmarkStart w:id="22" w:name="statement-of-authorship"/>
+    <w:p>
+      <w:pPr>
+        <w:pStyle w:val="Heading1"/>
+      </w:pPr>
+      <w:r>
+        <w:t xml:space="preserve">Statement of Authorship</w:t>
+      </w:r>
+    </w:p>
+    <w:bookmarkEnd w:id="22"/>
+    <w:bookmarkStart w:id="23" w:name="data-accessibility-statement"/>
     <w:p>
       <w:pPr>
         <w:pStyle w:val="Heading1"/>
@@ -1287,8 +1316,8 @@
         <w:br w:type="page"/>
       </w:r>
     </w:p>
-    <w:bookmarkEnd w:id="22"/>
-    <w:bookmarkStart w:id="23" w:name="abstract-150-words"/>
+    <w:bookmarkEnd w:id="23"/>
+    <w:bookmarkStart w:id="24" w:name="abstract-150-words"/>
     <w:p>
       <w:pPr>
         <w:pStyle w:val="Heading1"/>
@@ -1361,8 +1390,8 @@
         <w:br w:type="page"/>
       </w:r>
     </w:p>
-    <w:bookmarkEnd w:id="23"/>
-    <w:bookmarkStart w:id="24" w:name="introduction"/>
+    <w:bookmarkEnd w:id="24"/>
+    <w:bookmarkStart w:id="25" w:name="introduction"/>
     <w:p>
       <w:pPr>
         <w:pStyle w:val="Heading1"/>
@@ -1957,7 +1986,7 @@
         <w:tblLook w:firstRow="1" w:lastRow="0" w:firstColumn="0" w:lastColumn="0" w:noHBand="0" w:noVBand="1"/>
       </w:tblPr>
       <w:tblGrid>
-        <w:gridCol w:w="3412"/>
+        <w:gridCol w:w="5040"/>
         <w:gridCol w:w="1291"/>
         <w:gridCol w:w="1321"/>
         <w:gridCol w:w="1131"/>
@@ -2329,7 +2358,7 @@
       </w:tr>
       <w:tr>
         <w:trPr>
-          <w:trHeight w:val="578" w:hRule="auto"/>
+          <w:trHeight w:val="580" w:hRule="auto"/>
         </w:trPr>
         body 2
         <w:tc>
@@ -2372,7 +2401,7 @@
                 <w:szCs w:val="18"/>
                 <w:color w:val="000000"/>
               </w:rPr>
-              <w:t xml:space="preserve"/>
+              <w:t xml:space="preserve">Climate anomaly (SPEI, VPD etc.)</w:t>
             </w:r>
           </w:p>
         </w:tc>
@@ -2416,7 +2445,7 @@
                 <w:szCs w:val="18"/>
                 <w:color w:val="000000"/>
               </w:rPr>
-              <w:t xml:space="preserve">dry season</w:t>
+              <w:t xml:space="preserve">strong</w:t>
             </w:r>
           </w:p>
         </w:tc>
@@ -2460,7 +2489,7 @@
                 <w:szCs w:val="18"/>
                 <w:color w:val="000000"/>
               </w:rPr>
-              <w:t xml:space="preserve">wet season</w:t>
+              <w:t xml:space="preserve">moderate</w:t>
             </w:r>
           </w:p>
         </w:tc>
@@ -2511,7 +2540,7 @@
       </w:tr>
       <w:tr>
         <w:trPr>
-          <w:trHeight w:val="411" w:hRule="auto"/>
+          <w:trHeight w:val="578" w:hRule="auto"/>
         </w:trPr>
         body 3
         <w:tc>
@@ -2554,7 +2583,7 @@
                 <w:szCs w:val="18"/>
                 <w:color w:val="000000"/>
               </w:rPr>
-              <w:t xml:space="preserve"/>
+              <w:t xml:space="preserve">Timing</w:t>
             </w:r>
           </w:p>
         </w:tc>
@@ -2598,7 +2627,7 @@
                 <w:szCs w:val="18"/>
                 <w:color w:val="000000"/>
               </w:rPr>
-              <w:t xml:space="preserve"/>
+              <w:t xml:space="preserve">dry season</w:t>
             </w:r>
           </w:p>
         </w:tc>
@@ -2642,7 +2671,7 @@
                 <w:szCs w:val="18"/>
                 <w:color w:val="000000"/>
               </w:rPr>
-              <w:t xml:space="preserve"/>
+              <w:t xml:space="preserve">wet season</w:t>
             </w:r>
           </w:p>
         </w:tc>
@@ -2686,7 +2715,7 @@
                 <w:szCs w:val="18"/>
                 <w:color w:val="000000"/>
               </w:rPr>
-              <w:t xml:space="preserve"/>
+              <w:t xml:space="preserve">Fig 1</w:t>
             </w:r>
           </w:p>
         </w:tc>
@@ -3239,191 +3268,9 @@
       </w:tr>
       <w:tr>
         <w:trPr>
-          <w:trHeight w:val="411" w:hRule="auto"/>
+          <w:trHeight w:val="580" w:hRule="auto"/>
         </w:trPr>
         body 7
-        <w:tc>
-          <w:tcPr>
-            <w:tcBorders>
-              <w:bottom w:val="none" w:sz="0" w:space="0" w:color="000000"/>
-              <w:top w:val="none" w:sz="0" w:space="0" w:color="000000"/>
-              <w:left w:val="none" w:sz="0" w:space="0" w:color="000000"/>
-              <w:right w:val="none" w:sz="0" w:space="0" w:color="000000"/>
-            </w:tcBorders>
-            <w:shd w:val="clear" w:color="auto" w:fill="FFFFFF"/>
-            <w:tcMar>
-              <w:top w:w="0" w:type="dxa"/>
-              <w:bottom w:w="0" w:type="dxa"/>
-              <w:left w:w="0" w:type="dxa"/>
-              <w:right w:w="0" w:type="dxa"/>
-            </w:tcMar>
-            <w:vAlign w:val="center"/>
-          </w:tcPr>
-          <w:p>
-            <w:pPr>
-              <w:pStyle w:val="Normal"/>
-              <w:jc w:val="left"/>
-              <w:pBdr>
-                <w:bottom w:val="none" w:sz="0" w:space="0" w:color="000000"/>
-                <w:top w:val="none" w:sz="0" w:space="0" w:color="000000"/>
-                <w:left w:val="none" w:sz="0" w:space="0" w:color="000000"/>
-                <w:right w:val="none" w:sz="0" w:space="0" w:color="000000"/>
-              </w:pBdr>
-              <w:spacing w:after="100" w:before="100" w:line="240"/>
-              <w:ind w:left="100" w:right="100" w:firstLine="0" w:firstLineChars="0"/>
-            </w:pPr>
-            <w:r xmlns:w="http://schemas.openxmlformats.org/wordprocessingml/2006/main" xmlns:wp="http://schemas.openxmlformats.org/drawingml/2006/wordprocessingDrawing" xmlns:r="http://schemas.openxmlformats.org/officeDocument/2006/relationships" xmlns:w14="http://schemas.microsoft.com/office/word/2010/wordml">
-              <w:rPr>
-                <w:rFonts w:ascii="Arial" w:hAnsi="Arial" w:eastAsia="Arial" w:cs="Arial"/>
-                <w:i w:val="false"/>
-                <w:b w:val="false"/>
-                <w:u w:val="none"/>
-                <w:sz w:val="18"/>
-                <w:szCs w:val="18"/>
-                <w:color w:val="000000"/>
-              </w:rPr>
-              <w:t xml:space="preserve"/>
-            </w:r>
-          </w:p>
-        </w:tc>
-        <w:tc>
-          <w:tcPr>
-            <w:tcBorders>
-              <w:bottom w:val="none" w:sz="0" w:space="0" w:color="000000"/>
-              <w:top w:val="none" w:sz="0" w:space="0" w:color="000000"/>
-              <w:left w:val="none" w:sz="0" w:space="0" w:color="000000"/>
-              <w:right w:val="none" w:sz="0" w:space="0" w:color="000000"/>
-            </w:tcBorders>
-            <w:shd w:val="clear" w:color="auto" w:fill="FFFFFF"/>
-            <w:tcMar>
-              <w:top w:w="0" w:type="dxa"/>
-              <w:bottom w:w="0" w:type="dxa"/>
-              <w:left w:w="0" w:type="dxa"/>
-              <w:right w:w="0" w:type="dxa"/>
-            </w:tcMar>
-            <w:vAlign w:val="center"/>
-          </w:tcPr>
-          <w:p>
-            <w:pPr>
-              <w:pStyle w:val="Normal"/>
-              <w:jc w:val="left"/>
-              <w:pBdr>
-                <w:bottom w:val="none" w:sz="0" w:space="0" w:color="000000"/>
-                <w:top w:val="none" w:sz="0" w:space="0" w:color="000000"/>
-                <w:left w:val="none" w:sz="0" w:space="0" w:color="000000"/>
-                <w:right w:val="none" w:sz="0" w:space="0" w:color="000000"/>
-              </w:pBdr>
-              <w:spacing w:after="100" w:before="100" w:line="240"/>
-              <w:ind w:left="100" w:right="100" w:firstLine="0" w:firstLineChars="0"/>
-            </w:pPr>
-            <w:r xmlns:w="http://schemas.openxmlformats.org/wordprocessingml/2006/main" xmlns:wp="http://schemas.openxmlformats.org/drawingml/2006/wordprocessingDrawing" xmlns:r="http://schemas.openxmlformats.org/officeDocument/2006/relationships" xmlns:w14="http://schemas.microsoft.com/office/word/2010/wordml">
-              <w:rPr>
-                <w:rFonts w:ascii="Arial" w:hAnsi="Arial" w:eastAsia="Arial" w:cs="Arial"/>
-                <w:i w:val="false"/>
-                <w:b w:val="false"/>
-                <w:u w:val="none"/>
-                <w:sz w:val="18"/>
-                <w:szCs w:val="18"/>
-                <w:color w:val="000000"/>
-              </w:rPr>
-              <w:t xml:space="preserve"/>
-            </w:r>
-          </w:p>
-        </w:tc>
-        <w:tc>
-          <w:tcPr>
-            <w:tcBorders>
-              <w:bottom w:val="none" w:sz="0" w:space="0" w:color="000000"/>
-              <w:top w:val="none" w:sz="0" w:space="0" w:color="000000"/>
-              <w:left w:val="none" w:sz="0" w:space="0" w:color="000000"/>
-              <w:right w:val="none" w:sz="0" w:space="0" w:color="000000"/>
-            </w:tcBorders>
-            <w:shd w:val="clear" w:color="auto" w:fill="FFFFFF"/>
-            <w:tcMar>
-              <w:top w:w="0" w:type="dxa"/>
-              <w:bottom w:w="0" w:type="dxa"/>
-              <w:left w:w="0" w:type="dxa"/>
-              <w:right w:w="0" w:type="dxa"/>
-            </w:tcMar>
-            <w:vAlign w:val="center"/>
-          </w:tcPr>
-          <w:p>
-            <w:pPr>
-              <w:pStyle w:val="Normal"/>
-              <w:jc w:val="left"/>
-              <w:pBdr>
-                <w:bottom w:val="none" w:sz="0" w:space="0" w:color="000000"/>
-                <w:top w:val="none" w:sz="0" w:space="0" w:color="000000"/>
-                <w:left w:val="none" w:sz="0" w:space="0" w:color="000000"/>
-                <w:right w:val="none" w:sz="0" w:space="0" w:color="000000"/>
-              </w:pBdr>
-              <w:spacing w:after="100" w:before="100" w:line="240"/>
-              <w:ind w:left="100" w:right="100" w:firstLine="0" w:firstLineChars="0"/>
-            </w:pPr>
-            <w:r xmlns:w="http://schemas.openxmlformats.org/wordprocessingml/2006/main" xmlns:wp="http://schemas.openxmlformats.org/drawingml/2006/wordprocessingDrawing" xmlns:r="http://schemas.openxmlformats.org/officeDocument/2006/relationships" xmlns:w14="http://schemas.microsoft.com/office/word/2010/wordml">
-              <w:rPr>
-                <w:rFonts w:ascii="Arial" w:hAnsi="Arial" w:eastAsia="Arial" w:cs="Arial"/>
-                <w:i w:val="false"/>
-                <w:b w:val="false"/>
-                <w:u w:val="none"/>
-                <w:sz w:val="18"/>
-                <w:szCs w:val="18"/>
-                <w:color w:val="000000"/>
-              </w:rPr>
-              <w:t xml:space="preserve"/>
-            </w:r>
-          </w:p>
-        </w:tc>
-        <w:tc>
-          <w:tcPr>
-            <w:tcBorders>
-              <w:bottom w:val="none" w:sz="0" w:space="0" w:color="000000"/>
-              <w:top w:val="none" w:sz="0" w:space="0" w:color="000000"/>
-              <w:left w:val="none" w:sz="0" w:space="0" w:color="000000"/>
-              <w:right w:val="none" w:sz="0" w:space="0" w:color="000000"/>
-            </w:tcBorders>
-            <w:shd w:val="clear" w:color="auto" w:fill="FFFFFF"/>
-            <w:tcMar>
-              <w:top w:w="0" w:type="dxa"/>
-              <w:bottom w:w="0" w:type="dxa"/>
-              <w:left w:w="0" w:type="dxa"/>
-              <w:right w:w="0" w:type="dxa"/>
-            </w:tcMar>
-            <w:vAlign w:val="center"/>
-          </w:tcPr>
-          <w:p>
-            <w:pPr>
-              <w:pStyle w:val="Normal"/>
-              <w:jc w:val="left"/>
-              <w:pBdr>
-                <w:bottom w:val="none" w:sz="0" w:space="0" w:color="000000"/>
-                <w:top w:val="none" w:sz="0" w:space="0" w:color="000000"/>
-                <w:left w:val="none" w:sz="0" w:space="0" w:color="000000"/>
-                <w:right w:val="none" w:sz="0" w:space="0" w:color="000000"/>
-              </w:pBdr>
-              <w:spacing w:after="100" w:before="100" w:line="240"/>
-              <w:ind w:left="100" w:right="100" w:firstLine="0" w:firstLineChars="0"/>
-            </w:pPr>
-            <w:r xmlns:w="http://schemas.openxmlformats.org/wordprocessingml/2006/main" xmlns:wp="http://schemas.openxmlformats.org/drawingml/2006/wordprocessingDrawing" xmlns:r="http://schemas.openxmlformats.org/officeDocument/2006/relationships" xmlns:w14="http://schemas.microsoft.com/office/word/2010/wordml">
-              <w:rPr>
-                <w:rFonts w:ascii="Arial" w:hAnsi="Arial" w:eastAsia="Arial" w:cs="Arial"/>
-                <w:i w:val="false"/>
-                <w:b w:val="false"/>
-                <w:u w:val="none"/>
-                <w:sz w:val="18"/>
-                <w:szCs w:val="18"/>
-                <w:color w:val="000000"/>
-              </w:rPr>
-              <w:t xml:space="preserve"/>
-            </w:r>
-          </w:p>
-        </w:tc>
-      </w:tr>
-      <w:tr>
-        <w:trPr>
-          <w:trHeight w:val="580" w:hRule="auto"/>
-        </w:trPr>
-        body 8
         <w:tc>
           <w:tcPr>
             <w:tcBorders>
@@ -3605,7 +3452,7 @@
         <w:trPr>
           <w:trHeight w:val="578" w:hRule="auto"/>
         </w:trPr>
-        body 9
+        body 8
         <w:tc>
           <w:tcPr>
             <w:tcBorders>
@@ -3787,7 +3634,7 @@
         <w:trPr>
           <w:trHeight w:val="578" w:hRule="auto"/>
         </w:trPr>
-        body10
+        body 9
         <w:tc>
           <w:tcPr>
             <w:tcBorders>
@@ -3969,7 +3816,7 @@
         <w:trPr>
           <w:trHeight w:val="577" w:hRule="auto"/>
         </w:trPr>
-        body11
+        body10
         <w:tc>
           <w:tcPr>
             <w:tcBorders>
@@ -4151,7 +3998,7 @@
         <w:trPr>
           <w:trHeight w:val="577" w:hRule="auto"/>
         </w:trPr>
-        body12
+        body11
         <w:tc>
           <w:tcPr>
             <w:tcBorders>
@@ -4333,7 +4180,7 @@
         <w:trPr>
           <w:trHeight w:val="580" w:hRule="auto"/>
         </w:trPr>
-        body13
+        body12
         <w:tc>
           <w:tcPr>
             <w:tcBorders>
@@ -4547,8 +4394,8 @@
         <w:t xml:space="preserve">iii) Exposed trees are more sensitive to drought, but water availability, either through larger size or topographic location, can buffer growth declines.</w:t>
       </w:r>
     </w:p>
-    <w:bookmarkEnd w:id="24"/>
-    <w:bookmarkStart w:id="33" w:name="materials-and-methods"/>
+    <w:bookmarkEnd w:id="25"/>
+    <w:bookmarkStart w:id="34" w:name="materials-and-methods"/>
     <w:p>
       <w:pPr>
         <w:pStyle w:val="Heading1"/>
@@ -4756,20 +4603,20 @@
       <w:r>
         <w:drawing>
           <wp:inline>
-            <wp:extent cx="5943600" cy="2796988"/>
+            <wp:extent cx="5943600" cy="4754880"/>
             <wp:effectExtent b="0" l="0" r="0" t="0"/>
-            <wp:docPr descr="Figure 1. Climatic characteristics of drought years and average years in Huai Kha Khaeng ForestGEO plot. For comments - https://github.com/forestgeo/growth-precip-thailand/issues/10" title="" id="26" name="Picture"/>
+            <wp:docPr descr="Figure 1. Climatic characteristics of drought years and average years in Huai Kha Khaeng ForestGEO plot. For comments - https://github.com/forestgeo/growth-precip-thailand/issues/10" title="" id="27" name="Picture"/>
             <a:graphic>
               <a:graphicData uri="http://schemas.openxmlformats.org/drawingml/2006/picture">
                 <pic:pic>
                   <pic:nvPicPr>
-                    <pic:cNvPr descr="display/Fig1.png" id="27" name="Picture"/>
+                    <pic:cNvPr descr="display/Fig1_anom_2.png" id="28" name="Picture"/>
                     <pic:cNvPicPr>
                       <a:picLocks noChangeArrowheads="1" noChangeAspect="1"/>
                     </pic:cNvPicPr>
                   </pic:nvPicPr>
                   <pic:blipFill>
-                    <a:blip r:embed="rId25"/>
+                    <a:blip r:embed="rId26"/>
                     <a:stretch>
                       <a:fillRect/>
                     </a:stretch>
@@ -4777,7 +4624,7 @@
                   <pic:spPr bwMode="auto">
                     <a:xfrm>
                       <a:off x="0" y="0"/>
-                      <a:ext cx="5943600" cy="2796988"/>
+                      <a:ext cx="5943600" cy="4754880"/>
                     </a:xfrm>
                     <a:prstGeom prst="rect">
                       <a:avLst/>
@@ -4818,7 +4665,7 @@
       <w:r>
         <w:t xml:space="preserve"> </w:t>
       </w:r>
-      <w:hyperlink r:id="rId28">
+      <w:hyperlink r:id="rId29">
         <w:r>
           <w:rPr>
             <w:rStyle w:val="Hyperlink"/>
@@ -5125,18 +4972,18 @@
           <wp:inline>
             <wp:extent cx="5943600" cy="4754880"/>
             <wp:effectExtent b="0" l="0" r="0" t="0"/>
-            <wp:docPr descr="Figure 2: Growth increment timeseries and drought sensitivity across trees and species in the Huai Kha Khaeng ForestGEO plot. a) Median of annualised growth increments across species (colours) and the whole plot (black) from 2009 - 2022 from late wet/early dry season dendroband measurements. 2010 and 2015 were moderate and very strong ENSO events respectively. b) Dsitribution of drought sensitivity of tree growth across all individuals in the two drought years. For comments - https://github.com/forestgeo/growth-precip-thailand/issues/11" title="" id="30" name="Picture"/>
+            <wp:docPr descr="Figure 2: Growth increment timeseries and drought sensitivity across trees and species in the Huai Kha Khaeng ForestGEO plot. a) Median of annualised growth increments across species (colours) and the whole plot (black) from 2009 - 2022 from late wet/early dry season dendroband measurements. 2010 and 2015 were moderate and very strong ENSO events respectively. b) Dsitribution of drought sensitivity of tree growth across all individuals in the two drought years. For comments - https://github.com/forestgeo/growth-precip-thailand/issues/11" title="" id="31" name="Picture"/>
             <a:graphic>
               <a:graphicData uri="http://schemas.openxmlformats.org/drawingml/2006/picture">
                 <pic:pic>
                   <pic:nvPicPr>
-                    <pic:cNvPr descr="display/Fig2.png" id="31" name="Picture"/>
+                    <pic:cNvPr descr="display/Fig2.png" id="32" name="Picture"/>
                     <pic:cNvPicPr>
                       <a:picLocks noChangeArrowheads="1" noChangeAspect="1"/>
                     </pic:cNvPicPr>
                   </pic:nvPicPr>
                   <pic:blipFill>
-                    <a:blip r:embed="rId29"/>
+                    <a:blip r:embed="rId30"/>
                     <a:stretch>
                       <a:fillRect/>
                     </a:stretch>
@@ -5185,7 +5032,7 @@
       <w:r>
         <w:t xml:space="preserve"> </w:t>
       </w:r>
-      <w:hyperlink r:id="rId32">
+      <w:hyperlink r:id="rId33">
         <w:r>
           <w:rPr>
             <w:rStyle w:val="Hyperlink"/>
@@ -6775,8 +6622,8 @@
         <w:t xml:space="preserve">package [REF].</w:t>
       </w:r>
     </w:p>
-    <w:bookmarkEnd w:id="33"/>
-    <w:bookmarkStart w:id="50" w:name="results"/>
+    <w:bookmarkEnd w:id="34"/>
+    <w:bookmarkStart w:id="51" w:name="results"/>
     <w:p>
       <w:pPr>
         <w:pStyle w:val="Heading1"/>
@@ -6785,7 +6632,7 @@
         <w:t xml:space="preserve">Results</w:t>
       </w:r>
     </w:p>
-    <w:bookmarkStart w:id="34" w:name="drought-characteristics"/>
+    <w:bookmarkStart w:id="35" w:name="drought-characteristics"/>
     <w:p>
       <w:pPr>
         <w:pStyle w:val="Heading2"/>
@@ -6820,14 +6667,14 @@
         <w:t xml:space="preserve">In 2015, SPEI in May was -2, an anomalously low value that was not observed in any month in the entire dendroband census time period, suggesting a severe drought.</w:t>
       </w:r>
     </w:p>
-    <w:bookmarkEnd w:id="34"/>
-    <w:bookmarkStart w:id="39" w:name="X80e9b84f5c87eeeda0710651c8cd1df210dcdf8"/>
+    <w:bookmarkEnd w:id="35"/>
+    <w:bookmarkStart w:id="40" w:name="Xc23e9d5622289811ff74ac15f14b23934aee219"/>
     <w:p>
       <w:pPr>
         <w:pStyle w:val="Heading2"/>
       </w:pPr>
       <w:r>
-        <w:t xml:space="preserve">Interannual growth variation and drought sensitivity</w:t>
+        <w:t xml:space="preserve">Drought sensitivity across distinct drought events</w:t>
       </w:r>
     </w:p>
     <w:p>
@@ -7104,18 +6951,18 @@
           <wp:inline>
             <wp:extent cx="5943600" cy="5943600"/>
             <wp:effectExtent b="0" l="0" r="0" t="0"/>
-            <wp:docPr descr="Figure 3: Variation in sensitivity among species in the Huai Kha Khaeng ForestGEO plot during droughts in 2010 and 2015. For comments: https://github.com/forestgeo/growth-precip-thailand/issues/12" title="" id="36" name="Picture"/>
+            <wp:docPr descr="Figure 3: Variation in sensitivity among species in the Huai Kha Khaeng ForestGEO plot during droughts in 2010 and 2015. For comments: https://github.com/forestgeo/growth-precip-thailand/issues/12" title="" id="37" name="Picture"/>
             <a:graphic>
               <a:graphicData uri="http://schemas.openxmlformats.org/drawingml/2006/picture">
                 <pic:pic>
                   <pic:nvPicPr>
-                    <pic:cNvPr descr="display/Fig3.png" id="37" name="Picture"/>
+                    <pic:cNvPr descr="display/Fig3.png" id="38" name="Picture"/>
                     <pic:cNvPicPr>
                       <a:picLocks noChangeArrowheads="1" noChangeAspect="1"/>
                     </pic:cNvPicPr>
                   </pic:nvPicPr>
                   <pic:blipFill>
-                    <a:blip r:embed="rId35"/>
+                    <a:blip r:embed="rId36"/>
                     <a:stretch>
                       <a:fillRect/>
                     </a:stretch>
@@ -7164,7 +7011,7 @@
       <w:r>
         <w:t xml:space="preserve"> </w:t>
       </w:r>
-      <w:hyperlink r:id="rId38">
+      <w:hyperlink r:id="rId39">
         <w:r>
           <w:rPr>
             <w:rStyle w:val="Hyperlink"/>
@@ -7173,14 +7020,14 @@
         </w:r>
       </w:hyperlink>
     </w:p>
-    <w:bookmarkEnd w:id="39"/>
-    <w:bookmarkStart w:id="44" w:name="variation-in-sensitivity-among-species"/>
+    <w:bookmarkEnd w:id="40"/>
+    <w:bookmarkStart w:id="45" w:name="X059fbc513bd12695e1d89010b235c7f920b4b68"/>
     <w:p>
       <w:pPr>
         <w:pStyle w:val="Heading2"/>
       </w:pPr>
       <w:r>
-        <w:t xml:space="preserve">Variation in sensitivity among species</w:t>
+        <w:t xml:space="preserve">Predictors of species-level variation in drought sensitivity</w:t>
       </w:r>
     </w:p>
     <w:p>
@@ -7282,18 +7129,18 @@
           <wp:inline>
             <wp:extent cx="5943600" cy="2971800"/>
             <wp:effectExtent b="0" l="0" r="0" t="0"/>
-            <wp:docPr descr="Figure 4: Drivers of variation in sensitivity among individuals. For comments - https://github.com/forestgeo/growth-precip-thailand/issues/13" title="" id="41" name="Picture"/>
+            <wp:docPr descr="Figure 4: Drivers of variation in sensitivity among individuals. For comments - https://github.com/forestgeo/growth-precip-thailand/issues/13" title="" id="42" name="Picture"/>
             <a:graphic>
               <a:graphicData uri="http://schemas.openxmlformats.org/drawingml/2006/picture">
                 <pic:pic>
                   <pic:nvPicPr>
-                    <pic:cNvPr descr="display/Fig4.png" id="42" name="Picture"/>
+                    <pic:cNvPr descr="display/Fig4.png" id="43" name="Picture"/>
                     <pic:cNvPicPr>
                       <a:picLocks noChangeArrowheads="1" noChangeAspect="1"/>
                     </pic:cNvPicPr>
                   </pic:nvPicPr>
                   <pic:blipFill>
-                    <a:blip r:embed="rId40"/>
+                    <a:blip r:embed="rId41"/>
                     <a:stretch>
                       <a:fillRect/>
                     </a:stretch>
@@ -7339,7 +7186,7 @@
       <w:r>
         <w:t xml:space="preserve"> </w:t>
       </w:r>
-      <w:hyperlink r:id="rId43">
+      <w:hyperlink r:id="rId44">
         <w:r>
           <w:rPr>
             <w:rStyle w:val="Hyperlink"/>
@@ -7348,14 +7195,14 @@
         </w:r>
       </w:hyperlink>
     </w:p>
-    <w:bookmarkEnd w:id="44"/>
-    <w:bookmarkStart w:id="49" w:name="variation-among-individuals"/>
+    <w:bookmarkEnd w:id="45"/>
+    <w:bookmarkStart w:id="50" w:name="X3201409ee9d02256f856fd74ae809750939abbf"/>
     <w:p>
       <w:pPr>
         <w:pStyle w:val="Heading2"/>
       </w:pPr>
       <w:r>
-        <w:t xml:space="preserve">Variation among individuals</w:t>
+        <w:t xml:space="preserve">Predictors of stem-level variation in drought sensitivity</w:t>
       </w:r>
     </w:p>
     <w:p>
@@ -7423,18 +7270,18 @@
           <wp:inline>
             <wp:extent cx="5943600" cy="5943600"/>
             <wp:effectExtent b="0" l="0" r="0" t="0"/>
-            <wp:docPr descr="Figure 5: Effects of size, exposure and water availability For comments - https://github.com/forestgeo/growth-precip-thailand/issues/14" title="" id="46" name="Picture"/>
+            <wp:docPr descr="Figure 5: Effects of size, exposure and water availability For comments - https://github.com/forestgeo/growth-precip-thailand/issues/14" title="" id="47" name="Picture"/>
             <a:graphic>
               <a:graphicData uri="http://schemas.openxmlformats.org/drawingml/2006/picture">
                 <pic:pic>
                   <pic:nvPicPr>
-                    <pic:cNvPr descr="display/Fig5.png" id="47" name="Picture"/>
+                    <pic:cNvPr descr="display/Fig5.png" id="48" name="Picture"/>
                     <pic:cNvPicPr>
                       <a:picLocks noChangeArrowheads="1" noChangeAspect="1"/>
                     </pic:cNvPicPr>
                   </pic:nvPicPr>
                   <pic:blipFill>
-                    <a:blip r:embed="rId45"/>
+                    <a:blip r:embed="rId46"/>
                     <a:stretch>
                       <a:fillRect/>
                     </a:stretch>
@@ -7483,7 +7330,7 @@
       <w:r>
         <w:t xml:space="preserve"> </w:t>
       </w:r>
-      <w:hyperlink r:id="rId48">
+      <w:hyperlink r:id="rId49">
         <w:r>
           <w:rPr>
             <w:rStyle w:val="Hyperlink"/>
@@ -7492,9 +7339,9 @@
         </w:r>
       </w:hyperlink>
     </w:p>
-    <w:bookmarkEnd w:id="49"/>
     <w:bookmarkEnd w:id="50"/>
-    <w:bookmarkStart w:id="51" w:name="discussion"/>
+    <w:bookmarkEnd w:id="51"/>
+    <w:bookmarkStart w:id="52" w:name="discussion"/>
     <w:p>
       <w:pPr>
         <w:pStyle w:val="Heading1"/>
@@ -7737,8 +7584,8 @@
         <w:t xml:space="preserve">on how representative sampling is important</w:t>
       </w:r>
     </w:p>
-    <w:bookmarkEnd w:id="51"/>
-    <w:bookmarkStart w:id="52" w:name="acknowledgements"/>
+    <w:bookmarkEnd w:id="52"/>
+    <w:bookmarkStart w:id="53" w:name="acknowledgements"/>
     <w:p>
       <w:pPr>
         <w:pStyle w:val="Heading1"/>
@@ -7779,28 +7626,28 @@
         <w:t xml:space="preserve">ForestGEO Analytical Workshop, Asia 2024.</w:t>
       </w:r>
     </w:p>
-    <w:bookmarkEnd w:id="52"/>
-    <w:bookmarkStart w:id="53" w:name="competing-interests"/>
+    <w:bookmarkEnd w:id="53"/>
+    <w:bookmarkStart w:id="54" w:name="competing-interests"/>
     <w:p>
       <w:pPr>
         <w:pStyle w:val="Heading1"/>
       </w:pPr>
       <w:r>
         <w:t xml:space="preserve">Competing interests</w:t>
-      </w:r>
-    </w:p>
-    <w:bookmarkEnd w:id="53"/>
-    <w:bookmarkStart w:id="54" w:name="author-contributions"/>
-    <w:p>
-      <w:pPr>
-        <w:pStyle w:val="Heading1"/>
-      </w:pPr>
-      <w:r>
-        <w:t xml:space="preserve">Author contributions</w:t>
       </w:r>
     </w:p>
     <w:bookmarkEnd w:id="54"/>
-    <w:bookmarkStart w:id="55" w:name="data-availability"/>
+    <w:bookmarkStart w:id="55" w:name="author-contributions"/>
+    <w:p>
+      <w:pPr>
+        <w:pStyle w:val="Heading1"/>
+      </w:pPr>
+      <w:r>
+        <w:t xml:space="preserve">Author contributions</w:t>
+      </w:r>
+    </w:p>
+    <w:bookmarkEnd w:id="55"/>
+    <w:bookmarkStart w:id="56" w:name="data-availability"/>
     <w:p>
       <w:pPr>
         <w:pStyle w:val="Heading1"/>
@@ -7814,8 +7661,8 @@
         <w:br w:type="page"/>
       </w:r>
     </w:p>
-    <w:bookmarkEnd w:id="55"/>
-    <w:bookmarkStart w:id="99" w:name="references"/>
+    <w:bookmarkEnd w:id="56"/>
+    <w:bookmarkStart w:id="100" w:name="references"/>
     <w:p>
       <w:pPr>
         <w:pStyle w:val="Heading1"/>
@@ -7824,8 +7671,8 @@
         <w:t xml:space="preserve">References</w:t>
       </w:r>
     </w:p>
-    <w:bookmarkStart w:id="98" w:name="refs"/>
-    <w:bookmarkStart w:id="57" w:name="ref-aguirre-gutiérrez_drier_2019"/>
+    <w:bookmarkStart w:id="99" w:name="refs"/>
+    <w:bookmarkStart w:id="58" w:name="ref-aguirre-gutiérrez_drier_2019"/>
     <w:p>
       <w:pPr>
         <w:pStyle w:val="Bibliography"/>
@@ -7849,7 +7696,7 @@
       <w:r>
         <w:t xml:space="preserve"> </w:t>
       </w:r>
-      <w:hyperlink r:id="rId56">
+      <w:hyperlink r:id="rId57">
         <w:r>
           <w:rPr>
             <w:rStyle w:val="Hyperlink"/>
@@ -7874,8 +7721,8 @@
         <w:t xml:space="preserve">, 22, 855–865.</w:t>
       </w:r>
     </w:p>
-    <w:bookmarkEnd w:id="57"/>
-    <w:bookmarkStart w:id="59" w:name="ref-allen_will_2017"/>
+    <w:bookmarkEnd w:id="58"/>
+    <w:bookmarkStart w:id="60" w:name="ref-allen_will_2017"/>
     <w:p>
       <w:pPr>
         <w:pStyle w:val="Bibliography"/>
@@ -7899,7 +7746,7 @@
       <w:r>
         <w:t xml:space="preserve"> </w:t>
       </w:r>
-      <w:hyperlink r:id="rId58">
+      <w:hyperlink r:id="rId59">
         <w:r>
           <w:rPr>
             <w:rStyle w:val="Hyperlink"/>
@@ -7921,8 +7768,8 @@
         <w:t xml:space="preserve">, 12, 023001.</w:t>
       </w:r>
     </w:p>
-    <w:bookmarkEnd w:id="59"/>
-    <w:bookmarkStart w:id="61" w:name="ref-anderson-teixeira_ctfsforestgeo_2015"/>
+    <w:bookmarkEnd w:id="60"/>
+    <w:bookmarkStart w:id="62" w:name="ref-anderson-teixeira_ctfsforestgeo_2015"/>
     <w:p>
       <w:pPr>
         <w:pStyle w:val="Bibliography"/>
@@ -7946,7 +7793,7 @@
       <w:r>
         <w:t xml:space="preserve"> </w:t>
       </w:r>
-      <w:hyperlink r:id="rId60">
+      <w:hyperlink r:id="rId61">
         <w:r>
           <w:rPr>
             <w:rStyle w:val="Hyperlink"/>
@@ -7983,8 +7830,8 @@
         <w:t xml:space="preserve">, 21, 528–549.</w:t>
       </w:r>
     </w:p>
-    <w:bookmarkEnd w:id="61"/>
-    <w:bookmarkStart w:id="63" w:name="ref-bauman_tropical_2022"/>
+    <w:bookmarkEnd w:id="62"/>
+    <w:bookmarkStart w:id="64" w:name="ref-bauman_tropical_2022"/>
     <w:p>
       <w:pPr>
         <w:pStyle w:val="Bibliography"/>
@@ -8008,7 +7855,7 @@
       <w:r>
         <w:t xml:space="preserve"> </w:t>
       </w:r>
-      <w:hyperlink r:id="rId62">
+      <w:hyperlink r:id="rId63">
         <w:r>
           <w:rPr>
             <w:rStyle w:val="Hyperlink"/>
@@ -8033,8 +7880,8 @@
         <w:t xml:space="preserve">, 28, 1414–1432.</w:t>
       </w:r>
     </w:p>
-    <w:bookmarkEnd w:id="63"/>
-    <w:bookmarkStart w:id="65" w:name="ref-bennett_larger_2015"/>
+    <w:bookmarkEnd w:id="64"/>
+    <w:bookmarkStart w:id="66" w:name="ref-bennett_larger_2015"/>
     <w:p>
       <w:pPr>
         <w:pStyle w:val="Bibliography"/>
@@ -8045,7 +7892,7 @@
       <w:r>
         <w:t xml:space="preserve"> </w:t>
       </w:r>
-      <w:hyperlink r:id="rId64">
+      <w:hyperlink r:id="rId65">
         <w:r>
           <w:rPr>
             <w:rStyle w:val="Hyperlink"/>
@@ -8070,8 +7917,8 @@
         <w:t xml:space="preserve">, 1, 15139.</w:t>
       </w:r>
     </w:p>
-    <w:bookmarkEnd w:id="65"/>
-    <w:bookmarkStart w:id="67" w:name="ref-bennett_sensitivity_2023"/>
+    <w:bookmarkEnd w:id="66"/>
+    <w:bookmarkStart w:id="68" w:name="ref-bennett_sensitivity_2023"/>
     <w:p>
       <w:pPr>
         <w:pStyle w:val="Bibliography"/>
@@ -8095,7 +7942,7 @@
       <w:r>
         <w:t xml:space="preserve"> </w:t>
       </w:r>
-      <w:hyperlink r:id="rId66">
+      <w:hyperlink r:id="rId67">
         <w:r>
           <w:rPr>
             <w:rStyle w:val="Hyperlink"/>
@@ -8144,8 +7991,8 @@
         <w:t xml:space="preserve">, 13, 967–974.</w:t>
       </w:r>
     </w:p>
-    <w:bookmarkEnd w:id="67"/>
-    <w:bookmarkStart w:id="69" w:name="X7212b9d861bed92497512118acfe0419f2c63cf"/>
+    <w:bookmarkEnd w:id="68"/>
+    <w:bookmarkStart w:id="70" w:name="X7212b9d861bed92497512118acfe0419f2c63cf"/>
     <w:p>
       <w:pPr>
         <w:pStyle w:val="Bibliography"/>
@@ -8169,7 +8016,7 @@
       <w:r>
         <w:t xml:space="preserve"> </w:t>
       </w:r>
-      <w:hyperlink r:id="rId68">
+      <w:hyperlink r:id="rId69">
         <w:r>
           <w:rPr>
             <w:rStyle w:val="Hyperlink"/>
@@ -8194,8 +8041,8 @@
         <w:t xml:space="preserve">, 231, 1798–1813.</w:t>
       </w:r>
     </w:p>
-    <w:bookmarkEnd w:id="69"/>
-    <w:bookmarkStart w:id="71" w:name="ref-dahinden_future_2017"/>
+    <w:bookmarkEnd w:id="70"/>
+    <w:bookmarkStart w:id="72" w:name="ref-dahinden_future_2017"/>
     <w:p>
       <w:pPr>
         <w:pStyle w:val="Bibliography"/>
@@ -8206,7 +8053,7 @@
       <w:r>
         <w:t xml:space="preserve"> </w:t>
       </w:r>
-      <w:hyperlink r:id="rId70">
+      <w:hyperlink r:id="rId71">
         <w:r>
           <w:rPr>
             <w:rStyle w:val="Hyperlink"/>
@@ -8231,8 +8078,8 @@
         <w:t xml:space="preserve">, 12, 084004.</w:t>
       </w:r>
     </w:p>
-    <w:bookmarkEnd w:id="71"/>
-    <w:bookmarkStart w:id="73" w:name="ref-desouza_drought_2020"/>
+    <w:bookmarkEnd w:id="72"/>
+    <w:bookmarkStart w:id="74" w:name="ref-desouza_drought_2020"/>
     <w:p>
       <w:pPr>
         <w:pStyle w:val="Bibliography"/>
@@ -8243,7 +8090,7 @@
       <w:r>
         <w:t xml:space="preserve"> </w:t>
       </w:r>
-      <w:hyperlink r:id="rId72">
+      <w:hyperlink r:id="rId73">
         <w:r>
           <w:rPr>
             <w:rStyle w:val="Hyperlink"/>
@@ -8268,8 +8115,8 @@
         <w:t xml:space="preserve">, 194, 221–236.</w:t>
       </w:r>
     </w:p>
-    <w:bookmarkEnd w:id="73"/>
-    <w:bookmarkStart w:id="75" w:name="ref-kunert_leaf_2021"/>
+    <w:bookmarkEnd w:id="74"/>
+    <w:bookmarkStart w:id="76" w:name="ref-kunert_leaf_2021"/>
     <w:p>
       <w:pPr>
         <w:pStyle w:val="Bibliography"/>
@@ -8293,7 +8140,7 @@
       <w:r>
         <w:t xml:space="preserve"> </w:t>
       </w:r>
-      <w:hyperlink r:id="rId74">
+      <w:hyperlink r:id="rId75">
         <w:r>
           <w:rPr>
             <w:rStyle w:val="Hyperlink"/>
@@ -8318,8 +8165,8 @@
         <w:t xml:space="preserve">, 230, 485–496.</w:t>
       </w:r>
     </w:p>
-    <w:bookmarkEnd w:id="75"/>
-    <w:bookmarkStart w:id="76" w:name="ref-lindsay_whitebox_2016a"/>
+    <w:bookmarkEnd w:id="76"/>
+    <w:bookmarkStart w:id="77" w:name="ref-lindsay_whitebox_2016a"/>
     <w:p>
       <w:pPr>
         <w:pStyle w:val="Bibliography"/>
@@ -8362,8 +8209,8 @@
         <w:t xml:space="preserve">, 95, 75–84.</w:t>
       </w:r>
     </w:p>
-    <w:bookmarkEnd w:id="76"/>
-    <w:bookmarkStart w:id="78" w:name="ref-luo_tropical_2022"/>
+    <w:bookmarkEnd w:id="77"/>
+    <w:bookmarkStart w:id="79" w:name="ref-luo_tropical_2022"/>
     <w:p>
       <w:pPr>
         <w:pStyle w:val="Bibliography"/>
@@ -8374,7 +8221,7 @@
       <w:r>
         <w:t xml:space="preserve"> </w:t>
       </w:r>
-      <w:hyperlink r:id="rId77">
+      <w:hyperlink r:id="rId78">
         <w:r>
           <w:rPr>
             <w:rStyle w:val="Hyperlink"/>
@@ -8423,8 +8270,8 @@
         <w:t xml:space="preserve">, 13, 1193.</w:t>
       </w:r>
     </w:p>
-    <w:bookmarkEnd w:id="78"/>
-    <w:bookmarkStart w:id="80" w:name="ref-machado_forest_2023"/>
+    <w:bookmarkEnd w:id="79"/>
+    <w:bookmarkStart w:id="81" w:name="ref-machado_forest_2023"/>
     <w:p>
       <w:pPr>
         <w:pStyle w:val="Bibliography"/>
@@ -8435,7 +8282,7 @@
       <w:r>
         <w:t xml:space="preserve"> </w:t>
       </w:r>
-      <w:hyperlink r:id="rId79">
+      <w:hyperlink r:id="rId80">
         <w:r>
           <w:rPr>
             <w:rStyle w:val="Hyperlink"/>
@@ -8496,8 +8343,8 @@
         <w:t xml:space="preserve">, 55, 1093–1100.</w:t>
       </w:r>
     </w:p>
-    <w:bookmarkEnd w:id="80"/>
-    <w:bookmarkStart w:id="81" w:name="ref-muller-landau_metal_2008"/>
+    <w:bookmarkEnd w:id="81"/>
+    <w:bookmarkStart w:id="82" w:name="ref-muller-landau_metal_2008"/>
     <w:p>
       <w:pPr>
         <w:pStyle w:val="Bibliography"/>
@@ -8515,8 +8362,8 @@
         <w:t xml:space="preserve">.</w:t>
       </w:r>
     </w:p>
-    <w:bookmarkEnd w:id="81"/>
-    <w:bookmarkStart w:id="83" w:name="ref-muller-landau_patterns_2021"/>
+    <w:bookmarkEnd w:id="82"/>
+    <w:bookmarkStart w:id="84" w:name="ref-muller-landau_patterns_2021"/>
     <w:p>
       <w:pPr>
         <w:pStyle w:val="Bibliography"/>
@@ -8527,7 +8374,7 @@
       <w:r>
         <w:t xml:space="preserve"> </w:t>
       </w:r>
-      <w:hyperlink r:id="rId82">
+      <w:hyperlink r:id="rId83">
         <w:r>
           <w:rPr>
             <w:rStyle w:val="Hyperlink"/>
@@ -8552,8 +8399,8 @@
         <w:t xml:space="preserve">, 229, 3065–3087.</w:t>
       </w:r>
     </w:p>
-    <w:bookmarkEnd w:id="83"/>
-    <w:bookmarkStart w:id="85" w:name="ref-nutiprapun_effects_2023"/>
+    <w:bookmarkEnd w:id="84"/>
+    <w:bookmarkStart w:id="86" w:name="ref-nutiprapun_effects_2023"/>
     <w:p>
       <w:pPr>
         <w:pStyle w:val="Bibliography"/>
@@ -8564,7 +8411,7 @@
       <w:r>
         <w:t xml:space="preserve"> </w:t>
       </w:r>
-      <w:hyperlink r:id="rId84">
+      <w:hyperlink r:id="rId85">
         <w:r>
           <w:rPr>
             <w:rStyle w:val="Hyperlink"/>
@@ -8637,8 +8484,8 @@
         <w:t xml:space="preserve">, 29, 451–461.</w:t>
       </w:r>
     </w:p>
-    <w:bookmarkEnd w:id="85"/>
-    <w:bookmarkStart w:id="86" w:name="ref-rcoreteam_language_2024"/>
+    <w:bookmarkEnd w:id="86"/>
+    <w:bookmarkStart w:id="87" w:name="ref-rcoreteam_language_2024"/>
     <w:p>
       <w:pPr>
         <w:pStyle w:val="Bibliography"/>
@@ -8660,8 +8507,8 @@
         <w:t xml:space="preserve">. Manual. R Foundation for Statistical Computing, Vienna, Austria.</w:t>
       </w:r>
     </w:p>
-    <w:bookmarkEnd w:id="86"/>
-    <w:bookmarkStart w:id="88" w:name="ref-rüger_growth_2011"/>
+    <w:bookmarkEnd w:id="87"/>
+    <w:bookmarkStart w:id="89" w:name="ref-rüger_growth_2011"/>
     <w:p>
       <w:pPr>
         <w:pStyle w:val="Bibliography"/>
@@ -8672,7 +8519,7 @@
       <w:r>
         <w:t xml:space="preserve"> </w:t>
       </w:r>
-      <w:hyperlink r:id="rId87">
+      <w:hyperlink r:id="rId88">
         <w:r>
           <w:rPr>
             <w:rStyle w:val="Hyperlink"/>
@@ -8775,8 +8622,8 @@
         <w:t xml:space="preserve">, 6, e25330.</w:t>
       </w:r>
     </w:p>
-    <w:bookmarkEnd w:id="88"/>
-    <w:bookmarkStart w:id="90" w:name="ref-vinod_thermal_2023"/>
+    <w:bookmarkEnd w:id="89"/>
+    <w:bookmarkStart w:id="91" w:name="ref-vinod_thermal_2023"/>
     <w:p>
       <w:pPr>
         <w:pStyle w:val="Bibliography"/>
@@ -8800,7 +8647,7 @@
       <w:r>
         <w:t xml:space="preserve"> </w:t>
       </w:r>
-      <w:hyperlink r:id="rId89">
+      <w:hyperlink r:id="rId90">
         <w:r>
           <w:rPr>
             <w:rStyle w:val="Hyperlink"/>
@@ -8825,8 +8672,8 @@
         <w:t xml:space="preserve">, 237, 22–47.</w:t>
       </w:r>
     </w:p>
-    <w:bookmarkEnd w:id="90"/>
-    <w:bookmarkStart w:id="92" w:name="ref-vlam_temperature_2014"/>
+    <w:bookmarkEnd w:id="91"/>
+    <w:bookmarkStart w:id="93" w:name="ref-vlam_temperature_2014"/>
     <w:p>
       <w:pPr>
         <w:pStyle w:val="Bibliography"/>
@@ -8837,7 +8684,7 @@
       <w:r>
         <w:t xml:space="preserve"> </w:t>
       </w:r>
-      <w:hyperlink r:id="rId91">
+      <w:hyperlink r:id="rId92">
         <w:r>
           <w:rPr>
             <w:rStyle w:val="Hyperlink"/>
@@ -8886,8 +8733,8 @@
         <w:t xml:space="preserve">, 174, 1449–1461.</w:t>
       </w:r>
     </w:p>
-    <w:bookmarkEnd w:id="92"/>
-    <w:bookmarkStart w:id="94" w:name="ref-williams_deciduousness_2008"/>
+    <w:bookmarkEnd w:id="93"/>
+    <w:bookmarkStart w:id="95" w:name="ref-williams_deciduousness_2008"/>
     <w:p>
       <w:pPr>
         <w:pStyle w:val="Bibliography"/>
@@ -8898,7 +8745,7 @@
       <w:r>
         <w:t xml:space="preserve"> </w:t>
       </w:r>
-      <w:hyperlink r:id="rId93">
+      <w:hyperlink r:id="rId94">
         <w:r>
           <w:rPr>
             <w:rStyle w:val="Hyperlink"/>
@@ -8941,8 +8788,8 @@
         <w:t xml:space="preserve">, 155, 571–582.</w:t>
       </w:r>
     </w:p>
-    <w:bookmarkEnd w:id="94"/>
-    <w:bookmarkStart w:id="95" w:name="ref-wu_whitebox_2022"/>
+    <w:bookmarkEnd w:id="95"/>
+    <w:bookmarkStart w:id="96" w:name="ref-wu_whitebox_2022"/>
     <w:p>
       <w:pPr>
         <w:pStyle w:val="Bibliography"/>
@@ -9006,8 +8853,8 @@
         <w:t xml:space="preserve">. Manual.</w:t>
       </w:r>
     </w:p>
-    <w:bookmarkEnd w:id="95"/>
-    <w:bookmarkStart w:id="97" w:name="ref-yang_variations_2021"/>
+    <w:bookmarkEnd w:id="96"/>
+    <w:bookmarkStart w:id="98" w:name="ref-yang_variations_2021"/>
     <w:p>
       <w:pPr>
         <w:pStyle w:val="Bibliography"/>
@@ -9031,7 +8878,7 @@
       <w:r>
         <w:t xml:space="preserve"> </w:t>
       </w:r>
-      <w:hyperlink r:id="rId96">
+      <w:hyperlink r:id="rId97">
         <w:r>
           <w:rPr>
             <w:rStyle w:val="Hyperlink"/>
@@ -9056,9 +8903,9 @@
         <w:t xml:space="preserve">, 30, 1271–1285.</w:t>
       </w:r>
     </w:p>
-    <w:bookmarkEnd w:id="97"/>
     <w:bookmarkEnd w:id="98"/>
     <w:bookmarkEnd w:id="99"/>
+    <w:bookmarkEnd w:id="100"/>
     <w:sectPr>
       <w:footerReference r:id="rId10" w:type="even"/>
       <w:footerReference r:id="rId9" w:type="default"/>

</xml_diff>

<commit_message>
manuscript with introduction points
@teixeirak ready for comment
</commit_message>
<xml_diff>
--- a/doc/manuscript_hkk_drought_sensitivity.docx
+++ b/doc/manuscript_hkk_drought_sensitivity.docx
@@ -1405,19 +1405,13 @@
         <w:pStyle w:val="FirstParagraph"/>
       </w:pPr>
       <w:r>
-        <w:t xml:space="preserve">Tropical tree woody growth has long-lasting impacts on the terrestrial carbon pool, but it may be vulnerable to climate anomalies like drought.</w:t>
-      </w:r>
-      <w:r>
-        <w:br/>
-      </w:r>
-      <w:r>
-        <w:t xml:space="preserve">- Woody growth has one of the longest residence times in terrestrial carbon pool, contributing to long-lasting impacts on carbon removal from the atmosphere</w:t>
-      </w:r>
-      <w:r>
-        <w:t xml:space="preserve"> </w:t>
-      </w:r>
-      <w:r>
-        <w:t xml:space="preserve">(Muller-Landau</w:t>
+        <w:t xml:space="preserve">Tropical tree woody growth has long-lasting impacts on the terrestrial carbon pool, but it may be vulnerable to climate anomalies like drought</w:t>
+      </w:r>
+      <w:r>
+        <w:t xml:space="preserve"> </w:t>
+      </w:r>
+      <w:r>
+        <w:t xml:space="preserve">(Tao</w:t>
       </w:r>
       <w:r>
         <w:t xml:space="preserve"> </w:t>
@@ -1433,7 +1427,22 @@
         <w:t xml:space="preserve"> </w:t>
       </w:r>
       <w:r>
-        <w:t xml:space="preserve">2021; Yang</w:t>
+        <w:t xml:space="preserve">2022)</w:t>
+      </w:r>
+      <w:r>
+        <w:t xml:space="preserve">.</w:t>
+      </w:r>
+      <w:r>
+        <w:br/>
+      </w:r>
+      <w:r>
+        <w:t xml:space="preserve">- Woody growth has one of the longest residence times in terrestrial carbon pool, contributing to long-lasting impacts on carbon removal from the atmosphere</w:t>
+      </w:r>
+      <w:r>
+        <w:t xml:space="preserve"> </w:t>
+      </w:r>
+      <w:r>
+        <w:t xml:space="preserve">(Muller-Landau</w:t>
       </w:r>
       <w:r>
         <w:t xml:space="preserve"> </w:t>
@@ -1449,22 +1458,7 @@
         <w:t xml:space="preserve"> </w:t>
       </w:r>
       <w:r>
-        <w:t xml:space="preserve">2021)</w:t>
-      </w:r>
-      <w:r>
-        <w:t xml:space="preserve">.</w:t>
-      </w:r>
-      <w:r>
-        <w:br/>
-      </w:r>
-      <w:r>
-        <w:t xml:space="preserve">- Climate anomalies like drought can lead to stand-level growth reductions, along with increased mortality</w:t>
-      </w:r>
-      <w:r>
-        <w:t xml:space="preserve"> </w:t>
-      </w:r>
-      <w:r>
-        <w:t xml:space="preserve">(Bauman</w:t>
+        <w:t xml:space="preserve">2021; Yang</w:t>
       </w:r>
       <w:r>
         <w:t xml:space="preserve"> </w:t>
@@ -1480,7 +1474,22 @@
         <w:t xml:space="preserve"> </w:t>
       </w:r>
       <w:r>
-        <w:t xml:space="preserve">2022; Bennett</w:t>
+        <w:t xml:space="preserve">2021)</w:t>
+      </w:r>
+      <w:r>
+        <w:t xml:space="preserve">.</w:t>
+      </w:r>
+      <w:r>
+        <w:br/>
+      </w:r>
+      <w:r>
+        <w:t xml:space="preserve">- Climate anomalies like drought can lead to stand-level growth reductions, along with increased mortality</w:t>
+      </w:r>
+      <w:r>
+        <w:t xml:space="preserve"> </w:t>
+      </w:r>
+      <w:r>
+        <w:t xml:space="preserve">(Bauman</w:t>
       </w:r>
       <w:r>
         <w:t xml:space="preserve"> </w:t>
@@ -1496,25 +1505,7 @@
         <w:t xml:space="preserve"> </w:t>
       </w:r>
       <w:r>
-        <w:t xml:space="preserve">2023)</w:t>
-      </w:r>
-      <w:r>
-        <w:t xml:space="preserve">.</w:t>
-      </w:r>
-      <w:r>
-        <w:br/>
-      </w:r>
-      <w:r>
-        <w:t xml:space="preserve"> </w:t>
-      </w:r>
-      <w:r>
-        <w:t xml:space="preserve">- Seasonally dry tropical forests are especially vulnerable to ecological impacts of drought, being at the edge of plant thermal and water stress tolerance</w:t>
-      </w:r>
-      <w:r>
-        <w:t xml:space="preserve"> </w:t>
-      </w:r>
-      <w:r>
-        <w:t xml:space="preserve">(Allen</w:t>
+        <w:t xml:space="preserve">2022; Bennett</w:t>
       </w:r>
       <w:r>
         <w:t xml:space="preserve"> </w:t>
@@ -1530,46 +1521,28 @@
         <w:t xml:space="preserve"> </w:t>
       </w:r>
       <w:r>
-        <w:t xml:space="preserve">2017)</w:t>
+        <w:t xml:space="preserve">2023)</w:t>
       </w:r>
       <w:r>
         <w:t xml:space="preserve">.</w:t>
       </w:r>
       <w:r>
-        <w:t xml:space="preserve"> </w:t>
-      </w:r>
-      <w:r>
-        <w:t xml:space="preserve">- Within a stand, drought sensitivity varies among species and individuals, but the extent and drivers of this variation in drought responses is poorly understood.</w:t>
-      </w:r>
-      <w:r>
         <w:br/>
       </w:r>
       <w:r>
-        <w:t xml:space="preserve">- With changing climate patterns across the global tropics, emergence of novel climatic regimes like</w:t>
-      </w:r>
-      <w:r>
-        <w:t xml:space="preserve"> </w:t>
-      </w:r>
-      <w:r>
-        <w:t xml:space="preserve">“</w:t>
-      </w:r>
-      <w:r>
-        <w:t xml:space="preserve">very extreme droughts</w:t>
-      </w:r>
-      <w:r>
-        <w:t xml:space="preserve">”</w:t>
-      </w:r>
-      <w:r>
-        <w:t xml:space="preserve"> </w:t>
-      </w:r>
-      <w:r>
-        <w:t xml:space="preserve">in recent decades</w:t>
-      </w:r>
-      <w:r>
-        <w:t xml:space="preserve"> </w:t>
-      </w:r>
-      <w:r>
-        <w:t xml:space="preserve">(Dahinden</w:t>
+        <w:t xml:space="preserve"> </w:t>
+      </w:r>
+      <w:r>
+        <w:t xml:space="preserve"> </w:t>
+      </w:r>
+      <w:r>
+        <w:t xml:space="preserve">- Across the tropics, drought frequency and intensity are increasing, and there is some evidence that stand-level vulnerability is increasing</w:t>
+      </w:r>
+      <w:r>
+        <w:t xml:space="preserve"> </w:t>
+      </w:r>
+      <w:r>
+        <w:t xml:space="preserve">(Luo &amp; Keenan 2022; Tao</w:t>
       </w:r>
       <w:r>
         <w:t xml:space="preserve"> </w:t>
@@ -1585,36 +1558,19 @@
         <w:t xml:space="preserve"> </w:t>
       </w:r>
       <w:r>
-        <w:t xml:space="preserve">2017; Luo &amp; Keenan 2022)</w:t>
-      </w:r>
-      <w:r>
-        <w:t xml:space="preserve">, there is an urgent need to understand the drivers of this variation, to be able to predict and respond to forest drought responses.</w:t>
-      </w:r>
-    </w:p>
-    <w:p>
-      <w:pPr>
-        <w:pStyle w:val="BodyText"/>
-      </w:pPr>
-      <w:r>
-        <w:t xml:space="preserve">Seasonally dry tropical forests can be vulnerable to droughts, despite trees being adapted to strong dry seasons.</w:t>
-      </w:r>
-      <w:r>
-        <w:br/>
-      </w:r>
-      <w:r>
-        <w:t xml:space="preserve">- Trees in seasonally dry forests are routinely exposed to hot, dry conditions in the dry season and may have evolutionary strategies like dry-season deciduousness and drought deciduousness for survival.</w:t>
-      </w:r>
-      <w:r>
-        <w:br/>
-      </w:r>
-      <w:r>
-        <w:t xml:space="preserve">- However, across the global tropics, drier forests show stronger sensitivities to drought-associated water stress</w:t>
-      </w:r>
-      <w:r>
-        <w:t xml:space="preserve"> </w:t>
-      </w:r>
-      <w:r>
-        <w:t xml:space="preserve">(Aguirre-Gutiérrez</w:t>
+        <w:t xml:space="preserve">2022)</w:t>
+      </w:r>
+      <w:r>
+        <w:t xml:space="preserve">.</w:t>
+      </w:r>
+      <w:r>
+        <w:t xml:space="preserve"> </w:t>
+      </w:r>
+      <w:r>
+        <w:t xml:space="preserve">- Drought sensitivity is often understood as a species trait, but it can vary substantially among drought events [] and among individuals based on their characteristics</w:t>
+      </w:r>
+      <w:r>
+        <w:t xml:space="preserve">McGregor</w:t>
       </w:r>
       <w:r>
         <w:t xml:space="preserve"> </w:t>
@@ -1630,7 +1586,40 @@
         <w:t xml:space="preserve"> </w:t>
       </w:r>
       <w:r>
-        <w:t xml:space="preserve">2019; Bauman</w:t>
+        <w:t xml:space="preserve">(2021)</w:t>
+      </w:r>
+      <w:r>
+        <w:t xml:space="preserve">, compounding uncertainties in predicting forest responses.</w:t>
+      </w:r>
+      <w:r>
+        <w:br/>
+      </w:r>
+      <w:r>
+        <w:t xml:space="preserve">- With changing climate patterns across the global tropics, emergence of novel climatic regimes like</w:t>
+      </w:r>
+      <w:r>
+        <w:t xml:space="preserve"> </w:t>
+      </w:r>
+      <w:r>
+        <w:t xml:space="preserve">“</w:t>
+      </w:r>
+      <w:r>
+        <w:t xml:space="preserve">very extreme droughts</w:t>
+      </w:r>
+      <w:r>
+        <w:t xml:space="preserve">”</w:t>
+      </w:r>
+      <w:r>
+        <w:t xml:space="preserve"> </w:t>
+      </w:r>
+      <w:r>
+        <w:t xml:space="preserve">in recent decades</w:t>
+      </w:r>
+      <w:r>
+        <w:t xml:space="preserve"> </w:t>
+      </w:r>
+      <w:r>
+        <w:t xml:space="preserve">(Dahinden</w:t>
       </w:r>
       <w:r>
         <w:t xml:space="preserve"> </w:t>
@@ -1646,7 +1635,30 @@
         <w:t xml:space="preserve"> </w:t>
       </w:r>
       <w:r>
-        <w:t xml:space="preserve">2022; Bennett</w:t>
+        <w:t xml:space="preserve">2017; Luo &amp; Keenan 2022)</w:t>
+      </w:r>
+      <w:r>
+        <w:t xml:space="preserve">, there is an urgent need to understand the drivers of this variation, to be able to predict and respond to forest drought responses.</w:t>
+      </w:r>
+    </w:p>
+    <w:p>
+      <w:pPr>
+        <w:pStyle w:val="BodyText"/>
+      </w:pPr>
+      <w:r>
+        <w:t xml:space="preserve">Drought characteristics can influence climatic drivers of tree growth and their timing, and affect drought sensitivity of tropical trees.</w:t>
+      </w:r>
+      <w:r>
+        <w:t xml:space="preserve"> </w:t>
+      </w:r>
+      <w:r>
+        <w:t xml:space="preserve">- Tree growth in both everwet and seasonally dry tropical forests show predictable seasonal patterns</w:t>
+      </w:r>
+      <w:r>
+        <w:t xml:space="preserve"> </w:t>
+      </w:r>
+      <w:r>
+        <w:t xml:space="preserve">Giraldo</w:t>
       </w:r>
       <w:r>
         <w:t xml:space="preserve"> </w:t>
@@ -1662,16 +1674,28 @@
         <w:t xml:space="preserve"> </w:t>
       </w:r>
       <w:r>
-        <w:t xml:space="preserve">2023)</w:t>
-      </w:r>
-      <w:r>
-        <w:t xml:space="preserve">.</w:t>
-      </w:r>
-      <w:r>
-        <w:t xml:space="preserve"> </w:t>
-      </w:r>
-      <w:r>
-        <w:t xml:space="preserve">- One potential reason - thermal/water stress tolerance thresholds crossed</w:t>
+        <w:t xml:space="preserve">(2023)</w:t>
+      </w:r>
+      <w:r>
+        <w:t xml:space="preserve">, but with differences among these patterns.</w:t>
+      </w:r>
+      <w:r>
+        <w:t xml:space="preserve"> </w:t>
+      </w:r>
+      <w:r>
+        <w:t xml:space="preserve">- Droughts are characterised by anomalously hot and/or dry conditions, but these can occur at any time during the seasonal phenology of tree growth.</w:t>
+      </w:r>
+      <w:r>
+        <w:t xml:space="preserve"> </w:t>
+      </w:r>
+      <w:r>
+        <w:t xml:space="preserve">- The effect of drought timing can be more pronounced in seasonally dry tropical forests because of strong seasonality in climate and consequently on photosynthesis, allocation and growth (including dry seasons unfavourable to growth).</w:t>
+      </w:r>
+      <w:r>
+        <w:br/>
+      </w:r>
+      <w:r>
+        <w:t xml:space="preserve">- They are also at thermal/water stress tolerance thresholds, making them more vulnerable to drought</w:t>
       </w:r>
       <w:r>
         <w:t xml:space="preserve"> </w:t>
@@ -1696,51 +1720,19 @@
         <w:t xml:space="preserve">2017)</w:t>
       </w:r>
       <w:r>
-        <w:t xml:space="preserve">.</w:t>
-      </w:r>
-      <w:r>
-        <w:br/>
-      </w:r>
-      <w:r>
-        <w:t xml:space="preserve">- Another reason: drought events are climatically different in timing and intensity, with trees exposed to drought conditions in different parts of their seasonal phenologies.</w:t>
-      </w:r>
-      <w:r>
-        <w:br/>
-      </w:r>
-      <w:r>
-        <w:t xml:space="preserve">- Morevoer, besides broad patterns at the stand level, species- and individual-level heterogeneity can lead to divergent responses with consequences for stand composition.</w:t>
-      </w:r>
-      <w:r>
-        <w:br/>
-      </w:r>
-      <w:r>
-        <w:t xml:space="preserve">- Some of the discrepancies between expectations from trees and observations at the stand-level may be resolved by considering factors that determine drought sensitivity across species and individuals</w:t>
-      </w:r>
-    </w:p>
-    <w:p>
-      <w:pPr>
-        <w:pStyle w:val="BodyText"/>
-      </w:pPr>
-      <w:r>
-        <w:t xml:space="preserve">Trees in seasonally dry forests have strategies that span and interact across timescales to maximise growth and survival under hot/dry conditions.</w:t>
-      </w:r>
-      <w:r>
-        <w:br/>
-      </w:r>
-      <w:r>
-        <w:t xml:space="preserve">- evolutionary timescales - e.g. dry season deciduousness</w:t>
-      </w:r>
-      <w:r>
-        <w:br/>
-      </w:r>
-      <w:r>
-        <w:t xml:space="preserve">- Deciduous species, with shorter duration with leaves can have acquisitive strategies during leaf on</w:t>
-      </w:r>
-      <w:r>
-        <w:t xml:space="preserve"> </w:t>
-      </w:r>
-      <w:r>
-        <w:t xml:space="preserve">(De Souza</w:t>
+        <w:t xml:space="preserve">, potentially explaining stand-level patterns</w:t>
+      </w:r>
+      <w:r>
+        <w:t xml:space="preserve"> </w:t>
+      </w:r>
+      <w:r>
+        <w:t xml:space="preserve">of drought-associated water stress</w:t>
+      </w:r>
+      <w:r>
+        <w:t xml:space="preserve"> </w:t>
+      </w:r>
+      <w:r>
+        <w:t xml:space="preserve">(Bauman</w:t>
       </w:r>
       <w:r>
         <w:t xml:space="preserve"> </w:t>
@@ -1756,28 +1748,7 @@
         <w:t xml:space="preserve"> </w:t>
       </w:r>
       <w:r>
-        <w:t xml:space="preserve">2020)</w:t>
-      </w:r>
-      <w:r>
-        <w:t xml:space="preserve">.</w:t>
-      </w:r>
-      <w:r>
-        <w:br/>
-      </w:r>
-      <w:r>
-        <w:t xml:space="preserve">- ecological timescales - e.g. distribution of trees in relation to wetness</w:t>
-      </w:r>
-      <w:r>
-        <w:br/>
-      </w:r>
-      <w:r>
-        <w:t xml:space="preserve">- Species distribution of evergreen species covarying with soil moisture</w:t>
-      </w:r>
-      <w:r>
-        <w:t xml:space="preserve"> </w:t>
-      </w:r>
-      <w:r>
-        <w:t xml:space="preserve">(Kunert</w:t>
+        <w:t xml:space="preserve">2022; Bennett</w:t>
       </w:r>
       <w:r>
         <w:t xml:space="preserve"> </w:t>
@@ -1793,31 +1764,58 @@
         <w:t xml:space="preserve"> </w:t>
       </w:r>
       <w:r>
-        <w:t xml:space="preserve">2021)</w:t>
-      </w:r>
-      <w:r>
-        <w:t xml:space="preserve"> </w:t>
-      </w:r>
-      <w:r>
-        <w:t xml:space="preserve">and potentially affecting survival and growth.</w:t>
+        <w:t xml:space="preserve">2023;</w:t>
+      </w:r>
+      <w:r>
+        <w:t xml:space="preserve"> </w:t>
+      </w:r>
+      <w:r>
+        <w:rPr>
+          <w:bCs/>
+          <w:b/>
+        </w:rPr>
+        <w:t xml:space="preserve">aguirre-gutiérrez_drier_2019?</w:t>
+      </w:r>
+      <w:r>
+        <w:t xml:space="preserve">)</w:t>
+      </w:r>
+      <w:r>
+        <w:t xml:space="preserve">.</w:t>
+      </w:r>
+      <w:r>
+        <w:t xml:space="preserve"> </w:t>
+      </w:r>
+      <w:r>
+        <w:t xml:space="preserve">- However, trees in seasonally dry tropical forests exhibit a mix of strategies - along a spectrum of conservative to acquisitive water-use - that support survival and growth despite strong seasonal hot/dry stress, which might confer differential advantages in drought conditions.</w:t>
+      </w:r>
+      <w:r>
+        <w:t xml:space="preserve"> </w:t>
+      </w:r>
+    </w:p>
+    <w:p>
+      <w:pPr>
+        <w:pStyle w:val="BodyText"/>
+      </w:pPr>
+      <w:r>
+        <w:t xml:space="preserve">Trees in seasonally dry forests have strategies that span and interact across timescales to maximise growth and survival under hot/dry conditions.</w:t>
       </w:r>
       <w:r>
         <w:br/>
       </w:r>
       <w:r>
-        <w:t xml:space="preserve">- ecophysiological - e.g. negative TLPs, plasticity in deciduousness (root/shoot)</w:t>
-      </w:r>
-      <w:r>
-        <w:t xml:space="preserve"> </w:t>
-      </w:r>
-      <w:r>
-        <w:t xml:space="preserve">- Species with drought tolerant traits like deep roots, more negative turgor loss point and … can be more or less resistant to drought</w:t>
-      </w:r>
-      <w:r>
-        <w:t xml:space="preserve"> </w:t>
-      </w:r>
-      <w:r>
-        <w:t xml:space="preserve">(Chitra-Tarak</w:t>
+        <w:t xml:space="preserve">- evolutionary timescales - e.g. dry season deciduousness</w:t>
+      </w:r>
+      <w:r>
+        <w:br/>
+      </w:r>
+      <w:r>
+        <w:t xml:space="preserve">- Deciduous species, with shorter duration with leaves can have acquisitive strategies during leaf on</w:t>
+      </w:r>
+      <w:r>
+        <w:t xml:space="preserve"> </w:t>
+      </w:r>
+      <w:r>
+        <w:t xml:space="preserve">(De Souza</w:t>
       </w:r>
       <w:r>
         <w:t xml:space="preserve"> </w:t>
@@ -1833,7 +1831,28 @@
         <w:t xml:space="preserve"> </w:t>
       </w:r>
       <w:r>
-        <w:t xml:space="preserve">2021; Kunert</w:t>
+        <w:t xml:space="preserve">2020)</w:t>
+      </w:r>
+      <w:r>
+        <w:t xml:space="preserve">.</w:t>
+      </w:r>
+      <w:r>
+        <w:br/>
+      </w:r>
+      <w:r>
+        <w:t xml:space="preserve">- ecological timescales - e.g. distribution of trees in relation to wetness</w:t>
+      </w:r>
+      <w:r>
+        <w:br/>
+      </w:r>
+      <w:r>
+        <w:t xml:space="preserve">- Species distribution of evergreen species covarying with soil moisture</w:t>
+      </w:r>
+      <w:r>
+        <w:t xml:space="preserve"> </w:t>
+      </w:r>
+      <w:r>
+        <w:t xml:space="preserve">(Kunert</w:t>
       </w:r>
       <w:r>
         <w:t xml:space="preserve"> </w:t>
@@ -1852,19 +1871,34 @@
         <w:t xml:space="preserve">2021)</w:t>
       </w:r>
       <w:r>
-        <w:t xml:space="preserve">.</w:t>
+        <w:t xml:space="preserve"> </w:t>
+      </w:r>
+      <w:r>
+        <w:t xml:space="preserve">and potentially affecting survival and growth.</w:t>
       </w:r>
       <w:r>
         <w:br/>
       </w:r>
       <w:r>
-        <w:t xml:space="preserve">- Larger trees suffer more growth declines during drought</w:t>
-      </w:r>
-      <w:r>
-        <w:t xml:space="preserve"> </w:t>
-      </w:r>
-      <w:r>
-        <w:t xml:space="preserve">(Bennett</w:t>
+        <w:t xml:space="preserve">- ecophysiological - e.g. negative TLPs, plasticity in deciduousness (root/shoot)</w:t>
+      </w:r>
+      <w:r>
+        <w:t xml:space="preserve"> </w:t>
+      </w:r>
+      <w:r>
+        <w:t xml:space="preserve">- These spectrum of species strategies in seasonally dry forests for demographic stability under hot dry seasons might have distinct consequences for sensitivity, based on drought characteristics.</w:t>
+      </w:r>
+      <w:r>
+        <w:br/>
+      </w:r>
+      <w:r>
+        <w:t xml:space="preserve">- Species with drought tolerant traits like deep roots, more negative turgor loss point and … can be more or less resistant to drought</w:t>
+      </w:r>
+      <w:r>
+        <w:t xml:space="preserve"> </w:t>
+      </w:r>
+      <w:r>
+        <w:t xml:space="preserve">(Chitra-Tarak</w:t>
       </w:r>
       <w:r>
         <w:t xml:space="preserve"> </w:t>
@@ -1880,16 +1914,7 @@
         <w:t xml:space="preserve"> </w:t>
       </w:r>
       <w:r>
-        <w:t xml:space="preserve">2015)</w:t>
-      </w:r>
-      <w:r>
-        <w:t xml:space="preserve">, exposed crowns -&gt; more thermal stress</w:t>
-      </w:r>
-      <w:r>
-        <w:t xml:space="preserve"> </w:t>
-      </w:r>
-      <w:r>
-        <w:t xml:space="preserve">(Vinod</w:t>
+        <w:t xml:space="preserve">2021; Kunert</w:t>
       </w:r>
       <w:r>
         <w:t xml:space="preserve"> </w:t>
@@ -1905,6 +1930,62 @@
         <w:t xml:space="preserve"> </w:t>
       </w:r>
       <w:r>
+        <w:t xml:space="preserve">2021)</w:t>
+      </w:r>
+      <w:r>
+        <w:t xml:space="preserve">.</w:t>
+      </w:r>
+      <w:r>
+        <w:br/>
+      </w:r>
+      <w:r>
+        <w:t xml:space="preserve">- Larger trees suffer more growth declines during drought</w:t>
+      </w:r>
+      <w:r>
+        <w:t xml:space="preserve"> </w:t>
+      </w:r>
+      <w:r>
+        <w:t xml:space="preserve">(Bennett</w:t>
+      </w:r>
+      <w:r>
+        <w:t xml:space="preserve"> </w:t>
+      </w:r>
+      <w:r>
+        <w:rPr>
+          <w:iCs/>
+          <w:i/>
+        </w:rPr>
+        <w:t xml:space="preserve">et al.</w:t>
+      </w:r>
+      <w:r>
+        <w:t xml:space="preserve"> </w:t>
+      </w:r>
+      <w:r>
+        <w:t xml:space="preserve">2015)</w:t>
+      </w:r>
+      <w:r>
+        <w:t xml:space="preserve">, exposed crowns -&gt; more thermal stress</w:t>
+      </w:r>
+      <w:r>
+        <w:t xml:space="preserve"> </w:t>
+      </w:r>
+      <w:r>
+        <w:t xml:space="preserve">(Vinod</w:t>
+      </w:r>
+      <w:r>
+        <w:t xml:space="preserve"> </w:t>
+      </w:r>
+      <w:r>
+        <w:rPr>
+          <w:iCs/>
+          <w:i/>
+        </w:rPr>
+        <w:t xml:space="preserve">et al.</w:t>
+      </w:r>
+      <w:r>
+        <w:t xml:space="preserve"> </w:t>
+      </w:r>
+      <w:r>
         <w:t xml:space="preserve">2023)</w:t>
       </w:r>
       <w:r>
@@ -1917,19 +1998,13 @@
         <w:t xml:space="preserve"> </w:t>
       </w:r>
       <w:r>
-        <w:t xml:space="preserve">- Some of these adaptations may confer drought sensitivity and buffer stem growth declines during drought years, or may tradeoff with advantages in normal years.</w:t>
-      </w:r>
-      <w:r>
-        <w:t xml:space="preserve"> </w:t>
-      </w:r>
-      <w:r>
-        <w:t xml:space="preserve">- To understand drought sensitivity representative of stand diversity, trees across these strategies need to be analysed.</w:t>
-      </w:r>
-      <w:r>
-        <w:t xml:space="preserve"> </w:t>
-      </w:r>
-      <w:r>
-        <w:t xml:space="preserve"> </w:t>
+        <w:t xml:space="preserve">- Some of these adaptations may confer drought sensitivity and buffer stem growth declines during drought years, or conversely, may tradeoff with advantages in normal years, leading to a diversity of responses within a drought event.</w:t>
+      </w:r>
+      <w:r>
+        <w:br/>
+      </w:r>
+      <w:r>
+        <w:t xml:space="preserve">- Moreover, drought characteristics can positively or negatively interfere with these factors, leading to consistent or heterogenous sensitivities across drought events.</w:t>
       </w:r>
     </w:p>
     <w:p>
@@ -1937,47 +2012,43 @@
         <w:pStyle w:val="BodyText"/>
       </w:pPr>
       <w:r>
-        <w:t xml:space="preserve">Drought sensitivity representative of stand diversity in seasonally dry tropical forests is difficult to assess using standard methods.</w:t>
+        <w:t xml:space="preserve">Given the diversity of factors that can influence drought sensitivity in seasonally dry tropical forests, sampling strategies need to effectively span this variation and have adequate precision.</w:t>
       </w:r>
       <w:r>
         <w:br/>
       </w:r>
       <w:r>
-        <w:t xml:space="preserve">- Annual tree rings - found in SDTFs but not many species,</w:t>
+        <w:t xml:space="preserve">- Species with rings are few, represent specific strategy to water use and growth - and often affiliated to drier microenvironments.</w:t>
       </w:r>
       <w:r>
         <w:br/>
       </w:r>
       <w:r>
-        <w:t xml:space="preserve">- Species with rings represent specific strategy to water use and growth - and often affiliated to drier microenvironments.</w:t>
+        <w:t xml:space="preserve">- Tape measurements can be representative (although often not annual), not enough precision; error for each tape measure is 1mm, error for growth is at least 2mm. (Median annual growth across trees in HKK is ~1.4 mm, deviation from annual growth needs more precision).</w:t>
       </w:r>
       <w:r>
         <w:br/>
       </w:r>
       <w:r>
-        <w:t xml:space="preserve">- Tape measurements - more representative, but may not be annual because of effort</w:t>
+        <w:t xml:space="preserve">- In sum, these methods may only be capturing the most dramatic effects - the most severe droughts that affect ring-forming species or produce large-enough declines in fast-growing individuals.</w:t>
       </w:r>
       <w:r>
         <w:br/>
       </w:r>
       <w:r>
-        <w:t xml:space="preserve">- Even when tape measures are annual, not enough precision; error for each tape measure is 1mm, error for growth is at least 2mm. (Median annual growth across trees in HKK is ~1.4 mm, deviation from annual growth needs more precision).</w:t>
+        <w:t xml:space="preserve">- Methods need to capture species strategies, distributions across microenvironments, and be precise enough.</w:t>
       </w:r>
       <w:r>
         <w:br/>
       </w:r>
       <w:r>
-        <w:t xml:space="preserve">- In sum, these methods may only be capturing the most dramatic effects - the most severe droughts that affect ring-forming species or produce large-enough declines in fast-growing individuals.</w:t>
-      </w:r>
-      <w:r>
-        <w:br/>
-      </w:r>
-      <w:r>
-        <w:t xml:space="preserve">- Methods need to capture species strategies, distributions across microenvironments, and be precise enough.</w:t>
-      </w:r>
-      <w:r>
-        <w:br/>
-      </w:r>
+        <w:t xml:space="preserve">- Manual dendrometer band timeseries can represent a wide range of species strategies with equipment precision necessary to detect signals.</w:t>
+      </w:r>
+    </w:p>
+    <w:p>
+      <w:pPr>
+        <w:pStyle w:val="BodyText"/>
+      </w:pPr>
     </w:p>
     <w:tbl xmlns:w="http://schemas.openxmlformats.org/wordprocessingml/2006/main" xmlns:r="http://schemas.openxmlformats.org/officeDocument/2006/relationships" xmlns:w14="http://schemas.microsoft.com/office/word/2010/wordml" xmlns:wp="http://schemas.openxmlformats.org/drawingml/2006/wordprocessingDrawing" xmlns:a="http://schemas.openxmlformats.org/drawingml/2006/main" xmlns:pic="http://schemas.openxmlformats.org/drawingml/2006/picture">
       <w:tblPr>
@@ -7662,7 +7733,7 @@
       </w:r>
     </w:p>
     <w:bookmarkEnd w:id="56"/>
-    <w:bookmarkStart w:id="100" w:name="references"/>
+    <w:bookmarkStart w:id="106" w:name="references"/>
     <w:p>
       <w:pPr>
         <w:pStyle w:val="Heading1"/>
@@ -7671,14 +7742,14 @@
         <w:t xml:space="preserve">References</w:t>
       </w:r>
     </w:p>
-    <w:bookmarkStart w:id="99" w:name="refs"/>
-    <w:bookmarkStart w:id="58" w:name="ref-aguirre-gutiérrez_drier_2019"/>
+    <w:bookmarkStart w:id="105" w:name="refs"/>
+    <w:bookmarkStart w:id="58" w:name="ref-allen_will_2017"/>
     <w:p>
       <w:pPr>
         <w:pStyle w:val="Bibliography"/>
       </w:pPr>
       <w:r>
-        <w:t xml:space="preserve">Aguirre-Gutiérrez, J., Oliveras, I., Rifai, S., Fauset, S., Adu-Bredu, S., Affum-Baffoe, K.,</w:t>
+        <w:t xml:space="preserve">Allen, K., Dupuy, J.M., Gei, M.G., Hulshof, C., Medvigy, D., Pizano, C.,</w:t>
       </w:r>
       <w:r>
         <w:t xml:space="preserve"> </w:t>
@@ -7691,62 +7762,12 @@
         <w:t xml:space="preserve">et al.</w:t>
       </w:r>
       <w:r>
-        <w:t xml:space="preserve"> (2019).</w:t>
+        <w:t xml:space="preserve"> (2017).</w:t>
       </w:r>
       <w:r>
         <w:t xml:space="preserve"> </w:t>
       </w:r>
       <w:hyperlink r:id="rId57">
-        <w:r>
-          <w:rPr>
-            <w:rStyle w:val="Hyperlink"/>
-          </w:rPr>
-          <w:t xml:space="preserve">Drier tropical forests are susceptible to functional changes in response to a long-term drought</w:t>
-        </w:r>
-      </w:hyperlink>
-      <w:r>
-        <w:t xml:space="preserve">.</w:t>
-      </w:r>
-      <w:r>
-        <w:t xml:space="preserve"> </w:t>
-      </w:r>
-      <w:r>
-        <w:rPr>
-          <w:iCs/>
-          <w:i/>
-        </w:rPr>
-        <w:t xml:space="preserve">Ecology Letters</w:t>
-      </w:r>
-      <w:r>
-        <w:t xml:space="preserve">, 22, 855–865.</w:t>
-      </w:r>
-    </w:p>
-    <w:bookmarkEnd w:id="58"/>
-    <w:bookmarkStart w:id="60" w:name="ref-allen_will_2017"/>
-    <w:p>
-      <w:pPr>
-        <w:pStyle w:val="Bibliography"/>
-      </w:pPr>
-      <w:r>
-        <w:t xml:space="preserve">Allen, K., Dupuy, J.M., Gei, M.G., Hulshof, C., Medvigy, D., Pizano, C.,</w:t>
-      </w:r>
-      <w:r>
-        <w:t xml:space="preserve"> </w:t>
-      </w:r>
-      <w:r>
-        <w:rPr>
-          <w:iCs/>
-          <w:i/>
-        </w:rPr>
-        <w:t xml:space="preserve">et al.</w:t>
-      </w:r>
-      <w:r>
-        <w:t xml:space="preserve"> (2017).</w:t>
-      </w:r>
-      <w:r>
-        <w:t xml:space="preserve"> </w:t>
-      </w:r>
-      <w:hyperlink r:id="rId59">
         <w:r>
           <w:rPr>
             <w:rStyle w:val="Hyperlink"/>
@@ -7768,8 +7789,8 @@
         <w:t xml:space="preserve">, 12, 023001.</w:t>
       </w:r>
     </w:p>
-    <w:bookmarkEnd w:id="60"/>
-    <w:bookmarkStart w:id="62" w:name="ref-anderson-teixeira_ctfsforestgeo_2015"/>
+    <w:bookmarkEnd w:id="58"/>
+    <w:bookmarkStart w:id="60" w:name="ref-anderson-teixeira_ctfsforestgeo_2015"/>
     <w:p>
       <w:pPr>
         <w:pStyle w:val="Bibliography"/>
@@ -7793,7 +7814,7 @@
       <w:r>
         <w:t xml:space="preserve"> </w:t>
       </w:r>
-      <w:hyperlink r:id="rId61">
+      <w:hyperlink r:id="rId59">
         <w:r>
           <w:rPr>
             <w:rStyle w:val="Hyperlink"/>
@@ -7830,8 +7851,8 @@
         <w:t xml:space="preserve">, 21, 528–549.</w:t>
       </w:r>
     </w:p>
-    <w:bookmarkEnd w:id="62"/>
-    <w:bookmarkStart w:id="64" w:name="ref-bauman_tropical_2022"/>
+    <w:bookmarkEnd w:id="60"/>
+    <w:bookmarkStart w:id="62" w:name="ref-bauman_tropical_2022"/>
     <w:p>
       <w:pPr>
         <w:pStyle w:val="Bibliography"/>
@@ -7855,7 +7876,7 @@
       <w:r>
         <w:t xml:space="preserve"> </w:t>
       </w:r>
-      <w:hyperlink r:id="rId63">
+      <w:hyperlink r:id="rId61">
         <w:r>
           <w:rPr>
             <w:rStyle w:val="Hyperlink"/>
@@ -7880,8 +7901,8 @@
         <w:t xml:space="preserve">, 28, 1414–1432.</w:t>
       </w:r>
     </w:p>
-    <w:bookmarkEnd w:id="64"/>
-    <w:bookmarkStart w:id="66" w:name="ref-bennett_larger_2015"/>
+    <w:bookmarkEnd w:id="62"/>
+    <w:bookmarkStart w:id="64" w:name="ref-bennett_larger_2015"/>
     <w:p>
       <w:pPr>
         <w:pStyle w:val="Bibliography"/>
@@ -7892,7 +7913,7 @@
       <w:r>
         <w:t xml:space="preserve"> </w:t>
       </w:r>
-      <w:hyperlink r:id="rId65">
+      <w:hyperlink r:id="rId63">
         <w:r>
           <w:rPr>
             <w:rStyle w:val="Hyperlink"/>
@@ -7917,8 +7938,8 @@
         <w:t xml:space="preserve">, 1, 15139.</w:t>
       </w:r>
     </w:p>
-    <w:bookmarkEnd w:id="66"/>
-    <w:bookmarkStart w:id="68" w:name="ref-bennett_sensitivity_2023"/>
+    <w:bookmarkEnd w:id="64"/>
+    <w:bookmarkStart w:id="66" w:name="ref-bennett_sensitivity_2023"/>
     <w:p>
       <w:pPr>
         <w:pStyle w:val="Bibliography"/>
@@ -7942,7 +7963,7 @@
       <w:r>
         <w:t xml:space="preserve"> </w:t>
       </w:r>
-      <w:hyperlink r:id="rId67">
+      <w:hyperlink r:id="rId65">
         <w:r>
           <w:rPr>
             <w:rStyle w:val="Hyperlink"/>
@@ -7991,8 +8012,8 @@
         <w:t xml:space="preserve">, 13, 967–974.</w:t>
       </w:r>
     </w:p>
-    <w:bookmarkEnd w:id="68"/>
-    <w:bookmarkStart w:id="70" w:name="X7212b9d861bed92497512118acfe0419f2c63cf"/>
+    <w:bookmarkEnd w:id="66"/>
+    <w:bookmarkStart w:id="68" w:name="X7212b9d861bed92497512118acfe0419f2c63cf"/>
     <w:p>
       <w:pPr>
         <w:pStyle w:val="Bibliography"/>
@@ -8016,7 +8037,7 @@
       <w:r>
         <w:t xml:space="preserve"> </w:t>
       </w:r>
-      <w:hyperlink r:id="rId69">
+      <w:hyperlink r:id="rId67">
         <w:r>
           <w:rPr>
             <w:rStyle w:val="Hyperlink"/>
@@ -8041,8 +8062,8 @@
         <w:t xml:space="preserve">, 231, 1798–1813.</w:t>
       </w:r>
     </w:p>
-    <w:bookmarkEnd w:id="70"/>
-    <w:bookmarkStart w:id="72" w:name="ref-dahinden_future_2017"/>
+    <w:bookmarkEnd w:id="68"/>
+    <w:bookmarkStart w:id="70" w:name="ref-dahinden_future_2017"/>
     <w:p>
       <w:pPr>
         <w:pStyle w:val="Bibliography"/>
@@ -8053,7 +8074,7 @@
       <w:r>
         <w:t xml:space="preserve"> </w:t>
       </w:r>
-      <w:hyperlink r:id="rId71">
+      <w:hyperlink r:id="rId69">
         <w:r>
           <w:rPr>
             <w:rStyle w:val="Hyperlink"/>
@@ -8078,8 +8099,8 @@
         <w:t xml:space="preserve">, 12, 084004.</w:t>
       </w:r>
     </w:p>
-    <w:bookmarkEnd w:id="72"/>
-    <w:bookmarkStart w:id="74" w:name="ref-desouza_drought_2020"/>
+    <w:bookmarkEnd w:id="70"/>
+    <w:bookmarkStart w:id="72" w:name="ref-desouza_drought_2020"/>
     <w:p>
       <w:pPr>
         <w:pStyle w:val="Bibliography"/>
@@ -8090,7 +8111,7 @@
       <w:r>
         <w:t xml:space="preserve"> </w:t>
       </w:r>
-      <w:hyperlink r:id="rId73">
+      <w:hyperlink r:id="rId71">
         <w:r>
           <w:rPr>
             <w:rStyle w:val="Hyperlink"/>
@@ -8115,14 +8136,51 @@
         <w:t xml:space="preserve">, 194, 221–236.</w:t>
       </w:r>
     </w:p>
+    <w:bookmarkEnd w:id="72"/>
+    <w:bookmarkStart w:id="74" w:name="ref-garcía-cervigón_climate_2020"/>
+    <w:p>
+      <w:pPr>
+        <w:pStyle w:val="Bibliography"/>
+      </w:pPr>
+      <w:r>
+        <w:t xml:space="preserve">García-Cervigón, A.I., Camarero, J.J., Cueva, E., Espinosa, C.I. &amp; Escudero, A. (2020).</w:t>
+      </w:r>
+      <w:r>
+        <w:t xml:space="preserve"> </w:t>
+      </w:r>
+      <w:hyperlink r:id="rId73">
+        <w:r>
+          <w:rPr>
+            <w:rStyle w:val="Hyperlink"/>
+          </w:rPr>
+          <w:t xml:space="preserve">Climate seasonality and tree growth strategies in a tropical dry forest</w:t>
+        </w:r>
+      </w:hyperlink>
+      <w:r>
+        <w:t xml:space="preserve">.</w:t>
+      </w:r>
+      <w:r>
+        <w:t xml:space="preserve"> </w:t>
+      </w:r>
+      <w:r>
+        <w:rPr>
+          <w:iCs/>
+          <w:i/>
+        </w:rPr>
+        <w:t xml:space="preserve">Journal of Vegetation Science</w:t>
+      </w:r>
+      <w:r>
+        <w:t xml:space="preserve">, 31, 266–280.</w:t>
+      </w:r>
+    </w:p>
     <w:bookmarkEnd w:id="74"/>
-    <w:bookmarkStart w:id="76" w:name="ref-kunert_leaf_2021"/>
+    <w:bookmarkStart w:id="76" w:name="ref-giraldo_tree_2023"/>
     <w:p>
       <w:pPr>
         <w:pStyle w:val="Bibliography"/>
       </w:pPr>
       <w:r>
-        <w:t xml:space="preserve">Kunert, N., Zailaa, J., Herrmann, V., Muller-Landau, H.C., Wright, S.J., Pérez, R.,</w:t>
+        <w:t xml:space="preserve">Giraldo, J.A., del Valle, J.I., González-Caro, S., David, D.A., Taylor, T., Tobón, C.,</w:t>
       </w:r>
       <w:r>
         <w:t xml:space="preserve"> </w:t>
@@ -8135,12 +8193,74 @@
         <w:t xml:space="preserve">et al.</w:t>
       </w:r>
       <w:r>
+        <w:t xml:space="preserve"> (2023).</w:t>
+      </w:r>
+      <w:r>
+        <w:t xml:space="preserve"> </w:t>
+      </w:r>
+      <w:hyperlink r:id="rId75">
+        <w:r>
+          <w:rPr>
+            <w:rStyle w:val="Hyperlink"/>
+          </w:rPr>
+          <w:t xml:space="preserve">Tree growth periodicity in the ever-wet tropical forest of the</w:t>
+        </w:r>
+        <w:r>
+          <w:rPr>
+            <w:rStyle w:val="Hyperlink"/>
+          </w:rPr>
+          <w:t xml:space="preserve"> </w:t>
+        </w:r>
+        <w:r>
+          <w:rPr>
+            <w:rStyle w:val="Hyperlink"/>
+          </w:rPr>
+          <w:t xml:space="preserve">Americas</w:t>
+        </w:r>
+      </w:hyperlink>
+      <w:r>
+        <w:t xml:space="preserve">.</w:t>
+      </w:r>
+      <w:r>
+        <w:t xml:space="preserve"> </w:t>
+      </w:r>
+      <w:r>
+        <w:rPr>
+          <w:iCs/>
+          <w:i/>
+        </w:rPr>
+        <w:t xml:space="preserve">Journal of Ecology</w:t>
+      </w:r>
+      <w:r>
+        <w:t xml:space="preserve">, 111, 889–902.</w:t>
+      </w:r>
+    </w:p>
+    <w:bookmarkEnd w:id="76"/>
+    <w:bookmarkStart w:id="78" w:name="ref-kunert_leaf_2021"/>
+    <w:p>
+      <w:pPr>
+        <w:pStyle w:val="Bibliography"/>
+      </w:pPr>
+      <w:r>
+        <w:t xml:space="preserve">Kunert, N., Zailaa, J., Herrmann, V., Muller-Landau, H.C., Wright, S.J., Pérez, R.,</w:t>
+      </w:r>
+      <w:r>
+        <w:t xml:space="preserve"> </w:t>
+      </w:r>
+      <w:r>
+        <w:rPr>
+          <w:iCs/>
+          <w:i/>
+        </w:rPr>
+        <w:t xml:space="preserve">et al.</w:t>
+      </w:r>
+      <w:r>
         <w:t xml:space="preserve"> (2021).</w:t>
       </w:r>
       <w:r>
         <w:t xml:space="preserve"> </w:t>
       </w:r>
-      <w:hyperlink r:id="rId75">
+      <w:hyperlink r:id="rId77">
         <w:r>
           <w:rPr>
             <w:rStyle w:val="Hyperlink"/>
@@ -8165,8 +8285,8 @@
         <w:t xml:space="preserve">, 230, 485–496.</w:t>
       </w:r>
     </w:p>
-    <w:bookmarkEnd w:id="76"/>
-    <w:bookmarkStart w:id="77" w:name="ref-lindsay_whitebox_2016a"/>
+    <w:bookmarkEnd w:id="78"/>
+    <w:bookmarkStart w:id="79" w:name="ref-lindsay_whitebox_2016a"/>
     <w:p>
       <w:pPr>
         <w:pStyle w:val="Bibliography"/>
@@ -8209,8 +8329,8 @@
         <w:t xml:space="preserve">, 95, 75–84.</w:t>
       </w:r>
     </w:p>
-    <w:bookmarkEnd w:id="77"/>
-    <w:bookmarkStart w:id="79" w:name="ref-luo_tropical_2022"/>
+    <w:bookmarkEnd w:id="79"/>
+    <w:bookmarkStart w:id="81" w:name="ref-luo_tropical_2022"/>
     <w:p>
       <w:pPr>
         <w:pStyle w:val="Bibliography"/>
@@ -8221,7 +8341,7 @@
       <w:r>
         <w:t xml:space="preserve"> </w:t>
       </w:r>
-      <w:hyperlink r:id="rId78">
+      <w:hyperlink r:id="rId80">
         <w:r>
           <w:rPr>
             <w:rStyle w:val="Hyperlink"/>
@@ -8270,8 +8390,8 @@
         <w:t xml:space="preserve">, 13, 1193.</w:t>
       </w:r>
     </w:p>
-    <w:bookmarkEnd w:id="79"/>
-    <w:bookmarkStart w:id="81" w:name="ref-machado_forest_2023"/>
+    <w:bookmarkEnd w:id="81"/>
+    <w:bookmarkStart w:id="83" w:name="ref-machado_forest_2023"/>
     <w:p>
       <w:pPr>
         <w:pStyle w:val="Bibliography"/>
@@ -8282,7 +8402,7 @@
       <w:r>
         <w:t xml:space="preserve"> </w:t>
       </w:r>
-      <w:hyperlink r:id="rId80">
+      <w:hyperlink r:id="rId82">
         <w:r>
           <w:rPr>
             <w:rStyle w:val="Hyperlink"/>
@@ -8343,13 +8463,63 @@
         <w:t xml:space="preserve">, 55, 1093–1100.</w:t>
       </w:r>
     </w:p>
-    <w:bookmarkEnd w:id="81"/>
-    <w:bookmarkStart w:id="82" w:name="ref-muller-landau_metal_2008"/>
+    <w:bookmarkEnd w:id="83"/>
+    <w:bookmarkStart w:id="85" w:name="ref-mcgregor_tree_2021"/>
     <w:p>
       <w:pPr>
         <w:pStyle w:val="Bibliography"/>
       </w:pPr>
       <w:r>
+        <w:t xml:space="preserve">McGregor, I.R., Helcoski, R., Kunert, N., Tepley, A.J., Gonzalez-Akre, E.B., Herrmann, V.,</w:t>
+      </w:r>
+      <w:r>
+        <w:t xml:space="preserve"> </w:t>
+      </w:r>
+      <w:r>
+        <w:rPr>
+          <w:iCs/>
+          <w:i/>
+        </w:rPr>
+        <w:t xml:space="preserve">et al.</w:t>
+      </w:r>
+      <w:r>
+        <w:t xml:space="preserve"> (2021).</w:t>
+      </w:r>
+      <w:r>
+        <w:t xml:space="preserve"> </w:t>
+      </w:r>
+      <w:hyperlink r:id="rId84">
+        <w:r>
+          <w:rPr>
+            <w:rStyle w:val="Hyperlink"/>
+          </w:rPr>
+          <w:t xml:space="preserve">Tree height and leaf drought tolerance traits shape growth responses across droughts in a temperate broadleaf forest</w:t>
+        </w:r>
+      </w:hyperlink>
+      <w:r>
+        <w:t xml:space="preserve">.</w:t>
+      </w:r>
+      <w:r>
+        <w:t xml:space="preserve"> </w:t>
+      </w:r>
+      <w:r>
+        <w:rPr>
+          <w:iCs/>
+          <w:i/>
+        </w:rPr>
+        <w:t xml:space="preserve">New Phytologist</w:t>
+      </w:r>
+      <w:r>
+        <w:t xml:space="preserve">, 231, 601–616.</w:t>
+      </w:r>
+    </w:p>
+    <w:bookmarkEnd w:id="85"/>
+    <w:bookmarkStart w:id="86" w:name="ref-muller-landau_metal_2008"/>
+    <w:p>
+      <w:pPr>
+        <w:pStyle w:val="Bibliography"/>
+      </w:pPr>
+      <w:r>
         <w:t xml:space="preserve">Muller-Landau, H.C. (2008). Metal</w:t>
       </w:r>
       <w:r>
@@ -8362,8 +8532,8 @@
         <w:t xml:space="preserve">.</w:t>
       </w:r>
     </w:p>
-    <w:bookmarkEnd w:id="82"/>
-    <w:bookmarkStart w:id="84" w:name="ref-muller-landau_patterns_2021"/>
+    <w:bookmarkEnd w:id="86"/>
+    <w:bookmarkStart w:id="88" w:name="ref-muller-landau_patterns_2021"/>
     <w:p>
       <w:pPr>
         <w:pStyle w:val="Bibliography"/>
@@ -8374,7 +8544,7 @@
       <w:r>
         <w:t xml:space="preserve"> </w:t>
       </w:r>
-      <w:hyperlink r:id="rId83">
+      <w:hyperlink r:id="rId87">
         <w:r>
           <w:rPr>
             <w:rStyle w:val="Hyperlink"/>
@@ -8399,8 +8569,8 @@
         <w:t xml:space="preserve">, 229, 3065–3087.</w:t>
       </w:r>
     </w:p>
-    <w:bookmarkEnd w:id="84"/>
-    <w:bookmarkStart w:id="86" w:name="ref-nutiprapun_effects_2023"/>
+    <w:bookmarkEnd w:id="88"/>
+    <w:bookmarkStart w:id="90" w:name="ref-nutiprapun_effects_2023"/>
     <w:p>
       <w:pPr>
         <w:pStyle w:val="Bibliography"/>
@@ -8411,7 +8581,7 @@
       <w:r>
         <w:t xml:space="preserve"> </w:t>
       </w:r>
-      <w:hyperlink r:id="rId85">
+      <w:hyperlink r:id="rId89">
         <w:r>
           <w:rPr>
             <w:rStyle w:val="Hyperlink"/>
@@ -8484,8 +8654,8 @@
         <w:t xml:space="preserve">, 29, 451–461.</w:t>
       </w:r>
     </w:p>
-    <w:bookmarkEnd w:id="86"/>
-    <w:bookmarkStart w:id="87" w:name="ref-rcoreteam_language_2024"/>
+    <w:bookmarkEnd w:id="90"/>
+    <w:bookmarkStart w:id="91" w:name="ref-rcoreteam_language_2024"/>
     <w:p>
       <w:pPr>
         <w:pStyle w:val="Bibliography"/>
@@ -8507,8 +8677,8 @@
         <w:t xml:space="preserve">. Manual. R Foundation for Statistical Computing, Vienna, Austria.</w:t>
       </w:r>
     </w:p>
-    <w:bookmarkEnd w:id="87"/>
-    <w:bookmarkStart w:id="89" w:name="ref-rüger_growth_2011"/>
+    <w:bookmarkEnd w:id="91"/>
+    <w:bookmarkStart w:id="93" w:name="ref-rüger_growth_2011"/>
     <w:p>
       <w:pPr>
         <w:pStyle w:val="Bibliography"/>
@@ -8519,7 +8689,7 @@
       <w:r>
         <w:t xml:space="preserve"> </w:t>
       </w:r>
-      <w:hyperlink r:id="rId88">
+      <w:hyperlink r:id="rId92">
         <w:r>
           <w:rPr>
             <w:rStyle w:val="Hyperlink"/>
@@ -8622,14 +8792,14 @@
         <w:t xml:space="preserve">, 6, e25330.</w:t>
       </w:r>
     </w:p>
-    <w:bookmarkEnd w:id="89"/>
-    <w:bookmarkStart w:id="91" w:name="ref-vinod_thermal_2023"/>
+    <w:bookmarkEnd w:id="93"/>
+    <w:bookmarkStart w:id="95" w:name="ref-tao_increasing_2022"/>
     <w:p>
       <w:pPr>
         <w:pStyle w:val="Bibliography"/>
       </w:pPr>
       <w:r>
-        <w:t xml:space="preserve">Vinod, N., Slot, M., McGregor, I.R., Ordway, E.M., Smith, M.N., Taylor, T.C.,</w:t>
+        <w:t xml:space="preserve">Tao, S., Chave, J., Frison, P.-L., Le Toan, T., Ciais, P., Fang, J.,</w:t>
       </w:r>
       <w:r>
         <w:t xml:space="preserve"> </w:t>
@@ -8642,12 +8812,62 @@
         <w:t xml:space="preserve">et al.</w:t>
       </w:r>
       <w:r>
+        <w:t xml:space="preserve"> (2022).</w:t>
+      </w:r>
+      <w:r>
+        <w:t xml:space="preserve"> </w:t>
+      </w:r>
+      <w:hyperlink r:id="rId94">
+        <w:r>
+          <w:rPr>
+            <w:rStyle w:val="Hyperlink"/>
+          </w:rPr>
+          <w:t xml:space="preserve">Increasing and widespread vulnerability of intact tropical rainforests to repeated droughts</w:t>
+        </w:r>
+      </w:hyperlink>
+      <w:r>
+        <w:t xml:space="preserve">.</w:t>
+      </w:r>
+      <w:r>
+        <w:t xml:space="preserve"> </w:t>
+      </w:r>
+      <w:r>
+        <w:rPr>
+          <w:iCs/>
+          <w:i/>
+        </w:rPr>
+        <w:t xml:space="preserve">Proceedings of the National Academy of Sciences</w:t>
+      </w:r>
+      <w:r>
+        <w:t xml:space="preserve">, 119, e2116626119.</w:t>
+      </w:r>
+    </w:p>
+    <w:bookmarkEnd w:id="95"/>
+    <w:bookmarkStart w:id="97" w:name="ref-vinod_thermal_2023"/>
+    <w:p>
+      <w:pPr>
+        <w:pStyle w:val="Bibliography"/>
+      </w:pPr>
+      <w:r>
+        <w:t xml:space="preserve">Vinod, N., Slot, M., McGregor, I.R., Ordway, E.M., Smith, M.N., Taylor, T.C.,</w:t>
+      </w:r>
+      <w:r>
+        <w:t xml:space="preserve"> </w:t>
+      </w:r>
+      <w:r>
+        <w:rPr>
+          <w:iCs/>
+          <w:i/>
+        </w:rPr>
+        <w:t xml:space="preserve">et al.</w:t>
+      </w:r>
+      <w:r>
         <w:t xml:space="preserve"> (2023).</w:t>
       </w:r>
       <w:r>
         <w:t xml:space="preserve"> </w:t>
       </w:r>
-      <w:hyperlink r:id="rId90">
+      <w:hyperlink r:id="rId96">
         <w:r>
           <w:rPr>
             <w:rStyle w:val="Hyperlink"/>
@@ -8672,8 +8892,8 @@
         <w:t xml:space="preserve">, 237, 22–47.</w:t>
       </w:r>
     </w:p>
-    <w:bookmarkEnd w:id="91"/>
-    <w:bookmarkStart w:id="93" w:name="ref-vlam_temperature_2014"/>
+    <w:bookmarkEnd w:id="97"/>
+    <w:bookmarkStart w:id="99" w:name="ref-vlam_temperature_2014"/>
     <w:p>
       <w:pPr>
         <w:pStyle w:val="Bibliography"/>
@@ -8684,7 +8904,7 @@
       <w:r>
         <w:t xml:space="preserve"> </w:t>
       </w:r>
-      <w:hyperlink r:id="rId92">
+      <w:hyperlink r:id="rId98">
         <w:r>
           <w:rPr>
             <w:rStyle w:val="Hyperlink"/>
@@ -8733,8 +8953,8 @@
         <w:t xml:space="preserve">, 174, 1449–1461.</w:t>
       </w:r>
     </w:p>
-    <w:bookmarkEnd w:id="93"/>
-    <w:bookmarkStart w:id="95" w:name="ref-williams_deciduousness_2008"/>
+    <w:bookmarkEnd w:id="99"/>
+    <w:bookmarkStart w:id="101" w:name="ref-williams_deciduousness_2008"/>
     <w:p>
       <w:pPr>
         <w:pStyle w:val="Bibliography"/>
@@ -8745,7 +8965,7 @@
       <w:r>
         <w:t xml:space="preserve"> </w:t>
       </w:r>
-      <w:hyperlink r:id="rId94">
+      <w:hyperlink r:id="rId100">
         <w:r>
           <w:rPr>
             <w:rStyle w:val="Hyperlink"/>
@@ -8788,8 +9008,8 @@
         <w:t xml:space="preserve">, 155, 571–582.</w:t>
       </w:r>
     </w:p>
-    <w:bookmarkEnd w:id="95"/>
-    <w:bookmarkStart w:id="96" w:name="ref-wu_whitebox_2022"/>
+    <w:bookmarkEnd w:id="101"/>
+    <w:bookmarkStart w:id="102" w:name="ref-wu_whitebox_2022"/>
     <w:p>
       <w:pPr>
         <w:pStyle w:val="Bibliography"/>
@@ -8853,8 +9073,8 @@
         <w:t xml:space="preserve">. Manual.</w:t>
       </w:r>
     </w:p>
-    <w:bookmarkEnd w:id="96"/>
-    <w:bookmarkStart w:id="98" w:name="ref-yang_variations_2021"/>
+    <w:bookmarkEnd w:id="102"/>
+    <w:bookmarkStart w:id="104" w:name="ref-yang_variations_2021"/>
     <w:p>
       <w:pPr>
         <w:pStyle w:val="Bibliography"/>
@@ -8878,7 +9098,7 @@
       <w:r>
         <w:t xml:space="preserve"> </w:t>
       </w:r>
-      <w:hyperlink r:id="rId97">
+      <w:hyperlink r:id="rId103">
         <w:r>
           <w:rPr>
             <w:rStyle w:val="Hyperlink"/>
@@ -8903,9 +9123,9 @@
         <w:t xml:space="preserve">, 30, 1271–1285.</w:t>
       </w:r>
     </w:p>
-    <w:bookmarkEnd w:id="98"/>
-    <w:bookmarkEnd w:id="99"/>
-    <w:bookmarkEnd w:id="100"/>
+    <w:bookmarkEnd w:id="104"/>
+    <w:bookmarkEnd w:id="105"/>
+    <w:bookmarkEnd w:id="106"/>
     <w:sectPr>
       <w:footerReference r:id="rId10" w:type="even"/>
       <w:footerReference r:id="rId9" w:type="default"/>

</xml_diff>

<commit_message>
intro first para update, discussion first para
</commit_message>
<xml_diff>
--- a/doc/manuscript_hkk_drought_sensitivity.docx
+++ b/doc/manuscript_hkk_drought_sensitivity.docx
@@ -1402,13 +1402,31 @@
         <w:pStyle w:val="FirstParagraph"/>
       </w:pPr>
       <w:r>
-        <w:t xml:space="preserve">Tropical tree woody growth has long-lasting impacts on the terrestrial carbon pool, but is vulnerable to climate anomalies like drought</w:t>
-      </w:r>
-      <w:r>
-        <w:t xml:space="preserve"> </w:t>
-      </w:r>
-      <w:r>
-        <w:t xml:space="preserve">(Tao</w:t>
+        <w:t xml:space="preserve">Increasing drought risk is threatening demographic processes in global forests and consequently their consistent contributions to the land carbon sink [IPCC].</w:t>
+      </w:r>
+      <w:r>
+        <w:br/>
+      </w:r>
+      <w:r>
+        <w:t xml:space="preserve">- Every year, woody growth of trees in tropical forests removes roughly 25 Gt CO</w:t>
+      </w:r>
+      <w:r>
+        <w:rPr>
+          <w:vertAlign w:val="subscript"/>
+        </w:rPr>
+        <w:t xml:space="preserve">2</w:t>
+      </w:r>
+      <w:r>
+        <w:t xml:space="preserve"> </w:t>
+      </w:r>
+      <w:r>
+        <w:t xml:space="preserve">from the atmosphere</w:t>
+      </w:r>
+      <w:r>
+        <w:t xml:space="preserve"> </w:t>
+      </w:r>
+      <w:r>
+        <w:t xml:space="preserve">(Anderson-Teixeira</w:t>
       </w:r>
       <w:r>
         <w:t xml:space="preserve"> </w:t>
@@ -1424,22 +1442,7 @@
         <w:t xml:space="preserve"> </w:t>
       </w:r>
       <w:r>
-        <w:t xml:space="preserve">2022)</w:t>
-      </w:r>
-      <w:r>
-        <w:t xml:space="preserve">.</w:t>
-      </w:r>
-      <w:r>
-        <w:br/>
-      </w:r>
-      <w:r>
-        <w:t xml:space="preserve">- Woody growth has one of the longest residence times in terrestrial carbon pool, contributing to long-lasting impacts on carbon removal from the atmosphere</w:t>
-      </w:r>
-      <w:r>
-        <w:t xml:space="preserve"> </w:t>
-      </w:r>
-      <w:r>
-        <w:t xml:space="preserve">(Muller-Landau</w:t>
+        <w:t xml:space="preserve">2021; Beer</w:t>
       </w:r>
       <w:r>
         <w:t xml:space="preserve"> </w:t>
@@ -1455,7 +1458,82 @@
         <w:t xml:space="preserve"> </w:t>
       </w:r>
       <w:r>
-        <w:t xml:space="preserve">2021; Yang</w:t>
+        <w:t xml:space="preserve">2010;</w:t>
+      </w:r>
+      <w:r>
+        <w:t xml:space="preserve"> </w:t>
+      </w:r>
+      <w:r>
+        <w:rPr>
+          <w:bCs/>
+          <w:b/>
+        </w:rPr>
+        <w:t xml:space="preserve">anderson-teixeira_carbon_2016?</w:t>
+      </w:r>
+      <w:r>
+        <w:t xml:space="preserve">)</w:t>
+      </w:r>
+      <w:r>
+        <w:t xml:space="preserve">, contributing to a net biomass increase of ~7 Gt CO</w:t>
+      </w:r>
+      <w:r>
+        <w:rPr>
+          <w:vertAlign w:val="subscript"/>
+        </w:rPr>
+        <w:t xml:space="preserve">2-eq</w:t>
+      </w:r>
+      <w:r>
+        <w:t xml:space="preserve"> </w:t>
+      </w:r>
+      <w:r>
+        <w:t xml:space="preserve">(</w:t>
+      </w:r>
+      <w:r>
+        <w:rPr>
+          <w:bCs/>
+          <w:b/>
+        </w:rPr>
+        <w:t xml:space="preserve">harris_global_2021?</w:t>
+      </w:r>
+      <w:r>
+        <w:t xml:space="preserve">)</w:t>
+      </w:r>
+      <w:r>
+        <w:t xml:space="preserve"> </w:t>
+      </w:r>
+      <w:r>
+        <w:t xml:space="preserve">that offsets ~20% of anthropogenic fossil fuel emissions</w:t>
+      </w:r>
+      <w:r>
+        <w:t xml:space="preserve"> </w:t>
+      </w:r>
+      <w:r>
+        <w:t xml:space="preserve">(</w:t>
+      </w:r>
+      <w:r>
+        <w:rPr>
+          <w:bCs/>
+          <w:b/>
+        </w:rPr>
+        <w:t xml:space="preserve">friedlingstein_global_2022?</w:t>
+      </w:r>
+      <w:r>
+        <w:t xml:space="preserve">)</w:t>
+      </w:r>
+      <w:r>
+        <w:t xml:space="preserve">.</w:t>
+      </w:r>
+      <w:r>
+        <w:t xml:space="preserve"> </w:t>
+      </w:r>
+      <w:r>
+        <w:t xml:space="preserve">- Moreover, woody growth has one of the longest residence times in terrestrial carbon pool, contributing to long-lasting impacts on carbon removal from the atmosphere</w:t>
+      </w:r>
+      <w:r>
+        <w:t xml:space="preserve"> </w:t>
+      </w:r>
+      <w:r>
+        <w:t xml:space="preserve">(Muller-Landau</w:t>
       </w:r>
       <w:r>
         <w:t xml:space="preserve"> </w:t>
@@ -1471,22 +1549,7 @@
         <w:t xml:space="preserve"> </w:t>
       </w:r>
       <w:r>
-        <w:t xml:space="preserve">2021)</w:t>
-      </w:r>
-      <w:r>
-        <w:t xml:space="preserve">.</w:t>
-      </w:r>
-      <w:r>
-        <w:br/>
-      </w:r>
-      <w:r>
-        <w:t xml:space="preserve">- Climate anomalies like drought can lead to stand-level growth reductions, along with increased mortality</w:t>
-      </w:r>
-      <w:r>
-        <w:t xml:space="preserve"> </w:t>
-      </w:r>
-      <w:r>
-        <w:t xml:space="preserve">(Bauman</w:t>
+        <w:t xml:space="preserve">2021; Yang</w:t>
       </w:r>
       <w:r>
         <w:t xml:space="preserve"> </w:t>
@@ -1502,7 +1565,22 @@
         <w:t xml:space="preserve"> </w:t>
       </w:r>
       <w:r>
-        <w:t xml:space="preserve">2022; Bennett</w:t>
+        <w:t xml:space="preserve">2021)</w:t>
+      </w:r>
+      <w:r>
+        <w:t xml:space="preserve">.</w:t>
+      </w:r>
+      <w:r>
+        <w:br/>
+      </w:r>
+      <w:r>
+        <w:t xml:space="preserve">- However, tree growth is vulnerable to drought, the frequency and intensity of which are increasing across the much of tropics</w:t>
+      </w:r>
+      <w:r>
+        <w:t xml:space="preserve"> </w:t>
+      </w:r>
+      <w:r>
+        <w:t xml:space="preserve">(Tao</w:t>
       </w:r>
       <w:r>
         <w:t xml:space="preserve"> </w:t>
@@ -1518,28 +1596,25 @@
         <w:t xml:space="preserve"> </w:t>
       </w:r>
       <w:r>
-        <w:t xml:space="preserve">2023)</w:t>
+        <w:t xml:space="preserve">2022)</w:t>
       </w:r>
       <w:r>
         <w:t xml:space="preserve">.</w:t>
       </w:r>
       <w:r>
-        <w:br/>
-      </w:r>
-      <w:r>
-        <w:t xml:space="preserve"> </w:t>
-      </w:r>
-      <w:r>
-        <w:t xml:space="preserve"> </w:t>
-      </w:r>
-      <w:r>
-        <w:t xml:space="preserve">- Across the tropics, drought frequency and intensity are increasing, and there is some evidence that stand-level vulnerability is increasing</w:t>
-      </w:r>
-      <w:r>
-        <w:t xml:space="preserve"> </w:t>
-      </w:r>
-      <w:r>
-        <w:t xml:space="preserve">(Luo &amp; Keenan 2022; Tao</w:t>
+        <w:t xml:space="preserve"> </w:t>
+      </w:r>
+      <w:r>
+        <w:t xml:space="preserve"> </w:t>
+      </w:r>
+      <w:r>
+        <w:t xml:space="preserve">- (We don’t know very much about woody growth responses, as few tropical species form rings and long-term annual records are rare</w:t>
+      </w:r>
+      <w:r>
+        <w:t xml:space="preserve"> </w:t>
+      </w:r>
+      <w:r>
+        <w:t xml:space="preserve">(Zuidema</w:t>
       </w:r>
       <w:r>
         <w:t xml:space="preserve"> </w:t>
@@ -1558,7 +1633,7 @@
         <w:t xml:space="preserve">2022)</w:t>
       </w:r>
       <w:r>
-        <w:t xml:space="preserve">.</w:t>
+        <w:t xml:space="preserve">.)</w:t>
       </w:r>
       <w:r>
         <w:t xml:space="preserve"> </w:t>
@@ -1761,7 +1836,7 @@
         <w:t xml:space="preserve"> </w:t>
       </w:r>
       <w:r>
-        <w:t xml:space="preserve">(Bauman</w:t>
+        <w:t xml:space="preserve">(Aguirre-Gutiérrez</w:t>
       </w:r>
       <w:r>
         <w:t xml:space="preserve"> </w:t>
@@ -1777,7 +1852,7 @@
         <w:t xml:space="preserve"> </w:t>
       </w:r>
       <w:r>
-        <w:t xml:space="preserve">2022; Bennett</w:t>
+        <w:t xml:space="preserve">2019; Bauman</w:t>
       </w:r>
       <w:r>
         <w:t xml:space="preserve"> </w:t>
@@ -1793,20 +1868,23 @@
         <w:t xml:space="preserve"> </w:t>
       </w:r>
       <w:r>
-        <w:t xml:space="preserve">2023;</w:t>
-      </w:r>
-      <w:r>
-        <w:t xml:space="preserve"> </w:t>
-      </w:r>
-      <w:r>
-        <w:rPr>
-          <w:bCs/>
-          <w:b/>
-        </w:rPr>
-        <w:t xml:space="preserve">aguirre-gutiérrez_drier_2019?</w:t>
-      </w:r>
-      <w:r>
-        <w:t xml:space="preserve">)</w:t>
+        <w:t xml:space="preserve">2022; Bennett</w:t>
+      </w:r>
+      <w:r>
+        <w:t xml:space="preserve"> </w:t>
+      </w:r>
+      <w:r>
+        <w:rPr>
+          <w:iCs/>
+          <w:i/>
+        </w:rPr>
+        <w:t xml:space="preserve">et al.</w:t>
+      </w:r>
+      <w:r>
+        <w:t xml:space="preserve"> </w:t>
+      </w:r>
+      <w:r>
+        <w:t xml:space="preserve">2023)</w:t>
       </w:r>
       <w:r>
         <w:t xml:space="preserve">.</w:t>
@@ -1815,7 +1893,73 @@
         <w:t xml:space="preserve"> </w:t>
       </w:r>
       <w:r>
-        <w:t xml:space="preserve">- However, trees in seasonally dry tropical forests exhibit a mix of strategies - along a spectrum of conservative to acquisitive water-use - that support survival and growth despite strong seasonal hot/dry stress, which might confer differential advantages in drought conditions.</w:t>
+        <w:t xml:space="preserve">- Analyses to date have found that the woody growth of tropical trees</w:t>
+      </w:r>
+      <w:r>
+        <w:t xml:space="preserve"> </w:t>
+      </w:r>
+      <w:r>
+        <w:t xml:space="preserve">is particularly vulnerable to dry season precipitation</w:t>
+      </w:r>
+      <w:r>
+        <w:t xml:space="preserve">(Clark</w:t>
+      </w:r>
+      <w:r>
+        <w:t xml:space="preserve"> </w:t>
+      </w:r>
+      <w:r>
+        <w:rPr>
+          <w:iCs/>
+          <w:i/>
+        </w:rPr>
+        <w:t xml:space="preserve">et al.</w:t>
+      </w:r>
+      <w:r>
+        <w:t xml:space="preserve"> </w:t>
+      </w:r>
+      <w:r>
+        <w:t xml:space="preserve">2021; Clark</w:t>
+      </w:r>
+      <w:r>
+        <w:t xml:space="preserve"> </w:t>
+      </w:r>
+      <w:r>
+        <w:rPr>
+          <w:iCs/>
+          <w:i/>
+        </w:rPr>
+        <w:t xml:space="preserve">et al.</w:t>
+      </w:r>
+      <w:r>
+        <w:t xml:space="preserve"> </w:t>
+      </w:r>
+      <w:r>
+        <w:t xml:space="preserve">2010; Zuidema</w:t>
+      </w:r>
+      <w:r>
+        <w:t xml:space="preserve"> </w:t>
+      </w:r>
+      <w:r>
+        <w:rPr>
+          <w:iCs/>
+          <w:i/>
+        </w:rPr>
+        <w:t xml:space="preserve">et al.</w:t>
+      </w:r>
+      <w:r>
+        <w:t xml:space="preserve"> </w:t>
+      </w:r>
+      <w:r>
+        <w:t xml:space="preserve">2022)</w:t>
+      </w:r>
+      <w:r>
+        <w:t xml:space="preserve">; however, these analyses represent only a very limited set of tropical tree species and climates.</w:t>
+      </w:r>
+      <w:r>
+        <w:t xml:space="preserve"> </w:t>
+      </w:r>
+      <w:r>
+        <w:t xml:space="preserve">- Trees in seasonally dry tropical forests exhibit a mix of strategies - along a spectrum of conservative to acquisitive water-use - that support survival and growth despite strong seasonal hot/dry stress, which might confer differential advantages in drought conditions.</w:t>
       </w:r>
       <w:r>
         <w:t xml:space="preserve"> </w:t>
@@ -1826,7 +1970,7 @@
         <w:pStyle w:val="BodyText"/>
       </w:pPr>
       <w:r>
-        <w:t xml:space="preserve">Trees in seasonally dry forests have strategies that span and interact across timescales to maximise growth and survival under hot/dry conditions.</w:t>
+        <w:t xml:space="preserve">Trees in seasonally dry forests have strategies that span and interact across timescales to maximise growth and survival under periodic hot/dry conditions.</w:t>
       </w:r>
       <w:r>
         <w:br/>
@@ -1869,19 +2013,13 @@
         <w:br/>
       </w:r>
       <w:r>
-        <w:t xml:space="preserve">- ecological timescales - e.g. distribution of trees in relation to wetness</w:t>
-      </w:r>
-      <w:r>
-        <w:br/>
-      </w:r>
-      <w:r>
-        <w:t xml:space="preserve">- Species distribution of evergreen species covarying with soil moisture</w:t>
-      </w:r>
-      <w:r>
-        <w:t xml:space="preserve"> </w:t>
-      </w:r>
-      <w:r>
-        <w:t xml:space="preserve">(Kunert</w:t>
+        <w:t xml:space="preserve">- Species with drought tolerant traits like deep roots, more negative turgor loss point and … can be more or less resistant to drought</w:t>
+      </w:r>
+      <w:r>
+        <w:t xml:space="preserve"> </w:t>
+      </w:r>
+      <w:r>
+        <w:t xml:space="preserve">(Chitra-Tarak</w:t>
       </w:r>
       <w:r>
         <w:t xml:space="preserve"> </w:t>
@@ -1897,37 +2035,7 @@
         <w:t xml:space="preserve"> </w:t>
       </w:r>
       <w:r>
-        <w:t xml:space="preserve">2021)</w:t>
-      </w:r>
-      <w:r>
-        <w:t xml:space="preserve"> </w:t>
-      </w:r>
-      <w:r>
-        <w:t xml:space="preserve">and potentially affecting survival and growth.</w:t>
-      </w:r>
-      <w:r>
-        <w:br/>
-      </w:r>
-      <w:r>
-        <w:t xml:space="preserve">- ecophysiological - e.g. negative TLPs, plasticity in deciduousness (root/shoot)</w:t>
-      </w:r>
-      <w:r>
-        <w:t xml:space="preserve"> </w:t>
-      </w:r>
-      <w:r>
-        <w:t xml:space="preserve">- These spectrum of species strategies in seasonally dry forests for demographic stability under hot dry seasons might have distinct consequences for sensitivity, based on drought characteristics.</w:t>
-      </w:r>
-      <w:r>
-        <w:br/>
-      </w:r>
-      <w:r>
-        <w:t xml:space="preserve">- Species with drought tolerant traits like deep roots, more negative turgor loss point and … can be more or less resistant to drought</w:t>
-      </w:r>
-      <w:r>
-        <w:t xml:space="preserve"> </w:t>
-      </w:r>
-      <w:r>
-        <w:t xml:space="preserve">(Chitra-Tarak</w:t>
+        <w:t xml:space="preserve">2021; Kunert</w:t>
       </w:r>
       <w:r>
         <w:t xml:space="preserve"> </w:t>
@@ -1943,7 +2051,42 @@
         <w:t xml:space="preserve"> </w:t>
       </w:r>
       <w:r>
-        <w:t xml:space="preserve">2021; Kunert</w:t>
+        <w:t xml:space="preserve">2021)</w:t>
+      </w:r>
+      <w:r>
+        <w:t xml:space="preserve">.</w:t>
+      </w:r>
+      <w:r>
+        <w:br/>
+      </w:r>
+      <w:r>
+        <w:t xml:space="preserve">- ecophysiological - e.g. negative TLPs, plasticity in deciduousness (root/shoot)</w:t>
+      </w:r>
+      <w:r>
+        <w:t xml:space="preserve"> </w:t>
+      </w:r>
+      <w:r>
+        <w:t xml:space="preserve">- These spectrum of species strategies in seasonally dry forests for demographic stability under hot dry seasons might have distinct consequences for sensitivity, based on drought characteristics.</w:t>
+      </w:r>
+    </w:p>
+    <w:p>
+      <w:pPr>
+        <w:pStyle w:val="BodyText"/>
+      </w:pPr>
+      <w:r>
+        <w:t xml:space="preserve">Individual growth responses to drought can also depend on the specific microenvironments they experience that can lead to distict atmospheric and hydrological stresses with ecological consequences.</w:t>
+      </w:r>
+      <w:r>
+        <w:br/>
+      </w:r>
+      <w:r>
+        <w:t xml:space="preserve">- Larger trees suffer more growth declines during drought</w:t>
+      </w:r>
+      <w:r>
+        <w:t xml:space="preserve"> </w:t>
+      </w:r>
+      <w:r>
+        <w:t xml:space="preserve">(Bennett</w:t>
       </w:r>
       <w:r>
         <w:t xml:space="preserve"> </w:t>
@@ -1959,22 +2102,16 @@
         <w:t xml:space="preserve"> </w:t>
       </w:r>
       <w:r>
-        <w:t xml:space="preserve">2021)</w:t>
-      </w:r>
-      <w:r>
-        <w:t xml:space="preserve">.</w:t>
-      </w:r>
-      <w:r>
-        <w:br/>
-      </w:r>
-      <w:r>
-        <w:t xml:space="preserve">- Larger trees suffer more growth declines during drought</w:t>
-      </w:r>
-      <w:r>
-        <w:t xml:space="preserve"> </w:t>
-      </w:r>
-      <w:r>
-        <w:t xml:space="preserve">(Bennett</w:t>
+        <w:t xml:space="preserve">2015)</w:t>
+      </w:r>
+      <w:r>
+        <w:t xml:space="preserve">, exposed crowns -&gt; more thermal stress</w:t>
+      </w:r>
+      <w:r>
+        <w:t xml:space="preserve"> </w:t>
+      </w:r>
+      <w:r>
+        <w:t xml:space="preserve">(Vinod</w:t>
       </w:r>
       <w:r>
         <w:t xml:space="preserve"> </w:t>
@@ -1990,16 +2127,31 @@
         <w:t xml:space="preserve"> </w:t>
       </w:r>
       <w:r>
-        <w:t xml:space="preserve">2015)</w:t>
-      </w:r>
-      <w:r>
-        <w:t xml:space="preserve">, exposed crowns -&gt; more thermal stress</w:t>
-      </w:r>
-      <w:r>
-        <w:t xml:space="preserve"> </w:t>
-      </w:r>
-      <w:r>
-        <w:t xml:space="preserve">(Vinod</w:t>
+        <w:t xml:space="preserve">2023)</w:t>
+      </w:r>
+      <w:r>
+        <w:t xml:space="preserve"> </w:t>
+      </w:r>
+      <w:r>
+        <w:t xml:space="preserve">although crown exposure -&gt; more light -&gt; more growth in normal years.</w:t>
+      </w:r>
+      <w:r>
+        <w:t xml:space="preserve"> </w:t>
+      </w:r>
+      <w:r>
+        <w:t xml:space="preserve">- ecological timescales - e.g. distribution of trees in relation to wetness</w:t>
+      </w:r>
+      <w:r>
+        <w:br/>
+      </w:r>
+      <w:r>
+        <w:t xml:space="preserve">- Species distribution of evergreen species covarying with soil moisture</w:t>
+      </w:r>
+      <w:r>
+        <w:t xml:space="preserve"> </w:t>
+      </w:r>
+      <w:r>
+        <w:t xml:space="preserve">(Kunert</w:t>
       </w:r>
       <w:r>
         <w:t xml:space="preserve"> </w:t>
@@ -2015,16 +2167,16 @@
         <w:t xml:space="preserve"> </w:t>
       </w:r>
       <w:r>
-        <w:t xml:space="preserve">2023)</w:t>
-      </w:r>
-      <w:r>
-        <w:t xml:space="preserve"> </w:t>
-      </w:r>
-      <w:r>
-        <w:t xml:space="preserve">although crown exposure -&gt; more light -&gt; more growth in normal years.</w:t>
-      </w:r>
-      <w:r>
-        <w:t xml:space="preserve"> </w:t>
+        <w:t xml:space="preserve">2021)</w:t>
+      </w:r>
+      <w:r>
+        <w:t xml:space="preserve"> </w:t>
+      </w:r>
+      <w:r>
+        <w:t xml:space="preserve">and potentially affecting survival and growth.</w:t>
+      </w:r>
+      <w:r>
+        <w:br/>
       </w:r>
       <w:r>
         <w:t xml:space="preserve">- Some of these adaptations may confer drought sensitivity and buffer stem growth declines during drought years, or conversely, may tradeoff with advantages in normal years, leading to a diversity of responses within a drought event.</w:t>
@@ -7420,6 +7572,32 @@
         <w:pStyle w:val="FirstParagraph"/>
       </w:pPr>
       <w:r>
+        <w:t xml:space="preserve">Our results show that tree drought sensitivity can be jointly shaped by drought characteristics, species adaptations and local environmental conditions.</w:t>
+      </w:r>
+      <w:r>
+        <w:t xml:space="preserve"> </w:t>
+      </w:r>
+      <w:r>
+        <w:t xml:space="preserve">We found that some of the variation in sensitivity of tree growth to drought can be explained by a combination of species-level deciduousness, and individual level crown exposure, water availability and other size effects.</w:t>
+      </w:r>
+      <w:r>
+        <w:br/>
+      </w:r>
+      <w:r>
+        <w:t xml:space="preserve">Taken together, our analysis of tree growth in two different drought years, and spanning meaningful variation, shows that species and individuals can respond differently to different drought events.</w:t>
+      </w:r>
+      <w:r>
+        <w:br/>
+      </w:r>
+      <w:r>
+        <w:t xml:space="preserve">Despite stand-level growth declines in drought years, the heterogeneity in individual and species responses suggest insurance effects in the community with consequences for ecosystem stability.</w:t>
+      </w:r>
+    </w:p>
+    <w:p>
+      <w:pPr>
+        <w:pStyle w:val="BodyText"/>
+      </w:pPr>
+      <w:r>
         <w:t xml:space="preserve">Unordered points from Introduction</w:t>
       </w:r>
       <w:r>
@@ -7727,7 +7905,7 @@
       </w:r>
     </w:p>
     <w:bookmarkEnd w:id="56"/>
-    <w:bookmarkStart w:id="104" w:name="references"/>
+    <w:bookmarkStart w:id="116" w:name="references"/>
     <w:p>
       <w:pPr>
         <w:pStyle w:val="Heading1"/>
@@ -7736,14 +7914,14 @@
         <w:t xml:space="preserve">References</w:t>
       </w:r>
     </w:p>
-    <w:bookmarkStart w:id="103" w:name="refs"/>
-    <w:bookmarkStart w:id="58" w:name="ref-allen_will_2017"/>
+    <w:bookmarkStart w:id="115" w:name="refs"/>
+    <w:bookmarkStart w:id="58" w:name="ref-aguirre-gutiérrez_drier_2019"/>
     <w:p>
       <w:pPr>
         <w:pStyle w:val="Bibliography"/>
       </w:pPr>
       <w:r>
-        <w:t xml:space="preserve">Allen, K., Dupuy, J.M., Gei, M.G., Hulshof, C., Medvigy, D., Pizano, C.,</w:t>
+        <w:t xml:space="preserve">Aguirre-Gutiérrez, J., Oliveras, I., Rifai, S., Fauset, S., Adu-Bredu, S., Affum-Baffoe, K.,</w:t>
       </w:r>
       <w:r>
         <w:t xml:space="preserve"> </w:t>
@@ -7756,12 +7934,62 @@
         <w:t xml:space="preserve">et al.</w:t>
       </w:r>
       <w:r>
+        <w:t xml:space="preserve"> (2019).</w:t>
+      </w:r>
+      <w:r>
+        <w:t xml:space="preserve"> </w:t>
+      </w:r>
+      <w:hyperlink r:id="rId57">
+        <w:r>
+          <w:rPr>
+            <w:rStyle w:val="Hyperlink"/>
+          </w:rPr>
+          <w:t xml:space="preserve">Drier tropical forests are susceptible to functional changes in response to a long-term drought</w:t>
+        </w:r>
+      </w:hyperlink>
+      <w:r>
+        <w:t xml:space="preserve">.</w:t>
+      </w:r>
+      <w:r>
+        <w:t xml:space="preserve"> </w:t>
+      </w:r>
+      <w:r>
+        <w:rPr>
+          <w:iCs/>
+          <w:i/>
+        </w:rPr>
+        <w:t xml:space="preserve">Ecology Letters</w:t>
+      </w:r>
+      <w:r>
+        <w:t xml:space="preserve">, 22, 855–865.</w:t>
+      </w:r>
+    </w:p>
+    <w:bookmarkEnd w:id="58"/>
+    <w:bookmarkStart w:id="60" w:name="ref-allen_will_2017"/>
+    <w:p>
+      <w:pPr>
+        <w:pStyle w:val="Bibliography"/>
+      </w:pPr>
+      <w:r>
+        <w:t xml:space="preserve">Allen, K., Dupuy, J.M., Gei, M.G., Hulshof, C., Medvigy, D., Pizano, C.,</w:t>
+      </w:r>
+      <w:r>
+        <w:t xml:space="preserve"> </w:t>
+      </w:r>
+      <w:r>
+        <w:rPr>
+          <w:iCs/>
+          <w:i/>
+        </w:rPr>
+        <w:t xml:space="preserve">et al.</w:t>
+      </w:r>
+      <w:r>
         <w:t xml:space="preserve"> (2017).</w:t>
       </w:r>
       <w:r>
         <w:t xml:space="preserve"> </w:t>
       </w:r>
-      <w:hyperlink r:id="rId57">
+      <w:hyperlink r:id="rId59">
         <w:r>
           <w:rPr>
             <w:rStyle w:val="Hyperlink"/>
@@ -7783,8 +8011,8 @@
         <w:t xml:space="preserve">, 12, 023001.</w:t>
       </w:r>
     </w:p>
-    <w:bookmarkEnd w:id="58"/>
-    <w:bookmarkStart w:id="60" w:name="ref-anderson-teixeira_ctfsforestgeo_2015"/>
+    <w:bookmarkEnd w:id="60"/>
+    <w:bookmarkStart w:id="62" w:name="ref-anderson-teixeira_ctfsforestgeo_2015"/>
     <w:p>
       <w:pPr>
         <w:pStyle w:val="Bibliography"/>
@@ -7808,7 +8036,7 @@
       <w:r>
         <w:t xml:space="preserve"> </w:t>
       </w:r>
-      <w:hyperlink r:id="rId59">
+      <w:hyperlink r:id="rId61">
         <w:r>
           <w:rPr>
             <w:rStyle w:val="Hyperlink"/>
@@ -7845,14 +8073,14 @@
         <w:t xml:space="preserve">, 21, 528–549.</w:t>
       </w:r>
     </w:p>
-    <w:bookmarkEnd w:id="60"/>
-    <w:bookmarkStart w:id="62" w:name="ref-bauman_tropical_2022"/>
+    <w:bookmarkEnd w:id="62"/>
+    <w:bookmarkStart w:id="64" w:name="ref-anderson-teixeira_carbon_2021"/>
     <w:p>
       <w:pPr>
         <w:pStyle w:val="Bibliography"/>
       </w:pPr>
       <w:r>
-        <w:t xml:space="preserve">Bauman, D., Fortunel, C., Cernusak, L.A., Bentley, L.P., McMahon, S.M., Rifai, S.W.,</w:t>
+        <w:t xml:space="preserve">Anderson-Teixeira, K.J., Herrmann, V., Morgan, R.B., Bond-Lamberty, B., Cook-Patton, S.C., Ferson, A.E.,</w:t>
       </w:r>
       <w:r>
         <w:t xml:space="preserve"> </w:t>
@@ -7865,12 +8093,62 @@
         <w:t xml:space="preserve">et al.</w:t>
       </w:r>
       <w:r>
+        <w:t xml:space="preserve"> (2021).</w:t>
+      </w:r>
+      <w:r>
+        <w:t xml:space="preserve"> </w:t>
+      </w:r>
+      <w:hyperlink r:id="rId63">
+        <w:r>
+          <w:rPr>
+            <w:rStyle w:val="Hyperlink"/>
+          </w:rPr>
+          <w:t xml:space="preserve">Carbon cycling in mature and regrowth forests globally</w:t>
+        </w:r>
+      </w:hyperlink>
+      <w:r>
+        <w:t xml:space="preserve">.</w:t>
+      </w:r>
+      <w:r>
+        <w:t xml:space="preserve"> </w:t>
+      </w:r>
+      <w:r>
+        <w:rPr>
+          <w:iCs/>
+          <w:i/>
+        </w:rPr>
+        <w:t xml:space="preserve">Environmental Research Letters</w:t>
+      </w:r>
+      <w:r>
+        <w:t xml:space="preserve">, 16, 053009.</w:t>
+      </w:r>
+    </w:p>
+    <w:bookmarkEnd w:id="64"/>
+    <w:bookmarkStart w:id="66" w:name="ref-bauman_tropical_2022"/>
+    <w:p>
+      <w:pPr>
+        <w:pStyle w:val="Bibliography"/>
+      </w:pPr>
+      <w:r>
+        <w:t xml:space="preserve">Bauman, D., Fortunel, C., Cernusak, L.A., Bentley, L.P., McMahon, S.M., Rifai, S.W.,</w:t>
+      </w:r>
+      <w:r>
+        <w:t xml:space="preserve"> </w:t>
+      </w:r>
+      <w:r>
+        <w:rPr>
+          <w:iCs/>
+          <w:i/>
+        </w:rPr>
+        <w:t xml:space="preserve">et al.</w:t>
+      </w:r>
+      <w:r>
         <w:t xml:space="preserve"> (2022).</w:t>
       </w:r>
       <w:r>
         <w:t xml:space="preserve"> </w:t>
       </w:r>
-      <w:hyperlink r:id="rId61">
+      <w:hyperlink r:id="rId65">
         <w:r>
           <w:rPr>
             <w:rStyle w:val="Hyperlink"/>
@@ -7895,19 +8173,147 @@
         <w:t xml:space="preserve">, 28, 1414–1432.</w:t>
       </w:r>
     </w:p>
-    <w:bookmarkEnd w:id="62"/>
-    <w:bookmarkStart w:id="64" w:name="ref-bennett_larger_2015"/>
+    <w:bookmarkEnd w:id="66"/>
+    <w:bookmarkStart w:id="68" w:name="ref-beer_terrestrial_2010"/>
     <w:p>
       <w:pPr>
         <w:pStyle w:val="Bibliography"/>
       </w:pPr>
       <w:r>
+        <w:t xml:space="preserve">Beer, C., Reichstein, M., Tomelleri, E., Ciais, P., Jung, M., Carvalhais, N.,</w:t>
+      </w:r>
+      <w:r>
+        <w:t xml:space="preserve"> </w:t>
+      </w:r>
+      <w:r>
+        <w:rPr>
+          <w:iCs/>
+          <w:i/>
+        </w:rPr>
+        <w:t xml:space="preserve">et al.</w:t>
+      </w:r>
+      <w:r>
+        <w:t xml:space="preserve"> (2010).</w:t>
+      </w:r>
+      <w:r>
+        <w:t xml:space="preserve"> </w:t>
+      </w:r>
+      <w:hyperlink r:id="rId67">
+        <w:r>
+          <w:rPr>
+            <w:rStyle w:val="Hyperlink"/>
+          </w:rPr>
+          <w:t xml:space="preserve">Terrestrial</w:t>
+        </w:r>
+        <w:r>
+          <w:rPr>
+            <w:rStyle w:val="Hyperlink"/>
+          </w:rPr>
+          <w:t xml:space="preserve"> </w:t>
+        </w:r>
+        <w:r>
+          <w:rPr>
+            <w:rStyle w:val="Hyperlink"/>
+          </w:rPr>
+          <w:t xml:space="preserve">Gross Carbon Dioxide Uptake</w:t>
+        </w:r>
+        <w:r>
+          <w:rPr>
+            <w:rStyle w:val="Hyperlink"/>
+          </w:rPr>
+          <w:t xml:space="preserve">:</w:t>
+        </w:r>
+        <w:r>
+          <w:rPr>
+            <w:rStyle w:val="Hyperlink"/>
+          </w:rPr>
+          <w:t xml:space="preserve"> </w:t>
+        </w:r>
+        <w:r>
+          <w:rPr>
+            <w:rStyle w:val="Hyperlink"/>
+          </w:rPr>
+          <w:t xml:space="preserve">Global Distribution</w:t>
+        </w:r>
+        <w:r>
+          <w:rPr>
+            <w:rStyle w:val="Hyperlink"/>
+          </w:rPr>
+          <w:t xml:space="preserve"> </w:t>
+        </w:r>
+        <w:r>
+          <w:rPr>
+            <w:rStyle w:val="Hyperlink"/>
+          </w:rPr>
+          <w:t xml:space="preserve">and</w:t>
+        </w:r>
+        <w:r>
+          <w:rPr>
+            <w:rStyle w:val="Hyperlink"/>
+          </w:rPr>
+          <w:t xml:space="preserve"> </w:t>
+        </w:r>
+        <w:r>
+          <w:rPr>
+            <w:rStyle w:val="Hyperlink"/>
+          </w:rPr>
+          <w:t xml:space="preserve">Covariation</w:t>
+        </w:r>
+        <w:r>
+          <w:rPr>
+            <w:rStyle w:val="Hyperlink"/>
+          </w:rPr>
+          <w:t xml:space="preserve"> </w:t>
+        </w:r>
+        <w:r>
+          <w:rPr>
+            <w:rStyle w:val="Hyperlink"/>
+          </w:rPr>
+          <w:t xml:space="preserve">with</w:t>
+        </w:r>
+        <w:r>
+          <w:rPr>
+            <w:rStyle w:val="Hyperlink"/>
+          </w:rPr>
+          <w:t xml:space="preserve"> </w:t>
+        </w:r>
+        <w:r>
+          <w:rPr>
+            <w:rStyle w:val="Hyperlink"/>
+          </w:rPr>
+          <w:t xml:space="preserve">Climate</w:t>
+        </w:r>
+      </w:hyperlink>
+      <w:r>
+        <w:t xml:space="preserve">.</w:t>
+      </w:r>
+      <w:r>
+        <w:t xml:space="preserve"> </w:t>
+      </w:r>
+      <w:r>
+        <w:rPr>
+          <w:iCs/>
+          <w:i/>
+        </w:rPr>
+        <w:t xml:space="preserve">Science</w:t>
+      </w:r>
+      <w:r>
+        <w:t xml:space="preserve">, 329, 834–838.</w:t>
+      </w:r>
+    </w:p>
+    <w:bookmarkEnd w:id="68"/>
+    <w:bookmarkStart w:id="70" w:name="ref-bennett_larger_2015"/>
+    <w:p>
+      <w:pPr>
+        <w:pStyle w:val="Bibliography"/>
+      </w:pPr>
+      <w:r>
         <w:t xml:space="preserve">Bennett, A.C., McDowell, N.G., Allen, C.D. &amp; Anderson-Teixeira, K.J. (2015).</w:t>
       </w:r>
       <w:r>
         <w:t xml:space="preserve"> </w:t>
       </w:r>
-      <w:hyperlink r:id="rId63">
+      <w:hyperlink r:id="rId69">
         <w:r>
           <w:rPr>
             <w:rStyle w:val="Hyperlink"/>
@@ -7932,8 +8338,8 @@
         <w:t xml:space="preserve">, 1, 15139.</w:t>
       </w:r>
     </w:p>
-    <w:bookmarkEnd w:id="64"/>
-    <w:bookmarkStart w:id="66" w:name="ref-bennett_sensitivity_2023"/>
+    <w:bookmarkEnd w:id="70"/>
+    <w:bookmarkStart w:id="72" w:name="ref-bennett_sensitivity_2023"/>
     <w:p>
       <w:pPr>
         <w:pStyle w:val="Bibliography"/>
@@ -7957,7 +8363,7 @@
       <w:r>
         <w:t xml:space="preserve"> </w:t>
       </w:r>
-      <w:hyperlink r:id="rId65">
+      <w:hyperlink r:id="rId71">
         <w:r>
           <w:rPr>
             <w:rStyle w:val="Hyperlink"/>
@@ -8006,8 +8412,8 @@
         <w:t xml:space="preserve">, 13, 967–974.</w:t>
       </w:r>
     </w:p>
-    <w:bookmarkEnd w:id="66"/>
-    <w:bookmarkStart w:id="68" w:name="X7212b9d861bed92497512118acfe0419f2c63cf"/>
+    <w:bookmarkEnd w:id="72"/>
+    <w:bookmarkStart w:id="74" w:name="X7212b9d861bed92497512118acfe0419f2c63cf"/>
     <w:p>
       <w:pPr>
         <w:pStyle w:val="Bibliography"/>
@@ -8031,7 +8437,7 @@
       <w:r>
         <w:t xml:space="preserve"> </w:t>
       </w:r>
-      <w:hyperlink r:id="rId67">
+      <w:hyperlink r:id="rId73">
         <w:r>
           <w:rPr>
             <w:rStyle w:val="Hyperlink"/>
@@ -8056,19 +8462,213 @@
         <w:t xml:space="preserve">, 231, 1798–1813.</w:t>
       </w:r>
     </w:p>
-    <w:bookmarkEnd w:id="68"/>
-    <w:bookmarkStart w:id="70" w:name="ref-dahinden_future_2017"/>
+    <w:bookmarkEnd w:id="74"/>
+    <w:bookmarkStart w:id="76" w:name="ref-clark_annual_2021"/>
     <w:p>
       <w:pPr>
         <w:pStyle w:val="Bibliography"/>
       </w:pPr>
       <w:r>
+        <w:t xml:space="preserve">Clark, D.A., Clark, D.B. &amp; Oberbauer, S.F. (2021).</w:t>
+      </w:r>
+      <w:r>
+        <w:t xml:space="preserve"> </w:t>
+      </w:r>
+      <w:hyperlink r:id="rId75">
+        <w:r>
+          <w:rPr>
+            <w:rStyle w:val="Hyperlink"/>
+          </w:rPr>
+          <w:t xml:space="preserve">Annual</w:t>
+        </w:r>
+        <w:r>
+          <w:rPr>
+            <w:rStyle w:val="Hyperlink"/>
+          </w:rPr>
+          <w:t xml:space="preserve"> </w:t>
+        </w:r>
+        <w:r>
+          <w:rPr>
+            <w:rStyle w:val="Hyperlink"/>
+          </w:rPr>
+          <w:t xml:space="preserve">Tropical-Rainforest Productivity Through Two Decades</w:t>
+        </w:r>
+        <w:r>
+          <w:rPr>
+            <w:rStyle w:val="Hyperlink"/>
+          </w:rPr>
+          <w:t xml:space="preserve">:</w:t>
+        </w:r>
+        <w:r>
+          <w:rPr>
+            <w:rStyle w:val="Hyperlink"/>
+          </w:rPr>
+          <w:t xml:space="preserve"> </w:t>
+        </w:r>
+        <w:r>
+          <w:rPr>
+            <w:rStyle w:val="Hyperlink"/>
+          </w:rPr>
+          <w:t xml:space="preserve">Complex Responses</w:t>
+        </w:r>
+        <w:r>
+          <w:rPr>
+            <w:rStyle w:val="Hyperlink"/>
+          </w:rPr>
+          <w:t xml:space="preserve"> </w:t>
+        </w:r>
+        <w:r>
+          <w:rPr>
+            <w:rStyle w:val="Hyperlink"/>
+          </w:rPr>
+          <w:t xml:space="preserve">to</w:t>
+        </w:r>
+        <w:r>
+          <w:rPr>
+            <w:rStyle w:val="Hyperlink"/>
+          </w:rPr>
+          <w:t xml:space="preserve"> </w:t>
+        </w:r>
+        <w:r>
+          <w:rPr>
+            <w:rStyle w:val="Hyperlink"/>
+          </w:rPr>
+          <w:t xml:space="preserve">Climatic Factors</w:t>
+        </w:r>
+        <w:r>
+          <w:rPr>
+            <w:rStyle w:val="Hyperlink"/>
+          </w:rPr>
+          <w:t xml:space="preserve">, [</w:t>
+        </w:r>
+        <w:r>
+          <w:rPr>
+            <w:rStyle w:val="Hyperlink"/>
+          </w:rPr>
+          <w:t xml:space="preserve">CO2</w:t>
+        </w:r>
+        <w:r>
+          <w:rPr>
+            <w:rStyle w:val="Hyperlink"/>
+          </w:rPr>
+          <w:t xml:space="preserve">] and</w:t>
+        </w:r>
+        <w:r>
+          <w:rPr>
+            <w:rStyle w:val="Hyperlink"/>
+          </w:rPr>
+          <w:t xml:space="preserve"> </w:t>
+        </w:r>
+        <w:r>
+          <w:rPr>
+            <w:rStyle w:val="Hyperlink"/>
+          </w:rPr>
+          <w:t xml:space="preserve">Storm Damage</w:t>
+        </w:r>
+      </w:hyperlink>
+      <w:r>
+        <w:t xml:space="preserve">.</w:t>
+      </w:r>
+      <w:r>
+        <w:t xml:space="preserve"> </w:t>
+      </w:r>
+      <w:r>
+        <w:rPr>
+          <w:iCs/>
+          <w:i/>
+        </w:rPr>
+        <w:t xml:space="preserve">Journal of Geophysical Research: Biogeosciences</w:t>
+      </w:r>
+      <w:r>
+        <w:t xml:space="preserve">, 126, e2021JG006557.</w:t>
+      </w:r>
+    </w:p>
+    <w:bookmarkEnd w:id="76"/>
+    <w:bookmarkStart w:id="78" w:name="ref-clark_annual_2010"/>
+    <w:p>
+      <w:pPr>
+        <w:pStyle w:val="Bibliography"/>
+      </w:pPr>
+      <w:r>
+        <w:t xml:space="preserve">Clark, D.B., Clark, D.A. &amp; Oberbauer, S.F. (2010).</w:t>
+      </w:r>
+      <w:r>
+        <w:t xml:space="preserve"> </w:t>
+      </w:r>
+      <w:hyperlink r:id="rId77">
+        <w:r>
+          <w:rPr>
+            <w:rStyle w:val="Hyperlink"/>
+          </w:rPr>
+          <w:t xml:space="preserve">Annual wood production in a tropical rain forest in</w:t>
+        </w:r>
+        <w:r>
+          <w:rPr>
+            <w:rStyle w:val="Hyperlink"/>
+          </w:rPr>
+          <w:t xml:space="preserve"> </w:t>
+        </w:r>
+        <w:r>
+          <w:rPr>
+            <w:rStyle w:val="Hyperlink"/>
+          </w:rPr>
+          <w:t xml:space="preserve">NE Costa Rica</w:t>
+        </w:r>
+        <w:r>
+          <w:rPr>
+            <w:rStyle w:val="Hyperlink"/>
+          </w:rPr>
+          <w:t xml:space="preserve"> </w:t>
+        </w:r>
+        <w:r>
+          <w:rPr>
+            <w:rStyle w:val="Hyperlink"/>
+          </w:rPr>
+          <w:t xml:space="preserve">linked to climatic variation but not to increasing</w:t>
+        </w:r>
+        <w:r>
+          <w:rPr>
+            <w:rStyle w:val="Hyperlink"/>
+          </w:rPr>
+          <w:t xml:space="preserve"> </w:t>
+        </w:r>
+        <w:r>
+          <w:rPr>
+            <w:rStyle w:val="Hyperlink"/>
+          </w:rPr>
+          <w:t xml:space="preserve">CO2</w:t>
+        </w:r>
+      </w:hyperlink>
+      <w:r>
+        <w:t xml:space="preserve">.</w:t>
+      </w:r>
+      <w:r>
+        <w:t xml:space="preserve"> </w:t>
+      </w:r>
+      <w:r>
+        <w:rPr>
+          <w:iCs/>
+          <w:i/>
+        </w:rPr>
+        <w:t xml:space="preserve">Global Change Biology</w:t>
+      </w:r>
+      <w:r>
+        <w:t xml:space="preserve">, 16, 747–759.</w:t>
+      </w:r>
+    </w:p>
+    <w:bookmarkEnd w:id="78"/>
+    <w:bookmarkStart w:id="80" w:name="ref-dahinden_future_2017"/>
+    <w:p>
+      <w:pPr>
+        <w:pStyle w:val="Bibliography"/>
+      </w:pPr>
+      <w:r>
         <w:t xml:space="preserve">Dahinden, F., Fischer, E.M. &amp; Knutti, R. (2017).</w:t>
       </w:r>
       <w:r>
         <w:t xml:space="preserve"> </w:t>
       </w:r>
-      <w:hyperlink r:id="rId69">
+      <w:hyperlink r:id="rId79">
         <w:r>
           <w:rPr>
             <w:rStyle w:val="Hyperlink"/>
@@ -8093,8 +8693,8 @@
         <w:t xml:space="preserve">, 12, 084004.</w:t>
       </w:r>
     </w:p>
-    <w:bookmarkEnd w:id="70"/>
-    <w:bookmarkStart w:id="72" w:name="ref-desouza_drought_2020"/>
+    <w:bookmarkEnd w:id="80"/>
+    <w:bookmarkStart w:id="82" w:name="ref-desouza_drought_2020"/>
     <w:p>
       <w:pPr>
         <w:pStyle w:val="Bibliography"/>
@@ -8105,7 +8705,7 @@
       <w:r>
         <w:t xml:space="preserve"> </w:t>
       </w:r>
-      <w:hyperlink r:id="rId71">
+      <w:hyperlink r:id="rId81">
         <w:r>
           <w:rPr>
             <w:rStyle w:val="Hyperlink"/>
@@ -8130,8 +8730,8 @@
         <w:t xml:space="preserve">, 194, 221–236.</w:t>
       </w:r>
     </w:p>
-    <w:bookmarkEnd w:id="72"/>
-    <w:bookmarkStart w:id="74" w:name="ref-giraldo_tree_2023"/>
+    <w:bookmarkEnd w:id="82"/>
+    <w:bookmarkStart w:id="84" w:name="ref-giraldo_tree_2023"/>
     <w:p>
       <w:pPr>
         <w:pStyle w:val="Bibliography"/>
@@ -8155,7 +8755,7 @@
       <w:r>
         <w:t xml:space="preserve"> </w:t>
       </w:r>
-      <w:hyperlink r:id="rId73">
+      <w:hyperlink r:id="rId83">
         <w:r>
           <w:rPr>
             <w:rStyle w:val="Hyperlink"/>
@@ -8192,8 +8792,8 @@
         <w:t xml:space="preserve">, 111, 889–902.</w:t>
       </w:r>
     </w:p>
-    <w:bookmarkEnd w:id="74"/>
-    <w:bookmarkStart w:id="76" w:name="ref-kunert_leaf_2021"/>
+    <w:bookmarkEnd w:id="84"/>
+    <w:bookmarkStart w:id="86" w:name="ref-kunert_leaf_2021"/>
     <w:p>
       <w:pPr>
         <w:pStyle w:val="Bibliography"/>
@@ -8217,7 +8817,7 @@
       <w:r>
         <w:t xml:space="preserve"> </w:t>
       </w:r>
-      <w:hyperlink r:id="rId75">
+      <w:hyperlink r:id="rId85">
         <w:r>
           <w:rPr>
             <w:rStyle w:val="Hyperlink"/>
@@ -8242,8 +8842,8 @@
         <w:t xml:space="preserve">, 230, 485–496.</w:t>
       </w:r>
     </w:p>
-    <w:bookmarkEnd w:id="76"/>
-    <w:bookmarkStart w:id="77" w:name="ref-lindsay_whitebox_2016a"/>
+    <w:bookmarkEnd w:id="86"/>
+    <w:bookmarkStart w:id="87" w:name="ref-lindsay_whitebox_2016a"/>
     <w:p>
       <w:pPr>
         <w:pStyle w:val="Bibliography"/>
@@ -8286,8 +8886,8 @@
         <w:t xml:space="preserve">, 95, 75–84.</w:t>
       </w:r>
     </w:p>
-    <w:bookmarkEnd w:id="77"/>
-    <w:bookmarkStart w:id="79" w:name="ref-luo_tropical_2022"/>
+    <w:bookmarkEnd w:id="87"/>
+    <w:bookmarkStart w:id="89" w:name="ref-luo_tropical_2022"/>
     <w:p>
       <w:pPr>
         <w:pStyle w:val="Bibliography"/>
@@ -8298,7 +8898,7 @@
       <w:r>
         <w:t xml:space="preserve"> </w:t>
       </w:r>
-      <w:hyperlink r:id="rId78">
+      <w:hyperlink r:id="rId88">
         <w:r>
           <w:rPr>
             <w:rStyle w:val="Hyperlink"/>
@@ -8347,8 +8947,8 @@
         <w:t xml:space="preserve">, 13, 1193.</w:t>
       </w:r>
     </w:p>
-    <w:bookmarkEnd w:id="79"/>
-    <w:bookmarkStart w:id="81" w:name="ref-machado_forest_2023"/>
+    <w:bookmarkEnd w:id="89"/>
+    <w:bookmarkStart w:id="91" w:name="ref-machado_forest_2023"/>
     <w:p>
       <w:pPr>
         <w:pStyle w:val="Bibliography"/>
@@ -8359,7 +8959,7 @@
       <w:r>
         <w:t xml:space="preserve"> </w:t>
       </w:r>
-      <w:hyperlink r:id="rId80">
+      <w:hyperlink r:id="rId90">
         <w:r>
           <w:rPr>
             <w:rStyle w:val="Hyperlink"/>
@@ -8420,8 +9020,8 @@
         <w:t xml:space="preserve">, 55, 1093–1100.</w:t>
       </w:r>
     </w:p>
-    <w:bookmarkEnd w:id="81"/>
-    <w:bookmarkStart w:id="83" w:name="ref-mcgregor_tree_2021"/>
+    <w:bookmarkEnd w:id="91"/>
+    <w:bookmarkStart w:id="93" w:name="ref-mcgregor_tree_2021"/>
     <w:p>
       <w:pPr>
         <w:pStyle w:val="Bibliography"/>
@@ -8445,7 +9045,7 @@
       <w:r>
         <w:t xml:space="preserve"> </w:t>
       </w:r>
-      <w:hyperlink r:id="rId82">
+      <w:hyperlink r:id="rId92">
         <w:r>
           <w:rPr>
             <w:rStyle w:val="Hyperlink"/>
@@ -8470,8 +9070,8 @@
         <w:t xml:space="preserve">, 231, 601–616.</w:t>
       </w:r>
     </w:p>
-    <w:bookmarkEnd w:id="83"/>
-    <w:bookmarkStart w:id="84" w:name="ref-muller-landau_metal_2008"/>
+    <w:bookmarkEnd w:id="93"/>
+    <w:bookmarkStart w:id="94" w:name="ref-muller-landau_metal_2008"/>
     <w:p>
       <w:pPr>
         <w:pStyle w:val="Bibliography"/>
@@ -8489,8 +9089,8 @@
         <w:t xml:space="preserve">.</w:t>
       </w:r>
     </w:p>
-    <w:bookmarkEnd w:id="84"/>
-    <w:bookmarkStart w:id="86" w:name="ref-muller-landau_patterns_2021"/>
+    <w:bookmarkEnd w:id="94"/>
+    <w:bookmarkStart w:id="96" w:name="ref-muller-landau_patterns_2021"/>
     <w:p>
       <w:pPr>
         <w:pStyle w:val="Bibliography"/>
@@ -8501,7 +9101,7 @@
       <w:r>
         <w:t xml:space="preserve"> </w:t>
       </w:r>
-      <w:hyperlink r:id="rId85">
+      <w:hyperlink r:id="rId95">
         <w:r>
           <w:rPr>
             <w:rStyle w:val="Hyperlink"/>
@@ -8526,8 +9126,8 @@
         <w:t xml:space="preserve">, 229, 3065–3087.</w:t>
       </w:r>
     </w:p>
-    <w:bookmarkEnd w:id="86"/>
-    <w:bookmarkStart w:id="88" w:name="ref-nutiprapun_effects_2023"/>
+    <w:bookmarkEnd w:id="96"/>
+    <w:bookmarkStart w:id="98" w:name="ref-nutiprapun_effects_2023"/>
     <w:p>
       <w:pPr>
         <w:pStyle w:val="Bibliography"/>
@@ -8538,7 +9138,7 @@
       <w:r>
         <w:t xml:space="preserve"> </w:t>
       </w:r>
-      <w:hyperlink r:id="rId87">
+      <w:hyperlink r:id="rId97">
         <w:r>
           <w:rPr>
             <w:rStyle w:val="Hyperlink"/>
@@ -8611,8 +9211,8 @@
         <w:t xml:space="preserve">, 29, 451–461.</w:t>
       </w:r>
     </w:p>
-    <w:bookmarkEnd w:id="88"/>
-    <w:bookmarkStart w:id="89" w:name="ref-rcoreteam_language_2024"/>
+    <w:bookmarkEnd w:id="98"/>
+    <w:bookmarkStart w:id="99" w:name="ref-rcoreteam_language_2024"/>
     <w:p>
       <w:pPr>
         <w:pStyle w:val="Bibliography"/>
@@ -8634,8 +9234,8 @@
         <w:t xml:space="preserve">. Manual. R Foundation for Statistical Computing, Vienna, Austria.</w:t>
       </w:r>
     </w:p>
-    <w:bookmarkEnd w:id="89"/>
-    <w:bookmarkStart w:id="91" w:name="ref-rüger_growth_2011"/>
+    <w:bookmarkEnd w:id="99"/>
+    <w:bookmarkStart w:id="101" w:name="ref-rüger_growth_2011"/>
     <w:p>
       <w:pPr>
         <w:pStyle w:val="Bibliography"/>
@@ -8646,7 +9246,7 @@
       <w:r>
         <w:t xml:space="preserve"> </w:t>
       </w:r>
-      <w:hyperlink r:id="rId90">
+      <w:hyperlink r:id="rId100">
         <w:r>
           <w:rPr>
             <w:rStyle w:val="Hyperlink"/>
@@ -8749,8 +9349,8 @@
         <w:t xml:space="preserve">, 6, e25330.</w:t>
       </w:r>
     </w:p>
-    <w:bookmarkEnd w:id="91"/>
-    <w:bookmarkStart w:id="93" w:name="ref-tao_increasing_2022"/>
+    <w:bookmarkEnd w:id="101"/>
+    <w:bookmarkStart w:id="103" w:name="ref-tao_increasing_2022"/>
     <w:p>
       <w:pPr>
         <w:pStyle w:val="Bibliography"/>
@@ -8774,7 +9374,7 @@
       <w:r>
         <w:t xml:space="preserve"> </w:t>
       </w:r>
-      <w:hyperlink r:id="rId92">
+      <w:hyperlink r:id="rId102">
         <w:r>
           <w:rPr>
             <w:rStyle w:val="Hyperlink"/>
@@ -8799,8 +9399,8 @@
         <w:t xml:space="preserve">, 119, e2116626119.</w:t>
       </w:r>
     </w:p>
-    <w:bookmarkEnd w:id="93"/>
-    <w:bookmarkStart w:id="95" w:name="ref-vinod_thermal_2023"/>
+    <w:bookmarkEnd w:id="103"/>
+    <w:bookmarkStart w:id="105" w:name="ref-vinod_thermal_2023"/>
     <w:p>
       <w:pPr>
         <w:pStyle w:val="Bibliography"/>
@@ -8824,7 +9424,7 @@
       <w:r>
         <w:t xml:space="preserve"> </w:t>
       </w:r>
-      <w:hyperlink r:id="rId94">
+      <w:hyperlink r:id="rId104">
         <w:r>
           <w:rPr>
             <w:rStyle w:val="Hyperlink"/>
@@ -8849,8 +9449,8 @@
         <w:t xml:space="preserve">, 237, 22–47.</w:t>
       </w:r>
     </w:p>
-    <w:bookmarkEnd w:id="95"/>
-    <w:bookmarkStart w:id="97" w:name="ref-vlam_temperature_2014"/>
+    <w:bookmarkEnd w:id="105"/>
+    <w:bookmarkStart w:id="107" w:name="ref-vlam_temperature_2014"/>
     <w:p>
       <w:pPr>
         <w:pStyle w:val="Bibliography"/>
@@ -8861,7 +9461,7 @@
       <w:r>
         <w:t xml:space="preserve"> </w:t>
       </w:r>
-      <w:hyperlink r:id="rId96">
+      <w:hyperlink r:id="rId106">
         <w:r>
           <w:rPr>
             <w:rStyle w:val="Hyperlink"/>
@@ -8910,8 +9510,8 @@
         <w:t xml:space="preserve">, 174, 1449–1461.</w:t>
       </w:r>
     </w:p>
-    <w:bookmarkEnd w:id="97"/>
-    <w:bookmarkStart w:id="99" w:name="ref-williams_deciduousness_2008"/>
+    <w:bookmarkEnd w:id="107"/>
+    <w:bookmarkStart w:id="109" w:name="ref-williams_deciduousness_2008"/>
     <w:p>
       <w:pPr>
         <w:pStyle w:val="Bibliography"/>
@@ -8922,7 +9522,7 @@
       <w:r>
         <w:t xml:space="preserve"> </w:t>
       </w:r>
-      <w:hyperlink r:id="rId98">
+      <w:hyperlink r:id="rId108">
         <w:r>
           <w:rPr>
             <w:rStyle w:val="Hyperlink"/>
@@ -8965,8 +9565,8 @@
         <w:t xml:space="preserve">, 155, 571–582.</w:t>
       </w:r>
     </w:p>
-    <w:bookmarkEnd w:id="99"/>
-    <w:bookmarkStart w:id="100" w:name="ref-wu_whitebox_2022"/>
+    <w:bookmarkEnd w:id="109"/>
+    <w:bookmarkStart w:id="110" w:name="ref-wu_whitebox_2022"/>
     <w:p>
       <w:pPr>
         <w:pStyle w:val="Bibliography"/>
@@ -9030,8 +9630,8 @@
         <w:t xml:space="preserve">. Manual.</w:t>
       </w:r>
     </w:p>
-    <w:bookmarkEnd w:id="100"/>
-    <w:bookmarkStart w:id="102" w:name="ref-yang_variations_2021"/>
+    <w:bookmarkEnd w:id="110"/>
+    <w:bookmarkStart w:id="112" w:name="ref-yang_variations_2021"/>
     <w:p>
       <w:pPr>
         <w:pStyle w:val="Bibliography"/>
@@ -9055,7 +9655,7 @@
       <w:r>
         <w:t xml:space="preserve"> </w:t>
       </w:r>
-      <w:hyperlink r:id="rId101">
+      <w:hyperlink r:id="rId111">
         <w:r>
           <w:rPr>
             <w:rStyle w:val="Hyperlink"/>
@@ -9080,9 +9680,59 @@
         <w:t xml:space="preserve">, 30, 1271–1285.</w:t>
       </w:r>
     </w:p>
-    <w:bookmarkEnd w:id="102"/>
-    <w:bookmarkEnd w:id="103"/>
-    <w:bookmarkEnd w:id="104"/>
+    <w:bookmarkEnd w:id="112"/>
+    <w:bookmarkStart w:id="114" w:name="ref-zuidema_tropical_2022"/>
+    <w:p>
+      <w:pPr>
+        <w:pStyle w:val="Bibliography"/>
+      </w:pPr>
+      <w:r>
+        <w:t xml:space="preserve">Zuidema, P.A., Babst, F., Groenendijk, P., Trouet, V., Abiyu, A., Acuña-Soto, R.,</w:t>
+      </w:r>
+      <w:r>
+        <w:t xml:space="preserve"> </w:t>
+      </w:r>
+      <w:r>
+        <w:rPr>
+          <w:iCs/>
+          <w:i/>
+        </w:rPr>
+        <w:t xml:space="preserve">et al.</w:t>
+      </w:r>
+      <w:r>
+        <w:t xml:space="preserve"> (2022).</w:t>
+      </w:r>
+      <w:r>
+        <w:t xml:space="preserve"> </w:t>
+      </w:r>
+      <w:hyperlink r:id="rId113">
+        <w:r>
+          <w:rPr>
+            <w:rStyle w:val="Hyperlink"/>
+          </w:rPr>
+          <w:t xml:space="preserve">Tropical tree growth driven by dry-season climate variability</w:t>
+        </w:r>
+      </w:hyperlink>
+      <w:r>
+        <w:t xml:space="preserve">.</w:t>
+      </w:r>
+      <w:r>
+        <w:t xml:space="preserve"> </w:t>
+      </w:r>
+      <w:r>
+        <w:rPr>
+          <w:iCs/>
+          <w:i/>
+        </w:rPr>
+        <w:t xml:space="preserve">Nature Geoscience</w:t>
+      </w:r>
+      <w:r>
+        <w:t xml:space="preserve">, 15, 269–276.</w:t>
+      </w:r>
+    </w:p>
+    <w:bookmarkEnd w:id="114"/>
+    <w:bookmarkEnd w:id="115"/>
+    <w:bookmarkEnd w:id="116"/>
     <w:sectPr>
       <w:footerReference r:id="rId10" w:type="even"/>
       <w:footerReference r:id="rId9" w:type="default"/>

</xml_diff>

<commit_message>
cleaned up front page, para 1 and 2
</commit_message>
<xml_diff>
--- a/doc/manuscript_hkk_drought_sensitivity.docx
+++ b/doc/manuscript_hkk_drought_sensitivity.docx
@@ -32,1123 +32,131 @@
         <w:t xml:space="preserve">Authors</w:t>
       </w:r>
     </w:p>
-    <w:tbl xmlns:w="http://schemas.openxmlformats.org/wordprocessingml/2006/main" xmlns:r="http://schemas.openxmlformats.org/officeDocument/2006/relationships" xmlns:w14="http://schemas.microsoft.com/office/word/2010/wordml" xmlns:wp="http://schemas.openxmlformats.org/drawingml/2006/wordprocessingDrawing" xmlns:a="http://schemas.openxmlformats.org/drawingml/2006/main" xmlns:pic="http://schemas.openxmlformats.org/drawingml/2006/picture">
-      <w:tblPr>
-        <w:tblLayout w:type="fixed"/>
-        <w:jc w:val="center"/>
-        <w:tblLook w:firstRow="1" w:lastRow="0" w:firstColumn="0" w:lastColumn="0" w:noHBand="0" w:noVBand="1"/>
-      </w:tblPr>
-      <w:tblGrid>
-        <w:gridCol w:w="2520"/>
-        <w:gridCol w:w="2520"/>
-        <w:gridCol w:w="4320"/>
-      </w:tblGrid>
-      <w:tr>
-        <w:trPr>
-          <w:trHeight w:val="544" w:hRule="auto"/>
-          <w:tblHeader/>
-        </w:trPr>
-        header1
-        <w:tc>
-          <w:tcPr>
-            <w:tcBorders>
-              <w:bottom w:val="single" w:sz="12" w:space="0" w:color="666666"/>
-              <w:top w:val="single" w:sz="12" w:space="0" w:color="666666"/>
-              <w:left w:val="none" w:sz="0" w:space="0" w:color="000000"/>
-              <w:right w:val="none" w:sz="0" w:space="0" w:color="000000"/>
-            </w:tcBorders>
-            <w:shd w:val="clear" w:color="auto" w:fill="FFFFFF"/>
-            <w:tcMar>
-              <w:top w:w="0" w:type="dxa"/>
-              <w:bottom w:w="0" w:type="dxa"/>
-              <w:left w:w="0" w:type="dxa"/>
-              <w:right w:w="0" w:type="dxa"/>
-            </w:tcMar>
-            <w:vAlign w:val="center"/>
-          </w:tcPr>
-          <w:p>
-            <w:pPr>
-              <w:pStyle w:val="Normal"/>
-              <w:jc w:val="left"/>
-              <w:pBdr>
-                <w:bottom w:val="none" w:sz="0" w:space="0" w:color="000000"/>
-                <w:top w:val="none" w:sz="0" w:space="0" w:color="000000"/>
-                <w:left w:val="none" w:sz="0" w:space="0" w:color="000000"/>
-                <w:right w:val="none" w:sz="0" w:space="0" w:color="000000"/>
-              </w:pBdr>
-              <w:spacing w:after="100" w:before="100" w:line="240"/>
-              <w:ind w:left="100" w:right="100" w:firstLine="0" w:firstLineChars="0"/>
-            </w:pPr>
-            <w:r xmlns:w="http://schemas.openxmlformats.org/wordprocessingml/2006/main" xmlns:wp="http://schemas.openxmlformats.org/drawingml/2006/wordprocessingDrawing" xmlns:r="http://schemas.openxmlformats.org/officeDocument/2006/relationships" xmlns:w14="http://schemas.microsoft.com/office/word/2010/wordml">
-              <w:rPr>
-                <w:rFonts w:ascii="Arial" w:hAnsi="Arial" w:eastAsia="Arial" w:cs="Arial"/>
-                <w:i w:val="false"/>
-                <w:b w:val="false"/>
-                <w:u w:val="none"/>
-                <w:sz w:val="18"/>
-                <w:szCs w:val="18"/>
-                <w:color w:val="000000"/>
-              </w:rPr>
-              <w:t xml:space="preserve">Name*</w:t>
-            </w:r>
-          </w:p>
-        </w:tc>
-        <w:tc>
-          <w:tcPr>
-            <w:tcBorders>
-              <w:bottom w:val="single" w:sz="12" w:space="0" w:color="666666"/>
-              <w:top w:val="single" w:sz="12" w:space="0" w:color="666666"/>
-              <w:left w:val="none" w:sz="0" w:space="0" w:color="000000"/>
-              <w:right w:val="none" w:sz="0" w:space="0" w:color="000000"/>
-            </w:tcBorders>
-            <w:shd w:val="clear" w:color="auto" w:fill="FFFFFF"/>
-            <w:tcMar>
-              <w:top w:w="0" w:type="dxa"/>
-              <w:bottom w:w="0" w:type="dxa"/>
-              <w:left w:w="0" w:type="dxa"/>
-              <w:right w:w="0" w:type="dxa"/>
-            </w:tcMar>
-            <w:vAlign w:val="center"/>
-          </w:tcPr>
-          <w:p>
-            <w:pPr>
-              <w:pStyle w:val="Normal"/>
-              <w:jc w:val="left"/>
-              <w:pBdr>
-                <w:bottom w:val="none" w:sz="0" w:space="0" w:color="000000"/>
-                <w:top w:val="none" w:sz="0" w:space="0" w:color="000000"/>
-                <w:left w:val="none" w:sz="0" w:space="0" w:color="000000"/>
-                <w:right w:val="none" w:sz="0" w:space="0" w:color="000000"/>
-              </w:pBdr>
-              <w:spacing w:after="100" w:before="100" w:line="240"/>
-              <w:ind w:left="100" w:right="100" w:firstLine="0" w:firstLineChars="0"/>
-            </w:pPr>
-            <w:r xmlns:w="http://schemas.openxmlformats.org/wordprocessingml/2006/main" xmlns:wp="http://schemas.openxmlformats.org/drawingml/2006/wordprocessingDrawing" xmlns:r="http://schemas.openxmlformats.org/officeDocument/2006/relationships" xmlns:w14="http://schemas.microsoft.com/office/word/2010/wordml">
-              <w:rPr>
-                <w:rFonts w:ascii="Arial" w:hAnsi="Arial" w:eastAsia="Arial" w:cs="Arial"/>
-                <w:i w:val="false"/>
-                <w:b w:val="false"/>
-                <w:u w:val="none"/>
-                <w:sz w:val="18"/>
-                <w:szCs w:val="18"/>
-                <w:color w:val="000000"/>
-              </w:rPr>
-              <w:t xml:space="preserve">Institution</w:t>
-            </w:r>
-          </w:p>
-        </w:tc>
-        <w:tc>
-          <w:tcPr>
-            <w:tcBorders>
-              <w:bottom w:val="single" w:sz="12" w:space="0" w:color="666666"/>
-              <w:top w:val="single" w:sz="12" w:space="0" w:color="666666"/>
-              <w:left w:val="none" w:sz="0" w:space="0" w:color="000000"/>
-              <w:right w:val="none" w:sz="0" w:space="0" w:color="000000"/>
-            </w:tcBorders>
-            <w:shd w:val="clear" w:color="auto" w:fill="FFFFFF"/>
-            <w:tcMar>
-              <w:top w:w="0" w:type="dxa"/>
-              <w:bottom w:w="0" w:type="dxa"/>
-              <w:left w:w="0" w:type="dxa"/>
-              <w:right w:w="0" w:type="dxa"/>
-            </w:tcMar>
-            <w:vAlign w:val="center"/>
-          </w:tcPr>
-          <w:p>
-            <w:pPr>
-              <w:pStyle w:val="Normal"/>
-              <w:jc w:val="left"/>
-              <w:pBdr>
-                <w:bottom w:val="none" w:sz="0" w:space="0" w:color="000000"/>
-                <w:top w:val="none" w:sz="0" w:space="0" w:color="000000"/>
-                <w:left w:val="none" w:sz="0" w:space="0" w:color="000000"/>
-                <w:right w:val="none" w:sz="0" w:space="0" w:color="000000"/>
-              </w:pBdr>
-              <w:spacing w:after="100" w:before="100" w:line="240"/>
-              <w:ind w:left="100" w:right="100" w:firstLine="0" w:firstLineChars="0"/>
-            </w:pPr>
-            <w:r xmlns:w="http://schemas.openxmlformats.org/wordprocessingml/2006/main" xmlns:wp="http://schemas.openxmlformats.org/drawingml/2006/wordprocessingDrawing" xmlns:r="http://schemas.openxmlformats.org/officeDocument/2006/relationships" xmlns:w14="http://schemas.microsoft.com/office/word/2010/wordml">
-              <w:rPr>
-                <w:rFonts w:ascii="Arial" w:hAnsi="Arial" w:eastAsia="Arial" w:cs="Arial"/>
-                <w:i w:val="false"/>
-                <w:b w:val="false"/>
-                <w:u w:val="none"/>
-                <w:sz w:val="18"/>
-                <w:szCs w:val="18"/>
-                <w:color w:val="000000"/>
-              </w:rPr>
-              <w:t xml:space="preserve">ORCID</w:t>
-            </w:r>
-          </w:p>
-        </w:tc>
-      </w:tr>
-      <w:tr>
-        <w:trPr>
-          <w:trHeight w:val="577" w:hRule="auto"/>
-        </w:trPr>
-        body1
-        <w:tc>
-          <w:tcPr>
-            <w:tcBorders>
-              <w:bottom w:val="none" w:sz="0" w:space="0" w:color="000000"/>
-              <w:top w:val="single" w:sz="12" w:space="0" w:color="666666"/>
-              <w:left w:val="none" w:sz="0" w:space="0" w:color="000000"/>
-              <w:right w:val="none" w:sz="0" w:space="0" w:color="000000"/>
-            </w:tcBorders>
-            <w:shd w:val="clear" w:color="auto" w:fill="FFFFFF"/>
-            <w:tcMar>
-              <w:top w:w="0" w:type="dxa"/>
-              <w:bottom w:w="0" w:type="dxa"/>
-              <w:left w:w="0" w:type="dxa"/>
-              <w:right w:w="0" w:type="dxa"/>
-            </w:tcMar>
-            <w:vAlign w:val="center"/>
-          </w:tcPr>
-          <w:p>
-            <w:pPr>
-              <w:pStyle w:val="Normal"/>
-              <w:jc w:val="left"/>
-              <w:pBdr>
-                <w:bottom w:val="none" w:sz="0" w:space="0" w:color="000000"/>
-                <w:top w:val="none" w:sz="0" w:space="0" w:color="000000"/>
-                <w:left w:val="none" w:sz="0" w:space="0" w:color="000000"/>
-                <w:right w:val="none" w:sz="0" w:space="0" w:color="000000"/>
-              </w:pBdr>
-              <w:spacing w:after="100" w:before="100" w:line="240"/>
-              <w:ind w:left="100" w:right="100" w:firstLine="0" w:firstLineChars="0"/>
-            </w:pPr>
-            <w:r xmlns:w="http://schemas.openxmlformats.org/wordprocessingml/2006/main" xmlns:wp="http://schemas.openxmlformats.org/drawingml/2006/wordprocessingDrawing" xmlns:r="http://schemas.openxmlformats.org/officeDocument/2006/relationships" xmlns:w14="http://schemas.microsoft.com/office/word/2010/wordml">
-              <w:rPr>
-                <w:rFonts w:ascii="Arial" w:hAnsi="Arial" w:eastAsia="Arial" w:cs="Arial"/>
-                <w:i w:val="false"/>
-                <w:b w:val="false"/>
-                <w:u w:val="none"/>
-                <w:sz w:val="18"/>
-                <w:szCs w:val="18"/>
-                <w:color w:val="000000"/>
-              </w:rPr>
-              <w:t xml:space="preserve">Krishna Anujan</w:t>
-            </w:r>
-          </w:p>
-        </w:tc>
-        <w:tc>
-          <w:tcPr>
-            <w:tcBorders>
-              <w:bottom w:val="none" w:sz="0" w:space="0" w:color="000000"/>
-              <w:top w:val="single" w:sz="12" w:space="0" w:color="666666"/>
-              <w:left w:val="none" w:sz="0" w:space="0" w:color="000000"/>
-              <w:right w:val="none" w:sz="0" w:space="0" w:color="000000"/>
-            </w:tcBorders>
-            <w:shd w:val="clear" w:color="auto" w:fill="FFFFFF"/>
-            <w:tcMar>
-              <w:top w:w="0" w:type="dxa"/>
-              <w:bottom w:w="0" w:type="dxa"/>
-              <w:left w:w="0" w:type="dxa"/>
-              <w:right w:w="0" w:type="dxa"/>
-            </w:tcMar>
-            <w:vAlign w:val="center"/>
-          </w:tcPr>
-          <w:p>
-            <w:pPr>
-              <w:pStyle w:val="Normal"/>
-              <w:jc w:val="left"/>
-              <w:pBdr>
-                <w:bottom w:val="none" w:sz="0" w:space="0" w:color="000000"/>
-                <w:top w:val="none" w:sz="0" w:space="0" w:color="000000"/>
-                <w:left w:val="none" w:sz="0" w:space="0" w:color="000000"/>
-                <w:right w:val="none" w:sz="0" w:space="0" w:color="000000"/>
-              </w:pBdr>
-              <w:spacing w:after="100" w:before="100" w:line="240"/>
-              <w:ind w:left="100" w:right="100" w:firstLine="0" w:firstLineChars="0"/>
-            </w:pPr>
-            <w:r xmlns:w="http://schemas.openxmlformats.org/wordprocessingml/2006/main" xmlns:wp="http://schemas.openxmlformats.org/drawingml/2006/wordprocessingDrawing" xmlns:r="http://schemas.openxmlformats.org/officeDocument/2006/relationships" xmlns:w14="http://schemas.microsoft.com/office/word/2010/wordml">
-              <w:rPr>
-                <w:rFonts w:ascii="Arial" w:hAnsi="Arial" w:eastAsia="Arial" w:cs="Arial"/>
-                <w:i w:val="false"/>
-                <w:b w:val="false"/>
-                <w:u w:val="none"/>
-                <w:sz w:val="18"/>
-                <w:szCs w:val="18"/>
-                <w:color w:val="000000"/>
-              </w:rPr>
-              <w:t xml:space="preserve">Smithsonian: NZCBI &amp; SERC</w:t>
-            </w:r>
-          </w:p>
-        </w:tc>
-        <w:tc>
-          <w:tcPr>
-            <w:tcBorders>
-              <w:bottom w:val="none" w:sz="0" w:space="0" w:color="000000"/>
-              <w:top w:val="single" w:sz="12" w:space="0" w:color="666666"/>
-              <w:left w:val="none" w:sz="0" w:space="0" w:color="000000"/>
-              <w:right w:val="none" w:sz="0" w:space="0" w:color="000000"/>
-            </w:tcBorders>
-            <w:shd w:val="clear" w:color="auto" w:fill="FFFFFF"/>
-            <w:tcMar>
-              <w:top w:w="0" w:type="dxa"/>
-              <w:bottom w:w="0" w:type="dxa"/>
-              <w:left w:w="0" w:type="dxa"/>
-              <w:right w:w="0" w:type="dxa"/>
-            </w:tcMar>
-            <w:vAlign w:val="center"/>
-          </w:tcPr>
-          <w:p>
-            <w:pPr>
-              <w:pStyle w:val="Normal"/>
-              <w:jc w:val="left"/>
-              <w:pBdr>
-                <w:bottom w:val="none" w:sz="0" w:space="0" w:color="000000"/>
-                <w:top w:val="none" w:sz="0" w:space="0" w:color="000000"/>
-                <w:left w:val="none" w:sz="0" w:space="0" w:color="000000"/>
-                <w:right w:val="none" w:sz="0" w:space="0" w:color="000000"/>
-              </w:pBdr>
-              <w:spacing w:after="100" w:before="100" w:line="240"/>
-              <w:ind w:left="100" w:right="100" w:firstLine="0" w:firstLineChars="0"/>
-            </w:pPr>
-            <w:r xmlns:w="http://schemas.openxmlformats.org/wordprocessingml/2006/main" xmlns:wp="http://schemas.openxmlformats.org/drawingml/2006/wordprocessingDrawing" xmlns:r="http://schemas.openxmlformats.org/officeDocument/2006/relationships" xmlns:w14="http://schemas.microsoft.com/office/word/2010/wordml">
-              <w:rPr>
-                <w:rFonts w:ascii="Arial" w:hAnsi="Arial" w:eastAsia="Arial" w:cs="Arial"/>
-                <w:i w:val="false"/>
-                <w:b w:val="false"/>
-                <w:u w:val="none"/>
-                <w:sz w:val="18"/>
-                <w:szCs w:val="18"/>
-                <w:color w:val="000000"/>
-              </w:rPr>
-              <w:t xml:space="preserve">0000-0003-3604-5895</w:t>
-            </w:r>
-          </w:p>
-        </w:tc>
-      </w:tr>
-      <w:tr>
-        <w:trPr>
-          <w:trHeight w:val="545" w:hRule="auto"/>
-        </w:trPr>
-        body2
-        <w:tc>
-          <w:tcPr>
-            <w:tcBorders>
-              <w:bottom w:val="none" w:sz="0" w:space="0" w:color="000000"/>
-              <w:top w:val="none" w:sz="0" w:space="0" w:color="000000"/>
-              <w:left w:val="none" w:sz="0" w:space="0" w:color="000000"/>
-              <w:right w:val="none" w:sz="0" w:space="0" w:color="000000"/>
-            </w:tcBorders>
-            <w:shd w:val="clear" w:color="auto" w:fill="FFFFFF"/>
-            <w:tcMar>
-              <w:top w:w="0" w:type="dxa"/>
-              <w:bottom w:w="0" w:type="dxa"/>
-              <w:left w:w="0" w:type="dxa"/>
-              <w:right w:w="0" w:type="dxa"/>
-            </w:tcMar>
-            <w:vAlign w:val="center"/>
-          </w:tcPr>
-          <w:p>
-            <w:pPr>
-              <w:pStyle w:val="Normal"/>
-              <w:jc w:val="left"/>
-              <w:pBdr>
-                <w:bottom w:val="none" w:sz="0" w:space="0" w:color="000000"/>
-                <w:top w:val="none" w:sz="0" w:space="0" w:color="000000"/>
-                <w:left w:val="none" w:sz="0" w:space="0" w:color="000000"/>
-                <w:right w:val="none" w:sz="0" w:space="0" w:color="000000"/>
-              </w:pBdr>
-              <w:spacing w:after="100" w:before="100" w:line="240"/>
-              <w:ind w:left="100" w:right="100" w:firstLine="0" w:firstLineChars="0"/>
-            </w:pPr>
-            <w:r xmlns:w="http://schemas.openxmlformats.org/wordprocessingml/2006/main" xmlns:wp="http://schemas.openxmlformats.org/drawingml/2006/wordprocessingDrawing" xmlns:r="http://schemas.openxmlformats.org/officeDocument/2006/relationships" xmlns:w14="http://schemas.microsoft.com/office/word/2010/wordml">
-              <w:rPr>
-                <w:rFonts w:ascii="Arial" w:hAnsi="Arial" w:eastAsia="Arial" w:cs="Arial"/>
-                <w:i w:val="false"/>
-                <w:b w:val="false"/>
-                <w:u w:val="none"/>
-                <w:sz w:val="18"/>
-                <w:szCs w:val="18"/>
-                <w:color w:val="000000"/>
-              </w:rPr>
-              <w:t xml:space="preserve">Sean McMahon</w:t>
-            </w:r>
-          </w:p>
-        </w:tc>
-        <w:tc>
-          <w:tcPr>
-            <w:tcBorders>
-              <w:bottom w:val="none" w:sz="0" w:space="0" w:color="000000"/>
-              <w:top w:val="none" w:sz="0" w:space="0" w:color="000000"/>
-              <w:left w:val="none" w:sz="0" w:space="0" w:color="000000"/>
-              <w:right w:val="none" w:sz="0" w:space="0" w:color="000000"/>
-            </w:tcBorders>
-            <w:shd w:val="clear" w:color="auto" w:fill="FFFFFF"/>
-            <w:tcMar>
-              <w:top w:w="0" w:type="dxa"/>
-              <w:bottom w:w="0" w:type="dxa"/>
-              <w:left w:w="0" w:type="dxa"/>
-              <w:right w:w="0" w:type="dxa"/>
-            </w:tcMar>
-            <w:vAlign w:val="center"/>
-          </w:tcPr>
-          <w:p>
-            <w:pPr>
-              <w:pStyle w:val="Normal"/>
-              <w:jc w:val="left"/>
-              <w:pBdr>
-                <w:bottom w:val="none" w:sz="0" w:space="0" w:color="000000"/>
-                <w:top w:val="none" w:sz="0" w:space="0" w:color="000000"/>
-                <w:left w:val="none" w:sz="0" w:space="0" w:color="000000"/>
-                <w:right w:val="none" w:sz="0" w:space="0" w:color="000000"/>
-              </w:pBdr>
-              <w:spacing w:after="100" w:before="100" w:line="240"/>
-              <w:ind w:left="100" w:right="100" w:firstLine="0" w:firstLineChars="0"/>
-            </w:pPr>
-            <w:r xmlns:w="http://schemas.openxmlformats.org/wordprocessingml/2006/main" xmlns:wp="http://schemas.openxmlformats.org/drawingml/2006/wordprocessingDrawing" xmlns:r="http://schemas.openxmlformats.org/officeDocument/2006/relationships" xmlns:w14="http://schemas.microsoft.com/office/word/2010/wordml">
-              <w:rPr>
-                <w:rFonts w:ascii="Arial" w:hAnsi="Arial" w:eastAsia="Arial" w:cs="Arial"/>
-                <w:i w:val="false"/>
-                <w:b w:val="false"/>
-                <w:u w:val="none"/>
-                <w:sz w:val="18"/>
-                <w:szCs w:val="18"/>
-                <w:color w:val="000000"/>
-              </w:rPr>
-              <w:t xml:space="preserve">Smithsonian: SERC &amp; STRI</w:t>
-            </w:r>
-          </w:p>
-        </w:tc>
-        <w:tc>
-          <w:tcPr>
-            <w:tcBorders>
-              <w:bottom w:val="none" w:sz="0" w:space="0" w:color="000000"/>
-              <w:top w:val="none" w:sz="0" w:space="0" w:color="000000"/>
-              <w:left w:val="none" w:sz="0" w:space="0" w:color="000000"/>
-              <w:right w:val="none" w:sz="0" w:space="0" w:color="000000"/>
-            </w:tcBorders>
-            <w:shd w:val="clear" w:color="auto" w:fill="FFFFFF"/>
-            <w:tcMar>
-              <w:top w:w="0" w:type="dxa"/>
-              <w:bottom w:w="0" w:type="dxa"/>
-              <w:left w:w="0" w:type="dxa"/>
-              <w:right w:w="0" w:type="dxa"/>
-            </w:tcMar>
-            <w:vAlign w:val="center"/>
-          </w:tcPr>
-          <w:p>
-            <w:pPr>
-              <w:pStyle w:val="Normal"/>
-              <w:jc w:val="left"/>
-              <w:pBdr>
-                <w:bottom w:val="none" w:sz="0" w:space="0" w:color="000000"/>
-                <w:top w:val="none" w:sz="0" w:space="0" w:color="000000"/>
-                <w:left w:val="none" w:sz="0" w:space="0" w:color="000000"/>
-                <w:right w:val="none" w:sz="0" w:space="0" w:color="000000"/>
-              </w:pBdr>
-              <w:spacing w:after="100" w:before="100" w:line="240"/>
-              <w:ind w:left="100" w:right="100" w:firstLine="0" w:firstLineChars="0"/>
-            </w:pPr>
-            <w:r xmlns:w="http://schemas.openxmlformats.org/wordprocessingml/2006/main" xmlns:wp="http://schemas.openxmlformats.org/drawingml/2006/wordprocessingDrawing" xmlns:r="http://schemas.openxmlformats.org/officeDocument/2006/relationships" xmlns:w14="http://schemas.microsoft.com/office/word/2010/wordml">
-              <w:rPr>
-                <w:rFonts w:ascii="Arial" w:hAnsi="Arial" w:eastAsia="Arial" w:cs="Arial"/>
-                <w:i w:val="false"/>
-                <w:b w:val="false"/>
-                <w:u w:val="none"/>
-                <w:sz w:val="18"/>
-                <w:szCs w:val="18"/>
-                <w:color w:val="000000"/>
-              </w:rPr>
-              <w:t xml:space="preserve">0000-0001-8302-6908</w:t>
-            </w:r>
-          </w:p>
-        </w:tc>
-      </w:tr>
-      <w:tr>
-        <w:trPr>
-          <w:trHeight w:val="580" w:hRule="auto"/>
-        </w:trPr>
-        body3
-        <w:tc>
-          <w:tcPr>
-            <w:tcBorders>
-              <w:bottom w:val="none" w:sz="0" w:space="0" w:color="000000"/>
-              <w:top w:val="none" w:sz="0" w:space="0" w:color="000000"/>
-              <w:left w:val="none" w:sz="0" w:space="0" w:color="000000"/>
-              <w:right w:val="none" w:sz="0" w:space="0" w:color="000000"/>
-            </w:tcBorders>
-            <w:shd w:val="clear" w:color="auto" w:fill="FFFFFF"/>
-            <w:tcMar>
-              <w:top w:w="0" w:type="dxa"/>
-              <w:bottom w:w="0" w:type="dxa"/>
-              <w:left w:w="0" w:type="dxa"/>
-              <w:right w:w="0" w:type="dxa"/>
-            </w:tcMar>
-            <w:vAlign w:val="center"/>
-          </w:tcPr>
-          <w:p>
-            <w:pPr>
-              <w:pStyle w:val="Normal"/>
-              <w:jc w:val="left"/>
-              <w:pBdr>
-                <w:bottom w:val="none" w:sz="0" w:space="0" w:color="000000"/>
-                <w:top w:val="none" w:sz="0" w:space="0" w:color="000000"/>
-                <w:left w:val="none" w:sz="0" w:space="0" w:color="000000"/>
-                <w:right w:val="none" w:sz="0" w:space="0" w:color="000000"/>
-              </w:pBdr>
-              <w:spacing w:after="100" w:before="100" w:line="240"/>
-              <w:ind w:left="100" w:right="100" w:firstLine="0" w:firstLineChars="0"/>
-            </w:pPr>
-            <w:r xmlns:w="http://schemas.openxmlformats.org/wordprocessingml/2006/main" xmlns:wp="http://schemas.openxmlformats.org/drawingml/2006/wordprocessingDrawing" xmlns:r="http://schemas.openxmlformats.org/officeDocument/2006/relationships" xmlns:w14="http://schemas.microsoft.com/office/word/2010/wordml">
-              <w:rPr>
-                <w:rFonts w:ascii="Arial" w:hAnsi="Arial" w:eastAsia="Arial" w:cs="Arial"/>
-                <w:i w:val="false"/>
-                <w:b w:val="false"/>
-                <w:u w:val="none"/>
-                <w:sz w:val="18"/>
-                <w:szCs w:val="18"/>
-                <w:color w:val="000000"/>
-              </w:rPr>
-              <w:t xml:space="preserve">Sarayudh Bunyavejchewin</w:t>
-            </w:r>
-          </w:p>
-        </w:tc>
-        <w:tc>
-          <w:tcPr>
-            <w:tcBorders>
-              <w:bottom w:val="none" w:sz="0" w:space="0" w:color="000000"/>
-              <w:top w:val="none" w:sz="0" w:space="0" w:color="000000"/>
-              <w:left w:val="none" w:sz="0" w:space="0" w:color="000000"/>
-              <w:right w:val="none" w:sz="0" w:space="0" w:color="000000"/>
-            </w:tcBorders>
-            <w:shd w:val="clear" w:color="auto" w:fill="FFFFFF"/>
-            <w:tcMar>
-              <w:top w:w="0" w:type="dxa"/>
-              <w:bottom w:w="0" w:type="dxa"/>
-              <w:left w:w="0" w:type="dxa"/>
-              <w:right w:w="0" w:type="dxa"/>
-            </w:tcMar>
-            <w:vAlign w:val="center"/>
-          </w:tcPr>
-          <w:p>
-            <w:pPr>
-              <w:pStyle w:val="Normal"/>
-              <w:jc w:val="left"/>
-              <w:pBdr>
-                <w:bottom w:val="none" w:sz="0" w:space="0" w:color="000000"/>
-                <w:top w:val="none" w:sz="0" w:space="0" w:color="000000"/>
-                <w:left w:val="none" w:sz="0" w:space="0" w:color="000000"/>
-                <w:right w:val="none" w:sz="0" w:space="0" w:color="000000"/>
-              </w:pBdr>
-              <w:spacing w:after="100" w:before="100" w:line="240"/>
-              <w:ind w:left="100" w:right="100" w:firstLine="0" w:firstLineChars="0"/>
-            </w:pPr>
-            <w:r xmlns:w="http://schemas.openxmlformats.org/wordprocessingml/2006/main" xmlns:wp="http://schemas.openxmlformats.org/drawingml/2006/wordprocessingDrawing" xmlns:r="http://schemas.openxmlformats.org/officeDocument/2006/relationships" xmlns:w14="http://schemas.microsoft.com/office/word/2010/wordml">
-              <w:rPr>
-                <w:rFonts w:ascii="Arial" w:hAnsi="Arial" w:eastAsia="Arial" w:cs="Arial"/>
-                <w:i w:val="false"/>
-                <w:b w:val="false"/>
-                <w:u w:val="none"/>
-                <w:sz w:val="18"/>
-                <w:szCs w:val="18"/>
-                <w:color w:val="000000"/>
-              </w:rPr>
-              <w:t xml:space="preserve">National Parks Wildlife and Plant Conservation Department, Chatuchak, Bangkok 10900, Thailand</w:t>
-            </w:r>
-          </w:p>
-        </w:tc>
-        <w:tc>
-          <w:tcPr>
-            <w:tcBorders>
-              <w:bottom w:val="none" w:sz="0" w:space="0" w:color="000000"/>
-              <w:top w:val="none" w:sz="0" w:space="0" w:color="000000"/>
-              <w:left w:val="none" w:sz="0" w:space="0" w:color="000000"/>
-              <w:right w:val="none" w:sz="0" w:space="0" w:color="000000"/>
-            </w:tcBorders>
-            <w:shd w:val="clear" w:color="auto" w:fill="FFFFFF"/>
-            <w:tcMar>
-              <w:top w:w="0" w:type="dxa"/>
-              <w:bottom w:w="0" w:type="dxa"/>
-              <w:left w:w="0" w:type="dxa"/>
-              <w:right w:w="0" w:type="dxa"/>
-            </w:tcMar>
-            <w:vAlign w:val="center"/>
-          </w:tcPr>
-          <w:p>
-            <w:pPr>
-              <w:pStyle w:val="Normal"/>
-              <w:jc w:val="left"/>
-              <w:pBdr>
-                <w:bottom w:val="none" w:sz="0" w:space="0" w:color="000000"/>
-                <w:top w:val="none" w:sz="0" w:space="0" w:color="000000"/>
-                <w:left w:val="none" w:sz="0" w:space="0" w:color="000000"/>
-                <w:right w:val="none" w:sz="0" w:space="0" w:color="000000"/>
-              </w:pBdr>
-              <w:spacing w:after="100" w:before="100" w:line="240"/>
-              <w:ind w:left="100" w:right="100" w:firstLine="0" w:firstLineChars="0"/>
-            </w:pPr>
-            <w:r xmlns:w="http://schemas.openxmlformats.org/wordprocessingml/2006/main" xmlns:wp="http://schemas.openxmlformats.org/drawingml/2006/wordprocessingDrawing" xmlns:r="http://schemas.openxmlformats.org/officeDocument/2006/relationships" xmlns:w14="http://schemas.microsoft.com/office/word/2010/wordml">
-              <w:rPr>
-                <w:rFonts w:ascii="Arial" w:hAnsi="Arial" w:eastAsia="Arial" w:cs="Arial"/>
-                <w:i w:val="false"/>
-                <w:b w:val="false"/>
-                <w:u w:val="none"/>
-                <w:sz w:val="18"/>
-                <w:szCs w:val="18"/>
-                <w:color w:val="000000"/>
-              </w:rPr>
-              <w:t xml:space="preserve">0000-0002-1976-5041</w:t>
-            </w:r>
-          </w:p>
-        </w:tc>
-      </w:tr>
-      <w:tr>
-        <w:trPr>
-          <w:trHeight w:val="544" w:hRule="auto"/>
-        </w:trPr>
-        body4
-        <w:tc>
-          <w:tcPr>
-            <w:tcBorders>
-              <w:bottom w:val="none" w:sz="0" w:space="0" w:color="000000"/>
-              <w:top w:val="none" w:sz="0" w:space="0" w:color="000000"/>
-              <w:left w:val="none" w:sz="0" w:space="0" w:color="000000"/>
-              <w:right w:val="none" w:sz="0" w:space="0" w:color="000000"/>
-            </w:tcBorders>
-            <w:shd w:val="clear" w:color="auto" w:fill="FFFFFF"/>
-            <w:tcMar>
-              <w:top w:w="0" w:type="dxa"/>
-              <w:bottom w:w="0" w:type="dxa"/>
-              <w:left w:w="0" w:type="dxa"/>
-              <w:right w:w="0" w:type="dxa"/>
-            </w:tcMar>
-            <w:vAlign w:val="center"/>
-          </w:tcPr>
-          <w:p>
-            <w:pPr>
-              <w:pStyle w:val="Normal"/>
-              <w:jc w:val="left"/>
-              <w:pBdr>
-                <w:bottom w:val="none" w:sz="0" w:space="0" w:color="000000"/>
-                <w:top w:val="none" w:sz="0" w:space="0" w:color="000000"/>
-                <w:left w:val="none" w:sz="0" w:space="0" w:color="000000"/>
-                <w:right w:val="none" w:sz="0" w:space="0" w:color="000000"/>
-              </w:pBdr>
-              <w:spacing w:after="100" w:before="100" w:line="240"/>
-              <w:ind w:left="100" w:right="100" w:firstLine="0" w:firstLineChars="0"/>
-            </w:pPr>
-            <w:r xmlns:w="http://schemas.openxmlformats.org/wordprocessingml/2006/main" xmlns:wp="http://schemas.openxmlformats.org/drawingml/2006/wordprocessingDrawing" xmlns:r="http://schemas.openxmlformats.org/officeDocument/2006/relationships" xmlns:w14="http://schemas.microsoft.com/office/word/2010/wordml">
-              <w:rPr>
-                <w:rFonts w:ascii="Arial" w:hAnsi="Arial" w:eastAsia="Arial" w:cs="Arial"/>
-                <w:i w:val="false"/>
-                <w:b w:val="false"/>
-                <w:u w:val="none"/>
-                <w:sz w:val="18"/>
-                <w:szCs w:val="18"/>
-                <w:color w:val="000000"/>
-              </w:rPr>
-              <w:t xml:space="preserve">Stuart J. Davies</w:t>
-            </w:r>
-          </w:p>
-        </w:tc>
-        <w:tc>
-          <w:tcPr>
-            <w:tcBorders>
-              <w:bottom w:val="none" w:sz="0" w:space="0" w:color="000000"/>
-              <w:top w:val="none" w:sz="0" w:space="0" w:color="000000"/>
-              <w:left w:val="none" w:sz="0" w:space="0" w:color="000000"/>
-              <w:right w:val="none" w:sz="0" w:space="0" w:color="000000"/>
-            </w:tcBorders>
-            <w:shd w:val="clear" w:color="auto" w:fill="FFFFFF"/>
-            <w:tcMar>
-              <w:top w:w="0" w:type="dxa"/>
-              <w:bottom w:w="0" w:type="dxa"/>
-              <w:left w:w="0" w:type="dxa"/>
-              <w:right w:w="0" w:type="dxa"/>
-            </w:tcMar>
-            <w:vAlign w:val="center"/>
-          </w:tcPr>
-          <w:p>
-            <w:pPr>
-              <w:pStyle w:val="Normal"/>
-              <w:jc w:val="left"/>
-              <w:pBdr>
-                <w:bottom w:val="none" w:sz="0" w:space="0" w:color="000000"/>
-                <w:top w:val="none" w:sz="0" w:space="0" w:color="000000"/>
-                <w:left w:val="none" w:sz="0" w:space="0" w:color="000000"/>
-                <w:right w:val="none" w:sz="0" w:space="0" w:color="000000"/>
-              </w:pBdr>
-              <w:spacing w:after="100" w:before="100" w:line="240"/>
-              <w:ind w:left="100" w:right="100" w:firstLine="0" w:firstLineChars="0"/>
-            </w:pPr>
-            <w:r xmlns:w="http://schemas.openxmlformats.org/wordprocessingml/2006/main" xmlns:wp="http://schemas.openxmlformats.org/drawingml/2006/wordprocessingDrawing" xmlns:r="http://schemas.openxmlformats.org/officeDocument/2006/relationships" xmlns:w14="http://schemas.microsoft.com/office/word/2010/wordml">
-              <w:rPr>
-                <w:rFonts w:ascii="Arial" w:hAnsi="Arial" w:eastAsia="Arial" w:cs="Arial"/>
-                <w:i w:val="false"/>
-                <w:b w:val="false"/>
-                <w:u w:val="none"/>
-                <w:sz w:val="18"/>
-                <w:szCs w:val="18"/>
-                <w:color w:val="000000"/>
-              </w:rPr>
-              <w:t xml:space="preserve"/>
-            </w:r>
-          </w:p>
-        </w:tc>
-        <w:tc>
-          <w:tcPr>
-            <w:tcBorders>
-              <w:bottom w:val="none" w:sz="0" w:space="0" w:color="000000"/>
-              <w:top w:val="none" w:sz="0" w:space="0" w:color="000000"/>
-              <w:left w:val="none" w:sz="0" w:space="0" w:color="000000"/>
-              <w:right w:val="none" w:sz="0" w:space="0" w:color="000000"/>
-            </w:tcBorders>
-            <w:shd w:val="clear" w:color="auto" w:fill="FFFFFF"/>
-            <w:tcMar>
-              <w:top w:w="0" w:type="dxa"/>
-              <w:bottom w:w="0" w:type="dxa"/>
-              <w:left w:w="0" w:type="dxa"/>
-              <w:right w:w="0" w:type="dxa"/>
-            </w:tcMar>
-            <w:vAlign w:val="center"/>
-          </w:tcPr>
-          <w:p>
-            <w:pPr>
-              <w:pStyle w:val="Normal"/>
-              <w:jc w:val="left"/>
-              <w:pBdr>
-                <w:bottom w:val="none" w:sz="0" w:space="0" w:color="000000"/>
-                <w:top w:val="none" w:sz="0" w:space="0" w:color="000000"/>
-                <w:left w:val="none" w:sz="0" w:space="0" w:color="000000"/>
-                <w:right w:val="none" w:sz="0" w:space="0" w:color="000000"/>
-              </w:pBdr>
-              <w:spacing w:after="100" w:before="100" w:line="240"/>
-              <w:ind w:left="100" w:right="100" w:firstLine="0" w:firstLineChars="0"/>
-            </w:pPr>
-            <w:r xmlns:w="http://schemas.openxmlformats.org/wordprocessingml/2006/main" xmlns:wp="http://schemas.openxmlformats.org/drawingml/2006/wordprocessingDrawing" xmlns:r="http://schemas.openxmlformats.org/officeDocument/2006/relationships" xmlns:w14="http://schemas.microsoft.com/office/word/2010/wordml">
-              <w:rPr>
-                <w:rFonts w:ascii="Arial" w:hAnsi="Arial" w:eastAsia="Arial" w:cs="Arial"/>
-                <w:i w:val="false"/>
-                <w:b w:val="false"/>
-                <w:u w:val="none"/>
-                <w:sz w:val="18"/>
-                <w:szCs w:val="18"/>
-                <w:color w:val="000000"/>
-              </w:rPr>
-              <w:t xml:space="preserve">0000-0002-8596-7522</w:t>
-            </w:r>
-          </w:p>
-        </w:tc>
-      </w:tr>
-      <w:tr>
-        <w:trPr>
-          <w:trHeight w:val="544" w:hRule="auto"/>
-        </w:trPr>
-        body5
-        <w:tc>
-          <w:tcPr>
-            <w:tcBorders>
-              <w:bottom w:val="none" w:sz="0" w:space="0" w:color="000000"/>
-              <w:top w:val="none" w:sz="0" w:space="0" w:color="000000"/>
-              <w:left w:val="none" w:sz="0" w:space="0" w:color="000000"/>
-              <w:right w:val="none" w:sz="0" w:space="0" w:color="000000"/>
-            </w:tcBorders>
-            <w:shd w:val="clear" w:color="auto" w:fill="FFFFFF"/>
-            <w:tcMar>
-              <w:top w:w="0" w:type="dxa"/>
-              <w:bottom w:w="0" w:type="dxa"/>
-              <w:left w:w="0" w:type="dxa"/>
-              <w:right w:w="0" w:type="dxa"/>
-            </w:tcMar>
-            <w:vAlign w:val="center"/>
-          </w:tcPr>
-          <w:p>
-            <w:pPr>
-              <w:pStyle w:val="Normal"/>
-              <w:jc w:val="left"/>
-              <w:pBdr>
-                <w:bottom w:val="none" w:sz="0" w:space="0" w:color="000000"/>
-                <w:top w:val="none" w:sz="0" w:space="0" w:color="000000"/>
-                <w:left w:val="none" w:sz="0" w:space="0" w:color="000000"/>
-                <w:right w:val="none" w:sz="0" w:space="0" w:color="000000"/>
-              </w:pBdr>
-              <w:spacing w:after="100" w:before="100" w:line="240"/>
-              <w:ind w:left="100" w:right="100" w:firstLine="0" w:firstLineChars="0"/>
-            </w:pPr>
-            <w:r xmlns:w="http://schemas.openxmlformats.org/wordprocessingml/2006/main" xmlns:wp="http://schemas.openxmlformats.org/drawingml/2006/wordprocessingDrawing" xmlns:r="http://schemas.openxmlformats.org/officeDocument/2006/relationships" xmlns:w14="http://schemas.microsoft.com/office/word/2010/wordml">
-              <w:rPr>
-                <w:rFonts w:ascii="Arial" w:hAnsi="Arial" w:eastAsia="Arial" w:cs="Arial"/>
-                <w:i w:val="false"/>
-                <w:b w:val="false"/>
-                <w:u w:val="none"/>
-                <w:sz w:val="18"/>
-                <w:szCs w:val="18"/>
-                <w:color w:val="000000"/>
-              </w:rPr>
-              <w:t xml:space="preserve">Helene C. Muller-Landau</w:t>
-            </w:r>
-          </w:p>
-        </w:tc>
-        <w:tc>
-          <w:tcPr>
-            <w:tcBorders>
-              <w:bottom w:val="none" w:sz="0" w:space="0" w:color="000000"/>
-              <w:top w:val="none" w:sz="0" w:space="0" w:color="000000"/>
-              <w:left w:val="none" w:sz="0" w:space="0" w:color="000000"/>
-              <w:right w:val="none" w:sz="0" w:space="0" w:color="000000"/>
-            </w:tcBorders>
-            <w:shd w:val="clear" w:color="auto" w:fill="FFFFFF"/>
-            <w:tcMar>
-              <w:top w:w="0" w:type="dxa"/>
-              <w:bottom w:w="0" w:type="dxa"/>
-              <w:left w:w="0" w:type="dxa"/>
-              <w:right w:w="0" w:type="dxa"/>
-            </w:tcMar>
-            <w:vAlign w:val="center"/>
-          </w:tcPr>
-          <w:p>
-            <w:pPr>
-              <w:pStyle w:val="Normal"/>
-              <w:jc w:val="left"/>
-              <w:pBdr>
-                <w:bottom w:val="none" w:sz="0" w:space="0" w:color="000000"/>
-                <w:top w:val="none" w:sz="0" w:space="0" w:color="000000"/>
-                <w:left w:val="none" w:sz="0" w:space="0" w:color="000000"/>
-                <w:right w:val="none" w:sz="0" w:space="0" w:color="000000"/>
-              </w:pBdr>
-              <w:spacing w:after="100" w:before="100" w:line="240"/>
-              <w:ind w:left="100" w:right="100" w:firstLine="0" w:firstLineChars="0"/>
-            </w:pPr>
-            <w:r xmlns:w="http://schemas.openxmlformats.org/wordprocessingml/2006/main" xmlns:wp="http://schemas.openxmlformats.org/drawingml/2006/wordprocessingDrawing" xmlns:r="http://schemas.openxmlformats.org/officeDocument/2006/relationships" xmlns:w14="http://schemas.microsoft.com/office/word/2010/wordml">
-              <w:rPr>
-                <w:rFonts w:ascii="Arial" w:hAnsi="Arial" w:eastAsia="Arial" w:cs="Arial"/>
-                <w:i w:val="false"/>
-                <w:b w:val="false"/>
-                <w:u w:val="none"/>
-                <w:sz w:val="18"/>
-                <w:szCs w:val="18"/>
-                <w:color w:val="000000"/>
-              </w:rPr>
-              <w:t xml:space="preserve"/>
-            </w:r>
-          </w:p>
-        </w:tc>
-        <w:tc>
-          <w:tcPr>
-            <w:tcBorders>
-              <w:bottom w:val="none" w:sz="0" w:space="0" w:color="000000"/>
-              <w:top w:val="none" w:sz="0" w:space="0" w:color="000000"/>
-              <w:left w:val="none" w:sz="0" w:space="0" w:color="000000"/>
-              <w:right w:val="none" w:sz="0" w:space="0" w:color="000000"/>
-            </w:tcBorders>
-            <w:shd w:val="clear" w:color="auto" w:fill="FFFFFF"/>
-            <w:tcMar>
-              <w:top w:w="0" w:type="dxa"/>
-              <w:bottom w:w="0" w:type="dxa"/>
-              <w:left w:w="0" w:type="dxa"/>
-              <w:right w:w="0" w:type="dxa"/>
-            </w:tcMar>
-            <w:vAlign w:val="center"/>
-          </w:tcPr>
-          <w:p>
-            <w:pPr>
-              <w:pStyle w:val="Normal"/>
-              <w:jc w:val="left"/>
-              <w:pBdr>
-                <w:bottom w:val="none" w:sz="0" w:space="0" w:color="000000"/>
-                <w:top w:val="none" w:sz="0" w:space="0" w:color="000000"/>
-                <w:left w:val="none" w:sz="0" w:space="0" w:color="000000"/>
-                <w:right w:val="none" w:sz="0" w:space="0" w:color="000000"/>
-              </w:pBdr>
-              <w:spacing w:after="100" w:before="100" w:line="240"/>
-              <w:ind w:left="100" w:right="100" w:firstLine="0" w:firstLineChars="0"/>
-            </w:pPr>
-            <w:r xmlns:w="http://schemas.openxmlformats.org/wordprocessingml/2006/main" xmlns:wp="http://schemas.openxmlformats.org/drawingml/2006/wordprocessingDrawing" xmlns:r="http://schemas.openxmlformats.org/officeDocument/2006/relationships" xmlns:w14="http://schemas.microsoft.com/office/word/2010/wordml">
-              <w:rPr>
-                <w:rFonts w:ascii="Arial" w:hAnsi="Arial" w:eastAsia="Arial" w:cs="Arial"/>
-                <w:i w:val="false"/>
-                <w:b w:val="false"/>
-                <w:u w:val="none"/>
-                <w:sz w:val="18"/>
-                <w:szCs w:val="18"/>
-                <w:color w:val="000000"/>
-              </w:rPr>
-              <w:t xml:space="preserve">0000-0002-3526-9021</w:t>
-            </w:r>
-          </w:p>
-        </w:tc>
-      </w:tr>
-      <w:tr>
-        <w:trPr>
-          <w:trHeight w:val="577" w:hRule="auto"/>
-        </w:trPr>
-        body6
-        <w:tc>
-          <w:tcPr>
-            <w:tcBorders>
-              <w:bottom w:val="none" w:sz="0" w:space="0" w:color="000000"/>
-              <w:top w:val="none" w:sz="0" w:space="0" w:color="000000"/>
-              <w:left w:val="none" w:sz="0" w:space="0" w:color="000000"/>
-              <w:right w:val="none" w:sz="0" w:space="0" w:color="000000"/>
-            </w:tcBorders>
-            <w:shd w:val="clear" w:color="auto" w:fill="FFFFFF"/>
-            <w:tcMar>
-              <w:top w:w="0" w:type="dxa"/>
-              <w:bottom w:w="0" w:type="dxa"/>
-              <w:left w:w="0" w:type="dxa"/>
-              <w:right w:w="0" w:type="dxa"/>
-            </w:tcMar>
-            <w:vAlign w:val="center"/>
-          </w:tcPr>
-          <w:p>
-            <w:pPr>
-              <w:pStyle w:val="Normal"/>
-              <w:jc w:val="left"/>
-              <w:pBdr>
-                <w:bottom w:val="none" w:sz="0" w:space="0" w:color="000000"/>
-                <w:top w:val="none" w:sz="0" w:space="0" w:color="000000"/>
-                <w:left w:val="none" w:sz="0" w:space="0" w:color="000000"/>
-                <w:right w:val="none" w:sz="0" w:space="0" w:color="000000"/>
-              </w:pBdr>
-              <w:spacing w:after="100" w:before="100" w:line="240"/>
-              <w:ind w:left="100" w:right="100" w:firstLine="0" w:firstLineChars="0"/>
-            </w:pPr>
-            <w:r xmlns:w="http://schemas.openxmlformats.org/wordprocessingml/2006/main" xmlns:wp="http://schemas.openxmlformats.org/drawingml/2006/wordprocessingDrawing" xmlns:r="http://schemas.openxmlformats.org/officeDocument/2006/relationships" xmlns:w14="http://schemas.microsoft.com/office/word/2010/wordml">
-              <w:rPr>
-                <w:rFonts w:ascii="Arial" w:hAnsi="Arial" w:eastAsia="Arial" w:cs="Arial"/>
-                <w:i w:val="false"/>
-                <w:b w:val="false"/>
-                <w:u w:val="none"/>
-                <w:sz w:val="18"/>
-                <w:szCs w:val="18"/>
-                <w:color w:val="000000"/>
-              </w:rPr>
-              <w:t xml:space="preserve">Nantachai Pongpattananurak</w:t>
-            </w:r>
-          </w:p>
-        </w:tc>
-        <w:tc>
-          <w:tcPr>
-            <w:tcBorders>
-              <w:bottom w:val="none" w:sz="0" w:space="0" w:color="000000"/>
-              <w:top w:val="none" w:sz="0" w:space="0" w:color="000000"/>
-              <w:left w:val="none" w:sz="0" w:space="0" w:color="000000"/>
-              <w:right w:val="none" w:sz="0" w:space="0" w:color="000000"/>
-            </w:tcBorders>
-            <w:shd w:val="clear" w:color="auto" w:fill="FFFFFF"/>
-            <w:tcMar>
-              <w:top w:w="0" w:type="dxa"/>
-              <w:bottom w:w="0" w:type="dxa"/>
-              <w:left w:w="0" w:type="dxa"/>
-              <w:right w:w="0" w:type="dxa"/>
-            </w:tcMar>
-            <w:vAlign w:val="center"/>
-          </w:tcPr>
-          <w:p>
-            <w:pPr>
-              <w:pStyle w:val="Normal"/>
-              <w:jc w:val="left"/>
-              <w:pBdr>
-                <w:bottom w:val="none" w:sz="0" w:space="0" w:color="000000"/>
-                <w:top w:val="none" w:sz="0" w:space="0" w:color="000000"/>
-                <w:left w:val="none" w:sz="0" w:space="0" w:color="000000"/>
-                <w:right w:val="none" w:sz="0" w:space="0" w:color="000000"/>
-              </w:pBdr>
-              <w:spacing w:after="100" w:before="100" w:line="240"/>
-              <w:ind w:left="100" w:right="100" w:firstLine="0" w:firstLineChars="0"/>
-            </w:pPr>
-            <w:r xmlns:w="http://schemas.openxmlformats.org/wordprocessingml/2006/main" xmlns:wp="http://schemas.openxmlformats.org/drawingml/2006/wordprocessingDrawing" xmlns:r="http://schemas.openxmlformats.org/officeDocument/2006/relationships" xmlns:w14="http://schemas.microsoft.com/office/word/2010/wordml">
-              <w:rPr>
-                <w:rFonts w:ascii="Arial" w:hAnsi="Arial" w:eastAsia="Arial" w:cs="Arial"/>
-                <w:i w:val="false"/>
-                <w:b w:val="false"/>
-                <w:u w:val="none"/>
-                <w:sz w:val="18"/>
-                <w:szCs w:val="18"/>
-                <w:color w:val="000000"/>
-              </w:rPr>
-              <w:t xml:space="preserve">Kasetsart University, Thailand</w:t>
-            </w:r>
-          </w:p>
-        </w:tc>
-        <w:tc>
-          <w:tcPr>
-            <w:tcBorders>
-              <w:bottom w:val="none" w:sz="0" w:space="0" w:color="000000"/>
-              <w:top w:val="none" w:sz="0" w:space="0" w:color="000000"/>
-              <w:left w:val="none" w:sz="0" w:space="0" w:color="000000"/>
-              <w:right w:val="none" w:sz="0" w:space="0" w:color="000000"/>
-            </w:tcBorders>
-            <w:shd w:val="clear" w:color="auto" w:fill="FFFFFF"/>
-            <w:tcMar>
-              <w:top w:w="0" w:type="dxa"/>
-              <w:bottom w:w="0" w:type="dxa"/>
-              <w:left w:w="0" w:type="dxa"/>
-              <w:right w:w="0" w:type="dxa"/>
-            </w:tcMar>
-            <w:vAlign w:val="center"/>
-          </w:tcPr>
-          <w:p>
-            <w:pPr>
-              <w:pStyle w:val="Normal"/>
-              <w:jc w:val="left"/>
-              <w:pBdr>
-                <w:bottom w:val="none" w:sz="0" w:space="0" w:color="000000"/>
-                <w:top w:val="none" w:sz="0" w:space="0" w:color="000000"/>
-                <w:left w:val="none" w:sz="0" w:space="0" w:color="000000"/>
-                <w:right w:val="none" w:sz="0" w:space="0" w:color="000000"/>
-              </w:pBdr>
-              <w:spacing w:after="100" w:before="100" w:line="240"/>
-              <w:ind w:left="100" w:right="100" w:firstLine="0" w:firstLineChars="0"/>
-            </w:pPr>
-            <w:r xmlns:w="http://schemas.openxmlformats.org/wordprocessingml/2006/main" xmlns:wp="http://schemas.openxmlformats.org/drawingml/2006/wordprocessingDrawing" xmlns:r="http://schemas.openxmlformats.org/officeDocument/2006/relationships" xmlns:w14="http://schemas.microsoft.com/office/word/2010/wordml">
-              <w:rPr>
-                <w:rFonts w:ascii="Arial" w:hAnsi="Arial" w:eastAsia="Arial" w:cs="Arial"/>
-                <w:i w:val="false"/>
-                <w:b w:val="false"/>
-                <w:u w:val="none"/>
-                <w:sz w:val="18"/>
-                <w:szCs w:val="18"/>
-                <w:color w:val="000000"/>
-              </w:rPr>
-              <w:t xml:space="preserve">0000-0001-8687-6182</w:t>
-            </w:r>
-          </w:p>
-        </w:tc>
-      </w:tr>
-      <w:tr>
-        <w:trPr>
-          <w:trHeight w:val="545" w:hRule="auto"/>
-        </w:trPr>
-        body7
-        <w:tc>
-          <w:tcPr>
-            <w:tcBorders>
-              <w:bottom w:val="single" w:sz="12" w:space="0" w:color="666666"/>
-              <w:top w:val="none" w:sz="0" w:space="0" w:color="000000"/>
-              <w:left w:val="none" w:sz="0" w:space="0" w:color="000000"/>
-              <w:right w:val="none" w:sz="0" w:space="0" w:color="000000"/>
-            </w:tcBorders>
-            <w:shd w:val="clear" w:color="auto" w:fill="FFFFFF"/>
-            <w:tcMar>
-              <w:top w:w="0" w:type="dxa"/>
-              <w:bottom w:w="0" w:type="dxa"/>
-              <w:left w:w="0" w:type="dxa"/>
-              <w:right w:w="0" w:type="dxa"/>
-            </w:tcMar>
-            <w:vAlign w:val="center"/>
-          </w:tcPr>
-          <w:p>
-            <w:pPr>
-              <w:pStyle w:val="Normal"/>
-              <w:jc w:val="left"/>
-              <w:pBdr>
-                <w:bottom w:val="none" w:sz="0" w:space="0" w:color="000000"/>
-                <w:top w:val="none" w:sz="0" w:space="0" w:color="000000"/>
-                <w:left w:val="none" w:sz="0" w:space="0" w:color="000000"/>
-                <w:right w:val="none" w:sz="0" w:space="0" w:color="000000"/>
-              </w:pBdr>
-              <w:spacing w:after="100" w:before="100" w:line="240"/>
-              <w:ind w:left="100" w:right="100" w:firstLine="0" w:firstLineChars="0"/>
-            </w:pPr>
-            <w:r xmlns:w="http://schemas.openxmlformats.org/wordprocessingml/2006/main" xmlns:wp="http://schemas.openxmlformats.org/drawingml/2006/wordprocessingDrawing" xmlns:r="http://schemas.openxmlformats.org/officeDocument/2006/relationships" xmlns:w14="http://schemas.microsoft.com/office/word/2010/wordml">
-              <w:rPr>
-                <w:rFonts w:ascii="Arial" w:hAnsi="Arial" w:eastAsia="Arial" w:cs="Arial"/>
-                <w:i w:val="false"/>
-                <w:b w:val="false"/>
-                <w:u w:val="none"/>
-                <w:sz w:val="18"/>
-                <w:szCs w:val="18"/>
-                <w:color w:val="000000"/>
-              </w:rPr>
-              <w:t xml:space="preserve">Kristina Anderson-Teixeira</w:t>
-            </w:r>
-          </w:p>
-        </w:tc>
-        <w:tc>
-          <w:tcPr>
-            <w:tcBorders>
-              <w:bottom w:val="single" w:sz="12" w:space="0" w:color="666666"/>
-              <w:top w:val="none" w:sz="0" w:space="0" w:color="000000"/>
-              <w:left w:val="none" w:sz="0" w:space="0" w:color="000000"/>
-              <w:right w:val="none" w:sz="0" w:space="0" w:color="000000"/>
-            </w:tcBorders>
-            <w:shd w:val="clear" w:color="auto" w:fill="FFFFFF"/>
-            <w:tcMar>
-              <w:top w:w="0" w:type="dxa"/>
-              <w:bottom w:w="0" w:type="dxa"/>
-              <w:left w:w="0" w:type="dxa"/>
-              <w:right w:w="0" w:type="dxa"/>
-            </w:tcMar>
-            <w:vAlign w:val="center"/>
-          </w:tcPr>
-          <w:p>
-            <w:pPr>
-              <w:pStyle w:val="Normal"/>
-              <w:jc w:val="left"/>
-              <w:pBdr>
-                <w:bottom w:val="none" w:sz="0" w:space="0" w:color="000000"/>
-                <w:top w:val="none" w:sz="0" w:space="0" w:color="000000"/>
-                <w:left w:val="none" w:sz="0" w:space="0" w:color="000000"/>
-                <w:right w:val="none" w:sz="0" w:space="0" w:color="000000"/>
-              </w:pBdr>
-              <w:spacing w:after="100" w:before="100" w:line="240"/>
-              <w:ind w:left="100" w:right="100" w:firstLine="0" w:firstLineChars="0"/>
-            </w:pPr>
-            <w:r xmlns:w="http://schemas.openxmlformats.org/wordprocessingml/2006/main" xmlns:wp="http://schemas.openxmlformats.org/drawingml/2006/wordprocessingDrawing" xmlns:r="http://schemas.openxmlformats.org/officeDocument/2006/relationships" xmlns:w14="http://schemas.microsoft.com/office/word/2010/wordml">
-              <w:rPr>
-                <w:rFonts w:ascii="Arial" w:hAnsi="Arial" w:eastAsia="Arial" w:cs="Arial"/>
-                <w:i w:val="false"/>
-                <w:b w:val="false"/>
-                <w:u w:val="none"/>
-                <w:sz w:val="18"/>
-                <w:szCs w:val="18"/>
-                <w:color w:val="000000"/>
-              </w:rPr>
-              <w:t xml:space="preserve">Smithsonian: NZCBI &amp; STRI</w:t>
-            </w:r>
-          </w:p>
-        </w:tc>
-        <w:tc>
-          <w:tcPr>
-            <w:tcBorders>
-              <w:bottom w:val="single" w:sz="12" w:space="0" w:color="666666"/>
-              <w:top w:val="none" w:sz="0" w:space="0" w:color="000000"/>
-              <w:left w:val="none" w:sz="0" w:space="0" w:color="000000"/>
-              <w:right w:val="none" w:sz="0" w:space="0" w:color="000000"/>
-            </w:tcBorders>
-            <w:shd w:val="clear" w:color="auto" w:fill="FFFFFF"/>
-            <w:tcMar>
-              <w:top w:w="0" w:type="dxa"/>
-              <w:bottom w:w="0" w:type="dxa"/>
-              <w:left w:w="0" w:type="dxa"/>
-              <w:right w:w="0" w:type="dxa"/>
-            </w:tcMar>
-            <w:vAlign w:val="center"/>
-          </w:tcPr>
-          <w:p>
-            <w:pPr>
-              <w:pStyle w:val="Normal"/>
-              <w:jc w:val="left"/>
-              <w:pBdr>
-                <w:bottom w:val="none" w:sz="0" w:space="0" w:color="000000"/>
-                <w:top w:val="none" w:sz="0" w:space="0" w:color="000000"/>
-                <w:left w:val="none" w:sz="0" w:space="0" w:color="000000"/>
-                <w:right w:val="none" w:sz="0" w:space="0" w:color="000000"/>
-              </w:pBdr>
-              <w:spacing w:after="100" w:before="100" w:line="240"/>
-              <w:ind w:left="100" w:right="100" w:firstLine="0" w:firstLineChars="0"/>
-            </w:pPr>
-            <w:r xmlns:w="http://schemas.openxmlformats.org/wordprocessingml/2006/main" xmlns:wp="http://schemas.openxmlformats.org/drawingml/2006/wordprocessingDrawing" xmlns:r="http://schemas.openxmlformats.org/officeDocument/2006/relationships" xmlns:w14="http://schemas.microsoft.com/office/word/2010/wordml">
-              <w:rPr>
-                <w:rFonts w:ascii="Arial" w:hAnsi="Arial" w:eastAsia="Arial" w:cs="Arial"/>
-                <w:i w:val="false"/>
-                <w:b w:val="false"/>
-                <w:u w:val="none"/>
-                <w:sz w:val="18"/>
-                <w:szCs w:val="18"/>
-                <w:color w:val="000000"/>
-              </w:rPr>
-              <w:t xml:space="preserve">0000-0001-8461-9713</w:t>
-            </w:r>
-          </w:p>
-        </w:tc>
-      </w:tr>
-    </w:tbl>
+    <w:p>
+      <w:pPr>
+        <w:pStyle w:val="BodyText"/>
+      </w:pPr>
+      <w:r>
+        <w:t xml:space="preserve">Krishna Anujan</w:t>
+      </w:r>
+      <w:r>
+        <w:rPr>
+          <w:vertAlign w:val="superscript"/>
+        </w:rPr>
+        <w:t xml:space="preserve">1,2</w:t>
+      </w:r>
+      <w:r>
+        <w:t xml:space="preserve">* ORCiD: 0000-0003-3604-5895</w:t>
+      </w:r>
+      <w:r>
+        <w:br/>
+      </w:r>
+      <w:r>
+        <w:t xml:space="preserve">Sean McMahon</w:t>
+      </w:r>
+      <w:r>
+        <w:rPr>
+          <w:vertAlign w:val="superscript"/>
+        </w:rPr>
+        <w:t xml:space="preserve">2,3</w:t>
+      </w:r>
+      <w:r>
+        <w:t xml:space="preserve"> </w:t>
+      </w:r>
+      <w:r>
+        <w:t xml:space="preserve">ORCiD: 0000-0001-8302-6908</w:t>
+      </w:r>
+      <w:r>
+        <w:br/>
+      </w:r>
+      <w:r>
+        <w:t xml:space="preserve">Sarayudh Bunyavejchewin</w:t>
+      </w:r>
+      <w:r>
+        <w:rPr>
+          <w:vertAlign w:val="superscript"/>
+        </w:rPr>
+        <w:t xml:space="preserve">4</w:t>
+      </w:r>
+      <w:r>
+        <w:t xml:space="preserve"> </w:t>
+      </w:r>
+      <w:r>
+        <w:t xml:space="preserve">ORCiD: 0000-0002-1976-5041</w:t>
+      </w:r>
+      <w:r>
+        <w:br/>
+      </w:r>
+      <w:r>
+        <w:t xml:space="preserve">Stuart J. Davies</w:t>
+      </w:r>
+      <w:r>
+        <w:rPr>
+          <w:vertAlign w:val="superscript"/>
+        </w:rPr>
+        <w:t xml:space="preserve">3</w:t>
+      </w:r>
+      <w:r>
+        <w:t xml:space="preserve"> </w:t>
+      </w:r>
+      <w:r>
+        <w:t xml:space="preserve">ORCiD: 0000-0002-8596-7522</w:t>
+      </w:r>
+      <w:r>
+        <w:br/>
+      </w:r>
+      <w:r>
+        <w:t xml:space="preserve">Helene C. Muller-Landau</w:t>
+      </w:r>
+      <w:r>
+        <w:rPr>
+          <w:vertAlign w:val="superscript"/>
+        </w:rPr>
+        <w:t xml:space="preserve">3</w:t>
+      </w:r>
+      <w:r>
+        <w:t xml:space="preserve"> </w:t>
+      </w:r>
+      <w:r>
+        <w:t xml:space="preserve">ORCiD : 0000-0002-3526-9021</w:t>
+      </w:r>
+      <w:r>
+        <w:br/>
+      </w:r>
+      <w:r>
+        <w:t xml:space="preserve">Nantachai Pongpattananurak</w:t>
+      </w:r>
+      <w:r>
+        <w:rPr>
+          <w:vertAlign w:val="superscript"/>
+        </w:rPr>
+        <w:t xml:space="preserve">5</w:t>
+      </w:r>
+      <w:r>
+        <w:t xml:space="preserve"> </w:t>
+      </w:r>
+      <w:r>
+        <w:t xml:space="preserve">ORCiD: 0000-0001-8687-6182</w:t>
+      </w:r>
+      <w:r>
+        <w:br/>
+      </w:r>
+      <w:r>
+        <w:t xml:space="preserve">Kristina Anderson-Teixeira</w:t>
+      </w:r>
+      <w:r>
+        <w:rPr>
+          <w:vertAlign w:val="superscript"/>
+        </w:rPr>
+        <w:t xml:space="preserve">1,3</w:t>
+      </w:r>
+      <w:r>
+        <w:t xml:space="preserve"> </w:t>
+      </w:r>
+      <w:r>
+        <w:t xml:space="preserve">ORCiD: 0000-0001-8461-9713</w:t>
+      </w:r>
+    </w:p>
     <w:p>
       <w:pPr>
         <w:pStyle w:val="BodyText"/>
@@ -1158,7 +166,77 @@
           <w:bCs/>
           <w:b/>
         </w:rPr>
-        <w:t xml:space="preserve">Running title:</w:t>
+        <w:t xml:space="preserve">Affiliations:</w:t>
+      </w:r>
+    </w:p>
+    <w:p>
+      <w:pPr>
+        <w:pStyle w:val="BodyText"/>
+      </w:pPr>
+      <w:r>
+        <w:rPr>
+          <w:vertAlign w:val="superscript"/>
+        </w:rPr>
+        <w:t xml:space="preserve">1</w:t>
+      </w:r>
+      <w:r>
+        <w:t xml:space="preserve">SCBI</w:t>
+      </w:r>
+      <w:r>
+        <w:t xml:space="preserve"> </w:t>
+      </w:r>
+      <w:r>
+        <w:rPr>
+          <w:vertAlign w:val="superscript"/>
+        </w:rPr>
+        <w:t xml:space="preserve">2</w:t>
+      </w:r>
+      <w:r>
+        <w:t xml:space="preserve">SERC</w:t>
+      </w:r>
+      <w:r>
+        <w:t xml:space="preserve"> </w:t>
+      </w:r>
+      <w:r>
+        <w:rPr>
+          <w:vertAlign w:val="superscript"/>
+        </w:rPr>
+        <w:t xml:space="preserve">3</w:t>
+      </w:r>
+      <w:r>
+        <w:t xml:space="preserve">STRI</w:t>
+      </w:r>
+      <w:r>
+        <w:t xml:space="preserve"> </w:t>
+      </w:r>
+      <w:r>
+        <w:rPr>
+          <w:vertAlign w:val="superscript"/>
+        </w:rPr>
+        <w:t xml:space="preserve">4</w:t>
+      </w:r>
+      <w:r>
+        <w:t xml:space="preserve">National Park, Wildlife and Plant Conservation Department, Thailand</w:t>
+      </w:r>
+      <w:r>
+        <w:t xml:space="preserve"> </w:t>
+      </w:r>
+      <w:r>
+        <w:rPr>
+          <w:vertAlign w:val="superscript"/>
+        </w:rPr>
+        <w:t xml:space="preserve">5</w:t>
+      </w:r>
+      <w:r>
+        <w:t xml:space="preserve">Kasetsart University, Thailand</w:t>
+      </w:r>
+    </w:p>
+    <w:p>
+      <w:pPr>
+        <w:pStyle w:val="BodyText"/>
+      </w:pPr>
+      <w:r>
+        <w:t xml:space="preserve">*=corresponding author</w:t>
       </w:r>
     </w:p>
     <w:p>
@@ -1170,13 +248,7 @@
           <w:bCs/>
           <w:b/>
         </w:rPr>
-        <w:t xml:space="preserve">Article Type:</w:t>
-      </w:r>
-      <w:r>
-        <w:t xml:space="preserve"> </w:t>
-      </w:r>
-      <w:r>
-        <w:t xml:space="preserve">Letter</w:t>
+        <w:t xml:space="preserve">Running title:</w:t>
       </w:r>
     </w:p>
     <w:p>
@@ -1188,17 +260,25 @@
           <w:bCs/>
           <w:b/>
         </w:rPr>
-        <w:t xml:space="preserve">Number of Words in Abstract:</w:t>
-      </w:r>
-      <w:r>
-        <w:br/>
-      </w:r>
+        <w:t xml:space="preserve">Article Type:</w:t>
+      </w:r>
+      <w:r>
+        <w:t xml:space="preserve"> </w:t>
+      </w:r>
+      <w:r>
+        <w:t xml:space="preserve">Letter</w:t>
+      </w:r>
+    </w:p>
+    <w:p>
+      <w:pPr>
+        <w:pStyle w:val="BodyText"/>
+      </w:pPr>
       <w:r>
         <w:rPr>
           <w:bCs/>
           <w:b/>
         </w:rPr>
-        <w:t xml:space="preserve">Number of Words in Main Text:</w:t>
+        <w:t xml:space="preserve">Number of Words in Abstract:</w:t>
       </w:r>
       <w:r>
         <w:br/>
@@ -1208,7 +288,7 @@
           <w:bCs/>
           <w:b/>
         </w:rPr>
-        <w:t xml:space="preserve">Number of References:</w:t>
+        <w:t xml:space="preserve">Number of Words in Main Text:</w:t>
       </w:r>
       <w:r>
         <w:br/>
@@ -1218,13 +298,7 @@
           <w:bCs/>
           <w:b/>
         </w:rPr>
-        <w:t xml:space="preserve">Number of Figures:</w:t>
-      </w:r>
-      <w:r>
-        <w:t xml:space="preserve"> </w:t>
-      </w:r>
-      <w:r>
-        <w:t xml:space="preserve">5</w:t>
+        <w:t xml:space="preserve">Number of References:</w:t>
       </w:r>
       <w:r>
         <w:br/>
@@ -1234,13 +308,13 @@
           <w:bCs/>
           <w:b/>
         </w:rPr>
-        <w:t xml:space="preserve">Number of Tables:</w:t>
-      </w:r>
-      <w:r>
-        <w:t xml:space="preserve"> </w:t>
-      </w:r>
-      <w:r>
-        <w:t xml:space="preserve">1</w:t>
+        <w:t xml:space="preserve">Number of Figures:</w:t>
+      </w:r>
+      <w:r>
+        <w:t xml:space="preserve"> </w:t>
+      </w:r>
+      <w:r>
+        <w:t xml:space="preserve">5</w:t>
       </w:r>
       <w:r>
         <w:br/>
@@ -1250,24 +324,40 @@
           <w:bCs/>
           <w:b/>
         </w:rPr>
-        <w:t xml:space="preserve">Number of Text boxes:</w:t>
-      </w:r>
-      <w:r>
-        <w:t xml:space="preserve"> </w:t>
-      </w:r>
-      <w:r>
-        <w:t xml:space="preserve">0</w:t>
-      </w:r>
-    </w:p>
-    <w:p>
-      <w:pPr>
-        <w:pStyle w:val="BodyText"/>
-      </w:pPr>
+        <w:t xml:space="preserve">Number of Tables:</w:t>
+      </w:r>
+      <w:r>
+        <w:t xml:space="preserve"> </w:t>
+      </w:r>
+      <w:r>
+        <w:t xml:space="preserve">1</w:t>
+      </w:r>
+      <w:r>
+        <w:br/>
+      </w:r>
       <w:r>
         <w:rPr>
           <w:bCs/>
           <w:b/>
         </w:rPr>
+        <w:t xml:space="preserve">Number of Text boxes:</w:t>
+      </w:r>
+      <w:r>
+        <w:t xml:space="preserve"> </w:t>
+      </w:r>
+      <w:r>
+        <w:t xml:space="preserve">0</w:t>
+      </w:r>
+    </w:p>
+    <w:p>
+      <w:pPr>
+        <w:pStyle w:val="BodyText"/>
+      </w:pPr>
+      <w:r>
+        <w:rPr>
+          <w:bCs/>
+          <w:b/>
+        </w:rPr>
         <w:t xml:space="preserve">Corresponding author address:</w:t>
       </w:r>
       <w:r>
@@ -1402,25 +492,49 @@
         <w:pStyle w:val="FirstParagraph"/>
       </w:pPr>
       <w:r>
-        <w:t xml:space="preserve">In forests worldwide, intense drought is becoming more frequent, affecting forest demography, diversity, and C cycling. [IPCC]</w:t>
-      </w:r>
-      <w:r>
-        <w:t xml:space="preserve"> </w:t>
-      </w:r>
-      <w:r>
-        <w:t xml:space="preserve">- Understanding these impacts is an important research priority, particularly for tropical forests, which harbor high species diversity and are critical in the global C cycle.</w:t>
-      </w:r>
-      <w:r>
-        <w:t xml:space="preserve"> </w:t>
-      </w:r>
-      <w:r>
-        <w:t xml:space="preserve">- However, study of tropical tree woody growth responses to drought is inhibited by the fact that few tropical species form rings and long-term annual records are rare</w:t>
-      </w:r>
-      <w:r>
-        <w:t xml:space="preserve"> </w:t>
-      </w:r>
-      <w:r>
-        <w:t xml:space="preserve">(Zuidema</w:t>
+        <w:t xml:space="preserve">In forests worldwide, intense drought is becoming more frequent, affecting forest demography, diversity, and C cycling</w:t>
+      </w:r>
+      <w:r>
+        <w:t xml:space="preserve"> </w:t>
+      </w:r>
+      <w:r>
+        <w:t xml:space="preserve">(Intergovernmental Panel On Climate Change (Ipcc) 2023)</w:t>
+      </w:r>
+      <w:r>
+        <w:t xml:space="preserve">.</w:t>
+      </w:r>
+      <w:r>
+        <w:t xml:space="preserve"> </w:t>
+      </w:r>
+      <w:r>
+        <w:t xml:space="preserve">Understanding these impacts is an important research priority, particularly for tropical forests, which</w:t>
+      </w:r>
+      <w:r>
+        <w:t xml:space="preserve"> </w:t>
+      </w:r>
+      <w:r>
+        <w:t xml:space="preserve"> </w:t>
+      </w:r>
+      <w:r>
+        <w:t xml:space="preserve">are critical C sinks; tropical tree woody growth removes roughly 25 Gt CO</w:t>
+      </w:r>
+      <w:r>
+        <w:rPr>
+          <w:vertAlign w:val="subscript"/>
+        </w:rPr>
+        <w:t xml:space="preserve">2</w:t>
+      </w:r>
+      <w:r>
+        <w:t xml:space="preserve"> </w:t>
+      </w:r>
+      <w:r>
+        <w:t xml:space="preserve">and offsets ~20% of anthropogenic fossil fuel emissions</w:t>
+      </w:r>
+      <w:r>
+        <w:t xml:space="preserve"> </w:t>
+      </w:r>
+      <w:r>
+        <w:t xml:space="preserve">(Anderson-Teixeira</w:t>
       </w:r>
       <w:r>
         <w:t xml:space="preserve"> </w:t>
@@ -1436,57 +550,7 @@
         <w:t xml:space="preserve"> </w:t>
       </w:r>
       <w:r>
-        <w:t xml:space="preserve">2022)</w:t>
-      </w:r>
-      <w:r>
-        <w:t xml:space="preserve">.</w:t>
-      </w:r>
-      <w:r>
-        <w:t xml:space="preserve"> </w:t>
-      </w:r>
-      <w:r>
-        <w:t xml:space="preserve">- We know that drought characteristics, species traits, and microenvironment all affect tree growth responses.</w:t>
-      </w:r>
-      <w:r>
-        <w:br/>
-      </w:r>
-      <w:r>
-        <w:t xml:space="preserve">- However, we know little about their combined effects or potential interactions, which could fundamentally alter our understanding of forest responses to drought.</w:t>
-      </w:r>
-      <w:r>
-        <w:br/>
-      </w:r>
-      <w:r>
-        <w:t xml:space="preserve"> </w:t>
-      </w:r>
-      <w:r>
-        <w:t xml:space="preserve">- Specifically, if drought tolerance is influenced independently by drought characteristics, species traits, and microenvironment, it is relatively straightforward to predict tree drought responses; for example, we’d expect a species that has proved relatively resistant to past droughts to be among the most drought-resistant species in any microhabitat and through any drought.</w:t>
-      </w:r>
-      <w:r>
-        <w:t xml:space="preserve"> </w:t>
-      </w:r>
-      <w:r>
-        <w:t xml:space="preserve">- In contrast, if these factors interact, the species and individuals that exhibit resistance to one drought may prove much more vulnerable in the next. The resultant amplification of the complexity and diversity of drought responses may act as a mechanism for promoting species diversity and stabilizing ecosystem function as drought regimes intensify.</w:t>
-      </w:r>
-    </w:p>
-    <w:p>
-      <w:pPr>
-        <w:pStyle w:val="BodyText"/>
-      </w:pPr>
-      <w:r>
-        <w:t xml:space="preserve">Drought characteristics can influence climatic drivers of tree growth and their timing, and affect drought sensitivity of tropical trees.</w:t>
-      </w:r>
-      <w:r>
-        <w:t xml:space="preserve"> </w:t>
-      </w:r>
-      <w:r>
-        <w:t xml:space="preserve">- Tree growth in both everwet and seasonally dry tropical forests show predictable seasonal patterns</w:t>
-      </w:r>
-      <w:r>
-        <w:t xml:space="preserve"> </w:t>
-      </w:r>
-      <w:r>
-        <w:t xml:space="preserve">(Giraldo</w:t>
+        <w:t xml:space="preserve">2016, 2021; Beer</w:t>
       </w:r>
       <w:r>
         <w:t xml:space="preserve"> </w:t>
@@ -1502,59 +566,7 @@
         <w:t xml:space="preserve"> </w:t>
       </w:r>
       <w:r>
-        <w:t xml:space="preserve">2023;</w:t>
-      </w:r>
-      <w:r>
-        <w:t xml:space="preserve"> </w:t>
-      </w:r>
-      <w:r>
-        <w:rPr>
-          <w:bCs/>
-          <w:b/>
-        </w:rPr>
-        <w:t xml:space="preserve">garcía-cervigón_climate_20200?</w:t>
-      </w:r>
-      <w:r>
-        <w:t xml:space="preserve">)</w:t>
-      </w:r>
-      <w:r>
-        <w:t xml:space="preserve">, but with differences among these patterns.</w:t>
-      </w:r>
-      <w:r>
-        <w:t xml:space="preserve"> </w:t>
-      </w:r>
-      <w:r>
-        <w:t xml:space="preserve">- Drought definitions are many, but here we refer to hot dry conditions anomalous from long-term means</w:t>
-      </w:r>
-      <w:r>
-        <w:t xml:space="preserve"> </w:t>
-      </w:r>
-      <w:r>
-        <w:t xml:space="preserve">- Drought is anomalously hot/dry conditios, but different types based on which variable is anomalous.</w:t>
-      </w:r>
-      <w:r>
-        <w:br/>
-      </w:r>
-      <w:r>
-        <w:t xml:space="preserve">- Droughts are characterised by anomalously hot and/or dry conditions, but these can occur at any time during the seasonal phenology of tree growth.</w:t>
-      </w:r>
-      <w:r>
-        <w:br/>
-      </w:r>
-      <w:r>
-        <w:t xml:space="preserve">- The effect of drought timing can be more pronounced in seasonally dry tropical forests because of strong seasonality in climate and consequently on photosynthesis, allocation and growth (including dry seasons unfavourable to growth).</w:t>
-      </w:r>
-      <w:r>
-        <w:br/>
-      </w:r>
-      <w:r>
-        <w:t xml:space="preserve">- They are also at thermal/water stress tolerance thresholds, making them more vulnerable to drought</w:t>
-      </w:r>
-      <w:r>
-        <w:t xml:space="preserve"> </w:t>
-      </w:r>
-      <w:r>
-        <w:t xml:space="preserve">(Allen</w:t>
+        <w:t xml:space="preserve">2010; Brando</w:t>
       </w:r>
       <w:r>
         <w:t xml:space="preserve"> </w:t>
@@ -1570,22 +582,22 @@
         <w:t xml:space="preserve"> </w:t>
       </w:r>
       <w:r>
-        <w:t xml:space="preserve">2017)</w:t>
-      </w:r>
-      <w:r>
-        <w:t xml:space="preserve">, potentially explaining stand-level patterns</w:t>
-      </w:r>
-      <w:r>
-        <w:t xml:space="preserve"> </w:t>
-      </w:r>
-      <w:r>
-        <w:t xml:space="preserve">of drought-associated water stress</w:t>
-      </w:r>
-      <w:r>
-        <w:t xml:space="preserve"> </w:t>
-      </w:r>
-      <w:r>
-        <w:t xml:space="preserve">(Aguirre-Gutiérrez</w:t>
+        <w:t xml:space="preserve">2019)</w:t>
+      </w:r>
+      <w:r>
+        <w:t xml:space="preserve">.</w:t>
+      </w:r>
+      <w:r>
+        <w:t xml:space="preserve"> </w:t>
+      </w:r>
+      <w:r>
+        <w:t xml:space="preserve">Drought events can threaten this sink at different temporal scales; the 2015-2016 ENSO drought in the Amazon temporarily shifted the region from a net sink to a net source of carbon</w:t>
+      </w:r>
+      <w:r>
+        <w:t xml:space="preserve"> </w:t>
+      </w:r>
+      <w:r>
+        <w:t xml:space="preserve">(Brando</w:t>
       </w:r>
       <w:r>
         <w:t xml:space="preserve"> </w:t>
@@ -1601,7 +613,22 @@
         <w:t xml:space="preserve"> </w:t>
       </w:r>
       <w:r>
-        <w:t xml:space="preserve">2019; Bauman</w:t>
+        <w:t xml:space="preserve">2019)</w:t>
+      </w:r>
+      <w:r>
+        <w:t xml:space="preserve">.</w:t>
+      </w:r>
+      <w:r>
+        <w:t xml:space="preserve"> </w:t>
+      </w:r>
+      <w:r>
+        <w:t xml:space="preserve">However, the study of tropical tree woody growth responses to drought is inhibited by the fact that few tropical species form rings and long-term annual records are rare</w:t>
+      </w:r>
+      <w:r>
+        <w:t xml:space="preserve"> </w:t>
+      </w:r>
+      <w:r>
+        <w:t xml:space="preserve">(Zuidema</w:t>
       </w:r>
       <w:r>
         <w:t xml:space="preserve"> </w:t>
@@ -1617,7 +644,22 @@
         <w:t xml:space="preserve"> </w:t>
       </w:r>
       <w:r>
-        <w:t xml:space="preserve">2022; Bennett</w:t>
+        <w:t xml:space="preserve">2022)</w:t>
+      </w:r>
+      <w:r>
+        <w:t xml:space="preserve">.</w:t>
+      </w:r>
+      <w:r>
+        <w:t xml:space="preserve"> </w:t>
+      </w:r>
+      <w:r>
+        <w:t xml:space="preserve">We know that drought characteristics [], species traits, and microenvironment</w:t>
+      </w:r>
+      <w:r>
+        <w:t xml:space="preserve"> </w:t>
+      </w:r>
+      <w:r>
+        <w:t xml:space="preserve">(Bennett</w:t>
       </w:r>
       <w:r>
         <w:t xml:space="preserve"> </w:t>
@@ -1633,25 +675,7 @@
         <w:t xml:space="preserve"> </w:t>
       </w:r>
       <w:r>
-        <w:t xml:space="preserve">2023)</w:t>
-      </w:r>
-      <w:r>
-        <w:t xml:space="preserve">.</w:t>
-      </w:r>
-      <w:r>
-        <w:t xml:space="preserve"> </w:t>
-      </w:r>
-      <w:r>
-        <w:t xml:space="preserve">- Analyses to date have found that the woody growth of tropical trees</w:t>
-      </w:r>
-      <w:r>
-        <w:t xml:space="preserve"> </w:t>
-      </w:r>
-      <w:r>
-        <w:t xml:space="preserve">is particularly vulnerable to dry season precipitation</w:t>
-      </w:r>
-      <w:r>
-        <w:t xml:space="preserve">(Clark</w:t>
+        <w:t xml:space="preserve">2015; McGregor</w:t>
       </w:r>
       <w:r>
         <w:t xml:space="preserve"> </w:t>
@@ -1667,7 +691,46 @@
         <w:t xml:space="preserve"> </w:t>
       </w:r>
       <w:r>
-        <w:t xml:space="preserve">2021; Clark</w:t>
+        <w:t xml:space="preserve">2021)</w:t>
+      </w:r>
+      <w:r>
+        <w:t xml:space="preserve"> </w:t>
+      </w:r>
+      <w:r>
+        <w:t xml:space="preserve">all affect tree growth responses.</w:t>
+      </w:r>
+      <w:r>
+        <w:t xml:space="preserve"> </w:t>
+      </w:r>
+      <w:r>
+        <w:t xml:space="preserve">However, we know little about their combined effects or potential interactions, which could fundamentally alter our understanding of forest responses to drought.</w:t>
+      </w:r>
+      <w:r>
+        <w:t xml:space="preserve"> </w:t>
+      </w:r>
+      <w:r>
+        <w:t xml:space="preserve"> </w:t>
+      </w:r>
+      <w:r>
+        <w:t xml:space="preserve">Specifically, if drought tolerance is influenced independently by drought characteristics, species traits, and microenvironment, tree drought responses may be conserved, and therefore linearly predictable; for example, a species with low sensitivity to past droughts would be among the least sensitive species in any microhabitat and through any drought.</w:t>
+      </w:r>
+      <w:r>
+        <w:t xml:space="preserve"> </w:t>
+      </w:r>
+      <w:r>
+        <w:t xml:space="preserve">In contrast, if these factors interact, the species and individuals that exhibit resistance to one drought may prove much more vulnerable in a different drought.</w:t>
+      </w:r>
+      <w:r>
+        <w:t xml:space="preserve"> </w:t>
+      </w:r>
+      <w:r>
+        <w:t xml:space="preserve">The resultant amplification of the complexity and diversity of drought responses may act as a mechanism for promoting species diversity and stabilizing ecosystem function as drought regimes intensify</w:t>
+      </w:r>
+      <w:r>
+        <w:t xml:space="preserve"> </w:t>
+      </w:r>
+      <w:r>
+        <w:t xml:space="preserve">(Dahinden</w:t>
       </w:r>
       <w:r>
         <w:t xml:space="preserve"> </w:t>
@@ -1683,7 +746,30 @@
         <w:t xml:space="preserve"> </w:t>
       </w:r>
       <w:r>
-        <w:t xml:space="preserve">2010; Zuidema</w:t>
+        <w:t xml:space="preserve">2017; Luo &amp; Keenan 2022)</w:t>
+      </w:r>
+      <w:r>
+        <w:t xml:space="preserve">.</w:t>
+      </w:r>
+    </w:p>
+    <w:p>
+      <w:pPr>
+        <w:pStyle w:val="BodyText"/>
+      </w:pPr>
+      <w:r>
+        <w:t xml:space="preserve">Drought characteristics can influence climatic drivers of tree growth and their timing, and affect drought sensitivity of tropical trees.</w:t>
+      </w:r>
+      <w:r>
+        <w:t xml:space="preserve"> </w:t>
+      </w:r>
+      <w:r>
+        <w:t xml:space="preserve">Droughts are notoriously hard to define and encompass a variey of types based on the meteorogical/climatic variables affected</w:t>
+      </w:r>
+      <w:r>
+        <w:t xml:space="preserve"> </w:t>
+      </w:r>
+      <w:r>
+        <w:t xml:space="preserve">(Slette</w:t>
       </w:r>
       <w:r>
         <w:t xml:space="preserve"> </w:t>
@@ -1699,22 +785,219 @@
         <w:t xml:space="preserve"> </w:t>
       </w:r>
       <w:r>
+        <w:t xml:space="preserve">2019)</w:t>
+      </w:r>
+      <w:r>
+        <w:t xml:space="preserve">.</w:t>
+      </w:r>
+      <w:r>
+        <w:t xml:space="preserve"> </w:t>
+      </w:r>
+      <w:r>
+        <w:t xml:space="preserve">Here we define drought as hot/dry conditions anomalously departing from long-term means during any given time of year.</w:t>
+      </w:r>
+      <w:r>
+        <w:t xml:space="preserve"> </w:t>
+      </w:r>
+      <w:r>
+        <w:t xml:space="preserve"> </w:t>
+      </w:r>
+      <w:r>
+        <w:t xml:space="preserve"> </w:t>
+      </w:r>
+      <w:r>
+        <w:t xml:space="preserve">Tree growth responses to drought timing can be more pronounced in seasonally dry tropical forests because of strong seasonality in climate and consequently on photosynthesis, allocation and growth (including dry seasons unfavourable to growth)</w:t>
+      </w:r>
+      <w:r>
+        <w:t xml:space="preserve"> </w:t>
+      </w:r>
+      <w:r>
+        <w:t xml:space="preserve">(García-Cervigón</w:t>
+      </w:r>
+      <w:r>
+        <w:t xml:space="preserve"> </w:t>
+      </w:r>
+      <w:r>
+        <w:rPr>
+          <w:iCs/>
+          <w:i/>
+        </w:rPr>
+        <w:t xml:space="preserve">et al.</w:t>
+      </w:r>
+      <w:r>
+        <w:t xml:space="preserve"> </w:t>
+      </w:r>
+      <w:r>
+        <w:t xml:space="preserve">2020)</w:t>
+      </w:r>
+      <w:r>
+        <w:t xml:space="preserve">.</w:t>
+      </w:r>
+      <w:r>
+        <w:t xml:space="preserve"> </w:t>
+      </w:r>
+      <w:r>
+        <w:t xml:space="preserve">(Here we distinguish dry season from drought with differences in peridicity; dry season represents hot/dry conditions that are periodic, annual and predictable, droughts are unpredictable and anomalous hot, dry conditions.)</w:t>
+      </w:r>
+      <w:r>
+        <w:t xml:space="preserve"> </w:t>
+      </w:r>
+      <w:r>
+        <w:t xml:space="preserve">Seasonally dry tropical forests are also at thermal/water stress tolerance thresholds, making them more vulnerable to drought</w:t>
+      </w:r>
+      <w:r>
+        <w:t xml:space="preserve"> </w:t>
+      </w:r>
+      <w:r>
+        <w:t xml:space="preserve">(Allen</w:t>
+      </w:r>
+      <w:r>
+        <w:t xml:space="preserve"> </w:t>
+      </w:r>
+      <w:r>
+        <w:rPr>
+          <w:iCs/>
+          <w:i/>
+        </w:rPr>
+        <w:t xml:space="preserve">et al.</w:t>
+      </w:r>
+      <w:r>
+        <w:t xml:space="preserve"> </w:t>
+      </w:r>
+      <w:r>
+        <w:t xml:space="preserve">2017)</w:t>
+      </w:r>
+      <w:r>
+        <w:t xml:space="preserve">, and leading to stand-level patterns of drought-associated water stress</w:t>
+      </w:r>
+      <w:r>
+        <w:t xml:space="preserve"> </w:t>
+      </w:r>
+      <w:r>
+        <w:t xml:space="preserve">(Aguirre-Gutiérrez</w:t>
+      </w:r>
+      <w:r>
+        <w:t xml:space="preserve"> </w:t>
+      </w:r>
+      <w:r>
+        <w:rPr>
+          <w:iCs/>
+          <w:i/>
+        </w:rPr>
+        <w:t xml:space="preserve">et al.</w:t>
+      </w:r>
+      <w:r>
+        <w:t xml:space="preserve"> </w:t>
+      </w:r>
+      <w:r>
+        <w:t xml:space="preserve">2019; Bauman</w:t>
+      </w:r>
+      <w:r>
+        <w:t xml:space="preserve"> </w:t>
+      </w:r>
+      <w:r>
+        <w:rPr>
+          <w:iCs/>
+          <w:i/>
+        </w:rPr>
+        <w:t xml:space="preserve">et al.</w:t>
+      </w:r>
+      <w:r>
+        <w:t xml:space="preserve"> </w:t>
+      </w:r>
+      <w:r>
+        <w:t xml:space="preserve">2022; Bennett</w:t>
+      </w:r>
+      <w:r>
+        <w:t xml:space="preserve"> </w:t>
+      </w:r>
+      <w:r>
+        <w:rPr>
+          <w:iCs/>
+          <w:i/>
+        </w:rPr>
+        <w:t xml:space="preserve">et al.</w:t>
+      </w:r>
+      <w:r>
+        <w:t xml:space="preserve"> </w:t>
+      </w:r>
+      <w:r>
+        <w:t xml:space="preserve">2023)</w:t>
+      </w:r>
+      <w:r>
+        <w:t xml:space="preserve">.</w:t>
+      </w:r>
+      <w:r>
+        <w:t xml:space="preserve"> </w:t>
+      </w:r>
+      <w:r>
+        <w:t xml:space="preserve">Analyses to date have found that the woody growth of tropical trees</w:t>
+      </w:r>
+      <w:r>
+        <w:t xml:space="preserve"> </w:t>
+      </w:r>
+      <w:r>
+        <w:t xml:space="preserve">is particularly vulnerable to dry season precipitation</w:t>
+      </w:r>
+      <w:r>
+        <w:t xml:space="preserve">(Clark</w:t>
+      </w:r>
+      <w:r>
+        <w:t xml:space="preserve"> </w:t>
+      </w:r>
+      <w:r>
+        <w:rPr>
+          <w:iCs/>
+          <w:i/>
+        </w:rPr>
+        <w:t xml:space="preserve">et al.</w:t>
+      </w:r>
+      <w:r>
+        <w:t xml:space="preserve"> </w:t>
+      </w:r>
+      <w:r>
+        <w:t xml:space="preserve">2021; Clark</w:t>
+      </w:r>
+      <w:r>
+        <w:t xml:space="preserve"> </w:t>
+      </w:r>
+      <w:r>
+        <w:rPr>
+          <w:iCs/>
+          <w:i/>
+        </w:rPr>
+        <w:t xml:space="preserve">et al.</w:t>
+      </w:r>
+      <w:r>
+        <w:t xml:space="preserve"> </w:t>
+      </w:r>
+      <w:r>
+        <w:t xml:space="preserve">2010; Zuidema</w:t>
+      </w:r>
+      <w:r>
+        <w:t xml:space="preserve"> </w:t>
+      </w:r>
+      <w:r>
+        <w:rPr>
+          <w:iCs/>
+          <w:i/>
+        </w:rPr>
+        <w:t xml:space="preserve">et al.</w:t>
+      </w:r>
+      <w:r>
+        <w:t xml:space="preserve"> </w:t>
+      </w:r>
+      <w:r>
         <w:t xml:space="preserve">2022)</w:t>
       </w:r>
       <w:r>
         <w:t xml:space="preserve">; however, these analyses represent only a very limited set of tropical tree species and climates.</w:t>
       </w:r>
       <w:r>
-        <w:br/>
-      </w:r>
-      <w:r>
-        <w:t xml:space="preserve">- DRY SEASON IS NOT DROUGHT; dry season has hot, dry conditions periodic and predictable, but anomalously hot, dry conditions, unpredictable.</w:t>
-      </w:r>
-      <w:r>
-        <w:br/>
-      </w:r>
-      <w:r>
-        <w:t xml:space="preserve">- Trees in seasonally dry tropical forests exhibit a mix of strategies - along a spectrum of conservative to acquisitive water-use - that support survival and growth despite strong seasonal hot/dry stress, which might confer differential advantages in drought conditions.</w:t>
+        <w:t xml:space="preserve"> </w:t>
+      </w:r>
+      <w:r>
+        <w:t xml:space="preserve">Trees in seasonally dry tropical forests exhibit a mix of strategies - along a spectrum of conservative to acquisitive water-use - that support survival and growth despite strong seasonal hot/dry stress, which might confer differential advantages in drought conditions.</w:t>
       </w:r>
     </w:p>
     <w:p>
@@ -7483,7 +6766,7 @@
         <w:pStyle w:val="BodyText"/>
       </w:pPr>
       <w:r>
-        <w:t xml:space="preserve">a: Although our analysis spans representative spatial and ecological variation, we are limited in quantitatively analysing differences among droughts and variation in drought characteristics, because of low sample size.</w:t>
+        <w:t xml:space="preserve">Although our analysis spans representative spatial and ecological variation, we are limited in quantitatively analysing differences among droughts and variation in drought characteristics, because of low sample size.</w:t>
       </w:r>
       <w:r>
         <w:br/>
@@ -7515,214 +6798,7 @@
         <w:pStyle w:val="BodyText"/>
       </w:pPr>
       <w:r>
-        <w:t xml:space="preserve">b: We analysed species traits as static, but we might be missing intraspecific and plastic variation in drought sensitivity traits, as well as other axes of trait variation that might explain variation in drought sensitivity.</w:t>
-      </w:r>
-      <w:r>
-        <w:t xml:space="preserve"> </w:t>
-      </w:r>
-      <w:r>
-        <w:t xml:space="preserve">- Many hydraulic-related traits vary with tree height</w:t>
-      </w:r>
-      <w:r>
-        <w:t xml:space="preserve"> </w:t>
-      </w:r>
-      <w:r>
-        <w:t xml:space="preserve">(Vinod</w:t>
-      </w:r>
-      <w:r>
-        <w:t xml:space="preserve"> </w:t>
-      </w:r>
-      <w:r>
-        <w:rPr>
-          <w:iCs/>
-          <w:i/>
-        </w:rPr>
-        <w:t xml:space="preserve">et al.</w:t>
-      </w:r>
-      <w:r>
-        <w:t xml:space="preserve"> </w:t>
-      </w:r>
-      <w:r>
-        <w:t xml:space="preserve">2023)</w:t>
-      </w:r>
-      <w:r>
-        <w:t xml:space="preserve">, including the frequency of dry season deciduous leaf loss – both within species and at the community level</w:t>
-      </w:r>
-      <w:r>
-        <w:t xml:space="preserve"> </w:t>
-      </w:r>
-      <w:r>
-        <w:t xml:space="preserve">(</w:t>
-      </w:r>
-      <w:r>
-        <w:rPr>
-          <w:bCs/>
-          <w:b/>
-        </w:rPr>
-        <w:t xml:space="preserve">condit_ref?</w:t>
-      </w:r>
-      <w:r>
-        <w:t xml:space="preserve">;</w:t>
-      </w:r>
-      <w:r>
-        <w:t xml:space="preserve"> </w:t>
-      </w:r>
-      <w:r>
-        <w:rPr>
-          <w:bCs/>
-          <w:b/>
-        </w:rPr>
-        <w:t xml:space="preserve">meakem?</w:t>
-      </w:r>
-      <w:r>
-        <w:t xml:space="preserve">)</w:t>
-      </w:r>
-      <w:r>
-        <w:t xml:space="preserve">.</w:t>
-      </w:r>
-      <w:r>
-        <w:t xml:space="preserve"> </w:t>
-      </w:r>
-      <w:r>
-        <w:rPr>
-          <w:iCs/>
-          <w:i/>
-        </w:rPr>
-        <w:t xml:space="preserve">caveat for species-level traits</w:t>
-      </w:r>
-      <w:r>
-        <w:br/>
-      </w:r>
-      <w:r>
-        <w:t xml:space="preserve">- While leaf deciduousness was the main axis of hydraulic conservative strategy that we considered, leaf-level stomatal regulation and belowground root loss etc. are other potential strategies for conservative water use, and our interpretation of species patterns may be limited by our understanding of these processes across species.</w:t>
-      </w:r>
-      <w:r>
-        <w:br/>
-      </w:r>
-      <w:r>
-        <w:t xml:space="preserve">- Surprisingly, although deciduousness may have had an advantage in the dry season drought, because this strategy -&gt; conservative water use in the dry season, species differences in this drought were not predicted by deciduousness.</w:t>
-      </w:r>
-    </w:p>
-    <w:p>
-      <w:pPr>
-        <w:pStyle w:val="BodyText"/>
-      </w:pPr>
-      <w:r>
-        <w:t xml:space="preserve">a: Differential allocation to growth may not mean negative outcomes, it might mean demographic trade-offs</w:t>
-      </w:r>
-      <w:r>
-        <w:t xml:space="preserve"> </w:t>
-      </w:r>
-      <w:r>
-        <w:t xml:space="preserve">- Differences in allocation to growth may not be the complete picture - may have altered allocation to mortality or reproduction.</w:t>
-      </w:r>
-      <w:r>
-        <w:br/>
-      </w:r>
-      <w:r>
-        <w:t xml:space="preserve">- Some evidence that both understory and emergent species can have reduced survival during drought</w:t>
-      </w:r>
-      <w:r>
-        <w:t xml:space="preserve"> </w:t>
-      </w:r>
-      <w:r>
-        <w:t xml:space="preserve">(Machado</w:t>
-      </w:r>
-      <w:r>
-        <w:t xml:space="preserve"> </w:t>
-      </w:r>
-      <w:r>
-        <w:rPr>
-          <w:iCs/>
-          <w:i/>
-        </w:rPr>
-        <w:t xml:space="preserve">et al.</w:t>
-      </w:r>
-      <w:r>
-        <w:t xml:space="preserve"> </w:t>
-      </w:r>
-      <w:r>
-        <w:t xml:space="preserve">2023)</w:t>
-      </w:r>
-      <w:r>
-        <w:t xml:space="preserve">.</w:t>
-      </w:r>
-      <w:r>
-        <w:t xml:space="preserve"> </w:t>
-      </w:r>
-      <w:r>
-        <w:rPr>
-          <w:iCs/>
-          <w:i/>
-        </w:rPr>
-        <w:t xml:space="preserve">for where else might they be allocating to?</w:t>
-      </w:r>
-      <w:r>
-        <w:t xml:space="preserve"> </w:t>
-      </w:r>
-      <w:r>
-        <w:t xml:space="preserve">- 2015 ENSO drought changed regeneration dynamics in Thailand</w:t>
-      </w:r>
-      <w:r>
-        <w:t xml:space="preserve"> </w:t>
-      </w:r>
-      <w:r>
-        <w:t xml:space="preserve">(Nutiprapun</w:t>
-      </w:r>
-      <w:r>
-        <w:t xml:space="preserve"> </w:t>
-      </w:r>
-      <w:r>
-        <w:rPr>
-          <w:iCs/>
-          <w:i/>
-        </w:rPr>
-        <w:t xml:space="preserve">et al.</w:t>
-      </w:r>
-      <w:r>
-        <w:t xml:space="preserve"> </w:t>
-      </w:r>
-      <w:r>
-        <w:t xml:space="preserve">2023)</w:t>
-      </w:r>
-      <w:r>
-        <w:t xml:space="preserve"> </w:t>
-      </w:r>
-      <w:r>
-        <w:t xml:space="preserve">- also NSCs and then compensatory growth</w:t>
-      </w:r>
-      <w:r>
-        <w:t xml:space="preserve"> </w:t>
-      </w:r>
-      <w:r>
-        <w:t xml:space="preserve">- deciduous species have higher survival under multi-year droughts</w:t>
-      </w:r>
-      <w:r>
-        <w:t xml:space="preserve"> </w:t>
-      </w:r>
-      <w:r>
-        <w:t xml:space="preserve">(</w:t>
-      </w:r>
-      <w:r>
-        <w:rPr>
-          <w:bCs/>
-          <w:b/>
-        </w:rPr>
-        <w:t xml:space="preserve">aguirre-guiterrez?</w:t>
-      </w:r>
-      <w:r>
-        <w:t xml:space="preserve"> </w:t>
-      </w:r>
-      <w:r>
-        <w:t xml:space="preserve">refs)</w:t>
-      </w:r>
-    </w:p>
-    <w:p>
-      <w:pPr>
-        <w:pStyle w:val="BodyText"/>
-      </w:pPr>
-      <w:r>
-        <w:t xml:space="preserve">b: Tropical dry forests also represent periodic hot/dry conditions, leading to adaptations or other genetic variation for resistance, but this might not hold in other bioclimatic zones where ecological variability is different.</w:t>
+        <w:t xml:space="preserve">Tropical dry forests also represent periodic hot/dry conditions, leading to adaptations or other genetic variation for resistance, but this might not hold in other bioclimatic zones where ecological variability is different.</w:t>
       </w:r>
       <w:r>
         <w:br/>
@@ -8013,7 +7089,7 @@
       </w:r>
     </w:p>
     <w:bookmarkEnd w:id="56"/>
-    <w:bookmarkStart w:id="104" w:name="references"/>
+    <w:bookmarkStart w:id="116" w:name="references"/>
     <w:p>
       <w:pPr>
         <w:pStyle w:val="Heading1"/>
@@ -8022,7 +7098,7 @@
         <w:t xml:space="preserve">References</w:t>
       </w:r>
     </w:p>
-    <w:bookmarkStart w:id="103" w:name="refs"/>
+    <w:bookmarkStart w:id="115" w:name="refs"/>
     <w:bookmarkStart w:id="58" w:name="ref-aguirre-gutiérrez_drier_2019"/>
     <w:p>
       <w:pPr>
@@ -8182,13 +7258,13 @@
       </w:r>
     </w:p>
     <w:bookmarkEnd w:id="62"/>
-    <w:bookmarkStart w:id="64" w:name="ref-bauman_tropical_2022"/>
+    <w:bookmarkStart w:id="64" w:name="ref-anderson-teixeira_carbon_2021"/>
     <w:p>
       <w:pPr>
         <w:pStyle w:val="Bibliography"/>
       </w:pPr>
       <w:r>
-        <w:t xml:space="preserve">Bauman, D., Fortunel, C., Cernusak, L.A., Bentley, L.P., McMahon, S.M., Rifai, S.W.,</w:t>
+        <w:t xml:space="preserve">Anderson-Teixeira, K.J., Herrmann, V., Morgan, R.B., Bond-Lamberty, B., Cook-Patton, S.C., Ferson, A.E.,</w:t>
       </w:r>
       <w:r>
         <w:t xml:space="preserve"> </w:t>
@@ -8201,7 +7277,7 @@
         <w:t xml:space="preserve">et al.</w:t>
       </w:r>
       <w:r>
-        <w:t xml:space="preserve"> (2022).</w:t>
+        <w:t xml:space="preserve"> (2021).</w:t>
       </w:r>
       <w:r>
         <w:t xml:space="preserve"> </w:t>
@@ -8211,7 +7287,7 @@
           <w:rPr>
             <w:rStyle w:val="Hyperlink"/>
           </w:rPr>
-          <w:t xml:space="preserve">Tropical tree growth sensitivity to climate is driven by species intrinsic growth rate and leaf traits</w:t>
+          <w:t xml:space="preserve">Carbon cycling in mature and regrowth forests globally</w:t>
         </w:r>
       </w:hyperlink>
       <w:r>
@@ -8225,20 +7301,20 @@
           <w:iCs/>
           <w:i/>
         </w:rPr>
-        <w:t xml:space="preserve">Global Change Biology</w:t>
-      </w:r>
-      <w:r>
-        <w:t xml:space="preserve">, 28, 1414–1432.</w:t>
+        <w:t xml:space="preserve">Environmental Research Letters</w:t>
+      </w:r>
+      <w:r>
+        <w:t xml:space="preserve">, 16, 053009.</w:t>
       </w:r>
     </w:p>
     <w:bookmarkEnd w:id="64"/>
-    <w:bookmarkStart w:id="66" w:name="ref-bennett_larger_2015"/>
+    <w:bookmarkStart w:id="66" w:name="ref-anderson-teixeira_carbon_2016"/>
     <w:p>
       <w:pPr>
         <w:pStyle w:val="Bibliography"/>
       </w:pPr>
       <w:r>
-        <w:t xml:space="preserve">Bennett, A.C., McDowell, N.G., Allen, C.D. &amp; Anderson-Teixeira, K.J. (2015).</w:t>
+        <w:t xml:space="preserve">Anderson-Teixeira, K.J., Wang, M.M.H., McGarvey, J.C. &amp; LeBauer, D.S. (2016).</w:t>
       </w:r>
       <w:r>
         <w:t xml:space="preserve"> </w:t>
@@ -8248,7 +7324,19 @@
           <w:rPr>
             <w:rStyle w:val="Hyperlink"/>
           </w:rPr>
-          <w:t xml:space="preserve">Larger trees suffer most during drought in forests worldwide</w:t>
+          <w:t xml:space="preserve">Carbon dynamics of mature and regrowth tropical forests derived from a pantropical database (</w:t>
+        </w:r>
+        <w:r>
+          <w:rPr>
+            <w:rStyle w:val="Hyperlink"/>
+          </w:rPr>
+          <w:t xml:space="preserve">TropForC-db</w:t>
+        </w:r>
+        <w:r>
+          <w:rPr>
+            <w:rStyle w:val="Hyperlink"/>
+          </w:rPr>
+          <w:t xml:space="preserve">)</w:t>
         </w:r>
       </w:hyperlink>
       <w:r>
@@ -8262,20 +7350,20 @@
           <w:iCs/>
           <w:i/>
         </w:rPr>
-        <w:t xml:space="preserve">Nature Plants</w:t>
-      </w:r>
-      <w:r>
-        <w:t xml:space="preserve">, 1, 15139.</w:t>
+        <w:t xml:space="preserve">Global Change Biology</w:t>
+      </w:r>
+      <w:r>
+        <w:t xml:space="preserve">, 22, 1690–1709.</w:t>
       </w:r>
     </w:p>
     <w:bookmarkEnd w:id="66"/>
-    <w:bookmarkStart w:id="68" w:name="ref-bennett_sensitivity_2023"/>
+    <w:bookmarkStart w:id="68" w:name="ref-bauman_tropical_2022"/>
     <w:p>
       <w:pPr>
         <w:pStyle w:val="Bibliography"/>
       </w:pPr>
       <w:r>
-        <w:t xml:space="preserve">Bennett, A.C., Rodrigues de Sousa, T., Monteagudo-Mendoza, A., Esquivel-Muelbert, A., Morandi, P.S., Coelho de Souza, F.,</w:t>
+        <w:t xml:space="preserve">Bauman, D., Fortunel, C., Cernusak, L.A., Bentley, L.P., McMahon, S.M., Rifai, S.W.,</w:t>
       </w:r>
       <w:r>
         <w:t xml:space="preserve"> </w:t>
@@ -8288,7 +7376,7 @@
         <w:t xml:space="preserve">et al.</w:t>
       </w:r>
       <w:r>
-        <w:t xml:space="preserve"> (2023).</w:t>
+        <w:t xml:space="preserve"> (2022).</w:t>
       </w:r>
       <w:r>
         <w:t xml:space="preserve"> </w:t>
@@ -8298,31 +7386,7 @@
           <w:rPr>
             <w:rStyle w:val="Hyperlink"/>
           </w:rPr>
-          <w:t xml:space="preserve">Sensitivity of</w:t>
-        </w:r>
-        <w:r>
-          <w:rPr>
-            <w:rStyle w:val="Hyperlink"/>
-          </w:rPr>
-          <w:t xml:space="preserve"> </w:t>
-        </w:r>
-        <w:r>
-          <w:rPr>
-            <w:rStyle w:val="Hyperlink"/>
-          </w:rPr>
-          <w:t xml:space="preserve">South American</w:t>
-        </w:r>
-        <w:r>
-          <w:rPr>
-            <w:rStyle w:val="Hyperlink"/>
-          </w:rPr>
-          <w:t xml:space="preserve"> </w:t>
-        </w:r>
-        <w:r>
-          <w:rPr>
-            <w:rStyle w:val="Hyperlink"/>
-          </w:rPr>
-          <w:t xml:space="preserve">tropical forests to an extreme climate anomaly</w:t>
+          <w:t xml:space="preserve">Tropical tree growth sensitivity to climate is driven by species intrinsic growth rate and leaf traits</w:t>
         </w:r>
       </w:hyperlink>
       <w:r>
@@ -8336,20 +7400,20 @@
           <w:iCs/>
           <w:i/>
         </w:rPr>
-        <w:t xml:space="preserve">Nature Climate Change</w:t>
-      </w:r>
-      <w:r>
-        <w:t xml:space="preserve">, 13, 967–974.</w:t>
+        <w:t xml:space="preserve">Global Change Biology</w:t>
+      </w:r>
+      <w:r>
+        <w:t xml:space="preserve">, 28, 1414–1432.</w:t>
       </w:r>
     </w:p>
     <w:bookmarkEnd w:id="68"/>
-    <w:bookmarkStart w:id="70" w:name="X7212b9d861bed92497512118acfe0419f2c63cf"/>
+    <w:bookmarkStart w:id="70" w:name="ref-beer_terrestrial_2010"/>
     <w:p>
       <w:pPr>
         <w:pStyle w:val="Bibliography"/>
       </w:pPr>
       <w:r>
-        <w:t xml:space="preserve">Chitra-Tarak, R., Xu, C., Aguilar, S., Anderson-Teixeira, K.J., Chambers, J., Detto, M.,</w:t>
+        <w:t xml:space="preserve">Beer, C., Reichstein, M., Tomelleri, E., Ciais, P., Jung, M., Carvalhais, N.,</w:t>
       </w:r>
       <w:r>
         <w:t xml:space="preserve"> </w:t>
@@ -8362,7 +7426,7 @@
         <w:t xml:space="preserve">et al.</w:t>
       </w:r>
       <w:r>
-        <w:t xml:space="preserve"> (2021).</w:t>
+        <w:t xml:space="preserve"> (2010).</w:t>
       </w:r>
       <w:r>
         <w:t xml:space="preserve"> </w:t>
@@ -8372,7 +7436,85 @@
           <w:rPr>
             <w:rStyle w:val="Hyperlink"/>
           </w:rPr>
-          <w:t xml:space="preserve">Hydraulically-vulnerable trees survive on deep-water access during droughts in a tropical forest</w:t>
+          <w:t xml:space="preserve">Terrestrial</w:t>
+        </w:r>
+        <w:r>
+          <w:rPr>
+            <w:rStyle w:val="Hyperlink"/>
+          </w:rPr>
+          <w:t xml:space="preserve"> </w:t>
+        </w:r>
+        <w:r>
+          <w:rPr>
+            <w:rStyle w:val="Hyperlink"/>
+          </w:rPr>
+          <w:t xml:space="preserve">Gross Carbon Dioxide Uptake</w:t>
+        </w:r>
+        <w:r>
+          <w:rPr>
+            <w:rStyle w:val="Hyperlink"/>
+          </w:rPr>
+          <w:t xml:space="preserve">:</w:t>
+        </w:r>
+        <w:r>
+          <w:rPr>
+            <w:rStyle w:val="Hyperlink"/>
+          </w:rPr>
+          <w:t xml:space="preserve"> </w:t>
+        </w:r>
+        <w:r>
+          <w:rPr>
+            <w:rStyle w:val="Hyperlink"/>
+          </w:rPr>
+          <w:t xml:space="preserve">Global Distribution</w:t>
+        </w:r>
+        <w:r>
+          <w:rPr>
+            <w:rStyle w:val="Hyperlink"/>
+          </w:rPr>
+          <w:t xml:space="preserve"> </w:t>
+        </w:r>
+        <w:r>
+          <w:rPr>
+            <w:rStyle w:val="Hyperlink"/>
+          </w:rPr>
+          <w:t xml:space="preserve">and</w:t>
+        </w:r>
+        <w:r>
+          <w:rPr>
+            <w:rStyle w:val="Hyperlink"/>
+          </w:rPr>
+          <w:t xml:space="preserve"> </w:t>
+        </w:r>
+        <w:r>
+          <w:rPr>
+            <w:rStyle w:val="Hyperlink"/>
+          </w:rPr>
+          <w:t xml:space="preserve">Covariation</w:t>
+        </w:r>
+        <w:r>
+          <w:rPr>
+            <w:rStyle w:val="Hyperlink"/>
+          </w:rPr>
+          <w:t xml:space="preserve"> </w:t>
+        </w:r>
+        <w:r>
+          <w:rPr>
+            <w:rStyle w:val="Hyperlink"/>
+          </w:rPr>
+          <w:t xml:space="preserve">with</w:t>
+        </w:r>
+        <w:r>
+          <w:rPr>
+            <w:rStyle w:val="Hyperlink"/>
+          </w:rPr>
+          <w:t xml:space="preserve"> </w:t>
+        </w:r>
+        <w:r>
+          <w:rPr>
+            <w:rStyle w:val="Hyperlink"/>
+          </w:rPr>
+          <w:t xml:space="preserve">Climate</w:t>
         </w:r>
       </w:hyperlink>
       <w:r>
@@ -8386,20 +7528,20 @@
           <w:iCs/>
           <w:i/>
         </w:rPr>
-        <w:t xml:space="preserve">New Phytologist</w:t>
-      </w:r>
-      <w:r>
-        <w:t xml:space="preserve">, 231, 1798–1813.</w:t>
+        <w:t xml:space="preserve">Science</w:t>
+      </w:r>
+      <w:r>
+        <w:t xml:space="preserve">, 329, 834–838.</w:t>
       </w:r>
     </w:p>
     <w:bookmarkEnd w:id="70"/>
-    <w:bookmarkStart w:id="72" w:name="ref-clark_annual_2021"/>
+    <w:bookmarkStart w:id="72" w:name="ref-bennett_larger_2015"/>
     <w:p>
       <w:pPr>
         <w:pStyle w:val="Bibliography"/>
       </w:pPr>
       <w:r>
-        <w:t xml:space="preserve">Clark, D.A., Clark, D.B. &amp; Oberbauer, S.F. (2021).</w:t>
+        <w:t xml:space="preserve">Bennett, A.C., McDowell, N.G., Allen, C.D. &amp; Anderson-Teixeira, K.J. (2015).</w:t>
       </w:r>
       <w:r>
         <w:t xml:space="preserve"> </w:t>
@@ -8409,91 +7551,7 @@
           <w:rPr>
             <w:rStyle w:val="Hyperlink"/>
           </w:rPr>
-          <w:t xml:space="preserve">Annual</w:t>
-        </w:r>
-        <w:r>
-          <w:rPr>
-            <w:rStyle w:val="Hyperlink"/>
-          </w:rPr>
-          <w:t xml:space="preserve"> </w:t>
-        </w:r>
-        <w:r>
-          <w:rPr>
-            <w:rStyle w:val="Hyperlink"/>
-          </w:rPr>
-          <w:t xml:space="preserve">Tropical-Rainforest Productivity Through Two Decades</w:t>
-        </w:r>
-        <w:r>
-          <w:rPr>
-            <w:rStyle w:val="Hyperlink"/>
-          </w:rPr>
-          <w:t xml:space="preserve">:</w:t>
-        </w:r>
-        <w:r>
-          <w:rPr>
-            <w:rStyle w:val="Hyperlink"/>
-          </w:rPr>
-          <w:t xml:space="preserve"> </w:t>
-        </w:r>
-        <w:r>
-          <w:rPr>
-            <w:rStyle w:val="Hyperlink"/>
-          </w:rPr>
-          <w:t xml:space="preserve">Complex Responses</w:t>
-        </w:r>
-        <w:r>
-          <w:rPr>
-            <w:rStyle w:val="Hyperlink"/>
-          </w:rPr>
-          <w:t xml:space="preserve"> </w:t>
-        </w:r>
-        <w:r>
-          <w:rPr>
-            <w:rStyle w:val="Hyperlink"/>
-          </w:rPr>
-          <w:t xml:space="preserve">to</w:t>
-        </w:r>
-        <w:r>
-          <w:rPr>
-            <w:rStyle w:val="Hyperlink"/>
-          </w:rPr>
-          <w:t xml:space="preserve"> </w:t>
-        </w:r>
-        <w:r>
-          <w:rPr>
-            <w:rStyle w:val="Hyperlink"/>
-          </w:rPr>
-          <w:t xml:space="preserve">Climatic Factors</w:t>
-        </w:r>
-        <w:r>
-          <w:rPr>
-            <w:rStyle w:val="Hyperlink"/>
-          </w:rPr>
-          <w:t xml:space="preserve">, [</w:t>
-        </w:r>
-        <w:r>
-          <w:rPr>
-            <w:rStyle w:val="Hyperlink"/>
-          </w:rPr>
-          <w:t xml:space="preserve">CO2</w:t>
-        </w:r>
-        <w:r>
-          <w:rPr>
-            <w:rStyle w:val="Hyperlink"/>
-          </w:rPr>
-          <w:t xml:space="preserve">] and</w:t>
-        </w:r>
-        <w:r>
-          <w:rPr>
-            <w:rStyle w:val="Hyperlink"/>
-          </w:rPr>
-          <w:t xml:space="preserve"> </w:t>
-        </w:r>
-        <w:r>
-          <w:rPr>
-            <w:rStyle w:val="Hyperlink"/>
-          </w:rPr>
-          <w:t xml:space="preserve">Storm Damage</w:t>
+          <w:t xml:space="preserve">Larger trees suffer most during drought in forests worldwide</w:t>
         </w:r>
       </w:hyperlink>
       <w:r>
@@ -8507,70 +7565,20 @@
           <w:iCs/>
           <w:i/>
         </w:rPr>
-        <w:t xml:space="preserve">Journal of Geophysical Research: Biogeosciences</w:t>
-      </w:r>
-      <w:r>
-        <w:t xml:space="preserve">, 126, e2021JG006557.</w:t>
+        <w:t xml:space="preserve">Nature Plants</w:t>
+      </w:r>
+      <w:r>
+        <w:t xml:space="preserve">, 1, 15139.</w:t>
       </w:r>
     </w:p>
     <w:bookmarkEnd w:id="72"/>
-    <w:bookmarkStart w:id="74" w:name="ref-clark_annual_2010"/>
+    <w:bookmarkStart w:id="74" w:name="ref-bennett_sensitivity_2023"/>
     <w:p>
       <w:pPr>
         <w:pStyle w:val="Bibliography"/>
       </w:pPr>
       <w:r>
-        <w:t xml:space="preserve">Clark, D.B., Clark, D.A. &amp; Oberbauer, S.F. (2010).</w:t>
-      </w:r>
-      <w:r>
-        <w:t xml:space="preserve"> </w:t>
-      </w:r>
-      <w:hyperlink r:id="rId73">
-        <w:r>
-          <w:rPr>
-            <w:rStyle w:val="Hyperlink"/>
-          </w:rPr>
-          <w:t xml:space="preserve">Annual wood production in a tropical rain forest in</w:t>
-        </w:r>
-        <w:r>
-          <w:rPr>
-            <w:rStyle w:val="Hyperlink"/>
-          </w:rPr>
-          <w:t xml:space="preserve"> </w:t>
-        </w:r>
-        <w:r>
-          <w:rPr>
-            <w:rStyle w:val="Hyperlink"/>
-          </w:rPr>
-          <w:t xml:space="preserve">NE Costa Rica</w:t>
-        </w:r>
-        <w:r>
-          <w:rPr>
-            <w:rStyle w:val="Hyperlink"/>
-          </w:rPr>
-          <w:t xml:space="preserve"> </w:t>
-        </w:r>
-        <w:r>
-          <w:rPr>
-            <w:rStyle w:val="Hyperlink"/>
-          </w:rPr>
-          <w:t xml:space="preserve">linked to climatic variation but not to increasing</w:t>
-        </w:r>
-        <w:r>
-          <w:rPr>
-            <w:rStyle w:val="Hyperlink"/>
-          </w:rPr>
-          <w:t xml:space="preserve"> </w:t>
-        </w:r>
-        <w:r>
-          <w:rPr>
-            <w:rStyle w:val="Hyperlink"/>
-          </w:rPr>
-          <w:t xml:space="preserve">CO2</w:t>
-        </w:r>
-      </w:hyperlink>
-      <w:r>
-        <w:t xml:space="preserve">.</w:t>
+        <w:t xml:space="preserve">Bennett, A.C., Rodrigues de Sousa, T., Monteagudo-Mendoza, A., Esquivel-Muelbert, A., Morandi, P.S., Coelho de Souza, F.,</w:t>
       </w:r>
       <w:r>
         <w:t xml:space="preserve"> </w:t>
@@ -8580,30 +7588,44 @@
           <w:iCs/>
           <w:i/>
         </w:rPr>
-        <w:t xml:space="preserve">Global Change Biology</w:t>
-      </w:r>
-      <w:r>
-        <w:t xml:space="preserve">, 16, 747–759.</w:t>
-      </w:r>
-    </w:p>
-    <w:bookmarkEnd w:id="74"/>
-    <w:bookmarkStart w:id="76" w:name="ref-desouza_drought_2020"/>
-    <w:p>
-      <w:pPr>
-        <w:pStyle w:val="Bibliography"/>
-      </w:pPr>
-      <w:r>
-        <w:t xml:space="preserve">De Souza, B.C., Carvalho, E.C.D., Oliveira, R.S., De Araujo, F.S., De Lima, A.L.A. &amp; Rodal, M.J.N. (2020).</w:t>
-      </w:r>
-      <w:r>
-        <w:t xml:space="preserve"> </w:t>
-      </w:r>
-      <w:hyperlink r:id="rId75">
-        <w:r>
-          <w:rPr>
-            <w:rStyle w:val="Hyperlink"/>
-          </w:rPr>
-          <w:t xml:space="preserve">Drought response strategies of deciduous and evergreen woody species in a seasonally dry neotropical forest</w:t>
+        <w:t xml:space="preserve">et al.</w:t>
+      </w:r>
+      <w:r>
+        <w:t xml:space="preserve"> (2023).</w:t>
+      </w:r>
+      <w:r>
+        <w:t xml:space="preserve"> </w:t>
+      </w:r>
+      <w:hyperlink r:id="rId73">
+        <w:r>
+          <w:rPr>
+            <w:rStyle w:val="Hyperlink"/>
+          </w:rPr>
+          <w:t xml:space="preserve">Sensitivity of</w:t>
+        </w:r>
+        <w:r>
+          <w:rPr>
+            <w:rStyle w:val="Hyperlink"/>
+          </w:rPr>
+          <w:t xml:space="preserve"> </w:t>
+        </w:r>
+        <w:r>
+          <w:rPr>
+            <w:rStyle w:val="Hyperlink"/>
+          </w:rPr>
+          <w:t xml:space="preserve">South American</w:t>
+        </w:r>
+        <w:r>
+          <w:rPr>
+            <w:rStyle w:val="Hyperlink"/>
+          </w:rPr>
+          <w:t xml:space="preserve"> </w:t>
+        </w:r>
+        <w:r>
+          <w:rPr>
+            <w:rStyle w:val="Hyperlink"/>
+          </w:rPr>
+          <w:t xml:space="preserve">tropical forests to an extreme climate anomaly</w:t>
         </w:r>
       </w:hyperlink>
       <w:r>
@@ -8617,20 +7639,20 @@
           <w:iCs/>
           <w:i/>
         </w:rPr>
-        <w:t xml:space="preserve">Oecologia</w:t>
-      </w:r>
-      <w:r>
-        <w:t xml:space="preserve">, 194, 221–236.</w:t>
-      </w:r>
-    </w:p>
-    <w:bookmarkEnd w:id="76"/>
-    <w:bookmarkStart w:id="78" w:name="ref-giraldo_tree_2023"/>
+        <w:t xml:space="preserve">Nature Climate Change</w:t>
+      </w:r>
+      <w:r>
+        <w:t xml:space="preserve">, 13, 967–974.</w:t>
+      </w:r>
+    </w:p>
+    <w:bookmarkEnd w:id="74"/>
+    <w:bookmarkStart w:id="76" w:name="ref-brando_droughts_2019"/>
     <w:p>
       <w:pPr>
         <w:pStyle w:val="Bibliography"/>
       </w:pPr>
       <w:r>
-        <w:t xml:space="preserve">Giraldo, J.A., del Valle, J.I., González-Caro, S., David, D.A., Taylor, T., Tobón, C.,</w:t>
+        <w:t xml:space="preserve">Brando, P.M., Paolucci, L., Ummenhofer, C.C., Ordway, E.M., Hartmann, H., Cattau, M.E.,</w:t>
       </w:r>
       <w:r>
         <w:t xml:space="preserve"> </w:t>
@@ -8643,17 +7665,17 @@
         <w:t xml:space="preserve">et al.</w:t>
       </w:r>
       <w:r>
-        <w:t xml:space="preserve"> (2023).</w:t>
-      </w:r>
-      <w:r>
-        <w:t xml:space="preserve"> </w:t>
-      </w:r>
-      <w:hyperlink r:id="rId77">
-        <w:r>
-          <w:rPr>
-            <w:rStyle w:val="Hyperlink"/>
-          </w:rPr>
-          <w:t xml:space="preserve">Tree growth periodicity in the ever-wet tropical forest of the</w:t>
+        <w:t xml:space="preserve"> (2019).</w:t>
+      </w:r>
+      <w:r>
+        <w:t xml:space="preserve"> </w:t>
+      </w:r>
+      <w:hyperlink r:id="rId75">
+        <w:r>
+          <w:rPr>
+            <w:rStyle w:val="Hyperlink"/>
+          </w:rPr>
+          <w:t xml:space="preserve">Droughts,</w:t>
         </w:r>
         <w:r>
           <w:rPr>
@@ -8665,7 +7687,43 @@
           <w:rPr>
             <w:rStyle w:val="Hyperlink"/>
           </w:rPr>
-          <w:t xml:space="preserve">Americas</w:t>
+          <w:t xml:space="preserve">Wildfires</w:t>
+        </w:r>
+        <w:r>
+          <w:rPr>
+            <w:rStyle w:val="Hyperlink"/>
+          </w:rPr>
+          <w:t xml:space="preserve">, and</w:t>
+        </w:r>
+        <w:r>
+          <w:rPr>
+            <w:rStyle w:val="Hyperlink"/>
+          </w:rPr>
+          <w:t xml:space="preserve"> </w:t>
+        </w:r>
+        <w:r>
+          <w:rPr>
+            <w:rStyle w:val="Hyperlink"/>
+          </w:rPr>
+          <w:t xml:space="preserve">Forest Carbon Cycling</w:t>
+        </w:r>
+        <w:r>
+          <w:rPr>
+            <w:rStyle w:val="Hyperlink"/>
+          </w:rPr>
+          <w:t xml:space="preserve">:</w:t>
+        </w:r>
+        <w:r>
+          <w:rPr>
+            <w:rStyle w:val="Hyperlink"/>
+          </w:rPr>
+          <w:t xml:space="preserve"> </w:t>
+        </w:r>
+        <w:r>
+          <w:rPr>
+            <w:rStyle w:val="Hyperlink"/>
+          </w:rPr>
+          <w:t xml:space="preserve">A Pantropical Synthesis</w:t>
         </w:r>
       </w:hyperlink>
       <w:r>
@@ -8679,20 +7737,20 @@
           <w:iCs/>
           <w:i/>
         </w:rPr>
-        <w:t xml:space="preserve">Journal of Ecology</w:t>
-      </w:r>
-      <w:r>
-        <w:t xml:space="preserve">, 111, 889–902.</w:t>
-      </w:r>
-    </w:p>
-    <w:bookmarkEnd w:id="78"/>
-    <w:bookmarkStart w:id="80" w:name="ref-kunert_leaf_2021"/>
+        <w:t xml:space="preserve">Annual Review of Earth and Planetary Sciences</w:t>
+      </w:r>
+      <w:r>
+        <w:t xml:space="preserve">, 47, 555–581.</w:t>
+      </w:r>
+    </w:p>
+    <w:bookmarkEnd w:id="76"/>
+    <w:bookmarkStart w:id="78" w:name="X7212b9d861bed92497512118acfe0419f2c63cf"/>
     <w:p>
       <w:pPr>
         <w:pStyle w:val="Bibliography"/>
       </w:pPr>
       <w:r>
-        <w:t xml:space="preserve">Kunert, N., Zailaa, J., Herrmann, V., Muller-Landau, H.C., Wright, S.J., Pérez, R.,</w:t>
+        <w:t xml:space="preserve">Chitra-Tarak, R., Xu, C., Aguilar, S., Anderson-Teixeira, K.J., Chambers, J., Detto, M.,</w:t>
       </w:r>
       <w:r>
         <w:t xml:space="preserve"> </w:t>
@@ -8710,12 +7768,12 @@
       <w:r>
         <w:t xml:space="preserve"> </w:t>
       </w:r>
-      <w:hyperlink r:id="rId79">
-        <w:r>
-          <w:rPr>
-            <w:rStyle w:val="Hyperlink"/>
-          </w:rPr>
-          <w:t xml:space="preserve">Leaf turgor loss point shapes local and regional distributions of evergreen but not deciduous tropical trees</w:t>
+      <w:hyperlink r:id="rId77">
+        <w:r>
+          <w:rPr>
+            <w:rStyle w:val="Hyperlink"/>
+          </w:rPr>
+          <w:t xml:space="preserve">Hydraulically-vulnerable trees survive on deep-water access during droughts in a tropical forest</w:t>
         </w:r>
       </w:hyperlink>
       <w:r>
@@ -8732,38 +7790,115 @@
         <w:t xml:space="preserve">New Phytologist</w:t>
       </w:r>
       <w:r>
-        <w:t xml:space="preserve">, 230, 485–496.</w:t>
-      </w:r>
-    </w:p>
-    <w:bookmarkEnd w:id="80"/>
-    <w:bookmarkStart w:id="81" w:name="ref-lindsay_whitebox_2016a"/>
+        <w:t xml:space="preserve">, 231, 1798–1813.</w:t>
+      </w:r>
+    </w:p>
+    <w:bookmarkEnd w:id="78"/>
+    <w:bookmarkStart w:id="80" w:name="ref-clark_annual_2021"/>
     <w:p>
       <w:pPr>
         <w:pStyle w:val="Bibliography"/>
       </w:pPr>
       <w:r>
-        <w:t xml:space="preserve">Lindsay, J.B. (2016). Whitebox</w:t>
-      </w:r>
-      <w:r>
-        <w:t xml:space="preserve"> </w:t>
-      </w:r>
-      <w:r>
-        <w:t xml:space="preserve">GAT</w:t>
-      </w:r>
-      <w:r>
-        <w:t xml:space="preserve">:</w:t>
-      </w:r>
-      <w:r>
-        <w:t xml:space="preserve"> </w:t>
-      </w:r>
-      <w:r>
-        <w:t xml:space="preserve">A</w:t>
-      </w:r>
-      <w:r>
-        <w:t xml:space="preserve"> </w:t>
-      </w:r>
-      <w:r>
-        <w:t xml:space="preserve">case study in geomorphometric analysis.</w:t>
+        <w:t xml:space="preserve">Clark, D.A., Clark, D.B. &amp; Oberbauer, S.F. (2021).</w:t>
+      </w:r>
+      <w:r>
+        <w:t xml:space="preserve"> </w:t>
+      </w:r>
+      <w:hyperlink r:id="rId79">
+        <w:r>
+          <w:rPr>
+            <w:rStyle w:val="Hyperlink"/>
+          </w:rPr>
+          <w:t xml:space="preserve">Annual</w:t>
+        </w:r>
+        <w:r>
+          <w:rPr>
+            <w:rStyle w:val="Hyperlink"/>
+          </w:rPr>
+          <w:t xml:space="preserve"> </w:t>
+        </w:r>
+        <w:r>
+          <w:rPr>
+            <w:rStyle w:val="Hyperlink"/>
+          </w:rPr>
+          <w:t xml:space="preserve">Tropical-Rainforest Productivity Through Two Decades</w:t>
+        </w:r>
+        <w:r>
+          <w:rPr>
+            <w:rStyle w:val="Hyperlink"/>
+          </w:rPr>
+          <w:t xml:space="preserve">:</w:t>
+        </w:r>
+        <w:r>
+          <w:rPr>
+            <w:rStyle w:val="Hyperlink"/>
+          </w:rPr>
+          <w:t xml:space="preserve"> </w:t>
+        </w:r>
+        <w:r>
+          <w:rPr>
+            <w:rStyle w:val="Hyperlink"/>
+          </w:rPr>
+          <w:t xml:space="preserve">Complex Responses</w:t>
+        </w:r>
+        <w:r>
+          <w:rPr>
+            <w:rStyle w:val="Hyperlink"/>
+          </w:rPr>
+          <w:t xml:space="preserve"> </w:t>
+        </w:r>
+        <w:r>
+          <w:rPr>
+            <w:rStyle w:val="Hyperlink"/>
+          </w:rPr>
+          <w:t xml:space="preserve">to</w:t>
+        </w:r>
+        <w:r>
+          <w:rPr>
+            <w:rStyle w:val="Hyperlink"/>
+          </w:rPr>
+          <w:t xml:space="preserve"> </w:t>
+        </w:r>
+        <w:r>
+          <w:rPr>
+            <w:rStyle w:val="Hyperlink"/>
+          </w:rPr>
+          <w:t xml:space="preserve">Climatic Factors</w:t>
+        </w:r>
+        <w:r>
+          <w:rPr>
+            <w:rStyle w:val="Hyperlink"/>
+          </w:rPr>
+          <w:t xml:space="preserve">, [</w:t>
+        </w:r>
+        <w:r>
+          <w:rPr>
+            <w:rStyle w:val="Hyperlink"/>
+          </w:rPr>
+          <w:t xml:space="preserve">CO2</w:t>
+        </w:r>
+        <w:r>
+          <w:rPr>
+            <w:rStyle w:val="Hyperlink"/>
+          </w:rPr>
+          <w:t xml:space="preserve">] and</w:t>
+        </w:r>
+        <w:r>
+          <w:rPr>
+            <w:rStyle w:val="Hyperlink"/>
+          </w:rPr>
+          <w:t xml:space="preserve"> </w:t>
+        </w:r>
+        <w:r>
+          <w:rPr>
+            <w:rStyle w:val="Hyperlink"/>
+          </w:rPr>
+          <w:t xml:space="preserve">Storm Damage</w:t>
+        </w:r>
+      </w:hyperlink>
+      <w:r>
+        <w:t xml:space="preserve">.</w:t>
       </w:r>
       <w:r>
         <w:t xml:space="preserve"> </w:t>
@@ -8773,30 +7908,30 @@
           <w:iCs/>
           <w:i/>
         </w:rPr>
-        <w:t xml:space="preserve">Computers &amp; Geosciences</w:t>
-      </w:r>
-      <w:r>
-        <w:t xml:space="preserve">, 95, 75–84.</w:t>
-      </w:r>
-    </w:p>
-    <w:bookmarkEnd w:id="81"/>
-    <w:bookmarkStart w:id="83" w:name="ref-machado_forest_2023"/>
+        <w:t xml:space="preserve">Journal of Geophysical Research: Biogeosciences</w:t>
+      </w:r>
+      <w:r>
+        <w:t xml:space="preserve">, 126, e2021JG006557.</w:t>
+      </w:r>
+    </w:p>
+    <w:bookmarkEnd w:id="80"/>
+    <w:bookmarkStart w:id="82" w:name="ref-clark_annual_2010"/>
     <w:p>
       <w:pPr>
         <w:pStyle w:val="Bibliography"/>
       </w:pPr>
       <w:r>
-        <w:t xml:space="preserve">Machado, S., Valle, D., Toh, K.B. &amp; Johnson, D.J. (2023).</w:t>
-      </w:r>
-      <w:r>
-        <w:t xml:space="preserve"> </w:t>
-      </w:r>
-      <w:hyperlink r:id="rId82">
-        <w:r>
-          <w:rPr>
-            <w:rStyle w:val="Hyperlink"/>
-          </w:rPr>
-          <w:t xml:space="preserve">Forest resistance to drought in a humid tropical dipterocarp forest in the</w:t>
+        <w:t xml:space="preserve">Clark, D.B., Clark, D.A. &amp; Oberbauer, S.F. (2010).</w:t>
+      </w:r>
+      <w:r>
+        <w:t xml:space="preserve"> </w:t>
+      </w:r>
+      <w:hyperlink r:id="rId81">
+        <w:r>
+          <w:rPr>
+            <w:rStyle w:val="Hyperlink"/>
+          </w:rPr>
+          <w:t xml:space="preserve">Annual wood production in a tropical rain forest in</w:t>
         </w:r>
         <w:r>
           <w:rPr>
@@ -8808,7 +7943,7 @@
           <w:rPr>
             <w:rStyle w:val="Hyperlink"/>
           </w:rPr>
-          <w:t xml:space="preserve">Western Ghats</w:t>
+          <w:t xml:space="preserve">NE Costa Rica</w:t>
         </w:r>
         <w:r>
           <w:rPr>
@@ -8820,7 +7955,7 @@
           <w:rPr>
             <w:rStyle w:val="Hyperlink"/>
           </w:rPr>
-          <w:t xml:space="preserve">of</w:t>
+          <w:t xml:space="preserve">linked to climatic variation but not to increasing</w:t>
         </w:r>
         <w:r>
           <w:rPr>
@@ -8832,7 +7967,7 @@
           <w:rPr>
             <w:rStyle w:val="Hyperlink"/>
           </w:rPr>
-          <w:t xml:space="preserve">India</w:t>
+          <w:t xml:space="preserve">CO2</w:t>
         </w:r>
       </w:hyperlink>
       <w:r>
@@ -8846,20 +7981,34 @@
           <w:iCs/>
           <w:i/>
         </w:rPr>
-        <w:t xml:space="preserve">Biotropica</w:t>
-      </w:r>
-      <w:r>
-        <w:t xml:space="preserve">, 55, 1093–1100.</w:t>
-      </w:r>
-    </w:p>
-    <w:bookmarkEnd w:id="83"/>
-    <w:bookmarkStart w:id="85" w:name="ref-mcgregor_tree_2021"/>
+        <w:t xml:space="preserve">Global Change Biology</w:t>
+      </w:r>
+      <w:r>
+        <w:t xml:space="preserve">, 16, 747–759.</w:t>
+      </w:r>
+    </w:p>
+    <w:bookmarkEnd w:id="82"/>
+    <w:bookmarkStart w:id="84" w:name="ref-dahinden_future_2017"/>
     <w:p>
       <w:pPr>
         <w:pStyle w:val="Bibliography"/>
       </w:pPr>
       <w:r>
-        <w:t xml:space="preserve">McGregor, I.R., Helcoski, R., Kunert, N., Tepley, A.J., Gonzalez-Akre, E.B., Herrmann, V.,</w:t>
+        <w:t xml:space="preserve">Dahinden, F., Fischer, E.M. &amp; Knutti, R. (2017).</w:t>
+      </w:r>
+      <w:r>
+        <w:t xml:space="preserve"> </w:t>
+      </w:r>
+      <w:hyperlink r:id="rId83">
+        <w:r>
+          <w:rPr>
+            <w:rStyle w:val="Hyperlink"/>
+          </w:rPr>
+          <w:t xml:space="preserve">Future local climate unlike currently observed anywhere</w:t>
+        </w:r>
+      </w:hyperlink>
+      <w:r>
+        <w:t xml:space="preserve">.</w:t>
       </w:r>
       <w:r>
         <w:t xml:space="preserve"> </w:t>
@@ -8869,20 +8018,30 @@
           <w:iCs/>
           <w:i/>
         </w:rPr>
-        <w:t xml:space="preserve">et al.</w:t>
-      </w:r>
-      <w:r>
-        <w:t xml:space="preserve"> (2021).</w:t>
-      </w:r>
-      <w:r>
-        <w:t xml:space="preserve"> </w:t>
-      </w:r>
-      <w:hyperlink r:id="rId84">
-        <w:r>
-          <w:rPr>
-            <w:rStyle w:val="Hyperlink"/>
-          </w:rPr>
-          <w:t xml:space="preserve">Tree height and leaf drought tolerance traits shape growth responses across droughts in a temperate broadleaf forest</w:t>
+        <w:t xml:space="preserve">Environmental Research Letters</w:t>
+      </w:r>
+      <w:r>
+        <w:t xml:space="preserve">, 12, 084004.</w:t>
+      </w:r>
+    </w:p>
+    <w:bookmarkEnd w:id="84"/>
+    <w:bookmarkStart w:id="86" w:name="ref-desouza_drought_2020"/>
+    <w:p>
+      <w:pPr>
+        <w:pStyle w:val="Bibliography"/>
+      </w:pPr>
+      <w:r>
+        <w:t xml:space="preserve">De Souza, B.C., Carvalho, E.C.D., Oliveira, R.S., De Araujo, F.S., De Lima, A.L.A. &amp; Rodal, M.J.N. (2020).</w:t>
+      </w:r>
+      <w:r>
+        <w:t xml:space="preserve"> </w:t>
+      </w:r>
+      <w:hyperlink r:id="rId85">
+        <w:r>
+          <w:rPr>
+            <w:rStyle w:val="Hyperlink"/>
+          </w:rPr>
+          <w:t xml:space="preserve">Drought response strategies of deciduous and evergreen woody species in a seasonally dry neotropical forest</w:t>
         </w:r>
       </w:hyperlink>
       <w:r>
@@ -8896,39 +8055,20 @@
           <w:iCs/>
           <w:i/>
         </w:rPr>
-        <w:t xml:space="preserve">New Phytologist</w:t>
-      </w:r>
-      <w:r>
-        <w:t xml:space="preserve">, 231, 601–616.</w:t>
-      </w:r>
-    </w:p>
-    <w:bookmarkEnd w:id="85"/>
-    <w:bookmarkStart w:id="86" w:name="ref-muller-landau_metal_2008"/>
+        <w:t xml:space="preserve">Oecologia</w:t>
+      </w:r>
+      <w:r>
+        <w:t xml:space="preserve">, 194, 221–236.</w:t>
+      </w:r>
+    </w:p>
+    <w:bookmarkEnd w:id="86"/>
+    <w:bookmarkStart w:id="88" w:name="ref-garcía-cervigón_climate_2020"/>
     <w:p>
       <w:pPr>
         <w:pStyle w:val="Bibliography"/>
       </w:pPr>
       <w:r>
-        <w:t xml:space="preserve">Muller-Landau, H.C. (2008). Metal</w:t>
-      </w:r>
-      <w:r>
-        <w:t xml:space="preserve"> </w:t>
-      </w:r>
-      <w:r>
-        <w:t xml:space="preserve">Band Dendrometer Protocol</w:t>
-      </w:r>
-      <w:r>
-        <w:t xml:space="preserve">.</w:t>
-      </w:r>
-    </w:p>
-    <w:bookmarkEnd w:id="86"/>
-    <w:bookmarkStart w:id="88" w:name="ref-nutiprapun_effects_2023"/>
-    <w:p>
-      <w:pPr>
-        <w:pStyle w:val="Bibliography"/>
-      </w:pPr>
-      <w:r>
-        <w:t xml:space="preserve">Nutiprapun, P., Hermhuk, S., Nanami, S., Itoh, A., Kanzaki, M. &amp; Marod, D. (2023).</w:t>
+        <w:t xml:space="preserve">García-Cervigón, A.I., Camarero, J.J., Cueva, E., Espinosa, C.I. &amp; Escudero, A. (2020).</w:t>
       </w:r>
       <w:r>
         <w:t xml:space="preserve"> </w:t>
@@ -8938,55 +8078,7 @@
           <w:rPr>
             <w:rStyle w:val="Hyperlink"/>
           </w:rPr>
-          <w:t xml:space="preserve">Effects of</w:t>
-        </w:r>
-        <w:r>
-          <w:rPr>
-            <w:rStyle w:val="Hyperlink"/>
-          </w:rPr>
-          <w:t xml:space="preserve"> </w:t>
-        </w:r>
-        <w:r>
-          <w:rPr>
-            <w:rStyle w:val="Hyperlink"/>
-          </w:rPr>
-          <w:t xml:space="preserve">El Ni</w:t>
-        </w:r>
-        <w:r>
-          <w:rPr>
-            <w:rStyle w:val="Hyperlink"/>
-          </w:rPr>
-          <w:t xml:space="preserve">ñ</w:t>
-        </w:r>
-        <w:r>
-          <w:rPr>
-            <w:rStyle w:val="Hyperlink"/>
-          </w:rPr>
-          <w:t xml:space="preserve">o</w:t>
-        </w:r>
-        <w:r>
-          <w:rPr>
-            <w:rStyle w:val="Hyperlink"/>
-          </w:rPr>
-          <w:t xml:space="preserve"> </w:t>
-        </w:r>
-        <w:r>
-          <w:rPr>
-            <w:rStyle w:val="Hyperlink"/>
-          </w:rPr>
-          <w:t xml:space="preserve">drought on seedling dynamics in a seasonally dry tropical forest in</w:t>
-        </w:r>
-        <w:r>
-          <w:rPr>
-            <w:rStyle w:val="Hyperlink"/>
-          </w:rPr>
-          <w:t xml:space="preserve"> </w:t>
-        </w:r>
-        <w:r>
-          <w:rPr>
-            <w:rStyle w:val="Hyperlink"/>
-          </w:rPr>
-          <w:t xml:space="preserve">Northern Thailand</w:t>
+          <w:t xml:space="preserve">Climate seasonality and tree growth strategies in a tropical dry forest</w:t>
         </w:r>
       </w:hyperlink>
       <w:r>
@@ -9000,20 +8092,214 @@
           <w:iCs/>
           <w:i/>
         </w:rPr>
-        <w:t xml:space="preserve">Global Change Biology</w:t>
-      </w:r>
-      <w:r>
-        <w:t xml:space="preserve">, 29, 451–461.</w:t>
+        <w:t xml:space="preserve">Journal of Vegetation Science</w:t>
+      </w:r>
+      <w:r>
+        <w:t xml:space="preserve">, 31, 266–280.</w:t>
       </w:r>
     </w:p>
     <w:bookmarkEnd w:id="88"/>
-    <w:bookmarkStart w:id="89" w:name="ref-rcoreteam_language_2024"/>
+    <w:bookmarkStart w:id="90" w:name="X608d8d4a570d30e5ebf1004023d829f5ff2ec75"/>
     <w:p>
       <w:pPr>
         <w:pStyle w:val="Bibliography"/>
       </w:pPr>
       <w:r>
-        <w:t xml:space="preserve">R Core Team. (2024).</w:t>
+        <w:t xml:space="preserve">Intergovernmental Panel On Climate Change (Ipcc). (2023).</w:t>
+      </w:r>
+      <w:r>
+        <w:t xml:space="preserve"> </w:t>
+      </w:r>
+      <w:hyperlink r:id="rId89">
+        <w:r>
+          <w:rPr>
+            <w:rStyle w:val="Hyperlink"/>
+            <w:iCs/>
+            <w:i/>
+          </w:rPr>
+          <w:t xml:space="preserve">Climate</w:t>
+        </w:r>
+        <w:r>
+          <w:rPr>
+            <w:rStyle w:val="Hyperlink"/>
+            <w:iCs/>
+            <w:i/>
+          </w:rPr>
+          <w:t xml:space="preserve"> </w:t>
+        </w:r>
+        <w:r>
+          <w:rPr>
+            <w:rStyle w:val="Hyperlink"/>
+            <w:iCs/>
+            <w:i/>
+          </w:rPr>
+          <w:t xml:space="preserve">Change</w:t>
+        </w:r>
+        <w:r>
+          <w:rPr>
+            <w:rStyle w:val="Hyperlink"/>
+            <w:iCs/>
+            <w:i/>
+          </w:rPr>
+          <w:t xml:space="preserve"> </w:t>
+        </w:r>
+        <w:r>
+          <w:rPr>
+            <w:rStyle w:val="Hyperlink"/>
+            <w:iCs/>
+            <w:i/>
+          </w:rPr>
+          <w:t xml:space="preserve">2021 –</w:t>
+        </w:r>
+        <w:r>
+          <w:rPr>
+            <w:rStyle w:val="Hyperlink"/>
+            <w:iCs/>
+            <w:i/>
+          </w:rPr>
+          <w:t xml:space="preserve"> </w:t>
+        </w:r>
+        <w:r>
+          <w:rPr>
+            <w:rStyle w:val="Hyperlink"/>
+            <w:iCs/>
+            <w:i/>
+          </w:rPr>
+          <w:t xml:space="preserve">The Physical Science Basis</w:t>
+        </w:r>
+        <w:r>
+          <w:rPr>
+            <w:rStyle w:val="Hyperlink"/>
+            <w:iCs/>
+            <w:i/>
+          </w:rPr>
+          <w:t xml:space="preserve">:</w:t>
+        </w:r>
+        <w:r>
+          <w:rPr>
+            <w:rStyle w:val="Hyperlink"/>
+            <w:iCs/>
+            <w:i/>
+          </w:rPr>
+          <w:t xml:space="preserve"> </w:t>
+        </w:r>
+        <w:r>
+          <w:rPr>
+            <w:rStyle w:val="Hyperlink"/>
+            <w:iCs/>
+            <w:i/>
+          </w:rPr>
+          <w:t xml:space="preserve">Working Group I Contribution</w:t>
+        </w:r>
+        <w:r>
+          <w:rPr>
+            <w:rStyle w:val="Hyperlink"/>
+            <w:iCs/>
+            <w:i/>
+          </w:rPr>
+          <w:t xml:space="preserve"> </w:t>
+        </w:r>
+        <w:r>
+          <w:rPr>
+            <w:rStyle w:val="Hyperlink"/>
+            <w:iCs/>
+            <w:i/>
+          </w:rPr>
+          <w:t xml:space="preserve">to the</w:t>
+        </w:r>
+        <w:r>
+          <w:rPr>
+            <w:rStyle w:val="Hyperlink"/>
+            <w:iCs/>
+            <w:i/>
+          </w:rPr>
+          <w:t xml:space="preserve"> </w:t>
+        </w:r>
+        <w:r>
+          <w:rPr>
+            <w:rStyle w:val="Hyperlink"/>
+            <w:iCs/>
+            <w:i/>
+          </w:rPr>
+          <w:t xml:space="preserve">Sixth Assessment Report</w:t>
+        </w:r>
+        <w:r>
+          <w:rPr>
+            <w:rStyle w:val="Hyperlink"/>
+            <w:iCs/>
+            <w:i/>
+          </w:rPr>
+          <w:t xml:space="preserve"> </w:t>
+        </w:r>
+        <w:r>
+          <w:rPr>
+            <w:rStyle w:val="Hyperlink"/>
+            <w:iCs/>
+            <w:i/>
+          </w:rPr>
+          <w:t xml:space="preserve">of the</w:t>
+        </w:r>
+        <w:r>
+          <w:rPr>
+            <w:rStyle w:val="Hyperlink"/>
+            <w:iCs/>
+            <w:i/>
+          </w:rPr>
+          <w:t xml:space="preserve"> </w:t>
+        </w:r>
+        <w:r>
+          <w:rPr>
+            <w:rStyle w:val="Hyperlink"/>
+            <w:iCs/>
+            <w:i/>
+          </w:rPr>
+          <w:t xml:space="preserve">Intergovernmental Panel</w:t>
+        </w:r>
+        <w:r>
+          <w:rPr>
+            <w:rStyle w:val="Hyperlink"/>
+            <w:iCs/>
+            <w:i/>
+          </w:rPr>
+          <w:t xml:space="preserve"> </w:t>
+        </w:r>
+        <w:r>
+          <w:rPr>
+            <w:rStyle w:val="Hyperlink"/>
+            <w:iCs/>
+            <w:i/>
+          </w:rPr>
+          <w:t xml:space="preserve">on</w:t>
+        </w:r>
+        <w:r>
+          <w:rPr>
+            <w:rStyle w:val="Hyperlink"/>
+            <w:iCs/>
+            <w:i/>
+          </w:rPr>
+          <w:t xml:space="preserve"> </w:t>
+        </w:r>
+        <w:r>
+          <w:rPr>
+            <w:rStyle w:val="Hyperlink"/>
+            <w:iCs/>
+            <w:i/>
+          </w:rPr>
+          <w:t xml:space="preserve">Climate Change</w:t>
+        </w:r>
+      </w:hyperlink>
+      <w:r>
+        <w:t xml:space="preserve">. 1st edn. Cambridge University Press.</w:t>
+      </w:r>
+    </w:p>
+    <w:bookmarkEnd w:id="90"/>
+    <w:bookmarkStart w:id="92" w:name="ref-kunert_leaf_2021"/>
+    <w:p>
+      <w:pPr>
+        <w:pStyle w:val="Bibliography"/>
+      </w:pPr>
+      <w:r>
+        <w:t xml:space="preserve">Kunert, N., Zailaa, J., Herrmann, V., Muller-Landau, H.C., Wright, S.J., Pérez, R.,</w:t>
       </w:r>
       <w:r>
         <w:t xml:space="preserve"> </w:t>
@@ -9023,108 +8309,20 @@
           <w:iCs/>
           <w:i/>
         </w:rPr>
-        <w:t xml:space="preserve">R: A language and environment for statistical computing</w:t>
-      </w:r>
-      <w:r>
-        <w:t xml:space="preserve">. Manual. R Foundation for Statistical Computing, Vienna, Austria.</w:t>
-      </w:r>
-    </w:p>
-    <w:bookmarkEnd w:id="89"/>
-    <w:bookmarkStart w:id="91" w:name="ref-rüger_growth_2011"/>
-    <w:p>
-      <w:pPr>
-        <w:pStyle w:val="Bibliography"/>
-      </w:pPr>
-      <w:r>
-        <w:t xml:space="preserve">Rüger, N., Berger, U., Hubbell, S.P., Vieilledent, G. &amp; Condit, R. (2011).</w:t>
-      </w:r>
-      <w:r>
-        <w:t xml:space="preserve"> </w:t>
-      </w:r>
-      <w:hyperlink r:id="rId90">
-        <w:r>
-          <w:rPr>
-            <w:rStyle w:val="Hyperlink"/>
-          </w:rPr>
-          <w:t xml:space="preserve">Growth</w:t>
-        </w:r>
-        <w:r>
-          <w:rPr>
-            <w:rStyle w:val="Hyperlink"/>
-          </w:rPr>
-          <w:t xml:space="preserve"> </w:t>
-        </w:r>
-        <w:r>
-          <w:rPr>
-            <w:rStyle w:val="Hyperlink"/>
-          </w:rPr>
-          <w:t xml:space="preserve">Strategies</w:t>
-        </w:r>
-        <w:r>
-          <w:rPr>
-            <w:rStyle w:val="Hyperlink"/>
-          </w:rPr>
-          <w:t xml:space="preserve"> </w:t>
-        </w:r>
-        <w:r>
-          <w:rPr>
-            <w:rStyle w:val="Hyperlink"/>
-          </w:rPr>
-          <w:t xml:space="preserve">of</w:t>
-        </w:r>
-        <w:r>
-          <w:rPr>
-            <w:rStyle w:val="Hyperlink"/>
-          </w:rPr>
-          <w:t xml:space="preserve"> </w:t>
-        </w:r>
-        <w:r>
-          <w:rPr>
-            <w:rStyle w:val="Hyperlink"/>
-          </w:rPr>
-          <w:t xml:space="preserve">Tropical Tree Species</w:t>
-        </w:r>
-        <w:r>
-          <w:rPr>
-            <w:rStyle w:val="Hyperlink"/>
-          </w:rPr>
-          <w:t xml:space="preserve">:</w:t>
-        </w:r>
-        <w:r>
-          <w:rPr>
-            <w:rStyle w:val="Hyperlink"/>
-          </w:rPr>
-          <w:t xml:space="preserve"> </w:t>
-        </w:r>
-        <w:r>
-          <w:rPr>
-            <w:rStyle w:val="Hyperlink"/>
-          </w:rPr>
-          <w:t xml:space="preserve">Disentangling Light</w:t>
-        </w:r>
-        <w:r>
-          <w:rPr>
-            <w:rStyle w:val="Hyperlink"/>
-          </w:rPr>
-          <w:t xml:space="preserve"> </w:t>
-        </w:r>
-        <w:r>
-          <w:rPr>
-            <w:rStyle w:val="Hyperlink"/>
-          </w:rPr>
-          <w:t xml:space="preserve">and</w:t>
-        </w:r>
-        <w:r>
-          <w:rPr>
-            <w:rStyle w:val="Hyperlink"/>
-          </w:rPr>
-          <w:t xml:space="preserve"> </w:t>
-        </w:r>
-        <w:r>
-          <w:rPr>
-            <w:rStyle w:val="Hyperlink"/>
-          </w:rPr>
-          <w:t xml:space="preserve">Size Effects</w:t>
+        <w:t xml:space="preserve">et al.</w:t>
+      </w:r>
+      <w:r>
+        <w:t xml:space="preserve"> (2021).</w:t>
+      </w:r>
+      <w:r>
+        <w:t xml:space="preserve"> </w:t>
+      </w:r>
+      <w:hyperlink r:id="rId91">
+        <w:r>
+          <w:rPr>
+            <w:rStyle w:val="Hyperlink"/>
+          </w:rPr>
+          <w:t xml:space="preserve">Leaf turgor loss point shapes local and regional distributions of evergreen but not deciduous tropical trees</w:t>
         </w:r>
       </w:hyperlink>
       <w:r>
@@ -9138,98 +8336,42 @@
           <w:iCs/>
           <w:i/>
         </w:rPr>
-        <w:t xml:space="preserve">PLoS ONE</w:t>
-      </w:r>
-      <w:r>
-        <w:t xml:space="preserve">, 6, e25330.</w:t>
-      </w:r>
-    </w:p>
-    <w:bookmarkEnd w:id="91"/>
-    <w:bookmarkStart w:id="93" w:name="ref-trugman_why_2021"/>
+        <w:t xml:space="preserve">New Phytologist</w:t>
+      </w:r>
+      <w:r>
+        <w:t xml:space="preserve">, 230, 485–496.</w:t>
+      </w:r>
+    </w:p>
+    <w:bookmarkEnd w:id="92"/>
+    <w:bookmarkStart w:id="93" w:name="ref-lindsay_whitebox_2016a"/>
     <w:p>
       <w:pPr>
         <w:pStyle w:val="Bibliography"/>
       </w:pPr>
       <w:r>
-        <w:t xml:space="preserve">Trugman, A.T., Anderegg, L.D.L., Anderegg, W.R.L., Das, A.J. &amp; Stephenson, N.L. (2021).</w:t>
-      </w:r>
-      <w:r>
-        <w:t xml:space="preserve"> </w:t>
-      </w:r>
-      <w:hyperlink r:id="rId92">
-        <w:r>
-          <w:rPr>
-            <w:rStyle w:val="Hyperlink"/>
-          </w:rPr>
-          <w:t xml:space="preserve">Why is</w:t>
-        </w:r>
-        <w:r>
-          <w:rPr>
-            <w:rStyle w:val="Hyperlink"/>
-          </w:rPr>
-          <w:t xml:space="preserve"> </w:t>
-        </w:r>
-        <w:r>
-          <w:rPr>
-            <w:rStyle w:val="Hyperlink"/>
-          </w:rPr>
-          <w:t xml:space="preserve">Tree Drought Mortality</w:t>
-        </w:r>
-        <w:r>
-          <w:rPr>
-            <w:rStyle w:val="Hyperlink"/>
-          </w:rPr>
-          <w:t xml:space="preserve"> </w:t>
-        </w:r>
-        <w:r>
-          <w:rPr>
-            <w:rStyle w:val="Hyperlink"/>
-          </w:rPr>
-          <w:t xml:space="preserve">so</w:t>
-        </w:r>
-        <w:r>
-          <w:rPr>
-            <w:rStyle w:val="Hyperlink"/>
-          </w:rPr>
-          <w:t xml:space="preserve"> </w:t>
-        </w:r>
-        <w:r>
-          <w:rPr>
-            <w:rStyle w:val="Hyperlink"/>
-          </w:rPr>
-          <w:t xml:space="preserve">Hard</w:t>
-        </w:r>
-        <w:r>
-          <w:rPr>
-            <w:rStyle w:val="Hyperlink"/>
-          </w:rPr>
-          <w:t xml:space="preserve"> </w:t>
-        </w:r>
-        <w:r>
-          <w:rPr>
-            <w:rStyle w:val="Hyperlink"/>
-          </w:rPr>
-          <w:t xml:space="preserve">to</w:t>
-        </w:r>
-        <w:r>
-          <w:rPr>
-            <w:rStyle w:val="Hyperlink"/>
-          </w:rPr>
-          <w:t xml:space="preserve"> </w:t>
-        </w:r>
-        <w:r>
-          <w:rPr>
-            <w:rStyle w:val="Hyperlink"/>
-          </w:rPr>
-          <w:t xml:space="preserve">Predict</w:t>
-        </w:r>
-        <w:r>
-          <w:rPr>
-            <w:rStyle w:val="Hyperlink"/>
-          </w:rPr>
-          <w:t xml:space="preserve">?</w:t>
-        </w:r>
-      </w:hyperlink>
+        <w:t xml:space="preserve">Lindsay, J.B. (2016). Whitebox</w:t>
+      </w:r>
+      <w:r>
+        <w:t xml:space="preserve"> </w:t>
+      </w:r>
+      <w:r>
+        <w:t xml:space="preserve">GAT</w:t>
+      </w:r>
+      <w:r>
+        <w:t xml:space="preserve">:</w:t>
+      </w:r>
+      <w:r>
+        <w:t xml:space="preserve"> </w:t>
+      </w:r>
+      <w:r>
+        <w:t xml:space="preserve">A</w:t>
+      </w:r>
+      <w:r>
+        <w:t xml:space="preserve"> </w:t>
+      </w:r>
+      <w:r>
+        <w:t xml:space="preserve">case study in geomorphometric analysis.</w:t>
+      </w:r>
       <w:r>
         <w:t xml:space="preserve"> </w:t>
       </w:r>
@@ -9238,20 +8380,58 @@
           <w:iCs/>
           <w:i/>
         </w:rPr>
-        <w:t xml:space="preserve">Trends in Ecology &amp; Evolution</w:t>
-      </w:r>
-      <w:r>
-        <w:t xml:space="preserve">, 36, 520–532.</w:t>
+        <w:t xml:space="preserve">Computers &amp; Geosciences</w:t>
+      </w:r>
+      <w:r>
+        <w:t xml:space="preserve">, 95, 75–84.</w:t>
       </w:r>
     </w:p>
     <w:bookmarkEnd w:id="93"/>
-    <w:bookmarkStart w:id="95" w:name="ref-vinod_thermal_2023"/>
+    <w:bookmarkStart w:id="95" w:name="ref-luo_tropical_2022"/>
     <w:p>
       <w:pPr>
         <w:pStyle w:val="Bibliography"/>
       </w:pPr>
       <w:r>
-        <w:t xml:space="preserve">Vinod, N., Slot, M., McGregor, I.R., Ordway, E.M., Smith, M.N., Taylor, T.C.,</w:t>
+        <w:t xml:space="preserve">Luo, X. &amp; Keenan, T.F. (2022).</w:t>
+      </w:r>
+      <w:r>
+        <w:t xml:space="preserve"> </w:t>
+      </w:r>
+      <w:hyperlink r:id="rId94">
+        <w:r>
+          <w:rPr>
+            <w:rStyle w:val="Hyperlink"/>
+          </w:rPr>
+          <w:t xml:space="preserve">Tropical extreme droughts drive long-term increase in atmospheric</w:t>
+        </w:r>
+        <w:r>
+          <w:rPr>
+            <w:rStyle w:val="Hyperlink"/>
+          </w:rPr>
+          <w:t xml:space="preserve"> </w:t>
+        </w:r>
+        <w:r>
+          <w:rPr>
+            <w:rStyle w:val="Hyperlink"/>
+          </w:rPr>
+          <w:t xml:space="preserve">CO2</w:t>
+        </w:r>
+        <w:r>
+          <w:rPr>
+            <w:rStyle w:val="Hyperlink"/>
+          </w:rPr>
+          <w:t xml:space="preserve"> </w:t>
+        </w:r>
+        <w:r>
+          <w:rPr>
+            <w:rStyle w:val="Hyperlink"/>
+          </w:rPr>
+          <w:t xml:space="preserve">growth rate variability</w:t>
+        </w:r>
+      </w:hyperlink>
+      <w:r>
+        <w:t xml:space="preserve">.</w:t>
       </w:r>
       <w:r>
         <w:t xml:space="preserve"> </w:t>
@@ -9261,24 +8441,20 @@
           <w:iCs/>
           <w:i/>
         </w:rPr>
-        <w:t xml:space="preserve">et al.</w:t>
-      </w:r>
-      <w:r>
-        <w:t xml:space="preserve"> (2023).</w:t>
-      </w:r>
-      <w:r>
-        <w:t xml:space="preserve"> </w:t>
-      </w:r>
-      <w:hyperlink r:id="rId94">
-        <w:r>
-          <w:rPr>
-            <w:rStyle w:val="Hyperlink"/>
-          </w:rPr>
-          <w:t xml:space="preserve">Thermal sensitivity across forest vertical profiles: Patterns, mechanisms, and ecological implications</w:t>
-        </w:r>
-      </w:hyperlink>
-      <w:r>
-        <w:t xml:space="preserve">.</w:t>
+        <w:t xml:space="preserve">Nature Communications</w:t>
+      </w:r>
+      <w:r>
+        <w:t xml:space="preserve">, 13, 1193.</w:t>
+      </w:r>
+    </w:p>
+    <w:bookmarkEnd w:id="95"/>
+    <w:bookmarkStart w:id="97" w:name="ref-mcgregor_tree_2021"/>
+    <w:p>
+      <w:pPr>
+        <w:pStyle w:val="Bibliography"/>
+      </w:pPr>
+      <w:r>
+        <w:t xml:space="preserve">McGregor, I.R., Helcoski, R., Kunert, N., Tepley, A.J., Gonzalez-Akre, E.B., Herrmann, V.,</w:t>
       </w:r>
       <w:r>
         <w:t xml:space="preserve"> </w:t>
@@ -9288,20 +8464,10 @@
           <w:iCs/>
           <w:i/>
         </w:rPr>
-        <w:t xml:space="preserve">New Phytologist</w:t>
-      </w:r>
-      <w:r>
-        <w:t xml:space="preserve">, 237, 22–47.</w:t>
-      </w:r>
-    </w:p>
-    <w:bookmarkEnd w:id="95"/>
-    <w:bookmarkStart w:id="97" w:name="ref-vlam_temperature_2014"/>
-    <w:p>
-      <w:pPr>
-        <w:pStyle w:val="Bibliography"/>
-      </w:pPr>
-      <w:r>
-        <w:t xml:space="preserve">Vlam, M., Baker, P.J., Bunyavejchewin, S. &amp; Zuidema, P.A. (2014).</w:t>
+        <w:t xml:space="preserve">et al.</w:t>
+      </w:r>
+      <w:r>
+        <w:t xml:space="preserve"> (2021).</w:t>
       </w:r>
       <w:r>
         <w:t xml:space="preserve"> </w:t>
@@ -9311,31 +8477,7 @@
           <w:rPr>
             <w:rStyle w:val="Hyperlink"/>
           </w:rPr>
-          <w:t xml:space="preserve">Temperature and rainfall strongly drive temporal growth variation in</w:t>
-        </w:r>
-        <w:r>
-          <w:rPr>
-            <w:rStyle w:val="Hyperlink"/>
-          </w:rPr>
-          <w:t xml:space="preserve"> </w:t>
-        </w:r>
-        <w:r>
-          <w:rPr>
-            <w:rStyle w:val="Hyperlink"/>
-          </w:rPr>
-          <w:t xml:space="preserve">Asian</w:t>
-        </w:r>
-        <w:r>
-          <w:rPr>
-            <w:rStyle w:val="Hyperlink"/>
-          </w:rPr>
-          <w:t xml:space="preserve"> </w:t>
-        </w:r>
-        <w:r>
-          <w:rPr>
-            <w:rStyle w:val="Hyperlink"/>
-          </w:rPr>
-          <w:t xml:space="preserve">tropical forest trees</w:t>
+          <w:t xml:space="preserve">Tree height and leaf drought tolerance traits shape growth responses across droughts in a temperate broadleaf forest</w:t>
         </w:r>
       </w:hyperlink>
       <w:r>
@@ -9349,52 +8491,39 @@
           <w:iCs/>
           <w:i/>
         </w:rPr>
-        <w:t xml:space="preserve">Oecologia</w:t>
-      </w:r>
-      <w:r>
-        <w:t xml:space="preserve">, 174, 1449–1461.</w:t>
+        <w:t xml:space="preserve">New Phytologist</w:t>
+      </w:r>
+      <w:r>
+        <w:t xml:space="preserve">, 231, 601–616.</w:t>
       </w:r>
     </w:p>
     <w:bookmarkEnd w:id="97"/>
-    <w:bookmarkStart w:id="99" w:name="ref-williams_deciduousness_2008"/>
+    <w:bookmarkStart w:id="98" w:name="ref-muller-landau_metal_2008"/>
     <w:p>
       <w:pPr>
         <w:pStyle w:val="Bibliography"/>
       </w:pPr>
       <w:r>
-        <w:t xml:space="preserve">Williams, L.J., Bunyavejchewin, S. &amp; Baker, P.J. (2008).</w:t>
-      </w:r>
-      <w:r>
-        <w:t xml:space="preserve"> </w:t>
-      </w:r>
-      <w:hyperlink r:id="rId98">
-        <w:r>
-          <w:rPr>
-            <w:rStyle w:val="Hyperlink"/>
-          </w:rPr>
-          <w:t xml:space="preserve">Deciduousness in a seasonal tropical forest in western</w:t>
-        </w:r>
-        <w:r>
-          <w:rPr>
-            <w:rStyle w:val="Hyperlink"/>
-          </w:rPr>
-          <w:t xml:space="preserve"> </w:t>
-        </w:r>
-        <w:r>
-          <w:rPr>
-            <w:rStyle w:val="Hyperlink"/>
-          </w:rPr>
-          <w:t xml:space="preserve">Thailand</w:t>
-        </w:r>
-        <w:r>
-          <w:rPr>
-            <w:rStyle w:val="Hyperlink"/>
-          </w:rPr>
-          <w:t xml:space="preserve">: Interannual and intraspecific variation in timing, duration and environmental cues</w:t>
-        </w:r>
-      </w:hyperlink>
+        <w:t xml:space="preserve">Muller-Landau, H.C. (2008). Metal</w:t>
+      </w:r>
+      <w:r>
+        <w:t xml:space="preserve"> </w:t>
+      </w:r>
+      <w:r>
+        <w:t xml:space="preserve">Band Dendrometer Protocol</w:t>
+      </w:r>
       <w:r>
         <w:t xml:space="preserve">.</w:t>
+      </w:r>
+    </w:p>
+    <w:bookmarkEnd w:id="98"/>
+    <w:bookmarkStart w:id="99" w:name="ref-rcoreteam_language_2024"/>
+    <w:p>
+      <w:pPr>
+        <w:pStyle w:val="Bibliography"/>
+      </w:pPr>
+      <w:r>
+        <w:t xml:space="preserve">R Core Team. (2024).</w:t>
       </w:r>
       <w:r>
         <w:t xml:space="preserve"> </w:t>
@@ -9404,20 +8533,112 @@
           <w:iCs/>
           <w:i/>
         </w:rPr>
-        <w:t xml:space="preserve">Oecologia</w:t>
-      </w:r>
-      <w:r>
-        <w:t xml:space="preserve">, 155, 571–582.</w:t>
+        <w:t xml:space="preserve">R: A language and environment for statistical computing</w:t>
+      </w:r>
+      <w:r>
+        <w:t xml:space="preserve">. Manual. R Foundation for Statistical Computing, Vienna, Austria.</w:t>
       </w:r>
     </w:p>
     <w:bookmarkEnd w:id="99"/>
-    <w:bookmarkStart w:id="100" w:name="ref-wu_whitebox_2022"/>
+    <w:bookmarkStart w:id="101" w:name="ref-rüger_growth_2011"/>
     <w:p>
       <w:pPr>
         <w:pStyle w:val="Bibliography"/>
       </w:pPr>
       <w:r>
-        <w:t xml:space="preserve">Wu, Q. &amp; Brown, A. (2022).</w:t>
+        <w:t xml:space="preserve">Rüger, N., Berger, U., Hubbell, S.P., Vieilledent, G. &amp; Condit, R. (2011).</w:t>
+      </w:r>
+      <w:r>
+        <w:t xml:space="preserve"> </w:t>
+      </w:r>
+      <w:hyperlink r:id="rId100">
+        <w:r>
+          <w:rPr>
+            <w:rStyle w:val="Hyperlink"/>
+          </w:rPr>
+          <w:t xml:space="preserve">Growth</w:t>
+        </w:r>
+        <w:r>
+          <w:rPr>
+            <w:rStyle w:val="Hyperlink"/>
+          </w:rPr>
+          <w:t xml:space="preserve"> </w:t>
+        </w:r>
+        <w:r>
+          <w:rPr>
+            <w:rStyle w:val="Hyperlink"/>
+          </w:rPr>
+          <w:t xml:space="preserve">Strategies</w:t>
+        </w:r>
+        <w:r>
+          <w:rPr>
+            <w:rStyle w:val="Hyperlink"/>
+          </w:rPr>
+          <w:t xml:space="preserve"> </w:t>
+        </w:r>
+        <w:r>
+          <w:rPr>
+            <w:rStyle w:val="Hyperlink"/>
+          </w:rPr>
+          <w:t xml:space="preserve">of</w:t>
+        </w:r>
+        <w:r>
+          <w:rPr>
+            <w:rStyle w:val="Hyperlink"/>
+          </w:rPr>
+          <w:t xml:space="preserve"> </w:t>
+        </w:r>
+        <w:r>
+          <w:rPr>
+            <w:rStyle w:val="Hyperlink"/>
+          </w:rPr>
+          <w:t xml:space="preserve">Tropical Tree Species</w:t>
+        </w:r>
+        <w:r>
+          <w:rPr>
+            <w:rStyle w:val="Hyperlink"/>
+          </w:rPr>
+          <w:t xml:space="preserve">:</w:t>
+        </w:r>
+        <w:r>
+          <w:rPr>
+            <w:rStyle w:val="Hyperlink"/>
+          </w:rPr>
+          <w:t xml:space="preserve"> </w:t>
+        </w:r>
+        <w:r>
+          <w:rPr>
+            <w:rStyle w:val="Hyperlink"/>
+          </w:rPr>
+          <w:t xml:space="preserve">Disentangling Light</w:t>
+        </w:r>
+        <w:r>
+          <w:rPr>
+            <w:rStyle w:val="Hyperlink"/>
+          </w:rPr>
+          <w:t xml:space="preserve"> </w:t>
+        </w:r>
+        <w:r>
+          <w:rPr>
+            <w:rStyle w:val="Hyperlink"/>
+          </w:rPr>
+          <w:t xml:space="preserve">and</w:t>
+        </w:r>
+        <w:r>
+          <w:rPr>
+            <w:rStyle w:val="Hyperlink"/>
+          </w:rPr>
+          <w:t xml:space="preserve"> </w:t>
+        </w:r>
+        <w:r>
+          <w:rPr>
+            <w:rStyle w:val="Hyperlink"/>
+          </w:rPr>
+          <w:t xml:space="preserve">Size Effects</w:t>
+        </w:r>
+      </w:hyperlink>
+      <w:r>
+        <w:t xml:space="preserve">.</w:t>
       </w:r>
       <w:r>
         <w:t xml:space="preserve"> </w:t>
@@ -9427,27 +8648,172 @@
           <w:iCs/>
           <w:i/>
         </w:rPr>
-        <w:t xml:space="preserve">’Whitebox’: ’</w:t>
+        <w:t xml:space="preserve">PLoS ONE</w:t>
+      </w:r>
+      <w:r>
+        <w:t xml:space="preserve">, 6, e25330.</w:t>
+      </w:r>
+    </w:p>
+    <w:bookmarkEnd w:id="101"/>
+    <w:bookmarkStart w:id="103" w:name="ref-slette_how_2019"/>
+    <w:p>
+      <w:pPr>
+        <w:pStyle w:val="Bibliography"/>
+      </w:pPr>
+      <w:r>
+        <w:t xml:space="preserve">Slette, I.J., Post, A.K., Awad, M., Even, T., Punzalan, A., Williams, S.,</w:t>
+      </w:r>
+      <w:r>
+        <w:t xml:space="preserve"> </w:t>
       </w:r>
       <w:r>
         <w:rPr>
           <w:iCs/>
           <w:i/>
         </w:rPr>
-        <w:t xml:space="preserve">WhiteboxTools</w:t>
+        <w:t xml:space="preserve">et al.</w:t>
+      </w:r>
+      <w:r>
+        <w:t xml:space="preserve"> (2019).</w:t>
+      </w:r>
+      <w:r>
+        <w:t xml:space="preserve"> </w:t>
+      </w:r>
+      <w:hyperlink r:id="rId102">
+        <w:r>
+          <w:rPr>
+            <w:rStyle w:val="Hyperlink"/>
+          </w:rPr>
+          <w:t xml:space="preserve">How ecologists define drought, and why we should do better</w:t>
+        </w:r>
+      </w:hyperlink>
+      <w:r>
+        <w:t xml:space="preserve">.</w:t>
+      </w:r>
+      <w:r>
+        <w:t xml:space="preserve"> </w:t>
       </w:r>
       <w:r>
         <w:rPr>
           <w:iCs/>
           <w:i/>
         </w:rPr>
-        <w:t xml:space="preserve">’</w:t>
+        <w:t xml:space="preserve">Global Change Biology</w:t>
+      </w:r>
+      <w:r>
+        <w:t xml:space="preserve">, 25, 3193–3200.</w:t>
+      </w:r>
+    </w:p>
+    <w:bookmarkEnd w:id="103"/>
+    <w:bookmarkStart w:id="105" w:name="ref-trugman_why_2021"/>
+    <w:p>
+      <w:pPr>
+        <w:pStyle w:val="Bibliography"/>
+      </w:pPr>
+      <w:r>
+        <w:t xml:space="preserve">Trugman, A.T., Anderegg, L.D.L., Anderegg, W.R.L., Das, A.J. &amp; Stephenson, N.L. (2021).</w:t>
+      </w:r>
+      <w:r>
+        <w:t xml:space="preserve"> </w:t>
+      </w:r>
+      <w:hyperlink r:id="rId104">
+        <w:r>
+          <w:rPr>
+            <w:rStyle w:val="Hyperlink"/>
+          </w:rPr>
+          <w:t xml:space="preserve">Why is</w:t>
+        </w:r>
+        <w:r>
+          <w:rPr>
+            <w:rStyle w:val="Hyperlink"/>
+          </w:rPr>
+          <w:t xml:space="preserve"> </w:t>
+        </w:r>
+        <w:r>
+          <w:rPr>
+            <w:rStyle w:val="Hyperlink"/>
+          </w:rPr>
+          <w:t xml:space="preserve">Tree Drought Mortality</w:t>
+        </w:r>
+        <w:r>
+          <w:rPr>
+            <w:rStyle w:val="Hyperlink"/>
+          </w:rPr>
+          <w:t xml:space="preserve"> </w:t>
+        </w:r>
+        <w:r>
+          <w:rPr>
+            <w:rStyle w:val="Hyperlink"/>
+          </w:rPr>
+          <w:t xml:space="preserve">so</w:t>
+        </w:r>
+        <w:r>
+          <w:rPr>
+            <w:rStyle w:val="Hyperlink"/>
+          </w:rPr>
+          <w:t xml:space="preserve"> </w:t>
+        </w:r>
+        <w:r>
+          <w:rPr>
+            <w:rStyle w:val="Hyperlink"/>
+          </w:rPr>
+          <w:t xml:space="preserve">Hard</w:t>
+        </w:r>
+        <w:r>
+          <w:rPr>
+            <w:rStyle w:val="Hyperlink"/>
+          </w:rPr>
+          <w:t xml:space="preserve"> </w:t>
+        </w:r>
+        <w:r>
+          <w:rPr>
+            <w:rStyle w:val="Hyperlink"/>
+          </w:rPr>
+          <w:t xml:space="preserve">to</w:t>
+        </w:r>
+        <w:r>
+          <w:rPr>
+            <w:rStyle w:val="Hyperlink"/>
+          </w:rPr>
+          <w:t xml:space="preserve"> </w:t>
+        </w:r>
+        <w:r>
+          <w:rPr>
+            <w:rStyle w:val="Hyperlink"/>
+          </w:rPr>
+          <w:t xml:space="preserve">Predict</w:t>
+        </w:r>
+        <w:r>
+          <w:rPr>
+            <w:rStyle w:val="Hyperlink"/>
+          </w:rPr>
+          <w:t xml:space="preserve">?</w:t>
+        </w:r>
+      </w:hyperlink>
+      <w:r>
+        <w:t xml:space="preserve"> </w:t>
       </w:r>
       <w:r>
         <w:rPr>
           <w:iCs/>
           <w:i/>
         </w:rPr>
+        <w:t xml:space="preserve">Trends in Ecology &amp; Evolution</w:t>
+      </w:r>
+      <w:r>
+        <w:t xml:space="preserve">, 36, 520–532.</w:t>
+      </w:r>
+    </w:p>
+    <w:bookmarkEnd w:id="105"/>
+    <w:bookmarkStart w:id="107" w:name="ref-vinod_thermal_2023"/>
+    <w:p>
+      <w:pPr>
+        <w:pStyle w:val="Bibliography"/>
+      </w:pPr>
+      <w:r>
+        <w:t xml:space="preserve">Vinod, N., Slot, M., McGregor, I.R., Ordway, E.M., Smith, M.N., Taylor, T.C.,</w:t>
+      </w:r>
+      <w:r>
         <w:t xml:space="preserve"> </w:t>
       </w:r>
       <w:r>
@@ -9455,13 +8821,87 @@
           <w:iCs/>
           <w:i/>
         </w:rPr>
-        <w:t xml:space="preserve">R</w:t>
+        <w:t xml:space="preserve">et al.</w:t>
+      </w:r>
+      <w:r>
+        <w:t xml:space="preserve"> (2023).</w:t>
+      </w:r>
+      <w:r>
+        <w:t xml:space="preserve"> </w:t>
+      </w:r>
+      <w:hyperlink r:id="rId106">
+        <w:r>
+          <w:rPr>
+            <w:rStyle w:val="Hyperlink"/>
+          </w:rPr>
+          <w:t xml:space="preserve">Thermal sensitivity across forest vertical profiles: Patterns, mechanisms, and ecological implications</w:t>
+        </w:r>
+      </w:hyperlink>
+      <w:r>
+        <w:t xml:space="preserve">.</w:t>
+      </w:r>
+      <w:r>
+        <w:t xml:space="preserve"> </w:t>
       </w:r>
       <w:r>
         <w:rPr>
           <w:iCs/>
           <w:i/>
         </w:rPr>
+        <w:t xml:space="preserve">New Phytologist</w:t>
+      </w:r>
+      <w:r>
+        <w:t xml:space="preserve">, 237, 22–47.</w:t>
+      </w:r>
+    </w:p>
+    <w:bookmarkEnd w:id="107"/>
+    <w:bookmarkStart w:id="109" w:name="ref-vlam_temperature_2014"/>
+    <w:p>
+      <w:pPr>
+        <w:pStyle w:val="Bibliography"/>
+      </w:pPr>
+      <w:r>
+        <w:t xml:space="preserve">Vlam, M., Baker, P.J., Bunyavejchewin, S. &amp; Zuidema, P.A. (2014).</w:t>
+      </w:r>
+      <w:r>
+        <w:t xml:space="preserve"> </w:t>
+      </w:r>
+      <w:hyperlink r:id="rId108">
+        <w:r>
+          <w:rPr>
+            <w:rStyle w:val="Hyperlink"/>
+          </w:rPr>
+          <w:t xml:space="preserve">Temperature and rainfall strongly drive temporal growth variation in</w:t>
+        </w:r>
+        <w:r>
+          <w:rPr>
+            <w:rStyle w:val="Hyperlink"/>
+          </w:rPr>
+          <w:t xml:space="preserve"> </w:t>
+        </w:r>
+        <w:r>
+          <w:rPr>
+            <w:rStyle w:val="Hyperlink"/>
+          </w:rPr>
+          <w:t xml:space="preserve">Asian</w:t>
+        </w:r>
+        <w:r>
+          <w:rPr>
+            <w:rStyle w:val="Hyperlink"/>
+          </w:rPr>
+          <w:t xml:space="preserve"> </w:t>
+        </w:r>
+        <w:r>
+          <w:rPr>
+            <w:rStyle w:val="Hyperlink"/>
+          </w:rPr>
+          <w:t xml:space="preserve">tropical forest trees</w:t>
+        </w:r>
+      </w:hyperlink>
+      <w:r>
+        <w:t xml:space="preserve">.</w:t>
+      </w:r>
+      <w:r>
         <w:t xml:space="preserve"> </w:t>
       </w:r>
       <w:r>
@@ -9469,20 +8909,52 @@
           <w:iCs/>
           <w:i/>
         </w:rPr>
-        <w:t xml:space="preserve">frontend</w:t>
-      </w:r>
-      <w:r>
-        <w:t xml:space="preserve">. Manual.</w:t>
-      </w:r>
-    </w:p>
-    <w:bookmarkEnd w:id="100"/>
-    <w:bookmarkStart w:id="102" w:name="ref-zuidema_tropical_2022"/>
+        <w:t xml:space="preserve">Oecologia</w:t>
+      </w:r>
+      <w:r>
+        <w:t xml:space="preserve">, 174, 1449–1461.</w:t>
+      </w:r>
+    </w:p>
+    <w:bookmarkEnd w:id="109"/>
+    <w:bookmarkStart w:id="111" w:name="ref-williams_deciduousness_2008"/>
     <w:p>
       <w:pPr>
         <w:pStyle w:val="Bibliography"/>
       </w:pPr>
       <w:r>
-        <w:t xml:space="preserve">Zuidema, P.A., Babst, F., Groenendijk, P., Trouet, V., Abiyu, A., Acuña-Soto, R.,</w:t>
+        <w:t xml:space="preserve">Williams, L.J., Bunyavejchewin, S. &amp; Baker, P.J. (2008).</w:t>
+      </w:r>
+      <w:r>
+        <w:t xml:space="preserve"> </w:t>
+      </w:r>
+      <w:hyperlink r:id="rId110">
+        <w:r>
+          <w:rPr>
+            <w:rStyle w:val="Hyperlink"/>
+          </w:rPr>
+          <w:t xml:space="preserve">Deciduousness in a seasonal tropical forest in western</w:t>
+        </w:r>
+        <w:r>
+          <w:rPr>
+            <w:rStyle w:val="Hyperlink"/>
+          </w:rPr>
+          <w:t xml:space="preserve"> </w:t>
+        </w:r>
+        <w:r>
+          <w:rPr>
+            <w:rStyle w:val="Hyperlink"/>
+          </w:rPr>
+          <w:t xml:space="preserve">Thailand</w:t>
+        </w:r>
+        <w:r>
+          <w:rPr>
+            <w:rStyle w:val="Hyperlink"/>
+          </w:rPr>
+          <w:t xml:space="preserve">: Interannual and intraspecific variation in timing, duration and environmental cues</w:t>
+        </w:r>
+      </w:hyperlink>
+      <w:r>
+        <w:t xml:space="preserve">.</w:t>
       </w:r>
       <w:r>
         <w:t xml:space="preserve"> </w:t>
@@ -9492,24 +8964,20 @@
           <w:iCs/>
           <w:i/>
         </w:rPr>
-        <w:t xml:space="preserve">et al.</w:t>
-      </w:r>
-      <w:r>
-        <w:t xml:space="preserve"> (2022).</w:t>
-      </w:r>
-      <w:r>
-        <w:t xml:space="preserve"> </w:t>
-      </w:r>
-      <w:hyperlink r:id="rId101">
-        <w:r>
-          <w:rPr>
-            <w:rStyle w:val="Hyperlink"/>
-          </w:rPr>
-          <w:t xml:space="preserve">Tropical tree growth driven by dry-season climate variability</w:t>
-        </w:r>
-      </w:hyperlink>
-      <w:r>
-        <w:t xml:space="preserve">.</w:t>
+        <w:t xml:space="preserve">Oecologia</w:t>
+      </w:r>
+      <w:r>
+        <w:t xml:space="preserve">, 155, 571–582.</w:t>
+      </w:r>
+    </w:p>
+    <w:bookmarkEnd w:id="111"/>
+    <w:bookmarkStart w:id="112" w:name="ref-wu_whitebox_2022"/>
+    <w:p>
+      <w:pPr>
+        <w:pStyle w:val="Bibliography"/>
+      </w:pPr>
+      <w:r>
+        <w:t xml:space="preserve">Wu, Q. &amp; Brown, A. (2022).</w:t>
       </w:r>
       <w:r>
         <w:t xml:space="preserve"> </w:t>
@@ -9519,15 +8987,107 @@
           <w:iCs/>
           <w:i/>
         </w:rPr>
+        <w:t xml:space="preserve">’Whitebox’: ’</w:t>
+      </w:r>
+      <w:r>
+        <w:rPr>
+          <w:iCs/>
+          <w:i/>
+        </w:rPr>
+        <w:t xml:space="preserve">WhiteboxTools</w:t>
+      </w:r>
+      <w:r>
+        <w:rPr>
+          <w:iCs/>
+          <w:i/>
+        </w:rPr>
+        <w:t xml:space="preserve">’</w:t>
+      </w:r>
+      <w:r>
+        <w:rPr>
+          <w:iCs/>
+          <w:i/>
+        </w:rPr>
+        <w:t xml:space="preserve"> </w:t>
+      </w:r>
+      <w:r>
+        <w:rPr>
+          <w:iCs/>
+          <w:i/>
+        </w:rPr>
+        <w:t xml:space="preserve">R</w:t>
+      </w:r>
+      <w:r>
+        <w:rPr>
+          <w:iCs/>
+          <w:i/>
+        </w:rPr>
+        <w:t xml:space="preserve"> </w:t>
+      </w:r>
+      <w:r>
+        <w:rPr>
+          <w:iCs/>
+          <w:i/>
+        </w:rPr>
+        <w:t xml:space="preserve">frontend</w:t>
+      </w:r>
+      <w:r>
+        <w:t xml:space="preserve">. Manual.</w:t>
+      </w:r>
+    </w:p>
+    <w:bookmarkEnd w:id="112"/>
+    <w:bookmarkStart w:id="114" w:name="ref-zuidema_tropical_2022"/>
+    <w:p>
+      <w:pPr>
+        <w:pStyle w:val="Bibliography"/>
+      </w:pPr>
+      <w:r>
+        <w:t xml:space="preserve">Zuidema, P.A., Babst, F., Groenendijk, P., Trouet, V., Abiyu, A., Acuña-Soto, R.,</w:t>
+      </w:r>
+      <w:r>
+        <w:t xml:space="preserve"> </w:t>
+      </w:r>
+      <w:r>
+        <w:rPr>
+          <w:iCs/>
+          <w:i/>
+        </w:rPr>
+        <w:t xml:space="preserve">et al.</w:t>
+      </w:r>
+      <w:r>
+        <w:t xml:space="preserve"> (2022).</w:t>
+      </w:r>
+      <w:r>
+        <w:t xml:space="preserve"> </w:t>
+      </w:r>
+      <w:hyperlink r:id="rId113">
+        <w:r>
+          <w:rPr>
+            <w:rStyle w:val="Hyperlink"/>
+          </w:rPr>
+          <w:t xml:space="preserve">Tropical tree growth driven by dry-season climate variability</w:t>
+        </w:r>
+      </w:hyperlink>
+      <w:r>
+        <w:t xml:space="preserve">.</w:t>
+      </w:r>
+      <w:r>
+        <w:t xml:space="preserve"> </w:t>
+      </w:r>
+      <w:r>
+        <w:rPr>
+          <w:iCs/>
+          <w:i/>
+        </w:rPr>
         <w:t xml:space="preserve">Nature Geoscience</w:t>
       </w:r>
       <w:r>
         <w:t xml:space="preserve">, 15, 269–276.</w:t>
       </w:r>
     </w:p>
-    <w:bookmarkEnd w:id="102"/>
-    <w:bookmarkEnd w:id="103"/>
-    <w:bookmarkEnd w:id="104"/>
+    <w:bookmarkEnd w:id="114"/>
+    <w:bookmarkEnd w:id="115"/>
+    <w:bookmarkEnd w:id="116"/>
     <w:sectPr>
       <w:footerReference r:id="rId10" w:type="even"/>
       <w:footerReference r:id="rId9" w:type="default"/>

</xml_diff>

<commit_message>
cleaned up intro and half methods
</commit_message>
<xml_diff>
--- a/doc/manuscript_hkk_drought_sensitivity.docx
+++ b/doc/manuscript_hkk_drought_sensitivity.docx
@@ -180,7 +180,7 @@
         <w:t xml:space="preserve">1</w:t>
       </w:r>
       <w:r>
-        <w:t xml:space="preserve">SCBI</w:t>
+        <w:t xml:space="preserve">Smithsonian’s National Zoo and Conservation Biology Institute, Front Royal, VA, USA</w:t>
       </w:r>
       <w:r>
         <w:br/>
@@ -192,7 +192,7 @@
         <w:t xml:space="preserve">2</w:t>
       </w:r>
       <w:r>
-        <w:t xml:space="preserve">SERC</w:t>
+        <w:t xml:space="preserve">Smithsonian Environmental Research Centre, Edgewater, MD, USA</w:t>
       </w:r>
       <w:r>
         <w:br/>
@@ -204,7 +204,7 @@
         <w:t xml:space="preserve">3</w:t>
       </w:r>
       <w:r>
-        <w:t xml:space="preserve">STRI</w:t>
+        <w:t xml:space="preserve">Smithsonian Tropical Research Institute, Panama</w:t>
       </w:r>
       <w:r>
         <w:br/>
@@ -216,7 +216,7 @@
         <w:t xml:space="preserve">4</w:t>
       </w:r>
       <w:r>
-        <w:t xml:space="preserve">National Park, Wildlife and Plant Conservation Department, Thailand</w:t>
+        <w:t xml:space="preserve">National Park, Wildlife and Plant Conservation Department, Bangkok, Thailand</w:t>
       </w:r>
       <w:r>
         <w:br/>
@@ -228,7 +228,7 @@
         <w:t xml:space="preserve">5</w:t>
       </w:r>
       <w:r>
-        <w:t xml:space="preserve">Kasetsart University, Thailand</w:t>
+        <w:t xml:space="preserve">Kasetsart University, Chatuchak, Bangkok, Thailand</w:t>
       </w:r>
     </w:p>
     <w:p>
@@ -421,13 +421,13 @@
         <w:pStyle w:val="FirstParagraph"/>
       </w:pPr>
       <w:r>
-        <w:t xml:space="preserve">The frequency and intensity of droughts are increasing across tropical forests, altering tree demography and its contribution to the land carbon sink.</w:t>
-      </w:r>
-      <w:r>
-        <w:t xml:space="preserve"> </w:t>
-      </w:r>
-      <w:r>
-        <w:t xml:space="preserve">In seasonally dry forests, species adaptations to strong dry seasons might confer drought resistance, but this resistance may be variable with individual microenvironments and across drought events.</w:t>
+        <w:t xml:space="preserve">The frequency and intensity of droughts are increasing across forests worldwide, altering tree demography and its contribution to the land carbon sink.</w:t>
+      </w:r>
+      <w:r>
+        <w:t xml:space="preserve"> </w:t>
+      </w:r>
+      <w:r>
+        <w:t xml:space="preserve">In seasonally dry tropical forests, species adaptations to strong dry seasons might confer drought resistance, but this resistance may be variable with individual microenvironments and across drought events.</w:t>
       </w:r>
       <w:r>
         <w:t xml:space="preserve"> </w:t>
@@ -528,7 +528,7 @@
         <w:t xml:space="preserve"> </w:t>
       </w:r>
       <w:r>
-        <w:t xml:space="preserve">annually and offsets ~20% of anthropogenic fossil fuel emissions</w:t>
+        <w:t xml:space="preserve">annually offsetting ~20% of anthropogenic fossil fuel emissions</w:t>
       </w:r>
       <w:r>
         <w:t xml:space="preserve"> </w:t>
@@ -622,7 +622,7 @@
         <w:t xml:space="preserve"> </w:t>
       </w:r>
       <w:r>
-        <w:t xml:space="preserve">However, the study of tropical tree woody growth responses to drought is inhibited by the fact that few tropical species form rings and long-term annual records are rare</w:t>
+        <w:t xml:space="preserve">However, nuanced study of tropical tree woody growth responses to drought is inhibited by the fact that few tropical species form rings and long-term annual records are rare</w:t>
       </w:r>
       <w:r>
         <w:t xml:space="preserve"> </w:t>
@@ -653,7 +653,7 @@
         <w:t xml:space="preserve"> </w:t>
       </w:r>
       <w:r>
-        <w:t xml:space="preserve">We know that drought characteristics [], species traits, and microenvironment</w:t>
+        <w:t xml:space="preserve">Separate studies have shown that drought characteristics species traits, and microenvironment all affect tree growth responses</w:t>
       </w:r>
       <w:r>
         <w:t xml:space="preserve"> </w:t>
@@ -694,25 +694,13 @@
         <w:t xml:space="preserve">2021)</w:t>
       </w:r>
       <w:r>
-        <w:t xml:space="preserve"> </w:t>
-      </w:r>
-      <w:r>
-        <w:t xml:space="preserve">all affect tree growth responses.</w:t>
-      </w:r>
-      <w:r>
-        <w:t xml:space="preserve"> </w:t>
-      </w:r>
-      <w:r>
-        <w:t xml:space="preserve">However, we know little about their combined effects or potential interactions, which could fundamentally alter our understanding of forest responses to drought.</w:t>
-      </w:r>
-      <w:r>
-        <w:t xml:space="preserve"> </w:t>
-      </w:r>
-      <w:r>
-        <w:t xml:space="preserve"> </w:t>
-      </w:r>
-      <w:r>
-        <w:t xml:space="preserve">Specifically, if drought tolerance is influenced independently by drought characteristics, species traits, and microenvironment, tree drought responses may be conserved, and therefore linearly predictable; for example, a species with low sensitivity to past droughts would be among the least sensitive species in any microhabitat and through any drought.</w:t>
+        <w:t xml:space="preserve">, but we know little about their combined effects or potential interactions, which could fundamentally alter our understanding of forest responses to drought.</w:t>
+      </w:r>
+      <w:r>
+        <w:t xml:space="preserve"> </w:t>
+      </w:r>
+      <w:r>
+        <w:t xml:space="preserve">Specifically, if drought tolerance is influenced independently by drought characteristics, species traits, and microenvironment, tree drought responses may be conserved, and therefore linearly predictable; i.e., a species with low sensitivity to past droughts would have low sensitivity in any microhabitat and through any drought.</w:t>
       </w:r>
       <w:r>
         <w:t xml:space="preserve"> </w:t>
@@ -822,7 +810,7 @@
         <w:t xml:space="preserve"> </w:t>
       </w:r>
       <w:r>
-        <w:t xml:space="preserve">Tree growth responses to drought timing can be more pronounced in seasonally dry tropical forests because of strong seasonality in climate and consequently on photosynthesis, allocation and growth (including dry seasons unfavourable to growth)</w:t>
+        <w:t xml:space="preserve">Tree growth responses to drought timing can be pronounced in seasonally dry tropical forests because of strong seasonality in climate and consequently on photosynthesis, allocation and growth (including dry seasons unfavourable to growth)</w:t>
       </w:r>
       <w:r>
         <w:t xml:space="preserve"> </w:t>
@@ -853,7 +841,7 @@
         <w:t xml:space="preserve"> </w:t>
       </w:r>
       <w:r>
-        <w:t xml:space="preserve">(Here we distinguish dry season from drought; dry season represents hot/dry conditions that are periodic, annual and predictable, droughts are unpredictable and anomalous hot, dry conditions beyond the seasonal expectations.)</w:t>
+        <w:t xml:space="preserve">(Here we distinguish dry season from drought; dry season represents hot/dry conditions that are periodic, annual and predictable, droughts are unpredictable eith anomalous hot, dry conditions relative to seasonal expectations.)</w:t>
       </w:r>
       <w:r>
         <w:t xml:space="preserve"> </w:t>
@@ -1226,9 +1214,6 @@
         <w:t xml:space="preserve"> </w:t>
       </w:r>
       <w:r>
-        <w:t xml:space="preserve">This spectrum of species strategies in seasonally dry forests for demographic stability under hot dry seasons might have distinct consequences for sensitivity, based on drought characteristics.</w:t>
-      </w:r>
-      <w:r>
         <w:t xml:space="preserve"> </w:t>
       </w:r>
       <w:r>
@@ -1271,7 +1256,13 @@
         <w:t xml:space="preserve"> </w:t>
       </w:r>
       <w:r>
-        <w:t xml:space="preserve">Physiologically, trees experience drought stress as a combination of higher evaporative demand and higher thermal stress on leaves, and greater stress on roots because of low soil moisture, leading to greater stress on trees that have exposed crowns</w:t>
+        <w:t xml:space="preserve">Physiologically, trees experience drought stress as a combination of higher evaporative demand and higher thermal stress on leaves, and greater stress on roots because of low soil moisture.</w:t>
+      </w:r>
+      <w:r>
+        <w:t xml:space="preserve"> </w:t>
+      </w:r>
+      <w:r>
+        <w:t xml:space="preserve">This results in greater stress on trees that have exposed crowns</w:t>
       </w:r>
       <w:r>
         <w:t xml:space="preserve"> </w:t>
@@ -1302,7 +1293,7 @@
         <w:t xml:space="preserve"> </w:t>
       </w:r>
       <w:r>
-        <w:t xml:space="preserve">Consequently, larger trees suffer more growth declines during drought</w:t>
+        <w:t xml:space="preserve">Consequently, larger trees, with more exposed crowns, suffer more growth declines during drought</w:t>
       </w:r>
       <w:r>
         <w:t xml:space="preserve"> </w:t>
@@ -1327,13 +1318,10 @@
         <w:t xml:space="preserve">2015)</w:t>
       </w:r>
       <w:r>
-        <w:t xml:space="preserve">; larger trees have more exposed crowns although crown exposure can allow access to light and increase growth in normal years.</w:t>
-      </w:r>
-      <w:r>
-        <w:t xml:space="preserve"> </w:t>
-      </w:r>
-      <w:r>
-        <w:t xml:space="preserve">To some extent trees with belowground investment in larger and deeper root systems, or are in wetter locations have lower growth declines during drought because of continued access to water [].</w:t>
+        <w:t xml:space="preserve">.</w:t>
+      </w:r>
+      <w:r>
+        <w:t xml:space="preserve"> </w:t>
       </w:r>
       <w:r>
         <w:t xml:space="preserve"> </w:t>
@@ -1413,17 +1401,23 @@
         <w:t xml:space="preserve"> </w:t>
       </w:r>
       <w:r>
-        <w:t xml:space="preserve">(</w:t>
-      </w:r>
-      <w:r>
-        <w:rPr>
-          <w:bCs/>
-          <w:b/>
-        </w:rPr>
-        <w:t xml:space="preserve">zuleta?</w:t>
-      </w:r>
-      <w:r>
-        <w:t xml:space="preserve">)</w:t>
+        <w:t xml:space="preserve">(Zuleta</w:t>
+      </w:r>
+      <w:r>
+        <w:t xml:space="preserve"> </w:t>
+      </w:r>
+      <w:r>
+        <w:rPr>
+          <w:iCs/>
+          <w:i/>
+        </w:rPr>
+        <w:t xml:space="preserve">et al.</w:t>
+      </w:r>
+      <w:r>
+        <w:t xml:space="preserve"> </w:t>
+      </w:r>
+      <w:r>
+        <w:t xml:space="preserve">2017)</w:t>
       </w:r>
       <w:r>
         <w:t xml:space="preserve"> </w:t>
@@ -1435,7 +1429,7 @@
         <w:t xml:space="preserve"> </w:t>
       </w:r>
       <w:r>
-        <w:t xml:space="preserve">Finally, distribution of evergreen species covarying with soil moisture</w:t>
+        <w:t xml:space="preserve">Finally, species strategies may constrain tree light and water microenvironments; e.g. evergreen species can covary with soil moisture</w:t>
       </w:r>
       <w:r>
         <w:t xml:space="preserve"> </w:t>
@@ -1460,19 +1454,16 @@
         <w:t xml:space="preserve">2021)</w:t>
       </w:r>
       <w:r>
-        <w:t xml:space="preserve"> </w:t>
-      </w:r>
-      <w:r>
-        <w:t xml:space="preserve">and potentially affecting survival and growth.</w:t>
-      </w:r>
-      <w:r>
-        <w:t xml:space="preserve"> </w:t>
-      </w:r>
-      <w:r>
-        <w:t xml:space="preserve"> </w:t>
-      </w:r>
-      <w:r>
-        <w:t xml:space="preserve">Drought characteristics may positively or negatively interfere with these evolutionary and physiological strategies, leading to consistent or heterogenous sensitivities across drought events.</w:t>
+        <w:t xml:space="preserve">, shade tolerant and understory species may be rarely exposed to hot/dry air.</w:t>
+      </w:r>
+      <w:r>
+        <w:t xml:space="preserve"> </w:t>
+      </w:r>
+      <w:r>
+        <w:t xml:space="preserve"> </w:t>
+      </w:r>
+      <w:r>
+        <w:t xml:space="preserve">Whether drought characteristics interfere positively or negatively with these evolutionary and physiological strategies and whether it leads to consistent or heterogenous sensitivities across drought events is as yet unknown.</w:t>
       </w:r>
       <w:r>
         <w:br/>
@@ -4225,6 +4216,20 @@
         <w:pStyle w:val="BodyText"/>
       </w:pPr>
       <w:r>
+        <w:rPr>
+          <w:iCs/>
+          <w:i/>
+          <w:bCs/>
+          <w:b/>
+        </w:rPr>
+        <w:t xml:space="preserve">Calculating annualised growth increments</w:t>
+      </w:r>
+    </w:p>
+    <w:p>
+      <w:pPr>
+        <w:pStyle w:val="BodyText"/>
+      </w:pPr>
+      <w:r>
         <w:t xml:space="preserve">Using the late wet/early dry dendrometer band censuses, we calculated annualised growth for each year for each tree.</w:t>
       </w:r>
       <w:r>
@@ -4237,13 +4242,81 @@
         <w:t xml:space="preserve"> </w:t>
       </w:r>
       <w:r>
-        <w:t xml:space="preserve">We used the raw window size measurements combined with the diameter at breast height (DBH) measurement at installation to calculate diameter at each dendroband census using standard equations that uses the chord across the measurement window to estimate the arc, assuming a circular cross section[condit].</w:t>
-      </w:r>
-      <w:r>
-        <w:t xml:space="preserve"> </w:t>
-      </w:r>
-      <w:r>
-        <w:t xml:space="preserve">Since this was dependent on the diameter measurement at installation, we used a direct measurement at the time of installation if it was available.</w:t>
+        <w:t xml:space="preserve">We used the raw window size measurements combined with the diameter measurement at installation</w:t>
+      </w:r>
+      <w:r>
+        <w:t xml:space="preserve"> </w:t>
+      </w:r>
+      <m:oMath>
+        <m:d>
+          <m:dPr>
+            <m:begChr m:val="("/>
+            <m:endChr m:val=")"/>
+            <m:sepChr m:val=""/>
+            <m:grow/>
+          </m:dPr>
+          <m:e>
+            <m:r>
+              <m:t>d</m:t>
+            </m:r>
+            <m:r>
+              <m:t>i</m:t>
+            </m:r>
+            <m:sSub>
+              <m:e>
+                <m:r>
+                  <m:t>a</m:t>
+                </m:r>
+              </m:e>
+              <m:sub>
+                <m:r>
+                  <m:t>1</m:t>
+                </m:r>
+              </m:sub>
+            </m:sSub>
+          </m:e>
+        </m:d>
+      </m:oMath>
+      <w:r>
+        <w:t xml:space="preserve"> </w:t>
+      </w:r>
+      <w:r>
+        <w:t xml:space="preserve">to calculate diameter at each dendroband census using standard equations that uses the chord across the measurement window to estimate the arc, assuming a circular cross section[condit].</w:t>
+      </w:r>
+      <w:r>
+        <w:t xml:space="preserve"> </w:t>
+      </w:r>
+      <w:r>
+        <w:t xml:space="preserve">We used a direct measurement of</w:t>
+      </w:r>
+      <w:r>
+        <w:t xml:space="preserve"> </w:t>
+      </w:r>
+      <m:oMath>
+        <m:r>
+          <m:t>d</m:t>
+        </m:r>
+        <m:r>
+          <m:t>i</m:t>
+        </m:r>
+        <m:sSub>
+          <m:e>
+            <m:r>
+              <m:t>a</m:t>
+            </m:r>
+          </m:e>
+          <m:sub>
+            <m:r>
+              <m:t>1</m:t>
+            </m:r>
+          </m:sub>
+        </m:sSub>
+      </m:oMath>
+      <w:r>
+        <w:t xml:space="preserve"> </w:t>
+      </w:r>
+      <w:r>
+        <w:t xml:space="preserve">at the time of installation if it was available.</w:t>
       </w:r>
       <w:r>
         <w:t xml:space="preserve"> </w:t>
@@ -4411,9 +4484,11 @@
       <w:r>
         <w:t xml:space="preserve">).</w:t>
       </w:r>
-      <w:r>
-        <w:t xml:space="preserve"> </w:t>
-      </w:r>
+    </w:p>
+    <w:p>
+      <w:pPr>
+        <w:pStyle w:val="BodyText"/>
+      </w:pPr>
       <w:r>
         <w:t xml:space="preserve">To ensure that the data did not smooth over multiple years, we excluded increment measures with missing values for</w:t>
       </w:r>
@@ -4462,7 +4537,7 @@
         <w:t xml:space="preserve">We repeated the same steps using annual tape measurements made on each dendrobanded tree at each census and removed dendroband measurements that had low agreement with these annualised increments calculated from tape measurements.</w:t>
       </w:r>
       <w:r>
-        <w:br/>
+        <w:t xml:space="preserve"> </w:t>
       </w:r>
       <w:r>
         <w:t xml:space="preserve">Finally, we excluded trees with negative increments over the whole timeseries, and included only species that had at least 10 individuals, resulting in a final dataset of 1820 individuals across 30 species.</w:t>
@@ -4565,37 +4640,68 @@
         <w:pStyle w:val="BodyText"/>
       </w:pPr>
       <w:r>
-        <w:t xml:space="preserve">Combining the growth timeseries from dendrometer band measurements with climatic information, we identified two drought years of interest - 2010 and 2015.</w:t>
-      </w:r>
-      <w:r>
-        <w:t xml:space="preserve"> </w:t>
-      </w:r>
-      <w:r>
-        <w:t xml:space="preserve">To identify drought years, we identified years with low plot-level growth rate and combined this with information on ENSO events that affected the landscape.</w:t>
-      </w:r>
-      <w:r>
-        <w:t xml:space="preserve"> </w:t>
-      </w:r>
-      <w:r>
-        <w:t xml:space="preserve">We chose to identify the years starting from the timeseries, instead of directly using climate variables and their deviation because drought definitions vary widely, and drought characterisation of a year can vary based on the definition selected.</w:t>
-      </w:r>
-      <w:r>
-        <w:t xml:space="preserve"> </w:t>
-      </w:r>
-      <w:r>
-        <w:t xml:space="preserve">Moreover, broad definitions based on climate variables (often not measured at the location), may not capture ecological realities within the plot.</w:t>
-      </w:r>
-      <w:r>
-        <w:t xml:space="preserve"> </w:t>
-      </w:r>
-      <w:r>
-        <w:t xml:space="preserve">Out of the two years with low plot-level growth, 2010 was a moderate ENSO event while 2015 was a very strong ENSO event.</w:t>
-      </w:r>
-      <w:r>
-        <w:t xml:space="preserve"> </w:t>
-      </w:r>
-      <w:r>
-        <w:t xml:space="preserve">These years also corresponded with expert knowledge of major droughts that affected the region.</w:t>
+        <w:t xml:space="preserve">We identified drought years of interest in the dendroband timeseries - 2010 and 2015 - by examining two drought indices and corroborating with plot-level ecological responses and expert information.</w:t>
+      </w:r>
+      <w:r>
+        <w:t xml:space="preserve"> </w:t>
+      </w:r>
+      <w:r>
+        <w:t xml:space="preserve">Within the dendroband timeseries, two ENSO events had occurred; 2010 was a moderate ENSO event while 2015 was a very strong ENSO event [REF].</w:t>
+      </w:r>
+      <w:r>
+        <w:t xml:space="preserve"> </w:t>
+      </w:r>
+      <w:r>
+        <w:t xml:space="preserve"> </w:t>
+      </w:r>
+      <w:r>
+        <w:t xml:space="preserve">We also used the SPEIbase dataset</w:t>
+      </w:r>
+      <w:r>
+        <w:t xml:space="preserve"> </w:t>
+      </w:r>
+      <w:r>
+        <w:t xml:space="preserve">(Vicente-Serrano</w:t>
+      </w:r>
+      <w:r>
+        <w:t xml:space="preserve"> </w:t>
+      </w:r>
+      <w:r>
+        <w:rPr>
+          <w:iCs/>
+          <w:i/>
+        </w:rPr>
+        <w:t xml:space="preserve">et al.</w:t>
+      </w:r>
+      <w:r>
+        <w:t xml:space="preserve"> </w:t>
+      </w:r>
+      <w:r>
+        <w:t xml:space="preserve">2010)</w:t>
+      </w:r>
+      <w:r>
+        <w:t xml:space="preserve"> </w:t>
+      </w:r>
+      <w:r>
+        <w:t xml:space="preserve">to calculate the Standardised Precipitation-Evapotranspiration Index, a drought severity index, calculated at the monthly scale.</w:t>
+      </w:r>
+      <w:r>
+        <w:t xml:space="preserve"> </w:t>
+      </w:r>
+      <w:r>
+        <w:t xml:space="preserve">Defining drought as periods with two or more consecutive months with SPEI &lt; -1 also resulted in 2010 and 2015 as drought events.</w:t>
+      </w:r>
+      <w:r>
+        <w:t xml:space="preserve"> </w:t>
+      </w:r>
+      <w:r>
+        <w:t xml:space="preserve">These years also corresponded with expert knowledge of major droughts that affected the region as well as with plot-level growth declines in the timeseries.</w:t>
+      </w:r>
+      <w:r>
+        <w:t xml:space="preserve"> </w:t>
+      </w:r>
+      <w:r>
+        <w:t xml:space="preserve"> </w:t>
       </w:r>
       <w:r>
         <w:t xml:space="preserve"> </w:t>
@@ -4621,7 +4727,7 @@
         <w:t xml:space="preserve"> </w:t>
       </w:r>
       <w:r>
-        <w:t xml:space="preserve">We first calculated daily values of Vapour Pressure Deficit using the equation</w:t>
+        <w:t xml:space="preserve">We first calculated daily values of Vapour Pressure Deficit (VPD) using the equation</w:t>
       </w:r>
     </w:p>
     <w:p>
@@ -4633,6 +4739,21 @@
           <m:jc m:val="center"/>
         </m:oMathParaPr>
         <m:oMath>
+          <m:r>
+            <m:t>V</m:t>
+          </m:r>
+          <m:r>
+            <m:t>P</m:t>
+          </m:r>
+          <m:r>
+            <m:t>D</m:t>
+          </m:r>
+          <m:r>
+            <m:rPr>
+              <m:sty m:val="p"/>
+            </m:rPr>
+            <m:t>=</m:t>
+          </m:r>
           <m:r>
             <m:t>0.6108</m:t>
           </m:r>
@@ -4819,52 +4940,225 @@
         <w:t xml:space="preserve"> </w:t>
       </w:r>
       <w:r>
-        <w:t xml:space="preserve">Finally, we calculated the long-term mean for each variable as the mean of the values of the rolling mean across all years of the dendroband measurements, and the standard error around this mean.</w:t>
-      </w:r>
-      <w:r>
-        <w:t xml:space="preserve"> </w:t>
-      </w:r>
-      <w:r>
-        <w:t xml:space="preserve">We also used the SPEIbase dataset</w:t>
-      </w:r>
-      <w:r>
-        <w:t xml:space="preserve"> </w:t>
-      </w:r>
-      <w:r>
-        <w:t xml:space="preserve">(Vicente-Serrano</w:t>
-      </w:r>
-      <w:r>
-        <w:t xml:space="preserve"> </w:t>
-      </w:r>
-      <w:r>
-        <w:rPr>
-          <w:iCs/>
-          <w:i/>
-        </w:rPr>
-        <w:t xml:space="preserve">et al.</w:t>
-      </w:r>
-      <w:r>
-        <w:t xml:space="preserve"> </w:t>
-      </w:r>
-      <w:r>
-        <w:t xml:space="preserve">2010)</w:t>
-      </w:r>
-      <w:r>
-        <w:t xml:space="preserve"> </w:t>
-      </w:r>
-      <w:r>
-        <w:t xml:space="preserve">to calculate the Standardised Precipitation-Evapotranspiration Index, a drought severity index, calculated at the monthly scale.</w:t>
-      </w:r>
-      <w:r>
-        <w:t xml:space="preserve"> </w:t>
-      </w:r>
-      <w:r>
-        <w:t xml:space="preserve">We report monthly SPEI for the two drought years along with long-term mean SPEI for each month.</w:t>
+        <w:t xml:space="preserve">Finally, we calculated the anomaly for each variable on each day of 2010 and 2015 from the long-term expectation as</w:t>
       </w:r>
     </w:p>
     <w:p>
       <w:pPr>
         <w:pStyle w:val="BodyText"/>
+      </w:pPr>
+      <m:oMathPara>
+        <m:oMathParaPr>
+          <m:jc m:val="center"/>
+        </m:oMathParaPr>
+        <m:oMath>
+          <m:r>
+            <m:t>a</m:t>
+          </m:r>
+          <m:r>
+            <m:t>n</m:t>
+          </m:r>
+          <m:r>
+            <m:t>o</m:t>
+          </m:r>
+          <m:r>
+            <m:t>m</m:t>
+          </m:r>
+          <m:r>
+            <m:t>a</m:t>
+          </m:r>
+          <m:r>
+            <m:t>l</m:t>
+          </m:r>
+          <m:r>
+            <m:t>y</m:t>
+          </m:r>
+          <m:r>
+            <m:rPr>
+              <m:sty m:val="p"/>
+            </m:rPr>
+            <m:t>=</m:t>
+          </m:r>
+          <m:f>
+            <m:fPr>
+              <m:type m:val="bar"/>
+            </m:fPr>
+            <m:num>
+              <m:r>
+                <m:t>r</m:t>
+              </m:r>
+              <m:r>
+                <m:t>o</m:t>
+              </m:r>
+              <m:r>
+                <m:t>l</m:t>
+              </m:r>
+              <m:r>
+                <m:t>l</m:t>
+              </m:r>
+              <m:r>
+                <m:t>i</m:t>
+              </m:r>
+              <m:r>
+                <m:t>n</m:t>
+              </m:r>
+              <m:r>
+                <m:t>g</m:t>
+              </m:r>
+              <m:r>
+                <m:rPr>
+                  <m:sty m:val="p"/>
+                </m:rPr>
+                <m:t>.</m:t>
+              </m:r>
+              <m:r>
+                <m:t>m</m:t>
+              </m:r>
+              <m:r>
+                <m:t>e</m:t>
+              </m:r>
+              <m:r>
+                <m:t>a</m:t>
+              </m:r>
+              <m:r>
+                <m:t>n</m:t>
+              </m:r>
+              <m:r>
+                <m:rPr>
+                  <m:sty m:val="p"/>
+                </m:rPr>
+                <m:t>−</m:t>
+              </m:r>
+              <m:r>
+                <m:t>r</m:t>
+              </m:r>
+              <m:r>
+                <m:t>o</m:t>
+              </m:r>
+              <m:r>
+                <m:t>l</m:t>
+              </m:r>
+              <m:r>
+                <m:t>l</m:t>
+              </m:r>
+              <m:r>
+                <m:t>i</m:t>
+              </m:r>
+              <m:r>
+                <m:t>n</m:t>
+              </m:r>
+              <m:r>
+                <m:t>g</m:t>
+              </m:r>
+              <m:r>
+                <m:rPr>
+                  <m:sty m:val="p"/>
+                </m:rPr>
+                <m:t>.</m:t>
+              </m:r>
+              <m:r>
+                <m:t>m</m:t>
+              </m:r>
+              <m:r>
+                <m:t>e</m:t>
+              </m:r>
+              <m:r>
+                <m:t>a</m:t>
+              </m:r>
+              <m:sSub>
+                <m:e>
+                  <m:r>
+                    <m:t>n</m:t>
+                  </m:r>
+                </m:e>
+                <m:sub>
+                  <m:r>
+                    <m:t>l</m:t>
+                  </m:r>
+                  <m:r>
+                    <m:t>o</m:t>
+                  </m:r>
+                  <m:r>
+                    <m:t>n</m:t>
+                  </m:r>
+                  <m:r>
+                    <m:t>g</m:t>
+                  </m:r>
+                  <m:r>
+                    <m:rPr>
+                      <m:sty m:val="p"/>
+                    </m:rPr>
+                    <m:t>−</m:t>
+                  </m:r>
+                  <m:r>
+                    <m:t>t</m:t>
+                  </m:r>
+                  <m:r>
+                    <m:t>e</m:t>
+                  </m:r>
+                  <m:r>
+                    <m:t>r</m:t>
+                  </m:r>
+                  <m:r>
+                    <m:t>m</m:t>
+                  </m:r>
+                </m:sub>
+              </m:sSub>
+            </m:num>
+            <m:den>
+              <m:r>
+                <m:t>r</m:t>
+              </m:r>
+              <m:r>
+                <m:t>o</m:t>
+              </m:r>
+              <m:r>
+                <m:t>l</m:t>
+              </m:r>
+              <m:r>
+                <m:t>l</m:t>
+              </m:r>
+              <m:r>
+                <m:t>i</m:t>
+              </m:r>
+              <m:r>
+                <m:t>n</m:t>
+              </m:r>
+              <m:r>
+                <m:t>g</m:t>
+              </m:r>
+              <m:r>
+                <m:rPr>
+                  <m:sty m:val="p"/>
+                </m:rPr>
+                <m:t>.</m:t>
+              </m:r>
+              <m:r>
+                <m:t>m</m:t>
+              </m:r>
+              <m:r>
+                <m:t>e</m:t>
+              </m:r>
+              <m:r>
+                <m:t>a</m:t>
+              </m:r>
+              <m:r>
+                <m:t>n</m:t>
+              </m:r>
+              <m:r>
+                <m:t>s</m:t>
+              </m:r>
+              <m:r>
+                <m:t>d</m:t>
+              </m:r>
+            </m:den>
+          </m:f>
+        </m:oMath>
+      </m:oMathPara>
+    </w:p>
+    <w:p>
+      <w:pPr>
+        <w:pStyle w:val="FirstParagraph"/>
       </w:pPr>
       <w:r>
         <w:rPr>
@@ -7131,7 +7425,20 @@
         <w:t xml:space="preserve"> </w:t>
       </w:r>
       <w:r>
-        <w:t xml:space="preserve">2021)</w:t>
+        <w:t xml:space="preserve">2021;</w:t>
+      </w:r>
+      <w:r>
+        <w:t xml:space="preserve"> </w:t>
+      </w:r>
+      <w:r>
+        <w:rPr>
+          <w:bCs/>
+          <w:b/>
+        </w:rPr>
+        <w:t xml:space="preserve">oliviera?</w:t>
+      </w:r>
+      <w:r>
+        <w:t xml:space="preserve">)</w:t>
       </w:r>
       <w:r>
         <w:t xml:space="preserve">.</w:t>
@@ -7407,6 +7714,9 @@
         <w:t xml:space="preserve"> </w:t>
       </w:r>
       <w:r>
+        <w:t xml:space="preserve"> </w:t>
+      </w:r>
+      <w:r>
         <w:t xml:space="preserve">More inclusive frameworks for drought responses like</w:t>
       </w:r>
       <w:r>
@@ -7435,7 +7745,7 @@
         <w:t xml:space="preserve"> </w:t>
       </w:r>
       <w:r>
-        <w:t xml:space="preserve">encompass ecological complexity and covarying traits with environment like, but they also consistent sensitivity of individual trees across events.</w:t>
+        <w:t xml:space="preserve">(on mortality) encompass ecological complexity and covarying traits with environment like, but they assume consistent sensitivity of individual trees across events.</w:t>
       </w:r>
       <w:r>
         <w:t xml:space="preserve"> </w:t>
@@ -7534,7 +7844,7 @@
       </w:r>
     </w:p>
     <w:bookmarkEnd w:id="56"/>
-    <w:bookmarkStart w:id="138" w:name="references"/>
+    <w:bookmarkStart w:id="140" w:name="references"/>
     <w:p>
       <w:pPr>
         <w:pStyle w:val="Heading1"/>
@@ -7543,7 +7853,7 @@
         <w:t xml:space="preserve">References</w:t>
       </w:r>
     </w:p>
-    <w:bookmarkStart w:id="137" w:name="refs"/>
+    <w:bookmarkStart w:id="139" w:name="refs"/>
     <w:bookmarkStart w:id="58" w:name="ref-aguirre-gutiérrez_functional_2022"/>
     <w:p>
       <w:pPr>
@@ -10220,18 +10530,67 @@
       </w:r>
     </w:p>
     <w:bookmarkEnd w:id="134"/>
-    <w:bookmarkStart w:id="136" w:name="ref-zweifel_are_2016"/>
+    <w:bookmarkStart w:id="136" w:name="ref-zuleta_droughtinduced_2017"/>
     <w:p>
       <w:pPr>
         <w:pStyle w:val="Bibliography"/>
       </w:pPr>
       <w:r>
+        <w:t xml:space="preserve">Zuleta, D., Duque, A., Cardenas, D., Muller-Landau, H.C. &amp; Davies, S.J. (2017).</w:t>
+      </w:r>
+      <w:r>
+        <w:t xml:space="preserve"> </w:t>
+      </w:r>
+      <w:hyperlink r:id="rId135">
+        <w:r>
+          <w:rPr>
+            <w:rStyle w:val="Hyperlink"/>
+          </w:rPr>
+          <w:t xml:space="preserve">Drought-induced mortality patterns and rapid biomass recovery in a terra firme forest in the</w:t>
+        </w:r>
+        <w:r>
+          <w:rPr>
+            <w:rStyle w:val="Hyperlink"/>
+          </w:rPr>
+          <w:t xml:space="preserve"> </w:t>
+        </w:r>
+        <w:r>
+          <w:rPr>
+            <w:rStyle w:val="Hyperlink"/>
+          </w:rPr>
+          <w:t xml:space="preserve">Colombian Amazon</w:t>
+        </w:r>
+      </w:hyperlink>
+      <w:r>
+        <w:t xml:space="preserve">.</w:t>
+      </w:r>
+      <w:r>
+        <w:t xml:space="preserve"> </w:t>
+      </w:r>
+      <w:r>
+        <w:rPr>
+          <w:iCs/>
+          <w:i/>
+        </w:rPr>
+        <w:t xml:space="preserve">Ecology</w:t>
+      </w:r>
+      <w:r>
+        <w:t xml:space="preserve">, 98, 2538–2546.</w:t>
+      </w:r>
+    </w:p>
+    <w:bookmarkEnd w:id="136"/>
+    <w:bookmarkStart w:id="138" w:name="ref-zweifel_are_2016"/>
+    <w:p>
+      <w:pPr>
+        <w:pStyle w:val="Bibliography"/>
+      </w:pPr>
+      <w:r>
         <w:t xml:space="preserve">Zweifel, R., Haeni, M., Buchmann, N. &amp; Eugster, W. (2016).</w:t>
       </w:r>
       <w:r>
         <w:t xml:space="preserve"> </w:t>
       </w:r>
-      <w:hyperlink r:id="rId135">
+      <w:hyperlink r:id="rId137">
         <w:r>
           <w:rPr>
             <w:rStyle w:val="Hyperlink"/>
@@ -10253,9 +10612,9 @@
         <w:t xml:space="preserve">, 211, 839–849.</w:t>
       </w:r>
     </w:p>
-    <w:bookmarkEnd w:id="136"/>
-    <w:bookmarkEnd w:id="137"/>
     <w:bookmarkEnd w:id="138"/>
+    <w:bookmarkEnd w:id="139"/>
+    <w:bookmarkEnd w:id="140"/>
     <w:sectPr>
       <w:footerReference r:id="rId10" w:type="even"/>
       <w:footerReference r:id="rId9" w:type="default"/>

</xml_diff>

<commit_message>
results done, acknowledgements draft
need to add supplementary figures
</commit_message>
<xml_diff>
--- a/doc/manuscript_hkk_drought_sensitivity.docx
+++ b/doc/manuscript_hkk_drought_sensitivity.docx
@@ -6589,7 +6589,7 @@
         <w:pStyle w:val="FirstParagraph"/>
       </w:pPr>
       <w:r>
-        <w:t xml:space="preserve">The two droughts analysed had distinct temporal climatic characteristics, with 2010 primarily a dry season drought and 2015 a wet-season drought (Fig 1).</w:t>
+        <w:t xml:space="preserve">The two droughts analysed had distinct temporal climatic characteristics, with 2010 primarily a dry season drought and 2015 a wet-season drought (Table 1, Fig 1).</w:t>
       </w:r>
       <w:r>
         <w:t xml:space="preserve"> </w:t>
@@ -6752,7 +6752,7 @@
         <w:t xml:space="preserve"> </w:t>
       </w:r>
       <w:r>
-        <w:t xml:space="preserve">Besides decrease in magnitude of growth, the proportion of trees with negative growth was also higher in the drought years.</w:t>
+        <w:t xml:space="preserve">Besides decrease in magnitude of growth, the proportion of trees with negative growth was also higher in the drought years (Fig S–).</w:t>
       </w:r>
       <w:r>
         <w:t xml:space="preserve"> </w:t>
@@ -6984,7 +6984,7 @@
         <w:t xml:space="preserve"> </w:t>
       </w:r>
       <w:r>
-        <w:t xml:space="preserve">Species median sensitivities in 2010 and 2015 were not correlated with each other (Pearson’s correlation coefficient r = 0.11, p = 0.57) but on average had lower mean and median sensitivities in 2015 than in 2010, in alignment with median sensitivities across all trees.</w:t>
+        <w:t xml:space="preserve">Species median sensitivities in 2010 and 2015 were not correlated with each other (Pearson’s correlation coefficient r = 0.11, p = 0.57, Fig S–) but on average had lower mean and median sensitivities in 2015 than in 2010 (Fig S–), in alignment with median sensitivities across all trees.</w:t>
       </w:r>
       <w:r>
         <w:t xml:space="preserve"> </w:t>
@@ -7020,7 +7020,7 @@
         <w:pStyle w:val="FirstParagraph"/>
       </w:pPr>
       <w:r>
-        <w:t xml:space="preserve">The effect of TWI on sensitivity was different in 2010 and 2015, with 2015 effects interacting with deciduousness.</w:t>
+        <w:t xml:space="preserve">The effect of wetness on sensitivity was different in 2010 and 2015, with 2015 effects interacting with deciduousness.</w:t>
       </w:r>
       <w:r>
         <w:t xml:space="preserve"> </w:t>
@@ -7185,7 +7185,7 @@
         <w:t xml:space="preserve"> </w:t>
       </w:r>
       <w:r>
-        <w:t xml:space="preserve">Controlling for this direct effect of exposure, the effect of exposure, the remaining effect of size</w:t>
+        <w:t xml:space="preserve">Controlling for this direct effect of exposure, the remaining effect of size</w:t>
       </w:r>
       <w:r>
         <w:t xml:space="preserve"> </w:t>
@@ -7310,25 +7310,25 @@
         <w:t xml:space="preserve"> </w:t>
       </w:r>
       <w:r>
-        <w:t xml:space="preserve">Comparing across droughts, we found that despite the shorter duration of drought conditions, the wet-season drought elicited stronger responses across trees, but especially so for deciduous species that are expected to have stronger seasonality in growth phenology.</w:t>
-      </w:r>
-      <w:r>
-        <w:t xml:space="preserve"> </w:t>
-      </w:r>
-      <w:r>
-        <w:t xml:space="preserve">Interestingly, in the wet-season drought, we also show that evergreen and deciduous species had divergent responses along a wetness gradient; evergreen trees fared better and deciduous species suffered worse declines in wetter sites.</w:t>
-      </w:r>
-      <w:r>
-        <w:t xml:space="preserve"> </w:t>
-      </w:r>
-      <w:r>
-        <w:t xml:space="preserve">Further, besides consistent negative effects of crown exposure, we found that the drivers of variation among species and individuals in drought sensitivity were dissimilar between the drought events.</w:t>
-      </w:r>
-      <w:r>
-        <w:t xml:space="preserve"> </w:t>
-      </w:r>
-      <w:r>
-        <w:t xml:space="preserve">Water availability buffered exposure-associated growth declines through different mechanisms in the two different droughts - larger trees (with likely deeper roots) in the dry-season drought and trees in wetter sites in the wet-season drought suffered smaller declines in growth.</w:t>
+        <w:t xml:space="preserve">Comparing across droughts, we found that despite the shorter duration of drought conditions, the wet-season drought elicited stronger responses across trees, but especially so for deciduous species that are expected to have stronger seasonality in growth phenology (Fig 3).</w:t>
+      </w:r>
+      <w:r>
+        <w:t xml:space="preserve"> </w:t>
+      </w:r>
+      <w:r>
+        <w:t xml:space="preserve">Interestingly, in the wet-season drought, we also show that evergreen and deciduous species had divergent responses along a wetness gradient; evergreen trees fared better and deciduous species suffered worse declines in wetter sites (Fig 3b, Fig 4b).</w:t>
+      </w:r>
+      <w:r>
+        <w:t xml:space="preserve"> </w:t>
+      </w:r>
+      <w:r>
+        <w:t xml:space="preserve">Further, besides consistent negative effects of crown exposure, we found that the drivers of variation among species and individuals in drought sensitivity were dissimilar between the drought events (Fig 4a).</w:t>
+      </w:r>
+      <w:r>
+        <w:t xml:space="preserve"> </w:t>
+      </w:r>
+      <w:r>
+        <w:t xml:space="preserve">Water availability buffered exposure-associated growth declines through different mechanisms in the two different droughts - larger trees (with likely deeper roots) in the dry-season drought and trees in wetter sites in the wet-season drought suffered smaller declines in growth (Fig 5).</w:t>
       </w:r>
       <w:r>
         <w:t xml:space="preserve"> </w:t>
@@ -7841,31 +7841,25 @@
         <w:pStyle w:val="FirstParagraph"/>
       </w:pPr>
       <w:r>
-        <w:t xml:space="preserve">Huai Kha Khaeng forest monitoring team.</w:t>
+        <w:t xml:space="preserve">We acknowledge the continued contributions of the Huai Kha Khaeng forest monitoring team in collecting data and maintaining the dendrometer bands.</w:t>
+      </w:r>
+      <w:r>
+        <w:t xml:space="preserve"> </w:t>
+      </w:r>
+      <w:r>
+        <w:t xml:space="preserve">Ekaphan Kraichak and Kanisorn Chowtiwuttakorn helped with procuring elevation and climate datasets.</w:t>
+      </w:r>
+      <w:r>
+        <w:t xml:space="preserve"> </w:t>
+      </w:r>
+      <w:r>
+        <w:t xml:space="preserve">Jose Medina-Vega, Valentine Herrmann and Eugenie Mas provided input on improving analyses.</w:t>
       </w:r>
       <w:r>
         <w:br/>
       </w:r>
       <w:r>
-        <w:t xml:space="preserve">Ekaphan Kraichak, Kanisorn Chowtiwuttakorn.</w:t>
-      </w:r>
-      <w:r>
-        <w:br/>
-      </w:r>
-      <w:r>
-        <w:t xml:space="preserve">Jose Medina-Vega, Valentine Herrmann, Eugenie Mas.</w:t>
-      </w:r>
-      <w:r>
-        <w:t xml:space="preserve"> </w:t>
-      </w:r>
-      <w:r>
-        <w:t xml:space="preserve">Smithsonian Institution Postdoctoral Fellowship.</w:t>
-      </w:r>
-      <w:r>
-        <w:t xml:space="preserve"> </w:t>
-      </w:r>
-      <w:r>
-        <w:t xml:space="preserve">ForestGEO Analytical Workshop, Asia 2024.</w:t>
+        <w:t xml:space="preserve">KA was supported by the Smithsonian Institution Postdoctoral Fellowship and the ForestGEO Analytical Workshop, Asia 2024 in completing this work.</w:t>
       </w:r>
     </w:p>
     <w:bookmarkEnd w:id="53"/>
@@ -7878,49 +7872,79 @@
         <w:t xml:space="preserve">Competing interests</w:t>
       </w:r>
     </w:p>
+    <w:p>
+      <w:r>
+        <w:br w:type="page"/>
+      </w:r>
+    </w:p>
     <w:bookmarkEnd w:id="54"/>
-    <w:bookmarkStart w:id="55" w:name="author-contributions"/>
+    <w:bookmarkStart w:id="138" w:name="references"/>
     <w:p>
       <w:pPr>
         <w:pStyle w:val="Heading1"/>
       </w:pPr>
       <w:r>
-        <w:t xml:space="preserve">Author contributions</w:t>
-      </w:r>
-    </w:p>
-    <w:bookmarkEnd w:id="55"/>
-    <w:bookmarkStart w:id="56" w:name="data-availability"/>
-    <w:p>
-      <w:pPr>
-        <w:pStyle w:val="Heading1"/>
-      </w:pPr>
-      <w:r>
-        <w:t xml:space="preserve">Data availability</w:t>
-      </w:r>
-    </w:p>
-    <w:p>
-      <w:r>
-        <w:br w:type="page"/>
+        <w:t xml:space="preserve">References</w:t>
+      </w:r>
+    </w:p>
+    <w:bookmarkStart w:id="137" w:name="refs"/>
+    <w:bookmarkStart w:id="56" w:name="ref-aguirre-gutiérrez_functional_2022"/>
+    <w:p>
+      <w:pPr>
+        <w:pStyle w:val="Bibliography"/>
+      </w:pPr>
+      <w:r>
+        <w:t xml:space="preserve">Aguirre-Gutiérrez, J., Berenguer, E., Oliveras Menor, I., Bauman, D., Corral-Rivas, J.J., Nava-Miranda, M.G.,</w:t>
+      </w:r>
+      <w:r>
+        <w:t xml:space="preserve"> </w:t>
+      </w:r>
+      <w:r>
+        <w:rPr>
+          <w:iCs/>
+          <w:i/>
+        </w:rPr>
+        <w:t xml:space="preserve">et al.</w:t>
+      </w:r>
+      <w:r>
+        <w:t xml:space="preserve"> (2022).</w:t>
+      </w:r>
+      <w:r>
+        <w:t xml:space="preserve"> </w:t>
+      </w:r>
+      <w:hyperlink r:id="rId55">
+        <w:r>
+          <w:rPr>
+            <w:rStyle w:val="Hyperlink"/>
+          </w:rPr>
+          <w:t xml:space="preserve">Functional susceptibility of tropical forests to climate change</w:t>
+        </w:r>
+      </w:hyperlink>
+      <w:r>
+        <w:t xml:space="preserve">.</w:t>
+      </w:r>
+      <w:r>
+        <w:t xml:space="preserve"> </w:t>
+      </w:r>
+      <w:r>
+        <w:rPr>
+          <w:iCs/>
+          <w:i/>
+        </w:rPr>
+        <w:t xml:space="preserve">Nature Ecology &amp; Evolution</w:t>
+      </w:r>
+      <w:r>
+        <w:t xml:space="preserve">, 6, 878–889.</w:t>
       </w:r>
     </w:p>
     <w:bookmarkEnd w:id="56"/>
-    <w:bookmarkStart w:id="140" w:name="references"/>
-    <w:p>
-      <w:pPr>
-        <w:pStyle w:val="Heading1"/>
-      </w:pPr>
-      <w:r>
-        <w:t xml:space="preserve">References</w:t>
-      </w:r>
-    </w:p>
-    <w:bookmarkStart w:id="139" w:name="refs"/>
-    <w:bookmarkStart w:id="58" w:name="ref-aguirre-gutiérrez_functional_2022"/>
+    <w:bookmarkStart w:id="58" w:name="ref-aguirre-gutiérrez_drier_2019"/>
     <w:p>
       <w:pPr>
         <w:pStyle w:val="Bibliography"/>
       </w:pPr>
       <w:r>
-        <w:t xml:space="preserve">Aguirre-Gutiérrez, J., Berenguer, E., Oliveras Menor, I., Bauman, D., Corral-Rivas, J.J., Nava-Miranda, M.G.,</w:t>
+        <w:t xml:space="preserve">Aguirre-Gutiérrez, J., Oliveras, I., Rifai, S., Fauset, S., Adu-Bredu, S., Affum-Baffoe, K.,</w:t>
       </w:r>
       <w:r>
         <w:t xml:space="preserve"> </w:t>
@@ -7933,17 +7957,275 @@
         <w:t xml:space="preserve">et al.</w:t>
       </w:r>
       <w:r>
+        <w:t xml:space="preserve"> (2019).</w:t>
+      </w:r>
+      <w:r>
+        <w:t xml:space="preserve"> </w:t>
+      </w:r>
+      <w:hyperlink r:id="rId57">
+        <w:r>
+          <w:rPr>
+            <w:rStyle w:val="Hyperlink"/>
+          </w:rPr>
+          <w:t xml:space="preserve">Drier tropical forests are susceptible to functional changes in response to a long-term drought</w:t>
+        </w:r>
+      </w:hyperlink>
+      <w:r>
+        <w:t xml:space="preserve">.</w:t>
+      </w:r>
+      <w:r>
+        <w:t xml:space="preserve"> </w:t>
+      </w:r>
+      <w:r>
+        <w:rPr>
+          <w:iCs/>
+          <w:i/>
+        </w:rPr>
+        <w:t xml:space="preserve">Ecology Letters</w:t>
+      </w:r>
+      <w:r>
+        <w:t xml:space="preserve">, 22, 855–865.</w:t>
+      </w:r>
+    </w:p>
+    <w:bookmarkEnd w:id="58"/>
+    <w:bookmarkStart w:id="60" w:name="ref-allen_will_2017"/>
+    <w:p>
+      <w:pPr>
+        <w:pStyle w:val="Bibliography"/>
+      </w:pPr>
+      <w:r>
+        <w:t xml:space="preserve">Allen, K., Dupuy, J.M., Gei, M.G., Hulshof, C., Medvigy, D., Pizano, C.,</w:t>
+      </w:r>
+      <w:r>
+        <w:t xml:space="preserve"> </w:t>
+      </w:r>
+      <w:r>
+        <w:rPr>
+          <w:iCs/>
+          <w:i/>
+        </w:rPr>
+        <w:t xml:space="preserve">et al.</w:t>
+      </w:r>
+      <w:r>
+        <w:t xml:space="preserve"> (2017).</w:t>
+      </w:r>
+      <w:r>
+        <w:t xml:space="preserve"> </w:t>
+      </w:r>
+      <w:hyperlink r:id="rId59">
+        <w:r>
+          <w:rPr>
+            <w:rStyle w:val="Hyperlink"/>
+          </w:rPr>
+          <w:t xml:space="preserve">Will seasonally dry tropical forests be sensitive or resistant to future changes in rainfall regimes?</w:t>
+        </w:r>
+      </w:hyperlink>
+      <w:r>
+        <w:t xml:space="preserve"> </w:t>
+      </w:r>
+      <w:r>
+        <w:rPr>
+          <w:iCs/>
+          <w:i/>
+        </w:rPr>
+        <w:t xml:space="preserve">Environmental Research Letters</w:t>
+      </w:r>
+      <w:r>
+        <w:t xml:space="preserve">, 12, 023001.</w:t>
+      </w:r>
+    </w:p>
+    <w:bookmarkEnd w:id="60"/>
+    <w:bookmarkStart w:id="62" w:name="ref-anderson-teixeira_ctfsforestgeo_2015"/>
+    <w:p>
+      <w:pPr>
+        <w:pStyle w:val="Bibliography"/>
+      </w:pPr>
+      <w:r>
+        <w:t xml:space="preserve">Anderson-Teixeira, K.J., Davies, S.J., Bennett, A.C., Gonzalez-Akre, E.B., Muller-Landau, H.C., Joseph Wright, S.,</w:t>
+      </w:r>
+      <w:r>
+        <w:t xml:space="preserve"> </w:t>
+      </w:r>
+      <w:r>
+        <w:rPr>
+          <w:iCs/>
+          <w:i/>
+        </w:rPr>
+        <w:t xml:space="preserve">et al.</w:t>
+      </w:r>
+      <w:r>
+        <w:t xml:space="preserve"> (2015).</w:t>
+      </w:r>
+      <w:r>
+        <w:t xml:space="preserve"> </w:t>
+      </w:r>
+      <w:hyperlink r:id="rId61">
+        <w:r>
+          <w:rPr>
+            <w:rStyle w:val="Hyperlink"/>
+          </w:rPr>
+          <w:t xml:space="preserve">CTFS-ForestGEO</w:t>
+        </w:r>
+        <w:r>
+          <w:rPr>
+            <w:rStyle w:val="Hyperlink"/>
+          </w:rPr>
+          <w:t xml:space="preserve"> </w:t>
+        </w:r>
+        <w:r>
+          <w:rPr>
+            <w:rStyle w:val="Hyperlink"/>
+          </w:rPr>
+          <w:t xml:space="preserve">: A worldwide network monitoring forests in an era of global change</w:t>
+        </w:r>
+      </w:hyperlink>
+      <w:r>
+        <w:t xml:space="preserve">.</w:t>
+      </w:r>
+      <w:r>
+        <w:t xml:space="preserve"> </w:t>
+      </w:r>
+      <w:r>
+        <w:rPr>
+          <w:iCs/>
+          <w:i/>
+        </w:rPr>
+        <w:t xml:space="preserve">Global Change Biology</w:t>
+      </w:r>
+      <w:r>
+        <w:t xml:space="preserve">, 21, 528–549.</w:t>
+      </w:r>
+    </w:p>
+    <w:bookmarkEnd w:id="62"/>
+    <w:bookmarkStart w:id="64" w:name="ref-anderson-teixeira_carbon_2021"/>
+    <w:p>
+      <w:pPr>
+        <w:pStyle w:val="Bibliography"/>
+      </w:pPr>
+      <w:r>
+        <w:t xml:space="preserve">Anderson-Teixeira, K.J., Herrmann, V., Morgan, R.B., Bond-Lamberty, B., Cook-Patton, S.C., Ferson, A.E.,</w:t>
+      </w:r>
+      <w:r>
+        <w:t xml:space="preserve"> </w:t>
+      </w:r>
+      <w:r>
+        <w:rPr>
+          <w:iCs/>
+          <w:i/>
+        </w:rPr>
+        <w:t xml:space="preserve">et al.</w:t>
+      </w:r>
+      <w:r>
+        <w:t xml:space="preserve"> (2021).</w:t>
+      </w:r>
+      <w:r>
+        <w:t xml:space="preserve"> </w:t>
+      </w:r>
+      <w:hyperlink r:id="rId63">
+        <w:r>
+          <w:rPr>
+            <w:rStyle w:val="Hyperlink"/>
+          </w:rPr>
+          <w:t xml:space="preserve">Carbon cycling in mature and regrowth forests globally</w:t>
+        </w:r>
+      </w:hyperlink>
+      <w:r>
+        <w:t xml:space="preserve">.</w:t>
+      </w:r>
+      <w:r>
+        <w:t xml:space="preserve"> </w:t>
+      </w:r>
+      <w:r>
+        <w:rPr>
+          <w:iCs/>
+          <w:i/>
+        </w:rPr>
+        <w:t xml:space="preserve">Environmental Research Letters</w:t>
+      </w:r>
+      <w:r>
+        <w:t xml:space="preserve">, 16, 053009.</w:t>
+      </w:r>
+    </w:p>
+    <w:bookmarkEnd w:id="64"/>
+    <w:bookmarkStart w:id="66" w:name="ref-anderson-teixeira_carbon_2016"/>
+    <w:p>
+      <w:pPr>
+        <w:pStyle w:val="Bibliography"/>
+      </w:pPr>
+      <w:r>
+        <w:t xml:space="preserve">Anderson-Teixeira, K.J., Wang, M.M.H., McGarvey, J.C. &amp; LeBauer, D.S. (2016).</w:t>
+      </w:r>
+      <w:r>
+        <w:t xml:space="preserve"> </w:t>
+      </w:r>
+      <w:hyperlink r:id="rId65">
+        <w:r>
+          <w:rPr>
+            <w:rStyle w:val="Hyperlink"/>
+          </w:rPr>
+          <w:t xml:space="preserve">Carbon dynamics of mature and regrowth tropical forests derived from a pantropical database (</w:t>
+        </w:r>
+        <w:r>
+          <w:rPr>
+            <w:rStyle w:val="Hyperlink"/>
+          </w:rPr>
+          <w:t xml:space="preserve">TropForC-db</w:t>
+        </w:r>
+        <w:r>
+          <w:rPr>
+            <w:rStyle w:val="Hyperlink"/>
+          </w:rPr>
+          <w:t xml:space="preserve">)</w:t>
+        </w:r>
+      </w:hyperlink>
+      <w:r>
+        <w:t xml:space="preserve">.</w:t>
+      </w:r>
+      <w:r>
+        <w:t xml:space="preserve"> </w:t>
+      </w:r>
+      <w:r>
+        <w:rPr>
+          <w:iCs/>
+          <w:i/>
+        </w:rPr>
+        <w:t xml:space="preserve">Global Change Biology</w:t>
+      </w:r>
+      <w:r>
+        <w:t xml:space="preserve">, 22, 1690–1709.</w:t>
+      </w:r>
+    </w:p>
+    <w:bookmarkEnd w:id="66"/>
+    <w:bookmarkStart w:id="68" w:name="ref-bauman_tropical_2022"/>
+    <w:p>
+      <w:pPr>
+        <w:pStyle w:val="Bibliography"/>
+      </w:pPr>
+      <w:r>
+        <w:t xml:space="preserve">Bauman, D., Fortunel, C., Cernusak, L.A., Bentley, L.P., McMahon, S.M., Rifai, S.W.,</w:t>
+      </w:r>
+      <w:r>
+        <w:t xml:space="preserve"> </w:t>
+      </w:r>
+      <w:r>
+        <w:rPr>
+          <w:iCs/>
+          <w:i/>
+        </w:rPr>
+        <w:t xml:space="preserve">et al.</w:t>
+      </w:r>
+      <w:r>
         <w:t xml:space="preserve"> (2022).</w:t>
       </w:r>
       <w:r>
         <w:t xml:space="preserve"> </w:t>
       </w:r>
-      <w:hyperlink r:id="rId57">
-        <w:r>
-          <w:rPr>
-            <w:rStyle w:val="Hyperlink"/>
-          </w:rPr>
-          <w:t xml:space="preserve">Functional susceptibility of tropical forests to climate change</w:t>
+      <w:hyperlink r:id="rId67">
+        <w:r>
+          <w:rPr>
+            <w:rStyle w:val="Hyperlink"/>
+          </w:rPr>
+          <w:t xml:space="preserve">Tropical tree growth sensitivity to climate is driven by species intrinsic growth rate and leaf traits</w:t>
         </w:r>
       </w:hyperlink>
       <w:r>
@@ -7957,20 +8239,20 @@
           <w:iCs/>
           <w:i/>
         </w:rPr>
-        <w:t xml:space="preserve">Nature Ecology &amp; Evolution</w:t>
-      </w:r>
-      <w:r>
-        <w:t xml:space="preserve">, 6, 878–889.</w:t>
-      </w:r>
-    </w:p>
-    <w:bookmarkEnd w:id="58"/>
-    <w:bookmarkStart w:id="60" w:name="ref-aguirre-gutiérrez_drier_2019"/>
+        <w:t xml:space="preserve">Global Change Biology</w:t>
+      </w:r>
+      <w:r>
+        <w:t xml:space="preserve">, 28, 1414–1432.</w:t>
+      </w:r>
+    </w:p>
+    <w:bookmarkEnd w:id="68"/>
+    <w:bookmarkStart w:id="70" w:name="ref-beer_terrestrial_2010"/>
     <w:p>
       <w:pPr>
         <w:pStyle w:val="Bibliography"/>
       </w:pPr>
       <w:r>
-        <w:t xml:space="preserve">Aguirre-Gutiérrez, J., Oliveras, I., Rifai, S., Fauset, S., Adu-Bredu, S., Affum-Baffoe, K.,</w:t>
+        <w:t xml:space="preserve">Beer, C., Reichstein, M., Tomelleri, E., Ciais, P., Jung, M., Carvalhais, N.,</w:t>
       </w:r>
       <w:r>
         <w:t xml:space="preserve"> </w:t>
@@ -7983,17 +8265,304 @@
         <w:t xml:space="preserve">et al.</w:t>
       </w:r>
       <w:r>
+        <w:t xml:space="preserve"> (2010).</w:t>
+      </w:r>
+      <w:r>
+        <w:t xml:space="preserve"> </w:t>
+      </w:r>
+      <w:hyperlink r:id="rId69">
+        <w:r>
+          <w:rPr>
+            <w:rStyle w:val="Hyperlink"/>
+          </w:rPr>
+          <w:t xml:space="preserve">Terrestrial</w:t>
+        </w:r>
+        <w:r>
+          <w:rPr>
+            <w:rStyle w:val="Hyperlink"/>
+          </w:rPr>
+          <w:t xml:space="preserve"> </w:t>
+        </w:r>
+        <w:r>
+          <w:rPr>
+            <w:rStyle w:val="Hyperlink"/>
+          </w:rPr>
+          <w:t xml:space="preserve">Gross Carbon Dioxide Uptake</w:t>
+        </w:r>
+        <w:r>
+          <w:rPr>
+            <w:rStyle w:val="Hyperlink"/>
+          </w:rPr>
+          <w:t xml:space="preserve">:</w:t>
+        </w:r>
+        <w:r>
+          <w:rPr>
+            <w:rStyle w:val="Hyperlink"/>
+          </w:rPr>
+          <w:t xml:space="preserve"> </w:t>
+        </w:r>
+        <w:r>
+          <w:rPr>
+            <w:rStyle w:val="Hyperlink"/>
+          </w:rPr>
+          <w:t xml:space="preserve">Global Distribution</w:t>
+        </w:r>
+        <w:r>
+          <w:rPr>
+            <w:rStyle w:val="Hyperlink"/>
+          </w:rPr>
+          <w:t xml:space="preserve"> </w:t>
+        </w:r>
+        <w:r>
+          <w:rPr>
+            <w:rStyle w:val="Hyperlink"/>
+          </w:rPr>
+          <w:t xml:space="preserve">and</w:t>
+        </w:r>
+        <w:r>
+          <w:rPr>
+            <w:rStyle w:val="Hyperlink"/>
+          </w:rPr>
+          <w:t xml:space="preserve"> </w:t>
+        </w:r>
+        <w:r>
+          <w:rPr>
+            <w:rStyle w:val="Hyperlink"/>
+          </w:rPr>
+          <w:t xml:space="preserve">Covariation</w:t>
+        </w:r>
+        <w:r>
+          <w:rPr>
+            <w:rStyle w:val="Hyperlink"/>
+          </w:rPr>
+          <w:t xml:space="preserve"> </w:t>
+        </w:r>
+        <w:r>
+          <w:rPr>
+            <w:rStyle w:val="Hyperlink"/>
+          </w:rPr>
+          <w:t xml:space="preserve">with</w:t>
+        </w:r>
+        <w:r>
+          <w:rPr>
+            <w:rStyle w:val="Hyperlink"/>
+          </w:rPr>
+          <w:t xml:space="preserve"> </w:t>
+        </w:r>
+        <w:r>
+          <w:rPr>
+            <w:rStyle w:val="Hyperlink"/>
+          </w:rPr>
+          <w:t xml:space="preserve">Climate</w:t>
+        </w:r>
+      </w:hyperlink>
+      <w:r>
+        <w:t xml:space="preserve">.</w:t>
+      </w:r>
+      <w:r>
+        <w:t xml:space="preserve"> </w:t>
+      </w:r>
+      <w:r>
+        <w:rPr>
+          <w:iCs/>
+          <w:i/>
+        </w:rPr>
+        <w:t xml:space="preserve">Science</w:t>
+      </w:r>
+      <w:r>
+        <w:t xml:space="preserve">, 329, 834–838.</w:t>
+      </w:r>
+    </w:p>
+    <w:bookmarkEnd w:id="70"/>
+    <w:bookmarkStart w:id="72" w:name="ref-bennett_larger_2015"/>
+    <w:p>
+      <w:pPr>
+        <w:pStyle w:val="Bibliography"/>
+      </w:pPr>
+      <w:r>
+        <w:t xml:space="preserve">Bennett, A.C., McDowell, N.G., Allen, C.D. &amp; Anderson-Teixeira, K.J. (2015).</w:t>
+      </w:r>
+      <w:r>
+        <w:t xml:space="preserve"> </w:t>
+      </w:r>
+      <w:hyperlink r:id="rId71">
+        <w:r>
+          <w:rPr>
+            <w:rStyle w:val="Hyperlink"/>
+          </w:rPr>
+          <w:t xml:space="preserve">Larger trees suffer most during drought in forests worldwide</w:t>
+        </w:r>
+      </w:hyperlink>
+      <w:r>
+        <w:t xml:space="preserve">.</w:t>
+      </w:r>
+      <w:r>
+        <w:t xml:space="preserve"> </w:t>
+      </w:r>
+      <w:r>
+        <w:rPr>
+          <w:iCs/>
+          <w:i/>
+        </w:rPr>
+        <w:t xml:space="preserve">Nature Plants</w:t>
+      </w:r>
+      <w:r>
+        <w:t xml:space="preserve">, 1, 15139.</w:t>
+      </w:r>
+    </w:p>
+    <w:bookmarkEnd w:id="72"/>
+    <w:bookmarkStart w:id="74" w:name="ref-bennett_sensitivity_2023"/>
+    <w:p>
+      <w:pPr>
+        <w:pStyle w:val="Bibliography"/>
+      </w:pPr>
+      <w:r>
+        <w:t xml:space="preserve">Bennett, A.C., Rodrigues de Sousa, T., Monteagudo-Mendoza, A., Esquivel-Muelbert, A., Morandi, P.S., Coelho de Souza, F.,</w:t>
+      </w:r>
+      <w:r>
+        <w:t xml:space="preserve"> </w:t>
+      </w:r>
+      <w:r>
+        <w:rPr>
+          <w:iCs/>
+          <w:i/>
+        </w:rPr>
+        <w:t xml:space="preserve">et al.</w:t>
+      </w:r>
+      <w:r>
+        <w:t xml:space="preserve"> (2023).</w:t>
+      </w:r>
+      <w:r>
+        <w:t xml:space="preserve"> </w:t>
+      </w:r>
+      <w:hyperlink r:id="rId73">
+        <w:r>
+          <w:rPr>
+            <w:rStyle w:val="Hyperlink"/>
+          </w:rPr>
+          <w:t xml:space="preserve">Sensitivity of</w:t>
+        </w:r>
+        <w:r>
+          <w:rPr>
+            <w:rStyle w:val="Hyperlink"/>
+          </w:rPr>
+          <w:t xml:space="preserve"> </w:t>
+        </w:r>
+        <w:r>
+          <w:rPr>
+            <w:rStyle w:val="Hyperlink"/>
+          </w:rPr>
+          <w:t xml:space="preserve">South American</w:t>
+        </w:r>
+        <w:r>
+          <w:rPr>
+            <w:rStyle w:val="Hyperlink"/>
+          </w:rPr>
+          <w:t xml:space="preserve"> </w:t>
+        </w:r>
+        <w:r>
+          <w:rPr>
+            <w:rStyle w:val="Hyperlink"/>
+          </w:rPr>
+          <w:t xml:space="preserve">tropical forests to an extreme climate anomaly</w:t>
+        </w:r>
+      </w:hyperlink>
+      <w:r>
+        <w:t xml:space="preserve">.</w:t>
+      </w:r>
+      <w:r>
+        <w:t xml:space="preserve"> </w:t>
+      </w:r>
+      <w:r>
+        <w:rPr>
+          <w:iCs/>
+          <w:i/>
+        </w:rPr>
+        <w:t xml:space="preserve">Nature Climate Change</w:t>
+      </w:r>
+      <w:r>
+        <w:t xml:space="preserve">, 13, 967–974.</w:t>
+      </w:r>
+    </w:p>
+    <w:bookmarkEnd w:id="74"/>
+    <w:bookmarkStart w:id="76" w:name="ref-brando_droughts_2019"/>
+    <w:p>
+      <w:pPr>
+        <w:pStyle w:val="Bibliography"/>
+      </w:pPr>
+      <w:r>
+        <w:t xml:space="preserve">Brando, P.M., Paolucci, L., Ummenhofer, C.C., Ordway, E.M., Hartmann, H., Cattau, M.E.,</w:t>
+      </w:r>
+      <w:r>
+        <w:t xml:space="preserve"> </w:t>
+      </w:r>
+      <w:r>
+        <w:rPr>
+          <w:iCs/>
+          <w:i/>
+        </w:rPr>
+        <w:t xml:space="preserve">et al.</w:t>
+      </w:r>
+      <w:r>
         <w:t xml:space="preserve"> (2019).</w:t>
       </w:r>
       <w:r>
         <w:t xml:space="preserve"> </w:t>
       </w:r>
-      <w:hyperlink r:id="rId59">
-        <w:r>
-          <w:rPr>
-            <w:rStyle w:val="Hyperlink"/>
-          </w:rPr>
-          <w:t xml:space="preserve">Drier tropical forests are susceptible to functional changes in response to a long-term drought</w:t>
+      <w:hyperlink r:id="rId75">
+        <w:r>
+          <w:rPr>
+            <w:rStyle w:val="Hyperlink"/>
+          </w:rPr>
+          <w:t xml:space="preserve">Droughts,</w:t>
+        </w:r>
+        <w:r>
+          <w:rPr>
+            <w:rStyle w:val="Hyperlink"/>
+          </w:rPr>
+          <w:t xml:space="preserve"> </w:t>
+        </w:r>
+        <w:r>
+          <w:rPr>
+            <w:rStyle w:val="Hyperlink"/>
+          </w:rPr>
+          <w:t xml:space="preserve">Wildfires</w:t>
+        </w:r>
+        <w:r>
+          <w:rPr>
+            <w:rStyle w:val="Hyperlink"/>
+          </w:rPr>
+          <w:t xml:space="preserve">, and</w:t>
+        </w:r>
+        <w:r>
+          <w:rPr>
+            <w:rStyle w:val="Hyperlink"/>
+          </w:rPr>
+          <w:t xml:space="preserve"> </w:t>
+        </w:r>
+        <w:r>
+          <w:rPr>
+            <w:rStyle w:val="Hyperlink"/>
+          </w:rPr>
+          <w:t xml:space="preserve">Forest Carbon Cycling</w:t>
+        </w:r>
+        <w:r>
+          <w:rPr>
+            <w:rStyle w:val="Hyperlink"/>
+          </w:rPr>
+          <w:t xml:space="preserve">:</w:t>
+        </w:r>
+        <w:r>
+          <w:rPr>
+            <w:rStyle w:val="Hyperlink"/>
+          </w:rPr>
+          <w:t xml:space="preserve"> </w:t>
+        </w:r>
+        <w:r>
+          <w:rPr>
+            <w:rStyle w:val="Hyperlink"/>
+          </w:rPr>
+          <w:t xml:space="preserve">A Pantropical Synthesis</w:t>
         </w:r>
       </w:hyperlink>
       <w:r>
@@ -8007,620 +8576,25 @@
           <w:iCs/>
           <w:i/>
         </w:rPr>
-        <w:t xml:space="preserve">Ecology Letters</w:t>
-      </w:r>
-      <w:r>
-        <w:t xml:space="preserve">, 22, 855–865.</w:t>
-      </w:r>
-    </w:p>
-    <w:bookmarkEnd w:id="60"/>
-    <w:bookmarkStart w:id="62" w:name="ref-allen_will_2017"/>
+        <w:t xml:space="preserve">Annual Review of Earth and Planetary Sciences</w:t>
+      </w:r>
+      <w:r>
+        <w:t xml:space="preserve">, 47, 555–581.</w:t>
+      </w:r>
+    </w:p>
+    <w:bookmarkEnd w:id="76"/>
+    <w:bookmarkStart w:id="78" w:name="ref-bürkner_brms_2017"/>
     <w:p>
       <w:pPr>
         <w:pStyle w:val="Bibliography"/>
       </w:pPr>
       <w:r>
-        <w:t xml:space="preserve">Allen, K., Dupuy, J.M., Gei, M.G., Hulshof, C., Medvigy, D., Pizano, C.,</w:t>
-      </w:r>
-      <w:r>
-        <w:t xml:space="preserve"> </w:t>
-      </w:r>
-      <w:r>
-        <w:rPr>
-          <w:iCs/>
-          <w:i/>
-        </w:rPr>
-        <w:t xml:space="preserve">et al.</w:t>
-      </w:r>
-      <w:r>
-        <w:t xml:space="preserve"> (2017).</w:t>
-      </w:r>
-      <w:r>
-        <w:t xml:space="preserve"> </w:t>
-      </w:r>
-      <w:hyperlink r:id="rId61">
-        <w:r>
-          <w:rPr>
-            <w:rStyle w:val="Hyperlink"/>
-          </w:rPr>
-          <w:t xml:space="preserve">Will seasonally dry tropical forests be sensitive or resistant to future changes in rainfall regimes?</w:t>
-        </w:r>
-      </w:hyperlink>
-      <w:r>
-        <w:t xml:space="preserve"> </w:t>
-      </w:r>
-      <w:r>
-        <w:rPr>
-          <w:iCs/>
-          <w:i/>
-        </w:rPr>
-        <w:t xml:space="preserve">Environmental Research Letters</w:t>
-      </w:r>
-      <w:r>
-        <w:t xml:space="preserve">, 12, 023001.</w:t>
-      </w:r>
-    </w:p>
-    <w:bookmarkEnd w:id="62"/>
-    <w:bookmarkStart w:id="64" w:name="ref-anderson-teixeira_ctfsforestgeo_2015"/>
-    <w:p>
-      <w:pPr>
-        <w:pStyle w:val="Bibliography"/>
-      </w:pPr>
-      <w:r>
-        <w:t xml:space="preserve">Anderson-Teixeira, K.J., Davies, S.J., Bennett, A.C., Gonzalez-Akre, E.B., Muller-Landau, H.C., Joseph Wright, S.,</w:t>
-      </w:r>
-      <w:r>
-        <w:t xml:space="preserve"> </w:t>
-      </w:r>
-      <w:r>
-        <w:rPr>
-          <w:iCs/>
-          <w:i/>
-        </w:rPr>
-        <w:t xml:space="preserve">et al.</w:t>
-      </w:r>
-      <w:r>
-        <w:t xml:space="preserve"> (2015).</w:t>
-      </w:r>
-      <w:r>
-        <w:t xml:space="preserve"> </w:t>
-      </w:r>
-      <w:hyperlink r:id="rId63">
-        <w:r>
-          <w:rPr>
-            <w:rStyle w:val="Hyperlink"/>
-          </w:rPr>
-          <w:t xml:space="preserve">CTFS-ForestGEO</w:t>
-        </w:r>
-        <w:r>
-          <w:rPr>
-            <w:rStyle w:val="Hyperlink"/>
-          </w:rPr>
-          <w:t xml:space="preserve"> </w:t>
-        </w:r>
-        <w:r>
-          <w:rPr>
-            <w:rStyle w:val="Hyperlink"/>
-          </w:rPr>
-          <w:t xml:space="preserve">: A worldwide network monitoring forests in an era of global change</w:t>
-        </w:r>
-      </w:hyperlink>
-      <w:r>
-        <w:t xml:space="preserve">.</w:t>
-      </w:r>
-      <w:r>
-        <w:t xml:space="preserve"> </w:t>
-      </w:r>
-      <w:r>
-        <w:rPr>
-          <w:iCs/>
-          <w:i/>
-        </w:rPr>
-        <w:t xml:space="preserve">Global Change Biology</w:t>
-      </w:r>
-      <w:r>
-        <w:t xml:space="preserve">, 21, 528–549.</w:t>
-      </w:r>
-    </w:p>
-    <w:bookmarkEnd w:id="64"/>
-    <w:bookmarkStart w:id="66" w:name="ref-anderson-teixeira_carbon_2021"/>
-    <w:p>
-      <w:pPr>
-        <w:pStyle w:val="Bibliography"/>
-      </w:pPr>
-      <w:r>
-        <w:t xml:space="preserve">Anderson-Teixeira, K.J., Herrmann, V., Morgan, R.B., Bond-Lamberty, B., Cook-Patton, S.C., Ferson, A.E.,</w:t>
-      </w:r>
-      <w:r>
-        <w:t xml:space="preserve"> </w:t>
-      </w:r>
-      <w:r>
-        <w:rPr>
-          <w:iCs/>
-          <w:i/>
-        </w:rPr>
-        <w:t xml:space="preserve">et al.</w:t>
-      </w:r>
-      <w:r>
-        <w:t xml:space="preserve"> (2021).</w:t>
-      </w:r>
-      <w:r>
-        <w:t xml:space="preserve"> </w:t>
-      </w:r>
-      <w:hyperlink r:id="rId65">
-        <w:r>
-          <w:rPr>
-            <w:rStyle w:val="Hyperlink"/>
-          </w:rPr>
-          <w:t xml:space="preserve">Carbon cycling in mature and regrowth forests globally</w:t>
-        </w:r>
-      </w:hyperlink>
-      <w:r>
-        <w:t xml:space="preserve">.</w:t>
-      </w:r>
-      <w:r>
-        <w:t xml:space="preserve"> </w:t>
-      </w:r>
-      <w:r>
-        <w:rPr>
-          <w:iCs/>
-          <w:i/>
-        </w:rPr>
-        <w:t xml:space="preserve">Environmental Research Letters</w:t>
-      </w:r>
-      <w:r>
-        <w:t xml:space="preserve">, 16, 053009.</w:t>
-      </w:r>
-    </w:p>
-    <w:bookmarkEnd w:id="66"/>
-    <w:bookmarkStart w:id="68" w:name="ref-anderson-teixeira_carbon_2016"/>
-    <w:p>
-      <w:pPr>
-        <w:pStyle w:val="Bibliography"/>
-      </w:pPr>
-      <w:r>
-        <w:t xml:space="preserve">Anderson-Teixeira, K.J., Wang, M.M.H., McGarvey, J.C. &amp; LeBauer, D.S. (2016).</w:t>
-      </w:r>
-      <w:r>
-        <w:t xml:space="preserve"> </w:t>
-      </w:r>
-      <w:hyperlink r:id="rId67">
-        <w:r>
-          <w:rPr>
-            <w:rStyle w:val="Hyperlink"/>
-          </w:rPr>
-          <w:t xml:space="preserve">Carbon dynamics of mature and regrowth tropical forests derived from a pantropical database (</w:t>
-        </w:r>
-        <w:r>
-          <w:rPr>
-            <w:rStyle w:val="Hyperlink"/>
-          </w:rPr>
-          <w:t xml:space="preserve">TropForC-db</w:t>
-        </w:r>
-        <w:r>
-          <w:rPr>
-            <w:rStyle w:val="Hyperlink"/>
-          </w:rPr>
-          <w:t xml:space="preserve">)</w:t>
-        </w:r>
-      </w:hyperlink>
-      <w:r>
-        <w:t xml:space="preserve">.</w:t>
-      </w:r>
-      <w:r>
-        <w:t xml:space="preserve"> </w:t>
-      </w:r>
-      <w:r>
-        <w:rPr>
-          <w:iCs/>
-          <w:i/>
-        </w:rPr>
-        <w:t xml:space="preserve">Global Change Biology</w:t>
-      </w:r>
-      <w:r>
-        <w:t xml:space="preserve">, 22, 1690–1709.</w:t>
-      </w:r>
-    </w:p>
-    <w:bookmarkEnd w:id="68"/>
-    <w:bookmarkStart w:id="70" w:name="ref-bauman_tropical_2022"/>
-    <w:p>
-      <w:pPr>
-        <w:pStyle w:val="Bibliography"/>
-      </w:pPr>
-      <w:r>
-        <w:t xml:space="preserve">Bauman, D., Fortunel, C., Cernusak, L.A., Bentley, L.P., McMahon, S.M., Rifai, S.W.,</w:t>
-      </w:r>
-      <w:r>
-        <w:t xml:space="preserve"> </w:t>
-      </w:r>
-      <w:r>
-        <w:rPr>
-          <w:iCs/>
-          <w:i/>
-        </w:rPr>
-        <w:t xml:space="preserve">et al.</w:t>
-      </w:r>
-      <w:r>
-        <w:t xml:space="preserve"> (2022).</w:t>
-      </w:r>
-      <w:r>
-        <w:t xml:space="preserve"> </w:t>
-      </w:r>
-      <w:hyperlink r:id="rId69">
-        <w:r>
-          <w:rPr>
-            <w:rStyle w:val="Hyperlink"/>
-          </w:rPr>
-          <w:t xml:space="preserve">Tropical tree growth sensitivity to climate is driven by species intrinsic growth rate and leaf traits</w:t>
-        </w:r>
-      </w:hyperlink>
-      <w:r>
-        <w:t xml:space="preserve">.</w:t>
-      </w:r>
-      <w:r>
-        <w:t xml:space="preserve"> </w:t>
-      </w:r>
-      <w:r>
-        <w:rPr>
-          <w:iCs/>
-          <w:i/>
-        </w:rPr>
-        <w:t xml:space="preserve">Global Change Biology</w:t>
-      </w:r>
-      <w:r>
-        <w:t xml:space="preserve">, 28, 1414–1432.</w:t>
-      </w:r>
-    </w:p>
-    <w:bookmarkEnd w:id="70"/>
-    <w:bookmarkStart w:id="72" w:name="ref-beer_terrestrial_2010"/>
-    <w:p>
-      <w:pPr>
-        <w:pStyle w:val="Bibliography"/>
-      </w:pPr>
-      <w:r>
-        <w:t xml:space="preserve">Beer, C., Reichstein, M., Tomelleri, E., Ciais, P., Jung, M., Carvalhais, N.,</w:t>
-      </w:r>
-      <w:r>
-        <w:t xml:space="preserve"> </w:t>
-      </w:r>
-      <w:r>
-        <w:rPr>
-          <w:iCs/>
-          <w:i/>
-        </w:rPr>
-        <w:t xml:space="preserve">et al.</w:t>
-      </w:r>
-      <w:r>
-        <w:t xml:space="preserve"> (2010).</w:t>
-      </w:r>
-      <w:r>
-        <w:t xml:space="preserve"> </w:t>
-      </w:r>
-      <w:hyperlink r:id="rId71">
-        <w:r>
-          <w:rPr>
-            <w:rStyle w:val="Hyperlink"/>
-          </w:rPr>
-          <w:t xml:space="preserve">Terrestrial</w:t>
-        </w:r>
-        <w:r>
-          <w:rPr>
-            <w:rStyle w:val="Hyperlink"/>
-          </w:rPr>
-          <w:t xml:space="preserve"> </w:t>
-        </w:r>
-        <w:r>
-          <w:rPr>
-            <w:rStyle w:val="Hyperlink"/>
-          </w:rPr>
-          <w:t xml:space="preserve">Gross Carbon Dioxide Uptake</w:t>
-        </w:r>
-        <w:r>
-          <w:rPr>
-            <w:rStyle w:val="Hyperlink"/>
-          </w:rPr>
-          <w:t xml:space="preserve">:</w:t>
-        </w:r>
-        <w:r>
-          <w:rPr>
-            <w:rStyle w:val="Hyperlink"/>
-          </w:rPr>
-          <w:t xml:space="preserve"> </w:t>
-        </w:r>
-        <w:r>
-          <w:rPr>
-            <w:rStyle w:val="Hyperlink"/>
-          </w:rPr>
-          <w:t xml:space="preserve">Global Distribution</w:t>
-        </w:r>
-        <w:r>
-          <w:rPr>
-            <w:rStyle w:val="Hyperlink"/>
-          </w:rPr>
-          <w:t xml:space="preserve"> </w:t>
-        </w:r>
-        <w:r>
-          <w:rPr>
-            <w:rStyle w:val="Hyperlink"/>
-          </w:rPr>
-          <w:t xml:space="preserve">and</w:t>
-        </w:r>
-        <w:r>
-          <w:rPr>
-            <w:rStyle w:val="Hyperlink"/>
-          </w:rPr>
-          <w:t xml:space="preserve"> </w:t>
-        </w:r>
-        <w:r>
-          <w:rPr>
-            <w:rStyle w:val="Hyperlink"/>
-          </w:rPr>
-          <w:t xml:space="preserve">Covariation</w:t>
-        </w:r>
-        <w:r>
-          <w:rPr>
-            <w:rStyle w:val="Hyperlink"/>
-          </w:rPr>
-          <w:t xml:space="preserve"> </w:t>
-        </w:r>
-        <w:r>
-          <w:rPr>
-            <w:rStyle w:val="Hyperlink"/>
-          </w:rPr>
-          <w:t xml:space="preserve">with</w:t>
-        </w:r>
-        <w:r>
-          <w:rPr>
-            <w:rStyle w:val="Hyperlink"/>
-          </w:rPr>
-          <w:t xml:space="preserve"> </w:t>
-        </w:r>
-        <w:r>
-          <w:rPr>
-            <w:rStyle w:val="Hyperlink"/>
-          </w:rPr>
-          <w:t xml:space="preserve">Climate</w:t>
-        </w:r>
-      </w:hyperlink>
-      <w:r>
-        <w:t xml:space="preserve">.</w:t>
-      </w:r>
-      <w:r>
-        <w:t xml:space="preserve"> </w:t>
-      </w:r>
-      <w:r>
-        <w:rPr>
-          <w:iCs/>
-          <w:i/>
-        </w:rPr>
-        <w:t xml:space="preserve">Science</w:t>
-      </w:r>
-      <w:r>
-        <w:t xml:space="preserve">, 329, 834–838.</w:t>
-      </w:r>
-    </w:p>
-    <w:bookmarkEnd w:id="72"/>
-    <w:bookmarkStart w:id="74" w:name="ref-bennett_larger_2015"/>
-    <w:p>
-      <w:pPr>
-        <w:pStyle w:val="Bibliography"/>
-      </w:pPr>
-      <w:r>
-        <w:t xml:space="preserve">Bennett, A.C., McDowell, N.G., Allen, C.D. &amp; Anderson-Teixeira, K.J. (2015).</w:t>
-      </w:r>
-      <w:r>
-        <w:t xml:space="preserve"> </w:t>
-      </w:r>
-      <w:hyperlink r:id="rId73">
-        <w:r>
-          <w:rPr>
-            <w:rStyle w:val="Hyperlink"/>
-          </w:rPr>
-          <w:t xml:space="preserve">Larger trees suffer most during drought in forests worldwide</w:t>
-        </w:r>
-      </w:hyperlink>
-      <w:r>
-        <w:t xml:space="preserve">.</w:t>
-      </w:r>
-      <w:r>
-        <w:t xml:space="preserve"> </w:t>
-      </w:r>
-      <w:r>
-        <w:rPr>
-          <w:iCs/>
-          <w:i/>
-        </w:rPr>
-        <w:t xml:space="preserve">Nature Plants</w:t>
-      </w:r>
-      <w:r>
-        <w:t xml:space="preserve">, 1, 15139.</w:t>
-      </w:r>
-    </w:p>
-    <w:bookmarkEnd w:id="74"/>
-    <w:bookmarkStart w:id="76" w:name="ref-bennett_sensitivity_2023"/>
-    <w:p>
-      <w:pPr>
-        <w:pStyle w:val="Bibliography"/>
-      </w:pPr>
-      <w:r>
-        <w:t xml:space="preserve">Bennett, A.C., Rodrigues de Sousa, T., Monteagudo-Mendoza, A., Esquivel-Muelbert, A., Morandi, P.S., Coelho de Souza, F.,</w:t>
-      </w:r>
-      <w:r>
-        <w:t xml:space="preserve"> </w:t>
-      </w:r>
-      <w:r>
-        <w:rPr>
-          <w:iCs/>
-          <w:i/>
-        </w:rPr>
-        <w:t xml:space="preserve">et al.</w:t>
-      </w:r>
-      <w:r>
-        <w:t xml:space="preserve"> (2023).</w:t>
-      </w:r>
-      <w:r>
-        <w:t xml:space="preserve"> </w:t>
-      </w:r>
-      <w:hyperlink r:id="rId75">
-        <w:r>
-          <w:rPr>
-            <w:rStyle w:val="Hyperlink"/>
-          </w:rPr>
-          <w:t xml:space="preserve">Sensitivity of</w:t>
-        </w:r>
-        <w:r>
-          <w:rPr>
-            <w:rStyle w:val="Hyperlink"/>
-          </w:rPr>
-          <w:t xml:space="preserve"> </w:t>
-        </w:r>
-        <w:r>
-          <w:rPr>
-            <w:rStyle w:val="Hyperlink"/>
-          </w:rPr>
-          <w:t xml:space="preserve">South American</w:t>
-        </w:r>
-        <w:r>
-          <w:rPr>
-            <w:rStyle w:val="Hyperlink"/>
-          </w:rPr>
-          <w:t xml:space="preserve"> </w:t>
-        </w:r>
-        <w:r>
-          <w:rPr>
-            <w:rStyle w:val="Hyperlink"/>
-          </w:rPr>
-          <w:t xml:space="preserve">tropical forests to an extreme climate anomaly</w:t>
-        </w:r>
-      </w:hyperlink>
-      <w:r>
-        <w:t xml:space="preserve">.</w:t>
-      </w:r>
-      <w:r>
-        <w:t xml:space="preserve"> </w:t>
-      </w:r>
-      <w:r>
-        <w:rPr>
-          <w:iCs/>
-          <w:i/>
-        </w:rPr>
-        <w:t xml:space="preserve">Nature Climate Change</w:t>
-      </w:r>
-      <w:r>
-        <w:t xml:space="preserve">, 13, 967–974.</w:t>
-      </w:r>
-    </w:p>
-    <w:bookmarkEnd w:id="76"/>
-    <w:bookmarkStart w:id="78" w:name="ref-brando_droughts_2019"/>
-    <w:p>
-      <w:pPr>
-        <w:pStyle w:val="Bibliography"/>
-      </w:pPr>
-      <w:r>
-        <w:t xml:space="preserve">Brando, P.M., Paolucci, L., Ummenhofer, C.C., Ordway, E.M., Hartmann, H., Cattau, M.E.,</w:t>
-      </w:r>
-      <w:r>
-        <w:t xml:space="preserve"> </w:t>
-      </w:r>
-      <w:r>
-        <w:rPr>
-          <w:iCs/>
-          <w:i/>
-        </w:rPr>
-        <w:t xml:space="preserve">et al.</w:t>
-      </w:r>
-      <w:r>
-        <w:t xml:space="preserve"> (2019).</w:t>
+        <w:t xml:space="preserve">Bürkner, P.-C. (2017).</w:t>
       </w:r>
       <w:r>
         <w:t xml:space="preserve"> </w:t>
       </w:r>
       <w:hyperlink r:id="rId77">
-        <w:r>
-          <w:rPr>
-            <w:rStyle w:val="Hyperlink"/>
-          </w:rPr>
-          <w:t xml:space="preserve">Droughts,</w:t>
-        </w:r>
-        <w:r>
-          <w:rPr>
-            <w:rStyle w:val="Hyperlink"/>
-          </w:rPr>
-          <w:t xml:space="preserve"> </w:t>
-        </w:r>
-        <w:r>
-          <w:rPr>
-            <w:rStyle w:val="Hyperlink"/>
-          </w:rPr>
-          <w:t xml:space="preserve">Wildfires</w:t>
-        </w:r>
-        <w:r>
-          <w:rPr>
-            <w:rStyle w:val="Hyperlink"/>
-          </w:rPr>
-          <w:t xml:space="preserve">, and</w:t>
-        </w:r>
-        <w:r>
-          <w:rPr>
-            <w:rStyle w:val="Hyperlink"/>
-          </w:rPr>
-          <w:t xml:space="preserve"> </w:t>
-        </w:r>
-        <w:r>
-          <w:rPr>
-            <w:rStyle w:val="Hyperlink"/>
-          </w:rPr>
-          <w:t xml:space="preserve">Forest Carbon Cycling</w:t>
-        </w:r>
-        <w:r>
-          <w:rPr>
-            <w:rStyle w:val="Hyperlink"/>
-          </w:rPr>
-          <w:t xml:space="preserve">:</w:t>
-        </w:r>
-        <w:r>
-          <w:rPr>
-            <w:rStyle w:val="Hyperlink"/>
-          </w:rPr>
-          <w:t xml:space="preserve"> </w:t>
-        </w:r>
-        <w:r>
-          <w:rPr>
-            <w:rStyle w:val="Hyperlink"/>
-          </w:rPr>
-          <w:t xml:space="preserve">A Pantropical Synthesis</w:t>
-        </w:r>
-      </w:hyperlink>
-      <w:r>
-        <w:t xml:space="preserve">.</w:t>
-      </w:r>
-      <w:r>
-        <w:t xml:space="preserve"> </w:t>
-      </w:r>
-      <w:r>
-        <w:rPr>
-          <w:iCs/>
-          <w:i/>
-        </w:rPr>
-        <w:t xml:space="preserve">Annual Review of Earth and Planetary Sciences</w:t>
-      </w:r>
-      <w:r>
-        <w:t xml:space="preserve">, 47, 555–581.</w:t>
-      </w:r>
-    </w:p>
-    <w:bookmarkEnd w:id="78"/>
-    <w:bookmarkStart w:id="80" w:name="ref-bürkner_brms_2017"/>
-    <w:p>
-      <w:pPr>
-        <w:pStyle w:val="Bibliography"/>
-      </w:pPr>
-      <w:r>
-        <w:t xml:space="preserve">Bürkner, P.-C. (2017).</w:t>
-      </w:r>
-      <w:r>
-        <w:t xml:space="preserve"> </w:t>
-      </w:r>
-      <w:hyperlink r:id="rId79">
         <w:r>
           <w:rPr>
             <w:rStyle w:val="Hyperlink"/>
@@ -8735,8 +8709,8 @@
         <w:t xml:space="preserve">, 80.</w:t>
       </w:r>
     </w:p>
-    <w:bookmarkEnd w:id="80"/>
-    <w:bookmarkStart w:id="81" w:name="ref-bürkner_posterior_2023"/>
+    <w:bookmarkEnd w:id="78"/>
+    <w:bookmarkStart w:id="79" w:name="ref-bürkner_posterior_2023"/>
     <w:p>
       <w:pPr>
         <w:pStyle w:val="Bibliography"/>
@@ -8757,14 +8731,88 @@
         <w:t xml:space="preserve">for working with posterior distributions.</w:t>
       </w:r>
     </w:p>
+    <w:bookmarkEnd w:id="79"/>
+    <w:bookmarkStart w:id="81" w:name="ref-chitra-tarak_it_2015"/>
+    <w:p>
+      <w:pPr>
+        <w:pStyle w:val="Bibliography"/>
+      </w:pPr>
+      <w:r>
+        <w:t xml:space="preserve">Chitra-Tarak, R., Ruiz, L., Pulla, S., Dattaraja, H.S., Suresh, H.S. &amp; Sukumar, R. (2015).</w:t>
+      </w:r>
+      <w:r>
+        <w:t xml:space="preserve"> </w:t>
+      </w:r>
+      <w:hyperlink r:id="rId80">
+        <w:r>
+          <w:rPr>
+            <w:rStyle w:val="Hyperlink"/>
+          </w:rPr>
+          <w:t xml:space="preserve">And yet it shrinks:</w:t>
+        </w:r>
+        <w:r>
+          <w:rPr>
+            <w:rStyle w:val="Hyperlink"/>
+          </w:rPr>
+          <w:t xml:space="preserve"> </w:t>
+        </w:r>
+        <w:r>
+          <w:rPr>
+            <w:rStyle w:val="Hyperlink"/>
+          </w:rPr>
+          <w:t xml:space="preserve">A</w:t>
+        </w:r>
+        <w:r>
+          <w:rPr>
+            <w:rStyle w:val="Hyperlink"/>
+          </w:rPr>
+          <w:t xml:space="preserve"> </w:t>
+        </w:r>
+        <w:r>
+          <w:rPr>
+            <w:rStyle w:val="Hyperlink"/>
+          </w:rPr>
+          <w:t xml:space="preserve">novel method for correcting bias in forest tree growth estimates caused by water-induced fluctuations</w:t>
+        </w:r>
+      </w:hyperlink>
+      <w:r>
+        <w:t xml:space="preserve">.</w:t>
+      </w:r>
+      <w:r>
+        <w:t xml:space="preserve"> </w:t>
+      </w:r>
+      <w:r>
+        <w:rPr>
+          <w:iCs/>
+          <w:i/>
+        </w:rPr>
+        <w:t xml:space="preserve">Forest Ecology and Management</w:t>
+      </w:r>
+      <w:r>
+        <w:t xml:space="preserve">, 336, 129–136.</w:t>
+      </w:r>
+    </w:p>
     <w:bookmarkEnd w:id="81"/>
-    <w:bookmarkStart w:id="83" w:name="ref-chitra-tarak_it_2015"/>
+    <w:bookmarkStart w:id="83" w:name="X7212b9d861bed92497512118acfe0419f2c63cf"/>
     <w:p>
       <w:pPr>
         <w:pStyle w:val="Bibliography"/>
       </w:pPr>
       <w:r>
-        <w:t xml:space="preserve">Chitra-Tarak, R., Ruiz, L., Pulla, S., Dattaraja, H.S., Suresh, H.S. &amp; Sukumar, R. (2015).</w:t>
+        <w:t xml:space="preserve">Chitra-Tarak, R., Xu, C., Aguilar, S., Anderson-Teixeira, K.J., Chambers, J., Detto, M.,</w:t>
+      </w:r>
+      <w:r>
+        <w:t xml:space="preserve"> </w:t>
+      </w:r>
+      <w:r>
+        <w:rPr>
+          <w:iCs/>
+          <w:i/>
+        </w:rPr>
+        <w:t xml:space="preserve">et al.</w:t>
+      </w:r>
+      <w:r>
+        <w:t xml:space="preserve"> (2021).</w:t>
       </w:r>
       <w:r>
         <w:t xml:space="preserve"> </w:t>
@@ -8774,7 +8822,44 @@
           <w:rPr>
             <w:rStyle w:val="Hyperlink"/>
           </w:rPr>
-          <w:t xml:space="preserve">And yet it shrinks:</w:t>
+          <w:t xml:space="preserve">Hydraulically-vulnerable trees survive on deep-water access during droughts in a tropical forest</w:t>
+        </w:r>
+      </w:hyperlink>
+      <w:r>
+        <w:t xml:space="preserve">.</w:t>
+      </w:r>
+      <w:r>
+        <w:t xml:space="preserve"> </w:t>
+      </w:r>
+      <w:r>
+        <w:rPr>
+          <w:iCs/>
+          <w:i/>
+        </w:rPr>
+        <w:t xml:space="preserve">New Phytologist</w:t>
+      </w:r>
+      <w:r>
+        <w:t xml:space="preserve">, 231, 1798–1813.</w:t>
+      </w:r>
+    </w:p>
+    <w:bookmarkEnd w:id="83"/>
+    <w:bookmarkStart w:id="85" w:name="ref-clark_annual_2021"/>
+    <w:p>
+      <w:pPr>
+        <w:pStyle w:val="Bibliography"/>
+      </w:pPr>
+      <w:r>
+        <w:t xml:space="preserve">Clark, D.A., Clark, D.B. &amp; Oberbauer, S.F. (2021).</w:t>
+      </w:r>
+      <w:r>
+        <w:t xml:space="preserve"> </w:t>
+      </w:r>
+      <w:hyperlink r:id="rId84">
+        <w:r>
+          <w:rPr>
+            <w:rStyle w:val="Hyperlink"/>
+          </w:rPr>
+          <w:t xml:space="preserve">Annual</w:t>
         </w:r>
         <w:r>
           <w:rPr>
@@ -8786,7 +8871,13 @@
           <w:rPr>
             <w:rStyle w:val="Hyperlink"/>
           </w:rPr>
-          <w:t xml:space="preserve">A</w:t>
+          <w:t xml:space="preserve">Tropical-Rainforest Productivity Through Two Decades</w:t>
+        </w:r>
+        <w:r>
+          <w:rPr>
+            <w:rStyle w:val="Hyperlink"/>
+          </w:rPr>
+          <w:t xml:space="preserve">:</w:t>
         </w:r>
         <w:r>
           <w:rPr>
@@ -8798,7 +8889,61 @@
           <w:rPr>
             <w:rStyle w:val="Hyperlink"/>
           </w:rPr>
-          <w:t xml:space="preserve">novel method for correcting bias in forest tree growth estimates caused by water-induced fluctuations</w:t>
+          <w:t xml:space="preserve">Complex Responses</w:t>
+        </w:r>
+        <w:r>
+          <w:rPr>
+            <w:rStyle w:val="Hyperlink"/>
+          </w:rPr>
+          <w:t xml:space="preserve"> </w:t>
+        </w:r>
+        <w:r>
+          <w:rPr>
+            <w:rStyle w:val="Hyperlink"/>
+          </w:rPr>
+          <w:t xml:space="preserve">to</w:t>
+        </w:r>
+        <w:r>
+          <w:rPr>
+            <w:rStyle w:val="Hyperlink"/>
+          </w:rPr>
+          <w:t xml:space="preserve"> </w:t>
+        </w:r>
+        <w:r>
+          <w:rPr>
+            <w:rStyle w:val="Hyperlink"/>
+          </w:rPr>
+          <w:t xml:space="preserve">Climatic Factors</w:t>
+        </w:r>
+        <w:r>
+          <w:rPr>
+            <w:rStyle w:val="Hyperlink"/>
+          </w:rPr>
+          <w:t xml:space="preserve">, [</w:t>
+        </w:r>
+        <w:r>
+          <w:rPr>
+            <w:rStyle w:val="Hyperlink"/>
+          </w:rPr>
+          <w:t xml:space="preserve">CO2</w:t>
+        </w:r>
+        <w:r>
+          <w:rPr>
+            <w:rStyle w:val="Hyperlink"/>
+          </w:rPr>
+          <w:t xml:space="preserve">] and</w:t>
+        </w:r>
+        <w:r>
+          <w:rPr>
+            <w:rStyle w:val="Hyperlink"/>
+          </w:rPr>
+          <w:t xml:space="preserve"> </w:t>
+        </w:r>
+        <w:r>
+          <w:rPr>
+            <w:rStyle w:val="Hyperlink"/>
+          </w:rPr>
+          <w:t xml:space="preserve">Storm Damage</w:t>
         </w:r>
       </w:hyperlink>
       <w:r>
@@ -8812,20 +8957,204 @@
           <w:iCs/>
           <w:i/>
         </w:rPr>
-        <w:t xml:space="preserve">Forest Ecology and Management</w:t>
-      </w:r>
-      <w:r>
-        <w:t xml:space="preserve">, 336, 129–136.</w:t>
-      </w:r>
-    </w:p>
-    <w:bookmarkEnd w:id="83"/>
-    <w:bookmarkStart w:id="85" w:name="X7212b9d861bed92497512118acfe0419f2c63cf"/>
+        <w:t xml:space="preserve">Journal of Geophysical Research: Biogeosciences</w:t>
+      </w:r>
+      <w:r>
+        <w:t xml:space="preserve">, 126, e2021JG006557.</w:t>
+      </w:r>
+    </w:p>
+    <w:bookmarkEnd w:id="85"/>
+    <w:bookmarkStart w:id="87" w:name="ref-clark_annual_2010"/>
     <w:p>
       <w:pPr>
         <w:pStyle w:val="Bibliography"/>
       </w:pPr>
       <w:r>
-        <w:t xml:space="preserve">Chitra-Tarak, R., Xu, C., Aguilar, S., Anderson-Teixeira, K.J., Chambers, J., Detto, M.,</w:t>
+        <w:t xml:space="preserve">Clark, D.B., Clark, D.A. &amp; Oberbauer, S.F. (2010).</w:t>
+      </w:r>
+      <w:r>
+        <w:t xml:space="preserve"> </w:t>
+      </w:r>
+      <w:hyperlink r:id="rId86">
+        <w:r>
+          <w:rPr>
+            <w:rStyle w:val="Hyperlink"/>
+          </w:rPr>
+          <w:t xml:space="preserve">Annual wood production in a tropical rain forest in</w:t>
+        </w:r>
+        <w:r>
+          <w:rPr>
+            <w:rStyle w:val="Hyperlink"/>
+          </w:rPr>
+          <w:t xml:space="preserve"> </w:t>
+        </w:r>
+        <w:r>
+          <w:rPr>
+            <w:rStyle w:val="Hyperlink"/>
+          </w:rPr>
+          <w:t xml:space="preserve">NE Costa Rica</w:t>
+        </w:r>
+        <w:r>
+          <w:rPr>
+            <w:rStyle w:val="Hyperlink"/>
+          </w:rPr>
+          <w:t xml:space="preserve"> </w:t>
+        </w:r>
+        <w:r>
+          <w:rPr>
+            <w:rStyle w:val="Hyperlink"/>
+          </w:rPr>
+          <w:t xml:space="preserve">linked to climatic variation but not to increasing</w:t>
+        </w:r>
+        <w:r>
+          <w:rPr>
+            <w:rStyle w:val="Hyperlink"/>
+          </w:rPr>
+          <w:t xml:space="preserve"> </w:t>
+        </w:r>
+        <w:r>
+          <w:rPr>
+            <w:rStyle w:val="Hyperlink"/>
+          </w:rPr>
+          <w:t xml:space="preserve">CO2</w:t>
+        </w:r>
+      </w:hyperlink>
+      <w:r>
+        <w:t xml:space="preserve">.</w:t>
+      </w:r>
+      <w:r>
+        <w:t xml:space="preserve"> </w:t>
+      </w:r>
+      <w:r>
+        <w:rPr>
+          <w:iCs/>
+          <w:i/>
+        </w:rPr>
+        <w:t xml:space="preserve">Global Change Biology</w:t>
+      </w:r>
+      <w:r>
+        <w:t xml:space="preserve">, 16, 747–759.</w:t>
+      </w:r>
+    </w:p>
+    <w:bookmarkEnd w:id="87"/>
+    <w:bookmarkStart w:id="89" w:name="ref-dahinden_future_2017"/>
+    <w:p>
+      <w:pPr>
+        <w:pStyle w:val="Bibliography"/>
+      </w:pPr>
+      <w:r>
+        <w:t xml:space="preserve">Dahinden, F., Fischer, E.M. &amp; Knutti, R. (2017).</w:t>
+      </w:r>
+      <w:r>
+        <w:t xml:space="preserve"> </w:t>
+      </w:r>
+      <w:hyperlink r:id="rId88">
+        <w:r>
+          <w:rPr>
+            <w:rStyle w:val="Hyperlink"/>
+          </w:rPr>
+          <w:t xml:space="preserve">Future local climate unlike currently observed anywhere</w:t>
+        </w:r>
+      </w:hyperlink>
+      <w:r>
+        <w:t xml:space="preserve">.</w:t>
+      </w:r>
+      <w:r>
+        <w:t xml:space="preserve"> </w:t>
+      </w:r>
+      <w:r>
+        <w:rPr>
+          <w:iCs/>
+          <w:i/>
+        </w:rPr>
+        <w:t xml:space="preserve">Environmental Research Letters</w:t>
+      </w:r>
+      <w:r>
+        <w:t xml:space="preserve">, 12, 084004.</w:t>
+      </w:r>
+    </w:p>
+    <w:bookmarkEnd w:id="89"/>
+    <w:bookmarkStart w:id="91" w:name="ref-desouza_drought_2020"/>
+    <w:p>
+      <w:pPr>
+        <w:pStyle w:val="Bibliography"/>
+      </w:pPr>
+      <w:r>
+        <w:t xml:space="preserve">De Souza, B.C., Carvalho, E.C.D., Oliveira, R.S., De Araujo, F.S., De Lima, A.L.A. &amp; Rodal, M.J.N. (2020).</w:t>
+      </w:r>
+      <w:r>
+        <w:t xml:space="preserve"> </w:t>
+      </w:r>
+      <w:hyperlink r:id="rId90">
+        <w:r>
+          <w:rPr>
+            <w:rStyle w:val="Hyperlink"/>
+          </w:rPr>
+          <w:t xml:space="preserve">Drought response strategies of deciduous and evergreen woody species in a seasonally dry neotropical forest</w:t>
+        </w:r>
+      </w:hyperlink>
+      <w:r>
+        <w:t xml:space="preserve">.</w:t>
+      </w:r>
+      <w:r>
+        <w:t xml:space="preserve"> </w:t>
+      </w:r>
+      <w:r>
+        <w:rPr>
+          <w:iCs/>
+          <w:i/>
+        </w:rPr>
+        <w:t xml:space="preserve">Oecologia</w:t>
+      </w:r>
+      <w:r>
+        <w:t xml:space="preserve">, 194, 221–236.</w:t>
+      </w:r>
+    </w:p>
+    <w:bookmarkEnd w:id="91"/>
+    <w:bookmarkStart w:id="93" w:name="ref-garcía-cervigón_climate_2020"/>
+    <w:p>
+      <w:pPr>
+        <w:pStyle w:val="Bibliography"/>
+      </w:pPr>
+      <w:r>
+        <w:t xml:space="preserve">García-Cervigón, A.I., Camarero, J.J., Cueva, E., Espinosa, C.I. &amp; Escudero, A. (2020).</w:t>
+      </w:r>
+      <w:r>
+        <w:t xml:space="preserve"> </w:t>
+      </w:r>
+      <w:hyperlink r:id="rId92">
+        <w:r>
+          <w:rPr>
+            <w:rStyle w:val="Hyperlink"/>
+          </w:rPr>
+          <w:t xml:space="preserve">Climate seasonality and tree growth strategies in a tropical dry forest</w:t>
+        </w:r>
+      </w:hyperlink>
+      <w:r>
+        <w:t xml:space="preserve">.</w:t>
+      </w:r>
+      <w:r>
+        <w:t xml:space="preserve"> </w:t>
+      </w:r>
+      <w:r>
+        <w:rPr>
+          <w:iCs/>
+          <w:i/>
+        </w:rPr>
+        <w:t xml:space="preserve">Journal of Vegetation Science</w:t>
+      </w:r>
+      <w:r>
+        <w:t xml:space="preserve">, 31, 266–280.</w:t>
+      </w:r>
+    </w:p>
+    <w:bookmarkEnd w:id="93"/>
+    <w:bookmarkStart w:id="95" w:name="ref-giraldo_tree_2023"/>
+    <w:p>
+      <w:pPr>
+        <w:pStyle w:val="Bibliography"/>
+      </w:pPr>
+      <w:r>
+        <w:t xml:space="preserve">Giraldo, J.A., del Valle, J.I., González-Caro, S., David, D.A., Taylor, T., Tobón, C.,</w:t>
       </w:r>
       <w:r>
         <w:t xml:space="preserve"> </w:t>
@@ -8838,17 +9167,79 @@
         <w:t xml:space="preserve">et al.</w:t>
       </w:r>
       <w:r>
+        <w:t xml:space="preserve"> (2023).</w:t>
+      </w:r>
+      <w:r>
+        <w:t xml:space="preserve"> </w:t>
+      </w:r>
+      <w:hyperlink r:id="rId94">
+        <w:r>
+          <w:rPr>
+            <w:rStyle w:val="Hyperlink"/>
+          </w:rPr>
+          <w:t xml:space="preserve">Tree growth periodicity in the ever-wet tropical forest of the</w:t>
+        </w:r>
+        <w:r>
+          <w:rPr>
+            <w:rStyle w:val="Hyperlink"/>
+          </w:rPr>
+          <w:t xml:space="preserve"> </w:t>
+        </w:r>
+        <w:r>
+          <w:rPr>
+            <w:rStyle w:val="Hyperlink"/>
+          </w:rPr>
+          <w:t xml:space="preserve">Americas</w:t>
+        </w:r>
+      </w:hyperlink>
+      <w:r>
+        <w:t xml:space="preserve">.</w:t>
+      </w:r>
+      <w:r>
+        <w:t xml:space="preserve"> </w:t>
+      </w:r>
+      <w:r>
+        <w:rPr>
+          <w:iCs/>
+          <w:i/>
+        </w:rPr>
+        <w:t xml:space="preserve">Journal of Ecology</w:t>
+      </w:r>
+      <w:r>
+        <w:t xml:space="preserve">, 111, 889–902.</w:t>
+      </w:r>
+    </w:p>
+    <w:bookmarkEnd w:id="95"/>
+    <w:bookmarkStart w:id="97" w:name="ref-gonzález-m._diverging_2021"/>
+    <w:p>
+      <w:pPr>
+        <w:pStyle w:val="Bibliography"/>
+      </w:pPr>
+      <w:r>
+        <w:t xml:space="preserve">González-M., R., Posada, J.M., Carmona, C.P., Garzón, F., Salinas, V., Idárraga-Piedrahita, Á.,</w:t>
+      </w:r>
+      <w:r>
+        <w:t xml:space="preserve"> </w:t>
+      </w:r>
+      <w:r>
+        <w:rPr>
+          <w:iCs/>
+          <w:i/>
+        </w:rPr>
+        <w:t xml:space="preserve">et al.</w:t>
+      </w:r>
+      <w:r>
         <w:t xml:space="preserve"> (2021).</w:t>
       </w:r>
       <w:r>
         <w:t xml:space="preserve"> </w:t>
       </w:r>
-      <w:hyperlink r:id="rId84">
-        <w:r>
-          <w:rPr>
-            <w:rStyle w:val="Hyperlink"/>
-          </w:rPr>
-          <w:t xml:space="preserve">Hydraulically-vulnerable trees survive on deep-water access during droughts in a tropical forest</w:t>
+      <w:hyperlink r:id="rId96">
+        <w:r>
+          <w:rPr>
+            <w:rStyle w:val="Hyperlink"/>
+          </w:rPr>
+          <w:t xml:space="preserve">Diverging functional strategies but high sensitivity to an extreme drought in tropical dry forests</w:t>
         </w:r>
       </w:hyperlink>
       <w:r>
@@ -8862,30 +9253,43 @@
           <w:iCs/>
           <w:i/>
         </w:rPr>
-        <w:t xml:space="preserve">New Phytologist</w:t>
-      </w:r>
-      <w:r>
-        <w:t xml:space="preserve">, 231, 1798–1813.</w:t>
-      </w:r>
-    </w:p>
-    <w:bookmarkEnd w:id="85"/>
-    <w:bookmarkStart w:id="87" w:name="ref-clark_annual_2021"/>
+        <w:t xml:space="preserve">Ecology Letters</w:t>
+      </w:r>
+      <w:r>
+        <w:t xml:space="preserve">, 24, 451–463.</w:t>
+      </w:r>
+    </w:p>
+    <w:bookmarkEnd w:id="97"/>
+    <w:bookmarkStart w:id="99" w:name="ref-guillemot_small_2022"/>
     <w:p>
       <w:pPr>
         <w:pStyle w:val="Bibliography"/>
       </w:pPr>
       <w:r>
-        <w:t xml:space="preserve">Clark, D.A., Clark, D.B. &amp; Oberbauer, S.F. (2021).</w:t>
-      </w:r>
-      <w:r>
-        <w:t xml:space="preserve"> </w:t>
-      </w:r>
-      <w:hyperlink r:id="rId86">
-        <w:r>
-          <w:rPr>
-            <w:rStyle w:val="Hyperlink"/>
-          </w:rPr>
-          <w:t xml:space="preserve">Annual</w:t>
+        <w:t xml:space="preserve">Guillemot, J., Martin-StPaul, N.K., Bulascoschi, L., Poorter, L., Morin, X., Pinho, B.X.,</w:t>
+      </w:r>
+      <w:r>
+        <w:t xml:space="preserve"> </w:t>
+      </w:r>
+      <w:r>
+        <w:rPr>
+          <w:iCs/>
+          <w:i/>
+        </w:rPr>
+        <w:t xml:space="preserve">et al.</w:t>
+      </w:r>
+      <w:r>
+        <w:t xml:space="preserve"> (2022).</w:t>
+      </w:r>
+      <w:r>
+        <w:t xml:space="preserve"> </w:t>
+      </w:r>
+      <w:hyperlink r:id="rId98">
+        <w:r>
+          <w:rPr>
+            <w:rStyle w:val="Hyperlink"/>
+          </w:rPr>
+          <w:t xml:space="preserve">Small and slow is safe:</w:t>
         </w:r>
         <w:r>
           <w:rPr>
@@ -8897,13 +9301,7 @@
           <w:rPr>
             <w:rStyle w:val="Hyperlink"/>
           </w:rPr>
-          <w:t xml:space="preserve">Tropical-Rainforest Productivity Through Two Decades</w:t>
-        </w:r>
-        <w:r>
-          <w:rPr>
-            <w:rStyle w:val="Hyperlink"/>
-          </w:rPr>
-          <w:t xml:space="preserve">:</w:t>
+          <w:t xml:space="preserve">On</w:t>
         </w:r>
         <w:r>
           <w:rPr>
@@ -8915,61 +9313,7 @@
           <w:rPr>
             <w:rStyle w:val="Hyperlink"/>
           </w:rPr>
-          <w:t xml:space="preserve">Complex Responses</w:t>
-        </w:r>
-        <w:r>
-          <w:rPr>
-            <w:rStyle w:val="Hyperlink"/>
-          </w:rPr>
-          <w:t xml:space="preserve"> </w:t>
-        </w:r>
-        <w:r>
-          <w:rPr>
-            <w:rStyle w:val="Hyperlink"/>
-          </w:rPr>
-          <w:t xml:space="preserve">to</w:t>
-        </w:r>
-        <w:r>
-          <w:rPr>
-            <w:rStyle w:val="Hyperlink"/>
-          </w:rPr>
-          <w:t xml:space="preserve"> </w:t>
-        </w:r>
-        <w:r>
-          <w:rPr>
-            <w:rStyle w:val="Hyperlink"/>
-          </w:rPr>
-          <w:t xml:space="preserve">Climatic Factors</w:t>
-        </w:r>
-        <w:r>
-          <w:rPr>
-            <w:rStyle w:val="Hyperlink"/>
-          </w:rPr>
-          <w:t xml:space="preserve">, [</w:t>
-        </w:r>
-        <w:r>
-          <w:rPr>
-            <w:rStyle w:val="Hyperlink"/>
-          </w:rPr>
-          <w:t xml:space="preserve">CO2</w:t>
-        </w:r>
-        <w:r>
-          <w:rPr>
-            <w:rStyle w:val="Hyperlink"/>
-          </w:rPr>
-          <w:t xml:space="preserve">] and</w:t>
-        </w:r>
-        <w:r>
-          <w:rPr>
-            <w:rStyle w:val="Hyperlink"/>
-          </w:rPr>
-          <w:t xml:space="preserve"> </w:t>
-        </w:r>
-        <w:r>
-          <w:rPr>
-            <w:rStyle w:val="Hyperlink"/>
-          </w:rPr>
-          <w:t xml:space="preserve">Storm Damage</w:t>
+          <w:t xml:space="preserve">the drought tolerance of tropical tree species</w:t>
         </w:r>
       </w:hyperlink>
       <w:r>
@@ -8983,395 +9327,25 @@
           <w:iCs/>
           <w:i/>
         </w:rPr>
-        <w:t xml:space="preserve">Journal of Geophysical Research: Biogeosciences</w:t>
-      </w:r>
-      <w:r>
-        <w:t xml:space="preserve">, 126, e2021JG006557.</w:t>
-      </w:r>
-    </w:p>
-    <w:bookmarkEnd w:id="87"/>
-    <w:bookmarkStart w:id="89" w:name="ref-clark_annual_2010"/>
+        <w:t xml:space="preserve">Global Change Biology</w:t>
+      </w:r>
+      <w:r>
+        <w:t xml:space="preserve">, 28, 2622–2638.</w:t>
+      </w:r>
+    </w:p>
+    <w:bookmarkEnd w:id="99"/>
+    <w:bookmarkStart w:id="101" w:name="X608d8d4a570d30e5ebf1004023d829f5ff2ec75"/>
     <w:p>
       <w:pPr>
         <w:pStyle w:val="Bibliography"/>
       </w:pPr>
       <w:r>
-        <w:t xml:space="preserve">Clark, D.B., Clark, D.A. &amp; Oberbauer, S.F. (2010).</w:t>
-      </w:r>
-      <w:r>
-        <w:t xml:space="preserve"> </w:t>
-      </w:r>
-      <w:hyperlink r:id="rId88">
-        <w:r>
-          <w:rPr>
-            <w:rStyle w:val="Hyperlink"/>
-          </w:rPr>
-          <w:t xml:space="preserve">Annual wood production in a tropical rain forest in</w:t>
-        </w:r>
-        <w:r>
-          <w:rPr>
-            <w:rStyle w:val="Hyperlink"/>
-          </w:rPr>
-          <w:t xml:space="preserve"> </w:t>
-        </w:r>
-        <w:r>
-          <w:rPr>
-            <w:rStyle w:val="Hyperlink"/>
-          </w:rPr>
-          <w:t xml:space="preserve">NE Costa Rica</w:t>
-        </w:r>
-        <w:r>
-          <w:rPr>
-            <w:rStyle w:val="Hyperlink"/>
-          </w:rPr>
-          <w:t xml:space="preserve"> </w:t>
-        </w:r>
-        <w:r>
-          <w:rPr>
-            <w:rStyle w:val="Hyperlink"/>
-          </w:rPr>
-          <w:t xml:space="preserve">linked to climatic variation but not to increasing</w:t>
-        </w:r>
-        <w:r>
-          <w:rPr>
-            <w:rStyle w:val="Hyperlink"/>
-          </w:rPr>
-          <w:t xml:space="preserve"> </w:t>
-        </w:r>
-        <w:r>
-          <w:rPr>
-            <w:rStyle w:val="Hyperlink"/>
-          </w:rPr>
-          <w:t xml:space="preserve">CO2</w:t>
-        </w:r>
-      </w:hyperlink>
-      <w:r>
-        <w:t xml:space="preserve">.</w:t>
-      </w:r>
-      <w:r>
-        <w:t xml:space="preserve"> </w:t>
-      </w:r>
-      <w:r>
-        <w:rPr>
-          <w:iCs/>
-          <w:i/>
-        </w:rPr>
-        <w:t xml:space="preserve">Global Change Biology</w:t>
-      </w:r>
-      <w:r>
-        <w:t xml:space="preserve">, 16, 747–759.</w:t>
-      </w:r>
-    </w:p>
-    <w:bookmarkEnd w:id="89"/>
-    <w:bookmarkStart w:id="91" w:name="ref-dahinden_future_2017"/>
-    <w:p>
-      <w:pPr>
-        <w:pStyle w:val="Bibliography"/>
-      </w:pPr>
-      <w:r>
-        <w:t xml:space="preserve">Dahinden, F., Fischer, E.M. &amp; Knutti, R. (2017).</w:t>
-      </w:r>
-      <w:r>
-        <w:t xml:space="preserve"> </w:t>
-      </w:r>
-      <w:hyperlink r:id="rId90">
-        <w:r>
-          <w:rPr>
-            <w:rStyle w:val="Hyperlink"/>
-          </w:rPr>
-          <w:t xml:space="preserve">Future local climate unlike currently observed anywhere</w:t>
-        </w:r>
-      </w:hyperlink>
-      <w:r>
-        <w:t xml:space="preserve">.</w:t>
-      </w:r>
-      <w:r>
-        <w:t xml:space="preserve"> </w:t>
-      </w:r>
-      <w:r>
-        <w:rPr>
-          <w:iCs/>
-          <w:i/>
-        </w:rPr>
-        <w:t xml:space="preserve">Environmental Research Letters</w:t>
-      </w:r>
-      <w:r>
-        <w:t xml:space="preserve">, 12, 084004.</w:t>
-      </w:r>
-    </w:p>
-    <w:bookmarkEnd w:id="91"/>
-    <w:bookmarkStart w:id="93" w:name="ref-desouza_drought_2020"/>
-    <w:p>
-      <w:pPr>
-        <w:pStyle w:val="Bibliography"/>
-      </w:pPr>
-      <w:r>
-        <w:t xml:space="preserve">De Souza, B.C., Carvalho, E.C.D., Oliveira, R.S., De Araujo, F.S., De Lima, A.L.A. &amp; Rodal, M.J.N. (2020).</w:t>
-      </w:r>
-      <w:r>
-        <w:t xml:space="preserve"> </w:t>
-      </w:r>
-      <w:hyperlink r:id="rId92">
-        <w:r>
-          <w:rPr>
-            <w:rStyle w:val="Hyperlink"/>
-          </w:rPr>
-          <w:t xml:space="preserve">Drought response strategies of deciduous and evergreen woody species in a seasonally dry neotropical forest</w:t>
-        </w:r>
-      </w:hyperlink>
-      <w:r>
-        <w:t xml:space="preserve">.</w:t>
-      </w:r>
-      <w:r>
-        <w:t xml:space="preserve"> </w:t>
-      </w:r>
-      <w:r>
-        <w:rPr>
-          <w:iCs/>
-          <w:i/>
-        </w:rPr>
-        <w:t xml:space="preserve">Oecologia</w:t>
-      </w:r>
-      <w:r>
-        <w:t xml:space="preserve">, 194, 221–236.</w:t>
-      </w:r>
-    </w:p>
-    <w:bookmarkEnd w:id="93"/>
-    <w:bookmarkStart w:id="95" w:name="ref-garcía-cervigón_climate_2020"/>
-    <w:p>
-      <w:pPr>
-        <w:pStyle w:val="Bibliography"/>
-      </w:pPr>
-      <w:r>
-        <w:t xml:space="preserve">García-Cervigón, A.I., Camarero, J.J., Cueva, E., Espinosa, C.I. &amp; Escudero, A. (2020).</w:t>
-      </w:r>
-      <w:r>
-        <w:t xml:space="preserve"> </w:t>
-      </w:r>
-      <w:hyperlink r:id="rId94">
-        <w:r>
-          <w:rPr>
-            <w:rStyle w:val="Hyperlink"/>
-          </w:rPr>
-          <w:t xml:space="preserve">Climate seasonality and tree growth strategies in a tropical dry forest</w:t>
-        </w:r>
-      </w:hyperlink>
-      <w:r>
-        <w:t xml:space="preserve">.</w:t>
-      </w:r>
-      <w:r>
-        <w:t xml:space="preserve"> </w:t>
-      </w:r>
-      <w:r>
-        <w:rPr>
-          <w:iCs/>
-          <w:i/>
-        </w:rPr>
-        <w:t xml:space="preserve">Journal of Vegetation Science</w:t>
-      </w:r>
-      <w:r>
-        <w:t xml:space="preserve">, 31, 266–280.</w:t>
-      </w:r>
-    </w:p>
-    <w:bookmarkEnd w:id="95"/>
-    <w:bookmarkStart w:id="97" w:name="ref-giraldo_tree_2023"/>
-    <w:p>
-      <w:pPr>
-        <w:pStyle w:val="Bibliography"/>
-      </w:pPr>
-      <w:r>
-        <w:t xml:space="preserve">Giraldo, J.A., del Valle, J.I., González-Caro, S., David, D.A., Taylor, T., Tobón, C.,</w:t>
-      </w:r>
-      <w:r>
-        <w:t xml:space="preserve"> </w:t>
-      </w:r>
-      <w:r>
-        <w:rPr>
-          <w:iCs/>
-          <w:i/>
-        </w:rPr>
-        <w:t xml:space="preserve">et al.</w:t>
-      </w:r>
-      <w:r>
-        <w:t xml:space="preserve"> (2023).</w:t>
-      </w:r>
-      <w:r>
-        <w:t xml:space="preserve"> </w:t>
-      </w:r>
-      <w:hyperlink r:id="rId96">
-        <w:r>
-          <w:rPr>
-            <w:rStyle w:val="Hyperlink"/>
-          </w:rPr>
-          <w:t xml:space="preserve">Tree growth periodicity in the ever-wet tropical forest of the</w:t>
-        </w:r>
-        <w:r>
-          <w:rPr>
-            <w:rStyle w:val="Hyperlink"/>
-          </w:rPr>
-          <w:t xml:space="preserve"> </w:t>
-        </w:r>
-        <w:r>
-          <w:rPr>
-            <w:rStyle w:val="Hyperlink"/>
-          </w:rPr>
-          <w:t xml:space="preserve">Americas</w:t>
-        </w:r>
-      </w:hyperlink>
-      <w:r>
-        <w:t xml:space="preserve">.</w:t>
-      </w:r>
-      <w:r>
-        <w:t xml:space="preserve"> </w:t>
-      </w:r>
-      <w:r>
-        <w:rPr>
-          <w:iCs/>
-          <w:i/>
-        </w:rPr>
-        <w:t xml:space="preserve">Journal of Ecology</w:t>
-      </w:r>
-      <w:r>
-        <w:t xml:space="preserve">, 111, 889–902.</w:t>
-      </w:r>
-    </w:p>
-    <w:bookmarkEnd w:id="97"/>
-    <w:bookmarkStart w:id="99" w:name="ref-gonzález-m._diverging_2021"/>
-    <w:p>
-      <w:pPr>
-        <w:pStyle w:val="Bibliography"/>
-      </w:pPr>
-      <w:r>
-        <w:t xml:space="preserve">González-M., R., Posada, J.M., Carmona, C.P., Garzón, F., Salinas, V., Idárraga-Piedrahita, Á.,</w:t>
-      </w:r>
-      <w:r>
-        <w:t xml:space="preserve"> </w:t>
-      </w:r>
-      <w:r>
-        <w:rPr>
-          <w:iCs/>
-          <w:i/>
-        </w:rPr>
-        <w:t xml:space="preserve">et al.</w:t>
-      </w:r>
-      <w:r>
-        <w:t xml:space="preserve"> (2021).</w:t>
-      </w:r>
-      <w:r>
-        <w:t xml:space="preserve"> </w:t>
-      </w:r>
-      <w:hyperlink r:id="rId98">
-        <w:r>
-          <w:rPr>
-            <w:rStyle w:val="Hyperlink"/>
-          </w:rPr>
-          <w:t xml:space="preserve">Diverging functional strategies but high sensitivity to an extreme drought in tropical dry forests</w:t>
-        </w:r>
-      </w:hyperlink>
-      <w:r>
-        <w:t xml:space="preserve">.</w:t>
-      </w:r>
-      <w:r>
-        <w:t xml:space="preserve"> </w:t>
-      </w:r>
-      <w:r>
-        <w:rPr>
-          <w:iCs/>
-          <w:i/>
-        </w:rPr>
-        <w:t xml:space="preserve">Ecology Letters</w:t>
-      </w:r>
-      <w:r>
-        <w:t xml:space="preserve">, 24, 451–463.</w:t>
-      </w:r>
-    </w:p>
-    <w:bookmarkEnd w:id="99"/>
-    <w:bookmarkStart w:id="101" w:name="ref-guillemot_small_2022"/>
-    <w:p>
-      <w:pPr>
-        <w:pStyle w:val="Bibliography"/>
-      </w:pPr>
-      <w:r>
-        <w:t xml:space="preserve">Guillemot, J., Martin-StPaul, N.K., Bulascoschi, L., Poorter, L., Morin, X., Pinho, B.X.,</w:t>
-      </w:r>
-      <w:r>
-        <w:t xml:space="preserve"> </w:t>
-      </w:r>
-      <w:r>
-        <w:rPr>
-          <w:iCs/>
-          <w:i/>
-        </w:rPr>
-        <w:t xml:space="preserve">et al.</w:t>
-      </w:r>
-      <w:r>
-        <w:t xml:space="preserve"> (2022).</w:t>
+        <w:t xml:space="preserve">Intergovernmental Panel On Climate Change (Ipcc). (2023).</w:t>
       </w:r>
       <w:r>
         <w:t xml:space="preserve"> </w:t>
       </w:r>
       <w:hyperlink r:id="rId100">
-        <w:r>
-          <w:rPr>
-            <w:rStyle w:val="Hyperlink"/>
-          </w:rPr>
-          <w:t xml:space="preserve">Small and slow is safe:</w:t>
-        </w:r>
-        <w:r>
-          <w:rPr>
-            <w:rStyle w:val="Hyperlink"/>
-          </w:rPr>
-          <w:t xml:space="preserve"> </w:t>
-        </w:r>
-        <w:r>
-          <w:rPr>
-            <w:rStyle w:val="Hyperlink"/>
-          </w:rPr>
-          <w:t xml:space="preserve">On</w:t>
-        </w:r>
-        <w:r>
-          <w:rPr>
-            <w:rStyle w:val="Hyperlink"/>
-          </w:rPr>
-          <w:t xml:space="preserve"> </w:t>
-        </w:r>
-        <w:r>
-          <w:rPr>
-            <w:rStyle w:val="Hyperlink"/>
-          </w:rPr>
-          <w:t xml:space="preserve">the drought tolerance of tropical tree species</w:t>
-        </w:r>
-      </w:hyperlink>
-      <w:r>
-        <w:t xml:space="preserve">.</w:t>
-      </w:r>
-      <w:r>
-        <w:t xml:space="preserve"> </w:t>
-      </w:r>
-      <w:r>
-        <w:rPr>
-          <w:iCs/>
-          <w:i/>
-        </w:rPr>
-        <w:t xml:space="preserve">Global Change Biology</w:t>
-      </w:r>
-      <w:r>
-        <w:t xml:space="preserve">, 28, 2622–2638.</w:t>
-      </w:r>
-    </w:p>
-    <w:bookmarkEnd w:id="101"/>
-    <w:bookmarkStart w:id="103" w:name="X608d8d4a570d30e5ebf1004023d829f5ff2ec75"/>
-    <w:p>
-      <w:pPr>
-        <w:pStyle w:val="Bibliography"/>
-      </w:pPr>
-      <w:r>
-        <w:t xml:space="preserve">Intergovernmental Panel On Climate Change (Ipcc). (2023).</w:t>
-      </w:r>
-      <w:r>
-        <w:t xml:space="preserve"> </w:t>
-      </w:r>
-      <w:hyperlink r:id="rId102">
         <w:r>
           <w:rPr>
             <w:rStyle w:val="Hyperlink"/>
@@ -9553,14 +9527,169 @@
         <w:t xml:space="preserve">. 1st edn. Cambridge University Press.</w:t>
       </w:r>
     </w:p>
+    <w:bookmarkEnd w:id="101"/>
+    <w:bookmarkStart w:id="103" w:name="ref-kunert_leaf_2021"/>
+    <w:p>
+      <w:pPr>
+        <w:pStyle w:val="Bibliography"/>
+      </w:pPr>
+      <w:r>
+        <w:t xml:space="preserve">Kunert, N., Zailaa, J., Herrmann, V., Muller-Landau, H.C., Wright, S.J., Pérez, R.,</w:t>
+      </w:r>
+      <w:r>
+        <w:t xml:space="preserve"> </w:t>
+      </w:r>
+      <w:r>
+        <w:rPr>
+          <w:iCs/>
+          <w:i/>
+        </w:rPr>
+        <w:t xml:space="preserve">et al.</w:t>
+      </w:r>
+      <w:r>
+        <w:t xml:space="preserve"> (2021).</w:t>
+      </w:r>
+      <w:r>
+        <w:t xml:space="preserve"> </w:t>
+      </w:r>
+      <w:hyperlink r:id="rId102">
+        <w:r>
+          <w:rPr>
+            <w:rStyle w:val="Hyperlink"/>
+          </w:rPr>
+          <w:t xml:space="preserve">Leaf turgor loss point shapes local and regional distributions of evergreen but not deciduous tropical trees</w:t>
+        </w:r>
+      </w:hyperlink>
+      <w:r>
+        <w:t xml:space="preserve">.</w:t>
+      </w:r>
+      <w:r>
+        <w:t xml:space="preserve"> </w:t>
+      </w:r>
+      <w:r>
+        <w:rPr>
+          <w:iCs/>
+          <w:i/>
+        </w:rPr>
+        <w:t xml:space="preserve">New Phytologist</w:t>
+      </w:r>
+      <w:r>
+        <w:t xml:space="preserve">, 230, 485–496.</w:t>
+      </w:r>
+    </w:p>
     <w:bookmarkEnd w:id="103"/>
-    <w:bookmarkStart w:id="105" w:name="ref-kunert_leaf_2021"/>
+    <w:bookmarkStart w:id="104" w:name="ref-lindsay_whitebox_2016a"/>
     <w:p>
       <w:pPr>
         <w:pStyle w:val="Bibliography"/>
       </w:pPr>
       <w:r>
-        <w:t xml:space="preserve">Kunert, N., Zailaa, J., Herrmann, V., Muller-Landau, H.C., Wright, S.J., Pérez, R.,</w:t>
+        <w:t xml:space="preserve">Lindsay, J.B. (2016). Whitebox</w:t>
+      </w:r>
+      <w:r>
+        <w:t xml:space="preserve"> </w:t>
+      </w:r>
+      <w:r>
+        <w:t xml:space="preserve">GAT</w:t>
+      </w:r>
+      <w:r>
+        <w:t xml:space="preserve">:</w:t>
+      </w:r>
+      <w:r>
+        <w:t xml:space="preserve"> </w:t>
+      </w:r>
+      <w:r>
+        <w:t xml:space="preserve">A</w:t>
+      </w:r>
+      <w:r>
+        <w:t xml:space="preserve"> </w:t>
+      </w:r>
+      <w:r>
+        <w:t xml:space="preserve">case study in geomorphometric analysis.</w:t>
+      </w:r>
+      <w:r>
+        <w:t xml:space="preserve"> </w:t>
+      </w:r>
+      <w:r>
+        <w:rPr>
+          <w:iCs/>
+          <w:i/>
+        </w:rPr>
+        <w:t xml:space="preserve">Computers &amp; Geosciences</w:t>
+      </w:r>
+      <w:r>
+        <w:t xml:space="preserve">, 95, 75–84.</w:t>
+      </w:r>
+    </w:p>
+    <w:bookmarkEnd w:id="104"/>
+    <w:bookmarkStart w:id="106" w:name="ref-luo_tropical_2022"/>
+    <w:p>
+      <w:pPr>
+        <w:pStyle w:val="Bibliography"/>
+      </w:pPr>
+      <w:r>
+        <w:t xml:space="preserve">Luo, X. &amp; Keenan, T.F. (2022).</w:t>
+      </w:r>
+      <w:r>
+        <w:t xml:space="preserve"> </w:t>
+      </w:r>
+      <w:hyperlink r:id="rId105">
+        <w:r>
+          <w:rPr>
+            <w:rStyle w:val="Hyperlink"/>
+          </w:rPr>
+          <w:t xml:space="preserve">Tropical extreme droughts drive long-term increase in atmospheric</w:t>
+        </w:r>
+        <w:r>
+          <w:rPr>
+            <w:rStyle w:val="Hyperlink"/>
+          </w:rPr>
+          <w:t xml:space="preserve"> </w:t>
+        </w:r>
+        <w:r>
+          <w:rPr>
+            <w:rStyle w:val="Hyperlink"/>
+          </w:rPr>
+          <w:t xml:space="preserve">CO2</w:t>
+        </w:r>
+        <w:r>
+          <w:rPr>
+            <w:rStyle w:val="Hyperlink"/>
+          </w:rPr>
+          <w:t xml:space="preserve"> </w:t>
+        </w:r>
+        <w:r>
+          <w:rPr>
+            <w:rStyle w:val="Hyperlink"/>
+          </w:rPr>
+          <w:t xml:space="preserve">growth rate variability</w:t>
+        </w:r>
+      </w:hyperlink>
+      <w:r>
+        <w:t xml:space="preserve">.</w:t>
+      </w:r>
+      <w:r>
+        <w:t xml:space="preserve"> </w:t>
+      </w:r>
+      <w:r>
+        <w:rPr>
+          <w:iCs/>
+          <w:i/>
+        </w:rPr>
+        <w:t xml:space="preserve">Nature Communications</w:t>
+      </w:r>
+      <w:r>
+        <w:t xml:space="preserve">, 13, 1193.</w:t>
+      </w:r>
+    </w:p>
+    <w:bookmarkEnd w:id="106"/>
+    <w:bookmarkStart w:id="108" w:name="ref-mcgregor_tree_2021"/>
+    <w:p>
+      <w:pPr>
+        <w:pStyle w:val="Bibliography"/>
+      </w:pPr>
+      <w:r>
+        <w:t xml:space="preserve">McGregor, I.R., Helcoski, R., Kunert, N., Tepley, A.J., Gonzalez-Akre, E.B., Herrmann, V.,</w:t>
       </w:r>
       <w:r>
         <w:t xml:space="preserve"> </w:t>
@@ -9578,12 +9707,12 @@
       <w:r>
         <w:t xml:space="preserve"> </w:t>
       </w:r>
-      <w:hyperlink r:id="rId104">
-        <w:r>
-          <w:rPr>
-            <w:rStyle w:val="Hyperlink"/>
-          </w:rPr>
-          <w:t xml:space="preserve">Leaf turgor loss point shapes local and regional distributions of evergreen but not deciduous tropical trees</w:t>
+      <w:hyperlink r:id="rId107">
+        <w:r>
+          <w:rPr>
+            <w:rStyle w:val="Hyperlink"/>
+          </w:rPr>
+          <w:t xml:space="preserve">Tree height and leaf drought tolerance traits shape growth responses across droughts in a temperate broadleaf forest</w:t>
         </w:r>
       </w:hyperlink>
       <w:r>
@@ -9600,71 +9729,59 @@
         <w:t xml:space="preserve">New Phytologist</w:t>
       </w:r>
       <w:r>
-        <w:t xml:space="preserve">, 230, 485–496.</w:t>
-      </w:r>
-    </w:p>
-    <w:bookmarkEnd w:id="105"/>
-    <w:bookmarkStart w:id="106" w:name="ref-lindsay_whitebox_2016a"/>
+        <w:t xml:space="preserve">, 231, 601–616.</w:t>
+      </w:r>
+    </w:p>
+    <w:bookmarkEnd w:id="108"/>
+    <w:bookmarkStart w:id="109" w:name="ref-muller-landau_metal_2008"/>
     <w:p>
       <w:pPr>
         <w:pStyle w:val="Bibliography"/>
       </w:pPr>
       <w:r>
-        <w:t xml:space="preserve">Lindsay, J.B. (2016). Whitebox</w:t>
-      </w:r>
-      <w:r>
-        <w:t xml:space="preserve"> </w:t>
-      </w:r>
-      <w:r>
-        <w:t xml:space="preserve">GAT</w:t>
-      </w:r>
-      <w:r>
-        <w:t xml:space="preserve">:</w:t>
-      </w:r>
-      <w:r>
-        <w:t xml:space="preserve"> </w:t>
-      </w:r>
-      <w:r>
-        <w:t xml:space="preserve">A</w:t>
-      </w:r>
-      <w:r>
-        <w:t xml:space="preserve"> </w:t>
-      </w:r>
-      <w:r>
-        <w:t xml:space="preserve">case study in geomorphometric analysis.</w:t>
-      </w:r>
-      <w:r>
-        <w:t xml:space="preserve"> </w:t>
-      </w:r>
-      <w:r>
-        <w:rPr>
-          <w:iCs/>
-          <w:i/>
-        </w:rPr>
-        <w:t xml:space="preserve">Computers &amp; Geosciences</w:t>
-      </w:r>
-      <w:r>
-        <w:t xml:space="preserve">, 95, 75–84.</w:t>
-      </w:r>
-    </w:p>
-    <w:bookmarkEnd w:id="106"/>
-    <w:bookmarkStart w:id="108" w:name="ref-luo_tropical_2022"/>
+        <w:t xml:space="preserve">Muller-Landau, H.C. (2008). Metal</w:t>
+      </w:r>
+      <w:r>
+        <w:t xml:space="preserve"> </w:t>
+      </w:r>
+      <w:r>
+        <w:t xml:space="preserve">Band Dendrometer Protocol</w:t>
+      </w:r>
+      <w:r>
+        <w:t xml:space="preserve">.</w:t>
+      </w:r>
+    </w:p>
+    <w:bookmarkEnd w:id="109"/>
+    <w:bookmarkStart w:id="111" w:name="ref-naumann_global_2018"/>
     <w:p>
       <w:pPr>
         <w:pStyle w:val="Bibliography"/>
       </w:pPr>
       <w:r>
-        <w:t xml:space="preserve">Luo, X. &amp; Keenan, T.F. (2022).</w:t>
-      </w:r>
-      <w:r>
-        <w:t xml:space="preserve"> </w:t>
-      </w:r>
-      <w:hyperlink r:id="rId107">
-        <w:r>
-          <w:rPr>
-            <w:rStyle w:val="Hyperlink"/>
-          </w:rPr>
-          <w:t xml:space="preserve">Tropical extreme droughts drive long-term increase in atmospheric</w:t>
+        <w:t xml:space="preserve">Naumann, G., Alfieri, L., Wyser, K., Mentaschi, L., Betts, R.A., Carrao, H.,</w:t>
+      </w:r>
+      <w:r>
+        <w:t xml:space="preserve"> </w:t>
+      </w:r>
+      <w:r>
+        <w:rPr>
+          <w:iCs/>
+          <w:i/>
+        </w:rPr>
+        <w:t xml:space="preserve">et al.</w:t>
+      </w:r>
+      <w:r>
+        <w:t xml:space="preserve"> (2018).</w:t>
+      </w:r>
+      <w:r>
+        <w:t xml:space="preserve"> </w:t>
+      </w:r>
+      <w:hyperlink r:id="rId110">
+        <w:r>
+          <w:rPr>
+            <w:rStyle w:val="Hyperlink"/>
+          </w:rPr>
+          <w:t xml:space="preserve">Global</w:t>
         </w:r>
         <w:r>
           <w:rPr>
@@ -9676,7 +9793,7 @@
           <w:rPr>
             <w:rStyle w:val="Hyperlink"/>
           </w:rPr>
-          <w:t xml:space="preserve">CO2</w:t>
+          <w:t xml:space="preserve">Changes</w:t>
         </w:r>
         <w:r>
           <w:rPr>
@@ -9688,7 +9805,43 @@
           <w:rPr>
             <w:rStyle w:val="Hyperlink"/>
           </w:rPr>
-          <w:t xml:space="preserve">growth rate variability</w:t>
+          <w:t xml:space="preserve">in</w:t>
+        </w:r>
+        <w:r>
+          <w:rPr>
+            <w:rStyle w:val="Hyperlink"/>
+          </w:rPr>
+          <w:t xml:space="preserve"> </w:t>
+        </w:r>
+        <w:r>
+          <w:rPr>
+            <w:rStyle w:val="Hyperlink"/>
+          </w:rPr>
+          <w:t xml:space="preserve">Drought Conditions Under Different Levels</w:t>
+        </w:r>
+        <w:r>
+          <w:rPr>
+            <w:rStyle w:val="Hyperlink"/>
+          </w:rPr>
+          <w:t xml:space="preserve"> </w:t>
+        </w:r>
+        <w:r>
+          <w:rPr>
+            <w:rStyle w:val="Hyperlink"/>
+          </w:rPr>
+          <w:t xml:space="preserve">of</w:t>
+        </w:r>
+        <w:r>
+          <w:rPr>
+            <w:rStyle w:val="Hyperlink"/>
+          </w:rPr>
+          <w:t xml:space="preserve"> </w:t>
+        </w:r>
+        <w:r>
+          <w:rPr>
+            <w:rStyle w:val="Hyperlink"/>
+          </w:rPr>
+          <w:t xml:space="preserve">Warming</w:t>
         </w:r>
       </w:hyperlink>
       <w:r>
@@ -9702,20 +9855,43 @@
           <w:iCs/>
           <w:i/>
         </w:rPr>
-        <w:t xml:space="preserve">Nature Communications</w:t>
-      </w:r>
-      <w:r>
-        <w:t xml:space="preserve">, 13, 1193.</w:t>
-      </w:r>
-    </w:p>
-    <w:bookmarkEnd w:id="108"/>
-    <w:bookmarkStart w:id="110" w:name="ref-mcgregor_tree_2021"/>
+        <w:t xml:space="preserve">Geophysical Research Letters</w:t>
+      </w:r>
+      <w:r>
+        <w:t xml:space="preserve">, 45, 3285–3296.</w:t>
+      </w:r>
+    </w:p>
+    <w:bookmarkEnd w:id="111"/>
+    <w:bookmarkStart w:id="112" w:name="ref-rcoreteam_language_2024"/>
     <w:p>
       <w:pPr>
         <w:pStyle w:val="Bibliography"/>
       </w:pPr>
       <w:r>
-        <w:t xml:space="preserve">McGregor, I.R., Helcoski, R., Kunert, N., Tepley, A.J., Gonzalez-Akre, E.B., Herrmann, V.,</w:t>
+        <w:t xml:space="preserve">R Core Team. (2024).</w:t>
+      </w:r>
+      <w:r>
+        <w:t xml:space="preserve"> </w:t>
+      </w:r>
+      <w:r>
+        <w:rPr>
+          <w:iCs/>
+          <w:i/>
+        </w:rPr>
+        <w:t xml:space="preserve">R: A language and environment for statistical computing</w:t>
+      </w:r>
+      <w:r>
+        <w:t xml:space="preserve">. Manual. R Foundation for Statistical Computing, Vienna, Austria.</w:t>
+      </w:r>
+    </w:p>
+    <w:bookmarkEnd w:id="112"/>
+    <w:bookmarkStart w:id="114" w:name="ref-slette_how_2019"/>
+    <w:p>
+      <w:pPr>
+        <w:pStyle w:val="Bibliography"/>
+      </w:pPr>
+      <w:r>
+        <w:t xml:space="preserve">Slette, I.J., Post, A.K., Awad, M., Even, T., Punzalan, A., Williams, S.,</w:t>
       </w:r>
       <w:r>
         <w:t xml:space="preserve"> </w:t>
@@ -9728,17 +9904,17 @@
         <w:t xml:space="preserve">et al.</w:t>
       </w:r>
       <w:r>
-        <w:t xml:space="preserve"> (2021).</w:t>
-      </w:r>
-      <w:r>
-        <w:t xml:space="preserve"> </w:t>
-      </w:r>
-      <w:hyperlink r:id="rId109">
-        <w:r>
-          <w:rPr>
-            <w:rStyle w:val="Hyperlink"/>
-          </w:rPr>
-          <w:t xml:space="preserve">Tree height and leaf drought tolerance traits shape growth responses across droughts in a temperate broadleaf forest</w:t>
+        <w:t xml:space="preserve"> (2019).</w:t>
+      </w:r>
+      <w:r>
+        <w:t xml:space="preserve"> </w:t>
+      </w:r>
+      <w:hyperlink r:id="rId113">
+        <w:r>
+          <w:rPr>
+            <w:rStyle w:val="Hyperlink"/>
+          </w:rPr>
+          <w:t xml:space="preserve">How ecologists define drought, and why we should do better</w:t>
         </w:r>
       </w:hyperlink>
       <w:r>
@@ -9752,39 +9928,599 @@
           <w:iCs/>
           <w:i/>
         </w:rPr>
+        <w:t xml:space="preserve">Global Change Biology</w:t>
+      </w:r>
+      <w:r>
+        <w:t xml:space="preserve">, 25, 3193–3200.</w:t>
+      </w:r>
+    </w:p>
+    <w:bookmarkEnd w:id="114"/>
+    <w:bookmarkStart w:id="116" w:name="ref-trugman_why_2021"/>
+    <w:p>
+      <w:pPr>
+        <w:pStyle w:val="Bibliography"/>
+      </w:pPr>
+      <w:r>
+        <w:t xml:space="preserve">Trugman, A.T., Anderegg, L.D.L., Anderegg, W.R.L., Das, A.J. &amp; Stephenson, N.L. (2021).</w:t>
+      </w:r>
+      <w:r>
+        <w:t xml:space="preserve"> </w:t>
+      </w:r>
+      <w:hyperlink r:id="rId115">
+        <w:r>
+          <w:rPr>
+            <w:rStyle w:val="Hyperlink"/>
+          </w:rPr>
+          <w:t xml:space="preserve">Why is</w:t>
+        </w:r>
+        <w:r>
+          <w:rPr>
+            <w:rStyle w:val="Hyperlink"/>
+          </w:rPr>
+          <w:t xml:space="preserve"> </w:t>
+        </w:r>
+        <w:r>
+          <w:rPr>
+            <w:rStyle w:val="Hyperlink"/>
+          </w:rPr>
+          <w:t xml:space="preserve">Tree Drought Mortality</w:t>
+        </w:r>
+        <w:r>
+          <w:rPr>
+            <w:rStyle w:val="Hyperlink"/>
+          </w:rPr>
+          <w:t xml:space="preserve"> </w:t>
+        </w:r>
+        <w:r>
+          <w:rPr>
+            <w:rStyle w:val="Hyperlink"/>
+          </w:rPr>
+          <w:t xml:space="preserve">so</w:t>
+        </w:r>
+        <w:r>
+          <w:rPr>
+            <w:rStyle w:val="Hyperlink"/>
+          </w:rPr>
+          <w:t xml:space="preserve"> </w:t>
+        </w:r>
+        <w:r>
+          <w:rPr>
+            <w:rStyle w:val="Hyperlink"/>
+          </w:rPr>
+          <w:t xml:space="preserve">Hard</w:t>
+        </w:r>
+        <w:r>
+          <w:rPr>
+            <w:rStyle w:val="Hyperlink"/>
+          </w:rPr>
+          <w:t xml:space="preserve"> </w:t>
+        </w:r>
+        <w:r>
+          <w:rPr>
+            <w:rStyle w:val="Hyperlink"/>
+          </w:rPr>
+          <w:t xml:space="preserve">to</w:t>
+        </w:r>
+        <w:r>
+          <w:rPr>
+            <w:rStyle w:val="Hyperlink"/>
+          </w:rPr>
+          <w:t xml:space="preserve"> </w:t>
+        </w:r>
+        <w:r>
+          <w:rPr>
+            <w:rStyle w:val="Hyperlink"/>
+          </w:rPr>
+          <w:t xml:space="preserve">Predict</w:t>
+        </w:r>
+        <w:r>
+          <w:rPr>
+            <w:rStyle w:val="Hyperlink"/>
+          </w:rPr>
+          <w:t xml:space="preserve">?</w:t>
+        </w:r>
+      </w:hyperlink>
+      <w:r>
+        <w:t xml:space="preserve"> </w:t>
+      </w:r>
+      <w:r>
+        <w:rPr>
+          <w:iCs/>
+          <w:i/>
+        </w:rPr>
+        <w:t xml:space="preserve">Trends in Ecology &amp; Evolution</w:t>
+      </w:r>
+      <w:r>
+        <w:t xml:space="preserve">, 36, 520–532.</w:t>
+      </w:r>
+    </w:p>
+    <w:bookmarkEnd w:id="116"/>
+    <w:bookmarkStart w:id="118" w:name="ref-vasey_intraspecific_2022"/>
+    <w:p>
+      <w:pPr>
+        <w:pStyle w:val="Bibliography"/>
+      </w:pPr>
+      <w:r>
+        <w:t xml:space="preserve">Vasey, G.L., Weisberg, P.J. &amp; Urza, A.K. (2022).</w:t>
+      </w:r>
+      <w:r>
+        <w:t xml:space="preserve"> </w:t>
+      </w:r>
+      <w:hyperlink r:id="rId117">
+        <w:r>
+          <w:rPr>
+            <w:rStyle w:val="Hyperlink"/>
+          </w:rPr>
+          <w:t xml:space="preserve">Intraspecific trait variation in a dryland tree species corresponds to regional climate gradients</w:t>
+        </w:r>
+      </w:hyperlink>
+      <w:r>
+        <w:t xml:space="preserve">.</w:t>
+      </w:r>
+      <w:r>
+        <w:t xml:space="preserve"> </w:t>
+      </w:r>
+      <w:r>
+        <w:rPr>
+          <w:iCs/>
+          <w:i/>
+        </w:rPr>
+        <w:t xml:space="preserve">Journal of Biogeography</w:t>
+      </w:r>
+      <w:r>
+        <w:t xml:space="preserve">, 49, 2309–2320.</w:t>
+      </w:r>
+    </w:p>
+    <w:bookmarkEnd w:id="118"/>
+    <w:bookmarkStart w:id="119" w:name="ref-vehtari_ranknormalization_2021"/>
+    <w:p>
+      <w:pPr>
+        <w:pStyle w:val="Bibliography"/>
+      </w:pPr>
+      <w:r>
+        <w:t xml:space="preserve">Vehtari, A., Gelman, A., Simpson, D., Carpenter, B. &amp; Bürkner, P.-C. (2021). Rank-normalization, folding, and localization:</w:t>
+      </w:r>
+      <w:r>
+        <w:t xml:space="preserve"> </w:t>
+      </w:r>
+      <w:r>
+        <w:t xml:space="preserve">An</w:t>
+      </w:r>
+      <w:r>
+        <w:t xml:space="preserve"> </w:t>
+      </w:r>
+      <w:r>
+        <w:t xml:space="preserve">improved</w:t>
+      </w:r>
+      <w:r>
+        <w:t xml:space="preserve"> </w:t>
+      </w:r>
+      <w:r>
+        <w:t xml:space="preserve">Rhat</w:t>
+      </w:r>
+      <w:r>
+        <w:t xml:space="preserve"> </w:t>
+      </w:r>
+      <w:r>
+        <w:t xml:space="preserve">for assessing convergence of</w:t>
+      </w:r>
+      <w:r>
+        <w:t xml:space="preserve"> </w:t>
+      </w:r>
+      <w:r>
+        <w:t xml:space="preserve">MCMC</w:t>
+      </w:r>
+      <w:r>
+        <w:t xml:space="preserve"> </w:t>
+      </w:r>
+      <w:r>
+        <w:t xml:space="preserve">(with discussion).</w:t>
+      </w:r>
+      <w:r>
+        <w:t xml:space="preserve"> </w:t>
+      </w:r>
+      <w:r>
+        <w:rPr>
+          <w:iCs/>
+          <w:i/>
+        </w:rPr>
+        <w:t xml:space="preserve">Bayesian Analysis</w:t>
+      </w:r>
+      <w:r>
+        <w:t xml:space="preserve">.</w:t>
+      </w:r>
+    </w:p>
+    <w:bookmarkEnd w:id="119"/>
+    <w:bookmarkStart w:id="121" w:name="ref-vicente-serrano_multiscalar_2010"/>
+    <w:p>
+      <w:pPr>
+        <w:pStyle w:val="Bibliography"/>
+      </w:pPr>
+      <w:r>
+        <w:t xml:space="preserve">Vicente-Serrano, S.M., Beguería, S. &amp; López-Moreno, J.I. (2010).</w:t>
+      </w:r>
+      <w:r>
+        <w:t xml:space="preserve"> </w:t>
+      </w:r>
+      <w:hyperlink r:id="rId120">
+        <w:r>
+          <w:rPr>
+            <w:rStyle w:val="Hyperlink"/>
+          </w:rPr>
+          <w:t xml:space="preserve">A</w:t>
+        </w:r>
+        <w:r>
+          <w:rPr>
+            <w:rStyle w:val="Hyperlink"/>
+          </w:rPr>
+          <w:t xml:space="preserve"> </w:t>
+        </w:r>
+        <w:r>
+          <w:rPr>
+            <w:rStyle w:val="Hyperlink"/>
+          </w:rPr>
+          <w:t xml:space="preserve">Multiscalar Drought Index Sensitive</w:t>
+        </w:r>
+        <w:r>
+          <w:rPr>
+            <w:rStyle w:val="Hyperlink"/>
+          </w:rPr>
+          <w:t xml:space="preserve"> </w:t>
+        </w:r>
+        <w:r>
+          <w:rPr>
+            <w:rStyle w:val="Hyperlink"/>
+          </w:rPr>
+          <w:t xml:space="preserve">to</w:t>
+        </w:r>
+        <w:r>
+          <w:rPr>
+            <w:rStyle w:val="Hyperlink"/>
+          </w:rPr>
+          <w:t xml:space="preserve"> </w:t>
+        </w:r>
+        <w:r>
+          <w:rPr>
+            <w:rStyle w:val="Hyperlink"/>
+          </w:rPr>
+          <w:t xml:space="preserve">Global Warming</w:t>
+        </w:r>
+        <w:r>
+          <w:rPr>
+            <w:rStyle w:val="Hyperlink"/>
+          </w:rPr>
+          <w:t xml:space="preserve">:</w:t>
+        </w:r>
+        <w:r>
+          <w:rPr>
+            <w:rStyle w:val="Hyperlink"/>
+          </w:rPr>
+          <w:t xml:space="preserve"> </w:t>
+        </w:r>
+        <w:r>
+          <w:rPr>
+            <w:rStyle w:val="Hyperlink"/>
+          </w:rPr>
+          <w:t xml:space="preserve">The Standardized Precipitation Evapotranspiration Index</w:t>
+        </w:r>
+      </w:hyperlink>
+      <w:r>
+        <w:t xml:space="preserve">.</w:t>
+      </w:r>
+      <w:r>
+        <w:t xml:space="preserve"> </w:t>
+      </w:r>
+      <w:r>
+        <w:rPr>
+          <w:iCs/>
+          <w:i/>
+        </w:rPr>
+        <w:t xml:space="preserve">Journal of Climate</w:t>
+      </w:r>
+      <w:r>
+        <w:t xml:space="preserve">, 23, 1696–1718.</w:t>
+      </w:r>
+    </w:p>
+    <w:bookmarkEnd w:id="121"/>
+    <w:bookmarkStart w:id="123" w:name="ref-vico_how_2017a"/>
+    <w:p>
+      <w:pPr>
+        <w:pStyle w:val="Bibliography"/>
+      </w:pPr>
+      <w:r>
+        <w:t xml:space="preserve">Vico, G., Dralle, D., Feng, X., Thompson, S. &amp; Manzoni, S. (2017).</w:t>
+      </w:r>
+      <w:r>
+        <w:t xml:space="preserve"> </w:t>
+      </w:r>
+      <w:hyperlink r:id="rId122">
+        <w:r>
+          <w:rPr>
+            <w:rStyle w:val="Hyperlink"/>
+          </w:rPr>
+          <w:t xml:space="preserve">How competitive is drought deciduousness in tropical forests?</w:t>
+        </w:r>
+        <w:r>
+          <w:rPr>
+            <w:rStyle w:val="Hyperlink"/>
+          </w:rPr>
+          <w:t xml:space="preserve"> </w:t>
+        </w:r>
+        <w:r>
+          <w:rPr>
+            <w:rStyle w:val="Hyperlink"/>
+          </w:rPr>
+          <w:t xml:space="preserve">A</w:t>
+        </w:r>
+        <w:r>
+          <w:rPr>
+            <w:rStyle w:val="Hyperlink"/>
+          </w:rPr>
+          <w:t xml:space="preserve"> </w:t>
+        </w:r>
+        <w:r>
+          <w:rPr>
+            <w:rStyle w:val="Hyperlink"/>
+          </w:rPr>
+          <w:t xml:space="preserve">combined eco-hydrological and eco-evolutionary approach</w:t>
+        </w:r>
+      </w:hyperlink>
+      <w:r>
+        <w:t xml:space="preserve">.</w:t>
+      </w:r>
+      <w:r>
+        <w:t xml:space="preserve"> </w:t>
+      </w:r>
+      <w:r>
+        <w:rPr>
+          <w:iCs/>
+          <w:i/>
+        </w:rPr>
+        <w:t xml:space="preserve">Environmental Research Letters</w:t>
+      </w:r>
+      <w:r>
+        <w:t xml:space="preserve">, 12, 065006.</w:t>
+      </w:r>
+    </w:p>
+    <w:bookmarkEnd w:id="123"/>
+    <w:bookmarkStart w:id="125" w:name="ref-vinod_thermal_2023"/>
+    <w:p>
+      <w:pPr>
+        <w:pStyle w:val="Bibliography"/>
+      </w:pPr>
+      <w:r>
+        <w:t xml:space="preserve">Vinod, N., Slot, M., McGregor, I.R., Ordway, E.M., Smith, M.N., Taylor, T.C.,</w:t>
+      </w:r>
+      <w:r>
+        <w:t xml:space="preserve"> </w:t>
+      </w:r>
+      <w:r>
+        <w:rPr>
+          <w:iCs/>
+          <w:i/>
+        </w:rPr>
+        <w:t xml:space="preserve">et al.</w:t>
+      </w:r>
+      <w:r>
+        <w:t xml:space="preserve"> (2023).</w:t>
+      </w:r>
+      <w:r>
+        <w:t xml:space="preserve"> </w:t>
+      </w:r>
+      <w:hyperlink r:id="rId124">
+        <w:r>
+          <w:rPr>
+            <w:rStyle w:val="Hyperlink"/>
+          </w:rPr>
+          <w:t xml:space="preserve">Thermal sensitivity across forest vertical profiles: Patterns, mechanisms, and ecological implications</w:t>
+        </w:r>
+      </w:hyperlink>
+      <w:r>
+        <w:t xml:space="preserve">.</w:t>
+      </w:r>
+      <w:r>
+        <w:t xml:space="preserve"> </w:t>
+      </w:r>
+      <w:r>
+        <w:rPr>
+          <w:iCs/>
+          <w:i/>
+        </w:rPr>
         <w:t xml:space="preserve">New Phytologist</w:t>
       </w:r>
       <w:r>
-        <w:t xml:space="preserve">, 231, 601–616.</w:t>
-      </w:r>
-    </w:p>
-    <w:bookmarkEnd w:id="110"/>
-    <w:bookmarkStart w:id="111" w:name="ref-muller-landau_metal_2008"/>
+        <w:t xml:space="preserve">, 237, 22–47.</w:t>
+      </w:r>
+    </w:p>
+    <w:bookmarkEnd w:id="125"/>
+    <w:bookmarkStart w:id="127" w:name="ref-vlam_temperature_2014"/>
     <w:p>
       <w:pPr>
         <w:pStyle w:val="Bibliography"/>
       </w:pPr>
       <w:r>
-        <w:t xml:space="preserve">Muller-Landau, H.C. (2008). Metal</w:t>
-      </w:r>
-      <w:r>
-        <w:t xml:space="preserve"> </w:t>
-      </w:r>
-      <w:r>
-        <w:t xml:space="preserve">Band Dendrometer Protocol</w:t>
-      </w:r>
+        <w:t xml:space="preserve">Vlam, M., Baker, P.J., Bunyavejchewin, S. &amp; Zuidema, P.A. (2014).</w:t>
+      </w:r>
+      <w:r>
+        <w:t xml:space="preserve"> </w:t>
+      </w:r>
+      <w:hyperlink r:id="rId126">
+        <w:r>
+          <w:rPr>
+            <w:rStyle w:val="Hyperlink"/>
+          </w:rPr>
+          <w:t xml:space="preserve">Temperature and rainfall strongly drive temporal growth variation in</w:t>
+        </w:r>
+        <w:r>
+          <w:rPr>
+            <w:rStyle w:val="Hyperlink"/>
+          </w:rPr>
+          <w:t xml:space="preserve"> </w:t>
+        </w:r>
+        <w:r>
+          <w:rPr>
+            <w:rStyle w:val="Hyperlink"/>
+          </w:rPr>
+          <w:t xml:space="preserve">Asian</w:t>
+        </w:r>
+        <w:r>
+          <w:rPr>
+            <w:rStyle w:val="Hyperlink"/>
+          </w:rPr>
+          <w:t xml:space="preserve"> </w:t>
+        </w:r>
+        <w:r>
+          <w:rPr>
+            <w:rStyle w:val="Hyperlink"/>
+          </w:rPr>
+          <w:t xml:space="preserve">tropical forest trees</w:t>
+        </w:r>
+      </w:hyperlink>
       <w:r>
         <w:t xml:space="preserve">.</w:t>
       </w:r>
-    </w:p>
-    <w:bookmarkEnd w:id="111"/>
-    <w:bookmarkStart w:id="113" w:name="ref-naumann_global_2018"/>
+      <w:r>
+        <w:t xml:space="preserve"> </w:t>
+      </w:r>
+      <w:r>
+        <w:rPr>
+          <w:iCs/>
+          <w:i/>
+        </w:rPr>
+        <w:t xml:space="preserve">Oecologia</w:t>
+      </w:r>
+      <w:r>
+        <w:t xml:space="preserve">, 174, 1449–1461.</w:t>
+      </w:r>
+    </w:p>
+    <w:bookmarkEnd w:id="127"/>
+    <w:bookmarkStart w:id="129" w:name="ref-williams_deciduousness_2008"/>
     <w:p>
       <w:pPr>
         <w:pStyle w:val="Bibliography"/>
       </w:pPr>
       <w:r>
-        <w:t xml:space="preserve">Naumann, G., Alfieri, L., Wyser, K., Mentaschi, L., Betts, R.A., Carrao, H.,</w:t>
+        <w:t xml:space="preserve">Williams, L.J., Bunyavejchewin, S. &amp; Baker, P.J. (2008).</w:t>
+      </w:r>
+      <w:r>
+        <w:t xml:space="preserve"> </w:t>
+      </w:r>
+      <w:hyperlink r:id="rId128">
+        <w:r>
+          <w:rPr>
+            <w:rStyle w:val="Hyperlink"/>
+          </w:rPr>
+          <w:t xml:space="preserve">Deciduousness in a seasonal tropical forest in western</w:t>
+        </w:r>
+        <w:r>
+          <w:rPr>
+            <w:rStyle w:val="Hyperlink"/>
+          </w:rPr>
+          <w:t xml:space="preserve"> </w:t>
+        </w:r>
+        <w:r>
+          <w:rPr>
+            <w:rStyle w:val="Hyperlink"/>
+          </w:rPr>
+          <w:t xml:space="preserve">Thailand</w:t>
+        </w:r>
+        <w:r>
+          <w:rPr>
+            <w:rStyle w:val="Hyperlink"/>
+          </w:rPr>
+          <w:t xml:space="preserve">: Interannual and intraspecific variation in timing, duration and environmental cues</w:t>
+        </w:r>
+      </w:hyperlink>
+      <w:r>
+        <w:t xml:space="preserve">.</w:t>
+      </w:r>
+      <w:r>
+        <w:t xml:space="preserve"> </w:t>
+      </w:r>
+      <w:r>
+        <w:rPr>
+          <w:iCs/>
+          <w:i/>
+        </w:rPr>
+        <w:t xml:space="preserve">Oecologia</w:t>
+      </w:r>
+      <w:r>
+        <w:t xml:space="preserve">, 155, 571–582.</w:t>
+      </w:r>
+    </w:p>
+    <w:bookmarkEnd w:id="129"/>
+    <w:bookmarkStart w:id="130" w:name="ref-wu_whitebox_2022"/>
+    <w:p>
+      <w:pPr>
+        <w:pStyle w:val="Bibliography"/>
+      </w:pPr>
+      <w:r>
+        <w:t xml:space="preserve">Wu, Q. &amp; Brown, A. (2022).</w:t>
+      </w:r>
+      <w:r>
+        <w:t xml:space="preserve"> </w:t>
+      </w:r>
+      <w:r>
+        <w:rPr>
+          <w:iCs/>
+          <w:i/>
+        </w:rPr>
+        <w:t xml:space="preserve">’Whitebox’: ’</w:t>
+      </w:r>
+      <w:r>
+        <w:rPr>
+          <w:iCs/>
+          <w:i/>
+        </w:rPr>
+        <w:t xml:space="preserve">WhiteboxTools</w:t>
+      </w:r>
+      <w:r>
+        <w:rPr>
+          <w:iCs/>
+          <w:i/>
+        </w:rPr>
+        <w:t xml:space="preserve">’</w:t>
+      </w:r>
+      <w:r>
+        <w:rPr>
+          <w:iCs/>
+          <w:i/>
+        </w:rPr>
+        <w:t xml:space="preserve"> </w:t>
+      </w:r>
+      <w:r>
+        <w:rPr>
+          <w:iCs/>
+          <w:i/>
+        </w:rPr>
+        <w:t xml:space="preserve">R</w:t>
+      </w:r>
+      <w:r>
+        <w:rPr>
+          <w:iCs/>
+          <w:i/>
+        </w:rPr>
+        <w:t xml:space="preserve"> </w:t>
+      </w:r>
+      <w:r>
+        <w:rPr>
+          <w:iCs/>
+          <w:i/>
+        </w:rPr>
+        <w:t xml:space="preserve">frontend</w:t>
+      </w:r>
+      <w:r>
+        <w:t xml:space="preserve">. Manual.</w:t>
+      </w:r>
+    </w:p>
+    <w:bookmarkEnd w:id="130"/>
+    <w:bookmarkStart w:id="132" w:name="ref-zuidema_tropical_2022"/>
+    <w:p>
+      <w:pPr>
+        <w:pStyle w:val="Bibliography"/>
+      </w:pPr>
+      <w:r>
+        <w:t xml:space="preserve">Zuidema, P.A., Babst, F., Groenendijk, P., Trouet, V., Abiyu, A., Acuña-Soto, R.,</w:t>
       </w:r>
       <w:r>
         <w:t xml:space="preserve"> </w:t>
@@ -9797,17 +10533,54 @@
         <w:t xml:space="preserve">et al.</w:t>
       </w:r>
       <w:r>
-        <w:t xml:space="preserve"> (2018).</w:t>
-      </w:r>
-      <w:r>
-        <w:t xml:space="preserve"> </w:t>
-      </w:r>
-      <w:hyperlink r:id="rId112">
-        <w:r>
-          <w:rPr>
-            <w:rStyle w:val="Hyperlink"/>
-          </w:rPr>
-          <w:t xml:space="preserve">Global</w:t>
+        <w:t xml:space="preserve"> (2022).</w:t>
+      </w:r>
+      <w:r>
+        <w:t xml:space="preserve"> </w:t>
+      </w:r>
+      <w:hyperlink r:id="rId131">
+        <w:r>
+          <w:rPr>
+            <w:rStyle w:val="Hyperlink"/>
+          </w:rPr>
+          <w:t xml:space="preserve">Tropical tree growth driven by dry-season climate variability</w:t>
+        </w:r>
+      </w:hyperlink>
+      <w:r>
+        <w:t xml:space="preserve">.</w:t>
+      </w:r>
+      <w:r>
+        <w:t xml:space="preserve"> </w:t>
+      </w:r>
+      <w:r>
+        <w:rPr>
+          <w:iCs/>
+          <w:i/>
+        </w:rPr>
+        <w:t xml:space="preserve">Nature Geoscience</w:t>
+      </w:r>
+      <w:r>
+        <w:t xml:space="preserve">, 15, 269–276.</w:t>
+      </w:r>
+    </w:p>
+    <w:bookmarkEnd w:id="132"/>
+    <w:bookmarkStart w:id="134" w:name="ref-zuleta_droughtinduced_2017"/>
+    <w:p>
+      <w:pPr>
+        <w:pStyle w:val="Bibliography"/>
+      </w:pPr>
+      <w:r>
+        <w:t xml:space="preserve">Zuleta, D., Duque, A., Cardenas, D., Muller-Landau, H.C. &amp; Davies, S.J. (2017).</w:t>
+      </w:r>
+      <w:r>
+        <w:t xml:space="preserve"> </w:t>
+      </w:r>
+      <w:hyperlink r:id="rId133">
+        <w:r>
+          <w:rPr>
+            <w:rStyle w:val="Hyperlink"/>
+          </w:rPr>
+          <w:t xml:space="preserve">Drought-induced mortality patterns and rapid biomass recovery in a terra firme forest in the</w:t>
         </w:r>
         <w:r>
           <w:rPr>
@@ -9819,55 +10592,7 @@
           <w:rPr>
             <w:rStyle w:val="Hyperlink"/>
           </w:rPr>
-          <w:t xml:space="preserve">Changes</w:t>
-        </w:r>
-        <w:r>
-          <w:rPr>
-            <w:rStyle w:val="Hyperlink"/>
-          </w:rPr>
-          <w:t xml:space="preserve"> </w:t>
-        </w:r>
-        <w:r>
-          <w:rPr>
-            <w:rStyle w:val="Hyperlink"/>
-          </w:rPr>
-          <w:t xml:space="preserve">in</w:t>
-        </w:r>
-        <w:r>
-          <w:rPr>
-            <w:rStyle w:val="Hyperlink"/>
-          </w:rPr>
-          <w:t xml:space="preserve"> </w:t>
-        </w:r>
-        <w:r>
-          <w:rPr>
-            <w:rStyle w:val="Hyperlink"/>
-          </w:rPr>
-          <w:t xml:space="preserve">Drought Conditions Under Different Levels</w:t>
-        </w:r>
-        <w:r>
-          <w:rPr>
-            <w:rStyle w:val="Hyperlink"/>
-          </w:rPr>
-          <w:t xml:space="preserve"> </w:t>
-        </w:r>
-        <w:r>
-          <w:rPr>
-            <w:rStyle w:val="Hyperlink"/>
-          </w:rPr>
-          <w:t xml:space="preserve">of</w:t>
-        </w:r>
-        <w:r>
-          <w:rPr>
-            <w:rStyle w:val="Hyperlink"/>
-          </w:rPr>
-          <w:t xml:space="preserve"> </w:t>
-        </w:r>
-        <w:r>
-          <w:rPr>
-            <w:rStyle w:val="Hyperlink"/>
-          </w:rPr>
-          <w:t xml:space="preserve">Warming</w:t>
+          <w:t xml:space="preserve">Colombian Amazon</w:t>
         </w:r>
       </w:hyperlink>
       <w:r>
@@ -9881,470 +10606,33 @@
           <w:iCs/>
           <w:i/>
         </w:rPr>
-        <w:t xml:space="preserve">Geophysical Research Letters</w:t>
-      </w:r>
-      <w:r>
-        <w:t xml:space="preserve">, 45, 3285–3296.</w:t>
-      </w:r>
-    </w:p>
-    <w:bookmarkEnd w:id="113"/>
-    <w:bookmarkStart w:id="114" w:name="ref-rcoreteam_language_2024"/>
+        <w:t xml:space="preserve">Ecology</w:t>
+      </w:r>
+      <w:r>
+        <w:t xml:space="preserve">, 98, 2538–2546.</w:t>
+      </w:r>
+    </w:p>
+    <w:bookmarkEnd w:id="134"/>
+    <w:bookmarkStart w:id="136" w:name="ref-zweifel_are_2016"/>
     <w:p>
       <w:pPr>
         <w:pStyle w:val="Bibliography"/>
       </w:pPr>
       <w:r>
-        <w:t xml:space="preserve">R Core Team. (2024).</w:t>
-      </w:r>
-      <w:r>
-        <w:t xml:space="preserve"> </w:t>
-      </w:r>
-      <w:r>
-        <w:rPr>
-          <w:iCs/>
-          <w:i/>
-        </w:rPr>
-        <w:t xml:space="preserve">R: A language and environment for statistical computing</w:t>
-      </w:r>
-      <w:r>
-        <w:t xml:space="preserve">. Manual. R Foundation for Statistical Computing, Vienna, Austria.</w:t>
-      </w:r>
-    </w:p>
-    <w:bookmarkEnd w:id="114"/>
-    <w:bookmarkStart w:id="116" w:name="ref-slette_how_2019"/>
-    <w:p>
-      <w:pPr>
-        <w:pStyle w:val="Bibliography"/>
-      </w:pPr>
-      <w:r>
-        <w:t xml:space="preserve">Slette, I.J., Post, A.K., Awad, M., Even, T., Punzalan, A., Williams, S.,</w:t>
-      </w:r>
-      <w:r>
-        <w:t xml:space="preserve"> </w:t>
-      </w:r>
-      <w:r>
-        <w:rPr>
-          <w:iCs/>
-          <w:i/>
-        </w:rPr>
-        <w:t xml:space="preserve">et al.</w:t>
-      </w:r>
-      <w:r>
-        <w:t xml:space="preserve"> (2019).</w:t>
-      </w:r>
-      <w:r>
-        <w:t xml:space="preserve"> </w:t>
-      </w:r>
-      <w:hyperlink r:id="rId115">
-        <w:r>
-          <w:rPr>
-            <w:rStyle w:val="Hyperlink"/>
-          </w:rPr>
-          <w:t xml:space="preserve">How ecologists define drought, and why we should do better</w:t>
+        <w:t xml:space="preserve">Zweifel, R., Haeni, M., Buchmann, N. &amp; Eugster, W. (2016).</w:t>
+      </w:r>
+      <w:r>
+        <w:t xml:space="preserve"> </w:t>
+      </w:r>
+      <w:hyperlink r:id="rId135">
+        <w:r>
+          <w:rPr>
+            <w:rStyle w:val="Hyperlink"/>
+          </w:rPr>
+          <w:t xml:space="preserve">Are trees able to grow in periods of stem shrinkage?</w:t>
         </w:r>
       </w:hyperlink>
       <w:r>
-        <w:t xml:space="preserve">.</w:t>
-      </w:r>
-      <w:r>
-        <w:t xml:space="preserve"> </w:t>
-      </w:r>
-      <w:r>
-        <w:rPr>
-          <w:iCs/>
-          <w:i/>
-        </w:rPr>
-        <w:t xml:space="preserve">Global Change Biology</w:t>
-      </w:r>
-      <w:r>
-        <w:t xml:space="preserve">, 25, 3193–3200.</w:t>
-      </w:r>
-    </w:p>
-    <w:bookmarkEnd w:id="116"/>
-    <w:bookmarkStart w:id="118" w:name="ref-trugman_why_2021"/>
-    <w:p>
-      <w:pPr>
-        <w:pStyle w:val="Bibliography"/>
-      </w:pPr>
-      <w:r>
-        <w:t xml:space="preserve">Trugman, A.T., Anderegg, L.D.L., Anderegg, W.R.L., Das, A.J. &amp; Stephenson, N.L. (2021).</w:t>
-      </w:r>
-      <w:r>
-        <w:t xml:space="preserve"> </w:t>
-      </w:r>
-      <w:hyperlink r:id="rId117">
-        <w:r>
-          <w:rPr>
-            <w:rStyle w:val="Hyperlink"/>
-          </w:rPr>
-          <w:t xml:space="preserve">Why is</w:t>
-        </w:r>
-        <w:r>
-          <w:rPr>
-            <w:rStyle w:val="Hyperlink"/>
-          </w:rPr>
-          <w:t xml:space="preserve"> </w:t>
-        </w:r>
-        <w:r>
-          <w:rPr>
-            <w:rStyle w:val="Hyperlink"/>
-          </w:rPr>
-          <w:t xml:space="preserve">Tree Drought Mortality</w:t>
-        </w:r>
-        <w:r>
-          <w:rPr>
-            <w:rStyle w:val="Hyperlink"/>
-          </w:rPr>
-          <w:t xml:space="preserve"> </w:t>
-        </w:r>
-        <w:r>
-          <w:rPr>
-            <w:rStyle w:val="Hyperlink"/>
-          </w:rPr>
-          <w:t xml:space="preserve">so</w:t>
-        </w:r>
-        <w:r>
-          <w:rPr>
-            <w:rStyle w:val="Hyperlink"/>
-          </w:rPr>
-          <w:t xml:space="preserve"> </w:t>
-        </w:r>
-        <w:r>
-          <w:rPr>
-            <w:rStyle w:val="Hyperlink"/>
-          </w:rPr>
-          <w:t xml:space="preserve">Hard</w:t>
-        </w:r>
-        <w:r>
-          <w:rPr>
-            <w:rStyle w:val="Hyperlink"/>
-          </w:rPr>
-          <w:t xml:space="preserve"> </w:t>
-        </w:r>
-        <w:r>
-          <w:rPr>
-            <w:rStyle w:val="Hyperlink"/>
-          </w:rPr>
-          <w:t xml:space="preserve">to</w:t>
-        </w:r>
-        <w:r>
-          <w:rPr>
-            <w:rStyle w:val="Hyperlink"/>
-          </w:rPr>
-          <w:t xml:space="preserve"> </w:t>
-        </w:r>
-        <w:r>
-          <w:rPr>
-            <w:rStyle w:val="Hyperlink"/>
-          </w:rPr>
-          <w:t xml:space="preserve">Predict</w:t>
-        </w:r>
-        <w:r>
-          <w:rPr>
-            <w:rStyle w:val="Hyperlink"/>
-          </w:rPr>
-          <w:t xml:space="preserve">?</w:t>
-        </w:r>
-      </w:hyperlink>
-      <w:r>
-        <w:t xml:space="preserve"> </w:t>
-      </w:r>
-      <w:r>
-        <w:rPr>
-          <w:iCs/>
-          <w:i/>
-        </w:rPr>
-        <w:t xml:space="preserve">Trends in Ecology &amp; Evolution</w:t>
-      </w:r>
-      <w:r>
-        <w:t xml:space="preserve">, 36, 520–532.</w:t>
-      </w:r>
-    </w:p>
-    <w:bookmarkEnd w:id="118"/>
-    <w:bookmarkStart w:id="120" w:name="ref-vasey_intraspecific_2022"/>
-    <w:p>
-      <w:pPr>
-        <w:pStyle w:val="Bibliography"/>
-      </w:pPr>
-      <w:r>
-        <w:t xml:space="preserve">Vasey, G.L., Weisberg, P.J. &amp; Urza, A.K. (2022).</w:t>
-      </w:r>
-      <w:r>
-        <w:t xml:space="preserve"> </w:t>
-      </w:r>
-      <w:hyperlink r:id="rId119">
-        <w:r>
-          <w:rPr>
-            <w:rStyle w:val="Hyperlink"/>
-          </w:rPr>
-          <w:t xml:space="preserve">Intraspecific trait variation in a dryland tree species corresponds to regional climate gradients</w:t>
-        </w:r>
-      </w:hyperlink>
-      <w:r>
-        <w:t xml:space="preserve">.</w:t>
-      </w:r>
-      <w:r>
-        <w:t xml:space="preserve"> </w:t>
-      </w:r>
-      <w:r>
-        <w:rPr>
-          <w:iCs/>
-          <w:i/>
-        </w:rPr>
-        <w:t xml:space="preserve">Journal of Biogeography</w:t>
-      </w:r>
-      <w:r>
-        <w:t xml:space="preserve">, 49, 2309–2320.</w:t>
-      </w:r>
-    </w:p>
-    <w:bookmarkEnd w:id="120"/>
-    <w:bookmarkStart w:id="121" w:name="ref-vehtari_ranknormalization_2021"/>
-    <w:p>
-      <w:pPr>
-        <w:pStyle w:val="Bibliography"/>
-      </w:pPr>
-      <w:r>
-        <w:t xml:space="preserve">Vehtari, A., Gelman, A., Simpson, D., Carpenter, B. &amp; Bürkner, P.-C. (2021). Rank-normalization, folding, and localization:</w:t>
-      </w:r>
-      <w:r>
-        <w:t xml:space="preserve"> </w:t>
-      </w:r>
-      <w:r>
-        <w:t xml:space="preserve">An</w:t>
-      </w:r>
-      <w:r>
-        <w:t xml:space="preserve"> </w:t>
-      </w:r>
-      <w:r>
-        <w:t xml:space="preserve">improved</w:t>
-      </w:r>
-      <w:r>
-        <w:t xml:space="preserve"> </w:t>
-      </w:r>
-      <w:r>
-        <w:t xml:space="preserve">Rhat</w:t>
-      </w:r>
-      <w:r>
-        <w:t xml:space="preserve"> </w:t>
-      </w:r>
-      <w:r>
-        <w:t xml:space="preserve">for assessing convergence of</w:t>
-      </w:r>
-      <w:r>
-        <w:t xml:space="preserve"> </w:t>
-      </w:r>
-      <w:r>
-        <w:t xml:space="preserve">MCMC</w:t>
-      </w:r>
-      <w:r>
-        <w:t xml:space="preserve"> </w:t>
-      </w:r>
-      <w:r>
-        <w:t xml:space="preserve">(with discussion).</w:t>
-      </w:r>
-      <w:r>
-        <w:t xml:space="preserve"> </w:t>
-      </w:r>
-      <w:r>
-        <w:rPr>
-          <w:iCs/>
-          <w:i/>
-        </w:rPr>
-        <w:t xml:space="preserve">Bayesian Analysis</w:t>
-      </w:r>
-      <w:r>
-        <w:t xml:space="preserve">.</w:t>
-      </w:r>
-    </w:p>
-    <w:bookmarkEnd w:id="121"/>
-    <w:bookmarkStart w:id="123" w:name="ref-vicente-serrano_multiscalar_2010"/>
-    <w:p>
-      <w:pPr>
-        <w:pStyle w:val="Bibliography"/>
-      </w:pPr>
-      <w:r>
-        <w:t xml:space="preserve">Vicente-Serrano, S.M., Beguería, S. &amp; López-Moreno, J.I. (2010).</w:t>
-      </w:r>
-      <w:r>
-        <w:t xml:space="preserve"> </w:t>
-      </w:r>
-      <w:hyperlink r:id="rId122">
-        <w:r>
-          <w:rPr>
-            <w:rStyle w:val="Hyperlink"/>
-          </w:rPr>
-          <w:t xml:space="preserve">A</w:t>
-        </w:r>
-        <w:r>
-          <w:rPr>
-            <w:rStyle w:val="Hyperlink"/>
-          </w:rPr>
-          <w:t xml:space="preserve"> </w:t>
-        </w:r>
-        <w:r>
-          <w:rPr>
-            <w:rStyle w:val="Hyperlink"/>
-          </w:rPr>
-          <w:t xml:space="preserve">Multiscalar Drought Index Sensitive</w:t>
-        </w:r>
-        <w:r>
-          <w:rPr>
-            <w:rStyle w:val="Hyperlink"/>
-          </w:rPr>
-          <w:t xml:space="preserve"> </w:t>
-        </w:r>
-        <w:r>
-          <w:rPr>
-            <w:rStyle w:val="Hyperlink"/>
-          </w:rPr>
-          <w:t xml:space="preserve">to</w:t>
-        </w:r>
-        <w:r>
-          <w:rPr>
-            <w:rStyle w:val="Hyperlink"/>
-          </w:rPr>
-          <w:t xml:space="preserve"> </w:t>
-        </w:r>
-        <w:r>
-          <w:rPr>
-            <w:rStyle w:val="Hyperlink"/>
-          </w:rPr>
-          <w:t xml:space="preserve">Global Warming</w:t>
-        </w:r>
-        <w:r>
-          <w:rPr>
-            <w:rStyle w:val="Hyperlink"/>
-          </w:rPr>
-          <w:t xml:space="preserve">:</w:t>
-        </w:r>
-        <w:r>
-          <w:rPr>
-            <w:rStyle w:val="Hyperlink"/>
-          </w:rPr>
-          <w:t xml:space="preserve"> </w:t>
-        </w:r>
-        <w:r>
-          <w:rPr>
-            <w:rStyle w:val="Hyperlink"/>
-          </w:rPr>
-          <w:t xml:space="preserve">The Standardized Precipitation Evapotranspiration Index</w:t>
-        </w:r>
-      </w:hyperlink>
-      <w:r>
-        <w:t xml:space="preserve">.</w:t>
-      </w:r>
-      <w:r>
-        <w:t xml:space="preserve"> </w:t>
-      </w:r>
-      <w:r>
-        <w:rPr>
-          <w:iCs/>
-          <w:i/>
-        </w:rPr>
-        <w:t xml:space="preserve">Journal of Climate</w:t>
-      </w:r>
-      <w:r>
-        <w:t xml:space="preserve">, 23, 1696–1718.</w:t>
-      </w:r>
-    </w:p>
-    <w:bookmarkEnd w:id="123"/>
-    <w:bookmarkStart w:id="125" w:name="ref-vico_how_2017a"/>
-    <w:p>
-      <w:pPr>
-        <w:pStyle w:val="Bibliography"/>
-      </w:pPr>
-      <w:r>
-        <w:t xml:space="preserve">Vico, G., Dralle, D., Feng, X., Thompson, S. &amp; Manzoni, S. (2017).</w:t>
-      </w:r>
-      <w:r>
-        <w:t xml:space="preserve"> </w:t>
-      </w:r>
-      <w:hyperlink r:id="rId124">
-        <w:r>
-          <w:rPr>
-            <w:rStyle w:val="Hyperlink"/>
-          </w:rPr>
-          <w:t xml:space="preserve">How competitive is drought deciduousness in tropical forests?</w:t>
-        </w:r>
-        <w:r>
-          <w:rPr>
-            <w:rStyle w:val="Hyperlink"/>
-          </w:rPr>
-          <w:t xml:space="preserve"> </w:t>
-        </w:r>
-        <w:r>
-          <w:rPr>
-            <w:rStyle w:val="Hyperlink"/>
-          </w:rPr>
-          <w:t xml:space="preserve">A</w:t>
-        </w:r>
-        <w:r>
-          <w:rPr>
-            <w:rStyle w:val="Hyperlink"/>
-          </w:rPr>
-          <w:t xml:space="preserve"> </w:t>
-        </w:r>
-        <w:r>
-          <w:rPr>
-            <w:rStyle w:val="Hyperlink"/>
-          </w:rPr>
-          <w:t xml:space="preserve">combined eco-hydrological and eco-evolutionary approach</w:t>
-        </w:r>
-      </w:hyperlink>
-      <w:r>
-        <w:t xml:space="preserve">.</w:t>
-      </w:r>
-      <w:r>
-        <w:t xml:space="preserve"> </w:t>
-      </w:r>
-      <w:r>
-        <w:rPr>
-          <w:iCs/>
-          <w:i/>
-        </w:rPr>
-        <w:t xml:space="preserve">Environmental Research Letters</w:t>
-      </w:r>
-      <w:r>
-        <w:t xml:space="preserve">, 12, 065006.</w:t>
-      </w:r>
-    </w:p>
-    <w:bookmarkEnd w:id="125"/>
-    <w:bookmarkStart w:id="127" w:name="ref-vinod_thermal_2023"/>
-    <w:p>
-      <w:pPr>
-        <w:pStyle w:val="Bibliography"/>
-      </w:pPr>
-      <w:r>
-        <w:t xml:space="preserve">Vinod, N., Slot, M., McGregor, I.R., Ordway, E.M., Smith, M.N., Taylor, T.C.,</w:t>
-      </w:r>
-      <w:r>
-        <w:t xml:space="preserve"> </w:t>
-      </w:r>
-      <w:r>
-        <w:rPr>
-          <w:iCs/>
-          <w:i/>
-        </w:rPr>
-        <w:t xml:space="preserve">et al.</w:t>
-      </w:r>
-      <w:r>
-        <w:t xml:space="preserve"> (2023).</w:t>
-      </w:r>
-      <w:r>
-        <w:t xml:space="preserve"> </w:t>
-      </w:r>
-      <w:hyperlink r:id="rId126">
-        <w:r>
-          <w:rPr>
-            <w:rStyle w:val="Hyperlink"/>
-          </w:rPr>
-          <w:t xml:space="preserve">Thermal sensitivity across forest vertical profiles: Patterns, mechanisms, and ecological implications</w:t>
-        </w:r>
-      </w:hyperlink>
-      <w:r>
-        <w:t xml:space="preserve">.</w:t>
-      </w:r>
-      <w:r>
         <w:t xml:space="preserve"> </w:t>
       </w:r>
       <w:r>
@@ -10355,326 +10643,12 @@
         <w:t xml:space="preserve">New Phytologist</w:t>
       </w:r>
       <w:r>
-        <w:t xml:space="preserve">, 237, 22–47.</w:t>
-      </w:r>
-    </w:p>
-    <w:bookmarkEnd w:id="127"/>
-    <w:bookmarkStart w:id="129" w:name="ref-vlam_temperature_2014"/>
-    <w:p>
-      <w:pPr>
-        <w:pStyle w:val="Bibliography"/>
-      </w:pPr>
-      <w:r>
-        <w:t xml:space="preserve">Vlam, M., Baker, P.J., Bunyavejchewin, S. &amp; Zuidema, P.A. (2014).</w:t>
-      </w:r>
-      <w:r>
-        <w:t xml:space="preserve"> </w:t>
-      </w:r>
-      <w:hyperlink r:id="rId128">
-        <w:r>
-          <w:rPr>
-            <w:rStyle w:val="Hyperlink"/>
-          </w:rPr>
-          <w:t xml:space="preserve">Temperature and rainfall strongly drive temporal growth variation in</w:t>
-        </w:r>
-        <w:r>
-          <w:rPr>
-            <w:rStyle w:val="Hyperlink"/>
-          </w:rPr>
-          <w:t xml:space="preserve"> </w:t>
-        </w:r>
-        <w:r>
-          <w:rPr>
-            <w:rStyle w:val="Hyperlink"/>
-          </w:rPr>
-          <w:t xml:space="preserve">Asian</w:t>
-        </w:r>
-        <w:r>
-          <w:rPr>
-            <w:rStyle w:val="Hyperlink"/>
-          </w:rPr>
-          <w:t xml:space="preserve"> </w:t>
-        </w:r>
-        <w:r>
-          <w:rPr>
-            <w:rStyle w:val="Hyperlink"/>
-          </w:rPr>
-          <w:t xml:space="preserve">tropical forest trees</w:t>
-        </w:r>
-      </w:hyperlink>
-      <w:r>
-        <w:t xml:space="preserve">.</w:t>
-      </w:r>
-      <w:r>
-        <w:t xml:space="preserve"> </w:t>
-      </w:r>
-      <w:r>
-        <w:rPr>
-          <w:iCs/>
-          <w:i/>
-        </w:rPr>
-        <w:t xml:space="preserve">Oecologia</w:t>
-      </w:r>
-      <w:r>
-        <w:t xml:space="preserve">, 174, 1449–1461.</w:t>
-      </w:r>
-    </w:p>
-    <w:bookmarkEnd w:id="129"/>
-    <w:bookmarkStart w:id="131" w:name="ref-williams_deciduousness_2008"/>
-    <w:p>
-      <w:pPr>
-        <w:pStyle w:val="Bibliography"/>
-      </w:pPr>
-      <w:r>
-        <w:t xml:space="preserve">Williams, L.J., Bunyavejchewin, S. &amp; Baker, P.J. (2008).</w:t>
-      </w:r>
-      <w:r>
-        <w:t xml:space="preserve"> </w:t>
-      </w:r>
-      <w:hyperlink r:id="rId130">
-        <w:r>
-          <w:rPr>
-            <w:rStyle w:val="Hyperlink"/>
-          </w:rPr>
-          <w:t xml:space="preserve">Deciduousness in a seasonal tropical forest in western</w:t>
-        </w:r>
-        <w:r>
-          <w:rPr>
-            <w:rStyle w:val="Hyperlink"/>
-          </w:rPr>
-          <w:t xml:space="preserve"> </w:t>
-        </w:r>
-        <w:r>
-          <w:rPr>
-            <w:rStyle w:val="Hyperlink"/>
-          </w:rPr>
-          <w:t xml:space="preserve">Thailand</w:t>
-        </w:r>
-        <w:r>
-          <w:rPr>
-            <w:rStyle w:val="Hyperlink"/>
-          </w:rPr>
-          <w:t xml:space="preserve">: Interannual and intraspecific variation in timing, duration and environmental cues</w:t>
-        </w:r>
-      </w:hyperlink>
-      <w:r>
-        <w:t xml:space="preserve">.</w:t>
-      </w:r>
-      <w:r>
-        <w:t xml:space="preserve"> </w:t>
-      </w:r>
-      <w:r>
-        <w:rPr>
-          <w:iCs/>
-          <w:i/>
-        </w:rPr>
-        <w:t xml:space="preserve">Oecologia</w:t>
-      </w:r>
-      <w:r>
-        <w:t xml:space="preserve">, 155, 571–582.</w:t>
-      </w:r>
-    </w:p>
-    <w:bookmarkEnd w:id="131"/>
-    <w:bookmarkStart w:id="132" w:name="ref-wu_whitebox_2022"/>
-    <w:p>
-      <w:pPr>
-        <w:pStyle w:val="Bibliography"/>
-      </w:pPr>
-      <w:r>
-        <w:t xml:space="preserve">Wu, Q. &amp; Brown, A. (2022).</w:t>
-      </w:r>
-      <w:r>
-        <w:t xml:space="preserve"> </w:t>
-      </w:r>
-      <w:r>
-        <w:rPr>
-          <w:iCs/>
-          <w:i/>
-        </w:rPr>
-        <w:t xml:space="preserve">’Whitebox’: ’</w:t>
-      </w:r>
-      <w:r>
-        <w:rPr>
-          <w:iCs/>
-          <w:i/>
-        </w:rPr>
-        <w:t xml:space="preserve">WhiteboxTools</w:t>
-      </w:r>
-      <w:r>
-        <w:rPr>
-          <w:iCs/>
-          <w:i/>
-        </w:rPr>
-        <w:t xml:space="preserve">’</w:t>
-      </w:r>
-      <w:r>
-        <w:rPr>
-          <w:iCs/>
-          <w:i/>
-        </w:rPr>
-        <w:t xml:space="preserve"> </w:t>
-      </w:r>
-      <w:r>
-        <w:rPr>
-          <w:iCs/>
-          <w:i/>
-        </w:rPr>
-        <w:t xml:space="preserve">R</w:t>
-      </w:r>
-      <w:r>
-        <w:rPr>
-          <w:iCs/>
-          <w:i/>
-        </w:rPr>
-        <w:t xml:space="preserve"> </w:t>
-      </w:r>
-      <w:r>
-        <w:rPr>
-          <w:iCs/>
-          <w:i/>
-        </w:rPr>
-        <w:t xml:space="preserve">frontend</w:t>
-      </w:r>
-      <w:r>
-        <w:t xml:space="preserve">. Manual.</w:t>
-      </w:r>
-    </w:p>
-    <w:bookmarkEnd w:id="132"/>
-    <w:bookmarkStart w:id="134" w:name="ref-zuidema_tropical_2022"/>
-    <w:p>
-      <w:pPr>
-        <w:pStyle w:val="Bibliography"/>
-      </w:pPr>
-      <w:r>
-        <w:t xml:space="preserve">Zuidema, P.A., Babst, F., Groenendijk, P., Trouet, V., Abiyu, A., Acuña-Soto, R.,</w:t>
-      </w:r>
-      <w:r>
-        <w:t xml:space="preserve"> </w:t>
-      </w:r>
-      <w:r>
-        <w:rPr>
-          <w:iCs/>
-          <w:i/>
-        </w:rPr>
-        <w:t xml:space="preserve">et al.</w:t>
-      </w:r>
-      <w:r>
-        <w:t xml:space="preserve"> (2022).</w:t>
-      </w:r>
-      <w:r>
-        <w:t xml:space="preserve"> </w:t>
-      </w:r>
-      <w:hyperlink r:id="rId133">
-        <w:r>
-          <w:rPr>
-            <w:rStyle w:val="Hyperlink"/>
-          </w:rPr>
-          <w:t xml:space="preserve">Tropical tree growth driven by dry-season climate variability</w:t>
-        </w:r>
-      </w:hyperlink>
-      <w:r>
-        <w:t xml:space="preserve">.</w:t>
-      </w:r>
-      <w:r>
-        <w:t xml:space="preserve"> </w:t>
-      </w:r>
-      <w:r>
-        <w:rPr>
-          <w:iCs/>
-          <w:i/>
-        </w:rPr>
-        <w:t xml:space="preserve">Nature Geoscience</w:t>
-      </w:r>
-      <w:r>
-        <w:t xml:space="preserve">, 15, 269–276.</w:t>
-      </w:r>
-    </w:p>
-    <w:bookmarkEnd w:id="134"/>
-    <w:bookmarkStart w:id="136" w:name="ref-zuleta_droughtinduced_2017"/>
-    <w:p>
-      <w:pPr>
-        <w:pStyle w:val="Bibliography"/>
-      </w:pPr>
-      <w:r>
-        <w:t xml:space="preserve">Zuleta, D., Duque, A., Cardenas, D., Muller-Landau, H.C. &amp; Davies, S.J. (2017).</w:t>
-      </w:r>
-      <w:r>
-        <w:t xml:space="preserve"> </w:t>
-      </w:r>
-      <w:hyperlink r:id="rId135">
-        <w:r>
-          <w:rPr>
-            <w:rStyle w:val="Hyperlink"/>
-          </w:rPr>
-          <w:t xml:space="preserve">Drought-induced mortality patterns and rapid biomass recovery in a terra firme forest in the</w:t>
-        </w:r>
-        <w:r>
-          <w:rPr>
-            <w:rStyle w:val="Hyperlink"/>
-          </w:rPr>
-          <w:t xml:space="preserve"> </w:t>
-        </w:r>
-        <w:r>
-          <w:rPr>
-            <w:rStyle w:val="Hyperlink"/>
-          </w:rPr>
-          <w:t xml:space="preserve">Colombian Amazon</w:t>
-        </w:r>
-      </w:hyperlink>
-      <w:r>
-        <w:t xml:space="preserve">.</w:t>
-      </w:r>
-      <w:r>
-        <w:t xml:space="preserve"> </w:t>
-      </w:r>
-      <w:r>
-        <w:rPr>
-          <w:iCs/>
-          <w:i/>
-        </w:rPr>
-        <w:t xml:space="preserve">Ecology</w:t>
-      </w:r>
-      <w:r>
-        <w:t xml:space="preserve">, 98, 2538–2546.</w:t>
+        <w:t xml:space="preserve">, 211, 839–849.</w:t>
       </w:r>
     </w:p>
     <w:bookmarkEnd w:id="136"/>
-    <w:bookmarkStart w:id="138" w:name="ref-zweifel_are_2016"/>
-    <w:p>
-      <w:pPr>
-        <w:pStyle w:val="Bibliography"/>
-      </w:pPr>
-      <w:r>
-        <w:t xml:space="preserve">Zweifel, R., Haeni, M., Buchmann, N. &amp; Eugster, W. (2016).</w:t>
-      </w:r>
-      <w:r>
-        <w:t xml:space="preserve"> </w:t>
-      </w:r>
-      <w:hyperlink r:id="rId137">
-        <w:r>
-          <w:rPr>
-            <w:rStyle w:val="Hyperlink"/>
-          </w:rPr>
-          <w:t xml:space="preserve">Are trees able to grow in periods of stem shrinkage?</w:t>
-        </w:r>
-      </w:hyperlink>
-      <w:r>
-        <w:t xml:space="preserve"> </w:t>
-      </w:r>
-      <w:r>
-        <w:rPr>
-          <w:iCs/>
-          <w:i/>
-        </w:rPr>
-        <w:t xml:space="preserve">New Phytologist</w:t>
-      </w:r>
-      <w:r>
-        <w:t xml:space="preserve">, 211, 839–849.</w:t>
-      </w:r>
-    </w:p>
+    <w:bookmarkEnd w:id="137"/>
     <w:bookmarkEnd w:id="138"/>
-    <w:bookmarkEnd w:id="139"/>
-    <w:bookmarkEnd w:id="140"/>
     <w:sectPr>
       <w:footerReference r:id="rId10" w:type="even"/>
       <w:footerReference r:id="rId9" w:type="default"/>

</xml_diff>

<commit_message>
updated figures with panel numbers, Fig 1 background
</commit_message>
<xml_diff>
--- a/doc/manuscript_hkk_drought_sensitivity.docx
+++ b/doc/manuscript_hkk_drought_sensitivity.docx
@@ -401,13 +401,23 @@
         <w:t xml:space="preserve">Data Accessibility Statement</w:t>
       </w:r>
     </w:p>
+    <w:bookmarkEnd w:id="23"/>
+    <w:bookmarkStart w:id="24" w:name="conflict-of-interest"/>
+    <w:p>
+      <w:pPr>
+        <w:pStyle w:val="Heading1"/>
+      </w:pPr>
+      <w:r>
+        <w:t xml:space="preserve">Conflict of Interest</w:t>
+      </w:r>
+    </w:p>
     <w:p>
       <w:r>
         <w:br w:type="page"/>
       </w:r>
     </w:p>
-    <w:bookmarkEnd w:id="23"/>
-    <w:bookmarkStart w:id="24" w:name="abstract-150-words"/>
+    <w:bookmarkEnd w:id="24"/>
+    <w:bookmarkStart w:id="25" w:name="abstract-150-words"/>
     <w:p>
       <w:pPr>
         <w:pStyle w:val="Heading1"/>
@@ -477,8 +487,8 @@
         <w:br w:type="page"/>
       </w:r>
     </w:p>
-    <w:bookmarkEnd w:id="24"/>
-    <w:bookmarkStart w:id="25" w:name="introduction"/>
+    <w:bookmarkEnd w:id="25"/>
+    <w:bookmarkStart w:id="26" w:name="introduction"/>
     <w:p>
       <w:pPr>
         <w:pStyle w:val="Heading1"/>
@@ -3890,8 +3900,8 @@
         </w:tc>
       </w:tr>
     </w:tbl>
-    <w:bookmarkEnd w:id="25"/>
-    <w:bookmarkStart w:id="34" w:name="materials-and-methods"/>
+    <w:bookmarkEnd w:id="26"/>
+    <w:bookmarkStart w:id="35" w:name="materials-and-methods"/>
     <w:p>
       <w:pPr>
         <w:pStyle w:val="Heading1"/>
@@ -4101,18 +4111,18 @@
           <wp:inline>
             <wp:extent cx="5943600" cy="4754880"/>
             <wp:effectExtent b="0" l="0" r="0" t="0"/>
-            <wp:docPr descr="Figure 1. Climatic characteristics of drought years and average years in Huai Kha Khaeng ForestGEO plot. For comments - https://github.com/forestgeo/growth-precip-thailand/issues/10" title="" id="27" name="Picture"/>
+            <wp:docPr descr="Figure 1. Climatic characteristics of drought years and average years in the Huai Kha Khaeng ForestGEO plot. For four daily climate variables dry days, precipitation, maximum temperature and VPD, panel a) represents rolling means for 30 days around the focal day for that year. Grey line represents the mean of this rolling mean from 2008 to 2019 and ribbons represent standard deviation around this mean. Panel b) represents anomalies of this rolling mean from the values across the timeseries. Values, therefore represents the number of standard deviations from the mean on a given day. c) shows Standardised Precipitation Evapotranspiration Index (SPEI) values for each month in 2010 and 2015. Across all panels, light blue background represents the average wet season, from May to October. For comments - https://github.com/forestgeo/growth-precip-thailand/issues/10" title="" id="28" name="Picture"/>
             <a:graphic>
               <a:graphicData uri="http://schemas.openxmlformats.org/drawingml/2006/picture">
                 <pic:pic>
                   <pic:nvPicPr>
-                    <pic:cNvPr descr="display/Fig1_anom_2.png" id="28" name="Picture"/>
+                    <pic:cNvPr descr="display/Fig1.png" id="29" name="Picture"/>
                     <pic:cNvPicPr>
                       <a:picLocks noChangeArrowheads="1" noChangeAspect="1"/>
                     </pic:cNvPicPr>
                   </pic:nvPicPr>
                   <pic:blipFill>
-                    <a:blip r:embed="rId26"/>
+                    <a:blip r:embed="rId27"/>
                     <a:stretch>
                       <a:fillRect/>
                     </a:stretch>
@@ -4156,12 +4166,12 @@
         <w:t xml:space="preserve"> </w:t>
       </w:r>
       <w:r>
-        <w:t xml:space="preserve">in Huai Kha Khaeng ForestGEO plot. For comments -</w:t>
-      </w:r>
-      <w:r>
-        <w:t xml:space="preserve"> </w:t>
-      </w:r>
-      <w:hyperlink r:id="rId29">
+        <w:t xml:space="preserve">in the Huai Kha Khaeng ForestGEO plot. For four daily climate variables dry days, precipitation, maximum temperature and VPD, panel a) represents rolling means for 30 days around the focal day for that year. Grey line represents the mean of this rolling mean from 2008 to 2019 and ribbons represent standard deviation around this mean. Panel b) represents anomalies of this rolling mean from the values across the timeseries. Values, therefore represents the number of standard deviations from the mean on a given day. c) shows Standardised Precipitation Evapotranspiration Index (SPEI) values for each month in 2010 and 2015. Across all panels, light blue background represents the average wet season, from May to October. For comments -</w:t>
+      </w:r>
+      <w:r>
+        <w:t xml:space="preserve"> </w:t>
+      </w:r>
+      <w:hyperlink r:id="rId30">
         <w:r>
           <w:rPr>
             <w:rStyle w:val="Hyperlink"/>
@@ -4570,18 +4580,18 @@
           <wp:inline>
             <wp:extent cx="5943600" cy="4754880"/>
             <wp:effectExtent b="0" l="0" r="0" t="0"/>
-            <wp:docPr descr="Figure 2: Growth increment timeseries and drought sensitivity across trees and species in the Huai Kha Khaeng ForestGEO plot. a) Median of annualised growth increments across species (colours) and the whole plot (black) from 2009 - 2022 from late wet/early dry season dendroband measurements. 2010 and 2015 were moderate and very strong ENSO events respectively. b) Dsitribution of drought sensitivity of tree growth across all individuals in the two drought years. For comments - https://github.com/forestgeo/growth-precip-thailand/issues/11" title="" id="31" name="Picture"/>
+            <wp:docPr descr="Figure 2: Growth increment timeseries and drought sensitivity across trees and species in the Huai Kha Khaeng ForestGEO plot. a) Median of annualised growth increments across species (colours) and the whole plot (black) from 2009 - 2022 from late wet/early dry season dendroband measurements. 2010 and 2015 were moderate and very strong ENSO events respectively. b) Dsitribution of drought sensitivity of tree growth across all individuals in the two drought years. For comments - https://github.com/forestgeo/growth-precip-thailand/issues/11" title="" id="32" name="Picture"/>
             <a:graphic>
               <a:graphicData uri="http://schemas.openxmlformats.org/drawingml/2006/picture">
                 <pic:pic>
                   <pic:nvPicPr>
-                    <pic:cNvPr descr="display/Fig2.png" id="32" name="Picture"/>
+                    <pic:cNvPr descr="display/Fig2.png" id="33" name="Picture"/>
                     <pic:cNvPicPr>
                       <a:picLocks noChangeArrowheads="1" noChangeAspect="1"/>
                     </pic:cNvPicPr>
                   </pic:nvPicPr>
                   <pic:blipFill>
-                    <a:blip r:embed="rId30"/>
+                    <a:blip r:embed="rId31"/>
                     <a:stretch>
                       <a:fillRect/>
                     </a:stretch>
@@ -4630,7 +4640,7 @@
       <w:r>
         <w:t xml:space="preserve"> </w:t>
       </w:r>
-      <w:hyperlink r:id="rId33">
+      <w:hyperlink r:id="rId34">
         <w:r>
           <w:rPr>
             <w:rStyle w:val="Hyperlink"/>
@@ -6565,8 +6575,8 @@
         <w:t xml:space="preserve">.</w:t>
       </w:r>
     </w:p>
-    <w:bookmarkEnd w:id="34"/>
-    <w:bookmarkStart w:id="51" w:name="results"/>
+    <w:bookmarkEnd w:id="35"/>
+    <w:bookmarkStart w:id="52" w:name="results"/>
     <w:p>
       <w:pPr>
         <w:pStyle w:val="Heading1"/>
@@ -6575,7 +6585,7 @@
         <w:t xml:space="preserve">Results</w:t>
       </w:r>
     </w:p>
-    <w:bookmarkStart w:id="35" w:name="drought-characteristics"/>
+    <w:bookmarkStart w:id="36" w:name="drought-characteristics"/>
     <w:p>
       <w:pPr>
         <w:pStyle w:val="Heading2"/>
@@ -6610,8 +6620,8 @@
         <w:t xml:space="preserve">In 2015, SPEI in May was -2, an anomalously low value that was not observed in any month in the entire dendroband census time period, suggesting a severe drought.</w:t>
       </w:r>
     </w:p>
-    <w:bookmarkEnd w:id="35"/>
-    <w:bookmarkStart w:id="40" w:name="X679974a3401f24534709a5456bc99e226c54e2a"/>
+    <w:bookmarkEnd w:id="36"/>
+    <w:bookmarkStart w:id="41" w:name="X679974a3401f24534709a5456bc99e226c54e2a"/>
     <w:p>
       <w:pPr>
         <w:pStyle w:val="Heading2"/>
@@ -6894,18 +6904,18 @@
           <wp:inline>
             <wp:extent cx="5943600" cy="5943600"/>
             <wp:effectExtent b="0" l="0" r="0" t="0"/>
-            <wp:docPr descr="Figure 3: Variation in sensitivity among species in the Huai Kha Khaeng ForestGEO plot during droughts in 2010 and 2015. For comments: https://github.com/forestgeo/growth-precip-thailand/issues/12" title="" id="37" name="Picture"/>
+            <wp:docPr descr="Figure 3: Variation in sensitivity among species in the Huai Kha Khaeng ForestGEO plot during droughts in 2010 and 2015. For comments: https://github.com/forestgeo/growth-precip-thailand/issues/12" title="" id="38" name="Picture"/>
             <a:graphic>
               <a:graphicData uri="http://schemas.openxmlformats.org/drawingml/2006/picture">
                 <pic:pic>
                   <pic:nvPicPr>
-                    <pic:cNvPr descr="display/Fig3.png" id="38" name="Picture"/>
+                    <pic:cNvPr descr="display/Fig3.png" id="39" name="Picture"/>
                     <pic:cNvPicPr>
                       <a:picLocks noChangeArrowheads="1" noChangeAspect="1"/>
                     </pic:cNvPicPr>
                   </pic:nvPicPr>
                   <pic:blipFill>
-                    <a:blip r:embed="rId36"/>
+                    <a:blip r:embed="rId37"/>
                     <a:stretch>
                       <a:fillRect/>
                     </a:stretch>
@@ -6954,7 +6964,7 @@
       <w:r>
         <w:t xml:space="preserve"> </w:t>
       </w:r>
-      <w:hyperlink r:id="rId39">
+      <w:hyperlink r:id="rId40">
         <w:r>
           <w:rPr>
             <w:rStyle w:val="Hyperlink"/>
@@ -6963,8 +6973,8 @@
         </w:r>
       </w:hyperlink>
     </w:p>
-    <w:bookmarkEnd w:id="40"/>
-    <w:bookmarkStart w:id="41" w:name="species-effects-on-drought-sensitivity"/>
+    <w:bookmarkEnd w:id="41"/>
+    <w:bookmarkStart w:id="42" w:name="species-effects-on-drought-sensitivity"/>
     <w:p>
       <w:pPr>
         <w:pStyle w:val="Heading2"/>
@@ -7005,8 +7015,8 @@
         <w:t xml:space="preserve">Moreover, models of all trees with TWI and deciduousness as predictors showed that the conditional effect of deciduousness on sensitivity (controlling for topographic wetness) was significant and negative in 2015 (-0.08; 90% CI -0.12, -0.04) but not in 2010 (-0.02, 90% CI -0.05, 0.02).</w:t>
       </w:r>
     </w:p>
-    <w:bookmarkEnd w:id="41"/>
-    <w:bookmarkStart w:id="50" w:name="Xb9944c928b83625317fe6461aca7674f27e4e2c"/>
+    <w:bookmarkEnd w:id="42"/>
+    <w:bookmarkStart w:id="51" w:name="Xb9944c928b83625317fe6461aca7674f27e4e2c"/>
     <w:p>
       <w:pPr>
         <w:pStyle w:val="Heading2"/>
@@ -7080,20 +7090,20 @@
       <w:r>
         <w:drawing>
           <wp:inline>
-            <wp:extent cx="5943600" cy="2971800"/>
+            <wp:extent cx="5943600" cy="3566160"/>
             <wp:effectExtent b="0" l="0" r="0" t="0"/>
-            <wp:docPr descr="Figure 4: Drivers of variation in sensitivity among individuals. For comments - https://github.com/forestgeo/growth-precip-thailand/issues/13" title="" id="43" name="Picture"/>
+            <wp:docPr descr="Figure 4: Drivers of variation in sensitivity among individuals. For comments - https://github.com/forestgeo/growth-precip-thailand/issues/13" title="" id="44" name="Picture"/>
             <a:graphic>
               <a:graphicData uri="http://schemas.openxmlformats.org/drawingml/2006/picture">
                 <pic:pic>
                   <pic:nvPicPr>
-                    <pic:cNvPr descr="display/Fig4.png" id="44" name="Picture"/>
+                    <pic:cNvPr descr="display/Fig4.png" id="45" name="Picture"/>
                     <pic:cNvPicPr>
                       <a:picLocks noChangeArrowheads="1" noChangeAspect="1"/>
                     </pic:cNvPicPr>
                   </pic:nvPicPr>
                   <pic:blipFill>
-                    <a:blip r:embed="rId42"/>
+                    <a:blip r:embed="rId43"/>
                     <a:stretch>
                       <a:fillRect/>
                     </a:stretch>
@@ -7101,7 +7111,7 @@
                   <pic:spPr bwMode="auto">
                     <a:xfrm>
                       <a:off x="0" y="0"/>
-                      <a:ext cx="5943600" cy="2971800"/>
+                      <a:ext cx="5943600" cy="3566160"/>
                     </a:xfrm>
                     <a:prstGeom prst="rect">
                       <a:avLst/>
@@ -7139,7 +7149,7 @@
       <w:r>
         <w:t xml:space="preserve"> </w:t>
       </w:r>
-      <w:hyperlink r:id="rId45">
+      <w:hyperlink r:id="rId46">
         <w:r>
           <w:rPr>
             <w:rStyle w:val="Hyperlink"/>
@@ -7211,20 +7221,20 @@
       <w:r>
         <w:drawing>
           <wp:inline>
-            <wp:extent cx="5943600" cy="5943600"/>
+            <wp:extent cx="5943600" cy="4457699"/>
             <wp:effectExtent b="0" l="0" r="0" t="0"/>
-            <wp:docPr descr="Figure 5: Effects of size, exposure and water availability For comments - https://github.com/forestgeo/growth-precip-thailand/issues/14" title="" id="47" name="Picture"/>
+            <wp:docPr descr="Figure 5: Effects of size, exposure and water availability For comments - https://github.com/forestgeo/growth-precip-thailand/issues/14" title="" id="48" name="Picture"/>
             <a:graphic>
               <a:graphicData uri="http://schemas.openxmlformats.org/drawingml/2006/picture">
                 <pic:pic>
                   <pic:nvPicPr>
-                    <pic:cNvPr descr="display/Fig5.png" id="48" name="Picture"/>
+                    <pic:cNvPr descr="display/Fig5.png" id="49" name="Picture"/>
                     <pic:cNvPicPr>
                       <a:picLocks noChangeArrowheads="1" noChangeAspect="1"/>
                     </pic:cNvPicPr>
                   </pic:nvPicPr>
                   <pic:blipFill>
-                    <a:blip r:embed="rId46"/>
+                    <a:blip r:embed="rId47"/>
                     <a:stretch>
                       <a:fillRect/>
                     </a:stretch>
@@ -7232,7 +7242,7 @@
                   <pic:spPr bwMode="auto">
                     <a:xfrm>
                       <a:off x="0" y="0"/>
-                      <a:ext cx="5943600" cy="5943600"/>
+                      <a:ext cx="5943600" cy="4457699"/>
                     </a:xfrm>
                     <a:prstGeom prst="rect">
                       <a:avLst/>
@@ -7273,7 +7283,7 @@
       <w:r>
         <w:t xml:space="preserve"> </w:t>
       </w:r>
-      <w:hyperlink r:id="rId49">
+      <w:hyperlink r:id="rId50">
         <w:r>
           <w:rPr>
             <w:rStyle w:val="Hyperlink"/>
@@ -7282,9 +7292,9 @@
         </w:r>
       </w:hyperlink>
     </w:p>
-    <w:bookmarkEnd w:id="50"/>
     <w:bookmarkEnd w:id="51"/>
-    <w:bookmarkStart w:id="52" w:name="discussion"/>
+    <w:bookmarkEnd w:id="52"/>
+    <w:bookmarkStart w:id="53" w:name="discussion"/>
     <w:p>
       <w:pPr>
         <w:pStyle w:val="Heading1"/>
@@ -7845,8 +7855,8 @@
         <w:t xml:space="preserve">Given these inconsistencies, diverse stands that may represent greater variation in ecological and evolutionary strategies, may have mechanisms for stable functioning under future droughts.</w:t>
       </w:r>
     </w:p>
-    <w:bookmarkEnd w:id="52"/>
-    <w:bookmarkStart w:id="53" w:name="acknowledgements"/>
+    <w:bookmarkEnd w:id="53"/>
+    <w:bookmarkStart w:id="54" w:name="acknowledgements"/>
     <w:p>
       <w:pPr>
         <w:pStyle w:val="Heading1"/>
@@ -7879,16 +7889,6 @@
       </w:r>
       <w:r>
         <w:t xml:space="preserve">KA was supported by the Smithsonian Institution Postdoctoral Fellowship and the ForestGEO Analytical Workshop, Asia 2024 in completing this work.</w:t>
-      </w:r>
-    </w:p>
-    <w:bookmarkEnd w:id="53"/>
-    <w:bookmarkStart w:id="54" w:name="competing-interests"/>
-    <w:p>
-      <w:pPr>
-        <w:pStyle w:val="Heading1"/>
-      </w:pPr>
-      <w:r>
-        <w:t xml:space="preserve">Competing interests</w:t>
       </w:r>
     </w:p>
     <w:p>

</xml_diff>

<commit_message>
updated Fig 1 with code fixed
</commit_message>
<xml_diff>
--- a/doc/manuscript_hkk_drought_sensitivity.docx
+++ b/doc/manuscript_hkk_drought_sensitivity.docx
@@ -7882,10 +7882,10 @@
         <w:t xml:space="preserve"> </w:t>
       </w:r>
       <w:r>
-        <w:t xml:space="preserve">Jose Medina-Vega, Valentine Herrmann and Eugenie Mas provided input on improving analyses.</w:t>
-      </w:r>
-      <w:r>
-        <w:br/>
+        <w:t xml:space="preserve">Jos'{e} Medina-Vega, Valentine Herrmann and Eugenie Mas provided input on improving analyses.</w:t>
+      </w:r>
+      <w:r>
+        <w:t xml:space="preserve"> </w:t>
       </w:r>
       <w:r>
         <w:t xml:space="preserve">KA was supported by the Smithsonian Institution Postdoctoral Fellowship and the ForestGEO Analytical Workshop, Asia 2024 in completing this work.</w:t>

</xml_diff>

<commit_message>
updated doc with accents to names
</commit_message>
<xml_diff>
--- a/doc/manuscript_hkk_drought_sensitivity.docx
+++ b/doc/manuscript_hkk_drought_sensitivity.docx
@@ -488,7 +488,7 @@
       </w:r>
     </w:p>
     <w:bookmarkEnd w:id="25"/>
-    <w:bookmarkStart w:id="26" w:name="introduction"/>
+    <w:bookmarkStart w:id="27" w:name="introduction"/>
     <w:p>
       <w:pPr>
         <w:pStyle w:val="Heading1"/>
@@ -1518,6 +1518,22 @@
       </w:r>
       <w:r>
         <w:t xml:space="preserve">iii) Exposed trees are more sensitive to drought, but water availability, either through larger size or topographic location, can buffer growth declines.</w:t>
+      </w:r>
+    </w:p>
+    <w:p>
+      <w:pPr>
+        <w:pStyle w:val="TableCaption"/>
+      </w:pPr>
+      <w:bookmarkStart w:id="26" w:name="tab:table"/>
+      <w:bookmarkEnd w:id="26"/>
+      <w:r>
+        <w:t xml:space="preserve">Table 1:</w:t>
+      </w:r>
+      <w:r>
+        <w:t xml:space="preserve"> </w:t>
+      </w:r>
+      <w:r>
+        <w:t xml:space="preserve">Summary table of hypotheses tested, effects of variables on drought sensitivity and corresponding evidence</w:t>
       </w:r>
     </w:p>
     <w:tbl xmlns:w="http://schemas.openxmlformats.org/wordprocessingml/2006/main" xmlns:r="http://schemas.openxmlformats.org/officeDocument/2006/relationships" xmlns:w14="http://schemas.microsoft.com/office/word/2010/wordml" xmlns:wp="http://schemas.openxmlformats.org/drawingml/2006/wordprocessingDrawing" xmlns:a="http://schemas.openxmlformats.org/drawingml/2006/main" xmlns:pic="http://schemas.openxmlformats.org/drawingml/2006/picture">
@@ -3900,8 +3916,8 @@
         </w:tc>
       </w:tr>
     </w:tbl>
-    <w:bookmarkEnd w:id="26"/>
-    <w:bookmarkStart w:id="35" w:name="materials-and-methods"/>
+    <w:bookmarkEnd w:id="27"/>
+    <w:bookmarkStart w:id="36" w:name="materials-and-methods"/>
     <w:p>
       <w:pPr>
         <w:pStyle w:val="Heading1"/>
@@ -4111,18 +4127,18 @@
           <wp:inline>
             <wp:extent cx="5943600" cy="4754880"/>
             <wp:effectExtent b="0" l="0" r="0" t="0"/>
-            <wp:docPr descr="Figure 1. Climatic characteristics of drought years and average years in the Huai Kha Khaeng ForestGEO plot. For four daily climate variables dry days, precipitation, maximum temperature and VPD, panel a) represents rolling means for 30 days around the focal day for that year. Grey line represents the mean of this rolling mean from 2008 to 2019 and ribbons represent standard deviation around this mean. Panel b) represents anomalies of this rolling mean from the values across the timeseries. Values, therefore represents the number of standard deviations from the mean on a given day. c) shows Standardised Precipitation Evapotranspiration Index (SPEI) values for each month in 2010 and 2015. Across all panels, light blue background represents the average wet season, from May to October. For comments - https://github.com/forestgeo/growth-precip-thailand/issues/10" title="" id="28" name="Picture"/>
+            <wp:docPr descr="Figure 1. Climatic characteristics of drought years and average years in the Huai Kha Khaeng ForestGEO plot. For four daily climate variables dry days, precipitation, maximum temperature and VPD, panel a) represents rolling means for 30 days around the focal day for that year. Grey line represents the mean of this rolling mean from 2008 to 2019 and ribbons represent standard deviation around this mean. Panel b) represents anomalies of this rolling mean from the values across the timeseries. Values, therefore represents the number of standard deviations from the mean on a given day. c) shows Standardised Precipitation Evapotranspiration Index (SPEI) values for each month in 2010 and 2015. Across all panels, light blue background represents the average wet season, from May to October. For comments - https://github.com/forestgeo/growth-precip-thailand/issues/10" title="" id="29" name="Picture"/>
             <a:graphic>
               <a:graphicData uri="http://schemas.openxmlformats.org/drawingml/2006/picture">
                 <pic:pic>
                   <pic:nvPicPr>
-                    <pic:cNvPr descr="display/Fig1.png" id="29" name="Picture"/>
+                    <pic:cNvPr descr="display/Fig1.png" id="30" name="Picture"/>
                     <pic:cNvPicPr>
                       <a:picLocks noChangeArrowheads="1" noChangeAspect="1"/>
                     </pic:cNvPicPr>
                   </pic:nvPicPr>
                   <pic:blipFill>
-                    <a:blip r:embed="rId27"/>
+                    <a:blip r:embed="rId28"/>
                     <a:stretch>
                       <a:fillRect/>
                     </a:stretch>
@@ -4171,7 +4187,7 @@
       <w:r>
         <w:t xml:space="preserve"> </w:t>
       </w:r>
-      <w:hyperlink r:id="rId30">
+      <w:hyperlink r:id="rId31">
         <w:r>
           <w:rPr>
             <w:rStyle w:val="Hyperlink"/>
@@ -4580,18 +4596,18 @@
           <wp:inline>
             <wp:extent cx="5943600" cy="4754880"/>
             <wp:effectExtent b="0" l="0" r="0" t="0"/>
-            <wp:docPr descr="Figure 2: Growth increment timeseries and drought sensitivity across trees and species in the Huai Kha Khaeng ForestGEO plot. a) Median of annualised growth increments across species (colours) and the whole plot (black) from 2009 - 2022 from late wet/early dry season dendroband measurements. 2010 and 2015 were moderate and very strong ENSO events respectively. b) Distribution of drought sensitivity of tree growth across all individuals in the two drought years. For comments - https://github.com/forestgeo/growth-precip-thailand/issues/11" title="" id="32" name="Picture"/>
+            <wp:docPr descr="Figure 2: Growth increment timeseries and drought sensitivity across trees and species in the Huai Kha Khaeng ForestGEO plot. a) Median of annualised growth increments across species (colours) and the whole plot (black) from 2009 - 2022 from late wet/early dry season dendroband measurements. 2010 and 2015 were moderate and very strong ENSO events respectively. b) Distribution of drought sensitivity of tree growth across all individuals in the two drought years. For comments - https://github.com/forestgeo/growth-precip-thailand/issues/11" title="" id="33" name="Picture"/>
             <a:graphic>
               <a:graphicData uri="http://schemas.openxmlformats.org/drawingml/2006/picture">
                 <pic:pic>
                   <pic:nvPicPr>
-                    <pic:cNvPr descr="display/Fig2.png" id="33" name="Picture"/>
+                    <pic:cNvPr descr="display/Fig2.png" id="34" name="Picture"/>
                     <pic:cNvPicPr>
                       <a:picLocks noChangeArrowheads="1" noChangeAspect="1"/>
                     </pic:cNvPicPr>
                   </pic:nvPicPr>
                   <pic:blipFill>
-                    <a:blip r:embed="rId31"/>
+                    <a:blip r:embed="rId32"/>
                     <a:stretch>
                       <a:fillRect/>
                     </a:stretch>
@@ -4640,7 +4656,7 @@
       <w:r>
         <w:t xml:space="preserve"> </w:t>
       </w:r>
-      <w:hyperlink r:id="rId34">
+      <w:hyperlink r:id="rId35">
         <w:r>
           <w:rPr>
             <w:rStyle w:val="Hyperlink"/>
@@ -6575,8 +6591,8 @@
         <w:t xml:space="preserve">.</w:t>
       </w:r>
     </w:p>
-    <w:bookmarkEnd w:id="35"/>
-    <w:bookmarkStart w:id="52" w:name="results"/>
+    <w:bookmarkEnd w:id="36"/>
+    <w:bookmarkStart w:id="53" w:name="results"/>
     <w:p>
       <w:pPr>
         <w:pStyle w:val="Heading1"/>
@@ -6585,7 +6601,7 @@
         <w:t xml:space="preserve">Results</w:t>
       </w:r>
     </w:p>
-    <w:bookmarkStart w:id="36" w:name="drought-characteristics"/>
+    <w:bookmarkStart w:id="37" w:name="drought-characteristics"/>
     <w:p>
       <w:pPr>
         <w:pStyle w:val="Heading2"/>
@@ -6620,8 +6636,8 @@
         <w:t xml:space="preserve">In 2015, SPEI in May was -2, an anomalously low value that was not observed in any month in the entire dendroband census time period, suggesting a severe drought.</w:t>
       </w:r>
     </w:p>
-    <w:bookmarkEnd w:id="36"/>
-    <w:bookmarkStart w:id="41" w:name="X679974a3401f24534709a5456bc99e226c54e2a"/>
+    <w:bookmarkEnd w:id="37"/>
+    <w:bookmarkStart w:id="42" w:name="X679974a3401f24534709a5456bc99e226c54e2a"/>
     <w:p>
       <w:pPr>
         <w:pStyle w:val="Heading2"/>
@@ -6904,18 +6920,18 @@
           <wp:inline>
             <wp:extent cx="5943600" cy="5943600"/>
             <wp:effectExtent b="0" l="0" r="0" t="0"/>
-            <wp:docPr descr="Figure 3: Variation in sensitivity among species in the Huai Kha Khaeng ForestGEO plot during droughts in 2010 and 2015. a) Relationship of the mean species sensitivities from model fits of an intercept-only model, with mean species deciduousness values. Line shown for significant correlation. b) Predicted sensitivity values across the observed range of deciduousness and topographic wetness index from a model with TWI, deciduosness and their interaction across all trees modelled for each drought year separately. For comments: https://github.com/forestgeo/growth-precip-thailand/issues/12" title="" id="38" name="Picture"/>
+            <wp:docPr descr="Figure 3: Variation in sensitivity among species in the Huai Kha Khaeng ForestGEO plot during droughts in 2010 and 2015. a) Relationship of the mean species sensitivities from model fits of an intercept-only model, with mean species deciduousness values. Line shown for significant correlation. b) Predicted sensitivity values across the observed range of deciduousness and topographic wetness index from a model with TWI, deciduosness and their interaction across all trees modelled for each drought year separately. For comments: https://github.com/forestgeo/growth-precip-thailand/issues/12" title="" id="39" name="Picture"/>
             <a:graphic>
               <a:graphicData uri="http://schemas.openxmlformats.org/drawingml/2006/picture">
                 <pic:pic>
                   <pic:nvPicPr>
-                    <pic:cNvPr descr="display/Fig3.png" id="39" name="Picture"/>
+                    <pic:cNvPr descr="display/Fig3.png" id="40" name="Picture"/>
                     <pic:cNvPicPr>
                       <a:picLocks noChangeArrowheads="1" noChangeAspect="1"/>
                     </pic:cNvPicPr>
                   </pic:nvPicPr>
                   <pic:blipFill>
-                    <a:blip r:embed="rId37"/>
+                    <a:blip r:embed="rId38"/>
                     <a:stretch>
                       <a:fillRect/>
                     </a:stretch>
@@ -6964,7 +6980,7 @@
       <w:r>
         <w:t xml:space="preserve"> </w:t>
       </w:r>
-      <w:hyperlink r:id="rId40">
+      <w:hyperlink r:id="rId41">
         <w:r>
           <w:rPr>
             <w:rStyle w:val="Hyperlink"/>
@@ -6973,8 +6989,8 @@
         </w:r>
       </w:hyperlink>
     </w:p>
-    <w:bookmarkEnd w:id="41"/>
-    <w:bookmarkStart w:id="42" w:name="species-effects-on-drought-sensitivity"/>
+    <w:bookmarkEnd w:id="42"/>
+    <w:bookmarkStart w:id="43" w:name="species-effects-on-drought-sensitivity"/>
     <w:p>
       <w:pPr>
         <w:pStyle w:val="Heading2"/>
@@ -7015,8 +7031,8 @@
         <w:t xml:space="preserve">Moreover, models of all trees with TWI and deciduousness as predictors showed that the conditional effect of deciduousness on sensitivity (controlling for topographic wetness) was significant and negative in 2015 (-0.08; 90% CI -0.12, -0.04) but not in 2010 (-0.02, 90% CI -0.05, 0.02).</w:t>
       </w:r>
     </w:p>
-    <w:bookmarkEnd w:id="42"/>
-    <w:bookmarkStart w:id="51" w:name="Xb9944c928b83625317fe6461aca7674f27e4e2c"/>
+    <w:bookmarkEnd w:id="43"/>
+    <w:bookmarkStart w:id="52" w:name="Xb9944c928b83625317fe6461aca7674f27e4e2c"/>
     <w:p>
       <w:pPr>
         <w:pStyle w:val="Heading2"/>
@@ -7092,18 +7108,18 @@
           <wp:inline>
             <wp:extent cx="5943600" cy="3566160"/>
             <wp:effectExtent b="0" l="0" r="0" t="0"/>
-            <wp:docPr descr="Figure 4: Drivers of variation in sensitivity among individuals. All panels represent model results from models (one for each year) predicting sensitivity with microenvironment conditions with species random effect on all slopes. a) Coefficient plots showing median effects and 90% CI for wetness, exposure and DBH of tree. b) wetness effect across all species and its relationship with deciduousness value. Line represents a significant correlation. c) Predicted relationship of drought sensitivity with topographic wetness index across all species derived from model predictions. Black line represents overall relationship; coloured lines for each species reflects deciduousness values. For comments - https://github.com/forestgeo/growth-precip-thailand/issues/13" title="" id="44" name="Picture"/>
+            <wp:docPr descr="Figure 4: Drivers of variation in sensitivity among individuals. All panels represent model results from models (one for each year) predicting sensitivity with microenvironment conditions with species random effect on all slopes. a) Coefficient plots showing median effects and 90% CI for wetness, exposure and DBH of tree. b) wetness effect across all species and its relationship with deciduousness value. Line represents a significant correlation. c) Predicted relationship of drought sensitivity with topographic wetness index across all species derived from model predictions. Black line represents overall relationship; coloured lines for each species reflects deciduousness values. For comments - https://github.com/forestgeo/growth-precip-thailand/issues/13" title="" id="45" name="Picture"/>
             <a:graphic>
               <a:graphicData uri="http://schemas.openxmlformats.org/drawingml/2006/picture">
                 <pic:pic>
                   <pic:nvPicPr>
-                    <pic:cNvPr descr="display/Fig4.png" id="45" name="Picture"/>
+                    <pic:cNvPr descr="display/Fig4.png" id="46" name="Picture"/>
                     <pic:cNvPicPr>
                       <a:picLocks noChangeArrowheads="1" noChangeAspect="1"/>
                     </pic:cNvPicPr>
                   </pic:nvPicPr>
                   <pic:blipFill>
-                    <a:blip r:embed="rId43"/>
+                    <a:blip r:embed="rId44"/>
                     <a:stretch>
                       <a:fillRect/>
                     </a:stretch>
@@ -7149,7 +7165,7 @@
       <w:r>
         <w:t xml:space="preserve"> </w:t>
       </w:r>
-      <w:hyperlink r:id="rId46">
+      <w:hyperlink r:id="rId47">
         <w:r>
           <w:rPr>
             <w:rStyle w:val="Hyperlink"/>
@@ -7223,18 +7239,18 @@
           <wp:inline>
             <wp:extent cx="5943600" cy="4457699"/>
             <wp:effectExtent b="0" l="0" r="0" t="0"/>
-            <wp:docPr descr="Figure 5: Effects of size, exposure and water availability from combined models. Hypothesised relationships between microenvironment variables and drought sensitivity with their modelled effects in the HKK ForestGEO plot in the droughts of a) 2010 and b) 2015. Solid lines represent relationships where 90% credible intervals do not overlap 0, blue and red lines represent positive and negative effects respectively and line thickness is scaled to the effect size. c) Modelled sensitivity across crown exposure classes in 2010 and 2015. For comments - https://github.com/forestgeo/growth-precip-thailand/issues/14" title="" id="48" name="Picture"/>
+            <wp:docPr descr="Figure 5: Effects of size, exposure and water availability from combined models. Hypothesised relationships between microenvironment variables and drought sensitivity with their modelled effects in the HKK ForestGEO plot in the droughts of a) 2010 and b) 2015. Solid lines represent relationships where 90% credible intervals do not overlap 0, blue and red lines represent positive and negative effects respectively and line thickness is scaled to the effect size. c) Modelled sensitivity across crown exposure classes in 2010 and 2015. For comments - https://github.com/forestgeo/growth-precip-thailand/issues/14" title="" id="49" name="Picture"/>
             <a:graphic>
               <a:graphicData uri="http://schemas.openxmlformats.org/drawingml/2006/picture">
                 <pic:pic>
                   <pic:nvPicPr>
-                    <pic:cNvPr descr="display/Fig5.png" id="49" name="Picture"/>
+                    <pic:cNvPr descr="display/Fig5.png" id="50" name="Picture"/>
                     <pic:cNvPicPr>
                       <a:picLocks noChangeArrowheads="1" noChangeAspect="1"/>
                     </pic:cNvPicPr>
                   </pic:nvPicPr>
                   <pic:blipFill>
-                    <a:blip r:embed="rId47"/>
+                    <a:blip r:embed="rId48"/>
                     <a:stretch>
                       <a:fillRect/>
                     </a:stretch>
@@ -7283,7 +7299,7 @@
       <w:r>
         <w:t xml:space="preserve"> </w:t>
       </w:r>
-      <w:hyperlink r:id="rId50">
+      <w:hyperlink r:id="rId51">
         <w:r>
           <w:rPr>
             <w:rStyle w:val="Hyperlink"/>
@@ -7292,9 +7308,9 @@
         </w:r>
       </w:hyperlink>
     </w:p>
-    <w:bookmarkEnd w:id="51"/>
     <w:bookmarkEnd w:id="52"/>
-    <w:bookmarkStart w:id="53" w:name="discussion"/>
+    <w:bookmarkEnd w:id="53"/>
+    <w:bookmarkStart w:id="54" w:name="discussion"/>
     <w:p>
       <w:pPr>
         <w:pStyle w:val="Heading1"/>
@@ -7855,8 +7871,8 @@
         <w:t xml:space="preserve">Given these inconsistencies, diverse stands that may represent greater variation in ecological and evolutionary strategies, may have mechanisms for stable functioning under future droughts.</w:t>
       </w:r>
     </w:p>
-    <w:bookmarkEnd w:id="53"/>
-    <w:bookmarkStart w:id="54" w:name="acknowledgements"/>
+    <w:bookmarkEnd w:id="54"/>
+    <w:bookmarkStart w:id="55" w:name="acknowledgements"/>
     <w:p>
       <w:pPr>
         <w:pStyle w:val="Heading1"/>
@@ -7882,7 +7898,7 @@
         <w:t xml:space="preserve"> </w:t>
       </w:r>
       <w:r>
-        <w:t xml:space="preserve">Jos'{e} Medina-Vega, Valentine Herrmann and Eugenie Mas provided input on improving analyses.</w:t>
+        <w:t xml:space="preserve">José Medina-Vega, Valentine Herrmann and Eugenie Más provided input on improving analyses.</w:t>
       </w:r>
       <w:r>
         <w:t xml:space="preserve"> </w:t>
@@ -7896,8 +7912,8 @@
         <w:br w:type="page"/>
       </w:r>
     </w:p>
-    <w:bookmarkEnd w:id="54"/>
-    <w:bookmarkStart w:id="142" w:name="references"/>
+    <w:bookmarkEnd w:id="55"/>
+    <w:bookmarkStart w:id="143" w:name="references"/>
     <w:p>
       <w:pPr>
         <w:pStyle w:val="Heading1"/>
@@ -7906,8 +7922,8 @@
         <w:t xml:space="preserve">References</w:t>
       </w:r>
     </w:p>
-    <w:bookmarkStart w:id="141" w:name="refs"/>
-    <w:bookmarkStart w:id="56" w:name="ref-aguirre-gutiérrez_functional_2022"/>
+    <w:bookmarkStart w:id="142" w:name="refs"/>
+    <w:bookmarkStart w:id="57" w:name="ref-aguirre-gutiérrez_functional_2022"/>
     <w:p>
       <w:pPr>
         <w:pStyle w:val="Bibliography"/>
@@ -7931,7 +7947,7 @@
       <w:r>
         <w:t xml:space="preserve"> </w:t>
       </w:r>
-      <w:hyperlink r:id="rId55">
+      <w:hyperlink r:id="rId56">
         <w:r>
           <w:rPr>
             <w:rStyle w:val="Hyperlink"/>
@@ -7956,8 +7972,8 @@
         <w:t xml:space="preserve">, 6, 878–889.</w:t>
       </w:r>
     </w:p>
-    <w:bookmarkEnd w:id="56"/>
-    <w:bookmarkStart w:id="58" w:name="ref-aguirre-gutiérrez_drier_2019"/>
+    <w:bookmarkEnd w:id="57"/>
+    <w:bookmarkStart w:id="59" w:name="ref-aguirre-gutiérrez_drier_2019"/>
     <w:p>
       <w:pPr>
         <w:pStyle w:val="Bibliography"/>
@@ -7981,7 +7997,7 @@
       <w:r>
         <w:t xml:space="preserve"> </w:t>
       </w:r>
-      <w:hyperlink r:id="rId57">
+      <w:hyperlink r:id="rId58">
         <w:r>
           <w:rPr>
             <w:rStyle w:val="Hyperlink"/>
@@ -8006,8 +8022,8 @@
         <w:t xml:space="preserve">, 22, 855–865.</w:t>
       </w:r>
     </w:p>
-    <w:bookmarkEnd w:id="58"/>
-    <w:bookmarkStart w:id="60" w:name="ref-allen_will_2017"/>
+    <w:bookmarkEnd w:id="59"/>
+    <w:bookmarkStart w:id="61" w:name="ref-allen_will_2017"/>
     <w:p>
       <w:pPr>
         <w:pStyle w:val="Bibliography"/>
@@ -8031,7 +8047,7 @@
       <w:r>
         <w:t xml:space="preserve"> </w:t>
       </w:r>
-      <w:hyperlink r:id="rId59">
+      <w:hyperlink r:id="rId60">
         <w:r>
           <w:rPr>
             <w:rStyle w:val="Hyperlink"/>
@@ -8053,8 +8069,8 @@
         <w:t xml:space="preserve">, 12, 023001.</w:t>
       </w:r>
     </w:p>
-    <w:bookmarkEnd w:id="60"/>
-    <w:bookmarkStart w:id="62" w:name="ref-anderson-teixeira_ctfsforestgeo_2015"/>
+    <w:bookmarkEnd w:id="61"/>
+    <w:bookmarkStart w:id="63" w:name="ref-anderson-teixeira_ctfsforestgeo_2015"/>
     <w:p>
       <w:pPr>
         <w:pStyle w:val="Bibliography"/>
@@ -8078,7 +8094,7 @@
       <w:r>
         <w:t xml:space="preserve"> </w:t>
       </w:r>
-      <w:hyperlink r:id="rId61">
+      <w:hyperlink r:id="rId62">
         <w:r>
           <w:rPr>
             <w:rStyle w:val="Hyperlink"/>
@@ -8115,8 +8131,8 @@
         <w:t xml:space="preserve">, 21, 528–549.</w:t>
       </w:r>
     </w:p>
-    <w:bookmarkEnd w:id="62"/>
-    <w:bookmarkStart w:id="64" w:name="ref-anderson-teixeira_carbon_2021"/>
+    <w:bookmarkEnd w:id="63"/>
+    <w:bookmarkStart w:id="65" w:name="ref-anderson-teixeira_carbon_2021"/>
     <w:p>
       <w:pPr>
         <w:pStyle w:val="Bibliography"/>
@@ -8140,7 +8156,7 @@
       <w:r>
         <w:t xml:space="preserve"> </w:t>
       </w:r>
-      <w:hyperlink r:id="rId63">
+      <w:hyperlink r:id="rId64">
         <w:r>
           <w:rPr>
             <w:rStyle w:val="Hyperlink"/>
@@ -8165,8 +8181,8 @@
         <w:t xml:space="preserve">, 16, 053009.</w:t>
       </w:r>
     </w:p>
-    <w:bookmarkEnd w:id="64"/>
-    <w:bookmarkStart w:id="66" w:name="ref-anderson-teixeira_carbon_2016"/>
+    <w:bookmarkEnd w:id="65"/>
+    <w:bookmarkStart w:id="67" w:name="ref-anderson-teixeira_carbon_2016"/>
     <w:p>
       <w:pPr>
         <w:pStyle w:val="Bibliography"/>
@@ -8177,7 +8193,7 @@
       <w:r>
         <w:t xml:space="preserve"> </w:t>
       </w:r>
-      <w:hyperlink r:id="rId65">
+      <w:hyperlink r:id="rId66">
         <w:r>
           <w:rPr>
             <w:rStyle w:val="Hyperlink"/>
@@ -8214,8 +8230,8 @@
         <w:t xml:space="preserve">, 22, 1690–1709.</w:t>
       </w:r>
     </w:p>
-    <w:bookmarkEnd w:id="66"/>
-    <w:bookmarkStart w:id="68" w:name="ref-bauman_tropical_2022"/>
+    <w:bookmarkEnd w:id="67"/>
+    <w:bookmarkStart w:id="69" w:name="ref-bauman_tropical_2022"/>
     <w:p>
       <w:pPr>
         <w:pStyle w:val="Bibliography"/>
@@ -8239,7 +8255,7 @@
       <w:r>
         <w:t xml:space="preserve"> </w:t>
       </w:r>
-      <w:hyperlink r:id="rId67">
+      <w:hyperlink r:id="rId68">
         <w:r>
           <w:rPr>
             <w:rStyle w:val="Hyperlink"/>
@@ -8264,8 +8280,8 @@
         <w:t xml:space="preserve">, 28, 1414–1432.</w:t>
       </w:r>
     </w:p>
-    <w:bookmarkEnd w:id="68"/>
-    <w:bookmarkStart w:id="70" w:name="ref-beer_terrestrial_2010"/>
+    <w:bookmarkEnd w:id="69"/>
+    <w:bookmarkStart w:id="71" w:name="ref-beer_terrestrial_2010"/>
     <w:p>
       <w:pPr>
         <w:pStyle w:val="Bibliography"/>
@@ -8289,7 +8305,7 @@
       <w:r>
         <w:t xml:space="preserve"> </w:t>
       </w:r>
-      <w:hyperlink r:id="rId69">
+      <w:hyperlink r:id="rId70">
         <w:r>
           <w:rPr>
             <w:rStyle w:val="Hyperlink"/>
@@ -8392,8 +8408,8 @@
         <w:t xml:space="preserve">, 329, 834–838.</w:t>
       </w:r>
     </w:p>
-    <w:bookmarkEnd w:id="70"/>
-    <w:bookmarkStart w:id="72" w:name="ref-bennett_larger_2015"/>
+    <w:bookmarkEnd w:id="71"/>
+    <w:bookmarkStart w:id="73" w:name="ref-bennett_larger_2015"/>
     <w:p>
       <w:pPr>
         <w:pStyle w:val="Bibliography"/>
@@ -8404,7 +8420,7 @@
       <w:r>
         <w:t xml:space="preserve"> </w:t>
       </w:r>
-      <w:hyperlink r:id="rId71">
+      <w:hyperlink r:id="rId72">
         <w:r>
           <w:rPr>
             <w:rStyle w:val="Hyperlink"/>
@@ -8429,8 +8445,8 @@
         <w:t xml:space="preserve">, 1, 15139.</w:t>
       </w:r>
     </w:p>
-    <w:bookmarkEnd w:id="72"/>
-    <w:bookmarkStart w:id="74" w:name="ref-bennett_sensitivity_2023"/>
+    <w:bookmarkEnd w:id="73"/>
+    <w:bookmarkStart w:id="75" w:name="ref-bennett_sensitivity_2023"/>
     <w:p>
       <w:pPr>
         <w:pStyle w:val="Bibliography"/>
@@ -8454,7 +8470,7 @@
       <w:r>
         <w:t xml:space="preserve"> </w:t>
       </w:r>
-      <w:hyperlink r:id="rId73">
+      <w:hyperlink r:id="rId74">
         <w:r>
           <w:rPr>
             <w:rStyle w:val="Hyperlink"/>
@@ -8503,8 +8519,8 @@
         <w:t xml:space="preserve">, 13, 967–974.</w:t>
       </w:r>
     </w:p>
-    <w:bookmarkEnd w:id="74"/>
-    <w:bookmarkStart w:id="76" w:name="ref-brando_droughts_2019"/>
+    <w:bookmarkEnd w:id="75"/>
+    <w:bookmarkStart w:id="77" w:name="ref-brando_droughts_2019"/>
     <w:p>
       <w:pPr>
         <w:pStyle w:val="Bibliography"/>
@@ -8528,7 +8544,7 @@
       <w:r>
         <w:t xml:space="preserve"> </w:t>
       </w:r>
-      <w:hyperlink r:id="rId75">
+      <w:hyperlink r:id="rId76">
         <w:r>
           <w:rPr>
             <w:rStyle w:val="Hyperlink"/>
@@ -8601,8 +8617,8 @@
         <w:t xml:space="preserve">, 47, 555–581.</w:t>
       </w:r>
     </w:p>
-    <w:bookmarkEnd w:id="76"/>
-    <w:bookmarkStart w:id="78" w:name="ref-bürkner_brms_2017"/>
+    <w:bookmarkEnd w:id="77"/>
+    <w:bookmarkStart w:id="79" w:name="ref-bürkner_brms_2017"/>
     <w:p>
       <w:pPr>
         <w:pStyle w:val="Bibliography"/>
@@ -8613,7 +8629,7 @@
       <w:r>
         <w:t xml:space="preserve"> </w:t>
       </w:r>
-      <w:hyperlink r:id="rId77">
+      <w:hyperlink r:id="rId78">
         <w:r>
           <w:rPr>
             <w:rStyle w:val="Hyperlink"/>
@@ -8728,8 +8744,8 @@
         <w:t xml:space="preserve">, 80.</w:t>
       </w:r>
     </w:p>
-    <w:bookmarkEnd w:id="78"/>
-    <w:bookmarkStart w:id="79" w:name="ref-bürkner_posterior_2023"/>
+    <w:bookmarkEnd w:id="79"/>
+    <w:bookmarkStart w:id="80" w:name="ref-bürkner_posterior_2023"/>
     <w:p>
       <w:pPr>
         <w:pStyle w:val="Bibliography"/>
@@ -8750,8 +8766,8 @@
         <w:t xml:space="preserve">for working with posterior distributions.</w:t>
       </w:r>
     </w:p>
-    <w:bookmarkEnd w:id="79"/>
-    <w:bookmarkStart w:id="81" w:name="ref-chitra-tarak_it_2015"/>
+    <w:bookmarkEnd w:id="80"/>
+    <w:bookmarkStart w:id="82" w:name="ref-chitra-tarak_it_2015"/>
     <w:p>
       <w:pPr>
         <w:pStyle w:val="Bibliography"/>
@@ -8762,7 +8778,7 @@
       <w:r>
         <w:t xml:space="preserve"> </w:t>
       </w:r>
-      <w:hyperlink r:id="rId80">
+      <w:hyperlink r:id="rId81">
         <w:r>
           <w:rPr>
             <w:rStyle w:val="Hyperlink"/>
@@ -8811,8 +8827,8 @@
         <w:t xml:space="preserve">, 336, 129–136.</w:t>
       </w:r>
     </w:p>
-    <w:bookmarkEnd w:id="81"/>
-    <w:bookmarkStart w:id="83" w:name="X7212b9d861bed92497512118acfe0419f2c63cf"/>
+    <w:bookmarkEnd w:id="82"/>
+    <w:bookmarkStart w:id="84" w:name="X7212b9d861bed92497512118acfe0419f2c63cf"/>
     <w:p>
       <w:pPr>
         <w:pStyle w:val="Bibliography"/>
@@ -8836,7 +8852,7 @@
       <w:r>
         <w:t xml:space="preserve"> </w:t>
       </w:r>
-      <w:hyperlink r:id="rId82">
+      <w:hyperlink r:id="rId83">
         <w:r>
           <w:rPr>
             <w:rStyle w:val="Hyperlink"/>
@@ -8861,8 +8877,8 @@
         <w:t xml:space="preserve">, 231, 1798–1813.</w:t>
       </w:r>
     </w:p>
-    <w:bookmarkEnd w:id="83"/>
-    <w:bookmarkStart w:id="85" w:name="ref-clark_annual_2021"/>
+    <w:bookmarkEnd w:id="84"/>
+    <w:bookmarkStart w:id="86" w:name="ref-clark_annual_2021"/>
     <w:p>
       <w:pPr>
         <w:pStyle w:val="Bibliography"/>
@@ -8873,7 +8889,7 @@
       <w:r>
         <w:t xml:space="preserve"> </w:t>
       </w:r>
-      <w:hyperlink r:id="rId84">
+      <w:hyperlink r:id="rId85">
         <w:r>
           <w:rPr>
             <w:rStyle w:val="Hyperlink"/>
@@ -8982,8 +8998,8 @@
         <w:t xml:space="preserve">, 126, e2021JG006557.</w:t>
       </w:r>
     </w:p>
-    <w:bookmarkEnd w:id="85"/>
-    <w:bookmarkStart w:id="87" w:name="ref-clark_annual_2010"/>
+    <w:bookmarkEnd w:id="86"/>
+    <w:bookmarkStart w:id="88" w:name="ref-clark_annual_2010"/>
     <w:p>
       <w:pPr>
         <w:pStyle w:val="Bibliography"/>
@@ -8994,7 +9010,7 @@
       <w:r>
         <w:t xml:space="preserve"> </w:t>
       </w:r>
-      <w:hyperlink r:id="rId86">
+      <w:hyperlink r:id="rId87">
         <w:r>
           <w:rPr>
             <w:rStyle w:val="Hyperlink"/>
@@ -9055,8 +9071,8 @@
         <w:t xml:space="preserve">, 16, 747–759.</w:t>
       </w:r>
     </w:p>
-    <w:bookmarkEnd w:id="87"/>
-    <w:bookmarkStart w:id="89" w:name="ref-dahinden_future_2017"/>
+    <w:bookmarkEnd w:id="88"/>
+    <w:bookmarkStart w:id="90" w:name="ref-dahinden_future_2017"/>
     <w:p>
       <w:pPr>
         <w:pStyle w:val="Bibliography"/>
@@ -9067,7 +9083,7 @@
       <w:r>
         <w:t xml:space="preserve"> </w:t>
       </w:r>
-      <w:hyperlink r:id="rId88">
+      <w:hyperlink r:id="rId89">
         <w:r>
           <w:rPr>
             <w:rStyle w:val="Hyperlink"/>
@@ -9092,8 +9108,8 @@
         <w:t xml:space="preserve">, 12, 084004.</w:t>
       </w:r>
     </w:p>
-    <w:bookmarkEnd w:id="89"/>
-    <w:bookmarkStart w:id="91" w:name="ref-desouza_drought_2020"/>
+    <w:bookmarkEnd w:id="90"/>
+    <w:bookmarkStart w:id="92" w:name="ref-desouza_drought_2020"/>
     <w:p>
       <w:pPr>
         <w:pStyle w:val="Bibliography"/>
@@ -9104,7 +9120,7 @@
       <w:r>
         <w:t xml:space="preserve"> </w:t>
       </w:r>
-      <w:hyperlink r:id="rId90">
+      <w:hyperlink r:id="rId91">
         <w:r>
           <w:rPr>
             <w:rStyle w:val="Hyperlink"/>
@@ -9129,8 +9145,8 @@
         <w:t xml:space="preserve">, 194, 221–236.</w:t>
       </w:r>
     </w:p>
-    <w:bookmarkEnd w:id="91"/>
-    <w:bookmarkStart w:id="93" w:name="ref-garcía-cervigón_climate_2020"/>
+    <w:bookmarkEnd w:id="92"/>
+    <w:bookmarkStart w:id="94" w:name="ref-garcía-cervigón_climate_2020"/>
     <w:p>
       <w:pPr>
         <w:pStyle w:val="Bibliography"/>
@@ -9141,7 +9157,7 @@
       <w:r>
         <w:t xml:space="preserve"> </w:t>
       </w:r>
-      <w:hyperlink r:id="rId92">
+      <w:hyperlink r:id="rId93">
         <w:r>
           <w:rPr>
             <w:rStyle w:val="Hyperlink"/>
@@ -9166,8 +9182,8 @@
         <w:t xml:space="preserve">, 31, 266–280.</w:t>
       </w:r>
     </w:p>
-    <w:bookmarkEnd w:id="93"/>
-    <w:bookmarkStart w:id="95" w:name="ref-giraldo_tree_2023"/>
+    <w:bookmarkEnd w:id="94"/>
+    <w:bookmarkStart w:id="96" w:name="ref-giraldo_tree_2023"/>
     <w:p>
       <w:pPr>
         <w:pStyle w:val="Bibliography"/>
@@ -9191,7 +9207,7 @@
       <w:r>
         <w:t xml:space="preserve"> </w:t>
       </w:r>
-      <w:hyperlink r:id="rId94">
+      <w:hyperlink r:id="rId95">
         <w:r>
           <w:rPr>
             <w:rStyle w:val="Hyperlink"/>
@@ -9228,8 +9244,8 @@
         <w:t xml:space="preserve">, 111, 889–902.</w:t>
       </w:r>
     </w:p>
-    <w:bookmarkEnd w:id="95"/>
-    <w:bookmarkStart w:id="97" w:name="ref-gonzález-m._diverging_2021"/>
+    <w:bookmarkEnd w:id="96"/>
+    <w:bookmarkStart w:id="98" w:name="ref-gonzález-m._diverging_2021"/>
     <w:p>
       <w:pPr>
         <w:pStyle w:val="Bibliography"/>
@@ -9253,7 +9269,7 @@
       <w:r>
         <w:t xml:space="preserve"> </w:t>
       </w:r>
-      <w:hyperlink r:id="rId96">
+      <w:hyperlink r:id="rId97">
         <w:r>
           <w:rPr>
             <w:rStyle w:val="Hyperlink"/>
@@ -9278,8 +9294,8 @@
         <w:t xml:space="preserve">, 24, 451–463.</w:t>
       </w:r>
     </w:p>
-    <w:bookmarkEnd w:id="97"/>
-    <w:bookmarkStart w:id="99" w:name="ref-guillemot_small_2022"/>
+    <w:bookmarkEnd w:id="98"/>
+    <w:bookmarkStart w:id="100" w:name="ref-guillemot_small_2022"/>
     <w:p>
       <w:pPr>
         <w:pStyle w:val="Bibliography"/>
@@ -9303,7 +9319,7 @@
       <w:r>
         <w:t xml:space="preserve"> </w:t>
       </w:r>
-      <w:hyperlink r:id="rId98">
+      <w:hyperlink r:id="rId99">
         <w:r>
           <w:rPr>
             <w:rStyle w:val="Hyperlink"/>
@@ -9352,8 +9368,8 @@
         <w:t xml:space="preserve">, 28, 2622–2638.</w:t>
       </w:r>
     </w:p>
-    <w:bookmarkEnd w:id="99"/>
-    <w:bookmarkStart w:id="101" w:name="X608d8d4a570d30e5ebf1004023d829f5ff2ec75"/>
+    <w:bookmarkEnd w:id="100"/>
+    <w:bookmarkStart w:id="102" w:name="X608d8d4a570d30e5ebf1004023d829f5ff2ec75"/>
     <w:p>
       <w:pPr>
         <w:pStyle w:val="Bibliography"/>
@@ -9364,7 +9380,7 @@
       <w:r>
         <w:t xml:space="preserve"> </w:t>
       </w:r>
-      <w:hyperlink r:id="rId100">
+      <w:hyperlink r:id="rId101">
         <w:r>
           <w:rPr>
             <w:rStyle w:val="Hyperlink"/>
@@ -9546,8 +9562,8 @@
         <w:t xml:space="preserve">. 1st edn. Cambridge University Press.</w:t>
       </w:r>
     </w:p>
-    <w:bookmarkEnd w:id="101"/>
-    <w:bookmarkStart w:id="103" w:name="ref-kunert_leaf_2021"/>
+    <w:bookmarkEnd w:id="102"/>
+    <w:bookmarkStart w:id="104" w:name="ref-kunert_leaf_2021"/>
     <w:p>
       <w:pPr>
         <w:pStyle w:val="Bibliography"/>
@@ -9571,7 +9587,7 @@
       <w:r>
         <w:t xml:space="preserve"> </w:t>
       </w:r>
-      <w:hyperlink r:id="rId102">
+      <w:hyperlink r:id="rId103">
         <w:r>
           <w:rPr>
             <w:rStyle w:val="Hyperlink"/>
@@ -9596,8 +9612,8 @@
         <w:t xml:space="preserve">, 230, 485–496.</w:t>
       </w:r>
     </w:p>
-    <w:bookmarkEnd w:id="103"/>
-    <w:bookmarkStart w:id="104" w:name="ref-lindsay_whitebox_2016a"/>
+    <w:bookmarkEnd w:id="104"/>
+    <w:bookmarkStart w:id="105" w:name="ref-lindsay_whitebox_2016a"/>
     <w:p>
       <w:pPr>
         <w:pStyle w:val="Bibliography"/>
@@ -9640,8 +9656,8 @@
         <w:t xml:space="preserve">, 95, 75–84.</w:t>
       </w:r>
     </w:p>
-    <w:bookmarkEnd w:id="104"/>
-    <w:bookmarkStart w:id="106" w:name="ref-liu_drought_2022"/>
+    <w:bookmarkEnd w:id="105"/>
+    <w:bookmarkStart w:id="107" w:name="ref-liu_drought_2022"/>
     <w:p>
       <w:pPr>
         <w:pStyle w:val="Bibliography"/>
@@ -9652,7 +9668,7 @@
       <w:r>
         <w:t xml:space="preserve"> </w:t>
       </w:r>
-      <w:hyperlink r:id="rId105">
+      <w:hyperlink r:id="rId106">
         <w:r>
           <w:rPr>
             <w:rStyle w:val="Hyperlink"/>
@@ -9677,8 +9693,8 @@
         <w:t xml:space="preserve">, 15, 800–804.</w:t>
       </w:r>
     </w:p>
-    <w:bookmarkEnd w:id="106"/>
-    <w:bookmarkStart w:id="108" w:name="ref-luo_tropical_2022"/>
+    <w:bookmarkEnd w:id="107"/>
+    <w:bookmarkStart w:id="109" w:name="ref-luo_tropical_2022"/>
     <w:p>
       <w:pPr>
         <w:pStyle w:val="Bibliography"/>
@@ -9689,7 +9705,7 @@
       <w:r>
         <w:t xml:space="preserve"> </w:t>
       </w:r>
-      <w:hyperlink r:id="rId107">
+      <w:hyperlink r:id="rId108">
         <w:r>
           <w:rPr>
             <w:rStyle w:val="Hyperlink"/>
@@ -9738,8 +9754,8 @@
         <w:t xml:space="preserve">, 13, 1193.</w:t>
       </w:r>
     </w:p>
-    <w:bookmarkEnd w:id="108"/>
-    <w:bookmarkStart w:id="110" w:name="ref-mcgregor_tree_2021"/>
+    <w:bookmarkEnd w:id="109"/>
+    <w:bookmarkStart w:id="111" w:name="ref-mcgregor_tree_2021"/>
     <w:p>
       <w:pPr>
         <w:pStyle w:val="Bibliography"/>
@@ -9763,7 +9779,7 @@
       <w:r>
         <w:t xml:space="preserve"> </w:t>
       </w:r>
-      <w:hyperlink r:id="rId109">
+      <w:hyperlink r:id="rId110">
         <w:r>
           <w:rPr>
             <w:rStyle w:val="Hyperlink"/>
@@ -9788,8 +9804,8 @@
         <w:t xml:space="preserve">, 231, 601–616.</w:t>
       </w:r>
     </w:p>
-    <w:bookmarkEnd w:id="110"/>
-    <w:bookmarkStart w:id="111" w:name="ref-muller-landau_metal_2008"/>
+    <w:bookmarkEnd w:id="111"/>
+    <w:bookmarkStart w:id="112" w:name="ref-muller-landau_metal_2008"/>
     <w:p>
       <w:pPr>
         <w:pStyle w:val="Bibliography"/>
@@ -9807,8 +9823,8 @@
         <w:t xml:space="preserve">.</w:t>
       </w:r>
     </w:p>
-    <w:bookmarkEnd w:id="111"/>
-    <w:bookmarkStart w:id="113" w:name="ref-naumann_global_2018"/>
+    <w:bookmarkEnd w:id="112"/>
+    <w:bookmarkStart w:id="114" w:name="ref-naumann_global_2018"/>
     <w:p>
       <w:pPr>
         <w:pStyle w:val="Bibliography"/>
@@ -9832,7 +9848,7 @@
       <w:r>
         <w:t xml:space="preserve"> </w:t>
       </w:r>
-      <w:hyperlink r:id="rId112">
+      <w:hyperlink r:id="rId113">
         <w:r>
           <w:rPr>
             <w:rStyle w:val="Hyperlink"/>
@@ -9917,8 +9933,8 @@
         <w:t xml:space="preserve">, 45, 3285–3296.</w:t>
       </w:r>
     </w:p>
-    <w:bookmarkEnd w:id="113"/>
-    <w:bookmarkStart w:id="115" w:name="ref-oliveira_linking_2021"/>
+    <w:bookmarkEnd w:id="114"/>
+    <w:bookmarkStart w:id="116" w:name="ref-oliveira_linking_2021"/>
     <w:p>
       <w:pPr>
         <w:pStyle w:val="Bibliography"/>
@@ -9929,7 +9945,7 @@
       <w:r>
         <w:t xml:space="preserve"> </w:t>
       </w:r>
-      <w:hyperlink r:id="rId114">
+      <w:hyperlink r:id="rId115">
         <w:r>
           <w:rPr>
             <w:rStyle w:val="Hyperlink"/>
@@ -9954,8 +9970,8 @@
         <w:t xml:space="preserve">, 230, 904–923.</w:t>
       </w:r>
     </w:p>
-    <w:bookmarkEnd w:id="115"/>
-    <w:bookmarkStart w:id="116" w:name="ref-rcoreteam_language_2024"/>
+    <w:bookmarkEnd w:id="116"/>
+    <w:bookmarkStart w:id="117" w:name="ref-rcoreteam_language_2024"/>
     <w:p>
       <w:pPr>
         <w:pStyle w:val="Bibliography"/>
@@ -9977,8 +9993,8 @@
         <w:t xml:space="preserve">. Manual. R Foundation for Statistical Computing, Vienna, Austria.</w:t>
       </w:r>
     </w:p>
-    <w:bookmarkEnd w:id="116"/>
-    <w:bookmarkStart w:id="118" w:name="ref-slette_how_2019"/>
+    <w:bookmarkEnd w:id="117"/>
+    <w:bookmarkStart w:id="119" w:name="ref-slette_how_2019"/>
     <w:p>
       <w:pPr>
         <w:pStyle w:val="Bibliography"/>
@@ -10002,7 +10018,7 @@
       <w:r>
         <w:t xml:space="preserve"> </w:t>
       </w:r>
-      <w:hyperlink r:id="rId117">
+      <w:hyperlink r:id="rId118">
         <w:r>
           <w:rPr>
             <w:rStyle w:val="Hyperlink"/>
@@ -10027,8 +10043,8 @@
         <w:t xml:space="preserve">, 25, 3193–3200.</w:t>
       </w:r>
     </w:p>
-    <w:bookmarkEnd w:id="118"/>
-    <w:bookmarkStart w:id="120" w:name="ref-trugman_why_2021"/>
+    <w:bookmarkEnd w:id="119"/>
+    <w:bookmarkStart w:id="121" w:name="ref-trugman_why_2021"/>
     <w:p>
       <w:pPr>
         <w:pStyle w:val="Bibliography"/>
@@ -10039,7 +10055,7 @@
       <w:r>
         <w:t xml:space="preserve"> </w:t>
       </w:r>
-      <w:hyperlink r:id="rId119">
+      <w:hyperlink r:id="rId120">
         <w:r>
           <w:rPr>
             <w:rStyle w:val="Hyperlink"/>
@@ -10127,8 +10143,8 @@
         <w:t xml:space="preserve">, 36, 520–532.</w:t>
       </w:r>
     </w:p>
-    <w:bookmarkEnd w:id="120"/>
-    <w:bookmarkStart w:id="122" w:name="ref-vasey_intraspecific_2022"/>
+    <w:bookmarkEnd w:id="121"/>
+    <w:bookmarkStart w:id="123" w:name="ref-vasey_intraspecific_2022"/>
     <w:p>
       <w:pPr>
         <w:pStyle w:val="Bibliography"/>
@@ -10139,7 +10155,7 @@
       <w:r>
         <w:t xml:space="preserve"> </w:t>
       </w:r>
-      <w:hyperlink r:id="rId121">
+      <w:hyperlink r:id="rId122">
         <w:r>
           <w:rPr>
             <w:rStyle w:val="Hyperlink"/>
@@ -10164,8 +10180,8 @@
         <w:t xml:space="preserve">, 49, 2309–2320.</w:t>
       </w:r>
     </w:p>
-    <w:bookmarkEnd w:id="122"/>
-    <w:bookmarkStart w:id="123" w:name="ref-vehtari_ranknormalization_2021"/>
+    <w:bookmarkEnd w:id="123"/>
+    <w:bookmarkStart w:id="124" w:name="ref-vehtari_ranknormalization_2021"/>
     <w:p>
       <w:pPr>
         <w:pStyle w:val="Bibliography"/>
@@ -10223,8 +10239,8 @@
         <w:t xml:space="preserve">.</w:t>
       </w:r>
     </w:p>
-    <w:bookmarkEnd w:id="123"/>
-    <w:bookmarkStart w:id="125" w:name="ref-vicente-serrano_multiscalar_2010"/>
+    <w:bookmarkEnd w:id="124"/>
+    <w:bookmarkStart w:id="126" w:name="ref-vicente-serrano_multiscalar_2010"/>
     <w:p>
       <w:pPr>
         <w:pStyle w:val="Bibliography"/>
@@ -10235,7 +10251,7 @@
       <w:r>
         <w:t xml:space="preserve"> </w:t>
       </w:r>
-      <w:hyperlink r:id="rId124">
+      <w:hyperlink r:id="rId125">
         <w:r>
           <w:rPr>
             <w:rStyle w:val="Hyperlink"/>
@@ -10314,8 +10330,8 @@
         <w:t xml:space="preserve">, 23, 1696–1718.</w:t>
       </w:r>
     </w:p>
-    <w:bookmarkEnd w:id="125"/>
-    <w:bookmarkStart w:id="127" w:name="ref-vico_how_2017a"/>
+    <w:bookmarkEnd w:id="126"/>
+    <w:bookmarkStart w:id="128" w:name="ref-vico_how_2017a"/>
     <w:p>
       <w:pPr>
         <w:pStyle w:val="Bibliography"/>
@@ -10326,7 +10342,7 @@
       <w:r>
         <w:t xml:space="preserve"> </w:t>
       </w:r>
-      <w:hyperlink r:id="rId126">
+      <w:hyperlink r:id="rId127">
         <w:r>
           <w:rPr>
             <w:rStyle w:val="Hyperlink"/>
@@ -10375,8 +10391,8 @@
         <w:t xml:space="preserve">, 12, 065006.</w:t>
       </w:r>
     </w:p>
-    <w:bookmarkEnd w:id="127"/>
-    <w:bookmarkStart w:id="129" w:name="ref-vinod_thermal_2023"/>
+    <w:bookmarkEnd w:id="128"/>
+    <w:bookmarkStart w:id="130" w:name="ref-vinod_thermal_2023"/>
     <w:p>
       <w:pPr>
         <w:pStyle w:val="Bibliography"/>
@@ -10400,7 +10416,7 @@
       <w:r>
         <w:t xml:space="preserve"> </w:t>
       </w:r>
-      <w:hyperlink r:id="rId128">
+      <w:hyperlink r:id="rId129">
         <w:r>
           <w:rPr>
             <w:rStyle w:val="Hyperlink"/>
@@ -10425,8 +10441,8 @@
         <w:t xml:space="preserve">, 237, 22–47.</w:t>
       </w:r>
     </w:p>
-    <w:bookmarkEnd w:id="129"/>
-    <w:bookmarkStart w:id="131" w:name="ref-vlam_temperature_2014"/>
+    <w:bookmarkEnd w:id="130"/>
+    <w:bookmarkStart w:id="132" w:name="ref-vlam_temperature_2014"/>
     <w:p>
       <w:pPr>
         <w:pStyle w:val="Bibliography"/>
@@ -10437,7 +10453,7 @@
       <w:r>
         <w:t xml:space="preserve"> </w:t>
       </w:r>
-      <w:hyperlink r:id="rId130">
+      <w:hyperlink r:id="rId131">
         <w:r>
           <w:rPr>
             <w:rStyle w:val="Hyperlink"/>
@@ -10486,8 +10502,8 @@
         <w:t xml:space="preserve">, 174, 1449–1461.</w:t>
       </w:r>
     </w:p>
-    <w:bookmarkEnd w:id="131"/>
-    <w:bookmarkStart w:id="133" w:name="ref-williams_deciduousness_2008"/>
+    <w:bookmarkEnd w:id="132"/>
+    <w:bookmarkStart w:id="134" w:name="ref-williams_deciduousness_2008"/>
     <w:p>
       <w:pPr>
         <w:pStyle w:val="Bibliography"/>
@@ -10498,7 +10514,7 @@
       <w:r>
         <w:t xml:space="preserve"> </w:t>
       </w:r>
-      <w:hyperlink r:id="rId132">
+      <w:hyperlink r:id="rId133">
         <w:r>
           <w:rPr>
             <w:rStyle w:val="Hyperlink"/>
@@ -10541,8 +10557,8 @@
         <w:t xml:space="preserve">, 155, 571–582.</w:t>
       </w:r>
     </w:p>
-    <w:bookmarkEnd w:id="133"/>
-    <w:bookmarkStart w:id="134" w:name="ref-wu_whitebox_2022"/>
+    <w:bookmarkEnd w:id="134"/>
+    <w:bookmarkStart w:id="135" w:name="ref-wu_whitebox_2022"/>
     <w:p>
       <w:pPr>
         <w:pStyle w:val="Bibliography"/>
@@ -10606,8 +10622,8 @@
         <w:t xml:space="preserve">. Manual.</w:t>
       </w:r>
     </w:p>
-    <w:bookmarkEnd w:id="134"/>
-    <w:bookmarkStart w:id="136" w:name="ref-zuidema_tropical_2022"/>
+    <w:bookmarkEnd w:id="135"/>
+    <w:bookmarkStart w:id="137" w:name="ref-zuidema_tropical_2022"/>
     <w:p>
       <w:pPr>
         <w:pStyle w:val="Bibliography"/>
@@ -10631,7 +10647,7 @@
       <w:r>
         <w:t xml:space="preserve"> </w:t>
       </w:r>
-      <w:hyperlink r:id="rId135">
+      <w:hyperlink r:id="rId136">
         <w:r>
           <w:rPr>
             <w:rStyle w:val="Hyperlink"/>
@@ -10656,8 +10672,8 @@
         <w:t xml:space="preserve">, 15, 269–276.</w:t>
       </w:r>
     </w:p>
-    <w:bookmarkEnd w:id="136"/>
-    <w:bookmarkStart w:id="138" w:name="ref-zuleta_droughtinduced_2017"/>
+    <w:bookmarkEnd w:id="137"/>
+    <w:bookmarkStart w:id="139" w:name="ref-zuleta_droughtinduced_2017"/>
     <w:p>
       <w:pPr>
         <w:pStyle w:val="Bibliography"/>
@@ -10668,7 +10684,7 @@
       <w:r>
         <w:t xml:space="preserve"> </w:t>
       </w:r>
-      <w:hyperlink r:id="rId137">
+      <w:hyperlink r:id="rId138">
         <w:r>
           <w:rPr>
             <w:rStyle w:val="Hyperlink"/>
@@ -10705,8 +10721,8 @@
         <w:t xml:space="preserve">, 98, 2538–2546.</w:t>
       </w:r>
     </w:p>
-    <w:bookmarkEnd w:id="138"/>
-    <w:bookmarkStart w:id="140" w:name="ref-zweifel_are_2016"/>
+    <w:bookmarkEnd w:id="139"/>
+    <w:bookmarkStart w:id="141" w:name="ref-zweifel_are_2016"/>
     <w:p>
       <w:pPr>
         <w:pStyle w:val="Bibliography"/>
@@ -10717,7 +10733,7 @@
       <w:r>
         <w:t xml:space="preserve"> </w:t>
       </w:r>
-      <w:hyperlink r:id="rId139">
+      <w:hyperlink r:id="rId140">
         <w:r>
           <w:rPr>
             <w:rStyle w:val="Hyperlink"/>
@@ -10739,9 +10755,9 @@
         <w:t xml:space="preserve">, 211, 839–849.</w:t>
       </w:r>
     </w:p>
-    <w:bookmarkEnd w:id="140"/>
     <w:bookmarkEnd w:id="141"/>
     <w:bookmarkEnd w:id="142"/>
+    <w:bookmarkEnd w:id="143"/>
     <w:sectPr>
       <w:footerReference r:id="rId10" w:type="even"/>
       <w:footerReference r:id="rId9" w:type="default"/>

</xml_diff>

<commit_message>
current figure numbers from SI into table and text #22
</commit_message>
<xml_diff>
--- a/doc/manuscript_hkk_drought_sensitivity.docx
+++ b/doc/manuscript_hkk_drought_sensitivity.docx
@@ -2818,7 +2818,7 @@
                 <w:szCs w:val="18"/>
                 <w:color w:val="000000"/>
               </w:rPr>
-              <w:t xml:space="preserve">Fig S-</w:t>
+              <w:t xml:space="preserve">Fig S5</w:t>
             </w:r>
           </w:p>
         </w:tc>
@@ -3910,7 +3910,7 @@
                 <w:szCs w:val="18"/>
                 <w:color w:val="000000"/>
               </w:rPr>
-              <w:t xml:space="preserve">Fig S-</w:t>
+              <w:t xml:space="preserve">Fig S6</w:t>
             </w:r>
           </w:p>
         </w:tc>
@@ -6778,7 +6778,7 @@
         <w:t xml:space="preserve"> </w:t>
       </w:r>
       <w:r>
-        <w:t xml:space="preserve">Besides decrease in magnitude of growth, the proportion of trees with negative growth was also higher in the drought years (Fig S–).</w:t>
+        <w:t xml:space="preserve">Besides decrease in magnitude of growth, the proportion of trees with negative growth was also higher in the drought years (Fig S4).</w:t>
       </w:r>
       <w:r>
         <w:t xml:space="preserve"> </w:t>
@@ -7010,7 +7010,7 @@
         <w:t xml:space="preserve"> </w:t>
       </w:r>
       <w:r>
-        <w:t xml:space="preserve">Species median sensitivities in 2010 and 2015 were not correlated with each other (Pearson’s correlation coefficient r = 0.11, p = 0.57, Fig S–) but on average had lower mean and median sensitivities in 2015 than in 2010 (Fig S–), in alignment with median sensitivities across all trees.</w:t>
+        <w:t xml:space="preserve">Species median sensitivities in 2010 and 2015 were not correlated with each other (Pearson’s correlation coefficient r = 0.11, p = 0.57, Fig S5) but on average had lower mean and median sensitivities in 2015 than in 2010 (Fig S5), in alignment with median sensitivities across all trees.</w:t>
       </w:r>
       <w:r>
         <w:t xml:space="preserve"> </w:t>
@@ -7047,6 +7047,12 @@
       </w:pPr>
       <w:r>
         <w:t xml:space="preserve">The effect of wetness on sensitivity was different in 2010 and 2015, with 2015 effects interacting with deciduousness.</w:t>
+      </w:r>
+      <w:r>
+        <w:t xml:space="preserve"> </w:t>
+      </w:r>
+      <w:r>
+        <w:t xml:space="preserve">Individual tree responses to drought were not correlated with each other (Fig S6).</w:t>
       </w:r>
       <w:r>
         <w:t xml:space="preserve"> </w:t>
@@ -7659,7 +7665,7 @@
         <w:t xml:space="preserve">Afzelia xylocarpa</w:t>
       </w:r>
       <w:r>
-        <w:t xml:space="preserve">, one of the few annual-ring-forming species in HKK is noteworthy with the most distinct response across the two events; it had the highest (positive) sensitivity in the dry season drought, but a large negative sensitivity in the wet season drought (Fig S–).</w:t>
+        <w:t xml:space="preserve">, one of the few annual-ring-forming species in HKK is noteworthy with the most distinct response across the two events; it had the highest (positive) sensitivity in the dry season drought, but a large negative sensitivity in the wet season drought (Fig S5).</w:t>
       </w:r>
       <w:r>
         <w:t xml:space="preserve"> </w:t>

</xml_diff>

<commit_message>
updated with word counts etc
</commit_message>
<xml_diff>
--- a/doc/manuscript_hkk_drought_sensitivity.docx
+++ b/doc/manuscript_hkk_drought_sensitivity.docx
@@ -281,6 +281,12 @@
         <w:t xml:space="preserve">Number of Words in Abstract:</w:t>
       </w:r>
       <w:r>
+        <w:t xml:space="preserve"> </w:t>
+      </w:r>
+      <w:r>
+        <w:t xml:space="preserve">173</w:t>
+      </w:r>
+      <w:r>
         <w:br/>
       </w:r>
       <w:r>
@@ -291,6 +297,12 @@
         <w:t xml:space="preserve">Number of Words in Main Text:</w:t>
       </w:r>
       <w:r>
+        <w:t xml:space="preserve"> </w:t>
+      </w:r>
+      <w:r>
+        <w:t xml:space="preserve">4989</w:t>
+      </w:r>
+      <w:r>
         <w:br/>
       </w:r>
       <w:r>
@@ -301,7 +313,13 @@
         <w:t xml:space="preserve">Number of References:</w:t>
       </w:r>
       <w:r>
-        <w:br/>
+        <w:t xml:space="preserve"> </w:t>
+      </w:r>
+      <w:r>
+        <w:t xml:space="preserve">46</w:t>
+      </w:r>
+      <w:r>
+        <w:t xml:space="preserve"> </w:t>
       </w:r>
       <w:r>
         <w:rPr>

</xml_diff>

<commit_message>
@teixeirak knit version of your latest edits
</commit_message>
<xml_diff>
--- a/doc/manuscript_hkk_drought_sensitivity.docx
+++ b/doc/manuscript_hkk_drought_sensitivity.docx
@@ -449,19 +449,19 @@
         <w:pStyle w:val="FirstParagraph"/>
       </w:pPr>
       <w:r>
-        <w:t xml:space="preserve">Droughts are increasingly impacting forests worldwide, altering tree demography and its contribution to the land carbon sink.</w:t>
-      </w:r>
-      <w:r>
-        <w:t xml:space="preserve"> </w:t>
-      </w:r>
-      <w:r>
-        <w:t xml:space="preserve">In tropical dry forests, species adaptations to strong dry seasons (e.g., deciduousness) might confer drought resistance, but this resistance may be variable across microenvironments and drought events.</w:t>
-      </w:r>
-      <w:r>
-        <w:t xml:space="preserve"> </w:t>
-      </w:r>
-      <w:r>
-        <w:t xml:space="preserve">We analysed 15 years of dendrometer band measurements on 1820 trees across 30 species in a seasonally dry tropical forest in</w:t>
+        <w:t xml:space="preserve">Droughts are increasingly impacting forests worldwide, threatening their critical carbon sink.</w:t>
+      </w:r>
+      <w:r>
+        <w:t xml:space="preserve"> </w:t>
+      </w:r>
+      <w:r>
+        <w:t xml:space="preserve">Tree species adaptations to hot and dry conditions – for example, dry season deciduousness in tropical seasonal forests – might confer drought resistance, but such resistance may be variable across microenvironments and drought events.</w:t>
+      </w:r>
+      <w:r>
+        <w:t xml:space="preserve"> </w:t>
+      </w:r>
+      <w:r>
+        <w:t xml:space="preserve">We analysed dendrometer band measurements on 1820 trees across 30 species in a seasonally dry forest in</w:t>
       </w:r>
       <w:r>
         <w:t xml:space="preserve"> </w:t>
@@ -473,31 +473,31 @@
         <w:t xml:space="preserve"> </w:t>
       </w:r>
       <w:r>
-        <w:t xml:space="preserve">to assess the drought sensitivity of tree growth in two climatically distinct droughts.</w:t>
-      </w:r>
-      <w:r>
-        <w:t xml:space="preserve"> </w:t>
-      </w:r>
-      <w:r>
-        <w:t xml:space="preserve">Species and individuals exhibited a wide range of drought sensitivities within a drought event, and inconsistent responses across these two droughts.</w:t>
-      </w:r>
-      <w:r>
-        <w:t xml:space="preserve"> </w:t>
-      </w:r>
-      <w:r>
-        <w:t xml:space="preserve">Deciduous species were more sensitive than evergreen species in the wet-season drought, and this difference was amplified in wetter microclimates.</w:t>
-      </w:r>
-      <w:r>
-        <w:t xml:space="preserve"> </w:t>
-      </w:r>
-      <w:r>
-        <w:t xml:space="preserve">Although exposed trees were more sensitive, access to water through larger size or topographic location buffered growth declines.</w:t>
-      </w:r>
-      <w:r>
-        <w:t xml:space="preserve"> </w:t>
-      </w:r>
-      <w:r>
-        <w:t xml:space="preserve">Heterogeneous responses of species and individuals to droughts indicate potential spatiotemporal insurance effects in diverse forests in the face of increased climate anomalies.</w:t>
+        <w:t xml:space="preserve">to assess tree growth responses to two climatically distinct droughts.</w:t>
+      </w:r>
+      <w:r>
+        <w:t xml:space="preserve"> </w:t>
+      </w:r>
+      <w:r>
+        <w:t xml:space="preserve">Species and individuals exhibited a wide range of drought responses within each drought and inconsistent responses across droughts.</w:t>
+      </w:r>
+      <w:r>
+        <w:t xml:space="preserve"> </w:t>
+      </w:r>
+      <w:r>
+        <w:t xml:space="preserve">Deciduous species were more sensitive to wet-season drought than evergreen species, and this difference was amplified in wetter microclimates.</w:t>
+      </w:r>
+      <w:r>
+        <w:t xml:space="preserve"> </w:t>
+      </w:r>
+      <w:r>
+        <w:t xml:space="preserve">Exposed trees were more sensitive, but greater water access through larger size or topographic location buffered growth declines.</w:t>
+      </w:r>
+      <w:r>
+        <w:t xml:space="preserve"> </w:t>
+      </w:r>
+      <w:r>
+        <w:t xml:space="preserve">Heterogeneous drought responses of species and individuals indicate potential spatiotemporal insurance effects in diverse forests in the face of increased drought.</w:t>
       </w:r>
     </w:p>
     <w:p>
@@ -526,264 +526,249 @@
         <w:t xml:space="preserve"> </w:t>
       </w:r>
       <w:r>
-        <w:t xml:space="preserve">(Intergovernmental Panel On Climate Change (Ipcc) 2023)</w:t>
-      </w:r>
-      <w:r>
-        <w:t xml:space="preserve">.</w:t>
-      </w:r>
-      <w:r>
-        <w:t xml:space="preserve"> </w:t>
-      </w:r>
-      <w:r>
-        <w:t xml:space="preserve">Understanding these impacts is an important research priority, particularly for tropical forests, whose critical C sink is threatened by drought</w:t>
-      </w:r>
-      <w:r>
-        <w:t xml:space="preserve"> </w:t>
-      </w:r>
-      <w:r>
-        <w:t xml:space="preserve">(Brando</w:t>
-      </w:r>
-      <w:r>
-        <w:t xml:space="preserve"> </w:t>
-      </w:r>
-      <w:r>
-        <w:rPr>
-          <w:iCs/>
-          <w:i/>
-        </w:rPr>
-        <w:t xml:space="preserve">et al.</w:t>
-      </w:r>
-      <w:r>
-        <w:t xml:space="preserve"> </w:t>
-      </w:r>
-      <w:r>
-        <w:t xml:space="preserve">2019)</w:t>
-      </w:r>
-      <w:r>
-        <w:t xml:space="preserve">.</w:t>
-      </w:r>
-      <w:r>
-        <w:t xml:space="preserve"> </w:t>
-      </w:r>
-      <w:r>
-        <w:t xml:space="preserve">However, study of tropical tree woody growth responses to drought is inhibited by the fact that few tropical species form rings and long-term annual records are rare</w:t>
-      </w:r>
-      <w:r>
-        <w:t xml:space="preserve"> </w:t>
-      </w:r>
-      <w:r>
-        <w:t xml:space="preserve">(Zuidema</w:t>
-      </w:r>
-      <w:r>
-        <w:t xml:space="preserve"> </w:t>
-      </w:r>
-      <w:r>
-        <w:rPr>
-          <w:iCs/>
-          <w:i/>
-        </w:rPr>
-        <w:t xml:space="preserve">et al.</w:t>
-      </w:r>
-      <w:r>
-        <w:t xml:space="preserve"> </w:t>
-      </w:r>
-      <w:r>
-        <w:t xml:space="preserve">2022)</w:t>
-      </w:r>
-      <w:r>
-        <w:t xml:space="preserve">.</w:t>
-      </w:r>
-      <w:r>
-        <w:t xml:space="preserve"> </w:t>
-      </w:r>
-      <w:r>
-        <w:t xml:space="preserve">For forests worldwide, separate studies have shown that drought characteristics, species traits, and microenvironment all affect tree growth responses</w:t>
-      </w:r>
-      <w:r>
-        <w:t xml:space="preserve"> </w:t>
-      </w:r>
-      <w:r>
-        <w:t xml:space="preserve">(e.g., Bennett</w:t>
-      </w:r>
-      <w:r>
-        <w:t xml:space="preserve"> </w:t>
-      </w:r>
-      <w:r>
-        <w:rPr>
-          <w:iCs/>
-          <w:i/>
-        </w:rPr>
-        <w:t xml:space="preserve">et al.</w:t>
-      </w:r>
-      <w:r>
-        <w:t xml:space="preserve"> </w:t>
-      </w:r>
-      <w:r>
-        <w:t xml:space="preserve">2015; McGregor</w:t>
-      </w:r>
-      <w:r>
-        <w:t xml:space="preserve"> </w:t>
-      </w:r>
-      <w:r>
-        <w:rPr>
-          <w:iCs/>
-          <w:i/>
-        </w:rPr>
-        <w:t xml:space="preserve">et al.</w:t>
-      </w:r>
-      <w:r>
-        <w:t xml:space="preserve"> </w:t>
-      </w:r>
-      <w:r>
-        <w:t xml:space="preserve">2021)</w:t>
-      </w:r>
-      <w:r>
-        <w:t xml:space="preserve">, but we know little about their combined effects or potential interactions, which could fundamentally alter our understanding of forest responses to drought.</w:t>
-      </w:r>
-      <w:r>
-        <w:t xml:space="preserve"> </w:t>
-      </w:r>
-      <w:r>
-        <w:t xml:space="preserve">Specifically, if drought tolerance is influenced independently by drought characteristics, species traits, and microenvironment, tree drought responses may be conserved, and therefore linearly predictable; i.e., a species with low sensitivity to past droughts would have low sensitivity in any microhabitat and through any drought.</w:t>
-      </w:r>
-      <w:r>
-        <w:t xml:space="preserve"> </w:t>
-      </w:r>
-      <w:r>
-        <w:t xml:space="preserve">In contrast, if these factors interact, the species and individuals that exhibit resistance to one drought may prove much more vulnerable in a different drought.</w:t>
-      </w:r>
-      <w:r>
-        <w:t xml:space="preserve"> </w:t>
-      </w:r>
-      <w:r>
-        <w:t xml:space="preserve">The resultant amplification of the complexity and diversity of drought responses may act as a mechanism for promoting species diversity and stabilizing ecosystem function as drought regimes intensify</w:t>
-      </w:r>
-      <w:r>
-        <w:t xml:space="preserve"> </w:t>
-      </w:r>
-      <w:r>
-        <w:t xml:space="preserve">(Dahinden</w:t>
-      </w:r>
-      <w:r>
-        <w:t xml:space="preserve"> </w:t>
-      </w:r>
-      <w:r>
-        <w:rPr>
-          <w:iCs/>
-          <w:i/>
-        </w:rPr>
-        <w:t xml:space="preserve">et al.</w:t>
-      </w:r>
-      <w:r>
-        <w:t xml:space="preserve"> </w:t>
-      </w:r>
-      <w:r>
-        <w:t xml:space="preserve">2017; Luo &amp; Keenan 2022; Naumann</w:t>
-      </w:r>
-      <w:r>
-        <w:t xml:space="preserve"> </w:t>
-      </w:r>
-      <w:r>
-        <w:rPr>
-          <w:iCs/>
-          <w:i/>
-        </w:rPr>
-        <w:t xml:space="preserve">et al.</w:t>
-      </w:r>
-      <w:r>
-        <w:t xml:space="preserve"> </w:t>
-      </w:r>
-      <w:r>
-        <w:t xml:space="preserve">2018)</w:t>
-      </w:r>
-      <w:r>
-        <w:t xml:space="preserve">.</w:t>
-      </w:r>
-    </w:p>
-    <w:p>
-      <w:pPr>
-        <w:pStyle w:val="BodyText"/>
-      </w:pPr>
-      <w:r>
-        <w:t xml:space="preserve">Drought, or hot/dry conditions anomalously departing from climatic means during any given time of year, is notoriously hard to define and encompasses a variety of types based on the meteorological variables affected and the severity and duration of the climatic anomalies</w:t>
-      </w:r>
-      <w:r>
-        <w:t xml:space="preserve"> </w:t>
-      </w:r>
-      <w:r>
-        <w:t xml:space="preserve">(Slette</w:t>
-      </w:r>
-      <w:r>
-        <w:t xml:space="preserve"> </w:t>
-      </w:r>
-      <w:r>
-        <w:rPr>
-          <w:iCs/>
-          <w:i/>
-        </w:rPr>
-        <w:t xml:space="preserve">et al.</w:t>
-      </w:r>
-      <w:r>
-        <w:t xml:space="preserve"> </w:t>
-      </w:r>
-      <w:r>
-        <w:t xml:space="preserve">2019)</w:t>
-      </w:r>
-      <w:r>
-        <w:t xml:space="preserve">.</w:t>
-      </w:r>
-      <w:r>
-        <w:t xml:space="preserve"> </w:t>
-      </w:r>
-      <w:r>
-        <w:t xml:space="preserve">While forest drought responses are often considered to follow consistent patterns across droughts</w:t>
-      </w:r>
-      <w:r>
-        <w:t xml:space="preserve"> </w:t>
-      </w:r>
-      <w:r>
-        <w:t xml:space="preserve">(e.g., Bennett</w:t>
-      </w:r>
-      <w:r>
-        <w:t xml:space="preserve"> </w:t>
-      </w:r>
-      <w:r>
-        <w:rPr>
-          <w:iCs/>
-          <w:i/>
-        </w:rPr>
-        <w:t xml:space="preserve">et al.</w:t>
-      </w:r>
-      <w:r>
-        <w:t xml:space="preserve"> </w:t>
-      </w:r>
-      <w:r>
-        <w:t xml:space="preserve">2015;</w:t>
-      </w:r>
-      <w:r>
-        <w:t xml:space="preserve"> </w:t>
+        <w:t xml:space="preserve">(</w:t>
       </w:r>
       <w:r>
         <w:rPr>
           <w:bCs/>
           <w:b/>
         </w:rPr>
-        <w:t xml:space="preserve">refs?</w:t>
-      </w:r>
-      <w:r>
-        <w:t xml:space="preserve"> </w:t>
+        <w:t xml:space="preserve">ipcc_climate_2023?</w:t>
       </w:r>
       <w:r>
         <w:t xml:space="preserve">)</w:t>
       </w:r>
       <w:r>
-        <w:t xml:space="preserve">, droughts with different characteristics may in fact have very different effects on tree growth</w:t>
-      </w:r>
-      <w:r>
-        <w:t xml:space="preserve"> </w:t>
-      </w:r>
-      <w:r>
-        <w:t xml:space="preserve">(</w:t>
+        <w:t xml:space="preserve">.</w:t>
+      </w:r>
+      <w:r>
+        <w:t xml:space="preserve"> </w:t>
+      </w:r>
+      <w:r>
+        <w:t xml:space="preserve">Understanding these impacts is an important research priority, particularly for tropical forests, whose critical C sink is threatened by drought</w:t>
+      </w:r>
+      <w:r>
+        <w:t xml:space="preserve"> </w:t>
+      </w:r>
+      <w:r>
+        <w:t xml:space="preserve">(Brando</w:t>
+      </w:r>
+      <w:r>
+        <w:t xml:space="preserve"> </w:t>
+      </w:r>
+      <w:r>
+        <w:rPr>
+          <w:iCs/>
+          <w:i/>
+        </w:rPr>
+        <w:t xml:space="preserve">et al.</w:t>
+      </w:r>
+      <w:r>
+        <w:t xml:space="preserve"> </w:t>
+      </w:r>
+      <w:r>
+        <w:t xml:space="preserve">2019)</w:t>
+      </w:r>
+      <w:r>
+        <w:t xml:space="preserve"> </w:t>
+      </w:r>
+      <w:r>
+        <w:t xml:space="preserve">but for which long-term records of annual woody tree growth are rare</w:t>
+      </w:r>
+      <w:r>
+        <w:t xml:space="preserve"> </w:t>
+      </w:r>
+      <w:r>
+        <w:t xml:space="preserve">(Zuidema</w:t>
+      </w:r>
+      <w:r>
+        <w:t xml:space="preserve"> </w:t>
+      </w:r>
+      <w:r>
+        <w:rPr>
+          <w:iCs/>
+          <w:i/>
+        </w:rPr>
+        <w:t xml:space="preserve">et al.</w:t>
+      </w:r>
+      <w:r>
+        <w:t xml:space="preserve"> </w:t>
+      </w:r>
+      <w:r>
+        <w:t xml:space="preserve">2022)</w:t>
+      </w:r>
+      <w:r>
+        <w:t xml:space="preserve">.</w:t>
+      </w:r>
+      <w:r>
+        <w:t xml:space="preserve"> </w:t>
+      </w:r>
+      <w:r>
+        <w:t xml:space="preserve">For forests worldwide, separate studies have shown that drought characteristics, species traits, and microenvironment all affect tree growth responses</w:t>
+      </w:r>
+      <w:r>
+        <w:t xml:space="preserve"> </w:t>
+      </w:r>
+      <w:r>
+        <w:t xml:space="preserve">(e.g., Bennett</w:t>
+      </w:r>
+      <w:r>
+        <w:t xml:space="preserve"> </w:t>
+      </w:r>
+      <w:r>
+        <w:rPr>
+          <w:iCs/>
+          <w:i/>
+        </w:rPr>
+        <w:t xml:space="preserve">et al.</w:t>
+      </w:r>
+      <w:r>
+        <w:t xml:space="preserve"> </w:t>
+      </w:r>
+      <w:r>
+        <w:t xml:space="preserve">2015; McGregor</w:t>
+      </w:r>
+      <w:r>
+        <w:t xml:space="preserve"> </w:t>
+      </w:r>
+      <w:r>
+        <w:rPr>
+          <w:iCs/>
+          <w:i/>
+        </w:rPr>
+        <w:t xml:space="preserve">et al.</w:t>
+      </w:r>
+      <w:r>
+        <w:t xml:space="preserve"> </w:t>
+      </w:r>
+      <w:r>
+        <w:t xml:space="preserve">2021)</w:t>
+      </w:r>
+      <w:r>
+        <w:t xml:space="preserve">, but we know little about their combined effects or potential interactions, which could fundamentally alter our understanding of forest responses to drought.</w:t>
+      </w:r>
+      <w:r>
+        <w:t xml:space="preserve"> </w:t>
+      </w:r>
+      <w:r>
+        <w:t xml:space="preserve">Specifically, if drought tolerance is influenced independently by drought characteristics, species traits, and microenvironment, tree drought responses may be conserved, and therefore linearly predictable; i.e., a species with low sensitivity to past droughts would have low sensitivity in any microhabitat and through any drought.</w:t>
+      </w:r>
+      <w:r>
+        <w:t xml:space="preserve"> </w:t>
+      </w:r>
+      <w:r>
+        <w:t xml:space="preserve">In contrast, if these factors interact, the species and individuals that exhibit resistance to one drought may prove much more vulnerable in a different drought.</w:t>
+      </w:r>
+      <w:r>
+        <w:t xml:space="preserve"> </w:t>
+      </w:r>
+      <w:r>
+        <w:t xml:space="preserve">The resultant amplification of the complexity and diversity of drought responses may act as a mechanism for promoting species diversity and stabilizing ecosystem function as drought regimes intensify</w:t>
+      </w:r>
+      <w:r>
+        <w:t xml:space="preserve"> </w:t>
+      </w:r>
+      <w:r>
+        <w:t xml:space="preserve">(Dahinden</w:t>
+      </w:r>
+      <w:r>
+        <w:t xml:space="preserve"> </w:t>
+      </w:r>
+      <w:r>
+        <w:rPr>
+          <w:iCs/>
+          <w:i/>
+        </w:rPr>
+        <w:t xml:space="preserve">et al.</w:t>
+      </w:r>
+      <w:r>
+        <w:t xml:space="preserve"> </w:t>
+      </w:r>
+      <w:r>
+        <w:t xml:space="preserve">2017; Luo &amp; Keenan 2022; Naumann</w:t>
+      </w:r>
+      <w:r>
+        <w:t xml:space="preserve"> </w:t>
+      </w:r>
+      <w:r>
+        <w:rPr>
+          <w:iCs/>
+          <w:i/>
+        </w:rPr>
+        <w:t xml:space="preserve">et al.</w:t>
+      </w:r>
+      <w:r>
+        <w:t xml:space="preserve"> </w:t>
+      </w:r>
+      <w:r>
+        <w:t xml:space="preserve">2018)</w:t>
+      </w:r>
+      <w:r>
+        <w:t xml:space="preserve">.</w:t>
+      </w:r>
+    </w:p>
+    <w:p>
+      <w:pPr>
+        <w:pStyle w:val="BodyText"/>
+      </w:pPr>
+      <w:r>
+        <w:t xml:space="preserve">Drought, or hot/dry conditions anomalously departing from climatic means during any given time of year, is notoriously hard to define and encompasses a variety of types based on the meteorological variables affected and the severity and duration of the climatic anomalies</w:t>
+      </w:r>
+      <w:r>
+        <w:t xml:space="preserve"> </w:t>
+      </w:r>
+      <w:r>
+        <w:t xml:space="preserve">(Slette</w:t>
+      </w:r>
+      <w:r>
+        <w:t xml:space="preserve"> </w:t>
+      </w:r>
+      <w:r>
+        <w:rPr>
+          <w:iCs/>
+          <w:i/>
+        </w:rPr>
+        <w:t xml:space="preserve">et al.</w:t>
+      </w:r>
+      <w:r>
+        <w:t xml:space="preserve"> </w:t>
+      </w:r>
+      <w:r>
+        <w:t xml:space="preserve">2019)</w:t>
+      </w:r>
+      <w:r>
+        <w:t xml:space="preserve">.</w:t>
+      </w:r>
+      <w:r>
+        <w:t xml:space="preserve"> </w:t>
+      </w:r>
+      <w:r>
+        <w:t xml:space="preserve">While forest drought responses are often considered to follow consistent patterns across droughts</w:t>
+      </w:r>
+      <w:r>
+        <w:t xml:space="preserve"> </w:t>
+      </w:r>
+      <w:r>
+        <w:t xml:space="preserve">(e.g., Bennett</w:t>
+      </w:r>
+      <w:r>
+        <w:t xml:space="preserve"> </w:t>
+      </w:r>
+      <w:r>
+        <w:rPr>
+          <w:iCs/>
+          <w:i/>
+        </w:rPr>
+        <w:t xml:space="preserve">et al.</w:t>
+      </w:r>
+      <w:r>
+        <w:t xml:space="preserve"> </w:t>
+      </w:r>
+      <w:r>
+        <w:t xml:space="preserve">2015;</w:t>
+      </w:r>
+      <w:r>
+        <w:t xml:space="preserve"> </w:t>
       </w:r>
       <w:r>
         <w:rPr>
@@ -793,9 +778,31 @@
         <w:t xml:space="preserve">refs?</w:t>
       </w:r>
       <w:r>
+        <w:t xml:space="preserve"> </w:t>
+      </w:r>
+      <w:r>
         <w:t xml:space="preserve">)</w:t>
       </w:r>
       <w:r>
+        <w:t xml:space="preserve">, droughts with different characteristics may in fact have very different effects on tree growth</w:t>
+      </w:r>
+      <w:r>
+        <w:t xml:space="preserve"> </w:t>
+      </w:r>
+      <w:r>
+        <w:t xml:space="preserve">(</w:t>
+      </w:r>
+      <w:r>
+        <w:rPr>
+          <w:bCs/>
+          <w:b/>
+        </w:rPr>
+        <w:t xml:space="preserve">refs?</w:t>
+      </w:r>
+      <w:r>
+        <w:t xml:space="preserve">)</w:t>
+      </w:r>
+      <w:r>
         <w:t xml:space="preserve">.</w:t>
       </w:r>
       <w:r>
@@ -811,7 +818,7 @@
         <w:t xml:space="preserve"> </w:t>
       </w:r>
       <w:r>
-        <w:t xml:space="preserve">In tropical seasonal forests with dry seasons unfavorable to growth, tree drought responses may vary dramatically in relation to the timing of drought relative to seasonal cycles of climate, photosynthesis, and woody growth</w:t>
+        <w:t xml:space="preserve">In tropical forests with dry seasons unfavorable to growth, tree drought responses may vary dramatically depending on the timing of drought relative to seasonal cycles of climate, photosynthesis, and woody growth</w:t>
       </w:r>
       <w:r>
         <w:t xml:space="preserve"> </w:t>
@@ -845,13 +852,13 @@
         <w:t xml:space="preserve"> </w:t>
       </w:r>
       <w:r>
-        <w:t xml:space="preserve">Analyses to date have found that the woody growth of tropical trees</w:t>
-      </w:r>
-      <w:r>
-        <w:t xml:space="preserve"> </w:t>
-      </w:r>
-      <w:r>
-        <w:t xml:space="preserve">is particularly vulnerable to dry season precipitation</w:t>
+        <w:t xml:space="preserve">Analyses to date have found that tropical tree growth</w:t>
+      </w:r>
+      <w:r>
+        <w:t xml:space="preserve"> </w:t>
+      </w:r>
+      <w:r>
+        <w:t xml:space="preserve">is particularly sensitive to dry season precipitation</w:t>
       </w:r>
       <w:r>
         <w:t xml:space="preserve">(Clark</w:t>
@@ -922,13 +929,13 @@
         <w:pStyle w:val="BodyText"/>
       </w:pPr>
       <w:r>
-        <w:t xml:space="preserve">As in forests globally, tree species in seasonally dry forests have diverse evolutionary strategies</w:t>
-      </w:r>
-      <w:r>
-        <w:t xml:space="preserve"> </w:t>
-      </w:r>
-      <w:r>
-        <w:t xml:space="preserve">to cope with drought, often leading to classification of species as</w:t>
+        <w:t xml:space="preserve">Tree species have diverse evolutionary strategies</w:t>
+      </w:r>
+      <w:r>
+        <w:t xml:space="preserve"> </w:t>
+      </w:r>
+      <w:r>
+        <w:t xml:space="preserve">to cope with drought, often leading to their classification as</w:t>
       </w:r>
       <w:r>
         <w:t xml:space="preserve"> </w:t>
@@ -7868,7 +7875,7 @@
       </w:r>
     </w:p>
     <w:bookmarkEnd w:id="55"/>
-    <w:bookmarkStart w:id="131" w:name="references"/>
+    <w:bookmarkStart w:id="129" w:name="references"/>
     <w:p>
       <w:pPr>
         <w:pStyle w:val="Heading1"/>
@@ -7877,7 +7884,7 @@
         <w:t xml:space="preserve">References</w:t>
       </w:r>
     </w:p>
-    <w:bookmarkStart w:id="130" w:name="refs"/>
+    <w:bookmarkStart w:id="128" w:name="refs"/>
     <w:bookmarkStart w:id="57" w:name="ref-aguirre-gutiérrez_functional_2022"/>
     <w:p>
       <w:pPr>
@@ -8950,13 +8957,26 @@
       </w:r>
     </w:p>
     <w:bookmarkEnd w:id="88"/>
-    <w:bookmarkStart w:id="90" w:name="X608d8d4a570d30e5ebf1004023d829f5ff2ec75"/>
+    <w:bookmarkStart w:id="90" w:name="ref-kunert_leaf_2021"/>
     <w:p>
       <w:pPr>
         <w:pStyle w:val="Bibliography"/>
       </w:pPr>
       <w:r>
-        <w:t xml:space="preserve">Intergovernmental Panel On Climate Change (Ipcc). (2023).</w:t>
+        <w:t xml:space="preserve">Kunert, N., Zailaa, J., Herrmann, V., Muller-Landau, H.C., Wright, S.J., Pérez, R.,</w:t>
+      </w:r>
+      <w:r>
+        <w:t xml:space="preserve"> </w:t>
+      </w:r>
+      <w:r>
+        <w:rPr>
+          <w:iCs/>
+          <w:i/>
+        </w:rPr>
+        <w:t xml:space="preserve">et al.</w:t>
+      </w:r>
+      <w:r>
+        <w:t xml:space="preserve"> (2021).</w:t>
       </w:r>
       <w:r>
         <w:t xml:space="preserve"> </w:t>
@@ -8965,221 +8985,1157 @@
         <w:r>
           <w:rPr>
             <w:rStyle w:val="Hyperlink"/>
-            <w:iCs/>
-            <w:i/>
-          </w:rPr>
-          <w:t xml:space="preserve">Climate</w:t>
-        </w:r>
-        <w:r>
-          <w:rPr>
-            <w:rStyle w:val="Hyperlink"/>
-            <w:iCs/>
-            <w:i/>
+          </w:rPr>
+          <w:t xml:space="preserve">Leaf turgor loss point shapes local and regional distributions of evergreen but not deciduous tropical trees</w:t>
+        </w:r>
+      </w:hyperlink>
+      <w:r>
+        <w:t xml:space="preserve">.</w:t>
+      </w:r>
+      <w:r>
+        <w:t xml:space="preserve"> </w:t>
+      </w:r>
+      <w:r>
+        <w:rPr>
+          <w:iCs/>
+          <w:i/>
+        </w:rPr>
+        <w:t xml:space="preserve">New Phytologist</w:t>
+      </w:r>
+      <w:r>
+        <w:t xml:space="preserve">, 230, 485–496.</w:t>
+      </w:r>
+    </w:p>
+    <w:bookmarkEnd w:id="90"/>
+    <w:bookmarkStart w:id="91" w:name="ref-lindsay_whitebox_2016a"/>
+    <w:p>
+      <w:pPr>
+        <w:pStyle w:val="Bibliography"/>
+      </w:pPr>
+      <w:r>
+        <w:t xml:space="preserve">Lindsay, J.B. (2016). Whitebox</w:t>
+      </w:r>
+      <w:r>
+        <w:t xml:space="preserve"> </w:t>
+      </w:r>
+      <w:r>
+        <w:t xml:space="preserve">GAT</w:t>
+      </w:r>
+      <w:r>
+        <w:t xml:space="preserve">:</w:t>
+      </w:r>
+      <w:r>
+        <w:t xml:space="preserve"> </w:t>
+      </w:r>
+      <w:r>
+        <w:t xml:space="preserve">A</w:t>
+      </w:r>
+      <w:r>
+        <w:t xml:space="preserve"> </w:t>
+      </w:r>
+      <w:r>
+        <w:t xml:space="preserve">case study in geomorphometric analysis.</w:t>
+      </w:r>
+      <w:r>
+        <w:t xml:space="preserve"> </w:t>
+      </w:r>
+      <w:r>
+        <w:rPr>
+          <w:iCs/>
+          <w:i/>
+        </w:rPr>
+        <w:t xml:space="preserve">Computers &amp; Geosciences</w:t>
+      </w:r>
+      <w:r>
+        <w:t xml:space="preserve">, 95, 75–84.</w:t>
+      </w:r>
+    </w:p>
+    <w:bookmarkEnd w:id="91"/>
+    <w:bookmarkStart w:id="93" w:name="ref-liu_drought_2022"/>
+    <w:p>
+      <w:pPr>
+        <w:pStyle w:val="Bibliography"/>
+      </w:pPr>
+      <w:r>
+        <w:t xml:space="preserve">Liu, D., Wang, T., Peñuelas, J. &amp; Piao, S. (2022).</w:t>
+      </w:r>
+      <w:r>
+        <w:t xml:space="preserve"> </w:t>
+      </w:r>
+      <w:hyperlink r:id="rId92">
+        <w:r>
+          <w:rPr>
+            <w:rStyle w:val="Hyperlink"/>
+          </w:rPr>
+          <w:t xml:space="preserve">Drought resistance enhanced by tree species diversity in global forests</w:t>
+        </w:r>
+      </w:hyperlink>
+      <w:r>
+        <w:t xml:space="preserve">.</w:t>
+      </w:r>
+      <w:r>
+        <w:t xml:space="preserve"> </w:t>
+      </w:r>
+      <w:r>
+        <w:rPr>
+          <w:iCs/>
+          <w:i/>
+        </w:rPr>
+        <w:t xml:space="preserve">Nature Geoscience</w:t>
+      </w:r>
+      <w:r>
+        <w:t xml:space="preserve">, 15, 800–804.</w:t>
+      </w:r>
+    </w:p>
+    <w:bookmarkEnd w:id="93"/>
+    <w:bookmarkStart w:id="95" w:name="ref-luo_tropical_2022"/>
+    <w:p>
+      <w:pPr>
+        <w:pStyle w:val="Bibliography"/>
+      </w:pPr>
+      <w:r>
+        <w:t xml:space="preserve">Luo, X. &amp; Keenan, T.F. (2022).</w:t>
+      </w:r>
+      <w:r>
+        <w:t xml:space="preserve"> </w:t>
+      </w:r>
+      <w:hyperlink r:id="rId94">
+        <w:r>
+          <w:rPr>
+            <w:rStyle w:val="Hyperlink"/>
+          </w:rPr>
+          <w:t xml:space="preserve">Tropical extreme droughts drive long-term increase in atmospheric</w:t>
+        </w:r>
+        <w:r>
+          <w:rPr>
+            <w:rStyle w:val="Hyperlink"/>
           </w:rPr>
           <w:t xml:space="preserve"> </w:t>
         </w:r>
         <w:r>
           <w:rPr>
             <w:rStyle w:val="Hyperlink"/>
-            <w:iCs/>
-            <w:i/>
-          </w:rPr>
-          <w:t xml:space="preserve">Change</w:t>
-        </w:r>
-        <w:r>
-          <w:rPr>
-            <w:rStyle w:val="Hyperlink"/>
-            <w:iCs/>
-            <w:i/>
+          </w:rPr>
+          <w:t xml:space="preserve">CO2</w:t>
+        </w:r>
+        <w:r>
+          <w:rPr>
+            <w:rStyle w:val="Hyperlink"/>
           </w:rPr>
           <w:t xml:space="preserve"> </w:t>
         </w:r>
         <w:r>
           <w:rPr>
             <w:rStyle w:val="Hyperlink"/>
-            <w:iCs/>
-            <w:i/>
-          </w:rPr>
-          <w:t xml:space="preserve">2021 –</w:t>
-        </w:r>
-        <w:r>
-          <w:rPr>
-            <w:rStyle w:val="Hyperlink"/>
-            <w:iCs/>
-            <w:i/>
+          </w:rPr>
+          <w:t xml:space="preserve">growth rate variability</w:t>
+        </w:r>
+      </w:hyperlink>
+      <w:r>
+        <w:t xml:space="preserve">.</w:t>
+      </w:r>
+      <w:r>
+        <w:t xml:space="preserve"> </w:t>
+      </w:r>
+      <w:r>
+        <w:rPr>
+          <w:iCs/>
+          <w:i/>
+        </w:rPr>
+        <w:t xml:space="preserve">Nature Communications</w:t>
+      </w:r>
+      <w:r>
+        <w:t xml:space="preserve">, 13, 1193.</w:t>
+      </w:r>
+    </w:p>
+    <w:bookmarkEnd w:id="95"/>
+    <w:bookmarkStart w:id="97" w:name="ref-mcgregor_tree_2021"/>
+    <w:p>
+      <w:pPr>
+        <w:pStyle w:val="Bibliography"/>
+      </w:pPr>
+      <w:r>
+        <w:t xml:space="preserve">McGregor, I.R., Helcoski, R., Kunert, N., Tepley, A.J., Gonzalez-Akre, E.B., Herrmann, V.,</w:t>
+      </w:r>
+      <w:r>
+        <w:t xml:space="preserve"> </w:t>
+      </w:r>
+      <w:r>
+        <w:rPr>
+          <w:iCs/>
+          <w:i/>
+        </w:rPr>
+        <w:t xml:space="preserve">et al.</w:t>
+      </w:r>
+      <w:r>
+        <w:t xml:space="preserve"> (2021).</w:t>
+      </w:r>
+      <w:r>
+        <w:t xml:space="preserve"> </w:t>
+      </w:r>
+      <w:hyperlink r:id="rId96">
+        <w:r>
+          <w:rPr>
+            <w:rStyle w:val="Hyperlink"/>
+          </w:rPr>
+          <w:t xml:space="preserve">Tree height and leaf drought tolerance traits shape growth responses across droughts in a temperate broadleaf forest</w:t>
+        </w:r>
+      </w:hyperlink>
+      <w:r>
+        <w:t xml:space="preserve">.</w:t>
+      </w:r>
+      <w:r>
+        <w:t xml:space="preserve"> </w:t>
+      </w:r>
+      <w:r>
+        <w:rPr>
+          <w:iCs/>
+          <w:i/>
+        </w:rPr>
+        <w:t xml:space="preserve">New Phytologist</w:t>
+      </w:r>
+      <w:r>
+        <w:t xml:space="preserve">, 231, 601–616.</w:t>
+      </w:r>
+    </w:p>
+    <w:bookmarkEnd w:id="97"/>
+    <w:bookmarkStart w:id="98" w:name="ref-muller-landau_metal_2008"/>
+    <w:p>
+      <w:pPr>
+        <w:pStyle w:val="Bibliography"/>
+      </w:pPr>
+      <w:r>
+        <w:t xml:space="preserve">Muller-Landau, H.C. (2008). Metal</w:t>
+      </w:r>
+      <w:r>
+        <w:t xml:space="preserve"> </w:t>
+      </w:r>
+      <w:r>
+        <w:t xml:space="preserve">Band Dendrometer Protocol</w:t>
+      </w:r>
+      <w:r>
+        <w:t xml:space="preserve">.</w:t>
+      </w:r>
+    </w:p>
+    <w:bookmarkEnd w:id="98"/>
+    <w:bookmarkStart w:id="100" w:name="ref-naumann_global_2018"/>
+    <w:p>
+      <w:pPr>
+        <w:pStyle w:val="Bibliography"/>
+      </w:pPr>
+      <w:r>
+        <w:t xml:space="preserve">Naumann, G., Alfieri, L., Wyser, K., Mentaschi, L., Betts, R.A., Carrao, H.,</w:t>
+      </w:r>
+      <w:r>
+        <w:t xml:space="preserve"> </w:t>
+      </w:r>
+      <w:r>
+        <w:rPr>
+          <w:iCs/>
+          <w:i/>
+        </w:rPr>
+        <w:t xml:space="preserve">et al.</w:t>
+      </w:r>
+      <w:r>
+        <w:t xml:space="preserve"> (2018).</w:t>
+      </w:r>
+      <w:r>
+        <w:t xml:space="preserve"> </w:t>
+      </w:r>
+      <w:hyperlink r:id="rId99">
+        <w:r>
+          <w:rPr>
+            <w:rStyle w:val="Hyperlink"/>
+          </w:rPr>
+          <w:t xml:space="preserve">Global</w:t>
+        </w:r>
+        <w:r>
+          <w:rPr>
+            <w:rStyle w:val="Hyperlink"/>
           </w:rPr>
           <w:t xml:space="preserve"> </w:t>
         </w:r>
         <w:r>
           <w:rPr>
             <w:rStyle w:val="Hyperlink"/>
-            <w:iCs/>
-            <w:i/>
-          </w:rPr>
-          <w:t xml:space="preserve">The Physical Science Basis</w:t>
-        </w:r>
-        <w:r>
-          <w:rPr>
-            <w:rStyle w:val="Hyperlink"/>
-            <w:iCs/>
-            <w:i/>
+          </w:rPr>
+          <w:t xml:space="preserve">Changes</w:t>
+        </w:r>
+        <w:r>
+          <w:rPr>
+            <w:rStyle w:val="Hyperlink"/>
+          </w:rPr>
+          <w:t xml:space="preserve"> </w:t>
+        </w:r>
+        <w:r>
+          <w:rPr>
+            <w:rStyle w:val="Hyperlink"/>
+          </w:rPr>
+          <w:t xml:space="preserve">in</w:t>
+        </w:r>
+        <w:r>
+          <w:rPr>
+            <w:rStyle w:val="Hyperlink"/>
+          </w:rPr>
+          <w:t xml:space="preserve"> </w:t>
+        </w:r>
+        <w:r>
+          <w:rPr>
+            <w:rStyle w:val="Hyperlink"/>
+          </w:rPr>
+          <w:t xml:space="preserve">Drought Conditions Under Different Levels</w:t>
+        </w:r>
+        <w:r>
+          <w:rPr>
+            <w:rStyle w:val="Hyperlink"/>
+          </w:rPr>
+          <w:t xml:space="preserve"> </w:t>
+        </w:r>
+        <w:r>
+          <w:rPr>
+            <w:rStyle w:val="Hyperlink"/>
+          </w:rPr>
+          <w:t xml:space="preserve">of</w:t>
+        </w:r>
+        <w:r>
+          <w:rPr>
+            <w:rStyle w:val="Hyperlink"/>
+          </w:rPr>
+          <w:t xml:space="preserve"> </w:t>
+        </w:r>
+        <w:r>
+          <w:rPr>
+            <w:rStyle w:val="Hyperlink"/>
+          </w:rPr>
+          <w:t xml:space="preserve">Warming</w:t>
+        </w:r>
+      </w:hyperlink>
+      <w:r>
+        <w:t xml:space="preserve">.</w:t>
+      </w:r>
+      <w:r>
+        <w:t xml:space="preserve"> </w:t>
+      </w:r>
+      <w:r>
+        <w:rPr>
+          <w:iCs/>
+          <w:i/>
+        </w:rPr>
+        <w:t xml:space="preserve">Geophysical Research Letters</w:t>
+      </w:r>
+      <w:r>
+        <w:t xml:space="preserve">, 45, 3285–3296.</w:t>
+      </w:r>
+    </w:p>
+    <w:bookmarkEnd w:id="100"/>
+    <w:bookmarkStart w:id="102" w:name="ref-oliveira_linking_2021"/>
+    <w:p>
+      <w:pPr>
+        <w:pStyle w:val="Bibliography"/>
+      </w:pPr>
+      <w:r>
+        <w:t xml:space="preserve">Oliveira, R.S., Eller, C.B., Barros, F. de V., Hirota, M., Brum, M. &amp; Bittencourt, P. (2021).</w:t>
+      </w:r>
+      <w:r>
+        <w:t xml:space="preserve"> </w:t>
+      </w:r>
+      <w:hyperlink r:id="rId101">
+        <w:r>
+          <w:rPr>
+            <w:rStyle w:val="Hyperlink"/>
+          </w:rPr>
+          <w:t xml:space="preserve">Linking plant hydraulics and the fast–slow continuum to understand resilience to drought in tropical ecosystems</w:t>
+        </w:r>
+      </w:hyperlink>
+      <w:r>
+        <w:t xml:space="preserve">.</w:t>
+      </w:r>
+      <w:r>
+        <w:t xml:space="preserve"> </w:t>
+      </w:r>
+      <w:r>
+        <w:rPr>
+          <w:iCs/>
+          <w:i/>
+        </w:rPr>
+        <w:t xml:space="preserve">New Phytologist</w:t>
+      </w:r>
+      <w:r>
+        <w:t xml:space="preserve">, 230, 904–923.</w:t>
+      </w:r>
+    </w:p>
+    <w:bookmarkEnd w:id="102"/>
+    <w:bookmarkStart w:id="103" w:name="ref-rcoreteam_language_2024"/>
+    <w:p>
+      <w:pPr>
+        <w:pStyle w:val="Bibliography"/>
+      </w:pPr>
+      <w:r>
+        <w:t xml:space="preserve">R Core Team. (2024).</w:t>
+      </w:r>
+      <w:r>
+        <w:t xml:space="preserve"> </w:t>
+      </w:r>
+      <w:r>
+        <w:rPr>
+          <w:iCs/>
+          <w:i/>
+        </w:rPr>
+        <w:t xml:space="preserve">R: A language and environment for statistical computing</w:t>
+      </w:r>
+      <w:r>
+        <w:t xml:space="preserve">. Manual. R Foundation for Statistical Computing, Vienna, Austria.</w:t>
+      </w:r>
+    </w:p>
+    <w:bookmarkEnd w:id="103"/>
+    <w:bookmarkStart w:id="105" w:name="ref-slette_how_2019"/>
+    <w:p>
+      <w:pPr>
+        <w:pStyle w:val="Bibliography"/>
+      </w:pPr>
+      <w:r>
+        <w:t xml:space="preserve">Slette, I.J., Post, A.K., Awad, M., Even, T., Punzalan, A., Williams, S.,</w:t>
+      </w:r>
+      <w:r>
+        <w:t xml:space="preserve"> </w:t>
+      </w:r>
+      <w:r>
+        <w:rPr>
+          <w:iCs/>
+          <w:i/>
+        </w:rPr>
+        <w:t xml:space="preserve">et al.</w:t>
+      </w:r>
+      <w:r>
+        <w:t xml:space="preserve"> (2019).</w:t>
+      </w:r>
+      <w:r>
+        <w:t xml:space="preserve"> </w:t>
+      </w:r>
+      <w:hyperlink r:id="rId104">
+        <w:r>
+          <w:rPr>
+            <w:rStyle w:val="Hyperlink"/>
+          </w:rPr>
+          <w:t xml:space="preserve">How ecologists define drought, and why we should do better</w:t>
+        </w:r>
+      </w:hyperlink>
+      <w:r>
+        <w:t xml:space="preserve">.</w:t>
+      </w:r>
+      <w:r>
+        <w:t xml:space="preserve"> </w:t>
+      </w:r>
+      <w:r>
+        <w:rPr>
+          <w:iCs/>
+          <w:i/>
+        </w:rPr>
+        <w:t xml:space="preserve">Global Change Biology</w:t>
+      </w:r>
+      <w:r>
+        <w:t xml:space="preserve">, 25, 3193–3200.</w:t>
+      </w:r>
+    </w:p>
+    <w:bookmarkEnd w:id="105"/>
+    <w:bookmarkStart w:id="107" w:name="ref-trugman_why_2021"/>
+    <w:p>
+      <w:pPr>
+        <w:pStyle w:val="Bibliography"/>
+      </w:pPr>
+      <w:r>
+        <w:t xml:space="preserve">Trugman, A.T., Anderegg, L.D.L., Anderegg, W.R.L., Das, A.J. &amp; Stephenson, N.L. (2021).</w:t>
+      </w:r>
+      <w:r>
+        <w:t xml:space="preserve"> </w:t>
+      </w:r>
+      <w:hyperlink r:id="rId106">
+        <w:r>
+          <w:rPr>
+            <w:rStyle w:val="Hyperlink"/>
+          </w:rPr>
+          <w:t xml:space="preserve">Why is</w:t>
+        </w:r>
+        <w:r>
+          <w:rPr>
+            <w:rStyle w:val="Hyperlink"/>
+          </w:rPr>
+          <w:t xml:space="preserve"> </w:t>
+        </w:r>
+        <w:r>
+          <w:rPr>
+            <w:rStyle w:val="Hyperlink"/>
+          </w:rPr>
+          <w:t xml:space="preserve">Tree Drought Mortality</w:t>
+        </w:r>
+        <w:r>
+          <w:rPr>
+            <w:rStyle w:val="Hyperlink"/>
+          </w:rPr>
+          <w:t xml:space="preserve"> </w:t>
+        </w:r>
+        <w:r>
+          <w:rPr>
+            <w:rStyle w:val="Hyperlink"/>
+          </w:rPr>
+          <w:t xml:space="preserve">so</w:t>
+        </w:r>
+        <w:r>
+          <w:rPr>
+            <w:rStyle w:val="Hyperlink"/>
+          </w:rPr>
+          <w:t xml:space="preserve"> </w:t>
+        </w:r>
+        <w:r>
+          <w:rPr>
+            <w:rStyle w:val="Hyperlink"/>
+          </w:rPr>
+          <w:t xml:space="preserve">Hard</w:t>
+        </w:r>
+        <w:r>
+          <w:rPr>
+            <w:rStyle w:val="Hyperlink"/>
+          </w:rPr>
+          <w:t xml:space="preserve"> </w:t>
+        </w:r>
+        <w:r>
+          <w:rPr>
+            <w:rStyle w:val="Hyperlink"/>
+          </w:rPr>
+          <w:t xml:space="preserve">to</w:t>
+        </w:r>
+        <w:r>
+          <w:rPr>
+            <w:rStyle w:val="Hyperlink"/>
+          </w:rPr>
+          <w:t xml:space="preserve"> </w:t>
+        </w:r>
+        <w:r>
+          <w:rPr>
+            <w:rStyle w:val="Hyperlink"/>
+          </w:rPr>
+          <w:t xml:space="preserve">Predict</w:t>
+        </w:r>
+        <w:r>
+          <w:rPr>
+            <w:rStyle w:val="Hyperlink"/>
+          </w:rPr>
+          <w:t xml:space="preserve">?</w:t>
+        </w:r>
+      </w:hyperlink>
+      <w:r>
+        <w:t xml:space="preserve"> </w:t>
+      </w:r>
+      <w:r>
+        <w:rPr>
+          <w:iCs/>
+          <w:i/>
+        </w:rPr>
+        <w:t xml:space="preserve">Trends in Ecology &amp; Evolution</w:t>
+      </w:r>
+      <w:r>
+        <w:t xml:space="preserve">, 36, 520–532.</w:t>
+      </w:r>
+    </w:p>
+    <w:bookmarkEnd w:id="107"/>
+    <w:bookmarkStart w:id="109" w:name="ref-vasey_intraspecific_2022"/>
+    <w:p>
+      <w:pPr>
+        <w:pStyle w:val="Bibliography"/>
+      </w:pPr>
+      <w:r>
+        <w:t xml:space="preserve">Vasey, G.L., Weisberg, P.J. &amp; Urza, A.K. (2022).</w:t>
+      </w:r>
+      <w:r>
+        <w:t xml:space="preserve"> </w:t>
+      </w:r>
+      <w:hyperlink r:id="rId108">
+        <w:r>
+          <w:rPr>
+            <w:rStyle w:val="Hyperlink"/>
+          </w:rPr>
+          <w:t xml:space="preserve">Intraspecific trait variation in a dryland tree species corresponds to regional climate gradients</w:t>
+        </w:r>
+      </w:hyperlink>
+      <w:r>
+        <w:t xml:space="preserve">.</w:t>
+      </w:r>
+      <w:r>
+        <w:t xml:space="preserve"> </w:t>
+      </w:r>
+      <w:r>
+        <w:rPr>
+          <w:iCs/>
+          <w:i/>
+        </w:rPr>
+        <w:t xml:space="preserve">Journal of Biogeography</w:t>
+      </w:r>
+      <w:r>
+        <w:t xml:space="preserve">, 49, 2309–2320.</w:t>
+      </w:r>
+    </w:p>
+    <w:bookmarkEnd w:id="109"/>
+    <w:bookmarkStart w:id="110" w:name="ref-vehtari_ranknormalization_2021"/>
+    <w:p>
+      <w:pPr>
+        <w:pStyle w:val="Bibliography"/>
+      </w:pPr>
+      <w:r>
+        <w:t xml:space="preserve">Vehtari, A., Gelman, A., Simpson, D., Carpenter, B. &amp; Bürkner, P.-C. (2021). Rank-normalization, folding, and localization:</w:t>
+      </w:r>
+      <w:r>
+        <w:t xml:space="preserve"> </w:t>
+      </w:r>
+      <w:r>
+        <w:t xml:space="preserve">An</w:t>
+      </w:r>
+      <w:r>
+        <w:t xml:space="preserve"> </w:t>
+      </w:r>
+      <w:r>
+        <w:t xml:space="preserve">improved</w:t>
+      </w:r>
+      <w:r>
+        <w:t xml:space="preserve"> </w:t>
+      </w:r>
+      <w:r>
+        <w:t xml:space="preserve">Rhat</w:t>
+      </w:r>
+      <w:r>
+        <w:t xml:space="preserve"> </w:t>
+      </w:r>
+      <w:r>
+        <w:t xml:space="preserve">for assessing convergence of</w:t>
+      </w:r>
+      <w:r>
+        <w:t xml:space="preserve"> </w:t>
+      </w:r>
+      <w:r>
+        <w:t xml:space="preserve">MCMC</w:t>
+      </w:r>
+      <w:r>
+        <w:t xml:space="preserve"> </w:t>
+      </w:r>
+      <w:r>
+        <w:t xml:space="preserve">(with discussion).</w:t>
+      </w:r>
+      <w:r>
+        <w:t xml:space="preserve"> </w:t>
+      </w:r>
+      <w:r>
+        <w:rPr>
+          <w:iCs/>
+          <w:i/>
+        </w:rPr>
+        <w:t xml:space="preserve">Bayesian Analysis</w:t>
+      </w:r>
+      <w:r>
+        <w:t xml:space="preserve">.</w:t>
+      </w:r>
+    </w:p>
+    <w:bookmarkEnd w:id="110"/>
+    <w:bookmarkStart w:id="112" w:name="ref-vicente-serrano_multiscalar_2010"/>
+    <w:p>
+      <w:pPr>
+        <w:pStyle w:val="Bibliography"/>
+      </w:pPr>
+      <w:r>
+        <w:t xml:space="preserve">Vicente-Serrano, S.M., Beguería, S. &amp; López-Moreno, J.I. (2010).</w:t>
+      </w:r>
+      <w:r>
+        <w:t xml:space="preserve"> </w:t>
+      </w:r>
+      <w:hyperlink r:id="rId111">
+        <w:r>
+          <w:rPr>
+            <w:rStyle w:val="Hyperlink"/>
+          </w:rPr>
+          <w:t xml:space="preserve">A</w:t>
+        </w:r>
+        <w:r>
+          <w:rPr>
+            <w:rStyle w:val="Hyperlink"/>
+          </w:rPr>
+          <w:t xml:space="preserve"> </w:t>
+        </w:r>
+        <w:r>
+          <w:rPr>
+            <w:rStyle w:val="Hyperlink"/>
+          </w:rPr>
+          <w:t xml:space="preserve">Multiscalar Drought Index Sensitive</w:t>
+        </w:r>
+        <w:r>
+          <w:rPr>
+            <w:rStyle w:val="Hyperlink"/>
+          </w:rPr>
+          <w:t xml:space="preserve"> </w:t>
+        </w:r>
+        <w:r>
+          <w:rPr>
+            <w:rStyle w:val="Hyperlink"/>
+          </w:rPr>
+          <w:t xml:space="preserve">to</w:t>
+        </w:r>
+        <w:r>
+          <w:rPr>
+            <w:rStyle w:val="Hyperlink"/>
+          </w:rPr>
+          <w:t xml:space="preserve"> </w:t>
+        </w:r>
+        <w:r>
+          <w:rPr>
+            <w:rStyle w:val="Hyperlink"/>
+          </w:rPr>
+          <w:t xml:space="preserve">Global Warming</w:t>
+        </w:r>
+        <w:r>
+          <w:rPr>
+            <w:rStyle w:val="Hyperlink"/>
           </w:rPr>
           <w:t xml:space="preserve">:</w:t>
         </w:r>
         <w:r>
           <w:rPr>
             <w:rStyle w:val="Hyperlink"/>
-            <w:iCs/>
-            <w:i/>
           </w:rPr>
           <w:t xml:space="preserve"> </w:t>
         </w:r>
         <w:r>
           <w:rPr>
             <w:rStyle w:val="Hyperlink"/>
-            <w:iCs/>
-            <w:i/>
-          </w:rPr>
-          <w:t xml:space="preserve">Working Group I Contribution</w:t>
-        </w:r>
-        <w:r>
-          <w:rPr>
-            <w:rStyle w:val="Hyperlink"/>
-            <w:iCs/>
-            <w:i/>
+          </w:rPr>
+          <w:t xml:space="preserve">The Standardized Precipitation Evapotranspiration Index</w:t>
+        </w:r>
+      </w:hyperlink>
+      <w:r>
+        <w:t xml:space="preserve">.</w:t>
+      </w:r>
+      <w:r>
+        <w:t xml:space="preserve"> </w:t>
+      </w:r>
+      <w:r>
+        <w:rPr>
+          <w:iCs/>
+          <w:i/>
+        </w:rPr>
+        <w:t xml:space="preserve">Journal of Climate</w:t>
+      </w:r>
+      <w:r>
+        <w:t xml:space="preserve">, 23, 1696–1718.</w:t>
+      </w:r>
+    </w:p>
+    <w:bookmarkEnd w:id="112"/>
+    <w:bookmarkStart w:id="114" w:name="ref-vico_how_2017a"/>
+    <w:p>
+      <w:pPr>
+        <w:pStyle w:val="Bibliography"/>
+      </w:pPr>
+      <w:r>
+        <w:t xml:space="preserve">Vico, G., Dralle, D., Feng, X., Thompson, S. &amp; Manzoni, S. (2017).</w:t>
+      </w:r>
+      <w:r>
+        <w:t xml:space="preserve"> </w:t>
+      </w:r>
+      <w:hyperlink r:id="rId113">
+        <w:r>
+          <w:rPr>
+            <w:rStyle w:val="Hyperlink"/>
+          </w:rPr>
+          <w:t xml:space="preserve">How competitive is drought deciduousness in tropical forests?</w:t>
+        </w:r>
+        <w:r>
+          <w:rPr>
+            <w:rStyle w:val="Hyperlink"/>
           </w:rPr>
           <w:t xml:space="preserve"> </w:t>
         </w:r>
         <w:r>
           <w:rPr>
             <w:rStyle w:val="Hyperlink"/>
-            <w:iCs/>
-            <w:i/>
-          </w:rPr>
-          <w:t xml:space="preserve">to the</w:t>
-        </w:r>
-        <w:r>
-          <w:rPr>
-            <w:rStyle w:val="Hyperlink"/>
-            <w:iCs/>
-            <w:i/>
+          </w:rPr>
+          <w:t xml:space="preserve">A</w:t>
+        </w:r>
+        <w:r>
+          <w:rPr>
+            <w:rStyle w:val="Hyperlink"/>
           </w:rPr>
           <w:t xml:space="preserve"> </w:t>
         </w:r>
         <w:r>
           <w:rPr>
             <w:rStyle w:val="Hyperlink"/>
-            <w:iCs/>
-            <w:i/>
-          </w:rPr>
-          <w:t xml:space="preserve">Sixth Assessment Report</w:t>
-        </w:r>
-        <w:r>
-          <w:rPr>
-            <w:rStyle w:val="Hyperlink"/>
-            <w:iCs/>
-            <w:i/>
+          </w:rPr>
+          <w:t xml:space="preserve">combined eco-hydrological and eco-evolutionary approach</w:t>
+        </w:r>
+      </w:hyperlink>
+      <w:r>
+        <w:t xml:space="preserve">.</w:t>
+      </w:r>
+      <w:r>
+        <w:t xml:space="preserve"> </w:t>
+      </w:r>
+      <w:r>
+        <w:rPr>
+          <w:iCs/>
+          <w:i/>
+        </w:rPr>
+        <w:t xml:space="preserve">Environmental Research Letters</w:t>
+      </w:r>
+      <w:r>
+        <w:t xml:space="preserve">, 12, 065006.</w:t>
+      </w:r>
+    </w:p>
+    <w:bookmarkEnd w:id="114"/>
+    <w:bookmarkStart w:id="116" w:name="ref-vinod_thermal_2023"/>
+    <w:p>
+      <w:pPr>
+        <w:pStyle w:val="Bibliography"/>
+      </w:pPr>
+      <w:r>
+        <w:t xml:space="preserve">Vinod, N., Slot, M., McGregor, I.R., Ordway, E.M., Smith, M.N., Taylor, T.C.,</w:t>
+      </w:r>
+      <w:r>
+        <w:t xml:space="preserve"> </w:t>
+      </w:r>
+      <w:r>
+        <w:rPr>
+          <w:iCs/>
+          <w:i/>
+        </w:rPr>
+        <w:t xml:space="preserve">et al.</w:t>
+      </w:r>
+      <w:r>
+        <w:t xml:space="preserve"> (2023).</w:t>
+      </w:r>
+      <w:r>
+        <w:t xml:space="preserve"> </w:t>
+      </w:r>
+      <w:hyperlink r:id="rId115">
+        <w:r>
+          <w:rPr>
+            <w:rStyle w:val="Hyperlink"/>
+          </w:rPr>
+          <w:t xml:space="preserve">Thermal sensitivity across forest vertical profiles: Patterns, mechanisms, and ecological implications</w:t>
+        </w:r>
+      </w:hyperlink>
+      <w:r>
+        <w:t xml:space="preserve">.</w:t>
+      </w:r>
+      <w:r>
+        <w:t xml:space="preserve"> </w:t>
+      </w:r>
+      <w:r>
+        <w:rPr>
+          <w:iCs/>
+          <w:i/>
+        </w:rPr>
+        <w:t xml:space="preserve">New Phytologist</w:t>
+      </w:r>
+      <w:r>
+        <w:t xml:space="preserve">, 237, 22–47.</w:t>
+      </w:r>
+    </w:p>
+    <w:bookmarkEnd w:id="116"/>
+    <w:bookmarkStart w:id="118" w:name="ref-vlam_temperature_2014"/>
+    <w:p>
+      <w:pPr>
+        <w:pStyle w:val="Bibliography"/>
+      </w:pPr>
+      <w:r>
+        <w:t xml:space="preserve">Vlam, M., Baker, P.J., Bunyavejchewin, S. &amp; Zuidema, P.A. (2014).</w:t>
+      </w:r>
+      <w:r>
+        <w:t xml:space="preserve"> </w:t>
+      </w:r>
+      <w:hyperlink r:id="rId117">
+        <w:r>
+          <w:rPr>
+            <w:rStyle w:val="Hyperlink"/>
+          </w:rPr>
+          <w:t xml:space="preserve">Temperature and rainfall strongly drive temporal growth variation in</w:t>
+        </w:r>
+        <w:r>
+          <w:rPr>
+            <w:rStyle w:val="Hyperlink"/>
           </w:rPr>
           <w:t xml:space="preserve"> </w:t>
         </w:r>
         <w:r>
           <w:rPr>
             <w:rStyle w:val="Hyperlink"/>
-            <w:iCs/>
-            <w:i/>
-          </w:rPr>
-          <w:t xml:space="preserve">of the</w:t>
-        </w:r>
-        <w:r>
-          <w:rPr>
-            <w:rStyle w:val="Hyperlink"/>
-            <w:iCs/>
-            <w:i/>
+          </w:rPr>
+          <w:t xml:space="preserve">Asian</w:t>
+        </w:r>
+        <w:r>
+          <w:rPr>
+            <w:rStyle w:val="Hyperlink"/>
           </w:rPr>
           <w:t xml:space="preserve"> </w:t>
         </w:r>
         <w:r>
           <w:rPr>
             <w:rStyle w:val="Hyperlink"/>
-            <w:iCs/>
-            <w:i/>
-          </w:rPr>
-          <w:t xml:space="preserve">Intergovernmental Panel</w:t>
-        </w:r>
-        <w:r>
-          <w:rPr>
-            <w:rStyle w:val="Hyperlink"/>
-            <w:iCs/>
-            <w:i/>
+          </w:rPr>
+          <w:t xml:space="preserve">tropical forest trees</w:t>
+        </w:r>
+      </w:hyperlink>
+      <w:r>
+        <w:t xml:space="preserve">.</w:t>
+      </w:r>
+      <w:r>
+        <w:t xml:space="preserve"> </w:t>
+      </w:r>
+      <w:r>
+        <w:rPr>
+          <w:iCs/>
+          <w:i/>
+        </w:rPr>
+        <w:t xml:space="preserve">Oecologia</w:t>
+      </w:r>
+      <w:r>
+        <w:t xml:space="preserve">, 174, 1449–1461.</w:t>
+      </w:r>
+    </w:p>
+    <w:bookmarkEnd w:id="118"/>
+    <w:bookmarkStart w:id="120" w:name="ref-williams_deciduousness_2008"/>
+    <w:p>
+      <w:pPr>
+        <w:pStyle w:val="Bibliography"/>
+      </w:pPr>
+      <w:r>
+        <w:t xml:space="preserve">Williams, L.J., Bunyavejchewin, S. &amp; Baker, P.J. (2008).</w:t>
+      </w:r>
+      <w:r>
+        <w:t xml:space="preserve"> </w:t>
+      </w:r>
+      <w:hyperlink r:id="rId119">
+        <w:r>
+          <w:rPr>
+            <w:rStyle w:val="Hyperlink"/>
+          </w:rPr>
+          <w:t xml:space="preserve">Deciduousness in a seasonal tropical forest in western</w:t>
+        </w:r>
+        <w:r>
+          <w:rPr>
+            <w:rStyle w:val="Hyperlink"/>
           </w:rPr>
           <w:t xml:space="preserve"> </w:t>
         </w:r>
         <w:r>
           <w:rPr>
             <w:rStyle w:val="Hyperlink"/>
-            <w:iCs/>
-            <w:i/>
-          </w:rPr>
-          <w:t xml:space="preserve">on</w:t>
-        </w:r>
-        <w:r>
-          <w:rPr>
-            <w:rStyle w:val="Hyperlink"/>
-            <w:iCs/>
-            <w:i/>
+          </w:rPr>
+          <w:t xml:space="preserve">Thailand</w:t>
+        </w:r>
+        <w:r>
+          <w:rPr>
+            <w:rStyle w:val="Hyperlink"/>
+          </w:rPr>
+          <w:t xml:space="preserve">: Interannual and intraspecific variation in timing, duration and environmental cues</w:t>
+        </w:r>
+      </w:hyperlink>
+      <w:r>
+        <w:t xml:space="preserve">.</w:t>
+      </w:r>
+      <w:r>
+        <w:t xml:space="preserve"> </w:t>
+      </w:r>
+      <w:r>
+        <w:rPr>
+          <w:iCs/>
+          <w:i/>
+        </w:rPr>
+        <w:t xml:space="preserve">Oecologia</w:t>
+      </w:r>
+      <w:r>
+        <w:t xml:space="preserve">, 155, 571–582.</w:t>
+      </w:r>
+    </w:p>
+    <w:bookmarkEnd w:id="120"/>
+    <w:bookmarkStart w:id="121" w:name="ref-wu_whitebox_2022"/>
+    <w:p>
+      <w:pPr>
+        <w:pStyle w:val="Bibliography"/>
+      </w:pPr>
+      <w:r>
+        <w:t xml:space="preserve">Wu, Q. &amp; Brown, A. (2022).</w:t>
+      </w:r>
+      <w:r>
+        <w:t xml:space="preserve"> </w:t>
+      </w:r>
+      <w:r>
+        <w:rPr>
+          <w:iCs/>
+          <w:i/>
+        </w:rPr>
+        <w:t xml:space="preserve">’Whitebox’: ’</w:t>
+      </w:r>
+      <w:r>
+        <w:rPr>
+          <w:iCs/>
+          <w:i/>
+        </w:rPr>
+        <w:t xml:space="preserve">WhiteboxTools</w:t>
+      </w:r>
+      <w:r>
+        <w:rPr>
+          <w:iCs/>
+          <w:i/>
+        </w:rPr>
+        <w:t xml:space="preserve">’</w:t>
+      </w:r>
+      <w:r>
+        <w:rPr>
+          <w:iCs/>
+          <w:i/>
+        </w:rPr>
+        <w:t xml:space="preserve"> </w:t>
+      </w:r>
+      <w:r>
+        <w:rPr>
+          <w:iCs/>
+          <w:i/>
+        </w:rPr>
+        <w:t xml:space="preserve">R</w:t>
+      </w:r>
+      <w:r>
+        <w:rPr>
+          <w:iCs/>
+          <w:i/>
+        </w:rPr>
+        <w:t xml:space="preserve"> </w:t>
+      </w:r>
+      <w:r>
+        <w:rPr>
+          <w:iCs/>
+          <w:i/>
+        </w:rPr>
+        <w:t xml:space="preserve">frontend</w:t>
+      </w:r>
+      <w:r>
+        <w:t xml:space="preserve">. Manual.</w:t>
+      </w:r>
+    </w:p>
+    <w:bookmarkEnd w:id="121"/>
+    <w:bookmarkStart w:id="123" w:name="ref-zuidema_tropical_2022"/>
+    <w:p>
+      <w:pPr>
+        <w:pStyle w:val="Bibliography"/>
+      </w:pPr>
+      <w:r>
+        <w:t xml:space="preserve">Zuidema, P.A., Babst, F., Groenendijk, P., Trouet, V., Abiyu, A., Acuña-Soto, R.,</w:t>
+      </w:r>
+      <w:r>
+        <w:t xml:space="preserve"> </w:t>
+      </w:r>
+      <w:r>
+        <w:rPr>
+          <w:iCs/>
+          <w:i/>
+        </w:rPr>
+        <w:t xml:space="preserve">et al.</w:t>
+      </w:r>
+      <w:r>
+        <w:t xml:space="preserve"> (2022).</w:t>
+      </w:r>
+      <w:r>
+        <w:t xml:space="preserve"> </w:t>
+      </w:r>
+      <w:hyperlink r:id="rId122">
+        <w:r>
+          <w:rPr>
+            <w:rStyle w:val="Hyperlink"/>
+          </w:rPr>
+          <w:t xml:space="preserve">Tropical tree growth driven by dry-season climate variability</w:t>
+        </w:r>
+      </w:hyperlink>
+      <w:r>
+        <w:t xml:space="preserve">.</w:t>
+      </w:r>
+      <w:r>
+        <w:t xml:space="preserve"> </w:t>
+      </w:r>
+      <w:r>
+        <w:rPr>
+          <w:iCs/>
+          <w:i/>
+        </w:rPr>
+        <w:t xml:space="preserve">Nature Geoscience</w:t>
+      </w:r>
+      <w:r>
+        <w:t xml:space="preserve">, 15, 269–276.</w:t>
+      </w:r>
+    </w:p>
+    <w:bookmarkEnd w:id="123"/>
+    <w:bookmarkStart w:id="125" w:name="ref-zuleta_droughtinduced_2017"/>
+    <w:p>
+      <w:pPr>
+        <w:pStyle w:val="Bibliography"/>
+      </w:pPr>
+      <w:r>
+        <w:t xml:space="preserve">Zuleta, D., Duque, A., Cardenas, D., Muller-Landau, H.C. &amp; Davies, S.J. (2017).</w:t>
+      </w:r>
+      <w:r>
+        <w:t xml:space="preserve"> </w:t>
+      </w:r>
+      <w:hyperlink r:id="rId124">
+        <w:r>
+          <w:rPr>
+            <w:rStyle w:val="Hyperlink"/>
+          </w:rPr>
+          <w:t xml:space="preserve">Drought-induced mortality patterns and rapid biomass recovery in a terra firme forest in the</w:t>
+        </w:r>
+        <w:r>
+          <w:rPr>
+            <w:rStyle w:val="Hyperlink"/>
           </w:rPr>
           <w:t xml:space="preserve"> </w:t>
         </w:r>
         <w:r>
           <w:rPr>
             <w:rStyle w:val="Hyperlink"/>
-            <w:iCs/>
-            <w:i/>
-          </w:rPr>
-          <w:t xml:space="preserve">Climate Change</w:t>
+          </w:rPr>
+          <w:t xml:space="preserve">Colombian Amazon</w:t>
         </w:r>
       </w:hyperlink>
       <w:r>
-        <w:t xml:space="preserve">. 1st edn. Cambridge University Press.</w:t>
-      </w:r>
-    </w:p>
-    <w:bookmarkEnd w:id="90"/>
-    <w:bookmarkStart w:id="92" w:name="ref-kunert_leaf_2021"/>
+        <w:t xml:space="preserve">.</w:t>
+      </w:r>
+      <w:r>
+        <w:t xml:space="preserve"> </w:t>
+      </w:r>
+      <w:r>
+        <w:rPr>
+          <w:iCs/>
+          <w:i/>
+        </w:rPr>
+        <w:t xml:space="preserve">Ecology</w:t>
+      </w:r>
+      <w:r>
+        <w:t xml:space="preserve">, 98, 2538–2546.</w:t>
+      </w:r>
+    </w:p>
+    <w:bookmarkEnd w:id="125"/>
+    <w:bookmarkStart w:id="127" w:name="ref-zweifel_are_2016"/>
     <w:p>
       <w:pPr>
         <w:pStyle w:val="Bibliography"/>
       </w:pPr>
       <w:r>
-        <w:t xml:space="preserve">Kunert, N., Zailaa, J., Herrmann, V., Muller-Landau, H.C., Wright, S.J., Pérez, R.,</w:t>
-      </w:r>
-      <w:r>
-        <w:t xml:space="preserve"> </w:t>
-      </w:r>
-      <w:r>
-        <w:rPr>
-          <w:iCs/>
-          <w:i/>
-        </w:rPr>
-        <w:t xml:space="preserve">et al.</w:t>
-      </w:r>
-      <w:r>
-        <w:t xml:space="preserve"> (2021).</w:t>
-      </w:r>
-      <w:r>
-        <w:t xml:space="preserve"> </w:t>
-      </w:r>
-      <w:hyperlink r:id="rId91">
-        <w:r>
-          <w:rPr>
-            <w:rStyle w:val="Hyperlink"/>
-          </w:rPr>
-          <w:t xml:space="preserve">Leaf turgor loss point shapes local and regional distributions of evergreen but not deciduous tropical trees</w:t>
+        <w:t xml:space="preserve">Zweifel, R., Haeni, M., Buchmann, N. &amp; Eugster, W. (2016).</w:t>
+      </w:r>
+      <w:r>
+        <w:t xml:space="preserve"> </w:t>
+      </w:r>
+      <w:hyperlink r:id="rId126">
+        <w:r>
+          <w:rPr>
+            <w:rStyle w:val="Hyperlink"/>
+          </w:rPr>
+          <w:t xml:space="preserve">Are trees able to grow in periods of stem shrinkage?</w:t>
         </w:r>
       </w:hyperlink>
       <w:r>
-        <w:t xml:space="preserve">.</w:t>
-      </w:r>
-      <w:r>
         <w:t xml:space="preserve"> </w:t>
       </w:r>
       <w:r>
@@ -9190,1155 +10146,12 @@
         <w:t xml:space="preserve">New Phytologist</w:t>
       </w:r>
       <w:r>
-        <w:t xml:space="preserve">, 230, 485–496.</w:t>
-      </w:r>
-    </w:p>
-    <w:bookmarkEnd w:id="92"/>
-    <w:bookmarkStart w:id="93" w:name="ref-lindsay_whitebox_2016a"/>
-    <w:p>
-      <w:pPr>
-        <w:pStyle w:val="Bibliography"/>
-      </w:pPr>
-      <w:r>
-        <w:t xml:space="preserve">Lindsay, J.B. (2016). Whitebox</w:t>
-      </w:r>
-      <w:r>
-        <w:t xml:space="preserve"> </w:t>
-      </w:r>
-      <w:r>
-        <w:t xml:space="preserve">GAT</w:t>
-      </w:r>
-      <w:r>
-        <w:t xml:space="preserve">:</w:t>
-      </w:r>
-      <w:r>
-        <w:t xml:space="preserve"> </w:t>
-      </w:r>
-      <w:r>
-        <w:t xml:space="preserve">A</w:t>
-      </w:r>
-      <w:r>
-        <w:t xml:space="preserve"> </w:t>
-      </w:r>
-      <w:r>
-        <w:t xml:space="preserve">case study in geomorphometric analysis.</w:t>
-      </w:r>
-      <w:r>
-        <w:t xml:space="preserve"> </w:t>
-      </w:r>
-      <w:r>
-        <w:rPr>
-          <w:iCs/>
-          <w:i/>
-        </w:rPr>
-        <w:t xml:space="preserve">Computers &amp; Geosciences</w:t>
-      </w:r>
-      <w:r>
-        <w:t xml:space="preserve">, 95, 75–84.</w:t>
-      </w:r>
-    </w:p>
-    <w:bookmarkEnd w:id="93"/>
-    <w:bookmarkStart w:id="95" w:name="ref-liu_drought_2022"/>
-    <w:p>
-      <w:pPr>
-        <w:pStyle w:val="Bibliography"/>
-      </w:pPr>
-      <w:r>
-        <w:t xml:space="preserve">Liu, D., Wang, T., Peñuelas, J. &amp; Piao, S. (2022).</w:t>
-      </w:r>
-      <w:r>
-        <w:t xml:space="preserve"> </w:t>
-      </w:r>
-      <w:hyperlink r:id="rId94">
-        <w:r>
-          <w:rPr>
-            <w:rStyle w:val="Hyperlink"/>
-          </w:rPr>
-          <w:t xml:space="preserve">Drought resistance enhanced by tree species diversity in global forests</w:t>
-        </w:r>
-      </w:hyperlink>
-      <w:r>
-        <w:t xml:space="preserve">.</w:t>
-      </w:r>
-      <w:r>
-        <w:t xml:space="preserve"> </w:t>
-      </w:r>
-      <w:r>
-        <w:rPr>
-          <w:iCs/>
-          <w:i/>
-        </w:rPr>
-        <w:t xml:space="preserve">Nature Geoscience</w:t>
-      </w:r>
-      <w:r>
-        <w:t xml:space="preserve">, 15, 800–804.</w:t>
-      </w:r>
-    </w:p>
-    <w:bookmarkEnd w:id="95"/>
-    <w:bookmarkStart w:id="97" w:name="ref-luo_tropical_2022"/>
-    <w:p>
-      <w:pPr>
-        <w:pStyle w:val="Bibliography"/>
-      </w:pPr>
-      <w:r>
-        <w:t xml:space="preserve">Luo, X. &amp; Keenan, T.F. (2022).</w:t>
-      </w:r>
-      <w:r>
-        <w:t xml:space="preserve"> </w:t>
-      </w:r>
-      <w:hyperlink r:id="rId96">
-        <w:r>
-          <w:rPr>
-            <w:rStyle w:val="Hyperlink"/>
-          </w:rPr>
-          <w:t xml:space="preserve">Tropical extreme droughts drive long-term increase in atmospheric</w:t>
-        </w:r>
-        <w:r>
-          <w:rPr>
-            <w:rStyle w:val="Hyperlink"/>
-          </w:rPr>
-          <w:t xml:space="preserve"> </w:t>
-        </w:r>
-        <w:r>
-          <w:rPr>
-            <w:rStyle w:val="Hyperlink"/>
-          </w:rPr>
-          <w:t xml:space="preserve">CO2</w:t>
-        </w:r>
-        <w:r>
-          <w:rPr>
-            <w:rStyle w:val="Hyperlink"/>
-          </w:rPr>
-          <w:t xml:space="preserve"> </w:t>
-        </w:r>
-        <w:r>
-          <w:rPr>
-            <w:rStyle w:val="Hyperlink"/>
-          </w:rPr>
-          <w:t xml:space="preserve">growth rate variability</w:t>
-        </w:r>
-      </w:hyperlink>
-      <w:r>
-        <w:t xml:space="preserve">.</w:t>
-      </w:r>
-      <w:r>
-        <w:t xml:space="preserve"> </w:t>
-      </w:r>
-      <w:r>
-        <w:rPr>
-          <w:iCs/>
-          <w:i/>
-        </w:rPr>
-        <w:t xml:space="preserve">Nature Communications</w:t>
-      </w:r>
-      <w:r>
-        <w:t xml:space="preserve">, 13, 1193.</w:t>
-      </w:r>
-    </w:p>
-    <w:bookmarkEnd w:id="97"/>
-    <w:bookmarkStart w:id="99" w:name="ref-mcgregor_tree_2021"/>
-    <w:p>
-      <w:pPr>
-        <w:pStyle w:val="Bibliography"/>
-      </w:pPr>
-      <w:r>
-        <w:t xml:space="preserve">McGregor, I.R., Helcoski, R., Kunert, N., Tepley, A.J., Gonzalez-Akre, E.B., Herrmann, V.,</w:t>
-      </w:r>
-      <w:r>
-        <w:t xml:space="preserve"> </w:t>
-      </w:r>
-      <w:r>
-        <w:rPr>
-          <w:iCs/>
-          <w:i/>
-        </w:rPr>
-        <w:t xml:space="preserve">et al.</w:t>
-      </w:r>
-      <w:r>
-        <w:t xml:space="preserve"> (2021).</w:t>
-      </w:r>
-      <w:r>
-        <w:t xml:space="preserve"> </w:t>
-      </w:r>
-      <w:hyperlink r:id="rId98">
-        <w:r>
-          <w:rPr>
-            <w:rStyle w:val="Hyperlink"/>
-          </w:rPr>
-          <w:t xml:space="preserve">Tree height and leaf drought tolerance traits shape growth responses across droughts in a temperate broadleaf forest</w:t>
-        </w:r>
-      </w:hyperlink>
-      <w:r>
-        <w:t xml:space="preserve">.</w:t>
-      </w:r>
-      <w:r>
-        <w:t xml:space="preserve"> </w:t>
-      </w:r>
-      <w:r>
-        <w:rPr>
-          <w:iCs/>
-          <w:i/>
-        </w:rPr>
-        <w:t xml:space="preserve">New Phytologist</w:t>
-      </w:r>
-      <w:r>
-        <w:t xml:space="preserve">, 231, 601–616.</w:t>
-      </w:r>
-    </w:p>
-    <w:bookmarkEnd w:id="99"/>
-    <w:bookmarkStart w:id="100" w:name="ref-muller-landau_metal_2008"/>
-    <w:p>
-      <w:pPr>
-        <w:pStyle w:val="Bibliography"/>
-      </w:pPr>
-      <w:r>
-        <w:t xml:space="preserve">Muller-Landau, H.C. (2008). Metal</w:t>
-      </w:r>
-      <w:r>
-        <w:t xml:space="preserve"> </w:t>
-      </w:r>
-      <w:r>
-        <w:t xml:space="preserve">Band Dendrometer Protocol</w:t>
-      </w:r>
-      <w:r>
-        <w:t xml:space="preserve">.</w:t>
-      </w:r>
-    </w:p>
-    <w:bookmarkEnd w:id="100"/>
-    <w:bookmarkStart w:id="102" w:name="ref-naumann_global_2018"/>
-    <w:p>
-      <w:pPr>
-        <w:pStyle w:val="Bibliography"/>
-      </w:pPr>
-      <w:r>
-        <w:t xml:space="preserve">Naumann, G., Alfieri, L., Wyser, K., Mentaschi, L., Betts, R.A., Carrao, H.,</w:t>
-      </w:r>
-      <w:r>
-        <w:t xml:space="preserve"> </w:t>
-      </w:r>
-      <w:r>
-        <w:rPr>
-          <w:iCs/>
-          <w:i/>
-        </w:rPr>
-        <w:t xml:space="preserve">et al.</w:t>
-      </w:r>
-      <w:r>
-        <w:t xml:space="preserve"> (2018).</w:t>
-      </w:r>
-      <w:r>
-        <w:t xml:space="preserve"> </w:t>
-      </w:r>
-      <w:hyperlink r:id="rId101">
-        <w:r>
-          <w:rPr>
-            <w:rStyle w:val="Hyperlink"/>
-          </w:rPr>
-          <w:t xml:space="preserve">Global</w:t>
-        </w:r>
-        <w:r>
-          <w:rPr>
-            <w:rStyle w:val="Hyperlink"/>
-          </w:rPr>
-          <w:t xml:space="preserve"> </w:t>
-        </w:r>
-        <w:r>
-          <w:rPr>
-            <w:rStyle w:val="Hyperlink"/>
-          </w:rPr>
-          <w:t xml:space="preserve">Changes</w:t>
-        </w:r>
-        <w:r>
-          <w:rPr>
-            <w:rStyle w:val="Hyperlink"/>
-          </w:rPr>
-          <w:t xml:space="preserve"> </w:t>
-        </w:r>
-        <w:r>
-          <w:rPr>
-            <w:rStyle w:val="Hyperlink"/>
-          </w:rPr>
-          <w:t xml:space="preserve">in</w:t>
-        </w:r>
-        <w:r>
-          <w:rPr>
-            <w:rStyle w:val="Hyperlink"/>
-          </w:rPr>
-          <w:t xml:space="preserve"> </w:t>
-        </w:r>
-        <w:r>
-          <w:rPr>
-            <w:rStyle w:val="Hyperlink"/>
-          </w:rPr>
-          <w:t xml:space="preserve">Drought Conditions Under Different Levels</w:t>
-        </w:r>
-        <w:r>
-          <w:rPr>
-            <w:rStyle w:val="Hyperlink"/>
-          </w:rPr>
-          <w:t xml:space="preserve"> </w:t>
-        </w:r>
-        <w:r>
-          <w:rPr>
-            <w:rStyle w:val="Hyperlink"/>
-          </w:rPr>
-          <w:t xml:space="preserve">of</w:t>
-        </w:r>
-        <w:r>
-          <w:rPr>
-            <w:rStyle w:val="Hyperlink"/>
-          </w:rPr>
-          <w:t xml:space="preserve"> </w:t>
-        </w:r>
-        <w:r>
-          <w:rPr>
-            <w:rStyle w:val="Hyperlink"/>
-          </w:rPr>
-          <w:t xml:space="preserve">Warming</w:t>
-        </w:r>
-      </w:hyperlink>
-      <w:r>
-        <w:t xml:space="preserve">.</w:t>
-      </w:r>
-      <w:r>
-        <w:t xml:space="preserve"> </w:t>
-      </w:r>
-      <w:r>
-        <w:rPr>
-          <w:iCs/>
-          <w:i/>
-        </w:rPr>
-        <w:t xml:space="preserve">Geophysical Research Letters</w:t>
-      </w:r>
-      <w:r>
-        <w:t xml:space="preserve">, 45, 3285–3296.</w:t>
-      </w:r>
-    </w:p>
-    <w:bookmarkEnd w:id="102"/>
-    <w:bookmarkStart w:id="104" w:name="ref-oliveira_linking_2021"/>
-    <w:p>
-      <w:pPr>
-        <w:pStyle w:val="Bibliography"/>
-      </w:pPr>
-      <w:r>
-        <w:t xml:space="preserve">Oliveira, R.S., Eller, C.B., Barros, F. de V., Hirota, M., Brum, M. &amp; Bittencourt, P. (2021).</w:t>
-      </w:r>
-      <w:r>
-        <w:t xml:space="preserve"> </w:t>
-      </w:r>
-      <w:hyperlink r:id="rId103">
-        <w:r>
-          <w:rPr>
-            <w:rStyle w:val="Hyperlink"/>
-          </w:rPr>
-          <w:t xml:space="preserve">Linking plant hydraulics and the fast–slow continuum to understand resilience to drought in tropical ecosystems</w:t>
-        </w:r>
-      </w:hyperlink>
-      <w:r>
-        <w:t xml:space="preserve">.</w:t>
-      </w:r>
-      <w:r>
-        <w:t xml:space="preserve"> </w:t>
-      </w:r>
-      <w:r>
-        <w:rPr>
-          <w:iCs/>
-          <w:i/>
-        </w:rPr>
-        <w:t xml:space="preserve">New Phytologist</w:t>
-      </w:r>
-      <w:r>
-        <w:t xml:space="preserve">, 230, 904–923.</w:t>
-      </w:r>
-    </w:p>
-    <w:bookmarkEnd w:id="104"/>
-    <w:bookmarkStart w:id="105" w:name="ref-rcoreteam_language_2024"/>
-    <w:p>
-      <w:pPr>
-        <w:pStyle w:val="Bibliography"/>
-      </w:pPr>
-      <w:r>
-        <w:t xml:space="preserve">R Core Team. (2024).</w:t>
-      </w:r>
-      <w:r>
-        <w:t xml:space="preserve"> </w:t>
-      </w:r>
-      <w:r>
-        <w:rPr>
-          <w:iCs/>
-          <w:i/>
-        </w:rPr>
-        <w:t xml:space="preserve">R: A language and environment for statistical computing</w:t>
-      </w:r>
-      <w:r>
-        <w:t xml:space="preserve">. Manual. R Foundation for Statistical Computing, Vienna, Austria.</w:t>
-      </w:r>
-    </w:p>
-    <w:bookmarkEnd w:id="105"/>
-    <w:bookmarkStart w:id="107" w:name="ref-slette_how_2019"/>
-    <w:p>
-      <w:pPr>
-        <w:pStyle w:val="Bibliography"/>
-      </w:pPr>
-      <w:r>
-        <w:t xml:space="preserve">Slette, I.J., Post, A.K., Awad, M., Even, T., Punzalan, A., Williams, S.,</w:t>
-      </w:r>
-      <w:r>
-        <w:t xml:space="preserve"> </w:t>
-      </w:r>
-      <w:r>
-        <w:rPr>
-          <w:iCs/>
-          <w:i/>
-        </w:rPr>
-        <w:t xml:space="preserve">et al.</w:t>
-      </w:r>
-      <w:r>
-        <w:t xml:space="preserve"> (2019).</w:t>
-      </w:r>
-      <w:r>
-        <w:t xml:space="preserve"> </w:t>
-      </w:r>
-      <w:hyperlink r:id="rId106">
-        <w:r>
-          <w:rPr>
-            <w:rStyle w:val="Hyperlink"/>
-          </w:rPr>
-          <w:t xml:space="preserve">How ecologists define drought, and why we should do better</w:t>
-        </w:r>
-      </w:hyperlink>
-      <w:r>
-        <w:t xml:space="preserve">.</w:t>
-      </w:r>
-      <w:r>
-        <w:t xml:space="preserve"> </w:t>
-      </w:r>
-      <w:r>
-        <w:rPr>
-          <w:iCs/>
-          <w:i/>
-        </w:rPr>
-        <w:t xml:space="preserve">Global Change Biology</w:t>
-      </w:r>
-      <w:r>
-        <w:t xml:space="preserve">, 25, 3193–3200.</w:t>
-      </w:r>
-    </w:p>
-    <w:bookmarkEnd w:id="107"/>
-    <w:bookmarkStart w:id="109" w:name="ref-trugman_why_2021"/>
-    <w:p>
-      <w:pPr>
-        <w:pStyle w:val="Bibliography"/>
-      </w:pPr>
-      <w:r>
-        <w:t xml:space="preserve">Trugman, A.T., Anderegg, L.D.L., Anderegg, W.R.L., Das, A.J. &amp; Stephenson, N.L. (2021).</w:t>
-      </w:r>
-      <w:r>
-        <w:t xml:space="preserve"> </w:t>
-      </w:r>
-      <w:hyperlink r:id="rId108">
-        <w:r>
-          <w:rPr>
-            <w:rStyle w:val="Hyperlink"/>
-          </w:rPr>
-          <w:t xml:space="preserve">Why is</w:t>
-        </w:r>
-        <w:r>
-          <w:rPr>
-            <w:rStyle w:val="Hyperlink"/>
-          </w:rPr>
-          <w:t xml:space="preserve"> </w:t>
-        </w:r>
-        <w:r>
-          <w:rPr>
-            <w:rStyle w:val="Hyperlink"/>
-          </w:rPr>
-          <w:t xml:space="preserve">Tree Drought Mortality</w:t>
-        </w:r>
-        <w:r>
-          <w:rPr>
-            <w:rStyle w:val="Hyperlink"/>
-          </w:rPr>
-          <w:t xml:space="preserve"> </w:t>
-        </w:r>
-        <w:r>
-          <w:rPr>
-            <w:rStyle w:val="Hyperlink"/>
-          </w:rPr>
-          <w:t xml:space="preserve">so</w:t>
-        </w:r>
-        <w:r>
-          <w:rPr>
-            <w:rStyle w:val="Hyperlink"/>
-          </w:rPr>
-          <w:t xml:space="preserve"> </w:t>
-        </w:r>
-        <w:r>
-          <w:rPr>
-            <w:rStyle w:val="Hyperlink"/>
-          </w:rPr>
-          <w:t xml:space="preserve">Hard</w:t>
-        </w:r>
-        <w:r>
-          <w:rPr>
-            <w:rStyle w:val="Hyperlink"/>
-          </w:rPr>
-          <w:t xml:space="preserve"> </w:t>
-        </w:r>
-        <w:r>
-          <w:rPr>
-            <w:rStyle w:val="Hyperlink"/>
-          </w:rPr>
-          <w:t xml:space="preserve">to</w:t>
-        </w:r>
-        <w:r>
-          <w:rPr>
-            <w:rStyle w:val="Hyperlink"/>
-          </w:rPr>
-          <w:t xml:space="preserve"> </w:t>
-        </w:r>
-        <w:r>
-          <w:rPr>
-            <w:rStyle w:val="Hyperlink"/>
-          </w:rPr>
-          <w:t xml:space="preserve">Predict</w:t>
-        </w:r>
-        <w:r>
-          <w:rPr>
-            <w:rStyle w:val="Hyperlink"/>
-          </w:rPr>
-          <w:t xml:space="preserve">?</w:t>
-        </w:r>
-      </w:hyperlink>
-      <w:r>
-        <w:t xml:space="preserve"> </w:t>
-      </w:r>
-      <w:r>
-        <w:rPr>
-          <w:iCs/>
-          <w:i/>
-        </w:rPr>
-        <w:t xml:space="preserve">Trends in Ecology &amp; Evolution</w:t>
-      </w:r>
-      <w:r>
-        <w:t xml:space="preserve">, 36, 520–532.</w:t>
-      </w:r>
-    </w:p>
-    <w:bookmarkEnd w:id="109"/>
-    <w:bookmarkStart w:id="111" w:name="ref-vasey_intraspecific_2022"/>
-    <w:p>
-      <w:pPr>
-        <w:pStyle w:val="Bibliography"/>
-      </w:pPr>
-      <w:r>
-        <w:t xml:space="preserve">Vasey, G.L., Weisberg, P.J. &amp; Urza, A.K. (2022).</w:t>
-      </w:r>
-      <w:r>
-        <w:t xml:space="preserve"> </w:t>
-      </w:r>
-      <w:hyperlink r:id="rId110">
-        <w:r>
-          <w:rPr>
-            <w:rStyle w:val="Hyperlink"/>
-          </w:rPr>
-          <w:t xml:space="preserve">Intraspecific trait variation in a dryland tree species corresponds to regional climate gradients</w:t>
-        </w:r>
-      </w:hyperlink>
-      <w:r>
-        <w:t xml:space="preserve">.</w:t>
-      </w:r>
-      <w:r>
-        <w:t xml:space="preserve"> </w:t>
-      </w:r>
-      <w:r>
-        <w:rPr>
-          <w:iCs/>
-          <w:i/>
-        </w:rPr>
-        <w:t xml:space="preserve">Journal of Biogeography</w:t>
-      </w:r>
-      <w:r>
-        <w:t xml:space="preserve">, 49, 2309–2320.</w:t>
-      </w:r>
-    </w:p>
-    <w:bookmarkEnd w:id="111"/>
-    <w:bookmarkStart w:id="112" w:name="ref-vehtari_ranknormalization_2021"/>
-    <w:p>
-      <w:pPr>
-        <w:pStyle w:val="Bibliography"/>
-      </w:pPr>
-      <w:r>
-        <w:t xml:space="preserve">Vehtari, A., Gelman, A., Simpson, D., Carpenter, B. &amp; Bürkner, P.-C. (2021). Rank-normalization, folding, and localization:</w:t>
-      </w:r>
-      <w:r>
-        <w:t xml:space="preserve"> </w:t>
-      </w:r>
-      <w:r>
-        <w:t xml:space="preserve">An</w:t>
-      </w:r>
-      <w:r>
-        <w:t xml:space="preserve"> </w:t>
-      </w:r>
-      <w:r>
-        <w:t xml:space="preserve">improved</w:t>
-      </w:r>
-      <w:r>
-        <w:t xml:space="preserve"> </w:t>
-      </w:r>
-      <w:r>
-        <w:t xml:space="preserve">Rhat</w:t>
-      </w:r>
-      <w:r>
-        <w:t xml:space="preserve"> </w:t>
-      </w:r>
-      <w:r>
-        <w:t xml:space="preserve">for assessing convergence of</w:t>
-      </w:r>
-      <w:r>
-        <w:t xml:space="preserve"> </w:t>
-      </w:r>
-      <w:r>
-        <w:t xml:space="preserve">MCMC</w:t>
-      </w:r>
-      <w:r>
-        <w:t xml:space="preserve"> </w:t>
-      </w:r>
-      <w:r>
-        <w:t xml:space="preserve">(with discussion).</w:t>
-      </w:r>
-      <w:r>
-        <w:t xml:space="preserve"> </w:t>
-      </w:r>
-      <w:r>
-        <w:rPr>
-          <w:iCs/>
-          <w:i/>
-        </w:rPr>
-        <w:t xml:space="preserve">Bayesian Analysis</w:t>
-      </w:r>
-      <w:r>
-        <w:t xml:space="preserve">.</w:t>
-      </w:r>
-    </w:p>
-    <w:bookmarkEnd w:id="112"/>
-    <w:bookmarkStart w:id="114" w:name="ref-vicente-serrano_multiscalar_2010"/>
-    <w:p>
-      <w:pPr>
-        <w:pStyle w:val="Bibliography"/>
-      </w:pPr>
-      <w:r>
-        <w:t xml:space="preserve">Vicente-Serrano, S.M., Beguería, S. &amp; López-Moreno, J.I. (2010).</w:t>
-      </w:r>
-      <w:r>
-        <w:t xml:space="preserve"> </w:t>
-      </w:r>
-      <w:hyperlink r:id="rId113">
-        <w:r>
-          <w:rPr>
-            <w:rStyle w:val="Hyperlink"/>
-          </w:rPr>
-          <w:t xml:space="preserve">A</w:t>
-        </w:r>
-        <w:r>
-          <w:rPr>
-            <w:rStyle w:val="Hyperlink"/>
-          </w:rPr>
-          <w:t xml:space="preserve"> </w:t>
-        </w:r>
-        <w:r>
-          <w:rPr>
-            <w:rStyle w:val="Hyperlink"/>
-          </w:rPr>
-          <w:t xml:space="preserve">Multiscalar Drought Index Sensitive</w:t>
-        </w:r>
-        <w:r>
-          <w:rPr>
-            <w:rStyle w:val="Hyperlink"/>
-          </w:rPr>
-          <w:t xml:space="preserve"> </w:t>
-        </w:r>
-        <w:r>
-          <w:rPr>
-            <w:rStyle w:val="Hyperlink"/>
-          </w:rPr>
-          <w:t xml:space="preserve">to</w:t>
-        </w:r>
-        <w:r>
-          <w:rPr>
-            <w:rStyle w:val="Hyperlink"/>
-          </w:rPr>
-          <w:t xml:space="preserve"> </w:t>
-        </w:r>
-        <w:r>
-          <w:rPr>
-            <w:rStyle w:val="Hyperlink"/>
-          </w:rPr>
-          <w:t xml:space="preserve">Global Warming</w:t>
-        </w:r>
-        <w:r>
-          <w:rPr>
-            <w:rStyle w:val="Hyperlink"/>
-          </w:rPr>
-          <w:t xml:space="preserve">:</w:t>
-        </w:r>
-        <w:r>
-          <w:rPr>
-            <w:rStyle w:val="Hyperlink"/>
-          </w:rPr>
-          <w:t xml:space="preserve"> </w:t>
-        </w:r>
-        <w:r>
-          <w:rPr>
-            <w:rStyle w:val="Hyperlink"/>
-          </w:rPr>
-          <w:t xml:space="preserve">The Standardized Precipitation Evapotranspiration Index</w:t>
-        </w:r>
-      </w:hyperlink>
-      <w:r>
-        <w:t xml:space="preserve">.</w:t>
-      </w:r>
-      <w:r>
-        <w:t xml:space="preserve"> </w:t>
-      </w:r>
-      <w:r>
-        <w:rPr>
-          <w:iCs/>
-          <w:i/>
-        </w:rPr>
-        <w:t xml:space="preserve">Journal of Climate</w:t>
-      </w:r>
-      <w:r>
-        <w:t xml:space="preserve">, 23, 1696–1718.</w:t>
-      </w:r>
-    </w:p>
-    <w:bookmarkEnd w:id="114"/>
-    <w:bookmarkStart w:id="116" w:name="ref-vico_how_2017a"/>
-    <w:p>
-      <w:pPr>
-        <w:pStyle w:val="Bibliography"/>
-      </w:pPr>
-      <w:r>
-        <w:t xml:space="preserve">Vico, G., Dralle, D., Feng, X., Thompson, S. &amp; Manzoni, S. (2017).</w:t>
-      </w:r>
-      <w:r>
-        <w:t xml:space="preserve"> </w:t>
-      </w:r>
-      <w:hyperlink r:id="rId115">
-        <w:r>
-          <w:rPr>
-            <w:rStyle w:val="Hyperlink"/>
-          </w:rPr>
-          <w:t xml:space="preserve">How competitive is drought deciduousness in tropical forests?</w:t>
-        </w:r>
-        <w:r>
-          <w:rPr>
-            <w:rStyle w:val="Hyperlink"/>
-          </w:rPr>
-          <w:t xml:space="preserve"> </w:t>
-        </w:r>
-        <w:r>
-          <w:rPr>
-            <w:rStyle w:val="Hyperlink"/>
-          </w:rPr>
-          <w:t xml:space="preserve">A</w:t>
-        </w:r>
-        <w:r>
-          <w:rPr>
-            <w:rStyle w:val="Hyperlink"/>
-          </w:rPr>
-          <w:t xml:space="preserve"> </w:t>
-        </w:r>
-        <w:r>
-          <w:rPr>
-            <w:rStyle w:val="Hyperlink"/>
-          </w:rPr>
-          <w:t xml:space="preserve">combined eco-hydrological and eco-evolutionary approach</w:t>
-        </w:r>
-      </w:hyperlink>
-      <w:r>
-        <w:t xml:space="preserve">.</w:t>
-      </w:r>
-      <w:r>
-        <w:t xml:space="preserve"> </w:t>
-      </w:r>
-      <w:r>
-        <w:rPr>
-          <w:iCs/>
-          <w:i/>
-        </w:rPr>
-        <w:t xml:space="preserve">Environmental Research Letters</w:t>
-      </w:r>
-      <w:r>
-        <w:t xml:space="preserve">, 12, 065006.</w:t>
-      </w:r>
-    </w:p>
-    <w:bookmarkEnd w:id="116"/>
-    <w:bookmarkStart w:id="118" w:name="ref-vinod_thermal_2023"/>
-    <w:p>
-      <w:pPr>
-        <w:pStyle w:val="Bibliography"/>
-      </w:pPr>
-      <w:r>
-        <w:t xml:space="preserve">Vinod, N., Slot, M., McGregor, I.R., Ordway, E.M., Smith, M.N., Taylor, T.C.,</w:t>
-      </w:r>
-      <w:r>
-        <w:t xml:space="preserve"> </w:t>
-      </w:r>
-      <w:r>
-        <w:rPr>
-          <w:iCs/>
-          <w:i/>
-        </w:rPr>
-        <w:t xml:space="preserve">et al.</w:t>
-      </w:r>
-      <w:r>
-        <w:t xml:space="preserve"> (2023).</w:t>
-      </w:r>
-      <w:r>
-        <w:t xml:space="preserve"> </w:t>
-      </w:r>
-      <w:hyperlink r:id="rId117">
-        <w:r>
-          <w:rPr>
-            <w:rStyle w:val="Hyperlink"/>
-          </w:rPr>
-          <w:t xml:space="preserve">Thermal sensitivity across forest vertical profiles: Patterns, mechanisms, and ecological implications</w:t>
-        </w:r>
-      </w:hyperlink>
-      <w:r>
-        <w:t xml:space="preserve">.</w:t>
-      </w:r>
-      <w:r>
-        <w:t xml:space="preserve"> </w:t>
-      </w:r>
-      <w:r>
-        <w:rPr>
-          <w:iCs/>
-          <w:i/>
-        </w:rPr>
-        <w:t xml:space="preserve">New Phytologist</w:t>
-      </w:r>
-      <w:r>
-        <w:t xml:space="preserve">, 237, 22–47.</w:t>
-      </w:r>
-    </w:p>
-    <w:bookmarkEnd w:id="118"/>
-    <w:bookmarkStart w:id="120" w:name="ref-vlam_temperature_2014"/>
-    <w:p>
-      <w:pPr>
-        <w:pStyle w:val="Bibliography"/>
-      </w:pPr>
-      <w:r>
-        <w:t xml:space="preserve">Vlam, M., Baker, P.J., Bunyavejchewin, S. &amp; Zuidema, P.A. (2014).</w:t>
-      </w:r>
-      <w:r>
-        <w:t xml:space="preserve"> </w:t>
-      </w:r>
-      <w:hyperlink r:id="rId119">
-        <w:r>
-          <w:rPr>
-            <w:rStyle w:val="Hyperlink"/>
-          </w:rPr>
-          <w:t xml:space="preserve">Temperature and rainfall strongly drive temporal growth variation in</w:t>
-        </w:r>
-        <w:r>
-          <w:rPr>
-            <w:rStyle w:val="Hyperlink"/>
-          </w:rPr>
-          <w:t xml:space="preserve"> </w:t>
-        </w:r>
-        <w:r>
-          <w:rPr>
-            <w:rStyle w:val="Hyperlink"/>
-          </w:rPr>
-          <w:t xml:space="preserve">Asian</w:t>
-        </w:r>
-        <w:r>
-          <w:rPr>
-            <w:rStyle w:val="Hyperlink"/>
-          </w:rPr>
-          <w:t xml:space="preserve"> </w:t>
-        </w:r>
-        <w:r>
-          <w:rPr>
-            <w:rStyle w:val="Hyperlink"/>
-          </w:rPr>
-          <w:t xml:space="preserve">tropical forest trees</w:t>
-        </w:r>
-      </w:hyperlink>
-      <w:r>
-        <w:t xml:space="preserve">.</w:t>
-      </w:r>
-      <w:r>
-        <w:t xml:space="preserve"> </w:t>
-      </w:r>
-      <w:r>
-        <w:rPr>
-          <w:iCs/>
-          <w:i/>
-        </w:rPr>
-        <w:t xml:space="preserve">Oecologia</w:t>
-      </w:r>
-      <w:r>
-        <w:t xml:space="preserve">, 174, 1449–1461.</w:t>
-      </w:r>
-    </w:p>
-    <w:bookmarkEnd w:id="120"/>
-    <w:bookmarkStart w:id="122" w:name="ref-williams_deciduousness_2008"/>
-    <w:p>
-      <w:pPr>
-        <w:pStyle w:val="Bibliography"/>
-      </w:pPr>
-      <w:r>
-        <w:t xml:space="preserve">Williams, L.J., Bunyavejchewin, S. &amp; Baker, P.J. (2008).</w:t>
-      </w:r>
-      <w:r>
-        <w:t xml:space="preserve"> </w:t>
-      </w:r>
-      <w:hyperlink r:id="rId121">
-        <w:r>
-          <w:rPr>
-            <w:rStyle w:val="Hyperlink"/>
-          </w:rPr>
-          <w:t xml:space="preserve">Deciduousness in a seasonal tropical forest in western</w:t>
-        </w:r>
-        <w:r>
-          <w:rPr>
-            <w:rStyle w:val="Hyperlink"/>
-          </w:rPr>
-          <w:t xml:space="preserve"> </w:t>
-        </w:r>
-        <w:r>
-          <w:rPr>
-            <w:rStyle w:val="Hyperlink"/>
-          </w:rPr>
-          <w:t xml:space="preserve">Thailand</w:t>
-        </w:r>
-        <w:r>
-          <w:rPr>
-            <w:rStyle w:val="Hyperlink"/>
-          </w:rPr>
-          <w:t xml:space="preserve">: Interannual and intraspecific variation in timing, duration and environmental cues</w:t>
-        </w:r>
-      </w:hyperlink>
-      <w:r>
-        <w:t xml:space="preserve">.</w:t>
-      </w:r>
-      <w:r>
-        <w:t xml:space="preserve"> </w:t>
-      </w:r>
-      <w:r>
-        <w:rPr>
-          <w:iCs/>
-          <w:i/>
-        </w:rPr>
-        <w:t xml:space="preserve">Oecologia</w:t>
-      </w:r>
-      <w:r>
-        <w:t xml:space="preserve">, 155, 571–582.</w:t>
-      </w:r>
-    </w:p>
-    <w:bookmarkEnd w:id="122"/>
-    <w:bookmarkStart w:id="123" w:name="ref-wu_whitebox_2022"/>
-    <w:p>
-      <w:pPr>
-        <w:pStyle w:val="Bibliography"/>
-      </w:pPr>
-      <w:r>
-        <w:t xml:space="preserve">Wu, Q. &amp; Brown, A. (2022).</w:t>
-      </w:r>
-      <w:r>
-        <w:t xml:space="preserve"> </w:t>
-      </w:r>
-      <w:r>
-        <w:rPr>
-          <w:iCs/>
-          <w:i/>
-        </w:rPr>
-        <w:t xml:space="preserve">’Whitebox’: ’</w:t>
-      </w:r>
-      <w:r>
-        <w:rPr>
-          <w:iCs/>
-          <w:i/>
-        </w:rPr>
-        <w:t xml:space="preserve">WhiteboxTools</w:t>
-      </w:r>
-      <w:r>
-        <w:rPr>
-          <w:iCs/>
-          <w:i/>
-        </w:rPr>
-        <w:t xml:space="preserve">’</w:t>
-      </w:r>
-      <w:r>
-        <w:rPr>
-          <w:iCs/>
-          <w:i/>
-        </w:rPr>
-        <w:t xml:space="preserve"> </w:t>
-      </w:r>
-      <w:r>
-        <w:rPr>
-          <w:iCs/>
-          <w:i/>
-        </w:rPr>
-        <w:t xml:space="preserve">R</w:t>
-      </w:r>
-      <w:r>
-        <w:rPr>
-          <w:iCs/>
-          <w:i/>
-        </w:rPr>
-        <w:t xml:space="preserve"> </w:t>
-      </w:r>
-      <w:r>
-        <w:rPr>
-          <w:iCs/>
-          <w:i/>
-        </w:rPr>
-        <w:t xml:space="preserve">frontend</w:t>
-      </w:r>
-      <w:r>
-        <w:t xml:space="preserve">. Manual.</w:t>
-      </w:r>
-    </w:p>
-    <w:bookmarkEnd w:id="123"/>
-    <w:bookmarkStart w:id="125" w:name="ref-zuidema_tropical_2022"/>
-    <w:p>
-      <w:pPr>
-        <w:pStyle w:val="Bibliography"/>
-      </w:pPr>
-      <w:r>
-        <w:t xml:space="preserve">Zuidema, P.A., Babst, F., Groenendijk, P., Trouet, V., Abiyu, A., Acuña-Soto, R.,</w:t>
-      </w:r>
-      <w:r>
-        <w:t xml:space="preserve"> </w:t>
-      </w:r>
-      <w:r>
-        <w:rPr>
-          <w:iCs/>
-          <w:i/>
-        </w:rPr>
-        <w:t xml:space="preserve">et al.</w:t>
-      </w:r>
-      <w:r>
-        <w:t xml:space="preserve"> (2022).</w:t>
-      </w:r>
-      <w:r>
-        <w:t xml:space="preserve"> </w:t>
-      </w:r>
-      <w:hyperlink r:id="rId124">
-        <w:r>
-          <w:rPr>
-            <w:rStyle w:val="Hyperlink"/>
-          </w:rPr>
-          <w:t xml:space="preserve">Tropical tree growth driven by dry-season climate variability</w:t>
-        </w:r>
-      </w:hyperlink>
-      <w:r>
-        <w:t xml:space="preserve">.</w:t>
-      </w:r>
-      <w:r>
-        <w:t xml:space="preserve"> </w:t>
-      </w:r>
-      <w:r>
-        <w:rPr>
-          <w:iCs/>
-          <w:i/>
-        </w:rPr>
-        <w:t xml:space="preserve">Nature Geoscience</w:t>
-      </w:r>
-      <w:r>
-        <w:t xml:space="preserve">, 15, 269–276.</w:t>
-      </w:r>
-    </w:p>
-    <w:bookmarkEnd w:id="125"/>
-    <w:bookmarkStart w:id="127" w:name="ref-zuleta_droughtinduced_2017"/>
-    <w:p>
-      <w:pPr>
-        <w:pStyle w:val="Bibliography"/>
-      </w:pPr>
-      <w:r>
-        <w:t xml:space="preserve">Zuleta, D., Duque, A., Cardenas, D., Muller-Landau, H.C. &amp; Davies, S.J. (2017).</w:t>
-      </w:r>
-      <w:r>
-        <w:t xml:space="preserve"> </w:t>
-      </w:r>
-      <w:hyperlink r:id="rId126">
-        <w:r>
-          <w:rPr>
-            <w:rStyle w:val="Hyperlink"/>
-          </w:rPr>
-          <w:t xml:space="preserve">Drought-induced mortality patterns and rapid biomass recovery in a terra firme forest in the</w:t>
-        </w:r>
-        <w:r>
-          <w:rPr>
-            <w:rStyle w:val="Hyperlink"/>
-          </w:rPr>
-          <w:t xml:space="preserve"> </w:t>
-        </w:r>
-        <w:r>
-          <w:rPr>
-            <w:rStyle w:val="Hyperlink"/>
-          </w:rPr>
-          <w:t xml:space="preserve">Colombian Amazon</w:t>
-        </w:r>
-      </w:hyperlink>
-      <w:r>
-        <w:t xml:space="preserve">.</w:t>
-      </w:r>
-      <w:r>
-        <w:t xml:space="preserve"> </w:t>
-      </w:r>
-      <w:r>
-        <w:rPr>
-          <w:iCs/>
-          <w:i/>
-        </w:rPr>
-        <w:t xml:space="preserve">Ecology</w:t>
-      </w:r>
-      <w:r>
-        <w:t xml:space="preserve">, 98, 2538–2546.</w:t>
+        <w:t xml:space="preserve">, 211, 839–849.</w:t>
       </w:r>
     </w:p>
     <w:bookmarkEnd w:id="127"/>
-    <w:bookmarkStart w:id="129" w:name="ref-zweifel_are_2016"/>
-    <w:p>
-      <w:pPr>
-        <w:pStyle w:val="Bibliography"/>
-      </w:pPr>
-      <w:r>
-        <w:t xml:space="preserve">Zweifel, R., Haeni, M., Buchmann, N. &amp; Eugster, W. (2016).</w:t>
-      </w:r>
-      <w:r>
-        <w:t xml:space="preserve"> </w:t>
-      </w:r>
-      <w:hyperlink r:id="rId128">
-        <w:r>
-          <w:rPr>
-            <w:rStyle w:val="Hyperlink"/>
-          </w:rPr>
-          <w:t xml:space="preserve">Are trees able to grow in periods of stem shrinkage?</w:t>
-        </w:r>
-      </w:hyperlink>
-      <w:r>
-        <w:t xml:space="preserve"> </w:t>
-      </w:r>
-      <w:r>
-        <w:rPr>
-          <w:iCs/>
-          <w:i/>
-        </w:rPr>
-        <w:t xml:space="preserve">New Phytologist</w:t>
-      </w:r>
-      <w:r>
-        <w:t xml:space="preserve">, 211, 839–849.</w:t>
-      </w:r>
-    </w:p>
+    <w:bookmarkEnd w:id="128"/>
     <w:bookmarkEnd w:id="129"/>
-    <w:bookmarkEnd w:id="130"/>
-    <w:bookmarkEnd w:id="131"/>
     <w:sectPr>
       <w:footerReference r:id="rId10" w:type="even"/>
       <w:footerReference r:id="rId9" w:type="default"/>

</xml_diff>

<commit_message>
latest knit with IPCC
</commit_message>
<xml_diff>
--- a/doc/manuscript_hkk_drought_sensitivity.docx
+++ b/doc/manuscript_hkk_drought_sensitivity.docx
@@ -506,7 +506,7 @@
       </w:r>
     </w:p>
     <w:bookmarkEnd w:id="25"/>
-    <w:bookmarkStart w:id="27" w:name="introduction"/>
+    <w:bookmarkStart w:id="28" w:name="introduction"/>
     <w:p>
       <w:pPr>
         <w:pStyle w:val="Heading1"/>
@@ -526,249 +526,261 @@
         <w:t xml:space="preserve"> </w:t>
       </w:r>
       <w:r>
-        <w:t xml:space="preserve">(</w:t>
+        <w:t xml:space="preserve">(IPCC 2023)</w:t>
+      </w:r>
+      <w:r>
+        <w:t xml:space="preserve">.</w:t>
+      </w:r>
+      <w:r>
+        <w:t xml:space="preserve"> </w:t>
+      </w:r>
+      <w:r>
+        <w:t xml:space="preserve">Understanding these impacts is an important research priority, particularly for tropical forests, whose critical C sink is threatened by drought</w:t>
+      </w:r>
+      <w:r>
+        <w:t xml:space="preserve"> </w:t>
+      </w:r>
+      <w:r>
+        <w:t xml:space="preserve">(Brando</w:t>
+      </w:r>
+      <w:r>
+        <w:t xml:space="preserve"> </w:t>
+      </w:r>
+      <w:r>
+        <w:rPr>
+          <w:iCs/>
+          <w:i/>
+        </w:rPr>
+        <w:t xml:space="preserve">et al.</w:t>
+      </w:r>
+      <w:r>
+        <w:t xml:space="preserve"> </w:t>
+      </w:r>
+      <w:r>
+        <w:t xml:space="preserve">2019)</w:t>
+      </w:r>
+      <w:r>
+        <w:t xml:space="preserve"> </w:t>
+      </w:r>
+      <w:r>
+        <w:t xml:space="preserve">but for which long-term records of annual woody tree growth are rare</w:t>
+      </w:r>
+      <w:r>
+        <w:t xml:space="preserve"> </w:t>
+      </w:r>
+      <w:r>
+        <w:t xml:space="preserve">(Zuidema</w:t>
+      </w:r>
+      <w:r>
+        <w:t xml:space="preserve"> </w:t>
+      </w:r>
+      <w:r>
+        <w:rPr>
+          <w:iCs/>
+          <w:i/>
+        </w:rPr>
+        <w:t xml:space="preserve">et al.</w:t>
+      </w:r>
+      <w:r>
+        <w:t xml:space="preserve"> </w:t>
+      </w:r>
+      <w:r>
+        <w:t xml:space="preserve">2022)</w:t>
+      </w:r>
+      <w:r>
+        <w:t xml:space="preserve">.</w:t>
+      </w:r>
+      <w:r>
+        <w:t xml:space="preserve"> </w:t>
+      </w:r>
+      <w:r>
+        <w:t xml:space="preserve">For forests worldwide, separate studies have shown that drought characteristics, species traits, and microenvironment all affect tree growth responses</w:t>
+      </w:r>
+      <w:r>
+        <w:t xml:space="preserve"> </w:t>
+      </w:r>
+      <w:r>
+        <w:t xml:space="preserve">(e.g., Bennett</w:t>
+      </w:r>
+      <w:r>
+        <w:t xml:space="preserve"> </w:t>
+      </w:r>
+      <w:r>
+        <w:rPr>
+          <w:iCs/>
+          <w:i/>
+        </w:rPr>
+        <w:t xml:space="preserve">et al.</w:t>
+      </w:r>
+      <w:r>
+        <w:t xml:space="preserve"> </w:t>
+      </w:r>
+      <w:r>
+        <w:t xml:space="preserve">2015; McGregor</w:t>
+      </w:r>
+      <w:r>
+        <w:t xml:space="preserve"> </w:t>
+      </w:r>
+      <w:r>
+        <w:rPr>
+          <w:iCs/>
+          <w:i/>
+        </w:rPr>
+        <w:t xml:space="preserve">et al.</w:t>
+      </w:r>
+      <w:r>
+        <w:t xml:space="preserve"> </w:t>
+      </w:r>
+      <w:r>
+        <w:t xml:space="preserve">2021)</w:t>
+      </w:r>
+      <w:r>
+        <w:t xml:space="preserve">, but we know little about their combined effects or potential interactions, which could fundamentally alter our understanding of forest responses to drought.</w:t>
+      </w:r>
+      <w:r>
+        <w:t xml:space="preserve"> </w:t>
+      </w:r>
+      <w:r>
+        <w:t xml:space="preserve">Specifically, if drought tolerance is influenced independently by drought characteristics, species traits, and microenvironment, tree drought responses may be conserved, and therefore linearly predictable; i.e., a species with low sensitivity to past droughts would have low sensitivity in any microhabitat and through any drought.</w:t>
+      </w:r>
+      <w:r>
+        <w:t xml:space="preserve"> </w:t>
+      </w:r>
+      <w:r>
+        <w:t xml:space="preserve">In contrast, if these factors interact, the species and individuals that exhibit resistance to one drought may prove much more vulnerable in a different drought.</w:t>
+      </w:r>
+      <w:r>
+        <w:t xml:space="preserve"> </w:t>
+      </w:r>
+      <w:r>
+        <w:t xml:space="preserve">The resultant amplification of the complexity and diversity of drought responses may act as a mechanism for promoting species diversity and stabilizing ecosystem function as drought regimes intensify</w:t>
+      </w:r>
+      <w:r>
+        <w:t xml:space="preserve"> </w:t>
+      </w:r>
+      <w:r>
+        <w:t xml:space="preserve">(Dahinden</w:t>
+      </w:r>
+      <w:r>
+        <w:t xml:space="preserve"> </w:t>
+      </w:r>
+      <w:r>
+        <w:rPr>
+          <w:iCs/>
+          <w:i/>
+        </w:rPr>
+        <w:t xml:space="preserve">et al.</w:t>
+      </w:r>
+      <w:r>
+        <w:t xml:space="preserve"> </w:t>
+      </w:r>
+      <w:r>
+        <w:t xml:space="preserve">2017; Luo &amp; Keenan 2022; Naumann</w:t>
+      </w:r>
+      <w:r>
+        <w:t xml:space="preserve"> </w:t>
+      </w:r>
+      <w:r>
+        <w:rPr>
+          <w:iCs/>
+          <w:i/>
+        </w:rPr>
+        <w:t xml:space="preserve">et al.</w:t>
+      </w:r>
+      <w:r>
+        <w:t xml:space="preserve"> </w:t>
+      </w:r>
+      <w:r>
+        <w:t xml:space="preserve">2018)</w:t>
+      </w:r>
+      <w:r>
+        <w:t xml:space="preserve">.</w:t>
+      </w:r>
+    </w:p>
+    <w:p>
+      <w:pPr>
+        <w:pStyle w:val="BodyText"/>
+      </w:pPr>
+      <w:r>
+        <w:t xml:space="preserve">Drought, or hot/dry conditions anomalously departing from climatic means during any given time of year, is notoriously hard to define and encompasses a variety of types based on the meteorological variables affected and the severity and duration of the climatic anomalies</w:t>
+      </w:r>
+      <w:r>
+        <w:t xml:space="preserve"> </w:t>
+      </w:r>
+      <w:r>
+        <w:t xml:space="preserve">(Slette</w:t>
+      </w:r>
+      <w:r>
+        <w:t xml:space="preserve"> </w:t>
+      </w:r>
+      <w:r>
+        <w:rPr>
+          <w:iCs/>
+          <w:i/>
+        </w:rPr>
+        <w:t xml:space="preserve">et al.</w:t>
+      </w:r>
+      <w:r>
+        <w:t xml:space="preserve"> </w:t>
+      </w:r>
+      <w:r>
+        <w:t xml:space="preserve">2019)</w:t>
+      </w:r>
+      <w:r>
+        <w:t xml:space="preserve">.</w:t>
+      </w:r>
+      <w:r>
+        <w:t xml:space="preserve"> </w:t>
+      </w:r>
+      <w:r>
+        <w:t xml:space="preserve">While forest drought responses are often considered to follow consistent patterns across droughts</w:t>
+      </w:r>
+      <w:r>
+        <w:t xml:space="preserve"> </w:t>
+      </w:r>
+      <w:r>
+        <w:t xml:space="preserve">(e.g., Bennett</w:t>
+      </w:r>
+      <w:r>
+        <w:t xml:space="preserve"> </w:t>
+      </w:r>
+      <w:r>
+        <w:rPr>
+          <w:iCs/>
+          <w:i/>
+        </w:rPr>
+        <w:t xml:space="preserve">et al.</w:t>
+      </w:r>
+      <w:r>
+        <w:t xml:space="preserve"> </w:t>
+      </w:r>
+      <w:r>
+        <w:t xml:space="preserve">2015;</w:t>
+      </w:r>
+      <w:r>
+        <w:t xml:space="preserve"> </w:t>
       </w:r>
       <w:r>
         <w:rPr>
           <w:bCs/>
           <w:b/>
         </w:rPr>
-        <w:t xml:space="preserve">ipcc_climate_2023?</w:t>
+        <w:t xml:space="preserve">refs?</w:t>
+      </w:r>
+      <w:r>
+        <w:t xml:space="preserve"> </w:t>
       </w:r>
       <w:r>
         <w:t xml:space="preserve">)</w:t>
       </w:r>
       <w:r>
-        <w:t xml:space="preserve">.</w:t>
-      </w:r>
-      <w:r>
-        <w:t xml:space="preserve"> </w:t>
-      </w:r>
-      <w:r>
-        <w:t xml:space="preserve">Understanding these impacts is an important research priority, particularly for tropical forests, whose critical C sink is threatened by drought</w:t>
-      </w:r>
-      <w:r>
-        <w:t xml:space="preserve"> </w:t>
-      </w:r>
-      <w:r>
-        <w:t xml:space="preserve">(Brando</w:t>
-      </w:r>
-      <w:r>
-        <w:t xml:space="preserve"> </w:t>
-      </w:r>
-      <w:r>
-        <w:rPr>
-          <w:iCs/>
-          <w:i/>
-        </w:rPr>
-        <w:t xml:space="preserve">et al.</w:t>
-      </w:r>
-      <w:r>
-        <w:t xml:space="preserve"> </w:t>
-      </w:r>
-      <w:r>
-        <w:t xml:space="preserve">2019)</w:t>
-      </w:r>
-      <w:r>
-        <w:t xml:space="preserve"> </w:t>
-      </w:r>
-      <w:r>
-        <w:t xml:space="preserve">but for which long-term records of annual woody tree growth are rare</w:t>
-      </w:r>
-      <w:r>
-        <w:t xml:space="preserve"> </w:t>
-      </w:r>
-      <w:r>
-        <w:t xml:space="preserve">(Zuidema</w:t>
-      </w:r>
-      <w:r>
-        <w:t xml:space="preserve"> </w:t>
-      </w:r>
-      <w:r>
-        <w:rPr>
-          <w:iCs/>
-          <w:i/>
-        </w:rPr>
-        <w:t xml:space="preserve">et al.</w:t>
-      </w:r>
-      <w:r>
-        <w:t xml:space="preserve"> </w:t>
-      </w:r>
-      <w:r>
-        <w:t xml:space="preserve">2022)</w:t>
-      </w:r>
-      <w:r>
-        <w:t xml:space="preserve">.</w:t>
-      </w:r>
-      <w:r>
-        <w:t xml:space="preserve"> </w:t>
-      </w:r>
-      <w:r>
-        <w:t xml:space="preserve">For forests worldwide, separate studies have shown that drought characteristics, species traits, and microenvironment all affect tree growth responses</w:t>
-      </w:r>
-      <w:r>
-        <w:t xml:space="preserve"> </w:t>
-      </w:r>
-      <w:r>
-        <w:t xml:space="preserve">(e.g., Bennett</w:t>
-      </w:r>
-      <w:r>
-        <w:t xml:space="preserve"> </w:t>
-      </w:r>
-      <w:r>
-        <w:rPr>
-          <w:iCs/>
-          <w:i/>
-        </w:rPr>
-        <w:t xml:space="preserve">et al.</w:t>
-      </w:r>
-      <w:r>
-        <w:t xml:space="preserve"> </w:t>
-      </w:r>
-      <w:r>
-        <w:t xml:space="preserve">2015; McGregor</w:t>
-      </w:r>
-      <w:r>
-        <w:t xml:space="preserve"> </w:t>
-      </w:r>
-      <w:r>
-        <w:rPr>
-          <w:iCs/>
-          <w:i/>
-        </w:rPr>
-        <w:t xml:space="preserve">et al.</w:t>
-      </w:r>
-      <w:r>
-        <w:t xml:space="preserve"> </w:t>
-      </w:r>
-      <w:r>
-        <w:t xml:space="preserve">2021)</w:t>
-      </w:r>
-      <w:r>
-        <w:t xml:space="preserve">, but we know little about their combined effects or potential interactions, which could fundamentally alter our understanding of forest responses to drought.</w:t>
-      </w:r>
-      <w:r>
-        <w:t xml:space="preserve"> </w:t>
-      </w:r>
-      <w:r>
-        <w:t xml:space="preserve">Specifically, if drought tolerance is influenced independently by drought characteristics, species traits, and microenvironment, tree drought responses may be conserved, and therefore linearly predictable; i.e., a species with low sensitivity to past droughts would have low sensitivity in any microhabitat and through any drought.</w:t>
-      </w:r>
-      <w:r>
-        <w:t xml:space="preserve"> </w:t>
-      </w:r>
-      <w:r>
-        <w:t xml:space="preserve">In contrast, if these factors interact, the species and individuals that exhibit resistance to one drought may prove much more vulnerable in a different drought.</w:t>
-      </w:r>
-      <w:r>
-        <w:t xml:space="preserve"> </w:t>
-      </w:r>
-      <w:r>
-        <w:t xml:space="preserve">The resultant amplification of the complexity and diversity of drought responses may act as a mechanism for promoting species diversity and stabilizing ecosystem function as drought regimes intensify</w:t>
-      </w:r>
-      <w:r>
-        <w:t xml:space="preserve"> </w:t>
-      </w:r>
-      <w:r>
-        <w:t xml:space="preserve">(Dahinden</w:t>
-      </w:r>
-      <w:r>
-        <w:t xml:space="preserve"> </w:t>
-      </w:r>
-      <w:r>
-        <w:rPr>
-          <w:iCs/>
-          <w:i/>
-        </w:rPr>
-        <w:t xml:space="preserve">et al.</w:t>
-      </w:r>
-      <w:r>
-        <w:t xml:space="preserve"> </w:t>
-      </w:r>
-      <w:r>
-        <w:t xml:space="preserve">2017; Luo &amp; Keenan 2022; Naumann</w:t>
-      </w:r>
-      <w:r>
-        <w:t xml:space="preserve"> </w:t>
-      </w:r>
-      <w:r>
-        <w:rPr>
-          <w:iCs/>
-          <w:i/>
-        </w:rPr>
-        <w:t xml:space="preserve">et al.</w:t>
-      </w:r>
-      <w:r>
-        <w:t xml:space="preserve"> </w:t>
-      </w:r>
-      <w:r>
-        <w:t xml:space="preserve">2018)</w:t>
-      </w:r>
-      <w:r>
-        <w:t xml:space="preserve">.</w:t>
-      </w:r>
-    </w:p>
-    <w:p>
-      <w:pPr>
-        <w:pStyle w:val="BodyText"/>
-      </w:pPr>
-      <w:r>
-        <w:t xml:space="preserve">Drought, or hot/dry conditions anomalously departing from climatic means during any given time of year, is notoriously hard to define and encompasses a variety of types based on the meteorological variables affected and the severity and duration of the climatic anomalies</w:t>
-      </w:r>
-      <w:r>
-        <w:t xml:space="preserve"> </w:t>
-      </w:r>
-      <w:r>
-        <w:t xml:space="preserve">(Slette</w:t>
-      </w:r>
-      <w:r>
-        <w:t xml:space="preserve"> </w:t>
-      </w:r>
-      <w:r>
-        <w:rPr>
-          <w:iCs/>
-          <w:i/>
-        </w:rPr>
-        <w:t xml:space="preserve">et al.</w:t>
-      </w:r>
-      <w:r>
-        <w:t xml:space="preserve"> </w:t>
-      </w:r>
-      <w:r>
-        <w:t xml:space="preserve">2019)</w:t>
-      </w:r>
-      <w:r>
-        <w:t xml:space="preserve">.</w:t>
-      </w:r>
-      <w:r>
-        <w:t xml:space="preserve"> </w:t>
-      </w:r>
-      <w:r>
-        <w:t xml:space="preserve">While forest drought responses are often considered to follow consistent patterns across droughts</w:t>
-      </w:r>
-      <w:r>
-        <w:t xml:space="preserve"> </w:t>
-      </w:r>
-      <w:r>
-        <w:t xml:space="preserve">(e.g., Bennett</w:t>
-      </w:r>
-      <w:r>
-        <w:t xml:space="preserve"> </w:t>
-      </w:r>
-      <w:r>
-        <w:rPr>
-          <w:iCs/>
-          <w:i/>
-        </w:rPr>
-        <w:t xml:space="preserve">et al.</w:t>
-      </w:r>
-      <w:r>
-        <w:t xml:space="preserve"> </w:t>
-      </w:r>
-      <w:r>
-        <w:t xml:space="preserve">2015;</w:t>
-      </w:r>
-      <w:r>
-        <w:t xml:space="preserve"> </w:t>
+        <w:t xml:space="preserve">, droughts with different characteristics may in fact have very different effects on tree growth</w:t>
+      </w:r>
+      <w:r>
+        <w:t xml:space="preserve"> </w:t>
+      </w:r>
+      <w:r>
+        <w:t xml:space="preserve">(</w:t>
       </w:r>
       <w:r>
         <w:rPr>
@@ -778,13 +790,172 @@
         <w:t xml:space="preserve">refs?</w:t>
       </w:r>
       <w:r>
-        <w:t xml:space="preserve"> </w:t>
-      </w:r>
-      <w:r>
         <w:t xml:space="preserve">)</w:t>
       </w:r>
       <w:r>
-        <w:t xml:space="preserve">, droughts with different characteristics may in fact have very different effects on tree growth</w:t>
+        <w:t xml:space="preserve">.</w:t>
+      </w:r>
+      <w:r>
+        <w:t xml:space="preserve"> </w:t>
+      </w:r>
+      <w:r>
+        <w:t xml:space="preserve"> </w:t>
+      </w:r>
+      <w:r>
+        <w:t xml:space="preserve"> </w:t>
+      </w:r>
+      <w:r>
+        <w:t xml:space="preserve"> </w:t>
+      </w:r>
+      <w:r>
+        <w:t xml:space="preserve">In tropical forests with dry seasons unfavorable to growth, tree drought responses may vary dramatically depending on the timing of drought relative to seasonal cycles of climate, photosynthesis, and woody growth</w:t>
+      </w:r>
+      <w:r>
+        <w:t xml:space="preserve"> </w:t>
+      </w:r>
+      <w:r>
+        <w:t xml:space="preserve">(García-Cervigón</w:t>
+      </w:r>
+      <w:r>
+        <w:t xml:space="preserve"> </w:t>
+      </w:r>
+      <w:r>
+        <w:rPr>
+          <w:iCs/>
+          <w:i/>
+        </w:rPr>
+        <w:t xml:space="preserve">et al.</w:t>
+      </w:r>
+      <w:r>
+        <w:t xml:space="preserve"> </w:t>
+      </w:r>
+      <w:r>
+        <w:t xml:space="preserve">2020)</w:t>
+      </w:r>
+      <w:r>
+        <w:t xml:space="preserve">.</w:t>
+      </w:r>
+      <w:r>
+        <w:t xml:space="preserve"> </w:t>
+      </w:r>
+      <w:r>
+        <w:t xml:space="preserve"> </w:t>
+      </w:r>
+      <w:r>
+        <w:t xml:space="preserve">Analyses to date have found that tropical tree growth</w:t>
+      </w:r>
+      <w:r>
+        <w:t xml:space="preserve"> </w:t>
+      </w:r>
+      <w:r>
+        <w:t xml:space="preserve">is particularly sensitive to dry season precipitation</w:t>
+      </w:r>
+      <w:r>
+        <w:t xml:space="preserve">(Clark</w:t>
+      </w:r>
+      <w:r>
+        <w:t xml:space="preserve"> </w:t>
+      </w:r>
+      <w:r>
+        <w:rPr>
+          <w:iCs/>
+          <w:i/>
+        </w:rPr>
+        <w:t xml:space="preserve">et al.</w:t>
+      </w:r>
+      <w:r>
+        <w:t xml:space="preserve"> </w:t>
+      </w:r>
+      <w:r>
+        <w:t xml:space="preserve">2021; Clark</w:t>
+      </w:r>
+      <w:r>
+        <w:t xml:space="preserve"> </w:t>
+      </w:r>
+      <w:r>
+        <w:rPr>
+          <w:iCs/>
+          <w:i/>
+        </w:rPr>
+        <w:t xml:space="preserve">et al.</w:t>
+      </w:r>
+      <w:r>
+        <w:t xml:space="preserve"> </w:t>
+      </w:r>
+      <w:r>
+        <w:t xml:space="preserve">2010; Zuidema</w:t>
+      </w:r>
+      <w:r>
+        <w:t xml:space="preserve"> </w:t>
+      </w:r>
+      <w:r>
+        <w:rPr>
+          <w:iCs/>
+          <w:i/>
+        </w:rPr>
+        <w:t xml:space="preserve">et al.</w:t>
+      </w:r>
+      <w:r>
+        <w:t xml:space="preserve"> </w:t>
+      </w:r>
+      <w:r>
+        <w:t xml:space="preserve">2022)</w:t>
+      </w:r>
+      <w:r>
+        <w:t xml:space="preserve">; however, these analyses represent only a very limited set of tropical tree species and climates.</w:t>
+      </w:r>
+      <w:r>
+        <w:t xml:space="preserve"> </w:t>
+      </w:r>
+      <w:r>
+        <w:t xml:space="preserve">It remains unknown how diverse assemblages of tree species in tropical dry forests respond to different types of droughts, including those occurring at different times relative to the regular seasonal cycle of wet and dry seasons.</w:t>
+      </w:r>
+      <w:r>
+        <w:t xml:space="preserve"> </w:t>
+      </w:r>
+    </w:p>
+    <w:p>
+      <w:pPr>
+        <w:pStyle w:val="BodyText"/>
+      </w:pPr>
+      <w:r>
+        <w:t xml:space="preserve">Tree species have diverse evolutionary strategies</w:t>
+      </w:r>
+      <w:r>
+        <w:t xml:space="preserve"> </w:t>
+      </w:r>
+      <w:r>
+        <w:t xml:space="preserve">to cope with dry conditions, often leading to their classification as</w:t>
+      </w:r>
+      <w:r>
+        <w:t xml:space="preserve"> </w:t>
+      </w:r>
+      <w:r>
+        <w:t xml:space="preserve">“</w:t>
+      </w:r>
+      <w:r>
+        <w:t xml:space="preserve">drought tolerant</w:t>
+      </w:r>
+      <w:r>
+        <w:t xml:space="preserve">”</w:t>
+      </w:r>
+      <w:r>
+        <w:t xml:space="preserve"> </w:t>
+      </w:r>
+      <w:r>
+        <w:t xml:space="preserve">or</w:t>
+      </w:r>
+      <w:r>
+        <w:t xml:space="preserve"> </w:t>
+      </w:r>
+      <w:r>
+        <w:t xml:space="preserve">“</w:t>
+      </w:r>
+      <w:r>
+        <w:t xml:space="preserve">drought sensitive</w:t>
+      </w:r>
+      <w:r>
+        <w:t xml:space="preserve">”</w:t>
       </w:r>
       <w:r>
         <w:t xml:space="preserve"> </w:t>
@@ -809,22 +980,13 @@
         <w:t xml:space="preserve"> </w:t>
       </w:r>
       <w:r>
-        <w:t xml:space="preserve"> </w:t>
-      </w:r>
-      <w:r>
-        <w:t xml:space="preserve"> </w:t>
-      </w:r>
-      <w:r>
-        <w:t xml:space="preserve"> </w:t>
-      </w:r>
-      <w:r>
-        <w:t xml:space="preserve">In tropical forests with dry seasons unfavorable to growth, tree drought responses may vary dramatically depending on the timing of drought relative to seasonal cycles of climate, photosynthesis, and woody growth</w:t>
-      </w:r>
-      <w:r>
-        <w:t xml:space="preserve"> </w:t>
-      </w:r>
-      <w:r>
-        <w:t xml:space="preserve">(García-Cervigón</w:t>
+        <w:t xml:space="preserve">In tropical seasonal forests in particular, trees have evolved to maximise growth and survival under periodic hot/dry conditions, with strategies ranging along a spectrum from hydraulic safety to efficiency leading to tolerance or avoidance of dry conditions</w:t>
+      </w:r>
+      <w:r>
+        <w:t xml:space="preserve"> </w:t>
+      </w:r>
+      <w:r>
+        <w:t xml:space="preserve">(González-M.</w:t>
       </w:r>
       <w:r>
         <w:t xml:space="preserve"> </w:t>
@@ -840,6 +1002,55 @@
         <w:t xml:space="preserve"> </w:t>
       </w:r>
       <w:r>
+        <w:t xml:space="preserve">2021)</w:t>
+      </w:r>
+      <w:r>
+        <w:t xml:space="preserve">.</w:t>
+      </w:r>
+      <w:r>
+        <w:t xml:space="preserve"> </w:t>
+      </w:r>
+      <w:r>
+        <w:t xml:space="preserve">Dry season deciduousness represents an extreme</w:t>
+      </w:r>
+      <w:r>
+        <w:t xml:space="preserve"> </w:t>
+      </w:r>
+      <w:r>
+        <w:t xml:space="preserve">“</w:t>
+      </w:r>
+      <w:r>
+        <w:t xml:space="preserve">avoidance</w:t>
+      </w:r>
+      <w:r>
+        <w:t xml:space="preserve">”</w:t>
+      </w:r>
+      <w:r>
+        <w:t xml:space="preserve"> </w:t>
+      </w:r>
+      <w:r>
+        <w:t xml:space="preserve">strategy along this continuum, where species lose leaves during the dry season to avoid foliar water loss and have acquisitive strategies during leaf-on periods</w:t>
+      </w:r>
+      <w:r>
+        <w:t xml:space="preserve"> </w:t>
+      </w:r>
+      <w:r>
+        <w:t xml:space="preserve">(De Souza</w:t>
+      </w:r>
+      <w:r>
+        <w:t xml:space="preserve"> </w:t>
+      </w:r>
+      <w:r>
+        <w:rPr>
+          <w:iCs/>
+          <w:i/>
+        </w:rPr>
+        <w:t xml:space="preserve">et al.</w:t>
+      </w:r>
+      <w:r>
+        <w:t xml:space="preserve"> </w:t>
+      </w:r>
+      <w:r>
         <w:t xml:space="preserve">2020)</w:t>
       </w:r>
       <w:r>
@@ -849,19 +1060,46 @@
         <w:t xml:space="preserve"> </w:t>
       </w:r>
       <w:r>
-        <w:t xml:space="preserve"> </w:t>
-      </w:r>
-      <w:r>
-        <w:t xml:space="preserve">Analyses to date have found that tropical tree growth</w:t>
-      </w:r>
-      <w:r>
-        <w:t xml:space="preserve"> </w:t>
-      </w:r>
-      <w:r>
-        <w:t xml:space="preserve">is particularly sensitive to dry season precipitation</w:t>
-      </w:r>
-      <w:r>
-        <w:t xml:space="preserve">(Clark</w:t>
+        <w:t xml:space="preserve">Other strategies include deep roots (hydraulic safety, to access deeper water in the dry season), more negative leaf water potential at turgor loss point (</w:t>
+      </w:r>
+      <m:oMath>
+        <m:sSub>
+          <m:e>
+            <m:r>
+              <m:t>π</m:t>
+            </m:r>
+          </m:e>
+          <m:sub>
+            <m:r>
+              <m:t>t</m:t>
+            </m:r>
+            <m:r>
+              <m:t>l</m:t>
+            </m:r>
+            <m:r>
+              <m:t>p</m:t>
+            </m:r>
+          </m:sub>
+        </m:sSub>
+      </m:oMath>
+      <w:r>
+        <w:t xml:space="preserve">, hydraulic safety, to maintain gas exchange and photosynthesis under hot and dry conditions), and</w:t>
+      </w:r>
+      <w:r>
+        <w:t xml:space="preserve"> </w:t>
+      </w:r>
+      <w:r>
+        <w:rPr>
+          <w:iCs/>
+          <w:i/>
+        </w:rPr>
+        <w:t xml:space="preserve">large vessels (hydraulic efficiency)</w:t>
+      </w:r>
+      <w:r>
+        <w:t xml:space="preserve"> </w:t>
+      </w:r>
+      <w:r>
+        <w:t xml:space="preserve">(Chitra-Tarak</w:t>
       </w:r>
       <w:r>
         <w:t xml:space="preserve"> </w:t>
@@ -877,7 +1115,7 @@
         <w:t xml:space="preserve"> </w:t>
       </w:r>
       <w:r>
-        <w:t xml:space="preserve">2021; Clark</w:t>
+        <w:t xml:space="preserve">2021; González-M.</w:t>
       </w:r>
       <w:r>
         <w:t xml:space="preserve"> </w:t>
@@ -893,7 +1131,22 @@
         <w:t xml:space="preserve"> </w:t>
       </w:r>
       <w:r>
-        <w:t xml:space="preserve">2010; Zuidema</w:t>
+        <w:t xml:space="preserve">2021)</w:t>
+      </w:r>
+      <w:r>
+        <w:t xml:space="preserve">.</w:t>
+      </w:r>
+      <w:r>
+        <w:t xml:space="preserve"> </w:t>
+      </w:r>
+      <w:r>
+        <w:t xml:space="preserve">Under drought conditions, some of these strategies can lend drought resistance while others can amplify drought sensitivity, especially under severe droughts</w:t>
+      </w:r>
+      <w:r>
+        <w:t xml:space="preserve"> </w:t>
+      </w:r>
+      <w:r>
+        <w:t xml:space="preserve">(Chitra-Tarak</w:t>
       </w:r>
       <w:r>
         <w:t xml:space="preserve"> </w:t>
@@ -909,19 +1162,108 @@
         <w:t xml:space="preserve"> </w:t>
       </w:r>
       <w:r>
-        <w:t xml:space="preserve">2022)</w:t>
-      </w:r>
-      <w:r>
-        <w:t xml:space="preserve">; however, these analyses represent only a very limited set of tropical tree species and climates.</w:t>
-      </w:r>
-      <w:r>
-        <w:t xml:space="preserve"> </w:t>
-      </w:r>
-      <w:r>
-        <w:t xml:space="preserve">It remains unknown how diverse assemblages of tree species in tropical dry forests respond to different types of droughts, including those occurring at different times relative to the regular seasonal cycle of wet and dry seasons.</w:t>
-      </w:r>
-      <w:r>
-        <w:t xml:space="preserve"> </w:t>
+        <w:t xml:space="preserve">2021; González-M.</w:t>
+      </w:r>
+      <w:r>
+        <w:t xml:space="preserve"> </w:t>
+      </w:r>
+      <w:r>
+        <w:rPr>
+          <w:iCs/>
+          <w:i/>
+        </w:rPr>
+        <w:t xml:space="preserve">et al.</w:t>
+      </w:r>
+      <w:r>
+        <w:t xml:space="preserve"> </w:t>
+      </w:r>
+      <w:r>
+        <w:t xml:space="preserve">2021; Kunert</w:t>
+      </w:r>
+      <w:r>
+        <w:t xml:space="preserve"> </w:t>
+      </w:r>
+      <w:r>
+        <w:rPr>
+          <w:iCs/>
+          <w:i/>
+        </w:rPr>
+        <w:t xml:space="preserve">et al.</w:t>
+      </w:r>
+      <w:r>
+        <w:t xml:space="preserve"> </w:t>
+      </w:r>
+      <w:r>
+        <w:t xml:space="preserve">2021)</w:t>
+      </w:r>
+      <w:r>
+        <w:t xml:space="preserve">.</w:t>
+      </w:r>
+      <w:r>
+        <w:t xml:space="preserve"> </w:t>
+      </w:r>
+      <w:r>
+        <w:t xml:space="preserve"> </w:t>
+      </w:r>
+      <w:r>
+        <w:t xml:space="preserve"> </w:t>
+      </w:r>
+      <w:r>
+        <w:t xml:space="preserve">Moreover, besides being constant or adaptively conserved, these strategies can also have developmental or ecophysiological controls.</w:t>
+      </w:r>
+      <w:r>
+        <w:t xml:space="preserve"> </w:t>
+      </w:r>
+      <w:r>
+        <w:t xml:space="preserve">For example, some species regulate negative</w:t>
+      </w:r>
+      <w:r>
+        <w:t xml:space="preserve"> </w:t>
+      </w:r>
+      <m:oMath>
+        <m:sSub>
+          <m:e>
+            <m:r>
+              <m:t>π</m:t>
+            </m:r>
+          </m:e>
+          <m:sub>
+            <m:r>
+              <m:t>t</m:t>
+            </m:r>
+            <m:r>
+              <m:t>l</m:t>
+            </m:r>
+            <m:r>
+              <m:t>p</m:t>
+            </m:r>
+          </m:sub>
+        </m:sSub>
+      </m:oMath>
+      <w:r>
+        <w:t xml:space="preserve">s, leaf deciduousness, and root depth based on environmental cues, leading to intraspecific or interannual variation potentially and potentially resulting in spatiotemporal variation in drought responses [</w:t>
+      </w:r>
+      <w:r>
+        <w:t xml:space="preserve">Williams</w:t>
+      </w:r>
+      <w:r>
+        <w:t xml:space="preserve"> </w:t>
+      </w:r>
+      <w:r>
+        <w:rPr>
+          <w:iCs/>
+          <w:i/>
+        </w:rPr>
+        <w:t xml:space="preserve">et al.</w:t>
+      </w:r>
+      <w:r>
+        <w:t xml:space="preserve"> </w:t>
+      </w:r>
+      <w:r>
+        <w:t xml:space="preserve">(2008)</w:t>
+      </w:r>
+      <w:r>
+        <w:t xml:space="preserve">; REFS Lasky? Hulshof?].</w:t>
       </w:r>
     </w:p>
     <w:p>
@@ -929,43 +1271,47 @@
         <w:pStyle w:val="BodyText"/>
       </w:pPr>
       <w:r>
-        <w:t xml:space="preserve">Tree species have diverse evolutionary strategies</w:t>
-      </w:r>
-      <w:r>
-        <w:t xml:space="preserve"> </w:t>
-      </w:r>
-      <w:r>
-        <w:t xml:space="preserve">to cope with drought, often leading to their classification as</w:t>
-      </w:r>
-      <w:r>
-        <w:t xml:space="preserve"> </w:t>
-      </w:r>
-      <w:r>
-        <w:t xml:space="preserve">“</w:t>
-      </w:r>
-      <w:r>
-        <w:t xml:space="preserve">drought tolerant</w:t>
-      </w:r>
-      <w:r>
-        <w:t xml:space="preserve">”</w:t>
-      </w:r>
-      <w:r>
-        <w:t xml:space="preserve"> </w:t>
-      </w:r>
-      <w:r>
-        <w:t xml:space="preserve">or</w:t>
-      </w:r>
-      <w:r>
-        <w:t xml:space="preserve"> </w:t>
-      </w:r>
-      <w:r>
-        <w:t xml:space="preserve">“</w:t>
-      </w:r>
-      <w:r>
-        <w:t xml:space="preserve">drought sensitive</w:t>
-      </w:r>
-      <w:r>
-        <w:t xml:space="preserve">”</w:t>
+        <w:t xml:space="preserve">Individual growth responses to drought can depend on the specific microenvironments that trees experience, leading to varied atmospheric and hydrological stresses with distinct ecological consequences.</w:t>
+      </w:r>
+      <w:r>
+        <w:t xml:space="preserve"> </w:t>
+      </w:r>
+      <w:r>
+        <w:t xml:space="preserve">Physiologically, trees experience drought stress as a combination of higher evaporative demand and higher thermal stress on leaves, and greater stress on roots because of low soil moisture.</w:t>
+      </w:r>
+      <w:r>
+        <w:t xml:space="preserve"> </w:t>
+      </w:r>
+      <w:r>
+        <w:t xml:space="preserve">This results in greater biophysical stress on trees that have exposed crowns</w:t>
+      </w:r>
+      <w:r>
+        <w:t xml:space="preserve"> </w:t>
+      </w:r>
+      <w:r>
+        <w:t xml:space="preserve">(Vinod</w:t>
+      </w:r>
+      <w:r>
+        <w:t xml:space="preserve"> </w:t>
+      </w:r>
+      <w:r>
+        <w:rPr>
+          <w:iCs/>
+          <w:i/>
+        </w:rPr>
+        <w:t xml:space="preserve">et al.</w:t>
+      </w:r>
+      <w:r>
+        <w:t xml:space="preserve"> </w:t>
+      </w:r>
+      <w:r>
+        <w:t xml:space="preserve">2023)</w:t>
+      </w:r>
+      <w:r>
+        <w:t xml:space="preserve"> </w:t>
+      </w:r>
+      <w:r>
+        <w:t xml:space="preserve">or rely on more ephemeral (typically shallower) water sources that are severely diminished under drought</w:t>
       </w:r>
       <w:r>
         <w:t xml:space="preserve"> </w:t>
@@ -990,13 +1336,13 @@
         <w:t xml:space="preserve"> </w:t>
       </w:r>
       <w:r>
-        <w:t xml:space="preserve">In tropical seasonal forests in particular, trees have evolved to maximise growth and survival under periodic hot/dry conditions, with strategies ranging along a spectrum from hydraulic safety to efficiency leading to tolerance or avoidance of dry conditions</w:t>
-      </w:r>
-      <w:r>
-        <w:t xml:space="preserve"> </w:t>
-      </w:r>
-      <w:r>
-        <w:t xml:space="preserve">(González-M.</w:t>
+        <w:t xml:space="preserve">Consequently, larger trees, with more exposed crowns, suffer more growth declines during drought</w:t>
+      </w:r>
+      <w:r>
+        <w:t xml:space="preserve"> </w:t>
+      </w:r>
+      <w:r>
+        <w:t xml:space="preserve">(Bennett</w:t>
       </w:r>
       <w:r>
         <w:t xml:space="preserve"> </w:t>
@@ -1012,6 +1358,82 @@
         <w:t xml:space="preserve"> </w:t>
       </w:r>
       <w:r>
+        <w:t xml:space="preserve">2015)</w:t>
+      </w:r>
+      <w:r>
+        <w:t xml:space="preserve"> </w:t>
+      </w:r>
+      <w:r>
+        <w:t xml:space="preserve">(</w:t>
+      </w:r>
+      <w:r>
+        <w:rPr>
+          <w:bCs/>
+          <w:b/>
+        </w:rPr>
+        <w:t xml:space="preserve">see issue</w:t>
+      </w:r>
+      <w:r>
+        <w:rPr>
+          <w:bCs/>
+          <w:b/>
+        </w:rPr>
+        <w:t xml:space="preserve"> </w:t>
+      </w:r>
+      <w:hyperlink r:id="rId26">
+        <w:r>
+          <w:rPr>
+            <w:rStyle w:val="Hyperlink"/>
+            <w:bCs/>
+            <w:b/>
+          </w:rPr>
+          <w:t xml:space="preserve">#24</w:t>
+        </w:r>
+      </w:hyperlink>
+      <w:r>
+        <w:t xml:space="preserve">)</w:t>
+      </w:r>
+      <w:r>
+        <w:t xml:space="preserve">.</w:t>
+      </w:r>
+      <w:r>
+        <w:t xml:space="preserve"> </w:t>
+      </w:r>
+      <w:r>
+        <w:t xml:space="preserve"> </w:t>
+      </w:r>
+      <w:r>
+        <w:t xml:space="preserve">However, these responses can potentially be different across species or with drought severity.</w:t>
+      </w:r>
+      <w:r>
+        <w:t xml:space="preserve"> </w:t>
+      </w:r>
+      <w:r>
+        <w:t xml:space="preserve"> </w:t>
+      </w:r>
+      <w:r>
+        <w:t xml:space="preserve">Trees with deeper roots that rely on regular access to deep water may be more vulnerable during severe droughts when those sources are depleted</w:t>
+      </w:r>
+      <w:r>
+        <w:t xml:space="preserve"> </w:t>
+      </w:r>
+      <w:r>
+        <w:t xml:space="preserve">(Chitra-Tarak</w:t>
+      </w:r>
+      <w:r>
+        <w:t xml:space="preserve"> </w:t>
+      </w:r>
+      <w:r>
+        <w:rPr>
+          <w:iCs/>
+          <w:i/>
+        </w:rPr>
+        <w:t xml:space="preserve">et al.</w:t>
+      </w:r>
+      <w:r>
+        <w:t xml:space="preserve"> </w:t>
+      </w:r>
+      <w:r>
         <w:t xml:space="preserve">2021)</w:t>
       </w:r>
       <w:r>
@@ -1021,31 +1443,13 @@
         <w:t xml:space="preserve"> </w:t>
       </w:r>
       <w:r>
-        <w:t xml:space="preserve">Dry season deciduousness represents an extreme</w:t>
-      </w:r>
-      <w:r>
-        <w:t xml:space="preserve"> </w:t>
-      </w:r>
-      <w:r>
-        <w:t xml:space="preserve">“</w:t>
-      </w:r>
-      <w:r>
-        <w:t xml:space="preserve">avoidance</w:t>
-      </w:r>
-      <w:r>
-        <w:t xml:space="preserve">”</w:t>
-      </w:r>
-      <w:r>
-        <w:t xml:space="preserve"> </w:t>
-      </w:r>
-      <w:r>
-        <w:t xml:space="preserve">strategy along this continuum, where species lose leaves during the dry season to avoid water loss and have acquisitive strategies during leaf on periods</w:t>
-      </w:r>
-      <w:r>
-        <w:t xml:space="preserve"> </w:t>
-      </w:r>
-      <w:r>
-        <w:t xml:space="preserve">(De Souza</w:t>
+        <w:t xml:space="preserve">Indeed, there is evidence that trees near streams undergo greater growth declines</w:t>
+      </w:r>
+      <w:r>
+        <w:t xml:space="preserve"> </w:t>
+      </w:r>
+      <w:r>
+        <w:t xml:space="preserve">(McGregor</w:t>
       </w:r>
       <w:r>
         <w:t xml:space="preserve"> </w:t>
@@ -1061,22 +1465,19 @@
         <w:t xml:space="preserve"> </w:t>
       </w:r>
       <w:r>
-        <w:t xml:space="preserve">2020)</w:t>
-      </w:r>
-      <w:r>
-        <w:t xml:space="preserve">.</w:t>
-      </w:r>
-      <w:r>
-        <w:t xml:space="preserve"> </w:t>
-      </w:r>
-      <w:r>
-        <w:t xml:space="preserve">Other strategies include deep roots (hydraulic safety, to access deeper water in the dry season), more negative leaf turgor loss point (hydraulic safety, to maintain gas exchange and photosynthesis under hot and dry conditions), large vessels (hydraulic efficiency)</w:t>
-      </w:r>
-      <w:r>
-        <w:t xml:space="preserve"> </w:t>
-      </w:r>
-      <w:r>
-        <w:t xml:space="preserve">(Chitra-Tarak</w:t>
+        <w:t xml:space="preserve">2021)</w:t>
+      </w:r>
+      <w:r>
+        <w:t xml:space="preserve"> </w:t>
+      </w:r>
+      <w:r>
+        <w:t xml:space="preserve">and increases in mortality</w:t>
+      </w:r>
+      <w:r>
+        <w:t xml:space="preserve"> </w:t>
+      </w:r>
+      <w:r>
+        <w:t xml:space="preserve">(Zuleta</w:t>
       </w:r>
       <w:r>
         <w:t xml:space="preserve"> </w:t>
@@ -1092,7 +1493,25 @@
         <w:t xml:space="preserve"> </w:t>
       </w:r>
       <w:r>
-        <w:t xml:space="preserve">2021; González-M.</w:t>
+        <w:t xml:space="preserve">2017)</w:t>
+      </w:r>
+      <w:r>
+        <w:t xml:space="preserve"> </w:t>
+      </w:r>
+      <w:r>
+        <w:t xml:space="preserve">during drought.</w:t>
+      </w:r>
+      <w:r>
+        <w:t xml:space="preserve"> </w:t>
+      </w:r>
+      <w:r>
+        <w:t xml:space="preserve">Finally, species strategies may constrain tree light and water microenvironments; e.g. evergreen species can covary with soil moisture</w:t>
+      </w:r>
+      <w:r>
+        <w:t xml:space="preserve"> </w:t>
+      </w:r>
+      <w:r>
+        <w:t xml:space="preserve">(Kunert</w:t>
       </w:r>
       <w:r>
         <w:t xml:space="preserve"> </w:t>
@@ -1111,104 +1530,22 @@
         <w:t xml:space="preserve">2021)</w:t>
       </w:r>
       <w:r>
-        <w:t xml:space="preserve">.</w:t>
-      </w:r>
-      <w:r>
-        <w:t xml:space="preserve"> </w:t>
-      </w:r>
-      <w:r>
-        <w:t xml:space="preserve">Under drought conditions, some of these strategies can lend drought resistance while others can amplify drought sensitivity especially under severe droughts</w:t>
-      </w:r>
-      <w:r>
-        <w:t xml:space="preserve"> </w:t>
-      </w:r>
-      <w:r>
-        <w:t xml:space="preserve">(Chitra-Tarak</w:t>
-      </w:r>
-      <w:r>
-        <w:t xml:space="preserve"> </w:t>
-      </w:r>
-      <w:r>
-        <w:rPr>
-          <w:iCs/>
-          <w:i/>
-        </w:rPr>
-        <w:t xml:space="preserve">et al.</w:t>
-      </w:r>
-      <w:r>
-        <w:t xml:space="preserve"> </w:t>
-      </w:r>
-      <w:r>
-        <w:t xml:space="preserve">2021; González-M.</w:t>
-      </w:r>
-      <w:r>
-        <w:t xml:space="preserve"> </w:t>
-      </w:r>
-      <w:r>
-        <w:rPr>
-          <w:iCs/>
-          <w:i/>
-        </w:rPr>
-        <w:t xml:space="preserve">et al.</w:t>
-      </w:r>
-      <w:r>
-        <w:t xml:space="preserve"> </w:t>
-      </w:r>
-      <w:r>
-        <w:t xml:space="preserve">2021; Kunert</w:t>
-      </w:r>
-      <w:r>
-        <w:t xml:space="preserve"> </w:t>
-      </w:r>
-      <w:r>
-        <w:rPr>
-          <w:iCs/>
-          <w:i/>
-        </w:rPr>
-        <w:t xml:space="preserve">et al.</w:t>
-      </w:r>
-      <w:r>
-        <w:t xml:space="preserve"> </w:t>
-      </w:r>
-      <w:r>
-        <w:t xml:space="preserve">2021)</w:t>
-      </w:r>
-      <w:r>
-        <w:t xml:space="preserve">.</w:t>
-      </w:r>
-      <w:r>
-        <w:t xml:space="preserve"> </w:t>
-      </w:r>
-      <w:r>
-        <w:t xml:space="preserve"> </w:t>
-      </w:r>
-      <w:r>
-        <w:t xml:space="preserve"> </w:t>
-      </w:r>
-      <w:r>
-        <w:t xml:space="preserve">Moreover, besides being constant or adaptively conserved, these strategies can also have developmental or ecophysiological controls; e.g. some species regulate negative TLPs, leaf deciduousness and root depth, based on environmental cues leading to intraspecific or interannual variation potentially resulting in spatiotemporal variation in drought responses [</w:t>
-      </w:r>
-      <w:r>
-        <w:t xml:space="preserve">Williams</w:t>
-      </w:r>
-      <w:r>
-        <w:t xml:space="preserve"> </w:t>
-      </w:r>
-      <w:r>
-        <w:rPr>
-          <w:iCs/>
-          <w:i/>
-        </w:rPr>
-        <w:t xml:space="preserve">et al.</w:t>
-      </w:r>
-      <w:r>
-        <w:t xml:space="preserve"> </w:t>
-      </w:r>
-      <w:r>
-        <w:t xml:space="preserve">(2008)</w:t>
-      </w:r>
-      <w:r>
-        <w:t xml:space="preserve">; REFS Lasky? Hulshof?].</w:t>
+        <w:t xml:space="preserve">, shade tolerant and understory species may be rarely exposed to hot/dry air.</w:t>
+      </w:r>
+      <w:r>
+        <w:t xml:space="preserve"> </w:t>
+      </w:r>
+      <w:r>
+        <w:t xml:space="preserve"> </w:t>
+      </w:r>
+      <w:r>
+        <w:t xml:space="preserve">Whether drought characteristics interfere positively or negatively with these evolutionary and physiological strategies and whether it leads to consistent or heterogenous sensitivities across drought events is as yet unknown.</w:t>
+      </w:r>
+      <w:r>
+        <w:br/>
+      </w:r>
+      <w:r>
+        <w:t xml:space="preserve"> </w:t>
       </w:r>
     </w:p>
     <w:p>
@@ -1216,233 +1553,6 @@
         <w:pStyle w:val="BodyText"/>
       </w:pPr>
       <w:r>
-        <w:t xml:space="preserve">Individual growth responses to drought can depend on the specific microenvironments that trees experience leading to varied atmospheric and hydrological stresses with distinct ecological consequences.</w:t>
-      </w:r>
-      <w:r>
-        <w:t xml:space="preserve"> </w:t>
-      </w:r>
-      <w:r>
-        <w:t xml:space="preserve">Physiologically, trees experience drought stress as a combination of higher evaporative demand and higher thermal stress on leaves, and greater stress on roots because of low soil moisture.</w:t>
-      </w:r>
-      <w:r>
-        <w:t xml:space="preserve"> </w:t>
-      </w:r>
-      <w:r>
-        <w:t xml:space="preserve">This results in greater stress on trees that have exposed crowns</w:t>
-      </w:r>
-      <w:r>
-        <w:t xml:space="preserve"> </w:t>
-      </w:r>
-      <w:r>
-        <w:t xml:space="preserve">(Vinod</w:t>
-      </w:r>
-      <w:r>
-        <w:t xml:space="preserve"> </w:t>
-      </w:r>
-      <w:r>
-        <w:rPr>
-          <w:iCs/>
-          <w:i/>
-        </w:rPr>
-        <w:t xml:space="preserve">et al.</w:t>
-      </w:r>
-      <w:r>
-        <w:t xml:space="preserve"> </w:t>
-      </w:r>
-      <w:r>
-        <w:t xml:space="preserve">2023)</w:t>
-      </w:r>
-      <w:r>
-        <w:t xml:space="preserve">, shallower roots or growing in drier microenvironments [].</w:t>
-      </w:r>
-      <w:r>
-        <w:t xml:space="preserve"> </w:t>
-      </w:r>
-      <w:r>
-        <w:t xml:space="preserve">Consequently, larger trees, with more exposed crowns, suffer more growth declines during drought</w:t>
-      </w:r>
-      <w:r>
-        <w:t xml:space="preserve"> </w:t>
-      </w:r>
-      <w:r>
-        <w:t xml:space="preserve">(Bennett</w:t>
-      </w:r>
-      <w:r>
-        <w:t xml:space="preserve"> </w:t>
-      </w:r>
-      <w:r>
-        <w:rPr>
-          <w:iCs/>
-          <w:i/>
-        </w:rPr>
-        <w:t xml:space="preserve">et al.</w:t>
-      </w:r>
-      <w:r>
-        <w:t xml:space="preserve"> </w:t>
-      </w:r>
-      <w:r>
-        <w:t xml:space="preserve">2015)</w:t>
-      </w:r>
-      <w:r>
-        <w:t xml:space="preserve">.</w:t>
-      </w:r>
-      <w:r>
-        <w:t xml:space="preserve"> </w:t>
-      </w:r>
-      <w:r>
-        <w:t xml:space="preserve"> </w:t>
-      </w:r>
-      <w:r>
-        <w:t xml:space="preserve">However, these responses can potentially be different across species or with drought severity.</w:t>
-      </w:r>
-      <w:r>
-        <w:t xml:space="preserve"> </w:t>
-      </w:r>
-      <w:r>
-        <w:t xml:space="preserve"> </w:t>
-      </w:r>
-      <w:r>
-        <w:t xml:space="preserve">Trees with deeper roots that rely on regular access to deep water may be more vulnerable during severe droughts when those sources are depleted</w:t>
-      </w:r>
-      <w:r>
-        <w:t xml:space="preserve"> </w:t>
-      </w:r>
-      <w:r>
-        <w:t xml:space="preserve">(Chitra-Tarak</w:t>
-      </w:r>
-      <w:r>
-        <w:t xml:space="preserve"> </w:t>
-      </w:r>
-      <w:r>
-        <w:rPr>
-          <w:iCs/>
-          <w:i/>
-        </w:rPr>
-        <w:t xml:space="preserve">et al.</w:t>
-      </w:r>
-      <w:r>
-        <w:t xml:space="preserve"> </w:t>
-      </w:r>
-      <w:r>
-        <w:t xml:space="preserve">2021)</w:t>
-      </w:r>
-      <w:r>
-        <w:t xml:space="preserve">.</w:t>
-      </w:r>
-      <w:r>
-        <w:t xml:space="preserve"> </w:t>
-      </w:r>
-      <w:r>
-        <w:t xml:space="preserve">Indeed, there is evidence that trees near streams undergo greater growth declines</w:t>
-      </w:r>
-      <w:r>
-        <w:t xml:space="preserve"> </w:t>
-      </w:r>
-      <w:r>
-        <w:t xml:space="preserve">(McGregor</w:t>
-      </w:r>
-      <w:r>
-        <w:t xml:space="preserve"> </w:t>
-      </w:r>
-      <w:r>
-        <w:rPr>
-          <w:iCs/>
-          <w:i/>
-        </w:rPr>
-        <w:t xml:space="preserve">et al.</w:t>
-      </w:r>
-      <w:r>
-        <w:t xml:space="preserve"> </w:t>
-      </w:r>
-      <w:r>
-        <w:t xml:space="preserve">2021)</w:t>
-      </w:r>
-      <w:r>
-        <w:t xml:space="preserve"> </w:t>
-      </w:r>
-      <w:r>
-        <w:t xml:space="preserve">and increases in mortality</w:t>
-      </w:r>
-      <w:r>
-        <w:t xml:space="preserve"> </w:t>
-      </w:r>
-      <w:r>
-        <w:t xml:space="preserve">(Zuleta</w:t>
-      </w:r>
-      <w:r>
-        <w:t xml:space="preserve"> </w:t>
-      </w:r>
-      <w:r>
-        <w:rPr>
-          <w:iCs/>
-          <w:i/>
-        </w:rPr>
-        <w:t xml:space="preserve">et al.</w:t>
-      </w:r>
-      <w:r>
-        <w:t xml:space="preserve"> </w:t>
-      </w:r>
-      <w:r>
-        <w:t xml:space="preserve">2017)</w:t>
-      </w:r>
-      <w:r>
-        <w:t xml:space="preserve"> </w:t>
-      </w:r>
-      <w:r>
-        <w:t xml:space="preserve">during drought.</w:t>
-      </w:r>
-      <w:r>
-        <w:t xml:space="preserve"> </w:t>
-      </w:r>
-      <w:r>
-        <w:t xml:space="preserve">Finally, species strategies may constrain tree light and water microenvironments; e.g. evergreen species can covary with soil moisture</w:t>
-      </w:r>
-      <w:r>
-        <w:t xml:space="preserve"> </w:t>
-      </w:r>
-      <w:r>
-        <w:t xml:space="preserve">(Kunert</w:t>
-      </w:r>
-      <w:r>
-        <w:t xml:space="preserve"> </w:t>
-      </w:r>
-      <w:r>
-        <w:rPr>
-          <w:iCs/>
-          <w:i/>
-        </w:rPr>
-        <w:t xml:space="preserve">et al.</w:t>
-      </w:r>
-      <w:r>
-        <w:t xml:space="preserve"> </w:t>
-      </w:r>
-      <w:r>
-        <w:t xml:space="preserve">2021)</w:t>
-      </w:r>
-      <w:r>
-        <w:t xml:space="preserve">, shade tolerant and understory species may be rarely exposed to hot/dry air.</w:t>
-      </w:r>
-      <w:r>
-        <w:t xml:space="preserve"> </w:t>
-      </w:r>
-      <w:r>
-        <w:t xml:space="preserve"> </w:t>
-      </w:r>
-      <w:r>
-        <w:t xml:space="preserve">Whether drought characteristics interfere positively or negatively with these evolutionary and physiological strategies and whether it leads to consistent or heterogenous sensitivities across drought events is as yet unknown.</w:t>
-      </w:r>
-      <w:r>
-        <w:br/>
-      </w:r>
-      <w:r>
-        <w:t xml:space="preserve"> </w:t>
-      </w:r>
-    </w:p>
-    <w:p>
-      <w:pPr>
-        <w:pStyle w:val="BodyText"/>
-      </w:pPr>
-      <w:r>
         <w:t xml:space="preserve">We hypothesize that tropical tree drought sensitivity is jointly and interactively shaped by drought characteristics, species adaptations, and individual microenvironments.</w:t>
       </w:r>
       <w:r>
@@ -1480,8 +1590,8 @@
       <w:pPr>
         <w:pStyle w:val="TableCaption"/>
       </w:pPr>
-      <w:bookmarkStart w:id="26" w:name="tab:table"/>
-      <w:bookmarkEnd w:id="26"/>
+      <w:bookmarkStart w:id="27" w:name="tab:table"/>
+      <w:bookmarkEnd w:id="27"/>
       <w:r>
         <w:t xml:space="preserve">Table 1:</w:t>
       </w:r>
@@ -3872,8 +3982,8 @@
         </w:tc>
       </w:tr>
     </w:tbl>
-    <w:bookmarkEnd w:id="27"/>
-    <w:bookmarkStart w:id="36" w:name="materials-and-methods"/>
+    <w:bookmarkEnd w:id="28"/>
+    <w:bookmarkStart w:id="37" w:name="materials-and-methods"/>
     <w:p>
       <w:pPr>
         <w:pStyle w:val="Heading1"/>
@@ -4083,18 +4193,18 @@
           <wp:inline>
             <wp:extent cx="5943600" cy="4754880"/>
             <wp:effectExtent b="0" l="0" r="0" t="0"/>
-            <wp:docPr descr="Figure 1. Climatic characteristics of drought years and average years in the Huai Kha Khaeng ForestGEO plot. For four daily climate variables dry days, precipitation, maximum temperature and VPD, panel a) represents rolling means for 30 days around the focal day for that year. Grey line represents the mean of this rolling mean from 2008 to 2019 and ribbons represent standard deviation around this mean. Panel b) represents anomalies of this rolling mean from the values across the timeseries. Values, therefore represents the number of standard deviations from the mean on a given day. c) shows Standardised Precipitation Evapotranspiration Index (SPEI) values for each month in 2010 and 2015. Across all panels, light blue background represents the average wet season, from May to October. For comments - https://github.com/forestgeo/growth-precip-thailand/issues/10" title="" id="29" name="Picture"/>
+            <wp:docPr descr="Figure 1. Climatic characteristics of drought years and average years in the Huai Kha Khaeng ForestGEO plot. For four daily climate variables dry days, precipitation, maximum temperature and VPD, panel a) represents rolling means for 30 days around the focal day for that year. Grey line represents the mean of this rolling mean from 2008 to 2019 and ribbons represent standard deviation around this mean. Panel b) represents anomalies of this rolling mean from the values across the timeseries. Values, therefore represents the number of standard deviations from the mean on a given day. c) shows Standardised Precipitation Evapotranspiration Index (SPEI) values for each month in 2010 and 2015. Across all panels, light blue background represents the average wet season, from May to October. For comments - https://github.com/forestgeo/growth-precip-thailand/issues/10" title="" id="30" name="Picture"/>
             <a:graphic>
               <a:graphicData uri="http://schemas.openxmlformats.org/drawingml/2006/picture">
                 <pic:pic>
                   <pic:nvPicPr>
-                    <pic:cNvPr descr="display/Fig1.png" id="30" name="Picture"/>
+                    <pic:cNvPr descr="display/Fig1.png" id="31" name="Picture"/>
                     <pic:cNvPicPr>
                       <a:picLocks noChangeArrowheads="1" noChangeAspect="1"/>
                     </pic:cNvPicPr>
                   </pic:nvPicPr>
                   <pic:blipFill>
-                    <a:blip r:embed="rId28"/>
+                    <a:blip r:embed="rId29"/>
                     <a:stretch>
                       <a:fillRect/>
                     </a:stretch>
@@ -4143,7 +4253,7 @@
       <w:r>
         <w:t xml:space="preserve"> </w:t>
       </w:r>
-      <w:hyperlink r:id="rId31">
+      <w:hyperlink r:id="rId32">
         <w:r>
           <w:rPr>
             <w:rStyle w:val="Hyperlink"/>
@@ -4552,18 +4662,18 @@
           <wp:inline>
             <wp:extent cx="5943600" cy="4754880"/>
             <wp:effectExtent b="0" l="0" r="0" t="0"/>
-            <wp:docPr descr="Figure 2: Growth increment timeseries and drought sensitivity across trees and species in the Huai Kha Khaeng ForestGEO plot. a) Median of annualised growth increments across species (colours) and the whole plot (black) from 2009 - 2022 from late wet/early dry season dendroband measurements. 2010 and 2015 were moderate and very strong ENSO events respectively. b) Distribution of drought sensitivity of tree growth across all individuals in the two drought years. For comments - https://github.com/forestgeo/growth-precip-thailand/issues/11" title="" id="33" name="Picture"/>
+            <wp:docPr descr="Figure 2: Growth increment timeseries and drought sensitivity across trees and species in the Huai Kha Khaeng ForestGEO plot. a) Median of annualised growth increments across species (colours) and the whole plot (black) from 2009 - 2022 from late wet/early dry season dendroband measurements. 2010 and 2015 were moderate and very strong ENSO events respectively. b) Distribution of drought sensitivity of tree growth across all individuals in the two drought years. For comments - https://github.com/forestgeo/growth-precip-thailand/issues/11" title="" id="34" name="Picture"/>
             <a:graphic>
               <a:graphicData uri="http://schemas.openxmlformats.org/drawingml/2006/picture">
                 <pic:pic>
                   <pic:nvPicPr>
-                    <pic:cNvPr descr="display/Fig2.png" id="34" name="Picture"/>
+                    <pic:cNvPr descr="display/Fig2.png" id="35" name="Picture"/>
                     <pic:cNvPicPr>
                       <a:picLocks noChangeArrowheads="1" noChangeAspect="1"/>
                     </pic:cNvPicPr>
                   </pic:nvPicPr>
                   <pic:blipFill>
-                    <a:blip r:embed="rId32"/>
+                    <a:blip r:embed="rId33"/>
                     <a:stretch>
                       <a:fillRect/>
                     </a:stretch>
@@ -4612,7 +4722,7 @@
       <w:r>
         <w:t xml:space="preserve"> </w:t>
       </w:r>
-      <w:hyperlink r:id="rId35">
+      <w:hyperlink r:id="rId36">
         <w:r>
           <w:rPr>
             <w:rStyle w:val="Hyperlink"/>
@@ -6547,8 +6657,8 @@
         <w:t xml:space="preserve">.</w:t>
       </w:r>
     </w:p>
-    <w:bookmarkEnd w:id="36"/>
-    <w:bookmarkStart w:id="53" w:name="results"/>
+    <w:bookmarkEnd w:id="37"/>
+    <w:bookmarkStart w:id="54" w:name="results"/>
     <w:p>
       <w:pPr>
         <w:pStyle w:val="Heading1"/>
@@ -6557,7 +6667,7 @@
         <w:t xml:space="preserve">Results</w:t>
       </w:r>
     </w:p>
-    <w:bookmarkStart w:id="37" w:name="drought-characteristics"/>
+    <w:bookmarkStart w:id="38" w:name="drought-characteristics"/>
     <w:p>
       <w:pPr>
         <w:pStyle w:val="Heading2"/>
@@ -6592,8 +6702,8 @@
         <w:t xml:space="preserve">In 2015, SPEI in May was -2, an anomalously low value that was not observed in any month in the entire dendroband census time period, suggesting a severe drought.</w:t>
       </w:r>
     </w:p>
-    <w:bookmarkEnd w:id="37"/>
-    <w:bookmarkStart w:id="42" w:name="X679974a3401f24534709a5456bc99e226c54e2a"/>
+    <w:bookmarkEnd w:id="38"/>
+    <w:bookmarkStart w:id="43" w:name="X679974a3401f24534709a5456bc99e226c54e2a"/>
     <w:p>
       <w:pPr>
         <w:pStyle w:val="Heading2"/>
@@ -6876,18 +6986,18 @@
           <wp:inline>
             <wp:extent cx="5943600" cy="5943600"/>
             <wp:effectExtent b="0" l="0" r="0" t="0"/>
-            <wp:docPr descr="Figure 3: Variation in sensitivity among species in the Huai Kha Khaeng ForestGEO plot during droughts in 2010 and 2015. a) Relationship of the mean species sensitivities from model fits of an intercept-only model, with mean species deciduousness values. Line shown for significant correlation. b) Predicted sensitivity values across the observed range of deciduousness and topographic wetness index from a model with TWI, deciduosness and their interaction across all trees modelled for each drought year separately. For comments: https://github.com/forestgeo/growth-precip-thailand/issues/12" title="" id="39" name="Picture"/>
+            <wp:docPr descr="Figure 3: Variation in sensitivity among species in the Huai Kha Khaeng ForestGEO plot during droughts in 2010 and 2015. a) Relationship of the mean species sensitivities from model fits of an intercept-only model, with mean species deciduousness values. Line shown for significant correlation. b) Predicted sensitivity values across the observed range of deciduousness and topographic wetness index from a model with TWI, deciduosness and their interaction across all trees modelled for each drought year separately. For comments: https://github.com/forestgeo/growth-precip-thailand/issues/12" title="" id="40" name="Picture"/>
             <a:graphic>
               <a:graphicData uri="http://schemas.openxmlformats.org/drawingml/2006/picture">
                 <pic:pic>
                   <pic:nvPicPr>
-                    <pic:cNvPr descr="display/Fig3.png" id="40" name="Picture"/>
+                    <pic:cNvPr descr="display/Fig3.png" id="41" name="Picture"/>
                     <pic:cNvPicPr>
                       <a:picLocks noChangeArrowheads="1" noChangeAspect="1"/>
                     </pic:cNvPicPr>
                   </pic:nvPicPr>
                   <pic:blipFill>
-                    <a:blip r:embed="rId38"/>
+                    <a:blip r:embed="rId39"/>
                     <a:stretch>
                       <a:fillRect/>
                     </a:stretch>
@@ -6936,7 +7046,7 @@
       <w:r>
         <w:t xml:space="preserve"> </w:t>
       </w:r>
-      <w:hyperlink r:id="rId41">
+      <w:hyperlink r:id="rId42">
         <w:r>
           <w:rPr>
             <w:rStyle w:val="Hyperlink"/>
@@ -6945,8 +7055,8 @@
         </w:r>
       </w:hyperlink>
     </w:p>
-    <w:bookmarkEnd w:id="42"/>
-    <w:bookmarkStart w:id="43" w:name="species-effects-on-drought-sensitivity"/>
+    <w:bookmarkEnd w:id="43"/>
+    <w:bookmarkStart w:id="44" w:name="species-effects-on-drought-sensitivity"/>
     <w:p>
       <w:pPr>
         <w:pStyle w:val="Heading2"/>
@@ -6987,8 +7097,8 @@
         <w:t xml:space="preserve">Moreover, models of all trees with TWI and deciduousness as predictors showed that the conditional effect of deciduousness on sensitivity (controlling for topographic wetness) was significant and negative in 2015 (-0.08; 90% CI -0.12, -0.04) but not in 2010 (-0.02, 90% CI -0.05, 0.02).</w:t>
       </w:r>
     </w:p>
-    <w:bookmarkEnd w:id="43"/>
-    <w:bookmarkStart w:id="52" w:name="Xb9944c928b83625317fe6461aca7674f27e4e2c"/>
+    <w:bookmarkEnd w:id="44"/>
+    <w:bookmarkStart w:id="53" w:name="Xb9944c928b83625317fe6461aca7674f27e4e2c"/>
     <w:p>
       <w:pPr>
         <w:pStyle w:val="Heading2"/>
@@ -7070,18 +7180,18 @@
           <wp:inline>
             <wp:extent cx="5943600" cy="3566160"/>
             <wp:effectExtent b="0" l="0" r="0" t="0"/>
-            <wp:docPr descr="Figure 4: Drivers of variation in sensitivity among individuals. All panels represent model results from models (one for each year) predicting sensitivity with microenvironment conditions with species random effect on all slopes. a) Coefficient plots showing median effects and 90% CI for wetness, exposure and DBH of tree. b) wetness effect across all species and its relationship with deciduousness value. Line represents a significant correlation. c) Predicted relationship of drought sensitivity with topographic wetness index across all species derived from model predictions. Black line represents overall relationship; coloured lines for each species reflects deciduousness values. For comments - https://github.com/forestgeo/growth-precip-thailand/issues/13" title="" id="45" name="Picture"/>
+            <wp:docPr descr="Figure 4: Drivers of variation in sensitivity among individuals. All panels represent model results from models (one for each year) predicting sensitivity with microenvironment conditions with species random effect on all slopes. a) Coefficient plots showing median effects and 90% CI for wetness, exposure and DBH of tree. b) wetness effect across all species and its relationship with deciduousness value. Line represents a significant correlation. c) Predicted relationship of drought sensitivity with topographic wetness index across all species derived from model predictions. Black line represents overall relationship; coloured lines for each species reflects deciduousness values. For comments - https://github.com/forestgeo/growth-precip-thailand/issues/13" title="" id="46" name="Picture"/>
             <a:graphic>
               <a:graphicData uri="http://schemas.openxmlformats.org/drawingml/2006/picture">
                 <pic:pic>
                   <pic:nvPicPr>
-                    <pic:cNvPr descr="display/Fig4.png" id="46" name="Picture"/>
+                    <pic:cNvPr descr="display/Fig4.png" id="47" name="Picture"/>
                     <pic:cNvPicPr>
                       <a:picLocks noChangeArrowheads="1" noChangeAspect="1"/>
                     </pic:cNvPicPr>
                   </pic:nvPicPr>
                   <pic:blipFill>
-                    <a:blip r:embed="rId44"/>
+                    <a:blip r:embed="rId45"/>
                     <a:stretch>
                       <a:fillRect/>
                     </a:stretch>
@@ -7127,7 +7237,7 @@
       <w:r>
         <w:t xml:space="preserve"> </w:t>
       </w:r>
-      <w:hyperlink r:id="rId47">
+      <w:hyperlink r:id="rId48">
         <w:r>
           <w:rPr>
             <w:rStyle w:val="Hyperlink"/>
@@ -7201,18 +7311,18 @@
           <wp:inline>
             <wp:extent cx="5943600" cy="4457699"/>
             <wp:effectExtent b="0" l="0" r="0" t="0"/>
-            <wp:docPr descr="Figure 5: Effects of size, exposure and water availability from combined models. Hypothesised relationships between microenvironment variables and drought sensitivity with their modelled effects in the HKK ForestGEO plot in the droughts of a) 2010 and b) 2015. Solid lines represent relationships where 90% credible intervals do not overlap 0, blue and red lines represent positive and negative effects respectively and line thickness is scaled to the effect size. c) Modelled sensitivity across crown exposure classes in 2010 and 2015. For comments - https://github.com/forestgeo/growth-precip-thailand/issues/14" title="" id="49" name="Picture"/>
+            <wp:docPr descr="Figure 5: Effects of size, exposure and water availability from combined models. Hypothesised relationships between microenvironment variables and drought sensitivity with their modelled effects in the HKK ForestGEO plot in the droughts of a) 2010 and b) 2015. Solid lines represent relationships where 90% credible intervals do not overlap 0, blue and red lines represent positive and negative effects respectively and line thickness is scaled to the effect size. c) Modelled sensitivity across crown exposure classes in 2010 and 2015. For comments - https://github.com/forestgeo/growth-precip-thailand/issues/14" title="" id="50" name="Picture"/>
             <a:graphic>
               <a:graphicData uri="http://schemas.openxmlformats.org/drawingml/2006/picture">
                 <pic:pic>
                   <pic:nvPicPr>
-                    <pic:cNvPr descr="display/Fig5.png" id="50" name="Picture"/>
+                    <pic:cNvPr descr="display/Fig5.png" id="51" name="Picture"/>
                     <pic:cNvPicPr>
                       <a:picLocks noChangeArrowheads="1" noChangeAspect="1"/>
                     </pic:cNvPicPr>
                   </pic:nvPicPr>
                   <pic:blipFill>
-                    <a:blip r:embed="rId48"/>
+                    <a:blip r:embed="rId49"/>
                     <a:stretch>
                       <a:fillRect/>
                     </a:stretch>
@@ -7261,7 +7371,7 @@
       <w:r>
         <w:t xml:space="preserve"> </w:t>
       </w:r>
-      <w:hyperlink r:id="rId51">
+      <w:hyperlink r:id="rId52">
         <w:r>
           <w:rPr>
             <w:rStyle w:val="Hyperlink"/>
@@ -7270,9 +7380,9 @@
         </w:r>
       </w:hyperlink>
     </w:p>
-    <w:bookmarkEnd w:id="52"/>
     <w:bookmarkEnd w:id="53"/>
-    <w:bookmarkStart w:id="54" w:name="discussion"/>
+    <w:bookmarkEnd w:id="54"/>
+    <w:bookmarkStart w:id="55" w:name="discussion"/>
     <w:p>
       <w:pPr>
         <w:pStyle w:val="Heading1"/>
@@ -7298,7 +7408,23 @@
         <w:t xml:space="preserve"> </w:t>
       </w:r>
       <w:r>
-        <w:t xml:space="preserve">Comparing across droughts, we found that despite the shorter duration of drought conditions, the wet-season drought elicited stronger responses across trees, but especially so for deciduous species that are expected to have stronger seasonality in growth phenology (Fig 3).</w:t>
+        <w:t xml:space="preserve">Comparing across droughts, we found that despite the</w:t>
+      </w:r>
+      <w:r>
+        <w:t xml:space="preserve"> </w:t>
+      </w:r>
+      <w:r>
+        <w:rPr>
+          <w:iCs/>
+          <w:i/>
+        </w:rPr>
+        <w:t xml:space="preserve">shorter duration of drought conditions</w:t>
+      </w:r>
+      <w:r>
+        <w:t xml:space="preserve"> </w:t>
+      </w:r>
+      <w:r>
+        <w:t xml:space="preserve">and greater absolute extremes of temperature, vapor pressure deficit, and lack of precipitation (Fig. 2a), the wet-season drought elicited stronger responses across trees, especially deciduous species that are expected to have stronger seasonality in growth phenology (Fig 3).</w:t>
       </w:r>
       <w:r>
         <w:t xml:space="preserve"> </w:t>
@@ -7833,8 +7959,8 @@
         <w:t xml:space="preserve">Given these inconsistencies, diverse stands that may represent greater variation in ecological and evolutionary strategies, may have mechanisms for stable functioning under future droughts.</w:t>
       </w:r>
     </w:p>
-    <w:bookmarkEnd w:id="54"/>
-    <w:bookmarkStart w:id="55" w:name="acknowledgements"/>
+    <w:bookmarkEnd w:id="55"/>
+    <w:bookmarkStart w:id="56" w:name="acknowledgements"/>
     <w:p>
       <w:pPr>
         <w:pStyle w:val="Heading1"/>
@@ -7874,8 +8000,8 @@
         <w:br w:type="page"/>
       </w:r>
     </w:p>
-    <w:bookmarkEnd w:id="55"/>
-    <w:bookmarkStart w:id="129" w:name="references"/>
+    <w:bookmarkEnd w:id="56"/>
+    <w:bookmarkStart w:id="132" w:name="references"/>
     <w:p>
       <w:pPr>
         <w:pStyle w:val="Heading1"/>
@@ -7884,8 +8010,8 @@
         <w:t xml:space="preserve">References</w:t>
       </w:r>
     </w:p>
-    <w:bookmarkStart w:id="128" w:name="refs"/>
-    <w:bookmarkStart w:id="57" w:name="ref-aguirre-gutiérrez_functional_2022"/>
+    <w:bookmarkStart w:id="131" w:name="refs"/>
+    <w:bookmarkStart w:id="58" w:name="ref-aguirre-gutiérrez_functional_2022"/>
     <w:p>
       <w:pPr>
         <w:pStyle w:val="Bibliography"/>
@@ -7909,7 +8035,7 @@
       <w:r>
         <w:t xml:space="preserve"> </w:t>
       </w:r>
-      <w:hyperlink r:id="rId56">
+      <w:hyperlink r:id="rId57">
         <w:r>
           <w:rPr>
             <w:rStyle w:val="Hyperlink"/>
@@ -7934,8 +8060,8 @@
         <w:t xml:space="preserve">, 6, 878–889.</w:t>
       </w:r>
     </w:p>
-    <w:bookmarkEnd w:id="57"/>
-    <w:bookmarkStart w:id="59" w:name="ref-anderson-teixeira_ctfsforestgeo_2015"/>
+    <w:bookmarkEnd w:id="58"/>
+    <w:bookmarkStart w:id="60" w:name="ref-anderson-teixeira_ctfsforestgeo_2015"/>
     <w:p>
       <w:pPr>
         <w:pStyle w:val="Bibliography"/>
@@ -7959,7 +8085,7 @@
       <w:r>
         <w:t xml:space="preserve"> </w:t>
       </w:r>
-      <w:hyperlink r:id="rId58">
+      <w:hyperlink r:id="rId59">
         <w:r>
           <w:rPr>
             <w:rStyle w:val="Hyperlink"/>
@@ -7996,8 +8122,8 @@
         <w:t xml:space="preserve">, 21, 528–549.</w:t>
       </w:r>
     </w:p>
-    <w:bookmarkEnd w:id="59"/>
-    <w:bookmarkStart w:id="61" w:name="ref-bennett_larger_2015"/>
+    <w:bookmarkEnd w:id="60"/>
+    <w:bookmarkStart w:id="62" w:name="ref-bennett_larger_2015"/>
     <w:p>
       <w:pPr>
         <w:pStyle w:val="Bibliography"/>
@@ -8008,7 +8134,7 @@
       <w:r>
         <w:t xml:space="preserve"> </w:t>
       </w:r>
-      <w:hyperlink r:id="rId60">
+      <w:hyperlink r:id="rId61">
         <w:r>
           <w:rPr>
             <w:rStyle w:val="Hyperlink"/>
@@ -8033,8 +8159,8 @@
         <w:t xml:space="preserve">, 1, 15139.</w:t>
       </w:r>
     </w:p>
-    <w:bookmarkEnd w:id="61"/>
-    <w:bookmarkStart w:id="63" w:name="ref-bennett_sensitivity_2023"/>
+    <w:bookmarkEnd w:id="62"/>
+    <w:bookmarkStart w:id="64" w:name="ref-bennett_sensitivity_2023"/>
     <w:p>
       <w:pPr>
         <w:pStyle w:val="Bibliography"/>
@@ -8058,7 +8184,7 @@
       <w:r>
         <w:t xml:space="preserve"> </w:t>
       </w:r>
-      <w:hyperlink r:id="rId62">
+      <w:hyperlink r:id="rId63">
         <w:r>
           <w:rPr>
             <w:rStyle w:val="Hyperlink"/>
@@ -8107,8 +8233,8 @@
         <w:t xml:space="preserve">, 13, 967–974.</w:t>
       </w:r>
     </w:p>
-    <w:bookmarkEnd w:id="63"/>
-    <w:bookmarkStart w:id="65" w:name="ref-brando_droughts_2019"/>
+    <w:bookmarkEnd w:id="64"/>
+    <w:bookmarkStart w:id="66" w:name="ref-brando_droughts_2019"/>
     <w:p>
       <w:pPr>
         <w:pStyle w:val="Bibliography"/>
@@ -8132,7 +8258,7 @@
       <w:r>
         <w:t xml:space="preserve"> </w:t>
       </w:r>
-      <w:hyperlink r:id="rId64">
+      <w:hyperlink r:id="rId65">
         <w:r>
           <w:rPr>
             <w:rStyle w:val="Hyperlink"/>
@@ -8205,8 +8331,8 @@
         <w:t xml:space="preserve">, 47, 555–581.</w:t>
       </w:r>
     </w:p>
-    <w:bookmarkEnd w:id="65"/>
-    <w:bookmarkStart w:id="67" w:name="ref-bürkner_brms_2017"/>
+    <w:bookmarkEnd w:id="66"/>
+    <w:bookmarkStart w:id="68" w:name="ref-bürkner_brms_2017"/>
     <w:p>
       <w:pPr>
         <w:pStyle w:val="Bibliography"/>
@@ -8217,7 +8343,7 @@
       <w:r>
         <w:t xml:space="preserve"> </w:t>
       </w:r>
-      <w:hyperlink r:id="rId66">
+      <w:hyperlink r:id="rId67">
         <w:r>
           <w:rPr>
             <w:rStyle w:val="Hyperlink"/>
@@ -8332,8 +8458,8 @@
         <w:t xml:space="preserve">, 80.</w:t>
       </w:r>
     </w:p>
-    <w:bookmarkEnd w:id="67"/>
-    <w:bookmarkStart w:id="68" w:name="ref-bürkner_posterior_2023"/>
+    <w:bookmarkEnd w:id="68"/>
+    <w:bookmarkStart w:id="69" w:name="ref-bürkner_posterior_2023"/>
     <w:p>
       <w:pPr>
         <w:pStyle w:val="Bibliography"/>
@@ -8354,8 +8480,8 @@
         <w:t xml:space="preserve">for working with posterior distributions.</w:t>
       </w:r>
     </w:p>
-    <w:bookmarkEnd w:id="68"/>
-    <w:bookmarkStart w:id="70" w:name="ref-chitra-tarak_it_2015"/>
+    <w:bookmarkEnd w:id="69"/>
+    <w:bookmarkStart w:id="71" w:name="ref-chitra-tarak_it_2015"/>
     <w:p>
       <w:pPr>
         <w:pStyle w:val="Bibliography"/>
@@ -8366,7 +8492,7 @@
       <w:r>
         <w:t xml:space="preserve"> </w:t>
       </w:r>
-      <w:hyperlink r:id="rId69">
+      <w:hyperlink r:id="rId70">
         <w:r>
           <w:rPr>
             <w:rStyle w:val="Hyperlink"/>
@@ -8415,8 +8541,8 @@
         <w:t xml:space="preserve">, 336, 129–136.</w:t>
       </w:r>
     </w:p>
-    <w:bookmarkEnd w:id="70"/>
-    <w:bookmarkStart w:id="72" w:name="X7212b9d861bed92497512118acfe0419f2c63cf"/>
+    <w:bookmarkEnd w:id="71"/>
+    <w:bookmarkStart w:id="73" w:name="X7212b9d861bed92497512118acfe0419f2c63cf"/>
     <w:p>
       <w:pPr>
         <w:pStyle w:val="Bibliography"/>
@@ -8440,7 +8566,7 @@
       <w:r>
         <w:t xml:space="preserve"> </w:t>
       </w:r>
-      <w:hyperlink r:id="rId71">
+      <w:hyperlink r:id="rId72">
         <w:r>
           <w:rPr>
             <w:rStyle w:val="Hyperlink"/>
@@ -8465,8 +8591,8 @@
         <w:t xml:space="preserve">, 231, 1798–1813.</w:t>
       </w:r>
     </w:p>
-    <w:bookmarkEnd w:id="72"/>
-    <w:bookmarkStart w:id="74" w:name="ref-clark_annual_2021"/>
+    <w:bookmarkEnd w:id="73"/>
+    <w:bookmarkStart w:id="75" w:name="ref-clark_annual_2021"/>
     <w:p>
       <w:pPr>
         <w:pStyle w:val="Bibliography"/>
@@ -8477,7 +8603,7 @@
       <w:r>
         <w:t xml:space="preserve"> </w:t>
       </w:r>
-      <w:hyperlink r:id="rId73">
+      <w:hyperlink r:id="rId74">
         <w:r>
           <w:rPr>
             <w:rStyle w:val="Hyperlink"/>
@@ -8586,8 +8712,8 @@
         <w:t xml:space="preserve">, 126, e2021JG006557.</w:t>
       </w:r>
     </w:p>
-    <w:bookmarkEnd w:id="74"/>
-    <w:bookmarkStart w:id="76" w:name="ref-clark_annual_2010"/>
+    <w:bookmarkEnd w:id="75"/>
+    <w:bookmarkStart w:id="77" w:name="ref-clark_annual_2010"/>
     <w:p>
       <w:pPr>
         <w:pStyle w:val="Bibliography"/>
@@ -8598,7 +8724,7 @@
       <w:r>
         <w:t xml:space="preserve"> </w:t>
       </w:r>
-      <w:hyperlink r:id="rId75">
+      <w:hyperlink r:id="rId76">
         <w:r>
           <w:rPr>
             <w:rStyle w:val="Hyperlink"/>
@@ -8659,8 +8785,8 @@
         <w:t xml:space="preserve">, 16, 747–759.</w:t>
       </w:r>
     </w:p>
-    <w:bookmarkEnd w:id="76"/>
-    <w:bookmarkStart w:id="78" w:name="ref-dahinden_future_2017"/>
+    <w:bookmarkEnd w:id="77"/>
+    <w:bookmarkStart w:id="79" w:name="ref-dahinden_future_2017"/>
     <w:p>
       <w:pPr>
         <w:pStyle w:val="Bibliography"/>
@@ -8671,7 +8797,7 @@
       <w:r>
         <w:t xml:space="preserve"> </w:t>
       </w:r>
-      <w:hyperlink r:id="rId77">
+      <w:hyperlink r:id="rId78">
         <w:r>
           <w:rPr>
             <w:rStyle w:val="Hyperlink"/>
@@ -8696,8 +8822,8 @@
         <w:t xml:space="preserve">, 12, 084004.</w:t>
       </w:r>
     </w:p>
-    <w:bookmarkEnd w:id="78"/>
-    <w:bookmarkStart w:id="80" w:name="ref-desouza_drought_2020"/>
+    <w:bookmarkEnd w:id="79"/>
+    <w:bookmarkStart w:id="81" w:name="ref-desouza_drought_2020"/>
     <w:p>
       <w:pPr>
         <w:pStyle w:val="Bibliography"/>
@@ -8708,7 +8834,7 @@
       <w:r>
         <w:t xml:space="preserve"> </w:t>
       </w:r>
-      <w:hyperlink r:id="rId79">
+      <w:hyperlink r:id="rId80">
         <w:r>
           <w:rPr>
             <w:rStyle w:val="Hyperlink"/>
@@ -8733,8 +8859,8 @@
         <w:t xml:space="preserve">, 194, 221–236.</w:t>
       </w:r>
     </w:p>
-    <w:bookmarkEnd w:id="80"/>
-    <w:bookmarkStart w:id="82" w:name="ref-garcía-cervigón_climate_2020"/>
+    <w:bookmarkEnd w:id="81"/>
+    <w:bookmarkStart w:id="83" w:name="ref-garcía-cervigón_climate_2020"/>
     <w:p>
       <w:pPr>
         <w:pStyle w:val="Bibliography"/>
@@ -8745,7 +8871,7 @@
       <w:r>
         <w:t xml:space="preserve"> </w:t>
       </w:r>
-      <w:hyperlink r:id="rId81">
+      <w:hyperlink r:id="rId82">
         <w:r>
           <w:rPr>
             <w:rStyle w:val="Hyperlink"/>
@@ -8770,8 +8896,8 @@
         <w:t xml:space="preserve">, 31, 266–280.</w:t>
       </w:r>
     </w:p>
-    <w:bookmarkEnd w:id="82"/>
-    <w:bookmarkStart w:id="84" w:name="ref-giraldo_tree_2023"/>
+    <w:bookmarkEnd w:id="83"/>
+    <w:bookmarkStart w:id="85" w:name="ref-giraldo_tree_2023"/>
     <w:p>
       <w:pPr>
         <w:pStyle w:val="Bibliography"/>
@@ -8795,7 +8921,7 @@
       <w:r>
         <w:t xml:space="preserve"> </w:t>
       </w:r>
-      <w:hyperlink r:id="rId83">
+      <w:hyperlink r:id="rId84">
         <w:r>
           <w:rPr>
             <w:rStyle w:val="Hyperlink"/>
@@ -8832,8 +8958,8 @@
         <w:t xml:space="preserve">, 111, 889–902.</w:t>
       </w:r>
     </w:p>
-    <w:bookmarkEnd w:id="84"/>
-    <w:bookmarkStart w:id="86" w:name="ref-gonzález-m._diverging_2021"/>
+    <w:bookmarkEnd w:id="85"/>
+    <w:bookmarkStart w:id="87" w:name="ref-gonzález-m._diverging_2021"/>
     <w:p>
       <w:pPr>
         <w:pStyle w:val="Bibliography"/>
@@ -8857,7 +8983,7 @@
       <w:r>
         <w:t xml:space="preserve"> </w:t>
       </w:r>
-      <w:hyperlink r:id="rId85">
+      <w:hyperlink r:id="rId86">
         <w:r>
           <w:rPr>
             <w:rStyle w:val="Hyperlink"/>
@@ -8882,8 +9008,8 @@
         <w:t xml:space="preserve">, 24, 451–463.</w:t>
       </w:r>
     </w:p>
-    <w:bookmarkEnd w:id="86"/>
-    <w:bookmarkStart w:id="88" w:name="ref-guillemot_small_2022"/>
+    <w:bookmarkEnd w:id="87"/>
+    <w:bookmarkStart w:id="89" w:name="ref-guillemot_small_2022"/>
     <w:p>
       <w:pPr>
         <w:pStyle w:val="Bibliography"/>
@@ -8907,7 +9033,7 @@
       <w:r>
         <w:t xml:space="preserve"> </w:t>
       </w:r>
-      <w:hyperlink r:id="rId87">
+      <w:hyperlink r:id="rId88">
         <w:r>
           <w:rPr>
             <w:rStyle w:val="Hyperlink"/>
@@ -8956,13 +9082,207 @@
         <w:t xml:space="preserve">, 28, 2622–2638.</w:t>
       </w:r>
     </w:p>
-    <w:bookmarkEnd w:id="88"/>
-    <w:bookmarkStart w:id="90" w:name="ref-kunert_leaf_2021"/>
+    <w:bookmarkEnd w:id="89"/>
+    <w:bookmarkStart w:id="91" w:name="ref-ipcc_climate_2023"/>
     <w:p>
       <w:pPr>
         <w:pStyle w:val="Bibliography"/>
       </w:pPr>
       <w:r>
+        <w:t xml:space="preserve">IPCC. (2023).</w:t>
+      </w:r>
+      <w:r>
+        <w:t xml:space="preserve"> </w:t>
+      </w:r>
+      <w:hyperlink r:id="rId90">
+        <w:r>
+          <w:rPr>
+            <w:rStyle w:val="Hyperlink"/>
+            <w:iCs/>
+            <w:i/>
+          </w:rPr>
+          <w:t xml:space="preserve">Climate</w:t>
+        </w:r>
+        <w:r>
+          <w:rPr>
+            <w:rStyle w:val="Hyperlink"/>
+            <w:iCs/>
+            <w:i/>
+          </w:rPr>
+          <w:t xml:space="preserve"> </w:t>
+        </w:r>
+        <w:r>
+          <w:rPr>
+            <w:rStyle w:val="Hyperlink"/>
+            <w:iCs/>
+            <w:i/>
+          </w:rPr>
+          <w:t xml:space="preserve">Change</w:t>
+        </w:r>
+        <w:r>
+          <w:rPr>
+            <w:rStyle w:val="Hyperlink"/>
+            <w:iCs/>
+            <w:i/>
+          </w:rPr>
+          <w:t xml:space="preserve"> </w:t>
+        </w:r>
+        <w:r>
+          <w:rPr>
+            <w:rStyle w:val="Hyperlink"/>
+            <w:iCs/>
+            <w:i/>
+          </w:rPr>
+          <w:t xml:space="preserve">2021 –</w:t>
+        </w:r>
+        <w:r>
+          <w:rPr>
+            <w:rStyle w:val="Hyperlink"/>
+            <w:iCs/>
+            <w:i/>
+          </w:rPr>
+          <w:t xml:space="preserve"> </w:t>
+        </w:r>
+        <w:r>
+          <w:rPr>
+            <w:rStyle w:val="Hyperlink"/>
+            <w:iCs/>
+            <w:i/>
+          </w:rPr>
+          <w:t xml:space="preserve">The Physical Science Basis</w:t>
+        </w:r>
+        <w:r>
+          <w:rPr>
+            <w:rStyle w:val="Hyperlink"/>
+            <w:iCs/>
+            <w:i/>
+          </w:rPr>
+          <w:t xml:space="preserve">:</w:t>
+        </w:r>
+        <w:r>
+          <w:rPr>
+            <w:rStyle w:val="Hyperlink"/>
+            <w:iCs/>
+            <w:i/>
+          </w:rPr>
+          <w:t xml:space="preserve"> </w:t>
+        </w:r>
+        <w:r>
+          <w:rPr>
+            <w:rStyle w:val="Hyperlink"/>
+            <w:iCs/>
+            <w:i/>
+          </w:rPr>
+          <w:t xml:space="preserve">Working Group I Contribution</w:t>
+        </w:r>
+        <w:r>
+          <w:rPr>
+            <w:rStyle w:val="Hyperlink"/>
+            <w:iCs/>
+            <w:i/>
+          </w:rPr>
+          <w:t xml:space="preserve"> </w:t>
+        </w:r>
+        <w:r>
+          <w:rPr>
+            <w:rStyle w:val="Hyperlink"/>
+            <w:iCs/>
+            <w:i/>
+          </w:rPr>
+          <w:t xml:space="preserve">to the</w:t>
+        </w:r>
+        <w:r>
+          <w:rPr>
+            <w:rStyle w:val="Hyperlink"/>
+            <w:iCs/>
+            <w:i/>
+          </w:rPr>
+          <w:t xml:space="preserve"> </w:t>
+        </w:r>
+        <w:r>
+          <w:rPr>
+            <w:rStyle w:val="Hyperlink"/>
+            <w:iCs/>
+            <w:i/>
+          </w:rPr>
+          <w:t xml:space="preserve">Sixth Assessment Report</w:t>
+        </w:r>
+        <w:r>
+          <w:rPr>
+            <w:rStyle w:val="Hyperlink"/>
+            <w:iCs/>
+            <w:i/>
+          </w:rPr>
+          <w:t xml:space="preserve"> </w:t>
+        </w:r>
+        <w:r>
+          <w:rPr>
+            <w:rStyle w:val="Hyperlink"/>
+            <w:iCs/>
+            <w:i/>
+          </w:rPr>
+          <w:t xml:space="preserve">of the</w:t>
+        </w:r>
+        <w:r>
+          <w:rPr>
+            <w:rStyle w:val="Hyperlink"/>
+            <w:iCs/>
+            <w:i/>
+          </w:rPr>
+          <w:t xml:space="preserve"> </w:t>
+        </w:r>
+        <w:r>
+          <w:rPr>
+            <w:rStyle w:val="Hyperlink"/>
+            <w:iCs/>
+            <w:i/>
+          </w:rPr>
+          <w:t xml:space="preserve">Intergovernmental Panel</w:t>
+        </w:r>
+        <w:r>
+          <w:rPr>
+            <w:rStyle w:val="Hyperlink"/>
+            <w:iCs/>
+            <w:i/>
+          </w:rPr>
+          <w:t xml:space="preserve"> </w:t>
+        </w:r>
+        <w:r>
+          <w:rPr>
+            <w:rStyle w:val="Hyperlink"/>
+            <w:iCs/>
+            <w:i/>
+          </w:rPr>
+          <w:t xml:space="preserve">on</w:t>
+        </w:r>
+        <w:r>
+          <w:rPr>
+            <w:rStyle w:val="Hyperlink"/>
+            <w:iCs/>
+            <w:i/>
+          </w:rPr>
+          <w:t xml:space="preserve"> </w:t>
+        </w:r>
+        <w:r>
+          <w:rPr>
+            <w:rStyle w:val="Hyperlink"/>
+            <w:iCs/>
+            <w:i/>
+          </w:rPr>
+          <w:t xml:space="preserve">Climate Change</w:t>
+        </w:r>
+      </w:hyperlink>
+      <w:r>
+        <w:t xml:space="preserve">. 1st edn. Cambridge University Press.</w:t>
+      </w:r>
+    </w:p>
+    <w:bookmarkEnd w:id="91"/>
+    <w:bookmarkStart w:id="93" w:name="ref-kunert_leaf_2021"/>
+    <w:p>
+      <w:pPr>
+        <w:pStyle w:val="Bibliography"/>
+      </w:pPr>
+      <w:r>
         <w:t xml:space="preserve">Kunert, N., Zailaa, J., Herrmann, V., Muller-Landau, H.C., Wright, S.J., Pérez, R.,</w:t>
       </w:r>
       <w:r>
@@ -8981,7 +9301,7 @@
       <w:r>
         <w:t xml:space="preserve"> </w:t>
       </w:r>
-      <w:hyperlink r:id="rId89">
+      <w:hyperlink r:id="rId92">
         <w:r>
           <w:rPr>
             <w:rStyle w:val="Hyperlink"/>
@@ -9006,8 +9326,8 @@
         <w:t xml:space="preserve">, 230, 485–496.</w:t>
       </w:r>
     </w:p>
-    <w:bookmarkEnd w:id="90"/>
-    <w:bookmarkStart w:id="91" w:name="ref-lindsay_whitebox_2016a"/>
+    <w:bookmarkEnd w:id="93"/>
+    <w:bookmarkStart w:id="94" w:name="ref-lindsay_whitebox_2016a"/>
     <w:p>
       <w:pPr>
         <w:pStyle w:val="Bibliography"/>
@@ -9050,8 +9370,8 @@
         <w:t xml:space="preserve">, 95, 75–84.</w:t>
       </w:r>
     </w:p>
-    <w:bookmarkEnd w:id="91"/>
-    <w:bookmarkStart w:id="93" w:name="ref-liu_drought_2022"/>
+    <w:bookmarkEnd w:id="94"/>
+    <w:bookmarkStart w:id="96" w:name="ref-liu_drought_2022"/>
     <w:p>
       <w:pPr>
         <w:pStyle w:val="Bibliography"/>
@@ -9062,7 +9382,7 @@
       <w:r>
         <w:t xml:space="preserve"> </w:t>
       </w:r>
-      <w:hyperlink r:id="rId92">
+      <w:hyperlink r:id="rId95">
         <w:r>
           <w:rPr>
             <w:rStyle w:val="Hyperlink"/>
@@ -9087,8 +9407,8 @@
         <w:t xml:space="preserve">, 15, 800–804.</w:t>
       </w:r>
     </w:p>
-    <w:bookmarkEnd w:id="93"/>
-    <w:bookmarkStart w:id="95" w:name="ref-luo_tropical_2022"/>
+    <w:bookmarkEnd w:id="96"/>
+    <w:bookmarkStart w:id="98" w:name="ref-luo_tropical_2022"/>
     <w:p>
       <w:pPr>
         <w:pStyle w:val="Bibliography"/>
@@ -9099,7 +9419,7 @@
       <w:r>
         <w:t xml:space="preserve"> </w:t>
       </w:r>
-      <w:hyperlink r:id="rId94">
+      <w:hyperlink r:id="rId97">
         <w:r>
           <w:rPr>
             <w:rStyle w:val="Hyperlink"/>
@@ -9148,8 +9468,8 @@
         <w:t xml:space="preserve">, 13, 1193.</w:t>
       </w:r>
     </w:p>
-    <w:bookmarkEnd w:id="95"/>
-    <w:bookmarkStart w:id="97" w:name="ref-mcgregor_tree_2021"/>
+    <w:bookmarkEnd w:id="98"/>
+    <w:bookmarkStart w:id="100" w:name="ref-mcgregor_tree_2021"/>
     <w:p>
       <w:pPr>
         <w:pStyle w:val="Bibliography"/>
@@ -9173,7 +9493,7 @@
       <w:r>
         <w:t xml:space="preserve"> </w:t>
       </w:r>
-      <w:hyperlink r:id="rId96">
+      <w:hyperlink r:id="rId99">
         <w:r>
           <w:rPr>
             <w:rStyle w:val="Hyperlink"/>
@@ -9198,8 +9518,8 @@
         <w:t xml:space="preserve">, 231, 601–616.</w:t>
       </w:r>
     </w:p>
-    <w:bookmarkEnd w:id="97"/>
-    <w:bookmarkStart w:id="98" w:name="ref-muller-landau_metal_2008"/>
+    <w:bookmarkEnd w:id="100"/>
+    <w:bookmarkStart w:id="101" w:name="ref-muller-landau_metal_2008"/>
     <w:p>
       <w:pPr>
         <w:pStyle w:val="Bibliography"/>
@@ -9217,8 +9537,8 @@
         <w:t xml:space="preserve">.</w:t>
       </w:r>
     </w:p>
-    <w:bookmarkEnd w:id="98"/>
-    <w:bookmarkStart w:id="100" w:name="ref-naumann_global_2018"/>
+    <w:bookmarkEnd w:id="101"/>
+    <w:bookmarkStart w:id="103" w:name="ref-naumann_global_2018"/>
     <w:p>
       <w:pPr>
         <w:pStyle w:val="Bibliography"/>
@@ -9242,7 +9562,7 @@
       <w:r>
         <w:t xml:space="preserve"> </w:t>
       </w:r>
-      <w:hyperlink r:id="rId99">
+      <w:hyperlink r:id="rId102">
         <w:r>
           <w:rPr>
             <w:rStyle w:val="Hyperlink"/>
@@ -9327,8 +9647,8 @@
         <w:t xml:space="preserve">, 45, 3285–3296.</w:t>
       </w:r>
     </w:p>
-    <w:bookmarkEnd w:id="100"/>
-    <w:bookmarkStart w:id="102" w:name="ref-oliveira_linking_2021"/>
+    <w:bookmarkEnd w:id="103"/>
+    <w:bookmarkStart w:id="105" w:name="ref-oliveira_linking_2021"/>
     <w:p>
       <w:pPr>
         <w:pStyle w:val="Bibliography"/>
@@ -9339,7 +9659,7 @@
       <w:r>
         <w:t xml:space="preserve"> </w:t>
       </w:r>
-      <w:hyperlink r:id="rId101">
+      <w:hyperlink r:id="rId104">
         <w:r>
           <w:rPr>
             <w:rStyle w:val="Hyperlink"/>
@@ -9364,8 +9684,8 @@
         <w:t xml:space="preserve">, 230, 904–923.</w:t>
       </w:r>
     </w:p>
-    <w:bookmarkEnd w:id="102"/>
-    <w:bookmarkStart w:id="103" w:name="ref-rcoreteam_language_2024"/>
+    <w:bookmarkEnd w:id="105"/>
+    <w:bookmarkStart w:id="106" w:name="ref-rcoreteam_language_2024"/>
     <w:p>
       <w:pPr>
         <w:pStyle w:val="Bibliography"/>
@@ -9387,8 +9707,8 @@
         <w:t xml:space="preserve">. Manual. R Foundation for Statistical Computing, Vienna, Austria.</w:t>
       </w:r>
     </w:p>
-    <w:bookmarkEnd w:id="103"/>
-    <w:bookmarkStart w:id="105" w:name="ref-slette_how_2019"/>
+    <w:bookmarkEnd w:id="106"/>
+    <w:bookmarkStart w:id="108" w:name="ref-slette_how_2019"/>
     <w:p>
       <w:pPr>
         <w:pStyle w:val="Bibliography"/>
@@ -9412,7 +9732,7 @@
       <w:r>
         <w:t xml:space="preserve"> </w:t>
       </w:r>
-      <w:hyperlink r:id="rId104">
+      <w:hyperlink r:id="rId107">
         <w:r>
           <w:rPr>
             <w:rStyle w:val="Hyperlink"/>
@@ -9437,8 +9757,8 @@
         <w:t xml:space="preserve">, 25, 3193–3200.</w:t>
       </w:r>
     </w:p>
-    <w:bookmarkEnd w:id="105"/>
-    <w:bookmarkStart w:id="107" w:name="ref-trugman_why_2021"/>
+    <w:bookmarkEnd w:id="108"/>
+    <w:bookmarkStart w:id="110" w:name="ref-trugman_why_2021"/>
     <w:p>
       <w:pPr>
         <w:pStyle w:val="Bibliography"/>
@@ -9449,7 +9769,7 @@
       <w:r>
         <w:t xml:space="preserve"> </w:t>
       </w:r>
-      <w:hyperlink r:id="rId106">
+      <w:hyperlink r:id="rId109">
         <w:r>
           <w:rPr>
             <w:rStyle w:val="Hyperlink"/>
@@ -9537,8 +9857,8 @@
         <w:t xml:space="preserve">, 36, 520–532.</w:t>
       </w:r>
     </w:p>
-    <w:bookmarkEnd w:id="107"/>
-    <w:bookmarkStart w:id="109" w:name="ref-vasey_intraspecific_2022"/>
+    <w:bookmarkEnd w:id="110"/>
+    <w:bookmarkStart w:id="112" w:name="ref-vasey_intraspecific_2022"/>
     <w:p>
       <w:pPr>
         <w:pStyle w:val="Bibliography"/>
@@ -9549,7 +9869,7 @@
       <w:r>
         <w:t xml:space="preserve"> </w:t>
       </w:r>
-      <w:hyperlink r:id="rId108">
+      <w:hyperlink r:id="rId111">
         <w:r>
           <w:rPr>
             <w:rStyle w:val="Hyperlink"/>
@@ -9574,8 +9894,8 @@
         <w:t xml:space="preserve">, 49, 2309–2320.</w:t>
       </w:r>
     </w:p>
-    <w:bookmarkEnd w:id="109"/>
-    <w:bookmarkStart w:id="110" w:name="ref-vehtari_ranknormalization_2021"/>
+    <w:bookmarkEnd w:id="112"/>
+    <w:bookmarkStart w:id="113" w:name="ref-vehtari_ranknormalization_2021"/>
     <w:p>
       <w:pPr>
         <w:pStyle w:val="Bibliography"/>
@@ -9633,8 +9953,8 @@
         <w:t xml:space="preserve">.</w:t>
       </w:r>
     </w:p>
-    <w:bookmarkEnd w:id="110"/>
-    <w:bookmarkStart w:id="112" w:name="ref-vicente-serrano_multiscalar_2010"/>
+    <w:bookmarkEnd w:id="113"/>
+    <w:bookmarkStart w:id="115" w:name="ref-vicente-serrano_multiscalar_2010"/>
     <w:p>
       <w:pPr>
         <w:pStyle w:val="Bibliography"/>
@@ -9645,7 +9965,7 @@
       <w:r>
         <w:t xml:space="preserve"> </w:t>
       </w:r>
-      <w:hyperlink r:id="rId111">
+      <w:hyperlink r:id="rId114">
         <w:r>
           <w:rPr>
             <w:rStyle w:val="Hyperlink"/>
@@ -9724,8 +10044,8 @@
         <w:t xml:space="preserve">, 23, 1696–1718.</w:t>
       </w:r>
     </w:p>
-    <w:bookmarkEnd w:id="112"/>
-    <w:bookmarkStart w:id="114" w:name="ref-vico_how_2017a"/>
+    <w:bookmarkEnd w:id="115"/>
+    <w:bookmarkStart w:id="117" w:name="ref-vico_how_2017a"/>
     <w:p>
       <w:pPr>
         <w:pStyle w:val="Bibliography"/>
@@ -9736,7 +10056,7 @@
       <w:r>
         <w:t xml:space="preserve"> </w:t>
       </w:r>
-      <w:hyperlink r:id="rId113">
+      <w:hyperlink r:id="rId116">
         <w:r>
           <w:rPr>
             <w:rStyle w:val="Hyperlink"/>
@@ -9785,8 +10105,8 @@
         <w:t xml:space="preserve">, 12, 065006.</w:t>
       </w:r>
     </w:p>
-    <w:bookmarkEnd w:id="114"/>
-    <w:bookmarkStart w:id="116" w:name="ref-vinod_thermal_2023"/>
+    <w:bookmarkEnd w:id="117"/>
+    <w:bookmarkStart w:id="119" w:name="ref-vinod_thermal_2023"/>
     <w:p>
       <w:pPr>
         <w:pStyle w:val="Bibliography"/>
@@ -9810,7 +10130,7 @@
       <w:r>
         <w:t xml:space="preserve"> </w:t>
       </w:r>
-      <w:hyperlink r:id="rId115">
+      <w:hyperlink r:id="rId118">
         <w:r>
           <w:rPr>
             <w:rStyle w:val="Hyperlink"/>
@@ -9835,8 +10155,8 @@
         <w:t xml:space="preserve">, 237, 22–47.</w:t>
       </w:r>
     </w:p>
-    <w:bookmarkEnd w:id="116"/>
-    <w:bookmarkStart w:id="118" w:name="ref-vlam_temperature_2014"/>
+    <w:bookmarkEnd w:id="119"/>
+    <w:bookmarkStart w:id="121" w:name="ref-vlam_temperature_2014"/>
     <w:p>
       <w:pPr>
         <w:pStyle w:val="Bibliography"/>
@@ -9847,7 +10167,7 @@
       <w:r>
         <w:t xml:space="preserve"> </w:t>
       </w:r>
-      <w:hyperlink r:id="rId117">
+      <w:hyperlink r:id="rId120">
         <w:r>
           <w:rPr>
             <w:rStyle w:val="Hyperlink"/>
@@ -9896,8 +10216,8 @@
         <w:t xml:space="preserve">, 174, 1449–1461.</w:t>
       </w:r>
     </w:p>
-    <w:bookmarkEnd w:id="118"/>
-    <w:bookmarkStart w:id="120" w:name="ref-williams_deciduousness_2008"/>
+    <w:bookmarkEnd w:id="121"/>
+    <w:bookmarkStart w:id="123" w:name="ref-williams_deciduousness_2008"/>
     <w:p>
       <w:pPr>
         <w:pStyle w:val="Bibliography"/>
@@ -9908,7 +10228,7 @@
       <w:r>
         <w:t xml:space="preserve"> </w:t>
       </w:r>
-      <w:hyperlink r:id="rId119">
+      <w:hyperlink r:id="rId122">
         <w:r>
           <w:rPr>
             <w:rStyle w:val="Hyperlink"/>
@@ -9951,8 +10271,8 @@
         <w:t xml:space="preserve">, 155, 571–582.</w:t>
       </w:r>
     </w:p>
-    <w:bookmarkEnd w:id="120"/>
-    <w:bookmarkStart w:id="121" w:name="ref-wu_whitebox_2022"/>
+    <w:bookmarkEnd w:id="123"/>
+    <w:bookmarkStart w:id="124" w:name="ref-wu_whitebox_2022"/>
     <w:p>
       <w:pPr>
         <w:pStyle w:val="Bibliography"/>
@@ -10016,8 +10336,8 @@
         <w:t xml:space="preserve">. Manual.</w:t>
       </w:r>
     </w:p>
-    <w:bookmarkEnd w:id="121"/>
-    <w:bookmarkStart w:id="123" w:name="ref-zuidema_tropical_2022"/>
+    <w:bookmarkEnd w:id="124"/>
+    <w:bookmarkStart w:id="126" w:name="ref-zuidema_tropical_2022"/>
     <w:p>
       <w:pPr>
         <w:pStyle w:val="Bibliography"/>
@@ -10041,7 +10361,7 @@
       <w:r>
         <w:t xml:space="preserve"> </w:t>
       </w:r>
-      <w:hyperlink r:id="rId122">
+      <w:hyperlink r:id="rId125">
         <w:r>
           <w:rPr>
             <w:rStyle w:val="Hyperlink"/>
@@ -10066,8 +10386,8 @@
         <w:t xml:space="preserve">, 15, 269–276.</w:t>
       </w:r>
     </w:p>
-    <w:bookmarkEnd w:id="123"/>
-    <w:bookmarkStart w:id="125" w:name="ref-zuleta_droughtinduced_2017"/>
+    <w:bookmarkEnd w:id="126"/>
+    <w:bookmarkStart w:id="128" w:name="ref-zuleta_droughtinduced_2017"/>
     <w:p>
       <w:pPr>
         <w:pStyle w:val="Bibliography"/>
@@ -10078,7 +10398,7 @@
       <w:r>
         <w:t xml:space="preserve"> </w:t>
       </w:r>
-      <w:hyperlink r:id="rId124">
+      <w:hyperlink r:id="rId127">
         <w:r>
           <w:rPr>
             <w:rStyle w:val="Hyperlink"/>
@@ -10115,8 +10435,8 @@
         <w:t xml:space="preserve">, 98, 2538–2546.</w:t>
       </w:r>
     </w:p>
-    <w:bookmarkEnd w:id="125"/>
-    <w:bookmarkStart w:id="127" w:name="ref-zweifel_are_2016"/>
+    <w:bookmarkEnd w:id="128"/>
+    <w:bookmarkStart w:id="130" w:name="ref-zweifel_are_2016"/>
     <w:p>
       <w:pPr>
         <w:pStyle w:val="Bibliography"/>
@@ -10127,7 +10447,7 @@
       <w:r>
         <w:t xml:space="preserve"> </w:t>
       </w:r>
-      <w:hyperlink r:id="rId126">
+      <w:hyperlink r:id="rId129">
         <w:r>
           <w:rPr>
             <w:rStyle w:val="Hyperlink"/>
@@ -10149,9 +10469,9 @@
         <w:t xml:space="preserve">, 211, 839–849.</w:t>
       </w:r>
     </w:p>
-    <w:bookmarkEnd w:id="127"/>
-    <w:bookmarkEnd w:id="128"/>
-    <w:bookmarkEnd w:id="129"/>
+    <w:bookmarkEnd w:id="130"/>
+    <w:bookmarkEnd w:id="131"/>
+    <w:bookmarkEnd w:id="132"/>
     <w:sectPr>
       <w:footerReference r:id="rId10" w:type="even"/>
       <w:footerReference r:id="rId9" w:type="default"/>

</xml_diff>

<commit_message>
update with figure numbers as vars
</commit_message>
<xml_diff>
--- a/doc/manuscript_hkk_drought_sensitivity.docx
+++ b/doc/manuscript_hkk_drought_sensitivity.docx
@@ -4741,6 +4741,50 @@
         <w:t xml:space="preserve"> </w:t>
       </w:r>
       <w:r>
+        <w:t xml:space="preserve">The region is periodically affected by droughts associated with the</w:t>
+      </w:r>
+      <w:r>
+        <w:t xml:space="preserve"> </w:t>
+      </w:r>
+      <w:r>
+        <w:rPr>
+          <w:iCs/>
+          <w:i/>
+        </w:rPr>
+        <w:t xml:space="preserve">El Niño</w:t>
+      </w:r>
+      <w:r>
+        <w:t xml:space="preserve"> </w:t>
+      </w:r>
+      <w:r>
+        <w:t xml:space="preserve">Southern Oscillation</w:t>
+      </w:r>
+      <w:r>
+        <w:t xml:space="preserve"> </w:t>
+      </w:r>
+      <w:r>
+        <w:t xml:space="preserve">(ENSO,</w:t>
+      </w:r>
+      <w:r>
+        <w:t xml:space="preserve"> </w:t>
+      </w:r>
+      <w:r>
+        <w:rPr>
+          <w:bCs/>
+          <w:b/>
+        </w:rPr>
+        <w:t xml:space="preserve">refs_ENSO?</w:t>
+      </w:r>
+      <w:r>
+        <w:t xml:space="preserve">)</w:t>
+      </w:r>
+      <w:r>
+        <w:t xml:space="preserve">.</w:t>
+      </w:r>
+      <w:r>
+        <w:t xml:space="preserve"> </w:t>
+      </w:r>
+      <w:r>
         <w:t xml:space="preserve">The dominant canopy species are</w:t>
       </w:r>
       <w:r>
@@ -5428,22 +5472,41 @@
         <w:pStyle w:val="BodyText"/>
       </w:pPr>
       <w:r>
-        <w:t xml:space="preserve">We identified drought years of interest in the dendroband timeseries - 2010 and 2015 - by examining two drought indices and corroborating with plot-level ecological responses and expert information.</w:t>
-      </w:r>
-      <w:r>
-        <w:t xml:space="preserve"> </w:t>
-      </w:r>
-      <w:r>
-        <w:t xml:space="preserve">Within the dendroband timeseries, two ENSO events had occurred; 2010 was a moderate ENSO event while 2015 was a very strong ENSO event [REF].</w:t>
-      </w:r>
-      <w:r>
-        <w:t xml:space="preserve"> </w:t>
-      </w:r>
-      <w:r>
-        <w:t xml:space="preserve"> </w:t>
-      </w:r>
-      <w:r>
-        <w:t xml:space="preserve">We also used the SPEIbase dataset</w:t>
+        <w:t xml:space="preserve">We identified drought years of interest in the dendroband timeseries - 2010 and 2015 - based on two drought indices and corroborated by meteorological data, local expertise, and plot-level growth responses.</w:t>
+      </w:r>
+      <w:r>
+        <w:t xml:space="preserve"> </w:t>
+      </w:r>
+      <w:r>
+        <w:t xml:space="preserve">Within the dendroband timeseries, two ENSO events had occurred; 2010 was a moderate ENSO event while 2015 was a very strong ENSO event</w:t>
+      </w:r>
+      <w:r>
+        <w:t xml:space="preserve"> </w:t>
+      </w:r>
+      <w:r>
+        <w:t xml:space="preserve">(</w:t>
+      </w:r>
+      <w:r>
+        <w:rPr>
+          <w:bCs/>
+          <w:b/>
+        </w:rPr>
+        <w:t xml:space="preserve">REF?</w:t>
+      </w:r>
+      <w:r>
+        <w:t xml:space="preserve">)</w:t>
+      </w:r>
+      <w:r>
+        <w:t xml:space="preserve">.</w:t>
+      </w:r>
+      <w:r>
+        <w:t xml:space="preserve"> </w:t>
+      </w:r>
+      <w:r>
+        <w:t xml:space="preserve"> </w:t>
+      </w:r>
+      <w:r>
+        <w:t xml:space="preserve">We also calculate Standardised Precipitation-Evapotranspiration Index (SPEI) at the monthly scale using the SPEIbase dataset</w:t>
       </w:r>
       <w:r>
         <w:t xml:space="preserve"> </w:t>
@@ -5468,34 +5531,31 @@
         <w:t xml:space="preserve">2010)</w:t>
       </w:r>
       <w:r>
-        <w:t xml:space="preserve"> </w:t>
-      </w:r>
-      <w:r>
-        <w:t xml:space="preserve">to calculate the Standardised Precipitation-Evapotranspiration Index, a drought severity index, calculated at the monthly scale.</w:t>
-      </w:r>
-      <w:r>
-        <w:t xml:space="preserve"> </w:t>
-      </w:r>
-      <w:r>
-        <w:t xml:space="preserve">Defining drought as periods with two or more consecutive months with SPEI &lt; -1 also resulted in 2010 and 2015 as drought events.</w:t>
-      </w:r>
-      <w:r>
-        <w:t xml:space="preserve"> </w:t>
-      </w:r>
-      <w:r>
-        <w:t xml:space="preserve">These years also corresponded with expert knowledge of major droughts that affected the region as well as with plot-level growth declines in the timeseries.</w:t>
-      </w:r>
-      <w:r>
-        <w:t xml:space="preserve"> </w:t>
-      </w:r>
-      <w:r>
-        <w:t xml:space="preserve"> </w:t>
-      </w:r>
-      <w:r>
-        <w:t xml:space="preserve"> </w:t>
-      </w:r>
-      <w:r>
-        <w:t xml:space="preserve">We also note that we chose not to include 2020 in our analysis despite low growth, because a) declines in growth can occur due to various reasons which could have distinct ecological responses in species and individuals b) 2020 did not emerge as a drought year either in the examination of drought indicators or from expert knowledge.</w:t>
+        <w:t xml:space="preserve">.</w:t>
+      </w:r>
+      <w:r>
+        <w:t xml:space="preserve"> </w:t>
+      </w:r>
+      <w:r>
+        <w:t xml:space="preserve">Defining drought as periods with two or more consecutive months with SPEI &lt; -1 also resulted in identification of 2010 and 2015 as drought events.</w:t>
+      </w:r>
+      <w:r>
+        <w:t xml:space="preserve"> </w:t>
+      </w:r>
+      <w:r>
+        <w:t xml:space="preserve">These years also corresponded with expert knowledge of major droughts that affected the region as well as meteorological records (see next paragraph; Fig. 1) and plot-level growth declines in the timeseries (Fig. 2).</w:t>
+      </w:r>
+      <w:r>
+        <w:t xml:space="preserve"> </w:t>
+      </w:r>
+      <w:r>
+        <w:t xml:space="preserve"> </w:t>
+      </w:r>
+      <w:r>
+        <w:t xml:space="preserve"> </w:t>
+      </w:r>
+      <w:r>
+        <w:t xml:space="preserve">We note that although tree growth was unusally low in 2020, this year did not emerge as a drought year either in the examination of drought indicators or from expert knowledge.</w:t>
       </w:r>
     </w:p>
     <w:p>
@@ -5503,13 +5563,23 @@
         <w:pStyle w:val="BodyText"/>
       </w:pPr>
       <w:r>
-        <w:t xml:space="preserve">To characterise these two droughts, we used climate data from a weather station near the plot and publicly available climate data for the region.</w:t>
+        <w:t xml:space="preserve">To characterise the two focal droughts, we used data from a weather station near the plot and publicly available climate data for the region.</w:t>
       </w:r>
       <w:r>
         <w:t xml:space="preserve"> </w:t>
       </w:r>
       <w:r>
         <w:t xml:space="preserve">We used daily weather data collected from 2001 to 2019 at the Forest Fire Research Station [CHECK WHERE], located ~20 km from the ForestGEO plot.</w:t>
+      </w:r>
+      <w:r>
+        <w:t xml:space="preserve"> </w:t>
+      </w:r>
+      <w:r>
+        <w:rPr>
+          <w:iCs/>
+          <w:i/>
+        </w:rPr>
+        <w:t xml:space="preserve">(SPECIFY WHICH VARIABLES WERE OBTAINED FROM WHICH SOURCE, AND OTHER SOURCES.)</w:t>
       </w:r>
       <w:r>
         <w:t xml:space="preserve"> </w:t>

</xml_diff>

<commit_message>
@teixeirak - knit version of today's changes
</commit_message>
<xml_diff>
--- a/doc/manuscript_hkk_drought_sensitivity.docx
+++ b/doc/manuscript_hkk_drought_sensitivity.docx
@@ -319,7 +319,7 @@
         <w:t xml:space="preserve">46</w:t>
       </w:r>
       <w:r>
-        <w:t xml:space="preserve"> </w:t>
+        <w:br/>
       </w:r>
       <w:r>
         <w:rPr>
@@ -1614,6 +1614,9 @@
         <w:t xml:space="preserve">, it remains unclear whether this is driven primarily by crown exposure, by greater height itself makes trees more vulnerable to drought based on the physics of hydraulic flow through a porous medium</w:t>
       </w:r>
       <w:r>
+        <w:t xml:space="preserve"> </w:t>
+      </w:r>
+      <w:r>
         <w:t xml:space="preserve">(Fernández-de-Uña</w:t>
       </w:r>
       <w:r>
@@ -1715,7 +1718,7 @@
         <w:t xml:space="preserve"> </w:t>
       </w:r>
       <w:r>
-        <w:t xml:space="preserve">iii) Exposed trees are more sensitive to drought, but water availability, either through larger size or topographic location, can buffer growth declines.</w:t>
+        <w:t xml:space="preserve">iii) Exposed trees are more sensitive to drought, but water availability, either through larger topographic location or tree size (and corresponding rooting volume), can buffer growth declines.</w:t>
       </w:r>
     </w:p>
     <w:p>
@@ -2520,7 +2523,7 @@
                 <w:szCs w:val="18"/>
                 <w:color w:val="000000"/>
               </w:rPr>
-              <w:t xml:space="preserve">consecutive SPEI &lt; -1 months</w:t>
+              <w:t xml:space="preserve">consecutive months SPEI &lt; -1</w:t>
             </w:r>
           </w:p>
         </w:tc>
@@ -2659,7 +2662,7 @@
       </w:tr>
       <w:tr>
         <w:trPr>
-          <w:trHeight w:val="578" w:hRule="auto"/>
+          <w:trHeight w:val="580" w:hRule="auto"/>
         </w:trPr>
         body 5
         <w:tc>
@@ -2702,7 +2705,7 @@
                 <w:szCs w:val="18"/>
                 <w:color w:val="000000"/>
               </w:rPr>
-              <w:t xml:space="preserve">VPD anomaly</w:t>
+              <w:t xml:space="preserve">max VPD anomaly (SD)</w:t>
             </w:r>
           </w:p>
         </w:tc>
@@ -2746,7 +2749,7 @@
                 <w:szCs w:val="18"/>
                 <w:color w:val="000000"/>
               </w:rPr>
-              <w:t xml:space="preserve">2</w:t>
+              <w:t xml:space="preserve">+2</w:t>
             </w:r>
           </w:p>
         </w:tc>
@@ -2790,7 +2793,7 @@
                 <w:szCs w:val="18"/>
                 <w:color w:val="000000"/>
               </w:rPr>
-              <w:t xml:space="preserve">2</w:t>
+              <w:t xml:space="preserve">+2</w:t>
             </w:r>
           </w:p>
         </w:tc>
@@ -2841,7 +2844,7 @@
       </w:tr>
       <w:tr>
         <w:trPr>
-          <w:trHeight w:val="578" w:hRule="auto"/>
+          <w:trHeight w:val="580" w:hRule="auto"/>
         </w:trPr>
         body 6
         <w:tc>
@@ -2884,7 +2887,7 @@
                 <w:szCs w:val="18"/>
                 <w:color w:val="000000"/>
               </w:rPr>
-              <w:t xml:space="preserve">Max temp anomaly</w:t>
+              <w:t xml:space="preserve">max T~max~ anomaly (SD)</w:t>
             </w:r>
           </w:p>
         </w:tc>
@@ -2928,7 +2931,7 @@
                 <w:szCs w:val="18"/>
                 <w:color w:val="000000"/>
               </w:rPr>
-              <w:t xml:space="preserve">0.8</w:t>
+              <w:t xml:space="preserve">+0.8</w:t>
             </w:r>
           </w:p>
         </w:tc>
@@ -2972,7 +2975,7 @@
                 <w:szCs w:val="18"/>
                 <w:color w:val="000000"/>
               </w:rPr>
-              <w:t xml:space="preserve">1.5</w:t>
+              <w:t xml:space="preserve">+1.5</w:t>
             </w:r>
           </w:p>
         </w:tc>
@@ -3569,7 +3572,7 @@
       </w:tr>
       <w:tr>
         <w:trPr>
-          <w:trHeight w:val="544" w:hRule="auto"/>
+          <w:trHeight w:val="545" w:hRule="auto"/>
         </w:trPr>
         body10
         <w:tc>
@@ -3612,7 +3615,7 @@
                 <w:szCs w:val="18"/>
                 <w:color w:val="000000"/>
               </w:rPr>
-              <w:t xml:space="preserve">Microenvironment effects</w:t>
+              <w:t xml:space="preserve">Microenvironment &amp; individual effects</w:t>
             </w:r>
           </w:p>
         </w:tc>
@@ -4158,7 +4161,7 @@
                 <w:szCs w:val="18"/>
                 <w:color w:val="000000"/>
               </w:rPr>
-              <w:t xml:space="preserve">exposure</w:t>
+              <w:t xml:space="preserve">crown exposure</w:t>
             </w:r>
           </w:p>
         </w:tc>
@@ -4661,7 +4664,7 @@
       </w:tr>
     </w:tbl>
     <w:bookmarkEnd w:id="27"/>
-    <w:bookmarkStart w:id="36" w:name="materials-and-methods"/>
+    <w:bookmarkStart w:id="37" w:name="materials-and-methods"/>
     <w:p>
       <w:pPr>
         <w:pStyle w:val="Heading1"/>
@@ -4915,7 +4918,7 @@
           <wp:inline>
             <wp:extent cx="5943600" cy="4754880"/>
             <wp:effectExtent b="0" l="0" r="0" t="0"/>
-            <wp:docPr descr="Figure 1. Climatic characteristics of drought years and average years in the Huai Kha Khaeng ForestGEO plot. For four daily climate variables dry days, precipitation, maximum temperature and VPD, panel a) represents rolling means for 30 days around the focal day for that year. Grey line represents the mean of this rolling mean from 2008 to 2019 and ribbons represent standard deviation around this mean. Panel b) represents anomalies of this rolling mean from the values across the timeseries. Values, therefore represents the number of standard deviations from the mean on a given day. c) shows Standardised Precipitation Evapotranspiration Index (SPEI) values for each month in 2010 and 2015. Across all panels, light blue background represents the average wet season, from May to October. For comments - https://github.com/forestgeo/growth-precip-thailand/issues/10" title="" id="29" name="Picture"/>
+            <wp:docPr descr="Figure 1. Climatic characteristics of drought years and average years in the Huai Kha Khaeng ForestGEO plot. For four daily climate variables dry days, precipitation, maximum temperature and VPD, panel a) represents rolling means for 30 days around the focal day for that year. Grey line represents the mean of this rolling mean from 2008 to 2019 and ribbons represent standard deviation around this mean. Panel b) represents anomalies of this rolling mean from the values across the timeseries. Values, therefore represents the number of standard deviations from the mean on a given day. c) shows 1-month Standardised Precipitation Evapotranspiration Index (SPEI) values for each month in 2010 and 2015. Across all panels, light blue background represents the average wet season, from May to October. For comments - https://github.com/forestgeo/growth-precip-thailand/issues/10" title="" id="29" name="Picture"/>
             <a:graphic>
               <a:graphicData uri="http://schemas.openxmlformats.org/drawingml/2006/picture">
                 <pic:pic>
@@ -4970,7 +4973,7 @@
         <w:t xml:space="preserve"> </w:t>
       </w:r>
       <w:r>
-        <w:t xml:space="preserve">in the Huai Kha Khaeng ForestGEO plot. For four daily climate variables dry days, precipitation, maximum temperature and VPD, panel a) represents rolling means for 30 days around the focal day for that year. Grey line represents the mean of this rolling mean from 2008 to 2019 and ribbons represent standard deviation around this mean. Panel b) represents anomalies of this rolling mean from the values across the timeseries. Values, therefore represents the number of standard deviations from the mean on a given day. c) shows Standardised Precipitation Evapotranspiration Index (SPEI) values for each month in 2010 and 2015. Across all panels, light blue background represents the average wet season, from May to October. For comments -</w:t>
+        <w:t xml:space="preserve">in the Huai Kha Khaeng ForestGEO plot. For four daily climate variables dry days, precipitation, maximum temperature and VPD, panel a) represents rolling means for 30 days around the focal day for that year. Grey line represents the mean of this rolling mean from 2008 to 2019 and ribbons represent standard deviation around this mean. Panel b) represents anomalies of this rolling mean from the values across the timeseries. Values, therefore represents the number of standard deviations from the mean on a given day. c) shows 1-month Standardised Precipitation Evapotranspiration Index (SPEI) values for each month in 2010 and 2015. Across all panels, light blue background represents the average wet season, from May to October. For comments -</w:t>
       </w:r>
       <w:r>
         <w:t xml:space="preserve"> </w:t>
@@ -5384,7 +5387,7 @@
           <wp:inline>
             <wp:extent cx="5943600" cy="4754880"/>
             <wp:effectExtent b="0" l="0" r="0" t="0"/>
-            <wp:docPr descr="Figure 2: Growth increment timeseries and drought sensitivity across trees and species in the Huai Kha Khaeng ForestGEO plot. a) Median of annualised growth increments across species (colours) and the whole plot (black) from 2009 - 2022 from late wet/early dry season dendroband measurements. 2010 and 2015 were moderate and very strong ENSO events respectively. b) Distribution of drought sensitivity of tree growth across all individuals in the two drought years. For comments - https://github.com/forestgeo/growth-precip-thailand/issues/11" title="" id="33" name="Picture"/>
+            <wp:docPr descr="Figure 2: Growth increment timeseries and drought responses across trees and species in the Huai Kha Khaeng ForestGEO plot. a) Median of annualised growth increments across ten dominant species (colours) and all trees (black) from 2009 - 2022. b) Distribution of drought sensitivity of tree growth across all individuals in the two drought years. For comments - https://github.com/forestgeo/growth-precip-thailand/issues/11" title="" id="33" name="Picture"/>
             <a:graphic>
               <a:graphicData uri="http://schemas.openxmlformats.org/drawingml/2006/picture">
                 <pic:pic>
@@ -5433,13 +5436,13 @@
           <w:bCs/>
           <w:b/>
         </w:rPr>
-        <w:t xml:space="preserve">Figure 2: Growth increment timeseries and drought sensitivity</w:t>
-      </w:r>
-      <w:r>
-        <w:t xml:space="preserve"> </w:t>
-      </w:r>
-      <w:r>
-        <w:t xml:space="preserve">across trees and species in the Huai Kha Khaeng ForestGEO plot. a) Median of annualised growth increments across species (colours) and the whole plot (black) from 2009 - 2022 from late wet/early dry season dendroband measurements. 2010 and 2015 were moderate and very strong ENSO events respectively. b) Distribution of drought sensitivity of tree growth across all individuals in the two drought years. For comments -</w:t>
+        <w:t xml:space="preserve">Figure 2: Growth increment timeseries and drought responses</w:t>
+      </w:r>
+      <w:r>
+        <w:t xml:space="preserve"> </w:t>
+      </w:r>
+      <w:r>
+        <w:t xml:space="preserve">across trees and species in the Huai Kha Khaeng ForestGEO plot. a) Median of annualised growth increments across ten dominant species (colours) and all trees (black) from 2009 - 2022. b) Distribution of drought sensitivity of tree growth across all individuals in the two drought years. For comments -</w:t>
       </w:r>
       <w:r>
         <w:t xml:space="preserve"> </w:t>
@@ -5506,7 +5509,7 @@
         <w:t xml:space="preserve"> </w:t>
       </w:r>
       <w:r>
-        <w:t xml:space="preserve">We also calculate Standardised Precipitation-Evapotranspiration Index (SPEI) at the monthly scale using the SPEIbase dataset</w:t>
+        <w:t xml:space="preserve">We also calculate Standardised Precipitation-Evapotranspiration Index (SPEI) at the 1-month scale using the SPEIbase dataset</w:t>
       </w:r>
       <w:r>
         <w:t xml:space="preserve"> </w:t>
@@ -5537,7 +5540,7 @@
         <w:t xml:space="preserve"> </w:t>
       </w:r>
       <w:r>
-        <w:t xml:space="preserve">Defining drought as periods with two or more consecutive months with SPEI &lt; -1 also resulted in identification of 2010 and 2015 as drought events.</w:t>
+        <w:t xml:space="preserve">Defining drought as periods with two or more consecutive months with 1-month SPEI &lt; -1 also resulted in identification of 2010 and 2015 as drought events.</w:t>
       </w:r>
       <w:r>
         <w:t xml:space="preserve"> </w:t>
@@ -6430,6 +6433,40 @@
         <w:pStyle w:val="BodyText"/>
       </w:pPr>
       <w:r>
+        <w:rPr>
+          <w:iCs/>
+          <w:i/>
+        </w:rPr>
+        <w:t xml:space="preserve">(See</w:t>
+      </w:r>
+      <w:r>
+        <w:rPr>
+          <w:iCs/>
+          <w:i/>
+        </w:rPr>
+        <w:t xml:space="preserve"> </w:t>
+      </w:r>
+      <w:hyperlink r:id="rId36">
+        <w:r>
+          <w:rPr>
+            <w:rStyle w:val="Hyperlink"/>
+            <w:iCs/>
+            <w:i/>
+          </w:rPr>
+          <w:t xml:space="preserve">issue #28</w:t>
+        </w:r>
+      </w:hyperlink>
+      <w:r>
+        <w:rPr>
+          <w:iCs/>
+          <w:i/>
+        </w:rPr>
+        <w:t xml:space="preserve">)</w:t>
+      </w:r>
+      <w:r>
+        <w:t xml:space="preserve"> </w:t>
+      </w:r>
+      <w:r>
         <w:t xml:space="preserve">To account for potential biases in dendrometer band increments from water-related growth or shrinkage, we also calculated growth occurrence using a zero-growth assumption</w:t>
       </w:r>
       <w:r>
@@ -6675,10 +6712,10 @@
         <w:t xml:space="preserve"> </w:t>
       </w:r>
       <w:r>
-        <w:t xml:space="preserve">We defined deciduousness as the mean proportion of canopy loss at maximum loss across individuals in the species, with a score ranging from 1 to 4 where 1 is most evergreen and 4 is most deciduous.</w:t>
-      </w:r>
-      <w:r>
-        <w:br/>
+        <w:t xml:space="preserve">We defined deciduousness as the mean proportion of crown leaf loss at maximum loss across individuals in the species, with a score ranging from 1 to 4 where 1 is most evergreen and 4 is most deciduous.</w:t>
+      </w:r>
+      <w:r>
+        <w:t xml:space="preserve"> </w:t>
       </w:r>
       <w:r>
         <w:t xml:space="preserve">Data was unavailable for</w:t>
@@ -6706,7 +6743,7 @@
         <w:t xml:space="preserve"> </w:t>
       </w:r>
       <w:r>
-        <w:t xml:space="preserve">This data was strongly correlated with the proportion of crown loss; we chose to use the proportion of crown loss because it was available for a larger list of species.</w:t>
+        <w:t xml:space="preserve">This was strongly correlated with the proportion of crown loss; we chose to use the proportion of crown loss because it was available for a larger list of species.</w:t>
       </w:r>
       <w:r>
         <w:br/>
@@ -7405,8 +7442,8 @@
         <w:t xml:space="preserve">.</w:t>
       </w:r>
     </w:p>
-    <w:bookmarkEnd w:id="36"/>
-    <w:bookmarkStart w:id="53" w:name="results"/>
+    <w:bookmarkEnd w:id="37"/>
+    <w:bookmarkStart w:id="55" w:name="results"/>
     <w:p>
       <w:pPr>
         <w:pStyle w:val="Heading1"/>
@@ -7415,7 +7452,7 @@
         <w:t xml:space="preserve">Results</w:t>
       </w:r>
     </w:p>
-    <w:bookmarkStart w:id="37" w:name="drought-characteristics"/>
+    <w:bookmarkStart w:id="38" w:name="drought-characteristics"/>
     <w:p>
       <w:pPr>
         <w:pStyle w:val="Heading2"/>
@@ -7435,29 +7472,23 @@
         <w:t xml:space="preserve"> </w:t>
       </w:r>
       <w:r>
-        <w:t xml:space="preserve">In 2010, drought characteristics of lower precipitation, higher number of dry days, higher maximum temperature, higher VPD than the long-term mean and SPEI values below -1 occurred between February and April, in the dry season.</w:t>
-      </w:r>
-      <w:r>
-        <w:t xml:space="preserve"> </w:t>
-      </w:r>
-      <w:r>
-        <w:t xml:space="preserve">On the other hand, in 2015, similar deviations occurred in May and June, in the wet season.</w:t>
-      </w:r>
-      <w:r>
-        <w:t xml:space="preserve"> </w:t>
-      </w:r>
-      <w:r>
-        <w:t xml:space="preserve">In 2015, SPEI in May was -2, an anomalously low value that was not observed in any month in the entire dendroband census time period, suggesting a severe drought.</w:t>
-      </w:r>
-    </w:p>
-    <w:bookmarkEnd w:id="37"/>
-    <w:bookmarkStart w:id="42" w:name="X679974a3401f24534709a5456bc99e226c54e2a"/>
+        <w:t xml:space="preserve">The 2010 drought peaked between February and April (dry season), with drought characteristics including lower precipitation, higher number of dry days, higher maximum temperature, and higher VPD relative to the long-term mean and 1-month SPEI values below -1.</w:t>
+      </w:r>
+      <w:r>
+        <w:t xml:space="preserve"> </w:t>
+      </w:r>
+      <w:r>
+        <w:t xml:space="preserve">In 2015, similar deviations occurred in May and June (early wet season), with 1-month SPEI in May reaching -2, the lowest in the the entire dendroband census time period.</w:t>
+      </w:r>
+    </w:p>
+    <w:bookmarkEnd w:id="38"/>
+    <w:bookmarkStart w:id="40" w:name="growth-timeseries-and-drought-responses"/>
     <w:p>
       <w:pPr>
         <w:pStyle w:val="Heading2"/>
       </w:pPr>
       <w:r>
-        <w:t xml:space="preserve">Growth timeseries and Drought sensitivity</w:t>
+        <w:t xml:space="preserve">Growth timeseries and drought responses</w:t>
       </w:r>
     </w:p>
     <w:p>
@@ -7562,6 +7593,40 @@
       <w:r>
         <w:t xml:space="preserve">0.34 cm) among the 30 species analysed.</w:t>
       </w:r>
+      <w:r>
+        <w:t xml:space="preserve"> </w:t>
+      </w:r>
+      <w:r>
+        <w:rPr>
+          <w:iCs/>
+          <w:i/>
+        </w:rPr>
+        <w:t xml:space="preserve">(See</w:t>
+      </w:r>
+      <w:r>
+        <w:rPr>
+          <w:iCs/>
+          <w:i/>
+        </w:rPr>
+        <w:t xml:space="preserve"> </w:t>
+      </w:r>
+      <w:hyperlink r:id="rId39">
+        <w:r>
+          <w:rPr>
+            <w:rStyle w:val="Hyperlink"/>
+            <w:iCs/>
+            <w:i/>
+          </w:rPr>
+          <w:t xml:space="preserve">issue #27</w:t>
+        </w:r>
+      </w:hyperlink>
+      <w:r>
+        <w:rPr>
+          <w:iCs/>
+          <w:i/>
+        </w:rPr>
+        <w:t xml:space="preserve">)</w:t>
+      </w:r>
     </w:p>
     <w:p>
       <w:pPr>
@@ -7574,19 +7639,19 @@
         <w:t xml:space="preserve"> </w:t>
       </w:r>
       <w:r>
+        <w:t xml:space="preserve">In 2010, the median annual increment was 0.15 cm, 13.33% lower than the median across all years.</w:t>
+      </w:r>
+      <w:r>
+        <w:t xml:space="preserve"> </w:t>
+      </w:r>
+      <w:r>
         <w:t xml:space="preserve">The drought year 2015 had the lowest median annual increment 0.08 cm, 52.68% lower than the median across all years.</w:t>
       </w:r>
       <w:r>
         <w:t xml:space="preserve"> </w:t>
       </w:r>
       <w:r>
-        <w:t xml:space="preserve">In 2010, the median annual increment was 0.15 cm, 13.33% lower than the median across all years.</w:t>
-      </w:r>
-      <w:r>
-        <w:t xml:space="preserve"> </w:t>
-      </w:r>
-      <w:r>
-        <w:t xml:space="preserve">While there were more species differences in median responses to the 2010 drought, all species had lower increment than a typical year in 2015.</w:t>
+        <w:t xml:space="preserve">While median species responses to the 2010 drought were variable, all species had lower increment than a typical year in 2015.</w:t>
       </w:r>
       <w:r>
         <w:t xml:space="preserve"> </w:t>
@@ -7598,7 +7663,47 @@
         <w:t xml:space="preserve"> </w:t>
       </w:r>
       <w:r>
-        <w:t xml:space="preserve">Across the years, on average, 11.42% of the trees had negative growth, with a minimum of 6.7% in 2011. The drought year 2015 had the maximum proportion of trees with negative growth in the timeseries, 22.57%.</w:t>
+        <w:t xml:space="preserve">Across the years, on average, 11.42% of the trees had negative growth, with a minimum of 6.7% in 2011.</w:t>
+      </w:r>
+      <w:r>
+        <w:t xml:space="preserve"> </w:t>
+      </w:r>
+      <w:r>
+        <w:t xml:space="preserve">The drought year 2015 had the maximum proportion of trees with negative growth in the timeseries, 22.57%.</w:t>
+      </w:r>
+      <w:r>
+        <w:t xml:space="preserve"> </w:t>
+      </w:r>
+      <w:r>
+        <w:rPr>
+          <w:iCs/>
+          <w:i/>
+        </w:rPr>
+        <w:t xml:space="preserve">(See</w:t>
+      </w:r>
+      <w:r>
+        <w:rPr>
+          <w:iCs/>
+          <w:i/>
+        </w:rPr>
+        <w:t xml:space="preserve"> </w:t>
+      </w:r>
+      <w:hyperlink r:id="rId36">
+        <w:r>
+          <w:rPr>
+            <w:rStyle w:val="Hyperlink"/>
+            <w:iCs/>
+            <w:i/>
+          </w:rPr>
+          <w:t xml:space="preserve">issue #28</w:t>
+        </w:r>
+      </w:hyperlink>
+      <w:r>
+        <w:rPr>
+          <w:iCs/>
+          <w:i/>
+        </w:rPr>
+        <w:t xml:space="preserve">)</w:t>
       </w:r>
     </w:p>
     <w:p>
@@ -7606,7 +7711,7 @@
         <w:pStyle w:val="BodyText"/>
       </w:pPr>
       <w:r>
-        <w:t xml:space="preserve">Trees on average had negative drought sensitivities for both droughts with considerable variation around it (Fig 2b).</w:t>
+        <w:t xml:space="preserve">On average, trees had negative drought sensitivities for both droughts, but with considerable variation (Fig 2b).</w:t>
       </w:r>
       <w:r>
         <w:t xml:space="preserve"> </w:t>
@@ -7652,7 +7757,7 @@
         <w:t xml:space="preserve"> </w:t>
       </w:r>
       <w:r>
-        <w:t xml:space="preserve">In 2010,</w:t>
+        <w:t xml:space="preserve">In 2010, species-level sensitivities ranged from -0.94 for</w:t>
       </w:r>
       <w:r>
         <w:t xml:space="preserve"> </w:t>
@@ -7668,7 +7773,7 @@
         <w:t xml:space="preserve"> </w:t>
       </w:r>
       <w:r>
-        <w:t xml:space="preserve">and</w:t>
+        <w:t xml:space="preserve">to 0.65 for</w:t>
       </w:r>
       <w:r>
         <w:t xml:space="preserve"> </w:t>
@@ -7681,16 +7786,13 @@
         <w:t xml:space="preserve">Afzelia xylocarpa</w:t>
       </w:r>
       <w:r>
-        <w:t xml:space="preserve"> </w:t>
-      </w:r>
-      <w:r>
-        <w:t xml:space="preserve">had the lowest and highest median sensitivity of -0.94 and 0.65 respectively.</w:t>
-      </w:r>
-      <w:r>
-        <w:t xml:space="preserve"> </w:t>
-      </w:r>
-      <w:r>
-        <w:t xml:space="preserve">In 2015,</w:t>
+        <w:t xml:space="preserve">.</w:t>
+      </w:r>
+      <w:r>
+        <w:t xml:space="preserve"> </w:t>
+      </w:r>
+      <w:r>
+        <w:t xml:space="preserve">In 2015, these ranged from -1.06 for</w:t>
       </w:r>
       <w:r>
         <w:t xml:space="preserve"> </w:t>
@@ -7706,7 +7808,7 @@
         <w:t xml:space="preserve"> </w:t>
       </w:r>
       <w:r>
-        <w:t xml:space="preserve">and</w:t>
+        <w:t xml:space="preserve">to 0.02 for</w:t>
       </w:r>
       <w:r>
         <w:t xml:space="preserve"> </w:t>
@@ -7719,10 +7821,51 @@
         <w:t xml:space="preserve">Mitrephora thorelii</w:t>
       </w:r>
       <w:r>
-        <w:t xml:space="preserve"> </w:t>
-      </w:r>
-      <w:r>
-        <w:t xml:space="preserve">had the lowest and highest median sensitivity of -1.06 and 0.02 respectively.</w:t>
+        <w:t xml:space="preserve">.</w:t>
+      </w:r>
+    </w:p>
+    <w:bookmarkEnd w:id="40"/>
+    <w:bookmarkStart w:id="45" w:name="species-effects"/>
+    <w:p>
+      <w:pPr>
+        <w:pStyle w:val="Heading2"/>
+      </w:pPr>
+      <w:r>
+        <w:t xml:space="preserve">Species effects</w:t>
+      </w:r>
+    </w:p>
+    <w:p>
+      <w:pPr>
+        <w:pStyle w:val="FirstParagraph"/>
+      </w:pPr>
+      <w:r>
+        <w:t xml:space="preserve">Species median sensitivities in 2010 and 2015 were not correlated with each other (Pearson’s correlation coefficient r = 0.11, p = 0.57, Fig S5) but on average had lower mean and median sensitivities in 2015 than in 2010 (Fig S5), in alignment with median sensitivities across all trees.</w:t>
+      </w:r>
+    </w:p>
+    <w:p>
+      <w:pPr>
+        <w:pStyle w:val="BodyText"/>
+      </w:pPr>
+      <w:r>
+        <w:t xml:space="preserve">Deciduousness species had lower negative sensitivities in 2015, but not in 2010 (Fig 3a).</w:t>
+      </w:r>
+      <w:r>
+        <w:t xml:space="preserve"> </w:t>
+      </w:r>
+      <w:r>
+        <w:t xml:space="preserve">In 2015, predicted sensitivities from intercept-only models of sensitivity with a species random effect on the intercept showed a significant negative association with deciduousness value (r = -0.41, p = 0.03).</w:t>
+      </w:r>
+      <w:r>
+        <w:t xml:space="preserve"> </w:t>
+      </w:r>
+      <w:r>
+        <w:t xml:space="preserve">On the other hand, in 2010, predicted sensitivities had no significant association with deciduousness (r = -0.05, p = 0.8).</w:t>
+      </w:r>
+      <w:r>
+        <w:t xml:space="preserve"> </w:t>
+      </w:r>
+      <w:r>
+        <w:t xml:space="preserve">Moreover, models of all trees with TWI and deciduousness as predictors showed that the conditional effect of deciduousness on sensitivity (controlling for topographic wetness) was significant and negative in 2015 (-0.08; 90% CI -0.12, -0.04) but not in 2010 (-0.02, 90% CI -0.05, 0.02).</w:t>
       </w:r>
     </w:p>
     <w:p>
@@ -7734,18 +7877,18 @@
           <wp:inline>
             <wp:extent cx="5943600" cy="5943600"/>
             <wp:effectExtent b="0" l="0" r="0" t="0"/>
-            <wp:docPr descr="Figure 3: Variation in sensitivity among species in the Huai Kha Khaeng ForestGEO plot during droughts in 2010 and 2015. a) Relationship of the mean species sensitivities from model fits of an intercept-only model, with mean species deciduousness values. Line shown for significant correlation. b) Predicted sensitivity values across the observed range of deciduousness and topographic wetness index from a model with TWI, deciduosness and their interaction across all trees modelled for each drought year separately. For comments: https://github.com/forestgeo/growth-precip-thailand/issues/12" title="" id="39" name="Picture"/>
+            <wp:docPr descr="Figure 3: Variation in sensitivity among species in the Huai Kha Khaeng ForestGEO plot during droughts in 2010 and 2015. a) Relationship of the mean species sensitivities from model fits of an intercept-only model, with mean species deciduousness values. Line shown for significant correlation. b) Predicted sensitivity values across the observed range of deciduousness and topographic wetness index from a model with TWI, deciduosness and their interaction across all trees modelled for each drought year separately. For comments: https://github.com/forestgeo/growth-precip-thailand/issues/12" title="" id="42" name="Picture"/>
             <a:graphic>
               <a:graphicData uri="http://schemas.openxmlformats.org/drawingml/2006/picture">
                 <pic:pic>
                   <pic:nvPicPr>
-                    <pic:cNvPr descr="display/Fig3.png" id="40" name="Picture"/>
+                    <pic:cNvPr descr="display/Fig3.png" id="43" name="Picture"/>
                     <pic:cNvPicPr>
                       <a:picLocks noChangeArrowheads="1" noChangeAspect="1"/>
                     </pic:cNvPicPr>
                   </pic:nvPicPr>
                   <pic:blipFill>
-                    <a:blip r:embed="rId38"/>
+                    <a:blip r:embed="rId41"/>
                     <a:stretch>
                       <a:fillRect/>
                     </a:stretch>
@@ -7794,7 +7937,7 @@
       <w:r>
         <w:t xml:space="preserve"> </w:t>
       </w:r>
-      <w:hyperlink r:id="rId41">
+      <w:hyperlink r:id="rId44">
         <w:r>
           <w:rPr>
             <w:rStyle w:val="Hyperlink"/>
@@ -7803,14 +7946,14 @@
         </w:r>
       </w:hyperlink>
     </w:p>
-    <w:bookmarkEnd w:id="42"/>
-    <w:bookmarkStart w:id="43" w:name="species-effects-on-drought-sensitivity"/>
+    <w:bookmarkEnd w:id="45"/>
+    <w:bookmarkStart w:id="54" w:name="microenvironment-and-individual-effects"/>
     <w:p>
       <w:pPr>
         <w:pStyle w:val="Heading2"/>
       </w:pPr>
       <w:r>
-        <w:t xml:space="preserve">Species effects on drought sensitivity</w:t>
+        <w:t xml:space="preserve">Microenvironment and individual effects</w:t>
       </w:r>
     </w:p>
     <w:p>
@@ -7818,61 +7961,21 @@
         <w:pStyle w:val="FirstParagraph"/>
       </w:pPr>
       <w:r>
-        <w:t xml:space="preserve">Deciduousness was associated with lower negative sensitivities in 2015, but not in 2010 (Fig 3a).</w:t>
-      </w:r>
-      <w:r>
-        <w:t xml:space="preserve"> </w:t>
-      </w:r>
-      <w:r>
-        <w:t xml:space="preserve">Species median sensitivities in 2010 and 2015 were not correlated with each other (Pearson’s correlation coefficient r = 0.11, p = 0.57, Fig S5) but on average had lower mean and median sensitivities in 2015 than in 2010 (Fig S5), in alignment with median sensitivities across all trees.</w:t>
-      </w:r>
-      <w:r>
-        <w:t xml:space="preserve"> </w:t>
-      </w:r>
-      <w:r>
-        <w:t xml:space="preserve">In 2015, predicted sensitivities from intercept-only models of sensitivity with a species random effect on the intercept showed a significant negative association with deciduousness value (r = -0.41, p = 0.03).</w:t>
-      </w:r>
-      <w:r>
-        <w:t xml:space="preserve"> </w:t>
-      </w:r>
-      <w:r>
-        <w:t xml:space="preserve">On the other hand, in 2010, predicted sensitivities had no significant association with deciduousness (r = -0.05, p = 0.8).</w:t>
-      </w:r>
-      <w:r>
-        <w:t xml:space="preserve"> </w:t>
-      </w:r>
-      <w:r>
-        <w:t xml:space="preserve">Moreover, models of all trees with TWI and deciduousness as predictors showed that the conditional effect of deciduousness on sensitivity (controlling for topographic wetness) was significant and negative in 2015 (-0.08; 90% CI -0.12, -0.04) but not in 2010 (-0.02, 90% CI -0.05, 0.02).</w:t>
-      </w:r>
-    </w:p>
-    <w:bookmarkEnd w:id="43"/>
-    <w:bookmarkStart w:id="52" w:name="Xb9944c928b83625317fe6461aca7674f27e4e2c"/>
-    <w:p>
-      <w:pPr>
-        <w:pStyle w:val="Heading2"/>
-      </w:pPr>
-      <w:r>
-        <w:t xml:space="preserve">Microenvironment effects drought sensitivity</w:t>
-      </w:r>
-    </w:p>
-    <w:p>
-      <w:pPr>
-        <w:pStyle w:val="FirstParagraph"/>
-      </w:pPr>
-      <w:r>
-        <w:t xml:space="preserve">The effect of wetness on sensitivity was different in 2010 and 2015, with 2015 effects interacting with deciduousness.</w:t>
-      </w:r>
-      <w:r>
-        <w:t xml:space="preserve"> </w:t>
-      </w:r>
-      <w:r>
         <w:t xml:space="preserve">Individual tree responses to drought were not correlated with each other (Fig S6).</w:t>
       </w:r>
-      <w:r>
-        <w:t xml:space="preserve"> </w:t>
-      </w:r>
-      <w:r>
-        <w:t xml:space="preserve">Across all trees, the model with TWI and deciduousness showed that TWI had no effect on drought sensitivity in 2010 (median effect =0, 90% CI -0.04, 0.03) but a positive effect in 2015 (median effect =0.05, 90% CI 0.01, 0.08).</w:t>
+    </w:p>
+    <w:p>
+      <w:pPr>
+        <w:pStyle w:val="BodyText"/>
+      </w:pPr>
+      <w:r>
+        <w:t xml:space="preserve">TWI had no significant on sensitivity in 2010 but a positive effect in 2015.</w:t>
+      </w:r>
+      <w:r>
+        <w:t xml:space="preserve"> </w:t>
+      </w:r>
+      <w:r>
+        <w:t xml:space="preserve">Specifically, across all trees, the model with TWI and deciduousness showed that TWI had no effect on drought sensitivity in 2010 (median effect =0, 90% CI -0.04, 0.03) but a positive effect in 2015 (median effect =0.05, 90% CI 0.01, 0.08).</w:t>
       </w:r>
       <w:r>
         <w:t xml:space="preserve"> </w:t>
@@ -7892,13 +7995,13 @@
         <w:pStyle w:val="BodyText"/>
       </w:pPr>
       <w:r>
-        <w:t xml:space="preserve">The opposite effects of TWI on sensitivity in the wet and dry season drought, and the influence of deciduousness was also confirmed by models that controlled for crown exposure and size as well as species variation in intercept and slopes (Fig 4a).</w:t>
-      </w:r>
-      <w:r>
-        <w:t xml:space="preserve"> </w:t>
-      </w:r>
-      <w:r>
-        <w:t xml:space="preserve">These models showed small negative sensitivities in wetter sites in the dry season drought (median effect =-0.04, 90% CI -0.09, 0.02), but strong positive effect of wetness in the wet season drought (median effect =0.05, 90% CI 0, 0.11).</w:t>
+        <w:t xml:space="preserve">The differing effects of TWI on sensitivity in the two droughts, along with the influence of deciduousness, were confirmed by models that controlled for crown exposure and DBH as well as species variation in intercept and slopes (Fig 4a).</w:t>
+      </w:r>
+      <w:r>
+        <w:t xml:space="preserve"> </w:t>
+      </w:r>
+      <w:r>
+        <w:t xml:space="preserve">These models showed small negative sensitivities in wetter sites in 2010 (median effect =-0.04, 90% CI -0.09, 0.02), but a strong positive effect of TWI in 2015 (median effect =0.05, 90% CI 0, 0.11).</w:t>
       </w:r>
       <w:r>
         <w:t xml:space="preserve"> </w:t>
@@ -7910,13 +8013,13 @@
         <w:t xml:space="preserve"> </w:t>
       </w:r>
       <w:r>
-        <w:t xml:space="preserve">Predictions across the range of observed variables also showed that deciduous species generally had larger negative sensitivities in 2015, which did not show increase with wetness (Fig 4c).</w:t>
-      </w:r>
-      <w:r>
-        <w:t xml:space="preserve"> </w:t>
-      </w:r>
-      <w:r>
-        <w:t xml:space="preserve">On the other hand, neither the mean sensitivities across species nor their response to TWI was associated with deciduousness in 2010.</w:t>
+        <w:t xml:space="preserve">Predictions across the range of observed variables also showed that deciduous species generally had larger negative sensitivities in 2015, which did not increase with TWI (Fig 4c).</w:t>
+      </w:r>
+      <w:r>
+        <w:t xml:space="preserve"> </w:t>
+      </w:r>
+      <w:r>
+        <w:t xml:space="preserve">On the other hand, neither the mean sensitivities across species nor their response to TWI were associated with deciduousness in 2010.</w:t>
       </w:r>
     </w:p>
     <w:p>
@@ -7928,18 +8031,18 @@
           <wp:inline>
             <wp:extent cx="5943600" cy="3566160"/>
             <wp:effectExtent b="0" l="0" r="0" t="0"/>
-            <wp:docPr descr="Figure 4: Drivers of variation in sensitivity among individuals. All panels represent model results from models (one for each year) predicting sensitivity with microenvironment conditions with species random effect on all slopes. a) Coefficient plots showing median effects and 90% CI for wetness, exposure and DBH of tree. b) wetness effect across all species and its relationship with deciduousness value. Line represents a significant correlation. c) Predicted relationship of drought sensitivity with topographic wetness index across all species derived from model predictions. Black line represents overall relationship; coloured lines for each species reflects deciduousness values. For comments - https://github.com/forestgeo/growth-precip-thailand/issues/13" title="" id="45" name="Picture"/>
+            <wp:docPr descr="Figure 4: Drivers of variation in sensitivity among individuals. All panels represent model results from models (one for each year) predicting sensitivity with microenvironment conditions with species random effect on all slopes. a) Coefficient plots showing median effects and 90% CI for wetness, exposure and DBH of tree. b) wetness effect across all species and its relationship with deciduousness value. Line represents a significant correlation. c) Predicted relationship of drought sensitivity with topographic wetness index across all species derived from model predictions. Black line represents overall relationship (panel a); coloured lines for each species reflects deciduousness values. For comments - https://github.com/forestgeo/growth-precip-thailand/issues/13" title="" id="47" name="Picture"/>
             <a:graphic>
               <a:graphicData uri="http://schemas.openxmlformats.org/drawingml/2006/picture">
                 <pic:pic>
                   <pic:nvPicPr>
-                    <pic:cNvPr descr="display/Fig4.png" id="46" name="Picture"/>
+                    <pic:cNvPr descr="display/Fig4.png" id="48" name="Picture"/>
                     <pic:cNvPicPr>
                       <a:picLocks noChangeArrowheads="1" noChangeAspect="1"/>
                     </pic:cNvPicPr>
                   </pic:nvPicPr>
                   <pic:blipFill>
-                    <a:blip r:embed="rId44"/>
+                    <a:blip r:embed="rId46"/>
                     <a:stretch>
                       <a:fillRect/>
                     </a:stretch>
@@ -7980,12 +8083,12 @@
         <w:t xml:space="preserve">Figure 4: Drivers of variation in sensitivity among individuals</w:t>
       </w:r>
       <w:r>
-        <w:t xml:space="preserve">. All panels represent model results from models (one for each year) predicting sensitivity with microenvironment conditions with species random effect on all slopes. a) Coefficient plots showing median effects and 90% CI for wetness, exposure and DBH of tree. b) wetness effect across all species and its relationship with deciduousness value. Line represents a significant correlation. c) Predicted relationship of drought sensitivity with topographic wetness index across all species derived from model predictions. Black line represents overall relationship; coloured lines for each species reflects deciduousness values. For comments -</w:t>
-      </w:r>
-      <w:r>
-        <w:t xml:space="preserve"> </w:t>
-      </w:r>
-      <w:hyperlink r:id="rId47">
+        <w:t xml:space="preserve">. All panels represent model results from models (one for each year) predicting sensitivity with microenvironment conditions with species random effect on all slopes. a) Coefficient plots showing median effects and 90% CI for wetness, exposure and DBH of tree. b) wetness effect across all species and its relationship with deciduousness value. Line represents a significant correlation. c) Predicted relationship of drought sensitivity with topographic wetness index across all species derived from model predictions. Black line represents overall relationship (panel a); coloured lines for each species reflects deciduousness values. For comments -</w:t>
+      </w:r>
+      <w:r>
+        <w:t xml:space="preserve"> </w:t>
+      </w:r>
+      <w:hyperlink r:id="rId49">
         <w:r>
           <w:rPr>
             <w:rStyle w:val="Hyperlink"/>
@@ -8019,19 +8122,13 @@
         <w:pStyle w:val="BodyText"/>
       </w:pPr>
       <w:r>
-        <w:t xml:space="preserve">Accounting for effects of exposure, remaining effects of size on sensitivity differed between the two droughts.</w:t>
-      </w:r>
-      <w:r>
-        <w:t xml:space="preserve"> </w:t>
-      </w:r>
-      <w:r>
-        <w:t xml:space="preserve">DBH was a significant predictor of exposure category, with larger DBH associated with higher exposure categories in 2010 (median effect =4.02, 90% CI 3.75, 4.29) and 2015 (median effect =4.2, 90% CI 3.92, 4.49) (Fig 5a).</w:t>
-      </w:r>
-      <w:r>
-        <w:t xml:space="preserve"> </w:t>
-      </w:r>
-      <w:r>
-        <w:t xml:space="preserve">Controlling for this direct effect of exposure, the remaining effect of size</w:t>
+        <w:t xml:space="preserve">DBH was a significant predictor of crown exposure, with larger DBH associated with higher exposure categories in 2010 (median effect =4.02, 90% CI 3.75, 4.29) and 2015 (median effect =4.2, 90% CI 3.92, 4.49) (Fig 5a).</w:t>
+      </w:r>
+      <w:r>
+        <w:t xml:space="preserve"> </w:t>
+      </w:r>
+      <w:r>
+        <w:t xml:space="preserve">Controlling for this direct effect of exposure, the remaining effect of DBH</w:t>
       </w:r>
       <w:r>
         <w:t xml:space="preserve"> </w:t>
@@ -8059,18 +8156,18 @@
           <wp:inline>
             <wp:extent cx="5943600" cy="4457699"/>
             <wp:effectExtent b="0" l="0" r="0" t="0"/>
-            <wp:docPr descr="Figure 5: Effects of size, exposure and water availability from combined models. Hypothesised relationships between microenvironment variables and drought sensitivity with their modelled effects in the HKK ForestGEO plot in the droughts of a) 2010 and b) 2015. Solid lines represent relationships where 90% credible intervals do not overlap 0, blue and red lines represent positive and negative effects respectively and line thickness is scaled to the effect size. c) Modelled sensitivity across crown exposure classes in 2010 and 2015. For comments - https://github.com/forestgeo/growth-precip-thailand/issues/14" title="" id="49" name="Picture"/>
+            <wp:docPr descr="Figure 5: Effects of size, exposure and water availability from combined models. Hypothesised relationships between microenvironment variables and drought sensitivity with their modelled effects in the HKK ForestGEO plot in the droughts of a) 2010 and b) 2015. Solid lines represent relationships where 90% credible intervals do not overlap 0, blue and red lines represent positive and negative effects respectively and line thickness is scaled to the effect size. c) Modelled sensitivity across crown exposure classes in 2010 and 2015. For comments - https://github.com/forestgeo/growth-precip-thailand/issues/14" title="" id="51" name="Picture"/>
             <a:graphic>
               <a:graphicData uri="http://schemas.openxmlformats.org/drawingml/2006/picture">
                 <pic:pic>
                   <pic:nvPicPr>
-                    <pic:cNvPr descr="display/Fig5.png" id="50" name="Picture"/>
+                    <pic:cNvPr descr="display/Fig5.png" id="52" name="Picture"/>
                     <pic:cNvPicPr>
                       <a:picLocks noChangeArrowheads="1" noChangeAspect="1"/>
                     </pic:cNvPicPr>
                   </pic:nvPicPr>
                   <pic:blipFill>
-                    <a:blip r:embed="rId48"/>
+                    <a:blip r:embed="rId50"/>
                     <a:stretch>
                       <a:fillRect/>
                     </a:stretch>
@@ -8119,7 +8216,7 @@
       <w:r>
         <w:t xml:space="preserve"> </w:t>
       </w:r>
-      <w:hyperlink r:id="rId51">
+      <w:hyperlink r:id="rId53">
         <w:r>
           <w:rPr>
             <w:rStyle w:val="Hyperlink"/>
@@ -8128,9 +8225,9 @@
         </w:r>
       </w:hyperlink>
     </w:p>
-    <w:bookmarkEnd w:id="52"/>
-    <w:bookmarkEnd w:id="53"/>
-    <w:bookmarkStart w:id="54" w:name="discussion"/>
+    <w:bookmarkEnd w:id="54"/>
+    <w:bookmarkEnd w:id="55"/>
+    <w:bookmarkStart w:id="56" w:name="discussion"/>
     <w:p>
       <w:pPr>
         <w:pStyle w:val="Heading1"/>
@@ -8144,65 +8241,55 @@
         <w:pStyle w:val="FirstParagraph"/>
       </w:pPr>
       <w:r>
-        <w:t xml:space="preserve">We show strong evidence that tropical tree drought sensitivity can be jointly and interactively shaped by drought characteristics, species adaptations and local environmental conditions (Table 1).</w:t>
-      </w:r>
-      <w:r>
-        <w:t xml:space="preserve"> </w:t>
-      </w:r>
-      <w:r>
-        <w:t xml:space="preserve">Analysing two droughts in a 14-year dendrometer band timeseries, we found that tropical tree species and individuals grew less than average in drought years, reflecting in lower plot-level growth (Fig 2).</w:t>
-      </w:r>
-      <w:r>
-        <w:t xml:space="preserve"> </w:t>
-      </w:r>
-      <w:r>
-        <w:t xml:space="preserve">Comparing across droughts, we found that despite the</w:t>
-      </w:r>
-      <w:r>
-        <w:t xml:space="preserve"> </w:t>
-      </w:r>
-      <w:r>
-        <w:rPr>
-          <w:iCs/>
-          <w:i/>
-        </w:rPr>
-        <w:t xml:space="preserve">shorter duration of drought conditions</w:t>
-      </w:r>
-      <w:r>
-        <w:t xml:space="preserve"> </w:t>
-      </w:r>
-      <w:r>
-        <w:t xml:space="preserve">and greater absolute extremes of temperature, vapor pressure deficit, and lack of precipitation (Fig. 2a), the wet-season drought elicited stronger responses across trees, especially deciduous species that are expected to have stronger seasonality in growth phenology (Fig 3).</w:t>
-      </w:r>
-      <w:r>
-        <w:t xml:space="preserve"> </w:t>
-      </w:r>
-      <w:r>
-        <w:t xml:space="preserve">Interestingly, in the wet-season drought, we also show that evergreen and deciduous species had divergent responses along a wetness gradient; evergreen trees fared better and deciduous species suffered worse declines in wetter sites (Fig 3b, Fig 4b).</w:t>
-      </w:r>
-      <w:r>
-        <w:t xml:space="preserve"> </w:t>
-      </w:r>
-      <w:r>
-        <w:t xml:space="preserve">Further, besides consistent negative effects of crown exposure, we found that the drivers of variation among species and individuals in drought sensitivity were dissimilar between the drought events (Fig 4a).</w:t>
-      </w:r>
-      <w:r>
-        <w:t xml:space="preserve"> </w:t>
-      </w:r>
-      <w:r>
-        <w:t xml:space="preserve">Water availability buffered exposure-associated growth declines through different mechanisms in the two different droughts - larger trees (with likely deeper roots) in the dry-season drought and trees in wetter sites in the wet-season drought suffered smaller declines in growth (Fig 5).</w:t>
-      </w:r>
-      <w:r>
-        <w:t xml:space="preserve"> </w:t>
-      </w:r>
-      <w:r>
-        <w:t xml:space="preserve">Taken together, our analysis of tree growth in two different drought years, and spanning meaningful variation, shows that species and individuals can respond differently to different drought events.</w:t>
-      </w:r>
-      <w:r>
-        <w:t xml:space="preserve"> </w:t>
-      </w:r>
-      <w:r>
-        <w:t xml:space="preserve">Despite stand-level growth declines in drought years, we show that these broad patterns belie enormous heterogeneity in individual and species responses to drought in tropical forests with possible consequences for the maintenance of species diveristy and ecosystem stability.</w:t>
+        <w:t xml:space="preserve">We show that, at least in one tropical seasonal forest, the drought sensitivity of tree growth is jointly and interactively shaped by drought characteristics, species adaptations, and local environmental conditions (Table 1).</w:t>
+      </w:r>
+      <w:r>
+        <w:t xml:space="preserve"> </w:t>
+      </w:r>
+      <w:r>
+        <w:t xml:space="preserve">Analysing two droughts in a 14-year dendrometer band timeseries, we found lower-than-average growth in drought years, reflecting in lower plot-level growth (Fig 2).</w:t>
+      </w:r>
+      <w:r>
+        <w:t xml:space="preserve"> </w:t>
+      </w:r>
+      <w:r>
+        <w:t xml:space="preserve">Comparing across droughts, there was little consistency in species- or individual-level drought responses, reflecting dissimilar effects of a key species trait (deciduousness) and variables linked to water access (TWI, DBH) under differing drought conditions.</w:t>
+      </w:r>
+      <w:r>
+        <w:t xml:space="preserve"> </w:t>
+      </w:r>
+      <w:r>
+        <w:t xml:space="preserve">Despite lower absolute extremes of temperature, vapor pressure deficit, and number of dry days (Fig. 2a), drought in the early wet season (2015) elicited stronger responses across trees, especially deciduous species that are expected to have stronger seasonality in growth phenology (Fig 3).</w:t>
+      </w:r>
+      <w:r>
+        <w:t xml:space="preserve"> </w:t>
+      </w:r>
+      <w:r>
+        <w:t xml:space="preserve">Interestingly, in 2015 (but not 2010), evergreen and deciduous species had divergent responses along a wetness gradient; evergreen trees fared better and deciduous species suffered worse declines in wetter sites (Fig 3b, Fig 4b).</w:t>
+      </w:r>
+      <w:r>
+        <w:t xml:space="preserve"> </w:t>
+      </w:r>
+      <w:r>
+        <w:t xml:space="preserve">While trees with more exposed crowns were consistently more sensitive to drought, additional effects of DBH – presumably including rooting volume and depth – were dissimilar between the drought events (Fig 4a).</w:t>
+      </w:r>
+      <w:r>
+        <w:t xml:space="preserve"> </w:t>
+      </w:r>
+      <w:r>
+        <w:t xml:space="preserve">In other words, water availability buffered exposure-associated growth declines through different mechanisms in the two different droughts; larger trees (with likely deeper roots) fared better in the dry-season drought while trees in wetter sites suffered smaller growth declines in the wet-season drought (Fig 5).</w:t>
+      </w:r>
+      <w:r>
+        <w:t xml:space="preserve"> </w:t>
+      </w:r>
+      <w:r>
+        <w:t xml:space="preserve">Taken together, these results indicate that joint and interactive effects of drought characteristics, species traits, and individual microenvironments produce enormous heterogeneity in individual and species drought responses of tropical trees.</w:t>
+      </w:r>
+      <w:r>
+        <w:t xml:space="preserve"> </w:t>
+      </w:r>
+      <w:r>
+        <w:t xml:space="preserve">This finding that individual droughts have divergent effects on species and individuals may contribute to the maintenance of species diveristy and ecosystem stability.</w:t>
       </w:r>
     </w:p>
     <w:p>
@@ -8210,31 +8297,101 @@
         <w:pStyle w:val="BodyText"/>
       </w:pPr>
       <w:r>
-        <w:t xml:space="preserve">Our analysis spans representative spatial and ecological variation, but we are limited in quantitatively analysing differences among droughts and variation in drought characteristics, because of low sample size.</w:t>
-      </w:r>
-      <w:r>
-        <w:t xml:space="preserve"> </w:t>
-      </w:r>
-      <w:r>
-        <w:t xml:space="preserve">Given the diversity of factors that can influence tree growth and drought sensitivity in tropical tree communities, our analysis of 30 species across size classes and habitats spans this ecological and spatial (environmental) variation realistically and beyond the scope of previous such analyses.</w:t>
-      </w:r>
-      <w:r>
-        <w:t xml:space="preserve"> </w:t>
-      </w:r>
-      <w:r>
-        <w:t xml:space="preserve"> </w:t>
-      </w:r>
-      <w:r>
-        <w:t xml:space="preserve"> </w:t>
-      </w:r>
-      <w:r>
-        <w:t xml:space="preserve">Further, although estimates of woody growth from dendroband timeseries can have measurement biases because of stem water shrinkage and bark peeling</w:t>
-      </w:r>
-      <w:r>
-        <w:t xml:space="preserve"> </w:t>
-      </w:r>
-      <w:r>
-        <w:t xml:space="preserve">(Chitra-Tarak</w:t>
+        <w:t xml:space="preserve">While our analysis of 30 species across size classes and habitats spans representative spatial and ecological variation realistically and beyond the scope of previous such analyses, we are limited in quantitatively analysing differences associated with drought characteristics because of low sample size.</w:t>
+      </w:r>
+      <w:r>
+        <w:t xml:space="preserve"> </w:t>
+      </w:r>
+      <w:r>
+        <w:t xml:space="preserve"> </w:t>
+      </w:r>
+      <w:r>
+        <w:t xml:space="preserve"> </w:t>
+      </w:r>
+      <w:r>
+        <w:t xml:space="preserve">The two droughts analyzed differed in multiple aspects, including ENSO strength, seasonal timing, and magnitude and duration of meteorological extremes and anomalies (Fig. 1).</w:t>
+      </w:r>
+      <w:r>
+        <w:br/>
+      </w:r>
+      <w:r>
+        <w:t xml:space="preserve">Thus, quantitative analyses parsing out the specific effects of drought characteristics (e.g., timing, degree of anomaly) are currently impossible.</w:t>
+      </w:r>
+      <w:r>
+        <w:t xml:space="preserve"> </w:t>
+      </w:r>
+      <w:r>
+        <w:t xml:space="preserve">While the meteorological data justify our characterization of these droughts as</w:t>
+      </w:r>
+      <w:r>
+        <w:t xml:space="preserve"> </w:t>
+      </w:r>
+      <w:r>
+        <w:t xml:space="preserve">“</w:t>
+      </w:r>
+      <w:r>
+        <w:t xml:space="preserve">dry-season</w:t>
+      </w:r>
+      <w:r>
+        <w:t xml:space="preserve">”</w:t>
+      </w:r>
+      <w:r>
+        <w:t xml:space="preserve"> </w:t>
+      </w:r>
+      <w:r>
+        <w:t xml:space="preserve">(2010) and</w:t>
+      </w:r>
+      <w:r>
+        <w:t xml:space="preserve"> </w:t>
+      </w:r>
+      <w:r>
+        <w:t xml:space="preserve">“</w:t>
+      </w:r>
+      <w:r>
+        <w:t xml:space="preserve">wet-season</w:t>
+      </w:r>
+      <w:r>
+        <w:t xml:space="preserve">”</w:t>
+      </w:r>
+      <w:r>
+        <w:t xml:space="preserve"> </w:t>
+      </w:r>
+      <w:r>
+        <w:t xml:space="preserve">(2015), growth records from numerous additional droughts would be necessary to rigorously generalize differences based on the seasonality of drought effects.</w:t>
+      </w:r>
+      <w:r>
+        <w:t xml:space="preserve"> </w:t>
+      </w:r>
+      <w:r>
+        <w:t xml:space="preserve">Given the relative rarity of drought and the lack of multi-decadal records of annual tree growth for diverse tropical forests, there is currently no data set on which such an analysis could be performed.</w:t>
+      </w:r>
+      <w:r>
+        <w:t xml:space="preserve"> </w:t>
+      </w:r>
+      <w:r>
+        <w:t xml:space="preserve">In temperate and boreal forests, where the majority of species form annual growth rings, tree-ring analysis can disentangle species and individual sensitivities to larger numbers of droughts (although sample sizes still remain limited).</w:t>
+      </w:r>
+      <w:r>
+        <w:t xml:space="preserve"> </w:t>
+      </w:r>
+      <w:r>
+        <w:rPr>
+          <w:iCs/>
+          <w:i/>
+        </w:rPr>
+        <w:t xml:space="preserve">(KAT paused editing here.)</w:t>
+      </w:r>
+      <w:r>
+        <w:t xml:space="preserve"> </w:t>
+      </w:r>
+      <w:r>
+        <w:t xml:space="preserve">Indeed</w:t>
+      </w:r>
+      <w:r>
+        <w:t xml:space="preserve"> </w:t>
+      </w:r>
+      <w:r>
+        <w:t xml:space="preserve">McGregor</w:t>
       </w:r>
       <w:r>
         <w:t xml:space="preserve"> </w:t>
@@ -8250,40 +8407,39 @@
         <w:t xml:space="preserve"> </w:t>
       </w:r>
       <w:r>
-        <w:t xml:space="preserve">2015)</w:t>
-      </w:r>
-      <w:r>
-        <w:t xml:space="preserve">, our results are robust to simplifying assumptions that account for these biases (Fig S–).</w:t>
-      </w:r>
-      <w:r>
-        <w:t xml:space="preserve"> </w:t>
-      </w:r>
-      <w:r>
-        <w:t xml:space="preserve">However, given the relative shorter duration of the timeseries, the effort required to collect these data, and the unpredictability of drought events, our analysis only included two specific droughts.</w:t>
-      </w:r>
-      <w:r>
-        <w:t xml:space="preserve"> </w:t>
-      </w:r>
-      <w:r>
-        <w:t xml:space="preserve">Thus, quantitative analyses parsing out the specific effects of drought characteristics like relative influence of timing and degree of anomaly are currently impossible, limiting interpretations.</w:t>
-      </w:r>
-      <w:r>
-        <w:t xml:space="preserve"> </w:t>
-      </w:r>
-      <w:r>
-        <w:t xml:space="preserve">In temperate forests, long-term records from tree ring analyses could disentangle species and individual sensitivities to differing drought characteristics, as annual rings are formed by a majority of the species.</w:t>
-      </w:r>
-      <w:r>
-        <w:t xml:space="preserve"> </w:t>
-      </w:r>
-      <w:r>
-        <w:t xml:space="preserve">Indeed</w:t>
-      </w:r>
-      <w:r>
-        <w:t xml:space="preserve"> </w:t>
-      </w:r>
-      <w:r>
-        <w:t xml:space="preserve">McGregor</w:t>
+        <w:t xml:space="preserve">(2021)</w:t>
+      </w:r>
+      <w:r>
+        <w:t xml:space="preserve"> </w:t>
+      </w:r>
+      <w:r>
+        <w:t xml:space="preserve">found that species sensitivities were different across drought events.</w:t>
+      </w:r>
+      <w:r>
+        <w:t xml:space="preserve"> </w:t>
+      </w:r>
+      <w:r>
+        <w:t xml:space="preserve">However, as this accumulating dendrometer data record continues to grow, so does the potential to answer these questions across a wider range of forested ecosystems.</w:t>
+      </w:r>
+    </w:p>
+    <w:p>
+      <w:pPr>
+        <w:pStyle w:val="BodyText"/>
+      </w:pPr>
+      <w:r>
+        <w:t xml:space="preserve">Tropical dry forests represent periodic hot/dry conditions, creating selective pressures for adaptative variation towards drought resistance, but this might not hold in other bioclimatic zones where adaptive pressures and thus ecological variability is different.</w:t>
+      </w:r>
+      <w:r>
+        <w:t xml:space="preserve"> </w:t>
+      </w:r>
+      <w:r>
+        <w:t xml:space="preserve">Strong seasonality in tropical dry forests exerts selective pressures on hydraulic strategies and has resulted in diversification along the hydraulic safety-efficiency axis with diverse strategies to maximise tree vital rates</w:t>
+      </w:r>
+      <w:r>
+        <w:t xml:space="preserve"> </w:t>
+      </w:r>
+      <w:r>
+        <w:t xml:space="preserve">(González-M.</w:t>
       </w:r>
       <w:r>
         <w:t xml:space="preserve"> </w:t>
@@ -8299,39 +8455,425 @@
         <w:t xml:space="preserve"> </w:t>
       </w:r>
       <w:r>
+        <w:t xml:space="preserve">2021; Oliveira</w:t>
+      </w:r>
+      <w:r>
+        <w:t xml:space="preserve"> </w:t>
+      </w:r>
+      <w:r>
+        <w:rPr>
+          <w:iCs/>
+          <w:i/>
+        </w:rPr>
+        <w:t xml:space="preserve">et al.</w:t>
+      </w:r>
+      <w:r>
+        <w:t xml:space="preserve"> </w:t>
+      </w:r>
+      <w:r>
+        <w:t xml:space="preserve">2021)</w:t>
+      </w:r>
+      <w:r>
+        <w:t xml:space="preserve">.</w:t>
+      </w:r>
+      <w:r>
+        <w:t xml:space="preserve"> </w:t>
+      </w:r>
+      <w:r>
+        <w:t xml:space="preserve">The degree of adaptive variation along the water use axis might be comparable to other dry climatic systems (e.g. temperate drylands reported in</w:t>
+      </w:r>
+      <w:r>
+        <w:t xml:space="preserve"> </w:t>
+      </w:r>
+      <w:r>
+        <w:t xml:space="preserve">Vasey</w:t>
+      </w:r>
+      <w:r>
+        <w:t xml:space="preserve"> </w:t>
+      </w:r>
+      <w:r>
+        <w:rPr>
+          <w:iCs/>
+          <w:i/>
+        </w:rPr>
+        <w:t xml:space="preserve">et al.</w:t>
+      </w:r>
+      <w:r>
+        <w:t xml:space="preserve"> </w:t>
+      </w:r>
+      <w:r>
+        <w:t xml:space="preserve">(2022)</w:t>
+      </w:r>
+      <w:r>
+        <w:t xml:space="preserve">) but it may not apply to the wet or everwet tropics, where tree-environment relations and evolutionary strategies may be substantially different.</w:t>
+      </w:r>
+      <w:r>
+        <w:t xml:space="preserve"> </w:t>
+      </w:r>
+      <w:r>
+        <w:t xml:space="preserve">Therefore, we caution that our results suggestive of community-level insurance effects under drought be interpreted carefully across forest types that may be structured primarily by nutrient limitation, fires, herbivory or pathogens.</w:t>
+      </w:r>
+      <w:r>
+        <w:t xml:space="preserve"> </w:t>
+      </w:r>
+      <w:r>
+        <w:t xml:space="preserve">However, our inference on the effects of drought timing could be generalisable across wet and dry tropics in the light of emerging evidence that despite low seasonality in climatic conditions, everwet forest species also show seasonal growth patterns</w:t>
+      </w:r>
+      <w:r>
+        <w:t xml:space="preserve"> </w:t>
+      </w:r>
+      <w:r>
+        <w:t xml:space="preserve">(Giraldo</w:t>
+      </w:r>
+      <w:r>
+        <w:t xml:space="preserve"> </w:t>
+      </w:r>
+      <w:r>
+        <w:rPr>
+          <w:iCs/>
+          <w:i/>
+        </w:rPr>
+        <w:t xml:space="preserve">et al.</w:t>
+      </w:r>
+      <w:r>
+        <w:t xml:space="preserve"> </w:t>
+      </w:r>
+      <w:r>
+        <w:t xml:space="preserve">2023)</w:t>
+      </w:r>
+      <w:r>
+        <w:t xml:space="preserve">.</w:t>
+      </w:r>
+    </w:p>
+    <w:p>
+      <w:pPr>
+        <w:pStyle w:val="BodyText"/>
+      </w:pPr>
+      <w:r>
+        <w:t xml:space="preserve">Despite consistent observations of growth declines at the plot level across drought events, we show that this scale obscures a variety of ecological responses at the species and tree level that are heterogeneous across drought events.</w:t>
+      </w:r>
+      <w:r>
+        <w:t xml:space="preserve"> </w:t>
+      </w:r>
+      <w:r>
+        <w:t xml:space="preserve">Our finding that a wet season drought had bigger impact calls into question the generality of the findings of</w:t>
+      </w:r>
+      <w:r>
+        <w:t xml:space="preserve"> </w:t>
+      </w:r>
+      <w:r>
+        <w:t xml:space="preserve">Zuidema</w:t>
+      </w:r>
+      <w:r>
+        <w:t xml:space="preserve"> </w:t>
+      </w:r>
+      <w:r>
+        <w:rPr>
+          <w:iCs/>
+          <w:i/>
+        </w:rPr>
+        <w:t xml:space="preserve">et al.</w:t>
+      </w:r>
+      <w:r>
+        <w:t xml:space="preserve"> </w:t>
+      </w:r>
+      <w:r>
+        <w:t xml:space="preserve">(2022)</w:t>
+      </w:r>
+      <w:r>
+        <w:t xml:space="preserve">, which found that in species with tree-ring chronologies, dry season drought was most impactful.</w:t>
+      </w:r>
+      <w:r>
+        <w:t xml:space="preserve"> </w:t>
+      </w:r>
+      <w:r>
+        <w:t xml:space="preserve">(Care must be taken in interpretation, however, as the 2015-2016 wet season ENSO drought was stronger (Fig 1)).</w:t>
+      </w:r>
+      <w:r>
+        <w:t xml:space="preserve"> </w:t>
+      </w:r>
+      <w:r>
+        <w:t xml:space="preserve"> </w:t>
+      </w:r>
+      <w:r>
+        <w:rPr>
+          <w:iCs/>
+          <w:i/>
+        </w:rPr>
+        <w:t xml:space="preserve">Afzelia xylocarpa</w:t>
+      </w:r>
+      <w:r>
+        <w:t xml:space="preserve">, one of the few annual-ring-forming species in HKK is noteworthy with the most distinct response across the two events; it had the highest (positive) sensitivity in the dry season drought, but a large negative sensitivity in the wet season drought (Fig S5).</w:t>
+      </w:r>
+      <w:r>
+        <w:t xml:space="preserve"> </w:t>
+      </w:r>
+      <w:r>
+        <w:t xml:space="preserve">More generally, past analyses of tree ring and census estimates of drought sensitivity in seasonally dry tropical forests may have been limited towards fast growing (measurable using tape) or few dry-associated species (that form annual tree rings) - and therefore capturing only the more dramatic effects.</w:t>
+      </w:r>
+      <w:r>
+        <w:t xml:space="preserve"> </w:t>
+      </w:r>
+      <w:r>
+        <w:t xml:space="preserve">In contrast, our analyses reveal a range of responses, including the contrasting influence of deciduousness in the two different droughts, showing that ecological and evolutionary strategies may result in heterogeneous consequences.</w:t>
+      </w:r>
+      <w:r>
+        <w:t xml:space="preserve"> </w:t>
+      </w:r>
+      <w:r>
+        <w:t xml:space="preserve">Distinct responses of species and individuals to drought characteristics suggests potential spatiotemporal insurance effects among tropical tree response to drought in alignment with recent global analyses (</w:t>
+      </w:r>
+      <w:r>
+        <w:t xml:space="preserve">Liu</w:t>
+      </w:r>
+      <w:r>
+        <w:t xml:space="preserve"> </w:t>
+      </w:r>
+      <w:r>
+        <w:rPr>
+          <w:iCs/>
+          <w:i/>
+        </w:rPr>
+        <w:t xml:space="preserve">et al.</w:t>
+      </w:r>
+      <w:r>
+        <w:t xml:space="preserve"> </w:t>
+      </w:r>
+      <w:r>
+        <w:t xml:space="preserve">(2022)</w:t>
+      </w:r>
+      <w:r>
+        <w:t xml:space="preserve">).</w:t>
+      </w:r>
+    </w:p>
+    <w:p>
+      <w:pPr>
+        <w:pStyle w:val="BodyText"/>
+      </w:pPr>
+      <w:r>
+        <w:t xml:space="preserve">Drought sensitivity is often defined as a static species trait but our study reveals expanded dimensions of drought responses with possible consequences for management and restoration.</w:t>
+      </w:r>
+      <w:r>
+        <w:t xml:space="preserve"> </w:t>
+      </w:r>
+      <w:r>
+        <w:t xml:space="preserve">Despite net decreased growth at the plot level (in agreement with landscape-scale in</w:t>
+      </w:r>
+      <w:r>
+        <w:t xml:space="preserve"> </w:t>
+      </w:r>
+      <w:r>
+        <w:t xml:space="preserve">Aguirre-Gutiérrez</w:t>
+      </w:r>
+      <w:r>
+        <w:t xml:space="preserve"> </w:t>
+      </w:r>
+      <w:r>
+        <w:rPr>
+          <w:iCs/>
+          <w:i/>
+        </w:rPr>
+        <w:t xml:space="preserve">et al.</w:t>
+      </w:r>
+      <w:r>
+        <w:t xml:space="preserve"> </w:t>
+      </w:r>
+      <w:r>
+        <w:t xml:space="preserve">(2022)</w:t>
+      </w:r>
+      <w:r>
+        <w:t xml:space="preserve"> </w:t>
+      </w:r>
+      <w:r>
+        <w:t xml:space="preserve">and</w:t>
+      </w:r>
+      <w:r>
+        <w:t xml:space="preserve"> </w:t>
+      </w:r>
+      <w:r>
+        <w:t xml:space="preserve">Bennett</w:t>
+      </w:r>
+      <w:r>
+        <w:t xml:space="preserve"> </w:t>
+      </w:r>
+      <w:r>
+        <w:rPr>
+          <w:iCs/>
+          <w:i/>
+        </w:rPr>
+        <w:t xml:space="preserve">et al.</w:t>
+      </w:r>
+      <w:r>
+        <w:t xml:space="preserve"> </w:t>
+      </w:r>
+      <w:r>
+        <w:t xml:space="preserve">(2023)</w:t>
+      </w:r>
+      <w:r>
+        <w:t xml:space="preserve">), we show evidence that the same strategies are not uniformly successfully across spatiotemporal climatic variation.</w:t>
+      </w:r>
+      <w:r>
+        <w:t xml:space="preserve"> </w:t>
+      </w:r>
+      <w:r>
+        <w:t xml:space="preserve">Static traits are often used to explain and predict forest responses to drought, especially in the tropics where long-term records are few</w:t>
+      </w:r>
+      <w:r>
+        <w:t xml:space="preserve"> </w:t>
+      </w:r>
+      <w:r>
+        <w:t xml:space="preserve">(Guillemot</w:t>
+      </w:r>
+      <w:r>
+        <w:t xml:space="preserve"> </w:t>
+      </w:r>
+      <w:r>
+        <w:rPr>
+          <w:iCs/>
+          <w:i/>
+        </w:rPr>
+        <w:t xml:space="preserve">et al.</w:t>
+      </w:r>
+      <w:r>
+        <w:t xml:space="preserve"> </w:t>
+      </w:r>
+      <w:r>
+        <w:t xml:space="preserve">2022; Vico</w:t>
+      </w:r>
+      <w:r>
+        <w:t xml:space="preserve"> </w:t>
+      </w:r>
+      <w:r>
+        <w:rPr>
+          <w:iCs/>
+          <w:i/>
+        </w:rPr>
+        <w:t xml:space="preserve">et al.</w:t>
+      </w:r>
+      <w:r>
+        <w:t xml:space="preserve"> </w:t>
+      </w:r>
+      <w:r>
+        <w:t xml:space="preserve">2017)</w:t>
+      </w:r>
+      <w:r>
+        <w:t xml:space="preserve">.</w:t>
+      </w:r>
+      <w:r>
+        <w:t xml:space="preserve"> </w:t>
+      </w:r>
+      <w:r>
+        <w:t xml:space="preserve"> </w:t>
+      </w:r>
+      <w:r>
+        <w:t xml:space="preserve">More inclusive frameworks for drought responses like</w:t>
+      </w:r>
+      <w:r>
+        <w:t xml:space="preserve"> </w:t>
+      </w:r>
+      <w:r>
+        <w:t xml:space="preserve">Trugman</w:t>
+      </w:r>
+      <w:r>
+        <w:t xml:space="preserve"> </w:t>
+      </w:r>
+      <w:r>
+        <w:rPr>
+          <w:iCs/>
+          <w:i/>
+        </w:rPr>
+        <w:t xml:space="preserve">et al.</w:t>
+      </w:r>
+      <w:r>
+        <w:t xml:space="preserve"> </w:t>
+      </w:r>
+      <w:r>
         <w:t xml:space="preserve">(2021)</w:t>
       </w:r>
       <w:r>
         <w:t xml:space="preserve"> </w:t>
       </w:r>
       <w:r>
-        <w:t xml:space="preserve">found that species sensitivities were different across drought events.</w:t>
-      </w:r>
-      <w:r>
-        <w:t xml:space="preserve"> </w:t>
-      </w:r>
-      <w:r>
-        <w:t xml:space="preserve">However, as this accumulating dendrometer data record continues to grow, so does the potential to answer these questions across a wider range of forested ecosystems.</w:t>
-      </w:r>
-    </w:p>
-    <w:p>
-      <w:pPr>
-        <w:pStyle w:val="BodyText"/>
-      </w:pPr>
-      <w:r>
-        <w:t xml:space="preserve">Tropical dry forests represent periodic hot/dry conditions, creating selective pressures for adaptative variation towards drought resistance, but this might not hold in other bioclimatic zones where adaptive pressures and thus ecological variability is different.</w:t>
-      </w:r>
-      <w:r>
-        <w:t xml:space="preserve"> </w:t>
-      </w:r>
-      <w:r>
-        <w:t xml:space="preserve">Strong seasonality in tropical dry forests exerts selective pressures on hydraulic strategies and has resulted in diversification along the hydraulic safety-efficiency axis with diverse strategies to maximise tree vital rates</w:t>
-      </w:r>
-      <w:r>
-        <w:t xml:space="preserve"> </w:t>
-      </w:r>
-      <w:r>
-        <w:t xml:space="preserve">(González-M.</w:t>
+        <w:t xml:space="preserve">(on mortality) encompass ecological complexity and covarying traits with environment like, but they assume consistent sensitivity of individual trees across events.</w:t>
+      </w:r>
+      <w:r>
+        <w:t xml:space="preserve"> </w:t>
+      </w:r>
+      <w:r>
+        <w:t xml:space="preserve">Our results, however, demonstrate an additional temporal dimension of variation, at least partially attributable to drought characteristics.</w:t>
+      </w:r>
+      <w:r>
+        <w:t xml:space="preserve"> </w:t>
+      </w:r>
+      <w:r>
+        <w:t xml:space="preserve">Our results indicate that drought responses in tropical trees may not be a fixed response across events, but jointly shaped by species adaptations and local environmental conditions.</w:t>
+      </w:r>
+      <w:r>
+        <w:t xml:space="preserve"> </w:t>
+      </w:r>
+      <w:r>
+        <w:t xml:space="preserve">Given these inconsistencies, diverse stands that may represent greater variation in ecological and evolutionary strategies, may have mechanisms for stable functioning under future droughts.</w:t>
+      </w:r>
+    </w:p>
+    <w:bookmarkEnd w:id="56"/>
+    <w:bookmarkStart w:id="57" w:name="acknowledgements"/>
+    <w:p>
+      <w:pPr>
+        <w:pStyle w:val="Heading1"/>
+      </w:pPr>
+      <w:r>
+        <w:t xml:space="preserve">Acknowledgements</w:t>
+      </w:r>
+    </w:p>
+    <w:p>
+      <w:pPr>
+        <w:pStyle w:val="FirstParagraph"/>
+      </w:pPr>
+      <w:r>
+        <w:t xml:space="preserve">We acknowledge the continued contributions of the Huai Kha Khaeng forest monitoring team in collecting data and maintaining the dendrometer bands.</w:t>
+      </w:r>
+      <w:r>
+        <w:t xml:space="preserve"> </w:t>
+      </w:r>
+      <w:r>
+        <w:t xml:space="preserve">Ekaphan Kraichak and Kanisorn Chowtiwuttakorn helped with procuring elevation and climate datasets.</w:t>
+      </w:r>
+      <w:r>
+        <w:t xml:space="preserve"> </w:t>
+      </w:r>
+      <w:r>
+        <w:t xml:space="preserve">José Medina-Vega, Valentine Herrmann and Eugenie Más provided input on improving analyses.</w:t>
+      </w:r>
+      <w:r>
+        <w:t xml:space="preserve"> </w:t>
+      </w:r>
+      <w:r>
+        <w:t xml:space="preserve">KA was supported by the Smithsonian Institution Postdoctoral Fellowship and the ForestGEO Analytical Workshop, Asia 2024 in completing this work.</w:t>
+      </w:r>
+    </w:p>
+    <w:p>
+      <w:r>
+        <w:br w:type="page"/>
+      </w:r>
+    </w:p>
+    <w:bookmarkEnd w:id="57"/>
+    <w:bookmarkStart w:id="139" w:name="references"/>
+    <w:p>
+      <w:pPr>
+        <w:pStyle w:val="Heading1"/>
+      </w:pPr>
+      <w:r>
+        <w:t xml:space="preserve">References</w:t>
+      </w:r>
+    </w:p>
+    <w:bookmarkStart w:id="138" w:name="refs"/>
+    <w:bookmarkStart w:id="59" w:name="ref-aguirre-gutiérrez_functional_2022"/>
+    <w:p>
+      <w:pPr>
+        <w:pStyle w:val="Bibliography"/>
+      </w:pPr>
+      <w:r>
+        <w:t xml:space="preserve">Aguirre-Gutiérrez, J., Berenguer, E., Oliveras Menor, I., Bauman, D., Corral-Rivas, J.J., Nava-Miranda, M.G.,</w:t>
       </w:r>
       <w:r>
         <w:t xml:space="preserve"> </w:t>
@@ -8344,10 +8886,44 @@
         <w:t xml:space="preserve">et al.</w:t>
       </w:r>
       <w:r>
-        <w:t xml:space="preserve"> </w:t>
-      </w:r>
-      <w:r>
-        <w:t xml:space="preserve">2021; Oliveira</w:t>
+        <w:t xml:space="preserve"> (2022).</w:t>
+      </w:r>
+      <w:r>
+        <w:t xml:space="preserve"> </w:t>
+      </w:r>
+      <w:hyperlink r:id="rId58">
+        <w:r>
+          <w:rPr>
+            <w:rStyle w:val="Hyperlink"/>
+          </w:rPr>
+          <w:t xml:space="preserve">Functional susceptibility of tropical forests to climate change</w:t>
+        </w:r>
+      </w:hyperlink>
+      <w:r>
+        <w:t xml:space="preserve">.</w:t>
+      </w:r>
+      <w:r>
+        <w:t xml:space="preserve"> </w:t>
+      </w:r>
+      <w:r>
+        <w:rPr>
+          <w:iCs/>
+          <w:i/>
+        </w:rPr>
+        <w:t xml:space="preserve">Nature Ecology &amp; Evolution</w:t>
+      </w:r>
+      <w:r>
+        <w:t xml:space="preserve">, 6, 878–889.</w:t>
+      </w:r>
+    </w:p>
+    <w:bookmarkEnd w:id="59"/>
+    <w:bookmarkStart w:id="61" w:name="ref-anderson-teixeira_ctfsforestgeo_2015"/>
+    <w:p>
+      <w:pPr>
+        <w:pStyle w:val="Bibliography"/>
+      </w:pPr>
+      <w:r>
+        <w:t xml:space="preserve">Anderson-Teixeira, K.J., Davies, S.J., Bennett, A.C., Gonzalez-Akre, E.B., Muller-Landau, H.C., Joseph Wright, S.,</w:t>
       </w:r>
       <w:r>
         <w:t xml:space="preserve"> </w:t>
@@ -8360,11 +8936,31 @@
         <w:t xml:space="preserve">et al.</w:t>
       </w:r>
       <w:r>
-        <w:t xml:space="preserve"> </w:t>
-      </w:r>
-      <w:r>
-        <w:t xml:space="preserve">2021)</w:t>
-      </w:r>
+        <w:t xml:space="preserve"> (2015).</w:t>
+      </w:r>
+      <w:r>
+        <w:t xml:space="preserve"> </w:t>
+      </w:r>
+      <w:hyperlink r:id="rId60">
+        <w:r>
+          <w:rPr>
+            <w:rStyle w:val="Hyperlink"/>
+          </w:rPr>
+          <w:t xml:space="preserve">CTFS-ForestGEO</w:t>
+        </w:r>
+        <w:r>
+          <w:rPr>
+            <w:rStyle w:val="Hyperlink"/>
+          </w:rPr>
+          <w:t xml:space="preserve"> </w:t>
+        </w:r>
+        <w:r>
+          <w:rPr>
+            <w:rStyle w:val="Hyperlink"/>
+          </w:rPr>
+          <w:t xml:space="preserve">: A worldwide network monitoring forests in an era of global change</w:t>
+        </w:r>
+      </w:hyperlink>
       <w:r>
         <w:t xml:space="preserve">.</w:t>
       </w:r>
@@ -8372,13 +8968,61 @@
         <w:t xml:space="preserve"> </w:t>
       </w:r>
       <w:r>
-        <w:t xml:space="preserve">The degree of adaptive variation along the water use axis might be comparable to other dry climatic systems (e.g. temperate drylands reported in</w:t>
-      </w:r>
-      <w:r>
-        <w:t xml:space="preserve"> </w:t>
-      </w:r>
-      <w:r>
-        <w:t xml:space="preserve">Vasey</w:t>
+        <w:rPr>
+          <w:iCs/>
+          <w:i/>
+        </w:rPr>
+        <w:t xml:space="preserve">Global Change Biology</w:t>
+      </w:r>
+      <w:r>
+        <w:t xml:space="preserve">, 21, 528–549.</w:t>
+      </w:r>
+    </w:p>
+    <w:bookmarkEnd w:id="61"/>
+    <w:bookmarkStart w:id="63" w:name="ref-bennett_larger_2015"/>
+    <w:p>
+      <w:pPr>
+        <w:pStyle w:val="Bibliography"/>
+      </w:pPr>
+      <w:r>
+        <w:t xml:space="preserve">Bennett, A.C., McDowell, N.G., Allen, C.D. &amp; Anderson-Teixeira, K.J. (2015).</w:t>
+      </w:r>
+      <w:r>
+        <w:t xml:space="preserve"> </w:t>
+      </w:r>
+      <w:hyperlink r:id="rId62">
+        <w:r>
+          <w:rPr>
+            <w:rStyle w:val="Hyperlink"/>
+          </w:rPr>
+          <w:t xml:space="preserve">Larger trees suffer most during drought in forests worldwide</w:t>
+        </w:r>
+      </w:hyperlink>
+      <w:r>
+        <w:t xml:space="preserve">.</w:t>
+      </w:r>
+      <w:r>
+        <w:t xml:space="preserve"> </w:t>
+      </w:r>
+      <w:r>
+        <w:rPr>
+          <w:iCs/>
+          <w:i/>
+        </w:rPr>
+        <w:t xml:space="preserve">Nature Plants</w:t>
+      </w:r>
+      <w:r>
+        <w:t xml:space="preserve">, 1, 15139.</w:t>
+      </w:r>
+    </w:p>
+    <w:bookmarkEnd w:id="63"/>
+    <w:bookmarkStart w:id="65" w:name="ref-bennett_sensitivity_2023"/>
+    <w:p>
+      <w:pPr>
+        <w:pStyle w:val="Bibliography"/>
+      </w:pPr>
+      <w:r>
+        <w:t xml:space="preserve">Bennett, A.C., Rodrigues de Sousa, T., Monteagudo-Mendoza, A., Esquivel-Muelbert, A., Morandi, P.S., Coelho de Souza, F.,</w:t>
       </w:r>
       <w:r>
         <w:t xml:space="preserve"> </w:t>
@@ -8391,31 +9035,68 @@
         <w:t xml:space="preserve">et al.</w:t>
       </w:r>
       <w:r>
-        <w:t xml:space="preserve"> </w:t>
-      </w:r>
-      <w:r>
-        <w:t xml:space="preserve">(2022)</w:t>
-      </w:r>
-      <w:r>
-        <w:t xml:space="preserve">) but it may not apply to the wet or everwet tropics, where tree-environment relations and evolutionary strategies may be substantially different.</w:t>
-      </w:r>
-      <w:r>
-        <w:t xml:space="preserve"> </w:t>
-      </w:r>
-      <w:r>
-        <w:t xml:space="preserve">Therefore, we caution that our results suggestive of community-level insurance effects under drought be interpreted carefully across forest types that may be structured primarily by nutrient limitation, fires, herbivory or pathogens.</w:t>
-      </w:r>
-      <w:r>
-        <w:t xml:space="preserve"> </w:t>
-      </w:r>
-      <w:r>
-        <w:t xml:space="preserve">However, our inference on the effects of drought timing could be generalisable across wet and dry tropics in the light of emerging evidence that despite low seasonality in climatic conditions, everwet forest species also show seasonal growth patterns</w:t>
-      </w:r>
-      <w:r>
-        <w:t xml:space="preserve"> </w:t>
-      </w:r>
-      <w:r>
-        <w:t xml:space="preserve">(Giraldo</w:t>
+        <w:t xml:space="preserve"> (2023).</w:t>
+      </w:r>
+      <w:r>
+        <w:t xml:space="preserve"> </w:t>
+      </w:r>
+      <w:hyperlink r:id="rId64">
+        <w:r>
+          <w:rPr>
+            <w:rStyle w:val="Hyperlink"/>
+          </w:rPr>
+          <w:t xml:space="preserve">Sensitivity of</w:t>
+        </w:r>
+        <w:r>
+          <w:rPr>
+            <w:rStyle w:val="Hyperlink"/>
+          </w:rPr>
+          <w:t xml:space="preserve"> </w:t>
+        </w:r>
+        <w:r>
+          <w:rPr>
+            <w:rStyle w:val="Hyperlink"/>
+          </w:rPr>
+          <w:t xml:space="preserve">South American</w:t>
+        </w:r>
+        <w:r>
+          <w:rPr>
+            <w:rStyle w:val="Hyperlink"/>
+          </w:rPr>
+          <w:t xml:space="preserve"> </w:t>
+        </w:r>
+        <w:r>
+          <w:rPr>
+            <w:rStyle w:val="Hyperlink"/>
+          </w:rPr>
+          <w:t xml:space="preserve">tropical forests to an extreme climate anomaly</w:t>
+        </w:r>
+      </w:hyperlink>
+      <w:r>
+        <w:t xml:space="preserve">.</w:t>
+      </w:r>
+      <w:r>
+        <w:t xml:space="preserve"> </w:t>
+      </w:r>
+      <w:r>
+        <w:rPr>
+          <w:iCs/>
+          <w:i/>
+        </w:rPr>
+        <w:t xml:space="preserve">Nature Climate Change</w:t>
+      </w:r>
+      <w:r>
+        <w:t xml:space="preserve">, 13, 967–974.</w:t>
+      </w:r>
+    </w:p>
+    <w:bookmarkEnd w:id="65"/>
+    <w:bookmarkStart w:id="67" w:name="ref-brando_droughts_2019"/>
+    <w:p>
+      <w:pPr>
+        <w:pStyle w:val="Bibliography"/>
+      </w:pPr>
+      <w:r>
+        <w:t xml:space="preserve">Brando, P.M., Paolucci, L., Ummenhofer, C.C., Ordway, E.M., Hartmann, H., Cattau, M.E.,</w:t>
       </w:r>
       <w:r>
         <w:t xml:space="preserve"> </w:t>
@@ -8428,670 +9109,97 @@
         <w:t xml:space="preserve">et al.</w:t>
       </w:r>
       <w:r>
-        <w:t xml:space="preserve"> </w:t>
-      </w:r>
-      <w:r>
-        <w:t xml:space="preserve">2023)</w:t>
-      </w:r>
+        <w:t xml:space="preserve"> (2019).</w:t>
+      </w:r>
+      <w:r>
+        <w:t xml:space="preserve"> </w:t>
+      </w:r>
+      <w:hyperlink r:id="rId66">
+        <w:r>
+          <w:rPr>
+            <w:rStyle w:val="Hyperlink"/>
+          </w:rPr>
+          <w:t xml:space="preserve">Droughts,</w:t>
+        </w:r>
+        <w:r>
+          <w:rPr>
+            <w:rStyle w:val="Hyperlink"/>
+          </w:rPr>
+          <w:t xml:space="preserve"> </w:t>
+        </w:r>
+        <w:r>
+          <w:rPr>
+            <w:rStyle w:val="Hyperlink"/>
+          </w:rPr>
+          <w:t xml:space="preserve">Wildfires</w:t>
+        </w:r>
+        <w:r>
+          <w:rPr>
+            <w:rStyle w:val="Hyperlink"/>
+          </w:rPr>
+          <w:t xml:space="preserve">, and</w:t>
+        </w:r>
+        <w:r>
+          <w:rPr>
+            <w:rStyle w:val="Hyperlink"/>
+          </w:rPr>
+          <w:t xml:space="preserve"> </w:t>
+        </w:r>
+        <w:r>
+          <w:rPr>
+            <w:rStyle w:val="Hyperlink"/>
+          </w:rPr>
+          <w:t xml:space="preserve">Forest Carbon Cycling</w:t>
+        </w:r>
+        <w:r>
+          <w:rPr>
+            <w:rStyle w:val="Hyperlink"/>
+          </w:rPr>
+          <w:t xml:space="preserve">:</w:t>
+        </w:r>
+        <w:r>
+          <w:rPr>
+            <w:rStyle w:val="Hyperlink"/>
+          </w:rPr>
+          <w:t xml:space="preserve"> </w:t>
+        </w:r>
+        <w:r>
+          <w:rPr>
+            <w:rStyle w:val="Hyperlink"/>
+          </w:rPr>
+          <w:t xml:space="preserve">A Pantropical Synthesis</w:t>
+        </w:r>
+      </w:hyperlink>
       <w:r>
         <w:t xml:space="preserve">.</w:t>
       </w:r>
-    </w:p>
-    <w:p>
-      <w:pPr>
-        <w:pStyle w:val="BodyText"/>
-      </w:pPr>
-      <w:r>
-        <w:t xml:space="preserve">Despite consistent observations of growth declines at the plot level across drought events, we show that this scale obscures a variety of ecological responses at the species and tree level that are heterogeneous across drought events.</w:t>
-      </w:r>
-      <w:r>
-        <w:t xml:space="preserve"> </w:t>
-      </w:r>
-      <w:r>
-        <w:t xml:space="preserve">Our finding that a wet season drought had bigger impact calls into question the generality of the findings of</w:t>
-      </w:r>
-      <w:r>
-        <w:t xml:space="preserve"> </w:t>
-      </w:r>
-      <w:r>
-        <w:t xml:space="preserve">Zuidema</w:t>
-      </w:r>
-      <w:r>
-        <w:t xml:space="preserve"> </w:t>
-      </w:r>
-      <w:r>
-        <w:rPr>
-          <w:iCs/>
-          <w:i/>
-        </w:rPr>
-        <w:t xml:space="preserve">et al.</w:t>
-      </w:r>
-      <w:r>
-        <w:t xml:space="preserve"> </w:t>
-      </w:r>
-      <w:r>
-        <w:t xml:space="preserve">(2022)</w:t>
-      </w:r>
-      <w:r>
-        <w:t xml:space="preserve">, which found that in species with tree-ring chronologies, dry season drought was most impactful.</w:t>
-      </w:r>
-      <w:r>
-        <w:t xml:space="preserve"> </w:t>
-      </w:r>
-      <w:r>
-        <w:t xml:space="preserve">(Care must be taken in interpretation, however, as the 2015-2016 wet season ENSO drought was stronger (Fig 1)).</w:t>
-      </w:r>
-      <w:r>
-        <w:t xml:space="preserve"> </w:t>
-      </w:r>
-      <w:r>
-        <w:t xml:space="preserve"> </w:t>
-      </w:r>
-      <w:r>
-        <w:rPr>
-          <w:iCs/>
-          <w:i/>
-        </w:rPr>
-        <w:t xml:space="preserve">Afzelia xylocarpa</w:t>
-      </w:r>
-      <w:r>
-        <w:t xml:space="preserve">, one of the few annual-ring-forming species in HKK is noteworthy with the most distinct response across the two events; it had the highest (positive) sensitivity in the dry season drought, but a large negative sensitivity in the wet season drought (Fig S5).</w:t>
-      </w:r>
-      <w:r>
-        <w:t xml:space="preserve"> </w:t>
-      </w:r>
-      <w:r>
-        <w:t xml:space="preserve">More generally, past analyses of tree ring and census estimates of drought sensitivity in seasonally dry tropical forests may have been limited towards fast growing (measurable using tape) or few dry-associated species (that form annual tree rings) - and therefore capturing only the more dramatic effects.</w:t>
-      </w:r>
-      <w:r>
-        <w:t xml:space="preserve"> </w:t>
-      </w:r>
-      <w:r>
-        <w:t xml:space="preserve">In contrast, our analyses reveal a range of responses, including the contrasting influence of deciduousness in the two different droughts, showing that ecological and evolutionary strategies may result in heterogeneous consequences.</w:t>
-      </w:r>
-      <w:r>
-        <w:t xml:space="preserve"> </w:t>
-      </w:r>
-      <w:r>
-        <w:t xml:space="preserve">Distinct responses of species and individuals to drought characteristics suggests potential spatiotemporal insurance effects among tropical tree response to drought in alignment with recent global analyses (</w:t>
-      </w:r>
-      <w:r>
-        <w:t xml:space="preserve">Liu</w:t>
-      </w:r>
-      <w:r>
-        <w:t xml:space="preserve"> </w:t>
-      </w:r>
-      <w:r>
-        <w:rPr>
-          <w:iCs/>
-          <w:i/>
-        </w:rPr>
-        <w:t xml:space="preserve">et al.</w:t>
-      </w:r>
-      <w:r>
-        <w:t xml:space="preserve"> </w:t>
-      </w:r>
-      <w:r>
-        <w:t xml:space="preserve">(2022)</w:t>
-      </w:r>
-      <w:r>
-        <w:t xml:space="preserve">).</w:t>
-      </w:r>
-    </w:p>
-    <w:p>
-      <w:pPr>
-        <w:pStyle w:val="BodyText"/>
-      </w:pPr>
-      <w:r>
-        <w:t xml:space="preserve">Drought sensitivity is often defined as a static species trait but our study reveals expanded dimensions of drought responses with possible consequences for management and restoration.</w:t>
-      </w:r>
-      <w:r>
-        <w:t xml:space="preserve"> </w:t>
-      </w:r>
-      <w:r>
-        <w:t xml:space="preserve">Despite net decreased growth at the plot level (in agreement with landscape-scale in</w:t>
-      </w:r>
-      <w:r>
-        <w:t xml:space="preserve"> </w:t>
-      </w:r>
-      <w:r>
-        <w:t xml:space="preserve">Aguirre-Gutiérrez</w:t>
-      </w:r>
-      <w:r>
-        <w:t xml:space="preserve"> </w:t>
-      </w:r>
-      <w:r>
-        <w:rPr>
-          <w:iCs/>
-          <w:i/>
-        </w:rPr>
-        <w:t xml:space="preserve">et al.</w:t>
-      </w:r>
-      <w:r>
-        <w:t xml:space="preserve"> </w:t>
-      </w:r>
-      <w:r>
-        <w:t xml:space="preserve">(2022)</w:t>
-      </w:r>
-      <w:r>
-        <w:t xml:space="preserve"> </w:t>
-      </w:r>
-      <w:r>
-        <w:t xml:space="preserve">and</w:t>
-      </w:r>
-      <w:r>
-        <w:t xml:space="preserve"> </w:t>
-      </w:r>
-      <w:r>
-        <w:t xml:space="preserve">Bennett</w:t>
-      </w:r>
-      <w:r>
-        <w:t xml:space="preserve"> </w:t>
-      </w:r>
-      <w:r>
-        <w:rPr>
-          <w:iCs/>
-          <w:i/>
-        </w:rPr>
-        <w:t xml:space="preserve">et al.</w:t>
-      </w:r>
-      <w:r>
-        <w:t xml:space="preserve"> </w:t>
-      </w:r>
-      <w:r>
-        <w:t xml:space="preserve">(2023)</w:t>
-      </w:r>
-      <w:r>
-        <w:t xml:space="preserve">), we show evidence that the same strategies are not uniformly successfully across spatiotemporal climatic variation.</w:t>
-      </w:r>
-      <w:r>
-        <w:t xml:space="preserve"> </w:t>
-      </w:r>
-      <w:r>
-        <w:t xml:space="preserve">Static traits are often used to explain and predict forest responses to drought, especially in the tropics where long-term records are few</w:t>
-      </w:r>
-      <w:r>
-        <w:t xml:space="preserve"> </w:t>
-      </w:r>
-      <w:r>
-        <w:t xml:space="preserve">(Guillemot</w:t>
-      </w:r>
-      <w:r>
-        <w:t xml:space="preserve"> </w:t>
-      </w:r>
-      <w:r>
-        <w:rPr>
-          <w:iCs/>
-          <w:i/>
-        </w:rPr>
-        <w:t xml:space="preserve">et al.</w:t>
-      </w:r>
-      <w:r>
-        <w:t xml:space="preserve"> </w:t>
-      </w:r>
-      <w:r>
-        <w:t xml:space="preserve">2022; Vico</w:t>
-      </w:r>
-      <w:r>
-        <w:t xml:space="preserve"> </w:t>
-      </w:r>
-      <w:r>
-        <w:rPr>
-          <w:iCs/>
-          <w:i/>
-        </w:rPr>
-        <w:t xml:space="preserve">et al.</w:t>
-      </w:r>
-      <w:r>
-        <w:t xml:space="preserve"> </w:t>
-      </w:r>
-      <w:r>
-        <w:t xml:space="preserve">2017)</w:t>
-      </w:r>
-      <w:r>
-        <w:t xml:space="preserve">.</w:t>
-      </w:r>
-      <w:r>
-        <w:t xml:space="preserve"> </w:t>
-      </w:r>
-      <w:r>
-        <w:t xml:space="preserve"> </w:t>
-      </w:r>
-      <w:r>
-        <w:t xml:space="preserve">More inclusive frameworks for drought responses like</w:t>
-      </w:r>
-      <w:r>
-        <w:t xml:space="preserve"> </w:t>
-      </w:r>
-      <w:r>
-        <w:t xml:space="preserve">Trugman</w:t>
-      </w:r>
-      <w:r>
-        <w:t xml:space="preserve"> </w:t>
-      </w:r>
-      <w:r>
-        <w:rPr>
-          <w:iCs/>
-          <w:i/>
-        </w:rPr>
-        <w:t xml:space="preserve">et al.</w:t>
-      </w:r>
-      <w:r>
-        <w:t xml:space="preserve"> </w:t>
-      </w:r>
-      <w:r>
-        <w:t xml:space="preserve">(2021)</w:t>
-      </w:r>
-      <w:r>
-        <w:t xml:space="preserve"> </w:t>
-      </w:r>
-      <w:r>
-        <w:t xml:space="preserve">(on mortality) encompass ecological complexity and covarying traits with environment like, but they assume consistent sensitivity of individual trees across events.</w:t>
-      </w:r>
-      <w:r>
-        <w:t xml:space="preserve"> </w:t>
-      </w:r>
-      <w:r>
-        <w:t xml:space="preserve">Our results, however, demonstrate an additional temporal dimension of variation, at least partially attributable to drought characteristics.</w:t>
-      </w:r>
-      <w:r>
-        <w:t xml:space="preserve"> </w:t>
-      </w:r>
-      <w:r>
-        <w:t xml:space="preserve">Our results indicate that drought responses in tropical trees may not be a fixed response across events, but jointly shaped by species adaptations and local environmental conditions.</w:t>
-      </w:r>
-      <w:r>
-        <w:t xml:space="preserve"> </w:t>
-      </w:r>
-      <w:r>
-        <w:t xml:space="preserve">Given these inconsistencies, diverse stands that may represent greater variation in ecological and evolutionary strategies, may have mechanisms for stable functioning under future droughts.</w:t>
-      </w:r>
-    </w:p>
-    <w:bookmarkEnd w:id="54"/>
-    <w:bookmarkStart w:id="55" w:name="acknowledgements"/>
-    <w:p>
-      <w:pPr>
-        <w:pStyle w:val="Heading1"/>
-      </w:pPr>
-      <w:r>
-        <w:t xml:space="preserve">Acknowledgements</w:t>
-      </w:r>
-    </w:p>
-    <w:p>
-      <w:pPr>
-        <w:pStyle w:val="FirstParagraph"/>
-      </w:pPr>
-      <w:r>
-        <w:t xml:space="preserve">We acknowledge the continued contributions of the Huai Kha Khaeng forest monitoring team in collecting data and maintaining the dendrometer bands.</w:t>
-      </w:r>
-      <w:r>
-        <w:t xml:space="preserve"> </w:t>
-      </w:r>
-      <w:r>
-        <w:t xml:space="preserve">Ekaphan Kraichak and Kanisorn Chowtiwuttakorn helped with procuring elevation and climate datasets.</w:t>
-      </w:r>
-      <w:r>
-        <w:t xml:space="preserve"> </w:t>
-      </w:r>
-      <w:r>
-        <w:t xml:space="preserve">José Medina-Vega, Valentine Herrmann and Eugenie Más provided input on improving analyses.</w:t>
-      </w:r>
-      <w:r>
-        <w:t xml:space="preserve"> </w:t>
-      </w:r>
-      <w:r>
-        <w:t xml:space="preserve">KA was supported by the Smithsonian Institution Postdoctoral Fellowship and the ForestGEO Analytical Workshop, Asia 2024 in completing this work.</w:t>
-      </w:r>
-    </w:p>
-    <w:p>
-      <w:r>
-        <w:br w:type="page"/>
-      </w:r>
-    </w:p>
-    <w:bookmarkEnd w:id="55"/>
-    <w:bookmarkStart w:id="137" w:name="references"/>
-    <w:p>
-      <w:pPr>
-        <w:pStyle w:val="Heading1"/>
-      </w:pPr>
-      <w:r>
-        <w:t xml:space="preserve">References</w:t>
-      </w:r>
-    </w:p>
-    <w:bookmarkStart w:id="136" w:name="refs"/>
-    <w:bookmarkStart w:id="57" w:name="ref-aguirre-gutiérrez_functional_2022"/>
+      <w:r>
+        <w:t xml:space="preserve"> </w:t>
+      </w:r>
+      <w:r>
+        <w:rPr>
+          <w:iCs/>
+          <w:i/>
+        </w:rPr>
+        <w:t xml:space="preserve">Annual Review of Earth and Planetary Sciences</w:t>
+      </w:r>
+      <w:r>
+        <w:t xml:space="preserve">, 47, 555–581.</w:t>
+      </w:r>
+    </w:p>
+    <w:bookmarkEnd w:id="67"/>
+    <w:bookmarkStart w:id="69" w:name="ref-bürkner_brms_2017"/>
     <w:p>
       <w:pPr>
         <w:pStyle w:val="Bibliography"/>
       </w:pPr>
       <w:r>
-        <w:t xml:space="preserve">Aguirre-Gutiérrez, J., Berenguer, E., Oliveras Menor, I., Bauman, D., Corral-Rivas, J.J., Nava-Miranda, M.G.,</w:t>
-      </w:r>
-      <w:r>
-        <w:t xml:space="preserve"> </w:t>
-      </w:r>
-      <w:r>
-        <w:rPr>
-          <w:iCs/>
-          <w:i/>
-        </w:rPr>
-        <w:t xml:space="preserve">et al.</w:t>
-      </w:r>
-      <w:r>
-        <w:t xml:space="preserve"> (2022).</w:t>
-      </w:r>
-      <w:r>
-        <w:t xml:space="preserve"> </w:t>
-      </w:r>
-      <w:hyperlink r:id="rId56">
-        <w:r>
-          <w:rPr>
-            <w:rStyle w:val="Hyperlink"/>
-          </w:rPr>
-          <w:t xml:space="preserve">Functional susceptibility of tropical forests to climate change</w:t>
-        </w:r>
-      </w:hyperlink>
-      <w:r>
-        <w:t xml:space="preserve">.</w:t>
-      </w:r>
-      <w:r>
-        <w:t xml:space="preserve"> </w:t>
-      </w:r>
-      <w:r>
-        <w:rPr>
-          <w:iCs/>
-          <w:i/>
-        </w:rPr>
-        <w:t xml:space="preserve">Nature Ecology &amp; Evolution</w:t>
-      </w:r>
-      <w:r>
-        <w:t xml:space="preserve">, 6, 878–889.</w:t>
-      </w:r>
-    </w:p>
-    <w:bookmarkEnd w:id="57"/>
-    <w:bookmarkStart w:id="59" w:name="ref-anderson-teixeira_ctfsforestgeo_2015"/>
-    <w:p>
-      <w:pPr>
-        <w:pStyle w:val="Bibliography"/>
-      </w:pPr>
-      <w:r>
-        <w:t xml:space="preserve">Anderson-Teixeira, K.J., Davies, S.J., Bennett, A.C., Gonzalez-Akre, E.B., Muller-Landau, H.C., Joseph Wright, S.,</w:t>
-      </w:r>
-      <w:r>
-        <w:t xml:space="preserve"> </w:t>
-      </w:r>
-      <w:r>
-        <w:rPr>
-          <w:iCs/>
-          <w:i/>
-        </w:rPr>
-        <w:t xml:space="preserve">et al.</w:t>
-      </w:r>
-      <w:r>
-        <w:t xml:space="preserve"> (2015).</w:t>
-      </w:r>
-      <w:r>
-        <w:t xml:space="preserve"> </w:t>
-      </w:r>
-      <w:hyperlink r:id="rId58">
-        <w:r>
-          <w:rPr>
-            <w:rStyle w:val="Hyperlink"/>
-          </w:rPr>
-          <w:t xml:space="preserve">CTFS-ForestGEO</w:t>
-        </w:r>
-        <w:r>
-          <w:rPr>
-            <w:rStyle w:val="Hyperlink"/>
-          </w:rPr>
-          <w:t xml:space="preserve"> </w:t>
-        </w:r>
-        <w:r>
-          <w:rPr>
-            <w:rStyle w:val="Hyperlink"/>
-          </w:rPr>
-          <w:t xml:space="preserve">: A worldwide network monitoring forests in an era of global change</w:t>
-        </w:r>
-      </w:hyperlink>
-      <w:r>
-        <w:t xml:space="preserve">.</w:t>
-      </w:r>
-      <w:r>
-        <w:t xml:space="preserve"> </w:t>
-      </w:r>
-      <w:r>
-        <w:rPr>
-          <w:iCs/>
-          <w:i/>
-        </w:rPr>
-        <w:t xml:space="preserve">Global Change Biology</w:t>
-      </w:r>
-      <w:r>
-        <w:t xml:space="preserve">, 21, 528–549.</w:t>
-      </w:r>
-    </w:p>
-    <w:bookmarkEnd w:id="59"/>
-    <w:bookmarkStart w:id="61" w:name="ref-bennett_larger_2015"/>
-    <w:p>
-      <w:pPr>
-        <w:pStyle w:val="Bibliography"/>
-      </w:pPr>
-      <w:r>
-        <w:t xml:space="preserve">Bennett, A.C., McDowell, N.G., Allen, C.D. &amp; Anderson-Teixeira, K.J. (2015).</w:t>
-      </w:r>
-      <w:r>
-        <w:t xml:space="preserve"> </w:t>
-      </w:r>
-      <w:hyperlink r:id="rId60">
-        <w:r>
-          <w:rPr>
-            <w:rStyle w:val="Hyperlink"/>
-          </w:rPr>
-          <w:t xml:space="preserve">Larger trees suffer most during drought in forests worldwide</w:t>
-        </w:r>
-      </w:hyperlink>
-      <w:r>
-        <w:t xml:space="preserve">.</w:t>
-      </w:r>
-      <w:r>
-        <w:t xml:space="preserve"> </w:t>
-      </w:r>
-      <w:r>
-        <w:rPr>
-          <w:iCs/>
-          <w:i/>
-        </w:rPr>
-        <w:t xml:space="preserve">Nature Plants</w:t>
-      </w:r>
-      <w:r>
-        <w:t xml:space="preserve">, 1, 15139.</w:t>
-      </w:r>
-    </w:p>
-    <w:bookmarkEnd w:id="61"/>
-    <w:bookmarkStart w:id="63" w:name="ref-bennett_sensitivity_2023"/>
-    <w:p>
-      <w:pPr>
-        <w:pStyle w:val="Bibliography"/>
-      </w:pPr>
-      <w:r>
-        <w:t xml:space="preserve">Bennett, A.C., Rodrigues de Sousa, T., Monteagudo-Mendoza, A., Esquivel-Muelbert, A., Morandi, P.S., Coelho de Souza, F.,</w:t>
-      </w:r>
-      <w:r>
-        <w:t xml:space="preserve"> </w:t>
-      </w:r>
-      <w:r>
-        <w:rPr>
-          <w:iCs/>
-          <w:i/>
-        </w:rPr>
-        <w:t xml:space="preserve">et al.</w:t>
-      </w:r>
-      <w:r>
-        <w:t xml:space="preserve"> (2023).</w:t>
-      </w:r>
-      <w:r>
-        <w:t xml:space="preserve"> </w:t>
-      </w:r>
-      <w:hyperlink r:id="rId62">
-        <w:r>
-          <w:rPr>
-            <w:rStyle w:val="Hyperlink"/>
-          </w:rPr>
-          <w:t xml:space="preserve">Sensitivity of</w:t>
-        </w:r>
-        <w:r>
-          <w:rPr>
-            <w:rStyle w:val="Hyperlink"/>
-          </w:rPr>
-          <w:t xml:space="preserve"> </w:t>
-        </w:r>
-        <w:r>
-          <w:rPr>
-            <w:rStyle w:val="Hyperlink"/>
-          </w:rPr>
-          <w:t xml:space="preserve">South American</w:t>
-        </w:r>
-        <w:r>
-          <w:rPr>
-            <w:rStyle w:val="Hyperlink"/>
-          </w:rPr>
-          <w:t xml:space="preserve"> </w:t>
-        </w:r>
-        <w:r>
-          <w:rPr>
-            <w:rStyle w:val="Hyperlink"/>
-          </w:rPr>
-          <w:t xml:space="preserve">tropical forests to an extreme climate anomaly</w:t>
-        </w:r>
-      </w:hyperlink>
-      <w:r>
-        <w:t xml:space="preserve">.</w:t>
-      </w:r>
-      <w:r>
-        <w:t xml:space="preserve"> </w:t>
-      </w:r>
-      <w:r>
-        <w:rPr>
-          <w:iCs/>
-          <w:i/>
-        </w:rPr>
-        <w:t xml:space="preserve">Nature Climate Change</w:t>
-      </w:r>
-      <w:r>
-        <w:t xml:space="preserve">, 13, 967–974.</w:t>
-      </w:r>
-    </w:p>
-    <w:bookmarkEnd w:id="63"/>
-    <w:bookmarkStart w:id="65" w:name="ref-brando_droughts_2019"/>
-    <w:p>
-      <w:pPr>
-        <w:pStyle w:val="Bibliography"/>
-      </w:pPr>
-      <w:r>
-        <w:t xml:space="preserve">Brando, P.M., Paolucci, L., Ummenhofer, C.C., Ordway, E.M., Hartmann, H., Cattau, M.E.,</w:t>
-      </w:r>
-      <w:r>
-        <w:t xml:space="preserve"> </w:t>
-      </w:r>
-      <w:r>
-        <w:rPr>
-          <w:iCs/>
-          <w:i/>
-        </w:rPr>
-        <w:t xml:space="preserve">et al.</w:t>
-      </w:r>
-      <w:r>
-        <w:t xml:space="preserve"> (2019).</w:t>
-      </w:r>
-      <w:r>
-        <w:t xml:space="preserve"> </w:t>
-      </w:r>
-      <w:hyperlink r:id="rId64">
-        <w:r>
-          <w:rPr>
-            <w:rStyle w:val="Hyperlink"/>
-          </w:rPr>
-          <w:t xml:space="preserve">Droughts,</w:t>
-        </w:r>
-        <w:r>
-          <w:rPr>
-            <w:rStyle w:val="Hyperlink"/>
-          </w:rPr>
-          <w:t xml:space="preserve"> </w:t>
-        </w:r>
-        <w:r>
-          <w:rPr>
-            <w:rStyle w:val="Hyperlink"/>
-          </w:rPr>
-          <w:t xml:space="preserve">Wildfires</w:t>
-        </w:r>
-        <w:r>
-          <w:rPr>
-            <w:rStyle w:val="Hyperlink"/>
-          </w:rPr>
-          <w:t xml:space="preserve">, and</w:t>
-        </w:r>
-        <w:r>
-          <w:rPr>
-            <w:rStyle w:val="Hyperlink"/>
-          </w:rPr>
-          <w:t xml:space="preserve"> </w:t>
-        </w:r>
-        <w:r>
-          <w:rPr>
-            <w:rStyle w:val="Hyperlink"/>
-          </w:rPr>
-          <w:t xml:space="preserve">Forest Carbon Cycling</w:t>
-        </w:r>
-        <w:r>
-          <w:rPr>
-            <w:rStyle w:val="Hyperlink"/>
-          </w:rPr>
-          <w:t xml:space="preserve">:</w:t>
-        </w:r>
-        <w:r>
-          <w:rPr>
-            <w:rStyle w:val="Hyperlink"/>
-          </w:rPr>
-          <w:t xml:space="preserve"> </w:t>
-        </w:r>
-        <w:r>
-          <w:rPr>
-            <w:rStyle w:val="Hyperlink"/>
-          </w:rPr>
-          <w:t xml:space="preserve">A Pantropical Synthesis</w:t>
-        </w:r>
-      </w:hyperlink>
-      <w:r>
-        <w:t xml:space="preserve">.</w:t>
-      </w:r>
-      <w:r>
-        <w:t xml:space="preserve"> </w:t>
-      </w:r>
-      <w:r>
-        <w:rPr>
-          <w:iCs/>
-          <w:i/>
-        </w:rPr>
-        <w:t xml:space="preserve">Annual Review of Earth and Planetary Sciences</w:t>
-      </w:r>
-      <w:r>
-        <w:t xml:space="preserve">, 47, 555–581.</w:t>
-      </w:r>
-    </w:p>
-    <w:bookmarkEnd w:id="65"/>
-    <w:bookmarkStart w:id="67" w:name="ref-bürkner_brms_2017"/>
-    <w:p>
-      <w:pPr>
-        <w:pStyle w:val="Bibliography"/>
-      </w:pPr>
-      <w:r>
         <w:t xml:space="preserve">Bürkner, P.-C. (2017).</w:t>
       </w:r>
       <w:r>
         <w:t xml:space="preserve"> </w:t>
       </w:r>
-      <w:hyperlink r:id="rId66">
+      <w:hyperlink r:id="rId68">
         <w:r>
           <w:rPr>
             <w:rStyle w:val="Hyperlink"/>
@@ -9206,8 +9314,8 @@
         <w:t xml:space="preserve">, 80.</w:t>
       </w:r>
     </w:p>
-    <w:bookmarkEnd w:id="67"/>
-    <w:bookmarkStart w:id="68" w:name="ref-bürkner_posterior_2023"/>
+    <w:bookmarkEnd w:id="69"/>
+    <w:bookmarkStart w:id="70" w:name="ref-bürkner_posterior_2023"/>
     <w:p>
       <w:pPr>
         <w:pStyle w:val="Bibliography"/>
@@ -9228,8 +9336,8 @@
         <w:t xml:space="preserve">for working with posterior distributions.</w:t>
       </w:r>
     </w:p>
-    <w:bookmarkEnd w:id="68"/>
-    <w:bookmarkStart w:id="70" w:name="ref-chitra-tarak_it_2015"/>
+    <w:bookmarkEnd w:id="70"/>
+    <w:bookmarkStart w:id="72" w:name="ref-chitra-tarak_it_2015"/>
     <w:p>
       <w:pPr>
         <w:pStyle w:val="Bibliography"/>
@@ -9240,7 +9348,7 @@
       <w:r>
         <w:t xml:space="preserve"> </w:t>
       </w:r>
-      <w:hyperlink r:id="rId69">
+      <w:hyperlink r:id="rId71">
         <w:r>
           <w:rPr>
             <w:rStyle w:val="Hyperlink"/>
@@ -9289,8 +9397,8 @@
         <w:t xml:space="preserve">, 336, 129–136.</w:t>
       </w:r>
     </w:p>
-    <w:bookmarkEnd w:id="70"/>
-    <w:bookmarkStart w:id="72" w:name="X7212b9d861bed92497512118acfe0419f2c63cf"/>
+    <w:bookmarkEnd w:id="72"/>
+    <w:bookmarkStart w:id="74" w:name="X7212b9d861bed92497512118acfe0419f2c63cf"/>
     <w:p>
       <w:pPr>
         <w:pStyle w:val="Bibliography"/>
@@ -9314,7 +9422,7 @@
       <w:r>
         <w:t xml:space="preserve"> </w:t>
       </w:r>
-      <w:hyperlink r:id="rId71">
+      <w:hyperlink r:id="rId73">
         <w:r>
           <w:rPr>
             <w:rStyle w:val="Hyperlink"/>
@@ -9339,8 +9447,8 @@
         <w:t xml:space="preserve">, 231, 1798–1813.</w:t>
       </w:r>
     </w:p>
-    <w:bookmarkEnd w:id="72"/>
-    <w:bookmarkStart w:id="74" w:name="ref-clark_annual_2021"/>
+    <w:bookmarkEnd w:id="74"/>
+    <w:bookmarkStart w:id="76" w:name="ref-clark_annual_2021"/>
     <w:p>
       <w:pPr>
         <w:pStyle w:val="Bibliography"/>
@@ -9351,7 +9459,7 @@
       <w:r>
         <w:t xml:space="preserve"> </w:t>
       </w:r>
-      <w:hyperlink r:id="rId73">
+      <w:hyperlink r:id="rId75">
         <w:r>
           <w:rPr>
             <w:rStyle w:val="Hyperlink"/>
@@ -9460,8 +9568,8 @@
         <w:t xml:space="preserve">, 126, e2021JG006557.</w:t>
       </w:r>
     </w:p>
-    <w:bookmarkEnd w:id="74"/>
-    <w:bookmarkStart w:id="76" w:name="ref-clark_annual_2010"/>
+    <w:bookmarkEnd w:id="76"/>
+    <w:bookmarkStart w:id="78" w:name="ref-clark_annual_2010"/>
     <w:p>
       <w:pPr>
         <w:pStyle w:val="Bibliography"/>
@@ -9472,7 +9580,7 @@
       <w:r>
         <w:t xml:space="preserve"> </w:t>
       </w:r>
-      <w:hyperlink r:id="rId75">
+      <w:hyperlink r:id="rId77">
         <w:r>
           <w:rPr>
             <w:rStyle w:val="Hyperlink"/>
@@ -9533,8 +9641,8 @@
         <w:t xml:space="preserve">, 16, 747–759.</w:t>
       </w:r>
     </w:p>
-    <w:bookmarkEnd w:id="76"/>
-    <w:bookmarkStart w:id="78" w:name="ref-dahinden_future_2017"/>
+    <w:bookmarkEnd w:id="78"/>
+    <w:bookmarkStart w:id="80" w:name="ref-dahinden_future_2017"/>
     <w:p>
       <w:pPr>
         <w:pStyle w:val="Bibliography"/>
@@ -9545,7 +9653,7 @@
       <w:r>
         <w:t xml:space="preserve"> </w:t>
       </w:r>
-      <w:hyperlink r:id="rId77">
+      <w:hyperlink r:id="rId79">
         <w:r>
           <w:rPr>
             <w:rStyle w:val="Hyperlink"/>
@@ -9570,8 +9678,8 @@
         <w:t xml:space="preserve">, 12, 084004.</w:t>
       </w:r>
     </w:p>
-    <w:bookmarkEnd w:id="78"/>
-    <w:bookmarkStart w:id="80" w:name="ref-desouza_drought_2020"/>
+    <w:bookmarkEnd w:id="80"/>
+    <w:bookmarkStart w:id="82" w:name="ref-desouza_drought_2020"/>
     <w:p>
       <w:pPr>
         <w:pStyle w:val="Bibliography"/>
@@ -9582,7 +9690,7 @@
       <w:r>
         <w:t xml:space="preserve"> </w:t>
       </w:r>
-      <w:hyperlink r:id="rId79">
+      <w:hyperlink r:id="rId81">
         <w:r>
           <w:rPr>
             <w:rStyle w:val="Hyperlink"/>
@@ -9607,8 +9715,8 @@
         <w:t xml:space="preserve">, 194, 221–236.</w:t>
       </w:r>
     </w:p>
-    <w:bookmarkEnd w:id="80"/>
-    <w:bookmarkStart w:id="82" w:name="ref-fernández-de-uña_role_inpress"/>
+    <w:bookmarkEnd w:id="82"/>
+    <w:bookmarkStart w:id="84" w:name="ref-fernández-de-uña_role_inpress"/>
     <w:p>
       <w:pPr>
         <w:pStyle w:val="Bibliography"/>
@@ -9619,7 +9727,7 @@
       <w:r>
         <w:t xml:space="preserve"> </w:t>
       </w:r>
-      <w:hyperlink r:id="rId81">
+      <w:hyperlink r:id="rId83">
         <w:r>
           <w:rPr>
             <w:rStyle w:val="Hyperlink"/>
@@ -9644,8 +9752,8 @@
         <w:t xml:space="preserve">, n/a.</w:t>
       </w:r>
     </w:p>
-    <w:bookmarkEnd w:id="82"/>
-    <w:bookmarkStart w:id="84" w:name="ref-garcía-cervigón_climate_2020"/>
+    <w:bookmarkEnd w:id="84"/>
+    <w:bookmarkStart w:id="86" w:name="ref-garcía-cervigón_climate_2020"/>
     <w:p>
       <w:pPr>
         <w:pStyle w:val="Bibliography"/>
@@ -9656,7 +9764,7 @@
       <w:r>
         <w:t xml:space="preserve"> </w:t>
       </w:r>
-      <w:hyperlink r:id="rId83">
+      <w:hyperlink r:id="rId85">
         <w:r>
           <w:rPr>
             <w:rStyle w:val="Hyperlink"/>
@@ -9681,8 +9789,8 @@
         <w:t xml:space="preserve">, 31, 266–280.</w:t>
       </w:r>
     </w:p>
-    <w:bookmarkEnd w:id="84"/>
-    <w:bookmarkStart w:id="86" w:name="ref-giraldo_tree_2023"/>
+    <w:bookmarkEnd w:id="86"/>
+    <w:bookmarkStart w:id="88" w:name="ref-giraldo_tree_2023"/>
     <w:p>
       <w:pPr>
         <w:pStyle w:val="Bibliography"/>
@@ -9706,7 +9814,7 @@
       <w:r>
         <w:t xml:space="preserve"> </w:t>
       </w:r>
-      <w:hyperlink r:id="rId85">
+      <w:hyperlink r:id="rId87">
         <w:r>
           <w:rPr>
             <w:rStyle w:val="Hyperlink"/>
@@ -9743,8 +9851,8 @@
         <w:t xml:space="preserve">, 111, 889–902.</w:t>
       </w:r>
     </w:p>
-    <w:bookmarkEnd w:id="86"/>
-    <w:bookmarkStart w:id="88" w:name="ref-gonzález-m._diverging_2021"/>
+    <w:bookmarkEnd w:id="88"/>
+    <w:bookmarkStart w:id="90" w:name="ref-gonzález-m._diverging_2021"/>
     <w:p>
       <w:pPr>
         <w:pStyle w:val="Bibliography"/>
@@ -9768,7 +9876,7 @@
       <w:r>
         <w:t xml:space="preserve"> </w:t>
       </w:r>
-      <w:hyperlink r:id="rId87">
+      <w:hyperlink r:id="rId89">
         <w:r>
           <w:rPr>
             <w:rStyle w:val="Hyperlink"/>
@@ -9793,8 +9901,8 @@
         <w:t xml:space="preserve">, 24, 451–463.</w:t>
       </w:r>
     </w:p>
-    <w:bookmarkEnd w:id="88"/>
-    <w:bookmarkStart w:id="90" w:name="ref-guillemot_small_2022"/>
+    <w:bookmarkEnd w:id="90"/>
+    <w:bookmarkStart w:id="92" w:name="ref-guillemot_small_2022"/>
     <w:p>
       <w:pPr>
         <w:pStyle w:val="Bibliography"/>
@@ -9818,7 +9926,7 @@
       <w:r>
         <w:t xml:space="preserve"> </w:t>
       </w:r>
-      <w:hyperlink r:id="rId89">
+      <w:hyperlink r:id="rId91">
         <w:r>
           <w:rPr>
             <w:rStyle w:val="Hyperlink"/>
@@ -9867,8 +9975,8 @@
         <w:t xml:space="preserve">, 28, 2622–2638.</w:t>
       </w:r>
     </w:p>
-    <w:bookmarkEnd w:id="90"/>
-    <w:bookmarkStart w:id="92" w:name="ref-ipcc_climate_2023"/>
+    <w:bookmarkEnd w:id="92"/>
+    <w:bookmarkStart w:id="94" w:name="ref-ipcc_climate_2023"/>
     <w:p>
       <w:pPr>
         <w:pStyle w:val="Bibliography"/>
@@ -9879,7 +9987,7 @@
       <w:r>
         <w:t xml:space="preserve"> </w:t>
       </w:r>
-      <w:hyperlink r:id="rId91">
+      <w:hyperlink r:id="rId93">
         <w:r>
           <w:rPr>
             <w:rStyle w:val="Hyperlink"/>
@@ -10061,8 +10169,8 @@
         <w:t xml:space="preserve">. 1st edn. Cambridge University Press.</w:t>
       </w:r>
     </w:p>
-    <w:bookmarkEnd w:id="92"/>
-    <w:bookmarkStart w:id="94" w:name="ref-kunert_leaf_2021"/>
+    <w:bookmarkEnd w:id="94"/>
+    <w:bookmarkStart w:id="96" w:name="ref-kunert_leaf_2021"/>
     <w:p>
       <w:pPr>
         <w:pStyle w:val="Bibliography"/>
@@ -10086,7 +10194,7 @@
       <w:r>
         <w:t xml:space="preserve"> </w:t>
       </w:r>
-      <w:hyperlink r:id="rId93">
+      <w:hyperlink r:id="rId95">
         <w:r>
           <w:rPr>
             <w:rStyle w:val="Hyperlink"/>
@@ -10111,8 +10219,8 @@
         <w:t xml:space="preserve">, 230, 485–496.</w:t>
       </w:r>
     </w:p>
-    <w:bookmarkEnd w:id="94"/>
-    <w:bookmarkStart w:id="95" w:name="ref-lindsay_whitebox_2016a"/>
+    <w:bookmarkEnd w:id="96"/>
+    <w:bookmarkStart w:id="97" w:name="ref-lindsay_whitebox_2016a"/>
     <w:p>
       <w:pPr>
         <w:pStyle w:val="Bibliography"/>
@@ -10155,8 +10263,8 @@
         <w:t xml:space="preserve">, 95, 75–84.</w:t>
       </w:r>
     </w:p>
-    <w:bookmarkEnd w:id="95"/>
-    <w:bookmarkStart w:id="97" w:name="ref-liu_drought_2022"/>
+    <w:bookmarkEnd w:id="97"/>
+    <w:bookmarkStart w:id="99" w:name="ref-liu_drought_2022"/>
     <w:p>
       <w:pPr>
         <w:pStyle w:val="Bibliography"/>
@@ -10167,7 +10275,7 @@
       <w:r>
         <w:t xml:space="preserve"> </w:t>
       </w:r>
-      <w:hyperlink r:id="rId96">
+      <w:hyperlink r:id="rId98">
         <w:r>
           <w:rPr>
             <w:rStyle w:val="Hyperlink"/>
@@ -10192,8 +10300,8 @@
         <w:t xml:space="preserve">, 15, 800–804.</w:t>
       </w:r>
     </w:p>
-    <w:bookmarkEnd w:id="97"/>
-    <w:bookmarkStart w:id="99" w:name="ref-luo_tropical_2022"/>
+    <w:bookmarkEnd w:id="99"/>
+    <w:bookmarkStart w:id="101" w:name="ref-luo_tropical_2022"/>
     <w:p>
       <w:pPr>
         <w:pStyle w:val="Bibliography"/>
@@ -10204,7 +10312,7 @@
       <w:r>
         <w:t xml:space="preserve"> </w:t>
       </w:r>
-      <w:hyperlink r:id="rId98">
+      <w:hyperlink r:id="rId100">
         <w:r>
           <w:rPr>
             <w:rStyle w:val="Hyperlink"/>
@@ -10253,8 +10361,8 @@
         <w:t xml:space="preserve">, 13, 1193.</w:t>
       </w:r>
     </w:p>
-    <w:bookmarkEnd w:id="99"/>
-    <w:bookmarkStart w:id="101" w:name="ref-ma_tree_2023"/>
+    <w:bookmarkEnd w:id="101"/>
+    <w:bookmarkStart w:id="103" w:name="ref-ma_tree_2023"/>
     <w:p>
       <w:pPr>
         <w:pStyle w:val="Bibliography"/>
@@ -10278,7 +10386,7 @@
       <w:r>
         <w:t xml:space="preserve"> </w:t>
       </w:r>
-      <w:hyperlink r:id="rId100">
+      <w:hyperlink r:id="rId102">
         <w:r>
           <w:rPr>
             <w:rStyle w:val="Hyperlink"/>
@@ -10303,8 +10411,8 @@
         <w:t xml:space="preserve">, 14, 7467.</w:t>
       </w:r>
     </w:p>
-    <w:bookmarkEnd w:id="101"/>
-    <w:bookmarkStart w:id="103" w:name="ref-mcgregor_tree_2021"/>
+    <w:bookmarkEnd w:id="103"/>
+    <w:bookmarkStart w:id="105" w:name="ref-mcgregor_tree_2021"/>
     <w:p>
       <w:pPr>
         <w:pStyle w:val="Bibliography"/>
@@ -10328,7 +10436,7 @@
       <w:r>
         <w:t xml:space="preserve"> </w:t>
       </w:r>
-      <w:hyperlink r:id="rId102">
+      <w:hyperlink r:id="rId104">
         <w:r>
           <w:rPr>
             <w:rStyle w:val="Hyperlink"/>
@@ -10353,8 +10461,8 @@
         <w:t xml:space="preserve">, 231, 601–616.</w:t>
       </w:r>
     </w:p>
-    <w:bookmarkEnd w:id="103"/>
-    <w:bookmarkStart w:id="104" w:name="ref-muller-landau_metal_2008"/>
+    <w:bookmarkEnd w:id="105"/>
+    <w:bookmarkStart w:id="106" w:name="ref-muller-landau_metal_2008"/>
     <w:p>
       <w:pPr>
         <w:pStyle w:val="Bibliography"/>
@@ -10372,8 +10480,8 @@
         <w:t xml:space="preserve">.</w:t>
       </w:r>
     </w:p>
-    <w:bookmarkEnd w:id="104"/>
-    <w:bookmarkStart w:id="106" w:name="ref-naumann_global_2018"/>
+    <w:bookmarkEnd w:id="106"/>
+    <w:bookmarkStart w:id="108" w:name="ref-naumann_global_2018"/>
     <w:p>
       <w:pPr>
         <w:pStyle w:val="Bibliography"/>
@@ -10397,7 +10505,7 @@
       <w:r>
         <w:t xml:space="preserve"> </w:t>
       </w:r>
-      <w:hyperlink r:id="rId105">
+      <w:hyperlink r:id="rId107">
         <w:r>
           <w:rPr>
             <w:rStyle w:val="Hyperlink"/>
@@ -10482,8 +10590,8 @@
         <w:t xml:space="preserve">, 45, 3285–3296.</w:t>
       </w:r>
     </w:p>
-    <w:bookmarkEnd w:id="106"/>
-    <w:bookmarkStart w:id="108" w:name="ref-oliveira_linking_2021"/>
+    <w:bookmarkEnd w:id="108"/>
+    <w:bookmarkStart w:id="110" w:name="ref-oliveira_linking_2021"/>
     <w:p>
       <w:pPr>
         <w:pStyle w:val="Bibliography"/>
@@ -10494,7 +10602,7 @@
       <w:r>
         <w:t xml:space="preserve"> </w:t>
       </w:r>
-      <w:hyperlink r:id="rId107">
+      <w:hyperlink r:id="rId109">
         <w:r>
           <w:rPr>
             <w:rStyle w:val="Hyperlink"/>
@@ -10519,8 +10627,8 @@
         <w:t xml:space="preserve">, 230, 904–923.</w:t>
       </w:r>
     </w:p>
-    <w:bookmarkEnd w:id="108"/>
-    <w:bookmarkStart w:id="109" w:name="ref-rcoreteam_language_2024"/>
+    <w:bookmarkEnd w:id="110"/>
+    <w:bookmarkStart w:id="111" w:name="ref-rcoreteam_language_2024"/>
     <w:p>
       <w:pPr>
         <w:pStyle w:val="Bibliography"/>
@@ -10542,8 +10650,8 @@
         <w:t xml:space="preserve">. Manual. R Foundation for Statistical Computing, Vienna, Austria.</w:t>
       </w:r>
     </w:p>
-    <w:bookmarkEnd w:id="109"/>
-    <w:bookmarkStart w:id="111" w:name="ref-scharnweber_confessions_2019"/>
+    <w:bookmarkEnd w:id="111"/>
+    <w:bookmarkStart w:id="113" w:name="ref-scharnweber_confessions_2019"/>
     <w:p>
       <w:pPr>
         <w:pStyle w:val="Bibliography"/>
@@ -10554,7 +10662,7 @@
       <w:r>
         <w:t xml:space="preserve"> </w:t>
       </w:r>
-      <w:hyperlink r:id="rId110">
+      <w:hyperlink r:id="rId112">
         <w:r>
           <w:rPr>
             <w:rStyle w:val="Hyperlink"/>
@@ -10603,8 +10711,8 @@
         <w:t xml:space="preserve">, 55, 43–49.</w:t>
       </w:r>
     </w:p>
-    <w:bookmarkEnd w:id="111"/>
-    <w:bookmarkStart w:id="113" w:name="ref-slette_how_2019"/>
+    <w:bookmarkEnd w:id="113"/>
+    <w:bookmarkStart w:id="115" w:name="ref-slette_how_2019"/>
     <w:p>
       <w:pPr>
         <w:pStyle w:val="Bibliography"/>
@@ -10628,7 +10736,7 @@
       <w:r>
         <w:t xml:space="preserve"> </w:t>
       </w:r>
-      <w:hyperlink r:id="rId112">
+      <w:hyperlink r:id="rId114">
         <w:r>
           <w:rPr>
             <w:rStyle w:val="Hyperlink"/>
@@ -10653,8 +10761,8 @@
         <w:t xml:space="preserve">, 25, 3193–3200.</w:t>
       </w:r>
     </w:p>
-    <w:bookmarkEnd w:id="113"/>
-    <w:bookmarkStart w:id="115" w:name="ref-trugman_why_2021"/>
+    <w:bookmarkEnd w:id="115"/>
+    <w:bookmarkStart w:id="117" w:name="ref-trugman_why_2021"/>
     <w:p>
       <w:pPr>
         <w:pStyle w:val="Bibliography"/>
@@ -10665,7 +10773,7 @@
       <w:r>
         <w:t xml:space="preserve"> </w:t>
       </w:r>
-      <w:hyperlink r:id="rId114">
+      <w:hyperlink r:id="rId116">
         <w:r>
           <w:rPr>
             <w:rStyle w:val="Hyperlink"/>
@@ -10753,8 +10861,8 @@
         <w:t xml:space="preserve">, 36, 520–532.</w:t>
       </w:r>
     </w:p>
-    <w:bookmarkEnd w:id="115"/>
-    <w:bookmarkStart w:id="117" w:name="ref-vasey_intraspecific_2022"/>
+    <w:bookmarkEnd w:id="117"/>
+    <w:bookmarkStart w:id="119" w:name="ref-vasey_intraspecific_2022"/>
     <w:p>
       <w:pPr>
         <w:pStyle w:val="Bibliography"/>
@@ -10765,7 +10873,7 @@
       <w:r>
         <w:t xml:space="preserve"> </w:t>
       </w:r>
-      <w:hyperlink r:id="rId116">
+      <w:hyperlink r:id="rId118">
         <w:r>
           <w:rPr>
             <w:rStyle w:val="Hyperlink"/>
@@ -10790,8 +10898,8 @@
         <w:t xml:space="preserve">, 49, 2309–2320.</w:t>
       </w:r>
     </w:p>
-    <w:bookmarkEnd w:id="117"/>
-    <w:bookmarkStart w:id="118" w:name="ref-vehtari_ranknormalization_2021"/>
+    <w:bookmarkEnd w:id="119"/>
+    <w:bookmarkStart w:id="120" w:name="ref-vehtari_ranknormalization_2021"/>
     <w:p>
       <w:pPr>
         <w:pStyle w:val="Bibliography"/>
@@ -10849,8 +10957,8 @@
         <w:t xml:space="preserve">.</w:t>
       </w:r>
     </w:p>
-    <w:bookmarkEnd w:id="118"/>
-    <w:bookmarkStart w:id="120" w:name="ref-vicente-serrano_multiscalar_2010"/>
+    <w:bookmarkEnd w:id="120"/>
+    <w:bookmarkStart w:id="122" w:name="ref-vicente-serrano_multiscalar_2010"/>
     <w:p>
       <w:pPr>
         <w:pStyle w:val="Bibliography"/>
@@ -10861,7 +10969,7 @@
       <w:r>
         <w:t xml:space="preserve"> </w:t>
       </w:r>
-      <w:hyperlink r:id="rId119">
+      <w:hyperlink r:id="rId121">
         <w:r>
           <w:rPr>
             <w:rStyle w:val="Hyperlink"/>
@@ -10940,8 +11048,8 @@
         <w:t xml:space="preserve">, 23, 1696–1718.</w:t>
       </w:r>
     </w:p>
-    <w:bookmarkEnd w:id="120"/>
-    <w:bookmarkStart w:id="122" w:name="ref-vico_how_2017a"/>
+    <w:bookmarkEnd w:id="122"/>
+    <w:bookmarkStart w:id="124" w:name="ref-vico_how_2017a"/>
     <w:p>
       <w:pPr>
         <w:pStyle w:val="Bibliography"/>
@@ -10952,7 +11060,7 @@
       <w:r>
         <w:t xml:space="preserve"> </w:t>
       </w:r>
-      <w:hyperlink r:id="rId121">
+      <w:hyperlink r:id="rId123">
         <w:r>
           <w:rPr>
             <w:rStyle w:val="Hyperlink"/>
@@ -11001,8 +11109,8 @@
         <w:t xml:space="preserve">, 12, 065006.</w:t>
       </w:r>
     </w:p>
-    <w:bookmarkEnd w:id="122"/>
-    <w:bookmarkStart w:id="124" w:name="ref-vinod_thermal_2023"/>
+    <w:bookmarkEnd w:id="124"/>
+    <w:bookmarkStart w:id="126" w:name="ref-vinod_thermal_2023"/>
     <w:p>
       <w:pPr>
         <w:pStyle w:val="Bibliography"/>
@@ -11026,7 +11134,7 @@
       <w:r>
         <w:t xml:space="preserve"> </w:t>
       </w:r>
-      <w:hyperlink r:id="rId123">
+      <w:hyperlink r:id="rId125">
         <w:r>
           <w:rPr>
             <w:rStyle w:val="Hyperlink"/>
@@ -11051,8 +11159,8 @@
         <w:t xml:space="preserve">, 237, 22–47.</w:t>
       </w:r>
     </w:p>
-    <w:bookmarkEnd w:id="124"/>
-    <w:bookmarkStart w:id="126" w:name="ref-vlam_temperature_2014"/>
+    <w:bookmarkEnd w:id="126"/>
+    <w:bookmarkStart w:id="128" w:name="ref-vlam_temperature_2014"/>
     <w:p>
       <w:pPr>
         <w:pStyle w:val="Bibliography"/>
@@ -11063,7 +11171,7 @@
       <w:r>
         <w:t xml:space="preserve"> </w:t>
       </w:r>
-      <w:hyperlink r:id="rId125">
+      <w:hyperlink r:id="rId127">
         <w:r>
           <w:rPr>
             <w:rStyle w:val="Hyperlink"/>
@@ -11112,8 +11220,8 @@
         <w:t xml:space="preserve">, 174, 1449–1461.</w:t>
       </w:r>
     </w:p>
-    <w:bookmarkEnd w:id="126"/>
-    <w:bookmarkStart w:id="128" w:name="ref-williams_deciduousness_2008"/>
+    <w:bookmarkEnd w:id="128"/>
+    <w:bookmarkStart w:id="130" w:name="ref-williams_deciduousness_2008"/>
     <w:p>
       <w:pPr>
         <w:pStyle w:val="Bibliography"/>
@@ -11124,7 +11232,7 @@
       <w:r>
         <w:t xml:space="preserve"> </w:t>
       </w:r>
-      <w:hyperlink r:id="rId127">
+      <w:hyperlink r:id="rId129">
         <w:r>
           <w:rPr>
             <w:rStyle w:val="Hyperlink"/>
@@ -11167,8 +11275,8 @@
         <w:t xml:space="preserve">, 155, 571–582.</w:t>
       </w:r>
     </w:p>
-    <w:bookmarkEnd w:id="128"/>
-    <w:bookmarkStart w:id="129" w:name="ref-wu_whitebox_2022"/>
+    <w:bookmarkEnd w:id="130"/>
+    <w:bookmarkStart w:id="131" w:name="ref-wu_whitebox_2022"/>
     <w:p>
       <w:pPr>
         <w:pStyle w:val="Bibliography"/>
@@ -11232,8 +11340,8 @@
         <w:t xml:space="preserve">. Manual.</w:t>
       </w:r>
     </w:p>
-    <w:bookmarkEnd w:id="129"/>
-    <w:bookmarkStart w:id="131" w:name="ref-zuidema_tropical_2022"/>
+    <w:bookmarkEnd w:id="131"/>
+    <w:bookmarkStart w:id="133" w:name="ref-zuidema_tropical_2022"/>
     <w:p>
       <w:pPr>
         <w:pStyle w:val="Bibliography"/>
@@ -11257,7 +11365,7 @@
       <w:r>
         <w:t xml:space="preserve"> </w:t>
       </w:r>
-      <w:hyperlink r:id="rId130">
+      <w:hyperlink r:id="rId132">
         <w:r>
           <w:rPr>
             <w:rStyle w:val="Hyperlink"/>
@@ -11282,8 +11390,8 @@
         <w:t xml:space="preserve">, 15, 269–276.</w:t>
       </w:r>
     </w:p>
-    <w:bookmarkEnd w:id="131"/>
-    <w:bookmarkStart w:id="133" w:name="ref-zuleta_droughtinduced_2017"/>
+    <w:bookmarkEnd w:id="133"/>
+    <w:bookmarkStart w:id="135" w:name="ref-zuleta_droughtinduced_2017"/>
     <w:p>
       <w:pPr>
         <w:pStyle w:val="Bibliography"/>
@@ -11294,7 +11402,7 @@
       <w:r>
         <w:t xml:space="preserve"> </w:t>
       </w:r>
-      <w:hyperlink r:id="rId132">
+      <w:hyperlink r:id="rId134">
         <w:r>
           <w:rPr>
             <w:rStyle w:val="Hyperlink"/>
@@ -11331,8 +11439,8 @@
         <w:t xml:space="preserve">, 98, 2538–2546.</w:t>
       </w:r>
     </w:p>
-    <w:bookmarkEnd w:id="133"/>
-    <w:bookmarkStart w:id="135" w:name="ref-zweifel_are_2016"/>
+    <w:bookmarkEnd w:id="135"/>
+    <w:bookmarkStart w:id="137" w:name="ref-zweifel_are_2016"/>
     <w:p>
       <w:pPr>
         <w:pStyle w:val="Bibliography"/>
@@ -11343,7 +11451,7 @@
       <w:r>
         <w:t xml:space="preserve"> </w:t>
       </w:r>
-      <w:hyperlink r:id="rId134">
+      <w:hyperlink r:id="rId136">
         <w:r>
           <w:rPr>
             <w:rStyle w:val="Hyperlink"/>
@@ -11365,9 +11473,9 @@
         <w:t xml:space="preserve">, 211, 839–849.</w:t>
       </w:r>
     </w:p>
-    <w:bookmarkEnd w:id="135"/>
-    <w:bookmarkEnd w:id="136"/>
     <w:bookmarkEnd w:id="137"/>
+    <w:bookmarkEnd w:id="138"/>
+    <w:bookmarkEnd w:id="139"/>
     <w:sectPr>
       <w:footerReference r:id="rId10" w:type="even"/>
       <w:footerReference r:id="rId9" w:type="default"/>

</xml_diff>

<commit_message>
cm into mm in results #27
</commit_message>
<xml_diff>
--- a/doc/manuscript_hkk_drought_sensitivity.docx
+++ b/doc/manuscript_hkk_drought_sensitivity.docx
@@ -7502,7 +7502,7 @@
         <w:t xml:space="preserve"> </w:t>
       </w:r>
       <w:r>
-        <w:t xml:space="preserve">Median annualised growth rate across the years of measurement for the whole plot was 0.17</w:t>
+        <w:t xml:space="preserve">Median annualised growth rate across the years of measurement for the whole plot was 0.02</w:t>
       </w:r>
       <w:r>
         <w:t xml:space="preserve"> </w:t>
@@ -7519,7 +7519,7 @@
         <w:t xml:space="preserve"> </w:t>
       </w:r>
       <w:r>
-        <w:t xml:space="preserve">0.28 cm.</w:t>
+        <w:t xml:space="preserve">0.03 mm.</w:t>
       </w:r>
       <w:r>
         <w:t xml:space="preserve"> </w:t>
@@ -7558,7 +7558,7 @@
         <w:t xml:space="preserve"> </w:t>
       </w:r>
       <w:r>
-        <w:t xml:space="preserve">0.2 cm) and</w:t>
+        <w:t xml:space="preserve">0.2 mm) and</w:t>
       </w:r>
       <w:r>
         <w:t xml:space="preserve"> </w:t>
@@ -7591,7 +7591,7 @@
         <w:t xml:space="preserve"> </w:t>
       </w:r>
       <w:r>
-        <w:t xml:space="preserve">0.34 cm) among the 30 species analysed.</w:t>
+        <w:t xml:space="preserve">0.34 mm) among the 30 species analysed.</w:t>
       </w:r>
       <w:r>
         <w:t xml:space="preserve"> </w:t>
@@ -7639,13 +7639,13 @@
         <w:t xml:space="preserve"> </w:t>
       </w:r>
       <w:r>
-        <w:t xml:space="preserve">In 2010, the median annual increment was 0.15 cm, 13.33% lower than the median across all years.</w:t>
-      </w:r>
-      <w:r>
-        <w:t xml:space="preserve"> </w:t>
-      </w:r>
-      <w:r>
-        <w:t xml:space="preserve">The drought year 2015 had the lowest median annual increment 0.08 cm, 52.68% lower than the median across all years.</w:t>
+        <w:t xml:space="preserve">In 2010, the median annual increment was 0.02 mm, 13.33% lower than the median across all years.</w:t>
+      </w:r>
+      <w:r>
+        <w:t xml:space="preserve"> </w:t>
+      </w:r>
+      <w:r>
+        <w:t xml:space="preserve">The drought year 2015 had the lowest median annual increment 0.01 mm, 52.68% lower than the median across all years.</w:t>
       </w:r>
       <w:r>
         <w:t xml:space="preserve"> </w:t>
@@ -7757,7 +7757,7 @@
         <w:t xml:space="preserve"> </w:t>
       </w:r>
       <w:r>
-        <w:t xml:space="preserve">In 2010, species-level sensitivities ranged from -0.94 for</w:t>
+        <w:t xml:space="preserve">In 2010, species-level sensitivities ranged from -0.09 for</w:t>
       </w:r>
       <w:r>
         <w:t xml:space="preserve"> </w:t>
@@ -7773,7 +7773,7 @@
         <w:t xml:space="preserve"> </w:t>
       </w:r>
       <w:r>
-        <w:t xml:space="preserve">to 0.65 for</w:t>
+        <w:t xml:space="preserve">to 0.07 for</w:t>
       </w:r>
       <w:r>
         <w:t xml:space="preserve"> </w:t>
@@ -7792,7 +7792,7 @@
         <w:t xml:space="preserve"> </w:t>
       </w:r>
       <w:r>
-        <w:t xml:space="preserve">In 2015, these ranged from -1.06 for</w:t>
+        <w:t xml:space="preserve">In 2015, these ranged from -0.11 for</w:t>
       </w:r>
       <w:r>
         <w:t xml:space="preserve"> </w:t>
@@ -7808,7 +7808,7 @@
         <w:t xml:space="preserve"> </w:t>
       </w:r>
       <w:r>
-        <w:t xml:space="preserve">to 0.02 for</w:t>
+        <w:t xml:space="preserve">to 0 for</w:t>
       </w:r>
       <w:r>
         <w:t xml:space="preserve"> </w:t>
@@ -7839,7 +7839,7 @@
         <w:pStyle w:val="FirstParagraph"/>
       </w:pPr>
       <w:r>
-        <w:t xml:space="preserve">Species median sensitivities in 2010 and 2015 were not correlated with each other (Pearson’s correlation coefficient r = 0.11, p = 0.57, Fig S5) but on average had lower mean and median sensitivities in 2015 than in 2010 (Fig S5), in alignment with median sensitivities across all trees.</w:t>
+        <w:t xml:space="preserve">Species median sensitivities in 2010 and 2015 were not correlated with each other (Pearson’s correlation coefficient r = 0.1, p = 0.6, Fig S5) but on average had lower mean and median sensitivities in 2015 than in 2010 (Fig S5), in alignment with median sensitivities across all trees.</w:t>
       </w:r>
     </w:p>
     <w:p>

</xml_diff>

<commit_message>
@teixeirak @seanmcm Krista's latest edits knit
</commit_message>
<xml_diff>
--- a/doc/manuscript_hkk_drought_sensitivity.docx
+++ b/doc/manuscript_hkk_drought_sensitivity.docx
@@ -8131,7 +8131,7 @@
         <w:t xml:space="preserve">The two droughts analyzed differed in multiple aspects, including ENSO strength, seasonal timing, and magnitude and duration of meteorological extremes and anomalies (Fig. 1).</w:t>
       </w:r>
       <w:r>
-        <w:br/>
+        <w:t xml:space="preserve"> </w:t>
       </w:r>
       <w:r>
         <w:t xml:space="preserve">Thus, quantitative analyses parsing out the specific effects of drought characteristics (e.g., timing, degree of anomaly) are currently impossible.</w:t>
@@ -8176,7 +8176,7 @@
         <w:t xml:space="preserve"> </w:t>
       </w:r>
       <w:r>
-        <w:t xml:space="preserve">(2015), growth records from numerous additional droughts would be necessary to rigorously generalize differences based on the seasonality of drought effects.</w:t>
+        <w:t xml:space="preserve">(2015), growth records from numerous additional droughts would be necessary to rigorously generalize differences based on the seasonality of drought.</w:t>
       </w:r>
       <w:r>
         <w:t xml:space="preserve"> </w:t>
@@ -8194,23 +8194,48 @@
         <w:t xml:space="preserve"> </w:t>
       </w:r>
       <w:r>
-        <w:rPr>
-          <w:iCs/>
-          <w:i/>
-        </w:rPr>
-        <w:t xml:space="preserve">(KAT paused editing here.)</w:t>
-      </w:r>
-      <w:r>
-        <w:t xml:space="preserve"> </w:t>
-      </w:r>
-      <w:r>
-        <w:t xml:space="preserve">Indeed</w:t>
-      </w:r>
-      <w:r>
-        <w:t xml:space="preserve"> </w:t>
-      </w:r>
-      <w:r>
-        <w:t xml:space="preserve">McGregor</w:t>
+        <w:t xml:space="preserve">Studies in temperate forests have confirmed that drought characteristics including seasonal timing, duration, and severity affect tree growth responses</w:t>
+      </w:r>
+      <w:r>
+        <w:t xml:space="preserve"> </w:t>
+      </w:r>
+      <w:r>
+        <w:t xml:space="preserve">(</w:t>
+      </w:r>
+      <w:r>
+        <w:rPr>
+          <w:bCs/>
+          <w:b/>
+        </w:rPr>
+        <w:t xml:space="preserve">gao_dynamic_2018?</w:t>
+      </w:r>
+      <w:r>
+        <w:t xml:space="preserve">;</w:t>
+      </w:r>
+      <w:r>
+        <w:t xml:space="preserve"> </w:t>
+      </w:r>
+      <w:r>
+        <w:rPr>
+          <w:bCs/>
+          <w:b/>
+        </w:rPr>
+        <w:t xml:space="preserve">dorangeville_drought_2018?</w:t>
+      </w:r>
+      <w:r>
+        <w:t xml:space="preserve">)</w:t>
+      </w:r>
+      <w:r>
+        <w:t xml:space="preserve"> </w:t>
+      </w:r>
+      <w:r>
+        <w:t xml:space="preserve">and that effects of species, species traits, tree size, and microenvironment can differ across droughts</w:t>
+      </w:r>
+      <w:r>
+        <w:t xml:space="preserve"> </w:t>
+      </w:r>
+      <w:r>
+        <w:t xml:space="preserve">(McGregor</w:t>
       </w:r>
       <w:r>
         <w:t xml:space="preserve"> </w:t>
@@ -8226,19 +8251,16 @@
         <w:t xml:space="preserve"> </w:t>
       </w:r>
       <w:r>
-        <w:t xml:space="preserve">(2021)</w:t>
-      </w:r>
-      <w:r>
-        <w:t xml:space="preserve"> </w:t>
-      </w:r>
-      <w:r>
-        <w:t xml:space="preserve">found that species sensitivities were different across drought events.</w:t>
-      </w:r>
-      <w:r>
-        <w:t xml:space="preserve"> </w:t>
-      </w:r>
-      <w:r>
-        <w:t xml:space="preserve">However, as this accumulating dendrometer data record continues to grow, so does the potential to answer these questions across a wider range of forested ecosystems.</w:t>
+        <w:t xml:space="preserve">2021)</w:t>
+      </w:r>
+      <w:r>
+        <w:t xml:space="preserve">.</w:t>
+      </w:r>
+      <w:r>
+        <w:t xml:space="preserve"> </w:t>
+      </w:r>
+      <w:r>
+        <w:t xml:space="preserve">As tropical dendrometer band records continues to grow, so will the potential to better understand how drought characteristics interact with species traits and microenironment to shape growth respones.</w:t>
       </w:r>
     </w:p>
     <w:p>
@@ -8246,7 +8268,13 @@
         <w:pStyle w:val="BodyText"/>
       </w:pPr>
       <w:r>
-        <w:t xml:space="preserve">Tropical dry forests represent periodic hot/dry conditions, creating selective pressures for adaptative variation towards drought resistance, but this might not hold in other bioclimatic zones where adaptive pressures and thus ecological variability is different.</w:t>
+        <w:t xml:space="preserve">We have demonstrated that species identity and a key species adaptation (decidousness) interact with drought characteristics and microenvironment to shape drought responses in a dry tropical forest.</w:t>
+      </w:r>
+      <w:r>
+        <w:t xml:space="preserve"> </w:t>
+      </w:r>
+      <w:r>
+        <w:t xml:space="preserve">Tropical dry forests represent periodic hot/dry conditions, creating selective pressures for adaptative variation towards drought resistance, and this might mean that species in tropical dry forests exhibit a greater diversity of drought responess than species in other bioclimatic zones where adaptive pressures and thus ecological variability are different.</w:t>
       </w:r>
       <w:r>
         <w:t xml:space="preserve"> </w:t>
@@ -8324,25 +8352,19 @@
         <w:t xml:space="preserve">(2022)</w:t>
       </w:r>
       <w:r>
-        <w:t xml:space="preserve">) but it may not apply to the wet or everwet tropics, where tree-environment relations and evolutionary strategies may be substantially different.</w:t>
-      </w:r>
-      <w:r>
-        <w:t xml:space="preserve"> </w:t>
-      </w:r>
-      <w:r>
-        <w:t xml:space="preserve">Therefore, we caution that our results suggestive of community-level insurance effects under drought be interpreted carefully across forest types that may be structured primarily by nutrient limitation, fires, herbivory or pathogens.</w:t>
-      </w:r>
-      <w:r>
-        <w:t xml:space="preserve"> </w:t>
-      </w:r>
-      <w:r>
-        <w:t xml:space="preserve">However, our inference on the effects of drought timing could be generalisable across wet and dry tropics in the light of emerging evidence that despite low seasonality in climatic conditions, everwet forest species also show seasonal growth patterns</w:t>
-      </w:r>
-      <w:r>
-        <w:t xml:space="preserve"> </w:t>
-      </w:r>
-      <w:r>
-        <w:t xml:space="preserve">(Giraldo</w:t>
+        <w:t xml:space="preserve">), but it may not apply to the wet or everwet tropics, where tree-environment relations and evolutionary strategies may be substantially different.</w:t>
+      </w:r>
+      <w:r>
+        <w:t xml:space="preserve"> </w:t>
+      </w:r>
+      <w:r>
+        <w:t xml:space="preserve">Paralleling the rarity of long-term records of annual tree growth in less seasonal tropical forests</w:t>
+      </w:r>
+      <w:r>
+        <w:t xml:space="preserve"> </w:t>
+      </w:r>
+      <w:r>
+        <w:t xml:space="preserve">(Zuidema</w:t>
       </w:r>
       <w:r>
         <w:t xml:space="preserve"> </w:t>
@@ -8358,10 +8380,123 @@
         <w:t xml:space="preserve"> </w:t>
       </w:r>
       <w:r>
+        <w:t xml:space="preserve">2022)</w:t>
+      </w:r>
+      <w:r>
+        <w:t xml:space="preserve">, we know exceedingly little about how tropical tree species with different traits respond to different types of drought, and how these responses may be modified by microenvironment.</w:t>
+      </w:r>
+      <w:r>
+        <w:t xml:space="preserve"> </w:t>
+      </w:r>
+      <w:r>
+        <w:t xml:space="preserve">Again, continued expansion of dendrometer band records and ecophysiological study of tropical tree drought responses will be essential to understanding the diversity and complexity of tropical tree drought responses, as well as if and how this diversity may promote community-level insurance effects under drought across tropical forests in general.</w:t>
+      </w:r>
+      <w:r>
+        <w:t xml:space="preserve"> </w:t>
+      </w:r>
+    </w:p>
+    <w:p>
+      <w:pPr>
+        <w:pStyle w:val="BodyText"/>
+      </w:pPr>
+      <w:r>
+        <w:t xml:space="preserve">One variable examined here – crown exposure – had a consistent effect across the two droughts (Table 1, Figs. 4, 5).</w:t>
+      </w:r>
+      <w:r>
+        <w:t xml:space="preserve"> </w:t>
+      </w:r>
+      <w:r>
+        <w:t xml:space="preserve">Trees with more exposed crowns exhibited greater growth declines in both droughts, while sub-canopy trees grew more than average during the 2010 drought.</w:t>
+      </w:r>
+      <w:r>
+        <w:t xml:space="preserve"> </w:t>
+      </w:r>
+      <w:r>
+        <w:t xml:space="preserve">This finding is consistent with the concept that larger trees tend to suffer more during drought</w:t>
+      </w:r>
+      <w:r>
+        <w:t xml:space="preserve"> </w:t>
+      </w:r>
+      <w:r>
+        <w:t xml:space="preserve">(Bennett</w:t>
+      </w:r>
+      <w:r>
+        <w:t xml:space="preserve"> </w:t>
+      </w:r>
+      <w:r>
+        <w:rPr>
+          <w:iCs/>
+          <w:i/>
+        </w:rPr>
+        <w:t xml:space="preserve">et al.</w:t>
+      </w:r>
+      <w:r>
+        <w:t xml:space="preserve"> </w:t>
+      </w:r>
+      <w:r>
+        <w:t xml:space="preserve">2015)</w:t>
+      </w:r>
+      <w:r>
+        <w:t xml:space="preserve">, but adds the important insight that it is crown position – as opposed to size</w:t>
+      </w:r>
+      <w:r>
+        <w:t xml:space="preserve"> </w:t>
+      </w:r>
+      <w:r>
+        <w:rPr>
+          <w:iCs/>
+          <w:i/>
+        </w:rPr>
+        <w:t xml:space="preserve">per se</w:t>
+      </w:r>
+      <w:r>
+        <w:t xml:space="preserve"> </w:t>
+      </w:r>
+      <w:r>
+        <w:t xml:space="preserve">– that is primarily responsible for this pattern.</w:t>
+      </w:r>
+      <w:r>
+        <w:t xml:space="preserve"> </w:t>
+      </w:r>
+      <w:r>
+        <w:t xml:space="preserve">The strong and consistent negative effect of crown position makes sense in light of pronounced gradients in drought stress across forest vertical profiles</w:t>
+      </w:r>
+      <w:r>
+        <w:t xml:space="preserve"> </w:t>
+      </w:r>
+      <w:r>
+        <w:t xml:space="preserve">(Vinod</w:t>
+      </w:r>
+      <w:r>
+        <w:t xml:space="preserve"> </w:t>
+      </w:r>
+      <w:r>
+        <w:rPr>
+          <w:iCs/>
+          <w:i/>
+        </w:rPr>
+        <w:t xml:space="preserve">et al.</w:t>
+      </w:r>
+      <w:r>
+        <w:t xml:space="preserve"> </w:t>
+      </w:r>
+      <w:r>
         <w:t xml:space="preserve">2023)</w:t>
       </w:r>
       <w:r>
         <w:t xml:space="preserve">.</w:t>
+      </w:r>
+      <w:r>
+        <w:t xml:space="preserve"> </w:t>
+      </w:r>
+      <w:r>
+        <w:t xml:space="preserve">We show that residual effects of size, presumably including root water access and biophysical challenges linked to height itself, may act in different directions depending on the drought characteristics (Figs. 4, 5).</w:t>
+      </w:r>
+      <w:r>
+        <w:t xml:space="preserve"> </w:t>
+      </w:r>
+      <w:r>
+        <w:t xml:space="preserve">Together, these findings imply that while canopy and emergent trees face the greatest stress and exhibit the most negative growth responses in almost any drought, a suite of species traits and microenvironmental characteristics modify growth responses in interaction with drought characteristics.</w:t>
       </w:r>
     </w:p>
     <w:p>
@@ -8676,7 +8811,7 @@
       </w:r>
     </w:p>
     <w:bookmarkEnd w:id="55"/>
-    <w:bookmarkStart w:id="133" w:name="references"/>
+    <w:bookmarkStart w:id="131" w:name="references"/>
     <w:p>
       <w:pPr>
         <w:pStyle w:val="Heading1"/>
@@ -8685,7 +8820,7 @@
         <w:t xml:space="preserve">References</w:t>
       </w:r>
     </w:p>
-    <w:bookmarkStart w:id="132" w:name="refs"/>
+    <w:bookmarkStart w:id="130" w:name="refs"/>
     <w:bookmarkStart w:id="57" w:name="ref-aguirre-gutiérrez_functional_2022"/>
     <w:p>
       <w:pPr>
@@ -9548,13 +9683,13 @@
       </w:r>
     </w:p>
     <w:bookmarkEnd w:id="82"/>
-    <w:bookmarkStart w:id="84" w:name="ref-giraldo_tree_2023"/>
+    <w:bookmarkStart w:id="84" w:name="ref-gonzález-m._diverging_2021"/>
     <w:p>
       <w:pPr>
         <w:pStyle w:val="Bibliography"/>
       </w:pPr>
       <w:r>
-        <w:t xml:space="preserve">Giraldo, J.A., del Valle, J.I., González-Caro, S., David, D.A., Taylor, T., Tobón, C.,</w:t>
+        <w:t xml:space="preserve">González-M., R., Posada, J.M., Carmona, C.P., Garzón, F., Salinas, V., Idárraga-Piedrahita, Á.,</w:t>
       </w:r>
       <w:r>
         <w:t xml:space="preserve"> </w:t>
@@ -9567,7 +9702,7 @@
         <w:t xml:space="preserve">et al.</w:t>
       </w:r>
       <w:r>
-        <w:t xml:space="preserve"> (2023).</w:t>
+        <w:t xml:space="preserve"> (2021).</w:t>
       </w:r>
       <w:r>
         <w:t xml:space="preserve"> </w:t>
@@ -9577,7 +9712,57 @@
           <w:rPr>
             <w:rStyle w:val="Hyperlink"/>
           </w:rPr>
-          <w:t xml:space="preserve">Tree growth periodicity in the ever-wet tropical forest of the</w:t>
+          <w:t xml:space="preserve">Diverging functional strategies but high sensitivity to an extreme drought in tropical dry forests</w:t>
+        </w:r>
+      </w:hyperlink>
+      <w:r>
+        <w:t xml:space="preserve">.</w:t>
+      </w:r>
+      <w:r>
+        <w:t xml:space="preserve"> </w:t>
+      </w:r>
+      <w:r>
+        <w:rPr>
+          <w:iCs/>
+          <w:i/>
+        </w:rPr>
+        <w:t xml:space="preserve">Ecology Letters</w:t>
+      </w:r>
+      <w:r>
+        <w:t xml:space="preserve">, 24, 451–463.</w:t>
+      </w:r>
+    </w:p>
+    <w:bookmarkEnd w:id="84"/>
+    <w:bookmarkStart w:id="86" w:name="ref-guillemot_small_2022"/>
+    <w:p>
+      <w:pPr>
+        <w:pStyle w:val="Bibliography"/>
+      </w:pPr>
+      <w:r>
+        <w:t xml:space="preserve">Guillemot, J., Martin-StPaul, N.K., Bulascoschi, L., Poorter, L., Morin, X., Pinho, B.X.,</w:t>
+      </w:r>
+      <w:r>
+        <w:t xml:space="preserve"> </w:t>
+      </w:r>
+      <w:r>
+        <w:rPr>
+          <w:iCs/>
+          <w:i/>
+        </w:rPr>
+        <w:t xml:space="preserve">et al.</w:t>
+      </w:r>
+      <w:r>
+        <w:t xml:space="preserve"> (2022).</w:t>
+      </w:r>
+      <w:r>
+        <w:t xml:space="preserve"> </w:t>
+      </w:r>
+      <w:hyperlink r:id="rId85">
+        <w:r>
+          <w:rPr>
+            <w:rStyle w:val="Hyperlink"/>
+          </w:rPr>
+          <w:t xml:space="preserve">Small and slow is safe:</w:t>
         </w:r>
         <w:r>
           <w:rPr>
@@ -9589,7 +9774,19 @@
           <w:rPr>
             <w:rStyle w:val="Hyperlink"/>
           </w:rPr>
-          <w:t xml:space="preserve">Americas</w:t>
+          <w:t xml:space="preserve">On</w:t>
+        </w:r>
+        <w:r>
+          <w:rPr>
+            <w:rStyle w:val="Hyperlink"/>
+          </w:rPr>
+          <w:t xml:space="preserve"> </w:t>
+        </w:r>
+        <w:r>
+          <w:rPr>
+            <w:rStyle w:val="Hyperlink"/>
+          </w:rPr>
+          <w:t xml:space="preserve">the drought tolerance of tropical tree species</w:t>
         </w:r>
       </w:hyperlink>
       <w:r>
@@ -9603,149 +9800,25 @@
           <w:iCs/>
           <w:i/>
         </w:rPr>
-        <w:t xml:space="preserve">Journal of Ecology</w:t>
-      </w:r>
-      <w:r>
-        <w:t xml:space="preserve">, 111, 889–902.</w:t>
-      </w:r>
-    </w:p>
-    <w:bookmarkEnd w:id="84"/>
-    <w:bookmarkStart w:id="86" w:name="ref-gonzález-m._diverging_2021"/>
+        <w:t xml:space="preserve">Global Change Biology</w:t>
+      </w:r>
+      <w:r>
+        <w:t xml:space="preserve">, 28, 2622–2638.</w:t>
+      </w:r>
+    </w:p>
+    <w:bookmarkEnd w:id="86"/>
+    <w:bookmarkStart w:id="88" w:name="ref-ipcc_climate_2023"/>
     <w:p>
       <w:pPr>
         <w:pStyle w:val="Bibliography"/>
       </w:pPr>
       <w:r>
-        <w:t xml:space="preserve">González-M., R., Posada, J.M., Carmona, C.P., Garzón, F., Salinas, V., Idárraga-Piedrahita, Á.,</w:t>
-      </w:r>
-      <w:r>
-        <w:t xml:space="preserve"> </w:t>
-      </w:r>
-      <w:r>
-        <w:rPr>
-          <w:iCs/>
-          <w:i/>
-        </w:rPr>
-        <w:t xml:space="preserve">et al.</w:t>
-      </w:r>
-      <w:r>
-        <w:t xml:space="preserve"> (2021).</w:t>
-      </w:r>
-      <w:r>
-        <w:t xml:space="preserve"> </w:t>
-      </w:r>
-      <w:hyperlink r:id="rId85">
-        <w:r>
-          <w:rPr>
-            <w:rStyle w:val="Hyperlink"/>
-          </w:rPr>
-          <w:t xml:space="preserve">Diverging functional strategies but high sensitivity to an extreme drought in tropical dry forests</w:t>
-        </w:r>
-      </w:hyperlink>
-      <w:r>
-        <w:t xml:space="preserve">.</w:t>
-      </w:r>
-      <w:r>
-        <w:t xml:space="preserve"> </w:t>
-      </w:r>
-      <w:r>
-        <w:rPr>
-          <w:iCs/>
-          <w:i/>
-        </w:rPr>
-        <w:t xml:space="preserve">Ecology Letters</w:t>
-      </w:r>
-      <w:r>
-        <w:t xml:space="preserve">, 24, 451–463.</w:t>
-      </w:r>
-    </w:p>
-    <w:bookmarkEnd w:id="86"/>
-    <w:bookmarkStart w:id="88" w:name="ref-guillemot_small_2022"/>
-    <w:p>
-      <w:pPr>
-        <w:pStyle w:val="Bibliography"/>
-      </w:pPr>
-      <w:r>
-        <w:t xml:space="preserve">Guillemot, J., Martin-StPaul, N.K., Bulascoschi, L., Poorter, L., Morin, X., Pinho, B.X.,</w:t>
-      </w:r>
-      <w:r>
-        <w:t xml:space="preserve"> </w:t>
-      </w:r>
-      <w:r>
-        <w:rPr>
-          <w:iCs/>
-          <w:i/>
-        </w:rPr>
-        <w:t xml:space="preserve">et al.</w:t>
-      </w:r>
-      <w:r>
-        <w:t xml:space="preserve"> (2022).</w:t>
+        <w:t xml:space="preserve">IPCC. (2023).</w:t>
       </w:r>
       <w:r>
         <w:t xml:space="preserve"> </w:t>
       </w:r>
       <w:hyperlink r:id="rId87">
-        <w:r>
-          <w:rPr>
-            <w:rStyle w:val="Hyperlink"/>
-          </w:rPr>
-          <w:t xml:space="preserve">Small and slow is safe:</w:t>
-        </w:r>
-        <w:r>
-          <w:rPr>
-            <w:rStyle w:val="Hyperlink"/>
-          </w:rPr>
-          <w:t xml:space="preserve"> </w:t>
-        </w:r>
-        <w:r>
-          <w:rPr>
-            <w:rStyle w:val="Hyperlink"/>
-          </w:rPr>
-          <w:t xml:space="preserve">On</w:t>
-        </w:r>
-        <w:r>
-          <w:rPr>
-            <w:rStyle w:val="Hyperlink"/>
-          </w:rPr>
-          <w:t xml:space="preserve"> </w:t>
-        </w:r>
-        <w:r>
-          <w:rPr>
-            <w:rStyle w:val="Hyperlink"/>
-          </w:rPr>
-          <w:t xml:space="preserve">the drought tolerance of tropical tree species</w:t>
-        </w:r>
-      </w:hyperlink>
-      <w:r>
-        <w:t xml:space="preserve">.</w:t>
-      </w:r>
-      <w:r>
-        <w:t xml:space="preserve"> </w:t>
-      </w:r>
-      <w:r>
-        <w:rPr>
-          <w:iCs/>
-          <w:i/>
-        </w:rPr>
-        <w:t xml:space="preserve">Global Change Biology</w:t>
-      </w:r>
-      <w:r>
-        <w:t xml:space="preserve">, 28, 2622–2638.</w:t>
-      </w:r>
-    </w:p>
-    <w:bookmarkEnd w:id="88"/>
-    <w:bookmarkStart w:id="90" w:name="ref-ipcc_climate_2023"/>
-    <w:p>
-      <w:pPr>
-        <w:pStyle w:val="Bibliography"/>
-      </w:pPr>
-      <w:r>
-        <w:t xml:space="preserve">IPCC. (2023).</w:t>
-      </w:r>
-      <w:r>
-        <w:t xml:space="preserve"> </w:t>
-      </w:r>
-      <w:hyperlink r:id="rId89">
         <w:r>
           <w:rPr>
             <w:rStyle w:val="Hyperlink"/>
@@ -9927,14 +10000,206 @@
         <w:t xml:space="preserve">. 1st edn. Cambridge University Press.</w:t>
       </w:r>
     </w:p>
+    <w:bookmarkEnd w:id="88"/>
+    <w:bookmarkStart w:id="90" w:name="ref-kunert_leaf_2021"/>
+    <w:p>
+      <w:pPr>
+        <w:pStyle w:val="Bibliography"/>
+      </w:pPr>
+      <w:r>
+        <w:t xml:space="preserve">Kunert, N., Zailaa, J., Herrmann, V., Muller-Landau, H.C., Wright, S.J., Pérez, R.,</w:t>
+      </w:r>
+      <w:r>
+        <w:t xml:space="preserve"> </w:t>
+      </w:r>
+      <w:r>
+        <w:rPr>
+          <w:iCs/>
+          <w:i/>
+        </w:rPr>
+        <w:t xml:space="preserve">et al.</w:t>
+      </w:r>
+      <w:r>
+        <w:t xml:space="preserve"> (2021).</w:t>
+      </w:r>
+      <w:r>
+        <w:t xml:space="preserve"> </w:t>
+      </w:r>
+      <w:hyperlink r:id="rId89">
+        <w:r>
+          <w:rPr>
+            <w:rStyle w:val="Hyperlink"/>
+          </w:rPr>
+          <w:t xml:space="preserve">Leaf turgor loss point shapes local and regional distributions of evergreen but not deciduous tropical trees</w:t>
+        </w:r>
+      </w:hyperlink>
+      <w:r>
+        <w:t xml:space="preserve">.</w:t>
+      </w:r>
+      <w:r>
+        <w:t xml:space="preserve"> </w:t>
+      </w:r>
+      <w:r>
+        <w:rPr>
+          <w:iCs/>
+          <w:i/>
+        </w:rPr>
+        <w:t xml:space="preserve">New Phytologist</w:t>
+      </w:r>
+      <w:r>
+        <w:t xml:space="preserve">, 230, 485–496.</w:t>
+      </w:r>
+    </w:p>
     <w:bookmarkEnd w:id="90"/>
-    <w:bookmarkStart w:id="92" w:name="ref-kunert_leaf_2021"/>
+    <w:bookmarkStart w:id="91" w:name="ref-lindsay_whitebox_2016a"/>
     <w:p>
       <w:pPr>
         <w:pStyle w:val="Bibliography"/>
       </w:pPr>
       <w:r>
-        <w:t xml:space="preserve">Kunert, N., Zailaa, J., Herrmann, V., Muller-Landau, H.C., Wright, S.J., Pérez, R.,</w:t>
+        <w:t xml:space="preserve">Lindsay, J.B. (2016). Whitebox</w:t>
+      </w:r>
+      <w:r>
+        <w:t xml:space="preserve"> </w:t>
+      </w:r>
+      <w:r>
+        <w:t xml:space="preserve">GAT</w:t>
+      </w:r>
+      <w:r>
+        <w:t xml:space="preserve">:</w:t>
+      </w:r>
+      <w:r>
+        <w:t xml:space="preserve"> </w:t>
+      </w:r>
+      <w:r>
+        <w:t xml:space="preserve">A</w:t>
+      </w:r>
+      <w:r>
+        <w:t xml:space="preserve"> </w:t>
+      </w:r>
+      <w:r>
+        <w:t xml:space="preserve">case study in geomorphometric analysis.</w:t>
+      </w:r>
+      <w:r>
+        <w:t xml:space="preserve"> </w:t>
+      </w:r>
+      <w:r>
+        <w:rPr>
+          <w:iCs/>
+          <w:i/>
+        </w:rPr>
+        <w:t xml:space="preserve">Computers &amp; Geosciences</w:t>
+      </w:r>
+      <w:r>
+        <w:t xml:space="preserve">, 95, 75–84.</w:t>
+      </w:r>
+    </w:p>
+    <w:bookmarkEnd w:id="91"/>
+    <w:bookmarkStart w:id="93" w:name="ref-liu_drought_2022"/>
+    <w:p>
+      <w:pPr>
+        <w:pStyle w:val="Bibliography"/>
+      </w:pPr>
+      <w:r>
+        <w:t xml:space="preserve">Liu, D., Wang, T., Peñuelas, J. &amp; Piao, S. (2022).</w:t>
+      </w:r>
+      <w:r>
+        <w:t xml:space="preserve"> </w:t>
+      </w:r>
+      <w:hyperlink r:id="rId92">
+        <w:r>
+          <w:rPr>
+            <w:rStyle w:val="Hyperlink"/>
+          </w:rPr>
+          <w:t xml:space="preserve">Drought resistance enhanced by tree species diversity in global forests</w:t>
+        </w:r>
+      </w:hyperlink>
+      <w:r>
+        <w:t xml:space="preserve">.</w:t>
+      </w:r>
+      <w:r>
+        <w:t xml:space="preserve"> </w:t>
+      </w:r>
+      <w:r>
+        <w:rPr>
+          <w:iCs/>
+          <w:i/>
+        </w:rPr>
+        <w:t xml:space="preserve">Nature Geoscience</w:t>
+      </w:r>
+      <w:r>
+        <w:t xml:space="preserve">, 15, 800–804.</w:t>
+      </w:r>
+    </w:p>
+    <w:bookmarkEnd w:id="93"/>
+    <w:bookmarkStart w:id="95" w:name="ref-luo_tropical_2022"/>
+    <w:p>
+      <w:pPr>
+        <w:pStyle w:val="Bibliography"/>
+      </w:pPr>
+      <w:r>
+        <w:t xml:space="preserve">Luo, X. &amp; Keenan, T.F. (2022).</w:t>
+      </w:r>
+      <w:r>
+        <w:t xml:space="preserve"> </w:t>
+      </w:r>
+      <w:hyperlink r:id="rId94">
+        <w:r>
+          <w:rPr>
+            <w:rStyle w:val="Hyperlink"/>
+          </w:rPr>
+          <w:t xml:space="preserve">Tropical extreme droughts drive long-term increase in atmospheric</w:t>
+        </w:r>
+        <w:r>
+          <w:rPr>
+            <w:rStyle w:val="Hyperlink"/>
+          </w:rPr>
+          <w:t xml:space="preserve"> </w:t>
+        </w:r>
+        <w:r>
+          <w:rPr>
+            <w:rStyle w:val="Hyperlink"/>
+          </w:rPr>
+          <w:t xml:space="preserve">CO2</w:t>
+        </w:r>
+        <w:r>
+          <w:rPr>
+            <w:rStyle w:val="Hyperlink"/>
+          </w:rPr>
+          <w:t xml:space="preserve"> </w:t>
+        </w:r>
+        <w:r>
+          <w:rPr>
+            <w:rStyle w:val="Hyperlink"/>
+          </w:rPr>
+          <w:t xml:space="preserve">growth rate variability</w:t>
+        </w:r>
+      </w:hyperlink>
+      <w:r>
+        <w:t xml:space="preserve">.</w:t>
+      </w:r>
+      <w:r>
+        <w:t xml:space="preserve"> </w:t>
+      </w:r>
+      <w:r>
+        <w:rPr>
+          <w:iCs/>
+          <w:i/>
+        </w:rPr>
+        <w:t xml:space="preserve">Nature Communications</w:t>
+      </w:r>
+      <w:r>
+        <w:t xml:space="preserve">, 13, 1193.</w:t>
+      </w:r>
+    </w:p>
+    <w:bookmarkEnd w:id="95"/>
+    <w:bookmarkStart w:id="97" w:name="ref-ma_tree_2023"/>
+    <w:p>
+      <w:pPr>
+        <w:pStyle w:val="Bibliography"/>
+      </w:pPr>
+      <w:r>
+        <w:t xml:space="preserve">Ma, Q., Su, Y., Niu, C., Ma, Q., Hu, T., Luo, X.,</w:t>
       </w:r>
       <w:r>
         <w:t xml:space="preserve"> </w:t>
@@ -9947,17 +10212,67 @@
         <w:t xml:space="preserve">et al.</w:t>
       </w:r>
       <w:r>
+        <w:t xml:space="preserve"> (2023).</w:t>
+      </w:r>
+      <w:r>
+        <w:t xml:space="preserve"> </w:t>
+      </w:r>
+      <w:hyperlink r:id="rId96">
+        <w:r>
+          <w:rPr>
+            <w:rStyle w:val="Hyperlink"/>
+          </w:rPr>
+          <w:t xml:space="preserve">Tree mortality during long-term droughts is lower in structurally complex forest stands</w:t>
+        </w:r>
+      </w:hyperlink>
+      <w:r>
+        <w:t xml:space="preserve">.</w:t>
+      </w:r>
+      <w:r>
+        <w:t xml:space="preserve"> </w:t>
+      </w:r>
+      <w:r>
+        <w:rPr>
+          <w:iCs/>
+          <w:i/>
+        </w:rPr>
+        <w:t xml:space="preserve">Nature Communications</w:t>
+      </w:r>
+      <w:r>
+        <w:t xml:space="preserve">, 14, 7467.</w:t>
+      </w:r>
+    </w:p>
+    <w:bookmarkEnd w:id="97"/>
+    <w:bookmarkStart w:id="99" w:name="ref-mcgregor_tree_2021"/>
+    <w:p>
+      <w:pPr>
+        <w:pStyle w:val="Bibliography"/>
+      </w:pPr>
+      <w:r>
+        <w:t xml:space="preserve">McGregor, I.R., Helcoski, R., Kunert, N., Tepley, A.J., Gonzalez-Akre, E.B., Herrmann, V.,</w:t>
+      </w:r>
+      <w:r>
+        <w:t xml:space="preserve"> </w:t>
+      </w:r>
+      <w:r>
+        <w:rPr>
+          <w:iCs/>
+          <w:i/>
+        </w:rPr>
+        <w:t xml:space="preserve">et al.</w:t>
+      </w:r>
+      <w:r>
         <w:t xml:space="preserve"> (2021).</w:t>
       </w:r>
       <w:r>
         <w:t xml:space="preserve"> </w:t>
       </w:r>
-      <w:hyperlink r:id="rId91">
-        <w:r>
-          <w:rPr>
-            <w:rStyle w:val="Hyperlink"/>
-          </w:rPr>
-          <w:t xml:space="preserve">Leaf turgor loss point shapes local and regional distributions of evergreen but not deciduous tropical trees</w:t>
+      <w:hyperlink r:id="rId98">
+        <w:r>
+          <w:rPr>
+            <w:rStyle w:val="Hyperlink"/>
+          </w:rPr>
+          <w:t xml:space="preserve">Tree height and leaf drought tolerance traits shape growth responses across droughts in a temperate broadleaf forest</w:t>
         </w:r>
       </w:hyperlink>
       <w:r>
@@ -9974,71 +10289,119 @@
         <w:t xml:space="preserve">New Phytologist</w:t>
       </w:r>
       <w:r>
-        <w:t xml:space="preserve">, 230, 485–496.</w:t>
-      </w:r>
-    </w:p>
-    <w:bookmarkEnd w:id="92"/>
-    <w:bookmarkStart w:id="93" w:name="ref-lindsay_whitebox_2016a"/>
+        <w:t xml:space="preserve">, 231, 601–616.</w:t>
+      </w:r>
+    </w:p>
+    <w:bookmarkEnd w:id="99"/>
+    <w:bookmarkStart w:id="100" w:name="ref-muller-landau_metal_2008"/>
     <w:p>
       <w:pPr>
         <w:pStyle w:val="Bibliography"/>
       </w:pPr>
       <w:r>
-        <w:t xml:space="preserve">Lindsay, J.B. (2016). Whitebox</w:t>
-      </w:r>
-      <w:r>
-        <w:t xml:space="preserve"> </w:t>
-      </w:r>
-      <w:r>
-        <w:t xml:space="preserve">GAT</w:t>
-      </w:r>
-      <w:r>
-        <w:t xml:space="preserve">:</w:t>
-      </w:r>
-      <w:r>
-        <w:t xml:space="preserve"> </w:t>
-      </w:r>
-      <w:r>
-        <w:t xml:space="preserve">A</w:t>
-      </w:r>
-      <w:r>
-        <w:t xml:space="preserve"> </w:t>
-      </w:r>
-      <w:r>
-        <w:t xml:space="preserve">case study in geomorphometric analysis.</w:t>
-      </w:r>
-      <w:r>
-        <w:t xml:space="preserve"> </w:t>
-      </w:r>
-      <w:r>
-        <w:rPr>
-          <w:iCs/>
-          <w:i/>
-        </w:rPr>
-        <w:t xml:space="preserve">Computers &amp; Geosciences</w:t>
-      </w:r>
-      <w:r>
-        <w:t xml:space="preserve">, 95, 75–84.</w:t>
-      </w:r>
-    </w:p>
-    <w:bookmarkEnd w:id="93"/>
-    <w:bookmarkStart w:id="95" w:name="ref-liu_drought_2022"/>
+        <w:t xml:space="preserve">Muller-Landau, H.C. (2008). Metal</w:t>
+      </w:r>
+      <w:r>
+        <w:t xml:space="preserve"> </w:t>
+      </w:r>
+      <w:r>
+        <w:t xml:space="preserve">Band Dendrometer Protocol</w:t>
+      </w:r>
+      <w:r>
+        <w:t xml:space="preserve">.</w:t>
+      </w:r>
+    </w:p>
+    <w:bookmarkEnd w:id="100"/>
+    <w:bookmarkStart w:id="102" w:name="ref-naumann_global_2018"/>
     <w:p>
       <w:pPr>
         <w:pStyle w:val="Bibliography"/>
       </w:pPr>
       <w:r>
-        <w:t xml:space="preserve">Liu, D., Wang, T., Peñuelas, J. &amp; Piao, S. (2022).</w:t>
-      </w:r>
-      <w:r>
-        <w:t xml:space="preserve"> </w:t>
-      </w:r>
-      <w:hyperlink r:id="rId94">
-        <w:r>
-          <w:rPr>
-            <w:rStyle w:val="Hyperlink"/>
-          </w:rPr>
-          <w:t xml:space="preserve">Drought resistance enhanced by tree species diversity in global forests</w:t>
+        <w:t xml:space="preserve">Naumann, G., Alfieri, L., Wyser, K., Mentaschi, L., Betts, R.A., Carrao, H.,</w:t>
+      </w:r>
+      <w:r>
+        <w:t xml:space="preserve"> </w:t>
+      </w:r>
+      <w:r>
+        <w:rPr>
+          <w:iCs/>
+          <w:i/>
+        </w:rPr>
+        <w:t xml:space="preserve">et al.</w:t>
+      </w:r>
+      <w:r>
+        <w:t xml:space="preserve"> (2018).</w:t>
+      </w:r>
+      <w:r>
+        <w:t xml:space="preserve"> </w:t>
+      </w:r>
+      <w:hyperlink r:id="rId101">
+        <w:r>
+          <w:rPr>
+            <w:rStyle w:val="Hyperlink"/>
+          </w:rPr>
+          <w:t xml:space="preserve">Global</w:t>
+        </w:r>
+        <w:r>
+          <w:rPr>
+            <w:rStyle w:val="Hyperlink"/>
+          </w:rPr>
+          <w:t xml:space="preserve"> </w:t>
+        </w:r>
+        <w:r>
+          <w:rPr>
+            <w:rStyle w:val="Hyperlink"/>
+          </w:rPr>
+          <w:t xml:space="preserve">Changes</w:t>
+        </w:r>
+        <w:r>
+          <w:rPr>
+            <w:rStyle w:val="Hyperlink"/>
+          </w:rPr>
+          <w:t xml:space="preserve"> </w:t>
+        </w:r>
+        <w:r>
+          <w:rPr>
+            <w:rStyle w:val="Hyperlink"/>
+          </w:rPr>
+          <w:t xml:space="preserve">in</w:t>
+        </w:r>
+        <w:r>
+          <w:rPr>
+            <w:rStyle w:val="Hyperlink"/>
+          </w:rPr>
+          <w:t xml:space="preserve"> </w:t>
+        </w:r>
+        <w:r>
+          <w:rPr>
+            <w:rStyle w:val="Hyperlink"/>
+          </w:rPr>
+          <w:t xml:space="preserve">Drought Conditions Under Different Levels</w:t>
+        </w:r>
+        <w:r>
+          <w:rPr>
+            <w:rStyle w:val="Hyperlink"/>
+          </w:rPr>
+          <w:t xml:space="preserve"> </w:t>
+        </w:r>
+        <w:r>
+          <w:rPr>
+            <w:rStyle w:val="Hyperlink"/>
+          </w:rPr>
+          <w:t xml:space="preserve">of</w:t>
+        </w:r>
+        <w:r>
+          <w:rPr>
+            <w:rStyle w:val="Hyperlink"/>
+          </w:rPr>
+          <w:t xml:space="preserve"> </w:t>
+        </w:r>
+        <w:r>
+          <w:rPr>
+            <w:rStyle w:val="Hyperlink"/>
+          </w:rPr>
+          <w:t xml:space="preserve">Warming</w:t>
         </w:r>
       </w:hyperlink>
       <w:r>
@@ -10052,30 +10415,830 @@
           <w:iCs/>
           <w:i/>
         </w:rPr>
+        <w:t xml:space="preserve">Geophysical Research Letters</w:t>
+      </w:r>
+      <w:r>
+        <w:t xml:space="preserve">, 45, 3285–3296.</w:t>
+      </w:r>
+    </w:p>
+    <w:bookmarkEnd w:id="102"/>
+    <w:bookmarkStart w:id="104" w:name="ref-oliveira_linking_2021"/>
+    <w:p>
+      <w:pPr>
+        <w:pStyle w:val="Bibliography"/>
+      </w:pPr>
+      <w:r>
+        <w:t xml:space="preserve">Oliveira, R.S., Eller, C.B., Barros, F. de V., Hirota, M., Brum, M. &amp; Bittencourt, P. (2021).</w:t>
+      </w:r>
+      <w:r>
+        <w:t xml:space="preserve"> </w:t>
+      </w:r>
+      <w:hyperlink r:id="rId103">
+        <w:r>
+          <w:rPr>
+            <w:rStyle w:val="Hyperlink"/>
+          </w:rPr>
+          <w:t xml:space="preserve">Linking plant hydraulics and the fast–slow continuum to understand resilience to drought in tropical ecosystems</w:t>
+        </w:r>
+      </w:hyperlink>
+      <w:r>
+        <w:t xml:space="preserve">.</w:t>
+      </w:r>
+      <w:r>
+        <w:t xml:space="preserve"> </w:t>
+      </w:r>
+      <w:r>
+        <w:rPr>
+          <w:iCs/>
+          <w:i/>
+        </w:rPr>
+        <w:t xml:space="preserve">New Phytologist</w:t>
+      </w:r>
+      <w:r>
+        <w:t xml:space="preserve">, 230, 904–923.</w:t>
+      </w:r>
+    </w:p>
+    <w:bookmarkEnd w:id="104"/>
+    <w:bookmarkStart w:id="105" w:name="ref-rcoreteam_language_2024"/>
+    <w:p>
+      <w:pPr>
+        <w:pStyle w:val="Bibliography"/>
+      </w:pPr>
+      <w:r>
+        <w:t xml:space="preserve">R Core Team. (2024).</w:t>
+      </w:r>
+      <w:r>
+        <w:t xml:space="preserve"> </w:t>
+      </w:r>
+      <w:r>
+        <w:rPr>
+          <w:iCs/>
+          <w:i/>
+        </w:rPr>
+        <w:t xml:space="preserve">R: A language and environment for statistical computing</w:t>
+      </w:r>
+      <w:r>
+        <w:t xml:space="preserve">. Manual. R Foundation for Statistical Computing, Vienna, Austria.</w:t>
+      </w:r>
+    </w:p>
+    <w:bookmarkEnd w:id="105"/>
+    <w:bookmarkStart w:id="107" w:name="ref-scharnweber_confessions_2019"/>
+    <w:p>
+      <w:pPr>
+        <w:pStyle w:val="Bibliography"/>
+      </w:pPr>
+      <w:r>
+        <w:t xml:space="preserve">Scharnweber, T., Heinze, L., Cruz-García, R., van der Maaten-Theunissen, M. &amp; Wilmking, M. (2019).</w:t>
+      </w:r>
+      <w:r>
+        <w:t xml:space="preserve"> </w:t>
+      </w:r>
+      <w:hyperlink r:id="rId106">
+        <w:r>
+          <w:rPr>
+            <w:rStyle w:val="Hyperlink"/>
+          </w:rPr>
+          <w:t xml:space="preserve">Confessions of solitary oaks:</w:t>
+        </w:r>
+        <w:r>
+          <w:rPr>
+            <w:rStyle w:val="Hyperlink"/>
+          </w:rPr>
+          <w:t xml:space="preserve"> </w:t>
+        </w:r>
+        <w:r>
+          <w:rPr>
+            <w:rStyle w:val="Hyperlink"/>
+          </w:rPr>
+          <w:t xml:space="preserve">We</w:t>
+        </w:r>
+        <w:r>
+          <w:rPr>
+            <w:rStyle w:val="Hyperlink"/>
+          </w:rPr>
+          <w:t xml:space="preserve"> </w:t>
+        </w:r>
+        <w:r>
+          <w:rPr>
+            <w:rStyle w:val="Hyperlink"/>
+          </w:rPr>
+          <w:t xml:space="preserve">grow fast but we fear the drought</w:t>
+        </w:r>
+      </w:hyperlink>
+      <w:r>
+        <w:t xml:space="preserve">.</w:t>
+      </w:r>
+      <w:r>
+        <w:t xml:space="preserve"> </w:t>
+      </w:r>
+      <w:r>
+        <w:rPr>
+          <w:iCs/>
+          <w:i/>
+        </w:rPr>
+        <w:t xml:space="preserve">Dendrochronologia</w:t>
+      </w:r>
+      <w:r>
+        <w:t xml:space="preserve">, 55, 43–49.</w:t>
+      </w:r>
+    </w:p>
+    <w:bookmarkEnd w:id="107"/>
+    <w:bookmarkStart w:id="109" w:name="ref-slette_how_2019"/>
+    <w:p>
+      <w:pPr>
+        <w:pStyle w:val="Bibliography"/>
+      </w:pPr>
+      <w:r>
+        <w:t xml:space="preserve">Slette, I.J., Post, A.K., Awad, M., Even, T., Punzalan, A., Williams, S.,</w:t>
+      </w:r>
+      <w:r>
+        <w:t xml:space="preserve"> </w:t>
+      </w:r>
+      <w:r>
+        <w:rPr>
+          <w:iCs/>
+          <w:i/>
+        </w:rPr>
+        <w:t xml:space="preserve">et al.</w:t>
+      </w:r>
+      <w:r>
+        <w:t xml:space="preserve"> (2019).</w:t>
+      </w:r>
+      <w:r>
+        <w:t xml:space="preserve"> </w:t>
+      </w:r>
+      <w:hyperlink r:id="rId108">
+        <w:r>
+          <w:rPr>
+            <w:rStyle w:val="Hyperlink"/>
+          </w:rPr>
+          <w:t xml:space="preserve">How ecologists define drought, and why we should do better</w:t>
+        </w:r>
+      </w:hyperlink>
+      <w:r>
+        <w:t xml:space="preserve">.</w:t>
+      </w:r>
+      <w:r>
+        <w:t xml:space="preserve"> </w:t>
+      </w:r>
+      <w:r>
+        <w:rPr>
+          <w:iCs/>
+          <w:i/>
+        </w:rPr>
+        <w:t xml:space="preserve">Global Change Biology</w:t>
+      </w:r>
+      <w:r>
+        <w:t xml:space="preserve">, 25, 3193–3200.</w:t>
+      </w:r>
+    </w:p>
+    <w:bookmarkEnd w:id="109"/>
+    <w:bookmarkStart w:id="111" w:name="ref-trugman_why_2021"/>
+    <w:p>
+      <w:pPr>
+        <w:pStyle w:val="Bibliography"/>
+      </w:pPr>
+      <w:r>
+        <w:t xml:space="preserve">Trugman, A.T., Anderegg, L.D.L., Anderegg, W.R.L., Das, A.J. &amp; Stephenson, N.L. (2021).</w:t>
+      </w:r>
+      <w:r>
+        <w:t xml:space="preserve"> </w:t>
+      </w:r>
+      <w:hyperlink r:id="rId110">
+        <w:r>
+          <w:rPr>
+            <w:rStyle w:val="Hyperlink"/>
+          </w:rPr>
+          <w:t xml:space="preserve">Why is</w:t>
+        </w:r>
+        <w:r>
+          <w:rPr>
+            <w:rStyle w:val="Hyperlink"/>
+          </w:rPr>
+          <w:t xml:space="preserve"> </w:t>
+        </w:r>
+        <w:r>
+          <w:rPr>
+            <w:rStyle w:val="Hyperlink"/>
+          </w:rPr>
+          <w:t xml:space="preserve">Tree Drought Mortality</w:t>
+        </w:r>
+        <w:r>
+          <w:rPr>
+            <w:rStyle w:val="Hyperlink"/>
+          </w:rPr>
+          <w:t xml:space="preserve"> </w:t>
+        </w:r>
+        <w:r>
+          <w:rPr>
+            <w:rStyle w:val="Hyperlink"/>
+          </w:rPr>
+          <w:t xml:space="preserve">so</w:t>
+        </w:r>
+        <w:r>
+          <w:rPr>
+            <w:rStyle w:val="Hyperlink"/>
+          </w:rPr>
+          <w:t xml:space="preserve"> </w:t>
+        </w:r>
+        <w:r>
+          <w:rPr>
+            <w:rStyle w:val="Hyperlink"/>
+          </w:rPr>
+          <w:t xml:space="preserve">Hard</w:t>
+        </w:r>
+        <w:r>
+          <w:rPr>
+            <w:rStyle w:val="Hyperlink"/>
+          </w:rPr>
+          <w:t xml:space="preserve"> </w:t>
+        </w:r>
+        <w:r>
+          <w:rPr>
+            <w:rStyle w:val="Hyperlink"/>
+          </w:rPr>
+          <w:t xml:space="preserve">to</w:t>
+        </w:r>
+        <w:r>
+          <w:rPr>
+            <w:rStyle w:val="Hyperlink"/>
+          </w:rPr>
+          <w:t xml:space="preserve"> </w:t>
+        </w:r>
+        <w:r>
+          <w:rPr>
+            <w:rStyle w:val="Hyperlink"/>
+          </w:rPr>
+          <w:t xml:space="preserve">Predict</w:t>
+        </w:r>
+        <w:r>
+          <w:rPr>
+            <w:rStyle w:val="Hyperlink"/>
+          </w:rPr>
+          <w:t xml:space="preserve">?</w:t>
+        </w:r>
+      </w:hyperlink>
+      <w:r>
+        <w:t xml:space="preserve"> </w:t>
+      </w:r>
+      <w:r>
+        <w:rPr>
+          <w:iCs/>
+          <w:i/>
+        </w:rPr>
+        <w:t xml:space="preserve">Trends in Ecology &amp; Evolution</w:t>
+      </w:r>
+      <w:r>
+        <w:t xml:space="preserve">, 36, 520–532.</w:t>
+      </w:r>
+    </w:p>
+    <w:bookmarkEnd w:id="111"/>
+    <w:bookmarkStart w:id="113" w:name="ref-vasey_intraspecific_2022"/>
+    <w:p>
+      <w:pPr>
+        <w:pStyle w:val="Bibliography"/>
+      </w:pPr>
+      <w:r>
+        <w:t xml:space="preserve">Vasey, G.L., Weisberg, P.J. &amp; Urza, A.K. (2022).</w:t>
+      </w:r>
+      <w:r>
+        <w:t xml:space="preserve"> </w:t>
+      </w:r>
+      <w:hyperlink r:id="rId112">
+        <w:r>
+          <w:rPr>
+            <w:rStyle w:val="Hyperlink"/>
+          </w:rPr>
+          <w:t xml:space="preserve">Intraspecific trait variation in a dryland tree species corresponds to regional climate gradients</w:t>
+        </w:r>
+      </w:hyperlink>
+      <w:r>
+        <w:t xml:space="preserve">.</w:t>
+      </w:r>
+      <w:r>
+        <w:t xml:space="preserve"> </w:t>
+      </w:r>
+      <w:r>
+        <w:rPr>
+          <w:iCs/>
+          <w:i/>
+        </w:rPr>
+        <w:t xml:space="preserve">Journal of Biogeography</w:t>
+      </w:r>
+      <w:r>
+        <w:t xml:space="preserve">, 49, 2309–2320.</w:t>
+      </w:r>
+    </w:p>
+    <w:bookmarkEnd w:id="113"/>
+    <w:bookmarkStart w:id="114" w:name="ref-vehtari_ranknormalization_2021"/>
+    <w:p>
+      <w:pPr>
+        <w:pStyle w:val="Bibliography"/>
+      </w:pPr>
+      <w:r>
+        <w:t xml:space="preserve">Vehtari, A., Gelman, A., Simpson, D., Carpenter, B. &amp; Bürkner, P.-C. (2021). Rank-normalization, folding, and localization:</w:t>
+      </w:r>
+      <w:r>
+        <w:t xml:space="preserve"> </w:t>
+      </w:r>
+      <w:r>
+        <w:t xml:space="preserve">An</w:t>
+      </w:r>
+      <w:r>
+        <w:t xml:space="preserve"> </w:t>
+      </w:r>
+      <w:r>
+        <w:t xml:space="preserve">improved</w:t>
+      </w:r>
+      <w:r>
+        <w:t xml:space="preserve"> </w:t>
+      </w:r>
+      <w:r>
+        <w:t xml:space="preserve">Rhat</w:t>
+      </w:r>
+      <w:r>
+        <w:t xml:space="preserve"> </w:t>
+      </w:r>
+      <w:r>
+        <w:t xml:space="preserve">for assessing convergence of</w:t>
+      </w:r>
+      <w:r>
+        <w:t xml:space="preserve"> </w:t>
+      </w:r>
+      <w:r>
+        <w:t xml:space="preserve">MCMC</w:t>
+      </w:r>
+      <w:r>
+        <w:t xml:space="preserve"> </w:t>
+      </w:r>
+      <w:r>
+        <w:t xml:space="preserve">(with discussion).</w:t>
+      </w:r>
+      <w:r>
+        <w:t xml:space="preserve"> </w:t>
+      </w:r>
+      <w:r>
+        <w:rPr>
+          <w:iCs/>
+          <w:i/>
+        </w:rPr>
+        <w:t xml:space="preserve">Bayesian Analysis</w:t>
+      </w:r>
+      <w:r>
+        <w:t xml:space="preserve">.</w:t>
+      </w:r>
+    </w:p>
+    <w:bookmarkEnd w:id="114"/>
+    <w:bookmarkStart w:id="116" w:name="ref-vicente-serrano_multiscalar_2010"/>
+    <w:p>
+      <w:pPr>
+        <w:pStyle w:val="Bibliography"/>
+      </w:pPr>
+      <w:r>
+        <w:t xml:space="preserve">Vicente-Serrano, S.M., Beguería, S. &amp; López-Moreno, J.I. (2010).</w:t>
+      </w:r>
+      <w:r>
+        <w:t xml:space="preserve"> </w:t>
+      </w:r>
+      <w:hyperlink r:id="rId115">
+        <w:r>
+          <w:rPr>
+            <w:rStyle w:val="Hyperlink"/>
+          </w:rPr>
+          <w:t xml:space="preserve">A</w:t>
+        </w:r>
+        <w:r>
+          <w:rPr>
+            <w:rStyle w:val="Hyperlink"/>
+          </w:rPr>
+          <w:t xml:space="preserve"> </w:t>
+        </w:r>
+        <w:r>
+          <w:rPr>
+            <w:rStyle w:val="Hyperlink"/>
+          </w:rPr>
+          <w:t xml:space="preserve">Multiscalar Drought Index Sensitive</w:t>
+        </w:r>
+        <w:r>
+          <w:rPr>
+            <w:rStyle w:val="Hyperlink"/>
+          </w:rPr>
+          <w:t xml:space="preserve"> </w:t>
+        </w:r>
+        <w:r>
+          <w:rPr>
+            <w:rStyle w:val="Hyperlink"/>
+          </w:rPr>
+          <w:t xml:space="preserve">to</w:t>
+        </w:r>
+        <w:r>
+          <w:rPr>
+            <w:rStyle w:val="Hyperlink"/>
+          </w:rPr>
+          <w:t xml:space="preserve"> </w:t>
+        </w:r>
+        <w:r>
+          <w:rPr>
+            <w:rStyle w:val="Hyperlink"/>
+          </w:rPr>
+          <w:t xml:space="preserve">Global Warming</w:t>
+        </w:r>
+        <w:r>
+          <w:rPr>
+            <w:rStyle w:val="Hyperlink"/>
+          </w:rPr>
+          <w:t xml:space="preserve">:</w:t>
+        </w:r>
+        <w:r>
+          <w:rPr>
+            <w:rStyle w:val="Hyperlink"/>
+          </w:rPr>
+          <w:t xml:space="preserve"> </w:t>
+        </w:r>
+        <w:r>
+          <w:rPr>
+            <w:rStyle w:val="Hyperlink"/>
+          </w:rPr>
+          <w:t xml:space="preserve">The Standardized Precipitation Evapotranspiration Index</w:t>
+        </w:r>
+      </w:hyperlink>
+      <w:r>
+        <w:t xml:space="preserve">.</w:t>
+      </w:r>
+      <w:r>
+        <w:t xml:space="preserve"> </w:t>
+      </w:r>
+      <w:r>
+        <w:rPr>
+          <w:iCs/>
+          <w:i/>
+        </w:rPr>
+        <w:t xml:space="preserve">Journal of Climate</w:t>
+      </w:r>
+      <w:r>
+        <w:t xml:space="preserve">, 23, 1696–1718.</w:t>
+      </w:r>
+    </w:p>
+    <w:bookmarkEnd w:id="116"/>
+    <w:bookmarkStart w:id="118" w:name="ref-vico_how_2017a"/>
+    <w:p>
+      <w:pPr>
+        <w:pStyle w:val="Bibliography"/>
+      </w:pPr>
+      <w:r>
+        <w:t xml:space="preserve">Vico, G., Dralle, D., Feng, X., Thompson, S. &amp; Manzoni, S. (2017).</w:t>
+      </w:r>
+      <w:r>
+        <w:t xml:space="preserve"> </w:t>
+      </w:r>
+      <w:hyperlink r:id="rId117">
+        <w:r>
+          <w:rPr>
+            <w:rStyle w:val="Hyperlink"/>
+          </w:rPr>
+          <w:t xml:space="preserve">How competitive is drought deciduousness in tropical forests?</w:t>
+        </w:r>
+        <w:r>
+          <w:rPr>
+            <w:rStyle w:val="Hyperlink"/>
+          </w:rPr>
+          <w:t xml:space="preserve"> </w:t>
+        </w:r>
+        <w:r>
+          <w:rPr>
+            <w:rStyle w:val="Hyperlink"/>
+          </w:rPr>
+          <w:t xml:space="preserve">A</w:t>
+        </w:r>
+        <w:r>
+          <w:rPr>
+            <w:rStyle w:val="Hyperlink"/>
+          </w:rPr>
+          <w:t xml:space="preserve"> </w:t>
+        </w:r>
+        <w:r>
+          <w:rPr>
+            <w:rStyle w:val="Hyperlink"/>
+          </w:rPr>
+          <w:t xml:space="preserve">combined eco-hydrological and eco-evolutionary approach</w:t>
+        </w:r>
+      </w:hyperlink>
+      <w:r>
+        <w:t xml:space="preserve">.</w:t>
+      </w:r>
+      <w:r>
+        <w:t xml:space="preserve"> </w:t>
+      </w:r>
+      <w:r>
+        <w:rPr>
+          <w:iCs/>
+          <w:i/>
+        </w:rPr>
+        <w:t xml:space="preserve">Environmental Research Letters</w:t>
+      </w:r>
+      <w:r>
+        <w:t xml:space="preserve">, 12, 065006.</w:t>
+      </w:r>
+    </w:p>
+    <w:bookmarkEnd w:id="118"/>
+    <w:bookmarkStart w:id="120" w:name="ref-vinod_thermal_2023"/>
+    <w:p>
+      <w:pPr>
+        <w:pStyle w:val="Bibliography"/>
+      </w:pPr>
+      <w:r>
+        <w:t xml:space="preserve">Vinod, N., Slot, M., McGregor, I.R., Ordway, E.M., Smith, M.N., Taylor, T.C.,</w:t>
+      </w:r>
+      <w:r>
+        <w:t xml:space="preserve"> </w:t>
+      </w:r>
+      <w:r>
+        <w:rPr>
+          <w:iCs/>
+          <w:i/>
+        </w:rPr>
+        <w:t xml:space="preserve">et al.</w:t>
+      </w:r>
+      <w:r>
+        <w:t xml:space="preserve"> (2023).</w:t>
+      </w:r>
+      <w:r>
+        <w:t xml:space="preserve"> </w:t>
+      </w:r>
+      <w:hyperlink r:id="rId119">
+        <w:r>
+          <w:rPr>
+            <w:rStyle w:val="Hyperlink"/>
+          </w:rPr>
+          <w:t xml:space="preserve">Thermal sensitivity across forest vertical profiles: Patterns, mechanisms, and ecological implications</w:t>
+        </w:r>
+      </w:hyperlink>
+      <w:r>
+        <w:t xml:space="preserve">.</w:t>
+      </w:r>
+      <w:r>
+        <w:t xml:space="preserve"> </w:t>
+      </w:r>
+      <w:r>
+        <w:rPr>
+          <w:iCs/>
+          <w:i/>
+        </w:rPr>
+        <w:t xml:space="preserve">New Phytologist</w:t>
+      </w:r>
+      <w:r>
+        <w:t xml:space="preserve">, 237, 22–47.</w:t>
+      </w:r>
+    </w:p>
+    <w:bookmarkEnd w:id="120"/>
+    <w:bookmarkStart w:id="122" w:name="ref-vlam_temperature_2014"/>
+    <w:p>
+      <w:pPr>
+        <w:pStyle w:val="Bibliography"/>
+      </w:pPr>
+      <w:r>
+        <w:t xml:space="preserve">Vlam, M., Baker, P.J., Bunyavejchewin, S. &amp; Zuidema, P.A. (2014).</w:t>
+      </w:r>
+      <w:r>
+        <w:t xml:space="preserve"> </w:t>
+      </w:r>
+      <w:hyperlink r:id="rId121">
+        <w:r>
+          <w:rPr>
+            <w:rStyle w:val="Hyperlink"/>
+          </w:rPr>
+          <w:t xml:space="preserve">Temperature and rainfall strongly drive temporal growth variation in</w:t>
+        </w:r>
+        <w:r>
+          <w:rPr>
+            <w:rStyle w:val="Hyperlink"/>
+          </w:rPr>
+          <w:t xml:space="preserve"> </w:t>
+        </w:r>
+        <w:r>
+          <w:rPr>
+            <w:rStyle w:val="Hyperlink"/>
+          </w:rPr>
+          <w:t xml:space="preserve">Asian</w:t>
+        </w:r>
+        <w:r>
+          <w:rPr>
+            <w:rStyle w:val="Hyperlink"/>
+          </w:rPr>
+          <w:t xml:space="preserve"> </w:t>
+        </w:r>
+        <w:r>
+          <w:rPr>
+            <w:rStyle w:val="Hyperlink"/>
+          </w:rPr>
+          <w:t xml:space="preserve">tropical forest trees</w:t>
+        </w:r>
+      </w:hyperlink>
+      <w:r>
+        <w:t xml:space="preserve">.</w:t>
+      </w:r>
+      <w:r>
+        <w:t xml:space="preserve"> </w:t>
+      </w:r>
+      <w:r>
+        <w:rPr>
+          <w:iCs/>
+          <w:i/>
+        </w:rPr>
+        <w:t xml:space="preserve">Oecologia</w:t>
+      </w:r>
+      <w:r>
+        <w:t xml:space="preserve">, 174, 1449–1461.</w:t>
+      </w:r>
+    </w:p>
+    <w:bookmarkEnd w:id="122"/>
+    <w:bookmarkStart w:id="124" w:name="ref-williams_deciduousness_2008"/>
+    <w:p>
+      <w:pPr>
+        <w:pStyle w:val="Bibliography"/>
+      </w:pPr>
+      <w:r>
+        <w:t xml:space="preserve">Williams, L.J., Bunyavejchewin, S. &amp; Baker, P.J. (2008).</w:t>
+      </w:r>
+      <w:r>
+        <w:t xml:space="preserve"> </w:t>
+      </w:r>
+      <w:hyperlink r:id="rId123">
+        <w:r>
+          <w:rPr>
+            <w:rStyle w:val="Hyperlink"/>
+          </w:rPr>
+          <w:t xml:space="preserve">Deciduousness in a seasonal tropical forest in western</w:t>
+        </w:r>
+        <w:r>
+          <w:rPr>
+            <w:rStyle w:val="Hyperlink"/>
+          </w:rPr>
+          <w:t xml:space="preserve"> </w:t>
+        </w:r>
+        <w:r>
+          <w:rPr>
+            <w:rStyle w:val="Hyperlink"/>
+          </w:rPr>
+          <w:t xml:space="preserve">Thailand</w:t>
+        </w:r>
+        <w:r>
+          <w:rPr>
+            <w:rStyle w:val="Hyperlink"/>
+          </w:rPr>
+          <w:t xml:space="preserve">: Interannual and intraspecific variation in timing, duration and environmental cues</w:t>
+        </w:r>
+      </w:hyperlink>
+      <w:r>
+        <w:t xml:space="preserve">.</w:t>
+      </w:r>
+      <w:r>
+        <w:t xml:space="preserve"> </w:t>
+      </w:r>
+      <w:r>
+        <w:rPr>
+          <w:iCs/>
+          <w:i/>
+        </w:rPr>
+        <w:t xml:space="preserve">Oecologia</w:t>
+      </w:r>
+      <w:r>
+        <w:t xml:space="preserve">, 155, 571–582.</w:t>
+      </w:r>
+    </w:p>
+    <w:bookmarkEnd w:id="124"/>
+    <w:bookmarkStart w:id="125" w:name="ref-wu_whitebox_2022"/>
+    <w:p>
+      <w:pPr>
+        <w:pStyle w:val="Bibliography"/>
+      </w:pPr>
+      <w:r>
+        <w:t xml:space="preserve">Wu, Q. &amp; Brown, A. (2022).</w:t>
+      </w:r>
+      <w:r>
+        <w:t xml:space="preserve"> </w:t>
+      </w:r>
+      <w:r>
+        <w:rPr>
+          <w:iCs/>
+          <w:i/>
+        </w:rPr>
+        <w:t xml:space="preserve">’Whitebox’: ’</w:t>
+      </w:r>
+      <w:r>
+        <w:rPr>
+          <w:iCs/>
+          <w:i/>
+        </w:rPr>
+        <w:t xml:space="preserve">WhiteboxTools</w:t>
+      </w:r>
+      <w:r>
+        <w:rPr>
+          <w:iCs/>
+          <w:i/>
+        </w:rPr>
+        <w:t xml:space="preserve">’</w:t>
+      </w:r>
+      <w:r>
+        <w:rPr>
+          <w:iCs/>
+          <w:i/>
+        </w:rPr>
+        <w:t xml:space="preserve"> </w:t>
+      </w:r>
+      <w:r>
+        <w:rPr>
+          <w:iCs/>
+          <w:i/>
+        </w:rPr>
+        <w:t xml:space="preserve">R</w:t>
+      </w:r>
+      <w:r>
+        <w:rPr>
+          <w:iCs/>
+          <w:i/>
+        </w:rPr>
+        <w:t xml:space="preserve"> </w:t>
+      </w:r>
+      <w:r>
+        <w:rPr>
+          <w:iCs/>
+          <w:i/>
+        </w:rPr>
+        <w:t xml:space="preserve">frontend</w:t>
+      </w:r>
+      <w:r>
+        <w:t xml:space="preserve">. Manual.</w:t>
+      </w:r>
+    </w:p>
+    <w:bookmarkEnd w:id="125"/>
+    <w:bookmarkStart w:id="127" w:name="ref-zuidema_tropical_2022"/>
+    <w:p>
+      <w:pPr>
+        <w:pStyle w:val="Bibliography"/>
+      </w:pPr>
+      <w:r>
+        <w:t xml:space="preserve">Zuidema, P.A., Babst, F., Groenendijk, P., Trouet, V., Abiyu, A., Acuña-Soto, R.,</w:t>
+      </w:r>
+      <w:r>
+        <w:t xml:space="preserve"> </w:t>
+      </w:r>
+      <w:r>
+        <w:rPr>
+          <w:iCs/>
+          <w:i/>
+        </w:rPr>
+        <w:t xml:space="preserve">et al.</w:t>
+      </w:r>
+      <w:r>
+        <w:t xml:space="preserve"> (2022).</w:t>
+      </w:r>
+      <w:r>
+        <w:t xml:space="preserve"> </w:t>
+      </w:r>
+      <w:hyperlink r:id="rId126">
+        <w:r>
+          <w:rPr>
+            <w:rStyle w:val="Hyperlink"/>
+          </w:rPr>
+          <w:t xml:space="preserve">Tropical tree growth driven by dry-season climate variability</w:t>
+        </w:r>
+      </w:hyperlink>
+      <w:r>
+        <w:t xml:space="preserve">.</w:t>
+      </w:r>
+      <w:r>
+        <w:t xml:space="preserve"> </w:t>
+      </w:r>
+      <w:r>
+        <w:rPr>
+          <w:iCs/>
+          <w:i/>
+        </w:rPr>
         <w:t xml:space="preserve">Nature Geoscience</w:t>
       </w:r>
       <w:r>
-        <w:t xml:space="preserve">, 15, 800–804.</w:t>
-      </w:r>
-    </w:p>
-    <w:bookmarkEnd w:id="95"/>
-    <w:bookmarkStart w:id="97" w:name="ref-luo_tropical_2022"/>
+        <w:t xml:space="preserve">, 15, 269–276.</w:t>
+      </w:r>
+    </w:p>
+    <w:bookmarkEnd w:id="127"/>
+    <w:bookmarkStart w:id="129" w:name="ref-zuleta_droughtinduced_2017"/>
     <w:p>
       <w:pPr>
         <w:pStyle w:val="Bibliography"/>
       </w:pPr>
       <w:r>
-        <w:t xml:space="preserve">Luo, X. &amp; Keenan, T.F. (2022).</w:t>
-      </w:r>
-      <w:r>
-        <w:t xml:space="preserve"> </w:t>
-      </w:r>
-      <w:hyperlink r:id="rId96">
-        <w:r>
-          <w:rPr>
-            <w:rStyle w:val="Hyperlink"/>
-          </w:rPr>
-          <w:t xml:space="preserve">Tropical extreme droughts drive long-term increase in atmospheric</w:t>
+        <w:t xml:space="preserve">Zuleta, D., Duque, A., Cardenas, D., Muller-Landau, H.C. &amp; Davies, S.J. (2017).</w:t>
+      </w:r>
+      <w:r>
+        <w:t xml:space="preserve"> </w:t>
+      </w:r>
+      <w:hyperlink r:id="rId128">
+        <w:r>
+          <w:rPr>
+            <w:rStyle w:val="Hyperlink"/>
+          </w:rPr>
+          <w:t xml:space="preserve">Drought-induced mortality patterns and rapid biomass recovery in a terra firme forest in the</w:t>
         </w:r>
         <w:r>
           <w:rPr>
@@ -10087,19 +11250,7 @@
           <w:rPr>
             <w:rStyle w:val="Hyperlink"/>
           </w:rPr>
-          <w:t xml:space="preserve">CO2</w:t>
-        </w:r>
-        <w:r>
-          <w:rPr>
-            <w:rStyle w:val="Hyperlink"/>
-          </w:rPr>
-          <w:t xml:space="preserve"> </w:t>
-        </w:r>
-        <w:r>
-          <w:rPr>
-            <w:rStyle w:val="Hyperlink"/>
-          </w:rPr>
-          <w:t xml:space="preserve">growth rate variability</w:t>
+          <w:t xml:space="preserve">Colombian Amazon</w:t>
         </w:r>
       </w:hyperlink>
       <w:r>
@@ -10113,1093 +11264,15 @@
           <w:iCs/>
           <w:i/>
         </w:rPr>
-        <w:t xml:space="preserve">Nature Communications</w:t>
-      </w:r>
-      <w:r>
-        <w:t xml:space="preserve">, 13, 1193.</w:t>
-      </w:r>
-    </w:p>
-    <w:bookmarkEnd w:id="97"/>
-    <w:bookmarkStart w:id="99" w:name="ref-ma_tree_2023"/>
-    <w:p>
-      <w:pPr>
-        <w:pStyle w:val="Bibliography"/>
-      </w:pPr>
-      <w:r>
-        <w:t xml:space="preserve">Ma, Q., Su, Y., Niu, C., Ma, Q., Hu, T., Luo, X.,</w:t>
-      </w:r>
-      <w:r>
-        <w:t xml:space="preserve"> </w:t>
-      </w:r>
-      <w:r>
-        <w:rPr>
-          <w:iCs/>
-          <w:i/>
-        </w:rPr>
-        <w:t xml:space="preserve">et al.</w:t>
-      </w:r>
-      <w:r>
-        <w:t xml:space="preserve"> (2023).</w:t>
-      </w:r>
-      <w:r>
-        <w:t xml:space="preserve"> </w:t>
-      </w:r>
-      <w:hyperlink r:id="rId98">
-        <w:r>
-          <w:rPr>
-            <w:rStyle w:val="Hyperlink"/>
-          </w:rPr>
-          <w:t xml:space="preserve">Tree mortality during long-term droughts is lower in structurally complex forest stands</w:t>
-        </w:r>
-      </w:hyperlink>
-      <w:r>
-        <w:t xml:space="preserve">.</w:t>
-      </w:r>
-      <w:r>
-        <w:t xml:space="preserve"> </w:t>
-      </w:r>
-      <w:r>
-        <w:rPr>
-          <w:iCs/>
-          <w:i/>
-        </w:rPr>
-        <w:t xml:space="preserve">Nature Communications</w:t>
-      </w:r>
-      <w:r>
-        <w:t xml:space="preserve">, 14, 7467.</w:t>
-      </w:r>
-    </w:p>
-    <w:bookmarkEnd w:id="99"/>
-    <w:bookmarkStart w:id="101" w:name="ref-mcgregor_tree_2021"/>
-    <w:p>
-      <w:pPr>
-        <w:pStyle w:val="Bibliography"/>
-      </w:pPr>
-      <w:r>
-        <w:t xml:space="preserve">McGregor, I.R., Helcoski, R., Kunert, N., Tepley, A.J., Gonzalez-Akre, E.B., Herrmann, V.,</w:t>
-      </w:r>
-      <w:r>
-        <w:t xml:space="preserve"> </w:t>
-      </w:r>
-      <w:r>
-        <w:rPr>
-          <w:iCs/>
-          <w:i/>
-        </w:rPr>
-        <w:t xml:space="preserve">et al.</w:t>
-      </w:r>
-      <w:r>
-        <w:t xml:space="preserve"> (2021).</w:t>
-      </w:r>
-      <w:r>
-        <w:t xml:space="preserve"> </w:t>
-      </w:r>
-      <w:hyperlink r:id="rId100">
-        <w:r>
-          <w:rPr>
-            <w:rStyle w:val="Hyperlink"/>
-          </w:rPr>
-          <w:t xml:space="preserve">Tree height and leaf drought tolerance traits shape growth responses across droughts in a temperate broadleaf forest</w:t>
-        </w:r>
-      </w:hyperlink>
-      <w:r>
-        <w:t xml:space="preserve">.</w:t>
-      </w:r>
-      <w:r>
-        <w:t xml:space="preserve"> </w:t>
-      </w:r>
-      <w:r>
-        <w:rPr>
-          <w:iCs/>
-          <w:i/>
-        </w:rPr>
-        <w:t xml:space="preserve">New Phytologist</w:t>
-      </w:r>
-      <w:r>
-        <w:t xml:space="preserve">, 231, 601–616.</w:t>
-      </w:r>
-    </w:p>
-    <w:bookmarkEnd w:id="101"/>
-    <w:bookmarkStart w:id="102" w:name="ref-muller-landau_metal_2008"/>
-    <w:p>
-      <w:pPr>
-        <w:pStyle w:val="Bibliography"/>
-      </w:pPr>
-      <w:r>
-        <w:t xml:space="preserve">Muller-Landau, H.C. (2008). Metal</w:t>
-      </w:r>
-      <w:r>
-        <w:t xml:space="preserve"> </w:t>
-      </w:r>
-      <w:r>
-        <w:t xml:space="preserve">Band Dendrometer Protocol</w:t>
-      </w:r>
-      <w:r>
-        <w:t xml:space="preserve">.</w:t>
-      </w:r>
-    </w:p>
-    <w:bookmarkEnd w:id="102"/>
-    <w:bookmarkStart w:id="104" w:name="ref-naumann_global_2018"/>
-    <w:p>
-      <w:pPr>
-        <w:pStyle w:val="Bibliography"/>
-      </w:pPr>
-      <w:r>
-        <w:t xml:space="preserve">Naumann, G., Alfieri, L., Wyser, K., Mentaschi, L., Betts, R.A., Carrao, H.,</w:t>
-      </w:r>
-      <w:r>
-        <w:t xml:space="preserve"> </w:t>
-      </w:r>
-      <w:r>
-        <w:rPr>
-          <w:iCs/>
-          <w:i/>
-        </w:rPr>
-        <w:t xml:space="preserve">et al.</w:t>
-      </w:r>
-      <w:r>
-        <w:t xml:space="preserve"> (2018).</w:t>
-      </w:r>
-      <w:r>
-        <w:t xml:space="preserve"> </w:t>
-      </w:r>
-      <w:hyperlink r:id="rId103">
-        <w:r>
-          <w:rPr>
-            <w:rStyle w:val="Hyperlink"/>
-          </w:rPr>
-          <w:t xml:space="preserve">Global</w:t>
-        </w:r>
-        <w:r>
-          <w:rPr>
-            <w:rStyle w:val="Hyperlink"/>
-          </w:rPr>
-          <w:t xml:space="preserve"> </w:t>
-        </w:r>
-        <w:r>
-          <w:rPr>
-            <w:rStyle w:val="Hyperlink"/>
-          </w:rPr>
-          <w:t xml:space="preserve">Changes</w:t>
-        </w:r>
-        <w:r>
-          <w:rPr>
-            <w:rStyle w:val="Hyperlink"/>
-          </w:rPr>
-          <w:t xml:space="preserve"> </w:t>
-        </w:r>
-        <w:r>
-          <w:rPr>
-            <w:rStyle w:val="Hyperlink"/>
-          </w:rPr>
-          <w:t xml:space="preserve">in</w:t>
-        </w:r>
-        <w:r>
-          <w:rPr>
-            <w:rStyle w:val="Hyperlink"/>
-          </w:rPr>
-          <w:t xml:space="preserve"> </w:t>
-        </w:r>
-        <w:r>
-          <w:rPr>
-            <w:rStyle w:val="Hyperlink"/>
-          </w:rPr>
-          <w:t xml:space="preserve">Drought Conditions Under Different Levels</w:t>
-        </w:r>
-        <w:r>
-          <w:rPr>
-            <w:rStyle w:val="Hyperlink"/>
-          </w:rPr>
-          <w:t xml:space="preserve"> </w:t>
-        </w:r>
-        <w:r>
-          <w:rPr>
-            <w:rStyle w:val="Hyperlink"/>
-          </w:rPr>
-          <w:t xml:space="preserve">of</w:t>
-        </w:r>
-        <w:r>
-          <w:rPr>
-            <w:rStyle w:val="Hyperlink"/>
-          </w:rPr>
-          <w:t xml:space="preserve"> </w:t>
-        </w:r>
-        <w:r>
-          <w:rPr>
-            <w:rStyle w:val="Hyperlink"/>
-          </w:rPr>
-          <w:t xml:space="preserve">Warming</w:t>
-        </w:r>
-      </w:hyperlink>
-      <w:r>
-        <w:t xml:space="preserve">.</w:t>
-      </w:r>
-      <w:r>
-        <w:t xml:space="preserve"> </w:t>
-      </w:r>
-      <w:r>
-        <w:rPr>
-          <w:iCs/>
-          <w:i/>
-        </w:rPr>
-        <w:t xml:space="preserve">Geophysical Research Letters</w:t>
-      </w:r>
-      <w:r>
-        <w:t xml:space="preserve">, 45, 3285–3296.</w:t>
-      </w:r>
-    </w:p>
-    <w:bookmarkEnd w:id="104"/>
-    <w:bookmarkStart w:id="106" w:name="ref-oliveira_linking_2021"/>
-    <w:p>
-      <w:pPr>
-        <w:pStyle w:val="Bibliography"/>
-      </w:pPr>
-      <w:r>
-        <w:t xml:space="preserve">Oliveira, R.S., Eller, C.B., Barros, F. de V., Hirota, M., Brum, M. &amp; Bittencourt, P. (2021).</w:t>
-      </w:r>
-      <w:r>
-        <w:t xml:space="preserve"> </w:t>
-      </w:r>
-      <w:hyperlink r:id="rId105">
-        <w:r>
-          <w:rPr>
-            <w:rStyle w:val="Hyperlink"/>
-          </w:rPr>
-          <w:t xml:space="preserve">Linking plant hydraulics and the fast–slow continuum to understand resilience to drought in tropical ecosystems</w:t>
-        </w:r>
-      </w:hyperlink>
-      <w:r>
-        <w:t xml:space="preserve">.</w:t>
-      </w:r>
-      <w:r>
-        <w:t xml:space="preserve"> </w:t>
-      </w:r>
-      <w:r>
-        <w:rPr>
-          <w:iCs/>
-          <w:i/>
-        </w:rPr>
-        <w:t xml:space="preserve">New Phytologist</w:t>
-      </w:r>
-      <w:r>
-        <w:t xml:space="preserve">, 230, 904–923.</w:t>
-      </w:r>
-    </w:p>
-    <w:bookmarkEnd w:id="106"/>
-    <w:bookmarkStart w:id="107" w:name="ref-rcoreteam_language_2024"/>
-    <w:p>
-      <w:pPr>
-        <w:pStyle w:val="Bibliography"/>
-      </w:pPr>
-      <w:r>
-        <w:t xml:space="preserve">R Core Team. (2024).</w:t>
-      </w:r>
-      <w:r>
-        <w:t xml:space="preserve"> </w:t>
-      </w:r>
-      <w:r>
-        <w:rPr>
-          <w:iCs/>
-          <w:i/>
-        </w:rPr>
-        <w:t xml:space="preserve">R: A language and environment for statistical computing</w:t>
-      </w:r>
-      <w:r>
-        <w:t xml:space="preserve">. Manual. R Foundation for Statistical Computing, Vienna, Austria.</w:t>
-      </w:r>
-    </w:p>
-    <w:bookmarkEnd w:id="107"/>
-    <w:bookmarkStart w:id="109" w:name="ref-scharnweber_confessions_2019"/>
-    <w:p>
-      <w:pPr>
-        <w:pStyle w:val="Bibliography"/>
-      </w:pPr>
-      <w:r>
-        <w:t xml:space="preserve">Scharnweber, T., Heinze, L., Cruz-García, R., van der Maaten-Theunissen, M. &amp; Wilmking, M. (2019).</w:t>
-      </w:r>
-      <w:r>
-        <w:t xml:space="preserve"> </w:t>
-      </w:r>
-      <w:hyperlink r:id="rId108">
-        <w:r>
-          <w:rPr>
-            <w:rStyle w:val="Hyperlink"/>
-          </w:rPr>
-          <w:t xml:space="preserve">Confessions of solitary oaks:</w:t>
-        </w:r>
-        <w:r>
-          <w:rPr>
-            <w:rStyle w:val="Hyperlink"/>
-          </w:rPr>
-          <w:t xml:space="preserve"> </w:t>
-        </w:r>
-        <w:r>
-          <w:rPr>
-            <w:rStyle w:val="Hyperlink"/>
-          </w:rPr>
-          <w:t xml:space="preserve">We</w:t>
-        </w:r>
-        <w:r>
-          <w:rPr>
-            <w:rStyle w:val="Hyperlink"/>
-          </w:rPr>
-          <w:t xml:space="preserve"> </w:t>
-        </w:r>
-        <w:r>
-          <w:rPr>
-            <w:rStyle w:val="Hyperlink"/>
-          </w:rPr>
-          <w:t xml:space="preserve">grow fast but we fear the drought</w:t>
-        </w:r>
-      </w:hyperlink>
-      <w:r>
-        <w:t xml:space="preserve">.</w:t>
-      </w:r>
-      <w:r>
-        <w:t xml:space="preserve"> </w:t>
-      </w:r>
-      <w:r>
-        <w:rPr>
-          <w:iCs/>
-          <w:i/>
-        </w:rPr>
-        <w:t xml:space="preserve">Dendrochronologia</w:t>
-      </w:r>
-      <w:r>
-        <w:t xml:space="preserve">, 55, 43–49.</w:t>
-      </w:r>
-    </w:p>
-    <w:bookmarkEnd w:id="109"/>
-    <w:bookmarkStart w:id="111" w:name="ref-slette_how_2019"/>
-    <w:p>
-      <w:pPr>
-        <w:pStyle w:val="Bibliography"/>
-      </w:pPr>
-      <w:r>
-        <w:t xml:space="preserve">Slette, I.J., Post, A.K., Awad, M., Even, T., Punzalan, A., Williams, S.,</w:t>
-      </w:r>
-      <w:r>
-        <w:t xml:space="preserve"> </w:t>
-      </w:r>
-      <w:r>
-        <w:rPr>
-          <w:iCs/>
-          <w:i/>
-        </w:rPr>
-        <w:t xml:space="preserve">et al.</w:t>
-      </w:r>
-      <w:r>
-        <w:t xml:space="preserve"> (2019).</w:t>
-      </w:r>
-      <w:r>
-        <w:t xml:space="preserve"> </w:t>
-      </w:r>
-      <w:hyperlink r:id="rId110">
-        <w:r>
-          <w:rPr>
-            <w:rStyle w:val="Hyperlink"/>
-          </w:rPr>
-          <w:t xml:space="preserve">How ecologists define drought, and why we should do better</w:t>
-        </w:r>
-      </w:hyperlink>
-      <w:r>
-        <w:t xml:space="preserve">.</w:t>
-      </w:r>
-      <w:r>
-        <w:t xml:space="preserve"> </w:t>
-      </w:r>
-      <w:r>
-        <w:rPr>
-          <w:iCs/>
-          <w:i/>
-        </w:rPr>
-        <w:t xml:space="preserve">Global Change Biology</w:t>
-      </w:r>
-      <w:r>
-        <w:t xml:space="preserve">, 25, 3193–3200.</w:t>
-      </w:r>
-    </w:p>
-    <w:bookmarkEnd w:id="111"/>
-    <w:bookmarkStart w:id="113" w:name="ref-trugman_why_2021"/>
-    <w:p>
-      <w:pPr>
-        <w:pStyle w:val="Bibliography"/>
-      </w:pPr>
-      <w:r>
-        <w:t xml:space="preserve">Trugman, A.T., Anderegg, L.D.L., Anderegg, W.R.L., Das, A.J. &amp; Stephenson, N.L. (2021).</w:t>
-      </w:r>
-      <w:r>
-        <w:t xml:space="preserve"> </w:t>
-      </w:r>
-      <w:hyperlink r:id="rId112">
-        <w:r>
-          <w:rPr>
-            <w:rStyle w:val="Hyperlink"/>
-          </w:rPr>
-          <w:t xml:space="preserve">Why is</w:t>
-        </w:r>
-        <w:r>
-          <w:rPr>
-            <w:rStyle w:val="Hyperlink"/>
-          </w:rPr>
-          <w:t xml:space="preserve"> </w:t>
-        </w:r>
-        <w:r>
-          <w:rPr>
-            <w:rStyle w:val="Hyperlink"/>
-          </w:rPr>
-          <w:t xml:space="preserve">Tree Drought Mortality</w:t>
-        </w:r>
-        <w:r>
-          <w:rPr>
-            <w:rStyle w:val="Hyperlink"/>
-          </w:rPr>
-          <w:t xml:space="preserve"> </w:t>
-        </w:r>
-        <w:r>
-          <w:rPr>
-            <w:rStyle w:val="Hyperlink"/>
-          </w:rPr>
-          <w:t xml:space="preserve">so</w:t>
-        </w:r>
-        <w:r>
-          <w:rPr>
-            <w:rStyle w:val="Hyperlink"/>
-          </w:rPr>
-          <w:t xml:space="preserve"> </w:t>
-        </w:r>
-        <w:r>
-          <w:rPr>
-            <w:rStyle w:val="Hyperlink"/>
-          </w:rPr>
-          <w:t xml:space="preserve">Hard</w:t>
-        </w:r>
-        <w:r>
-          <w:rPr>
-            <w:rStyle w:val="Hyperlink"/>
-          </w:rPr>
-          <w:t xml:space="preserve"> </w:t>
-        </w:r>
-        <w:r>
-          <w:rPr>
-            <w:rStyle w:val="Hyperlink"/>
-          </w:rPr>
-          <w:t xml:space="preserve">to</w:t>
-        </w:r>
-        <w:r>
-          <w:rPr>
-            <w:rStyle w:val="Hyperlink"/>
-          </w:rPr>
-          <w:t xml:space="preserve"> </w:t>
-        </w:r>
-        <w:r>
-          <w:rPr>
-            <w:rStyle w:val="Hyperlink"/>
-          </w:rPr>
-          <w:t xml:space="preserve">Predict</w:t>
-        </w:r>
-        <w:r>
-          <w:rPr>
-            <w:rStyle w:val="Hyperlink"/>
-          </w:rPr>
-          <w:t xml:space="preserve">?</w:t>
-        </w:r>
-      </w:hyperlink>
-      <w:r>
-        <w:t xml:space="preserve"> </w:t>
-      </w:r>
-      <w:r>
-        <w:rPr>
-          <w:iCs/>
-          <w:i/>
-        </w:rPr>
-        <w:t xml:space="preserve">Trends in Ecology &amp; Evolution</w:t>
-      </w:r>
-      <w:r>
-        <w:t xml:space="preserve">, 36, 520–532.</w:t>
-      </w:r>
-    </w:p>
-    <w:bookmarkEnd w:id="113"/>
-    <w:bookmarkStart w:id="115" w:name="ref-vasey_intraspecific_2022"/>
-    <w:p>
-      <w:pPr>
-        <w:pStyle w:val="Bibliography"/>
-      </w:pPr>
-      <w:r>
-        <w:t xml:space="preserve">Vasey, G.L., Weisberg, P.J. &amp; Urza, A.K. (2022).</w:t>
-      </w:r>
-      <w:r>
-        <w:t xml:space="preserve"> </w:t>
-      </w:r>
-      <w:hyperlink r:id="rId114">
-        <w:r>
-          <w:rPr>
-            <w:rStyle w:val="Hyperlink"/>
-          </w:rPr>
-          <w:t xml:space="preserve">Intraspecific trait variation in a dryland tree species corresponds to regional climate gradients</w:t>
-        </w:r>
-      </w:hyperlink>
-      <w:r>
-        <w:t xml:space="preserve">.</w:t>
-      </w:r>
-      <w:r>
-        <w:t xml:space="preserve"> </w:t>
-      </w:r>
-      <w:r>
-        <w:rPr>
-          <w:iCs/>
-          <w:i/>
-        </w:rPr>
-        <w:t xml:space="preserve">Journal of Biogeography</w:t>
-      </w:r>
-      <w:r>
-        <w:t xml:space="preserve">, 49, 2309–2320.</w:t>
-      </w:r>
-    </w:p>
-    <w:bookmarkEnd w:id="115"/>
-    <w:bookmarkStart w:id="116" w:name="ref-vehtari_ranknormalization_2021"/>
-    <w:p>
-      <w:pPr>
-        <w:pStyle w:val="Bibliography"/>
-      </w:pPr>
-      <w:r>
-        <w:t xml:space="preserve">Vehtari, A., Gelman, A., Simpson, D., Carpenter, B. &amp; Bürkner, P.-C. (2021). Rank-normalization, folding, and localization:</w:t>
-      </w:r>
-      <w:r>
-        <w:t xml:space="preserve"> </w:t>
-      </w:r>
-      <w:r>
-        <w:t xml:space="preserve">An</w:t>
-      </w:r>
-      <w:r>
-        <w:t xml:space="preserve"> </w:t>
-      </w:r>
-      <w:r>
-        <w:t xml:space="preserve">improved</w:t>
-      </w:r>
-      <w:r>
-        <w:t xml:space="preserve"> </w:t>
-      </w:r>
-      <w:r>
-        <w:t xml:space="preserve">Rhat</w:t>
-      </w:r>
-      <w:r>
-        <w:t xml:space="preserve"> </w:t>
-      </w:r>
-      <w:r>
-        <w:t xml:space="preserve">for assessing convergence of</w:t>
-      </w:r>
-      <w:r>
-        <w:t xml:space="preserve"> </w:t>
-      </w:r>
-      <w:r>
-        <w:t xml:space="preserve">MCMC</w:t>
-      </w:r>
-      <w:r>
-        <w:t xml:space="preserve"> </w:t>
-      </w:r>
-      <w:r>
-        <w:t xml:space="preserve">(with discussion).</w:t>
-      </w:r>
-      <w:r>
-        <w:t xml:space="preserve"> </w:t>
-      </w:r>
-      <w:r>
-        <w:rPr>
-          <w:iCs/>
-          <w:i/>
-        </w:rPr>
-        <w:t xml:space="preserve">Bayesian Analysis</w:t>
-      </w:r>
-      <w:r>
-        <w:t xml:space="preserve">.</w:t>
-      </w:r>
-    </w:p>
-    <w:bookmarkEnd w:id="116"/>
-    <w:bookmarkStart w:id="118" w:name="ref-vicente-serrano_multiscalar_2010"/>
-    <w:p>
-      <w:pPr>
-        <w:pStyle w:val="Bibliography"/>
-      </w:pPr>
-      <w:r>
-        <w:t xml:space="preserve">Vicente-Serrano, S.M., Beguería, S. &amp; López-Moreno, J.I. (2010).</w:t>
-      </w:r>
-      <w:r>
-        <w:t xml:space="preserve"> </w:t>
-      </w:r>
-      <w:hyperlink r:id="rId117">
-        <w:r>
-          <w:rPr>
-            <w:rStyle w:val="Hyperlink"/>
-          </w:rPr>
-          <w:t xml:space="preserve">A</w:t>
-        </w:r>
-        <w:r>
-          <w:rPr>
-            <w:rStyle w:val="Hyperlink"/>
-          </w:rPr>
-          <w:t xml:space="preserve"> </w:t>
-        </w:r>
-        <w:r>
-          <w:rPr>
-            <w:rStyle w:val="Hyperlink"/>
-          </w:rPr>
-          <w:t xml:space="preserve">Multiscalar Drought Index Sensitive</w:t>
-        </w:r>
-        <w:r>
-          <w:rPr>
-            <w:rStyle w:val="Hyperlink"/>
-          </w:rPr>
-          <w:t xml:space="preserve"> </w:t>
-        </w:r>
-        <w:r>
-          <w:rPr>
-            <w:rStyle w:val="Hyperlink"/>
-          </w:rPr>
-          <w:t xml:space="preserve">to</w:t>
-        </w:r>
-        <w:r>
-          <w:rPr>
-            <w:rStyle w:val="Hyperlink"/>
-          </w:rPr>
-          <w:t xml:space="preserve"> </w:t>
-        </w:r>
-        <w:r>
-          <w:rPr>
-            <w:rStyle w:val="Hyperlink"/>
-          </w:rPr>
-          <w:t xml:space="preserve">Global Warming</w:t>
-        </w:r>
-        <w:r>
-          <w:rPr>
-            <w:rStyle w:val="Hyperlink"/>
-          </w:rPr>
-          <w:t xml:space="preserve">:</w:t>
-        </w:r>
-        <w:r>
-          <w:rPr>
-            <w:rStyle w:val="Hyperlink"/>
-          </w:rPr>
-          <w:t xml:space="preserve"> </w:t>
-        </w:r>
-        <w:r>
-          <w:rPr>
-            <w:rStyle w:val="Hyperlink"/>
-          </w:rPr>
-          <w:t xml:space="preserve">The Standardized Precipitation Evapotranspiration Index</w:t>
-        </w:r>
-      </w:hyperlink>
-      <w:r>
-        <w:t xml:space="preserve">.</w:t>
-      </w:r>
-      <w:r>
-        <w:t xml:space="preserve"> </w:t>
-      </w:r>
-      <w:r>
-        <w:rPr>
-          <w:iCs/>
-          <w:i/>
-        </w:rPr>
-        <w:t xml:space="preserve">Journal of Climate</w:t>
-      </w:r>
-      <w:r>
-        <w:t xml:space="preserve">, 23, 1696–1718.</w:t>
-      </w:r>
-    </w:p>
-    <w:bookmarkEnd w:id="118"/>
-    <w:bookmarkStart w:id="120" w:name="ref-vico_how_2017a"/>
-    <w:p>
-      <w:pPr>
-        <w:pStyle w:val="Bibliography"/>
-      </w:pPr>
-      <w:r>
-        <w:t xml:space="preserve">Vico, G., Dralle, D., Feng, X., Thompson, S. &amp; Manzoni, S. (2017).</w:t>
-      </w:r>
-      <w:r>
-        <w:t xml:space="preserve"> </w:t>
-      </w:r>
-      <w:hyperlink r:id="rId119">
-        <w:r>
-          <w:rPr>
-            <w:rStyle w:val="Hyperlink"/>
-          </w:rPr>
-          <w:t xml:space="preserve">How competitive is drought deciduousness in tropical forests?</w:t>
-        </w:r>
-        <w:r>
-          <w:rPr>
-            <w:rStyle w:val="Hyperlink"/>
-          </w:rPr>
-          <w:t xml:space="preserve"> </w:t>
-        </w:r>
-        <w:r>
-          <w:rPr>
-            <w:rStyle w:val="Hyperlink"/>
-          </w:rPr>
-          <w:t xml:space="preserve">A</w:t>
-        </w:r>
-        <w:r>
-          <w:rPr>
-            <w:rStyle w:val="Hyperlink"/>
-          </w:rPr>
-          <w:t xml:space="preserve"> </w:t>
-        </w:r>
-        <w:r>
-          <w:rPr>
-            <w:rStyle w:val="Hyperlink"/>
-          </w:rPr>
-          <w:t xml:space="preserve">combined eco-hydrological and eco-evolutionary approach</w:t>
-        </w:r>
-      </w:hyperlink>
-      <w:r>
-        <w:t xml:space="preserve">.</w:t>
-      </w:r>
-      <w:r>
-        <w:t xml:space="preserve"> </w:t>
-      </w:r>
-      <w:r>
-        <w:rPr>
-          <w:iCs/>
-          <w:i/>
-        </w:rPr>
-        <w:t xml:space="preserve">Environmental Research Letters</w:t>
-      </w:r>
-      <w:r>
-        <w:t xml:space="preserve">, 12, 065006.</w:t>
-      </w:r>
-    </w:p>
-    <w:bookmarkEnd w:id="120"/>
-    <w:bookmarkStart w:id="122" w:name="ref-vinod_thermal_2023"/>
-    <w:p>
-      <w:pPr>
-        <w:pStyle w:val="Bibliography"/>
-      </w:pPr>
-      <w:r>
-        <w:t xml:space="preserve">Vinod, N., Slot, M., McGregor, I.R., Ordway, E.M., Smith, M.N., Taylor, T.C.,</w:t>
-      </w:r>
-      <w:r>
-        <w:t xml:space="preserve"> </w:t>
-      </w:r>
-      <w:r>
-        <w:rPr>
-          <w:iCs/>
-          <w:i/>
-        </w:rPr>
-        <w:t xml:space="preserve">et al.</w:t>
-      </w:r>
-      <w:r>
-        <w:t xml:space="preserve"> (2023).</w:t>
-      </w:r>
-      <w:r>
-        <w:t xml:space="preserve"> </w:t>
-      </w:r>
-      <w:hyperlink r:id="rId121">
-        <w:r>
-          <w:rPr>
-            <w:rStyle w:val="Hyperlink"/>
-          </w:rPr>
-          <w:t xml:space="preserve">Thermal sensitivity across forest vertical profiles: Patterns, mechanisms, and ecological implications</w:t>
-        </w:r>
-      </w:hyperlink>
-      <w:r>
-        <w:t xml:space="preserve">.</w:t>
-      </w:r>
-      <w:r>
-        <w:t xml:space="preserve"> </w:t>
-      </w:r>
-      <w:r>
-        <w:rPr>
-          <w:iCs/>
-          <w:i/>
-        </w:rPr>
-        <w:t xml:space="preserve">New Phytologist</w:t>
-      </w:r>
-      <w:r>
-        <w:t xml:space="preserve">, 237, 22–47.</w:t>
-      </w:r>
-    </w:p>
-    <w:bookmarkEnd w:id="122"/>
-    <w:bookmarkStart w:id="124" w:name="ref-vlam_temperature_2014"/>
-    <w:p>
-      <w:pPr>
-        <w:pStyle w:val="Bibliography"/>
-      </w:pPr>
-      <w:r>
-        <w:t xml:space="preserve">Vlam, M., Baker, P.J., Bunyavejchewin, S. &amp; Zuidema, P.A. (2014).</w:t>
-      </w:r>
-      <w:r>
-        <w:t xml:space="preserve"> </w:t>
-      </w:r>
-      <w:hyperlink r:id="rId123">
-        <w:r>
-          <w:rPr>
-            <w:rStyle w:val="Hyperlink"/>
-          </w:rPr>
-          <w:t xml:space="preserve">Temperature and rainfall strongly drive temporal growth variation in</w:t>
-        </w:r>
-        <w:r>
-          <w:rPr>
-            <w:rStyle w:val="Hyperlink"/>
-          </w:rPr>
-          <w:t xml:space="preserve"> </w:t>
-        </w:r>
-        <w:r>
-          <w:rPr>
-            <w:rStyle w:val="Hyperlink"/>
-          </w:rPr>
-          <w:t xml:space="preserve">Asian</w:t>
-        </w:r>
-        <w:r>
-          <w:rPr>
-            <w:rStyle w:val="Hyperlink"/>
-          </w:rPr>
-          <w:t xml:space="preserve"> </w:t>
-        </w:r>
-        <w:r>
-          <w:rPr>
-            <w:rStyle w:val="Hyperlink"/>
-          </w:rPr>
-          <w:t xml:space="preserve">tropical forest trees</w:t>
-        </w:r>
-      </w:hyperlink>
-      <w:r>
-        <w:t xml:space="preserve">.</w:t>
-      </w:r>
-      <w:r>
-        <w:t xml:space="preserve"> </w:t>
-      </w:r>
-      <w:r>
-        <w:rPr>
-          <w:iCs/>
-          <w:i/>
-        </w:rPr>
-        <w:t xml:space="preserve">Oecologia</w:t>
-      </w:r>
-      <w:r>
-        <w:t xml:space="preserve">, 174, 1449–1461.</w:t>
-      </w:r>
-    </w:p>
-    <w:bookmarkEnd w:id="124"/>
-    <w:bookmarkStart w:id="126" w:name="ref-williams_deciduousness_2008"/>
-    <w:p>
-      <w:pPr>
-        <w:pStyle w:val="Bibliography"/>
-      </w:pPr>
-      <w:r>
-        <w:t xml:space="preserve">Williams, L.J., Bunyavejchewin, S. &amp; Baker, P.J. (2008).</w:t>
-      </w:r>
-      <w:r>
-        <w:t xml:space="preserve"> </w:t>
-      </w:r>
-      <w:hyperlink r:id="rId125">
-        <w:r>
-          <w:rPr>
-            <w:rStyle w:val="Hyperlink"/>
-          </w:rPr>
-          <w:t xml:space="preserve">Deciduousness in a seasonal tropical forest in western</w:t>
-        </w:r>
-        <w:r>
-          <w:rPr>
-            <w:rStyle w:val="Hyperlink"/>
-          </w:rPr>
-          <w:t xml:space="preserve"> </w:t>
-        </w:r>
-        <w:r>
-          <w:rPr>
-            <w:rStyle w:val="Hyperlink"/>
-          </w:rPr>
-          <w:t xml:space="preserve">Thailand</w:t>
-        </w:r>
-        <w:r>
-          <w:rPr>
-            <w:rStyle w:val="Hyperlink"/>
-          </w:rPr>
-          <w:t xml:space="preserve">: Interannual and intraspecific variation in timing, duration and environmental cues</w:t>
-        </w:r>
-      </w:hyperlink>
-      <w:r>
-        <w:t xml:space="preserve">.</w:t>
-      </w:r>
-      <w:r>
-        <w:t xml:space="preserve"> </w:t>
-      </w:r>
-      <w:r>
-        <w:rPr>
-          <w:iCs/>
-          <w:i/>
-        </w:rPr>
-        <w:t xml:space="preserve">Oecologia</w:t>
-      </w:r>
-      <w:r>
-        <w:t xml:space="preserve">, 155, 571–582.</w:t>
-      </w:r>
-    </w:p>
-    <w:bookmarkEnd w:id="126"/>
-    <w:bookmarkStart w:id="127" w:name="ref-wu_whitebox_2022"/>
-    <w:p>
-      <w:pPr>
-        <w:pStyle w:val="Bibliography"/>
-      </w:pPr>
-      <w:r>
-        <w:t xml:space="preserve">Wu, Q. &amp; Brown, A. (2022).</w:t>
-      </w:r>
-      <w:r>
-        <w:t xml:space="preserve"> </w:t>
-      </w:r>
-      <w:r>
-        <w:rPr>
-          <w:iCs/>
-          <w:i/>
-        </w:rPr>
-        <w:t xml:space="preserve">’Whitebox’: ’</w:t>
-      </w:r>
-      <w:r>
-        <w:rPr>
-          <w:iCs/>
-          <w:i/>
-        </w:rPr>
-        <w:t xml:space="preserve">WhiteboxTools</w:t>
-      </w:r>
-      <w:r>
-        <w:rPr>
-          <w:iCs/>
-          <w:i/>
-        </w:rPr>
-        <w:t xml:space="preserve">’</w:t>
-      </w:r>
-      <w:r>
-        <w:rPr>
-          <w:iCs/>
-          <w:i/>
-        </w:rPr>
-        <w:t xml:space="preserve"> </w:t>
-      </w:r>
-      <w:r>
-        <w:rPr>
-          <w:iCs/>
-          <w:i/>
-        </w:rPr>
-        <w:t xml:space="preserve">R</w:t>
-      </w:r>
-      <w:r>
-        <w:rPr>
-          <w:iCs/>
-          <w:i/>
-        </w:rPr>
-        <w:t xml:space="preserve"> </w:t>
-      </w:r>
-      <w:r>
-        <w:rPr>
-          <w:iCs/>
-          <w:i/>
-        </w:rPr>
-        <w:t xml:space="preserve">frontend</w:t>
-      </w:r>
-      <w:r>
-        <w:t xml:space="preserve">. Manual.</w:t>
-      </w:r>
-    </w:p>
-    <w:bookmarkEnd w:id="127"/>
-    <w:bookmarkStart w:id="129" w:name="ref-zuidema_tropical_2022"/>
-    <w:p>
-      <w:pPr>
-        <w:pStyle w:val="Bibliography"/>
-      </w:pPr>
-      <w:r>
-        <w:t xml:space="preserve">Zuidema, P.A., Babst, F., Groenendijk, P., Trouet, V., Abiyu, A., Acuña-Soto, R.,</w:t>
-      </w:r>
-      <w:r>
-        <w:t xml:space="preserve"> </w:t>
-      </w:r>
-      <w:r>
-        <w:rPr>
-          <w:iCs/>
-          <w:i/>
-        </w:rPr>
-        <w:t xml:space="preserve">et al.</w:t>
-      </w:r>
-      <w:r>
-        <w:t xml:space="preserve"> (2022).</w:t>
-      </w:r>
-      <w:r>
-        <w:t xml:space="preserve"> </w:t>
-      </w:r>
-      <w:hyperlink r:id="rId128">
-        <w:r>
-          <w:rPr>
-            <w:rStyle w:val="Hyperlink"/>
-          </w:rPr>
-          <w:t xml:space="preserve">Tropical tree growth driven by dry-season climate variability</w:t>
-        </w:r>
-      </w:hyperlink>
-      <w:r>
-        <w:t xml:space="preserve">.</w:t>
-      </w:r>
-      <w:r>
-        <w:t xml:space="preserve"> </w:t>
-      </w:r>
-      <w:r>
-        <w:rPr>
-          <w:iCs/>
-          <w:i/>
-        </w:rPr>
-        <w:t xml:space="preserve">Nature Geoscience</w:t>
-      </w:r>
-      <w:r>
-        <w:t xml:space="preserve">, 15, 269–276.</w:t>
+        <w:t xml:space="preserve">Ecology</w:t>
+      </w:r>
+      <w:r>
+        <w:t xml:space="preserve">, 98, 2538–2546.</w:t>
       </w:r>
     </w:p>
     <w:bookmarkEnd w:id="129"/>
-    <w:bookmarkStart w:id="131" w:name="ref-zuleta_droughtinduced_2017"/>
-    <w:p>
-      <w:pPr>
-        <w:pStyle w:val="Bibliography"/>
-      </w:pPr>
-      <w:r>
-        <w:t xml:space="preserve">Zuleta, D., Duque, A., Cardenas, D., Muller-Landau, H.C. &amp; Davies, S.J. (2017).</w:t>
-      </w:r>
-      <w:r>
-        <w:t xml:space="preserve"> </w:t>
-      </w:r>
-      <w:hyperlink r:id="rId130">
-        <w:r>
-          <w:rPr>
-            <w:rStyle w:val="Hyperlink"/>
-          </w:rPr>
-          <w:t xml:space="preserve">Drought-induced mortality patterns and rapid biomass recovery in a terra firme forest in the</w:t>
-        </w:r>
-        <w:r>
-          <w:rPr>
-            <w:rStyle w:val="Hyperlink"/>
-          </w:rPr>
-          <w:t xml:space="preserve"> </w:t>
-        </w:r>
-        <w:r>
-          <w:rPr>
-            <w:rStyle w:val="Hyperlink"/>
-          </w:rPr>
-          <w:t xml:space="preserve">Colombian Amazon</w:t>
-        </w:r>
-      </w:hyperlink>
-      <w:r>
-        <w:t xml:space="preserve">.</w:t>
-      </w:r>
-      <w:r>
-        <w:t xml:space="preserve"> </w:t>
-      </w:r>
-      <w:r>
-        <w:rPr>
-          <w:iCs/>
-          <w:i/>
-        </w:rPr>
-        <w:t xml:space="preserve">Ecology</w:t>
-      </w:r>
-      <w:r>
-        <w:t xml:space="preserve">, 98, 2538–2546.</w:t>
-      </w:r>
-    </w:p>
+    <w:bookmarkEnd w:id="130"/>
     <w:bookmarkEnd w:id="131"/>
-    <w:bookmarkEnd w:id="132"/>
-    <w:bookmarkEnd w:id="133"/>
     <w:sectPr>
       <w:footerReference r:id="rId10" w:type="even"/>
       <w:footerReference r:id="rId9" w:type="default"/>

</xml_diff>

<commit_message>
updated with species n #25
</commit_message>
<xml_diff>
--- a/doc/manuscript_hkk_drought_sensitivity.docx
+++ b/doc/manuscript_hkk_drought_sensitivity.docx
@@ -4881,6 +4881,12 @@
         <w:t xml:space="preserve"> </w:t>
       </w:r>
       <w:r>
+        <w:t xml:space="preserve">For analysis, we focussed on 30 of the most abundant species in the plot.</w:t>
+      </w:r>
+      <w:r>
+        <w:br/>
+      </w:r>
+      <w:r>
         <w:t xml:space="preserve">Long-term analysis of tree-ring data shows that tree growth at Huai Kha Khaeng has been influenced by temperature and rainfall</w:t>
       </w:r>
       <w:r>

</xml_diff>

<commit_message>
latest knit with @teixeirak full edits
@seanmcm FYI
</commit_message>
<xml_diff>
--- a/doc/manuscript_hkk_drought_sensitivity.docx
+++ b/doc/manuscript_hkk_drought_sensitivity.docx
@@ -485,7 +485,7 @@
         <w:t xml:space="preserve"> </w:t>
       </w:r>
       <w:r>
-        <w:t xml:space="preserve">Deciduous species were more sensitive to early wet-season drought than evergreen species, and this difference was amplified in wetter microclimates.</w:t>
+        <w:t xml:space="preserve">Deciduous species were more sensitive to wet-season drought than evergreen species, and this difference was amplified in wetter microclimates.</w:t>
       </w:r>
       <w:r>
         <w:t xml:space="preserve"> </w:t>
@@ -1746,7 +1746,7 @@
       <w:tblGrid>
         <w:gridCol w:w="5040"/>
         <w:gridCol w:w="1291"/>
-        <w:gridCol w:w="1761"/>
+        <w:gridCol w:w="1321"/>
         <w:gridCol w:w="1131"/>
       </w:tblGrid>
       <w:tr>
@@ -2247,7 +2247,7 @@
                 <w:szCs w:val="18"/>
                 <w:color w:val="000000"/>
               </w:rPr>
-              <w:t xml:space="preserve">early wet season</w:t>
+              <w:t xml:space="preserve">wet season</w:t>
             </w:r>
           </w:p>
         </w:tc>
@@ -2341,7 +2341,7 @@
                 <w:szCs w:val="18"/>
                 <w:color w:val="000000"/>
               </w:rPr>
-              <w:t xml:space="preserve">min SPEI</w:t>
+              <w:t xml:space="preserve">1- to 6-mo SPEI classification</w:t>
             </w:r>
           </w:p>
         </w:tc>
@@ -2385,7 +2385,7 @@
                 <w:szCs w:val="18"/>
                 <w:color w:val="000000"/>
               </w:rPr>
-              <w:t xml:space="preserve">-1</w:t>
+              <w:t xml:space="preserve">severe</w:t>
             </w:r>
           </w:p>
         </w:tc>
@@ -2429,553 +2429,7 @@
                 <w:szCs w:val="18"/>
                 <w:color w:val="000000"/>
               </w:rPr>
-              <w:t xml:space="preserve">-2</w:t>
-            </w:r>
-          </w:p>
-        </w:tc>
-        <w:tc>
-          <w:tcPr>
-            <w:tcBorders>
-              <w:bottom w:val="none" w:sz="0" w:space="0" w:color="000000"/>
-              <w:top w:val="none" w:sz="0" w:space="0" w:color="000000"/>
-              <w:left w:val="none" w:sz="0" w:space="0" w:color="000000"/>
-              <w:right w:val="none" w:sz="0" w:space="0" w:color="000000"/>
-            </w:tcBorders>
-            <w:shd w:val="clear" w:color="auto" w:fill="FFFFFF"/>
-            <w:tcMar>
-              <w:top w:w="0" w:type="dxa"/>
-              <w:bottom w:w="0" w:type="dxa"/>
-              <w:left w:w="0" w:type="dxa"/>
-              <w:right w:w="0" w:type="dxa"/>
-            </w:tcMar>
-            <w:vAlign w:val="center"/>
-          </w:tcPr>
-          <w:p>
-            <w:pPr>
-              <w:pStyle w:val="Normal"/>
-              <w:jc w:val="left"/>
-              <w:pBdr>
-                <w:bottom w:val="none" w:sz="0" w:space="0" w:color="000000"/>
-                <w:top w:val="none" w:sz="0" w:space="0" w:color="000000"/>
-                <w:left w:val="none" w:sz="0" w:space="0" w:color="000000"/>
-                <w:right w:val="none" w:sz="0" w:space="0" w:color="000000"/>
-              </w:pBdr>
-              <w:spacing w:after="100" w:before="100" w:line="240"/>
-              <w:ind w:left="100" w:right="100" w:firstLine="0" w:firstLineChars="0"/>
-            </w:pPr>
-            <w:r xmlns:w="http://schemas.openxmlformats.org/wordprocessingml/2006/main" xmlns:wp="http://schemas.openxmlformats.org/drawingml/2006/wordprocessingDrawing" xmlns:r="http://schemas.openxmlformats.org/officeDocument/2006/relationships" xmlns:w14="http://schemas.microsoft.com/office/word/2010/wordml">
-              <w:rPr>
-                <w:rFonts w:ascii="Arial" w:hAnsi="Arial" w:eastAsia="Arial" w:cs="Arial"/>
-                <w:i w:val="false"/>
-                <w:b w:val="false"/>
-                <w:u w:val="none"/>
-                <w:sz w:val="18"/>
-                <w:szCs w:val="18"/>
-                <w:color w:val="000000"/>
-              </w:rPr>
-              <w:t xml:space="preserve">Fig 1</w:t>
-            </w:r>
-          </w:p>
-        </w:tc>
-      </w:tr>
-      <w:tr>
-        <w:trPr>
-          <w:trHeight w:val="578" w:hRule="auto"/>
-        </w:trPr>
-        body 4
-        <w:tc>
-          <w:tcPr>
-            <w:tcBorders>
-              <w:bottom w:val="none" w:sz="0" w:space="0" w:color="000000"/>
-              <w:top w:val="none" w:sz="0" w:space="0" w:color="000000"/>
-              <w:left w:val="none" w:sz="0" w:space="0" w:color="000000"/>
-              <w:right w:val="none" w:sz="0" w:space="0" w:color="000000"/>
-            </w:tcBorders>
-            <w:shd w:val="clear" w:color="auto" w:fill="FFFFFF"/>
-            <w:tcMar>
-              <w:top w:w="0" w:type="dxa"/>
-              <w:bottom w:w="0" w:type="dxa"/>
-              <w:left w:w="0" w:type="dxa"/>
-              <w:right w:w="0" w:type="dxa"/>
-            </w:tcMar>
-            <w:vAlign w:val="center"/>
-          </w:tcPr>
-          <w:p>
-            <w:pPr>
-              <w:pStyle w:val="Normal"/>
-              <w:jc w:val="left"/>
-              <w:pBdr>
-                <w:bottom w:val="none" w:sz="0" w:space="0" w:color="000000"/>
-                <w:top w:val="none" w:sz="0" w:space="0" w:color="000000"/>
-                <w:left w:val="none" w:sz="0" w:space="0" w:color="000000"/>
-                <w:right w:val="none" w:sz="0" w:space="0" w:color="000000"/>
-              </w:pBdr>
-              <w:spacing w:after="100" w:before="100" w:line="240"/>
-              <w:ind w:left="100" w:right="100" w:firstLine="0" w:firstLineChars="0"/>
-            </w:pPr>
-            <w:r xmlns:w="http://schemas.openxmlformats.org/wordprocessingml/2006/main" xmlns:wp="http://schemas.openxmlformats.org/drawingml/2006/wordprocessingDrawing" xmlns:r="http://schemas.openxmlformats.org/officeDocument/2006/relationships" xmlns:w14="http://schemas.microsoft.com/office/word/2010/wordml">
-              <w:rPr>
-                <w:rFonts w:ascii="Arial" w:hAnsi="Arial" w:eastAsia="Arial" w:cs="Arial"/>
-                <w:i w:val="false"/>
-                <w:b w:val="false"/>
-                <w:u w:val="none"/>
-                <w:sz w:val="18"/>
-                <w:szCs w:val="18"/>
-                <w:color w:val="000000"/>
-              </w:rPr>
-              <w:t xml:space="preserve">consecutive months SPEI &lt; -1</w:t>
-            </w:r>
-          </w:p>
-        </w:tc>
-        <w:tc>
-          <w:tcPr>
-            <w:tcBorders>
-              <w:bottom w:val="none" w:sz="0" w:space="0" w:color="000000"/>
-              <w:top w:val="none" w:sz="0" w:space="0" w:color="000000"/>
-              <w:left w:val="none" w:sz="0" w:space="0" w:color="000000"/>
-              <w:right w:val="none" w:sz="0" w:space="0" w:color="000000"/>
-            </w:tcBorders>
-            <w:shd w:val="clear" w:color="auto" w:fill="FFFFFF"/>
-            <w:tcMar>
-              <w:top w:w="0" w:type="dxa"/>
-              <w:bottom w:w="0" w:type="dxa"/>
-              <w:left w:w="0" w:type="dxa"/>
-              <w:right w:w="0" w:type="dxa"/>
-            </w:tcMar>
-            <w:vAlign w:val="center"/>
-          </w:tcPr>
-          <w:p>
-            <w:pPr>
-              <w:pStyle w:val="Normal"/>
-              <w:jc w:val="left"/>
-              <w:pBdr>
-                <w:bottom w:val="none" w:sz="0" w:space="0" w:color="000000"/>
-                <w:top w:val="none" w:sz="0" w:space="0" w:color="000000"/>
-                <w:left w:val="none" w:sz="0" w:space="0" w:color="000000"/>
-                <w:right w:val="none" w:sz="0" w:space="0" w:color="000000"/>
-              </w:pBdr>
-              <w:spacing w:after="100" w:before="100" w:line="240"/>
-              <w:ind w:left="100" w:right="100" w:firstLine="0" w:firstLineChars="0"/>
-            </w:pPr>
-            <w:r xmlns:w="http://schemas.openxmlformats.org/wordprocessingml/2006/main" xmlns:wp="http://schemas.openxmlformats.org/drawingml/2006/wordprocessingDrawing" xmlns:r="http://schemas.openxmlformats.org/officeDocument/2006/relationships" xmlns:w14="http://schemas.microsoft.com/office/word/2010/wordml">
-              <w:rPr>
-                <w:rFonts w:ascii="Arial" w:hAnsi="Arial" w:eastAsia="Arial" w:cs="Arial"/>
-                <w:i w:val="false"/>
-                <w:b w:val="false"/>
-                <w:u w:val="none"/>
-                <w:sz w:val="18"/>
-                <w:szCs w:val="18"/>
-                <w:color w:val="000000"/>
-              </w:rPr>
-              <w:t xml:space="preserve">4</w:t>
-            </w:r>
-          </w:p>
-        </w:tc>
-        <w:tc>
-          <w:tcPr>
-            <w:tcBorders>
-              <w:bottom w:val="none" w:sz="0" w:space="0" w:color="000000"/>
-              <w:top w:val="none" w:sz="0" w:space="0" w:color="000000"/>
-              <w:left w:val="none" w:sz="0" w:space="0" w:color="000000"/>
-              <w:right w:val="none" w:sz="0" w:space="0" w:color="000000"/>
-            </w:tcBorders>
-            <w:shd w:val="clear" w:color="auto" w:fill="FFFFFF"/>
-            <w:tcMar>
-              <w:top w:w="0" w:type="dxa"/>
-              <w:bottom w:w="0" w:type="dxa"/>
-              <w:left w:w="0" w:type="dxa"/>
-              <w:right w:w="0" w:type="dxa"/>
-            </w:tcMar>
-            <w:vAlign w:val="center"/>
-          </w:tcPr>
-          <w:p>
-            <w:pPr>
-              <w:pStyle w:val="Normal"/>
-              <w:jc w:val="left"/>
-              <w:pBdr>
-                <w:bottom w:val="none" w:sz="0" w:space="0" w:color="000000"/>
-                <w:top w:val="none" w:sz="0" w:space="0" w:color="000000"/>
-                <w:left w:val="none" w:sz="0" w:space="0" w:color="000000"/>
-                <w:right w:val="none" w:sz="0" w:space="0" w:color="000000"/>
-              </w:pBdr>
-              <w:spacing w:after="100" w:before="100" w:line="240"/>
-              <w:ind w:left="100" w:right="100" w:firstLine="0" w:firstLineChars="0"/>
-            </w:pPr>
-            <w:r xmlns:w="http://schemas.openxmlformats.org/wordprocessingml/2006/main" xmlns:wp="http://schemas.openxmlformats.org/drawingml/2006/wordprocessingDrawing" xmlns:r="http://schemas.openxmlformats.org/officeDocument/2006/relationships" xmlns:w14="http://schemas.microsoft.com/office/word/2010/wordml">
-              <w:rPr>
-                <w:rFonts w:ascii="Arial" w:hAnsi="Arial" w:eastAsia="Arial" w:cs="Arial"/>
-                <w:i w:val="false"/>
-                <w:b w:val="false"/>
-                <w:u w:val="none"/>
-                <w:sz w:val="18"/>
-                <w:szCs w:val="18"/>
-                <w:color w:val="000000"/>
-              </w:rPr>
-              <w:t xml:space="preserve">2</w:t>
-            </w:r>
-          </w:p>
-        </w:tc>
-        <w:tc>
-          <w:tcPr>
-            <w:tcBorders>
-              <w:bottom w:val="none" w:sz="0" w:space="0" w:color="000000"/>
-              <w:top w:val="none" w:sz="0" w:space="0" w:color="000000"/>
-              <w:left w:val="none" w:sz="0" w:space="0" w:color="000000"/>
-              <w:right w:val="none" w:sz="0" w:space="0" w:color="000000"/>
-            </w:tcBorders>
-            <w:shd w:val="clear" w:color="auto" w:fill="FFFFFF"/>
-            <w:tcMar>
-              <w:top w:w="0" w:type="dxa"/>
-              <w:bottom w:w="0" w:type="dxa"/>
-              <w:left w:w="0" w:type="dxa"/>
-              <w:right w:w="0" w:type="dxa"/>
-            </w:tcMar>
-            <w:vAlign w:val="center"/>
-          </w:tcPr>
-          <w:p>
-            <w:pPr>
-              <w:pStyle w:val="Normal"/>
-              <w:jc w:val="left"/>
-              <w:pBdr>
-                <w:bottom w:val="none" w:sz="0" w:space="0" w:color="000000"/>
-                <w:top w:val="none" w:sz="0" w:space="0" w:color="000000"/>
-                <w:left w:val="none" w:sz="0" w:space="0" w:color="000000"/>
-                <w:right w:val="none" w:sz="0" w:space="0" w:color="000000"/>
-              </w:pBdr>
-              <w:spacing w:after="100" w:before="100" w:line="240"/>
-              <w:ind w:left="100" w:right="100" w:firstLine="0" w:firstLineChars="0"/>
-            </w:pPr>
-            <w:r xmlns:w="http://schemas.openxmlformats.org/wordprocessingml/2006/main" xmlns:wp="http://schemas.openxmlformats.org/drawingml/2006/wordprocessingDrawing" xmlns:r="http://schemas.openxmlformats.org/officeDocument/2006/relationships" xmlns:w14="http://schemas.microsoft.com/office/word/2010/wordml">
-              <w:rPr>
-                <w:rFonts w:ascii="Arial" w:hAnsi="Arial" w:eastAsia="Arial" w:cs="Arial"/>
-                <w:i w:val="false"/>
-                <w:b w:val="false"/>
-                <w:u w:val="none"/>
-                <w:sz w:val="18"/>
-                <w:szCs w:val="18"/>
-                <w:color w:val="000000"/>
-              </w:rPr>
-              <w:t xml:space="preserve">Fig 1</w:t>
-            </w:r>
-          </w:p>
-        </w:tc>
-      </w:tr>
-      <w:tr>
-        <w:trPr>
-          <w:trHeight w:val="580" w:hRule="auto"/>
-        </w:trPr>
-        body 5
-        <w:tc>
-          <w:tcPr>
-            <w:tcBorders>
-              <w:bottom w:val="none" w:sz="0" w:space="0" w:color="000000"/>
-              <w:top w:val="none" w:sz="0" w:space="0" w:color="000000"/>
-              <w:left w:val="none" w:sz="0" w:space="0" w:color="000000"/>
-              <w:right w:val="none" w:sz="0" w:space="0" w:color="000000"/>
-            </w:tcBorders>
-            <w:shd w:val="clear" w:color="auto" w:fill="FFFFFF"/>
-            <w:tcMar>
-              <w:top w:w="0" w:type="dxa"/>
-              <w:bottom w:w="0" w:type="dxa"/>
-              <w:left w:w="0" w:type="dxa"/>
-              <w:right w:w="0" w:type="dxa"/>
-            </w:tcMar>
-            <w:vAlign w:val="center"/>
-          </w:tcPr>
-          <w:p>
-            <w:pPr>
-              <w:pStyle w:val="Normal"/>
-              <w:jc w:val="left"/>
-              <w:pBdr>
-                <w:bottom w:val="none" w:sz="0" w:space="0" w:color="000000"/>
-                <w:top w:val="none" w:sz="0" w:space="0" w:color="000000"/>
-                <w:left w:val="none" w:sz="0" w:space="0" w:color="000000"/>
-                <w:right w:val="none" w:sz="0" w:space="0" w:color="000000"/>
-              </w:pBdr>
-              <w:spacing w:after="100" w:before="100" w:line="240"/>
-              <w:ind w:left="100" w:right="100" w:firstLine="0" w:firstLineChars="0"/>
-            </w:pPr>
-            <w:r xmlns:w="http://schemas.openxmlformats.org/wordprocessingml/2006/main" xmlns:wp="http://schemas.openxmlformats.org/drawingml/2006/wordprocessingDrawing" xmlns:r="http://schemas.openxmlformats.org/officeDocument/2006/relationships" xmlns:w14="http://schemas.microsoft.com/office/word/2010/wordml">
-              <w:rPr>
-                <w:rFonts w:ascii="Arial" w:hAnsi="Arial" w:eastAsia="Arial" w:cs="Arial"/>
-                <w:i w:val="false"/>
-                <w:b w:val="false"/>
-                <w:u w:val="none"/>
-                <w:sz w:val="18"/>
-                <w:szCs w:val="18"/>
-                <w:color w:val="000000"/>
-              </w:rPr>
-              <w:t xml:space="preserve">max VPD anomaly (SD)</w:t>
-            </w:r>
-          </w:p>
-        </w:tc>
-        <w:tc>
-          <w:tcPr>
-            <w:tcBorders>
-              <w:bottom w:val="none" w:sz="0" w:space="0" w:color="000000"/>
-              <w:top w:val="none" w:sz="0" w:space="0" w:color="000000"/>
-              <w:left w:val="none" w:sz="0" w:space="0" w:color="000000"/>
-              <w:right w:val="none" w:sz="0" w:space="0" w:color="000000"/>
-            </w:tcBorders>
-            <w:shd w:val="clear" w:color="auto" w:fill="FFFFFF"/>
-            <w:tcMar>
-              <w:top w:w="0" w:type="dxa"/>
-              <w:bottom w:w="0" w:type="dxa"/>
-              <w:left w:w="0" w:type="dxa"/>
-              <w:right w:w="0" w:type="dxa"/>
-            </w:tcMar>
-            <w:vAlign w:val="center"/>
-          </w:tcPr>
-          <w:p>
-            <w:pPr>
-              <w:pStyle w:val="Normal"/>
-              <w:jc w:val="left"/>
-              <w:pBdr>
-                <w:bottom w:val="none" w:sz="0" w:space="0" w:color="000000"/>
-                <w:top w:val="none" w:sz="0" w:space="0" w:color="000000"/>
-                <w:left w:val="none" w:sz="0" w:space="0" w:color="000000"/>
-                <w:right w:val="none" w:sz="0" w:space="0" w:color="000000"/>
-              </w:pBdr>
-              <w:spacing w:after="100" w:before="100" w:line="240"/>
-              <w:ind w:left="100" w:right="100" w:firstLine="0" w:firstLineChars="0"/>
-            </w:pPr>
-            <w:r xmlns:w="http://schemas.openxmlformats.org/wordprocessingml/2006/main" xmlns:wp="http://schemas.openxmlformats.org/drawingml/2006/wordprocessingDrawing" xmlns:r="http://schemas.openxmlformats.org/officeDocument/2006/relationships" xmlns:w14="http://schemas.microsoft.com/office/word/2010/wordml">
-              <w:rPr>
-                <w:rFonts w:ascii="Arial" w:hAnsi="Arial" w:eastAsia="Arial" w:cs="Arial"/>
-                <w:i w:val="false"/>
-                <w:b w:val="false"/>
-                <w:u w:val="none"/>
-                <w:sz w:val="18"/>
-                <w:szCs w:val="18"/>
-                <w:color w:val="000000"/>
-              </w:rPr>
-              <w:t xml:space="preserve">+2</w:t>
-            </w:r>
-          </w:p>
-        </w:tc>
-        <w:tc>
-          <w:tcPr>
-            <w:tcBorders>
-              <w:bottom w:val="none" w:sz="0" w:space="0" w:color="000000"/>
-              <w:top w:val="none" w:sz="0" w:space="0" w:color="000000"/>
-              <w:left w:val="none" w:sz="0" w:space="0" w:color="000000"/>
-              <w:right w:val="none" w:sz="0" w:space="0" w:color="000000"/>
-            </w:tcBorders>
-            <w:shd w:val="clear" w:color="auto" w:fill="FFFFFF"/>
-            <w:tcMar>
-              <w:top w:w="0" w:type="dxa"/>
-              <w:bottom w:w="0" w:type="dxa"/>
-              <w:left w:w="0" w:type="dxa"/>
-              <w:right w:w="0" w:type="dxa"/>
-            </w:tcMar>
-            <w:vAlign w:val="center"/>
-          </w:tcPr>
-          <w:p>
-            <w:pPr>
-              <w:pStyle w:val="Normal"/>
-              <w:jc w:val="left"/>
-              <w:pBdr>
-                <w:bottom w:val="none" w:sz="0" w:space="0" w:color="000000"/>
-                <w:top w:val="none" w:sz="0" w:space="0" w:color="000000"/>
-                <w:left w:val="none" w:sz="0" w:space="0" w:color="000000"/>
-                <w:right w:val="none" w:sz="0" w:space="0" w:color="000000"/>
-              </w:pBdr>
-              <w:spacing w:after="100" w:before="100" w:line="240"/>
-              <w:ind w:left="100" w:right="100" w:firstLine="0" w:firstLineChars="0"/>
-            </w:pPr>
-            <w:r xmlns:w="http://schemas.openxmlformats.org/wordprocessingml/2006/main" xmlns:wp="http://schemas.openxmlformats.org/drawingml/2006/wordprocessingDrawing" xmlns:r="http://schemas.openxmlformats.org/officeDocument/2006/relationships" xmlns:w14="http://schemas.microsoft.com/office/word/2010/wordml">
-              <w:rPr>
-                <w:rFonts w:ascii="Arial" w:hAnsi="Arial" w:eastAsia="Arial" w:cs="Arial"/>
-                <w:i w:val="false"/>
-                <w:b w:val="false"/>
-                <w:u w:val="none"/>
-                <w:sz w:val="18"/>
-                <w:szCs w:val="18"/>
-                <w:color w:val="000000"/>
-              </w:rPr>
-              <w:t xml:space="preserve">+2</w:t>
-            </w:r>
-          </w:p>
-        </w:tc>
-        <w:tc>
-          <w:tcPr>
-            <w:tcBorders>
-              <w:bottom w:val="none" w:sz="0" w:space="0" w:color="000000"/>
-              <w:top w:val="none" w:sz="0" w:space="0" w:color="000000"/>
-              <w:left w:val="none" w:sz="0" w:space="0" w:color="000000"/>
-              <w:right w:val="none" w:sz="0" w:space="0" w:color="000000"/>
-            </w:tcBorders>
-            <w:shd w:val="clear" w:color="auto" w:fill="FFFFFF"/>
-            <w:tcMar>
-              <w:top w:w="0" w:type="dxa"/>
-              <w:bottom w:w="0" w:type="dxa"/>
-              <w:left w:w="0" w:type="dxa"/>
-              <w:right w:w="0" w:type="dxa"/>
-            </w:tcMar>
-            <w:vAlign w:val="center"/>
-          </w:tcPr>
-          <w:p>
-            <w:pPr>
-              <w:pStyle w:val="Normal"/>
-              <w:jc w:val="left"/>
-              <w:pBdr>
-                <w:bottom w:val="none" w:sz="0" w:space="0" w:color="000000"/>
-                <w:top w:val="none" w:sz="0" w:space="0" w:color="000000"/>
-                <w:left w:val="none" w:sz="0" w:space="0" w:color="000000"/>
-                <w:right w:val="none" w:sz="0" w:space="0" w:color="000000"/>
-              </w:pBdr>
-              <w:spacing w:after="100" w:before="100" w:line="240"/>
-              <w:ind w:left="100" w:right="100" w:firstLine="0" w:firstLineChars="0"/>
-            </w:pPr>
-            <w:r xmlns:w="http://schemas.openxmlformats.org/wordprocessingml/2006/main" xmlns:wp="http://schemas.openxmlformats.org/drawingml/2006/wordprocessingDrawing" xmlns:r="http://schemas.openxmlformats.org/officeDocument/2006/relationships" xmlns:w14="http://schemas.microsoft.com/office/word/2010/wordml">
-              <w:rPr>
-                <w:rFonts w:ascii="Arial" w:hAnsi="Arial" w:eastAsia="Arial" w:cs="Arial"/>
-                <w:i w:val="false"/>
-                <w:b w:val="false"/>
-                <w:u w:val="none"/>
-                <w:sz w:val="18"/>
-                <w:szCs w:val="18"/>
-                <w:color w:val="000000"/>
-              </w:rPr>
-              <w:t xml:space="preserve">Fig 1</w:t>
-            </w:r>
-          </w:p>
-        </w:tc>
-      </w:tr>
-      <w:tr>
-        <w:trPr>
-          <w:trHeight w:val="580" w:hRule="auto"/>
-        </w:trPr>
-        body 6
-        <w:tc>
-          <w:tcPr>
-            <w:tcBorders>
-              <w:bottom w:val="none" w:sz="0" w:space="0" w:color="000000"/>
-              <w:top w:val="none" w:sz="0" w:space="0" w:color="000000"/>
-              <w:left w:val="none" w:sz="0" w:space="0" w:color="000000"/>
-              <w:right w:val="none" w:sz="0" w:space="0" w:color="000000"/>
-            </w:tcBorders>
-            <w:shd w:val="clear" w:color="auto" w:fill="FFFFFF"/>
-            <w:tcMar>
-              <w:top w:w="0" w:type="dxa"/>
-              <w:bottom w:w="0" w:type="dxa"/>
-              <w:left w:w="0" w:type="dxa"/>
-              <w:right w:w="0" w:type="dxa"/>
-            </w:tcMar>
-            <w:vAlign w:val="center"/>
-          </w:tcPr>
-          <w:p>
-            <w:pPr>
-              <w:pStyle w:val="Normal"/>
-              <w:jc w:val="left"/>
-              <w:pBdr>
-                <w:bottom w:val="none" w:sz="0" w:space="0" w:color="000000"/>
-                <w:top w:val="none" w:sz="0" w:space="0" w:color="000000"/>
-                <w:left w:val="none" w:sz="0" w:space="0" w:color="000000"/>
-                <w:right w:val="none" w:sz="0" w:space="0" w:color="000000"/>
-              </w:pBdr>
-              <w:spacing w:after="100" w:before="100" w:line="240"/>
-              <w:ind w:left="100" w:right="100" w:firstLine="0" w:firstLineChars="0"/>
-            </w:pPr>
-            <w:r xmlns:w="http://schemas.openxmlformats.org/wordprocessingml/2006/main" xmlns:wp="http://schemas.openxmlformats.org/drawingml/2006/wordprocessingDrawing" xmlns:r="http://schemas.openxmlformats.org/officeDocument/2006/relationships" xmlns:w14="http://schemas.microsoft.com/office/word/2010/wordml">
-              <w:rPr>
-                <w:rFonts w:ascii="Arial" w:hAnsi="Arial" w:eastAsia="Arial" w:cs="Arial"/>
-                <w:i w:val="false"/>
-                <w:b w:val="false"/>
-                <w:u w:val="none"/>
-                <w:sz w:val="18"/>
-                <w:szCs w:val="18"/>
-                <w:color w:val="000000"/>
-              </w:rPr>
-              <w:t xml:space="preserve">max T~max~ anomaly (SD)</w:t>
-            </w:r>
-          </w:p>
-        </w:tc>
-        <w:tc>
-          <w:tcPr>
-            <w:tcBorders>
-              <w:bottom w:val="none" w:sz="0" w:space="0" w:color="000000"/>
-              <w:top w:val="none" w:sz="0" w:space="0" w:color="000000"/>
-              <w:left w:val="none" w:sz="0" w:space="0" w:color="000000"/>
-              <w:right w:val="none" w:sz="0" w:space="0" w:color="000000"/>
-            </w:tcBorders>
-            <w:shd w:val="clear" w:color="auto" w:fill="FFFFFF"/>
-            <w:tcMar>
-              <w:top w:w="0" w:type="dxa"/>
-              <w:bottom w:w="0" w:type="dxa"/>
-              <w:left w:w="0" w:type="dxa"/>
-              <w:right w:w="0" w:type="dxa"/>
-            </w:tcMar>
-            <w:vAlign w:val="center"/>
-          </w:tcPr>
-          <w:p>
-            <w:pPr>
-              <w:pStyle w:val="Normal"/>
-              <w:jc w:val="left"/>
-              <w:pBdr>
-                <w:bottom w:val="none" w:sz="0" w:space="0" w:color="000000"/>
-                <w:top w:val="none" w:sz="0" w:space="0" w:color="000000"/>
-                <w:left w:val="none" w:sz="0" w:space="0" w:color="000000"/>
-                <w:right w:val="none" w:sz="0" w:space="0" w:color="000000"/>
-              </w:pBdr>
-              <w:spacing w:after="100" w:before="100" w:line="240"/>
-              <w:ind w:left="100" w:right="100" w:firstLine="0" w:firstLineChars="0"/>
-            </w:pPr>
-            <w:r xmlns:w="http://schemas.openxmlformats.org/wordprocessingml/2006/main" xmlns:wp="http://schemas.openxmlformats.org/drawingml/2006/wordprocessingDrawing" xmlns:r="http://schemas.openxmlformats.org/officeDocument/2006/relationships" xmlns:w14="http://schemas.microsoft.com/office/word/2010/wordml">
-              <w:rPr>
-                <w:rFonts w:ascii="Arial" w:hAnsi="Arial" w:eastAsia="Arial" w:cs="Arial"/>
-                <w:i w:val="false"/>
-                <w:b w:val="false"/>
-                <w:u w:val="none"/>
-                <w:sz w:val="18"/>
-                <w:szCs w:val="18"/>
-                <w:color w:val="000000"/>
-              </w:rPr>
-              <w:t xml:space="preserve">+0.8</w:t>
-            </w:r>
-          </w:p>
-        </w:tc>
-        <w:tc>
-          <w:tcPr>
-            <w:tcBorders>
-              <w:bottom w:val="none" w:sz="0" w:space="0" w:color="000000"/>
-              <w:top w:val="none" w:sz="0" w:space="0" w:color="000000"/>
-              <w:left w:val="none" w:sz="0" w:space="0" w:color="000000"/>
-              <w:right w:val="none" w:sz="0" w:space="0" w:color="000000"/>
-            </w:tcBorders>
-            <w:shd w:val="clear" w:color="auto" w:fill="FFFFFF"/>
-            <w:tcMar>
-              <w:top w:w="0" w:type="dxa"/>
-              <w:bottom w:w="0" w:type="dxa"/>
-              <w:left w:w="0" w:type="dxa"/>
-              <w:right w:w="0" w:type="dxa"/>
-            </w:tcMar>
-            <w:vAlign w:val="center"/>
-          </w:tcPr>
-          <w:p>
-            <w:pPr>
-              <w:pStyle w:val="Normal"/>
-              <w:jc w:val="left"/>
-              <w:pBdr>
-                <w:bottom w:val="none" w:sz="0" w:space="0" w:color="000000"/>
-                <w:top w:val="none" w:sz="0" w:space="0" w:color="000000"/>
-                <w:left w:val="none" w:sz="0" w:space="0" w:color="000000"/>
-                <w:right w:val="none" w:sz="0" w:space="0" w:color="000000"/>
-              </w:pBdr>
-              <w:spacing w:after="100" w:before="100" w:line="240"/>
-              <w:ind w:left="100" w:right="100" w:firstLine="0" w:firstLineChars="0"/>
-            </w:pPr>
-            <w:r xmlns:w="http://schemas.openxmlformats.org/wordprocessingml/2006/main" xmlns:wp="http://schemas.openxmlformats.org/drawingml/2006/wordprocessingDrawing" xmlns:r="http://schemas.openxmlformats.org/officeDocument/2006/relationships" xmlns:w14="http://schemas.microsoft.com/office/word/2010/wordml">
-              <w:rPr>
-                <w:rFonts w:ascii="Arial" w:hAnsi="Arial" w:eastAsia="Arial" w:cs="Arial"/>
-                <w:i w:val="false"/>
-                <w:b w:val="false"/>
-                <w:u w:val="none"/>
-                <w:sz w:val="18"/>
-                <w:szCs w:val="18"/>
-                <w:color w:val="000000"/>
-              </w:rPr>
-              <w:t xml:space="preserve">+1.5</w:t>
+              <w:t xml:space="preserve">extreme</w:t>
             </w:r>
           </w:p>
         </w:tc>
@@ -3028,11 +2482,11 @@
         <w:trPr>
           <w:trHeight w:val="577" w:hRule="auto"/>
         </w:trPr>
-        body 7
+        body 4
         <w:tc>
           <w:tcPr>
             <w:tcBorders>
-              <w:bottom w:val="single" w:sz="8" w:space="0" w:color="666666"/>
+              <w:bottom w:val="none" w:sz="0" w:space="0" w:color="000000"/>
               <w:top w:val="none" w:sz="0" w:space="0" w:color="000000"/>
               <w:left w:val="none" w:sz="0" w:space="0" w:color="000000"/>
               <w:right w:val="none" w:sz="0" w:space="0" w:color="000000"/>
@@ -3063,7 +2517,7 @@
               <w:rPr>
                 <w:rFonts w:ascii="Arial" w:hAnsi="Arial" w:eastAsia="Arial" w:cs="Arial"/>
                 <w:i w:val="false"/>
-                <w:b w:val="true"/>
+                <w:b w:val="false"/>
                 <w:u w:val="none"/>
                 <w:sz w:val="18"/>
                 <w:szCs w:val="18"/>
@@ -3076,7 +2530,7 @@
         <w:tc>
           <w:tcPr>
             <w:tcBorders>
-              <w:bottom w:val="single" w:sz="8" w:space="0" w:color="666666"/>
+              <w:bottom w:val="none" w:sz="0" w:space="0" w:color="000000"/>
               <w:top w:val="none" w:sz="0" w:space="0" w:color="000000"/>
               <w:left w:val="none" w:sz="0" w:space="0" w:color="000000"/>
               <w:right w:val="none" w:sz="0" w:space="0" w:color="000000"/>
@@ -3107,7 +2561,7 @@
               <w:rPr>
                 <w:rFonts w:ascii="Arial" w:hAnsi="Arial" w:eastAsia="Arial" w:cs="Arial"/>
                 <w:i w:val="false"/>
-                <w:b w:val="true"/>
+                <w:b w:val="false"/>
                 <w:u w:val="none"/>
                 <w:sz w:val="18"/>
                 <w:szCs w:val="18"/>
@@ -3120,7 +2574,7 @@
         <w:tc>
           <w:tcPr>
             <w:tcBorders>
-              <w:bottom w:val="single" w:sz="8" w:space="0" w:color="666666"/>
+              <w:bottom w:val="none" w:sz="0" w:space="0" w:color="000000"/>
               <w:top w:val="none" w:sz="0" w:space="0" w:color="000000"/>
               <w:left w:val="none" w:sz="0" w:space="0" w:color="000000"/>
               <w:right w:val="none" w:sz="0" w:space="0" w:color="000000"/>
@@ -3151,7 +2605,7 @@
               <w:rPr>
                 <w:rFonts w:ascii="Arial" w:hAnsi="Arial" w:eastAsia="Arial" w:cs="Arial"/>
                 <w:i w:val="false"/>
-                <w:b w:val="true"/>
+                <w:b w:val="false"/>
                 <w:u w:val="none"/>
                 <w:sz w:val="18"/>
                 <w:szCs w:val="18"/>
@@ -3164,7 +2618,7 @@
         <w:tc>
           <w:tcPr>
             <w:tcBorders>
-              <w:bottom w:val="single" w:sz="8" w:space="0" w:color="666666"/>
+              <w:bottom w:val="none" w:sz="0" w:space="0" w:color="000000"/>
               <w:top w:val="none" w:sz="0" w:space="0" w:color="000000"/>
               <w:left w:val="none" w:sz="0" w:space="0" w:color="000000"/>
               <w:right w:val="none" w:sz="0" w:space="0" w:color="000000"/>
@@ -3195,7 +2649,7 @@
               <w:rPr>
                 <w:rFonts w:ascii="Arial" w:hAnsi="Arial" w:eastAsia="Arial" w:cs="Arial"/>
                 <w:i w:val="false"/>
-                <w:b w:val="true"/>
+                <w:b w:val="false"/>
                 <w:u w:val="none"/>
                 <w:sz w:val="18"/>
                 <w:szCs w:val="18"/>
@@ -3210,12 +2664,12 @@
         <w:trPr>
           <w:trHeight w:val="578" w:hRule="auto"/>
         </w:trPr>
-        body 8
+        body 5
         <w:tc>
           <w:tcPr>
             <w:tcBorders>
               <w:bottom w:val="none" w:sz="0" w:space="0" w:color="000000"/>
-              <w:top w:val="single" w:sz="8" w:space="0" w:color="666666"/>
+              <w:top w:val="none" w:sz="0" w:space="0" w:color="000000"/>
               <w:left w:val="none" w:sz="0" w:space="0" w:color="000000"/>
               <w:right w:val="none" w:sz="0" w:space="0" w:color="000000"/>
             </w:tcBorders>
@@ -3259,7 +2713,7 @@
           <w:tcPr>
             <w:tcBorders>
               <w:bottom w:val="none" w:sz="0" w:space="0" w:color="000000"/>
-              <w:top w:val="single" w:sz="8" w:space="0" w:color="666666"/>
+              <w:top w:val="none" w:sz="0" w:space="0" w:color="000000"/>
               <w:left w:val="none" w:sz="0" w:space="0" w:color="000000"/>
               <w:right w:val="none" w:sz="0" w:space="0" w:color="000000"/>
             </w:tcBorders>
@@ -3303,7 +2757,7 @@
           <w:tcPr>
             <w:tcBorders>
               <w:bottom w:val="none" w:sz="0" w:space="0" w:color="000000"/>
-              <w:top w:val="single" w:sz="8" w:space="0" w:color="666666"/>
+              <w:top w:val="none" w:sz="0" w:space="0" w:color="000000"/>
               <w:left w:val="none" w:sz="0" w:space="0" w:color="000000"/>
               <w:right w:val="none" w:sz="0" w:space="0" w:color="000000"/>
             </w:tcBorders>
@@ -3347,7 +2801,7 @@
           <w:tcPr>
             <w:tcBorders>
               <w:bottom w:val="none" w:sz="0" w:space="0" w:color="000000"/>
-              <w:top w:val="single" w:sz="8" w:space="0" w:color="666666"/>
+              <w:top w:val="none" w:sz="0" w:space="0" w:color="000000"/>
               <w:left w:val="none" w:sz="0" w:space="0" w:color="000000"/>
               <w:right w:val="none" w:sz="0" w:space="0" w:color="000000"/>
             </w:tcBorders>
@@ -3392,7 +2846,7 @@
         <w:trPr>
           <w:trHeight w:val="580" w:hRule="auto"/>
         </w:trPr>
-        body 9
+        body 6
         <w:tc>
           <w:tcPr>
             <w:tcBorders>
@@ -3574,7 +3028,7 @@
         <w:trPr>
           <w:trHeight w:val="545" w:hRule="auto"/>
         </w:trPr>
-        body10
+        body 7
         <w:tc>
           <w:tcPr>
             <w:tcBorders>
@@ -3756,7 +3210,7 @@
         <w:trPr>
           <w:trHeight w:val="580" w:hRule="auto"/>
         </w:trPr>
-        body11
+        body 8
         <w:tc>
           <w:tcPr>
             <w:tcBorders>
@@ -3938,7 +3392,7 @@
         <w:trPr>
           <w:trHeight w:val="578" w:hRule="auto"/>
         </w:trPr>
-        body12
+        body 9
         <w:tc>
           <w:tcPr>
             <w:tcBorders>
@@ -4120,12 +3574,194 @@
         <w:trPr>
           <w:trHeight w:val="577" w:hRule="auto"/>
         </w:trPr>
-        body13
+        body10
+        <w:tc>
+          <w:tcPr>
+            <w:tcBorders>
+              <w:bottom w:val="single" w:sz="8" w:space="0" w:color="666666"/>
+              <w:top w:val="none" w:sz="0" w:space="0" w:color="000000"/>
+              <w:left w:val="none" w:sz="0" w:space="0" w:color="000000"/>
+              <w:right w:val="none" w:sz="0" w:space="0" w:color="000000"/>
+            </w:tcBorders>
+            <w:shd w:val="clear" w:color="auto" w:fill="FFFFFF"/>
+            <w:tcMar>
+              <w:top w:w="0" w:type="dxa"/>
+              <w:bottom w:w="0" w:type="dxa"/>
+              <w:left w:w="0" w:type="dxa"/>
+              <w:right w:w="0" w:type="dxa"/>
+            </w:tcMar>
+            <w:vAlign w:val="center"/>
+          </w:tcPr>
+          <w:p>
+            <w:pPr>
+              <w:pStyle w:val="Normal"/>
+              <w:jc w:val="left"/>
+              <w:pBdr>
+                <w:bottom w:val="none" w:sz="0" w:space="0" w:color="000000"/>
+                <w:top w:val="none" w:sz="0" w:space="0" w:color="000000"/>
+                <w:left w:val="none" w:sz="0" w:space="0" w:color="000000"/>
+                <w:right w:val="none" w:sz="0" w:space="0" w:color="000000"/>
+              </w:pBdr>
+              <w:spacing w:after="100" w:before="100" w:line="240"/>
+              <w:ind w:left="100" w:right="100" w:firstLine="0" w:firstLineChars="0"/>
+            </w:pPr>
+            <w:r xmlns:w="http://schemas.openxmlformats.org/wordprocessingml/2006/main" xmlns:wp="http://schemas.openxmlformats.org/drawingml/2006/wordprocessingDrawing" xmlns:r="http://schemas.openxmlformats.org/officeDocument/2006/relationships" xmlns:w14="http://schemas.microsoft.com/office/word/2010/wordml">
+              <w:rPr>
+                <w:rFonts w:ascii="Arial" w:hAnsi="Arial" w:eastAsia="Arial" w:cs="Arial"/>
+                <w:i w:val="false"/>
+                <w:b w:val="true"/>
+                <w:u w:val="none"/>
+                <w:sz w:val="18"/>
+                <w:szCs w:val="18"/>
+                <w:color w:val="000000"/>
+              </w:rPr>
+              <w:t xml:space="preserve">crown exposure</w:t>
+            </w:r>
+          </w:p>
+        </w:tc>
+        <w:tc>
+          <w:tcPr>
+            <w:tcBorders>
+              <w:bottom w:val="single" w:sz="8" w:space="0" w:color="666666"/>
+              <w:top w:val="none" w:sz="0" w:space="0" w:color="000000"/>
+              <w:left w:val="none" w:sz="0" w:space="0" w:color="000000"/>
+              <w:right w:val="none" w:sz="0" w:space="0" w:color="000000"/>
+            </w:tcBorders>
+            <w:shd w:val="clear" w:color="auto" w:fill="FFFFFF"/>
+            <w:tcMar>
+              <w:top w:w="0" w:type="dxa"/>
+              <w:bottom w:w="0" w:type="dxa"/>
+              <w:left w:w="0" w:type="dxa"/>
+              <w:right w:w="0" w:type="dxa"/>
+            </w:tcMar>
+            <w:vAlign w:val="center"/>
+          </w:tcPr>
+          <w:p>
+            <w:pPr>
+              <w:pStyle w:val="Normal"/>
+              <w:jc w:val="left"/>
+              <w:pBdr>
+                <w:bottom w:val="none" w:sz="0" w:space="0" w:color="000000"/>
+                <w:top w:val="none" w:sz="0" w:space="0" w:color="000000"/>
+                <w:left w:val="none" w:sz="0" w:space="0" w:color="000000"/>
+                <w:right w:val="none" w:sz="0" w:space="0" w:color="000000"/>
+              </w:pBdr>
+              <w:spacing w:after="100" w:before="100" w:line="240"/>
+              <w:ind w:left="100" w:right="100" w:firstLine="0" w:firstLineChars="0"/>
+            </w:pPr>
+            <w:r xmlns:w="http://schemas.openxmlformats.org/wordprocessingml/2006/main" xmlns:wp="http://schemas.openxmlformats.org/drawingml/2006/wordprocessingDrawing" xmlns:r="http://schemas.openxmlformats.org/officeDocument/2006/relationships" xmlns:w14="http://schemas.microsoft.com/office/word/2010/wordml">
+              <w:rPr>
+                <w:rFonts w:ascii="Arial" w:hAnsi="Arial" w:eastAsia="Arial" w:cs="Arial"/>
+                <w:i w:val="false"/>
+                <w:b w:val="true"/>
+                <w:u w:val="none"/>
+                <w:sz w:val="18"/>
+                <w:szCs w:val="18"/>
+                <w:color w:val="000000"/>
+              </w:rPr>
+              <w:t xml:space="preserve">-</w:t>
+            </w:r>
+          </w:p>
+        </w:tc>
+        <w:tc>
+          <w:tcPr>
+            <w:tcBorders>
+              <w:bottom w:val="single" w:sz="8" w:space="0" w:color="666666"/>
+              <w:top w:val="none" w:sz="0" w:space="0" w:color="000000"/>
+              <w:left w:val="none" w:sz="0" w:space="0" w:color="000000"/>
+              <w:right w:val="none" w:sz="0" w:space="0" w:color="000000"/>
+            </w:tcBorders>
+            <w:shd w:val="clear" w:color="auto" w:fill="FFFFFF"/>
+            <w:tcMar>
+              <w:top w:w="0" w:type="dxa"/>
+              <w:bottom w:w="0" w:type="dxa"/>
+              <w:left w:w="0" w:type="dxa"/>
+              <w:right w:w="0" w:type="dxa"/>
+            </w:tcMar>
+            <w:vAlign w:val="center"/>
+          </w:tcPr>
+          <w:p>
+            <w:pPr>
+              <w:pStyle w:val="Normal"/>
+              <w:jc w:val="left"/>
+              <w:pBdr>
+                <w:bottom w:val="none" w:sz="0" w:space="0" w:color="000000"/>
+                <w:top w:val="none" w:sz="0" w:space="0" w:color="000000"/>
+                <w:left w:val="none" w:sz="0" w:space="0" w:color="000000"/>
+                <w:right w:val="none" w:sz="0" w:space="0" w:color="000000"/>
+              </w:pBdr>
+              <w:spacing w:after="100" w:before="100" w:line="240"/>
+              <w:ind w:left="100" w:right="100" w:firstLine="0" w:firstLineChars="0"/>
+            </w:pPr>
+            <w:r xmlns:w="http://schemas.openxmlformats.org/wordprocessingml/2006/main" xmlns:wp="http://schemas.openxmlformats.org/drawingml/2006/wordprocessingDrawing" xmlns:r="http://schemas.openxmlformats.org/officeDocument/2006/relationships" xmlns:w14="http://schemas.microsoft.com/office/word/2010/wordml">
+              <w:rPr>
+                <w:rFonts w:ascii="Arial" w:hAnsi="Arial" w:eastAsia="Arial" w:cs="Arial"/>
+                <w:i w:val="false"/>
+                <w:b w:val="true"/>
+                <w:u w:val="none"/>
+                <w:sz w:val="18"/>
+                <w:szCs w:val="18"/>
+                <w:color w:val="000000"/>
+              </w:rPr>
+              <w:t xml:space="preserve">-</w:t>
+            </w:r>
+          </w:p>
+        </w:tc>
+        <w:tc>
+          <w:tcPr>
+            <w:tcBorders>
+              <w:bottom w:val="single" w:sz="8" w:space="0" w:color="666666"/>
+              <w:top w:val="none" w:sz="0" w:space="0" w:color="000000"/>
+              <w:left w:val="none" w:sz="0" w:space="0" w:color="000000"/>
+              <w:right w:val="none" w:sz="0" w:space="0" w:color="000000"/>
+            </w:tcBorders>
+            <w:shd w:val="clear" w:color="auto" w:fill="FFFFFF"/>
+            <w:tcMar>
+              <w:top w:w="0" w:type="dxa"/>
+              <w:bottom w:w="0" w:type="dxa"/>
+              <w:left w:w="0" w:type="dxa"/>
+              <w:right w:w="0" w:type="dxa"/>
+            </w:tcMar>
+            <w:vAlign w:val="center"/>
+          </w:tcPr>
+          <w:p>
+            <w:pPr>
+              <w:pStyle w:val="Normal"/>
+              <w:jc w:val="left"/>
+              <w:pBdr>
+                <w:bottom w:val="none" w:sz="0" w:space="0" w:color="000000"/>
+                <w:top w:val="none" w:sz="0" w:space="0" w:color="000000"/>
+                <w:left w:val="none" w:sz="0" w:space="0" w:color="000000"/>
+                <w:right w:val="none" w:sz="0" w:space="0" w:color="000000"/>
+              </w:pBdr>
+              <w:spacing w:after="100" w:before="100" w:line="240"/>
+              <w:ind w:left="100" w:right="100" w:firstLine="0" w:firstLineChars="0"/>
+            </w:pPr>
+            <w:r xmlns:w="http://schemas.openxmlformats.org/wordprocessingml/2006/main" xmlns:wp="http://schemas.openxmlformats.org/drawingml/2006/wordprocessingDrawing" xmlns:r="http://schemas.openxmlformats.org/officeDocument/2006/relationships" xmlns:w14="http://schemas.microsoft.com/office/word/2010/wordml">
+              <w:rPr>
+                <w:rFonts w:ascii="Arial" w:hAnsi="Arial" w:eastAsia="Arial" w:cs="Arial"/>
+                <w:i w:val="false"/>
+                <w:b w:val="true"/>
+                <w:u w:val="none"/>
+                <w:sz w:val="18"/>
+                <w:szCs w:val="18"/>
+                <w:color w:val="000000"/>
+              </w:rPr>
+              <w:t xml:space="preserve">Fig 4, 5</w:t>
+            </w:r>
+          </w:p>
+        </w:tc>
+      </w:tr>
+      <w:tr>
+        <w:trPr>
+          <w:trHeight w:val="577" w:hRule="auto"/>
+        </w:trPr>
+        body11
         <w:tc>
           <w:tcPr>
             <w:tcBorders>
               <w:bottom w:val="none" w:sz="0" w:space="0" w:color="000000"/>
-              <w:top w:val="none" w:sz="0" w:space="0" w:color="000000"/>
+              <w:top w:val="single" w:sz="8" w:space="0" w:color="666666"/>
               <w:left w:val="none" w:sz="0" w:space="0" w:color="000000"/>
               <w:right w:val="none" w:sz="0" w:space="0" w:color="000000"/>
             </w:tcBorders>
@@ -4161,7 +3797,7 @@
                 <w:szCs w:val="18"/>
                 <w:color w:val="000000"/>
               </w:rPr>
-              <w:t xml:space="preserve">crown exposure</w:t>
+              <w:t xml:space="preserve">other size effects</w:t>
             </w:r>
           </w:p>
         </w:tc>
@@ -4169,7 +3805,51 @@
           <w:tcPr>
             <w:tcBorders>
               <w:bottom w:val="none" w:sz="0" w:space="0" w:color="000000"/>
-              <w:top w:val="none" w:sz="0" w:space="0" w:color="000000"/>
+              <w:top w:val="single" w:sz="8" w:space="0" w:color="666666"/>
+              <w:left w:val="none" w:sz="0" w:space="0" w:color="000000"/>
+              <w:right w:val="none" w:sz="0" w:space="0" w:color="000000"/>
+            </w:tcBorders>
+            <w:shd w:val="clear" w:color="auto" w:fill="FFFFFF"/>
+            <w:tcMar>
+              <w:top w:w="0" w:type="dxa"/>
+              <w:bottom w:w="0" w:type="dxa"/>
+              <w:left w:w="0" w:type="dxa"/>
+              <w:right w:w="0" w:type="dxa"/>
+            </w:tcMar>
+            <w:vAlign w:val="center"/>
+          </w:tcPr>
+          <w:p>
+            <w:pPr>
+              <w:pStyle w:val="Normal"/>
+              <w:jc w:val="left"/>
+              <w:pBdr>
+                <w:bottom w:val="none" w:sz="0" w:space="0" w:color="000000"/>
+                <w:top w:val="none" w:sz="0" w:space="0" w:color="000000"/>
+                <w:left w:val="none" w:sz="0" w:space="0" w:color="000000"/>
+                <w:right w:val="none" w:sz="0" w:space="0" w:color="000000"/>
+              </w:pBdr>
+              <w:spacing w:after="100" w:before="100" w:line="240"/>
+              <w:ind w:left="100" w:right="100" w:firstLine="0" w:firstLineChars="0"/>
+            </w:pPr>
+            <w:r xmlns:w="http://schemas.openxmlformats.org/wordprocessingml/2006/main" xmlns:wp="http://schemas.openxmlformats.org/drawingml/2006/wordprocessingDrawing" xmlns:r="http://schemas.openxmlformats.org/officeDocument/2006/relationships" xmlns:w14="http://schemas.microsoft.com/office/word/2010/wordml">
+              <w:rPr>
+                <w:rFonts w:ascii="Arial" w:hAnsi="Arial" w:eastAsia="Arial" w:cs="Arial"/>
+                <w:i w:val="false"/>
+                <w:b w:val="false"/>
+                <w:u w:val="none"/>
+                <w:sz w:val="18"/>
+                <w:szCs w:val="18"/>
+                <w:color w:val="000000"/>
+              </w:rPr>
+              <w:t xml:space="preserve">+</w:t>
+            </w:r>
+          </w:p>
+        </w:tc>
+        <w:tc>
+          <w:tcPr>
+            <w:tcBorders>
+              <w:bottom w:val="none" w:sz="0" w:space="0" w:color="000000"/>
+              <w:top w:val="single" w:sz="8" w:space="0" w:color="666666"/>
               <w:left w:val="none" w:sz="0" w:space="0" w:color="000000"/>
               <w:right w:val="none" w:sz="0" w:space="0" w:color="000000"/>
             </w:tcBorders>
@@ -4213,233 +3893,7 @@
           <w:tcPr>
             <w:tcBorders>
               <w:bottom w:val="none" w:sz="0" w:space="0" w:color="000000"/>
-              <w:top w:val="none" w:sz="0" w:space="0" w:color="000000"/>
-              <w:left w:val="none" w:sz="0" w:space="0" w:color="000000"/>
-              <w:right w:val="none" w:sz="0" w:space="0" w:color="000000"/>
-            </w:tcBorders>
-            <w:shd w:val="clear" w:color="auto" w:fill="FFFFFF"/>
-            <w:tcMar>
-              <w:top w:w="0" w:type="dxa"/>
-              <w:bottom w:w="0" w:type="dxa"/>
-              <w:left w:w="0" w:type="dxa"/>
-              <w:right w:w="0" w:type="dxa"/>
-            </w:tcMar>
-            <w:vAlign w:val="center"/>
-          </w:tcPr>
-          <w:p>
-            <w:pPr>
-              <w:pStyle w:val="Normal"/>
-              <w:jc w:val="left"/>
-              <w:pBdr>
-                <w:bottom w:val="none" w:sz="0" w:space="0" w:color="000000"/>
-                <w:top w:val="none" w:sz="0" w:space="0" w:color="000000"/>
-                <w:left w:val="none" w:sz="0" w:space="0" w:color="000000"/>
-                <w:right w:val="none" w:sz="0" w:space="0" w:color="000000"/>
-              </w:pBdr>
-              <w:spacing w:after="100" w:before="100" w:line="240"/>
-              <w:ind w:left="100" w:right="100" w:firstLine="0" w:firstLineChars="0"/>
-            </w:pPr>
-            <w:r xmlns:w="http://schemas.openxmlformats.org/wordprocessingml/2006/main" xmlns:wp="http://schemas.openxmlformats.org/drawingml/2006/wordprocessingDrawing" xmlns:r="http://schemas.openxmlformats.org/officeDocument/2006/relationships" xmlns:w14="http://schemas.microsoft.com/office/word/2010/wordml">
-              <w:rPr>
-                <w:rFonts w:ascii="Arial" w:hAnsi="Arial" w:eastAsia="Arial" w:cs="Arial"/>
-                <w:i w:val="false"/>
-                <w:b w:val="false"/>
-                <w:u w:val="none"/>
-                <w:sz w:val="18"/>
-                <w:szCs w:val="18"/>
-                <w:color w:val="000000"/>
-              </w:rPr>
-              <w:t xml:space="preserve">-</w:t>
-            </w:r>
-          </w:p>
-        </w:tc>
-        <w:tc>
-          <w:tcPr>
-            <w:tcBorders>
-              <w:bottom w:val="none" w:sz="0" w:space="0" w:color="000000"/>
-              <w:top w:val="none" w:sz="0" w:space="0" w:color="000000"/>
-              <w:left w:val="none" w:sz="0" w:space="0" w:color="000000"/>
-              <w:right w:val="none" w:sz="0" w:space="0" w:color="000000"/>
-            </w:tcBorders>
-            <w:shd w:val="clear" w:color="auto" w:fill="FFFFFF"/>
-            <w:tcMar>
-              <w:top w:w="0" w:type="dxa"/>
-              <w:bottom w:w="0" w:type="dxa"/>
-              <w:left w:w="0" w:type="dxa"/>
-              <w:right w:w="0" w:type="dxa"/>
-            </w:tcMar>
-            <w:vAlign w:val="center"/>
-          </w:tcPr>
-          <w:p>
-            <w:pPr>
-              <w:pStyle w:val="Normal"/>
-              <w:jc w:val="left"/>
-              <w:pBdr>
-                <w:bottom w:val="none" w:sz="0" w:space="0" w:color="000000"/>
-                <w:top w:val="none" w:sz="0" w:space="0" w:color="000000"/>
-                <w:left w:val="none" w:sz="0" w:space="0" w:color="000000"/>
-                <w:right w:val="none" w:sz="0" w:space="0" w:color="000000"/>
-              </w:pBdr>
-              <w:spacing w:after="100" w:before="100" w:line="240"/>
-              <w:ind w:left="100" w:right="100" w:firstLine="0" w:firstLineChars="0"/>
-            </w:pPr>
-            <w:r xmlns:w="http://schemas.openxmlformats.org/wordprocessingml/2006/main" xmlns:wp="http://schemas.openxmlformats.org/drawingml/2006/wordprocessingDrawing" xmlns:r="http://schemas.openxmlformats.org/officeDocument/2006/relationships" xmlns:w14="http://schemas.microsoft.com/office/word/2010/wordml">
-              <w:rPr>
-                <w:rFonts w:ascii="Arial" w:hAnsi="Arial" w:eastAsia="Arial" w:cs="Arial"/>
-                <w:i w:val="false"/>
-                <w:b w:val="false"/>
-                <w:u w:val="none"/>
-                <w:sz w:val="18"/>
-                <w:szCs w:val="18"/>
-                <w:color w:val="000000"/>
-              </w:rPr>
-              <w:t xml:space="preserve">Fig 4, 5</w:t>
-            </w:r>
-          </w:p>
-        </w:tc>
-      </w:tr>
-      <w:tr>
-        <w:trPr>
-          <w:trHeight w:val="577" w:hRule="auto"/>
-        </w:trPr>
-        body14
-        <w:tc>
-          <w:tcPr>
-            <w:tcBorders>
-              <w:bottom w:val="none" w:sz="0" w:space="0" w:color="000000"/>
-              <w:top w:val="none" w:sz="0" w:space="0" w:color="000000"/>
-              <w:left w:val="none" w:sz="0" w:space="0" w:color="000000"/>
-              <w:right w:val="none" w:sz="0" w:space="0" w:color="000000"/>
-            </w:tcBorders>
-            <w:shd w:val="clear" w:color="auto" w:fill="FFFFFF"/>
-            <w:tcMar>
-              <w:top w:w="0" w:type="dxa"/>
-              <w:bottom w:w="0" w:type="dxa"/>
-              <w:left w:w="0" w:type="dxa"/>
-              <w:right w:w="0" w:type="dxa"/>
-            </w:tcMar>
-            <w:vAlign w:val="center"/>
-          </w:tcPr>
-          <w:p>
-            <w:pPr>
-              <w:pStyle w:val="Normal"/>
-              <w:jc w:val="left"/>
-              <w:pBdr>
-                <w:bottom w:val="none" w:sz="0" w:space="0" w:color="000000"/>
-                <w:top w:val="none" w:sz="0" w:space="0" w:color="000000"/>
-                <w:left w:val="none" w:sz="0" w:space="0" w:color="000000"/>
-                <w:right w:val="none" w:sz="0" w:space="0" w:color="000000"/>
-              </w:pBdr>
-              <w:spacing w:after="100" w:before="100" w:line="240"/>
-              <w:ind w:left="100" w:right="100" w:firstLine="0" w:firstLineChars="0"/>
-            </w:pPr>
-            <w:r xmlns:w="http://schemas.openxmlformats.org/wordprocessingml/2006/main" xmlns:wp="http://schemas.openxmlformats.org/drawingml/2006/wordprocessingDrawing" xmlns:r="http://schemas.openxmlformats.org/officeDocument/2006/relationships" xmlns:w14="http://schemas.microsoft.com/office/word/2010/wordml">
-              <w:rPr>
-                <w:rFonts w:ascii="Arial" w:hAnsi="Arial" w:eastAsia="Arial" w:cs="Arial"/>
-                <w:i w:val="false"/>
-                <w:b w:val="false"/>
-                <w:u w:val="none"/>
-                <w:sz w:val="18"/>
-                <w:szCs w:val="18"/>
-                <w:color w:val="000000"/>
-              </w:rPr>
-              <w:t xml:space="preserve">other size effects</w:t>
-            </w:r>
-          </w:p>
-        </w:tc>
-        <w:tc>
-          <w:tcPr>
-            <w:tcBorders>
-              <w:bottom w:val="none" w:sz="0" w:space="0" w:color="000000"/>
-              <w:top w:val="none" w:sz="0" w:space="0" w:color="000000"/>
-              <w:left w:val="none" w:sz="0" w:space="0" w:color="000000"/>
-              <w:right w:val="none" w:sz="0" w:space="0" w:color="000000"/>
-            </w:tcBorders>
-            <w:shd w:val="clear" w:color="auto" w:fill="FFFFFF"/>
-            <w:tcMar>
-              <w:top w:w="0" w:type="dxa"/>
-              <w:bottom w:w="0" w:type="dxa"/>
-              <w:left w:w="0" w:type="dxa"/>
-              <w:right w:w="0" w:type="dxa"/>
-            </w:tcMar>
-            <w:vAlign w:val="center"/>
-          </w:tcPr>
-          <w:p>
-            <w:pPr>
-              <w:pStyle w:val="Normal"/>
-              <w:jc w:val="left"/>
-              <w:pBdr>
-                <w:bottom w:val="none" w:sz="0" w:space="0" w:color="000000"/>
-                <w:top w:val="none" w:sz="0" w:space="0" w:color="000000"/>
-                <w:left w:val="none" w:sz="0" w:space="0" w:color="000000"/>
-                <w:right w:val="none" w:sz="0" w:space="0" w:color="000000"/>
-              </w:pBdr>
-              <w:spacing w:after="100" w:before="100" w:line="240"/>
-              <w:ind w:left="100" w:right="100" w:firstLine="0" w:firstLineChars="0"/>
-            </w:pPr>
-            <w:r xmlns:w="http://schemas.openxmlformats.org/wordprocessingml/2006/main" xmlns:wp="http://schemas.openxmlformats.org/drawingml/2006/wordprocessingDrawing" xmlns:r="http://schemas.openxmlformats.org/officeDocument/2006/relationships" xmlns:w14="http://schemas.microsoft.com/office/word/2010/wordml">
-              <w:rPr>
-                <w:rFonts w:ascii="Arial" w:hAnsi="Arial" w:eastAsia="Arial" w:cs="Arial"/>
-                <w:i w:val="false"/>
-                <w:b w:val="false"/>
-                <w:u w:val="none"/>
-                <w:sz w:val="18"/>
-                <w:szCs w:val="18"/>
-                <w:color w:val="000000"/>
-              </w:rPr>
-              <w:t xml:space="preserve">+</w:t>
-            </w:r>
-          </w:p>
-        </w:tc>
-        <w:tc>
-          <w:tcPr>
-            <w:tcBorders>
-              <w:bottom w:val="none" w:sz="0" w:space="0" w:color="000000"/>
-              <w:top w:val="none" w:sz="0" w:space="0" w:color="000000"/>
-              <w:left w:val="none" w:sz="0" w:space="0" w:color="000000"/>
-              <w:right w:val="none" w:sz="0" w:space="0" w:color="000000"/>
-            </w:tcBorders>
-            <w:shd w:val="clear" w:color="auto" w:fill="FFFFFF"/>
-            <w:tcMar>
-              <w:top w:w="0" w:type="dxa"/>
-              <w:bottom w:w="0" w:type="dxa"/>
-              <w:left w:w="0" w:type="dxa"/>
-              <w:right w:w="0" w:type="dxa"/>
-            </w:tcMar>
-            <w:vAlign w:val="center"/>
-          </w:tcPr>
-          <w:p>
-            <w:pPr>
-              <w:pStyle w:val="Normal"/>
-              <w:jc w:val="left"/>
-              <w:pBdr>
-                <w:bottom w:val="none" w:sz="0" w:space="0" w:color="000000"/>
-                <w:top w:val="none" w:sz="0" w:space="0" w:color="000000"/>
-                <w:left w:val="none" w:sz="0" w:space="0" w:color="000000"/>
-                <w:right w:val="none" w:sz="0" w:space="0" w:color="000000"/>
-              </w:pBdr>
-              <w:spacing w:after="100" w:before="100" w:line="240"/>
-              <w:ind w:left="100" w:right="100" w:firstLine="0" w:firstLineChars="0"/>
-            </w:pPr>
-            <w:r xmlns:w="http://schemas.openxmlformats.org/wordprocessingml/2006/main" xmlns:wp="http://schemas.openxmlformats.org/drawingml/2006/wordprocessingDrawing" xmlns:r="http://schemas.openxmlformats.org/officeDocument/2006/relationships" xmlns:w14="http://schemas.microsoft.com/office/word/2010/wordml">
-              <w:rPr>
-                <w:rFonts w:ascii="Arial" w:hAnsi="Arial" w:eastAsia="Arial" w:cs="Arial"/>
-                <w:i w:val="false"/>
-                <w:b w:val="false"/>
-                <w:u w:val="none"/>
-                <w:sz w:val="18"/>
-                <w:szCs w:val="18"/>
-                <w:color w:val="000000"/>
-              </w:rPr>
-              <w:t xml:space="preserve">-</w:t>
-            </w:r>
-          </w:p>
-        </w:tc>
-        <w:tc>
-          <w:tcPr>
-            <w:tcBorders>
-              <w:bottom w:val="none" w:sz="0" w:space="0" w:color="000000"/>
-              <w:top w:val="none" w:sz="0" w:space="0" w:color="000000"/>
+              <w:top w:val="single" w:sz="8" w:space="0" w:color="666666"/>
               <w:left w:val="none" w:sz="0" w:space="0" w:color="000000"/>
               <w:right w:val="none" w:sz="0" w:space="0" w:color="000000"/>
             </w:tcBorders>
@@ -4484,7 +3938,7 @@
         <w:trPr>
           <w:trHeight w:val="580" w:hRule="auto"/>
         </w:trPr>
-        body15
+        body12
         <w:tc>
           <w:tcPr>
             <w:tcBorders>
@@ -4924,7 +4378,7 @@
           <wp:inline>
             <wp:extent cx="5943600" cy="4754880"/>
             <wp:effectExtent b="0" l="0" r="0" t="0"/>
-            <wp:docPr descr="Figure 1. Climatic characteristics of drought years and average years in the Huai Kha Khaeng ForestGEO plot. For four daily climate variables dry days, precipitation, maximum temperature and VPD, panel a) represents rolling means for 30 days around the focal day for that year. Grey line represents the mean of this rolling mean from 2008 to 2019 and ribbons represent standard deviation around this mean. Panel b) represents anomalies of this rolling mean from the values across the timeseries. Values, therefore represents the number of standard deviations from the mean on a given day. c) shows 1-month Standardised Precipitation Evapotranspiration Index (SPEI) values for each month in 2010 and 2015. Across all panels, light blue background represents the average wet season, from May to October. For comments - https://github.com/forestgeo/growth-precip-thailand/issues/10" title="" id="29" name="Picture"/>
+            <wp:docPr descr="Figure 1. Climatic characteristics of drought years and average years in the Huai Kha Khaeng ForestGEO plot. For four daily climate variables dry days, precipitation, maximum temperature and VPD, panel a) represents rolling means for 30 days around the focal day for that year. Grey line represents the mean of this rolling mean from 2008 to 2019 and ribbons represent standard deviation around this mean. Panel b) represents anomalies of this rolling mean from the values across the timeseries. Values, therefore represents the number of standard deviations from the mean on a given day. c) shows Standardised Precipitation Evapotranspiration Index (SPEI) values at four different time scales for each month in 2010 and 2015. A k-month SPEI integrates over k months ending in the month current month. Across all panels, light blue background represents the average wet season, from May to October. For comments - https://github.com/forestgeo/growth-precip-thailand/issues/10" title="" id="29" name="Picture"/>
             <a:graphic>
               <a:graphicData uri="http://schemas.openxmlformats.org/drawingml/2006/picture">
                 <pic:pic>
@@ -4979,7 +4433,36 @@
         <w:t xml:space="preserve"> </w:t>
       </w:r>
       <w:r>
-        <w:t xml:space="preserve">in the Huai Kha Khaeng ForestGEO plot. For four daily climate variables dry days, precipitation, maximum temperature and VPD, panel a) represents rolling means for 30 days around the focal day for that year. Grey line represents the mean of this rolling mean from 2008 to 2019 and ribbons represent standard deviation around this mean. Panel b) represents anomalies of this rolling mean from the values across the timeseries. Values, therefore represents the number of standard deviations from the mean on a given day. c) shows 1-month Standardised Precipitation Evapotranspiration Index (SPEI) values for each month in 2010 and 2015. Across all panels, light blue background represents the average wet season, from May to October. For comments -</w:t>
+        <w:t xml:space="preserve">in the Huai Kha Khaeng ForestGEO plot. For four daily climate variables dry days, precipitation, maximum temperature and VPD, panel a) represents rolling means for 30 days around the focal day for that year. Grey line represents the mean of this rolling mean from 2008 to 2019 and ribbons represent standard deviation around this mean. Panel b) represents anomalies of this rolling mean from the values across the timeseries. Values, therefore represents the number of standard deviations from the mean on a given day. c) shows Standardised Precipitation Evapotranspiration Index (SPEI) values at four different time scales for each month in 2010 and 2015. A</w:t>
+      </w:r>
+      <w:r>
+        <w:t xml:space="preserve"> </w:t>
+      </w:r>
+      <w:r>
+        <w:rPr>
+          <w:iCs/>
+          <w:i/>
+        </w:rPr>
+        <w:t xml:space="preserve">k</w:t>
+      </w:r>
+      <w:r>
+        <w:t xml:space="preserve">-month SPEI integrates over</w:t>
+      </w:r>
+      <w:r>
+        <w:t xml:space="preserve"> </w:t>
+      </w:r>
+      <w:r>
+        <w:rPr>
+          <w:iCs/>
+          <w:i/>
+        </w:rPr>
+        <w:t xml:space="preserve">k</w:t>
+      </w:r>
+      <w:r>
+        <w:t xml:space="preserve"> </w:t>
+      </w:r>
+      <w:r>
+        <w:t xml:space="preserve">months ending in the month current month. Across all panels, light blue background represents the average wet season, from May to October. For comments -</w:t>
       </w:r>
       <w:r>
         <w:t xml:space="preserve"> </w:t>
@@ -5515,7 +4998,7 @@
         <w:t xml:space="preserve"> </w:t>
       </w:r>
       <w:r>
-        <w:t xml:space="preserve">We also calculate Standardised Precipitation-Evapotranspiration Index (SPEI) at the 1-month scale using the SPEIbase dataset</w:t>
+        <w:t xml:space="preserve">We also calculate Standardised Precipitation-Evapotranspiration Index (SPEI) at 1-, 3-, 6- and 12- month scales using the SPEIbase dataset</w:t>
       </w:r>
       <w:r>
         <w:t xml:space="preserve"> </w:t>
@@ -7368,13 +6851,125 @@
         <w:t xml:space="preserve"> </w:t>
       </w:r>
       <w:r>
-        <w:t xml:space="preserve">The 2010 drought peaked between February and April (dry season), with drought characteristics including lower precipitation, higher number of dry days, higher maximum temperature, and higher VPD relative to the long-term mean and 1-month SPEI values below -1.</w:t>
-      </w:r>
-      <w:r>
-        <w:t xml:space="preserve"> </w:t>
-      </w:r>
-      <w:r>
-        <w:t xml:space="preserve">In 2015, similar deviations occurred in May and June (early wet season), with 1-month SPEI in May reaching -2, the lowest in the the entire dendroband census time period.</w:t>
+        <w:t xml:space="preserve">The 2010 drought peaked between February and May (dry season and beginning of wet season), with 1-month SPEI values below -1 and meteorological anomalies on the 15-day scale including lower precipitation (min anomaly</w:t>
+      </w:r>
+      <w:r>
+        <w:t xml:space="preserve"> </w:t>
+      </w:r>
+      <w:r>
+        <w:rPr>
+          <w:bCs/>
+          <w:b/>
+        </w:rPr>
+        <w:t xml:space="preserve">&lt;-1.5</w:t>
+      </w:r>
+      <w:r>
+        <w:t xml:space="preserve"> </w:t>
+      </w:r>
+      <w:r>
+        <w:t xml:space="preserve">SD), higher number of dry days (max anomaly</w:t>
+      </w:r>
+      <w:r>
+        <w:t xml:space="preserve"> </w:t>
+      </w:r>
+      <w:r>
+        <w:rPr>
+          <w:bCs/>
+          <w:b/>
+        </w:rPr>
+        <w:t xml:space="preserve">&gt;1.5</w:t>
+      </w:r>
+      <w:r>
+        <w:t xml:space="preserve"> </w:t>
+      </w:r>
+      <w:r>
+        <w:t xml:space="preserve">SD), higher maximum temperature (max anomaly +0.8 SD), and higher VPD (max anomaly</w:t>
+      </w:r>
+      <w:r>
+        <w:t xml:space="preserve"> </w:t>
+      </w:r>
+      <w:r>
+        <w:rPr>
+          <w:bCs/>
+          <w:b/>
+        </w:rPr>
+        <w:t xml:space="preserve">&gt;2</w:t>
+      </w:r>
+      <w:r>
+        <w:t xml:space="preserve"> </w:t>
+      </w:r>
+      <w:r>
+        <w:t xml:space="preserve">SD).</w:t>
+      </w:r>
+      <w:r>
+        <w:t xml:space="preserve"> </w:t>
+      </w:r>
+      <w:r>
+        <w:t xml:space="preserve">Multi-month SPEI values reached their minima in May, after which unusually wet conditions led to a fairly rapid recovery to normal conditions.</w:t>
+      </w:r>
+      <w:r>
+        <w:t xml:space="preserve"> </w:t>
+      </w:r>
+      <w:r>
+        <w:t xml:space="preserve">1- to 6-month SPEI values reached minima between -1.5 and -2, indicative of severe drought, while the 12-month values remained above -1, indicative of mild drought.</w:t>
+      </w:r>
+    </w:p>
+    <w:p>
+      <w:pPr>
+        <w:pStyle w:val="BodyText"/>
+      </w:pPr>
+      <w:r>
+        <w:t xml:space="preserve">In 2015, pronounced meteorological anomalies on the 15-day scale occurred during the wet season, including in precipitation (min anomaly</w:t>
+      </w:r>
+      <w:r>
+        <w:t xml:space="preserve"> </w:t>
+      </w:r>
+      <w:r>
+        <w:rPr>
+          <w:bCs/>
+          <w:b/>
+        </w:rPr>
+        <w:t xml:space="preserve">&lt;-1.5</w:t>
+      </w:r>
+      <w:r>
+        <w:t xml:space="preserve"> </w:t>
+      </w:r>
+      <w:r>
+        <w:t xml:space="preserve">SD), number of dry days (max anomaly</w:t>
+      </w:r>
+      <w:r>
+        <w:t xml:space="preserve"> </w:t>
+      </w:r>
+      <w:r>
+        <w:rPr>
+          <w:bCs/>
+          <w:b/>
+        </w:rPr>
+        <w:t xml:space="preserve">&gt;1.5</w:t>
+      </w:r>
+      <w:r>
+        <w:t xml:space="preserve"> </w:t>
+      </w:r>
+      <w:r>
+        <w:t xml:space="preserve">SD), maximum temperature (max anomaly +1.5 SD), and VPD (max anomaly +2 SD).</w:t>
+      </w:r>
+      <w:r>
+        <w:t xml:space="preserve"> </w:t>
+      </w:r>
+      <w:r>
+        <w:t xml:space="preserve">1-month SPEI was &lt;-1 in May and June, reaching -2 in May, the lowest in the the entire dendroband census time period.</w:t>
+      </w:r>
+      <w:r>
+        <w:t xml:space="preserve"> </w:t>
+      </w:r>
+      <w:r>
+        <w:t xml:space="preserve">Multi-month SPEI values reached their minima between June and August and remained negative into the subsequent dry season.</w:t>
+      </w:r>
+      <w:r>
+        <w:t xml:space="preserve"> </w:t>
+      </w:r>
+      <w:r>
+        <w:t xml:space="preserve">1- to 6-month SPEI values reached minima &lt;2, indicative of extreme drought, while the 12-month values remained just above -2, indicative of severe drought.</w:t>
       </w:r>
     </w:p>
     <w:bookmarkEnd w:id="37"/>
@@ -8084,7 +7679,7 @@
         <w:t xml:space="preserve"> </w:t>
       </w:r>
       <w:r>
-        <w:t xml:space="preserve">Despite lower absolute extremes of temperature, vapor pressure deficit, and number of dry days (Fig. 2a), drought in the early wet season (2015) elicited stronger responses across trees, especially deciduous species that are expected to have stronger seasonality in growth phenology (Fig 3).</w:t>
+        <w:t xml:space="preserve">Despite lower absolute extremes of temperature, vapor pressure deficit, and number of dry days (Fig. 2a), drought in the wet season (2015) elicited stronger responses across trees, especially deciduous species that are expected to have stronger seasonality in growth phenology (Fig 3).</w:t>
       </w:r>
       <w:r>
         <w:t xml:space="preserve"> </w:t>
@@ -8134,10 +7729,10 @@
         <w:t xml:space="preserve"> </w:t>
       </w:r>
       <w:r>
-        <w:t xml:space="preserve">The two droughts analyzed differed in multiple aspects, including ENSO strength, seasonal timing, and magnitude and duration of meteorological extremes and anomalies (Fig. 1).</w:t>
-      </w:r>
-      <w:r>
-        <w:br/>
+        <w:t xml:space="preserve">The two droughts analyzed differed in multiple aspects, including ENSO strength, seasonal timing, magnitude and duration of meteorological extremes and anomalies, and severity as classified the SPEI metric (Fig. 1).</w:t>
+      </w:r>
+      <w:r>
+        <w:t xml:space="preserve"> </w:t>
       </w:r>
       <w:r>
         <w:t xml:space="preserve">Thus, quantitative analyses parsing out the specific effects of drought characteristics (e.g., timing, degree of anomaly) are currently impossible.</w:t>
@@ -8146,77 +7741,13 @@
         <w:t xml:space="preserve"> </w:t>
       </w:r>
       <w:r>
-        <w:t xml:space="preserve">While the meteorological data justify our characterization of these droughts as</w:t>
-      </w:r>
-      <w:r>
-        <w:t xml:space="preserve"> </w:t>
-      </w:r>
-      <w:r>
-        <w:t xml:space="preserve">“</w:t>
-      </w:r>
-      <w:r>
-        <w:t xml:space="preserve">dry-season</w:t>
-      </w:r>
-      <w:r>
-        <w:t xml:space="preserve">”</w:t>
-      </w:r>
-      <w:r>
-        <w:t xml:space="preserve"> </w:t>
-      </w:r>
-      <w:r>
-        <w:t xml:space="preserve">(2010) and</w:t>
-      </w:r>
-      <w:r>
-        <w:t xml:space="preserve"> </w:t>
-      </w:r>
-      <w:r>
-        <w:t xml:space="preserve">“</w:t>
-      </w:r>
-      <w:r>
-        <w:t xml:space="preserve">wet-season</w:t>
-      </w:r>
-      <w:r>
-        <w:t xml:space="preserve">”</w:t>
-      </w:r>
-      <w:r>
-        <w:t xml:space="preserve"> </w:t>
-      </w:r>
-      <w:r>
-        <w:t xml:space="preserve">(2015), growth records from numerous additional droughts would be necessary to rigorously generalize differences based on the seasonality of drought effects.</w:t>
-      </w:r>
-      <w:r>
-        <w:t xml:space="preserve"> </w:t>
-      </w:r>
-      <w:r>
-        <w:t xml:space="preserve">Given the relative rarity of drought and the lack of multi-decadal records of annual tree growth for diverse tropical forests, there is currently no data set on which such an analysis could be performed.</w:t>
-      </w:r>
-      <w:r>
-        <w:t xml:space="preserve"> </w:t>
-      </w:r>
-      <w:r>
-        <w:t xml:space="preserve">In temperate and boreal forests, where the majority of species form annual growth rings, tree-ring analysis can disentangle species and individual sensitivities to larger numbers of droughts (although sample sizes still remain limited).</w:t>
-      </w:r>
-      <w:r>
-        <w:t xml:space="preserve"> </w:t>
-      </w:r>
-      <w:r>
-        <w:rPr>
-          <w:iCs/>
-          <w:i/>
-        </w:rPr>
-        <w:t xml:space="preserve">(KAT paused editing here.)</w:t>
-      </w:r>
-      <w:r>
-        <w:t xml:space="preserve"> </w:t>
-      </w:r>
-      <w:r>
-        <w:t xml:space="preserve">Indeed</w:t>
-      </w:r>
-      <w:r>
-        <w:t xml:space="preserve"> </w:t>
-      </w:r>
-      <w:r>
-        <w:t xml:space="preserve">McGregor</w:t>
+        <w:t xml:space="preserve">While our finding that a wet-season drought (2015) had greater impact on woody growth than a dry-season drought (2010) calls into question the generality of previous findings based on tree-ring chronologies from HKK</w:t>
+      </w:r>
+      <w:r>
+        <w:t xml:space="preserve"> </w:t>
+      </w:r>
+      <w:r>
+        <w:t xml:space="preserve">(Anderson-Teixeira</w:t>
       </w:r>
       <w:r>
         <w:t xml:space="preserve"> </w:t>
@@ -8232,19 +7763,135 @@
         <w:t xml:space="preserve"> </w:t>
       </w:r>
       <w:r>
-        <w:t xml:space="preserve">(2021)</w:t>
-      </w:r>
-      <w:r>
-        <w:t xml:space="preserve"> </w:t>
-      </w:r>
-      <w:r>
-        <w:t xml:space="preserve">found that species sensitivities were different across drought events.</w:t>
-      </w:r>
-      <w:r>
-        <w:t xml:space="preserve"> </w:t>
-      </w:r>
-      <w:r>
-        <w:t xml:space="preserve">However, as this accumulating dendrometer data record continues to grow, so does the potential to answer these questions across a wider range of forested ecosystems.</w:t>
+        <w:t xml:space="preserve">2022; Vlam</w:t>
+      </w:r>
+      <w:r>
+        <w:t xml:space="preserve"> </w:t>
+      </w:r>
+      <w:r>
+        <w:rPr>
+          <w:iCs/>
+          <w:i/>
+        </w:rPr>
+        <w:t xml:space="preserve">et al.</w:t>
+      </w:r>
+      <w:r>
+        <w:t xml:space="preserve"> </w:t>
+      </w:r>
+      <w:r>
+        <w:t xml:space="preserve">2014)</w:t>
+      </w:r>
+      <w:r>
+        <w:t xml:space="preserve"> </w:t>
+      </w:r>
+      <w:r>
+        <w:t xml:space="preserve">and across the tropics</w:t>
+      </w:r>
+      <w:r>
+        <w:t xml:space="preserve"> </w:t>
+      </w:r>
+      <w:r>
+        <w:t xml:space="preserve">(Zuidema</w:t>
+      </w:r>
+      <w:r>
+        <w:t xml:space="preserve"> </w:t>
+      </w:r>
+      <w:r>
+        <w:rPr>
+          <w:iCs/>
+          <w:i/>
+        </w:rPr>
+        <w:t xml:space="preserve">et al.</w:t>
+      </w:r>
+      <w:r>
+        <w:t xml:space="preserve"> </w:t>
+      </w:r>
+      <w:r>
+        <w:t xml:space="preserve">2022)</w:t>
+      </w:r>
+      <w:r>
+        <w:t xml:space="preserve"> </w:t>
+      </w:r>
+      <w:r>
+        <w:t xml:space="preserve">that tree growth is most sensitive to dry-season precipitation, care must be taken in interpretation given that the 2015 drought was more anomalous on multi-month time scales (Fig. 1).</w:t>
+      </w:r>
+      <w:r>
+        <w:t xml:space="preserve"> </w:t>
+      </w:r>
+      <w:r>
+        <w:t xml:space="preserve">Rigorous generalization on tropical tree growth responses to any specific drought characteristic would require annual growth records from numerous species over numerous droughts, but no such data set currently exists.</w:t>
+      </w:r>
+      <w:r>
+        <w:t xml:space="preserve"> </w:t>
+      </w:r>
+      <w:r>
+        <w:t xml:space="preserve">Studies in temperate forests, where extensive tree-ring records are available, have confirmed that drought characteristics including seasonal timing, duration, and severity affect tree growth responses</w:t>
+      </w:r>
+      <w:r>
+        <w:t xml:space="preserve"> </w:t>
+      </w:r>
+      <w:r>
+        <w:t xml:space="preserve">(</w:t>
+      </w:r>
+      <w:r>
+        <w:rPr>
+          <w:bCs/>
+          <w:b/>
+        </w:rPr>
+        <w:t xml:space="preserve">gao_dynamic_2018?</w:t>
+      </w:r>
+      <w:r>
+        <w:t xml:space="preserve">;</w:t>
+      </w:r>
+      <w:r>
+        <w:t xml:space="preserve"> </w:t>
+      </w:r>
+      <w:r>
+        <w:rPr>
+          <w:bCs/>
+          <w:b/>
+        </w:rPr>
+        <w:t xml:space="preserve">dorangeville_drought_2018?</w:t>
+      </w:r>
+      <w:r>
+        <w:t xml:space="preserve">)</w:t>
+      </w:r>
+      <w:r>
+        <w:t xml:space="preserve"> </w:t>
+      </w:r>
+      <w:r>
+        <w:t xml:space="preserve">and that effects of species, species traits, tree size, and microenvironment can differ across droughts</w:t>
+      </w:r>
+      <w:r>
+        <w:t xml:space="preserve"> </w:t>
+      </w:r>
+      <w:r>
+        <w:t xml:space="preserve">(McGregor</w:t>
+      </w:r>
+      <w:r>
+        <w:t xml:space="preserve"> </w:t>
+      </w:r>
+      <w:r>
+        <w:rPr>
+          <w:iCs/>
+          <w:i/>
+        </w:rPr>
+        <w:t xml:space="preserve">et al.</w:t>
+      </w:r>
+      <w:r>
+        <w:t xml:space="preserve"> </w:t>
+      </w:r>
+      <w:r>
+        <w:t xml:space="preserve">2021)</w:t>
+      </w:r>
+      <w:r>
+        <w:t xml:space="preserve">.</w:t>
+      </w:r>
+      <w:r>
+        <w:t xml:space="preserve"> </w:t>
+      </w:r>
+      <w:r>
+        <w:t xml:space="preserve">As tropical dendrometer band records continues to grow, so will the potential to better understand how specific drought characteristics interact with species traits and microenironment to shape growth respones.</w:t>
       </w:r>
     </w:p>
     <w:p>
@@ -8252,7 +7899,13 @@
         <w:pStyle w:val="BodyText"/>
       </w:pPr>
       <w:r>
-        <w:t xml:space="preserve">Tropical dry forests represent periodic hot/dry conditions, creating selective pressures for adaptative variation towards drought resistance, but this might not hold in other bioclimatic zones where adaptive pressures and thus ecological variability is different.</w:t>
+        <w:t xml:space="preserve">We have demonstrated that species identity and a key species adaptation (decidousness) interact with drought characteristics and microenvironment to shape drought responses in a dry tropical forest.</w:t>
+      </w:r>
+      <w:r>
+        <w:t xml:space="preserve"> </w:t>
+      </w:r>
+      <w:r>
+        <w:t xml:space="preserve">Tropical dry forests represent periodic hot/dry conditions, creating selective pressures for adaptative variation towards drought resistance, and this might mean that species in tropical dry forests exhibit a greater diversity of drought responess than species in other bioclimatic zones where adaptive pressures and thus ecological variability are different.</w:t>
       </w:r>
       <w:r>
         <w:t xml:space="preserve"> </w:t>
@@ -8330,25 +7983,19 @@
         <w:t xml:space="preserve">(2022)</w:t>
       </w:r>
       <w:r>
-        <w:t xml:space="preserve">) but it may not apply to the wet or everwet tropics, where tree-environment relations and evolutionary strategies may be substantially different.</w:t>
-      </w:r>
-      <w:r>
-        <w:t xml:space="preserve"> </w:t>
-      </w:r>
-      <w:r>
-        <w:t xml:space="preserve">Therefore, we caution that our results suggestive of community-level insurance effects under drought be interpreted carefully across forest types that may be structured primarily by nutrient limitation, fires, herbivory or pathogens.</w:t>
-      </w:r>
-      <w:r>
-        <w:t xml:space="preserve"> </w:t>
-      </w:r>
-      <w:r>
-        <w:t xml:space="preserve">However, our inference on the effects of drought timing could be generalisable across wet and dry tropics in the light of emerging evidence that despite low seasonality in climatic conditions, everwet forest species also show seasonal growth patterns</w:t>
-      </w:r>
-      <w:r>
-        <w:t xml:space="preserve"> </w:t>
-      </w:r>
-      <w:r>
-        <w:t xml:space="preserve">(Giraldo</w:t>
+        <w:t xml:space="preserve">), but it may not apply to the wet or everwet tropics, where tree-environment relations and evolutionary strategies may be substantially different.</w:t>
+      </w:r>
+      <w:r>
+        <w:t xml:space="preserve"> </w:t>
+      </w:r>
+      <w:r>
+        <w:t xml:space="preserve">Paralleling the rarity of long-term records of annual tree growth in less seasonal tropical forests</w:t>
+      </w:r>
+      <w:r>
+        <w:t xml:space="preserve"> </w:t>
+      </w:r>
+      <w:r>
+        <w:t xml:space="preserve">(Zuidema</w:t>
       </w:r>
       <w:r>
         <w:t xml:space="preserve"> </w:t>
@@ -8364,30 +8011,143 @@
         <w:t xml:space="preserve"> </w:t>
       </w:r>
       <w:r>
+        <w:t xml:space="preserve">2022)</w:t>
+      </w:r>
+      <w:r>
+        <w:t xml:space="preserve">, we know exceedingly little about how tropical tree species with different traits respond to different types of drought, and how these responses may be modified by microenvironment.</w:t>
+      </w:r>
+      <w:r>
+        <w:t xml:space="preserve"> </w:t>
+      </w:r>
+      <w:r>
+        <w:t xml:space="preserve">Again, continued expansion of dendrometer band records and ecophysiological study of tropical tree drought responses will be essential to understanding the diversity and complexity of tropical tree drought responses, as well as if and how this diversity may promote community-level insurance effects under drought across tropical forests in general.</w:t>
+      </w:r>
+      <w:r>
+        <w:t xml:space="preserve"> </w:t>
+      </w:r>
+    </w:p>
+    <w:p>
+      <w:pPr>
+        <w:pStyle w:val="BodyText"/>
+      </w:pPr>
+      <w:r>
+        <w:t xml:space="preserve">One variable examined here – crown exposure – had a consistent effect across the two droughts (Table 1, Figs. 4, 5).</w:t>
+      </w:r>
+      <w:r>
+        <w:t xml:space="preserve"> </w:t>
+      </w:r>
+      <w:r>
+        <w:t xml:space="preserve">Trees with more exposed crowns exhibited greater growth declines in both droughts, while sub-canopy trees grew more than average during the 2010 drought.</w:t>
+      </w:r>
+      <w:r>
+        <w:t xml:space="preserve"> </w:t>
+      </w:r>
+      <w:r>
+        <w:t xml:space="preserve">This finding is consistent with the concept that larger trees tend to suffer more during drought</w:t>
+      </w:r>
+      <w:r>
+        <w:t xml:space="preserve"> </w:t>
+      </w:r>
+      <w:r>
+        <w:t xml:space="preserve">(Bennett</w:t>
+      </w:r>
+      <w:r>
+        <w:t xml:space="preserve"> </w:t>
+      </w:r>
+      <w:r>
+        <w:rPr>
+          <w:iCs/>
+          <w:i/>
+        </w:rPr>
+        <w:t xml:space="preserve">et al.</w:t>
+      </w:r>
+      <w:r>
+        <w:t xml:space="preserve"> </w:t>
+      </w:r>
+      <w:r>
+        <w:t xml:space="preserve">2015)</w:t>
+      </w:r>
+      <w:r>
+        <w:t xml:space="preserve">, but adds the important insight that it is crown position – as opposed to size</w:t>
+      </w:r>
+      <w:r>
+        <w:t xml:space="preserve"> </w:t>
+      </w:r>
+      <w:r>
+        <w:rPr>
+          <w:iCs/>
+          <w:i/>
+        </w:rPr>
+        <w:t xml:space="preserve">per se</w:t>
+      </w:r>
+      <w:r>
+        <w:t xml:space="preserve"> </w:t>
+      </w:r>
+      <w:r>
+        <w:t xml:space="preserve">– that is primarily responsible for this pattern.</w:t>
+      </w:r>
+      <w:r>
+        <w:t xml:space="preserve"> </w:t>
+      </w:r>
+      <w:r>
+        <w:t xml:space="preserve">The strong and consistent negative effect of crown position makes sense in light of pronounced gradients in drought stress across forest vertical profiles</w:t>
+      </w:r>
+      <w:r>
+        <w:t xml:space="preserve"> </w:t>
+      </w:r>
+      <w:r>
+        <w:t xml:space="preserve">(Vinod</w:t>
+      </w:r>
+      <w:r>
+        <w:t xml:space="preserve"> </w:t>
+      </w:r>
+      <w:r>
+        <w:rPr>
+          <w:iCs/>
+          <w:i/>
+        </w:rPr>
+        <w:t xml:space="preserve">et al.</w:t>
+      </w:r>
+      <w:r>
+        <w:t xml:space="preserve"> </w:t>
+      </w:r>
+      <w:r>
         <w:t xml:space="preserve">2023)</w:t>
       </w:r>
       <w:r>
         <w:t xml:space="preserve">.</w:t>
       </w:r>
+      <w:r>
+        <w:t xml:space="preserve"> </w:t>
+      </w:r>
+      <w:r>
+        <w:t xml:space="preserve">We show that residual effects of size, presumably including root water access and biophysical challenges linked to height itself, may act in different directions depending on the drought characteristics (Figs. 4, 5).</w:t>
+      </w:r>
+      <w:r>
+        <w:t xml:space="preserve"> </w:t>
+      </w:r>
+      <w:r>
+        <w:t xml:space="preserve">Together, these findings imply that while canopy and emergent trees face the greatest stress and exhibit the most negative growth responses in almost any drought, a suite of species traits and microenvironmental characteristics modify growth responses in interaction with drought characteristics.</w:t>
+      </w:r>
     </w:p>
     <w:p>
       <w:pPr>
         <w:pStyle w:val="BodyText"/>
       </w:pPr>
       <w:r>
-        <w:t xml:space="preserve">Despite consistent observations of growth declines at the plot level across drought events, we show that this scale obscures a variety of ecological responses at the species and tree level that are heterogeneous across drought events.</w:t>
-      </w:r>
-      <w:r>
-        <w:t xml:space="preserve"> </w:t>
-      </w:r>
-      <w:r>
-        <w:t xml:space="preserve">Our finding that a wet season drought had bigger impact calls into question the generality of the findings of</w:t>
-      </w:r>
-      <w:r>
-        <w:t xml:space="preserve"> </w:t>
-      </w:r>
-      <w:r>
-        <w:t xml:space="preserve">Zuidema</w:t>
+        <w:t xml:space="preserve">Despite consistent observations of growth declines at the plot level across drought events, we show that this scale obscures a variety of ecological responses at the species and tree level that are heterogeneous across droughts.</w:t>
+      </w:r>
+      <w:r>
+        <w:t xml:space="preserve"> </w:t>
+      </w:r>
+      <w:r>
+        <w:t xml:space="preserve">An important implication is that drought responses inferred from tree-ring records derived from the few species known to form reliable, dateable annual rings [n=4 at HKK;</w:t>
+      </w:r>
+      <w:r>
+        <w:t xml:space="preserve"> </w:t>
+      </w:r>
+      <w:r>
+        <w:t xml:space="preserve">Vlam</w:t>
       </w:r>
       <w:r>
         <w:t xml:space="preserve"> </w:t>
@@ -8403,53 +8163,108 @@
         <w:t xml:space="preserve"> </w:t>
       </w:r>
       <w:r>
+        <w:t xml:space="preserve">(2014)</w:t>
+      </w:r>
+      <w:r>
+        <w:t xml:space="preserve">] are unlikely to be representative of the drought responses of the entire community.</w:t>
+      </w:r>
+      <w:r>
+        <w:t xml:space="preserve"> </w:t>
+      </w:r>
+      <w:r>
+        <w:t xml:space="preserve">For example, one of the few annual-ring-forming species at HKK, deciduous</w:t>
+      </w:r>
+      <w:r>
+        <w:t xml:space="preserve"> </w:t>
+      </w:r>
+      <w:r>
+        <w:rPr>
+          <w:iCs/>
+          <w:i/>
+        </w:rPr>
+        <w:t xml:space="preserve">Afzelia xylocarpa</w:t>
+      </w:r>
+      <w:r>
+        <w:t xml:space="preserve">, had the most distinct response across the two events; it’s growth nearly doubled in the dry-season drought but was severely reduced in the wet-season drought (Fig. S5).</w:t>
+      </w:r>
+      <w:r>
+        <w:t xml:space="preserve"> </w:t>
+      </w:r>
+      <w:r>
+        <w:t xml:space="preserve">More generally, tree-ring records are likely to give a biased picture of drought responses, as ring formation is caused by dry-season dormancy (often associated with deciduous leaf habit) and sampling often targets large trees with exposed crowns and dry microenvironments</w:t>
+      </w:r>
+      <w:r>
+        <w:t xml:space="preserve"> </w:t>
+      </w:r>
+      <w:r>
+        <w:t xml:space="preserve">(</w:t>
+      </w:r>
+      <w:r>
+        <w:rPr>
+          <w:bCs/>
+          <w:b/>
+        </w:rPr>
+        <w:t xml:space="preserve">speer_fundamentals_2010?</w:t>
+      </w:r>
+      <w:r>
+        <w:t xml:space="preserve">)</w:t>
+      </w:r>
+      <w:r>
+        <w:t xml:space="preserve">– all factors shown here to directly and interactively influence drought sensitivity.</w:t>
+      </w:r>
+      <w:r>
+        <w:t xml:space="preserve"> </w:t>
+      </w:r>
+      <w:r>
+        <w:t xml:space="preserve">Our analyses reveal a complex heterogeneity of drought responses, including the contrasting influence of deciduousness in the two different droughts, showing that ecological and evolutionary strategies make particular species and trees resistant to some droughts but vulnerable to others.</w:t>
+      </w:r>
+      <w:r>
+        <w:t xml:space="preserve"> </w:t>
+      </w:r>
+      <w:r>
+        <w:t xml:space="preserve">These distinct responses of species and individuals to drought characteristics suggests potential spatiotemporal insurance effects among tropical tree response to drought, in alignment with recent global analyses (</w:t>
+      </w:r>
+      <w:r>
+        <w:t xml:space="preserve">Liu</w:t>
+      </w:r>
+      <w:r>
+        <w:t xml:space="preserve"> </w:t>
+      </w:r>
+      <w:r>
+        <w:rPr>
+          <w:iCs/>
+          <w:i/>
+        </w:rPr>
+        <w:t xml:space="preserve">et al.</w:t>
+      </w:r>
+      <w:r>
+        <w:t xml:space="preserve"> </w:t>
+      </w:r>
+      <w:r>
         <w:t xml:space="preserve">(2022)</w:t>
       </w:r>
       <w:r>
-        <w:t xml:space="preserve">, which found that in species with tree-ring chronologies, dry season drought was most impactful.</w:t>
-      </w:r>
-      <w:r>
-        <w:t xml:space="preserve"> </w:t>
-      </w:r>
-      <w:r>
-        <w:t xml:space="preserve">(Care must be taken in interpretation, however, as the 2015-2016 wet season ENSO drought was stronger (Fig 1)).</w:t>
-      </w:r>
-      <w:r>
-        <w:t xml:space="preserve"> </w:t>
-      </w:r>
-      <w:r>
-        <w:t xml:space="preserve"> </w:t>
-      </w:r>
-      <w:r>
-        <w:rPr>
-          <w:iCs/>
-          <w:i/>
-        </w:rPr>
-        <w:t xml:space="preserve">Afzelia xylocarpa</w:t>
-      </w:r>
-      <w:r>
-        <w:t xml:space="preserve">, one of the few annual-ring-forming species in HKK is noteworthy with the most distinct response across the two events; it had the highest (positive) sensitivity in the dry season drought, but a large negative sensitivity in the wet season drought (Fig S5).</w:t>
-      </w:r>
-      <w:r>
-        <w:t xml:space="preserve"> </w:t>
-      </w:r>
-      <w:r>
-        <w:t xml:space="preserve">More generally, past analyses of tree ring and census estimates of drought sensitivity in seasonally dry tropical forests may have been limited towards fast growing (measurable using tape) or few dry-associated species (that form annual tree rings) - and therefore capturing only the more dramatic effects.</w:t>
-      </w:r>
-      <w:r>
-        <w:t xml:space="preserve"> </w:t>
-      </w:r>
-      <w:r>
-        <w:t xml:space="preserve">In contrast, our analyses reveal a range of responses, including the contrasting influence of deciduousness in the two different droughts, showing that ecological and evolutionary strategies may result in heterogeneous consequences.</w:t>
-      </w:r>
-      <w:r>
-        <w:t xml:space="preserve"> </w:t>
-      </w:r>
-      <w:r>
-        <w:t xml:space="preserve">Distinct responses of species and individuals to drought characteristics suggests potential spatiotemporal insurance effects among tropical tree response to drought in alignment with recent global analyses (</w:t>
-      </w:r>
-      <w:r>
-        <w:t xml:space="preserve">Liu</w:t>
+        <w:t xml:space="preserve">).</w:t>
+      </w:r>
+    </w:p>
+    <w:p>
+      <w:pPr>
+        <w:pStyle w:val="BodyText"/>
+      </w:pPr>
+      <w:r>
+        <w:t xml:space="preserve">Our study reveals that drought sensitivity is not a static trait associated to particular species, traits, or microenvironments, but rather a dynamic response shaped interactively by these factors and drought characteristics.</w:t>
+      </w:r>
+      <w:r>
+        <w:t xml:space="preserve"> </w:t>
+      </w:r>
+      <w:r>
+        <w:t xml:space="preserve">Despite net decreased growth at the plot level (in agreement with landscape-scale in</w:t>
+      </w:r>
+      <w:r>
+        <w:t xml:space="preserve"> </w:t>
+      </w:r>
+      <w:r>
+        <w:t xml:space="preserve">Aguirre-Gutiérrez</w:t>
       </w:r>
       <w:r>
         <w:t xml:space="preserve"> </w:t>
@@ -8468,27 +8283,16 @@
         <w:t xml:space="preserve">(2022)</w:t>
       </w:r>
       <w:r>
-        <w:t xml:space="preserve">).</w:t>
-      </w:r>
-    </w:p>
-    <w:p>
-      <w:pPr>
-        <w:pStyle w:val="BodyText"/>
-      </w:pPr>
-      <w:r>
-        <w:t xml:space="preserve">Drought sensitivity is often defined as a static species trait but our study reveals expanded dimensions of drought responses with possible consequences for management and restoration.</w:t>
-      </w:r>
-      <w:r>
-        <w:t xml:space="preserve"> </w:t>
-      </w:r>
-      <w:r>
-        <w:t xml:space="preserve">Despite net decreased growth at the plot level (in agreement with landscape-scale in</w:t>
-      </w:r>
-      <w:r>
-        <w:t xml:space="preserve"> </w:t>
-      </w:r>
-      <w:r>
-        <w:t xml:space="preserve">Aguirre-Gutiérrez</w:t>
+        <w:t xml:space="preserve"> </w:t>
+      </w:r>
+      <w:r>
+        <w:t xml:space="preserve">and</w:t>
+      </w:r>
+      <w:r>
+        <w:t xml:space="preserve"> </w:t>
+      </w:r>
+      <w:r>
+        <w:t xml:space="preserve">Bennett</w:t>
       </w:r>
       <w:r>
         <w:t xml:space="preserve"> </w:t>
@@ -8504,19 +8308,22 @@
         <w:t xml:space="preserve"> </w:t>
       </w:r>
       <w:r>
-        <w:t xml:space="preserve">(2022)</w:t>
-      </w:r>
-      <w:r>
-        <w:t xml:space="preserve"> </w:t>
-      </w:r>
-      <w:r>
-        <w:t xml:space="preserve">and</w:t>
-      </w:r>
-      <w:r>
-        <w:t xml:space="preserve"> </w:t>
-      </w:r>
-      <w:r>
-        <w:t xml:space="preserve">Bennett</w:t>
+        <w:t xml:space="preserve">(2023)</w:t>
+      </w:r>
+      <w:r>
+        <w:t xml:space="preserve">), we show evidence that the same strategies are not uniformly successfully across spatiotemporal climatic variation.</w:t>
+      </w:r>
+      <w:r>
+        <w:t xml:space="preserve"> </w:t>
+      </w:r>
+      <w:r>
+        <w:t xml:space="preserve">Static traits are often used to explain and predict forest responses to drought, especially in the tropics where long-term records are few</w:t>
+      </w:r>
+      <w:r>
+        <w:t xml:space="preserve"> </w:t>
+      </w:r>
+      <w:r>
+        <w:t xml:space="preserve">(Guillemot</w:t>
       </w:r>
       <w:r>
         <w:t xml:space="preserve"> </w:t>
@@ -8532,22 +8339,7 @@
         <w:t xml:space="preserve"> </w:t>
       </w:r>
       <w:r>
-        <w:t xml:space="preserve">(2023)</w:t>
-      </w:r>
-      <w:r>
-        <w:t xml:space="preserve">), we show evidence that the same strategies are not uniformly successfully across spatiotemporal climatic variation.</w:t>
-      </w:r>
-      <w:r>
-        <w:t xml:space="preserve"> </w:t>
-      </w:r>
-      <w:r>
-        <w:t xml:space="preserve">Static traits are often used to explain and predict forest responses to drought, especially in the tropics where long-term records are few</w:t>
-      </w:r>
-      <w:r>
-        <w:t xml:space="preserve"> </w:t>
-      </w:r>
-      <w:r>
-        <w:t xml:space="preserve">(Guillemot</w:t>
+        <w:t xml:space="preserve">2022; Vico</w:t>
       </w:r>
       <w:r>
         <w:t xml:space="preserve"> </w:t>
@@ -8563,7 +8355,25 @@
         <w:t xml:space="preserve"> </w:t>
       </w:r>
       <w:r>
-        <w:t xml:space="preserve">2022; Vico</w:t>
+        <w:t xml:space="preserve">2017)</w:t>
+      </w:r>
+      <w:r>
+        <w:t xml:space="preserve">.</w:t>
+      </w:r>
+      <w:r>
+        <w:t xml:space="preserve"> </w:t>
+      </w:r>
+      <w:r>
+        <w:t xml:space="preserve"> </w:t>
+      </w:r>
+      <w:r>
+        <w:t xml:space="preserve">More inclusive frameworks for drought responses encompass ecological complexity and covarying traits with environment</w:t>
+      </w:r>
+      <w:r>
+        <w:t xml:space="preserve"> </w:t>
+      </w:r>
+      <w:r>
+        <w:t xml:space="preserve">(e.g., Trugman</w:t>
       </w:r>
       <w:r>
         <w:t xml:space="preserve"> </w:t>
@@ -8579,65 +8389,25 @@
         <w:t xml:space="preserve"> </w:t>
       </w:r>
       <w:r>
-        <w:t xml:space="preserve">2017)</w:t>
-      </w:r>
-      <w:r>
-        <w:t xml:space="preserve">.</w:t>
-      </w:r>
-      <w:r>
-        <w:t xml:space="preserve"> </w:t>
-      </w:r>
-      <w:r>
-        <w:t xml:space="preserve"> </w:t>
-      </w:r>
-      <w:r>
-        <w:t xml:space="preserve">More inclusive frameworks for drought responses like</w:t>
-      </w:r>
-      <w:r>
-        <w:t xml:space="preserve"> </w:t>
-      </w:r>
-      <w:r>
-        <w:t xml:space="preserve">Trugman</w:t>
-      </w:r>
-      <w:r>
-        <w:t xml:space="preserve"> </w:t>
-      </w:r>
-      <w:r>
-        <w:rPr>
-          <w:iCs/>
-          <w:i/>
-        </w:rPr>
-        <w:t xml:space="preserve">et al.</w:t>
-      </w:r>
-      <w:r>
-        <w:t xml:space="preserve"> </w:t>
-      </w:r>
-      <w:r>
-        <w:t xml:space="preserve">(2021)</w:t>
-      </w:r>
-      <w:r>
-        <w:t xml:space="preserve"> </w:t>
-      </w:r>
-      <w:r>
-        <w:t xml:space="preserve">(on mortality) encompass ecological complexity and covarying traits with environment like, but they assume consistent sensitivity of individual trees across events.</w:t>
-      </w:r>
-      <w:r>
-        <w:t xml:space="preserve"> </w:t>
-      </w:r>
-      <w:r>
-        <w:t xml:space="preserve">Our results, however, demonstrate an additional temporal dimension of variation, at least partially attributable to drought characteristics.</w:t>
-      </w:r>
-      <w:r>
-        <w:t xml:space="preserve"> </w:t>
-      </w:r>
-      <w:r>
-        <w:t xml:space="preserve">Our results indicate that drought responses in tropical trees may not be a fixed response across events, but jointly shaped by species adaptations and local environmental conditions.</w:t>
-      </w:r>
-      <w:r>
-        <w:t xml:space="preserve"> </w:t>
-      </w:r>
-      <w:r>
-        <w:t xml:space="preserve">Given these inconsistencies, diverse stands that may represent greater variation in ecological and evolutionary strategies, may have mechanisms for stable functioning under future droughts.</w:t>
+        <w:t xml:space="preserve">2021)</w:t>
+      </w:r>
+      <w:r>
+        <w:t xml:space="preserve"> </w:t>
+      </w:r>
+      <w:r>
+        <w:t xml:space="preserve">but still assume consistent sensitivity of individual trees across events.</w:t>
+      </w:r>
+      <w:r>
+        <w:t xml:space="preserve"> </w:t>
+      </w:r>
+      <w:r>
+        <w:t xml:space="preserve">However, we demonstrate that drought responses of tropical trees are not linearly predictable across drought events, but rather are shaped by the unique characteristics of each drought based on interactions between species adaptations and local environmental conditions.</w:t>
+      </w:r>
+      <w:r>
+        <w:t xml:space="preserve"> </w:t>
+      </w:r>
+      <w:r>
+        <w:t xml:space="preserve">Without overriding the net negative effects of drought on tropical tree growth, these complexities reduce the likelihood of any given species or tree suffering severe growth declines under multiple consecutive droughts, thereby promoting diversity and stabilizing functioning of diverse tropical forests under drought.</w:t>
       </w:r>
     </w:p>
     <w:bookmarkEnd w:id="54"/>
@@ -8804,18 +8574,68 @@
       </w:r>
     </w:p>
     <w:bookmarkEnd w:id="59"/>
-    <w:bookmarkStart w:id="61" w:name="ref-bennett_larger_2015"/>
+    <w:bookmarkStart w:id="61" w:name="ref-anderson-teixeira_joint_2022"/>
     <w:p>
       <w:pPr>
         <w:pStyle w:val="Bibliography"/>
       </w:pPr>
       <w:r>
+        <w:t xml:space="preserve">Anderson-Teixeira, K.J., Herrmann, V., Rollinson, C.R., Gonzalez, B., Gonzalez-Akre, E.B., Pederson, N.,</w:t>
+      </w:r>
+      <w:r>
+        <w:t xml:space="preserve"> </w:t>
+      </w:r>
+      <w:r>
+        <w:rPr>
+          <w:iCs/>
+          <w:i/>
+        </w:rPr>
+        <w:t xml:space="preserve">et al.</w:t>
+      </w:r>
+      <w:r>
+        <w:t xml:space="preserve"> (2022).</w:t>
+      </w:r>
+      <w:r>
+        <w:t xml:space="preserve"> </w:t>
+      </w:r>
+      <w:hyperlink r:id="rId60">
+        <w:r>
+          <w:rPr>
+            <w:rStyle w:val="Hyperlink"/>
+          </w:rPr>
+          <w:t xml:space="preserve">Joint effects of climate, tree size, and year on annual tree growth derived from tree-ring records of ten globally distributed forests</w:t>
+        </w:r>
+      </w:hyperlink>
+      <w:r>
+        <w:t xml:space="preserve">.</w:t>
+      </w:r>
+      <w:r>
+        <w:t xml:space="preserve"> </w:t>
+      </w:r>
+      <w:r>
+        <w:rPr>
+          <w:iCs/>
+          <w:i/>
+        </w:rPr>
+        <w:t xml:space="preserve">Global Change Biology</w:t>
+      </w:r>
+      <w:r>
+        <w:t xml:space="preserve">, 28, 245–266.</w:t>
+      </w:r>
+    </w:p>
+    <w:bookmarkEnd w:id="61"/>
+    <w:bookmarkStart w:id="63" w:name="ref-bennett_larger_2015"/>
+    <w:p>
+      <w:pPr>
+        <w:pStyle w:val="Bibliography"/>
+      </w:pPr>
+      <w:r>
         <w:t xml:space="preserve">Bennett, A.C., McDowell, N.G., Allen, C.D. &amp; Anderson-Teixeira, K.J. (2015).</w:t>
       </w:r>
       <w:r>
         <w:t xml:space="preserve"> </w:t>
       </w:r>
-      <w:hyperlink r:id="rId60">
+      <w:hyperlink r:id="rId62">
         <w:r>
           <w:rPr>
             <w:rStyle w:val="Hyperlink"/>
@@ -8840,8 +8660,8 @@
         <w:t xml:space="preserve">, 1, 15139.</w:t>
       </w:r>
     </w:p>
-    <w:bookmarkEnd w:id="61"/>
-    <w:bookmarkStart w:id="63" w:name="ref-bennett_sensitivity_2023"/>
+    <w:bookmarkEnd w:id="63"/>
+    <w:bookmarkStart w:id="65" w:name="ref-bennett_sensitivity_2023"/>
     <w:p>
       <w:pPr>
         <w:pStyle w:val="Bibliography"/>
@@ -8865,7 +8685,7 @@
       <w:r>
         <w:t xml:space="preserve"> </w:t>
       </w:r>
-      <w:hyperlink r:id="rId62">
+      <w:hyperlink r:id="rId64">
         <w:r>
           <w:rPr>
             <w:rStyle w:val="Hyperlink"/>
@@ -8914,8 +8734,8 @@
         <w:t xml:space="preserve">, 13, 967–974.</w:t>
       </w:r>
     </w:p>
-    <w:bookmarkEnd w:id="63"/>
-    <w:bookmarkStart w:id="65" w:name="ref-brando_droughts_2019"/>
+    <w:bookmarkEnd w:id="65"/>
+    <w:bookmarkStart w:id="67" w:name="ref-brando_droughts_2019"/>
     <w:p>
       <w:pPr>
         <w:pStyle w:val="Bibliography"/>
@@ -8939,7 +8759,7 @@
       <w:r>
         <w:t xml:space="preserve"> </w:t>
       </w:r>
-      <w:hyperlink r:id="rId64">
+      <w:hyperlink r:id="rId66">
         <w:r>
           <w:rPr>
             <w:rStyle w:val="Hyperlink"/>
@@ -9012,8 +8832,8 @@
         <w:t xml:space="preserve">, 47, 555–581.</w:t>
       </w:r>
     </w:p>
-    <w:bookmarkEnd w:id="65"/>
-    <w:bookmarkStart w:id="67" w:name="ref-bürkner_brms_2017"/>
+    <w:bookmarkEnd w:id="67"/>
+    <w:bookmarkStart w:id="69" w:name="ref-bürkner_brms_2017"/>
     <w:p>
       <w:pPr>
         <w:pStyle w:val="Bibliography"/>
@@ -9024,7 +8844,7 @@
       <w:r>
         <w:t xml:space="preserve"> </w:t>
       </w:r>
-      <w:hyperlink r:id="rId66">
+      <w:hyperlink r:id="rId68">
         <w:r>
           <w:rPr>
             <w:rStyle w:val="Hyperlink"/>
@@ -9139,8 +8959,8 @@
         <w:t xml:space="preserve">, 80.</w:t>
       </w:r>
     </w:p>
-    <w:bookmarkEnd w:id="67"/>
-    <w:bookmarkStart w:id="68" w:name="ref-bürkner_posterior_2023"/>
+    <w:bookmarkEnd w:id="69"/>
+    <w:bookmarkStart w:id="70" w:name="ref-bürkner_posterior_2023"/>
     <w:p>
       <w:pPr>
         <w:pStyle w:val="Bibliography"/>
@@ -9161,8 +8981,8 @@
         <w:t xml:space="preserve">for working with posterior distributions.</w:t>
       </w:r>
     </w:p>
-    <w:bookmarkEnd w:id="68"/>
-    <w:bookmarkStart w:id="70" w:name="X7212b9d861bed92497512118acfe0419f2c63cf"/>
+    <w:bookmarkEnd w:id="70"/>
+    <w:bookmarkStart w:id="72" w:name="X7212b9d861bed92497512118acfe0419f2c63cf"/>
     <w:p>
       <w:pPr>
         <w:pStyle w:val="Bibliography"/>
@@ -9186,7 +9006,7 @@
       <w:r>
         <w:t xml:space="preserve"> </w:t>
       </w:r>
-      <w:hyperlink r:id="rId69">
+      <w:hyperlink r:id="rId71">
         <w:r>
           <w:rPr>
             <w:rStyle w:val="Hyperlink"/>
@@ -9211,8 +9031,8 @@
         <w:t xml:space="preserve">, 231, 1798–1813.</w:t>
       </w:r>
     </w:p>
-    <w:bookmarkEnd w:id="70"/>
-    <w:bookmarkStart w:id="72" w:name="ref-clark_annual_2021"/>
+    <w:bookmarkEnd w:id="72"/>
+    <w:bookmarkStart w:id="74" w:name="ref-clark_annual_2021"/>
     <w:p>
       <w:pPr>
         <w:pStyle w:val="Bibliography"/>
@@ -9223,7 +9043,7 @@
       <w:r>
         <w:t xml:space="preserve"> </w:t>
       </w:r>
-      <w:hyperlink r:id="rId71">
+      <w:hyperlink r:id="rId73">
         <w:r>
           <w:rPr>
             <w:rStyle w:val="Hyperlink"/>
@@ -9332,8 +9152,8 @@
         <w:t xml:space="preserve">, 126, e2021JG006557.</w:t>
       </w:r>
     </w:p>
-    <w:bookmarkEnd w:id="72"/>
-    <w:bookmarkStart w:id="74" w:name="ref-clark_annual_2010"/>
+    <w:bookmarkEnd w:id="74"/>
+    <w:bookmarkStart w:id="76" w:name="ref-clark_annual_2010"/>
     <w:p>
       <w:pPr>
         <w:pStyle w:val="Bibliography"/>
@@ -9344,7 +9164,7 @@
       <w:r>
         <w:t xml:space="preserve"> </w:t>
       </w:r>
-      <w:hyperlink r:id="rId73">
+      <w:hyperlink r:id="rId75">
         <w:r>
           <w:rPr>
             <w:rStyle w:val="Hyperlink"/>
@@ -9405,8 +9225,8 @@
         <w:t xml:space="preserve">, 16, 747–759.</w:t>
       </w:r>
     </w:p>
-    <w:bookmarkEnd w:id="74"/>
-    <w:bookmarkStart w:id="76" w:name="ref-dahinden_future_2017"/>
+    <w:bookmarkEnd w:id="76"/>
+    <w:bookmarkStart w:id="78" w:name="ref-dahinden_future_2017"/>
     <w:p>
       <w:pPr>
         <w:pStyle w:val="Bibliography"/>
@@ -9417,7 +9237,7 @@
       <w:r>
         <w:t xml:space="preserve"> </w:t>
       </w:r>
-      <w:hyperlink r:id="rId75">
+      <w:hyperlink r:id="rId77">
         <w:r>
           <w:rPr>
             <w:rStyle w:val="Hyperlink"/>
@@ -9442,8 +9262,8 @@
         <w:t xml:space="preserve">, 12, 084004.</w:t>
       </w:r>
     </w:p>
-    <w:bookmarkEnd w:id="76"/>
-    <w:bookmarkStart w:id="78" w:name="ref-desouza_drought_2020"/>
+    <w:bookmarkEnd w:id="78"/>
+    <w:bookmarkStart w:id="80" w:name="ref-desouza_drought_2020"/>
     <w:p>
       <w:pPr>
         <w:pStyle w:val="Bibliography"/>
@@ -9454,7 +9274,7 @@
       <w:r>
         <w:t xml:space="preserve"> </w:t>
       </w:r>
-      <w:hyperlink r:id="rId77">
+      <w:hyperlink r:id="rId79">
         <w:r>
           <w:rPr>
             <w:rStyle w:val="Hyperlink"/>
@@ -9479,8 +9299,8 @@
         <w:t xml:space="preserve">, 194, 221–236.</w:t>
       </w:r>
     </w:p>
-    <w:bookmarkEnd w:id="78"/>
-    <w:bookmarkStart w:id="80" w:name="ref-fernández-de-uña_role_inpress"/>
+    <w:bookmarkEnd w:id="80"/>
+    <w:bookmarkStart w:id="82" w:name="ref-fernández-de-uña_role_inpress"/>
     <w:p>
       <w:pPr>
         <w:pStyle w:val="Bibliography"/>
@@ -9491,7 +9311,7 @@
       <w:r>
         <w:t xml:space="preserve"> </w:t>
       </w:r>
-      <w:hyperlink r:id="rId79">
+      <w:hyperlink r:id="rId81">
         <w:r>
           <w:rPr>
             <w:rStyle w:val="Hyperlink"/>
@@ -9516,8 +9336,8 @@
         <w:t xml:space="preserve">, n/a.</w:t>
       </w:r>
     </w:p>
-    <w:bookmarkEnd w:id="80"/>
-    <w:bookmarkStart w:id="82" w:name="ref-garcía-cervigón_climate_2020"/>
+    <w:bookmarkEnd w:id="82"/>
+    <w:bookmarkStart w:id="84" w:name="ref-garcía-cervigón_climate_2020"/>
     <w:p>
       <w:pPr>
         <w:pStyle w:val="Bibliography"/>
@@ -9528,7 +9348,7 @@
       <w:r>
         <w:t xml:space="preserve"> </w:t>
       </w:r>
-      <w:hyperlink r:id="rId81">
+      <w:hyperlink r:id="rId83">
         <w:r>
           <w:rPr>
             <w:rStyle w:val="Hyperlink"/>
@@ -9551,68 +9371,6 @@
       </w:r>
       <w:r>
         <w:t xml:space="preserve">, 31, 266–280.</w:t>
-      </w:r>
-    </w:p>
-    <w:bookmarkEnd w:id="82"/>
-    <w:bookmarkStart w:id="84" w:name="ref-giraldo_tree_2023"/>
-    <w:p>
-      <w:pPr>
-        <w:pStyle w:val="Bibliography"/>
-      </w:pPr>
-      <w:r>
-        <w:t xml:space="preserve">Giraldo, J.A., del Valle, J.I., González-Caro, S., David, D.A., Taylor, T., Tobón, C.,</w:t>
-      </w:r>
-      <w:r>
-        <w:t xml:space="preserve"> </w:t>
-      </w:r>
-      <w:r>
-        <w:rPr>
-          <w:iCs/>
-          <w:i/>
-        </w:rPr>
-        <w:t xml:space="preserve">et al.</w:t>
-      </w:r>
-      <w:r>
-        <w:t xml:space="preserve"> (2023).</w:t>
-      </w:r>
-      <w:r>
-        <w:t xml:space="preserve"> </w:t>
-      </w:r>
-      <w:hyperlink r:id="rId83">
-        <w:r>
-          <w:rPr>
-            <w:rStyle w:val="Hyperlink"/>
-          </w:rPr>
-          <w:t xml:space="preserve">Tree growth periodicity in the ever-wet tropical forest of the</w:t>
-        </w:r>
-        <w:r>
-          <w:rPr>
-            <w:rStyle w:val="Hyperlink"/>
-          </w:rPr>
-          <w:t xml:space="preserve"> </w:t>
-        </w:r>
-        <w:r>
-          <w:rPr>
-            <w:rStyle w:val="Hyperlink"/>
-          </w:rPr>
-          <w:t xml:space="preserve">Americas</w:t>
-        </w:r>
-      </w:hyperlink>
-      <w:r>
-        <w:t xml:space="preserve">.</w:t>
-      </w:r>
-      <w:r>
-        <w:t xml:space="preserve"> </w:t>
-      </w:r>
-      <w:r>
-        <w:rPr>
-          <w:iCs/>
-          <w:i/>
-        </w:rPr>
-        <w:t xml:space="preserve">Journal of Ecology</w:t>
-      </w:r>
-      <w:r>
-        <w:t xml:space="preserve">, 111, 889–902.</w:t>
       </w:r>
     </w:p>
     <w:bookmarkEnd w:id="84"/>

</xml_diff>

<commit_message>
small responses to KAT comments
</commit_message>
<xml_diff>
--- a/doc/manuscript_hkk_drought_sensitivity.docx
+++ b/doc/manuscript_hkk_drought_sensitivity.docx
@@ -4587,7 +4587,13 @@
         <w:t xml:space="preserve"> </w:t>
       </w:r>
       <w:r>
-        <w:t xml:space="preserve">to calculate diameter at each dendroband census using standard equations that uses the chord across the measurement window to estimate the arc, assuming a circular cross section[condit].</w:t>
+        <w:t xml:space="preserve">to calculate diameter at each dendroband census using standard equations that uses the chord across the measurement window to estimate the arc, assuming a circular cross section</w:t>
+      </w:r>
+      <w:r>
+        <w:t xml:space="preserve">(Condit n.d.)</w:t>
+      </w:r>
+      <w:r>
+        <w:t xml:space="preserve">.</w:t>
       </w:r>
       <w:r>
         <w:t xml:space="preserve"> </w:t>
@@ -5061,17 +5067,16 @@
         <w:t xml:space="preserve"> </w:t>
       </w:r>
       <w:r>
-        <w:t xml:space="preserve">We used daily weather data collected from 2001 to 2019 at the Forest Fire Research Station [CHECK WHERE], located ~20 km from the ForestGEO plot.</w:t>
-      </w:r>
-      <w:r>
-        <w:t xml:space="preserve"> </w:t>
-      </w:r>
-      <w:r>
-        <w:rPr>
-          <w:iCs/>
-          <w:i/>
-        </w:rPr>
-        <w:t xml:space="preserve">(SPECIFY WHICH VARIABLES WERE OBTAINED FROM WHICH SOURCE, AND OTHER SOURCES.)</w:t>
+        <w:t xml:space="preserve">We used daily weather data on maximum temperate, relative humidity and total precipitation collected from 2001 to 2019 at the Forest Fire Research Station</w:t>
+      </w:r>
+      <w:r>
+        <w:t xml:space="preserve"> </w:t>
+      </w:r>
+      <w:r>
+        <w:t xml:space="preserve">, located ~20 km from the ForestGEO plot.</w:t>
+      </w:r>
+      <w:r>
+        <w:t xml:space="preserve"> </w:t>
       </w:r>
       <w:r>
         <w:t xml:space="preserve"> </w:t>
@@ -5284,7 +5289,7 @@
         <w:pStyle w:val="FirstParagraph"/>
       </w:pPr>
       <w:r>
-        <w:t xml:space="preserve">We then calculated rolling means of precipitation, number of dry days (precipitation = 0), VPD and maximum temperature over 15 day periods across the whole year for each year.</w:t>
+        <w:t xml:space="preserve">We then calculated rolling means of precipitation, number of dry days (precipitation = 0), VPD and maximum temperature over 30 day periods across the whole year for each year.</w:t>
       </w:r>
       <w:r>
         <w:t xml:space="preserve"> </w:t>
@@ -6851,7 +6856,7 @@
         <w:t xml:space="preserve"> </w:t>
       </w:r>
       <w:r>
-        <w:t xml:space="preserve">The 2010 drought peaked between February and May (dry season and beginning of wet season), with 1-month SPEI values below -1 and meteorological anomalies on the 15-day scale including lower precipitation (min anomaly</w:t>
+        <w:t xml:space="preserve">The 2010 drought peaked between February and May (dry season and beginning of wet season), with 1-month SPEI values below -1 and meteorological anomalies on the 30-day scale including lower precipitation (min anomaly</w:t>
       </w:r>
       <w:r>
         <w:t xml:space="preserve"> </w:t>
@@ -6919,7 +6924,7 @@
         <w:pStyle w:val="BodyText"/>
       </w:pPr>
       <w:r>
-        <w:t xml:space="preserve">In 2015, pronounced meteorological anomalies on the 15-day scale occurred during the wet season, including in precipitation (min anomaly</w:t>
+        <w:t xml:space="preserve">In 2015, pronounced meteorological anomalies on the 30-day scale occurred during the wet season, including in precipitation (min anomaly</w:t>
       </w:r>
       <w:r>
         <w:t xml:space="preserve"> </w:t>
@@ -7831,30 +7836,39 @@
         <w:t xml:space="preserve"> </w:t>
       </w:r>
       <w:r>
-        <w:t xml:space="preserve">(</w:t>
-      </w:r>
-      <w:r>
-        <w:rPr>
-          <w:bCs/>
-          <w:b/>
-        </w:rPr>
-        <w:t xml:space="preserve">gao_dynamic_2018?</w:t>
-      </w:r>
-      <w:r>
-        <w:t xml:space="preserve">;</w:t>
-      </w:r>
-      <w:r>
-        <w:t xml:space="preserve"> </w:t>
-      </w:r>
-      <w:r>
-        <w:rPr>
-          <w:bCs/>
-          <w:b/>
-        </w:rPr>
-        <w:t xml:space="preserve">dorangeville_drought_2018?</w:t>
-      </w:r>
-      <w:r>
-        <w:t xml:space="preserve">)</w:t>
+        <w:t xml:space="preserve">(D’Orangeville</w:t>
+      </w:r>
+      <w:r>
+        <w:t xml:space="preserve"> </w:t>
+      </w:r>
+      <w:r>
+        <w:rPr>
+          <w:iCs/>
+          <w:i/>
+        </w:rPr>
+        <w:t xml:space="preserve">et al.</w:t>
+      </w:r>
+      <w:r>
+        <w:t xml:space="preserve"> </w:t>
+      </w:r>
+      <w:r>
+        <w:t xml:space="preserve">2018; Gao</w:t>
+      </w:r>
+      <w:r>
+        <w:t xml:space="preserve"> </w:t>
+      </w:r>
+      <w:r>
+        <w:rPr>
+          <w:iCs/>
+          <w:i/>
+        </w:rPr>
+        <w:t xml:space="preserve">et al.</w:t>
+      </w:r>
+      <w:r>
+        <w:t xml:space="preserve"> </w:t>
+      </w:r>
+      <w:r>
+        <w:t xml:space="preserve">2018)</w:t>
       </w:r>
       <w:r>
         <w:t xml:space="preserve"> </w:t>
@@ -8197,17 +8211,7 @@
         <w:t xml:space="preserve"> </w:t>
       </w:r>
       <w:r>
-        <w:t xml:space="preserve">(</w:t>
-      </w:r>
-      <w:r>
-        <w:rPr>
-          <w:bCs/>
-          <w:b/>
-        </w:rPr>
-        <w:t xml:space="preserve">speer_fundamentals_2010?</w:t>
-      </w:r>
-      <w:r>
-        <w:t xml:space="preserve">)</w:t>
+        <w:t xml:space="preserve">(Speer 2010)</w:t>
       </w:r>
       <w:r>
         <w:t xml:space="preserve">– all factors shown here to directly and interactively influence drought sensitivity.</w:t>
@@ -8452,7 +8456,7 @@
       </w:r>
     </w:p>
     <w:bookmarkEnd w:id="55"/>
-    <w:bookmarkStart w:id="133" w:name="references"/>
+    <w:bookmarkStart w:id="139" w:name="references"/>
     <w:p>
       <w:pPr>
         <w:pStyle w:val="Heading1"/>
@@ -8461,7 +8465,7 @@
         <w:t xml:space="preserve">References</w:t>
       </w:r>
     </w:p>
-    <w:bookmarkStart w:id="132" w:name="refs"/>
+    <w:bookmarkStart w:id="138" w:name="refs"/>
     <w:bookmarkStart w:id="57" w:name="ref-aguirre-gutiérrez_functional_2022"/>
     <w:p>
       <w:pPr>
@@ -9226,18 +9230,87 @@
       </w:r>
     </w:p>
     <w:bookmarkEnd w:id="76"/>
-    <w:bookmarkStart w:id="78" w:name="ref-dahinden_future_2017"/>
+    <w:bookmarkStart w:id="77" w:name="ref-condit_dendrometer_"/>
     <w:p>
       <w:pPr>
         <w:pStyle w:val="Bibliography"/>
       </w:pPr>
       <w:r>
+        <w:t xml:space="preserve">Condit, R. (n.d.). Dendrometer to</w:t>
+      </w:r>
+      <w:r>
+        <w:t xml:space="preserve"> </w:t>
+      </w:r>
+      <w:r>
+        <w:t xml:space="preserve">Diameter</w:t>
+      </w:r>
+      <w:r>
+        <w:t xml:space="preserve">.</w:t>
+      </w:r>
+    </w:p>
+    <w:bookmarkEnd w:id="77"/>
+    <w:bookmarkStart w:id="79" w:name="ref-dorangeville_drought_2018"/>
+    <w:p>
+      <w:pPr>
+        <w:pStyle w:val="Bibliography"/>
+      </w:pPr>
+      <w:r>
+        <w:t xml:space="preserve">D’Orangeville, L., Maxwell, J., Kneeshaw, D., Pederson, N., Duchesne, L., Logan, T.,</w:t>
+      </w:r>
+      <w:r>
+        <w:t xml:space="preserve"> </w:t>
+      </w:r>
+      <w:r>
+        <w:rPr>
+          <w:iCs/>
+          <w:i/>
+        </w:rPr>
+        <w:t xml:space="preserve">et al.</w:t>
+      </w:r>
+      <w:r>
+        <w:t xml:space="preserve"> (2018).</w:t>
+      </w:r>
+      <w:r>
+        <w:t xml:space="preserve"> </w:t>
+      </w:r>
+      <w:hyperlink r:id="rId78">
+        <w:r>
+          <w:rPr>
+            <w:rStyle w:val="Hyperlink"/>
+          </w:rPr>
+          <w:t xml:space="preserve">Drought timing and local climate determine the sensitivity of eastern temperate forests to drought</w:t>
+        </w:r>
+      </w:hyperlink>
+      <w:r>
+        <w:t xml:space="preserve">.</w:t>
+      </w:r>
+      <w:r>
+        <w:t xml:space="preserve"> </w:t>
+      </w:r>
+      <w:r>
+        <w:rPr>
+          <w:iCs/>
+          <w:i/>
+        </w:rPr>
+        <w:t xml:space="preserve">Global Change Biology</w:t>
+      </w:r>
+      <w:r>
+        <w:t xml:space="preserve">, 24, 2339–2351.</w:t>
+      </w:r>
+    </w:p>
+    <w:bookmarkEnd w:id="79"/>
+    <w:bookmarkStart w:id="81" w:name="ref-dahinden_future_2017"/>
+    <w:p>
+      <w:pPr>
+        <w:pStyle w:val="Bibliography"/>
+      </w:pPr>
+      <w:r>
         <w:t xml:space="preserve">Dahinden, F., Fischer, E.M. &amp; Knutti, R. (2017).</w:t>
       </w:r>
       <w:r>
         <w:t xml:space="preserve"> </w:t>
       </w:r>
-      <w:hyperlink r:id="rId77">
+      <w:hyperlink r:id="rId80">
         <w:r>
           <w:rPr>
             <w:rStyle w:val="Hyperlink"/>
@@ -9262,8 +9335,8 @@
         <w:t xml:space="preserve">, 12, 084004.</w:t>
       </w:r>
     </w:p>
-    <w:bookmarkEnd w:id="78"/>
-    <w:bookmarkStart w:id="80" w:name="ref-desouza_drought_2020"/>
+    <w:bookmarkEnd w:id="81"/>
+    <w:bookmarkStart w:id="83" w:name="ref-desouza_drought_2020"/>
     <w:p>
       <w:pPr>
         <w:pStyle w:val="Bibliography"/>
@@ -9274,7 +9347,7 @@
       <w:r>
         <w:t xml:space="preserve"> </w:t>
       </w:r>
-      <w:hyperlink r:id="rId79">
+      <w:hyperlink r:id="rId82">
         <w:r>
           <w:rPr>
             <w:rStyle w:val="Hyperlink"/>
@@ -9299,8 +9372,8 @@
         <w:t xml:space="preserve">, 194, 221–236.</w:t>
       </w:r>
     </w:p>
-    <w:bookmarkEnd w:id="80"/>
-    <w:bookmarkStart w:id="82" w:name="ref-fernández-de-uña_role_inpress"/>
+    <w:bookmarkEnd w:id="83"/>
+    <w:bookmarkStart w:id="85" w:name="ref-fernández-de-uña_role_inpress"/>
     <w:p>
       <w:pPr>
         <w:pStyle w:val="Bibliography"/>
@@ -9311,7 +9384,7 @@
       <w:r>
         <w:t xml:space="preserve"> </w:t>
       </w:r>
-      <w:hyperlink r:id="rId81">
+      <w:hyperlink r:id="rId84">
         <w:r>
           <w:rPr>
             <w:rStyle w:val="Hyperlink"/>
@@ -9336,19 +9409,69 @@
         <w:t xml:space="preserve">, n/a.</w:t>
       </w:r>
     </w:p>
-    <w:bookmarkEnd w:id="82"/>
-    <w:bookmarkStart w:id="84" w:name="ref-garcía-cervigón_climate_2020"/>
+    <w:bookmarkEnd w:id="85"/>
+    <w:bookmarkStart w:id="87" w:name="ref-gao_dynamic_2018"/>
     <w:p>
       <w:pPr>
         <w:pStyle w:val="Bibliography"/>
       </w:pPr>
       <w:r>
+        <w:t xml:space="preserve">Gao, S., Liu, R., Zhou, T., Fang, W., Yi, C., Lu, R.,</w:t>
+      </w:r>
+      <w:r>
+        <w:t xml:space="preserve"> </w:t>
+      </w:r>
+      <w:r>
+        <w:rPr>
+          <w:iCs/>
+          <w:i/>
+        </w:rPr>
+        <w:t xml:space="preserve">et al.</w:t>
+      </w:r>
+      <w:r>
+        <w:t xml:space="preserve"> (2018).</w:t>
+      </w:r>
+      <w:r>
+        <w:t xml:space="preserve"> </w:t>
+      </w:r>
+      <w:hyperlink r:id="rId86">
+        <w:r>
+          <w:rPr>
+            <w:rStyle w:val="Hyperlink"/>
+          </w:rPr>
+          <w:t xml:space="preserve">Dynamic responses of tree-ring growth to multiple dimensions of drought</w:t>
+        </w:r>
+      </w:hyperlink>
+      <w:r>
+        <w:t xml:space="preserve">.</w:t>
+      </w:r>
+      <w:r>
+        <w:t xml:space="preserve"> </w:t>
+      </w:r>
+      <w:r>
+        <w:rPr>
+          <w:iCs/>
+          <w:i/>
+        </w:rPr>
+        <w:t xml:space="preserve">Global Change Biology</w:t>
+      </w:r>
+      <w:r>
+        <w:t xml:space="preserve">, 24, 5380–5390.</w:t>
+      </w:r>
+    </w:p>
+    <w:bookmarkEnd w:id="87"/>
+    <w:bookmarkStart w:id="89" w:name="ref-garcía-cervigón_climate_2020"/>
+    <w:p>
+      <w:pPr>
+        <w:pStyle w:val="Bibliography"/>
+      </w:pPr>
+      <w:r>
         <w:t xml:space="preserve">García-Cervigón, A.I., Camarero, J.J., Cueva, E., Espinosa, C.I. &amp; Escudero, A. (2020).</w:t>
       </w:r>
       <w:r>
         <w:t xml:space="preserve"> </w:t>
       </w:r>
-      <w:hyperlink r:id="rId83">
+      <w:hyperlink r:id="rId88">
         <w:r>
           <w:rPr>
             <w:rStyle w:val="Hyperlink"/>
@@ -9373,8 +9496,8 @@
         <w:t xml:space="preserve">, 31, 266–280.</w:t>
       </w:r>
     </w:p>
-    <w:bookmarkEnd w:id="84"/>
-    <w:bookmarkStart w:id="86" w:name="ref-gonzález-m._diverging_2021"/>
+    <w:bookmarkEnd w:id="89"/>
+    <w:bookmarkStart w:id="91" w:name="ref-gonzález-m._diverging_2021"/>
     <w:p>
       <w:pPr>
         <w:pStyle w:val="Bibliography"/>
@@ -9398,7 +9521,7 @@
       <w:r>
         <w:t xml:space="preserve"> </w:t>
       </w:r>
-      <w:hyperlink r:id="rId85">
+      <w:hyperlink r:id="rId90">
         <w:r>
           <w:rPr>
             <w:rStyle w:val="Hyperlink"/>
@@ -9423,8 +9546,8 @@
         <w:t xml:space="preserve">, 24, 451–463.</w:t>
       </w:r>
     </w:p>
-    <w:bookmarkEnd w:id="86"/>
-    <w:bookmarkStart w:id="88" w:name="ref-guillemot_small_2022"/>
+    <w:bookmarkEnd w:id="91"/>
+    <w:bookmarkStart w:id="93" w:name="ref-guillemot_small_2022"/>
     <w:p>
       <w:pPr>
         <w:pStyle w:val="Bibliography"/>
@@ -9448,7 +9571,7 @@
       <w:r>
         <w:t xml:space="preserve"> </w:t>
       </w:r>
-      <w:hyperlink r:id="rId87">
+      <w:hyperlink r:id="rId92">
         <w:r>
           <w:rPr>
             <w:rStyle w:val="Hyperlink"/>
@@ -9497,8 +9620,8 @@
         <w:t xml:space="preserve">, 28, 2622–2638.</w:t>
       </w:r>
     </w:p>
-    <w:bookmarkEnd w:id="88"/>
-    <w:bookmarkStart w:id="90" w:name="ref-ipcc_climate_2023"/>
+    <w:bookmarkEnd w:id="93"/>
+    <w:bookmarkStart w:id="95" w:name="ref-ipcc_climate_2023"/>
     <w:p>
       <w:pPr>
         <w:pStyle w:val="Bibliography"/>
@@ -9509,7 +9632,7 @@
       <w:r>
         <w:t xml:space="preserve"> </w:t>
       </w:r>
-      <w:hyperlink r:id="rId89">
+      <w:hyperlink r:id="rId94">
         <w:r>
           <w:rPr>
             <w:rStyle w:val="Hyperlink"/>
@@ -9691,8 +9814,8 @@
         <w:t xml:space="preserve">. 1st edn. Cambridge University Press.</w:t>
       </w:r>
     </w:p>
-    <w:bookmarkEnd w:id="90"/>
-    <w:bookmarkStart w:id="92" w:name="ref-kunert_leaf_2021"/>
+    <w:bookmarkEnd w:id="95"/>
+    <w:bookmarkStart w:id="97" w:name="ref-kunert_leaf_2021"/>
     <w:p>
       <w:pPr>
         <w:pStyle w:val="Bibliography"/>
@@ -9716,7 +9839,7 @@
       <w:r>
         <w:t xml:space="preserve"> </w:t>
       </w:r>
-      <w:hyperlink r:id="rId91">
+      <w:hyperlink r:id="rId96">
         <w:r>
           <w:rPr>
             <w:rStyle w:val="Hyperlink"/>
@@ -9741,8 +9864,8 @@
         <w:t xml:space="preserve">, 230, 485–496.</w:t>
       </w:r>
     </w:p>
-    <w:bookmarkEnd w:id="92"/>
-    <w:bookmarkStart w:id="93" w:name="ref-lindsay_whitebox_2016a"/>
+    <w:bookmarkEnd w:id="97"/>
+    <w:bookmarkStart w:id="98" w:name="ref-lindsay_whitebox_2016a"/>
     <w:p>
       <w:pPr>
         <w:pStyle w:val="Bibliography"/>
@@ -9785,8 +9908,8 @@
         <w:t xml:space="preserve">, 95, 75–84.</w:t>
       </w:r>
     </w:p>
-    <w:bookmarkEnd w:id="93"/>
-    <w:bookmarkStart w:id="95" w:name="ref-liu_drought_2022"/>
+    <w:bookmarkEnd w:id="98"/>
+    <w:bookmarkStart w:id="100" w:name="ref-liu_drought_2022"/>
     <w:p>
       <w:pPr>
         <w:pStyle w:val="Bibliography"/>
@@ -9797,7 +9920,7 @@
       <w:r>
         <w:t xml:space="preserve"> </w:t>
       </w:r>
-      <w:hyperlink r:id="rId94">
+      <w:hyperlink r:id="rId99">
         <w:r>
           <w:rPr>
             <w:rStyle w:val="Hyperlink"/>
@@ -9822,8 +9945,8 @@
         <w:t xml:space="preserve">, 15, 800–804.</w:t>
       </w:r>
     </w:p>
-    <w:bookmarkEnd w:id="95"/>
-    <w:bookmarkStart w:id="97" w:name="ref-luo_tropical_2022"/>
+    <w:bookmarkEnd w:id="100"/>
+    <w:bookmarkStart w:id="102" w:name="ref-luo_tropical_2022"/>
     <w:p>
       <w:pPr>
         <w:pStyle w:val="Bibliography"/>
@@ -9834,7 +9957,7 @@
       <w:r>
         <w:t xml:space="preserve"> </w:t>
       </w:r>
-      <w:hyperlink r:id="rId96">
+      <w:hyperlink r:id="rId101">
         <w:r>
           <w:rPr>
             <w:rStyle w:val="Hyperlink"/>
@@ -9883,8 +10006,8 @@
         <w:t xml:space="preserve">, 13, 1193.</w:t>
       </w:r>
     </w:p>
-    <w:bookmarkEnd w:id="97"/>
-    <w:bookmarkStart w:id="99" w:name="ref-ma_tree_2023"/>
+    <w:bookmarkEnd w:id="102"/>
+    <w:bookmarkStart w:id="104" w:name="ref-ma_tree_2023"/>
     <w:p>
       <w:pPr>
         <w:pStyle w:val="Bibliography"/>
@@ -9908,7 +10031,7 @@
       <w:r>
         <w:t xml:space="preserve"> </w:t>
       </w:r>
-      <w:hyperlink r:id="rId98">
+      <w:hyperlink r:id="rId103">
         <w:r>
           <w:rPr>
             <w:rStyle w:val="Hyperlink"/>
@@ -9933,8 +10056,8 @@
         <w:t xml:space="preserve">, 14, 7467.</w:t>
       </w:r>
     </w:p>
-    <w:bookmarkEnd w:id="99"/>
-    <w:bookmarkStart w:id="101" w:name="ref-mcgregor_tree_2021"/>
+    <w:bookmarkEnd w:id="104"/>
+    <w:bookmarkStart w:id="106" w:name="ref-mcgregor_tree_2021"/>
     <w:p>
       <w:pPr>
         <w:pStyle w:val="Bibliography"/>
@@ -9958,7 +10081,7 @@
       <w:r>
         <w:t xml:space="preserve"> </w:t>
       </w:r>
-      <w:hyperlink r:id="rId100">
+      <w:hyperlink r:id="rId105">
         <w:r>
           <w:rPr>
             <w:rStyle w:val="Hyperlink"/>
@@ -9983,8 +10106,8 @@
         <w:t xml:space="preserve">, 231, 601–616.</w:t>
       </w:r>
     </w:p>
-    <w:bookmarkEnd w:id="101"/>
-    <w:bookmarkStart w:id="102" w:name="ref-muller-landau_metal_2008"/>
+    <w:bookmarkEnd w:id="106"/>
+    <w:bookmarkStart w:id="107" w:name="ref-muller-landau_metal_2008"/>
     <w:p>
       <w:pPr>
         <w:pStyle w:val="Bibliography"/>
@@ -10002,8 +10125,8 @@
         <w:t xml:space="preserve">.</w:t>
       </w:r>
     </w:p>
-    <w:bookmarkEnd w:id="102"/>
-    <w:bookmarkStart w:id="104" w:name="ref-naumann_global_2018"/>
+    <w:bookmarkEnd w:id="107"/>
+    <w:bookmarkStart w:id="109" w:name="ref-naumann_global_2018"/>
     <w:p>
       <w:pPr>
         <w:pStyle w:val="Bibliography"/>
@@ -10027,7 +10150,7 @@
       <w:r>
         <w:t xml:space="preserve"> </w:t>
       </w:r>
-      <w:hyperlink r:id="rId103">
+      <w:hyperlink r:id="rId108">
         <w:r>
           <w:rPr>
             <w:rStyle w:val="Hyperlink"/>
@@ -10112,8 +10235,8 @@
         <w:t xml:space="preserve">, 45, 3285–3296.</w:t>
       </w:r>
     </w:p>
-    <w:bookmarkEnd w:id="104"/>
-    <w:bookmarkStart w:id="106" w:name="ref-oliveira_linking_2021"/>
+    <w:bookmarkEnd w:id="109"/>
+    <w:bookmarkStart w:id="111" w:name="ref-oliveira_linking_2021"/>
     <w:p>
       <w:pPr>
         <w:pStyle w:val="Bibliography"/>
@@ -10124,7 +10247,7 @@
       <w:r>
         <w:t xml:space="preserve"> </w:t>
       </w:r>
-      <w:hyperlink r:id="rId105">
+      <w:hyperlink r:id="rId110">
         <w:r>
           <w:rPr>
             <w:rStyle w:val="Hyperlink"/>
@@ -10149,8 +10272,8 @@
         <w:t xml:space="preserve">, 230, 904–923.</w:t>
       </w:r>
     </w:p>
-    <w:bookmarkEnd w:id="106"/>
-    <w:bookmarkStart w:id="107" w:name="ref-rcoreteam_language_2024"/>
+    <w:bookmarkEnd w:id="111"/>
+    <w:bookmarkStart w:id="112" w:name="ref-rcoreteam_language_2024"/>
     <w:p>
       <w:pPr>
         <w:pStyle w:val="Bibliography"/>
@@ -10172,8 +10295,8 @@
         <w:t xml:space="preserve">. Manual. R Foundation for Statistical Computing, Vienna, Austria.</w:t>
       </w:r>
     </w:p>
-    <w:bookmarkEnd w:id="107"/>
-    <w:bookmarkStart w:id="109" w:name="ref-scharnweber_confessions_2019"/>
+    <w:bookmarkEnd w:id="112"/>
+    <w:bookmarkStart w:id="114" w:name="ref-scharnweber_confessions_2019"/>
     <w:p>
       <w:pPr>
         <w:pStyle w:val="Bibliography"/>
@@ -10184,7 +10307,7 @@
       <w:r>
         <w:t xml:space="preserve"> </w:t>
       </w:r>
-      <w:hyperlink r:id="rId108">
+      <w:hyperlink r:id="rId113">
         <w:r>
           <w:rPr>
             <w:rStyle w:val="Hyperlink"/>
@@ -10233,8 +10356,8 @@
         <w:t xml:space="preserve">, 55, 43–49.</w:t>
       </w:r>
     </w:p>
-    <w:bookmarkEnd w:id="109"/>
-    <w:bookmarkStart w:id="111" w:name="ref-slette_how_2019"/>
+    <w:bookmarkEnd w:id="114"/>
+    <w:bookmarkStart w:id="116" w:name="ref-slette_how_2019"/>
     <w:p>
       <w:pPr>
         <w:pStyle w:val="Bibliography"/>
@@ -10258,7 +10381,7 @@
       <w:r>
         <w:t xml:space="preserve"> </w:t>
       </w:r>
-      <w:hyperlink r:id="rId110">
+      <w:hyperlink r:id="rId115">
         <w:r>
           <w:rPr>
             <w:rStyle w:val="Hyperlink"/>
@@ -10283,19 +10406,42 @@
         <w:t xml:space="preserve">, 25, 3193–3200.</w:t>
       </w:r>
     </w:p>
-    <w:bookmarkEnd w:id="111"/>
-    <w:bookmarkStart w:id="113" w:name="ref-trugman_why_2021"/>
+    <w:bookmarkEnd w:id="116"/>
+    <w:bookmarkStart w:id="117" w:name="ref-speer_fundamentals_2010"/>
     <w:p>
       <w:pPr>
         <w:pStyle w:val="Bibliography"/>
       </w:pPr>
       <w:r>
+        <w:t xml:space="preserve">Speer, J.H. (2010).</w:t>
+      </w:r>
+      <w:r>
+        <w:t xml:space="preserve"> </w:t>
+      </w:r>
+      <w:r>
+        <w:rPr>
+          <w:iCs/>
+          <w:i/>
+        </w:rPr>
+        <w:t xml:space="preserve">Fundamentals of tree-ring research</w:t>
+      </w:r>
+      <w:r>
+        <w:t xml:space="preserve">. Univ. of Arizona Press, Tucson, Ariz.</w:t>
+      </w:r>
+    </w:p>
+    <w:bookmarkEnd w:id="117"/>
+    <w:bookmarkStart w:id="119" w:name="ref-trugman_why_2021"/>
+    <w:p>
+      <w:pPr>
+        <w:pStyle w:val="Bibliography"/>
+      </w:pPr>
+      <w:r>
         <w:t xml:space="preserve">Trugman, A.T., Anderegg, L.D.L., Anderegg, W.R.L., Das, A.J. &amp; Stephenson, N.L. (2021).</w:t>
       </w:r>
       <w:r>
         <w:t xml:space="preserve"> </w:t>
       </w:r>
-      <w:hyperlink r:id="rId112">
+      <w:hyperlink r:id="rId118">
         <w:r>
           <w:rPr>
             <w:rStyle w:val="Hyperlink"/>
@@ -10383,8 +10529,8 @@
         <w:t xml:space="preserve">, 36, 520–532.</w:t>
       </w:r>
     </w:p>
-    <w:bookmarkEnd w:id="113"/>
-    <w:bookmarkStart w:id="115" w:name="ref-vasey_intraspecific_2022"/>
+    <w:bookmarkEnd w:id="119"/>
+    <w:bookmarkStart w:id="121" w:name="ref-vasey_intraspecific_2022"/>
     <w:p>
       <w:pPr>
         <w:pStyle w:val="Bibliography"/>
@@ -10395,7 +10541,7 @@
       <w:r>
         <w:t xml:space="preserve"> </w:t>
       </w:r>
-      <w:hyperlink r:id="rId114">
+      <w:hyperlink r:id="rId120">
         <w:r>
           <w:rPr>
             <w:rStyle w:val="Hyperlink"/>
@@ -10420,8 +10566,8 @@
         <w:t xml:space="preserve">, 49, 2309–2320.</w:t>
       </w:r>
     </w:p>
-    <w:bookmarkEnd w:id="115"/>
-    <w:bookmarkStart w:id="116" w:name="ref-vehtari_ranknormalization_2021"/>
+    <w:bookmarkEnd w:id="121"/>
+    <w:bookmarkStart w:id="122" w:name="ref-vehtari_ranknormalization_2021"/>
     <w:p>
       <w:pPr>
         <w:pStyle w:val="Bibliography"/>
@@ -10479,8 +10625,8 @@
         <w:t xml:space="preserve">.</w:t>
       </w:r>
     </w:p>
-    <w:bookmarkEnd w:id="116"/>
-    <w:bookmarkStart w:id="118" w:name="ref-vicente-serrano_multiscalar_2010"/>
+    <w:bookmarkEnd w:id="122"/>
+    <w:bookmarkStart w:id="124" w:name="ref-vicente-serrano_multiscalar_2010"/>
     <w:p>
       <w:pPr>
         <w:pStyle w:val="Bibliography"/>
@@ -10491,7 +10637,7 @@
       <w:r>
         <w:t xml:space="preserve"> </w:t>
       </w:r>
-      <w:hyperlink r:id="rId117">
+      <w:hyperlink r:id="rId123">
         <w:r>
           <w:rPr>
             <w:rStyle w:val="Hyperlink"/>
@@ -10570,8 +10716,8 @@
         <w:t xml:space="preserve">, 23, 1696–1718.</w:t>
       </w:r>
     </w:p>
-    <w:bookmarkEnd w:id="118"/>
-    <w:bookmarkStart w:id="120" w:name="ref-vico_how_2017a"/>
+    <w:bookmarkEnd w:id="124"/>
+    <w:bookmarkStart w:id="126" w:name="ref-vico_how_2017a"/>
     <w:p>
       <w:pPr>
         <w:pStyle w:val="Bibliography"/>
@@ -10582,7 +10728,7 @@
       <w:r>
         <w:t xml:space="preserve"> </w:t>
       </w:r>
-      <w:hyperlink r:id="rId119">
+      <w:hyperlink r:id="rId125">
         <w:r>
           <w:rPr>
             <w:rStyle w:val="Hyperlink"/>
@@ -10631,8 +10777,8 @@
         <w:t xml:space="preserve">, 12, 065006.</w:t>
       </w:r>
     </w:p>
-    <w:bookmarkEnd w:id="120"/>
-    <w:bookmarkStart w:id="122" w:name="ref-vinod_thermal_2023"/>
+    <w:bookmarkEnd w:id="126"/>
+    <w:bookmarkStart w:id="128" w:name="ref-vinod_thermal_2023"/>
     <w:p>
       <w:pPr>
         <w:pStyle w:val="Bibliography"/>
@@ -10656,7 +10802,7 @@
       <w:r>
         <w:t xml:space="preserve"> </w:t>
       </w:r>
-      <w:hyperlink r:id="rId121">
+      <w:hyperlink r:id="rId127">
         <w:r>
           <w:rPr>
             <w:rStyle w:val="Hyperlink"/>
@@ -10681,8 +10827,8 @@
         <w:t xml:space="preserve">, 237, 22–47.</w:t>
       </w:r>
     </w:p>
-    <w:bookmarkEnd w:id="122"/>
-    <w:bookmarkStart w:id="124" w:name="ref-vlam_temperature_2014"/>
+    <w:bookmarkEnd w:id="128"/>
+    <w:bookmarkStart w:id="130" w:name="ref-vlam_temperature_2014"/>
     <w:p>
       <w:pPr>
         <w:pStyle w:val="Bibliography"/>
@@ -10693,7 +10839,7 @@
       <w:r>
         <w:t xml:space="preserve"> </w:t>
       </w:r>
-      <w:hyperlink r:id="rId123">
+      <w:hyperlink r:id="rId129">
         <w:r>
           <w:rPr>
             <w:rStyle w:val="Hyperlink"/>
@@ -10742,8 +10888,8 @@
         <w:t xml:space="preserve">, 174, 1449–1461.</w:t>
       </w:r>
     </w:p>
-    <w:bookmarkEnd w:id="124"/>
-    <w:bookmarkStart w:id="126" w:name="ref-williams_deciduousness_2008"/>
+    <w:bookmarkEnd w:id="130"/>
+    <w:bookmarkStart w:id="132" w:name="ref-williams_deciduousness_2008"/>
     <w:p>
       <w:pPr>
         <w:pStyle w:val="Bibliography"/>
@@ -10754,7 +10900,7 @@
       <w:r>
         <w:t xml:space="preserve"> </w:t>
       </w:r>
-      <w:hyperlink r:id="rId125">
+      <w:hyperlink r:id="rId131">
         <w:r>
           <w:rPr>
             <w:rStyle w:val="Hyperlink"/>
@@ -10797,8 +10943,8 @@
         <w:t xml:space="preserve">, 155, 571–582.</w:t>
       </w:r>
     </w:p>
-    <w:bookmarkEnd w:id="126"/>
-    <w:bookmarkStart w:id="127" w:name="ref-wu_whitebox_2022"/>
+    <w:bookmarkEnd w:id="132"/>
+    <w:bookmarkStart w:id="133" w:name="ref-wu_whitebox_2022"/>
     <w:p>
       <w:pPr>
         <w:pStyle w:val="Bibliography"/>
@@ -10862,8 +11008,8 @@
         <w:t xml:space="preserve">. Manual.</w:t>
       </w:r>
     </w:p>
-    <w:bookmarkEnd w:id="127"/>
-    <w:bookmarkStart w:id="129" w:name="ref-zuidema_tropical_2022"/>
+    <w:bookmarkEnd w:id="133"/>
+    <w:bookmarkStart w:id="135" w:name="ref-zuidema_tropical_2022"/>
     <w:p>
       <w:pPr>
         <w:pStyle w:val="Bibliography"/>
@@ -10887,7 +11033,7 @@
       <w:r>
         <w:t xml:space="preserve"> </w:t>
       </w:r>
-      <w:hyperlink r:id="rId128">
+      <w:hyperlink r:id="rId134">
         <w:r>
           <w:rPr>
             <w:rStyle w:val="Hyperlink"/>
@@ -10912,8 +11058,8 @@
         <w:t xml:space="preserve">, 15, 269–276.</w:t>
       </w:r>
     </w:p>
-    <w:bookmarkEnd w:id="129"/>
-    <w:bookmarkStart w:id="131" w:name="ref-zuleta_droughtinduced_2017"/>
+    <w:bookmarkEnd w:id="135"/>
+    <w:bookmarkStart w:id="137" w:name="ref-zuleta_droughtinduced_2017"/>
     <w:p>
       <w:pPr>
         <w:pStyle w:val="Bibliography"/>
@@ -10924,7 +11070,7 @@
       <w:r>
         <w:t xml:space="preserve"> </w:t>
       </w:r>
-      <w:hyperlink r:id="rId130">
+      <w:hyperlink r:id="rId136">
         <w:r>
           <w:rPr>
             <w:rStyle w:val="Hyperlink"/>
@@ -10961,9 +11107,9 @@
         <w:t xml:space="preserve">, 98, 2538–2546.</w:t>
       </w:r>
     </w:p>
-    <w:bookmarkEnd w:id="131"/>
-    <w:bookmarkEnd w:id="132"/>
-    <w:bookmarkEnd w:id="133"/>
+    <w:bookmarkEnd w:id="137"/>
+    <w:bookmarkEnd w:id="138"/>
+    <w:bookmarkEnd w:id="139"/>
     <w:sectPr>
       <w:footerReference r:id="rId10" w:type="even"/>
       <w:footerReference r:id="rId9" w:type="default"/>

</xml_diff>

<commit_message>
replace fig 1 #10  to reflect #26
</commit_message>
<xml_diff>
--- a/doc/manuscript_hkk_drought_sensitivity.docx
+++ b/doc/manuscript_hkk_drought_sensitivity.docx
@@ -4376,14 +4376,14 @@
       <w:r>
         <w:drawing>
           <wp:inline>
-            <wp:extent cx="5943600" cy="4754880"/>
+            <wp:extent cx="5943600" cy="5943600"/>
             <wp:effectExtent b="0" l="0" r="0" t="0"/>
             <wp:docPr descr="Figure 1. Climatic characteristics of drought years and average years in the Huai Kha Khaeng ForestGEO plot. For four daily climate variables dry days, precipitation, maximum temperature and VPD, panel a) represents rolling means for 30 days around the focal day for that year. Grey line represents the mean of this rolling mean from 2008 to 2019 and ribbons represent standard deviation around this mean. Panel b) represents anomalies of this rolling mean from the values across the timeseries. Values, therefore represents the number of standard deviations from the mean on a given day. c) shows Standardised Precipitation Evapotranspiration Index (SPEI) values at four different time scales for each month in 2010 and 2015. A k-month SPEI integrates over k months ending in the month current month. Across all panels, light blue background represents the average wet season, from May to October. For comments - https://github.com/forestgeo/growth-precip-thailand/issues/10" title="" id="29" name="Picture"/>
             <a:graphic>
               <a:graphicData uri="http://schemas.openxmlformats.org/drawingml/2006/picture">
                 <pic:pic>
                   <pic:nvPicPr>
-                    <pic:cNvPr descr="display/Fig1.png" id="30" name="Picture"/>
+                    <pic:cNvPr descr="display/Fig1_new.png" id="30" name="Picture"/>
                     <pic:cNvPicPr>
                       <a:picLocks noChangeArrowheads="1" noChangeAspect="1"/>
                     </pic:cNvPicPr>
@@ -4397,7 +4397,7 @@
                   <pic:spPr bwMode="auto">
                     <a:xfrm>
                       <a:off x="0" y="0"/>
-                      <a:ext cx="5943600" cy="4754880"/>
+                      <a:ext cx="5943600" cy="5943600"/>
                     </a:xfrm>
                     <a:prstGeom prst="rect">
                       <a:avLst/>

</xml_diff>

<commit_message>
updated doc with some refs fixed + word count
</commit_message>
<xml_diff>
--- a/doc/manuscript_hkk_drought_sensitivity.docx
+++ b/doc/manuscript_hkk_drought_sensitivity.docx
@@ -300,7 +300,7 @@
         <w:t xml:space="preserve"> </w:t>
       </w:r>
       <w:r>
-        <w:t xml:space="preserve">4989</w:t>
+        <w:t xml:space="preserve">5200</w:t>
       </w:r>
       <w:r>
         <w:br/>
@@ -1673,30 +1673,23 @@
         <w:t xml:space="preserve"> </w:t>
       </w:r>
       <w:r>
-        <w:t xml:space="preserve">(</w:t>
-      </w:r>
-      <w:r>
-        <w:rPr>
-          <w:bCs/>
-          <w:b/>
-        </w:rPr>
-        <w:t xml:space="preserve">mcdowell_darcy_2015?</w:t>
-      </w:r>
-      <w:r>
-        <w:t xml:space="preserve">;</w:t>
-      </w:r>
-      <w:r>
-        <w:t xml:space="preserve"> </w:t>
-      </w:r>
-      <w:r>
-        <w:rPr>
-          <w:bCs/>
-          <w:b/>
-        </w:rPr>
-        <w:t xml:space="preserve">fernández-de-uña_role_inpress?</w:t>
-      </w:r>
-      <w:r>
-        <w:t xml:space="preserve">)</w:t>
+        <w:t xml:space="preserve">(Fernández-de-Uña</w:t>
+      </w:r>
+      <w:r>
+        <w:t xml:space="preserve"> </w:t>
+      </w:r>
+      <w:r>
+        <w:rPr>
+          <w:iCs/>
+          <w:i/>
+        </w:rPr>
+        <w:t xml:space="preserve">et al.</w:t>
+      </w:r>
+      <w:r>
+        <w:t xml:space="preserve"> </w:t>
+      </w:r>
+      <w:r>
+        <w:t xml:space="preserve">2023; McDowell &amp; Allen 2015)</w:t>
       </w:r>
       <w:r>
         <w:t xml:space="preserve">, or by trait differences across vertical axis</w:t>
@@ -4270,20 +4263,23 @@
         <w:t xml:space="preserve"> </w:t>
       </w:r>
       <w:r>
-        <w:t xml:space="preserve">(ENSO,</w:t>
-      </w:r>
-      <w:r>
-        <w:t xml:space="preserve"> </w:t>
-      </w:r>
-      <w:r>
-        <w:rPr>
-          <w:bCs/>
-          <w:b/>
-        </w:rPr>
-        <w:t xml:space="preserve">refs_ENSO?</w:t>
-      </w:r>
-      <w:r>
-        <w:t xml:space="preserve">)</w:t>
+        <w:t xml:space="preserve">(ENSO, Räsänen</w:t>
+      </w:r>
+      <w:r>
+        <w:t xml:space="preserve"> </w:t>
+      </w:r>
+      <w:r>
+        <w:rPr>
+          <w:iCs/>
+          <w:i/>
+        </w:rPr>
+        <w:t xml:space="preserve">et al.</w:t>
+      </w:r>
+      <w:r>
+        <w:t xml:space="preserve"> </w:t>
+      </w:r>
+      <w:r>
+        <w:t xml:space="preserve">2016)</w:t>
       </w:r>
       <w:r>
         <w:t xml:space="preserve">.</w:t>
@@ -4391,7 +4387,7 @@
         <w:br/>
       </w:r>
       <w:r>
-        <w:t xml:space="preserve">Long-term analysis of tree-ring data shows that tree growth at Huai Kha Khaeng has been influenced by temperature and rainfall</w:t>
+        <w:t xml:space="preserve">Long-term analysis of tree-ring data shows that tree growth at HKK has been influenced by temperature and rainfall</w:t>
       </w:r>
       <w:r>
         <w:t xml:space="preserve"> </w:t>
@@ -4531,7 +4527,7 @@
         <w:pStyle w:val="BodyText"/>
       </w:pPr>
       <w:r>
-        <w:t xml:space="preserve">In the HKK plot, metal dendrometer bands were installed in 2008 on 2353 trees across 152 species following standard protocol</w:t>
+        <w:t xml:space="preserve">In HKK, metal dendrometer bands were installed in 2008 on 2353 trees across 152 species following standard protocol</w:t>
       </w:r>
       <w:r>
         <w:t xml:space="preserve"> </w:t>
@@ -4612,16 +4608,10 @@
             <m:grow/>
           </m:dPr>
           <m:e>
-            <m:r>
-              <m:t>d</m:t>
-            </m:r>
-            <m:r>
-              <m:t>i</m:t>
-            </m:r>
             <m:sSub>
               <m:e>
                 <m:r>
-                  <m:t>a</m:t>
+                  <m:t>d</m:t>
                 </m:r>
               </m:e>
               <m:sub>
@@ -4655,16 +4645,10 @@
         <w:t xml:space="preserve"> </w:t>
       </w:r>
       <m:oMath>
-        <m:r>
-          <m:t>d</m:t>
-        </m:r>
-        <m:r>
-          <m:t>i</m:t>
-        </m:r>
         <m:sSub>
           <m:e>
             <m:r>
-              <m:t>a</m:t>
+              <m:t>d</m:t>
             </m:r>
           </m:e>
           <m:sub>
@@ -4690,7 +4674,35 @@
         <w:t xml:space="preserve"> </w:t>
       </w:r>
       <w:r>
-        <w:t xml:space="preserve">We then calculated annualised diameter increments for each individual for each year by finding the difference in diameter from the previous year (</w:t>
+        <w:t xml:space="preserve">We then calculated annualised diameter increments for each individual</w:t>
+      </w:r>
+      <w:r>
+        <w:t xml:space="preserve"> </w:t>
+      </w:r>
+      <m:oMath>
+        <m:r>
+          <m:t>i</m:t>
+        </m:r>
+      </m:oMath>
+      <w:r>
+        <w:t xml:space="preserve"> </w:t>
+      </w:r>
+      <w:r>
+        <w:t xml:space="preserve">for each year</w:t>
+      </w:r>
+      <w:r>
+        <w:t xml:space="preserve"> </w:t>
+      </w:r>
+      <m:oMath>
+        <m:r>
+          <m:t>t</m:t>
+        </m:r>
+      </m:oMath>
+      <w:r>
+        <w:t xml:space="preserve"> </w:t>
+      </w:r>
+      <w:r>
+        <w:t xml:space="preserve">by finding the difference in diameter from the previous year (</w:t>
       </w:r>
       <m:oMath>
         <m:r>
@@ -4699,28 +4711,49 @@
         <m:r>
           <m:t>n</m:t>
         </m:r>
-        <m:r>
-          <m:t>c</m:t>
-        </m:r>
+        <m:sSub>
+          <m:e>
+            <m:r>
+              <m:t>c</m:t>
+            </m:r>
+          </m:e>
+          <m:sub>
+            <m:r>
+              <m:t>i</m:t>
+            </m:r>
+            <m:r>
+              <m:rPr>
+                <m:sty m:val="p"/>
+              </m:rPr>
+              <m:t>,</m:t>
+            </m:r>
+            <m:r>
+              <m:t>t</m:t>
+            </m:r>
+          </m:sub>
+        </m:sSub>
         <m:r>
           <m:rPr>
             <m:sty m:val="p"/>
           </m:rPr>
           <m:t>=</m:t>
         </m:r>
-        <m:r>
-          <m:t>d</m:t>
-        </m:r>
-        <m:r>
-          <m:t>i</m:t>
-        </m:r>
         <m:sSub>
           <m:e>
             <m:r>
-              <m:t>a</m:t>
+              <m:t>d</m:t>
             </m:r>
           </m:e>
           <m:sub>
+            <m:r>
+              <m:t>i</m:t>
+            </m:r>
+            <m:r>
+              <m:rPr>
+                <m:sty m:val="p"/>
+              </m:rPr>
+              <m:t>,</m:t>
+            </m:r>
             <m:r>
               <m:t>t</m:t>
             </m:r>
@@ -4732,19 +4765,22 @@
           </m:rPr>
           <m:t>−</m:t>
         </m:r>
-        <m:r>
-          <m:t>d</m:t>
-        </m:r>
-        <m:r>
-          <m:t>i</m:t>
-        </m:r>
         <m:sSub>
           <m:e>
             <m:r>
-              <m:t>a</m:t>
+              <m:t>d</m:t>
             </m:r>
           </m:e>
           <m:sub>
+            <m:r>
+              <m:t>i</m:t>
+            </m:r>
+            <m:r>
+              <m:rPr>
+                <m:sty m:val="p"/>
+              </m:rPr>
+              <m:t>,</m:t>
+            </m:r>
             <m:r>
               <m:t>t</m:t>
             </m:r>
@@ -4761,9 +4797,29 @@
         </m:sSub>
       </m:oMath>
       <w:r>
-        <w:t xml:space="preserve">) and adjusting for the number of days between measurements (</w:t>
+        <w:t xml:space="preserve">) and adjusting for the number of days (</w:t>
       </w:r>
       <m:oMath>
+        <m:r>
+          <m:t>t</m:t>
+        </m:r>
+        <m:r>
+          <m:t>d</m:t>
+        </m:r>
+        <m:r>
+          <m:t>i</m:t>
+        </m:r>
+        <m:r>
+          <m:t>f</m:t>
+        </m:r>
+      </m:oMath>
+      <w:r>
+        <w:t xml:space="preserve">) between measurements (</w:t>
+      </w:r>
+      <m:oMath>
+        <m:r>
+          <m:t>a</m:t>
+        </m:r>
         <m:r>
           <m:t>i</m:t>
         </m:r>
@@ -4778,22 +4834,16 @@
           </m:e>
           <m:sub>
             <m:r>
-              <m:t>a</m:t>
+              <m:t>i</m:t>
             </m:r>
             <m:r>
-              <m:t>n</m:t>
+              <m:rPr>
+                <m:sty m:val="p"/>
+              </m:rPr>
+              <m:t>,</m:t>
             </m:r>
             <m:r>
-              <m:t>n</m:t>
-            </m:r>
-            <m:r>
-              <m:t>u</m:t>
-            </m:r>
-            <m:r>
-              <m:t>a</m:t>
-            </m:r>
-            <m:r>
-              <m:t>l</m:t>
+              <m:t>t</m:t>
             </m:r>
           </m:sub>
         </m:sSub>
@@ -4809,9 +4859,27 @@
         <m:r>
           <m:t>n</m:t>
         </m:r>
-        <m:r>
-          <m:t>c</m:t>
-        </m:r>
+        <m:sSub>
+          <m:e>
+            <m:r>
+              <m:t>c</m:t>
+            </m:r>
+          </m:e>
+          <m:sub>
+            <m:r>
+              <m:t>i</m:t>
+            </m:r>
+            <m:r>
+              <m:rPr>
+                <m:sty m:val="p"/>
+              </m:rPr>
+              <m:t>,</m:t>
+            </m:r>
+            <m:r>
+              <m:t>t</m:t>
+            </m:r>
+          </m:sub>
+        </m:sSub>
         <m:r>
           <m:rPr>
             <m:sty m:val="p"/>
@@ -4858,16 +4926,10 @@
         <w:t xml:space="preserve"> </w:t>
       </w:r>
       <m:oMath>
-        <m:r>
-          <m:t>d</m:t>
-        </m:r>
-        <m:r>
-          <m:t>i</m:t>
-        </m:r>
         <m:sSub>
           <m:e>
             <m:r>
-              <m:t>a</m:t>
+              <m:t>d</m:t>
             </m:r>
           </m:e>
           <m:sub>
@@ -4896,7 +4958,7 @@
         <w:t xml:space="preserve"> </w:t>
       </w:r>
       <w:r>
-        <w:t xml:space="preserve">Tape measurements themselves are not precise enough for calculating drought sensitivity; error for each tape measure is 1mm, error for growth is at least 2mm.</w:t>
+        <w:t xml:space="preserve">Tape measurements themselves are not precise enough for calculating drought sensitivity; error for each tape measure is 1 mm, error for growth is at least 2 mm.</w:t>
       </w:r>
       <w:r>
         <w:t xml:space="preserve"> </w:t>
@@ -5091,7 +5153,7 @@
         <w:t xml:space="preserve"> </w:t>
       </w:r>
       <w:r>
-        <w:t xml:space="preserve">Defining drought as periods with two or more consecutive months with 1-month SPEI &lt; -1 also resulted in identification of 2010 and 2015 as drought events.</w:t>
+        <w:t xml:space="preserve">Defining drought as periods with two or more consecutive months with SPEI &lt; -1 also resulted in identification of 2010 and 2015 as drought events.</w:t>
       </w:r>
       <w:r>
         <w:t xml:space="preserve"> </w:t>
@@ -5129,223 +5191,34 @@
         <w:t xml:space="preserve"> </w:t>
       </w:r>
       <w:r>
-        <w:t xml:space="preserve">, located ~20 km from the ForestGEO plot.</w:t>
-      </w:r>
-      <w:r>
-        <w:t xml:space="preserve"> </w:t>
-      </w:r>
-      <w:r>
-        <w:t xml:space="preserve"> </w:t>
-      </w:r>
-      <w:r>
-        <w:t xml:space="preserve">We first calculated daily values of Vapour Pressure Deficit (VPD) using the equation</w:t>
-      </w:r>
-    </w:p>
-    <w:p>
-      <w:pPr>
-        <w:pStyle w:val="BodyText"/>
-      </w:pPr>
-      <m:oMathPara>
-        <m:oMathParaPr>
-          <m:jc m:val="center"/>
-        </m:oMathParaPr>
-        <m:oMath>
-          <m:r>
-            <m:t>V</m:t>
-          </m:r>
-          <m:r>
-            <m:t>P</m:t>
-          </m:r>
-          <m:r>
-            <m:t>D</m:t>
-          </m:r>
-          <m:r>
-            <m:rPr>
-              <m:sty m:val="p"/>
-            </m:rPr>
-            <m:t>=</m:t>
-          </m:r>
-          <m:r>
-            <m:t>0.6108</m:t>
-          </m:r>
-          <m:r>
-            <m:rPr>
-              <m:sty m:val="p"/>
-            </m:rPr>
-            <m:t>*</m:t>
-          </m:r>
-          <m:sSup>
-            <m:e>
-              <m:r>
-                <m:t>e</m:t>
-              </m:r>
-            </m:e>
-            <m:sup>
-              <m:r>
-                <m:t>17.27</m:t>
-              </m:r>
-              <m:r>
-                <m:rPr>
-                  <m:sty m:val="p"/>
-                </m:rPr>
-                <m:t>*</m:t>
-              </m:r>
-              <m:f>
-                <m:fPr>
-                  <m:type m:val="bar"/>
-                </m:fPr>
-                <m:num>
-                  <m:sSub>
-                    <m:e>
-                      <m:r>
-                        <m:t>t</m:t>
-                      </m:r>
-                    </m:e>
-                    <m:sub>
-                      <m:r>
-                        <m:t>m</m:t>
-                      </m:r>
-                      <m:r>
-                        <m:t>a</m:t>
-                      </m:r>
-                      <m:r>
-                        <m:t>x</m:t>
-                      </m:r>
-                    </m:sub>
-                  </m:sSub>
-                </m:num>
-                <m:den>
-                  <m:sSub>
-                    <m:e>
-                      <m:r>
-                        <m:t>t</m:t>
-                      </m:r>
-                    </m:e>
-                    <m:sub>
-                      <m:r>
-                        <m:t>m</m:t>
-                      </m:r>
-                      <m:r>
-                        <m:t>a</m:t>
-                      </m:r>
-                      <m:r>
-                        <m:t>x</m:t>
-                      </m:r>
-                    </m:sub>
-                  </m:sSub>
-                  <m:r>
-                    <m:rPr>
-                      <m:sty m:val="p"/>
-                    </m:rPr>
-                    <m:t>+</m:t>
-                  </m:r>
-                  <m:r>
-                    <m:t>237.3</m:t>
-                  </m:r>
-                </m:den>
-              </m:f>
-            </m:sup>
-          </m:sSup>
-          <m:r>
-            <m:rPr>
-              <m:sty m:val="p"/>
-            </m:rPr>
-            <m:t>*</m:t>
-          </m:r>
-          <m:d>
-            <m:dPr>
-              <m:begChr m:val="("/>
-              <m:endChr m:val=")"/>
-              <m:sepChr m:val=""/>
-              <m:grow/>
-            </m:dPr>
-            <m:e>
-              <m:r>
-                <m:t>1</m:t>
-              </m:r>
-              <m:r>
-                <m:rPr>
-                  <m:sty m:val="p"/>
-                </m:rPr>
-                <m:t>−</m:t>
-              </m:r>
-              <m:f>
-                <m:fPr>
-                  <m:type m:val="bar"/>
-                </m:fPr>
-                <m:num>
-                  <m:r>
-                    <m:t>r</m:t>
-                  </m:r>
-                  <m:r>
-                    <m:t>e</m:t>
-                  </m:r>
-                  <m:r>
-                    <m:t>l</m:t>
-                  </m:r>
-                  <m:r>
-                    <m:t>a</m:t>
-                  </m:r>
-                  <m:r>
-                    <m:t>t</m:t>
-                  </m:r>
-                  <m:r>
-                    <m:t>i</m:t>
-                  </m:r>
-                  <m:r>
-                    <m:t>v</m:t>
-                  </m:r>
-                  <m:r>
-                    <m:t>e</m:t>
-                  </m:r>
-                  <m:r>
-                    <m:rPr>
-                      <m:sty m:val="p"/>
-                    </m:rPr>
-                    <m:t>.</m:t>
-                  </m:r>
-                  <m:r>
-                    <m:t>h</m:t>
-                  </m:r>
-                  <m:r>
-                    <m:t>u</m:t>
-                  </m:r>
-                  <m:r>
-                    <m:t>m</m:t>
-                  </m:r>
-                  <m:r>
-                    <m:t>i</m:t>
-                  </m:r>
-                  <m:r>
-                    <m:t>d</m:t>
-                  </m:r>
-                  <m:r>
-                    <m:t>i</m:t>
-                  </m:r>
-                  <m:r>
-                    <m:t>t</m:t>
-                  </m:r>
-                  <m:r>
-                    <m:t>y</m:t>
-                  </m:r>
-                </m:num>
-                <m:den>
-                  <m:r>
-                    <m:t>100</m:t>
-                  </m:r>
-                </m:den>
-              </m:f>
-            </m:e>
-          </m:d>
-        </m:oMath>
-      </m:oMathPara>
-    </w:p>
-    <w:p>
-      <w:pPr>
-        <w:pStyle w:val="FirstParagraph"/>
-      </w:pPr>
-      <w:r>
-        <w:t xml:space="preserve">We then calculated rolling means of precipitation, number of dry days (precipitation = 0), VPD and maximum temperature over 30 day periods across the whole year for each year.</w:t>
+        <w:t xml:space="preserve">, located ~20 km from HKK, and calculated an additional variables vapour pressure deficit (VPD,</w:t>
+      </w:r>
+      <w:r>
+        <w:t xml:space="preserve"> </w:t>
+      </w:r>
+      <w:r>
+        <w:t xml:space="preserve">Raesch (2020)</w:t>
+      </w:r>
+      <w:r>
+        <w:t xml:space="preserve">).</w:t>
+      </w:r>
+      <w:r>
+        <w:t xml:space="preserve"> </w:t>
+      </w:r>
+      <w:r>
+        <w:t xml:space="preserve"> </w:t>
+      </w:r>
+      <w:r>
+        <w:t xml:space="preserve"> </w:t>
+      </w:r>
+      <w:r>
+        <w:t xml:space="preserve"> </w:t>
+      </w:r>
+      <w:r>
+        <w:t xml:space="preserve"> </w:t>
+      </w:r>
+      <w:r>
+        <w:t xml:space="preserve">We then calculated rolling means of precipitation, number of dry days (precipitation = 0), VPD and maximum temperature over 30 day periods across the whole timeseries.</w:t>
       </w:r>
       <w:r>
         <w:t xml:space="preserve"> </w:t>
@@ -5635,7 +5508,90 @@
         <w:pStyle w:val="BodyText"/>
       </w:pPr>
       <w:r>
-        <w:t xml:space="preserve">We first calculated the mean annual increment for each tree as the mean of the annualised increments across the whole timeseries.</w:t>
+        <w:t xml:space="preserve">We first calculated the mean annual increment</w:t>
+      </w:r>
+      <w:r>
+        <w:t xml:space="preserve"> </w:t>
+      </w:r>
+      <m:oMath>
+        <m:acc>
+          <m:accPr>
+            <m:chr m:val="‾"/>
+          </m:accPr>
+          <m:e>
+            <m:r>
+              <m:t>a</m:t>
+            </m:r>
+            <m:r>
+              <m:rPr>
+                <m:sty m:val="p"/>
+              </m:rPr>
+              <m:t>.</m:t>
+            </m:r>
+            <m:r>
+              <m:t>i</m:t>
+            </m:r>
+            <m:r>
+              <m:t>n</m:t>
+            </m:r>
+            <m:sSub>
+              <m:e>
+                <m:r>
+                  <m:t>c</m:t>
+                </m:r>
+              </m:e>
+              <m:sub>
+                <m:r>
+                  <m:t>i</m:t>
+                </m:r>
+              </m:sub>
+            </m:sSub>
+          </m:e>
+        </m:acc>
+      </m:oMath>
+      <w:r>
+        <w:t xml:space="preserve"> </w:t>
+      </w:r>
+      <w:r>
+        <w:t xml:space="preserve">for each tree from annualised increment</w:t>
+      </w:r>
+      <w:r>
+        <w:t xml:space="preserve"> </w:t>
+      </w:r>
+      <m:oMath>
+        <m:r>
+          <m:t>a</m:t>
+        </m:r>
+        <m:r>
+          <m:t>i</m:t>
+        </m:r>
+        <m:r>
+          <m:t>n</m:t>
+        </m:r>
+        <m:sSub>
+          <m:e>
+            <m:r>
+              <m:t>c</m:t>
+            </m:r>
+          </m:e>
+          <m:sub>
+            <m:r>
+              <m:t>i</m:t>
+            </m:r>
+            <m:r>
+              <m:rPr>
+                <m:sty m:val="p"/>
+              </m:rPr>
+              <m:t>,</m:t>
+            </m:r>
+            <m:r>
+              <m:t>t</m:t>
+            </m:r>
+          </m:sub>
+        </m:sSub>
+      </m:oMath>
+      <w:r>
+        <w:t xml:space="preserve">.</w:t>
       </w:r>
       <w:r>
         <w:t xml:space="preserve"> </w:t>
@@ -5655,7 +5611,21 @@
         <w:t xml:space="preserve"> </w:t>
       </w:r>
       <w:r>
-        <w:t xml:space="preserve">for each drought as</w:t>
+        <w:t xml:space="preserve">for each drought year</w:t>
+      </w:r>
+      <w:r>
+        <w:t xml:space="preserve"> </w:t>
+      </w:r>
+      <m:oMath>
+        <m:r>
+          <m:t>y</m:t>
+        </m:r>
+      </m:oMath>
+      <w:r>
+        <w:t xml:space="preserve"> </w:t>
+      </w:r>
+      <w:r>
+        <w:t xml:space="preserve">as</w:t>
       </w:r>
     </w:p>
     <w:p>
@@ -5707,6 +5677,24 @@
               <m:r>
                 <m:t>i</m:t>
               </m:r>
+              <m:r>
+                <m:rPr>
+                  <m:sty m:val="p"/>
+                </m:rPr>
+                <m:t>,</m:t>
+              </m:r>
+              <m:r>
+                <m:t>t</m:t>
+              </m:r>
+              <m:r>
+                <m:rPr>
+                  <m:sty m:val="p"/>
+                </m:rPr>
+                <m:t>=</m:t>
+              </m:r>
+              <m:r>
+                <m:t>y</m:t>
+              </m:r>
             </m:sub>
           </m:sSub>
           <m:r>
@@ -5721,49 +5709,7 @@
             </m:fPr>
             <m:num>
               <m:r>
-                <m:t>d</m:t>
-              </m:r>
-              <m:r>
-                <m:t>r</m:t>
-              </m:r>
-              <m:r>
-                <m:t>o</m:t>
-              </m:r>
-              <m:r>
-                <m:t>u</m:t>
-              </m:r>
-              <m:r>
-                <m:t>g</m:t>
-              </m:r>
-              <m:r>
-                <m:t>h</m:t>
-              </m:r>
-              <m:r>
-                <m:t>t</m:t>
-              </m:r>
-              <m:r>
-                <m:rPr>
-                  <m:sty m:val="p"/>
-                </m:rPr>
-                <m:t>.</m:t>
-              </m:r>
-              <m:r>
-                <m:t>y</m:t>
-              </m:r>
-              <m:r>
-                <m:t>e</m:t>
-              </m:r>
-              <m:r>
                 <m:t>a</m:t>
-              </m:r>
-              <m:r>
-                <m:t>r</m:t>
-              </m:r>
-              <m:r>
-                <m:rPr>
-                  <m:sty m:val="p"/>
-                </m:rPr>
-                <m:t>.</m:t>
               </m:r>
               <m:r>
                 <m:t>i</m:t>
@@ -5771,33 +5717,33 @@
               <m:r>
                 <m:t>n</m:t>
               </m:r>
-              <m:r>
-                <m:t>c</m:t>
-              </m:r>
-              <m:r>
-                <m:t>r</m:t>
-              </m:r>
-              <m:r>
-                <m:t>e</m:t>
-              </m:r>
-              <m:r>
-                <m:t>m</m:t>
-              </m:r>
-              <m:r>
-                <m:t>e</m:t>
-              </m:r>
-              <m:r>
-                <m:t>n</m:t>
-              </m:r>
               <m:sSub>
                 <m:e>
                   <m:r>
-                    <m:t>t</m:t>
+                    <m:t>c</m:t>
                   </m:r>
                 </m:e>
                 <m:sub>
                   <m:r>
                     <m:t>i</m:t>
+                  </m:r>
+                  <m:r>
+                    <m:rPr>
+                      <m:sty m:val="p"/>
+                    </m:rPr>
+                    <m:t>,</m:t>
+                  </m:r>
+                  <m:r>
+                    <m:t>t</m:t>
+                  </m:r>
+                  <m:r>
+                    <m:rPr>
+                      <m:sty m:val="p"/>
+                    </m:rPr>
+                    <m:t>=</m:t>
+                  </m:r>
+                  <m:r>
+                    <m:t>y</m:t>
                   </m:r>
                 </m:sub>
               </m:sSub>
@@ -5807,164 +5753,76 @@
                 </m:rPr>
                 <m:t>−</m:t>
               </m:r>
-              <m:r>
-                <m:t>m</m:t>
-              </m:r>
-              <m:r>
-                <m:t>e</m:t>
-              </m:r>
-              <m:r>
-                <m:t>a</m:t>
-              </m:r>
-              <m:r>
-                <m:t>n</m:t>
-              </m:r>
-              <m:r>
-                <m:rPr>
-                  <m:sty m:val="p"/>
-                </m:rPr>
-                <m:t>.</m:t>
-              </m:r>
-              <m:r>
-                <m:t>a</m:t>
-              </m:r>
-              <m:r>
-                <m:t>n</m:t>
-              </m:r>
-              <m:r>
-                <m:t>n</m:t>
-              </m:r>
-              <m:r>
-                <m:t>u</m:t>
-              </m:r>
-              <m:r>
-                <m:t>a</m:t>
-              </m:r>
-              <m:r>
-                <m:t>l</m:t>
-              </m:r>
-              <m:r>
-                <m:rPr>
-                  <m:sty m:val="p"/>
-                </m:rPr>
-                <m:t>.</m:t>
-              </m:r>
-              <m:r>
-                <m:t>i</m:t>
-              </m:r>
-              <m:r>
-                <m:t>n</m:t>
-              </m:r>
-              <m:r>
-                <m:t>c</m:t>
-              </m:r>
-              <m:r>
-                <m:t>r</m:t>
-              </m:r>
-              <m:r>
-                <m:t>e</m:t>
-              </m:r>
-              <m:r>
-                <m:t>m</m:t>
-              </m:r>
-              <m:r>
-                <m:t>e</m:t>
-              </m:r>
-              <m:r>
-                <m:t>n</m:t>
-              </m:r>
-              <m:sSub>
+              <m:acc>
+                <m:accPr>
+                  <m:chr m:val="‾"/>
+                </m:accPr>
                 <m:e>
                   <m:r>
-                    <m:t>t</m:t>
+                    <m:t>a</m:t>
                   </m:r>
-                </m:e>
-                <m:sub>
+                  <m:r>
+                    <m:rPr>
+                      <m:sty m:val="p"/>
+                    </m:rPr>
+                    <m:t>.</m:t>
+                  </m:r>
                   <m:r>
                     <m:t>i</m:t>
                   </m:r>
-                </m:sub>
-              </m:sSub>
+                  <m:r>
+                    <m:t>n</m:t>
+                  </m:r>
+                  <m:sSub>
+                    <m:e>
+                      <m:r>
+                        <m:t>c</m:t>
+                      </m:r>
+                    </m:e>
+                    <m:sub>
+                      <m:r>
+                        <m:t>i</m:t>
+                      </m:r>
+                    </m:sub>
+                  </m:sSub>
+                </m:e>
+              </m:acc>
             </m:num>
             <m:den>
-              <m:r>
-                <m:t>m</m:t>
-              </m:r>
-              <m:r>
-                <m:t>e</m:t>
-              </m:r>
-              <m:r>
-                <m:t>a</m:t>
-              </m:r>
-              <m:r>
-                <m:t>n</m:t>
-              </m:r>
-              <m:r>
-                <m:rPr>
-                  <m:sty m:val="p"/>
-                </m:rPr>
-                <m:t>.</m:t>
-              </m:r>
-              <m:r>
-                <m:t>a</m:t>
-              </m:r>
-              <m:r>
-                <m:t>n</m:t>
-              </m:r>
-              <m:r>
-                <m:t>n</m:t>
-              </m:r>
-              <m:r>
-                <m:t>u</m:t>
-              </m:r>
-              <m:r>
-                <m:t>a</m:t>
-              </m:r>
-              <m:r>
-                <m:t>l</m:t>
-              </m:r>
-              <m:r>
-                <m:rPr>
-                  <m:sty m:val="p"/>
-                </m:rPr>
-                <m:t>.</m:t>
-              </m:r>
-              <m:r>
-                <m:t>i</m:t>
-              </m:r>
-              <m:r>
-                <m:t>n</m:t>
-              </m:r>
-              <m:r>
-                <m:t>c</m:t>
-              </m:r>
-              <m:r>
-                <m:t>r</m:t>
-              </m:r>
-              <m:r>
-                <m:t>e</m:t>
-              </m:r>
-              <m:r>
-                <m:t>m</m:t>
-              </m:r>
-              <m:r>
-                <m:t>e</m:t>
-              </m:r>
-              <m:r>
-                <m:t>n</m:t>
-              </m:r>
-              <m:sSub>
+              <m:acc>
+                <m:accPr>
+                  <m:chr m:val="‾"/>
+                </m:accPr>
                 <m:e>
                   <m:r>
-                    <m:t>t</m:t>
+                    <m:t>a</m:t>
                   </m:r>
-                </m:e>
-                <m:sub>
+                  <m:r>
+                    <m:rPr>
+                      <m:sty m:val="p"/>
+                    </m:rPr>
+                    <m:t>.</m:t>
+                  </m:r>
                   <m:r>
                     <m:t>i</m:t>
                   </m:r>
-                </m:sub>
-              </m:sSub>
+                  <m:r>
+                    <m:t>n</m:t>
+                  </m:r>
+                  <m:sSub>
+                    <m:e>
+                      <m:r>
+                        <m:t>c</m:t>
+                      </m:r>
+                    </m:e>
+                    <m:sub>
+                      <m:r>
+                        <m:t>i</m:t>
+                      </m:r>
+                    </m:sub>
+                  </m:sSub>
+                </m:e>
+              </m:acc>
             </m:den>
           </m:f>
         </m:oMath>
@@ -8512,7 +8370,7 @@
       </w:r>
     </w:p>
     <w:bookmarkEnd w:id="55"/>
-    <w:bookmarkStart w:id="145" w:name="references"/>
+    <w:bookmarkStart w:id="151" w:name="references"/>
     <w:p>
       <w:pPr>
         <w:pStyle w:val="Heading1"/>
@@ -8521,7 +8379,7 @@
         <w:t xml:space="preserve">References</w:t>
       </w:r>
     </w:p>
-    <w:bookmarkStart w:id="144" w:name="refs"/>
+    <w:bookmarkStart w:id="150" w:name="refs"/>
     <w:bookmarkStart w:id="57" w:name="ref-aguirre-gutiérrez_functional_2022"/>
     <w:p>
       <w:pPr>
@@ -10253,12 +10111,49 @@
       </w:r>
     </w:p>
     <w:bookmarkEnd w:id="108"/>
-    <w:bookmarkStart w:id="110" w:name="ref-mcgregor_tree_2021"/>
+    <w:bookmarkStart w:id="110" w:name="ref-mcdowell_darcys_2015"/>
     <w:p>
       <w:pPr>
         <w:pStyle w:val="Bibliography"/>
       </w:pPr>
       <w:r>
+        <w:t xml:space="preserve">McDowell, N.G. &amp; Allen, C.D. (2015).</w:t>
+      </w:r>
+      <w:r>
+        <w:t xml:space="preserve"> </w:t>
+      </w:r>
+      <w:hyperlink r:id="rId109">
+        <w:r>
+          <w:rPr>
+            <w:rStyle w:val="Hyperlink"/>
+          </w:rPr>
+          <w:t xml:space="preserve">Darcy’s law predicts widespread forest mortality under climate warming</w:t>
+        </w:r>
+      </w:hyperlink>
+      <w:r>
+        <w:t xml:space="preserve">.</w:t>
+      </w:r>
+      <w:r>
+        <w:t xml:space="preserve"> </w:t>
+      </w:r>
+      <w:r>
+        <w:rPr>
+          <w:iCs/>
+          <w:i/>
+        </w:rPr>
+        <w:t xml:space="preserve">Nature Climate Change</w:t>
+      </w:r>
+      <w:r>
+        <w:t xml:space="preserve">, 5, 669–672.</w:t>
+      </w:r>
+    </w:p>
+    <w:bookmarkEnd w:id="110"/>
+    <w:bookmarkStart w:id="112" w:name="ref-mcgregor_tree_2021"/>
+    <w:p>
+      <w:pPr>
+        <w:pStyle w:val="Bibliography"/>
+      </w:pPr>
+      <w:r>
         <w:t xml:space="preserve">McGregor, I.R., Helcoski, R., Kunert, N., Tepley, A.J., Gonzalez-Akre, E.B., Herrmann, V.,</w:t>
       </w:r>
       <w:r>
@@ -10277,7 +10172,7 @@
       <w:r>
         <w:t xml:space="preserve"> </w:t>
       </w:r>
-      <w:hyperlink r:id="rId109">
+      <w:hyperlink r:id="rId111">
         <w:r>
           <w:rPr>
             <w:rStyle w:val="Hyperlink"/>
@@ -10302,8 +10197,8 @@
         <w:t xml:space="preserve">, 231, 601–616.</w:t>
       </w:r>
     </w:p>
-    <w:bookmarkEnd w:id="110"/>
-    <w:bookmarkStart w:id="111" w:name="ref-muller-landau_metal_2008"/>
+    <w:bookmarkEnd w:id="112"/>
+    <w:bookmarkStart w:id="113" w:name="ref-muller-landau_metal_2008"/>
     <w:p>
       <w:pPr>
         <w:pStyle w:val="Bibliography"/>
@@ -10321,8 +10216,8 @@
         <w:t xml:space="preserve">.</w:t>
       </w:r>
     </w:p>
-    <w:bookmarkEnd w:id="111"/>
-    <w:bookmarkStart w:id="113" w:name="ref-naumann_global_2018"/>
+    <w:bookmarkEnd w:id="113"/>
+    <w:bookmarkStart w:id="115" w:name="ref-naumann_global_2018"/>
     <w:p>
       <w:pPr>
         <w:pStyle w:val="Bibliography"/>
@@ -10346,7 +10241,7 @@
       <w:r>
         <w:t xml:space="preserve"> </w:t>
       </w:r>
-      <w:hyperlink r:id="rId112">
+      <w:hyperlink r:id="rId114">
         <w:r>
           <w:rPr>
             <w:rStyle w:val="Hyperlink"/>
@@ -10431,8 +10326,8 @@
         <w:t xml:space="preserve">, 45, 3285–3296.</w:t>
       </w:r>
     </w:p>
-    <w:bookmarkEnd w:id="113"/>
-    <w:bookmarkStart w:id="115" w:name="ref-oliveira_linking_2021"/>
+    <w:bookmarkEnd w:id="115"/>
+    <w:bookmarkStart w:id="117" w:name="ref-oliveira_linking_2021"/>
     <w:p>
       <w:pPr>
         <w:pStyle w:val="Bibliography"/>
@@ -10443,7 +10338,7 @@
       <w:r>
         <w:t xml:space="preserve"> </w:t>
       </w:r>
-      <w:hyperlink r:id="rId114">
+      <w:hyperlink r:id="rId116">
         <w:r>
           <w:rPr>
             <w:rStyle w:val="Hyperlink"/>
@@ -10468,8 +10363,8 @@
         <w:t xml:space="preserve">, 230, 904–923.</w:t>
       </w:r>
     </w:p>
-    <w:bookmarkEnd w:id="115"/>
-    <w:bookmarkStart w:id="116" w:name="ref-rcoreteam_language_2024"/>
+    <w:bookmarkEnd w:id="117"/>
+    <w:bookmarkStart w:id="118" w:name="ref-rcoreteam_language_2024"/>
     <w:p>
       <w:pPr>
         <w:pStyle w:val="Bibliography"/>
@@ -10491,19 +10386,200 @@
         <w:t xml:space="preserve">. Manual. R Foundation for Statistical Computing, Vienna, Austria.</w:t>
       </w:r>
     </w:p>
-    <w:bookmarkEnd w:id="116"/>
-    <w:bookmarkStart w:id="118" w:name="ref-scharnweber_confessions_2019"/>
+    <w:bookmarkEnd w:id="118"/>
+    <w:bookmarkStart w:id="120" w:name="ref-raesch_pvldcurve_2020"/>
     <w:p>
       <w:pPr>
         <w:pStyle w:val="Bibliography"/>
       </w:pPr>
       <w:r>
+        <w:t xml:space="preserve">Raesch, A. (2020).</w:t>
+      </w:r>
+      <w:r>
+        <w:t xml:space="preserve"> </w:t>
+      </w:r>
+      <w:hyperlink r:id="rId119">
+        <w:r>
+          <w:rPr>
+            <w:rStyle w:val="Hyperlink"/>
+          </w:rPr>
+          <w:t xml:space="preserve">Pvldcurve:</w:t>
+        </w:r>
+        <w:r>
+          <w:rPr>
+            <w:rStyle w:val="Hyperlink"/>
+          </w:rPr>
+          <w:t xml:space="preserve"> </w:t>
+        </w:r>
+        <w:r>
+          <w:rPr>
+            <w:rStyle w:val="Hyperlink"/>
+          </w:rPr>
+          <w:t xml:space="preserve">Simplifies</w:t>
+        </w:r>
+        <w:r>
+          <w:rPr>
+            <w:rStyle w:val="Hyperlink"/>
+          </w:rPr>
+          <w:t xml:space="preserve"> </w:t>
+        </w:r>
+        <w:r>
+          <w:rPr>
+            <w:rStyle w:val="Hyperlink"/>
+          </w:rPr>
+          <w:t xml:space="preserve">the</w:t>
+        </w:r>
+        <w:r>
+          <w:rPr>
+            <w:rStyle w:val="Hyperlink"/>
+          </w:rPr>
+          <w:t xml:space="preserve"> </w:t>
+        </w:r>
+        <w:r>
+          <w:rPr>
+            <w:rStyle w:val="Hyperlink"/>
+          </w:rPr>
+          <w:t xml:space="preserve">Analysis</w:t>
+        </w:r>
+        <w:r>
+          <w:rPr>
+            <w:rStyle w:val="Hyperlink"/>
+          </w:rPr>
+          <w:t xml:space="preserve"> </w:t>
+        </w:r>
+        <w:r>
+          <w:rPr>
+            <w:rStyle w:val="Hyperlink"/>
+          </w:rPr>
+          <w:t xml:space="preserve">of</w:t>
+        </w:r>
+        <w:r>
+          <w:rPr>
+            <w:rStyle w:val="Hyperlink"/>
+          </w:rPr>
+          <w:t xml:space="preserve"> </w:t>
+        </w:r>
+        <w:r>
+          <w:rPr>
+            <w:rStyle w:val="Hyperlink"/>
+          </w:rPr>
+          <w:t xml:space="preserve">Pressure Volume</w:t>
+        </w:r>
+        <w:r>
+          <w:rPr>
+            <w:rStyle w:val="Hyperlink"/>
+          </w:rPr>
+          <w:t xml:space="preserve"> </w:t>
+        </w:r>
+        <w:r>
+          <w:rPr>
+            <w:rStyle w:val="Hyperlink"/>
+          </w:rPr>
+          <w:t xml:space="preserve">and</w:t>
+        </w:r>
+        <w:r>
+          <w:rPr>
+            <w:rStyle w:val="Hyperlink"/>
+          </w:rPr>
+          <w:t xml:space="preserve"> </w:t>
+        </w:r>
+        <w:r>
+          <w:rPr>
+            <w:rStyle w:val="Hyperlink"/>
+          </w:rPr>
+          <w:t xml:space="preserve">Leaf Drying Curves</w:t>
+        </w:r>
+      </w:hyperlink>
+      <w:r>
+        <w:t xml:space="preserve">.</w:t>
+      </w:r>
+    </w:p>
+    <w:bookmarkEnd w:id="120"/>
+    <w:bookmarkStart w:id="122" w:name="ref-räsänen_spatial_2016"/>
+    <w:p>
+      <w:pPr>
+        <w:pStyle w:val="Bibliography"/>
+      </w:pPr>
+      <w:r>
+        <w:t xml:space="preserve">Räsänen, T.A., Lindgren, V., Guillaume, J.H.A., Buckley, B.M. &amp; Kummu, M. (2016).</w:t>
+      </w:r>
+      <w:r>
+        <w:t xml:space="preserve"> </w:t>
+      </w:r>
+      <w:hyperlink r:id="rId121">
+        <w:r>
+          <w:rPr>
+            <w:rStyle w:val="Hyperlink"/>
+          </w:rPr>
+          <w:t xml:space="preserve">On the spatial and temporal variability of</w:t>
+        </w:r>
+        <w:r>
+          <w:rPr>
+            <w:rStyle w:val="Hyperlink"/>
+          </w:rPr>
+          <w:t xml:space="preserve"> </w:t>
+        </w:r>
+        <w:r>
+          <w:rPr>
+            <w:rStyle w:val="Hyperlink"/>
+          </w:rPr>
+          <w:t xml:space="preserve">ENSO</w:t>
+        </w:r>
+        <w:r>
+          <w:rPr>
+            <w:rStyle w:val="Hyperlink"/>
+          </w:rPr>
+          <w:t xml:space="preserve"> </w:t>
+        </w:r>
+        <w:r>
+          <w:rPr>
+            <w:rStyle w:val="Hyperlink"/>
+          </w:rPr>
+          <w:t xml:space="preserve">precipitation and droughtteleconnection in mainland</w:t>
+        </w:r>
+        <w:r>
+          <w:rPr>
+            <w:rStyle w:val="Hyperlink"/>
+          </w:rPr>
+          <w:t xml:space="preserve"> </w:t>
+        </w:r>
+        <w:r>
+          <w:rPr>
+            <w:rStyle w:val="Hyperlink"/>
+          </w:rPr>
+          <w:t xml:space="preserve">Southeast Asia</w:t>
+        </w:r>
+      </w:hyperlink>
+      <w:r>
+        <w:t xml:space="preserve">.</w:t>
+      </w:r>
+      <w:r>
+        <w:t xml:space="preserve"> </w:t>
+      </w:r>
+      <w:r>
+        <w:rPr>
+          <w:iCs/>
+          <w:i/>
+        </w:rPr>
+        <w:t xml:space="preserve">Climate of the Past</w:t>
+      </w:r>
+      <w:r>
+        <w:t xml:space="preserve">, 12, 1889–1905.</w:t>
+      </w:r>
+    </w:p>
+    <w:bookmarkEnd w:id="122"/>
+    <w:bookmarkStart w:id="124" w:name="ref-scharnweber_confessions_2019"/>
+    <w:p>
+      <w:pPr>
+        <w:pStyle w:val="Bibliography"/>
+      </w:pPr>
+      <w:r>
         <w:t xml:space="preserve">Scharnweber, T., Heinze, L., Cruz-García, R., van der Maaten-Theunissen, M. &amp; Wilmking, M. (2019).</w:t>
       </w:r>
       <w:r>
         <w:t xml:space="preserve"> </w:t>
       </w:r>
-      <w:hyperlink r:id="rId117">
+      <w:hyperlink r:id="rId123">
         <w:r>
           <w:rPr>
             <w:rStyle w:val="Hyperlink"/>
@@ -10552,8 +10628,8 @@
         <w:t xml:space="preserve">, 55, 43–49.</w:t>
       </w:r>
     </w:p>
-    <w:bookmarkEnd w:id="118"/>
-    <w:bookmarkStart w:id="120" w:name="ref-slette_how_2019"/>
+    <w:bookmarkEnd w:id="124"/>
+    <w:bookmarkStart w:id="126" w:name="ref-slette_how_2019"/>
     <w:p>
       <w:pPr>
         <w:pStyle w:val="Bibliography"/>
@@ -10577,7 +10653,7 @@
       <w:r>
         <w:t xml:space="preserve"> </w:t>
       </w:r>
-      <w:hyperlink r:id="rId119">
+      <w:hyperlink r:id="rId125">
         <w:r>
           <w:rPr>
             <w:rStyle w:val="Hyperlink"/>
@@ -10602,8 +10678,8 @@
         <w:t xml:space="preserve">, 25, 3193–3200.</w:t>
       </w:r>
     </w:p>
-    <w:bookmarkEnd w:id="120"/>
-    <w:bookmarkStart w:id="121" w:name="ref-speer_fundamentals_2010"/>
+    <w:bookmarkEnd w:id="126"/>
+    <w:bookmarkStart w:id="127" w:name="ref-speer_fundamentals_2010"/>
     <w:p>
       <w:pPr>
         <w:pStyle w:val="Bibliography"/>
@@ -10625,8 +10701,8 @@
         <w:t xml:space="preserve">. Univ. of Arizona Press, Tucson, Ariz.</w:t>
       </w:r>
     </w:p>
-    <w:bookmarkEnd w:id="121"/>
-    <w:bookmarkStart w:id="123" w:name="ref-stahl_depth_2013"/>
+    <w:bookmarkEnd w:id="127"/>
+    <w:bookmarkStart w:id="129" w:name="ref-stahl_depth_2013"/>
     <w:p>
       <w:pPr>
         <w:pStyle w:val="Bibliography"/>
@@ -10637,7 +10713,7 @@
       <w:r>
         <w:t xml:space="preserve"> </w:t>
       </w:r>
-      <w:hyperlink r:id="rId122">
+      <w:hyperlink r:id="rId128">
         <w:r>
           <w:rPr>
             <w:rStyle w:val="Hyperlink"/>
@@ -10659,8 +10735,8 @@
         <w:t xml:space="preserve">, 173, 1191–1201.</w:t>
       </w:r>
     </w:p>
-    <w:bookmarkEnd w:id="123"/>
-    <w:bookmarkStart w:id="125" w:name="ref-trugman_why_2021"/>
+    <w:bookmarkEnd w:id="129"/>
+    <w:bookmarkStart w:id="131" w:name="ref-trugman_why_2021"/>
     <w:p>
       <w:pPr>
         <w:pStyle w:val="Bibliography"/>
@@ -10671,7 +10747,7 @@
       <w:r>
         <w:t xml:space="preserve"> </w:t>
       </w:r>
-      <w:hyperlink r:id="rId124">
+      <w:hyperlink r:id="rId130">
         <w:r>
           <w:rPr>
             <w:rStyle w:val="Hyperlink"/>
@@ -10759,8 +10835,8 @@
         <w:t xml:space="preserve">, 36, 520–532.</w:t>
       </w:r>
     </w:p>
-    <w:bookmarkEnd w:id="125"/>
-    <w:bookmarkStart w:id="127" w:name="ref-vasey_intraspecific_2022"/>
+    <w:bookmarkEnd w:id="131"/>
+    <w:bookmarkStart w:id="133" w:name="ref-vasey_intraspecific_2022"/>
     <w:p>
       <w:pPr>
         <w:pStyle w:val="Bibliography"/>
@@ -10771,7 +10847,7 @@
       <w:r>
         <w:t xml:space="preserve"> </w:t>
       </w:r>
-      <w:hyperlink r:id="rId126">
+      <w:hyperlink r:id="rId132">
         <w:r>
           <w:rPr>
             <w:rStyle w:val="Hyperlink"/>
@@ -10796,8 +10872,8 @@
         <w:t xml:space="preserve">, 49, 2309–2320.</w:t>
       </w:r>
     </w:p>
-    <w:bookmarkEnd w:id="127"/>
-    <w:bookmarkStart w:id="128" w:name="ref-vehtari_ranknormalization_2021"/>
+    <w:bookmarkEnd w:id="133"/>
+    <w:bookmarkStart w:id="134" w:name="ref-vehtari_ranknormalization_2021"/>
     <w:p>
       <w:pPr>
         <w:pStyle w:val="Bibliography"/>
@@ -10855,8 +10931,8 @@
         <w:t xml:space="preserve">.</w:t>
       </w:r>
     </w:p>
-    <w:bookmarkEnd w:id="128"/>
-    <w:bookmarkStart w:id="130" w:name="ref-vicente-serrano_multiscalar_2010"/>
+    <w:bookmarkEnd w:id="134"/>
+    <w:bookmarkStart w:id="136" w:name="ref-vicente-serrano_multiscalar_2010"/>
     <w:p>
       <w:pPr>
         <w:pStyle w:val="Bibliography"/>
@@ -10867,7 +10943,7 @@
       <w:r>
         <w:t xml:space="preserve"> </w:t>
       </w:r>
-      <w:hyperlink r:id="rId129">
+      <w:hyperlink r:id="rId135">
         <w:r>
           <w:rPr>
             <w:rStyle w:val="Hyperlink"/>
@@ -10946,8 +11022,8 @@
         <w:t xml:space="preserve">, 23, 1696–1718.</w:t>
       </w:r>
     </w:p>
-    <w:bookmarkEnd w:id="130"/>
-    <w:bookmarkStart w:id="132" w:name="ref-vico_how_2017a"/>
+    <w:bookmarkEnd w:id="136"/>
+    <w:bookmarkStart w:id="138" w:name="ref-vico_how_2017a"/>
     <w:p>
       <w:pPr>
         <w:pStyle w:val="Bibliography"/>
@@ -10958,7 +11034,7 @@
       <w:r>
         <w:t xml:space="preserve"> </w:t>
       </w:r>
-      <w:hyperlink r:id="rId131">
+      <w:hyperlink r:id="rId137">
         <w:r>
           <w:rPr>
             <w:rStyle w:val="Hyperlink"/>
@@ -11007,8 +11083,8 @@
         <w:t xml:space="preserve">, 12, 065006.</w:t>
       </w:r>
     </w:p>
-    <w:bookmarkEnd w:id="132"/>
-    <w:bookmarkStart w:id="134" w:name="ref-vinod_thermal_2023"/>
+    <w:bookmarkEnd w:id="138"/>
+    <w:bookmarkStart w:id="140" w:name="ref-vinod_thermal_2023"/>
     <w:p>
       <w:pPr>
         <w:pStyle w:val="Bibliography"/>
@@ -11032,7 +11108,7 @@
       <w:r>
         <w:t xml:space="preserve"> </w:t>
       </w:r>
-      <w:hyperlink r:id="rId133">
+      <w:hyperlink r:id="rId139">
         <w:r>
           <w:rPr>
             <w:rStyle w:val="Hyperlink"/>
@@ -11057,8 +11133,8 @@
         <w:t xml:space="preserve">, 237, 22–47.</w:t>
       </w:r>
     </w:p>
-    <w:bookmarkEnd w:id="134"/>
-    <w:bookmarkStart w:id="136" w:name="ref-vlam_temperature_2014"/>
+    <w:bookmarkEnd w:id="140"/>
+    <w:bookmarkStart w:id="142" w:name="ref-vlam_temperature_2014"/>
     <w:p>
       <w:pPr>
         <w:pStyle w:val="Bibliography"/>
@@ -11069,7 +11145,7 @@
       <w:r>
         <w:t xml:space="preserve"> </w:t>
       </w:r>
-      <w:hyperlink r:id="rId135">
+      <w:hyperlink r:id="rId141">
         <w:r>
           <w:rPr>
             <w:rStyle w:val="Hyperlink"/>
@@ -11118,8 +11194,8 @@
         <w:t xml:space="preserve">, 174, 1449–1461.</w:t>
       </w:r>
     </w:p>
-    <w:bookmarkEnd w:id="136"/>
-    <w:bookmarkStart w:id="138" w:name="ref-williams_deciduousness_2008"/>
+    <w:bookmarkEnd w:id="142"/>
+    <w:bookmarkStart w:id="144" w:name="ref-williams_deciduousness_2008"/>
     <w:p>
       <w:pPr>
         <w:pStyle w:val="Bibliography"/>
@@ -11130,7 +11206,7 @@
       <w:r>
         <w:t xml:space="preserve"> </w:t>
       </w:r>
-      <w:hyperlink r:id="rId137">
+      <w:hyperlink r:id="rId143">
         <w:r>
           <w:rPr>
             <w:rStyle w:val="Hyperlink"/>
@@ -11173,8 +11249,8 @@
         <w:t xml:space="preserve">, 155, 571–582.</w:t>
       </w:r>
     </w:p>
-    <w:bookmarkEnd w:id="138"/>
-    <w:bookmarkStart w:id="139" w:name="ref-wu_whitebox_2022"/>
+    <w:bookmarkEnd w:id="144"/>
+    <w:bookmarkStart w:id="145" w:name="ref-wu_whitebox_2022"/>
     <w:p>
       <w:pPr>
         <w:pStyle w:val="Bibliography"/>
@@ -11238,8 +11314,8 @@
         <w:t xml:space="preserve">. Manual.</w:t>
       </w:r>
     </w:p>
-    <w:bookmarkEnd w:id="139"/>
-    <w:bookmarkStart w:id="141" w:name="ref-zuidema_tropical_2022"/>
+    <w:bookmarkEnd w:id="145"/>
+    <w:bookmarkStart w:id="147" w:name="ref-zuidema_tropical_2022"/>
     <w:p>
       <w:pPr>
         <w:pStyle w:val="Bibliography"/>
@@ -11263,7 +11339,7 @@
       <w:r>
         <w:t xml:space="preserve"> </w:t>
       </w:r>
-      <w:hyperlink r:id="rId140">
+      <w:hyperlink r:id="rId146">
         <w:r>
           <w:rPr>
             <w:rStyle w:val="Hyperlink"/>
@@ -11288,8 +11364,8 @@
         <w:t xml:space="preserve">, 15, 269–276.</w:t>
       </w:r>
     </w:p>
-    <w:bookmarkEnd w:id="141"/>
-    <w:bookmarkStart w:id="143" w:name="ref-zuleta_droughtinduced_2017"/>
+    <w:bookmarkEnd w:id="147"/>
+    <w:bookmarkStart w:id="149" w:name="ref-zuleta_droughtinduced_2017"/>
     <w:p>
       <w:pPr>
         <w:pStyle w:val="Bibliography"/>
@@ -11300,7 +11376,7 @@
       <w:r>
         <w:t xml:space="preserve"> </w:t>
       </w:r>
-      <w:hyperlink r:id="rId142">
+      <w:hyperlink r:id="rId148">
         <w:r>
           <w:rPr>
             <w:rStyle w:val="Hyperlink"/>
@@ -11337,9 +11413,9 @@
         <w:t xml:space="preserve">, 98, 2538–2546.</w:t>
       </w:r>
     </w:p>
-    <w:bookmarkEnd w:id="143"/>
-    <w:bookmarkEnd w:id="144"/>
-    <w:bookmarkEnd w:id="145"/>
+    <w:bookmarkEnd w:id="149"/>
+    <w:bookmarkEnd w:id="150"/>
+    <w:bookmarkEnd w:id="151"/>
     <w:sectPr>
       <w:footerReference r:id="rId10" w:type="even"/>
       <w:footerReference r:id="rId9" w:type="default"/>

</xml_diff>

<commit_message>
knit with @seanmcm edits to intro and abstract
</commit_message>
<xml_diff>
--- a/doc/manuscript_hkk_drought_sensitivity.docx
+++ b/doc/manuscript_hkk_drought_sensitivity.docx
@@ -449,19 +449,19 @@
         <w:pStyle w:val="FirstParagraph"/>
       </w:pPr>
       <w:r>
-        <w:t xml:space="preserve">Droughts are increasingly impacting forests worldwide, threatening their critical carbon sink.</w:t>
-      </w:r>
-      <w:r>
-        <w:t xml:space="preserve"> </w:t>
-      </w:r>
-      <w:r>
-        <w:t xml:space="preserve">Tree species adaptations to hot and dry conditions – for example, dry season deciduousness in tropical seasonal forests – might confer drought resistance, but such resistance may be variable across microenvironments and drought events.</w:t>
-      </w:r>
-      <w:r>
-        <w:t xml:space="preserve"> </w:t>
-      </w:r>
-      <w:r>
-        <w:t xml:space="preserve">We analysed dendrometer band measurements on 1820 trees across 30 species in a seasonally dry forest in</w:t>
+        <w:t xml:space="preserve">An observed increase in the frequency and severity of droughts threatens forest health worldwide, with important implications for this critical carbon sink.</w:t>
+      </w:r>
+      <w:r>
+        <w:t xml:space="preserve"> </w:t>
+      </w:r>
+      <w:r>
+        <w:t xml:space="preserve">Tree species adaptations to hot and dry conditions–for example, dry season deciduousness in tropical seasonal forests–might confer drought resistance, but such resistance may be variable across species, microenvironments, and drought events.</w:t>
+      </w:r>
+      <w:r>
+        <w:t xml:space="preserve"> </w:t>
+      </w:r>
+      <w:r>
+        <w:t xml:space="preserve">We analysed dendrometer band measurements on 1820 trees across 30 species in a seasonally dry forest in Northern</w:t>
       </w:r>
       <w:r>
         <w:t xml:space="preserve"> </w:t>
@@ -473,25 +473,28 @@
         <w:t xml:space="preserve"> </w:t>
       </w:r>
       <w:r>
+        <w:t xml:space="preserve"> </w:t>
+      </w:r>
+      <w:r>
         <w:t xml:space="preserve">to assess tree growth responses to two climatically distinct droughts.</w:t>
       </w:r>
       <w:r>
         <w:t xml:space="preserve"> </w:t>
       </w:r>
       <w:r>
-        <w:t xml:space="preserve">Species and individuals exhibited a wide range of drought responses within each drought and inconsistent responses across droughts.</w:t>
-      </w:r>
-      <w:r>
-        <w:t xml:space="preserve"> </w:t>
-      </w:r>
-      <w:r>
-        <w:t xml:space="preserve">Deciduous species were more sensitive to wet-season drought than evergreen species, and this difference was amplified in wetter microclimates.</w:t>
-      </w:r>
-      <w:r>
-        <w:t xml:space="preserve"> </w:t>
-      </w:r>
-      <w:r>
-        <w:t xml:space="preserve">Exposed trees were more sensitive, but presumed greater water access through larger size or wetter topographic positions buffered growth declines.</w:t>
+        <w:t xml:space="preserve">Species and individuals exhibited a wide range of growth responses within each drought, but these responses differed in intensity and affect across droughts.</w:t>
+      </w:r>
+      <w:r>
+        <w:t xml:space="preserve"> </w:t>
+      </w:r>
+      <w:r>
+        <w:t xml:space="preserve">Deciduous species were more sensitive to wet-season drought than evergreen species, and wetter microclimates amplified this difference.</w:t>
+      </w:r>
+      <w:r>
+        <w:t xml:space="preserve"> </w:t>
+      </w:r>
+      <w:r>
+        <w:t xml:space="preserve">Exposed trees showed more sensitivity to drought, but larger sized trees or trees in wetter topographic positions seemed to buffer growth declines.</w:t>
       </w:r>
       <w:r>
         <w:t xml:space="preserve"> </w:t>
@@ -535,7 +538,7 @@
         <w:t xml:space="preserve"> </w:t>
       </w:r>
       <w:r>
-        <w:t xml:space="preserve">However, our ability to predict drought impacts on tree woody growth and resultant ecosystem C sequestration remains limited, particularly for tropical forests, whose critical C sink is threatened by drought</w:t>
+        <w:t xml:space="preserve">However, our ability to predict drought impacts on tree woody growth and the resultant ecosystem C sequestration remains limited, particularly for tropical forests, whose critical C sink is threatened by drought</w:t>
       </w:r>
       <w:r>
         <w:t xml:space="preserve"> </w:t>
@@ -733,7 +736,7 @@
         <w:t xml:space="preserve"> </w:t>
       </w:r>
       <w:r>
-        <w:t xml:space="preserve">While forest drought responses are often considered to follow consistent patterns across droughts</w:t>
+        <w:t xml:space="preserve">Although forest drought responses are often considered to follow consistent patterns across droughts</w:t>
       </w:r>
       <w:r>
         <w:t xml:space="preserve"> </w:t>
@@ -774,7 +777,23 @@
         <w:t xml:space="preserve">2019)</w:t>
       </w:r>
       <w:r>
-        <w:t xml:space="preserve">, droughts with different characteristics may in fact have very different effects on tree growth</w:t>
+        <w:t xml:space="preserve">, droughts with different timing, duration, or intensity may in fact have very different effects on tree growth, especially in seasonal forests that have evolved phenological strategies to handle regular periods of climatic stress</w:t>
+      </w:r>
+      <w:r>
+        <w:t xml:space="preserve"> </w:t>
+      </w:r>
+      <w:r>
+        <w:t xml:space="preserve">(</w:t>
+      </w:r>
+      <w:r>
+        <w:rPr>
+          <w:bCs/>
+          <w:b/>
+        </w:rPr>
+        <w:t xml:space="preserve">albert_ecology_letters_cryptic_phenology?</w:t>
+      </w:r>
+      <w:r>
+        <w:t xml:space="preserve">)</w:t>
       </w:r>
       <w:r>
         <w:t xml:space="preserve"> </w:t>
@@ -808,6 +827,9 @@
         <w:t xml:space="preserve"> </w:t>
       </w:r>
       <w:r>
+        <w:t xml:space="preserve"> </w:t>
+      </w:r>
+      <w:r>
         <w:t xml:space="preserve">In tropical forests with dry seasons unfavorable to growth, tree drought responses may vary dramatically depending on the timing of drought relative to seasonal cycles of climate, photosynthesis, and woody growth</w:t>
       </w:r>
       <w:r>
@@ -834,6 +856,9 @@
       </w:r>
       <w:r>
         <w:t xml:space="preserve">.</w:t>
+      </w:r>
+      <w:r>
+        <w:t xml:space="preserve"> </w:t>
       </w:r>
       <w:r>
         <w:t xml:space="preserve"> </w:t>
@@ -1580,7 +1605,7 @@
         <w:t xml:space="preserve"> </w:t>
       </w:r>
       <w:r>
-        <w:t xml:space="preserve">and thereby potential to access more reliable water sources</w:t>
+        <w:t xml:space="preserve">and therefore the potential to access more reliable water sources</w:t>
       </w:r>
       <w:r>
         <w:t xml:space="preserve"> </w:t>
@@ -1610,6 +1635,11 @@
       <w:r>
         <w:t xml:space="preserve"> </w:t>
       </w:r>
+    </w:p>
+    <w:p>
+      <w:pPr>
+        <w:pStyle w:val="BodyText"/>
+      </w:pPr>
       <w:r>
         <w:t xml:space="preserve">However, trees with deeper roots that rely on regular access to deep water may be more vulnerable during severe droughts when those sources are depleted</w:t>
       </w:r>
@@ -1737,31 +1767,31 @@
         <w:t xml:space="preserve"> </w:t>
       </w:r>
       <w:r>
-        <w:t xml:space="preserve">We test this by examining individual tree growth during two ENSO drought years within a 14-year record of dendrometer band measurements in a seasonally dry forest in Thailand.</w:t>
-      </w:r>
-      <w:r>
-        <w:t xml:space="preserve"> </w:t>
-      </w:r>
-      <w:r>
-        <w:t xml:space="preserve">Specifically, we test predictions that</w:t>
-      </w:r>
-      <w:r>
-        <w:t xml:space="preserve"> </w:t>
-      </w:r>
-      <w:r>
-        <w:t xml:space="preserve">i) both species and individuals respond differently to different droughts.</w:t>
-      </w:r>
-      <w:r>
-        <w:t xml:space="preserve"> </w:t>
-      </w:r>
-      <w:r>
-        <w:t xml:space="preserve">ii) Deciduous species, which rely on wet seasons for growth, are particularly sensitive to wet season drought.</w:t>
-      </w:r>
-      <w:r>
-        <w:t xml:space="preserve"> </w:t>
-      </w:r>
-      <w:r>
-        <w:t xml:space="preserve">iii) Exposed trees are more sensitive to drought, but water availability, either through larger topographic location or tree size (and corresponding rooting volume), can buffer growth declines.</w:t>
+        <w:t xml:space="preserve">Specifically, we test predictions that:</w:t>
+      </w:r>
+      <w:r>
+        <w:t xml:space="preserve"> </w:t>
+      </w:r>
+      <w:r>
+        <w:t xml:space="preserve">i) both species and individuals respond differently to different droughts;</w:t>
+      </w:r>
+      <w:r>
+        <w:t xml:space="preserve"> </w:t>
+      </w:r>
+      <w:r>
+        <w:t xml:space="preserve">ii) deciduous species, which rely on wet seasons for growth, are particularly sensitive to wet season drought; and,</w:t>
+      </w:r>
+      <w:r>
+        <w:t xml:space="preserve"> </w:t>
+      </w:r>
+      <w:r>
+        <w:t xml:space="preserve">iii) exposed trees are more sensitive to drought, but water availability, either through larger topographic location or tree size (and corresponding rooting volume), can buffer growth declines.</w:t>
+      </w:r>
+      <w:r>
+        <w:t xml:space="preserve"> </w:t>
+      </w:r>
+      <w:r>
+        <w:t xml:space="preserve">We tested these hypothses using a 14-year record of dendrometer band measurements in a seasonally dry forest in Thailand. With data on 1820 trees across 30 species we built Bayesian regression models in a causal modelling framework to account for potential confounding relationships among the variables. This analysis adds important insight into the complexity of seasonal dry forest response to drought in species-rich tropical forests.</w:t>
       </w:r>
     </w:p>
     <w:p>
@@ -5841,7 +5871,7 @@
         <w:pStyle w:val="BodyText"/>
       </w:pPr>
       <w:r>
-        <w:t xml:space="preserve">Across all individuals in the plot, we calculated topographic wetness index for an expectation of the water availability across space based on the concavity/convexity of a location.</w:t>
+        <w:t xml:space="preserve">Across all individuals in the plot, we calculated Topographic Wetness Index (TWI) for an expectation of the water availability across space based on the concavity/convexity of a location.</w:t>
       </w:r>
       <w:r>
         <w:t xml:space="preserve"> </w:t>
@@ -5968,7 +5998,7 @@
         <w:t xml:space="preserve"> </w:t>
       </w:r>
       <w:r>
-        <w:t xml:space="preserve">We estimated crown exposure for each tree at each census using crown illumination index, an ordinal categorical variable from 1 to 5 (least to most exposed) measured at each dendroband census.</w:t>
+        <w:t xml:space="preserve">We estimated crown exposure for each tree at each census using crown illumination index (CII), an ordinal categorical variable from 1 to 5 (least to most exposed) measured at each dendroband census.</w:t>
       </w:r>
     </w:p>
     <w:p>

</xml_diff>

<commit_message>
knit version with SM comments and HM edit to fig legend
</commit_message>
<xml_diff>
--- a/doc/manuscript_hkk_drought_sensitivity.docx
+++ b/doc/manuscript_hkk_drought_sensitivity.docx
@@ -4454,7 +4454,7 @@
           <wp:inline>
             <wp:extent cx="5943600" cy="5943600"/>
             <wp:effectExtent b="0" l="0" r="0" t="0"/>
-            <wp:docPr descr="Figure 1. Climatic characteristics of drought years and average years in the Huai Kha Khaeng ForestGEO plot. For four daily climate variables dry days, precipitation, maximum temperature and VPD, panel a) represents rolling means for 30 days around the focal day for that year. Grey line represents the mean of this rolling mean from 2008 to 2019 and ribbons represent standard deviation around this mean. Panel b) represents anomalies of this rolling mean from the values across the timeseries. Values, therefore represents the number of standard deviations from the mean on a given day. c) shows Standardised Precipitation Evapotranspiration Index (SPEI) values at four different time scales for each month in 2010 and 2015. A k-month SPEI integrates over k months ending in the month current month. Across all panels, light blue background represents the average wet season, from May to October. For comments - https://github.com/forestgeo/growth-precip-thailand/issues/10" title="" id="29" name="Picture"/>
+            <wp:docPr descr="Figure 1. Climatic characteristics of the focal drought years (red in 2010, brown in 2015) compared with the average across years 2008-2019 (grey dashed) and its standard deviation (grey shading) in the Huai Kha Khaeng ForestGEO plot, for four daily climate variables: dry days, precipitation, maximum temperature and VPD. (a) 30-day running means. (b) Anomalies of the drought year running means from the averages, in units of standard deviations. (c) Standardised Precipitation Evapotranspiration Index (SPEI) values for the drought years at four different time scales for each month in 2010 and 2015. A k-month SPEI integrates over k months ending in the month current month. Across all panels, light blue background represents the average wet season, from May to October. For comments - https://github.com/forestgeo/growth-precip-thailand/issues/10" title="" id="29" name="Picture"/>
             <a:graphic>
               <a:graphicData uri="http://schemas.openxmlformats.org/drawingml/2006/picture">
                 <pic:pic>
@@ -4503,42 +4503,13 @@
           <w:bCs/>
           <w:b/>
         </w:rPr>
-        <w:t xml:space="preserve">Figure 1. Climatic characteristics of drought years and average years</w:t>
-      </w:r>
-      <w:r>
-        <w:t xml:space="preserve"> </w:t>
-      </w:r>
-      <w:r>
-        <w:t xml:space="preserve">in the Huai Kha Khaeng ForestGEO plot. For four daily climate variables dry days, precipitation, maximum temperature and VPD, panel a) represents rolling means for 30 days around the focal day for that year. Grey line represents the mean of this rolling mean from 2008 to 2019 and ribbons represent standard deviation around this mean. Panel b) represents anomalies of this rolling mean from the values across the timeseries. Values, therefore represents the number of standard deviations from the mean on a given day. c) shows Standardised Precipitation Evapotranspiration Index (SPEI) values at four different time scales for each month in 2010 and 2015. A</w:t>
-      </w:r>
-      <w:r>
-        <w:t xml:space="preserve"> </w:t>
-      </w:r>
-      <w:r>
-        <w:rPr>
-          <w:iCs/>
-          <w:i/>
-        </w:rPr>
-        <w:t xml:space="preserve">k</w:t>
-      </w:r>
-      <w:r>
-        <w:t xml:space="preserve">-month SPEI integrates over</w:t>
-      </w:r>
-      <w:r>
-        <w:t xml:space="preserve"> </w:t>
-      </w:r>
-      <w:r>
-        <w:rPr>
-          <w:iCs/>
-          <w:i/>
-        </w:rPr>
-        <w:t xml:space="preserve">k</w:t>
-      </w:r>
-      <w:r>
-        <w:t xml:space="preserve"> </w:t>
-      </w:r>
-      <w:r>
-        <w:t xml:space="preserve">months ending in the month current month. Across all panels, light blue background represents the average wet season, from May to October. For comments -</w:t>
+        <w:t xml:space="preserve">Figure 1. Climatic characteristics of the focal drought years (red in 2010, brown in 2015) compared with the average across years</w:t>
+      </w:r>
+      <w:r>
+        <w:t xml:space="preserve"> </w:t>
+      </w:r>
+      <w:r>
+        <w:t xml:space="preserve">2008-2019 (grey dashed) and its standard deviation (grey shading) in the Huai Kha Khaeng ForestGEO plot, for four daily climate variables: dry days, precipitation, maximum temperature and VPD. (a) 30-day running means. (b) Anomalies of the drought year running means from the averages, in units of standard deviations. (c) Standardised Precipitation Evapotranspiration Index (SPEI) values for the drought years at four different time scales for each month in 2010 and 2015. A k-month SPEI integrates over k months ending in the month current month. Across all panels, light blue background represents the average wet season, from May to October. For comments -</w:t>
       </w:r>
       <w:r>
         <w:t xml:space="preserve"> </w:t>
@@ -6868,7 +6839,7 @@
         <w:pStyle w:val="BodyText"/>
       </w:pPr>
       <w:r>
-        <w:t xml:space="preserve">In 2015, pronounced meteorological anomalies on the 30-day scale occurred during the wet season, including in precipitation (min anomaly</w:t>
+        <w:t xml:space="preserve">In 2015, pronounced meteorological anomalies on the 30-day scale occurred during the wet season, including precipitation (min anomaly</w:t>
       </w:r>
       <w:r>
         <w:t xml:space="preserve"> </w:t>
@@ -6900,7 +6871,10 @@
         <w:t xml:space="preserve"> </w:t>
       </w:r>
       <w:r>
-        <w:t xml:space="preserve">SD), maximum temperature (max anomaly +1.5 SD), and VPD (max anomaly +2 SD).</w:t>
+        <w:t xml:space="preserve">SD), maximum monthly mean temperatures (max anomaly +1.5 SD), and monthly maximum VPD (max anomaly +2 SD).</w:t>
+      </w:r>
+      <w:r>
+        <w:t xml:space="preserve"> </w:t>
       </w:r>
       <w:r>
         <w:t xml:space="preserve"> </w:t>
@@ -7330,7 +7304,7 @@
         <w:pStyle w:val="FirstParagraph"/>
       </w:pPr>
       <w:r>
-        <w:t xml:space="preserve">Individual tree responses to drought were not correlated with each other (Fig S6).</w:t>
+        <w:t xml:space="preserve">The test of whether individual trees responded similarly to the two drought events showed no correlation (Fig S6).</w:t>
       </w:r>
     </w:p>
     <w:p>
@@ -7338,13 +7312,13 @@
         <w:pStyle w:val="BodyText"/>
       </w:pPr>
       <w:r>
-        <w:t xml:space="preserve">TWI had no significant on sensitivity in 2010 but a positive effect in 2015.</w:t>
-      </w:r>
-      <w:r>
-        <w:t xml:space="preserve"> </w:t>
-      </w:r>
-      <w:r>
-        <w:t xml:space="preserve">Specifically, across all trees, the model with TWI and deciduousness showed that TWI had no effect on drought sensitivity in 2010 (median effect =0, 90% CI -0.04, 0.03) but a positive effect in 2015 (median effect =0.05, 90% CI 0.01, 0.08).</w:t>
+        <w:t xml:space="preserve">TWI showed no significant effect on sensitivity in 2010, but did show a positive effect in 2015.</w:t>
+      </w:r>
+      <w:r>
+        <w:t xml:space="preserve"> </w:t>
+      </w:r>
+      <w:r>
+        <w:t xml:space="preserve">Across all trees, the model with TWI and deciduousness showed that TWI had no effect on drought sensitivity in 2010 (median effect =0, 90% CI -0.04, 0.03) but a positive effect in 2015 (median effect =0.05, 90% CI 0.01, 0.08).</w:t>
       </w:r>
       <w:r>
         <w:t xml:space="preserve"> </w:t>
@@ -7610,25 +7584,25 @@
         <w:pStyle w:val="FirstParagraph"/>
       </w:pPr>
       <w:r>
-        <w:t xml:space="preserve">We show that, at least in one tropical seasonal forest, the drought sensitivity of tree growth is jointly and interactively shaped by drought characteristics, species adaptations, and local environmental conditions (Table 1).</w:t>
-      </w:r>
-      <w:r>
-        <w:t xml:space="preserve"> </w:t>
-      </w:r>
-      <w:r>
-        <w:t xml:space="preserve">Analysing two droughts in a 14-year dendrometer band timeseries, we found lower-than-average growth in drought years, reflecting in lower plot-level growth (Fig 2).</w:t>
-      </w:r>
-      <w:r>
-        <w:t xml:space="preserve"> </w:t>
-      </w:r>
-      <w:r>
-        <w:t xml:space="preserve">Comparing across droughts, there was little consistency in species- or individual-level drought responses, reflecting dissimilar effects of a key species trait (deciduousness) and variables linked to water access (TWI, DBH) under differing drought conditions.</w:t>
-      </w:r>
-      <w:r>
-        <w:t xml:space="preserve"> </w:t>
-      </w:r>
-      <w:r>
-        <w:t xml:space="preserve">Despite lower absolute extremes of temperature, vapor pressure deficit, and number of dry days (Fig. 2a), drought in the wet season (2015) elicited stronger responses across trees, especially deciduous species that are expected to have stronger seasonality in growth phenology (Fig 3).</w:t>
+        <w:t xml:space="preserve">We show that, in one tropical seasonal forest, the drought sensitivity of tree growth is jointly and interactively shaped by drought characteristics, species adaptations, and local environmental conditions (Table 1).</w:t>
+      </w:r>
+      <w:r>
+        <w:t xml:space="preserve"> </w:t>
+      </w:r>
+      <w:r>
+        <w:t xml:space="preserve">Analysing two droughts in a 14-year dendrometer band time series, we found lower-than-average growth in drought years, resulting in lower plot-level growth (Fig 2).</w:t>
+      </w:r>
+      <w:r>
+        <w:t xml:space="preserve"> </w:t>
+      </w:r>
+      <w:r>
+        <w:t xml:space="preserve">Across droughts, there was little consistency in species- or individual-level drought responses, reflecting dissimilar effects of a key species trait (deciduousness) and variables linked to water access (TWI, DBH) under differing drought conditions.</w:t>
+      </w:r>
+      <w:r>
+        <w:t xml:space="preserve"> </w:t>
+      </w:r>
+      <w:r>
+        <w:t xml:space="preserve">Despite lower absolute extremes of temperature, vapor pressure deficit, and number of dry days (Fig. 2a), drought in the wet season (2015) elicited stronger responses across trees, especially deciduous species, which are expected to have stronger seasonality in growth phenology (Fig 3).</w:t>
       </w:r>
       <w:r>
         <w:t xml:space="preserve"> </w:t>
@@ -7640,19 +7614,22 @@
         <w:t xml:space="preserve"> </w:t>
       </w:r>
       <w:r>
-        <w:t xml:space="preserve">While trees with more exposed crowns were consistently more sensitive to drought, additional effects of DBH – presumably including rooting volume and depth – were dissimilar between the drought events (Fig 4a).</w:t>
-      </w:r>
-      <w:r>
-        <w:t xml:space="preserve"> </w:t>
-      </w:r>
-      <w:r>
-        <w:t xml:space="preserve">In other words, water availability buffered exposure-associated growth declines through different mechanisms in the two different droughts; larger trees (with likely deeper roots) fared better in the dry-season drought while trees in wetter sites suffered smaller growth declines in the wet-season drought (Fig 5).</w:t>
-      </w:r>
-      <w:r>
-        <w:t xml:space="preserve"> </w:t>
-      </w:r>
-      <w:r>
-        <w:t xml:space="preserve">Taken together, these results indicate that joint and interactive effects of drought characteristics, species traits, and individual microenvironments produce enormous heterogeneity in individual and species drought responses of tropical trees.</w:t>
+        <w:t xml:space="preserve">Although trees with more exposed crowns were consistently more sensitive to drought, additional effects of DBH – presumably including rooting volume and depth – were dissimilar between the drought events (Fig 4a).</w:t>
+      </w:r>
+      <w:r>
+        <w:t xml:space="preserve"> </w:t>
+      </w:r>
+      <w:r>
+        <w:t xml:space="preserve">It is possible that water availability buffered exposure-associated growth declines through different mechanisms in the two different droughts; larger trees fared better in the dry-season drought while trees in wetter sites suffered smaller growth declines in the wet-season drought (Fig 5).</w:t>
+      </w:r>
+      <w:r>
+        <w:t xml:space="preserve"> </w:t>
+      </w:r>
+      <w:r>
+        <w:t xml:space="preserve"> </w:t>
+      </w:r>
+      <w:r>
+        <w:t xml:space="preserve">Taken together, these results indicate that joint and interactive effects of drought characteristics, species traits, and individual microenvironments produce important heterogeneity in individual and species drought responses of tropical trees.</w:t>
       </w:r>
       <w:r>
         <w:t xml:space="preserve"> </w:t>
@@ -7678,19 +7655,16 @@
         <w:t xml:space="preserve"> </w:t>
       </w:r>
       <w:r>
-        <w:t xml:space="preserve">The two droughts analyzed differed in multiple aspects, including ENSO strength, seasonal timing, magnitude and duration of meteorological extremes and anomalies, and severity as classified the SPEI metric (Fig. 1).</w:t>
-      </w:r>
-      <w:r>
-        <w:t xml:space="preserve"> </w:t>
-      </w:r>
-      <w:r>
-        <w:t xml:space="preserve">Thus, quantitative analyses parsing out the specific effects of drought characteristics (e.g., timing, degree of anomaly) are currently impossible.</w:t>
-      </w:r>
-      <w:r>
-        <w:t xml:space="preserve"> </w:t>
-      </w:r>
-      <w:r>
-        <w:t xml:space="preserve">While our finding that a wet-season drought (2015) had greater impact on woody growth than a dry-season drought (2010) calls into question the generality of previous findings based on tree-ring chronologies from HKK</w:t>
+        <w:t xml:space="preserve">The two droughts analyzed differed in multiple aspects, including ENSO strength, seasonal timing, magnitude and duration of meteorological extremes and anomalies, and severity as classified the SPEI metric (Fig. 1). This is a central finding of our study.</w:t>
+      </w:r>
+      <w:r>
+        <w:t xml:space="preserve"> </w:t>
+      </w:r>
+      <w:r>
+        <w:t xml:space="preserve"> </w:t>
+      </w:r>
+      <w:r>
+        <w:t xml:space="preserve">However, our finding that a wet-season drought in 2015 had greater impact on woody growth than a dry-season drought in 2010 questions the generality of previous findings. Tree ring studies from this site</w:t>
       </w:r>
       <w:r>
         <w:t xml:space="preserve"> </w:t>
@@ -7762,94 +7736,16 @@
         <w:t xml:space="preserve"> </w:t>
       </w:r>
       <w:r>
-        <w:t xml:space="preserve">that tree growth is most sensitive to dry-season precipitation, care must be taken in interpretation given that the 2015 drought was more anomalous on multi-month time scales (Fig. 1).</w:t>
-      </w:r>
-      <w:r>
-        <w:t xml:space="preserve"> </w:t>
-      </w:r>
-      <w:r>
-        <w:t xml:space="preserve">Rigorous generalization on tropical tree growth responses to any specific drought characteristic would require annual growth records from numerous species over numerous droughts, but no such data set currently exists.</w:t>
-      </w:r>
-      <w:r>
-        <w:t xml:space="preserve"> </w:t>
-      </w:r>
-      <w:r>
-        <w:t xml:space="preserve">Studies in temperate forests, where extensive tree-ring records are available, have confirmed that drought characteristics including seasonal timing, duration, and severity affect tree growth responses</w:t>
-      </w:r>
-      <w:r>
-        <w:t xml:space="preserve"> </w:t>
-      </w:r>
-      <w:r>
-        <w:t xml:space="preserve">(D’Orangeville</w:t>
-      </w:r>
-      <w:r>
-        <w:t xml:space="preserve"> </w:t>
-      </w:r>
-      <w:r>
-        <w:rPr>
-          <w:iCs/>
-          <w:i/>
-        </w:rPr>
-        <w:t xml:space="preserve">et al.</w:t>
-      </w:r>
-      <w:r>
-        <w:t xml:space="preserve"> </w:t>
-      </w:r>
-      <w:r>
-        <w:t xml:space="preserve">2018; Gao</w:t>
-      </w:r>
-      <w:r>
-        <w:t xml:space="preserve"> </w:t>
-      </w:r>
-      <w:r>
-        <w:rPr>
-          <w:iCs/>
-          <w:i/>
-        </w:rPr>
-        <w:t xml:space="preserve">et al.</w:t>
-      </w:r>
-      <w:r>
-        <w:t xml:space="preserve"> </w:t>
-      </w:r>
-      <w:r>
-        <w:t xml:space="preserve">2018)</w:t>
-      </w:r>
-      <w:r>
-        <w:t xml:space="preserve"> </w:t>
-      </w:r>
-      <w:r>
-        <w:t xml:space="preserve">and that effects of species, species traits, tree size, and microenvironment can differ across droughts</w:t>
-      </w:r>
-      <w:r>
-        <w:t xml:space="preserve"> </w:t>
-      </w:r>
-      <w:r>
-        <w:t xml:space="preserve">(McGregor</w:t>
-      </w:r>
-      <w:r>
-        <w:t xml:space="preserve"> </w:t>
-      </w:r>
-      <w:r>
-        <w:rPr>
-          <w:iCs/>
-          <w:i/>
-        </w:rPr>
-        <w:t xml:space="preserve">et al.</w:t>
-      </w:r>
-      <w:r>
-        <w:t xml:space="preserve"> </w:t>
-      </w:r>
-      <w:r>
-        <w:t xml:space="preserve">2021)</w:t>
-      </w:r>
-      <w:r>
-        <w:t xml:space="preserve">.</w:t>
-      </w:r>
-      <w:r>
-        <w:t xml:space="preserve"> </w:t>
-      </w:r>
-      <w:r>
-        <w:t xml:space="preserve">As tropical dendrometer band records continues to grow, so will the potential to better understand how specific drought characteristics interact with species traits and microenironment to shape growth respones.</w:t>
+        <w:t xml:space="preserve">have asserted that tree growth is most sensitive to dry-season precipitation. But given that the 2015 drought was more anomalous on multi-month time scales (Fig. 1) does not align with this assumption.</w:t>
+      </w:r>
+      <w:r>
+        <w:t xml:space="preserve"> </w:t>
+      </w:r>
+      <w:r>
+        <w:t xml:space="preserve">Generalization of tropical tree growth responses to any specific drought seems to require fine-scale monitoring of growth (i.e., dendrometer band measurements or dendrochronology when possible) from species that might span importance and drought strategies over different timings and intensities of droughts. Advancing efforts to collect this level of data is critical to our assessment and prediction of drought responses of tropical forets to changing precipitation patterns.</w:t>
+      </w:r>
+      <w:r>
+        <w:t xml:space="preserve"> </w:t>
       </w:r>
     </w:p>
     <w:p>
@@ -8400,7 +8296,7 @@
       </w:r>
     </w:p>
     <w:bookmarkEnd w:id="55"/>
-    <w:bookmarkStart w:id="151" w:name="references"/>
+    <w:bookmarkStart w:id="149" w:name="references"/>
     <w:p>
       <w:pPr>
         <w:pStyle w:val="Heading1"/>
@@ -8409,7 +8305,7 @@
         <w:t xml:space="preserve">References</w:t>
       </w:r>
     </w:p>
-    <w:bookmarkStart w:id="150" w:name="refs"/>
+    <w:bookmarkStart w:id="148" w:name="refs"/>
     <w:bookmarkStart w:id="57" w:name="ref-aguirre-gutiérrez_functional_2022"/>
     <w:p>
       <w:pPr>
@@ -9272,13 +9168,124 @@
       </w:r>
     </w:p>
     <w:bookmarkEnd w:id="79"/>
-    <w:bookmarkStart w:id="81" w:name="ref-dorangeville_drought_2018"/>
+    <w:bookmarkStart w:id="81" w:name="ref-dahinden_future_2017"/>
     <w:p>
       <w:pPr>
         <w:pStyle w:val="Bibliography"/>
       </w:pPr>
       <w:r>
-        <w:t xml:space="preserve">D’Orangeville, L., Maxwell, J., Kneeshaw, D., Pederson, N., Duchesne, L., Logan, T.,</w:t>
+        <w:t xml:space="preserve">Dahinden, F., Fischer, E.M. &amp; Knutti, R. (2017).</w:t>
+      </w:r>
+      <w:r>
+        <w:t xml:space="preserve"> </w:t>
+      </w:r>
+      <w:hyperlink r:id="rId80">
+        <w:r>
+          <w:rPr>
+            <w:rStyle w:val="Hyperlink"/>
+          </w:rPr>
+          <w:t xml:space="preserve">Future local climate unlike currently observed anywhere</w:t>
+        </w:r>
+      </w:hyperlink>
+      <w:r>
+        <w:t xml:space="preserve">.</w:t>
+      </w:r>
+      <w:r>
+        <w:t xml:space="preserve"> </w:t>
+      </w:r>
+      <w:r>
+        <w:rPr>
+          <w:iCs/>
+          <w:i/>
+        </w:rPr>
+        <w:t xml:space="preserve">Environmental Research Letters</w:t>
+      </w:r>
+      <w:r>
+        <w:t xml:space="preserve">, 12, 084004.</w:t>
+      </w:r>
+    </w:p>
+    <w:bookmarkEnd w:id="81"/>
+    <w:bookmarkStart w:id="83" w:name="ref-desouza_drought_2020"/>
+    <w:p>
+      <w:pPr>
+        <w:pStyle w:val="Bibliography"/>
+      </w:pPr>
+      <w:r>
+        <w:t xml:space="preserve">De Souza, B.C., Carvalho, E.C.D., Oliveira, R.S., De Araujo, F.S., De Lima, A.L.A. &amp; Rodal, M.J.N. (2020).</w:t>
+      </w:r>
+      <w:r>
+        <w:t xml:space="preserve"> </w:t>
+      </w:r>
+      <w:hyperlink r:id="rId82">
+        <w:r>
+          <w:rPr>
+            <w:rStyle w:val="Hyperlink"/>
+          </w:rPr>
+          <w:t xml:space="preserve">Drought response strategies of deciduous and evergreen woody species in a seasonally dry neotropical forest</w:t>
+        </w:r>
+      </w:hyperlink>
+      <w:r>
+        <w:t xml:space="preserve">.</w:t>
+      </w:r>
+      <w:r>
+        <w:t xml:space="preserve"> </w:t>
+      </w:r>
+      <w:r>
+        <w:rPr>
+          <w:iCs/>
+          <w:i/>
+        </w:rPr>
+        <w:t xml:space="preserve">Oecologia</w:t>
+      </w:r>
+      <w:r>
+        <w:t xml:space="preserve">, 194, 221–236.</w:t>
+      </w:r>
+    </w:p>
+    <w:bookmarkEnd w:id="83"/>
+    <w:bookmarkStart w:id="85" w:name="ref-fernández-de-uña_role_2023"/>
+    <w:p>
+      <w:pPr>
+        <w:pStyle w:val="Bibliography"/>
+      </w:pPr>
+      <w:r>
+        <w:t xml:space="preserve">Fernández-de-Uña, L., Martínez-Vilalta, J., Poyatos, R., Mencuccini, M. &amp; McDowell, N.G. (2023).</w:t>
+      </w:r>
+      <w:r>
+        <w:t xml:space="preserve"> </w:t>
+      </w:r>
+      <w:hyperlink r:id="rId84">
+        <w:r>
+          <w:rPr>
+            <w:rStyle w:val="Hyperlink"/>
+          </w:rPr>
+          <w:t xml:space="preserve">The role of height-driven constraints and compensations on tree vulnerability to drought</w:t>
+        </w:r>
+      </w:hyperlink>
+      <w:r>
+        <w:t xml:space="preserve">.</w:t>
+      </w:r>
+      <w:r>
+        <w:t xml:space="preserve"> </w:t>
+      </w:r>
+      <w:r>
+        <w:rPr>
+          <w:iCs/>
+          <w:i/>
+        </w:rPr>
+        <w:t xml:space="preserve">New Phytologist</w:t>
+      </w:r>
+      <w:r>
+        <w:t xml:space="preserve">, 239, 2083–2098.</w:t>
+      </w:r>
+    </w:p>
+    <w:bookmarkEnd w:id="85"/>
+    <w:bookmarkStart w:id="87" w:name="ref-gao_dynamic_2018"/>
+    <w:p>
+      <w:pPr>
+        <w:pStyle w:val="Bibliography"/>
+      </w:pPr>
+      <w:r>
+        <w:t xml:space="preserve">Gao, S., Liu, R., Zhou, T., Fang, W., Yi, C., Lu, R.,</w:t>
       </w:r>
       <w:r>
         <w:t xml:space="preserve"> </w:t>
@@ -9296,12 +9303,12 @@
       <w:r>
         <w:t xml:space="preserve"> </w:t>
       </w:r>
-      <w:hyperlink r:id="rId80">
-        <w:r>
-          <w:rPr>
-            <w:rStyle w:val="Hyperlink"/>
-          </w:rPr>
-          <w:t xml:space="preserve">Drought timing and local climate determine the sensitivity of eastern temperate forests to drought</w:t>
+      <w:hyperlink r:id="rId86">
+        <w:r>
+          <w:rPr>
+            <w:rStyle w:val="Hyperlink"/>
+          </w:rPr>
+          <w:t xml:space="preserve">Dynamic responses of tree-ring growth to multiple dimensions of drought</w:t>
         </w:r>
       </w:hyperlink>
       <w:r>
@@ -9318,27 +9325,27 @@
         <w:t xml:space="preserve">Global Change Biology</w:t>
       </w:r>
       <w:r>
-        <w:t xml:space="preserve">, 24, 2339–2351.</w:t>
-      </w:r>
-    </w:p>
-    <w:bookmarkEnd w:id="81"/>
-    <w:bookmarkStart w:id="83" w:name="ref-dahinden_future_2017"/>
+        <w:t xml:space="preserve">, 24, 5380–5390.</w:t>
+      </w:r>
+    </w:p>
+    <w:bookmarkEnd w:id="87"/>
+    <w:bookmarkStart w:id="89" w:name="ref-garcía-cervigón_climate_2020"/>
     <w:p>
       <w:pPr>
         <w:pStyle w:val="Bibliography"/>
       </w:pPr>
       <w:r>
-        <w:t xml:space="preserve">Dahinden, F., Fischer, E.M. &amp; Knutti, R. (2017).</w:t>
-      </w:r>
-      <w:r>
-        <w:t xml:space="preserve"> </w:t>
-      </w:r>
-      <w:hyperlink r:id="rId82">
-        <w:r>
-          <w:rPr>
-            <w:rStyle w:val="Hyperlink"/>
-          </w:rPr>
-          <w:t xml:space="preserve">Future local climate unlike currently observed anywhere</w:t>
+        <w:t xml:space="preserve">García-Cervigón, A.I., Camarero, J.J., Cueva, E., Espinosa, C.I. &amp; Escudero, A. (2020).</w:t>
+      </w:r>
+      <w:r>
+        <w:t xml:space="preserve"> </w:t>
+      </w:r>
+      <w:hyperlink r:id="rId88">
+        <w:r>
+          <w:rPr>
+            <w:rStyle w:val="Hyperlink"/>
+          </w:rPr>
+          <w:t xml:space="preserve">Climate seasonality and tree growth strategies in a tropical dry forest</w:t>
         </w:r>
       </w:hyperlink>
       <w:r>
@@ -9352,30 +9359,43 @@
           <w:iCs/>
           <w:i/>
         </w:rPr>
-        <w:t xml:space="preserve">Environmental Research Letters</w:t>
-      </w:r>
-      <w:r>
-        <w:t xml:space="preserve">, 12, 084004.</w:t>
-      </w:r>
-    </w:p>
-    <w:bookmarkEnd w:id="83"/>
-    <w:bookmarkStart w:id="85" w:name="ref-desouza_drought_2020"/>
+        <w:t xml:space="preserve">Journal of Vegetation Science</w:t>
+      </w:r>
+      <w:r>
+        <w:t xml:space="preserve">, 31, 266–280.</w:t>
+      </w:r>
+    </w:p>
+    <w:bookmarkEnd w:id="89"/>
+    <w:bookmarkStart w:id="91" w:name="ref-gonzález-m._diverging_2021"/>
     <w:p>
       <w:pPr>
         <w:pStyle w:val="Bibliography"/>
       </w:pPr>
       <w:r>
-        <w:t xml:space="preserve">De Souza, B.C., Carvalho, E.C.D., Oliveira, R.S., De Araujo, F.S., De Lima, A.L.A. &amp; Rodal, M.J.N. (2020).</w:t>
-      </w:r>
-      <w:r>
-        <w:t xml:space="preserve"> </w:t>
-      </w:r>
-      <w:hyperlink r:id="rId84">
-        <w:r>
-          <w:rPr>
-            <w:rStyle w:val="Hyperlink"/>
-          </w:rPr>
-          <w:t xml:space="preserve">Drought response strategies of deciduous and evergreen woody species in a seasonally dry neotropical forest</w:t>
+        <w:t xml:space="preserve">González-M., R., Posada, J.M., Carmona, C.P., Garzón, F., Salinas, V., Idárraga-Piedrahita, Á.,</w:t>
+      </w:r>
+      <w:r>
+        <w:t xml:space="preserve"> </w:t>
+      </w:r>
+      <w:r>
+        <w:rPr>
+          <w:iCs/>
+          <w:i/>
+        </w:rPr>
+        <w:t xml:space="preserve">et al.</w:t>
+      </w:r>
+      <w:r>
+        <w:t xml:space="preserve"> (2021).</w:t>
+      </w:r>
+      <w:r>
+        <w:t xml:space="preserve"> </w:t>
+      </w:r>
+      <w:hyperlink r:id="rId90">
+        <w:r>
+          <w:rPr>
+            <w:rStyle w:val="Hyperlink"/>
+          </w:rPr>
+          <w:t xml:space="preserve">Diverging functional strategies but high sensitivity to an extreme drought in tropical dry forests</w:t>
         </w:r>
       </w:hyperlink>
       <w:r>
@@ -9389,30 +9409,67 @@
           <w:iCs/>
           <w:i/>
         </w:rPr>
-        <w:t xml:space="preserve">Oecologia</w:t>
-      </w:r>
-      <w:r>
-        <w:t xml:space="preserve">, 194, 221–236.</w:t>
-      </w:r>
-    </w:p>
-    <w:bookmarkEnd w:id="85"/>
-    <w:bookmarkStart w:id="87" w:name="ref-fernández-de-uña_role_2023"/>
+        <w:t xml:space="preserve">Ecology Letters</w:t>
+      </w:r>
+      <w:r>
+        <w:t xml:space="preserve">, 24, 451–463.</w:t>
+      </w:r>
+    </w:p>
+    <w:bookmarkEnd w:id="91"/>
+    <w:bookmarkStart w:id="93" w:name="ref-guillemot_small_2022"/>
     <w:p>
       <w:pPr>
         <w:pStyle w:val="Bibliography"/>
       </w:pPr>
       <w:r>
-        <w:t xml:space="preserve">Fernández-de-Uña, L., Martínez-Vilalta, J., Poyatos, R., Mencuccini, M. &amp; McDowell, N.G. (2023).</w:t>
-      </w:r>
-      <w:r>
-        <w:t xml:space="preserve"> </w:t>
-      </w:r>
-      <w:hyperlink r:id="rId86">
-        <w:r>
-          <w:rPr>
-            <w:rStyle w:val="Hyperlink"/>
-          </w:rPr>
-          <w:t xml:space="preserve">The role of height-driven constraints and compensations on tree vulnerability to drought</w:t>
+        <w:t xml:space="preserve">Guillemot, J., Martin-StPaul, N.K., Bulascoschi, L., Poorter, L., Morin, X., Pinho, B.X.,</w:t>
+      </w:r>
+      <w:r>
+        <w:t xml:space="preserve"> </w:t>
+      </w:r>
+      <w:r>
+        <w:rPr>
+          <w:iCs/>
+          <w:i/>
+        </w:rPr>
+        <w:t xml:space="preserve">et al.</w:t>
+      </w:r>
+      <w:r>
+        <w:t xml:space="preserve"> (2022).</w:t>
+      </w:r>
+      <w:r>
+        <w:t xml:space="preserve"> </w:t>
+      </w:r>
+      <w:hyperlink r:id="rId92">
+        <w:r>
+          <w:rPr>
+            <w:rStyle w:val="Hyperlink"/>
+          </w:rPr>
+          <w:t xml:space="preserve">Small and slow is safe:</w:t>
+        </w:r>
+        <w:r>
+          <w:rPr>
+            <w:rStyle w:val="Hyperlink"/>
+          </w:rPr>
+          <w:t xml:space="preserve"> </w:t>
+        </w:r>
+        <w:r>
+          <w:rPr>
+            <w:rStyle w:val="Hyperlink"/>
+          </w:rPr>
+          <w:t xml:space="preserve">On</w:t>
+        </w:r>
+        <w:r>
+          <w:rPr>
+            <w:rStyle w:val="Hyperlink"/>
+          </w:rPr>
+          <w:t xml:space="preserve"> </w:t>
+        </w:r>
+        <w:r>
+          <w:rPr>
+            <w:rStyle w:val="Hyperlink"/>
+          </w:rPr>
+          <w:t xml:space="preserve">the drought tolerance of tropical tree species</w:t>
         </w:r>
       </w:hyperlink>
       <w:r>
@@ -9426,43 +9483,54 @@
           <w:iCs/>
           <w:i/>
         </w:rPr>
-        <w:t xml:space="preserve">New Phytologist</w:t>
-      </w:r>
-      <w:r>
-        <w:t xml:space="preserve">, 239, 2083–2098.</w:t>
-      </w:r>
-    </w:p>
-    <w:bookmarkEnd w:id="87"/>
-    <w:bookmarkStart w:id="89" w:name="ref-gao_dynamic_2018"/>
+        <w:t xml:space="preserve">Global Change Biology</w:t>
+      </w:r>
+      <w:r>
+        <w:t xml:space="preserve">, 28, 2622–2638.</w:t>
+      </w:r>
+    </w:p>
+    <w:bookmarkEnd w:id="93"/>
+    <w:bookmarkStart w:id="95" w:name="ref-hulshof_variation_2010"/>
     <w:p>
       <w:pPr>
         <w:pStyle w:val="Bibliography"/>
       </w:pPr>
       <w:r>
-        <w:t xml:space="preserve">Gao, S., Liu, R., Zhou, T., Fang, W., Yi, C., Lu, R.,</w:t>
-      </w:r>
-      <w:r>
-        <w:t xml:space="preserve"> </w:t>
-      </w:r>
-      <w:r>
-        <w:rPr>
-          <w:iCs/>
-          <w:i/>
-        </w:rPr>
-        <w:t xml:space="preserve">et al.</w:t>
-      </w:r>
-      <w:r>
-        <w:t xml:space="preserve"> (2018).</w:t>
-      </w:r>
-      <w:r>
-        <w:t xml:space="preserve"> </w:t>
-      </w:r>
-      <w:hyperlink r:id="rId88">
-        <w:r>
-          <w:rPr>
-            <w:rStyle w:val="Hyperlink"/>
-          </w:rPr>
-          <w:t xml:space="preserve">Dynamic responses of tree-ring growth to multiple dimensions of drought</w:t>
+        <w:t xml:space="preserve">Hulshof, C.M. &amp; Swenson, N.G. (2010).</w:t>
+      </w:r>
+      <w:r>
+        <w:t xml:space="preserve"> </w:t>
+      </w:r>
+      <w:hyperlink r:id="rId94">
+        <w:r>
+          <w:rPr>
+            <w:rStyle w:val="Hyperlink"/>
+          </w:rPr>
+          <w:t xml:space="preserve">Variation in leaf functional trait values within and across individuals and species: An example from a</w:t>
+        </w:r>
+        <w:r>
+          <w:rPr>
+            <w:rStyle w:val="Hyperlink"/>
+          </w:rPr>
+          <w:t xml:space="preserve"> </w:t>
+        </w:r>
+        <w:r>
+          <w:rPr>
+            <w:rStyle w:val="Hyperlink"/>
+          </w:rPr>
+          <w:t xml:space="preserve">Costa Rican</w:t>
+        </w:r>
+        <w:r>
+          <w:rPr>
+            <w:rStyle w:val="Hyperlink"/>
+          </w:rPr>
+          <w:t xml:space="preserve"> </w:t>
+        </w:r>
+        <w:r>
+          <w:rPr>
+            <w:rStyle w:val="Hyperlink"/>
+          </w:rPr>
+          <w:t xml:space="preserve">dry forest</w:t>
         </w:r>
       </w:hyperlink>
       <w:r>
@@ -9476,247 +9544,25 @@
           <w:iCs/>
           <w:i/>
         </w:rPr>
-        <w:t xml:space="preserve">Global Change Biology</w:t>
-      </w:r>
-      <w:r>
-        <w:t xml:space="preserve">, 24, 5380–5390.</w:t>
-      </w:r>
-    </w:p>
-    <w:bookmarkEnd w:id="89"/>
-    <w:bookmarkStart w:id="91" w:name="ref-garcía-cervigón_climate_2020"/>
+        <w:t xml:space="preserve">Functional Ecology</w:t>
+      </w:r>
+      <w:r>
+        <w:t xml:space="preserve">, 24, 217–223.</w:t>
+      </w:r>
+    </w:p>
+    <w:bookmarkEnd w:id="95"/>
+    <w:bookmarkStart w:id="97" w:name="ref-ipcc_climate_2023"/>
     <w:p>
       <w:pPr>
         <w:pStyle w:val="Bibliography"/>
       </w:pPr>
       <w:r>
-        <w:t xml:space="preserve">García-Cervigón, A.I., Camarero, J.J., Cueva, E., Espinosa, C.I. &amp; Escudero, A. (2020).</w:t>
-      </w:r>
-      <w:r>
-        <w:t xml:space="preserve"> </w:t>
-      </w:r>
-      <w:hyperlink r:id="rId90">
-        <w:r>
-          <w:rPr>
-            <w:rStyle w:val="Hyperlink"/>
-          </w:rPr>
-          <w:t xml:space="preserve">Climate seasonality and tree growth strategies in a tropical dry forest</w:t>
-        </w:r>
-      </w:hyperlink>
-      <w:r>
-        <w:t xml:space="preserve">.</w:t>
-      </w:r>
-      <w:r>
-        <w:t xml:space="preserve"> </w:t>
-      </w:r>
-      <w:r>
-        <w:rPr>
-          <w:iCs/>
-          <w:i/>
-        </w:rPr>
-        <w:t xml:space="preserve">Journal of Vegetation Science</w:t>
-      </w:r>
-      <w:r>
-        <w:t xml:space="preserve">, 31, 266–280.</w:t>
-      </w:r>
-    </w:p>
-    <w:bookmarkEnd w:id="91"/>
-    <w:bookmarkStart w:id="93" w:name="ref-gonzález-m._diverging_2021"/>
-    <w:p>
-      <w:pPr>
-        <w:pStyle w:val="Bibliography"/>
-      </w:pPr>
-      <w:r>
-        <w:t xml:space="preserve">González-M., R., Posada, J.M., Carmona, C.P., Garzón, F., Salinas, V., Idárraga-Piedrahita, Á.,</w:t>
-      </w:r>
-      <w:r>
-        <w:t xml:space="preserve"> </w:t>
-      </w:r>
-      <w:r>
-        <w:rPr>
-          <w:iCs/>
-          <w:i/>
-        </w:rPr>
-        <w:t xml:space="preserve">et al.</w:t>
-      </w:r>
-      <w:r>
-        <w:t xml:space="preserve"> (2021).</w:t>
-      </w:r>
-      <w:r>
-        <w:t xml:space="preserve"> </w:t>
-      </w:r>
-      <w:hyperlink r:id="rId92">
-        <w:r>
-          <w:rPr>
-            <w:rStyle w:val="Hyperlink"/>
-          </w:rPr>
-          <w:t xml:space="preserve">Diverging functional strategies but high sensitivity to an extreme drought in tropical dry forests</w:t>
-        </w:r>
-      </w:hyperlink>
-      <w:r>
-        <w:t xml:space="preserve">.</w:t>
-      </w:r>
-      <w:r>
-        <w:t xml:space="preserve"> </w:t>
-      </w:r>
-      <w:r>
-        <w:rPr>
-          <w:iCs/>
-          <w:i/>
-        </w:rPr>
-        <w:t xml:space="preserve">Ecology Letters</w:t>
-      </w:r>
-      <w:r>
-        <w:t xml:space="preserve">, 24, 451–463.</w:t>
-      </w:r>
-    </w:p>
-    <w:bookmarkEnd w:id="93"/>
-    <w:bookmarkStart w:id="95" w:name="ref-guillemot_small_2022"/>
-    <w:p>
-      <w:pPr>
-        <w:pStyle w:val="Bibliography"/>
-      </w:pPr>
-      <w:r>
-        <w:t xml:space="preserve">Guillemot, J., Martin-StPaul, N.K., Bulascoschi, L., Poorter, L., Morin, X., Pinho, B.X.,</w:t>
-      </w:r>
-      <w:r>
-        <w:t xml:space="preserve"> </w:t>
-      </w:r>
-      <w:r>
-        <w:rPr>
-          <w:iCs/>
-          <w:i/>
-        </w:rPr>
-        <w:t xml:space="preserve">et al.</w:t>
-      </w:r>
-      <w:r>
-        <w:t xml:space="preserve"> (2022).</w:t>
-      </w:r>
-      <w:r>
-        <w:t xml:space="preserve"> </w:t>
-      </w:r>
-      <w:hyperlink r:id="rId94">
-        <w:r>
-          <w:rPr>
-            <w:rStyle w:val="Hyperlink"/>
-          </w:rPr>
-          <w:t xml:space="preserve">Small and slow is safe:</w:t>
-        </w:r>
-        <w:r>
-          <w:rPr>
-            <w:rStyle w:val="Hyperlink"/>
-          </w:rPr>
-          <w:t xml:space="preserve"> </w:t>
-        </w:r>
-        <w:r>
-          <w:rPr>
-            <w:rStyle w:val="Hyperlink"/>
-          </w:rPr>
-          <w:t xml:space="preserve">On</w:t>
-        </w:r>
-        <w:r>
-          <w:rPr>
-            <w:rStyle w:val="Hyperlink"/>
-          </w:rPr>
-          <w:t xml:space="preserve"> </w:t>
-        </w:r>
-        <w:r>
-          <w:rPr>
-            <w:rStyle w:val="Hyperlink"/>
-          </w:rPr>
-          <w:t xml:space="preserve">the drought tolerance of tropical tree species</w:t>
-        </w:r>
-      </w:hyperlink>
-      <w:r>
-        <w:t xml:space="preserve">.</w:t>
-      </w:r>
-      <w:r>
-        <w:t xml:space="preserve"> </w:t>
-      </w:r>
-      <w:r>
-        <w:rPr>
-          <w:iCs/>
-          <w:i/>
-        </w:rPr>
-        <w:t xml:space="preserve">Global Change Biology</w:t>
-      </w:r>
-      <w:r>
-        <w:t xml:space="preserve">, 28, 2622–2638.</w:t>
-      </w:r>
-    </w:p>
-    <w:bookmarkEnd w:id="95"/>
-    <w:bookmarkStart w:id="97" w:name="ref-hulshof_variation_2010"/>
-    <w:p>
-      <w:pPr>
-        <w:pStyle w:val="Bibliography"/>
-      </w:pPr>
-      <w:r>
-        <w:t xml:space="preserve">Hulshof, C.M. &amp; Swenson, N.G. (2010).</w:t>
+        <w:t xml:space="preserve">IPCC. (2023).</w:t>
       </w:r>
       <w:r>
         <w:t xml:space="preserve"> </w:t>
       </w:r>
       <w:hyperlink r:id="rId96">
-        <w:r>
-          <w:rPr>
-            <w:rStyle w:val="Hyperlink"/>
-          </w:rPr>
-          <w:t xml:space="preserve">Variation in leaf functional trait values within and across individuals and species: An example from a</w:t>
-        </w:r>
-        <w:r>
-          <w:rPr>
-            <w:rStyle w:val="Hyperlink"/>
-          </w:rPr>
-          <w:t xml:space="preserve"> </w:t>
-        </w:r>
-        <w:r>
-          <w:rPr>
-            <w:rStyle w:val="Hyperlink"/>
-          </w:rPr>
-          <w:t xml:space="preserve">Costa Rican</w:t>
-        </w:r>
-        <w:r>
-          <w:rPr>
-            <w:rStyle w:val="Hyperlink"/>
-          </w:rPr>
-          <w:t xml:space="preserve"> </w:t>
-        </w:r>
-        <w:r>
-          <w:rPr>
-            <w:rStyle w:val="Hyperlink"/>
-          </w:rPr>
-          <w:t xml:space="preserve">dry forest</w:t>
-        </w:r>
-      </w:hyperlink>
-      <w:r>
-        <w:t xml:space="preserve">.</w:t>
-      </w:r>
-      <w:r>
-        <w:t xml:space="preserve"> </w:t>
-      </w:r>
-      <w:r>
-        <w:rPr>
-          <w:iCs/>
-          <w:i/>
-        </w:rPr>
-        <w:t xml:space="preserve">Functional Ecology</w:t>
-      </w:r>
-      <w:r>
-        <w:t xml:space="preserve">, 24, 217–223.</w:t>
-      </w:r>
-    </w:p>
-    <w:bookmarkEnd w:id="97"/>
-    <w:bookmarkStart w:id="99" w:name="ref-ipcc_climate_2023"/>
-    <w:p>
-      <w:pPr>
-        <w:pStyle w:val="Bibliography"/>
-      </w:pPr>
-      <w:r>
-        <w:t xml:space="preserve">IPCC. (2023).</w:t>
-      </w:r>
-      <w:r>
-        <w:t xml:space="preserve"> </w:t>
-      </w:r>
-      <w:hyperlink r:id="rId98">
         <w:r>
           <w:rPr>
             <w:rStyle w:val="Hyperlink"/>
@@ -9898,14 +9744,206 @@
         <w:t xml:space="preserve">. 1st edn. Cambridge University Press.</w:t>
       </w:r>
     </w:p>
+    <w:bookmarkEnd w:id="97"/>
+    <w:bookmarkStart w:id="99" w:name="ref-kunert_leaf_2021"/>
+    <w:p>
+      <w:pPr>
+        <w:pStyle w:val="Bibliography"/>
+      </w:pPr>
+      <w:r>
+        <w:t xml:space="preserve">Kunert, N., Zailaa, J., Herrmann, V., Muller-Landau, H.C., Wright, S.J., Pérez, R.,</w:t>
+      </w:r>
+      <w:r>
+        <w:t xml:space="preserve"> </w:t>
+      </w:r>
+      <w:r>
+        <w:rPr>
+          <w:iCs/>
+          <w:i/>
+        </w:rPr>
+        <w:t xml:space="preserve">et al.</w:t>
+      </w:r>
+      <w:r>
+        <w:t xml:space="preserve"> (2021).</w:t>
+      </w:r>
+      <w:r>
+        <w:t xml:space="preserve"> </w:t>
+      </w:r>
+      <w:hyperlink r:id="rId98">
+        <w:r>
+          <w:rPr>
+            <w:rStyle w:val="Hyperlink"/>
+          </w:rPr>
+          <w:t xml:space="preserve">Leaf turgor loss point shapes local and regional distributions of evergreen but not deciduous tropical trees</w:t>
+        </w:r>
+      </w:hyperlink>
+      <w:r>
+        <w:t xml:space="preserve">.</w:t>
+      </w:r>
+      <w:r>
+        <w:t xml:space="preserve"> </w:t>
+      </w:r>
+      <w:r>
+        <w:rPr>
+          <w:iCs/>
+          <w:i/>
+        </w:rPr>
+        <w:t xml:space="preserve">New Phytologist</w:t>
+      </w:r>
+      <w:r>
+        <w:t xml:space="preserve">, 230, 485–496.</w:t>
+      </w:r>
+    </w:p>
     <w:bookmarkEnd w:id="99"/>
-    <w:bookmarkStart w:id="101" w:name="ref-kunert_leaf_2021"/>
+    <w:bookmarkStart w:id="100" w:name="ref-lindsay_whitebox_2016a"/>
     <w:p>
       <w:pPr>
         <w:pStyle w:val="Bibliography"/>
       </w:pPr>
       <w:r>
-        <w:t xml:space="preserve">Kunert, N., Zailaa, J., Herrmann, V., Muller-Landau, H.C., Wright, S.J., Pérez, R.,</w:t>
+        <w:t xml:space="preserve">Lindsay, J.B. (2016). Whitebox</w:t>
+      </w:r>
+      <w:r>
+        <w:t xml:space="preserve"> </w:t>
+      </w:r>
+      <w:r>
+        <w:t xml:space="preserve">GAT</w:t>
+      </w:r>
+      <w:r>
+        <w:t xml:space="preserve">:</w:t>
+      </w:r>
+      <w:r>
+        <w:t xml:space="preserve"> </w:t>
+      </w:r>
+      <w:r>
+        <w:t xml:space="preserve">A</w:t>
+      </w:r>
+      <w:r>
+        <w:t xml:space="preserve"> </w:t>
+      </w:r>
+      <w:r>
+        <w:t xml:space="preserve">case study in geomorphometric analysis.</w:t>
+      </w:r>
+      <w:r>
+        <w:t xml:space="preserve"> </w:t>
+      </w:r>
+      <w:r>
+        <w:rPr>
+          <w:iCs/>
+          <w:i/>
+        </w:rPr>
+        <w:t xml:space="preserve">Computers &amp; Geosciences</w:t>
+      </w:r>
+      <w:r>
+        <w:t xml:space="preserve">, 95, 75–84.</w:t>
+      </w:r>
+    </w:p>
+    <w:bookmarkEnd w:id="100"/>
+    <w:bookmarkStart w:id="102" w:name="ref-liu_drought_2022"/>
+    <w:p>
+      <w:pPr>
+        <w:pStyle w:val="Bibliography"/>
+      </w:pPr>
+      <w:r>
+        <w:t xml:space="preserve">Liu, D., Wang, T., Peñuelas, J. &amp; Piao, S. (2022).</w:t>
+      </w:r>
+      <w:r>
+        <w:t xml:space="preserve"> </w:t>
+      </w:r>
+      <w:hyperlink r:id="rId101">
+        <w:r>
+          <w:rPr>
+            <w:rStyle w:val="Hyperlink"/>
+          </w:rPr>
+          <w:t xml:space="preserve">Drought resistance enhanced by tree species diversity in global forests</w:t>
+        </w:r>
+      </w:hyperlink>
+      <w:r>
+        <w:t xml:space="preserve">.</w:t>
+      </w:r>
+      <w:r>
+        <w:t xml:space="preserve"> </w:t>
+      </w:r>
+      <w:r>
+        <w:rPr>
+          <w:iCs/>
+          <w:i/>
+        </w:rPr>
+        <w:t xml:space="preserve">Nature Geoscience</w:t>
+      </w:r>
+      <w:r>
+        <w:t xml:space="preserve">, 15, 800–804.</w:t>
+      </w:r>
+    </w:p>
+    <w:bookmarkEnd w:id="102"/>
+    <w:bookmarkStart w:id="104" w:name="ref-luo_tropical_2022"/>
+    <w:p>
+      <w:pPr>
+        <w:pStyle w:val="Bibliography"/>
+      </w:pPr>
+      <w:r>
+        <w:t xml:space="preserve">Luo, X. &amp; Keenan, T.F. (2022).</w:t>
+      </w:r>
+      <w:r>
+        <w:t xml:space="preserve"> </w:t>
+      </w:r>
+      <w:hyperlink r:id="rId103">
+        <w:r>
+          <w:rPr>
+            <w:rStyle w:val="Hyperlink"/>
+          </w:rPr>
+          <w:t xml:space="preserve">Tropical extreme droughts drive long-term increase in atmospheric</w:t>
+        </w:r>
+        <w:r>
+          <w:rPr>
+            <w:rStyle w:val="Hyperlink"/>
+          </w:rPr>
+          <w:t xml:space="preserve"> </w:t>
+        </w:r>
+        <w:r>
+          <w:rPr>
+            <w:rStyle w:val="Hyperlink"/>
+          </w:rPr>
+          <w:t xml:space="preserve">CO2</w:t>
+        </w:r>
+        <w:r>
+          <w:rPr>
+            <w:rStyle w:val="Hyperlink"/>
+          </w:rPr>
+          <w:t xml:space="preserve"> </w:t>
+        </w:r>
+        <w:r>
+          <w:rPr>
+            <w:rStyle w:val="Hyperlink"/>
+          </w:rPr>
+          <w:t xml:space="preserve">growth rate variability</w:t>
+        </w:r>
+      </w:hyperlink>
+      <w:r>
+        <w:t xml:space="preserve">.</w:t>
+      </w:r>
+      <w:r>
+        <w:t xml:space="preserve"> </w:t>
+      </w:r>
+      <w:r>
+        <w:rPr>
+          <w:iCs/>
+          <w:i/>
+        </w:rPr>
+        <w:t xml:space="preserve">Nature Communications</w:t>
+      </w:r>
+      <w:r>
+        <w:t xml:space="preserve">, 13, 1193.</w:t>
+      </w:r>
+    </w:p>
+    <w:bookmarkEnd w:id="104"/>
+    <w:bookmarkStart w:id="106" w:name="ref-ma_tree_2023"/>
+    <w:p>
+      <w:pPr>
+        <w:pStyle w:val="Bibliography"/>
+      </w:pPr>
+      <w:r>
+        <w:t xml:space="preserve">Ma, Q., Su, Y., Niu, C., Ma, Q., Hu, T., Luo, X.,</w:t>
       </w:r>
       <w:r>
         <w:t xml:space="preserve"> </w:t>
@@ -9918,17 +9956,104 @@
         <w:t xml:space="preserve">et al.</w:t>
       </w:r>
       <w:r>
+        <w:t xml:space="preserve"> (2023).</w:t>
+      </w:r>
+      <w:r>
+        <w:t xml:space="preserve"> </w:t>
+      </w:r>
+      <w:hyperlink r:id="rId105">
+        <w:r>
+          <w:rPr>
+            <w:rStyle w:val="Hyperlink"/>
+          </w:rPr>
+          <w:t xml:space="preserve">Tree mortality during long-term droughts is lower in structurally complex forest stands</w:t>
+        </w:r>
+      </w:hyperlink>
+      <w:r>
+        <w:t xml:space="preserve">.</w:t>
+      </w:r>
+      <w:r>
+        <w:t xml:space="preserve"> </w:t>
+      </w:r>
+      <w:r>
+        <w:rPr>
+          <w:iCs/>
+          <w:i/>
+        </w:rPr>
+        <w:t xml:space="preserve">Nature Communications</w:t>
+      </w:r>
+      <w:r>
+        <w:t xml:space="preserve">, 14, 7467.</w:t>
+      </w:r>
+    </w:p>
+    <w:bookmarkEnd w:id="106"/>
+    <w:bookmarkStart w:id="108" w:name="ref-mcdowell_darcys_2015"/>
+    <w:p>
+      <w:pPr>
+        <w:pStyle w:val="Bibliography"/>
+      </w:pPr>
+      <w:r>
+        <w:t xml:space="preserve">McDowell, N.G. &amp; Allen, C.D. (2015).</w:t>
+      </w:r>
+      <w:r>
+        <w:t xml:space="preserve"> </w:t>
+      </w:r>
+      <w:hyperlink r:id="rId107">
+        <w:r>
+          <w:rPr>
+            <w:rStyle w:val="Hyperlink"/>
+          </w:rPr>
+          <w:t xml:space="preserve">Darcy’s law predicts widespread forest mortality under climate warming</w:t>
+        </w:r>
+      </w:hyperlink>
+      <w:r>
+        <w:t xml:space="preserve">.</w:t>
+      </w:r>
+      <w:r>
+        <w:t xml:space="preserve"> </w:t>
+      </w:r>
+      <w:r>
+        <w:rPr>
+          <w:iCs/>
+          <w:i/>
+        </w:rPr>
+        <w:t xml:space="preserve">Nature Climate Change</w:t>
+      </w:r>
+      <w:r>
+        <w:t xml:space="preserve">, 5, 669–672.</w:t>
+      </w:r>
+    </w:p>
+    <w:bookmarkEnd w:id="108"/>
+    <w:bookmarkStart w:id="110" w:name="ref-mcgregor_tree_2021"/>
+    <w:p>
+      <w:pPr>
+        <w:pStyle w:val="Bibliography"/>
+      </w:pPr>
+      <w:r>
+        <w:t xml:space="preserve">McGregor, I.R., Helcoski, R., Kunert, N., Tepley, A.J., Gonzalez-Akre, E.B., Herrmann, V.,</w:t>
+      </w:r>
+      <w:r>
+        <w:t xml:space="preserve"> </w:t>
+      </w:r>
+      <w:r>
+        <w:rPr>
+          <w:iCs/>
+          <w:i/>
+        </w:rPr>
+        <w:t xml:space="preserve">et al.</w:t>
+      </w:r>
+      <w:r>
         <w:t xml:space="preserve"> (2021).</w:t>
       </w:r>
       <w:r>
         <w:t xml:space="preserve"> </w:t>
       </w:r>
-      <w:hyperlink r:id="rId100">
-        <w:r>
-          <w:rPr>
-            <w:rStyle w:val="Hyperlink"/>
-          </w:rPr>
-          <w:t xml:space="preserve">Leaf turgor loss point shapes local and regional distributions of evergreen but not deciduous tropical trees</w:t>
+      <w:hyperlink r:id="rId109">
+        <w:r>
+          <w:rPr>
+            <w:rStyle w:val="Hyperlink"/>
+          </w:rPr>
+          <w:t xml:space="preserve">Tree height and leaf drought tolerance traits shape growth responses across droughts in a temperate broadleaf forest</w:t>
         </w:r>
       </w:hyperlink>
       <w:r>
@@ -9945,71 +10070,119 @@
         <w:t xml:space="preserve">New Phytologist</w:t>
       </w:r>
       <w:r>
-        <w:t xml:space="preserve">, 230, 485–496.</w:t>
-      </w:r>
-    </w:p>
-    <w:bookmarkEnd w:id="101"/>
-    <w:bookmarkStart w:id="102" w:name="ref-lindsay_whitebox_2016a"/>
+        <w:t xml:space="preserve">, 231, 601–616.</w:t>
+      </w:r>
+    </w:p>
+    <w:bookmarkEnd w:id="110"/>
+    <w:bookmarkStart w:id="111" w:name="ref-muller-landau_metal_2008"/>
     <w:p>
       <w:pPr>
         <w:pStyle w:val="Bibliography"/>
       </w:pPr>
       <w:r>
-        <w:t xml:space="preserve">Lindsay, J.B. (2016). Whitebox</w:t>
-      </w:r>
-      <w:r>
-        <w:t xml:space="preserve"> </w:t>
-      </w:r>
-      <w:r>
-        <w:t xml:space="preserve">GAT</w:t>
-      </w:r>
-      <w:r>
-        <w:t xml:space="preserve">:</w:t>
-      </w:r>
-      <w:r>
-        <w:t xml:space="preserve"> </w:t>
-      </w:r>
-      <w:r>
-        <w:t xml:space="preserve">A</w:t>
-      </w:r>
-      <w:r>
-        <w:t xml:space="preserve"> </w:t>
-      </w:r>
-      <w:r>
-        <w:t xml:space="preserve">case study in geomorphometric analysis.</w:t>
-      </w:r>
-      <w:r>
-        <w:t xml:space="preserve"> </w:t>
-      </w:r>
-      <w:r>
-        <w:rPr>
-          <w:iCs/>
-          <w:i/>
-        </w:rPr>
-        <w:t xml:space="preserve">Computers &amp; Geosciences</w:t>
-      </w:r>
-      <w:r>
-        <w:t xml:space="preserve">, 95, 75–84.</w:t>
-      </w:r>
-    </w:p>
-    <w:bookmarkEnd w:id="102"/>
-    <w:bookmarkStart w:id="104" w:name="ref-liu_drought_2022"/>
+        <w:t xml:space="preserve">Muller-Landau, H.C. (2008). Metal</w:t>
+      </w:r>
+      <w:r>
+        <w:t xml:space="preserve"> </w:t>
+      </w:r>
+      <w:r>
+        <w:t xml:space="preserve">Band Dendrometer Protocol</w:t>
+      </w:r>
+      <w:r>
+        <w:t xml:space="preserve">.</w:t>
+      </w:r>
+    </w:p>
+    <w:bookmarkEnd w:id="111"/>
+    <w:bookmarkStart w:id="113" w:name="ref-naumann_global_2018"/>
     <w:p>
       <w:pPr>
         <w:pStyle w:val="Bibliography"/>
       </w:pPr>
       <w:r>
-        <w:t xml:space="preserve">Liu, D., Wang, T., Peñuelas, J. &amp; Piao, S. (2022).</w:t>
-      </w:r>
-      <w:r>
-        <w:t xml:space="preserve"> </w:t>
-      </w:r>
-      <w:hyperlink r:id="rId103">
-        <w:r>
-          <w:rPr>
-            <w:rStyle w:val="Hyperlink"/>
-          </w:rPr>
-          <w:t xml:space="preserve">Drought resistance enhanced by tree species diversity in global forests</w:t>
+        <w:t xml:space="preserve">Naumann, G., Alfieri, L., Wyser, K., Mentaschi, L., Betts, R.A., Carrao, H.,</w:t>
+      </w:r>
+      <w:r>
+        <w:t xml:space="preserve"> </w:t>
+      </w:r>
+      <w:r>
+        <w:rPr>
+          <w:iCs/>
+          <w:i/>
+        </w:rPr>
+        <w:t xml:space="preserve">et al.</w:t>
+      </w:r>
+      <w:r>
+        <w:t xml:space="preserve"> (2018).</w:t>
+      </w:r>
+      <w:r>
+        <w:t xml:space="preserve"> </w:t>
+      </w:r>
+      <w:hyperlink r:id="rId112">
+        <w:r>
+          <w:rPr>
+            <w:rStyle w:val="Hyperlink"/>
+          </w:rPr>
+          <w:t xml:space="preserve">Global</w:t>
+        </w:r>
+        <w:r>
+          <w:rPr>
+            <w:rStyle w:val="Hyperlink"/>
+          </w:rPr>
+          <w:t xml:space="preserve"> </w:t>
+        </w:r>
+        <w:r>
+          <w:rPr>
+            <w:rStyle w:val="Hyperlink"/>
+          </w:rPr>
+          <w:t xml:space="preserve">Changes</w:t>
+        </w:r>
+        <w:r>
+          <w:rPr>
+            <w:rStyle w:val="Hyperlink"/>
+          </w:rPr>
+          <w:t xml:space="preserve"> </w:t>
+        </w:r>
+        <w:r>
+          <w:rPr>
+            <w:rStyle w:val="Hyperlink"/>
+          </w:rPr>
+          <w:t xml:space="preserve">in</w:t>
+        </w:r>
+        <w:r>
+          <w:rPr>
+            <w:rStyle w:val="Hyperlink"/>
+          </w:rPr>
+          <w:t xml:space="preserve"> </w:t>
+        </w:r>
+        <w:r>
+          <w:rPr>
+            <w:rStyle w:val="Hyperlink"/>
+          </w:rPr>
+          <w:t xml:space="preserve">Drought Conditions Under Different Levels</w:t>
+        </w:r>
+        <w:r>
+          <w:rPr>
+            <w:rStyle w:val="Hyperlink"/>
+          </w:rPr>
+          <w:t xml:space="preserve"> </w:t>
+        </w:r>
+        <w:r>
+          <w:rPr>
+            <w:rStyle w:val="Hyperlink"/>
+          </w:rPr>
+          <w:t xml:space="preserve">of</w:t>
+        </w:r>
+        <w:r>
+          <w:rPr>
+            <w:rStyle w:val="Hyperlink"/>
+          </w:rPr>
+          <w:t xml:space="preserve"> </w:t>
+        </w:r>
+        <w:r>
+          <w:rPr>
+            <w:rStyle w:val="Hyperlink"/>
+          </w:rPr>
+          <w:t xml:space="preserve">Warming</w:t>
         </w:r>
       </w:hyperlink>
       <w:r>
@@ -10023,30 +10196,1068 @@
           <w:iCs/>
           <w:i/>
         </w:rPr>
+        <w:t xml:space="preserve">Geophysical Research Letters</w:t>
+      </w:r>
+      <w:r>
+        <w:t xml:space="preserve">, 45, 3285–3296.</w:t>
+      </w:r>
+    </w:p>
+    <w:bookmarkEnd w:id="113"/>
+    <w:bookmarkStart w:id="115" w:name="ref-oliveira_linking_2021"/>
+    <w:p>
+      <w:pPr>
+        <w:pStyle w:val="Bibliography"/>
+      </w:pPr>
+      <w:r>
+        <w:t xml:space="preserve">Oliveira, R.S., Eller, C.B., Barros, F. de V., Hirota, M., Brum, M. &amp; Bittencourt, P. (2021).</w:t>
+      </w:r>
+      <w:r>
+        <w:t xml:space="preserve"> </w:t>
+      </w:r>
+      <w:hyperlink r:id="rId114">
+        <w:r>
+          <w:rPr>
+            <w:rStyle w:val="Hyperlink"/>
+          </w:rPr>
+          <w:t xml:space="preserve">Linking plant hydraulics and the fast–slow continuum to understand resilience to drought in tropical ecosystems</w:t>
+        </w:r>
+      </w:hyperlink>
+      <w:r>
+        <w:t xml:space="preserve">.</w:t>
+      </w:r>
+      <w:r>
+        <w:t xml:space="preserve"> </w:t>
+      </w:r>
+      <w:r>
+        <w:rPr>
+          <w:iCs/>
+          <w:i/>
+        </w:rPr>
+        <w:t xml:space="preserve">New Phytologist</w:t>
+      </w:r>
+      <w:r>
+        <w:t xml:space="preserve">, 230, 904–923.</w:t>
+      </w:r>
+    </w:p>
+    <w:bookmarkEnd w:id="115"/>
+    <w:bookmarkStart w:id="116" w:name="ref-rcoreteam_language_2024"/>
+    <w:p>
+      <w:pPr>
+        <w:pStyle w:val="Bibliography"/>
+      </w:pPr>
+      <w:r>
+        <w:t xml:space="preserve">R Core Team. (2024).</w:t>
+      </w:r>
+      <w:r>
+        <w:t xml:space="preserve"> </w:t>
+      </w:r>
+      <w:r>
+        <w:rPr>
+          <w:iCs/>
+          <w:i/>
+        </w:rPr>
+        <w:t xml:space="preserve">R: A language and environment for statistical computing</w:t>
+      </w:r>
+      <w:r>
+        <w:t xml:space="preserve">. Manual. R Foundation for Statistical Computing, Vienna, Austria.</w:t>
+      </w:r>
+    </w:p>
+    <w:bookmarkEnd w:id="116"/>
+    <w:bookmarkStart w:id="118" w:name="ref-raesch_pvldcurve_2020"/>
+    <w:p>
+      <w:pPr>
+        <w:pStyle w:val="Bibliography"/>
+      </w:pPr>
+      <w:r>
+        <w:t xml:space="preserve">Raesch, A. (2020).</w:t>
+      </w:r>
+      <w:r>
+        <w:t xml:space="preserve"> </w:t>
+      </w:r>
+      <w:hyperlink r:id="rId117">
+        <w:r>
+          <w:rPr>
+            <w:rStyle w:val="Hyperlink"/>
+          </w:rPr>
+          <w:t xml:space="preserve">Pvldcurve:</w:t>
+        </w:r>
+        <w:r>
+          <w:rPr>
+            <w:rStyle w:val="Hyperlink"/>
+          </w:rPr>
+          <w:t xml:space="preserve"> </w:t>
+        </w:r>
+        <w:r>
+          <w:rPr>
+            <w:rStyle w:val="Hyperlink"/>
+          </w:rPr>
+          <w:t xml:space="preserve">Simplifies</w:t>
+        </w:r>
+        <w:r>
+          <w:rPr>
+            <w:rStyle w:val="Hyperlink"/>
+          </w:rPr>
+          <w:t xml:space="preserve"> </w:t>
+        </w:r>
+        <w:r>
+          <w:rPr>
+            <w:rStyle w:val="Hyperlink"/>
+          </w:rPr>
+          <w:t xml:space="preserve">the</w:t>
+        </w:r>
+        <w:r>
+          <w:rPr>
+            <w:rStyle w:val="Hyperlink"/>
+          </w:rPr>
+          <w:t xml:space="preserve"> </w:t>
+        </w:r>
+        <w:r>
+          <w:rPr>
+            <w:rStyle w:val="Hyperlink"/>
+          </w:rPr>
+          <w:t xml:space="preserve">Analysis</w:t>
+        </w:r>
+        <w:r>
+          <w:rPr>
+            <w:rStyle w:val="Hyperlink"/>
+          </w:rPr>
+          <w:t xml:space="preserve"> </w:t>
+        </w:r>
+        <w:r>
+          <w:rPr>
+            <w:rStyle w:val="Hyperlink"/>
+          </w:rPr>
+          <w:t xml:space="preserve">of</w:t>
+        </w:r>
+        <w:r>
+          <w:rPr>
+            <w:rStyle w:val="Hyperlink"/>
+          </w:rPr>
+          <w:t xml:space="preserve"> </w:t>
+        </w:r>
+        <w:r>
+          <w:rPr>
+            <w:rStyle w:val="Hyperlink"/>
+          </w:rPr>
+          <w:t xml:space="preserve">Pressure Volume</w:t>
+        </w:r>
+        <w:r>
+          <w:rPr>
+            <w:rStyle w:val="Hyperlink"/>
+          </w:rPr>
+          <w:t xml:space="preserve"> </w:t>
+        </w:r>
+        <w:r>
+          <w:rPr>
+            <w:rStyle w:val="Hyperlink"/>
+          </w:rPr>
+          <w:t xml:space="preserve">and</w:t>
+        </w:r>
+        <w:r>
+          <w:rPr>
+            <w:rStyle w:val="Hyperlink"/>
+          </w:rPr>
+          <w:t xml:space="preserve"> </w:t>
+        </w:r>
+        <w:r>
+          <w:rPr>
+            <w:rStyle w:val="Hyperlink"/>
+          </w:rPr>
+          <w:t xml:space="preserve">Leaf Drying Curves</w:t>
+        </w:r>
+      </w:hyperlink>
+      <w:r>
+        <w:t xml:space="preserve">.</w:t>
+      </w:r>
+    </w:p>
+    <w:bookmarkEnd w:id="118"/>
+    <w:bookmarkStart w:id="120" w:name="ref-räsänen_spatial_2016"/>
+    <w:p>
+      <w:pPr>
+        <w:pStyle w:val="Bibliography"/>
+      </w:pPr>
+      <w:r>
+        <w:t xml:space="preserve">Räsänen, T.A., Lindgren, V., Guillaume, J.H.A., Buckley, B.M. &amp; Kummu, M. (2016).</w:t>
+      </w:r>
+      <w:r>
+        <w:t xml:space="preserve"> </w:t>
+      </w:r>
+      <w:hyperlink r:id="rId119">
+        <w:r>
+          <w:rPr>
+            <w:rStyle w:val="Hyperlink"/>
+          </w:rPr>
+          <w:t xml:space="preserve">On the spatial and temporal variability of</w:t>
+        </w:r>
+        <w:r>
+          <w:rPr>
+            <w:rStyle w:val="Hyperlink"/>
+          </w:rPr>
+          <w:t xml:space="preserve"> </w:t>
+        </w:r>
+        <w:r>
+          <w:rPr>
+            <w:rStyle w:val="Hyperlink"/>
+          </w:rPr>
+          <w:t xml:space="preserve">ENSO</w:t>
+        </w:r>
+        <w:r>
+          <w:rPr>
+            <w:rStyle w:val="Hyperlink"/>
+          </w:rPr>
+          <w:t xml:space="preserve"> </w:t>
+        </w:r>
+        <w:r>
+          <w:rPr>
+            <w:rStyle w:val="Hyperlink"/>
+          </w:rPr>
+          <w:t xml:space="preserve">precipitation and droughtteleconnection in mainland</w:t>
+        </w:r>
+        <w:r>
+          <w:rPr>
+            <w:rStyle w:val="Hyperlink"/>
+          </w:rPr>
+          <w:t xml:space="preserve"> </w:t>
+        </w:r>
+        <w:r>
+          <w:rPr>
+            <w:rStyle w:val="Hyperlink"/>
+          </w:rPr>
+          <w:t xml:space="preserve">Southeast Asia</w:t>
+        </w:r>
+      </w:hyperlink>
+      <w:r>
+        <w:t xml:space="preserve">.</w:t>
+      </w:r>
+      <w:r>
+        <w:t xml:space="preserve"> </w:t>
+      </w:r>
+      <w:r>
+        <w:rPr>
+          <w:iCs/>
+          <w:i/>
+        </w:rPr>
+        <w:t xml:space="preserve">Climate of the Past</w:t>
+      </w:r>
+      <w:r>
+        <w:t xml:space="preserve">, 12, 1889–1905.</w:t>
+      </w:r>
+    </w:p>
+    <w:bookmarkEnd w:id="120"/>
+    <w:bookmarkStart w:id="122" w:name="ref-scharnweber_confessions_2019"/>
+    <w:p>
+      <w:pPr>
+        <w:pStyle w:val="Bibliography"/>
+      </w:pPr>
+      <w:r>
+        <w:t xml:space="preserve">Scharnweber, T., Heinze, L., Cruz-García, R., van der Maaten-Theunissen, M. &amp; Wilmking, M. (2019).</w:t>
+      </w:r>
+      <w:r>
+        <w:t xml:space="preserve"> </w:t>
+      </w:r>
+      <w:hyperlink r:id="rId121">
+        <w:r>
+          <w:rPr>
+            <w:rStyle w:val="Hyperlink"/>
+          </w:rPr>
+          <w:t xml:space="preserve">Confessions of solitary oaks:</w:t>
+        </w:r>
+        <w:r>
+          <w:rPr>
+            <w:rStyle w:val="Hyperlink"/>
+          </w:rPr>
+          <w:t xml:space="preserve"> </w:t>
+        </w:r>
+        <w:r>
+          <w:rPr>
+            <w:rStyle w:val="Hyperlink"/>
+          </w:rPr>
+          <w:t xml:space="preserve">We</w:t>
+        </w:r>
+        <w:r>
+          <w:rPr>
+            <w:rStyle w:val="Hyperlink"/>
+          </w:rPr>
+          <w:t xml:space="preserve"> </w:t>
+        </w:r>
+        <w:r>
+          <w:rPr>
+            <w:rStyle w:val="Hyperlink"/>
+          </w:rPr>
+          <w:t xml:space="preserve">grow fast but we fear the drought</w:t>
+        </w:r>
+      </w:hyperlink>
+      <w:r>
+        <w:t xml:space="preserve">.</w:t>
+      </w:r>
+      <w:r>
+        <w:t xml:space="preserve"> </w:t>
+      </w:r>
+      <w:r>
+        <w:rPr>
+          <w:iCs/>
+          <w:i/>
+        </w:rPr>
+        <w:t xml:space="preserve">Dendrochronologia</w:t>
+      </w:r>
+      <w:r>
+        <w:t xml:space="preserve">, 55, 43–49.</w:t>
+      </w:r>
+    </w:p>
+    <w:bookmarkEnd w:id="122"/>
+    <w:bookmarkStart w:id="124" w:name="ref-slette_how_2019"/>
+    <w:p>
+      <w:pPr>
+        <w:pStyle w:val="Bibliography"/>
+      </w:pPr>
+      <w:r>
+        <w:t xml:space="preserve">Slette, I.J., Post, A.K., Awad, M., Even, T., Punzalan, A., Williams, S.,</w:t>
+      </w:r>
+      <w:r>
+        <w:t xml:space="preserve"> </w:t>
+      </w:r>
+      <w:r>
+        <w:rPr>
+          <w:iCs/>
+          <w:i/>
+        </w:rPr>
+        <w:t xml:space="preserve">et al.</w:t>
+      </w:r>
+      <w:r>
+        <w:t xml:space="preserve"> (2019).</w:t>
+      </w:r>
+      <w:r>
+        <w:t xml:space="preserve"> </w:t>
+      </w:r>
+      <w:hyperlink r:id="rId123">
+        <w:r>
+          <w:rPr>
+            <w:rStyle w:val="Hyperlink"/>
+          </w:rPr>
+          <w:t xml:space="preserve">How ecologists define drought, and why we should do better</w:t>
+        </w:r>
+      </w:hyperlink>
+      <w:r>
+        <w:t xml:space="preserve">.</w:t>
+      </w:r>
+      <w:r>
+        <w:t xml:space="preserve"> </w:t>
+      </w:r>
+      <w:r>
+        <w:rPr>
+          <w:iCs/>
+          <w:i/>
+        </w:rPr>
+        <w:t xml:space="preserve">Global Change Biology</w:t>
+      </w:r>
+      <w:r>
+        <w:t xml:space="preserve">, 25, 3193–3200.</w:t>
+      </w:r>
+    </w:p>
+    <w:bookmarkEnd w:id="124"/>
+    <w:bookmarkStart w:id="125" w:name="ref-speer_fundamentals_2010"/>
+    <w:p>
+      <w:pPr>
+        <w:pStyle w:val="Bibliography"/>
+      </w:pPr>
+      <w:r>
+        <w:t xml:space="preserve">Speer, J.H. (2010).</w:t>
+      </w:r>
+      <w:r>
+        <w:t xml:space="preserve"> </w:t>
+      </w:r>
+      <w:r>
+        <w:rPr>
+          <w:iCs/>
+          <w:i/>
+        </w:rPr>
+        <w:t xml:space="preserve">Fundamentals of tree-ring research</w:t>
+      </w:r>
+      <w:r>
+        <w:t xml:space="preserve">. Univ. of Arizona Press, Tucson, Ariz.</w:t>
+      </w:r>
+    </w:p>
+    <w:bookmarkEnd w:id="125"/>
+    <w:bookmarkStart w:id="127" w:name="ref-stahl_depth_2013"/>
+    <w:p>
+      <w:pPr>
+        <w:pStyle w:val="Bibliography"/>
+      </w:pPr>
+      <w:r>
+        <w:t xml:space="preserve">Stahl, C., Hérault, B., Rossi, V., Burban, B., Bréchet, C. &amp; Bonal, D. (2013).</w:t>
+      </w:r>
+      <w:r>
+        <w:t xml:space="preserve"> </w:t>
+      </w:r>
+      <w:hyperlink r:id="rId126">
+        <w:r>
+          <w:rPr>
+            <w:rStyle w:val="Hyperlink"/>
+          </w:rPr>
+          <w:t xml:space="preserve">Depth of soil water uptake by tropical rainforest trees during dry periods: Does tree dimension matter?</w:t>
+        </w:r>
+      </w:hyperlink>
+      <w:r>
+        <w:t xml:space="preserve"> </w:t>
+      </w:r>
+      <w:r>
+        <w:rPr>
+          <w:iCs/>
+          <w:i/>
+        </w:rPr>
+        <w:t xml:space="preserve">Oecologia</w:t>
+      </w:r>
+      <w:r>
+        <w:t xml:space="preserve">, 173, 1191–1201.</w:t>
+      </w:r>
+    </w:p>
+    <w:bookmarkEnd w:id="127"/>
+    <w:bookmarkStart w:id="129" w:name="ref-trugman_why_2021"/>
+    <w:p>
+      <w:pPr>
+        <w:pStyle w:val="Bibliography"/>
+      </w:pPr>
+      <w:r>
+        <w:t xml:space="preserve">Trugman, A.T., Anderegg, L.D.L., Anderegg, W.R.L., Das, A.J. &amp; Stephenson, N.L. (2021).</w:t>
+      </w:r>
+      <w:r>
+        <w:t xml:space="preserve"> </w:t>
+      </w:r>
+      <w:hyperlink r:id="rId128">
+        <w:r>
+          <w:rPr>
+            <w:rStyle w:val="Hyperlink"/>
+          </w:rPr>
+          <w:t xml:space="preserve">Why is</w:t>
+        </w:r>
+        <w:r>
+          <w:rPr>
+            <w:rStyle w:val="Hyperlink"/>
+          </w:rPr>
+          <w:t xml:space="preserve"> </w:t>
+        </w:r>
+        <w:r>
+          <w:rPr>
+            <w:rStyle w:val="Hyperlink"/>
+          </w:rPr>
+          <w:t xml:space="preserve">Tree Drought Mortality</w:t>
+        </w:r>
+        <w:r>
+          <w:rPr>
+            <w:rStyle w:val="Hyperlink"/>
+          </w:rPr>
+          <w:t xml:space="preserve"> </w:t>
+        </w:r>
+        <w:r>
+          <w:rPr>
+            <w:rStyle w:val="Hyperlink"/>
+          </w:rPr>
+          <w:t xml:space="preserve">so</w:t>
+        </w:r>
+        <w:r>
+          <w:rPr>
+            <w:rStyle w:val="Hyperlink"/>
+          </w:rPr>
+          <w:t xml:space="preserve"> </w:t>
+        </w:r>
+        <w:r>
+          <w:rPr>
+            <w:rStyle w:val="Hyperlink"/>
+          </w:rPr>
+          <w:t xml:space="preserve">Hard</w:t>
+        </w:r>
+        <w:r>
+          <w:rPr>
+            <w:rStyle w:val="Hyperlink"/>
+          </w:rPr>
+          <w:t xml:space="preserve"> </w:t>
+        </w:r>
+        <w:r>
+          <w:rPr>
+            <w:rStyle w:val="Hyperlink"/>
+          </w:rPr>
+          <w:t xml:space="preserve">to</w:t>
+        </w:r>
+        <w:r>
+          <w:rPr>
+            <w:rStyle w:val="Hyperlink"/>
+          </w:rPr>
+          <w:t xml:space="preserve"> </w:t>
+        </w:r>
+        <w:r>
+          <w:rPr>
+            <w:rStyle w:val="Hyperlink"/>
+          </w:rPr>
+          <w:t xml:space="preserve">Predict</w:t>
+        </w:r>
+        <w:r>
+          <w:rPr>
+            <w:rStyle w:val="Hyperlink"/>
+          </w:rPr>
+          <w:t xml:space="preserve">?</w:t>
+        </w:r>
+      </w:hyperlink>
+      <w:r>
+        <w:t xml:space="preserve"> </w:t>
+      </w:r>
+      <w:r>
+        <w:rPr>
+          <w:iCs/>
+          <w:i/>
+        </w:rPr>
+        <w:t xml:space="preserve">Trends in Ecology &amp; Evolution</w:t>
+      </w:r>
+      <w:r>
+        <w:t xml:space="preserve">, 36, 520–532.</w:t>
+      </w:r>
+    </w:p>
+    <w:bookmarkEnd w:id="129"/>
+    <w:bookmarkStart w:id="131" w:name="ref-vasey_intraspecific_2022"/>
+    <w:p>
+      <w:pPr>
+        <w:pStyle w:val="Bibliography"/>
+      </w:pPr>
+      <w:r>
+        <w:t xml:space="preserve">Vasey, G.L., Weisberg, P.J. &amp; Urza, A.K. (2022).</w:t>
+      </w:r>
+      <w:r>
+        <w:t xml:space="preserve"> </w:t>
+      </w:r>
+      <w:hyperlink r:id="rId130">
+        <w:r>
+          <w:rPr>
+            <w:rStyle w:val="Hyperlink"/>
+          </w:rPr>
+          <w:t xml:space="preserve">Intraspecific trait variation in a dryland tree species corresponds to regional climate gradients</w:t>
+        </w:r>
+      </w:hyperlink>
+      <w:r>
+        <w:t xml:space="preserve">.</w:t>
+      </w:r>
+      <w:r>
+        <w:t xml:space="preserve"> </w:t>
+      </w:r>
+      <w:r>
+        <w:rPr>
+          <w:iCs/>
+          <w:i/>
+        </w:rPr>
+        <w:t xml:space="preserve">Journal of Biogeography</w:t>
+      </w:r>
+      <w:r>
+        <w:t xml:space="preserve">, 49, 2309–2320.</w:t>
+      </w:r>
+    </w:p>
+    <w:bookmarkEnd w:id="131"/>
+    <w:bookmarkStart w:id="132" w:name="ref-vehtari_ranknormalization_2021"/>
+    <w:p>
+      <w:pPr>
+        <w:pStyle w:val="Bibliography"/>
+      </w:pPr>
+      <w:r>
+        <w:t xml:space="preserve">Vehtari, A., Gelman, A., Simpson, D., Carpenter, B. &amp; Bürkner, P.-C. (2021). Rank-normalization, folding, and localization:</w:t>
+      </w:r>
+      <w:r>
+        <w:t xml:space="preserve"> </w:t>
+      </w:r>
+      <w:r>
+        <w:t xml:space="preserve">An</w:t>
+      </w:r>
+      <w:r>
+        <w:t xml:space="preserve"> </w:t>
+      </w:r>
+      <w:r>
+        <w:t xml:space="preserve">improved</w:t>
+      </w:r>
+      <w:r>
+        <w:t xml:space="preserve"> </w:t>
+      </w:r>
+      <w:r>
+        <w:t xml:space="preserve">Rhat</w:t>
+      </w:r>
+      <w:r>
+        <w:t xml:space="preserve"> </w:t>
+      </w:r>
+      <w:r>
+        <w:t xml:space="preserve">for assessing convergence of</w:t>
+      </w:r>
+      <w:r>
+        <w:t xml:space="preserve"> </w:t>
+      </w:r>
+      <w:r>
+        <w:t xml:space="preserve">MCMC</w:t>
+      </w:r>
+      <w:r>
+        <w:t xml:space="preserve"> </w:t>
+      </w:r>
+      <w:r>
+        <w:t xml:space="preserve">(with discussion).</w:t>
+      </w:r>
+      <w:r>
+        <w:t xml:space="preserve"> </w:t>
+      </w:r>
+      <w:r>
+        <w:rPr>
+          <w:iCs/>
+          <w:i/>
+        </w:rPr>
+        <w:t xml:space="preserve">Bayesian Analysis</w:t>
+      </w:r>
+      <w:r>
+        <w:t xml:space="preserve">.</w:t>
+      </w:r>
+    </w:p>
+    <w:bookmarkEnd w:id="132"/>
+    <w:bookmarkStart w:id="134" w:name="ref-vicente-serrano_multiscalar_2010"/>
+    <w:p>
+      <w:pPr>
+        <w:pStyle w:val="Bibliography"/>
+      </w:pPr>
+      <w:r>
+        <w:t xml:space="preserve">Vicente-Serrano, S.M., Beguería, S. &amp; López-Moreno, J.I. (2010).</w:t>
+      </w:r>
+      <w:r>
+        <w:t xml:space="preserve"> </w:t>
+      </w:r>
+      <w:hyperlink r:id="rId133">
+        <w:r>
+          <w:rPr>
+            <w:rStyle w:val="Hyperlink"/>
+          </w:rPr>
+          <w:t xml:space="preserve">A</w:t>
+        </w:r>
+        <w:r>
+          <w:rPr>
+            <w:rStyle w:val="Hyperlink"/>
+          </w:rPr>
+          <w:t xml:space="preserve"> </w:t>
+        </w:r>
+        <w:r>
+          <w:rPr>
+            <w:rStyle w:val="Hyperlink"/>
+          </w:rPr>
+          <w:t xml:space="preserve">Multiscalar Drought Index Sensitive</w:t>
+        </w:r>
+        <w:r>
+          <w:rPr>
+            <w:rStyle w:val="Hyperlink"/>
+          </w:rPr>
+          <w:t xml:space="preserve"> </w:t>
+        </w:r>
+        <w:r>
+          <w:rPr>
+            <w:rStyle w:val="Hyperlink"/>
+          </w:rPr>
+          <w:t xml:space="preserve">to</w:t>
+        </w:r>
+        <w:r>
+          <w:rPr>
+            <w:rStyle w:val="Hyperlink"/>
+          </w:rPr>
+          <w:t xml:space="preserve"> </w:t>
+        </w:r>
+        <w:r>
+          <w:rPr>
+            <w:rStyle w:val="Hyperlink"/>
+          </w:rPr>
+          <w:t xml:space="preserve">Global Warming</w:t>
+        </w:r>
+        <w:r>
+          <w:rPr>
+            <w:rStyle w:val="Hyperlink"/>
+          </w:rPr>
+          <w:t xml:space="preserve">:</w:t>
+        </w:r>
+        <w:r>
+          <w:rPr>
+            <w:rStyle w:val="Hyperlink"/>
+          </w:rPr>
+          <w:t xml:space="preserve"> </w:t>
+        </w:r>
+        <w:r>
+          <w:rPr>
+            <w:rStyle w:val="Hyperlink"/>
+          </w:rPr>
+          <w:t xml:space="preserve">The Standardized Precipitation Evapotranspiration Index</w:t>
+        </w:r>
+      </w:hyperlink>
+      <w:r>
+        <w:t xml:space="preserve">.</w:t>
+      </w:r>
+      <w:r>
+        <w:t xml:space="preserve"> </w:t>
+      </w:r>
+      <w:r>
+        <w:rPr>
+          <w:iCs/>
+          <w:i/>
+        </w:rPr>
+        <w:t xml:space="preserve">Journal of Climate</w:t>
+      </w:r>
+      <w:r>
+        <w:t xml:space="preserve">, 23, 1696–1718.</w:t>
+      </w:r>
+    </w:p>
+    <w:bookmarkEnd w:id="134"/>
+    <w:bookmarkStart w:id="136" w:name="ref-vico_how_2017a"/>
+    <w:p>
+      <w:pPr>
+        <w:pStyle w:val="Bibliography"/>
+      </w:pPr>
+      <w:r>
+        <w:t xml:space="preserve">Vico, G., Dralle, D., Feng, X., Thompson, S. &amp; Manzoni, S. (2017).</w:t>
+      </w:r>
+      <w:r>
+        <w:t xml:space="preserve"> </w:t>
+      </w:r>
+      <w:hyperlink r:id="rId135">
+        <w:r>
+          <w:rPr>
+            <w:rStyle w:val="Hyperlink"/>
+          </w:rPr>
+          <w:t xml:space="preserve">How competitive is drought deciduousness in tropical forests?</w:t>
+        </w:r>
+        <w:r>
+          <w:rPr>
+            <w:rStyle w:val="Hyperlink"/>
+          </w:rPr>
+          <w:t xml:space="preserve"> </w:t>
+        </w:r>
+        <w:r>
+          <w:rPr>
+            <w:rStyle w:val="Hyperlink"/>
+          </w:rPr>
+          <w:t xml:space="preserve">A</w:t>
+        </w:r>
+        <w:r>
+          <w:rPr>
+            <w:rStyle w:val="Hyperlink"/>
+          </w:rPr>
+          <w:t xml:space="preserve"> </w:t>
+        </w:r>
+        <w:r>
+          <w:rPr>
+            <w:rStyle w:val="Hyperlink"/>
+          </w:rPr>
+          <w:t xml:space="preserve">combined eco-hydrological and eco-evolutionary approach</w:t>
+        </w:r>
+      </w:hyperlink>
+      <w:r>
+        <w:t xml:space="preserve">.</w:t>
+      </w:r>
+      <w:r>
+        <w:t xml:space="preserve"> </w:t>
+      </w:r>
+      <w:r>
+        <w:rPr>
+          <w:iCs/>
+          <w:i/>
+        </w:rPr>
+        <w:t xml:space="preserve">Environmental Research Letters</w:t>
+      </w:r>
+      <w:r>
+        <w:t xml:space="preserve">, 12, 065006.</w:t>
+      </w:r>
+    </w:p>
+    <w:bookmarkEnd w:id="136"/>
+    <w:bookmarkStart w:id="138" w:name="ref-vinod_thermal_2023"/>
+    <w:p>
+      <w:pPr>
+        <w:pStyle w:val="Bibliography"/>
+      </w:pPr>
+      <w:r>
+        <w:t xml:space="preserve">Vinod, N., Slot, M., McGregor, I.R., Ordway, E.M., Smith, M.N., Taylor, T.C.,</w:t>
+      </w:r>
+      <w:r>
+        <w:t xml:space="preserve"> </w:t>
+      </w:r>
+      <w:r>
+        <w:rPr>
+          <w:iCs/>
+          <w:i/>
+        </w:rPr>
+        <w:t xml:space="preserve">et al.</w:t>
+      </w:r>
+      <w:r>
+        <w:t xml:space="preserve"> (2023).</w:t>
+      </w:r>
+      <w:r>
+        <w:t xml:space="preserve"> </w:t>
+      </w:r>
+      <w:hyperlink r:id="rId137">
+        <w:r>
+          <w:rPr>
+            <w:rStyle w:val="Hyperlink"/>
+          </w:rPr>
+          <w:t xml:space="preserve">Thermal sensitivity across forest vertical profiles: Patterns, mechanisms, and ecological implications</w:t>
+        </w:r>
+      </w:hyperlink>
+      <w:r>
+        <w:t xml:space="preserve">.</w:t>
+      </w:r>
+      <w:r>
+        <w:t xml:space="preserve"> </w:t>
+      </w:r>
+      <w:r>
+        <w:rPr>
+          <w:iCs/>
+          <w:i/>
+        </w:rPr>
+        <w:t xml:space="preserve">New Phytologist</w:t>
+      </w:r>
+      <w:r>
+        <w:t xml:space="preserve">, 237, 22–47.</w:t>
+      </w:r>
+    </w:p>
+    <w:bookmarkEnd w:id="138"/>
+    <w:bookmarkStart w:id="140" w:name="ref-vlam_temperature_2014"/>
+    <w:p>
+      <w:pPr>
+        <w:pStyle w:val="Bibliography"/>
+      </w:pPr>
+      <w:r>
+        <w:t xml:space="preserve">Vlam, M., Baker, P.J., Bunyavejchewin, S. &amp; Zuidema, P.A. (2014).</w:t>
+      </w:r>
+      <w:r>
+        <w:t xml:space="preserve"> </w:t>
+      </w:r>
+      <w:hyperlink r:id="rId139">
+        <w:r>
+          <w:rPr>
+            <w:rStyle w:val="Hyperlink"/>
+          </w:rPr>
+          <w:t xml:space="preserve">Temperature and rainfall strongly drive temporal growth variation in</w:t>
+        </w:r>
+        <w:r>
+          <w:rPr>
+            <w:rStyle w:val="Hyperlink"/>
+          </w:rPr>
+          <w:t xml:space="preserve"> </w:t>
+        </w:r>
+        <w:r>
+          <w:rPr>
+            <w:rStyle w:val="Hyperlink"/>
+          </w:rPr>
+          <w:t xml:space="preserve">Asian</w:t>
+        </w:r>
+        <w:r>
+          <w:rPr>
+            <w:rStyle w:val="Hyperlink"/>
+          </w:rPr>
+          <w:t xml:space="preserve"> </w:t>
+        </w:r>
+        <w:r>
+          <w:rPr>
+            <w:rStyle w:val="Hyperlink"/>
+          </w:rPr>
+          <w:t xml:space="preserve">tropical forest trees</w:t>
+        </w:r>
+      </w:hyperlink>
+      <w:r>
+        <w:t xml:space="preserve">.</w:t>
+      </w:r>
+      <w:r>
+        <w:t xml:space="preserve"> </w:t>
+      </w:r>
+      <w:r>
+        <w:rPr>
+          <w:iCs/>
+          <w:i/>
+        </w:rPr>
+        <w:t xml:space="preserve">Oecologia</w:t>
+      </w:r>
+      <w:r>
+        <w:t xml:space="preserve">, 174, 1449–1461.</w:t>
+      </w:r>
+    </w:p>
+    <w:bookmarkEnd w:id="140"/>
+    <w:bookmarkStart w:id="142" w:name="ref-williams_deciduousness_2008"/>
+    <w:p>
+      <w:pPr>
+        <w:pStyle w:val="Bibliography"/>
+      </w:pPr>
+      <w:r>
+        <w:t xml:space="preserve">Williams, L.J., Bunyavejchewin, S. &amp; Baker, P.J. (2008).</w:t>
+      </w:r>
+      <w:r>
+        <w:t xml:space="preserve"> </w:t>
+      </w:r>
+      <w:hyperlink r:id="rId141">
+        <w:r>
+          <w:rPr>
+            <w:rStyle w:val="Hyperlink"/>
+          </w:rPr>
+          <w:t xml:space="preserve">Deciduousness in a seasonal tropical forest in western</w:t>
+        </w:r>
+        <w:r>
+          <w:rPr>
+            <w:rStyle w:val="Hyperlink"/>
+          </w:rPr>
+          <w:t xml:space="preserve"> </w:t>
+        </w:r>
+        <w:r>
+          <w:rPr>
+            <w:rStyle w:val="Hyperlink"/>
+          </w:rPr>
+          <w:t xml:space="preserve">Thailand</w:t>
+        </w:r>
+        <w:r>
+          <w:rPr>
+            <w:rStyle w:val="Hyperlink"/>
+          </w:rPr>
+          <w:t xml:space="preserve">: Interannual and intraspecific variation in timing, duration and environmental cues</w:t>
+        </w:r>
+      </w:hyperlink>
+      <w:r>
+        <w:t xml:space="preserve">.</w:t>
+      </w:r>
+      <w:r>
+        <w:t xml:space="preserve"> </w:t>
+      </w:r>
+      <w:r>
+        <w:rPr>
+          <w:iCs/>
+          <w:i/>
+        </w:rPr>
+        <w:t xml:space="preserve">Oecologia</w:t>
+      </w:r>
+      <w:r>
+        <w:t xml:space="preserve">, 155, 571–582.</w:t>
+      </w:r>
+    </w:p>
+    <w:bookmarkEnd w:id="142"/>
+    <w:bookmarkStart w:id="143" w:name="ref-wu_whitebox_2022"/>
+    <w:p>
+      <w:pPr>
+        <w:pStyle w:val="Bibliography"/>
+      </w:pPr>
+      <w:r>
+        <w:t xml:space="preserve">Wu, Q. &amp; Brown, A. (2022).</w:t>
+      </w:r>
+      <w:r>
+        <w:t xml:space="preserve"> </w:t>
+      </w:r>
+      <w:r>
+        <w:rPr>
+          <w:iCs/>
+          <w:i/>
+        </w:rPr>
+        <w:t xml:space="preserve">’Whitebox’: ’</w:t>
+      </w:r>
+      <w:r>
+        <w:rPr>
+          <w:iCs/>
+          <w:i/>
+        </w:rPr>
+        <w:t xml:space="preserve">WhiteboxTools</w:t>
+      </w:r>
+      <w:r>
+        <w:rPr>
+          <w:iCs/>
+          <w:i/>
+        </w:rPr>
+        <w:t xml:space="preserve">’</w:t>
+      </w:r>
+      <w:r>
+        <w:rPr>
+          <w:iCs/>
+          <w:i/>
+        </w:rPr>
+        <w:t xml:space="preserve"> </w:t>
+      </w:r>
+      <w:r>
+        <w:rPr>
+          <w:iCs/>
+          <w:i/>
+        </w:rPr>
+        <w:t xml:space="preserve">R</w:t>
+      </w:r>
+      <w:r>
+        <w:rPr>
+          <w:iCs/>
+          <w:i/>
+        </w:rPr>
+        <w:t xml:space="preserve"> </w:t>
+      </w:r>
+      <w:r>
+        <w:rPr>
+          <w:iCs/>
+          <w:i/>
+        </w:rPr>
+        <w:t xml:space="preserve">frontend</w:t>
+      </w:r>
+      <w:r>
+        <w:t xml:space="preserve">. Manual.</w:t>
+      </w:r>
+    </w:p>
+    <w:bookmarkEnd w:id="143"/>
+    <w:bookmarkStart w:id="145" w:name="ref-zuidema_tropical_2022"/>
+    <w:p>
+      <w:pPr>
+        <w:pStyle w:val="Bibliography"/>
+      </w:pPr>
+      <w:r>
+        <w:t xml:space="preserve">Zuidema, P.A., Babst, F., Groenendijk, P., Trouet, V., Abiyu, A., Acuña-Soto, R.,</w:t>
+      </w:r>
+      <w:r>
+        <w:t xml:space="preserve"> </w:t>
+      </w:r>
+      <w:r>
+        <w:rPr>
+          <w:iCs/>
+          <w:i/>
+        </w:rPr>
+        <w:t xml:space="preserve">et al.</w:t>
+      </w:r>
+      <w:r>
+        <w:t xml:space="preserve"> (2022).</w:t>
+      </w:r>
+      <w:r>
+        <w:t xml:space="preserve"> </w:t>
+      </w:r>
+      <w:hyperlink r:id="rId144">
+        <w:r>
+          <w:rPr>
+            <w:rStyle w:val="Hyperlink"/>
+          </w:rPr>
+          <w:t xml:space="preserve">Tropical tree growth driven by dry-season climate variability</w:t>
+        </w:r>
+      </w:hyperlink>
+      <w:r>
+        <w:t xml:space="preserve">.</w:t>
+      </w:r>
+      <w:r>
+        <w:t xml:space="preserve"> </w:t>
+      </w:r>
+      <w:r>
+        <w:rPr>
+          <w:iCs/>
+          <w:i/>
+        </w:rPr>
         <w:t xml:space="preserve">Nature Geoscience</w:t>
       </w:r>
       <w:r>
-        <w:t xml:space="preserve">, 15, 800–804.</w:t>
-      </w:r>
-    </w:p>
-    <w:bookmarkEnd w:id="104"/>
-    <w:bookmarkStart w:id="106" w:name="ref-luo_tropical_2022"/>
+        <w:t xml:space="preserve">, 15, 269–276.</w:t>
+      </w:r>
+    </w:p>
+    <w:bookmarkEnd w:id="145"/>
+    <w:bookmarkStart w:id="147" w:name="ref-zuleta_droughtinduced_2017"/>
     <w:p>
       <w:pPr>
         <w:pStyle w:val="Bibliography"/>
       </w:pPr>
       <w:r>
-        <w:t xml:space="preserve">Luo, X. &amp; Keenan, T.F. (2022).</w:t>
-      </w:r>
-      <w:r>
-        <w:t xml:space="preserve"> </w:t>
-      </w:r>
-      <w:hyperlink r:id="rId105">
-        <w:r>
-          <w:rPr>
-            <w:rStyle w:val="Hyperlink"/>
-          </w:rPr>
-          <w:t xml:space="preserve">Tropical extreme droughts drive long-term increase in atmospheric</w:t>
+        <w:t xml:space="preserve">Zuleta, D., Duque, A., Cardenas, D., Muller-Landau, H.C. &amp; Davies, S.J. (2017).</w:t>
+      </w:r>
+      <w:r>
+        <w:t xml:space="preserve"> </w:t>
+      </w:r>
+      <w:hyperlink r:id="rId146">
+        <w:r>
+          <w:rPr>
+            <w:rStyle w:val="Hyperlink"/>
+          </w:rPr>
+          <w:t xml:space="preserve">Drought-induced mortality patterns and rapid biomass recovery in a terra firme forest in the</w:t>
         </w:r>
         <w:r>
           <w:rPr>
@@ -10058,19 +11269,7 @@
           <w:rPr>
             <w:rStyle w:val="Hyperlink"/>
           </w:rPr>
-          <w:t xml:space="preserve">CO2</w:t>
-        </w:r>
-        <w:r>
-          <w:rPr>
-            <w:rStyle w:val="Hyperlink"/>
-          </w:rPr>
-          <w:t xml:space="preserve"> </w:t>
-        </w:r>
-        <w:r>
-          <w:rPr>
-            <w:rStyle w:val="Hyperlink"/>
-          </w:rPr>
-          <w:t xml:space="preserve">growth rate variability</w:t>
+          <w:t xml:space="preserve">Colombian Amazon</w:t>
         </w:r>
       </w:hyperlink>
       <w:r>
@@ -10084,1368 +11283,15 @@
           <w:iCs/>
           <w:i/>
         </w:rPr>
-        <w:t xml:space="preserve">Nature Communications</w:t>
-      </w:r>
-      <w:r>
-        <w:t xml:space="preserve">, 13, 1193.</w:t>
-      </w:r>
-    </w:p>
-    <w:bookmarkEnd w:id="106"/>
-    <w:bookmarkStart w:id="108" w:name="ref-ma_tree_2023"/>
-    <w:p>
-      <w:pPr>
-        <w:pStyle w:val="Bibliography"/>
-      </w:pPr>
-      <w:r>
-        <w:t xml:space="preserve">Ma, Q., Su, Y., Niu, C., Ma, Q., Hu, T., Luo, X.,</w:t>
-      </w:r>
-      <w:r>
-        <w:t xml:space="preserve"> </w:t>
-      </w:r>
-      <w:r>
-        <w:rPr>
-          <w:iCs/>
-          <w:i/>
-        </w:rPr>
-        <w:t xml:space="preserve">et al.</w:t>
-      </w:r>
-      <w:r>
-        <w:t xml:space="preserve"> (2023).</w:t>
-      </w:r>
-      <w:r>
-        <w:t xml:space="preserve"> </w:t>
-      </w:r>
-      <w:hyperlink r:id="rId107">
-        <w:r>
-          <w:rPr>
-            <w:rStyle w:val="Hyperlink"/>
-          </w:rPr>
-          <w:t xml:space="preserve">Tree mortality during long-term droughts is lower in structurally complex forest stands</w:t>
-        </w:r>
-      </w:hyperlink>
-      <w:r>
-        <w:t xml:space="preserve">.</w:t>
-      </w:r>
-      <w:r>
-        <w:t xml:space="preserve"> </w:t>
-      </w:r>
-      <w:r>
-        <w:rPr>
-          <w:iCs/>
-          <w:i/>
-        </w:rPr>
-        <w:t xml:space="preserve">Nature Communications</w:t>
-      </w:r>
-      <w:r>
-        <w:t xml:space="preserve">, 14, 7467.</w:t>
-      </w:r>
-    </w:p>
-    <w:bookmarkEnd w:id="108"/>
-    <w:bookmarkStart w:id="110" w:name="ref-mcdowell_darcys_2015"/>
-    <w:p>
-      <w:pPr>
-        <w:pStyle w:val="Bibliography"/>
-      </w:pPr>
-      <w:r>
-        <w:t xml:space="preserve">McDowell, N.G. &amp; Allen, C.D. (2015).</w:t>
-      </w:r>
-      <w:r>
-        <w:t xml:space="preserve"> </w:t>
-      </w:r>
-      <w:hyperlink r:id="rId109">
-        <w:r>
-          <w:rPr>
-            <w:rStyle w:val="Hyperlink"/>
-          </w:rPr>
-          <w:t xml:space="preserve">Darcy’s law predicts widespread forest mortality under climate warming</w:t>
-        </w:r>
-      </w:hyperlink>
-      <w:r>
-        <w:t xml:space="preserve">.</w:t>
-      </w:r>
-      <w:r>
-        <w:t xml:space="preserve"> </w:t>
-      </w:r>
-      <w:r>
-        <w:rPr>
-          <w:iCs/>
-          <w:i/>
-        </w:rPr>
-        <w:t xml:space="preserve">Nature Climate Change</w:t>
-      </w:r>
-      <w:r>
-        <w:t xml:space="preserve">, 5, 669–672.</w:t>
-      </w:r>
-    </w:p>
-    <w:bookmarkEnd w:id="110"/>
-    <w:bookmarkStart w:id="112" w:name="ref-mcgregor_tree_2021"/>
-    <w:p>
-      <w:pPr>
-        <w:pStyle w:val="Bibliography"/>
-      </w:pPr>
-      <w:r>
-        <w:t xml:space="preserve">McGregor, I.R., Helcoski, R., Kunert, N., Tepley, A.J., Gonzalez-Akre, E.B., Herrmann, V.,</w:t>
-      </w:r>
-      <w:r>
-        <w:t xml:space="preserve"> </w:t>
-      </w:r>
-      <w:r>
-        <w:rPr>
-          <w:iCs/>
-          <w:i/>
-        </w:rPr>
-        <w:t xml:space="preserve">et al.</w:t>
-      </w:r>
-      <w:r>
-        <w:t xml:space="preserve"> (2021).</w:t>
-      </w:r>
-      <w:r>
-        <w:t xml:space="preserve"> </w:t>
-      </w:r>
-      <w:hyperlink r:id="rId111">
-        <w:r>
-          <w:rPr>
-            <w:rStyle w:val="Hyperlink"/>
-          </w:rPr>
-          <w:t xml:space="preserve">Tree height and leaf drought tolerance traits shape growth responses across droughts in a temperate broadleaf forest</w:t>
-        </w:r>
-      </w:hyperlink>
-      <w:r>
-        <w:t xml:space="preserve">.</w:t>
-      </w:r>
-      <w:r>
-        <w:t xml:space="preserve"> </w:t>
-      </w:r>
-      <w:r>
-        <w:rPr>
-          <w:iCs/>
-          <w:i/>
-        </w:rPr>
-        <w:t xml:space="preserve">New Phytologist</w:t>
-      </w:r>
-      <w:r>
-        <w:t xml:space="preserve">, 231, 601–616.</w:t>
-      </w:r>
-    </w:p>
-    <w:bookmarkEnd w:id="112"/>
-    <w:bookmarkStart w:id="113" w:name="ref-muller-landau_metal_2008"/>
-    <w:p>
-      <w:pPr>
-        <w:pStyle w:val="Bibliography"/>
-      </w:pPr>
-      <w:r>
-        <w:t xml:space="preserve">Muller-Landau, H.C. (2008). Metal</w:t>
-      </w:r>
-      <w:r>
-        <w:t xml:space="preserve"> </w:t>
-      </w:r>
-      <w:r>
-        <w:t xml:space="preserve">Band Dendrometer Protocol</w:t>
-      </w:r>
-      <w:r>
-        <w:t xml:space="preserve">.</w:t>
-      </w:r>
-    </w:p>
-    <w:bookmarkEnd w:id="113"/>
-    <w:bookmarkStart w:id="115" w:name="ref-naumann_global_2018"/>
-    <w:p>
-      <w:pPr>
-        <w:pStyle w:val="Bibliography"/>
-      </w:pPr>
-      <w:r>
-        <w:t xml:space="preserve">Naumann, G., Alfieri, L., Wyser, K., Mentaschi, L., Betts, R.A., Carrao, H.,</w:t>
-      </w:r>
-      <w:r>
-        <w:t xml:space="preserve"> </w:t>
-      </w:r>
-      <w:r>
-        <w:rPr>
-          <w:iCs/>
-          <w:i/>
-        </w:rPr>
-        <w:t xml:space="preserve">et al.</w:t>
-      </w:r>
-      <w:r>
-        <w:t xml:space="preserve"> (2018).</w:t>
-      </w:r>
-      <w:r>
-        <w:t xml:space="preserve"> </w:t>
-      </w:r>
-      <w:hyperlink r:id="rId114">
-        <w:r>
-          <w:rPr>
-            <w:rStyle w:val="Hyperlink"/>
-          </w:rPr>
-          <w:t xml:space="preserve">Global</w:t>
-        </w:r>
-        <w:r>
-          <w:rPr>
-            <w:rStyle w:val="Hyperlink"/>
-          </w:rPr>
-          <w:t xml:space="preserve"> </w:t>
-        </w:r>
-        <w:r>
-          <w:rPr>
-            <w:rStyle w:val="Hyperlink"/>
-          </w:rPr>
-          <w:t xml:space="preserve">Changes</w:t>
-        </w:r>
-        <w:r>
-          <w:rPr>
-            <w:rStyle w:val="Hyperlink"/>
-          </w:rPr>
-          <w:t xml:space="preserve"> </w:t>
-        </w:r>
-        <w:r>
-          <w:rPr>
-            <w:rStyle w:val="Hyperlink"/>
-          </w:rPr>
-          <w:t xml:space="preserve">in</w:t>
-        </w:r>
-        <w:r>
-          <w:rPr>
-            <w:rStyle w:val="Hyperlink"/>
-          </w:rPr>
-          <w:t xml:space="preserve"> </w:t>
-        </w:r>
-        <w:r>
-          <w:rPr>
-            <w:rStyle w:val="Hyperlink"/>
-          </w:rPr>
-          <w:t xml:space="preserve">Drought Conditions Under Different Levels</w:t>
-        </w:r>
-        <w:r>
-          <w:rPr>
-            <w:rStyle w:val="Hyperlink"/>
-          </w:rPr>
-          <w:t xml:space="preserve"> </w:t>
-        </w:r>
-        <w:r>
-          <w:rPr>
-            <w:rStyle w:val="Hyperlink"/>
-          </w:rPr>
-          <w:t xml:space="preserve">of</w:t>
-        </w:r>
-        <w:r>
-          <w:rPr>
-            <w:rStyle w:val="Hyperlink"/>
-          </w:rPr>
-          <w:t xml:space="preserve"> </w:t>
-        </w:r>
-        <w:r>
-          <w:rPr>
-            <w:rStyle w:val="Hyperlink"/>
-          </w:rPr>
-          <w:t xml:space="preserve">Warming</w:t>
-        </w:r>
-      </w:hyperlink>
-      <w:r>
-        <w:t xml:space="preserve">.</w:t>
-      </w:r>
-      <w:r>
-        <w:t xml:space="preserve"> </w:t>
-      </w:r>
-      <w:r>
-        <w:rPr>
-          <w:iCs/>
-          <w:i/>
-        </w:rPr>
-        <w:t xml:space="preserve">Geophysical Research Letters</w:t>
-      </w:r>
-      <w:r>
-        <w:t xml:space="preserve">, 45, 3285–3296.</w:t>
-      </w:r>
-    </w:p>
-    <w:bookmarkEnd w:id="115"/>
-    <w:bookmarkStart w:id="117" w:name="ref-oliveira_linking_2021"/>
-    <w:p>
-      <w:pPr>
-        <w:pStyle w:val="Bibliography"/>
-      </w:pPr>
-      <w:r>
-        <w:t xml:space="preserve">Oliveira, R.S., Eller, C.B., Barros, F. de V., Hirota, M., Brum, M. &amp; Bittencourt, P. (2021).</w:t>
-      </w:r>
-      <w:r>
-        <w:t xml:space="preserve"> </w:t>
-      </w:r>
-      <w:hyperlink r:id="rId116">
-        <w:r>
-          <w:rPr>
-            <w:rStyle w:val="Hyperlink"/>
-          </w:rPr>
-          <w:t xml:space="preserve">Linking plant hydraulics and the fast–slow continuum to understand resilience to drought in tropical ecosystems</w:t>
-        </w:r>
-      </w:hyperlink>
-      <w:r>
-        <w:t xml:space="preserve">.</w:t>
-      </w:r>
-      <w:r>
-        <w:t xml:space="preserve"> </w:t>
-      </w:r>
-      <w:r>
-        <w:rPr>
-          <w:iCs/>
-          <w:i/>
-        </w:rPr>
-        <w:t xml:space="preserve">New Phytologist</w:t>
-      </w:r>
-      <w:r>
-        <w:t xml:space="preserve">, 230, 904–923.</w:t>
-      </w:r>
-    </w:p>
-    <w:bookmarkEnd w:id="117"/>
-    <w:bookmarkStart w:id="118" w:name="ref-rcoreteam_language_2024"/>
-    <w:p>
-      <w:pPr>
-        <w:pStyle w:val="Bibliography"/>
-      </w:pPr>
-      <w:r>
-        <w:t xml:space="preserve">R Core Team. (2024).</w:t>
-      </w:r>
-      <w:r>
-        <w:t xml:space="preserve"> </w:t>
-      </w:r>
-      <w:r>
-        <w:rPr>
-          <w:iCs/>
-          <w:i/>
-        </w:rPr>
-        <w:t xml:space="preserve">R: A language and environment for statistical computing</w:t>
-      </w:r>
-      <w:r>
-        <w:t xml:space="preserve">. Manual. R Foundation for Statistical Computing, Vienna, Austria.</w:t>
-      </w:r>
-    </w:p>
-    <w:bookmarkEnd w:id="118"/>
-    <w:bookmarkStart w:id="120" w:name="ref-raesch_pvldcurve_2020"/>
-    <w:p>
-      <w:pPr>
-        <w:pStyle w:val="Bibliography"/>
-      </w:pPr>
-      <w:r>
-        <w:t xml:space="preserve">Raesch, A. (2020).</w:t>
-      </w:r>
-      <w:r>
-        <w:t xml:space="preserve"> </w:t>
-      </w:r>
-      <w:hyperlink r:id="rId119">
-        <w:r>
-          <w:rPr>
-            <w:rStyle w:val="Hyperlink"/>
-          </w:rPr>
-          <w:t xml:space="preserve">Pvldcurve:</w:t>
-        </w:r>
-        <w:r>
-          <w:rPr>
-            <w:rStyle w:val="Hyperlink"/>
-          </w:rPr>
-          <w:t xml:space="preserve"> </w:t>
-        </w:r>
-        <w:r>
-          <w:rPr>
-            <w:rStyle w:val="Hyperlink"/>
-          </w:rPr>
-          <w:t xml:space="preserve">Simplifies</w:t>
-        </w:r>
-        <w:r>
-          <w:rPr>
-            <w:rStyle w:val="Hyperlink"/>
-          </w:rPr>
-          <w:t xml:space="preserve"> </w:t>
-        </w:r>
-        <w:r>
-          <w:rPr>
-            <w:rStyle w:val="Hyperlink"/>
-          </w:rPr>
-          <w:t xml:space="preserve">the</w:t>
-        </w:r>
-        <w:r>
-          <w:rPr>
-            <w:rStyle w:val="Hyperlink"/>
-          </w:rPr>
-          <w:t xml:space="preserve"> </w:t>
-        </w:r>
-        <w:r>
-          <w:rPr>
-            <w:rStyle w:val="Hyperlink"/>
-          </w:rPr>
-          <w:t xml:space="preserve">Analysis</w:t>
-        </w:r>
-        <w:r>
-          <w:rPr>
-            <w:rStyle w:val="Hyperlink"/>
-          </w:rPr>
-          <w:t xml:space="preserve"> </w:t>
-        </w:r>
-        <w:r>
-          <w:rPr>
-            <w:rStyle w:val="Hyperlink"/>
-          </w:rPr>
-          <w:t xml:space="preserve">of</w:t>
-        </w:r>
-        <w:r>
-          <w:rPr>
-            <w:rStyle w:val="Hyperlink"/>
-          </w:rPr>
-          <w:t xml:space="preserve"> </w:t>
-        </w:r>
-        <w:r>
-          <w:rPr>
-            <w:rStyle w:val="Hyperlink"/>
-          </w:rPr>
-          <w:t xml:space="preserve">Pressure Volume</w:t>
-        </w:r>
-        <w:r>
-          <w:rPr>
-            <w:rStyle w:val="Hyperlink"/>
-          </w:rPr>
-          <w:t xml:space="preserve"> </w:t>
-        </w:r>
-        <w:r>
-          <w:rPr>
-            <w:rStyle w:val="Hyperlink"/>
-          </w:rPr>
-          <w:t xml:space="preserve">and</w:t>
-        </w:r>
-        <w:r>
-          <w:rPr>
-            <w:rStyle w:val="Hyperlink"/>
-          </w:rPr>
-          <w:t xml:space="preserve"> </w:t>
-        </w:r>
-        <w:r>
-          <w:rPr>
-            <w:rStyle w:val="Hyperlink"/>
-          </w:rPr>
-          <w:t xml:space="preserve">Leaf Drying Curves</w:t>
-        </w:r>
-      </w:hyperlink>
-      <w:r>
-        <w:t xml:space="preserve">.</w:t>
-      </w:r>
-    </w:p>
-    <w:bookmarkEnd w:id="120"/>
-    <w:bookmarkStart w:id="122" w:name="ref-räsänen_spatial_2016"/>
-    <w:p>
-      <w:pPr>
-        <w:pStyle w:val="Bibliography"/>
-      </w:pPr>
-      <w:r>
-        <w:t xml:space="preserve">Räsänen, T.A., Lindgren, V., Guillaume, J.H.A., Buckley, B.M. &amp; Kummu, M. (2016).</w:t>
-      </w:r>
-      <w:r>
-        <w:t xml:space="preserve"> </w:t>
-      </w:r>
-      <w:hyperlink r:id="rId121">
-        <w:r>
-          <w:rPr>
-            <w:rStyle w:val="Hyperlink"/>
-          </w:rPr>
-          <w:t xml:space="preserve">On the spatial and temporal variability of</w:t>
-        </w:r>
-        <w:r>
-          <w:rPr>
-            <w:rStyle w:val="Hyperlink"/>
-          </w:rPr>
-          <w:t xml:space="preserve"> </w:t>
-        </w:r>
-        <w:r>
-          <w:rPr>
-            <w:rStyle w:val="Hyperlink"/>
-          </w:rPr>
-          <w:t xml:space="preserve">ENSO</w:t>
-        </w:r>
-        <w:r>
-          <w:rPr>
-            <w:rStyle w:val="Hyperlink"/>
-          </w:rPr>
-          <w:t xml:space="preserve"> </w:t>
-        </w:r>
-        <w:r>
-          <w:rPr>
-            <w:rStyle w:val="Hyperlink"/>
-          </w:rPr>
-          <w:t xml:space="preserve">precipitation and droughtteleconnection in mainland</w:t>
-        </w:r>
-        <w:r>
-          <w:rPr>
-            <w:rStyle w:val="Hyperlink"/>
-          </w:rPr>
-          <w:t xml:space="preserve"> </w:t>
-        </w:r>
-        <w:r>
-          <w:rPr>
-            <w:rStyle w:val="Hyperlink"/>
-          </w:rPr>
-          <w:t xml:space="preserve">Southeast Asia</w:t>
-        </w:r>
-      </w:hyperlink>
-      <w:r>
-        <w:t xml:space="preserve">.</w:t>
-      </w:r>
-      <w:r>
-        <w:t xml:space="preserve"> </w:t>
-      </w:r>
-      <w:r>
-        <w:rPr>
-          <w:iCs/>
-          <w:i/>
-        </w:rPr>
-        <w:t xml:space="preserve">Climate of the Past</w:t>
-      </w:r>
-      <w:r>
-        <w:t xml:space="preserve">, 12, 1889–1905.</w:t>
-      </w:r>
-    </w:p>
-    <w:bookmarkEnd w:id="122"/>
-    <w:bookmarkStart w:id="124" w:name="ref-scharnweber_confessions_2019"/>
-    <w:p>
-      <w:pPr>
-        <w:pStyle w:val="Bibliography"/>
-      </w:pPr>
-      <w:r>
-        <w:t xml:space="preserve">Scharnweber, T., Heinze, L., Cruz-García, R., van der Maaten-Theunissen, M. &amp; Wilmking, M. (2019).</w:t>
-      </w:r>
-      <w:r>
-        <w:t xml:space="preserve"> </w:t>
-      </w:r>
-      <w:hyperlink r:id="rId123">
-        <w:r>
-          <w:rPr>
-            <w:rStyle w:val="Hyperlink"/>
-          </w:rPr>
-          <w:t xml:space="preserve">Confessions of solitary oaks:</w:t>
-        </w:r>
-        <w:r>
-          <w:rPr>
-            <w:rStyle w:val="Hyperlink"/>
-          </w:rPr>
-          <w:t xml:space="preserve"> </w:t>
-        </w:r>
-        <w:r>
-          <w:rPr>
-            <w:rStyle w:val="Hyperlink"/>
-          </w:rPr>
-          <w:t xml:space="preserve">We</w:t>
-        </w:r>
-        <w:r>
-          <w:rPr>
-            <w:rStyle w:val="Hyperlink"/>
-          </w:rPr>
-          <w:t xml:space="preserve"> </w:t>
-        </w:r>
-        <w:r>
-          <w:rPr>
-            <w:rStyle w:val="Hyperlink"/>
-          </w:rPr>
-          <w:t xml:space="preserve">grow fast but we fear the drought</w:t>
-        </w:r>
-      </w:hyperlink>
-      <w:r>
-        <w:t xml:space="preserve">.</w:t>
-      </w:r>
-      <w:r>
-        <w:t xml:space="preserve"> </w:t>
-      </w:r>
-      <w:r>
-        <w:rPr>
-          <w:iCs/>
-          <w:i/>
-        </w:rPr>
-        <w:t xml:space="preserve">Dendrochronologia</w:t>
-      </w:r>
-      <w:r>
-        <w:t xml:space="preserve">, 55, 43–49.</w:t>
-      </w:r>
-    </w:p>
-    <w:bookmarkEnd w:id="124"/>
-    <w:bookmarkStart w:id="126" w:name="ref-slette_how_2019"/>
-    <w:p>
-      <w:pPr>
-        <w:pStyle w:val="Bibliography"/>
-      </w:pPr>
-      <w:r>
-        <w:t xml:space="preserve">Slette, I.J., Post, A.K., Awad, M., Even, T., Punzalan, A., Williams, S.,</w:t>
-      </w:r>
-      <w:r>
-        <w:t xml:space="preserve"> </w:t>
-      </w:r>
-      <w:r>
-        <w:rPr>
-          <w:iCs/>
-          <w:i/>
-        </w:rPr>
-        <w:t xml:space="preserve">et al.</w:t>
-      </w:r>
-      <w:r>
-        <w:t xml:space="preserve"> (2019).</w:t>
-      </w:r>
-      <w:r>
-        <w:t xml:space="preserve"> </w:t>
-      </w:r>
-      <w:hyperlink r:id="rId125">
-        <w:r>
-          <w:rPr>
-            <w:rStyle w:val="Hyperlink"/>
-          </w:rPr>
-          <w:t xml:space="preserve">How ecologists define drought, and why we should do better</w:t>
-        </w:r>
-      </w:hyperlink>
-      <w:r>
-        <w:t xml:space="preserve">.</w:t>
-      </w:r>
-      <w:r>
-        <w:t xml:space="preserve"> </w:t>
-      </w:r>
-      <w:r>
-        <w:rPr>
-          <w:iCs/>
-          <w:i/>
-        </w:rPr>
-        <w:t xml:space="preserve">Global Change Biology</w:t>
-      </w:r>
-      <w:r>
-        <w:t xml:space="preserve">, 25, 3193–3200.</w:t>
-      </w:r>
-    </w:p>
-    <w:bookmarkEnd w:id="126"/>
-    <w:bookmarkStart w:id="127" w:name="ref-speer_fundamentals_2010"/>
-    <w:p>
-      <w:pPr>
-        <w:pStyle w:val="Bibliography"/>
-      </w:pPr>
-      <w:r>
-        <w:t xml:space="preserve">Speer, J.H. (2010).</w:t>
-      </w:r>
-      <w:r>
-        <w:t xml:space="preserve"> </w:t>
-      </w:r>
-      <w:r>
-        <w:rPr>
-          <w:iCs/>
-          <w:i/>
-        </w:rPr>
-        <w:t xml:space="preserve">Fundamentals of tree-ring research</w:t>
-      </w:r>
-      <w:r>
-        <w:t xml:space="preserve">. Univ. of Arizona Press, Tucson, Ariz.</w:t>
-      </w:r>
-    </w:p>
-    <w:bookmarkEnd w:id="127"/>
-    <w:bookmarkStart w:id="129" w:name="ref-stahl_depth_2013"/>
-    <w:p>
-      <w:pPr>
-        <w:pStyle w:val="Bibliography"/>
-      </w:pPr>
-      <w:r>
-        <w:t xml:space="preserve">Stahl, C., Hérault, B., Rossi, V., Burban, B., Bréchet, C. &amp; Bonal, D. (2013).</w:t>
-      </w:r>
-      <w:r>
-        <w:t xml:space="preserve"> </w:t>
-      </w:r>
-      <w:hyperlink r:id="rId128">
-        <w:r>
-          <w:rPr>
-            <w:rStyle w:val="Hyperlink"/>
-          </w:rPr>
-          <w:t xml:space="preserve">Depth of soil water uptake by tropical rainforest trees during dry periods: Does tree dimension matter?</w:t>
-        </w:r>
-      </w:hyperlink>
-      <w:r>
-        <w:t xml:space="preserve"> </w:t>
-      </w:r>
-      <w:r>
-        <w:rPr>
-          <w:iCs/>
-          <w:i/>
-        </w:rPr>
-        <w:t xml:space="preserve">Oecologia</w:t>
-      </w:r>
-      <w:r>
-        <w:t xml:space="preserve">, 173, 1191–1201.</w:t>
-      </w:r>
-    </w:p>
-    <w:bookmarkEnd w:id="129"/>
-    <w:bookmarkStart w:id="131" w:name="ref-trugman_why_2021"/>
-    <w:p>
-      <w:pPr>
-        <w:pStyle w:val="Bibliography"/>
-      </w:pPr>
-      <w:r>
-        <w:t xml:space="preserve">Trugman, A.T., Anderegg, L.D.L., Anderegg, W.R.L., Das, A.J. &amp; Stephenson, N.L. (2021).</w:t>
-      </w:r>
-      <w:r>
-        <w:t xml:space="preserve"> </w:t>
-      </w:r>
-      <w:hyperlink r:id="rId130">
-        <w:r>
-          <w:rPr>
-            <w:rStyle w:val="Hyperlink"/>
-          </w:rPr>
-          <w:t xml:space="preserve">Why is</w:t>
-        </w:r>
-        <w:r>
-          <w:rPr>
-            <w:rStyle w:val="Hyperlink"/>
-          </w:rPr>
-          <w:t xml:space="preserve"> </w:t>
-        </w:r>
-        <w:r>
-          <w:rPr>
-            <w:rStyle w:val="Hyperlink"/>
-          </w:rPr>
-          <w:t xml:space="preserve">Tree Drought Mortality</w:t>
-        </w:r>
-        <w:r>
-          <w:rPr>
-            <w:rStyle w:val="Hyperlink"/>
-          </w:rPr>
-          <w:t xml:space="preserve"> </w:t>
-        </w:r>
-        <w:r>
-          <w:rPr>
-            <w:rStyle w:val="Hyperlink"/>
-          </w:rPr>
-          <w:t xml:space="preserve">so</w:t>
-        </w:r>
-        <w:r>
-          <w:rPr>
-            <w:rStyle w:val="Hyperlink"/>
-          </w:rPr>
-          <w:t xml:space="preserve"> </w:t>
-        </w:r>
-        <w:r>
-          <w:rPr>
-            <w:rStyle w:val="Hyperlink"/>
-          </w:rPr>
-          <w:t xml:space="preserve">Hard</w:t>
-        </w:r>
-        <w:r>
-          <w:rPr>
-            <w:rStyle w:val="Hyperlink"/>
-          </w:rPr>
-          <w:t xml:space="preserve"> </w:t>
-        </w:r>
-        <w:r>
-          <w:rPr>
-            <w:rStyle w:val="Hyperlink"/>
-          </w:rPr>
-          <w:t xml:space="preserve">to</w:t>
-        </w:r>
-        <w:r>
-          <w:rPr>
-            <w:rStyle w:val="Hyperlink"/>
-          </w:rPr>
-          <w:t xml:space="preserve"> </w:t>
-        </w:r>
-        <w:r>
-          <w:rPr>
-            <w:rStyle w:val="Hyperlink"/>
-          </w:rPr>
-          <w:t xml:space="preserve">Predict</w:t>
-        </w:r>
-        <w:r>
-          <w:rPr>
-            <w:rStyle w:val="Hyperlink"/>
-          </w:rPr>
-          <w:t xml:space="preserve">?</w:t>
-        </w:r>
-      </w:hyperlink>
-      <w:r>
-        <w:t xml:space="preserve"> </w:t>
-      </w:r>
-      <w:r>
-        <w:rPr>
-          <w:iCs/>
-          <w:i/>
-        </w:rPr>
-        <w:t xml:space="preserve">Trends in Ecology &amp; Evolution</w:t>
-      </w:r>
-      <w:r>
-        <w:t xml:space="preserve">, 36, 520–532.</w:t>
-      </w:r>
-    </w:p>
-    <w:bookmarkEnd w:id="131"/>
-    <w:bookmarkStart w:id="133" w:name="ref-vasey_intraspecific_2022"/>
-    <w:p>
-      <w:pPr>
-        <w:pStyle w:val="Bibliography"/>
-      </w:pPr>
-      <w:r>
-        <w:t xml:space="preserve">Vasey, G.L., Weisberg, P.J. &amp; Urza, A.K. (2022).</w:t>
-      </w:r>
-      <w:r>
-        <w:t xml:space="preserve"> </w:t>
-      </w:r>
-      <w:hyperlink r:id="rId132">
-        <w:r>
-          <w:rPr>
-            <w:rStyle w:val="Hyperlink"/>
-          </w:rPr>
-          <w:t xml:space="preserve">Intraspecific trait variation in a dryland tree species corresponds to regional climate gradients</w:t>
-        </w:r>
-      </w:hyperlink>
-      <w:r>
-        <w:t xml:space="preserve">.</w:t>
-      </w:r>
-      <w:r>
-        <w:t xml:space="preserve"> </w:t>
-      </w:r>
-      <w:r>
-        <w:rPr>
-          <w:iCs/>
-          <w:i/>
-        </w:rPr>
-        <w:t xml:space="preserve">Journal of Biogeography</w:t>
-      </w:r>
-      <w:r>
-        <w:t xml:space="preserve">, 49, 2309–2320.</w:t>
-      </w:r>
-    </w:p>
-    <w:bookmarkEnd w:id="133"/>
-    <w:bookmarkStart w:id="134" w:name="ref-vehtari_ranknormalization_2021"/>
-    <w:p>
-      <w:pPr>
-        <w:pStyle w:val="Bibliography"/>
-      </w:pPr>
-      <w:r>
-        <w:t xml:space="preserve">Vehtari, A., Gelman, A., Simpson, D., Carpenter, B. &amp; Bürkner, P.-C. (2021). Rank-normalization, folding, and localization:</w:t>
-      </w:r>
-      <w:r>
-        <w:t xml:space="preserve"> </w:t>
-      </w:r>
-      <w:r>
-        <w:t xml:space="preserve">An</w:t>
-      </w:r>
-      <w:r>
-        <w:t xml:space="preserve"> </w:t>
-      </w:r>
-      <w:r>
-        <w:t xml:space="preserve">improved</w:t>
-      </w:r>
-      <w:r>
-        <w:t xml:space="preserve"> </w:t>
-      </w:r>
-      <w:r>
-        <w:t xml:space="preserve">Rhat</w:t>
-      </w:r>
-      <w:r>
-        <w:t xml:space="preserve"> </w:t>
-      </w:r>
-      <w:r>
-        <w:t xml:space="preserve">for assessing convergence of</w:t>
-      </w:r>
-      <w:r>
-        <w:t xml:space="preserve"> </w:t>
-      </w:r>
-      <w:r>
-        <w:t xml:space="preserve">MCMC</w:t>
-      </w:r>
-      <w:r>
-        <w:t xml:space="preserve"> </w:t>
-      </w:r>
-      <w:r>
-        <w:t xml:space="preserve">(with discussion).</w:t>
-      </w:r>
-      <w:r>
-        <w:t xml:space="preserve"> </w:t>
-      </w:r>
-      <w:r>
-        <w:rPr>
-          <w:iCs/>
-          <w:i/>
-        </w:rPr>
-        <w:t xml:space="preserve">Bayesian Analysis</w:t>
-      </w:r>
-      <w:r>
-        <w:t xml:space="preserve">.</w:t>
-      </w:r>
-    </w:p>
-    <w:bookmarkEnd w:id="134"/>
-    <w:bookmarkStart w:id="136" w:name="ref-vicente-serrano_multiscalar_2010"/>
-    <w:p>
-      <w:pPr>
-        <w:pStyle w:val="Bibliography"/>
-      </w:pPr>
-      <w:r>
-        <w:t xml:space="preserve">Vicente-Serrano, S.M., Beguería, S. &amp; López-Moreno, J.I. (2010).</w:t>
-      </w:r>
-      <w:r>
-        <w:t xml:space="preserve"> </w:t>
-      </w:r>
-      <w:hyperlink r:id="rId135">
-        <w:r>
-          <w:rPr>
-            <w:rStyle w:val="Hyperlink"/>
-          </w:rPr>
-          <w:t xml:space="preserve">A</w:t>
-        </w:r>
-        <w:r>
-          <w:rPr>
-            <w:rStyle w:val="Hyperlink"/>
-          </w:rPr>
-          <w:t xml:space="preserve"> </w:t>
-        </w:r>
-        <w:r>
-          <w:rPr>
-            <w:rStyle w:val="Hyperlink"/>
-          </w:rPr>
-          <w:t xml:space="preserve">Multiscalar Drought Index Sensitive</w:t>
-        </w:r>
-        <w:r>
-          <w:rPr>
-            <w:rStyle w:val="Hyperlink"/>
-          </w:rPr>
-          <w:t xml:space="preserve"> </w:t>
-        </w:r>
-        <w:r>
-          <w:rPr>
-            <w:rStyle w:val="Hyperlink"/>
-          </w:rPr>
-          <w:t xml:space="preserve">to</w:t>
-        </w:r>
-        <w:r>
-          <w:rPr>
-            <w:rStyle w:val="Hyperlink"/>
-          </w:rPr>
-          <w:t xml:space="preserve"> </w:t>
-        </w:r>
-        <w:r>
-          <w:rPr>
-            <w:rStyle w:val="Hyperlink"/>
-          </w:rPr>
-          <w:t xml:space="preserve">Global Warming</w:t>
-        </w:r>
-        <w:r>
-          <w:rPr>
-            <w:rStyle w:val="Hyperlink"/>
-          </w:rPr>
-          <w:t xml:space="preserve">:</w:t>
-        </w:r>
-        <w:r>
-          <w:rPr>
-            <w:rStyle w:val="Hyperlink"/>
-          </w:rPr>
-          <w:t xml:space="preserve"> </w:t>
-        </w:r>
-        <w:r>
-          <w:rPr>
-            <w:rStyle w:val="Hyperlink"/>
-          </w:rPr>
-          <w:t xml:space="preserve">The Standardized Precipitation Evapotranspiration Index</w:t>
-        </w:r>
-      </w:hyperlink>
-      <w:r>
-        <w:t xml:space="preserve">.</w:t>
-      </w:r>
-      <w:r>
-        <w:t xml:space="preserve"> </w:t>
-      </w:r>
-      <w:r>
-        <w:rPr>
-          <w:iCs/>
-          <w:i/>
-        </w:rPr>
-        <w:t xml:space="preserve">Journal of Climate</w:t>
-      </w:r>
-      <w:r>
-        <w:t xml:space="preserve">, 23, 1696–1718.</w:t>
-      </w:r>
-    </w:p>
-    <w:bookmarkEnd w:id="136"/>
-    <w:bookmarkStart w:id="138" w:name="ref-vico_how_2017a"/>
-    <w:p>
-      <w:pPr>
-        <w:pStyle w:val="Bibliography"/>
-      </w:pPr>
-      <w:r>
-        <w:t xml:space="preserve">Vico, G., Dralle, D., Feng, X., Thompson, S. &amp; Manzoni, S. (2017).</w:t>
-      </w:r>
-      <w:r>
-        <w:t xml:space="preserve"> </w:t>
-      </w:r>
-      <w:hyperlink r:id="rId137">
-        <w:r>
-          <w:rPr>
-            <w:rStyle w:val="Hyperlink"/>
-          </w:rPr>
-          <w:t xml:space="preserve">How competitive is drought deciduousness in tropical forests?</w:t>
-        </w:r>
-        <w:r>
-          <w:rPr>
-            <w:rStyle w:val="Hyperlink"/>
-          </w:rPr>
-          <w:t xml:space="preserve"> </w:t>
-        </w:r>
-        <w:r>
-          <w:rPr>
-            <w:rStyle w:val="Hyperlink"/>
-          </w:rPr>
-          <w:t xml:space="preserve">A</w:t>
-        </w:r>
-        <w:r>
-          <w:rPr>
-            <w:rStyle w:val="Hyperlink"/>
-          </w:rPr>
-          <w:t xml:space="preserve"> </w:t>
-        </w:r>
-        <w:r>
-          <w:rPr>
-            <w:rStyle w:val="Hyperlink"/>
-          </w:rPr>
-          <w:t xml:space="preserve">combined eco-hydrological and eco-evolutionary approach</w:t>
-        </w:r>
-      </w:hyperlink>
-      <w:r>
-        <w:t xml:space="preserve">.</w:t>
-      </w:r>
-      <w:r>
-        <w:t xml:space="preserve"> </w:t>
-      </w:r>
-      <w:r>
-        <w:rPr>
-          <w:iCs/>
-          <w:i/>
-        </w:rPr>
-        <w:t xml:space="preserve">Environmental Research Letters</w:t>
-      </w:r>
-      <w:r>
-        <w:t xml:space="preserve">, 12, 065006.</w:t>
-      </w:r>
-    </w:p>
-    <w:bookmarkEnd w:id="138"/>
-    <w:bookmarkStart w:id="140" w:name="ref-vinod_thermal_2023"/>
-    <w:p>
-      <w:pPr>
-        <w:pStyle w:val="Bibliography"/>
-      </w:pPr>
-      <w:r>
-        <w:t xml:space="preserve">Vinod, N., Slot, M., McGregor, I.R., Ordway, E.M., Smith, M.N., Taylor, T.C.,</w:t>
-      </w:r>
-      <w:r>
-        <w:t xml:space="preserve"> </w:t>
-      </w:r>
-      <w:r>
-        <w:rPr>
-          <w:iCs/>
-          <w:i/>
-        </w:rPr>
-        <w:t xml:space="preserve">et al.</w:t>
-      </w:r>
-      <w:r>
-        <w:t xml:space="preserve"> (2023).</w:t>
-      </w:r>
-      <w:r>
-        <w:t xml:space="preserve"> </w:t>
-      </w:r>
-      <w:hyperlink r:id="rId139">
-        <w:r>
-          <w:rPr>
-            <w:rStyle w:val="Hyperlink"/>
-          </w:rPr>
-          <w:t xml:space="preserve">Thermal sensitivity across forest vertical profiles: Patterns, mechanisms, and ecological implications</w:t>
-        </w:r>
-      </w:hyperlink>
-      <w:r>
-        <w:t xml:space="preserve">.</w:t>
-      </w:r>
-      <w:r>
-        <w:t xml:space="preserve"> </w:t>
-      </w:r>
-      <w:r>
-        <w:rPr>
-          <w:iCs/>
-          <w:i/>
-        </w:rPr>
-        <w:t xml:space="preserve">New Phytologist</w:t>
-      </w:r>
-      <w:r>
-        <w:t xml:space="preserve">, 237, 22–47.</w:t>
-      </w:r>
-    </w:p>
-    <w:bookmarkEnd w:id="140"/>
-    <w:bookmarkStart w:id="142" w:name="ref-vlam_temperature_2014"/>
-    <w:p>
-      <w:pPr>
-        <w:pStyle w:val="Bibliography"/>
-      </w:pPr>
-      <w:r>
-        <w:t xml:space="preserve">Vlam, M., Baker, P.J., Bunyavejchewin, S. &amp; Zuidema, P.A. (2014).</w:t>
-      </w:r>
-      <w:r>
-        <w:t xml:space="preserve"> </w:t>
-      </w:r>
-      <w:hyperlink r:id="rId141">
-        <w:r>
-          <w:rPr>
-            <w:rStyle w:val="Hyperlink"/>
-          </w:rPr>
-          <w:t xml:space="preserve">Temperature and rainfall strongly drive temporal growth variation in</w:t>
-        </w:r>
-        <w:r>
-          <w:rPr>
-            <w:rStyle w:val="Hyperlink"/>
-          </w:rPr>
-          <w:t xml:space="preserve"> </w:t>
-        </w:r>
-        <w:r>
-          <w:rPr>
-            <w:rStyle w:val="Hyperlink"/>
-          </w:rPr>
-          <w:t xml:space="preserve">Asian</w:t>
-        </w:r>
-        <w:r>
-          <w:rPr>
-            <w:rStyle w:val="Hyperlink"/>
-          </w:rPr>
-          <w:t xml:space="preserve"> </w:t>
-        </w:r>
-        <w:r>
-          <w:rPr>
-            <w:rStyle w:val="Hyperlink"/>
-          </w:rPr>
-          <w:t xml:space="preserve">tropical forest trees</w:t>
-        </w:r>
-      </w:hyperlink>
-      <w:r>
-        <w:t xml:space="preserve">.</w:t>
-      </w:r>
-      <w:r>
-        <w:t xml:space="preserve"> </w:t>
-      </w:r>
-      <w:r>
-        <w:rPr>
-          <w:iCs/>
-          <w:i/>
-        </w:rPr>
-        <w:t xml:space="preserve">Oecologia</w:t>
-      </w:r>
-      <w:r>
-        <w:t xml:space="preserve">, 174, 1449–1461.</w:t>
-      </w:r>
-    </w:p>
-    <w:bookmarkEnd w:id="142"/>
-    <w:bookmarkStart w:id="144" w:name="ref-williams_deciduousness_2008"/>
-    <w:p>
-      <w:pPr>
-        <w:pStyle w:val="Bibliography"/>
-      </w:pPr>
-      <w:r>
-        <w:t xml:space="preserve">Williams, L.J., Bunyavejchewin, S. &amp; Baker, P.J. (2008).</w:t>
-      </w:r>
-      <w:r>
-        <w:t xml:space="preserve"> </w:t>
-      </w:r>
-      <w:hyperlink r:id="rId143">
-        <w:r>
-          <w:rPr>
-            <w:rStyle w:val="Hyperlink"/>
-          </w:rPr>
-          <w:t xml:space="preserve">Deciduousness in a seasonal tropical forest in western</w:t>
-        </w:r>
-        <w:r>
-          <w:rPr>
-            <w:rStyle w:val="Hyperlink"/>
-          </w:rPr>
-          <w:t xml:space="preserve"> </w:t>
-        </w:r>
-        <w:r>
-          <w:rPr>
-            <w:rStyle w:val="Hyperlink"/>
-          </w:rPr>
-          <w:t xml:space="preserve">Thailand</w:t>
-        </w:r>
-        <w:r>
-          <w:rPr>
-            <w:rStyle w:val="Hyperlink"/>
-          </w:rPr>
-          <w:t xml:space="preserve">: Interannual and intraspecific variation in timing, duration and environmental cues</w:t>
-        </w:r>
-      </w:hyperlink>
-      <w:r>
-        <w:t xml:space="preserve">.</w:t>
-      </w:r>
-      <w:r>
-        <w:t xml:space="preserve"> </w:t>
-      </w:r>
-      <w:r>
-        <w:rPr>
-          <w:iCs/>
-          <w:i/>
-        </w:rPr>
-        <w:t xml:space="preserve">Oecologia</w:t>
-      </w:r>
-      <w:r>
-        <w:t xml:space="preserve">, 155, 571–582.</w:t>
-      </w:r>
-    </w:p>
-    <w:bookmarkEnd w:id="144"/>
-    <w:bookmarkStart w:id="145" w:name="ref-wu_whitebox_2022"/>
-    <w:p>
-      <w:pPr>
-        <w:pStyle w:val="Bibliography"/>
-      </w:pPr>
-      <w:r>
-        <w:t xml:space="preserve">Wu, Q. &amp; Brown, A. (2022).</w:t>
-      </w:r>
-      <w:r>
-        <w:t xml:space="preserve"> </w:t>
-      </w:r>
-      <w:r>
-        <w:rPr>
-          <w:iCs/>
-          <w:i/>
-        </w:rPr>
-        <w:t xml:space="preserve">’Whitebox’: ’</w:t>
-      </w:r>
-      <w:r>
-        <w:rPr>
-          <w:iCs/>
-          <w:i/>
-        </w:rPr>
-        <w:t xml:space="preserve">WhiteboxTools</w:t>
-      </w:r>
-      <w:r>
-        <w:rPr>
-          <w:iCs/>
-          <w:i/>
-        </w:rPr>
-        <w:t xml:space="preserve">’</w:t>
-      </w:r>
-      <w:r>
-        <w:rPr>
-          <w:iCs/>
-          <w:i/>
-        </w:rPr>
-        <w:t xml:space="preserve"> </w:t>
-      </w:r>
-      <w:r>
-        <w:rPr>
-          <w:iCs/>
-          <w:i/>
-        </w:rPr>
-        <w:t xml:space="preserve">R</w:t>
-      </w:r>
-      <w:r>
-        <w:rPr>
-          <w:iCs/>
-          <w:i/>
-        </w:rPr>
-        <w:t xml:space="preserve"> </w:t>
-      </w:r>
-      <w:r>
-        <w:rPr>
-          <w:iCs/>
-          <w:i/>
-        </w:rPr>
-        <w:t xml:space="preserve">frontend</w:t>
-      </w:r>
-      <w:r>
-        <w:t xml:space="preserve">. Manual.</w:t>
-      </w:r>
-    </w:p>
-    <w:bookmarkEnd w:id="145"/>
-    <w:bookmarkStart w:id="147" w:name="ref-zuidema_tropical_2022"/>
-    <w:p>
-      <w:pPr>
-        <w:pStyle w:val="Bibliography"/>
-      </w:pPr>
-      <w:r>
-        <w:t xml:space="preserve">Zuidema, P.A., Babst, F., Groenendijk, P., Trouet, V., Abiyu, A., Acuña-Soto, R.,</w:t>
-      </w:r>
-      <w:r>
-        <w:t xml:space="preserve"> </w:t>
-      </w:r>
-      <w:r>
-        <w:rPr>
-          <w:iCs/>
-          <w:i/>
-        </w:rPr>
-        <w:t xml:space="preserve">et al.</w:t>
-      </w:r>
-      <w:r>
-        <w:t xml:space="preserve"> (2022).</w:t>
-      </w:r>
-      <w:r>
-        <w:t xml:space="preserve"> </w:t>
-      </w:r>
-      <w:hyperlink r:id="rId146">
-        <w:r>
-          <w:rPr>
-            <w:rStyle w:val="Hyperlink"/>
-          </w:rPr>
-          <w:t xml:space="preserve">Tropical tree growth driven by dry-season climate variability</w:t>
-        </w:r>
-      </w:hyperlink>
-      <w:r>
-        <w:t xml:space="preserve">.</w:t>
-      </w:r>
-      <w:r>
-        <w:t xml:space="preserve"> </w:t>
-      </w:r>
-      <w:r>
-        <w:rPr>
-          <w:iCs/>
-          <w:i/>
-        </w:rPr>
-        <w:t xml:space="preserve">Nature Geoscience</w:t>
-      </w:r>
-      <w:r>
-        <w:t xml:space="preserve">, 15, 269–276.</w:t>
+        <w:t xml:space="preserve">Ecology</w:t>
+      </w:r>
+      <w:r>
+        <w:t xml:space="preserve">, 98, 2538–2546.</w:t>
       </w:r>
     </w:p>
     <w:bookmarkEnd w:id="147"/>
-    <w:bookmarkStart w:id="149" w:name="ref-zuleta_droughtinduced_2017"/>
-    <w:p>
-      <w:pPr>
-        <w:pStyle w:val="Bibliography"/>
-      </w:pPr>
-      <w:r>
-        <w:t xml:space="preserve">Zuleta, D., Duque, A., Cardenas, D., Muller-Landau, H.C. &amp; Davies, S.J. (2017).</w:t>
-      </w:r>
-      <w:r>
-        <w:t xml:space="preserve"> </w:t>
-      </w:r>
-      <w:hyperlink r:id="rId148">
-        <w:r>
-          <w:rPr>
-            <w:rStyle w:val="Hyperlink"/>
-          </w:rPr>
-          <w:t xml:space="preserve">Drought-induced mortality patterns and rapid biomass recovery in a terra firme forest in the</w:t>
-        </w:r>
-        <w:r>
-          <w:rPr>
-            <w:rStyle w:val="Hyperlink"/>
-          </w:rPr>
-          <w:t xml:space="preserve"> </w:t>
-        </w:r>
-        <w:r>
-          <w:rPr>
-            <w:rStyle w:val="Hyperlink"/>
-          </w:rPr>
-          <w:t xml:space="preserve">Colombian Amazon</w:t>
-        </w:r>
-      </w:hyperlink>
-      <w:r>
-        <w:t xml:space="preserve">.</w:t>
-      </w:r>
-      <w:r>
-        <w:t xml:space="preserve"> </w:t>
-      </w:r>
-      <w:r>
-        <w:rPr>
-          <w:iCs/>
-          <w:i/>
-        </w:rPr>
-        <w:t xml:space="preserve">Ecology</w:t>
-      </w:r>
-      <w:r>
-        <w:t xml:space="preserve">, 98, 2538–2546.</w:t>
-      </w:r>
-    </w:p>
+    <w:bookmarkEnd w:id="148"/>
     <w:bookmarkEnd w:id="149"/>
-    <w:bookmarkEnd w:id="150"/>
-    <w:bookmarkEnd w:id="151"/>
     <w:sectPr>
       <w:footerReference r:id="rId10" w:type="even"/>
       <w:footerReference r:id="rId9" w:type="default"/>

</xml_diff>

<commit_message>
update with NP and SB edits
</commit_message>
<xml_diff>
--- a/doc/manuscript_hkk_drought_sensitivity.docx
+++ b/doc/manuscript_hkk_drought_sensitivity.docx
@@ -130,7 +130,7 @@
         <w:rPr>
           <w:vertAlign w:val="superscript"/>
         </w:rPr>
-        <w:t xml:space="preserve">5</w:t>
+        <w:t xml:space="preserve">4,5</w:t>
       </w:r>
       <w:r>
         <w:t xml:space="preserve"> </w:t>
@@ -216,7 +216,7 @@
         <w:t xml:space="preserve">4</w:t>
       </w:r>
       <w:r>
-        <w:t xml:space="preserve">National Park, Wildlife and Plant Conservation Department, Bangkok, Thailand</w:t>
+        <w:t xml:space="preserve">4Thai Long-Term Forest Ecological Research, Kasetsart University, Bangkok, Thailand</w:t>
       </w:r>
       <w:r>
         <w:br/>
@@ -228,7 +228,7 @@
         <w:t xml:space="preserve">5</w:t>
       </w:r>
       <w:r>
-        <w:t xml:space="preserve">Kasetsart University, Chatuchak, Bangkok, Thailand</w:t>
+        <w:t xml:space="preserve">5Department of Forest Biology, Faculty of Forestry, Kasetsart University, Bangkok 10900, Thailand</w:t>
       </w:r>
     </w:p>
     <w:p>
@@ -461,7 +461,7 @@
         <w:t xml:space="preserve"> </w:t>
       </w:r>
       <w:r>
-        <w:t xml:space="preserve">We analysed dendrometer band measurements on 1820 trees across 30 species in a seasonally dry forest in Northern</w:t>
+        <w:t xml:space="preserve">We analysed dendrometer band measurements on 1820 trees across 30 species in a seasonally dry tropical forest in Western</w:t>
       </w:r>
       <w:r>
         <w:t xml:space="preserve"> </w:t>
@@ -482,7 +482,7 @@
         <w:t xml:space="preserve"> </w:t>
       </w:r>
       <w:r>
-        <w:t xml:space="preserve">Species and individuals exhibited a wide range of growth responses within each drought, but these responses differed in intensity and affect across droughts.</w:t>
+        <w:t xml:space="preserve">Species and individuals exhibited a wide range of growth responses within each drought, and these responses differed in intensity and affect between the two drought events.</w:t>
       </w:r>
       <w:r>
         <w:t xml:space="preserve"> </w:t>
@@ -523,7 +523,7 @@
         <w:pStyle w:val="FirstParagraph"/>
       </w:pPr>
       <w:r>
-        <w:t xml:space="preserve">Globally, intense drought is becoming more frequent, affecting forest demography, diversity, and carbon (C) cycling</w:t>
+        <w:t xml:space="preserve">Globally, droughts are becoming more frequent and intense, affecting forest demography, diversity, and carbon (C) cycling</w:t>
       </w:r>
       <w:r>
         <w:t xml:space="preserve"> </w:t>
@@ -1791,7 +1791,35 @@
         <w:t xml:space="preserve"> </w:t>
       </w:r>
       <w:r>
-        <w:t xml:space="preserve">We tested these hypothses using a 14-year record of dendrometer band measurements in a seasonally dry forest in Thailand. With data on 1820 trees across 30 species we built Bayesian regression models in a causal modelling framework to account for potential confounding relationships among the variables. This analysis adds important insight into the complexity of seasonal dry forest response to drought in species-rich tropical forests.</w:t>
+        <w:t xml:space="preserve">We tested these hypotheses using a 14-year record of dendrometer band measurements in a dry seasonal evergreen forest</w:t>
+      </w:r>
+      <w:r>
+        <w:t xml:space="preserve"> </w:t>
+      </w:r>
+      <w:r>
+        <w:t xml:space="preserve">(Bunyavejchewin</w:t>
+      </w:r>
+      <w:r>
+        <w:t xml:space="preserve"> </w:t>
+      </w:r>
+      <w:r>
+        <w:rPr>
+          <w:iCs/>
+          <w:i/>
+        </w:rPr>
+        <w:t xml:space="preserve">et al.</w:t>
+      </w:r>
+      <w:r>
+        <w:t xml:space="preserve"> </w:t>
+      </w:r>
+      <w:r>
+        <w:t xml:space="preserve">2011)</w:t>
+      </w:r>
+      <w:r>
+        <w:t xml:space="preserve"> </w:t>
+      </w:r>
+      <w:r>
+        <w:t xml:space="preserve">in Thailand. With data on 1820 trees across 30 species we built Bayesian regression models in a causal modelling framework to account for potential confounding relationships among the variables. This analysis adds important insight into the complexity of seasonal dry forest response to drought in species-rich tropical forests.</w:t>
       </w:r>
     </w:p>
     <w:p>
@@ -4240,7 +4268,7 @@
         <w:t xml:space="preserve"> </w:t>
       </w:r>
       <w:r>
-        <w:t xml:space="preserve">This is a 50-hectare plot in mixed deciduous tropical forest, with a mean annual temperature of 1400 mm and a strong dry season from November to April</w:t>
+        <w:t xml:space="preserve">This is a 50-hectare plot in dry seasonal evergreen forest, with a mean annual precipitation of 1400 mm and a strong dry season from November to April</w:t>
       </w:r>
       <w:r>
         <w:t xml:space="preserve"> </w:t>
@@ -4411,13 +4439,13 @@
         <w:t xml:space="preserve"> </w:t>
       </w:r>
       <w:r>
-        <w:t xml:space="preserve">For analysis, we focussed on 30 of the most abundant species in the plot.</w:t>
+        <w:t xml:space="preserve">For analysis, we focused on 30 of the most abundant species in the plot.</w:t>
       </w:r>
       <w:r>
         <w:br/>
       </w:r>
       <w:r>
-        <w:t xml:space="preserve">Long-term analysis of tree-ring data shows that tree growth at HKK has been influenced by temperature and rainfall</w:t>
+        <w:t xml:space="preserve">Analysis of long-term tree-ring data shows that interannual variation tree growth at HKK is influenced by temperature and rainfall</w:t>
       </w:r>
       <w:r>
         <w:t xml:space="preserve"> </w:t>
@@ -4528,7 +4556,7 @@
         <w:pStyle w:val="BodyText"/>
       </w:pPr>
       <w:r>
-        <w:t xml:space="preserve">In HKK, metal dendrometer bands were installed in 2008 on 2353 trees across 152 species following standard protocol</w:t>
+        <w:t xml:space="preserve">In HKK, metal dendrometer bands were installed in 2008 on 2353 trees across 152 species following the standard ForestGEO protocol</w:t>
       </w:r>
       <w:r>
         <w:t xml:space="preserve"> </w:t>
@@ -4543,25 +4571,31 @@
         <w:t xml:space="preserve"> </w:t>
       </w:r>
       <w:r>
-        <w:t xml:space="preserve">Trees were selected were based on the relative abundance of species in the forest, with more individuals banded from the abundant species (ranging from 230 trees to 1 tree per species), and spanning the size and habitat distribution within the plot.</w:t>
-      </w:r>
-      <w:r>
-        <w:t xml:space="preserve"> </w:t>
-      </w:r>
-      <w:r>
-        <w:t xml:space="preserve">On each tree, the dendrometer band was installed at 1.4 m from the ground, a height of 10 cm above the regular point of measure for the whole plot census (typically 1.3 m), except on irregular trunks or buttresses when they were shifted above.</w:t>
-      </w:r>
-      <w:r>
-        <w:t xml:space="preserve"> </w:t>
-      </w:r>
-      <w:r>
-        <w:t xml:space="preserve">All dendrobands were censused two times a year - in the wet and dry season - typically in June and January.</w:t>
-      </w:r>
-      <w:r>
-        <w:t xml:space="preserve"> </w:t>
-      </w:r>
-      <w:r>
-        <w:t xml:space="preserve">During the census, the size of the window opening along the band was measured using Mitutoyo digital callipers (least count = 0.01 mm) and the diameter of the tree at the dendrometer band was measured using standard DBH tape.</w:t>
+        <w:t xml:space="preserve">Selected were a size-stratified and spatially stratified random sample, with additional trees chosen to fill out sample sizes for selected species of interest.</w:t>
+      </w:r>
+      <w:r>
+        <w:t xml:space="preserve"> </w:t>
+      </w:r>
+      <w:r>
+        <w:t xml:space="preserve">Thus relative abudances among the selected trees largely reflected abundance variation in the plot as a whole, with more individuals banded from the abundant species (n=1 to 230 trees per species).</w:t>
+      </w:r>
+      <w:r>
+        <w:t xml:space="preserve"> </w:t>
+      </w:r>
+      <w:r>
+        <w:t xml:space="preserve">On each tree, the dendrometer band was installed at a height of 10 cm above the regular point of measurement for the whole plot census meaning installation at 1.4 m on most trees, and at higher heights on buttressed trees with higher measurement points.</w:t>
+      </w:r>
+      <w:r>
+        <w:t xml:space="preserve"> </w:t>
+      </w:r>
+      <w:r>
+        <w:t xml:space="preserve">Dendrobands were censused twice a year with the measurement periods typically centred in June and January.</w:t>
+      </w:r>
+      <w:r>
+        <w:t xml:space="preserve"> </w:t>
+      </w:r>
+      <w:r>
+        <w:t xml:space="preserve">During each census, the size of the window opening along the band was measured using Mitutoyo digital callipers (precision = 0.01 mm) and the diameter of the tree at the dendrometer band was measured using standard DBH tape.</w:t>
       </w:r>
     </w:p>
     <w:p>
@@ -4589,7 +4623,7 @@
         <w:t xml:space="preserve"> </w:t>
       </w:r>
       <w:r>
-        <w:t xml:space="preserve">We first removed measurements with likely data entry errors because of misplaced decimals, potential misidentified bands (old band numbers that restarted after stopping) or misidentified individuals (individuals with conflicting metadata across censuses).</w:t>
+        <w:t xml:space="preserve">We first conducted quality control on the dataset, removing measurements that appeared likely to be data entry errors (misplaced decimals), potential misidentified bands (old band numbers that restarted after stopping) or misidentified individuals (individuals with conflicting metadata across censuses).</w:t>
       </w:r>
       <w:r>
         <w:t xml:space="preserve"> </w:t>
@@ -4921,7 +4955,7 @@
         <w:pStyle w:val="BodyText"/>
       </w:pPr>
       <w:r>
-        <w:t xml:space="preserve">To ensure that the data did not smooth over multiple years, we excluded increment measures with missing values for</w:t>
+        <w:t xml:space="preserve">To ensure that the data did not smooth over multiple years, we excluded increment measures spanning missing values for</w:t>
       </w:r>
       <w:r>
         <w:t xml:space="preserve"> </w:t>
@@ -4950,16 +4984,19 @@
         </m:sSub>
       </m:oMath>
       <w:r>
-        <w:t xml:space="preserve"> </w:t>
-      </w:r>
-      <w:r>
-        <w:t xml:space="preserve">and then excluded large measurement outliers (&gt; 3 standard deviations from the mean across all observations).</w:t>
-      </w:r>
-      <w:r>
-        <w:t xml:space="preserve"> </w:t>
-      </w:r>
-      <w:r>
-        <w:t xml:space="preserve">Tape measurements themselves are not precise enough for calculating drought sensitivity; error for each tape measure is 1 mm, error for growth is at least 2 mm.</w:t>
+        <w:t xml:space="preserve">.</w:t>
+      </w:r>
+      <w:r>
+        <w:t xml:space="preserve"> </w:t>
+      </w:r>
+      <w:r>
+        <w:t xml:space="preserve">We also excluded large measurement outliers (&gt; 3 standard deviations from the mean increment across all observations).</w:t>
+      </w:r>
+      <w:r>
+        <w:t xml:space="preserve"> </w:t>
+      </w:r>
+      <w:r>
+        <w:t xml:space="preserve">Diameter tape measurements themselves are not precise enough for calculating drought sensitivity; error for each tape measure is 1 mm, error for growth is at least 2 mm.</w:t>
       </w:r>
       <w:r>
         <w:t xml:space="preserve"> </w:t>
@@ -4971,7 +5008,7 @@
         <w:t xml:space="preserve"> </w:t>
       </w:r>
       <w:r>
-        <w:t xml:space="preserve">However, tape measurements can be used to check for consistency in trends or identify outliers.</w:t>
+        <w:t xml:space="preserve">However, tape measurements to flag likely errors in the dendrometer dataset.</w:t>
       </w:r>
       <w:r>
         <w:t xml:space="preserve"> </w:t>
@@ -4983,7 +5020,7 @@
         <w:t xml:space="preserve"> </w:t>
       </w:r>
       <w:r>
-        <w:t xml:space="preserve">Finally, we excluded trees with negative increments over the whole timeseries, and included only species that had at least 10 individuals, resulting in a final dataset of 1820 individuals across 30 species.</w:t>
+        <w:t xml:space="preserve">Finally, we excluded trees with negative increments over the whole timeseries, and included only species that had at least 10 individuals, resulting in a final dataset of 1820 individuals of 30 species.</w:t>
       </w:r>
     </w:p>
     <w:p>
@@ -4995,7 +5032,7 @@
           <wp:inline>
             <wp:extent cx="5943600" cy="4754880"/>
             <wp:effectExtent b="0" l="0" r="0" t="0"/>
-            <wp:docPr descr="Figure 2: Growth increment timeseries and drought responses across trees and species in the Huai Kha Khaeng ForestGEO plot. a) Median of annualised growth increments across ten dominant species (colours) and all trees (black) from 2009 - 2022. b) Distribution of drought sensitivity of tree growth across all individuals in the two drought years. For comments - https://github.com/forestgeo/growth-precip-thailand/issues/11" title="" id="33" name="Picture"/>
+            <wp:docPr descr="Figure 2: Growth increment timeseries and drought responses across trees and species in the Huai Kha Khaeng ForestGEO plot. a) Median of annualised growth increments across ten dominant species (colours) and all trees (black) from 2009 to 2022. b) Distribution of drought sensitivity of tree growth across all individuals in the two drought years (see main text for equation). For comments - https://github.com/forestgeo/growth-precip-thailand/issues/11" title="" id="33" name="Picture"/>
             <a:graphic>
               <a:graphicData uri="http://schemas.openxmlformats.org/drawingml/2006/picture">
                 <pic:pic>
@@ -5050,7 +5087,7 @@
         <w:t xml:space="preserve"> </w:t>
       </w:r>
       <w:r>
-        <w:t xml:space="preserve">across trees and species in the Huai Kha Khaeng ForestGEO plot. a) Median of annualised growth increments across ten dominant species (colours) and all trees (black) from 2009 - 2022. b) Distribution of drought sensitivity of tree growth across all individuals in the two drought years. For comments -</w:t>
+        <w:t xml:space="preserve">across trees and species in the Huai Kha Khaeng ForestGEO plot. a) Median of annualised growth increments across ten dominant species (colours) and all trees (black) from 2009 to 2022. b) Distribution of drought sensitivity of tree growth across all individuals in the two drought years (see main text for equation). For comments -</w:t>
       </w:r>
       <w:r>
         <w:t xml:space="preserve"> </w:t>
@@ -5083,13 +5120,13 @@
         <w:pStyle w:val="BodyText"/>
       </w:pPr>
       <w:r>
-        <w:t xml:space="preserve">We identified drought years of interest in the dendroband timeseries - 2010 and 2015 - based on two drought indices and corroborated by meteorological data, local expertise, and plot-level growth responses.</w:t>
-      </w:r>
-      <w:r>
-        <w:t xml:space="preserve"> </w:t>
-      </w:r>
-      <w:r>
-        <w:t xml:space="preserve">Within the dendroband timeseries, two ENSO events had occurred; 2010 was a moderate ENSO event while 2015 was a very strong ENSO event (Oceanic Niño Index</w:t>
+        <w:t xml:space="preserve">We identified 2010 and 2015 as drought years of interest in the dendroband timeseries based on two drought indices and corroborated by meteorological data, local expertise, and plot-level growth responses.</w:t>
+      </w:r>
+      <w:r>
+        <w:t xml:space="preserve"> </w:t>
+      </w:r>
+      <w:r>
+        <w:t xml:space="preserve">Both were El Niño years; 2010 was a moderate El Niño event while 2015 was a very strong El Niño event (Oceanic Niño Index</w:t>
       </w:r>
       <w:r>
         <w:t xml:space="preserve"> </w:t>
@@ -5501,7 +5538,7 @@
         <w:pStyle w:val="BodyText"/>
       </w:pPr>
       <w:r>
-        <w:t xml:space="preserve">For the two drought years, 2010 and 2015, we calculated growth sensitivity for each tree to each drought as a growth anomaly from its mean annual increment from calculated from dendrometer band window size.</w:t>
+        <w:t xml:space="preserve">For the two drought years, 2010 and 2015, we calculated growth sensitivity for each tree to each drought as a growth anomaly from its mean annual increment over the entire time series.</w:t>
       </w:r>
     </w:p>
     <w:p>
@@ -5977,7 +6014,7 @@
         <w:pStyle w:val="BodyText"/>
       </w:pPr>
       <w:r>
-        <w:t xml:space="preserve">We calculated deciduousness as a species level trait using data published in</w:t>
+        <w:t xml:space="preserve">We assigned deciduousness as a species level trait using data published in</w:t>
       </w:r>
       <w:r>
         <w:t xml:space="preserve"> </w:t>
@@ -6011,7 +6048,7 @@
         <w:t xml:space="preserve"> </w:t>
       </w:r>
       <w:r>
-        <w:t xml:space="preserve">We defined deciduousness as the mean proportion of crown leaf loss at maximum loss across individuals in the species, with a score ranging from 1 to 4 where 1 is most evergreen and 4 is most deciduous.</w:t>
+        <w:t xml:space="preserve">We defined species deciduousness as the mean over trees of the proportion of crown leaf loss at maximum, with a score ranging from 1 to 4 where 1 is most evergreen and 4 is most deciduous.</w:t>
       </w:r>
       <w:r>
         <w:t xml:space="preserve"> </w:t>
@@ -6036,13 +6073,13 @@
         <w:t xml:space="preserve"> </w:t>
       </w:r>
       <w:r>
-        <w:t xml:space="preserve">An alternate measure of deciduousness is the duration spent at maximum crown loss.</w:t>
-      </w:r>
-      <w:r>
-        <w:t xml:space="preserve"> </w:t>
-      </w:r>
-      <w:r>
-        <w:t xml:space="preserve">This was strongly correlated with the proportion of crown loss; we chose to use the proportion of crown loss because it was available for a larger list of species.</w:t>
+        <w:t xml:space="preserve">We also considered using the duration of time spent at maximum crown loss as an alternative measure of deciduousness.</w:t>
+      </w:r>
+      <w:r>
+        <w:t xml:space="preserve"> </w:t>
+      </w:r>
+      <w:r>
+        <w:t xml:space="preserve">This was strongly correlated with the proportion of crown loss; we chose to use the proportion of crown loss because it was available for more species.</w:t>
       </w:r>
       <w:r>
         <w:br/>
@@ -6066,6 +6103,12 @@
       <w:pPr>
         <w:pStyle w:val="BodyText"/>
       </w:pPr>
+      <w:r>
+        <w:t xml:space="preserve">We fit alternative models for sensitivty including a null model with just species random effects, a model including only fixed effects of species deciduousness and habitat wetness and a model including size (DBH), light environment (CII) and habitat wetness as well as species random effects on all these.</w:t>
+      </w:r>
+      <w:r>
+        <w:br/>
+      </w:r>
       <w:r>
         <w:t xml:space="preserve">We first modelled sensitivity as a simple random intercept model</w:t>
       </w:r>
@@ -6939,7 +6982,7 @@
         <w:t xml:space="preserve"> </w:t>
       </w:r>
       <w:r>
-        <w:t xml:space="preserve">Median annual increment differed by species with</w:t>
+        <w:t xml:space="preserve">Median annual increment varied among species with</w:t>
       </w:r>
       <w:r>
         <w:t xml:space="preserve"> </w:t>
@@ -7034,7 +7077,7 @@
         <w:t xml:space="preserve"> </w:t>
       </w:r>
       <w:r>
-        <w:t xml:space="preserve">While median species responses to the 2010 drought were variable, all species had lower increment than a typical year in 2015.</w:t>
+        <w:t xml:space="preserve">While median species responses to the 2010 drought were variable, all species had lower median increment than a typical year in 2015.</w:t>
       </w:r>
       <w:r>
         <w:t xml:space="preserve"> </w:t>
@@ -7182,7 +7225,13 @@
         <w:pStyle w:val="FirstParagraph"/>
       </w:pPr>
       <w:r>
-        <w:t xml:space="preserve">Species median sensitivities in 2010 and 2015 were not correlated with each other (Pearson’s correlation coefficient r = 0.11, p = 0.57, Fig S5) but on average had lower mean and median sensitivities in 2015 than in 2010 (Fig S5), in alignment with median sensitivities across all trees.</w:t>
+        <w:t xml:space="preserve">On average, species has lower mean and median sensitivies in 2015 than in 2010 (Figure S5), in alignment with median sensitivities across all trees.</w:t>
+      </w:r>
+      <w:r>
+        <w:t xml:space="preserve"> </w:t>
+      </w:r>
+      <w:r>
+        <w:t xml:space="preserve">Species median sensitivities in 2010were not correlated with median sensitivities in 2015 (Pearson’s correlation coefficient r = 0.11, p = 0.57, Fig S5).</w:t>
       </w:r>
     </w:p>
     <w:p>
@@ -7190,7 +7239,7 @@
         <w:pStyle w:val="BodyText"/>
       </w:pPr>
       <w:r>
-        <w:t xml:space="preserve">Deciduousness species had lower negative sensitivities in 2015, but not in 2010 (Fig 3a).</w:t>
+        <w:t xml:space="preserve">Deciduousness species responded more negatively than evergreen species in 2015, but not in 2010 (Fig 3a).</w:t>
       </w:r>
       <w:r>
         <w:t xml:space="preserve"> </w:t>
@@ -7202,7 +7251,7 @@
         <w:t xml:space="preserve"> </w:t>
       </w:r>
       <w:r>
-        <w:t xml:space="preserve">On the other hand, in 2010, predicted sensitivities had no significant association with deciduousness (r = -0.05, p = 0.8).</w:t>
+        <w:t xml:space="preserve">In 2010, predicted sensitivities had no significant association with deciduousness (r = -0.05, p = 0.8).</w:t>
       </w:r>
       <w:r>
         <w:t xml:space="preserve"> </w:t>
@@ -7330,7 +7379,13 @@
         <w:t xml:space="preserve"> </w:t>
       </w:r>
       <w:r>
-        <w:t xml:space="preserve">Combined, predicted sensitivities of deciduous trees was more negative than evergreen trees in 2015, with this effect stronger in wetter sites (Fig 3b).</w:t>
+        <w:t xml:space="preserve">In 2015, evergreen trees responded more negatively in drier than in wetter areas, whereas deciduous trees - which were more negatively affected overall - responded more negatively in wetter than in drier areas.</w:t>
+      </w:r>
+      <w:r>
+        <w:t xml:space="preserve"> </w:t>
+      </w:r>
+      <w:r>
+        <w:t xml:space="preserve">Combined, predicted sensitivities of deciduous trees were more negative than evergreen trees in 2015, with this effect stronger in wetter sites (Fig 3b).</w:t>
       </w:r>
     </w:p>
     <w:p>
@@ -7753,7 +7808,7 @@
         <w:pStyle w:val="BodyText"/>
       </w:pPr>
       <w:r>
-        <w:t xml:space="preserve">We have demonstrated that species identity and a key species adaptation (decidousness) interact with drought characteristics and microenvironment to shape drought responses in a dry tropical forest.</w:t>
+        <w:t xml:space="preserve">We have demonstrated that species identity and a key species adaptation (decidousness) interact with drought characteristics and microenvironment to shape drought responses in a dry seasonal evergreen forest.</w:t>
       </w:r>
       <w:r>
         <w:t xml:space="preserve"> </w:t>
@@ -8269,7 +8324,7 @@
         <w:pStyle w:val="FirstParagraph"/>
       </w:pPr>
       <w:r>
-        <w:t xml:space="preserve">We acknowledge the continued contributions of the Huai Kha Khaeng forest monitoring team in collecting data and maintaining the dendrometer bands.</w:t>
+        <w:t xml:space="preserve">We acknowledge the continued contributions of the monitoring team of the 50-ha forest dynamics plot at HKK in collecting data and maintaining the dendrometer bands.</w:t>
       </w:r>
       <w:r>
         <w:t xml:space="preserve"> </w:t>
@@ -8296,7 +8351,7 @@
       </w:r>
     </w:p>
     <w:bookmarkEnd w:id="55"/>
-    <w:bookmarkStart w:id="149" w:name="references"/>
+    <w:bookmarkStart w:id="150" w:name="references"/>
     <w:p>
       <w:pPr>
         <w:pStyle w:val="Heading1"/>
@@ -8305,7 +8360,7 @@
         <w:t xml:space="preserve">References</w:t>
       </w:r>
     </w:p>
-    <w:bookmarkStart w:id="148" w:name="refs"/>
+    <w:bookmarkStart w:id="149" w:name="refs"/>
     <w:bookmarkStart w:id="57" w:name="ref-aguirre-gutiérrez_functional_2022"/>
     <w:p>
       <w:pPr>
@@ -8756,18 +8811,148 @@
       </w:r>
     </w:p>
     <w:bookmarkEnd w:id="69"/>
-    <w:bookmarkStart w:id="71" w:name="ref-bürkner_brms_2017"/>
+    <w:bookmarkStart w:id="70" w:name="ref-bunyavejchewin_seasonally_2011"/>
     <w:p>
       <w:pPr>
         <w:pStyle w:val="Bibliography"/>
       </w:pPr>
       <w:r>
+        <w:t xml:space="preserve">Bunyavejchewin, S., Baker, P.J. &amp; Davies, S.J. (2011). Seasonally dry tropical forests in continental</w:t>
+      </w:r>
+      <w:r>
+        <w:t xml:space="preserve"> </w:t>
+      </w:r>
+      <w:r>
+        <w:t xml:space="preserve">Southeast Asia</w:t>
+      </w:r>
+      <w:r>
+        <w:t xml:space="preserve">: Structure, compositon and dynamics. In:</w:t>
+      </w:r>
+      <w:r>
+        <w:t xml:space="preserve"> </w:t>
+      </w:r>
+      <w:r>
+        <w:rPr>
+          <w:iCs/>
+          <w:i/>
+        </w:rPr>
+        <w:t xml:space="preserve">The</w:t>
+      </w:r>
+      <w:r>
+        <w:rPr>
+          <w:iCs/>
+          <w:i/>
+        </w:rPr>
+        <w:t xml:space="preserve"> </w:t>
+      </w:r>
+      <w:r>
+        <w:rPr>
+          <w:iCs/>
+          <w:i/>
+        </w:rPr>
+        <w:t xml:space="preserve">Ecology</w:t>
+      </w:r>
+      <w:r>
+        <w:rPr>
+          <w:iCs/>
+          <w:i/>
+        </w:rPr>
+        <w:t xml:space="preserve"> </w:t>
+      </w:r>
+      <w:r>
+        <w:rPr>
+          <w:iCs/>
+          <w:i/>
+        </w:rPr>
+        <w:t xml:space="preserve">and</w:t>
+      </w:r>
+      <w:r>
+        <w:rPr>
+          <w:iCs/>
+          <w:i/>
+        </w:rPr>
+        <w:t xml:space="preserve"> </w:t>
+      </w:r>
+      <w:r>
+        <w:rPr>
+          <w:iCs/>
+          <w:i/>
+        </w:rPr>
+        <w:t xml:space="preserve">Conservation</w:t>
+      </w:r>
+      <w:r>
+        <w:rPr>
+          <w:iCs/>
+          <w:i/>
+        </w:rPr>
+        <w:t xml:space="preserve"> </w:t>
+      </w:r>
+      <w:r>
+        <w:rPr>
+          <w:iCs/>
+          <w:i/>
+        </w:rPr>
+        <w:t xml:space="preserve">of</w:t>
+      </w:r>
+      <w:r>
+        <w:rPr>
+          <w:iCs/>
+          <w:i/>
+        </w:rPr>
+        <w:t xml:space="preserve"> </w:t>
+      </w:r>
+      <w:r>
+        <w:rPr>
+          <w:iCs/>
+          <w:i/>
+        </w:rPr>
+        <w:t xml:space="preserve">Seasonally Dry Forests</w:t>
+      </w:r>
+      <w:r>
+        <w:rPr>
+          <w:iCs/>
+          <w:i/>
+        </w:rPr>
+        <w:t xml:space="preserve"> </w:t>
+      </w:r>
+      <w:r>
+        <w:rPr>
+          <w:iCs/>
+          <w:i/>
+        </w:rPr>
+        <w:t xml:space="preserve">in</w:t>
+      </w:r>
+      <w:r>
+        <w:rPr>
+          <w:iCs/>
+          <w:i/>
+        </w:rPr>
+        <w:t xml:space="preserve"> </w:t>
+      </w:r>
+      <w:r>
+        <w:rPr>
+          <w:iCs/>
+          <w:i/>
+        </w:rPr>
+        <w:t xml:space="preserve">Asia</w:t>
+      </w:r>
+      <w:r>
+        <w:t xml:space="preserve">. Smithsonian Institution Scholarly Press, United States, pp. 9–35.</w:t>
+      </w:r>
+    </w:p>
+    <w:bookmarkEnd w:id="70"/>
+    <w:bookmarkStart w:id="72" w:name="ref-bürkner_brms_2017"/>
+    <w:p>
+      <w:pPr>
+        <w:pStyle w:val="Bibliography"/>
+      </w:pPr>
+      <w:r>
         <w:t xml:space="preserve">Bürkner, P.-C. (2017).</w:t>
       </w:r>
       <w:r>
         <w:t xml:space="preserve"> </w:t>
       </w:r>
-      <w:hyperlink r:id="rId70">
+      <w:hyperlink r:id="rId71">
         <w:r>
           <w:rPr>
             <w:rStyle w:val="Hyperlink"/>
@@ -8882,8 +9067,8 @@
         <w:t xml:space="preserve">, 80.</w:t>
       </w:r>
     </w:p>
-    <w:bookmarkEnd w:id="71"/>
-    <w:bookmarkStart w:id="72" w:name="ref-bürkner_posterior_2023"/>
+    <w:bookmarkEnd w:id="72"/>
+    <w:bookmarkStart w:id="73" w:name="ref-bürkner_posterior_2023"/>
     <w:p>
       <w:pPr>
         <w:pStyle w:val="Bibliography"/>
@@ -8904,8 +9089,8 @@
         <w:t xml:space="preserve">for working with posterior distributions.</w:t>
       </w:r>
     </w:p>
-    <w:bookmarkEnd w:id="72"/>
-    <w:bookmarkStart w:id="74" w:name="X7212b9d861bed92497512118acfe0419f2c63cf"/>
+    <w:bookmarkEnd w:id="73"/>
+    <w:bookmarkStart w:id="75" w:name="X7212b9d861bed92497512118acfe0419f2c63cf"/>
     <w:p>
       <w:pPr>
         <w:pStyle w:val="Bibliography"/>
@@ -8929,7 +9114,7 @@
       <w:r>
         <w:t xml:space="preserve"> </w:t>
       </w:r>
-      <w:hyperlink r:id="rId73">
+      <w:hyperlink r:id="rId74">
         <w:r>
           <w:rPr>
             <w:rStyle w:val="Hyperlink"/>
@@ -8954,8 +9139,8 @@
         <w:t xml:space="preserve">, 231, 1798–1813.</w:t>
       </w:r>
     </w:p>
-    <w:bookmarkEnd w:id="74"/>
-    <w:bookmarkStart w:id="76" w:name="ref-clark_annual_2021"/>
+    <w:bookmarkEnd w:id="75"/>
+    <w:bookmarkStart w:id="77" w:name="ref-clark_annual_2021"/>
     <w:p>
       <w:pPr>
         <w:pStyle w:val="Bibliography"/>
@@ -8966,7 +9151,7 @@
       <w:r>
         <w:t xml:space="preserve"> </w:t>
       </w:r>
-      <w:hyperlink r:id="rId75">
+      <w:hyperlink r:id="rId76">
         <w:r>
           <w:rPr>
             <w:rStyle w:val="Hyperlink"/>
@@ -9075,8 +9260,8 @@
         <w:t xml:space="preserve">, 126, e2021JG006557.</w:t>
       </w:r>
     </w:p>
-    <w:bookmarkEnd w:id="76"/>
-    <w:bookmarkStart w:id="78" w:name="ref-clark_annual_2010"/>
+    <w:bookmarkEnd w:id="77"/>
+    <w:bookmarkStart w:id="79" w:name="ref-clark_annual_2010"/>
     <w:p>
       <w:pPr>
         <w:pStyle w:val="Bibliography"/>
@@ -9087,7 +9272,7 @@
       <w:r>
         <w:t xml:space="preserve"> </w:t>
       </w:r>
-      <w:hyperlink r:id="rId77">
+      <w:hyperlink r:id="rId78">
         <w:r>
           <w:rPr>
             <w:rStyle w:val="Hyperlink"/>
@@ -9148,8 +9333,8 @@
         <w:t xml:space="preserve">, 16, 747–759.</w:t>
       </w:r>
     </w:p>
-    <w:bookmarkEnd w:id="78"/>
-    <w:bookmarkStart w:id="79" w:name="ref-condit_dendrometer_"/>
+    <w:bookmarkEnd w:id="79"/>
+    <w:bookmarkStart w:id="80" w:name="ref-condit_dendrometer_"/>
     <w:p>
       <w:pPr>
         <w:pStyle w:val="Bibliography"/>
@@ -9167,8 +9352,8 @@
         <w:t xml:space="preserve">.</w:t>
       </w:r>
     </w:p>
-    <w:bookmarkEnd w:id="79"/>
-    <w:bookmarkStart w:id="81" w:name="ref-dahinden_future_2017"/>
+    <w:bookmarkEnd w:id="80"/>
+    <w:bookmarkStart w:id="82" w:name="ref-dahinden_future_2017"/>
     <w:p>
       <w:pPr>
         <w:pStyle w:val="Bibliography"/>
@@ -9179,7 +9364,7 @@
       <w:r>
         <w:t xml:space="preserve"> </w:t>
       </w:r>
-      <w:hyperlink r:id="rId80">
+      <w:hyperlink r:id="rId81">
         <w:r>
           <w:rPr>
             <w:rStyle w:val="Hyperlink"/>
@@ -9204,8 +9389,8 @@
         <w:t xml:space="preserve">, 12, 084004.</w:t>
       </w:r>
     </w:p>
-    <w:bookmarkEnd w:id="81"/>
-    <w:bookmarkStart w:id="83" w:name="ref-desouza_drought_2020"/>
+    <w:bookmarkEnd w:id="82"/>
+    <w:bookmarkStart w:id="84" w:name="ref-desouza_drought_2020"/>
     <w:p>
       <w:pPr>
         <w:pStyle w:val="Bibliography"/>
@@ -9216,7 +9401,7 @@
       <w:r>
         <w:t xml:space="preserve"> </w:t>
       </w:r>
-      <w:hyperlink r:id="rId82">
+      <w:hyperlink r:id="rId83">
         <w:r>
           <w:rPr>
             <w:rStyle w:val="Hyperlink"/>
@@ -9241,8 +9426,8 @@
         <w:t xml:space="preserve">, 194, 221–236.</w:t>
       </w:r>
     </w:p>
-    <w:bookmarkEnd w:id="83"/>
-    <w:bookmarkStart w:id="85" w:name="ref-fernández-de-uña_role_2023"/>
+    <w:bookmarkEnd w:id="84"/>
+    <w:bookmarkStart w:id="86" w:name="ref-fernández-de-uña_role_2023"/>
     <w:p>
       <w:pPr>
         <w:pStyle w:val="Bibliography"/>
@@ -9253,7 +9438,7 @@
       <w:r>
         <w:t xml:space="preserve"> </w:t>
       </w:r>
-      <w:hyperlink r:id="rId84">
+      <w:hyperlink r:id="rId85">
         <w:r>
           <w:rPr>
             <w:rStyle w:val="Hyperlink"/>
@@ -9278,8 +9463,8 @@
         <w:t xml:space="preserve">, 239, 2083–2098.</w:t>
       </w:r>
     </w:p>
-    <w:bookmarkEnd w:id="85"/>
-    <w:bookmarkStart w:id="87" w:name="ref-gao_dynamic_2018"/>
+    <w:bookmarkEnd w:id="86"/>
+    <w:bookmarkStart w:id="88" w:name="ref-gao_dynamic_2018"/>
     <w:p>
       <w:pPr>
         <w:pStyle w:val="Bibliography"/>
@@ -9303,7 +9488,7 @@
       <w:r>
         <w:t xml:space="preserve"> </w:t>
       </w:r>
-      <w:hyperlink r:id="rId86">
+      <w:hyperlink r:id="rId87">
         <w:r>
           <w:rPr>
             <w:rStyle w:val="Hyperlink"/>
@@ -9328,8 +9513,8 @@
         <w:t xml:space="preserve">, 24, 5380–5390.</w:t>
       </w:r>
     </w:p>
-    <w:bookmarkEnd w:id="87"/>
-    <w:bookmarkStart w:id="89" w:name="ref-garcía-cervigón_climate_2020"/>
+    <w:bookmarkEnd w:id="88"/>
+    <w:bookmarkStart w:id="90" w:name="ref-garcía-cervigón_climate_2020"/>
     <w:p>
       <w:pPr>
         <w:pStyle w:val="Bibliography"/>
@@ -9340,7 +9525,7 @@
       <w:r>
         <w:t xml:space="preserve"> </w:t>
       </w:r>
-      <w:hyperlink r:id="rId88">
+      <w:hyperlink r:id="rId89">
         <w:r>
           <w:rPr>
             <w:rStyle w:val="Hyperlink"/>
@@ -9365,8 +9550,8 @@
         <w:t xml:space="preserve">, 31, 266–280.</w:t>
       </w:r>
     </w:p>
-    <w:bookmarkEnd w:id="89"/>
-    <w:bookmarkStart w:id="91" w:name="ref-gonzález-m._diverging_2021"/>
+    <w:bookmarkEnd w:id="90"/>
+    <w:bookmarkStart w:id="92" w:name="ref-gonzález-m._diverging_2021"/>
     <w:p>
       <w:pPr>
         <w:pStyle w:val="Bibliography"/>
@@ -9390,7 +9575,7 @@
       <w:r>
         <w:t xml:space="preserve"> </w:t>
       </w:r>
-      <w:hyperlink r:id="rId90">
+      <w:hyperlink r:id="rId91">
         <w:r>
           <w:rPr>
             <w:rStyle w:val="Hyperlink"/>
@@ -9415,8 +9600,8 @@
         <w:t xml:space="preserve">, 24, 451–463.</w:t>
       </w:r>
     </w:p>
-    <w:bookmarkEnd w:id="91"/>
-    <w:bookmarkStart w:id="93" w:name="ref-guillemot_small_2022"/>
+    <w:bookmarkEnd w:id="92"/>
+    <w:bookmarkStart w:id="94" w:name="ref-guillemot_small_2022"/>
     <w:p>
       <w:pPr>
         <w:pStyle w:val="Bibliography"/>
@@ -9440,7 +9625,7 @@
       <w:r>
         <w:t xml:space="preserve"> </w:t>
       </w:r>
-      <w:hyperlink r:id="rId92">
+      <w:hyperlink r:id="rId93">
         <w:r>
           <w:rPr>
             <w:rStyle w:val="Hyperlink"/>
@@ -9489,8 +9674,8 @@
         <w:t xml:space="preserve">, 28, 2622–2638.</w:t>
       </w:r>
     </w:p>
-    <w:bookmarkEnd w:id="93"/>
-    <w:bookmarkStart w:id="95" w:name="ref-hulshof_variation_2010"/>
+    <w:bookmarkEnd w:id="94"/>
+    <w:bookmarkStart w:id="96" w:name="ref-hulshof_variation_2010"/>
     <w:p>
       <w:pPr>
         <w:pStyle w:val="Bibliography"/>
@@ -9501,7 +9686,7 @@
       <w:r>
         <w:t xml:space="preserve"> </w:t>
       </w:r>
-      <w:hyperlink r:id="rId94">
+      <w:hyperlink r:id="rId95">
         <w:r>
           <w:rPr>
             <w:rStyle w:val="Hyperlink"/>
@@ -9550,8 +9735,8 @@
         <w:t xml:space="preserve">, 24, 217–223.</w:t>
       </w:r>
     </w:p>
-    <w:bookmarkEnd w:id="95"/>
-    <w:bookmarkStart w:id="97" w:name="ref-ipcc_climate_2023"/>
+    <w:bookmarkEnd w:id="96"/>
+    <w:bookmarkStart w:id="98" w:name="ref-ipcc_climate_2023"/>
     <w:p>
       <w:pPr>
         <w:pStyle w:val="Bibliography"/>
@@ -9562,7 +9747,7 @@
       <w:r>
         <w:t xml:space="preserve"> </w:t>
       </w:r>
-      <w:hyperlink r:id="rId96">
+      <w:hyperlink r:id="rId97">
         <w:r>
           <w:rPr>
             <w:rStyle w:val="Hyperlink"/>
@@ -9744,8 +9929,8 @@
         <w:t xml:space="preserve">. 1st edn. Cambridge University Press.</w:t>
       </w:r>
     </w:p>
-    <w:bookmarkEnd w:id="97"/>
-    <w:bookmarkStart w:id="99" w:name="ref-kunert_leaf_2021"/>
+    <w:bookmarkEnd w:id="98"/>
+    <w:bookmarkStart w:id="100" w:name="ref-kunert_leaf_2021"/>
     <w:p>
       <w:pPr>
         <w:pStyle w:val="Bibliography"/>
@@ -9769,7 +9954,7 @@
       <w:r>
         <w:t xml:space="preserve"> </w:t>
       </w:r>
-      <w:hyperlink r:id="rId98">
+      <w:hyperlink r:id="rId99">
         <w:r>
           <w:rPr>
             <w:rStyle w:val="Hyperlink"/>
@@ -9794,8 +9979,8 @@
         <w:t xml:space="preserve">, 230, 485–496.</w:t>
       </w:r>
     </w:p>
-    <w:bookmarkEnd w:id="99"/>
-    <w:bookmarkStart w:id="100" w:name="ref-lindsay_whitebox_2016a"/>
+    <w:bookmarkEnd w:id="100"/>
+    <w:bookmarkStart w:id="101" w:name="ref-lindsay_whitebox_2016a"/>
     <w:p>
       <w:pPr>
         <w:pStyle w:val="Bibliography"/>
@@ -9838,8 +10023,8 @@
         <w:t xml:space="preserve">, 95, 75–84.</w:t>
       </w:r>
     </w:p>
-    <w:bookmarkEnd w:id="100"/>
-    <w:bookmarkStart w:id="102" w:name="ref-liu_drought_2022"/>
+    <w:bookmarkEnd w:id="101"/>
+    <w:bookmarkStart w:id="103" w:name="ref-liu_drought_2022"/>
     <w:p>
       <w:pPr>
         <w:pStyle w:val="Bibliography"/>
@@ -9850,7 +10035,7 @@
       <w:r>
         <w:t xml:space="preserve"> </w:t>
       </w:r>
-      <w:hyperlink r:id="rId101">
+      <w:hyperlink r:id="rId102">
         <w:r>
           <w:rPr>
             <w:rStyle w:val="Hyperlink"/>
@@ -9875,8 +10060,8 @@
         <w:t xml:space="preserve">, 15, 800–804.</w:t>
       </w:r>
     </w:p>
-    <w:bookmarkEnd w:id="102"/>
-    <w:bookmarkStart w:id="104" w:name="ref-luo_tropical_2022"/>
+    <w:bookmarkEnd w:id="103"/>
+    <w:bookmarkStart w:id="105" w:name="ref-luo_tropical_2022"/>
     <w:p>
       <w:pPr>
         <w:pStyle w:val="Bibliography"/>
@@ -9887,7 +10072,7 @@
       <w:r>
         <w:t xml:space="preserve"> </w:t>
       </w:r>
-      <w:hyperlink r:id="rId103">
+      <w:hyperlink r:id="rId104">
         <w:r>
           <w:rPr>
             <w:rStyle w:val="Hyperlink"/>
@@ -9936,8 +10121,8 @@
         <w:t xml:space="preserve">, 13, 1193.</w:t>
       </w:r>
     </w:p>
-    <w:bookmarkEnd w:id="104"/>
-    <w:bookmarkStart w:id="106" w:name="ref-ma_tree_2023"/>
+    <w:bookmarkEnd w:id="105"/>
+    <w:bookmarkStart w:id="107" w:name="ref-ma_tree_2023"/>
     <w:p>
       <w:pPr>
         <w:pStyle w:val="Bibliography"/>
@@ -9961,7 +10146,7 @@
       <w:r>
         <w:t xml:space="preserve"> </w:t>
       </w:r>
-      <w:hyperlink r:id="rId105">
+      <w:hyperlink r:id="rId106">
         <w:r>
           <w:rPr>
             <w:rStyle w:val="Hyperlink"/>
@@ -9986,8 +10171,8 @@
         <w:t xml:space="preserve">, 14, 7467.</w:t>
       </w:r>
     </w:p>
-    <w:bookmarkEnd w:id="106"/>
-    <w:bookmarkStart w:id="108" w:name="ref-mcdowell_darcys_2015"/>
+    <w:bookmarkEnd w:id="107"/>
+    <w:bookmarkStart w:id="109" w:name="ref-mcdowell_darcys_2015"/>
     <w:p>
       <w:pPr>
         <w:pStyle w:val="Bibliography"/>
@@ -9998,7 +10183,7 @@
       <w:r>
         <w:t xml:space="preserve"> </w:t>
       </w:r>
-      <w:hyperlink r:id="rId107">
+      <w:hyperlink r:id="rId108">
         <w:r>
           <w:rPr>
             <w:rStyle w:val="Hyperlink"/>
@@ -10023,8 +10208,8 @@
         <w:t xml:space="preserve">, 5, 669–672.</w:t>
       </w:r>
     </w:p>
-    <w:bookmarkEnd w:id="108"/>
-    <w:bookmarkStart w:id="110" w:name="ref-mcgregor_tree_2021"/>
+    <w:bookmarkEnd w:id="109"/>
+    <w:bookmarkStart w:id="111" w:name="ref-mcgregor_tree_2021"/>
     <w:p>
       <w:pPr>
         <w:pStyle w:val="Bibliography"/>
@@ -10048,7 +10233,7 @@
       <w:r>
         <w:t xml:space="preserve"> </w:t>
       </w:r>
-      <w:hyperlink r:id="rId109">
+      <w:hyperlink r:id="rId110">
         <w:r>
           <w:rPr>
             <w:rStyle w:val="Hyperlink"/>
@@ -10073,8 +10258,8 @@
         <w:t xml:space="preserve">, 231, 601–616.</w:t>
       </w:r>
     </w:p>
-    <w:bookmarkEnd w:id="110"/>
-    <w:bookmarkStart w:id="111" w:name="ref-muller-landau_metal_2008"/>
+    <w:bookmarkEnd w:id="111"/>
+    <w:bookmarkStart w:id="112" w:name="ref-muller-landau_metal_2008"/>
     <w:p>
       <w:pPr>
         <w:pStyle w:val="Bibliography"/>
@@ -10092,8 +10277,8 @@
         <w:t xml:space="preserve">.</w:t>
       </w:r>
     </w:p>
-    <w:bookmarkEnd w:id="111"/>
-    <w:bookmarkStart w:id="113" w:name="ref-naumann_global_2018"/>
+    <w:bookmarkEnd w:id="112"/>
+    <w:bookmarkStart w:id="114" w:name="ref-naumann_global_2018"/>
     <w:p>
       <w:pPr>
         <w:pStyle w:val="Bibliography"/>
@@ -10117,7 +10302,7 @@
       <w:r>
         <w:t xml:space="preserve"> </w:t>
       </w:r>
-      <w:hyperlink r:id="rId112">
+      <w:hyperlink r:id="rId113">
         <w:r>
           <w:rPr>
             <w:rStyle w:val="Hyperlink"/>
@@ -10202,8 +10387,8 @@
         <w:t xml:space="preserve">, 45, 3285–3296.</w:t>
       </w:r>
     </w:p>
-    <w:bookmarkEnd w:id="113"/>
-    <w:bookmarkStart w:id="115" w:name="ref-oliveira_linking_2021"/>
+    <w:bookmarkEnd w:id="114"/>
+    <w:bookmarkStart w:id="116" w:name="ref-oliveira_linking_2021"/>
     <w:p>
       <w:pPr>
         <w:pStyle w:val="Bibliography"/>
@@ -10214,7 +10399,7 @@
       <w:r>
         <w:t xml:space="preserve"> </w:t>
       </w:r>
-      <w:hyperlink r:id="rId114">
+      <w:hyperlink r:id="rId115">
         <w:r>
           <w:rPr>
             <w:rStyle w:val="Hyperlink"/>
@@ -10239,8 +10424,8 @@
         <w:t xml:space="preserve">, 230, 904–923.</w:t>
       </w:r>
     </w:p>
-    <w:bookmarkEnd w:id="115"/>
-    <w:bookmarkStart w:id="116" w:name="ref-rcoreteam_language_2024"/>
+    <w:bookmarkEnd w:id="116"/>
+    <w:bookmarkStart w:id="117" w:name="ref-rcoreteam_language_2024"/>
     <w:p>
       <w:pPr>
         <w:pStyle w:val="Bibliography"/>
@@ -10262,8 +10447,8 @@
         <w:t xml:space="preserve">. Manual. R Foundation for Statistical Computing, Vienna, Austria.</w:t>
       </w:r>
     </w:p>
-    <w:bookmarkEnd w:id="116"/>
-    <w:bookmarkStart w:id="118" w:name="ref-raesch_pvldcurve_2020"/>
+    <w:bookmarkEnd w:id="117"/>
+    <w:bookmarkStart w:id="119" w:name="ref-raesch_pvldcurve_2020"/>
     <w:p>
       <w:pPr>
         <w:pStyle w:val="Bibliography"/>
@@ -10274,7 +10459,7 @@
       <w:r>
         <w:t xml:space="preserve"> </w:t>
       </w:r>
-      <w:hyperlink r:id="rId117">
+      <w:hyperlink r:id="rId118">
         <w:r>
           <w:rPr>
             <w:rStyle w:val="Hyperlink"/>
@@ -10370,8 +10555,8 @@
         <w:t xml:space="preserve">.</w:t>
       </w:r>
     </w:p>
-    <w:bookmarkEnd w:id="118"/>
-    <w:bookmarkStart w:id="120" w:name="ref-räsänen_spatial_2016"/>
+    <w:bookmarkEnd w:id="119"/>
+    <w:bookmarkStart w:id="121" w:name="ref-räsänen_spatial_2016"/>
     <w:p>
       <w:pPr>
         <w:pStyle w:val="Bibliography"/>
@@ -10382,7 +10567,7 @@
       <w:r>
         <w:t xml:space="preserve"> </w:t>
       </w:r>
-      <w:hyperlink r:id="rId119">
+      <w:hyperlink r:id="rId120">
         <w:r>
           <w:rPr>
             <w:rStyle w:val="Hyperlink"/>
@@ -10443,8 +10628,8 @@
         <w:t xml:space="preserve">, 12, 1889–1905.</w:t>
       </w:r>
     </w:p>
-    <w:bookmarkEnd w:id="120"/>
-    <w:bookmarkStart w:id="122" w:name="ref-scharnweber_confessions_2019"/>
+    <w:bookmarkEnd w:id="121"/>
+    <w:bookmarkStart w:id="123" w:name="ref-scharnweber_confessions_2019"/>
     <w:p>
       <w:pPr>
         <w:pStyle w:val="Bibliography"/>
@@ -10455,7 +10640,7 @@
       <w:r>
         <w:t xml:space="preserve"> </w:t>
       </w:r>
-      <w:hyperlink r:id="rId121">
+      <w:hyperlink r:id="rId122">
         <w:r>
           <w:rPr>
             <w:rStyle w:val="Hyperlink"/>
@@ -10504,8 +10689,8 @@
         <w:t xml:space="preserve">, 55, 43–49.</w:t>
       </w:r>
     </w:p>
-    <w:bookmarkEnd w:id="122"/>
-    <w:bookmarkStart w:id="124" w:name="ref-slette_how_2019"/>
+    <w:bookmarkEnd w:id="123"/>
+    <w:bookmarkStart w:id="125" w:name="ref-slette_how_2019"/>
     <w:p>
       <w:pPr>
         <w:pStyle w:val="Bibliography"/>
@@ -10529,7 +10714,7 @@
       <w:r>
         <w:t xml:space="preserve"> </w:t>
       </w:r>
-      <w:hyperlink r:id="rId123">
+      <w:hyperlink r:id="rId124">
         <w:r>
           <w:rPr>
             <w:rStyle w:val="Hyperlink"/>
@@ -10554,8 +10739,8 @@
         <w:t xml:space="preserve">, 25, 3193–3200.</w:t>
       </w:r>
     </w:p>
-    <w:bookmarkEnd w:id="124"/>
-    <w:bookmarkStart w:id="125" w:name="ref-speer_fundamentals_2010"/>
+    <w:bookmarkEnd w:id="125"/>
+    <w:bookmarkStart w:id="126" w:name="ref-speer_fundamentals_2010"/>
     <w:p>
       <w:pPr>
         <w:pStyle w:val="Bibliography"/>
@@ -10577,8 +10762,8 @@
         <w:t xml:space="preserve">. Univ. of Arizona Press, Tucson, Ariz.</w:t>
       </w:r>
     </w:p>
-    <w:bookmarkEnd w:id="125"/>
-    <w:bookmarkStart w:id="127" w:name="ref-stahl_depth_2013"/>
+    <w:bookmarkEnd w:id="126"/>
+    <w:bookmarkStart w:id="128" w:name="ref-stahl_depth_2013"/>
     <w:p>
       <w:pPr>
         <w:pStyle w:val="Bibliography"/>
@@ -10589,7 +10774,7 @@
       <w:r>
         <w:t xml:space="preserve"> </w:t>
       </w:r>
-      <w:hyperlink r:id="rId126">
+      <w:hyperlink r:id="rId127">
         <w:r>
           <w:rPr>
             <w:rStyle w:val="Hyperlink"/>
@@ -10611,8 +10796,8 @@
         <w:t xml:space="preserve">, 173, 1191–1201.</w:t>
       </w:r>
     </w:p>
-    <w:bookmarkEnd w:id="127"/>
-    <w:bookmarkStart w:id="129" w:name="ref-trugman_why_2021"/>
+    <w:bookmarkEnd w:id="128"/>
+    <w:bookmarkStart w:id="130" w:name="ref-trugman_why_2021"/>
     <w:p>
       <w:pPr>
         <w:pStyle w:val="Bibliography"/>
@@ -10623,7 +10808,7 @@
       <w:r>
         <w:t xml:space="preserve"> </w:t>
       </w:r>
-      <w:hyperlink r:id="rId128">
+      <w:hyperlink r:id="rId129">
         <w:r>
           <w:rPr>
             <w:rStyle w:val="Hyperlink"/>
@@ -10711,8 +10896,8 @@
         <w:t xml:space="preserve">, 36, 520–532.</w:t>
       </w:r>
     </w:p>
-    <w:bookmarkEnd w:id="129"/>
-    <w:bookmarkStart w:id="131" w:name="ref-vasey_intraspecific_2022"/>
+    <w:bookmarkEnd w:id="130"/>
+    <w:bookmarkStart w:id="132" w:name="ref-vasey_intraspecific_2022"/>
     <w:p>
       <w:pPr>
         <w:pStyle w:val="Bibliography"/>
@@ -10723,7 +10908,7 @@
       <w:r>
         <w:t xml:space="preserve"> </w:t>
       </w:r>
-      <w:hyperlink r:id="rId130">
+      <w:hyperlink r:id="rId131">
         <w:r>
           <w:rPr>
             <w:rStyle w:val="Hyperlink"/>
@@ -10748,8 +10933,8 @@
         <w:t xml:space="preserve">, 49, 2309–2320.</w:t>
       </w:r>
     </w:p>
-    <w:bookmarkEnd w:id="131"/>
-    <w:bookmarkStart w:id="132" w:name="ref-vehtari_ranknormalization_2021"/>
+    <w:bookmarkEnd w:id="132"/>
+    <w:bookmarkStart w:id="133" w:name="ref-vehtari_ranknormalization_2021"/>
     <w:p>
       <w:pPr>
         <w:pStyle w:val="Bibliography"/>
@@ -10807,8 +10992,8 @@
         <w:t xml:space="preserve">.</w:t>
       </w:r>
     </w:p>
-    <w:bookmarkEnd w:id="132"/>
-    <w:bookmarkStart w:id="134" w:name="ref-vicente-serrano_multiscalar_2010"/>
+    <w:bookmarkEnd w:id="133"/>
+    <w:bookmarkStart w:id="135" w:name="ref-vicente-serrano_multiscalar_2010"/>
     <w:p>
       <w:pPr>
         <w:pStyle w:val="Bibliography"/>
@@ -10819,7 +11004,7 @@
       <w:r>
         <w:t xml:space="preserve"> </w:t>
       </w:r>
-      <w:hyperlink r:id="rId133">
+      <w:hyperlink r:id="rId134">
         <w:r>
           <w:rPr>
             <w:rStyle w:val="Hyperlink"/>
@@ -10898,8 +11083,8 @@
         <w:t xml:space="preserve">, 23, 1696–1718.</w:t>
       </w:r>
     </w:p>
-    <w:bookmarkEnd w:id="134"/>
-    <w:bookmarkStart w:id="136" w:name="ref-vico_how_2017a"/>
+    <w:bookmarkEnd w:id="135"/>
+    <w:bookmarkStart w:id="137" w:name="ref-vico_how_2017a"/>
     <w:p>
       <w:pPr>
         <w:pStyle w:val="Bibliography"/>
@@ -10910,7 +11095,7 @@
       <w:r>
         <w:t xml:space="preserve"> </w:t>
       </w:r>
-      <w:hyperlink r:id="rId135">
+      <w:hyperlink r:id="rId136">
         <w:r>
           <w:rPr>
             <w:rStyle w:val="Hyperlink"/>
@@ -10959,8 +11144,8 @@
         <w:t xml:space="preserve">, 12, 065006.</w:t>
       </w:r>
     </w:p>
-    <w:bookmarkEnd w:id="136"/>
-    <w:bookmarkStart w:id="138" w:name="ref-vinod_thermal_2023"/>
+    <w:bookmarkEnd w:id="137"/>
+    <w:bookmarkStart w:id="139" w:name="ref-vinod_thermal_2023"/>
     <w:p>
       <w:pPr>
         <w:pStyle w:val="Bibliography"/>
@@ -10984,7 +11169,7 @@
       <w:r>
         <w:t xml:space="preserve"> </w:t>
       </w:r>
-      <w:hyperlink r:id="rId137">
+      <w:hyperlink r:id="rId138">
         <w:r>
           <w:rPr>
             <w:rStyle w:val="Hyperlink"/>
@@ -11009,8 +11194,8 @@
         <w:t xml:space="preserve">, 237, 22–47.</w:t>
       </w:r>
     </w:p>
-    <w:bookmarkEnd w:id="138"/>
-    <w:bookmarkStart w:id="140" w:name="ref-vlam_temperature_2014"/>
+    <w:bookmarkEnd w:id="139"/>
+    <w:bookmarkStart w:id="141" w:name="ref-vlam_temperature_2014"/>
     <w:p>
       <w:pPr>
         <w:pStyle w:val="Bibliography"/>
@@ -11021,7 +11206,7 @@
       <w:r>
         <w:t xml:space="preserve"> </w:t>
       </w:r>
-      <w:hyperlink r:id="rId139">
+      <w:hyperlink r:id="rId140">
         <w:r>
           <w:rPr>
             <w:rStyle w:val="Hyperlink"/>
@@ -11070,8 +11255,8 @@
         <w:t xml:space="preserve">, 174, 1449–1461.</w:t>
       </w:r>
     </w:p>
-    <w:bookmarkEnd w:id="140"/>
-    <w:bookmarkStart w:id="142" w:name="ref-williams_deciduousness_2008"/>
+    <w:bookmarkEnd w:id="141"/>
+    <w:bookmarkStart w:id="143" w:name="ref-williams_deciduousness_2008"/>
     <w:p>
       <w:pPr>
         <w:pStyle w:val="Bibliography"/>
@@ -11082,7 +11267,7 @@
       <w:r>
         <w:t xml:space="preserve"> </w:t>
       </w:r>
-      <w:hyperlink r:id="rId141">
+      <w:hyperlink r:id="rId142">
         <w:r>
           <w:rPr>
             <w:rStyle w:val="Hyperlink"/>
@@ -11125,8 +11310,8 @@
         <w:t xml:space="preserve">, 155, 571–582.</w:t>
       </w:r>
     </w:p>
-    <w:bookmarkEnd w:id="142"/>
-    <w:bookmarkStart w:id="143" w:name="ref-wu_whitebox_2022"/>
+    <w:bookmarkEnd w:id="143"/>
+    <w:bookmarkStart w:id="144" w:name="ref-wu_whitebox_2022"/>
     <w:p>
       <w:pPr>
         <w:pStyle w:val="Bibliography"/>
@@ -11190,8 +11375,8 @@
         <w:t xml:space="preserve">. Manual.</w:t>
       </w:r>
     </w:p>
-    <w:bookmarkEnd w:id="143"/>
-    <w:bookmarkStart w:id="145" w:name="ref-zuidema_tropical_2022"/>
+    <w:bookmarkEnd w:id="144"/>
+    <w:bookmarkStart w:id="146" w:name="ref-zuidema_tropical_2022"/>
     <w:p>
       <w:pPr>
         <w:pStyle w:val="Bibliography"/>
@@ -11215,7 +11400,7 @@
       <w:r>
         <w:t xml:space="preserve"> </w:t>
       </w:r>
-      <w:hyperlink r:id="rId144">
+      <w:hyperlink r:id="rId145">
         <w:r>
           <w:rPr>
             <w:rStyle w:val="Hyperlink"/>
@@ -11240,8 +11425,8 @@
         <w:t xml:space="preserve">, 15, 269–276.</w:t>
       </w:r>
     </w:p>
-    <w:bookmarkEnd w:id="145"/>
-    <w:bookmarkStart w:id="147" w:name="ref-zuleta_droughtinduced_2017"/>
+    <w:bookmarkEnd w:id="146"/>
+    <w:bookmarkStart w:id="148" w:name="ref-zuleta_droughtinduced_2017"/>
     <w:p>
       <w:pPr>
         <w:pStyle w:val="Bibliography"/>
@@ -11252,7 +11437,7 @@
       <w:r>
         <w:t xml:space="preserve"> </w:t>
       </w:r>
-      <w:hyperlink r:id="rId146">
+      <w:hyperlink r:id="rId147">
         <w:r>
           <w:rPr>
             <w:rStyle w:val="Hyperlink"/>
@@ -11289,9 +11474,9 @@
         <w:t xml:space="preserve">, 98, 2538–2546.</w:t>
       </w:r>
     </w:p>
-    <w:bookmarkEnd w:id="147"/>
     <w:bookmarkEnd w:id="148"/>
     <w:bookmarkEnd w:id="149"/>
+    <w:bookmarkEnd w:id="150"/>
     <w:sectPr>
       <w:footerReference r:id="rId10" w:type="even"/>
       <w:footerReference r:id="rId9" w:type="default"/>

</xml_diff>

<commit_message>
SJD basic text edits
</commit_message>
<xml_diff>
--- a/doc/manuscript_hkk_drought_sensitivity.docx
+++ b/doc/manuscript_hkk_drought_sensitivity.docx
@@ -523,7 +523,7 @@
         <w:pStyle w:val="FirstParagraph"/>
       </w:pPr>
       <w:r>
-        <w:t xml:space="preserve">Globally, droughts are becoming more frequent and intense, affecting forest demography, diversity, and carbon (C) cycling</w:t>
+        <w:t xml:space="preserve">Intense droughts are becoming more frequent, affecting the demography, diversity, and carbon (C) cycling of forests globally</w:t>
       </w:r>
       <w:r>
         <w:t xml:space="preserve"> </w:t>
@@ -538,7 +538,7 @@
         <w:t xml:space="preserve"> </w:t>
       </w:r>
       <w:r>
-        <w:t xml:space="preserve">However, our ability to predict drought impacts on tree woody growth and the resultant ecosystem C sequestration remains limited, particularly for tropical forests, whose critical C sink is threatened by drought</w:t>
+        <w:t xml:space="preserve">However, our ability to predict drought impacts on tree woody growth and ecosystem C sequestration remains limited, particularly for tropical forests, whose critical C sink is threatened by drought</w:t>
       </w:r>
       <w:r>
         <w:t xml:space="preserve"> </w:t>
@@ -656,7 +656,7 @@
         <w:t xml:space="preserve"> </w:t>
       </w:r>
       <w:r>
-        <w:t xml:space="preserve">The resultant amplification of the complexity and diversity of drought responses may act as a mechanism for promoting species diversity and stabilizing ecosystem function as drought regimes intensify</w:t>
+        <w:t xml:space="preserve">The complexity and diversity of drought responses may act as a mechanism for promoting species diversity and stabilizing ecosystem function as drought regimes intensify</w:t>
       </w:r>
       <w:r>
         <w:t xml:space="preserve"> </w:t>
@@ -777,7 +777,7 @@
         <w:t xml:space="preserve">2019)</w:t>
       </w:r>
       <w:r>
-        <w:t xml:space="preserve">, droughts with different timing, duration, or intensity may in fact have very different effects on tree growth, especially in seasonal forests that have evolved phenological strategies to handle regular periods of climatic stress</w:t>
+        <w:t xml:space="preserve">, droughts with different timing, duration, or intensity may have very different effects on tree growth, especially in seasonal forests that have evolved phenological strategies to handle regular periods of climatic stress</w:t>
       </w:r>
       <w:r>
         <w:t xml:space="preserve"> </w:t>
@@ -6048,13 +6048,13 @@
         <w:t xml:space="preserve"> </w:t>
       </w:r>
       <w:r>
-        <w:t xml:space="preserve">We defined species deciduousness as the mean over trees of the proportion of crown leaf loss at maximum, with a score ranging from 1 to 4 where 1 is most evergreen and 4 is most deciduous.</w:t>
-      </w:r>
-      <w:r>
-        <w:t xml:space="preserve"> </w:t>
-      </w:r>
-      <w:r>
-        <w:t xml:space="preserve">Data was unavailable for</w:t>
+        <w:t xml:space="preserve">We defined species deciduousness as the mean over trees of the proportion of crown leaf loss at maximum, with a score ranging from 0 to 4 where 0 is most evergreen and 4 is most deciduous.</w:t>
+      </w:r>
+      <w:r>
+        <w:t xml:space="preserve"> </w:t>
+      </w:r>
+      <w:r>
+        <w:t xml:space="preserve">Data were unavailable for</w:t>
       </w:r>
       <w:r>
         <w:t xml:space="preserve"> </w:t>
@@ -6067,7 +6067,7 @@
         <w:t xml:space="preserve">Alphonsea ventricosa</w:t>
       </w:r>
       <w:r>
-        <w:t xml:space="preserve">, an evergreen species, and so we manually assigned it a deciduousness score of 1, in the middle of the evergreen range.</w:t>
+        <w:t xml:space="preserve">, an evergreen species, and so we manually assigned it a deciduousness score of 1.</w:t>
       </w:r>
       <w:r>
         <w:t xml:space="preserve"> </w:t>
@@ -6808,7 +6808,7 @@
         <w:pStyle w:val="FirstParagraph"/>
       </w:pPr>
       <w:r>
-        <w:t xml:space="preserve">The two droughts analysed had distinct temporal climatic characteristics, with 2010 primarily a dry season drought and 2015 a wet-season drought (Table 1, Fig 1).</w:t>
+        <w:t xml:space="preserve">The two droughts analysed had distinct temporal characteristics, with 2010 primarily a dry season drought and 2015 a wet-season drought (Table 1, Fig 1).</w:t>
       </w:r>
       <w:r>
         <w:t xml:space="preserve"> </w:t>
@@ -6923,7 +6923,7 @@
         <w:t xml:space="preserve"> </w:t>
       </w:r>
       <w:r>
-        <w:t xml:space="preserve">1-month SPEI was &lt;-1 in May and June, reaching -2 in May, the lowest in the the entire dendroband census time period.</w:t>
+        <w:t xml:space="preserve">1-month SPEI was &lt;-1 in May and June, reaching -2 in May, the lowest in the the entire dendroband census period.</w:t>
       </w:r>
       <w:r>
         <w:t xml:space="preserve"> </w:t>
@@ -6939,13 +6939,13 @@
       </w:r>
     </w:p>
     <w:bookmarkEnd w:id="37"/>
-    <w:bookmarkStart w:id="38" w:name="growth-timeseries-and-drought-responses"/>
+    <w:bookmarkStart w:id="38" w:name="growth-responses-to-drought"/>
     <w:p>
       <w:pPr>
         <w:pStyle w:val="Heading2"/>
       </w:pPr>
       <w:r>
-        <w:t xml:space="preserve">Growth timeseries and drought responses</w:t>
+        <w:t xml:space="preserve">Growth responses to drought</w:t>
       </w:r>
     </w:p>
     <w:p>
@@ -6953,13 +6953,7 @@
         <w:pStyle w:val="FirstParagraph"/>
       </w:pPr>
       <w:r>
-        <w:t xml:space="preserve">The increment timeseries using dendrometer band measurements revealed plot- and species-level patterns in interannual growth variation (Fig 2a).</w:t>
-      </w:r>
-      <w:r>
-        <w:t xml:space="preserve"> </w:t>
-      </w:r>
-      <w:r>
-        <w:t xml:space="preserve">Median annualised growth rate across the years of measurement for the whole plot was 1.73</w:t>
+        <w:t xml:space="preserve">Median annual growth rate across all years of measurement for the whole plot was 1.73</w:t>
       </w:r>
       <w:r>
         <w:t xml:space="preserve"> </w:t>
@@ -6982,23 +6976,25 @@
         <w:t xml:space="preserve"> </w:t>
       </w:r>
       <w:r>
-        <w:t xml:space="preserve">Median annual increment varied among species with</w:t>
-      </w:r>
-      <w:r>
-        <w:t xml:space="preserve"> </w:t>
-      </w:r>
-      <w:r>
-        <w:rPr>
-          <w:iCs/>
-          <w:i/>
-        </w:rPr>
-        <w:t xml:space="preserve">Gluta obovata</w:t>
-      </w:r>
-      <w:r>
-        <w:t xml:space="preserve"> </w:t>
-      </w:r>
-      <w:r>
-        <w:t xml:space="preserve">having the lowest (0.61</w:t>
+        <w:t xml:space="preserve">In the 2010 drought, the median annual increment was 1.5 mm, 13.33% lower than the median across all years.</w:t>
+      </w:r>
+      <w:r>
+        <w:t xml:space="preserve"> </w:t>
+      </w:r>
+      <w:r>
+        <w:t xml:space="preserve">The drought year 2015 had the lowest median annual increment 0.82 mm, 52.68% lower than the median across all years.</w:t>
+      </w:r>
+      <w:r>
+        <w:t xml:space="preserve"> </w:t>
+      </w:r>
+      <w:r>
+        <w:t xml:space="preserve">On average, trees had negative drought sensitivities for both droughts, but with considerable variation (Fig 2b).</w:t>
+      </w:r>
+      <w:r>
+        <w:t xml:space="preserve"> </w:t>
+      </w:r>
+      <w:r>
+        <w:t xml:space="preserve">Median drought sensitivity across all trees in 2010 was -0.27</w:t>
       </w:r>
       <w:r>
         <w:t xml:space="preserve"> </w:t>
@@ -7015,23 +7011,7 @@
         <w:t xml:space="preserve"> </w:t>
       </w:r>
       <w:r>
-        <w:t xml:space="preserve">1.95 mm) and</w:t>
-      </w:r>
-      <w:r>
-        <w:t xml:space="preserve"> </w:t>
-      </w:r>
-      <w:r>
-        <w:rPr>
-          <w:iCs/>
-          <w:i/>
-        </w:rPr>
-        <w:t xml:space="preserve">Dipterocarpus alatus</w:t>
-      </w:r>
-      <w:r>
-        <w:t xml:space="preserve"> </w:t>
-      </w:r>
-      <w:r>
-        <w:t xml:space="preserve">the highest (3.58</w:t>
+        <w:t xml:space="preserve">0.92 while in 2015 it was -0.55</w:t>
       </w:r>
       <w:r>
         <w:t xml:space="preserve"> </w:t>
@@ -7048,62 +7028,44 @@
         <w:t xml:space="preserve"> </w:t>
       </w:r>
       <w:r>
-        <w:t xml:space="preserve">3.42 mm) among the 30 species analysed.</w:t>
-      </w:r>
-      <w:r>
-        <w:t xml:space="preserve"> </w:t>
-      </w:r>
-    </w:p>
-    <w:p>
-      <w:pPr>
-        <w:pStyle w:val="BodyText"/>
-      </w:pPr>
-      <w:r>
-        <w:t xml:space="preserve">Drought years were associated with lower growth across the plot.</w:t>
-      </w:r>
-      <w:r>
-        <w:t xml:space="preserve"> </w:t>
-      </w:r>
-      <w:r>
-        <w:t xml:space="preserve">In 2010, the median annual increment was 1.5 mm, 13.33% lower than the median across all years.</w:t>
-      </w:r>
-      <w:r>
-        <w:t xml:space="preserve"> </w:t>
-      </w:r>
-      <w:r>
-        <w:t xml:space="preserve">The drought year 2015 had the lowest median annual increment 0.82 mm, 52.68% lower than the median across all years.</w:t>
-      </w:r>
-      <w:r>
-        <w:t xml:space="preserve"> </w:t>
-      </w:r>
-      <w:r>
-        <w:t xml:space="preserve">While median species responses to the 2010 drought were variable, all species had lower median increment than a typical year in 2015.</w:t>
-      </w:r>
-      <w:r>
-        <w:t xml:space="preserve"> </w:t>
-      </w:r>
-      <w:r>
-        <w:t xml:space="preserve"> </w:t>
-      </w:r>
-      <w:r>
-        <w:t xml:space="preserve"> </w:t>
-      </w:r>
-      <w:r>
-        <w:t xml:space="preserve"> </w:t>
-      </w:r>
-    </w:p>
-    <w:p>
-      <w:pPr>
-        <w:pStyle w:val="BodyText"/>
-      </w:pPr>
-      <w:r>
-        <w:t xml:space="preserve">On average, trees had negative drought sensitivities for both droughts, but with considerable variation (Fig 2b).</w:t>
-      </w:r>
-      <w:r>
-        <w:t xml:space="preserve"> </w:t>
-      </w:r>
-      <w:r>
-        <w:t xml:space="preserve">Median drought sensitivity across all trees in 2010 was -0.27</w:t>
+        <w:t xml:space="preserve">0.98.</w:t>
+      </w:r>
+      <w:r>
+        <w:t xml:space="preserve"> </w:t>
+      </w:r>
+    </w:p>
+    <w:bookmarkEnd w:id="38"/>
+    <w:bookmarkStart w:id="43" w:name="Xc74a0baff171b1d9b6ddf8a89882785f488fbc6"/>
+    <w:p>
+      <w:pPr>
+        <w:pStyle w:val="Heading2"/>
+      </w:pPr>
+      <w:r>
+        <w:t xml:space="preserve">Species and functional group drought responses</w:t>
+      </w:r>
+    </w:p>
+    <w:p>
+      <w:pPr>
+        <w:pStyle w:val="FirstParagraph"/>
+      </w:pPr>
+      <w:r>
+        <w:t xml:space="preserve">Median annual increment varied among species with</w:t>
+      </w:r>
+      <w:r>
+        <w:t xml:space="preserve"> </w:t>
+      </w:r>
+      <w:r>
+        <w:rPr>
+          <w:iCs/>
+          <w:i/>
+        </w:rPr>
+        <w:t xml:space="preserve">Gluta obovata</w:t>
+      </w:r>
+      <w:r>
+        <w:t xml:space="preserve"> </w:t>
+      </w:r>
+      <w:r>
+        <w:t xml:space="preserve">having the lowest (0.61</w:t>
       </w:r>
       <w:r>
         <w:t xml:space="preserve"> </w:t>
@@ -7120,7 +7082,23 @@
         <w:t xml:space="preserve"> </w:t>
       </w:r>
       <w:r>
-        <w:t xml:space="preserve">0.92 while in 2015 it was -0.55</w:t>
+        <w:t xml:space="preserve">1.95 mm) and</w:t>
+      </w:r>
+      <w:r>
+        <w:t xml:space="preserve"> </w:t>
+      </w:r>
+      <w:r>
+        <w:rPr>
+          <w:iCs/>
+          <w:i/>
+        </w:rPr>
+        <w:t xml:space="preserve">Dipterocarpus alatus</w:t>
+      </w:r>
+      <w:r>
+        <w:t xml:space="preserve"> </w:t>
+      </w:r>
+      <w:r>
+        <w:t xml:space="preserve">the highest (3.58</w:t>
       </w:r>
       <w:r>
         <w:t xml:space="preserve"> </w:t>
@@ -7137,7 +7115,13 @@
         <w:t xml:space="preserve"> </w:t>
       </w:r>
       <w:r>
-        <w:t xml:space="preserve">0.98.</w:t>
+        <w:t xml:space="preserve">3.42 mm) among the 30 species analysed.</w:t>
+      </w:r>
+      <w:r>
+        <w:br/>
+      </w:r>
+      <w:r>
+        <w:t xml:space="preserve">While median species responses to the 2010 drought were variable, all species had lower median increment than a typical year in 2015.</w:t>
       </w:r>
       <w:r>
         <w:t xml:space="preserve"> </w:t>
@@ -7210,54 +7194,26 @@
         <w:t xml:space="preserve">.</w:t>
       </w:r>
     </w:p>
-    <w:bookmarkEnd w:id="38"/>
-    <w:bookmarkStart w:id="43" w:name="species-effects"/>
-    <w:p>
-      <w:pPr>
-        <w:pStyle w:val="Heading2"/>
-      </w:pPr>
-      <w:r>
-        <w:t xml:space="preserve">Species effects</w:t>
-      </w:r>
-    </w:p>
-    <w:p>
-      <w:pPr>
-        <w:pStyle w:val="FirstParagraph"/>
-      </w:pPr>
-      <w:r>
-        <w:t xml:space="preserve">On average, species has lower mean and median sensitivies in 2015 than in 2010 (Figure S5), in alignment with median sensitivities across all trees.</w:t>
-      </w:r>
-      <w:r>
-        <w:t xml:space="preserve"> </w:t>
-      </w:r>
-      <w:r>
-        <w:t xml:space="preserve">Species median sensitivities in 2010were not correlated with median sensitivities in 2015 (Pearson’s correlation coefficient r = 0.11, p = 0.57, Fig S5).</w:t>
-      </w:r>
-    </w:p>
     <w:p>
       <w:pPr>
         <w:pStyle w:val="BodyText"/>
       </w:pPr>
       <w:r>
-        <w:t xml:space="preserve">Deciduousness species responded more negatively than evergreen species in 2015, but not in 2010 (Fig 3a).</w:t>
-      </w:r>
-      <w:r>
-        <w:t xml:space="preserve"> </w:t>
-      </w:r>
-      <w:r>
-        <w:t xml:space="preserve">In 2015, predicted sensitivities from intercept-only models of sensitivity with a species random effect on the intercept showed a significant negative association with deciduousness value (r = -0.41, p = 0.03).</w:t>
-      </w:r>
-      <w:r>
-        <w:t xml:space="preserve"> </w:t>
-      </w:r>
-      <w:r>
-        <w:t xml:space="preserve">In 2010, predicted sensitivities had no significant association with deciduousness (r = -0.05, p = 0.8).</w:t>
-      </w:r>
-      <w:r>
-        <w:t xml:space="preserve"> </w:t>
-      </w:r>
-      <w:r>
-        <w:t xml:space="preserve">Moreover, models of all trees with TWI and deciduousness as predictors showed that the conditional effect of deciduousness on sensitivity (controlling for topographic wetness) was significant and negative in 2015 (-0.08; 90% CI -0.12, -0.04) but not in 2010 (-0.02, 90% CI -0.05, 0.02).</w:t>
+        <w:t xml:space="preserve">Species median sensitivities to the 2010 drought were not correlated with median sensitivities in 2015 (Pearson’s correlation coefficient r = 0.11, p = 0.57, Fig S5) but on average, species had more negative sensitivities to the 2015 drought than the 2010 drought, in alignment with median sensitivities across all trees.</w:t>
+      </w:r>
+    </w:p>
+    <w:p>
+      <w:pPr>
+        <w:pStyle w:val="BodyText"/>
+      </w:pPr>
+      <w:r>
+        <w:t xml:space="preserve">Predicted sensitivities from intercept-only models with a species random effect showed that deciduous species were more drought sensitive than evergreen species in 2015 (Fig 3a, r = -0.41, p = 0.03), but not in 2010 (r = -0.05, p = 0.8).</w:t>
+      </w:r>
+      <w:r>
+        <w:t xml:space="preserve"> </w:t>
+      </w:r>
+      <w:r>
+        <w:t xml:space="preserve">Models of all trees with TWI and deciduousness as predictors showed that the conditional effect of deciduousness on sensitivity (controlling for topographic wetness) was significant and negative in 2015 (-0.08; 90% CI -0.12, -0.04) but not in 2010 (-0.02, 90% CI -0.05, 0.02).</w:t>
       </w:r>
     </w:p>
     <w:p>
@@ -7385,7 +7341,7 @@
         <w:t xml:space="preserve"> </w:t>
       </w:r>
       <w:r>
-        <w:t xml:space="preserve">Combined, predicted sensitivities of deciduous trees were more negative than evergreen trees in 2015, with this effect stronger in wetter sites (Fig 3b).</w:t>
+        <w:t xml:space="preserve">Predicted sensitivities of deciduous trees were more negative than evergreen trees in 2015, with this effect stronger in wetter sites (Fig 3b).</w:t>
       </w:r>
     </w:p>
     <w:p>
@@ -7417,7 +7373,7 @@
         <w:t xml:space="preserve"> </w:t>
       </w:r>
       <w:r>
-        <w:t xml:space="preserve">On the other hand, neither the mean sensitivities across species nor their response to TWI were associated with deciduousness in 2010.</w:t>
+        <w:t xml:space="preserve">Mean sensitivities across species and their response to TWI were not associated with deciduousness in 2010.</w:t>
       </w:r>
     </w:p>
     <w:p>
@@ -7520,13 +7476,13 @@
         <w:pStyle w:val="BodyText"/>
       </w:pPr>
       <w:r>
-        <w:t xml:space="preserve">DBH was a significant predictor of crown exposure, with larger DBH associated with higher exposure categories in 2010 (median effect =4.02, 90% CI 3.75, 4.29) and 2015 (median effect =4.2, 90% CI 3.92, 4.49) (Fig 5a).</w:t>
-      </w:r>
-      <w:r>
-        <w:t xml:space="preserve"> </w:t>
-      </w:r>
-      <w:r>
-        <w:t xml:space="preserve">Controlling for this direct effect of exposure, the remaining effect of DBH</w:t>
+        <w:t xml:space="preserve">Trees with larger DBH had higher crown exposure in 2010 (median effect = 4.02, 90% CI 3.75, 4.29) and 2015 (median effect = 4.2, 90% CI 3.92, 4.49) (Fig 5a).</w:t>
+      </w:r>
+      <w:r>
+        <w:t xml:space="preserve"> </w:t>
+      </w:r>
+      <w:r>
+        <w:t xml:space="preserve">Controlling for the direct effect of exposure, the remaining effect of DBH</w:t>
       </w:r>
       <w:r>
         <w:t xml:space="preserve"> </w:t>
@@ -7710,7 +7666,10 @@
         <w:t xml:space="preserve"> </w:t>
       </w:r>
       <w:r>
-        <w:t xml:space="preserve">The two droughts analyzed differed in multiple aspects, including ENSO strength, seasonal timing, magnitude and duration of meteorological extremes and anomalies, and severity as classified the SPEI metric (Fig. 1). This is a central finding of our study.</w:t>
+        <w:t xml:space="preserve">The two droughts analyzed differed in multiple aspects, including ENSO strength, seasonal timing, magnitude and duration of meteorological extremes and anomalies, and severity as classified the SPEI metric (Fig. 1).</w:t>
+      </w:r>
+      <w:r>
+        <w:t xml:space="preserve"> </w:t>
       </w:r>
       <w:r>
         <w:t xml:space="preserve"> </w:t>
@@ -7940,12 +7899,6 @@
         <w:pStyle w:val="BodyText"/>
       </w:pPr>
       <w:r>
-        <w:t xml:space="preserve">One variable examined here – crown exposure – had a consistent effect across the two droughts (Table 1, Figs. 4, 5).</w:t>
-      </w:r>
-      <w:r>
-        <w:t xml:space="preserve"> </w:t>
-      </w:r>
-      <w:r>
         <w:t xml:space="preserve">Trees with more exposed crowns exhibited greater growth declines in both droughts, while sub-canopy trees grew more than average during the 2010 drought.</w:t>
       </w:r>
       <w:r>
@@ -8109,7 +8062,13 @@
         <w:t xml:space="preserve">(Speer 2010)</w:t>
       </w:r>
       <w:r>
-        <w:t xml:space="preserve">– all factors shown here to directly and interactively influence drought sensitivity.</w:t>
+        <w:t xml:space="preserve">– all factors shown here to</w:t>
+      </w:r>
+      <w:r>
+        <w:t xml:space="preserve"> </w:t>
+      </w:r>
+      <w:r>
+        <w:t xml:space="preserve">influence drought sensitivity.</w:t>
       </w:r>
       <w:r>
         <w:t xml:space="preserve"> </w:t>
@@ -8342,7 +8301,7 @@
         <w:t xml:space="preserve"> </w:t>
       </w:r>
       <w:r>
-        <w:t xml:space="preserve">KA was supported by the Smithsonian Institution Postdoctoral Fellowship and the ForestGEO Analytical Workshop, Asia 2024 in completing this work.</w:t>
+        <w:t xml:space="preserve">KA was supported by the Smithsonian Institution Postdoctoral Fellowship and the ForestGEO Analytical Workshop, Asia 2024 (supported by NSF grant DEB-[CHECK] to SJD) in completing this work.</w:t>
       </w:r>
     </w:p>
     <w:p>

</xml_diff>

<commit_message>
manuscript updates to figures, methods and results
</commit_message>
<xml_diff>
--- a/doc/manuscript_hkk_drought_sensitivity.docx
+++ b/doc/manuscript_hkk_drought_sensitivity.docx
@@ -1876,7 +1876,8 @@
       <w:tblGrid>
         <w:gridCol w:w="5040"/>
         <w:gridCol w:w="1291"/>
-        <w:gridCol w:w="1321"/>
+        <w:gridCol w:w="1611"/>
+        <w:gridCol w:w="1191"/>
         <w:gridCol w:w="1131"/>
       </w:tblGrid>
       <w:tr>
@@ -2057,6 +2058,50 @@
                 <w:szCs w:val="18"/>
                 <w:color w:val="000000"/>
               </w:rPr>
+              <w:t xml:space="preserve">2020</w:t>
+            </w:r>
+          </w:p>
+        </w:tc>
+        <w:tc>
+          <w:tcPr>
+            <w:tcBorders>
+              <w:bottom w:val="single" w:sz="12" w:space="0" w:color="666666"/>
+              <w:top w:val="single" w:sz="12" w:space="0" w:color="666666"/>
+              <w:left w:val="none" w:sz="0" w:space="0" w:color="000000"/>
+              <w:right w:val="none" w:sz="0" w:space="0" w:color="000000"/>
+            </w:tcBorders>
+            <w:shd w:val="clear" w:color="auto" w:fill="FFFFFF"/>
+            <w:tcMar>
+              <w:top w:w="0" w:type="dxa"/>
+              <w:bottom w:w="0" w:type="dxa"/>
+              <w:left w:w="0" w:type="dxa"/>
+              <w:right w:w="0" w:type="dxa"/>
+            </w:tcMar>
+            <w:vAlign w:val="center"/>
+          </w:tcPr>
+          <w:p>
+            <w:pPr>
+              <w:pStyle w:val="Normal"/>
+              <w:jc w:val="left"/>
+              <w:pBdr>
+                <w:bottom w:val="none" w:sz="0" w:space="0" w:color="000000"/>
+                <w:top w:val="none" w:sz="0" w:space="0" w:color="000000"/>
+                <w:left w:val="none" w:sz="0" w:space="0" w:color="000000"/>
+                <w:right w:val="none" w:sz="0" w:space="0" w:color="000000"/>
+              </w:pBdr>
+              <w:spacing w:after="100" w:before="100" w:line="240"/>
+              <w:ind w:left="100" w:right="100" w:firstLine="0" w:firstLineChars="0"/>
+            </w:pPr>
+            <w:r xmlns:w="http://schemas.openxmlformats.org/wordprocessingml/2006/main" xmlns:wp="http://schemas.openxmlformats.org/drawingml/2006/wordprocessingDrawing" xmlns:r="http://schemas.openxmlformats.org/officeDocument/2006/relationships" xmlns:w14="http://schemas.microsoft.com/office/word/2010/wordml">
+              <w:rPr>
+                <w:rFonts w:ascii="Arial" w:hAnsi="Arial" w:eastAsia="Arial" w:cs="Arial"/>
+                <w:i w:val="false"/>
+                <w:b w:val="false"/>
+                <w:u w:val="none"/>
+                <w:sz w:val="18"/>
+                <w:szCs w:val="18"/>
+                <w:color w:val="000000"/>
+              </w:rPr>
               <w:t xml:space="preserve">evidence</w:t>
             </w:r>
           </w:p>
@@ -2108,6 +2153,50 @@
                 <w:color w:val="000000"/>
               </w:rPr>
               <w:t xml:space="preserve">Drought characteristics</w:t>
+            </w:r>
+          </w:p>
+        </w:tc>
+        <w:tc>
+          <w:tcPr>
+            <w:tcBorders>
+              <w:bottom w:val="single" w:sz="8" w:space="0" w:color="666666"/>
+              <w:top w:val="single" w:sz="12" w:space="0" w:color="666666"/>
+              <w:left w:val="none" w:sz="0" w:space="0" w:color="000000"/>
+              <w:right w:val="none" w:sz="0" w:space="0" w:color="000000"/>
+            </w:tcBorders>
+            <w:shd w:val="clear" w:color="auto" w:fill="FFFFFF"/>
+            <w:tcMar>
+              <w:top w:w="0" w:type="dxa"/>
+              <w:bottom w:w="0" w:type="dxa"/>
+              <w:left w:w="0" w:type="dxa"/>
+              <w:right w:w="0" w:type="dxa"/>
+            </w:tcMar>
+            <w:vAlign w:val="center"/>
+          </w:tcPr>
+          <w:p>
+            <w:pPr>
+              <w:pStyle w:val="Normal"/>
+              <w:jc w:val="left"/>
+              <w:pBdr>
+                <w:bottom w:val="none" w:sz="0" w:space="0" w:color="000000"/>
+                <w:top w:val="none" w:sz="0" w:space="0" w:color="000000"/>
+                <w:left w:val="none" w:sz="0" w:space="0" w:color="000000"/>
+                <w:right w:val="none" w:sz="0" w:space="0" w:color="000000"/>
+              </w:pBdr>
+              <w:spacing w:after="100" w:before="100" w:line="240"/>
+              <w:ind w:left="100" w:right="100" w:firstLine="0" w:firstLineChars="0"/>
+            </w:pPr>
+            <w:r xmlns:w="http://schemas.openxmlformats.org/wordprocessingml/2006/main" xmlns:wp="http://schemas.openxmlformats.org/drawingml/2006/wordprocessingDrawing" xmlns:r="http://schemas.openxmlformats.org/officeDocument/2006/relationships" xmlns:w14="http://schemas.microsoft.com/office/word/2010/wordml">
+              <w:rPr>
+                <w:rFonts w:ascii="Arial" w:hAnsi="Arial" w:eastAsia="Arial" w:cs="Arial"/>
+                <w:i w:val="false"/>
+                <w:b w:val="true"/>
+                <w:u w:val="none"/>
+                <w:sz w:val="18"/>
+                <w:szCs w:val="18"/>
+                <w:color w:val="000000"/>
+              </w:rPr>
+              <w:t xml:space="preserve"/>
             </w:r>
           </w:p>
         </w:tc>
@@ -2421,6 +2510,50 @@
                 <w:szCs w:val="18"/>
                 <w:color w:val="000000"/>
               </w:rPr>
+              <w:t xml:space="preserve">dry to wet</w:t>
+            </w:r>
+          </w:p>
+        </w:tc>
+        <w:tc>
+          <w:tcPr>
+            <w:tcBorders>
+              <w:bottom w:val="none" w:sz="0" w:space="0" w:color="000000"/>
+              <w:top w:val="single" w:sz="8" w:space="0" w:color="666666"/>
+              <w:left w:val="none" w:sz="0" w:space="0" w:color="000000"/>
+              <w:right w:val="none" w:sz="0" w:space="0" w:color="000000"/>
+            </w:tcBorders>
+            <w:shd w:val="clear" w:color="auto" w:fill="FFFFFF"/>
+            <w:tcMar>
+              <w:top w:w="0" w:type="dxa"/>
+              <w:bottom w:w="0" w:type="dxa"/>
+              <w:left w:w="0" w:type="dxa"/>
+              <w:right w:w="0" w:type="dxa"/>
+            </w:tcMar>
+            <w:vAlign w:val="center"/>
+          </w:tcPr>
+          <w:p>
+            <w:pPr>
+              <w:pStyle w:val="Normal"/>
+              <w:jc w:val="left"/>
+              <w:pBdr>
+                <w:bottom w:val="none" w:sz="0" w:space="0" w:color="000000"/>
+                <w:top w:val="none" w:sz="0" w:space="0" w:color="000000"/>
+                <w:left w:val="none" w:sz="0" w:space="0" w:color="000000"/>
+                <w:right w:val="none" w:sz="0" w:space="0" w:color="000000"/>
+              </w:pBdr>
+              <w:spacing w:after="100" w:before="100" w:line="240"/>
+              <w:ind w:left="100" w:right="100" w:firstLine="0" w:firstLineChars="0"/>
+            </w:pPr>
+            <w:r xmlns:w="http://schemas.openxmlformats.org/wordprocessingml/2006/main" xmlns:wp="http://schemas.openxmlformats.org/drawingml/2006/wordprocessingDrawing" xmlns:r="http://schemas.openxmlformats.org/officeDocument/2006/relationships" xmlns:w14="http://schemas.microsoft.com/office/word/2010/wordml">
+              <w:rPr>
+                <w:rFonts w:ascii="Arial" w:hAnsi="Arial" w:eastAsia="Arial" w:cs="Arial"/>
+                <w:i w:val="false"/>
+                <w:b w:val="false"/>
+                <w:u w:val="none"/>
+                <w:sz w:val="18"/>
+                <w:szCs w:val="18"/>
+                <w:color w:val="000000"/>
+              </w:rPr>
               <w:t xml:space="preserve">Fig 1</w:t>
             </w:r>
           </w:p>
@@ -2471,7 +2604,7 @@
                 <w:szCs w:val="18"/>
                 <w:color w:val="000000"/>
               </w:rPr>
-              <w:t xml:space="preserve">1- to 6-mo SPEI classification</w:t>
+              <w:t xml:space="preserve">1- to 12-mo SPEI classification</w:t>
             </w:r>
           </w:p>
         </w:tc>
@@ -2515,7 +2648,7 @@
                 <w:szCs w:val="18"/>
                 <w:color w:val="000000"/>
               </w:rPr>
-              <w:t xml:space="preserve">severe</w:t>
+              <w:t xml:space="preserve">drought</w:t>
             </w:r>
           </w:p>
         </w:tc>
@@ -2559,7 +2692,51 @@
                 <w:szCs w:val="18"/>
                 <w:color w:val="000000"/>
               </w:rPr>
-              <w:t xml:space="preserve">extreme</w:t>
+              <w:t xml:space="preserve">severe drought</w:t>
+            </w:r>
+          </w:p>
+        </w:tc>
+        <w:tc>
+          <w:tcPr>
+            <w:tcBorders>
+              <w:bottom w:val="none" w:sz="0" w:space="0" w:color="000000"/>
+              <w:top w:val="none" w:sz="0" w:space="0" w:color="000000"/>
+              <w:left w:val="none" w:sz="0" w:space="0" w:color="000000"/>
+              <w:right w:val="none" w:sz="0" w:space="0" w:color="000000"/>
+            </w:tcBorders>
+            <w:shd w:val="clear" w:color="auto" w:fill="FFFFFF"/>
+            <w:tcMar>
+              <w:top w:w="0" w:type="dxa"/>
+              <w:bottom w:w="0" w:type="dxa"/>
+              <w:left w:w="0" w:type="dxa"/>
+              <w:right w:w="0" w:type="dxa"/>
+            </w:tcMar>
+            <w:vAlign w:val="center"/>
+          </w:tcPr>
+          <w:p>
+            <w:pPr>
+              <w:pStyle w:val="Normal"/>
+              <w:jc w:val="left"/>
+              <w:pBdr>
+                <w:bottom w:val="none" w:sz="0" w:space="0" w:color="000000"/>
+                <w:top w:val="none" w:sz="0" w:space="0" w:color="000000"/>
+                <w:left w:val="none" w:sz="0" w:space="0" w:color="000000"/>
+                <w:right w:val="none" w:sz="0" w:space="0" w:color="000000"/>
+              </w:pBdr>
+              <w:spacing w:after="100" w:before="100" w:line="240"/>
+              <w:ind w:left="100" w:right="100" w:firstLine="0" w:firstLineChars="0"/>
+            </w:pPr>
+            <w:r xmlns:w="http://schemas.openxmlformats.org/wordprocessingml/2006/main" xmlns:wp="http://schemas.openxmlformats.org/drawingml/2006/wordprocessingDrawing" xmlns:r="http://schemas.openxmlformats.org/officeDocument/2006/relationships" xmlns:w14="http://schemas.microsoft.com/office/word/2010/wordml">
+              <w:rPr>
+                <w:rFonts w:ascii="Arial" w:hAnsi="Arial" w:eastAsia="Arial" w:cs="Arial"/>
+                <w:i w:val="false"/>
+                <w:b w:val="false"/>
+                <w:u w:val="none"/>
+                <w:sz w:val="18"/>
+                <w:szCs w:val="18"/>
+                <w:color w:val="000000"/>
+              </w:rPr>
+              <w:t xml:space="preserve">drought</w:t>
             </w:r>
           </w:p>
         </w:tc>
@@ -2654,6 +2831,50 @@
                 <w:color w:val="000000"/>
               </w:rPr>
               <w:t xml:space="preserve">Species effects</w:t>
+            </w:r>
+          </w:p>
+        </w:tc>
+        <w:tc>
+          <w:tcPr>
+            <w:tcBorders>
+              <w:bottom w:val="single" w:sz="8" w:space="0" w:color="666666"/>
+              <w:top w:val="none" w:sz="0" w:space="0" w:color="000000"/>
+              <w:left w:val="none" w:sz="0" w:space="0" w:color="000000"/>
+              <w:right w:val="none" w:sz="0" w:space="0" w:color="000000"/>
+            </w:tcBorders>
+            <w:shd w:val="clear" w:color="auto" w:fill="FFFFFF"/>
+            <w:tcMar>
+              <w:top w:w="0" w:type="dxa"/>
+              <w:bottom w:w="0" w:type="dxa"/>
+              <w:left w:w="0" w:type="dxa"/>
+              <w:right w:w="0" w:type="dxa"/>
+            </w:tcMar>
+            <w:vAlign w:val="center"/>
+          </w:tcPr>
+          <w:p>
+            <w:pPr>
+              <w:pStyle w:val="Normal"/>
+              <w:jc w:val="left"/>
+              <w:pBdr>
+                <w:bottom w:val="none" w:sz="0" w:space="0" w:color="000000"/>
+                <w:top w:val="none" w:sz="0" w:space="0" w:color="000000"/>
+                <w:left w:val="none" w:sz="0" w:space="0" w:color="000000"/>
+                <w:right w:val="none" w:sz="0" w:space="0" w:color="000000"/>
+              </w:pBdr>
+              <w:spacing w:after="100" w:before="100" w:line="240"/>
+              <w:ind w:left="100" w:right="100" w:firstLine="0" w:firstLineChars="0"/>
+            </w:pPr>
+            <w:r xmlns:w="http://schemas.openxmlformats.org/wordprocessingml/2006/main" xmlns:wp="http://schemas.openxmlformats.org/drawingml/2006/wordprocessingDrawing" xmlns:r="http://schemas.openxmlformats.org/officeDocument/2006/relationships" xmlns:w14="http://schemas.microsoft.com/office/word/2010/wordml">
+              <w:rPr>
+                <w:rFonts w:ascii="Arial" w:hAnsi="Arial" w:eastAsia="Arial" w:cs="Arial"/>
+                <w:i w:val="false"/>
+                <w:b w:val="true"/>
+                <w:u w:val="none"/>
+                <w:sz w:val="18"/>
+                <w:szCs w:val="18"/>
+                <w:color w:val="000000"/>
+              </w:rPr>
+              <w:t xml:space="preserve"/>
             </w:r>
           </w:p>
         </w:tc>
@@ -2967,6 +3188,50 @@
                 <w:szCs w:val="18"/>
                 <w:color w:val="000000"/>
               </w:rPr>
+              <w:t xml:space="preserve">+</w:t>
+            </w:r>
+          </w:p>
+        </w:tc>
+        <w:tc>
+          <w:tcPr>
+            <w:tcBorders>
+              <w:bottom w:val="none" w:sz="0" w:space="0" w:color="000000"/>
+              <w:top w:val="single" w:sz="8" w:space="0" w:color="666666"/>
+              <w:left w:val="none" w:sz="0" w:space="0" w:color="000000"/>
+              <w:right w:val="none" w:sz="0" w:space="0" w:color="000000"/>
+            </w:tcBorders>
+            <w:shd w:val="clear" w:color="auto" w:fill="FFFFFF"/>
+            <w:tcMar>
+              <w:top w:w="0" w:type="dxa"/>
+              <w:bottom w:w="0" w:type="dxa"/>
+              <w:left w:w="0" w:type="dxa"/>
+              <w:right w:w="0" w:type="dxa"/>
+            </w:tcMar>
+            <w:vAlign w:val="center"/>
+          </w:tcPr>
+          <w:p>
+            <w:pPr>
+              <w:pStyle w:val="Normal"/>
+              <w:jc w:val="left"/>
+              <w:pBdr>
+                <w:bottom w:val="none" w:sz="0" w:space="0" w:color="000000"/>
+                <w:top w:val="none" w:sz="0" w:space="0" w:color="000000"/>
+                <w:left w:val="none" w:sz="0" w:space="0" w:color="000000"/>
+                <w:right w:val="none" w:sz="0" w:space="0" w:color="000000"/>
+              </w:pBdr>
+              <w:spacing w:after="100" w:before="100" w:line="240"/>
+              <w:ind w:left="100" w:right="100" w:firstLine="0" w:firstLineChars="0"/>
+            </w:pPr>
+            <w:r xmlns:w="http://schemas.openxmlformats.org/wordprocessingml/2006/main" xmlns:wp="http://schemas.openxmlformats.org/drawingml/2006/wordprocessingDrawing" xmlns:r="http://schemas.openxmlformats.org/officeDocument/2006/relationships" xmlns:w14="http://schemas.microsoft.com/office/word/2010/wordml">
+              <w:rPr>
+                <w:rFonts w:ascii="Arial" w:hAnsi="Arial" w:eastAsia="Arial" w:cs="Arial"/>
+                <w:i w:val="false"/>
+                <w:b w:val="false"/>
+                <w:u w:val="none"/>
+                <w:sz w:val="18"/>
+                <w:szCs w:val="18"/>
+                <w:color w:val="000000"/>
+              </w:rPr>
               <w:t xml:space="preserve">Fig 3</w:t>
             </w:r>
           </w:p>
@@ -3149,6 +3414,50 @@
                 <w:szCs w:val="18"/>
                 <w:color w:val="000000"/>
               </w:rPr>
+              <w:t xml:space="preserve"/>
+            </w:r>
+          </w:p>
+        </w:tc>
+        <w:tc>
+          <w:tcPr>
+            <w:tcBorders>
+              <w:bottom w:val="none" w:sz="0" w:space="0" w:color="000000"/>
+              <w:top w:val="none" w:sz="0" w:space="0" w:color="000000"/>
+              <w:left w:val="none" w:sz="0" w:space="0" w:color="000000"/>
+              <w:right w:val="none" w:sz="0" w:space="0" w:color="000000"/>
+            </w:tcBorders>
+            <w:shd w:val="clear" w:color="auto" w:fill="FFFFFF"/>
+            <w:tcMar>
+              <w:top w:w="0" w:type="dxa"/>
+              <w:bottom w:w="0" w:type="dxa"/>
+              <w:left w:w="0" w:type="dxa"/>
+              <w:right w:w="0" w:type="dxa"/>
+            </w:tcMar>
+            <w:vAlign w:val="center"/>
+          </w:tcPr>
+          <w:p>
+            <w:pPr>
+              <w:pStyle w:val="Normal"/>
+              <w:jc w:val="left"/>
+              <w:pBdr>
+                <w:bottom w:val="none" w:sz="0" w:space="0" w:color="000000"/>
+                <w:top w:val="none" w:sz="0" w:space="0" w:color="000000"/>
+                <w:left w:val="none" w:sz="0" w:space="0" w:color="000000"/>
+                <w:right w:val="none" w:sz="0" w:space="0" w:color="000000"/>
+              </w:pBdr>
+              <w:spacing w:after="100" w:before="100" w:line="240"/>
+              <w:ind w:left="100" w:right="100" w:firstLine="0" w:firstLineChars="0"/>
+            </w:pPr>
+            <w:r xmlns:w="http://schemas.openxmlformats.org/wordprocessingml/2006/main" xmlns:wp="http://schemas.openxmlformats.org/drawingml/2006/wordprocessingDrawing" xmlns:r="http://schemas.openxmlformats.org/officeDocument/2006/relationships" xmlns:w14="http://schemas.microsoft.com/office/word/2010/wordml">
+              <w:rPr>
+                <w:rFonts w:ascii="Arial" w:hAnsi="Arial" w:eastAsia="Arial" w:cs="Arial"/>
+                <w:i w:val="false"/>
+                <w:b w:val="false"/>
+                <w:u w:val="none"/>
+                <w:sz w:val="18"/>
+                <w:szCs w:val="18"/>
+                <w:color w:val="000000"/>
+              </w:rPr>
               <w:t xml:space="preserve">Fig S5</w:t>
             </w:r>
           </w:p>
@@ -3200,6 +3509,50 @@
                 <w:color w:val="000000"/>
               </w:rPr>
               <w:t xml:space="preserve">Microenvironment &amp; individual effects</w:t>
+            </w:r>
+          </w:p>
+        </w:tc>
+        <w:tc>
+          <w:tcPr>
+            <w:tcBorders>
+              <w:bottom w:val="single" w:sz="8" w:space="0" w:color="666666"/>
+              <w:top w:val="none" w:sz="0" w:space="0" w:color="000000"/>
+              <w:left w:val="none" w:sz="0" w:space="0" w:color="000000"/>
+              <w:right w:val="none" w:sz="0" w:space="0" w:color="000000"/>
+            </w:tcBorders>
+            <w:shd w:val="clear" w:color="auto" w:fill="FFFFFF"/>
+            <w:tcMar>
+              <w:top w:w="0" w:type="dxa"/>
+              <w:bottom w:w="0" w:type="dxa"/>
+              <w:left w:w="0" w:type="dxa"/>
+              <w:right w:w="0" w:type="dxa"/>
+            </w:tcMar>
+            <w:vAlign w:val="center"/>
+          </w:tcPr>
+          <w:p>
+            <w:pPr>
+              <w:pStyle w:val="Normal"/>
+              <w:jc w:val="left"/>
+              <w:pBdr>
+                <w:bottom w:val="none" w:sz="0" w:space="0" w:color="000000"/>
+                <w:top w:val="none" w:sz="0" w:space="0" w:color="000000"/>
+                <w:left w:val="none" w:sz="0" w:space="0" w:color="000000"/>
+                <w:right w:val="none" w:sz="0" w:space="0" w:color="000000"/>
+              </w:pBdr>
+              <w:spacing w:after="100" w:before="100" w:line="240"/>
+              <w:ind w:left="100" w:right="100" w:firstLine="0" w:firstLineChars="0"/>
+            </w:pPr>
+            <w:r xmlns:w="http://schemas.openxmlformats.org/wordprocessingml/2006/main" xmlns:wp="http://schemas.openxmlformats.org/drawingml/2006/wordprocessingDrawing" xmlns:r="http://schemas.openxmlformats.org/officeDocument/2006/relationships" xmlns:w14="http://schemas.microsoft.com/office/word/2010/wordml">
+              <w:rPr>
+                <w:rFonts w:ascii="Arial" w:hAnsi="Arial" w:eastAsia="Arial" w:cs="Arial"/>
+                <w:i w:val="false"/>
+                <w:b w:val="true"/>
+                <w:u w:val="none"/>
+                <w:sz w:val="18"/>
+                <w:szCs w:val="18"/>
+                <w:color w:val="000000"/>
+              </w:rPr>
+              <w:t xml:space="preserve"/>
             </w:r>
           </w:p>
         </w:tc>
@@ -3513,6 +3866,50 @@
                 <w:szCs w:val="18"/>
                 <w:color w:val="000000"/>
               </w:rPr>
+              <w:t xml:space="preserve">+</w:t>
+            </w:r>
+          </w:p>
+        </w:tc>
+        <w:tc>
+          <w:tcPr>
+            <w:tcBorders>
+              <w:bottom w:val="none" w:sz="0" w:space="0" w:color="000000"/>
+              <w:top w:val="single" w:sz="8" w:space="0" w:color="666666"/>
+              <w:left w:val="none" w:sz="0" w:space="0" w:color="000000"/>
+              <w:right w:val="none" w:sz="0" w:space="0" w:color="000000"/>
+            </w:tcBorders>
+            <w:shd w:val="clear" w:color="auto" w:fill="FFFFFF"/>
+            <w:tcMar>
+              <w:top w:w="0" w:type="dxa"/>
+              <w:bottom w:w="0" w:type="dxa"/>
+              <w:left w:w="0" w:type="dxa"/>
+              <w:right w:w="0" w:type="dxa"/>
+            </w:tcMar>
+            <w:vAlign w:val="center"/>
+          </w:tcPr>
+          <w:p>
+            <w:pPr>
+              <w:pStyle w:val="Normal"/>
+              <w:jc w:val="left"/>
+              <w:pBdr>
+                <w:bottom w:val="none" w:sz="0" w:space="0" w:color="000000"/>
+                <w:top w:val="none" w:sz="0" w:space="0" w:color="000000"/>
+                <w:left w:val="none" w:sz="0" w:space="0" w:color="000000"/>
+                <w:right w:val="none" w:sz="0" w:space="0" w:color="000000"/>
+              </w:pBdr>
+              <w:spacing w:after="100" w:before="100" w:line="240"/>
+              <w:ind w:left="100" w:right="100" w:firstLine="0" w:firstLineChars="0"/>
+            </w:pPr>
+            <w:r xmlns:w="http://schemas.openxmlformats.org/wordprocessingml/2006/main" xmlns:wp="http://schemas.openxmlformats.org/drawingml/2006/wordprocessingDrawing" xmlns:r="http://schemas.openxmlformats.org/officeDocument/2006/relationships" xmlns:w14="http://schemas.microsoft.com/office/word/2010/wordml">
+              <w:rPr>
+                <w:rFonts w:ascii="Arial" w:hAnsi="Arial" w:eastAsia="Arial" w:cs="Arial"/>
+                <w:i w:val="false"/>
+                <w:b w:val="false"/>
+                <w:u w:val="none"/>
+                <w:sz w:val="18"/>
+                <w:szCs w:val="18"/>
+                <w:color w:val="000000"/>
+              </w:rPr>
               <w:t xml:space="preserve">Fig 3, 4</w:t>
             </w:r>
           </w:p>
@@ -3695,6 +4092,50 @@
                 <w:szCs w:val="18"/>
                 <w:color w:val="000000"/>
               </w:rPr>
+              <w:t xml:space="preserve">-</w:t>
+            </w:r>
+          </w:p>
+        </w:tc>
+        <w:tc>
+          <w:tcPr>
+            <w:tcBorders>
+              <w:bottom w:val="none" w:sz="0" w:space="0" w:color="000000"/>
+              <w:top w:val="none" w:sz="0" w:space="0" w:color="000000"/>
+              <w:left w:val="none" w:sz="0" w:space="0" w:color="000000"/>
+              <w:right w:val="none" w:sz="0" w:space="0" w:color="000000"/>
+            </w:tcBorders>
+            <w:shd w:val="clear" w:color="auto" w:fill="FFFFFF"/>
+            <w:tcMar>
+              <w:top w:w="0" w:type="dxa"/>
+              <w:bottom w:w="0" w:type="dxa"/>
+              <w:left w:w="0" w:type="dxa"/>
+              <w:right w:w="0" w:type="dxa"/>
+            </w:tcMar>
+            <w:vAlign w:val="center"/>
+          </w:tcPr>
+          <w:p>
+            <w:pPr>
+              <w:pStyle w:val="Normal"/>
+              <w:jc w:val="left"/>
+              <w:pBdr>
+                <w:bottom w:val="none" w:sz="0" w:space="0" w:color="000000"/>
+                <w:top w:val="none" w:sz="0" w:space="0" w:color="000000"/>
+                <w:left w:val="none" w:sz="0" w:space="0" w:color="000000"/>
+                <w:right w:val="none" w:sz="0" w:space="0" w:color="000000"/>
+              </w:pBdr>
+              <w:spacing w:after="100" w:before="100" w:line="240"/>
+              <w:ind w:left="100" w:right="100" w:firstLine="0" w:firstLineChars="0"/>
+            </w:pPr>
+            <w:r xmlns:w="http://schemas.openxmlformats.org/wordprocessingml/2006/main" xmlns:wp="http://schemas.openxmlformats.org/drawingml/2006/wordprocessingDrawing" xmlns:r="http://schemas.openxmlformats.org/officeDocument/2006/relationships" xmlns:w14="http://schemas.microsoft.com/office/word/2010/wordml">
+              <w:rPr>
+                <w:rFonts w:ascii="Arial" w:hAnsi="Arial" w:eastAsia="Arial" w:cs="Arial"/>
+                <w:i w:val="false"/>
+                <w:b w:val="false"/>
+                <w:u w:val="none"/>
+                <w:sz w:val="18"/>
+                <w:szCs w:val="18"/>
+                <w:color w:val="000000"/>
+              </w:rPr>
               <w:t xml:space="preserve">Fig 3</w:t>
             </w:r>
           </w:p>
@@ -3746,6 +4187,50 @@
                 <w:color w:val="000000"/>
               </w:rPr>
               <w:t xml:space="preserve">crown exposure</w:t>
+            </w:r>
+          </w:p>
+        </w:tc>
+        <w:tc>
+          <w:tcPr>
+            <w:tcBorders>
+              <w:bottom w:val="none" w:sz="0" w:space="0" w:color="000000"/>
+              <w:top w:val="none" w:sz="0" w:space="0" w:color="000000"/>
+              <w:left w:val="none" w:sz="0" w:space="0" w:color="000000"/>
+              <w:right w:val="none" w:sz="0" w:space="0" w:color="000000"/>
+            </w:tcBorders>
+            <w:shd w:val="clear" w:color="auto" w:fill="FFFFFF"/>
+            <w:tcMar>
+              <w:top w:w="0" w:type="dxa"/>
+              <w:bottom w:w="0" w:type="dxa"/>
+              <w:left w:w="0" w:type="dxa"/>
+              <w:right w:w="0" w:type="dxa"/>
+            </w:tcMar>
+            <w:vAlign w:val="center"/>
+          </w:tcPr>
+          <w:p>
+            <w:pPr>
+              <w:pStyle w:val="Normal"/>
+              <w:jc w:val="left"/>
+              <w:pBdr>
+                <w:bottom w:val="none" w:sz="0" w:space="0" w:color="000000"/>
+                <w:top w:val="none" w:sz="0" w:space="0" w:color="000000"/>
+                <w:left w:val="none" w:sz="0" w:space="0" w:color="000000"/>
+                <w:right w:val="none" w:sz="0" w:space="0" w:color="000000"/>
+              </w:pBdr>
+              <w:spacing w:after="100" w:before="100" w:line="240"/>
+              <w:ind w:left="100" w:right="100" w:firstLine="0" w:firstLineChars="0"/>
+            </w:pPr>
+            <w:r xmlns:w="http://schemas.openxmlformats.org/wordprocessingml/2006/main" xmlns:wp="http://schemas.openxmlformats.org/drawingml/2006/wordprocessingDrawing" xmlns:r="http://schemas.openxmlformats.org/officeDocument/2006/relationships" xmlns:w14="http://schemas.microsoft.com/office/word/2010/wordml">
+              <w:rPr>
+                <w:rFonts w:ascii="Arial" w:hAnsi="Arial" w:eastAsia="Arial" w:cs="Arial"/>
+                <w:i w:val="false"/>
+                <w:b w:val="false"/>
+                <w:u w:val="none"/>
+                <w:sz w:val="18"/>
+                <w:szCs w:val="18"/>
+                <w:color w:val="000000"/>
+              </w:rPr>
+              <w:t xml:space="preserve">-</w:t>
             </w:r>
           </w:p>
         </w:tc>
@@ -4059,6 +4544,50 @@
                 <w:szCs w:val="18"/>
                 <w:color w:val="000000"/>
               </w:rPr>
+              <w:t xml:space="preserve"/>
+            </w:r>
+          </w:p>
+        </w:tc>
+        <w:tc>
+          <w:tcPr>
+            <w:tcBorders>
+              <w:bottom w:val="none" w:sz="0" w:space="0" w:color="000000"/>
+              <w:top w:val="none" w:sz="0" w:space="0" w:color="000000"/>
+              <w:left w:val="none" w:sz="0" w:space="0" w:color="000000"/>
+              <w:right w:val="none" w:sz="0" w:space="0" w:color="000000"/>
+            </w:tcBorders>
+            <w:shd w:val="clear" w:color="auto" w:fill="FFFFFF"/>
+            <w:tcMar>
+              <w:top w:w="0" w:type="dxa"/>
+              <w:bottom w:w="0" w:type="dxa"/>
+              <w:left w:w="0" w:type="dxa"/>
+              <w:right w:w="0" w:type="dxa"/>
+            </w:tcMar>
+            <w:vAlign w:val="center"/>
+          </w:tcPr>
+          <w:p>
+            <w:pPr>
+              <w:pStyle w:val="Normal"/>
+              <w:jc w:val="left"/>
+              <w:pBdr>
+                <w:bottom w:val="none" w:sz="0" w:space="0" w:color="000000"/>
+                <w:top w:val="none" w:sz="0" w:space="0" w:color="000000"/>
+                <w:left w:val="none" w:sz="0" w:space="0" w:color="000000"/>
+                <w:right w:val="none" w:sz="0" w:space="0" w:color="000000"/>
+              </w:pBdr>
+              <w:spacing w:after="100" w:before="100" w:line="240"/>
+              <w:ind w:left="100" w:right="100" w:firstLine="0" w:firstLineChars="0"/>
+            </w:pPr>
+            <w:r xmlns:w="http://schemas.openxmlformats.org/wordprocessingml/2006/main" xmlns:wp="http://schemas.openxmlformats.org/drawingml/2006/wordprocessingDrawing" xmlns:r="http://schemas.openxmlformats.org/officeDocument/2006/relationships" xmlns:w14="http://schemas.microsoft.com/office/word/2010/wordml">
+              <w:rPr>
+                <w:rFonts w:ascii="Arial" w:hAnsi="Arial" w:eastAsia="Arial" w:cs="Arial"/>
+                <w:i w:val="false"/>
+                <w:b w:val="false"/>
+                <w:u w:val="none"/>
+                <w:sz w:val="18"/>
+                <w:szCs w:val="18"/>
+                <w:color w:val="000000"/>
+              </w:rPr>
               <w:t xml:space="preserve">Fig 4</w:t>
             </w:r>
           </w:p>
@@ -4241,6 +4770,50 @@
                 <w:szCs w:val="18"/>
                 <w:color w:val="000000"/>
               </w:rPr>
+              <w:t xml:space="preserve"/>
+            </w:r>
+          </w:p>
+        </w:tc>
+        <w:tc>
+          <w:tcPr>
+            <w:tcBorders>
+              <w:bottom w:val="single" w:sz="12" w:space="0" w:color="666666"/>
+              <w:top w:val="none" w:sz="0" w:space="0" w:color="000000"/>
+              <w:left w:val="none" w:sz="0" w:space="0" w:color="000000"/>
+              <w:right w:val="none" w:sz="0" w:space="0" w:color="000000"/>
+            </w:tcBorders>
+            <w:shd w:val="clear" w:color="auto" w:fill="FFFFFF"/>
+            <w:tcMar>
+              <w:top w:w="0" w:type="dxa"/>
+              <w:bottom w:w="0" w:type="dxa"/>
+              <w:left w:w="0" w:type="dxa"/>
+              <w:right w:w="0" w:type="dxa"/>
+            </w:tcMar>
+            <w:vAlign w:val="center"/>
+          </w:tcPr>
+          <w:p>
+            <w:pPr>
+              <w:pStyle w:val="Normal"/>
+              <w:jc w:val="left"/>
+              <w:pBdr>
+                <w:bottom w:val="none" w:sz="0" w:space="0" w:color="000000"/>
+                <w:top w:val="none" w:sz="0" w:space="0" w:color="000000"/>
+                <w:left w:val="none" w:sz="0" w:space="0" w:color="000000"/>
+                <w:right w:val="none" w:sz="0" w:space="0" w:color="000000"/>
+              </w:pBdr>
+              <w:spacing w:after="100" w:before="100" w:line="240"/>
+              <w:ind w:left="100" w:right="100" w:firstLine="0" w:firstLineChars="0"/>
+            </w:pPr>
+            <w:r xmlns:w="http://schemas.openxmlformats.org/wordprocessingml/2006/main" xmlns:wp="http://schemas.openxmlformats.org/drawingml/2006/wordprocessingDrawing" xmlns:r="http://schemas.openxmlformats.org/officeDocument/2006/relationships" xmlns:w14="http://schemas.microsoft.com/office/word/2010/wordml">
+              <w:rPr>
+                <w:rFonts w:ascii="Arial" w:hAnsi="Arial" w:eastAsia="Arial" w:cs="Arial"/>
+                <w:i w:val="false"/>
+                <w:b w:val="false"/>
+                <w:u w:val="none"/>
+                <w:sz w:val="18"/>
+                <w:szCs w:val="18"/>
+                <w:color w:val="000000"/>
+              </w:rPr>
               <w:t xml:space="preserve">Fig S6</w:t>
             </w:r>
           </w:p>
@@ -4511,12 +5084,12 @@
           <wp:inline>
             <wp:extent cx="5943600" cy="5943600"/>
             <wp:effectExtent b="0" l="0" r="0" t="0"/>
-            <wp:docPr descr="Figure 1. Climatic characteristics of the focal drought years (red in 2010, brown in 2015) compared with the average across years 2008-2019 (grey dashed) and its standard deviation (grey shading) in the Huai Kha Khaeng ForestGEO plot, for four daily climate variables: dry days, precipitation, maximum temperature and VPD. (a) 30-day running means. (b) Anomalies of the drought year running means from the averages, in units of standard deviations. (c) Standardised Precipitation Evapotranspiration Index (SPEI) values for the drought years at four different time scales for each month in 2010 and 2015. A k-month SPEI integrates over k months ending in the month current month. Across all panels, light blue background represents the average wet season, from May to October. For comments - https://github.com/forestgeo/growth-precip-thailand/issues/10" title="" id="29" name="Picture"/>
+            <wp:docPr descr="Figure 1. Climatic characteristics of the focal drought years (red in 2010, brown in 2015) compared with the average across years 2008-2019 (grey dashed) and its standard deviation (grey shading) in the Huai Kha Khaeng ForestGEO plot, for four daily climate variables: dry days, precipitation, maximum temperature and VPD. (a) 30-day running means. (b) Anomalies of the drought year running means from the averages, in units of standard deviations. (c) Standardised Precipitation Evapotranspiration Index (SPEI) values for the drought years at four different time scales for each month for each drought year. A k-month SPEI integrates over k months ending in the month current month. Across all panels, light blue background represents the average wet season, from May to October. For comments - https://github.com/forestgeo/growth-precip-thailand/issues/10" title="" id="29" name="Picture"/>
             <a:graphic>
               <a:graphicData uri="http://schemas.openxmlformats.org/drawingml/2006/picture">
                 <pic:pic>
                   <pic:nvPicPr>
-                    <pic:cNvPr descr="display/Fig1_new.png" id="30" name="Picture"/>
+                    <pic:cNvPr descr="display/Fig1.png" id="30" name="Picture"/>
                     <pic:cNvPicPr>
                       <a:picLocks noChangeArrowheads="1" noChangeAspect="1"/>
                     </pic:cNvPicPr>
@@ -4566,7 +5139,7 @@
         <w:t xml:space="preserve"> </w:t>
       </w:r>
       <w:r>
-        <w:t xml:space="preserve">2008-2019 (grey dashed) and its standard deviation (grey shading) in the Huai Kha Khaeng ForestGEO plot, for four daily climate variables: dry days, precipitation, maximum temperature and VPD. (a) 30-day running means. (b) Anomalies of the drought year running means from the averages, in units of standard deviations. (c) Standardised Precipitation Evapotranspiration Index (SPEI) values for the drought years at four different time scales for each month in 2010 and 2015. A k-month SPEI integrates over k months ending in the month current month. Across all panels, light blue background represents the average wet season, from May to October. For comments -</w:t>
+        <w:t xml:space="preserve">2008-2019 (grey dashed) and its standard deviation (grey shading) in the Huai Kha Khaeng ForestGEO plot, for four daily climate variables: dry days, precipitation, maximum temperature and VPD. (a) 30-day running means. (b) Anomalies of the drought year running means from the averages, in units of standard deviations. (c) Standardised Precipitation Evapotranspiration Index (SPEI) values for the drought years at four different time scales for each month for each drought year. A k-month SPEI integrates over k months ending in the month current month. Across all panels, light blue background represents the average wet season, from May to October. For comments -</w:t>
       </w:r>
       <w:r>
         <w:t xml:space="preserve"> </w:t>
@@ -5149,13 +5722,13 @@
         <w:pStyle w:val="BodyText"/>
       </w:pPr>
       <w:r>
-        <w:t xml:space="preserve">We identified 2010 and 2015 as drought years of interest in the dendroband timeseries based on two drought indices and corroborated by meteorological data, local expertise, and plot-level growth responses.</w:t>
-      </w:r>
-      <w:r>
-        <w:t xml:space="preserve"> </w:t>
-      </w:r>
-      <w:r>
-        <w:t xml:space="preserve">Both were El Niño years; 2010 was a moderate El Niño event while 2015 was a very strong El Niño event (Oceanic Niño Index</w:t>
+        <w:t xml:space="preserve">We identified 2010, 2015 and 2020 as drought years of interest in the dendroband timeseries based on two drought indices and corroborated by meteorological data, local expertise, and plot-level growth responses.</w:t>
+      </w:r>
+      <w:r>
+        <w:t xml:space="preserve"> </w:t>
+      </w:r>
+      <w:r>
+        <w:t xml:space="preserve">Both 2010 and 2015 were El Niño years; 2010 was a moderate El Niño event while 2015 was a very strong El Niño event (Oceanic Niño Index</w:t>
       </w:r>
       <w:r>
         <w:t xml:space="preserve"> </w:t>
@@ -5186,6 +5759,12 @@
         <w:t xml:space="preserve"> </w:t>
       </w:r>
       <w:r>
+        <w:t xml:space="preserve">The drought conditions in 2020 were not associated with an El Niño event.</w:t>
+      </w:r>
+      <w:r>
+        <w:t xml:space="preserve"> </w:t>
+      </w:r>
+      <w:r>
         <w:t xml:space="preserve"> </w:t>
       </w:r>
       <w:r>
@@ -5220,7 +5799,7 @@
         <w:t xml:space="preserve"> </w:t>
       </w:r>
       <w:r>
-        <w:t xml:space="preserve">Defining drought as periods with two or more consecutive months with SPEI &lt; -1 also resulted in identification of 2010 and 2015 as drought events.</w:t>
+        <w:t xml:space="preserve">Defining drought as periods with two or more consecutive months with SPEI &lt; -1 also resulted in identification of 2010, 2015 and 2020 as drought events.</w:t>
       </w:r>
       <w:r>
         <w:t xml:space="preserve"> </w:t>
@@ -5237,9 +5816,6 @@
       <w:r>
         <w:t xml:space="preserve"> </w:t>
       </w:r>
-      <w:r>
-        <w:t xml:space="preserve">We note that although tree growth was unusally low in 2020, this year did not emerge as a drought year either in the examination of drought indicators or from expert knowledge.</w:t>
-      </w:r>
     </w:p>
     <w:p>
       <w:pPr>
@@ -5252,13 +5828,10 @@
         <w:t xml:space="preserve"> </w:t>
       </w:r>
       <w:r>
-        <w:t xml:space="preserve">We used daily weather data on maximum temperate, relative humidity and total precipitation collected from 2001 to 2019 at the Forest Fire Research Station</w:t>
-      </w:r>
-      <w:r>
-        <w:t xml:space="preserve"> </w:t>
-      </w:r>
-      <w:r>
-        <w:t xml:space="preserve">, located ~20 km from HKK, and calculated an additional variables vapour pressure deficit (VPD,</w:t>
+        <w:t xml:space="preserve"> </w:t>
+      </w:r>
+      <w:r>
+        <w:t xml:space="preserve">We used daily weather data obtained from remotely sensed data sources CHIRPS and ERA5Land to calculate daily maximum temperature, total precipitation and vapour pressure deficit (VPD,</w:t>
       </w:r>
       <w:r>
         <w:t xml:space="preserve"> </w:t>
@@ -5273,25 +5846,13 @@
         <w:t xml:space="preserve"> </w:t>
       </w:r>
       <w:r>
-        <w:t xml:space="preserve"> </w:t>
-      </w:r>
-      <w:r>
-        <w:t xml:space="preserve"> </w:t>
-      </w:r>
-      <w:r>
-        <w:t xml:space="preserve"> </w:t>
-      </w:r>
-      <w:r>
-        <w:t xml:space="preserve"> </w:t>
-      </w:r>
-      <w:r>
         <w:t xml:space="preserve">We then calculated rolling means of precipitation, number of dry days (precipitation = 0), VPD and maximum temperature over 30 day periods across the whole timeseries.</w:t>
       </w:r>
       <w:r>
         <w:t xml:space="preserve"> </w:t>
       </w:r>
       <w:r>
-        <w:t xml:space="preserve">Finally, we calculated daily rolling anomalies for each variable for 2010 and 2015 from the long-term daily expectation as</w:t>
+        <w:t xml:space="preserve">Finally, we calculated daily rolling anomalies for each variable for the drought years from the long-term daily expectation as</w:t>
       </w:r>
     </w:p>
     <w:p>
@@ -5567,7 +6128,7 @@
         <w:pStyle w:val="BodyText"/>
       </w:pPr>
       <w:r>
-        <w:t xml:space="preserve">For the two drought years, 2010 and 2015, we calculated growth sensitivity for each tree to each drought as a growth anomaly from its mean annual increment over the entire time series.</w:t>
+        <w:t xml:space="preserve">For the three drought years, we calculated growth sensitivity for each tree to each drought as a growth anomaly from its mean annual increment over the entire time series.</w:t>
       </w:r>
     </w:p>
     <w:p>
@@ -5908,7 +6469,7 @@
         <w:pStyle w:val="BodyText"/>
       </w:pPr>
       <w:r>
-        <w:t xml:space="preserve">Across all individuals in the plot, we calculated Topographic Wetness Index (TWI) for an expectation of the water availability across space based on the concavity/convexity of a location.</w:t>
+        <w:t xml:space="preserve">Across all individuals in the plot, we calculated Topographic Wetness Index (TWI) for an expectation of the water availability across space based on the total upslope area and the slope at the location.</w:t>
       </w:r>
       <w:r>
         <w:t xml:space="preserve"> </w:t>
@@ -6029,6 +6590,12 @@
         <w:t xml:space="preserve"> </w:t>
       </w:r>
       <w:r>
+        <w:t xml:space="preserve">As an alternate measure of water availability, we also calculated Topographic Position Index (TPI) based on the concavity/convexity of a location.</w:t>
+      </w:r>
+      <w:r>
+        <w:t xml:space="preserve"> </w:t>
+      </w:r>
+      <w:r>
         <w:t xml:space="preserve">We defined tree size as the diameter at breast height (calculated from dendrometer band window measurement) at the previous census.</w:t>
       </w:r>
       <w:r>
@@ -6132,6 +6699,12 @@
       <w:pPr>
         <w:pStyle w:val="BodyText"/>
       </w:pPr>
+      <w:r>
+        <w:t xml:space="preserve">We analysed data for each drought year by fitting separate models.</w:t>
+      </w:r>
+      <w:r>
+        <w:t xml:space="preserve"> </w:t>
+      </w:r>
       <w:r>
         <w:t xml:space="preserve">We fit alternative models for sensitivty including a null model with just species random effects, a model including only fixed effects of species deciduousness and habitat wetness and a model including size (DBH), light environment (CII) and habitat wetness as well as species random effects on all these.</w:t>
       </w:r>
@@ -6837,7 +7410,7 @@
         <w:pStyle w:val="FirstParagraph"/>
       </w:pPr>
       <w:r>
-        <w:t xml:space="preserve">The two droughts analysed had distinct temporal characteristics, with 2010 primarily a dry season drought and 2015 a wet-season drought (Table 1, Fig 1).</w:t>
+        <w:t xml:space="preserve">The two droughts analysed had distinct climatic and temporal characteristics, with 2010 primarily a dry season drought, 2015 a wet-season drought and 2020 showing mixed characteristics (Table 1, Fig 1).</w:t>
       </w:r>
       <w:r>
         <w:t xml:space="preserve"> </w:t>
@@ -6905,11 +7478,9 @@
       <w:r>
         <w:t xml:space="preserve">1- to 6-month SPEI values reached minima between -1.5 and -2, indicative of severe drought, while the 12-month values remained above -1, indicative of mild drought.</w:t>
       </w:r>
-    </w:p>
-    <w:p>
-      <w:pPr>
-        <w:pStyle w:val="BodyText"/>
-      </w:pPr>
+      <w:r>
+        <w:t xml:space="preserve"> </w:t>
+      </w:r>
       <w:r>
         <w:t xml:space="preserve">In 2015, pronounced meteorological anomalies on the 30-day scale occurred during the wet season, including precipitation (min anomaly</w:t>
       </w:r>
@@ -6949,9 +7520,6 @@
         <w:t xml:space="preserve"> </w:t>
       </w:r>
       <w:r>
-        <w:t xml:space="preserve"> </w:t>
-      </w:r>
-      <w:r>
         <w:t xml:space="preserve">1-month SPEI was &lt;-1 in May and June, reaching -2 in May, the lowest in the the entire dendroband census period.</w:t>
       </w:r>
       <w:r>
@@ -6965,6 +7533,56 @@
       </w:r>
       <w:r>
         <w:t xml:space="preserve">1- to 6-month SPEI values reached minima &lt;2, indicative of extreme drought, while the 12-month values remained just above -2, indicative of severe drought.</w:t>
+      </w:r>
+      <w:r>
+        <w:t xml:space="preserve"> </w:t>
+      </w:r>
+      <w:r>
+        <w:t xml:space="preserve">In 2020, meteorological anomalied were pronounced both in the dry and wet seasons, including maximum temperature (max anomaly</w:t>
+      </w:r>
+      <w:r>
+        <w:t xml:space="preserve"> </w:t>
+      </w:r>
+      <w:r>
+        <w:rPr>
+          <w:bCs/>
+          <w:b/>
+        </w:rPr>
+        <w:t xml:space="preserve">&gt; 2</w:t>
+      </w:r>
+      <w:r>
+        <w:t xml:space="preserve"> </w:t>
+      </w:r>
+      <w:r>
+        <w:t xml:space="preserve">SD) and VPD (max anomaly</w:t>
+      </w:r>
+      <w:r>
+        <w:t xml:space="preserve"> </w:t>
+      </w:r>
+      <w:r>
+        <w:rPr>
+          <w:bCs/>
+          <w:b/>
+        </w:rPr>
+        <w:t xml:space="preserve">&gt; 2</w:t>
+      </w:r>
+      <w:r>
+        <w:t xml:space="preserve"> </w:t>
+      </w:r>
+      <w:r>
+        <w:t xml:space="preserve">SD).</w:t>
+      </w:r>
+      <w:r>
+        <w:t xml:space="preserve"> </w:t>
+      </w:r>
+      <w:r>
+        <w:t xml:space="preserve">1- to 6-month SPEI values reached minima ~2 in February, indicative of borderline severe drought.</w:t>
+      </w:r>
+      <w:r>
+        <w:t xml:space="preserve"> </w:t>
+      </w:r>
+      <w:r>
+        <w:t xml:space="preserve">12-month SPEI showed severe to moderate drought conditions from January to August, spanning both dry and wet seasons.</w:t>
       </w:r>
     </w:p>
     <w:bookmarkEnd w:id="37"/>
@@ -7011,13 +7629,19 @@
         <w:t xml:space="preserve"> </w:t>
       </w:r>
       <w:r>
+        <w:t xml:space="preserve">In the 2020 drought, the median annual increment was 1.28 mm, 26.3% lower than the median across all years.</w:t>
+      </w:r>
+      <w:r>
+        <w:t xml:space="preserve"> </w:t>
+      </w:r>
+      <w:r>
         <w:t xml:space="preserve">The drought year 2015 had the lowest median annual increment 0.82 mm, 52.68% lower than the median across all years.</w:t>
       </w:r>
       <w:r>
         <w:t xml:space="preserve"> </w:t>
       </w:r>
       <w:r>
-        <w:t xml:space="preserve">On average, trees had negative drought sensitivities for both droughts, but with considerable variation (Fig 2b).</w:t>
+        <w:t xml:space="preserve">On average, trees had negative drought sensitivities during drought years, but with considerable variation (Fig 2b).</w:t>
       </w:r>
       <w:r>
         <w:t xml:space="preserve"> </w:t>
@@ -7040,7 +7664,7 @@
         <w:t xml:space="preserve"> </w:t>
       </w:r>
       <w:r>
-        <w:t xml:space="preserve">0.92 while in 2015 it was -0.55</w:t>
+        <w:t xml:space="preserve">0.92 in 2015 was -0.55</w:t>
       </w:r>
       <w:r>
         <w:t xml:space="preserve"> </w:t>
@@ -7057,44 +7681,7 @@
         <w:t xml:space="preserve"> </w:t>
       </w:r>
       <w:r>
-        <w:t xml:space="preserve">0.98.</w:t>
-      </w:r>
-      <w:r>
-        <w:t xml:space="preserve"> </w:t>
-      </w:r>
-    </w:p>
-    <w:bookmarkEnd w:id="38"/>
-    <w:bookmarkStart w:id="43" w:name="Xc74a0baff171b1d9b6ddf8a89882785f488fbc6"/>
-    <w:p>
-      <w:pPr>
-        <w:pStyle w:val="Heading2"/>
-      </w:pPr>
-      <w:r>
-        <w:t xml:space="preserve">Species and functional group drought responses</w:t>
-      </w:r>
-    </w:p>
-    <w:p>
-      <w:pPr>
-        <w:pStyle w:val="FirstParagraph"/>
-      </w:pPr>
-      <w:r>
-        <w:t xml:space="preserve">Median annual increment varied among species with</w:t>
-      </w:r>
-      <w:r>
-        <w:t xml:space="preserve"> </w:t>
-      </w:r>
-      <w:r>
-        <w:rPr>
-          <w:iCs/>
-          <w:i/>
-        </w:rPr>
-        <w:t xml:space="preserve">Gluta obovata</w:t>
-      </w:r>
-      <w:r>
-        <w:t xml:space="preserve"> </w:t>
-      </w:r>
-      <w:r>
-        <w:t xml:space="preserve">having the lowest (0.61</w:t>
+        <w:t xml:space="preserve">0.98 and in 2020 was -0.3</w:t>
       </w:r>
       <w:r>
         <w:t xml:space="preserve"> </w:t>
@@ -7111,23 +7698,44 @@
         <w:t xml:space="preserve"> </w:t>
       </w:r>
       <w:r>
-        <w:t xml:space="preserve">1.95 mm) and</w:t>
-      </w:r>
-      <w:r>
-        <w:t xml:space="preserve"> </w:t>
-      </w:r>
-      <w:r>
-        <w:rPr>
-          <w:iCs/>
-          <w:i/>
-        </w:rPr>
-        <w:t xml:space="preserve">Dipterocarpus alatus</w:t>
-      </w:r>
-      <w:r>
-        <w:t xml:space="preserve"> </w:t>
-      </w:r>
-      <w:r>
-        <w:t xml:space="preserve">the highest (3.58</w:t>
+        <w:t xml:space="preserve">1.1.</w:t>
+      </w:r>
+      <w:r>
+        <w:t xml:space="preserve"> </w:t>
+      </w:r>
+    </w:p>
+    <w:bookmarkEnd w:id="38"/>
+    <w:bookmarkStart w:id="43" w:name="Xc74a0baff171b1d9b6ddf8a89882785f488fbc6"/>
+    <w:p>
+      <w:pPr>
+        <w:pStyle w:val="Heading2"/>
+      </w:pPr>
+      <w:r>
+        <w:t xml:space="preserve">Species and functional group drought responses</w:t>
+      </w:r>
+    </w:p>
+    <w:p>
+      <w:pPr>
+        <w:pStyle w:val="FirstParagraph"/>
+      </w:pPr>
+      <w:r>
+        <w:t xml:space="preserve">Median annual increment varied among species with</w:t>
+      </w:r>
+      <w:r>
+        <w:t xml:space="preserve"> </w:t>
+      </w:r>
+      <w:r>
+        <w:rPr>
+          <w:iCs/>
+          <w:i/>
+        </w:rPr>
+        <w:t xml:space="preserve">Gluta obovata</w:t>
+      </w:r>
+      <w:r>
+        <w:t xml:space="preserve"> </w:t>
+      </w:r>
+      <w:r>
+        <w:t xml:space="preserve">having the lowest (0.61</w:t>
       </w:r>
       <w:r>
         <w:t xml:space="preserve"> </w:t>
@@ -7144,13 +7752,46 @@
         <w:t xml:space="preserve"> </w:t>
       </w:r>
       <w:r>
+        <w:t xml:space="preserve">1.95 mm) and</w:t>
+      </w:r>
+      <w:r>
+        <w:t xml:space="preserve"> </w:t>
+      </w:r>
+      <w:r>
+        <w:rPr>
+          <w:iCs/>
+          <w:i/>
+        </w:rPr>
+        <w:t xml:space="preserve">Dipterocarpus alatus</w:t>
+      </w:r>
+      <w:r>
+        <w:t xml:space="preserve"> </w:t>
+      </w:r>
+      <w:r>
+        <w:t xml:space="preserve">the highest (3.58</w:t>
+      </w:r>
+      <w:r>
+        <w:t xml:space="preserve"> </w:t>
+      </w:r>
+      <m:oMath>
+        <m:r>
+          <m:rPr>
+            <m:sty m:val="p"/>
+          </m:rPr>
+          <m:t>±</m:t>
+        </m:r>
+      </m:oMath>
+      <w:r>
+        <w:t xml:space="preserve"> </w:t>
+      </w:r>
+      <w:r>
         <w:t xml:space="preserve">3.42 mm) among the 30 species analysed.</w:t>
       </w:r>
       <w:r>
         <w:br/>
       </w:r>
       <w:r>
-        <w:t xml:space="preserve">While median species responses to the 2010 drought were variable, all species had lower median increment than a typical year in 2015.</w:t>
+        <w:t xml:space="preserve">While median species responses to the 2010 and 2020 droughts were variable, all species had lower median increment than a typical year in 2015.</w:t>
       </w:r>
       <w:r>
         <w:t xml:space="preserve"> </w:t>
@@ -7222,13 +7863,48 @@
       <w:r>
         <w:t xml:space="preserve">.</w:t>
       </w:r>
+      <w:r>
+        <w:t xml:space="preserve"> </w:t>
+      </w:r>
+      <w:r>
+        <w:t xml:space="preserve">In 2020, sensitivities ranged from -0.98 for</w:t>
+      </w:r>
+      <w:r>
+        <w:t xml:space="preserve"> </w:t>
+      </w:r>
+      <w:r>
+        <w:rPr>
+          <w:iCs/>
+          <w:i/>
+        </w:rPr>
+        <w:t xml:space="preserve">Gluta obovata</w:t>
+      </w:r>
+      <w:r>
+        <w:t xml:space="preserve"> </w:t>
+      </w:r>
+      <w:r>
+        <w:t xml:space="preserve">to 0.77 for</w:t>
+      </w:r>
+      <w:r>
+        <w:t xml:space="preserve"> </w:t>
+      </w:r>
+      <w:r>
+        <w:rPr>
+          <w:iCs/>
+          <w:i/>
+        </w:rPr>
+        <w:t xml:space="preserve">Afzelia xylocarpa</w:t>
+      </w:r>
+      <w:r>
+        <w:t xml:space="preserve">.</w:t>
+      </w:r>
     </w:p>
     <w:p>
       <w:pPr>
         <w:pStyle w:val="BodyText"/>
       </w:pPr>
       <w:r>
-        <w:t xml:space="preserve">Species median sensitivities to the 2010 drought were not correlated with median sensitivities in 2015 (Pearson’s correlation coefficient r = 0.11, p = 0.57, Fig S5) but on average, species had more negative sensitivities to the 2015 drought than the 2010 drought, in alignment with median sensitivities across all trees.</w:t>
+        <w:t xml:space="preserve">Species median sensitivities to the three droughts were not correlated with each other although on average, species had more negative sensitivities to the 2015 drought than the 2010 or 2020 droughts, in alignment with median sensitivities across all trees (for 2010 and 2015 Pearson’s correlation coefficient r = 0.11, p = 0.57, for 2015 and 2020 was r = -0.16, p = 0.39, and for 2010 and 2020 r = 0.16, p = 0.4, Fig S5).</w:t>
       </w:r>
     </w:p>
     <w:p>
@@ -7236,13 +7912,25 @@
         <w:pStyle w:val="BodyText"/>
       </w:pPr>
       <w:r>
-        <w:t xml:space="preserve">Predicted sensitivities from intercept-only models with a species random effect showed that deciduous species were more drought sensitive than evergreen species in 2015 (Fig 3a, r = -0.41, p = 0.03), but not in 2010 (r = -0.05, p = 0.8).</w:t>
-      </w:r>
-      <w:r>
-        <w:t xml:space="preserve"> </w:t>
-      </w:r>
-      <w:r>
-        <w:t xml:space="preserve">Models of all trees with TWI and deciduousness as predictors showed that the conditional effect of deciduousness on sensitivity (controlling for topographic wetness) was significant and negative in 2015 (-0.08; 90% CI -0.12, -0.04) but not in 2010 (-0.02, 90% CI -0.05, 0.02).</w:t>
+        <w:t xml:space="preserve">Predicted sensitivities from intercept-only models with a species random effect showed heterogenous sensitivities of deciduous and evergreen species to different droughts.</w:t>
+      </w:r>
+      <w:r>
+        <w:t xml:space="preserve"> </w:t>
+      </w:r>
+      <w:r>
+        <w:t xml:space="preserve">Deciduous species were more drought sensitive than evergreen species in 2015 (Fig 3a, r = -0.41, p = 0.03), but the opposite was true in 2020 (0.41, p = 0.03).</w:t>
+      </w:r>
+      <w:r>
+        <w:t xml:space="preserve"> </w:t>
+      </w:r>
+      <w:r>
+        <w:t xml:space="preserve">There was no difference in 2010 (r = -0.05, p = 0.8).</w:t>
+      </w:r>
+      <w:r>
+        <w:t xml:space="preserve"> </w:t>
+      </w:r>
+      <w:r>
+        <w:t xml:space="preserve">Models of all trees with TWI and deciduousness as predictors showed that the conditional effect of deciduousness on sensitivity (controlling for topographic wetness) was significant and negative in 2015 (-0.08; 90% CI -0.12,-0.04), positive in 2020 (0.19; 90% CI 0.15,0.23), but no relationship in 2010 (-0.02, 90% CI -0.05, 0.02).</w:t>
       </w:r>
     </w:p>
     <w:p>
@@ -7254,7 +7942,7 @@
           <wp:inline>
             <wp:extent cx="5943600" cy="5943600"/>
             <wp:effectExtent b="0" l="0" r="0" t="0"/>
-            <wp:docPr descr="Figure 3: Variation in sensitivity among species in the Huai Kha Khaeng ForestGEO plot during droughts in 2010 and 2015. a) Relationship of the mean species sensitivities from model fits of an intercept-only model, with mean species deciduousness values. Line shown for significant correlation. b) Predicted sensitivity values across the observed range of deciduousness and topographic wetness index from a model with TWI, deciduosness and their interaction across all trees modelled for each drought year separately. For comments: https://github.com/forestgeo/growth-precip-thailand/issues/12" title="" id="40" name="Picture"/>
+            <wp:docPr descr="Figure 3: Variation in sensitivity among species in the Huai Kha Khaeng ForestGEO plot during droughts in 2010, 2015 and 2020. a) Relationship of the mean species sensitivities from model fits of an intercept-only model, with mean species deciduousness values. Line shown for significant correlation. b) Predicted sensitivity values across the observed range of deciduousness and topographic wetness index from a model with TWI, deciduosness and their interaction across all trees modelled for each drought year separately. For comments: https://github.com/forestgeo/growth-precip-thailand/issues/12" title="" id="40" name="Picture"/>
             <a:graphic>
               <a:graphicData uri="http://schemas.openxmlformats.org/drawingml/2006/picture">
                 <pic:pic>
@@ -7309,7 +7997,7 @@
         <w:t xml:space="preserve"> </w:t>
       </w:r>
       <w:r>
-        <w:t xml:space="preserve">in the Huai Kha Khaeng ForestGEO plot during droughts in 2010 and 2015. a) Relationship of the mean species sensitivities from model fits of an intercept-only model, with mean species deciduousness values. Line shown for significant correlation. b) Predicted sensitivity values across the observed range of deciduousness and topographic wetness index from a model with TWI, deciduosness and their interaction across all trees modelled for each drought year separately. For comments:</w:t>
+        <w:t xml:space="preserve">in the Huai Kha Khaeng ForestGEO plot during droughts in 2010, 2015 and 2020. a) Relationship of the mean species sensitivities from model fits of an intercept-only model, with mean species deciduousness values. Line shown for significant correlation. b) Predicted sensitivity values across the observed range of deciduousness and topographic wetness index from a model with TWI, deciduosness and their interaction across all trees modelled for each drought year separately. For comments:</w:t>
       </w:r>
       <w:r>
         <w:t xml:space="preserve"> </w:t>
@@ -7338,7 +8026,7 @@
         <w:pStyle w:val="FirstParagraph"/>
       </w:pPr>
       <w:r>
-        <w:t xml:space="preserve">The test of whether individual trees responded similarly to the two drought events showed no correlation (Fig S6).</w:t>
+        <w:t xml:space="preserve">The test of whether individual trees responded similarly to the three drought events showed no correlation (Fig S6).</w:t>
       </w:r>
     </w:p>
     <w:p>
@@ -7346,25 +8034,22 @@
         <w:pStyle w:val="BodyText"/>
       </w:pPr>
       <w:r>
-        <w:t xml:space="preserve">TWI showed no significant effect on sensitivity in 2010, but did show a positive effect in 2015.</w:t>
-      </w:r>
-      <w:r>
-        <w:t xml:space="preserve"> </w:t>
-      </w:r>
-      <w:r>
-        <w:t xml:space="preserve">Across all trees, the model with TWI and deciduousness showed that TWI had no effect on drought sensitivity in 2010 (median effect =0, 90% CI -0.04, 0.03) but a positive effect in 2015 (median effect =0.05, 90% CI 0.01, 0.08).</w:t>
-      </w:r>
-      <w:r>
-        <w:t xml:space="preserve"> </w:t>
-      </w:r>
-      <w:r>
-        <w:t xml:space="preserve">The interaction between TWI and deciduousness was not significant in 2010 (median effect =0, 90% CI -0.01, 0.02) but was significantly negative in 2015 (median effect =-0.02, 90% CI -0.03, 0).</w:t>
-      </w:r>
-      <w:r>
-        <w:t xml:space="preserve"> </w:t>
-      </w:r>
-      <w:r>
-        <w:t xml:space="preserve">In 2015, evergreen trees responded more negatively in drier than in wetter areas, whereas deciduous trees - which were more negatively affected overall - responded more negatively in wetter than in drier areas.</w:t>
+        <w:t xml:space="preserve">TWI showed significant positive effect in 2015 and 2020 but no significant effect on sensitivity in 2010.</w:t>
+      </w:r>
+      <w:r>
+        <w:t xml:space="preserve"> </w:t>
+      </w:r>
+      <w:r>
+        <w:t xml:space="preserve">Across all trees, the model with TWI and deciduousness showed that TWI had no effect on drought sensitivity in 2010 (median effect =0, 90% CI -0.04, 0.03) but a positive effect in 2015 (median effect =0.05, 90% CI 0.01, 0.08) and 2020 (median effect =0.07, 90% CI 0.02, 0.11).</w:t>
+      </w:r>
+      <w:r>
+        <w:t xml:space="preserve"> </w:t>
+      </w:r>
+      <w:r>
+        <w:t xml:space="preserve">The interaction between TWI and deciduousness was significantly negative in 2015 (median effect =-0.02, 90% CI -0.03, 0) but was not significant in 2010 (median effect =0, 90% CI -0.01, 0.02) or 2020, (median effect =-0.01, 90% CI -0.03, 0.01)</w:t>
+      </w:r>
+      <w:r>
+        <w:t xml:space="preserve"> </w:t>
       </w:r>
       <w:r>
         <w:t xml:space="preserve"> </w:t>
@@ -7372,25 +8057,28 @@
       <w:r>
         <w:t xml:space="preserve">Predicted sensitivities of deciduous trees were more negative than evergreen trees in 2015, with this effect stronger in wetter sites (Fig 3b).</w:t>
       </w:r>
+      <w:r>
+        <w:t xml:space="preserve"> </w:t>
+      </w:r>
+      <w:r>
+        <w:t xml:space="preserve">In 2020, predicted sensitivities of deciduous trees were more positive than evergreen trees and this effect was observable in drier sites (Fig 3b).</w:t>
+      </w:r>
     </w:p>
     <w:p>
       <w:pPr>
         <w:pStyle w:val="BodyText"/>
       </w:pPr>
       <w:r>
-        <w:t xml:space="preserve">The differing effects of TWI on sensitivity in the two droughts, along with the influence of deciduousness, were confirmed by models that controlled for crown exposure and DBH as well as species variation in intercept and slopes (Fig 4a).</w:t>
-      </w:r>
-      <w:r>
-        <w:t xml:space="preserve"> </w:t>
-      </w:r>
-      <w:r>
-        <w:t xml:space="preserve">These models showed small negative sensitivities in wetter sites in 2010 (median effect =-0.04, 90% CI -0.09, 0.02), but a strong positive effect of TWI in 2015 (median effect =0.05, 90% CI 0, 0.11).</w:t>
-      </w:r>
-      <w:r>
-        <w:t xml:space="preserve"> </w:t>
-      </w:r>
-      <w:r>
-        <w:t xml:space="preserve">The positive effect of TWI in 2015 was, however, mainly due to the response of evergreen species; deciduousness had a significant negative correlation with the slopes of the TWI effect in 2015 (Fig 4b).</w:t>
+        <w:t xml:space="preserve">The differing effects of TWI on sensitivity in the three droughts, along with the influence of deciduousness, were confirmed by models that controlled for crown exposure and DBH as well as species variation in intercept and slopes (Fig 4a).</w:t>
+      </w:r>
+      <w:r>
+        <w:t xml:space="preserve"> </w:t>
+      </w:r>
+      <w:r>
+        <w:t xml:space="preserve">These models showed small negative effect of wetness in 2010 (median effect =-0.04, 90% CI -0.09, 0.02), but a positive effect of wetness in 2015 (median effect =0.05, 90% CI 0, 0.11) and 2020 (median effect =0.06, 90% CI 0.01, 0.12).</w:t>
+      </w:r>
+      <w:r>
+        <w:t xml:space="preserve"> </w:t>
       </w:r>
       <w:r>
         <w:t xml:space="preserve"> </w:t>
@@ -7399,10 +8087,10 @@
         <w:t xml:space="preserve">Predictions across the range of observed variables also showed that deciduous species generally had larger negative sensitivities in 2015, which did not increase with TWI (Fig 4c).</w:t>
       </w:r>
       <w:r>
-        <w:t xml:space="preserve"> </w:t>
-      </w:r>
-      <w:r>
-        <w:t xml:space="preserve">Mean sensitivities across species and their response to TWI were not associated with deciduousness in 2010.</w:t>
+        <w:br/>
+      </w:r>
+      <w:r>
+        <w:t xml:space="preserve">Mean sensitivities across species and their response to TWI were not associated with deciduousness in 2010 or 2020, mirroring the response in the interaction model.</w:t>
       </w:r>
     </w:p>
     <w:p>
@@ -7412,9 +8100,9 @@
       <w:r>
         <w:drawing>
           <wp:inline>
-            <wp:extent cx="5943600" cy="3566160"/>
+            <wp:extent cx="5943600" cy="5943600"/>
             <wp:effectExtent b="0" l="0" r="0" t="0"/>
-            <wp:docPr descr="Figure 4: Drivers of variation in sensitivity among individuals. All panels represent model results from models (one for each year) predicting sensitivity with microenvironment conditions with species random effect on all slopes. a) Coefficient plots showing median effects and 90% CI for wetness, exposure and DBH of tree. b) wetness effect across all species and its relationship with deciduousness value. Line represents a significant correlation. c) Predicted relationship of drought sensitivity with topographic wetness index across all species derived from model predictions. Black line represents overall relationship (panel a); coloured lines for each species reflects deciduousness values. For comments - https://github.com/forestgeo/growth-precip-thailand/issues/13" title="" id="45" name="Picture"/>
+            <wp:docPr descr="Figure 4: Drivers of variation in sensitivity among individuals. All panels represent model results from models (one for each year) predicting sensitivity with microenvironment conditions with species random effect on all slopes. a) Coefficient plots showing median effects and 90% CI for wetness, exposure and DBH of tree. b) Predicted relationship of drought sensitivity with topographic wetness index across all species derived from model predictions. Black line represents overall relationship (panel a); coloured lines for each species reflects deciduousness values. For comments - https://github.com/forestgeo/growth-precip-thailand/issues/13" title="" id="45" name="Picture"/>
             <a:graphic>
               <a:graphicData uri="http://schemas.openxmlformats.org/drawingml/2006/picture">
                 <pic:pic>
@@ -7433,7 +8121,7 @@
                   <pic:spPr bwMode="auto">
                     <a:xfrm>
                       <a:off x="0" y="0"/>
-                      <a:ext cx="5943600" cy="3566160"/>
+                      <a:ext cx="5943600" cy="5943600"/>
                     </a:xfrm>
                     <a:prstGeom prst="rect">
                       <a:avLst/>
@@ -7466,7 +8154,7 @@
         <w:t xml:space="preserve">Figure 4: Drivers of variation in sensitivity among individuals</w:t>
       </w:r>
       <w:r>
-        <w:t xml:space="preserve">. All panels represent model results from models (one for each year) predicting sensitivity with microenvironment conditions with species random effect on all slopes. a) Coefficient plots showing median effects and 90% CI for wetness, exposure and DBH of tree. b) wetness effect across all species and its relationship with deciduousness value. Line represents a significant correlation. c) Predicted relationship of drought sensitivity with topographic wetness index across all species derived from model predictions. Black line represents overall relationship (panel a); coloured lines for each species reflects deciduousness values. For comments -</w:t>
+        <w:t xml:space="preserve">. All panels represent model results from models (one for each year) predicting sensitivity with microenvironment conditions with species random effect on all slopes. a) Coefficient plots showing median effects and 90% CI for wetness, exposure and DBH of tree. b) Predicted relationship of drought sensitivity with topographic wetness index across all species derived from model predictions. Black line represents overall relationship (panel a); coloured lines for each species reflects deciduousness values. For comments -</w:t>
       </w:r>
       <w:r>
         <w:t xml:space="preserve"> </w:t>
@@ -7485,13 +8173,13 @@
         <w:pStyle w:val="BodyText"/>
       </w:pPr>
       <w:r>
-        <w:t xml:space="preserve">Crown exposure was associated with stronger negative sensitivities in both droughts.</w:t>
-      </w:r>
-      <w:r>
-        <w:t xml:space="preserve"> </w:t>
-      </w:r>
-      <w:r>
-        <w:t xml:space="preserve">In the same models with species random effects on intercept and slope, the simplex parameter for the ordered factor crown exposure in 2010 was significant and negative (median effect =-0.15, 90% CI -0.32, -0.07), while in 2015 the negative effect was not as strong (median effect =-0.06, 90% CI -0.17, 0.03).</w:t>
+        <w:t xml:space="preserve">Crown exposure was associated with more negative sensitivities in all three droughts.</w:t>
+      </w:r>
+      <w:r>
+        <w:t xml:space="preserve"> </w:t>
+      </w:r>
+      <w:r>
+        <w:t xml:space="preserve">In the same models with species random effects on intercept and slope, the simplex parameter for the ordered factor crown exposure in 2010 was significant and negative (median effect =-0.15, 90% CI -0.33, -0.07), while in 2015 and 2020 the negative effect was not as strong (2015 median effect =-0.06, 90% CI -0.17, 0.03; 2020 median effect = -0.02, 90% CI -0.1, 0.06).</w:t>
       </w:r>
       <w:r>
         <w:t xml:space="preserve"> </w:t>
@@ -7505,7 +8193,7 @@
         <w:pStyle w:val="BodyText"/>
       </w:pPr>
       <w:r>
-        <w:t xml:space="preserve">Trees with larger DBH had higher crown exposure in 2010 (median effect = 4.02, 90% CI 3.75, 4.29) and 2015 (median effect = 4.2, 90% CI 3.92, 4.49) (Fig 5a).</w:t>
+        <w:t xml:space="preserve">Trees with larger DBH had higher crown exposure in 2010 (median effect = 4.01, 90% CI 3.74, 4.3), 2015 (4.19, 90% CI 3.92, 4.48) and 2020 (3.75, 90% CI 3.5, 4) (Fig 5a).</w:t>
       </w:r>
       <w:r>
         <w:t xml:space="preserve"> </w:t>
@@ -7527,7 +8215,7 @@
         <w:t xml:space="preserve"> </w:t>
       </w:r>
       <w:r>
-        <w:t xml:space="preserve">was significantly positive in 2010, while it was weakly negative in 2015 (Fig 4a, Fig 5a).</w:t>
+        <w:t xml:space="preserve">was significantly positive in 2010, and not significant in 2015 or 2020 (Fig 4a, Fig 5a).</w:t>
       </w:r>
     </w:p>
     <w:p>
@@ -7537,9 +8225,9 @@
       <w:r>
         <w:drawing>
           <wp:inline>
-            <wp:extent cx="5943600" cy="4457699"/>
+            <wp:extent cx="5943600" cy="5943600"/>
             <wp:effectExtent b="0" l="0" r="0" t="0"/>
-            <wp:docPr descr="Figure 5: Effects of size, exposure and water availability from combined models. Hypothesised relationships between microenvironment variables and drought sensitivity with their modelled effects in the HKK ForestGEO plot in the droughts of a) 2010 and b) 2015. Solid lines represent relationships where 90% credible intervals do not overlap 0, blue and red lines represent positive and negative effects respectively and line thickness is scaled to the effect size. c) Modelled sensitivity across crown exposure classes in 2010 and 2015. For comments - https://github.com/forestgeo/growth-precip-thailand/issues/14" title="" id="49" name="Picture"/>
+            <wp:docPr descr="Figure 5: Effects of size, exposure and water availability from combined models. Hypothesised relationships between microenvironment variables and drought sensitivity with their modelled effects in the HKK ForestGEO plot in the droughts of a) 2010, b) 2015 and c) 2020. Solid lines represent relationships where 90% credible intervals do not overlap 0, blue and red lines represent positive and negative effects respectively and line thickness is scaled to the effect size. d) Modelled sensitivity across crown exposure classes in 2010, 2015 and 2020. For comments - https://github.com/forestgeo/growth-precip-thailand/issues/14" title="" id="49" name="Picture"/>
             <a:graphic>
               <a:graphicData uri="http://schemas.openxmlformats.org/drawingml/2006/picture">
                 <pic:pic>
@@ -7558,7 +8246,7 @@
                   <pic:spPr bwMode="auto">
                     <a:xfrm>
                       <a:off x="0" y="0"/>
-                      <a:ext cx="5943600" cy="4457699"/>
+                      <a:ext cx="5943600" cy="5943600"/>
                     </a:xfrm>
                     <a:prstGeom prst="rect">
                       <a:avLst/>
@@ -7594,7 +8282,7 @@
         <w:t xml:space="preserve"> </w:t>
       </w:r>
       <w:r>
-        <w:t xml:space="preserve">from combined models. Hypothesised relationships between microenvironment variables and drought sensitivity with their modelled effects in the HKK ForestGEO plot in the droughts of a) 2010 and b) 2015. Solid lines represent relationships where 90% credible intervals do not overlap 0, blue and red lines represent positive and negative effects respectively and line thickness is scaled to the effect size. c) Modelled sensitivity across crown exposure classes in 2010 and 2015. For comments -</w:t>
+        <w:t xml:space="preserve">from combined models. Hypothesised relationships between microenvironment variables and drought sensitivity with their modelled effects in the HKK ForestGEO plot in the droughts of a) 2010, b) 2015 and c) 2020. Solid lines represent relationships where 90% credible intervals do not overlap 0, blue and red lines represent positive and negative effects respectively and line thickness is scaled to the effect size. d) Modelled sensitivity across crown exposure classes in 2010, 2015 and 2020. For comments -</w:t>
       </w:r>
       <w:r>
         <w:t xml:space="preserve"> </w:t>

</xml_diff>

<commit_message>
updated to summary table, fig1 and manus
</commit_message>
<xml_diff>
--- a/doc/manuscript_hkk_drought_sensitivity.docx
+++ b/doc/manuscript_hkk_drought_sensitivity.docx
@@ -516,13 +516,13 @@
         <w:t xml:space="preserve"> </w:t>
       </w:r>
       <w:r>
-        <w:t xml:space="preserve">to assess tree growth responses to two climatically distinct droughts.</w:t>
-      </w:r>
-      <w:r>
-        <w:t xml:space="preserve"> </w:t>
-      </w:r>
-      <w:r>
-        <w:t xml:space="preserve">Species and individuals exhibited a wide range of growth responses within each drought, and these responses differed in intensity and affect between the two drought events.</w:t>
+        <w:t xml:space="preserve">to assess tree growth responses to three climatically distinct droughts.</w:t>
+      </w:r>
+      <w:r>
+        <w:t xml:space="preserve"> </w:t>
+      </w:r>
+      <w:r>
+        <w:t xml:space="preserve">Species and individuals exhibited a wide range of growth responses within each drought, and these responses differed in intensity and affect among the drought events.</w:t>
       </w:r>
       <w:r>
         <w:t xml:space="preserve"> </w:t>
@@ -3414,7 +3414,7 @@
                 <w:szCs w:val="18"/>
                 <w:color w:val="000000"/>
               </w:rPr>
-              <w:t xml:space="preserve"/>
+              <w:t xml:space="preserve">n.s.</w:t>
             </w:r>
           </w:p>
         </w:tc>
@@ -4092,7 +4092,7 @@
                 <w:szCs w:val="18"/>
                 <w:color w:val="000000"/>
               </w:rPr>
-              <w:t xml:space="preserve">-</w:t>
+              <w:t xml:space="preserve">n.s.</w:t>
             </w:r>
           </w:p>
         </w:tc>
@@ -4230,7 +4230,7 @@
                 <w:szCs w:val="18"/>
                 <w:color w:val="000000"/>
               </w:rPr>
-              <w:t xml:space="preserve">-</w:t>
+              <w:t xml:space="preserve">n.s.</w:t>
             </w:r>
           </w:p>
         </w:tc>
@@ -4318,7 +4318,7 @@
                 <w:szCs w:val="18"/>
                 <w:color w:val="000000"/>
               </w:rPr>
-              <w:t xml:space="preserve">-</w:t>
+              <w:t xml:space="preserve">n.s.</w:t>
             </w:r>
           </w:p>
         </w:tc>
@@ -4544,7 +4544,7 @@
                 <w:szCs w:val="18"/>
                 <w:color w:val="000000"/>
               </w:rPr>
-              <w:t xml:space="preserve"/>
+              <w:t xml:space="preserve">n.s.</w:t>
             </w:r>
           </w:p>
         </w:tc>
@@ -4770,7 +4770,7 @@
                 <w:szCs w:val="18"/>
                 <w:color w:val="000000"/>
               </w:rPr>
-              <w:t xml:space="preserve"/>
+              <w:t xml:space="preserve">n.s.</w:t>
             </w:r>
           </w:p>
         </w:tc>
@@ -5045,34 +5045,6 @@
       </w:r>
       <w:r>
         <w:br/>
-      </w:r>
-      <w:r>
-        <w:t xml:space="preserve">Analysis of long-term tree-ring data shows that interannual variation tree growth at HKK is influenced by temperature and rainfall</w:t>
-      </w:r>
-      <w:r>
-        <w:t xml:space="preserve"> </w:t>
-      </w:r>
-      <w:r>
-        <w:t xml:space="preserve">(Vlam</w:t>
-      </w:r>
-      <w:r>
-        <w:t xml:space="preserve"> </w:t>
-      </w:r>
-      <w:r>
-        <w:rPr>
-          <w:iCs/>
-          <w:i/>
-        </w:rPr>
-        <w:t xml:space="preserve">et al.</w:t>
-      </w:r>
-      <w:r>
-        <w:t xml:space="preserve"> </w:t>
-      </w:r>
-      <w:r>
-        <w:t xml:space="preserve">2014)</w:t>
-      </w:r>
-      <w:r>
-        <w:t xml:space="preserve">.</w:t>
       </w:r>
     </w:p>
     <w:p>
@@ -5728,7 +5700,50 @@
         <w:t xml:space="preserve"> </w:t>
       </w:r>
       <w:r>
-        <w:t xml:space="preserve">Both 2010 and 2015 were El Niño years; 2010 was a moderate El Niño event while 2015 was a very strong El Niño event (Oceanic Niño Index</w:t>
+        <w:t xml:space="preserve">We calculated Standardised Precipitation-Evapotranspiration Index (SPEI) at 1-, 3-, 6- and 12- month scales using the SPEIbase dataset</w:t>
+      </w:r>
+      <w:r>
+        <w:t xml:space="preserve"> </w:t>
+      </w:r>
+      <w:r>
+        <w:t xml:space="preserve">(Vicente-Serrano</w:t>
+      </w:r>
+      <w:r>
+        <w:t xml:space="preserve"> </w:t>
+      </w:r>
+      <w:r>
+        <w:rPr>
+          <w:iCs/>
+          <w:i/>
+        </w:rPr>
+        <w:t xml:space="preserve">et al.</w:t>
+      </w:r>
+      <w:r>
+        <w:t xml:space="preserve"> </w:t>
+      </w:r>
+      <w:r>
+        <w:t xml:space="preserve">2010)</w:t>
+      </w:r>
+      <w:r>
+        <w:t xml:space="preserve">.</w:t>
+      </w:r>
+      <w:r>
+        <w:t xml:space="preserve"> </w:t>
+      </w:r>
+      <w:r>
+        <w:t xml:space="preserve">Defining drought as periods with long-term SPEI &lt; -1 resulted in identification of 2010, 2015 and 2020 as drought events.</w:t>
+      </w:r>
+      <w:r>
+        <w:t xml:space="preserve"> </w:t>
+      </w:r>
+      <w:r>
+        <w:t xml:space="preserve">These years also corresponded with expert knowledge of major droughts that affected the region as well as meteorological records (see next paragraph; Fig. 1) and plot-level growth declines in the timeseries (Fig. 2).</w:t>
+      </w:r>
+      <w:r>
+        <w:t xml:space="preserve"> </w:t>
+      </w:r>
+      <w:r>
+        <w:t xml:space="preserve">Among these, 2010 and 2015 were El Niño years; 2010 was a moderate El Niño event while 2015 was a very strong El Niño event (Oceanic Niño Index</w:t>
       </w:r>
       <w:r>
         <w:t xml:space="preserve"> </w:t>
@@ -5759,22 +5774,39 @@
         <w:t xml:space="preserve"> </w:t>
       </w:r>
       <w:r>
-        <w:t xml:space="preserve">The drought conditions in 2020 were not associated with an El Niño event.</w:t>
-      </w:r>
-      <w:r>
-        <w:t xml:space="preserve"> </w:t>
-      </w:r>
-      <w:r>
-        <w:t xml:space="preserve"> </w:t>
-      </w:r>
-      <w:r>
-        <w:t xml:space="preserve">We also calculate Standardised Precipitation-Evapotranspiration Index (SPEI) at 1-, 3-, 6- and 12- month scales using the SPEIbase dataset</w:t>
-      </w:r>
-      <w:r>
-        <w:t xml:space="preserve"> </w:t>
-      </w:r>
-      <w:r>
-        <w:t xml:space="preserve">(Vicente-Serrano</w:t>
+        <w:t xml:space="preserve">The drought in 2020 was not associated with an El Niño event.</w:t>
+      </w:r>
+      <w:r>
+        <w:t xml:space="preserve"> </w:t>
+      </w:r>
+      <w:r>
+        <w:t xml:space="preserve"> </w:t>
+      </w:r>
+      <w:r>
+        <w:t xml:space="preserve"> </w:t>
+      </w:r>
+      <w:r>
+        <w:t xml:space="preserve"> </w:t>
+      </w:r>
+    </w:p>
+    <w:p>
+      <w:pPr>
+        <w:pStyle w:val="BodyText"/>
+      </w:pPr>
+      <w:r>
+        <w:t xml:space="preserve">To characterise the three droughts, we used daily weather data obtained from publicly available data sources.</w:t>
+      </w:r>
+      <w:r>
+        <w:t xml:space="preserve"> </w:t>
+      </w:r>
+      <w:r>
+        <w:t xml:space="preserve">We used daily weather data obtained from remotely sensed data source CHIRPS</w:t>
+      </w:r>
+      <w:r>
+        <w:t xml:space="preserve"> </w:t>
+      </w:r>
+      <w:r>
+        <w:t xml:space="preserve">(Funk</w:t>
       </w:r>
       <w:r>
         <w:t xml:space="preserve"> </w:t>
@@ -5790,48 +5822,41 @@
         <w:t xml:space="preserve"> </w:t>
       </w:r>
       <w:r>
-        <w:t xml:space="preserve">2010)</w:t>
-      </w:r>
-      <w:r>
-        <w:t xml:space="preserve">.</w:t>
-      </w:r>
-      <w:r>
-        <w:t xml:space="preserve"> </w:t>
-      </w:r>
-      <w:r>
-        <w:t xml:space="preserve">Defining drought as periods with two or more consecutive months with SPEI &lt; -1 also resulted in identification of 2010, 2015 and 2020 as drought events.</w:t>
-      </w:r>
-      <w:r>
-        <w:t xml:space="preserve"> </w:t>
-      </w:r>
-      <w:r>
-        <w:t xml:space="preserve">These years also corresponded with expert knowledge of major droughts that affected the region as well as meteorological records (see next paragraph; Fig. 1) and plot-level growth declines in the timeseries (Fig. 2).</w:t>
-      </w:r>
-      <w:r>
-        <w:t xml:space="preserve"> </w:t>
-      </w:r>
-      <w:r>
-        <w:t xml:space="preserve"> </w:t>
-      </w:r>
-      <w:r>
-        <w:t xml:space="preserve"> </w:t>
-      </w:r>
-    </w:p>
-    <w:p>
-      <w:pPr>
-        <w:pStyle w:val="BodyText"/>
-      </w:pPr>
-      <w:r>
-        <w:t xml:space="preserve">To characterise the two focal droughts, we used data from a weather station near the plot and publicly available climate data for the region.</w:t>
-      </w:r>
-      <w:r>
-        <w:t xml:space="preserve"> </w:t>
-      </w:r>
-      <w:r>
-        <w:t xml:space="preserve"> </w:t>
-      </w:r>
-      <w:r>
-        <w:t xml:space="preserve">We used daily weather data obtained from remotely sensed data sources CHIRPS and ERA5Land to calculate daily maximum temperature, total precipitation and vapour pressure deficit (VPD,</w:t>
+        <w:t xml:space="preserve">2015)</w:t>
+      </w:r>
+      <w:r>
+        <w:t xml:space="preserve"> </w:t>
+      </w:r>
+      <w:r>
+        <w:t xml:space="preserve">for daily total precipitation and ERA5Land</w:t>
+      </w:r>
+      <w:r>
+        <w:t xml:space="preserve"> </w:t>
+      </w:r>
+      <w:r>
+        <w:t xml:space="preserve">(Muñoz-Sabater</w:t>
+      </w:r>
+      <w:r>
+        <w:t xml:space="preserve"> </w:t>
+      </w:r>
+      <w:r>
+        <w:rPr>
+          <w:iCs/>
+          <w:i/>
+        </w:rPr>
+        <w:t xml:space="preserve">et al.</w:t>
+      </w:r>
+      <w:r>
+        <w:t xml:space="preserve"> </w:t>
+      </w:r>
+      <w:r>
+        <w:t xml:space="preserve">2021)</w:t>
+      </w:r>
+      <w:r>
+        <w:t xml:space="preserve"> </w:t>
+      </w:r>
+      <w:r>
+        <w:t xml:space="preserve">to calculate daily maximum temperature and vapour pressure deficit (VPD,</w:t>
       </w:r>
       <w:r>
         <w:t xml:space="preserve"> </w:t>
@@ -6706,7 +6731,7 @@
         <w:t xml:space="preserve"> </w:t>
       </w:r>
       <w:r>
-        <w:t xml:space="preserve">We fit alternative models for sensitivty including a null model with just species random effects, a model including only fixed effects of species deciduousness and habitat wetness and a model including size (DBH), light environment (CII) and habitat wetness as well as species random effects on all these.</w:t>
+        <w:t xml:space="preserve">We fit alternative models for sensitivity including a null model with just species random effects, a model including only fixed effects of species deciduousness and habitat wetness and a model including size (DBH), light environment (CII) and habitat wetness as well as species random effects on all these.</w:t>
       </w:r>
       <w:r>
         <w:br/>
@@ -7410,13 +7435,13 @@
         <w:pStyle w:val="FirstParagraph"/>
       </w:pPr>
       <w:r>
-        <w:t xml:space="preserve">The two droughts analysed had distinct climatic and temporal characteristics, with 2010 primarily a dry season drought, 2015 a wet-season drought and 2020 showing mixed characteristics (Table 1, Fig 1).</w:t>
-      </w:r>
-      <w:r>
-        <w:t xml:space="preserve"> </w:t>
-      </w:r>
-      <w:r>
-        <w:t xml:space="preserve">The 2010 drought peaked between February and May (dry season and beginning of wet season), with 1-month SPEI values below -1 and meteorological anomalies on the 30-day scale including lower precipitation (min anomaly</w:t>
+        <w:t xml:space="preserve">The three droughts analysed had distinct climatic and temporal characteristics, with 2010 primarily a dry season drought, 2015 a wet-season drought and 2020 showing mixed characteristics (Table 1, Fig 1).</w:t>
+      </w:r>
+      <w:r>
+        <w:t xml:space="preserve"> </w:t>
+      </w:r>
+      <w:r>
+        <w:t xml:space="preserve">The 2010 drought peaked between February and May with meteorological anomalies on the 30-day scale including lower precipitation (min anomaly</w:t>
       </w:r>
       <w:r>
         <w:t xml:space="preserve"> </w:t>
@@ -7470,9 +7495,6 @@
         <w:t xml:space="preserve"> </w:t>
       </w:r>
       <w:r>
-        <w:t xml:space="preserve">Multi-month SPEI values reached their minima in May, after which unusually wet conditions led to a fairly rapid recovery to normal conditions.</w:t>
-      </w:r>
-      <w:r>
         <w:t xml:space="preserve"> </w:t>
       </w:r>
       <w:r>
@@ -7526,9 +7548,6 @@
         <w:t xml:space="preserve"> </w:t>
       </w:r>
       <w:r>
-        <w:t xml:space="preserve">Multi-month SPEI values reached their minima between June and August and remained negative into the subsequent dry season.</w:t>
-      </w:r>
-      <w:r>
         <w:t xml:space="preserve"> </w:t>
       </w:r>
       <w:r>
@@ -7599,6 +7618,12 @@
       <w:pPr>
         <w:pStyle w:val="FirstParagraph"/>
       </w:pPr>
+      <w:r>
+        <w:t xml:space="preserve">Drought years were associated with lower plot-level median growth and greater tree-level sensitivities, with the strongest response in 2015 (Fig 2).</w:t>
+      </w:r>
+      <w:r>
+        <w:t xml:space="preserve"> </w:t>
+      </w:r>
       <w:r>
         <w:t xml:space="preserve">Median annual growth rate across all years of measurement for the whole plot was 1.73</w:t>
       </w:r>
@@ -7623,31 +7648,25 @@
         <w:t xml:space="preserve"> </w:t>
       </w:r>
       <w:r>
-        <w:t xml:space="preserve">In the 2010 drought, the median annual increment was 1.5 mm, 13.33% lower than the median across all years.</w:t>
-      </w:r>
-      <w:r>
-        <w:t xml:space="preserve"> </w:t>
-      </w:r>
-      <w:r>
-        <w:t xml:space="preserve">In the 2020 drought, the median annual increment was 1.28 mm, 26.3% lower than the median across all years.</w:t>
-      </w:r>
-      <w:r>
-        <w:t xml:space="preserve"> </w:t>
-      </w:r>
-      <w:r>
         <w:t xml:space="preserve">The drought year 2015 had the lowest median annual increment 0.82 mm, 52.68% lower than the median across all years.</w:t>
       </w:r>
       <w:r>
         <w:t xml:space="preserve"> </w:t>
       </w:r>
       <w:r>
-        <w:t xml:space="preserve">On average, trees had negative drought sensitivities during drought years, but with considerable variation (Fig 2b).</w:t>
-      </w:r>
-      <w:r>
-        <w:t xml:space="preserve"> </w:t>
-      </w:r>
-      <w:r>
-        <w:t xml:space="preserve">Median drought sensitivity across all trees in 2010 was -0.27</w:t>
+        <w:t xml:space="preserve">In the 2010 and 2020 droughts, the median annual increments were 1.5 mm and 1.28 mm respectively, 13.33% and 26.3% lower than the median across all years.</w:t>
+      </w:r>
+      <w:r>
+        <w:t xml:space="preserve"> </w:t>
+      </w:r>
+      <w:r>
+        <w:t xml:space="preserve"> </w:t>
+      </w:r>
+      <w:r>
+        <w:t xml:space="preserve"> </w:t>
+      </w:r>
+      <w:r>
+        <w:t xml:space="preserve">Median drought sensitivity across all trees in 2010, 2015 and 2020 were -0.27</w:t>
       </w:r>
       <w:r>
         <w:t xml:space="preserve"> </w:t>
@@ -7664,7 +7683,7 @@
         <w:t xml:space="preserve"> </w:t>
       </w:r>
       <w:r>
-        <w:t xml:space="preserve">0.92 in 2015 was -0.55</w:t>
+        <w:t xml:space="preserve">0.92, -0.55</w:t>
       </w:r>
       <w:r>
         <w:t xml:space="preserve"> </w:t>
@@ -7681,7 +7700,7 @@
         <w:t xml:space="preserve"> </w:t>
       </w:r>
       <w:r>
-        <w:t xml:space="preserve">0.98 and in 2020 was -0.3</w:t>
+        <w:t xml:space="preserve">0.98 and -0.3</w:t>
       </w:r>
       <w:r>
         <w:t xml:space="preserve"> </w:t>
@@ -7698,7 +7717,7 @@
         <w:t xml:space="preserve"> </w:t>
       </w:r>
       <w:r>
-        <w:t xml:space="preserve">1.1.</w:t>
+        <w:t xml:space="preserve">1.1 respectively.</w:t>
       </w:r>
       <w:r>
         <w:t xml:space="preserve"> </w:t>
@@ -8383,7 +8402,7 @@
         <w:t xml:space="preserve"> </w:t>
       </w:r>
       <w:r>
-        <w:t xml:space="preserve">The two droughts analyzed differed in multiple aspects, including ENSO strength, seasonal timing, magnitude and duration of meteorological extremes and anomalies, and severity as classified the SPEI metric (Fig. 1).</w:t>
+        <w:t xml:space="preserve">The three droughts analyzed differed in multiple aspects, including ENSO strength, seasonal timing, magnitude and duration of meteorological extremes and anomalies, and severity as classified the SPEI metric (Fig. 1).</w:t>
       </w:r>
       <w:r>
         <w:t xml:space="preserve"> </w:t>
@@ -8473,7 +8492,13 @@
         <w:t xml:space="preserve"> </w:t>
       </w:r>
       <w:r>
-        <w:t xml:space="preserve">Generalization of tropical tree growth responses to any specific drought seems to require fine-scale monitoring of growth (i.e., dendrometer band measurements or dendrochronology when possible) from species that might span importance and drought strategies over different timings and intensities of droughts. Advancing efforts to collect this level of data is critical to our assessment and prediction of drought responses of tropical forets to changing precipitation patterns.</w:t>
+        <w:t xml:space="preserve">Generalization of tropical tree growth responses to any specific drought seems to require fine-scale monitoring of growth (i.e., dendrometer band measurements or dendrochronology when possible) from species that might span importance and drought strategies over different timings and intensities of droughts.</w:t>
+      </w:r>
+      <w:r>
+        <w:t xml:space="preserve"> </w:t>
+      </w:r>
+      <w:r>
+        <w:t xml:space="preserve">Advancing efforts to collect this level of data is critical to our assessment and prediction of drought responses of tropical forets to changing precipitation patterns.</w:t>
       </w:r>
       <w:r>
         <w:t xml:space="preserve"> </w:t>
@@ -8791,7 +8816,7 @@
         <w:t xml:space="preserve"> </w:t>
       </w:r>
       <w:r>
-        <w:t xml:space="preserve">Our analyses reveal a complex heterogeneity of drought responses, including the contrasting influence of deciduousness in the two different droughts, showing that ecological and evolutionary strategies make particular species and trees resistant to some droughts but vulnerable to others.</w:t>
+        <w:t xml:space="preserve">Our analyses reveal a complex heterogeneity of drought responses, including the contrasting influence of deciduousness in three different droughts, showing that ecological and evolutionary strategies make particular species and trees resistant to some droughts but vulnerable to others.</w:t>
       </w:r>
       <w:r>
         <w:t xml:space="preserve"> </w:t>
@@ -9027,7 +9052,7 @@
       </w:r>
     </w:p>
     <w:bookmarkEnd w:id="55"/>
-    <w:bookmarkStart w:id="152" w:name="references"/>
+    <w:bookmarkStart w:id="156" w:name="references"/>
     <w:p>
       <w:pPr>
         <w:pStyle w:val="Heading1"/>
@@ -9036,7 +9061,7 @@
         <w:t xml:space="preserve">References</w:t>
       </w:r>
     </w:p>
-    <w:bookmarkStart w:id="151" w:name="refs"/>
+    <w:bookmarkStart w:id="155" w:name="refs"/>
     <w:bookmarkStart w:id="57" w:name="ref-aguirre-gutiérrez_functional_2022"/>
     <w:p>
       <w:pPr>
@@ -10214,12 +10239,62 @@
       </w:r>
     </w:p>
     <w:bookmarkEnd w:id="88"/>
-    <w:bookmarkStart w:id="90" w:name="ref-gao_dynamic_2018"/>
+    <w:bookmarkStart w:id="90" w:name="ref-funk_climate_2015"/>
     <w:p>
       <w:pPr>
         <w:pStyle w:val="Bibliography"/>
       </w:pPr>
       <w:r>
+        <w:t xml:space="preserve">Funk, C., Peterson, P., Landsfeld, M., Pedreros, D., Verdin, J., Shukla, S.,</w:t>
+      </w:r>
+      <w:r>
+        <w:t xml:space="preserve"> </w:t>
+      </w:r>
+      <w:r>
+        <w:rPr>
+          <w:iCs/>
+          <w:i/>
+        </w:rPr>
+        <w:t xml:space="preserve">et al.</w:t>
+      </w:r>
+      <w:r>
+        <w:t xml:space="preserve"> (2015).</w:t>
+      </w:r>
+      <w:r>
+        <w:t xml:space="preserve"> </w:t>
+      </w:r>
+      <w:hyperlink r:id="rId89">
+        <w:r>
+          <w:rPr>
+            <w:rStyle w:val="Hyperlink"/>
+          </w:rPr>
+          <w:t xml:space="preserve">The climate hazards infrared precipitation with stations—a new environmental record for monitoring extremes</w:t>
+        </w:r>
+      </w:hyperlink>
+      <w:r>
+        <w:t xml:space="preserve">.</w:t>
+      </w:r>
+      <w:r>
+        <w:t xml:space="preserve"> </w:t>
+      </w:r>
+      <w:r>
+        <w:rPr>
+          <w:iCs/>
+          <w:i/>
+        </w:rPr>
+        <w:t xml:space="preserve">Scientific Data</w:t>
+      </w:r>
+      <w:r>
+        <w:t xml:space="preserve">, 2, 150066.</w:t>
+      </w:r>
+    </w:p>
+    <w:bookmarkEnd w:id="90"/>
+    <w:bookmarkStart w:id="92" w:name="ref-gao_dynamic_2018"/>
+    <w:p>
+      <w:pPr>
+        <w:pStyle w:val="Bibliography"/>
+      </w:pPr>
+      <w:r>
         <w:t xml:space="preserve">Gao, S., Liu, R., Zhou, T., Fang, W., Yi, C., Lu, R.,</w:t>
       </w:r>
       <w:r>
@@ -10238,7 +10313,7 @@
       <w:r>
         <w:t xml:space="preserve"> </w:t>
       </w:r>
-      <w:hyperlink r:id="rId89">
+      <w:hyperlink r:id="rId91">
         <w:r>
           <w:rPr>
             <w:rStyle w:val="Hyperlink"/>
@@ -10263,8 +10338,8 @@
         <w:t xml:space="preserve">, 24, 5380–5390.</w:t>
       </w:r>
     </w:p>
-    <w:bookmarkEnd w:id="90"/>
-    <w:bookmarkStart w:id="92" w:name="ref-garcía-cervigón_climate_2020"/>
+    <w:bookmarkEnd w:id="92"/>
+    <w:bookmarkStart w:id="94" w:name="ref-garcía-cervigón_climate_2020"/>
     <w:p>
       <w:pPr>
         <w:pStyle w:val="Bibliography"/>
@@ -10275,7 +10350,7 @@
       <w:r>
         <w:t xml:space="preserve"> </w:t>
       </w:r>
-      <w:hyperlink r:id="rId91">
+      <w:hyperlink r:id="rId93">
         <w:r>
           <w:rPr>
             <w:rStyle w:val="Hyperlink"/>
@@ -10300,8 +10375,8 @@
         <w:t xml:space="preserve">, 31, 266–280.</w:t>
       </w:r>
     </w:p>
-    <w:bookmarkEnd w:id="92"/>
-    <w:bookmarkStart w:id="94" w:name="ref-gonzález-m._diverging_2021"/>
+    <w:bookmarkEnd w:id="94"/>
+    <w:bookmarkStart w:id="96" w:name="ref-gonzález-m._diverging_2021"/>
     <w:p>
       <w:pPr>
         <w:pStyle w:val="Bibliography"/>
@@ -10325,7 +10400,7 @@
       <w:r>
         <w:t xml:space="preserve"> </w:t>
       </w:r>
-      <w:hyperlink r:id="rId93">
+      <w:hyperlink r:id="rId95">
         <w:r>
           <w:rPr>
             <w:rStyle w:val="Hyperlink"/>
@@ -10350,8 +10425,8 @@
         <w:t xml:space="preserve">, 24, 451–463.</w:t>
       </w:r>
     </w:p>
-    <w:bookmarkEnd w:id="94"/>
-    <w:bookmarkStart w:id="96" w:name="ref-guillemot_small_2022"/>
+    <w:bookmarkEnd w:id="96"/>
+    <w:bookmarkStart w:id="98" w:name="ref-guillemot_small_2022"/>
     <w:p>
       <w:pPr>
         <w:pStyle w:val="Bibliography"/>
@@ -10375,7 +10450,7 @@
       <w:r>
         <w:t xml:space="preserve"> </w:t>
       </w:r>
-      <w:hyperlink r:id="rId95">
+      <w:hyperlink r:id="rId97">
         <w:r>
           <w:rPr>
             <w:rStyle w:val="Hyperlink"/>
@@ -10424,8 +10499,8 @@
         <w:t xml:space="preserve">, 28, 2622–2638.</w:t>
       </w:r>
     </w:p>
-    <w:bookmarkEnd w:id="96"/>
-    <w:bookmarkStart w:id="98" w:name="ref-hulshof_variation_2010"/>
+    <w:bookmarkEnd w:id="98"/>
+    <w:bookmarkStart w:id="100" w:name="ref-hulshof_variation_2010"/>
     <w:p>
       <w:pPr>
         <w:pStyle w:val="Bibliography"/>
@@ -10436,7 +10511,7 @@
       <w:r>
         <w:t xml:space="preserve"> </w:t>
       </w:r>
-      <w:hyperlink r:id="rId97">
+      <w:hyperlink r:id="rId99">
         <w:r>
           <w:rPr>
             <w:rStyle w:val="Hyperlink"/>
@@ -10485,8 +10560,8 @@
         <w:t xml:space="preserve">, 24, 217–223.</w:t>
       </w:r>
     </w:p>
-    <w:bookmarkEnd w:id="98"/>
-    <w:bookmarkStart w:id="100" w:name="ref-ipcc_climate_2023"/>
+    <w:bookmarkEnd w:id="100"/>
+    <w:bookmarkStart w:id="102" w:name="ref-ipcc_climate_2023"/>
     <w:p>
       <w:pPr>
         <w:pStyle w:val="Bibliography"/>
@@ -10497,7 +10572,7 @@
       <w:r>
         <w:t xml:space="preserve"> </w:t>
       </w:r>
-      <w:hyperlink r:id="rId99">
+      <w:hyperlink r:id="rId101">
         <w:r>
           <w:rPr>
             <w:rStyle w:val="Hyperlink"/>
@@ -10679,8 +10754,8 @@
         <w:t xml:space="preserve">. 1st edn. Cambridge University Press.</w:t>
       </w:r>
     </w:p>
-    <w:bookmarkEnd w:id="100"/>
-    <w:bookmarkStart w:id="102" w:name="ref-kunert_leaf_2021"/>
+    <w:bookmarkEnd w:id="102"/>
+    <w:bookmarkStart w:id="104" w:name="ref-kunert_leaf_2021"/>
     <w:p>
       <w:pPr>
         <w:pStyle w:val="Bibliography"/>
@@ -10704,7 +10779,7 @@
       <w:r>
         <w:t xml:space="preserve"> </w:t>
       </w:r>
-      <w:hyperlink r:id="rId101">
+      <w:hyperlink r:id="rId103">
         <w:r>
           <w:rPr>
             <w:rStyle w:val="Hyperlink"/>
@@ -10729,8 +10804,8 @@
         <w:t xml:space="preserve">, 230, 485–496.</w:t>
       </w:r>
     </w:p>
-    <w:bookmarkEnd w:id="102"/>
-    <w:bookmarkStart w:id="103" w:name="ref-lindsay_whitebox_2016a"/>
+    <w:bookmarkEnd w:id="104"/>
+    <w:bookmarkStart w:id="105" w:name="ref-lindsay_whitebox_2016a"/>
     <w:p>
       <w:pPr>
         <w:pStyle w:val="Bibliography"/>
@@ -10773,8 +10848,8 @@
         <w:t xml:space="preserve">, 95, 75–84.</w:t>
       </w:r>
     </w:p>
-    <w:bookmarkEnd w:id="103"/>
-    <w:bookmarkStart w:id="105" w:name="ref-liu_drought_2022"/>
+    <w:bookmarkEnd w:id="105"/>
+    <w:bookmarkStart w:id="107" w:name="ref-liu_drought_2022"/>
     <w:p>
       <w:pPr>
         <w:pStyle w:val="Bibliography"/>
@@ -10785,7 +10860,7 @@
       <w:r>
         <w:t xml:space="preserve"> </w:t>
       </w:r>
-      <w:hyperlink r:id="rId104">
+      <w:hyperlink r:id="rId106">
         <w:r>
           <w:rPr>
             <w:rStyle w:val="Hyperlink"/>
@@ -10810,8 +10885,8 @@
         <w:t xml:space="preserve">, 15, 800–804.</w:t>
       </w:r>
     </w:p>
-    <w:bookmarkEnd w:id="105"/>
-    <w:bookmarkStart w:id="107" w:name="ref-luo_tropical_2022"/>
+    <w:bookmarkEnd w:id="107"/>
+    <w:bookmarkStart w:id="109" w:name="ref-luo_tropical_2022"/>
     <w:p>
       <w:pPr>
         <w:pStyle w:val="Bibliography"/>
@@ -10822,7 +10897,7 @@
       <w:r>
         <w:t xml:space="preserve"> </w:t>
       </w:r>
-      <w:hyperlink r:id="rId106">
+      <w:hyperlink r:id="rId108">
         <w:r>
           <w:rPr>
             <w:rStyle w:val="Hyperlink"/>
@@ -10871,8 +10946,8 @@
         <w:t xml:space="preserve">, 13, 1193.</w:t>
       </w:r>
     </w:p>
-    <w:bookmarkEnd w:id="107"/>
-    <w:bookmarkStart w:id="109" w:name="ref-ma_tree_2023"/>
+    <w:bookmarkEnd w:id="109"/>
+    <w:bookmarkStart w:id="111" w:name="ref-ma_tree_2023"/>
     <w:p>
       <w:pPr>
         <w:pStyle w:val="Bibliography"/>
@@ -10896,7 +10971,7 @@
       <w:r>
         <w:t xml:space="preserve"> </w:t>
       </w:r>
-      <w:hyperlink r:id="rId108">
+      <w:hyperlink r:id="rId110">
         <w:r>
           <w:rPr>
             <w:rStyle w:val="Hyperlink"/>
@@ -10921,8 +10996,8 @@
         <w:t xml:space="preserve">, 14, 7467.</w:t>
       </w:r>
     </w:p>
-    <w:bookmarkEnd w:id="109"/>
-    <w:bookmarkStart w:id="111" w:name="ref-mcdowell_darcys_2015"/>
+    <w:bookmarkEnd w:id="111"/>
+    <w:bookmarkStart w:id="113" w:name="ref-mcdowell_darcys_2015"/>
     <w:p>
       <w:pPr>
         <w:pStyle w:val="Bibliography"/>
@@ -10933,7 +11008,7 @@
       <w:r>
         <w:t xml:space="preserve"> </w:t>
       </w:r>
-      <w:hyperlink r:id="rId110">
+      <w:hyperlink r:id="rId112">
         <w:r>
           <w:rPr>
             <w:rStyle w:val="Hyperlink"/>
@@ -10958,8 +11033,8 @@
         <w:t xml:space="preserve">, 5, 669–672.</w:t>
       </w:r>
     </w:p>
-    <w:bookmarkEnd w:id="111"/>
-    <w:bookmarkStart w:id="113" w:name="ref-mcgregor_tree_2021"/>
+    <w:bookmarkEnd w:id="113"/>
+    <w:bookmarkStart w:id="115" w:name="ref-mcgregor_tree_2021"/>
     <w:p>
       <w:pPr>
         <w:pStyle w:val="Bibliography"/>
@@ -10983,7 +11058,7 @@
       <w:r>
         <w:t xml:space="preserve"> </w:t>
       </w:r>
-      <w:hyperlink r:id="rId112">
+      <w:hyperlink r:id="rId114">
         <w:r>
           <w:rPr>
             <w:rStyle w:val="Hyperlink"/>
@@ -11008,8 +11083,8 @@
         <w:t xml:space="preserve">, 231, 601–616.</w:t>
       </w:r>
     </w:p>
-    <w:bookmarkEnd w:id="113"/>
-    <w:bookmarkStart w:id="114" w:name="ref-muller-landau_metal_2008"/>
+    <w:bookmarkEnd w:id="115"/>
+    <w:bookmarkStart w:id="116" w:name="ref-muller-landau_metal_2008"/>
     <w:p>
       <w:pPr>
         <w:pStyle w:val="Bibliography"/>
@@ -11027,13 +11102,69 @@
         <w:t xml:space="preserve">.</w:t>
       </w:r>
     </w:p>
-    <w:bookmarkEnd w:id="114"/>
-    <w:bookmarkStart w:id="116" w:name="ref-naumann_global_2018"/>
+    <w:bookmarkEnd w:id="116"/>
+    <w:bookmarkStart w:id="118" w:name="ref-muñoz-sabater_era5land_2021"/>
     <w:p>
       <w:pPr>
         <w:pStyle w:val="Bibliography"/>
       </w:pPr>
       <w:r>
+        <w:t xml:space="preserve">Muñoz-Sabater, J., Dutra, E., Agustí-Panareda, A., Albergel, C., Arduini, G., Balsamo, G.,</w:t>
+      </w:r>
+      <w:r>
+        <w:t xml:space="preserve"> </w:t>
+      </w:r>
+      <w:r>
+        <w:rPr>
+          <w:iCs/>
+          <w:i/>
+        </w:rPr>
+        <w:t xml:space="preserve">et al.</w:t>
+      </w:r>
+      <w:r>
+        <w:t xml:space="preserve"> (2021).</w:t>
+      </w:r>
+      <w:r>
+        <w:t xml:space="preserve"> </w:t>
+      </w:r>
+      <w:hyperlink r:id="rId117">
+        <w:r>
+          <w:rPr>
+            <w:rStyle w:val="Hyperlink"/>
+          </w:rPr>
+          <w:t xml:space="preserve">ERA5-Land</w:t>
+        </w:r>
+        <w:r>
+          <w:rPr>
+            <w:rStyle w:val="Hyperlink"/>
+          </w:rPr>
+          <w:t xml:space="preserve">: A state-of-the-art global reanalysis dataset for land applications</w:t>
+        </w:r>
+      </w:hyperlink>
+      <w:r>
+        <w:t xml:space="preserve">.</w:t>
+      </w:r>
+      <w:r>
+        <w:t xml:space="preserve"> </w:t>
+      </w:r>
+      <w:r>
+        <w:rPr>
+          <w:iCs/>
+          <w:i/>
+        </w:rPr>
+        <w:t xml:space="preserve">Earth System Science Data</w:t>
+      </w:r>
+      <w:r>
+        <w:t xml:space="preserve">, 13, 4349–4383.</w:t>
+      </w:r>
+    </w:p>
+    <w:bookmarkEnd w:id="118"/>
+    <w:bookmarkStart w:id="120" w:name="ref-naumann_global_2018"/>
+    <w:p>
+      <w:pPr>
+        <w:pStyle w:val="Bibliography"/>
+      </w:pPr>
+      <w:r>
         <w:t xml:space="preserve">Naumann, G., Alfieri, L., Wyser, K., Mentaschi, L., Betts, R.A., Carrao, H.,</w:t>
       </w:r>
       <w:r>
@@ -11052,7 +11183,7 @@
       <w:r>
         <w:t xml:space="preserve"> </w:t>
       </w:r>
-      <w:hyperlink r:id="rId115">
+      <w:hyperlink r:id="rId119">
         <w:r>
           <w:rPr>
             <w:rStyle w:val="Hyperlink"/>
@@ -11137,8 +11268,8 @@
         <w:t xml:space="preserve">, 45, 3285–3296.</w:t>
       </w:r>
     </w:p>
-    <w:bookmarkEnd w:id="116"/>
-    <w:bookmarkStart w:id="118" w:name="ref-oliveira_linking_2021"/>
+    <w:bookmarkEnd w:id="120"/>
+    <w:bookmarkStart w:id="122" w:name="ref-oliveira_linking_2021"/>
     <w:p>
       <w:pPr>
         <w:pStyle w:val="Bibliography"/>
@@ -11149,7 +11280,7 @@
       <w:r>
         <w:t xml:space="preserve"> </w:t>
       </w:r>
-      <w:hyperlink r:id="rId117">
+      <w:hyperlink r:id="rId121">
         <w:r>
           <w:rPr>
             <w:rStyle w:val="Hyperlink"/>
@@ -11174,8 +11305,8 @@
         <w:t xml:space="preserve">, 230, 904–923.</w:t>
       </w:r>
     </w:p>
-    <w:bookmarkEnd w:id="118"/>
-    <w:bookmarkStart w:id="119" w:name="ref-rcoreteam_language_2024"/>
+    <w:bookmarkEnd w:id="122"/>
+    <w:bookmarkStart w:id="123" w:name="ref-rcoreteam_language_2024"/>
     <w:p>
       <w:pPr>
         <w:pStyle w:val="Bibliography"/>
@@ -11197,8 +11328,8 @@
         <w:t xml:space="preserve">. Manual. R Foundation for Statistical Computing, Vienna, Austria.</w:t>
       </w:r>
     </w:p>
-    <w:bookmarkEnd w:id="119"/>
-    <w:bookmarkStart w:id="121" w:name="ref-raesch_pvldcurve_2020"/>
+    <w:bookmarkEnd w:id="123"/>
+    <w:bookmarkStart w:id="125" w:name="ref-raesch_pvldcurve_2020"/>
     <w:p>
       <w:pPr>
         <w:pStyle w:val="Bibliography"/>
@@ -11209,7 +11340,7 @@
       <w:r>
         <w:t xml:space="preserve"> </w:t>
       </w:r>
-      <w:hyperlink r:id="rId120">
+      <w:hyperlink r:id="rId124">
         <w:r>
           <w:rPr>
             <w:rStyle w:val="Hyperlink"/>
@@ -11305,8 +11436,8 @@
         <w:t xml:space="preserve">.</w:t>
       </w:r>
     </w:p>
-    <w:bookmarkEnd w:id="121"/>
-    <w:bookmarkStart w:id="123" w:name="ref-räsänen_spatial_2016"/>
+    <w:bookmarkEnd w:id="125"/>
+    <w:bookmarkStart w:id="127" w:name="ref-räsänen_spatial_2016"/>
     <w:p>
       <w:pPr>
         <w:pStyle w:val="Bibliography"/>
@@ -11317,7 +11448,7 @@
       <w:r>
         <w:t xml:space="preserve"> </w:t>
       </w:r>
-      <w:hyperlink r:id="rId122">
+      <w:hyperlink r:id="rId126">
         <w:r>
           <w:rPr>
             <w:rStyle w:val="Hyperlink"/>
@@ -11378,8 +11509,8 @@
         <w:t xml:space="preserve">, 12, 1889–1905.</w:t>
       </w:r>
     </w:p>
-    <w:bookmarkEnd w:id="123"/>
-    <w:bookmarkStart w:id="125" w:name="ref-scharnweber_confessions_2019"/>
+    <w:bookmarkEnd w:id="127"/>
+    <w:bookmarkStart w:id="129" w:name="ref-scharnweber_confessions_2019"/>
     <w:p>
       <w:pPr>
         <w:pStyle w:val="Bibliography"/>
@@ -11390,7 +11521,7 @@
       <w:r>
         <w:t xml:space="preserve"> </w:t>
       </w:r>
-      <w:hyperlink r:id="rId124">
+      <w:hyperlink r:id="rId128">
         <w:r>
           <w:rPr>
             <w:rStyle w:val="Hyperlink"/>
@@ -11439,8 +11570,8 @@
         <w:t xml:space="preserve">, 55, 43–49.</w:t>
       </w:r>
     </w:p>
-    <w:bookmarkEnd w:id="125"/>
-    <w:bookmarkStart w:id="127" w:name="ref-slette_how_2019"/>
+    <w:bookmarkEnd w:id="129"/>
+    <w:bookmarkStart w:id="131" w:name="ref-slette_how_2019"/>
     <w:p>
       <w:pPr>
         <w:pStyle w:val="Bibliography"/>
@@ -11464,7 +11595,7 @@
       <w:r>
         <w:t xml:space="preserve"> </w:t>
       </w:r>
-      <w:hyperlink r:id="rId126">
+      <w:hyperlink r:id="rId130">
         <w:r>
           <w:rPr>
             <w:rStyle w:val="Hyperlink"/>
@@ -11489,8 +11620,8 @@
         <w:t xml:space="preserve">, 25, 3193–3200.</w:t>
       </w:r>
     </w:p>
-    <w:bookmarkEnd w:id="127"/>
-    <w:bookmarkStart w:id="128" w:name="ref-speer_fundamentals_2010"/>
+    <w:bookmarkEnd w:id="131"/>
+    <w:bookmarkStart w:id="132" w:name="ref-speer_fundamentals_2010"/>
     <w:p>
       <w:pPr>
         <w:pStyle w:val="Bibliography"/>
@@ -11512,8 +11643,8 @@
         <w:t xml:space="preserve">. Univ. of Arizona Press, Tucson, Ariz.</w:t>
       </w:r>
     </w:p>
-    <w:bookmarkEnd w:id="128"/>
-    <w:bookmarkStart w:id="130" w:name="ref-stahl_depth_2013"/>
+    <w:bookmarkEnd w:id="132"/>
+    <w:bookmarkStart w:id="134" w:name="ref-stahl_depth_2013"/>
     <w:p>
       <w:pPr>
         <w:pStyle w:val="Bibliography"/>
@@ -11524,7 +11655,7 @@
       <w:r>
         <w:t xml:space="preserve"> </w:t>
       </w:r>
-      <w:hyperlink r:id="rId129">
+      <w:hyperlink r:id="rId133">
         <w:r>
           <w:rPr>
             <w:rStyle w:val="Hyperlink"/>
@@ -11546,8 +11677,8 @@
         <w:t xml:space="preserve">, 173, 1191–1201.</w:t>
       </w:r>
     </w:p>
-    <w:bookmarkEnd w:id="130"/>
-    <w:bookmarkStart w:id="132" w:name="ref-trugman_why_2021"/>
+    <w:bookmarkEnd w:id="134"/>
+    <w:bookmarkStart w:id="136" w:name="ref-trugman_why_2021"/>
     <w:p>
       <w:pPr>
         <w:pStyle w:val="Bibliography"/>
@@ -11558,7 +11689,7 @@
       <w:r>
         <w:t xml:space="preserve"> </w:t>
       </w:r>
-      <w:hyperlink r:id="rId131">
+      <w:hyperlink r:id="rId135">
         <w:r>
           <w:rPr>
             <w:rStyle w:val="Hyperlink"/>
@@ -11646,8 +11777,8 @@
         <w:t xml:space="preserve">, 36, 520–532.</w:t>
       </w:r>
     </w:p>
-    <w:bookmarkEnd w:id="132"/>
-    <w:bookmarkStart w:id="134" w:name="ref-vasey_intraspecific_2022"/>
+    <w:bookmarkEnd w:id="136"/>
+    <w:bookmarkStart w:id="138" w:name="ref-vasey_intraspecific_2022"/>
     <w:p>
       <w:pPr>
         <w:pStyle w:val="Bibliography"/>
@@ -11658,7 +11789,7 @@
       <w:r>
         <w:t xml:space="preserve"> </w:t>
       </w:r>
-      <w:hyperlink r:id="rId133">
+      <w:hyperlink r:id="rId137">
         <w:r>
           <w:rPr>
             <w:rStyle w:val="Hyperlink"/>
@@ -11683,8 +11814,8 @@
         <w:t xml:space="preserve">, 49, 2309–2320.</w:t>
       </w:r>
     </w:p>
-    <w:bookmarkEnd w:id="134"/>
-    <w:bookmarkStart w:id="135" w:name="ref-vehtari_ranknormalization_2021"/>
+    <w:bookmarkEnd w:id="138"/>
+    <w:bookmarkStart w:id="139" w:name="ref-vehtari_ranknormalization_2021"/>
     <w:p>
       <w:pPr>
         <w:pStyle w:val="Bibliography"/>
@@ -11742,8 +11873,8 @@
         <w:t xml:space="preserve">.</w:t>
       </w:r>
     </w:p>
-    <w:bookmarkEnd w:id="135"/>
-    <w:bookmarkStart w:id="137" w:name="ref-vicente-serrano_multiscalar_2010"/>
+    <w:bookmarkEnd w:id="139"/>
+    <w:bookmarkStart w:id="141" w:name="ref-vicente-serrano_multiscalar_2010"/>
     <w:p>
       <w:pPr>
         <w:pStyle w:val="Bibliography"/>
@@ -11754,7 +11885,7 @@
       <w:r>
         <w:t xml:space="preserve"> </w:t>
       </w:r>
-      <w:hyperlink r:id="rId136">
+      <w:hyperlink r:id="rId140">
         <w:r>
           <w:rPr>
             <w:rStyle w:val="Hyperlink"/>
@@ -11833,8 +11964,8 @@
         <w:t xml:space="preserve">, 23, 1696–1718.</w:t>
       </w:r>
     </w:p>
-    <w:bookmarkEnd w:id="137"/>
-    <w:bookmarkStart w:id="139" w:name="ref-vico_how_2017a"/>
+    <w:bookmarkEnd w:id="141"/>
+    <w:bookmarkStart w:id="143" w:name="ref-vico_how_2017a"/>
     <w:p>
       <w:pPr>
         <w:pStyle w:val="Bibliography"/>
@@ -11845,7 +11976,7 @@
       <w:r>
         <w:t xml:space="preserve"> </w:t>
       </w:r>
-      <w:hyperlink r:id="rId138">
+      <w:hyperlink r:id="rId142">
         <w:r>
           <w:rPr>
             <w:rStyle w:val="Hyperlink"/>
@@ -11894,8 +12025,8 @@
         <w:t xml:space="preserve">, 12, 065006.</w:t>
       </w:r>
     </w:p>
-    <w:bookmarkEnd w:id="139"/>
-    <w:bookmarkStart w:id="141" w:name="ref-vinod_thermal_2023"/>
+    <w:bookmarkEnd w:id="143"/>
+    <w:bookmarkStart w:id="145" w:name="ref-vinod_thermal_2023"/>
     <w:p>
       <w:pPr>
         <w:pStyle w:val="Bibliography"/>
@@ -11919,7 +12050,7 @@
       <w:r>
         <w:t xml:space="preserve"> </w:t>
       </w:r>
-      <w:hyperlink r:id="rId140">
+      <w:hyperlink r:id="rId144">
         <w:r>
           <w:rPr>
             <w:rStyle w:val="Hyperlink"/>
@@ -11944,8 +12075,8 @@
         <w:t xml:space="preserve">, 237, 22–47.</w:t>
       </w:r>
     </w:p>
-    <w:bookmarkEnd w:id="141"/>
-    <w:bookmarkStart w:id="143" w:name="ref-vlam_temperature_2014"/>
+    <w:bookmarkEnd w:id="145"/>
+    <w:bookmarkStart w:id="147" w:name="ref-vlam_temperature_2014"/>
     <w:p>
       <w:pPr>
         <w:pStyle w:val="Bibliography"/>
@@ -11956,7 +12087,7 @@
       <w:r>
         <w:t xml:space="preserve"> </w:t>
       </w:r>
-      <w:hyperlink r:id="rId142">
+      <w:hyperlink r:id="rId146">
         <w:r>
           <w:rPr>
             <w:rStyle w:val="Hyperlink"/>
@@ -12005,8 +12136,8 @@
         <w:t xml:space="preserve">, 174, 1449–1461.</w:t>
       </w:r>
     </w:p>
-    <w:bookmarkEnd w:id="143"/>
-    <w:bookmarkStart w:id="145" w:name="ref-williams_deciduousness_2008"/>
+    <w:bookmarkEnd w:id="147"/>
+    <w:bookmarkStart w:id="149" w:name="ref-williams_deciduousness_2008"/>
     <w:p>
       <w:pPr>
         <w:pStyle w:val="Bibliography"/>
@@ -12017,7 +12148,7 @@
       <w:r>
         <w:t xml:space="preserve"> </w:t>
       </w:r>
-      <w:hyperlink r:id="rId144">
+      <w:hyperlink r:id="rId148">
         <w:r>
           <w:rPr>
             <w:rStyle w:val="Hyperlink"/>
@@ -12060,8 +12191,8 @@
         <w:t xml:space="preserve">, 155, 571–582.</w:t>
       </w:r>
     </w:p>
-    <w:bookmarkEnd w:id="145"/>
-    <w:bookmarkStart w:id="146" w:name="ref-wu_whitebox_2022"/>
+    <w:bookmarkEnd w:id="149"/>
+    <w:bookmarkStart w:id="150" w:name="ref-wu_whitebox_2022"/>
     <w:p>
       <w:pPr>
         <w:pStyle w:val="Bibliography"/>
@@ -12125,8 +12256,8 @@
         <w:t xml:space="preserve">. Manual.</w:t>
       </w:r>
     </w:p>
-    <w:bookmarkEnd w:id="146"/>
-    <w:bookmarkStart w:id="148" w:name="ref-zuidema_tropical_2022"/>
+    <w:bookmarkEnd w:id="150"/>
+    <w:bookmarkStart w:id="152" w:name="ref-zuidema_tropical_2022"/>
     <w:p>
       <w:pPr>
         <w:pStyle w:val="Bibliography"/>
@@ -12150,7 +12281,7 @@
       <w:r>
         <w:t xml:space="preserve"> </w:t>
       </w:r>
-      <w:hyperlink r:id="rId147">
+      <w:hyperlink r:id="rId151">
         <w:r>
           <w:rPr>
             <w:rStyle w:val="Hyperlink"/>
@@ -12175,8 +12306,8 @@
         <w:t xml:space="preserve">, 15, 269–276.</w:t>
       </w:r>
     </w:p>
-    <w:bookmarkEnd w:id="148"/>
-    <w:bookmarkStart w:id="150" w:name="ref-zuleta_droughtinduced_2017"/>
+    <w:bookmarkEnd w:id="152"/>
+    <w:bookmarkStart w:id="154" w:name="ref-zuleta_droughtinduced_2017"/>
     <w:p>
       <w:pPr>
         <w:pStyle w:val="Bibliography"/>
@@ -12187,7 +12318,7 @@
       <w:r>
         <w:t xml:space="preserve"> </w:t>
       </w:r>
-      <w:hyperlink r:id="rId149">
+      <w:hyperlink r:id="rId153">
         <w:r>
           <w:rPr>
             <w:rStyle w:val="Hyperlink"/>
@@ -12224,9 +12355,9 @@
         <w:t xml:space="preserve">, 98, 2538–2546.</w:t>
       </w:r>
     </w:p>
-    <w:bookmarkEnd w:id="150"/>
-    <w:bookmarkEnd w:id="151"/>
-    <w:bookmarkEnd w:id="152"/>
+    <w:bookmarkEnd w:id="154"/>
+    <w:bookmarkEnd w:id="155"/>
+    <w:bookmarkEnd w:id="156"/>
     <w:sectPr>
       <w:footerReference r:id="rId10" w:type="even"/>
       <w:footerReference r:id="rId9" w:type="default"/>

</xml_diff>

<commit_message>
words shaved to 5011
</commit_message>
<xml_diff>
--- a/doc/manuscript_hkk_drought_sensitivity.docx
+++ b/doc/manuscript_hkk_drought_sensitivity.docx
@@ -216,7 +216,7 @@
         <w:t xml:space="preserve">4</w:t>
       </w:r>
       <w:r>
-        <w:t xml:space="preserve">4Thai Long-Term Forest Ecological Research, Kasetsart University, Bangkok, Thailand</w:t>
+        <w:t xml:space="preserve">Thai Long-Term Forest Ecological Research, Kasetsart University, Bangkok, Thailand</w:t>
       </w:r>
       <w:r>
         <w:br/>
@@ -228,7 +228,7 @@
         <w:t xml:space="preserve">5</w:t>
       </w:r>
       <w:r>
-        <w:t xml:space="preserve">5Department of Forest Biology, Faculty of Forestry, Kasetsart University, Bangkok 10900, Thailand</w:t>
+        <w:t xml:space="preserve">Department of Forest Biology, Faculty of Forestry, Kasetsart University, Bangkok 10900, Thailand</w:t>
       </w:r>
     </w:p>
     <w:p>
@@ -300,7 +300,7 @@
         <w:t xml:space="preserve"> </w:t>
       </w:r>
       <w:r>
-        <w:t xml:space="preserve">5134</w:t>
+        <w:t xml:space="preserve">5011</w:t>
       </w:r>
       <w:r>
         <w:br/>
@@ -578,7 +578,7 @@
         <w:t xml:space="preserve"> </w:t>
       </w:r>
       <w:r>
-        <w:t xml:space="preserve">However, our ability to predict drought impacts on tree woody growth and ecosystem C sequestration remains limited, particularly for tropical forests, whose critical C sink is threatened by drought</w:t>
+        <w:t xml:space="preserve">However, drought impacts on tree woody growth and ecosystem C sequestration remain difficult to predict, particularly for tropical forests, whose critical C sink is threatened by drought</w:t>
       </w:r>
       <w:r>
         <w:t xml:space="preserve"> </w:t>
@@ -637,7 +637,7 @@
         <w:t xml:space="preserve"> </w:t>
       </w:r>
       <w:r>
-        <w:t xml:space="preserve">For forests worldwide, separate studies have shown that drought characteristics, species traits, and microenvironment all affect tree growth responses</w:t>
+        <w:t xml:space="preserve">For forests worldwide, studies have separately shown that drought characteristics, species traits, and microenvironment affect tree growth responses</w:t>
       </w:r>
       <w:r>
         <w:t xml:space="preserve"> </w:t>
@@ -678,19 +678,19 @@
         <w:t xml:space="preserve">2021)</w:t>
       </w:r>
       <w:r>
-        <w:t xml:space="preserve">, but we know little about their combined effects or potential interactions, which could fundamentally alter our understanding of forest responses to drought.</w:t>
-      </w:r>
-      <w:r>
-        <w:t xml:space="preserve"> </w:t>
-      </w:r>
-      <w:r>
-        <w:t xml:space="preserve">Specifically, if drought tolerance is influenced independently by drought characteristics, species traits, and microenvironment, tree drought responses may be conserved, and therefore linearly predictable; i.e., a species with low sensitivity to past droughts would have low sensitivity in any microhabitat and any drought.</w:t>
-      </w:r>
-      <w:r>
-        <w:t xml:space="preserve"> </w:t>
-      </w:r>
-      <w:r>
-        <w:t xml:space="preserve">In contrast, if these factors interact, the species and individuals that exhibit resistance to one drought may prove more vulnerable in a different drought.</w:t>
+        <w:t xml:space="preserve">, but we know little about their combined effects or potential interactions, which could fundamentally alter understanding on forest responses to drought.</w:t>
+      </w:r>
+      <w:r>
+        <w:t xml:space="preserve"> </w:t>
+      </w:r>
+      <w:r>
+        <w:t xml:space="preserve">Specifically, if drought tolerance is influenced independently by drought characteristics, species traits, and microenvironment, tree drought responses may be conserved, and therefore linearly predictable; i.e., species with low sensitivity to past droughts would have low sensitivity in any microhabitat and any drought.</w:t>
+      </w:r>
+      <w:r>
+        <w:t xml:space="preserve"> </w:t>
+      </w:r>
+      <w:r>
+        <w:t xml:space="preserve">In contrast, if these factors interact, species and individuals that exhibit resistance to one drought may prove more vulnerable in a different drought.</w:t>
       </w:r>
       <w:r>
         <w:t xml:space="preserve"> </w:t>
@@ -745,7 +745,7 @@
         <w:pStyle w:val="BodyText"/>
       </w:pPr>
       <w:r>
-        <w:t xml:space="preserve">Drought is notoriously hard to define and encompasses a variety of types based on the meteorological variables affected and the timing, severity and duration of the climatic anomalies</w:t>
+        <w:t xml:space="preserve">Drought is notoriously hard to define and encompasses a variety of types based on the meteorological variables affected and the timing, severity and duration of climatic anomalies</w:t>
       </w:r>
       <w:r>
         <w:t xml:space="preserve"> </w:t>
@@ -770,6 +770,106 @@
         <w:t xml:space="preserve">2019)</w:t>
       </w:r>
       <w:r>
+        <w:t xml:space="preserve"> </w:t>
+      </w:r>
+      <w:r>
+        <w:t xml:space="preserve">with potentially distinct ecological consequences.</w:t>
+      </w:r>
+      <w:r>
+        <w:t xml:space="preserve"> </w:t>
+      </w:r>
+      <w:r>
+        <w:t xml:space="preserve"> </w:t>
+      </w:r>
+      <w:r>
+        <w:t xml:space="preserve">Although forest drought responses are often considered to follow consistent patterns across droughts</w:t>
+      </w:r>
+      <w:r>
+        <w:t xml:space="preserve"> </w:t>
+      </w:r>
+      <w:r>
+        <w:t xml:space="preserve">(e.g., Bennett</w:t>
+      </w:r>
+      <w:r>
+        <w:t xml:space="preserve"> </w:t>
+      </w:r>
+      <w:r>
+        <w:rPr>
+          <w:iCs/>
+          <w:i/>
+        </w:rPr>
+        <w:t xml:space="preserve">et al.</w:t>
+      </w:r>
+      <w:r>
+        <w:t xml:space="preserve"> </w:t>
+      </w:r>
+      <w:r>
+        <w:t xml:space="preserve">2015; Brando</w:t>
+      </w:r>
+      <w:r>
+        <w:t xml:space="preserve"> </w:t>
+      </w:r>
+      <w:r>
+        <w:rPr>
+          <w:iCs/>
+          <w:i/>
+        </w:rPr>
+        <w:t xml:space="preserve">et al.</w:t>
+      </w:r>
+      <w:r>
+        <w:t xml:space="preserve"> </w:t>
+      </w:r>
+      <w:r>
+        <w:t xml:space="preserve">2019)</w:t>
+      </w:r>
+      <w:r>
+        <w:t xml:space="preserve">, droughts with different timing, duration, or intensity may have distinct effects on tree growth, especially in seasonal forests with adaptive phenological strategies to handle regular periods of climatic stress</w:t>
+      </w:r>
+      <w:r>
+        <w:t xml:space="preserve"> </w:t>
+      </w:r>
+      <w:r>
+        <w:t xml:space="preserve">(Albert</w:t>
+      </w:r>
+      <w:r>
+        <w:t xml:space="preserve"> </w:t>
+      </w:r>
+      <w:r>
+        <w:rPr>
+          <w:iCs/>
+          <w:i/>
+        </w:rPr>
+        <w:t xml:space="preserve">et al.</w:t>
+      </w:r>
+      <w:r>
+        <w:t xml:space="preserve"> </w:t>
+      </w:r>
+      <w:r>
+        <w:t xml:space="preserve">2019)</w:t>
+      </w:r>
+      <w:r>
+        <w:t xml:space="preserve"> </w:t>
+      </w:r>
+      <w:r>
+        <w:t xml:space="preserve">(Gao</w:t>
+      </w:r>
+      <w:r>
+        <w:t xml:space="preserve"> </w:t>
+      </w:r>
+      <w:r>
+        <w:rPr>
+          <w:iCs/>
+          <w:i/>
+        </w:rPr>
+        <w:t xml:space="preserve">et al.</w:t>
+      </w:r>
+      <w:r>
+        <w:t xml:space="preserve"> </w:t>
+      </w:r>
+      <w:r>
+        <w:t xml:space="preserve">2018)</w:t>
+      </w:r>
+      <w:r>
         <w:t xml:space="preserve">.</w:t>
       </w:r>
       <w:r>
@@ -779,13 +879,16 @@
         <w:t xml:space="preserve"> </w:t>
       </w:r>
       <w:r>
-        <w:t xml:space="preserve">Although forest drought responses are often considered to follow consistent patterns across droughts</w:t>
-      </w:r>
-      <w:r>
-        <w:t xml:space="preserve"> </w:t>
-      </w:r>
-      <w:r>
-        <w:t xml:space="preserve">(e.g., Bennett</w:t>
+        <w:t xml:space="preserve"> </w:t>
+      </w:r>
+      <w:r>
+        <w:t xml:space="preserve">In tropical forests with dry seasons unfavorable to growth, tree drought responses may vary dramatically depending on the timing of drought relative to seasonal cycles of climate, photosynthesis, and woody growth</w:t>
+      </w:r>
+      <w:r>
+        <w:t xml:space="preserve"> </w:t>
+      </w:r>
+      <w:r>
+        <w:t xml:space="preserve">(García-Cervigón</w:t>
       </w:r>
       <w:r>
         <w:t xml:space="preserve"> </w:t>
@@ -801,7 +904,34 @@
         <w:t xml:space="preserve"> </w:t>
       </w:r>
       <w:r>
-        <w:t xml:space="preserve">2015; Brando</w:t>
+        <w:t xml:space="preserve">2020)</w:t>
+      </w:r>
+      <w:r>
+        <w:t xml:space="preserve">.</w:t>
+      </w:r>
+      <w:r>
+        <w:t xml:space="preserve"> </w:t>
+      </w:r>
+      <w:r>
+        <w:t xml:space="preserve"> </w:t>
+      </w:r>
+      <w:r>
+        <w:t xml:space="preserve"> </w:t>
+      </w:r>
+      <w:r>
+        <w:t xml:space="preserve">Analyses to date have found that tropical tree growth</w:t>
+      </w:r>
+      <w:r>
+        <w:t xml:space="preserve"> </w:t>
+      </w:r>
+      <w:r>
+        <w:t xml:space="preserve">is particularly sensitive to dry season precipitation</w:t>
+      </w:r>
+      <w:r>
+        <w:t xml:space="preserve"> </w:t>
+      </w:r>
+      <w:r>
+        <w:t xml:space="preserve">(Clark</w:t>
       </w:r>
       <w:r>
         <w:t xml:space="preserve"> </w:t>
@@ -817,16 +947,7 @@
         <w:t xml:space="preserve"> </w:t>
       </w:r>
       <w:r>
-        <w:t xml:space="preserve">2019)</w:t>
-      </w:r>
-      <w:r>
-        <w:t xml:space="preserve">, droughts with different timing, duration, or intensity may have distinct effects on tree growth, especially in seasonal forests that have evolved phenological strategies to handle regular periods of climatic stress</w:t>
-      </w:r>
-      <w:r>
-        <w:t xml:space="preserve"> </w:t>
-      </w:r>
-      <w:r>
-        <w:t xml:space="preserve">(Albert</w:t>
+        <w:t xml:space="preserve">2021; Clark</w:t>
       </w:r>
       <w:r>
         <w:t xml:space="preserve"> </w:t>
@@ -842,13 +963,7 @@
         <w:t xml:space="preserve"> </w:t>
       </w:r>
       <w:r>
-        <w:t xml:space="preserve">2019)</w:t>
-      </w:r>
-      <w:r>
-        <w:t xml:space="preserve"> </w:t>
-      </w:r>
-      <w:r>
-        <w:t xml:space="preserve">(Gao</w:t>
+        <w:t xml:space="preserve">2010; Zuidema</w:t>
       </w:r>
       <w:r>
         <w:t xml:space="preserve"> </w:t>
@@ -864,7 +979,22 @@
         <w:t xml:space="preserve"> </w:t>
       </w:r>
       <w:r>
-        <w:t xml:space="preserve">2018)</w:t>
+        <w:t xml:space="preserve">2022)</w:t>
+      </w:r>
+      <w:r>
+        <w:t xml:space="preserve">; however, these analyses represent a very limited set of tropical tree species and climates.</w:t>
+      </w:r>
+      <w:r>
+        <w:t xml:space="preserve"> </w:t>
+      </w:r>
+      <w:r>
+        <w:t xml:space="preserve">It remains unknown how diverse assemblages of tropical tree species</w:t>
+      </w:r>
+      <w:r>
+        <w:t xml:space="preserve"> </w:t>
+      </w:r>
+      <w:r>
+        <w:t xml:space="preserve">respond to different types of droughts, including those that intensify or conflict with regular seasonal cycles</w:t>
       </w:r>
       <w:r>
         <w:t xml:space="preserve">.</w:t>
@@ -872,140 +1002,13 @@
       <w:r>
         <w:t xml:space="preserve"> </w:t>
       </w:r>
-      <w:r>
-        <w:t xml:space="preserve"> </w:t>
-      </w:r>
-      <w:r>
-        <w:t xml:space="preserve"> </w:t>
-      </w:r>
-      <w:r>
-        <w:t xml:space="preserve">In tropical forests with dry seasons unfavorable to growth, tree drought responses may vary dramatically depending on the timing of drought relative to seasonal cycles of climate, photosynthesis, and woody growth</w:t>
-      </w:r>
-      <w:r>
-        <w:t xml:space="preserve"> </w:t>
-      </w:r>
-      <w:r>
-        <w:t xml:space="preserve">(García-Cervigón</w:t>
-      </w:r>
-      <w:r>
-        <w:t xml:space="preserve"> </w:t>
-      </w:r>
-      <w:r>
-        <w:rPr>
-          <w:iCs/>
-          <w:i/>
-        </w:rPr>
-        <w:t xml:space="preserve">et al.</w:t>
-      </w:r>
-      <w:r>
-        <w:t xml:space="preserve"> </w:t>
-      </w:r>
-      <w:r>
-        <w:t xml:space="preserve">2020)</w:t>
-      </w:r>
-      <w:r>
-        <w:t xml:space="preserve">.</w:t>
-      </w:r>
-      <w:r>
-        <w:t xml:space="preserve"> </w:t>
-      </w:r>
-      <w:r>
-        <w:t xml:space="preserve"> </w:t>
-      </w:r>
-      <w:r>
-        <w:t xml:space="preserve"> </w:t>
-      </w:r>
-      <w:r>
-        <w:t xml:space="preserve">Analyses to date have found that tropical tree growth</w:t>
-      </w:r>
-      <w:r>
-        <w:t xml:space="preserve"> </w:t>
-      </w:r>
-      <w:r>
-        <w:t xml:space="preserve">is particularly sensitive to dry season precipitation</w:t>
-      </w:r>
-      <w:r>
-        <w:t xml:space="preserve"> </w:t>
-      </w:r>
-      <w:r>
-        <w:t xml:space="preserve">(Clark</w:t>
-      </w:r>
-      <w:r>
-        <w:t xml:space="preserve"> </w:t>
-      </w:r>
-      <w:r>
-        <w:rPr>
-          <w:iCs/>
-          <w:i/>
-        </w:rPr>
-        <w:t xml:space="preserve">et al.</w:t>
-      </w:r>
-      <w:r>
-        <w:t xml:space="preserve"> </w:t>
-      </w:r>
-      <w:r>
-        <w:t xml:space="preserve">2021; Clark</w:t>
-      </w:r>
-      <w:r>
-        <w:t xml:space="preserve"> </w:t>
-      </w:r>
-      <w:r>
-        <w:rPr>
-          <w:iCs/>
-          <w:i/>
-        </w:rPr>
-        <w:t xml:space="preserve">et al.</w:t>
-      </w:r>
-      <w:r>
-        <w:t xml:space="preserve"> </w:t>
-      </w:r>
-      <w:r>
-        <w:t xml:space="preserve">2010; Zuidema</w:t>
-      </w:r>
-      <w:r>
-        <w:t xml:space="preserve"> </w:t>
-      </w:r>
-      <w:r>
-        <w:rPr>
-          <w:iCs/>
-          <w:i/>
-        </w:rPr>
-        <w:t xml:space="preserve">et al.</w:t>
-      </w:r>
-      <w:r>
-        <w:t xml:space="preserve"> </w:t>
-      </w:r>
-      <w:r>
-        <w:t xml:space="preserve">2022)</w:t>
-      </w:r>
-      <w:r>
-        <w:t xml:space="preserve">; however, these analyses represent only a very limited set of tropical tree species and climates.</w:t>
-      </w:r>
-      <w:r>
-        <w:t xml:space="preserve"> </w:t>
-      </w:r>
-      <w:r>
-        <w:t xml:space="preserve">It remains unknown how diverse assemblages of tropical tree species</w:t>
-      </w:r>
-      <w:r>
-        <w:t xml:space="preserve"> </w:t>
-      </w:r>
-      <w:r>
-        <w:t xml:space="preserve">respond to different types of droughts, including those that intensify or conflict with regular seasonal cycles</w:t>
-      </w:r>
-      <w:r>
-        <w:t xml:space="preserve">.</w:t>
-      </w:r>
-      <w:r>
-        <w:t xml:space="preserve"> </w:t>
-      </w:r>
     </w:p>
     <w:p>
       <w:pPr>
         <w:pStyle w:val="BodyText"/>
       </w:pPr>
       <w:r>
-        <w:t xml:space="preserve">Tree species adaptations to cope with drought vary widely in type and strength, often leading to classification of species as</w:t>
+        <w:t xml:space="preserve">Tree species adaptations to drought vary widely in type and strength, often leading to classification of species as</w:t>
       </w:r>
       <w:r>
         <w:t xml:space="preserve"> </w:t>
@@ -1201,17 +1204,7 @@
         </m:sSub>
       </m:oMath>
       <w:r>
-        <w:t xml:space="preserve">, hydraulic safety, to maintain gas exchange and photosynthesis under hot and dry conditions), and</w:t>
-      </w:r>
-      <w:r>
-        <w:t xml:space="preserve"> </w:t>
-      </w:r>
-      <w:r>
-        <w:rPr>
-          <w:iCs/>
-          <w:i/>
-        </w:rPr>
-        <w:t xml:space="preserve">large vessels (hydraulic efficiency)</w:t>
+        <w:t xml:space="preserve">, hydraulic safety, to maintain gas exchange and photosynthesis under hot and dry conditions), and large vessels (hydraulic efficiency)</w:t>
       </w:r>
       <w:r>
         <w:t xml:space="preserve"> </w:t>
@@ -1327,7 +1320,7 @@
         <w:t xml:space="preserve"> </w:t>
       </w:r>
       <w:r>
-        <w:t xml:space="preserve">Moreover, besides being constant or adaptively conserved, these strategies can also have developmental or ecophysiological controls.</w:t>
+        <w:t xml:space="preserve">Moreover, besides being adaptively conserved, these strategies can also have developmental or ecophysiological controls.</w:t>
       </w:r>
       <w:r>
         <w:t xml:space="preserve"> </w:t>
@@ -1392,13 +1385,13 @@
         <w:pStyle w:val="BodyText"/>
       </w:pPr>
       <w:r>
-        <w:t xml:space="preserve">Microenvironments defined by horizontal topographic and edaphic variation, and vertical light and thermal variation further shape individual tree experience of and response to drought.</w:t>
-      </w:r>
-      <w:r>
-        <w:t xml:space="preserve"> </w:t>
-      </w:r>
-      <w:r>
-        <w:t xml:space="preserve">While habitats with relatively moist soils (e.g., low-lying topographic positions) are clearly more hospitable during drought, trees in these microenvironments may be more vulnerable if less drought-adapted (e.g., less negative</w:t>
+        <w:t xml:space="preserve">Microenvironments defined by horizontal topographic and edaphic variation, and vertical light and thermal variation further shape individual tree experience of, and response to, drought.</w:t>
+      </w:r>
+      <w:r>
+        <w:t xml:space="preserve"> </w:t>
+      </w:r>
+      <w:r>
+        <w:t xml:space="preserve">While habitats with relatively moist soils (e.g., low-lying topography) are clearly more hospitable during drought, trees in these microenvironments may be more vulnerable if less drought-adapted (e.g., less negative</w:t>
       </w:r>
       <w:r>
         <w:t xml:space="preserve"> </w:t>
@@ -1449,23 +1442,63 @@
         <w:t xml:space="preserve">(2021)</w:t>
       </w:r>
       <w:r>
-        <w:t xml:space="preserve">) or acclimatized</w:t>
-      </w:r>
-      <w:r>
-        <w:t xml:space="preserve"> </w:t>
-      </w:r>
-      <w:r>
-        <w:t xml:space="preserve">(</w:t>
-      </w:r>
-      <w:r>
-        <w:rPr>
-          <w:bCs/>
-          <w:b/>
-        </w:rPr>
-        <w:t xml:space="preserve">refs?</w:t>
-      </w:r>
-      <w:r>
-        <w:t xml:space="preserve">)</w:t>
+        <w:t xml:space="preserve">).</w:t>
+      </w:r>
+      <w:r>
+        <w:t xml:space="preserve"> </w:t>
+      </w:r>
+      <w:r>
+        <w:t xml:space="preserve">Indeed, during drought trees near streams experienced greater growth declines in a temperate forest</w:t>
+      </w:r>
+      <w:r>
+        <w:t xml:space="preserve"> </w:t>
+      </w:r>
+      <w:r>
+        <w:t xml:space="preserve">(McGregor</w:t>
+      </w:r>
+      <w:r>
+        <w:t xml:space="preserve"> </w:t>
+      </w:r>
+      <w:r>
+        <w:rPr>
+          <w:iCs/>
+          <w:i/>
+        </w:rPr>
+        <w:t xml:space="preserve">et al.</w:t>
+      </w:r>
+      <w:r>
+        <w:t xml:space="preserve"> </w:t>
+      </w:r>
+      <w:r>
+        <w:t xml:space="preserve">2021)</w:t>
+      </w:r>
+      <w:r>
+        <w:t xml:space="preserve"> </w:t>
+      </w:r>
+      <w:r>
+        <w:t xml:space="preserve">and increased mortality in a tropical forest</w:t>
+      </w:r>
+      <w:r>
+        <w:t xml:space="preserve"> </w:t>
+      </w:r>
+      <w:r>
+        <w:t xml:space="preserve">(Zuleta</w:t>
+      </w:r>
+      <w:r>
+        <w:t xml:space="preserve"> </w:t>
+      </w:r>
+      <w:r>
+        <w:rPr>
+          <w:iCs/>
+          <w:i/>
+        </w:rPr>
+        <w:t xml:space="preserve">et al.</w:t>
+      </w:r>
+      <w:r>
+        <w:t xml:space="preserve"> </w:t>
+      </w:r>
+      <w:r>
+        <w:t xml:space="preserve">2017)</w:t>
       </w:r>
       <w:r>
         <w:t xml:space="preserve">.</w:t>
@@ -1474,13 +1507,16 @@
         <w:t xml:space="preserve"> </w:t>
       </w:r>
       <w:r>
-        <w:t xml:space="preserve">Indeed, during drought trees near streams experienced greater growth declines in a temperate forest</w:t>
-      </w:r>
-      <w:r>
-        <w:t xml:space="preserve"> </w:t>
-      </w:r>
-      <w:r>
-        <w:t xml:space="preserve">(McGregor</w:t>
+        <w:t xml:space="preserve"> </w:t>
+      </w:r>
+      <w:r>
+        <w:t xml:space="preserve">Tree crowns in canopy or emergent positions are exposed to higher evaporative demand and thermal stress driven by higher solar radiation, wind speed, and vapor pressure deficit</w:t>
+      </w:r>
+      <w:r>
+        <w:t xml:space="preserve"> </w:t>
+      </w:r>
+      <w:r>
+        <w:t xml:space="preserve">(Vinod</w:t>
       </w:r>
       <w:r>
         <w:t xml:space="preserve"> </w:t>
@@ -1496,19 +1532,16 @@
         <w:t xml:space="preserve"> </w:t>
       </w:r>
       <w:r>
-        <w:t xml:space="preserve">2021)</w:t>
-      </w:r>
-      <w:r>
-        <w:t xml:space="preserve"> </w:t>
-      </w:r>
-      <w:r>
-        <w:t xml:space="preserve">and increased mortality in a tropical forest</w:t>
-      </w:r>
-      <w:r>
-        <w:t xml:space="preserve"> </w:t>
-      </w:r>
-      <w:r>
-        <w:t xml:space="preserve">(Zuleta</w:t>
+        <w:t xml:space="preserve">2023)</w:t>
+      </w:r>
+      <w:r>
+        <w:t xml:space="preserve">, and such exposure makes trees more vulnerable to drought</w:t>
+      </w:r>
+      <w:r>
+        <w:t xml:space="preserve"> </w:t>
+      </w:r>
+      <w:r>
+        <w:t xml:space="preserve">(Ma</w:t>
       </w:r>
       <w:r>
         <w:t xml:space="preserve"> </w:t>
@@ -1524,7 +1557,23 @@
         <w:t xml:space="preserve"> </w:t>
       </w:r>
       <w:r>
-        <w:t xml:space="preserve">2017)</w:t>
+        <w:t xml:space="preserve">2023; Scharnweber</w:t>
+      </w:r>
+      <w:r>
+        <w:t xml:space="preserve"> </w:t>
+      </w:r>
+      <w:r>
+        <w:rPr>
+          <w:iCs/>
+          <w:i/>
+        </w:rPr>
+        <w:t xml:space="preserve">et al.</w:t>
+      </w:r>
+      <w:r>
+        <w:t xml:space="preserve"> </w:t>
+      </w:r>
+      <w:r>
+        <w:t xml:space="preserve">2019)</w:t>
       </w:r>
       <w:r>
         <w:t xml:space="preserve">.</w:t>
@@ -1536,82 +1585,7 @@
         <w:t xml:space="preserve"> </w:t>
       </w:r>
       <w:r>
-        <w:t xml:space="preserve">Tree crowns in canopy or emergent positions are exposed to higher evaporative demand and thermal stress driven by higher solar radiation, wind speed, and vapor pressure deficit</w:t>
-      </w:r>
-      <w:r>
-        <w:t xml:space="preserve"> </w:t>
-      </w:r>
-      <w:r>
-        <w:t xml:space="preserve">(Vinod</w:t>
-      </w:r>
-      <w:r>
-        <w:t xml:space="preserve"> </w:t>
-      </w:r>
-      <w:r>
-        <w:rPr>
-          <w:iCs/>
-          <w:i/>
-        </w:rPr>
-        <w:t xml:space="preserve">et al.</w:t>
-      </w:r>
-      <w:r>
-        <w:t xml:space="preserve"> </w:t>
-      </w:r>
-      <w:r>
-        <w:t xml:space="preserve">2023)</w:t>
-      </w:r>
-      <w:r>
-        <w:t xml:space="preserve">, and such exposure makes trees more vulnerable to drought</w:t>
-      </w:r>
-      <w:r>
-        <w:t xml:space="preserve"> </w:t>
-      </w:r>
-      <w:r>
-        <w:t xml:space="preserve">(Ma</w:t>
-      </w:r>
-      <w:r>
-        <w:t xml:space="preserve"> </w:t>
-      </w:r>
-      <w:r>
-        <w:rPr>
-          <w:iCs/>
-          <w:i/>
-        </w:rPr>
-        <w:t xml:space="preserve">et al.</w:t>
-      </w:r>
-      <w:r>
-        <w:t xml:space="preserve"> </w:t>
-      </w:r>
-      <w:r>
-        <w:t xml:space="preserve">2023; Scharnweber</w:t>
-      </w:r>
-      <w:r>
-        <w:t xml:space="preserve"> </w:t>
-      </w:r>
-      <w:r>
-        <w:rPr>
-          <w:iCs/>
-          <w:i/>
-        </w:rPr>
-        <w:t xml:space="preserve">et al.</w:t>
-      </w:r>
-      <w:r>
-        <w:t xml:space="preserve"> </w:t>
-      </w:r>
-      <w:r>
-        <w:t xml:space="preserve">2019)</w:t>
-      </w:r>
-      <w:r>
-        <w:t xml:space="preserve">.</w:t>
-      </w:r>
-      <w:r>
-        <w:t xml:space="preserve"> </w:t>
-      </w:r>
-      <w:r>
-        <w:t xml:space="preserve"> </w:t>
-      </w:r>
-      <w:r>
-        <w:t xml:space="preserve">These aboveground gradients in crown exposure are at least partially offset by the tendency for large trees to have larger and often deeper root systems and greater stem water storage</w:t>
+        <w:t xml:space="preserve">These aboveground gradients in crown exposure could be partially offset by the tendency for large trees to have larger/deeper root systems and greater stem water storage</w:t>
       </w:r>
       <w:r>
         <w:t xml:space="preserve"> </w:t>
@@ -6592,21 +6566,21 @@
         <w:t xml:space="preserve"> </w:t>
       </w:r>
       <w:r>
-        <w:t xml:space="preserve">We estimated crown exposure for each tree at each census using crown illumination index (CII), an ordinal categorical variable from 1 to 5 (least to most exposed) measured at each dendroband census.</w:t>
-      </w:r>
-      <w:r>
-        <w:t xml:space="preserve"> </w:t>
-      </w:r>
-      <w:r>
         <w:t xml:space="preserve">We centred and scaled TWI and DBH across the range of observed values.</w:t>
       </w:r>
+      <w:r>
+        <w:t xml:space="preserve"> </w:t>
+      </w:r>
+      <w:r>
+        <w:t xml:space="preserve">We estimated crown exposure for each tree and year using ground measurements of crown illumination index (CII), an ordinal variable from 1 to 5 (least to most exposed).</w:t>
+      </w:r>
     </w:p>
     <w:p>
       <w:pPr>
         <w:pStyle w:val="BodyText"/>
       </w:pPr>
       <w:r>
-        <w:t xml:space="preserve">We assigned deciduousness as a species level trait using data published in</w:t>
+        <w:t xml:space="preserve">We assigned deciduousness as a species-level trait using data from</w:t>
       </w:r>
       <w:r>
         <w:t xml:space="preserve"> </w:t>
@@ -6631,16 +6605,13 @@
         <w:t xml:space="preserve">(2008)</w:t>
       </w:r>
       <w:r>
-        <w:t xml:space="preserve"> </w:t>
-      </w:r>
-      <w:r>
-        <w:t xml:space="preserve">for the top 30 species.</w:t>
-      </w:r>
-      <w:r>
-        <w:t xml:space="preserve"> </w:t>
-      </w:r>
-      <w:r>
-        <w:t xml:space="preserve">We defined species deciduousness as the mean over trees of the proportion of crown leaf loss at maximum, with a score ranging from 0 to 4 where 0 is most evergreen and 4 is most deciduous.</w:t>
+        <w:t xml:space="preserve">.</w:t>
+      </w:r>
+      <w:r>
+        <w:t xml:space="preserve"> </w:t>
+      </w:r>
+      <w:r>
+        <w:t xml:space="preserve">We defined deciduousness as the mean over trees of the proportion of crown leaf loss at maximum, with a score ranging from 0 to 4 where 0 is most evergreen and 4 is most deciduous.</w:t>
       </w:r>
       <w:r>
         <w:t xml:space="preserve"> </w:t>
@@ -6665,7 +6636,7 @@
         <w:t xml:space="preserve"> </w:t>
       </w:r>
       <w:r>
-        <w:t xml:space="preserve">We also considered using the duration of time spent at maximum crown loss as an alternative measure of deciduousness.</w:t>
+        <w:t xml:space="preserve">We also considered an alternative measure of deciduousness - the duration of time spent at maximum crown loss.</w:t>
       </w:r>
       <w:r>
         <w:t xml:space="preserve"> </w:t>
@@ -7764,7 +7735,7 @@
         <w:t xml:space="preserve"> </w:t>
       </w:r>
       <w:r>
-        <w:t xml:space="preserve">having the lowest (0.61</w:t>
+        <w:t xml:space="preserve">the lowest (0.61</w:t>
       </w:r>
       <w:r>
         <w:t xml:space="preserve"> </w:t>
@@ -7820,7 +7791,7 @@
         <w:br/>
       </w:r>
       <w:r>
-        <w:t xml:space="preserve">While median species responses to the 2010 and 2020 droughts were variable, all species had lower median increment than a typical year in 2015.</w:t>
+        <w:t xml:space="preserve">Median species responses to the 2010 and 2020 droughts were variable, but all species had lower median increments than a typical year in 2015.</w:t>
       </w:r>
       <w:r>
         <w:t xml:space="preserve"> </w:t>
@@ -7890,13 +7861,10 @@
         <w:t xml:space="preserve">Mitrephora thorelii</w:t>
       </w:r>
       <w:r>
-        <w:t xml:space="preserve">.</w:t>
-      </w:r>
-      <w:r>
-        <w:t xml:space="preserve"> </w:t>
-      </w:r>
-      <w:r>
-        <w:t xml:space="preserve">In 2020, sensitivities ranged from -0.98 for</w:t>
+        <w:t xml:space="preserve"> </w:t>
+      </w:r>
+      <w:r>
+        <w:t xml:space="preserve">and in 2020 from -0.98 for</w:t>
       </w:r>
       <w:r>
         <w:t xml:space="preserve"> </w:t>
@@ -8055,7 +8023,7 @@
         <w:pStyle w:val="FirstParagraph"/>
       </w:pPr>
       <w:r>
-        <w:t xml:space="preserve">The test of whether individual trees responded similarly to the three drought events showed no correlation (Fig S6).</w:t>
+        <w:t xml:space="preserve">Individual trees did not respond similarly to the three drought events (Fig S6).</w:t>
       </w:r>
     </w:p>
     <w:p>
@@ -8098,28 +8066,25 @@
         <w:pStyle w:val="BodyText"/>
       </w:pPr>
       <w:r>
-        <w:t xml:space="preserve">The differing effects of TWI on sensitivity in the three droughts, along with the influence of deciduousness, were confirmed by models that controlled for crown exposure and DBH as well as species variation in intercept and slopes (Fig 4a).</w:t>
-      </w:r>
-      <w:r>
-        <w:t xml:space="preserve"> </w:t>
-      </w:r>
-      <w:r>
-        <w:t xml:space="preserve">These models showed small negative effect of wetness in 2010 (median effect =-0.04, 90% CI -0.09, 0.02), but a positive effect of wetness in 2015 (median effect =0.05, 90% CI 0, 0.11) and 2020 (median effect =0.06, 90% CI 0.01, 0.12).</w:t>
-      </w:r>
-      <w:r>
-        <w:t xml:space="preserve"> </w:t>
-      </w:r>
-      <w:r>
-        <w:t xml:space="preserve"> </w:t>
-      </w:r>
-      <w:r>
-        <w:t xml:space="preserve">Predictions across the range of observed variables also showed that deciduous species generally had larger negative sensitivities in 2015, which did not increase with TWI (Fig 4c).</w:t>
-      </w:r>
-      <w:r>
-        <w:br/>
-      </w:r>
-      <w:r>
-        <w:t xml:space="preserve">Mean sensitivities across species and their response to TWI were not associated with deciduousness in 2010 or 2020, mirroring the response in the interaction model.</w:t>
+        <w:t xml:space="preserve">The differing effects of TWI on sensitivity in the three droughts, along with the influence of deciduousness, were confirmed by models that controlled for crown exposure, DBH and species variation (Fig 4a).</w:t>
+      </w:r>
+      <w:r>
+        <w:t xml:space="preserve"> </w:t>
+      </w:r>
+      <w:r>
+        <w:t xml:space="preserve">Wetness had a small negative effect in 2010 (median effect =-0.04, 90% CI -0.09, 0.02), but a positive effect in 2015 (median effect =0.05, 90% CI 0, 0.11) and 2020 (median effect =0.06, 90% CI 0.01, 0.12).</w:t>
+      </w:r>
+      <w:r>
+        <w:t xml:space="preserve"> </w:t>
+      </w:r>
+      <w:r>
+        <w:t xml:space="preserve"> </w:t>
+      </w:r>
+      <w:r>
+        <w:t xml:space="preserve">Predictions across the range of observed variables also showed that deciduous species experienced greater growth declines in 2015 across the wetness gradient (Fig 4c).</w:t>
+      </w:r>
+      <w:r>
+        <w:t xml:space="preserve"> </w:t>
       </w:r>
     </w:p>
     <w:p>
@@ -8202,7 +8167,7 @@
         <w:pStyle w:val="BodyText"/>
       </w:pPr>
       <w:r>
-        <w:t xml:space="preserve">Crown exposure was associated with greater growth declines in all three droughts.</w:t>
+        <w:t xml:space="preserve">Crown exposure was associated with greater growth declines in 2010.</w:t>
       </w:r>
       <w:r>
         <w:t xml:space="preserve"> </w:t>
@@ -8214,7 +8179,7 @@
         <w:t xml:space="preserve"> </w:t>
       </w:r>
       <w:r>
-        <w:t xml:space="preserve">Predicted effects of crown exposure on sensitivity decreased monotonically, with a decrease to negative sensitivities in category 4 and 5 in 2010, but all crown exposure categories had negative sensitivities in 2015 (Fig 5b).</w:t>
+        <w:t xml:space="preserve">Predicted effects of crown exposure on sensitivity decreased monotonically, with a decrease to negative sensitivities in category 4 and 5 in 2010, but all crown exposure categories had negative sensitivities in 2015 and 2020 (Fig 5b).</w:t>
       </w:r>
     </w:p>
     <w:p>
@@ -8359,7 +8324,7 @@
         <w:t xml:space="preserve"> </w:t>
       </w:r>
       <w:r>
-        <w:t xml:space="preserve">Despite lower absolute extremes of temperature, vapor pressure deficit, and number of dry days (Fig. 2a), severe drought in the wet season (2015) elicited stronger responses across trees, especially deciduous species, which are expected to have stronger seasonality in growth phenology (Fig 3).</w:t>
+        <w:t xml:space="preserve">Despite lower extremes of temperature, vapor pressure deficit, and number of dry days (Fig. 2a), severe drought in the wet season (2015) elicited stronger responses across trees, especially deciduous species, which are expected to have stronger seasonality in growth phenology (Fig 3).</w:t>
       </w:r>
       <w:r>
         <w:t xml:space="preserve"> </w:t>
@@ -8377,7 +8342,7 @@
         <w:t xml:space="preserve"> </w:t>
       </w:r>
       <w:r>
-        <w:t xml:space="preserve">It is possible that water availability buffered exposure-associated growth declines through different mechanisms in the two different droughts; larger trees fared better in the dry-season drought while trees in wetter sites suffered smaller growth declines in the wet-season drought (Fig 5).</w:t>
+        <w:t xml:space="preserve">It is possible that water availability buffered exposure-associated growth declines through different mechanisms in the different droughts; larger trees fared better in the dry-season drought while trees in wetter sites suffered smaller growth declines during wet season droughts (Fig 5).</w:t>
       </w:r>
       <w:r>
         <w:t xml:space="preserve"> </w:t>
@@ -8392,7 +8357,7 @@
         <w:t xml:space="preserve"> </w:t>
       </w:r>
       <w:r>
-        <w:t xml:space="preserve">This finding that individual droughts have divergent effects on species and individuals may contribute to the maintenance of species diveristy and ecosystem stability.</w:t>
+        <w:t xml:space="preserve">This finding that individual droughts have divergent effects on species and individuals may contribute to the maintenance of species diversity and ecosystem stability.</w:t>
       </w:r>
     </w:p>
     <w:p>
@@ -8400,19 +8365,19 @@
         <w:pStyle w:val="BodyText"/>
       </w:pPr>
       <w:r>
-        <w:t xml:space="preserve">While our analysis of 30 species across size classes and habitats spans spatial and ecological variation realistically and beyond the scope of previous analyses, we are limited in quantitatively analysing differences associated with drought characteristics because of limited sample size.</w:t>
-      </w:r>
-      <w:r>
-        <w:t xml:space="preserve"> </w:t>
-      </w:r>
-      <w:r>
-        <w:t xml:space="preserve"> </w:t>
-      </w:r>
-      <w:r>
-        <w:t xml:space="preserve"> </w:t>
-      </w:r>
-      <w:r>
-        <w:t xml:space="preserve">The three droughts analyzed differed in multiple aspects, including ENSO strength, seasonal timing, magnitude and duration of meteorological extremes and anomalies, and severity as classified with SPEI (Fig. 1).</w:t>
+        <w:t xml:space="preserve">Our analysis of 30 species across size classes and habitats spans realistic spatial and ecological variation beyond the scope of previous analyses, but we are limited in disentangling the effects of drought characteristics because of limited sample size.</w:t>
+      </w:r>
+      <w:r>
+        <w:t xml:space="preserve"> </w:t>
+      </w:r>
+      <w:r>
+        <w:t xml:space="preserve"> </w:t>
+      </w:r>
+      <w:r>
+        <w:t xml:space="preserve"> </w:t>
+      </w:r>
+      <w:r>
+        <w:t xml:space="preserve">The three droughts analyzed differed in multiple aspects, including ENSO strength, seasonal timing, magnitude and duration of meteorological anomalies, and severity as classified with SPEI (Fig. 1).</w:t>
       </w:r>
       <w:r>
         <w:t xml:space="preserve"> </w:t>
@@ -8508,19 +8473,19 @@
         <w:t xml:space="preserve"> </w:t>
       </w:r>
       <w:r>
-        <w:t xml:space="preserve">But given that the 2015 drought was more anomalous on multi-month time scales (Fig. 1) does not align with this assumption.</w:t>
-      </w:r>
-      <w:r>
-        <w:t xml:space="preserve"> </w:t>
-      </w:r>
-      <w:r>
-        <w:t xml:space="preserve">Generalization of tropical tree growth responses to any specific drought seems to require fine-scale monitoring of growth (i.e., dendrometer band measurements or dendrochronology when possible) from species that might span drought strategies over different timings and intensities of droughts.</w:t>
-      </w:r>
-      <w:r>
-        <w:t xml:space="preserve"> </w:t>
-      </w:r>
-      <w:r>
-        <w:t xml:space="preserve">Advancing efforts to collect these data is critical to our assessment and prediction of drought responses of tropical forets to changing precipitation patterns.</w:t>
+        <w:t xml:space="preserve">But the strength of the ecological response to the 2015 wet-season drought (Fig. 1) does not align with this assumption.</w:t>
+      </w:r>
+      <w:r>
+        <w:t xml:space="preserve"> </w:t>
+      </w:r>
+      <w:r>
+        <w:t xml:space="preserve">Generalization of tropical tree growth responses to any specific drought might require fine-scale monitoring of growth (i.e., dendrometer band measurements or dendrochronology when possible) on species that span strategies and over different timings and intensities of droughts.</w:t>
+      </w:r>
+      <w:r>
+        <w:t xml:space="preserve"> </w:t>
+      </w:r>
+      <w:r>
+        <w:t xml:space="preserve">Advancing efforts to collect these data is critical to our assessment and prediction of tropical forest responses to changing precipitation patterns.</w:t>
       </w:r>
       <w:r>
         <w:t xml:space="preserve"> </w:t>
@@ -8537,13 +8502,13 @@
         <w:t xml:space="preserve"> </w:t>
       </w:r>
       <w:r>
-        <w:t xml:space="preserve">We have demonstrated that species identity and a key species adaptation (decidousness) interact with drought characteristics and microenvironment to shape drought responses in a dry seasonal evergreen forest.</w:t>
-      </w:r>
-      <w:r>
-        <w:t xml:space="preserve"> </w:t>
-      </w:r>
-      <w:r>
-        <w:t xml:space="preserve">Strong seasonality in tropical dry forests exerts selective pressures on hydraulic strategies and has resulted in diversification along the hydraulic safety-efficiency axis with diverse strategies to maximise tree vital rates</w:t>
+        <w:t xml:space="preserve">We demonstrate that species identity and a key species adaptation (decidousness) interact with drought characteristics and microenvironment to shape drought responses in a dry seasonal evergreen forest.</w:t>
+      </w:r>
+      <w:r>
+        <w:t xml:space="preserve"> </w:t>
+      </w:r>
+      <w:r>
+        <w:t xml:space="preserve">Strong seasonality in tropical dry forests exerts selective pressures on hydraulic strategies resulting in diversification along the hydraulic safety-efficiency axis with diverse strategies to maximise tree vital rates</w:t>
       </w:r>
       <w:r>
         <w:t xml:space="preserve"> </w:t>
@@ -8590,7 +8555,7 @@
         <w:t xml:space="preserve"> </w:t>
       </w:r>
       <w:r>
-        <w:t xml:space="preserve">The degree of adaptive variation along the water use axis might be comparable to other dry climatic systems (e.g. temperate drylands reported in</w:t>
+        <w:t xml:space="preserve">The degree of adaptive variation along the water-use axis might be comparable to other dry climatic systems (e.g. temperate drylands reported in</w:t>
       </w:r>
       <w:r>
         <w:t xml:space="preserve"> </w:t>
@@ -8615,7 +8580,7 @@
         <w:t xml:space="preserve">(2022)</w:t>
       </w:r>
       <w:r>
-        <w:t xml:space="preserve">), but it may not apply to the wet or everwet tropics, where tree-environment relations and evolutionary strategies may be substantially different.</w:t>
+        <w:t xml:space="preserve">), but may be distinct from the wet/everwet tropics, where tree-environment relations and evolutionary strategies may be substantially different.</w:t>
       </w:r>
       <w:r>
         <w:t xml:space="preserve"> </w:t>
@@ -8646,7 +8611,7 @@
         <w:t xml:space="preserve">2022)</w:t>
       </w:r>
       <w:r>
-        <w:t xml:space="preserve">, we know exceedingly little about how tropical tree species with different traits respond to different types of drought, and how these responses may be modified by microenvironment.</w:t>
+        <w:t xml:space="preserve">, we know exceedingly little about how tropical tree species with different traits respond to different types of drought, and how these responses may be modified by microenvironments.</w:t>
       </w:r>
       <w:r>
         <w:t xml:space="preserve"> </w:t>
@@ -8817,7 +8782,7 @@
         <w:t xml:space="preserve"> </w:t>
       </w:r>
       <w:r>
-        <w:t xml:space="preserve">More generally, tree-ring records are likely to give a biased picture of drought responses, as ring formation is caused by dry-season dormancy (often associated with deciduous leaf habit) and sampling often targets large trees with exposed crowns and dry microenvironments</w:t>
+        <w:t xml:space="preserve">More generally, tree-ring records likely present a biased picture of drought responses, as ring formation is caused by dry-season dormancy (often associated with deciduous leaf habit) and sampling often targets large trees with exposed crowns and dry microenvironments</w:t>
       </w:r>
       <w:r>
         <w:t xml:space="preserve"> </w:t>

</xml_diff>

<commit_message>
keywords and data accessibility
</commit_message>
<xml_diff>
--- a/doc/manuscript_hkk_drought_sensitivity.docx
+++ b/doc/manuscript_hkk_drought_sensitivity.docx
@@ -399,6 +399,14 @@
         <w:t xml:space="preserve">Keywords</w:t>
       </w:r>
     </w:p>
+    <w:p>
+      <w:pPr>
+        <w:pStyle w:val="FirstParagraph"/>
+      </w:pPr>
+      <w:r>
+        <w:t xml:space="preserve">drought response, tree growth, tropical forest, microenvironment buffering, deciduousness</w:t>
+      </w:r>
+    </w:p>
     <w:bookmarkEnd w:id="21"/>
     <w:bookmarkStart w:id="22" w:name="statement-of-authorship"/>
     <w:p>
@@ -449,6 +457,32 @@
       </w:pPr>
       <w:r>
         <w:t xml:space="preserve">Data Accessibility Statement</w:t>
+      </w:r>
+    </w:p>
+    <w:p>
+      <w:pPr>
+        <w:pStyle w:val="FirstParagraph"/>
+      </w:pPr>
+      <w:r>
+        <w:t xml:space="preserve">This manuscript does not use novel code.</w:t>
+      </w:r>
+      <w:r>
+        <w:t xml:space="preserve"> </w:t>
+      </w:r>
+      <w:r>
+        <w:t xml:space="preserve">The dendrometer band data used for this manuscript is archived in the ForestGEO data repository and will be made available upon request.</w:t>
+      </w:r>
+      <w:r>
+        <w:t xml:space="preserve"> </w:t>
+      </w:r>
+      <w:r>
+        <w:t xml:space="preserve">The climate data used in this work are publicly available.</w:t>
+      </w:r>
+      <w:r>
+        <w:t xml:space="preserve"> </w:t>
+      </w:r>
+      <w:r>
+        <w:t xml:space="preserve">The code used to analyse the data will be made available in Zenodo upon acceptance of the manuscript.</w:t>
       </w:r>
     </w:p>
     <w:bookmarkEnd w:id="23"/>

</xml_diff>

<commit_message>
some more comments from HML
</commit_message>
<xml_diff>
--- a/doc/manuscript_hkk_drought_sensitivity.docx
+++ b/doc/manuscript_hkk_drought_sensitivity.docx
@@ -857,7 +857,7 @@
         <w:t xml:space="preserve">2019)</w:t>
       </w:r>
       <w:r>
-        <w:t xml:space="preserve">, droughts with different timing, duration, or intensity may have distinct effects on tree growth, especially in seasonal forests with adaptive phenological strategies to handle regular periods of climatic stress</w:t>
+        <w:t xml:space="preserve">, droughts with different seasonal timing, duration, or intensity may have distinct effects on tree growth, especially in seasonal forests with diverse adaptive strategies to handle regular dry periods</w:t>
       </w:r>
       <w:r>
         <w:t xml:space="preserve"> </w:t>
@@ -879,13 +879,7 @@
         <w:t xml:space="preserve"> </w:t>
       </w:r>
       <w:r>
-        <w:t xml:space="preserve">2019)</w:t>
-      </w:r>
-      <w:r>
-        <w:t xml:space="preserve"> </w:t>
-      </w:r>
-      <w:r>
-        <w:t xml:space="preserve">(Gao</w:t>
+        <w:t xml:space="preserve">2019; Gao</w:t>
       </w:r>
       <w:r>
         <w:t xml:space="preserve"> </w:t>
@@ -953,7 +947,7 @@
         <w:t xml:space="preserve"> </w:t>
       </w:r>
       <w:r>
-        <w:t xml:space="preserve">Analyses to date have found that tropical tree growth</w:t>
+        <w:t xml:space="preserve">Analyses to date have found that interannual variation in tropical tree growth</w:t>
       </w:r>
       <w:r>
         <w:t xml:space="preserve"> </w:t>
@@ -1184,7 +1178,7 @@
         <w:t xml:space="preserve"> </w:t>
       </w:r>
       <w:r>
-        <w:t xml:space="preserve">strategy along this continuum, where species lose leaves during the dry season to avoid foliar water loss and have acquisitive strategies during leaf-on periods</w:t>
+        <w:t xml:space="preserve">strategy along this continuum, where species lose leaves during the dry season to avoid foliar water loss</w:t>
       </w:r>
       <w:r>
         <w:t xml:space="preserve"> </w:t>
@@ -4893,7 +4887,7 @@
         <w:t xml:space="preserve"> </w:t>
       </w:r>
       <w:r>
-        <w:t xml:space="preserve">This is a 50-hectare plot in dry seasonal evergreen forest, with mean annual precipitation of 1400 mm and a strong dry season from November to April</w:t>
+        <w:t xml:space="preserve">This is a 50-hectare plot in dry seasonal evergreen forest, with mean annual precipitation of 1400 mm, mean annual temperature of 23.5 C and a strong dry season from November to April</w:t>
       </w:r>
       <w:r>
         <w:t xml:space="preserve"> </w:t>
@@ -5217,13 +5211,10 @@
         <w:t xml:space="preserve"> </w:t>
       </w:r>
       <w:r>
-        <w:t xml:space="preserve">We first conducted quality control on the dataset, removing measurements that appeared likely to be data entry errors (misplaced decimals), potential misidentified bands (old band numbers that restarted after stopping) or misidentified individuals (individuals with conflicting metadata across censuses).</w:t>
-      </w:r>
-      <w:r>
-        <w:t xml:space="preserve"> </w:t>
-      </w:r>
-      <w:r>
-        <w:t xml:space="preserve">We used window size measurements combined with the diameter measurement at installation</w:t>
+        <w:t xml:space="preserve"> </w:t>
+      </w:r>
+      <w:r>
+        <w:t xml:space="preserve">We first conducted quality control on window size measurements (see supplementary methods) and combined them with the diameter measurement at installation</w:t>
       </w:r>
       <w:r>
         <w:t xml:space="preserve"> </w:t>
@@ -5259,7 +5250,7 @@
         <w:t xml:space="preserve">to calculate diameter at each dendroband census using standard equations that uses the chord across the measurement window to estimate the arc, assuming a circular cross section</w:t>
       </w:r>
       <w:r>
-        <w:t xml:space="preserve">(Condit n.d.)</w:t>
+        <w:t xml:space="preserve">(Detto &amp; Muller-Landau 2023)</w:t>
       </w:r>
       <w:r>
         <w:t xml:space="preserve">.</w:t>
@@ -5543,13 +5534,13 @@
         <w:pStyle w:val="BodyText"/>
       </w:pPr>
       <w:r>
-        <w:t xml:space="preserve">We excluded large measurement outliers (&gt; 3 standard deviations from the mean increment across all observations).</w:t>
-      </w:r>
-      <w:r>
-        <w:t xml:space="preserve"> </w:t>
-      </w:r>
-      <w:r>
-        <w:t xml:space="preserve">Diameter tape measurements themselves are not precise enough for calculating drought sensitivity; error for each measurement is 1 mm, error for growth is 2 mm.</w:t>
+        <w:t xml:space="preserve">We conducted further quality control on increments (see supplementary methods for details) to assemble the final dataset.</w:t>
+      </w:r>
+      <w:r>
+        <w:t xml:space="preserve"> </w:t>
+      </w:r>
+      <w:r>
+        <w:t xml:space="preserve">Diameter tape measurements themselves are not precise enough for calculating drought sensitivity; error for growth is twice measurement error = 2 mm.</w:t>
       </w:r>
       <w:r>
         <w:t xml:space="preserve"> </w:t>
@@ -5565,9 +5556,6 @@
       </w:r>
       <w:r>
         <w:t xml:space="preserve"> </w:t>
-      </w:r>
-      <w:r>
-        <w:t xml:space="preserve">We calculated increments from annual tape measurements made on each dendrobanded tree at each census and removed dendroband measurements that had low agreement.</w:t>
       </w:r>
       <w:r>
         <w:t xml:space="preserve"> </w:t>
@@ -6476,7 +6464,13 @@
         <w:t xml:space="preserve"> </w:t>
       </w:r>
       <w:r>
-        <w:t xml:space="preserve">We used a Digital Elevation Model from a 5 m x 5 m elevation layer collected at plot establishment and the</w:t>
+        <w:t xml:space="preserve">We used a Digital Elevation Model at 5 m spatial grain for the area of the plot for fine resolution and ability to locate the trees on the layer, but this omits upslope area that is off the plot.</w:t>
+      </w:r>
+      <w:r>
+        <w:t xml:space="preserve"> </w:t>
+      </w:r>
+      <w:r>
+        <w:t xml:space="preserve">Using the</w:t>
       </w:r>
       <w:r>
         <w:t xml:space="preserve"> </w:t>
@@ -6504,7 +6498,7 @@
         <w:t xml:space="preserve"> </w:t>
       </w:r>
       <w:r>
-        <w:t xml:space="preserve">to calculate flow accumulation at each cell and then calculate TWI as</w:t>
+        <w:t xml:space="preserve">we calculated flow accumulation at each cell and then calculate TWI as</w:t>
       </w:r>
       <w:r>
         <w:t xml:space="preserve"> </w:t>
@@ -6579,73 +6573,125 @@
         </m:f>
       </m:oMath>
       <w:r>
+        <w:t xml:space="preserve"> </w:t>
+      </w:r>
+      <w:r>
+        <w:t xml:space="preserve">where</w:t>
+      </w:r>
+      <w:r>
+        <w:t xml:space="preserve"> </w:t>
+      </w:r>
+      <m:oMath>
+        <m:r>
+          <m:t>A</m:t>
+        </m:r>
+        <m:r>
+          <m:t>s</m:t>
+        </m:r>
+      </m:oMath>
+      <w:r>
+        <w:t xml:space="preserve"> </w:t>
+      </w:r>
+      <w:r>
+        <w:t xml:space="preserve">is the total upslope area within the plot and</w:t>
+      </w:r>
+      <w:r>
+        <w:t xml:space="preserve"> </w:t>
+      </w:r>
+      <m:oMath>
+        <m:r>
+          <m:t>s</m:t>
+        </m:r>
+        <m:r>
+          <m:t>l</m:t>
+        </m:r>
+        <m:r>
+          <m:t>o</m:t>
+        </m:r>
+        <m:r>
+          <m:t>p</m:t>
+        </m:r>
+        <m:r>
+          <m:t>e</m:t>
+        </m:r>
+      </m:oMath>
+      <w:r>
+        <w:t xml:space="preserve"> </w:t>
+      </w:r>
+      <w:r>
+        <w:t xml:space="preserve">is the absolute value of slope calculated at the 5m grain.</w:t>
+      </w:r>
+      <w:r>
+        <w:t xml:space="preserve"> </w:t>
+      </w:r>
+      <w:r>
+        <w:t xml:space="preserve"> </w:t>
+      </w:r>
+      <w:r>
+        <w:t xml:space="preserve">For an alternate estimate of wetness (Topographic Position Index) and associated results, see supplementary material.</w:t>
+      </w:r>
+      <w:r>
+        <w:t xml:space="preserve"> </w:t>
+      </w:r>
+      <w:r>
+        <w:t xml:space="preserve">We defined tree size as the diameter at breast height (calculated from dendrometer band window measurement) at the previous census.</w:t>
+      </w:r>
+      <w:r>
+        <w:t xml:space="preserve"> </w:t>
+      </w:r>
+      <w:r>
+        <w:t xml:space="preserve">We centred and scaled TWI and DBH across the range of observed values.</w:t>
+      </w:r>
+      <w:r>
+        <w:t xml:space="preserve"> </w:t>
+      </w:r>
+      <w:r>
+        <w:t xml:space="preserve">We estimated crown exposure for each tree and year using ground measurements of crown illumination index (CII), an ordinal variable from 1 to 5 (least to most exposed).</w:t>
+      </w:r>
+    </w:p>
+    <w:p>
+      <w:pPr>
+        <w:pStyle w:val="BodyText"/>
+      </w:pPr>
+      <w:r>
+        <w:t xml:space="preserve">We assigned deciduousness as a species-level trait using data from</w:t>
+      </w:r>
+      <w:r>
+        <w:t xml:space="preserve"> </w:t>
+      </w:r>
+      <w:r>
+        <w:t xml:space="preserve">Williams</w:t>
+      </w:r>
+      <w:r>
+        <w:t xml:space="preserve"> </w:t>
+      </w:r>
+      <w:r>
+        <w:rPr>
+          <w:iCs/>
+          <w:i/>
+        </w:rPr>
+        <w:t xml:space="preserve">et al.</w:t>
+      </w:r>
+      <w:r>
+        <w:t xml:space="preserve"> </w:t>
+      </w:r>
+      <w:r>
+        <w:t xml:space="preserve">(2008)</w:t>
+      </w:r>
+      <w:r>
         <w:t xml:space="preserve">.</w:t>
       </w:r>
       <w:r>
         <w:t xml:space="preserve"> </w:t>
       </w:r>
       <w:r>
-        <w:t xml:space="preserve"> </w:t>
-      </w:r>
-      <w:r>
-        <w:t xml:space="preserve">For an alternate estimate of wetness (Topographic Position Index) and associated results, see supplementary material.</w:t>
-      </w:r>
-      <w:r>
-        <w:t xml:space="preserve"> </w:t>
-      </w:r>
-      <w:r>
-        <w:t xml:space="preserve">We defined tree size as the diameter at breast height (calculated from dendrometer band window measurement) at the previous census.</w:t>
-      </w:r>
-      <w:r>
-        <w:t xml:space="preserve"> </w:t>
-      </w:r>
-      <w:r>
-        <w:t xml:space="preserve">We centred and scaled TWI and DBH across the range of observed values.</w:t>
-      </w:r>
-      <w:r>
-        <w:t xml:space="preserve"> </w:t>
-      </w:r>
-      <w:r>
-        <w:t xml:space="preserve">We estimated crown exposure for each tree and year using ground measurements of crown illumination index (CII), an ordinal variable from 1 to 5 (least to most exposed).</w:t>
-      </w:r>
-    </w:p>
-    <w:p>
-      <w:pPr>
-        <w:pStyle w:val="BodyText"/>
-      </w:pPr>
-      <w:r>
-        <w:t xml:space="preserve">We assigned deciduousness as a species-level trait using data from</w:t>
-      </w:r>
-      <w:r>
-        <w:t xml:space="preserve"> </w:t>
-      </w:r>
-      <w:r>
-        <w:t xml:space="preserve">Williams</w:t>
-      </w:r>
-      <w:r>
-        <w:t xml:space="preserve"> </w:t>
-      </w:r>
-      <w:r>
-        <w:rPr>
-          <w:iCs/>
-          <w:i/>
-        </w:rPr>
-        <w:t xml:space="preserve">et al.</w:t>
-      </w:r>
-      <w:r>
-        <w:t xml:space="preserve"> </w:t>
-      </w:r>
-      <w:r>
-        <w:t xml:space="preserve">(2008)</w:t>
-      </w:r>
-      <w:r>
-        <w:t xml:space="preserve">.</w:t>
-      </w:r>
-      <w:r>
-        <w:t xml:space="preserve"> </w:t>
-      </w:r>
-      <w:r>
         <w:t xml:space="preserve">We defined deciduousness as the mean over trees of the proportion of crown leaf loss at maximum, with a score ranging from 0 to 4 where 0 is most evergreen and 4 is most deciduous.</w:t>
+      </w:r>
+      <w:r>
+        <w:t xml:space="preserve"> </w:t>
+      </w:r>
+      <w:r>
+        <w:t xml:space="preserve">For each species, these were calculated from observations of individual trees that were assigned categorical scores, and averaged, allowing species to take continuous, decimal values in the 0-4 range.</w:t>
       </w:r>
       <w:r>
         <w:t xml:space="preserve"> </w:t>
@@ -6821,7 +6867,7 @@
         <w:pStyle w:val="FirstParagraph"/>
       </w:pPr>
       <w:r>
-        <w:t xml:space="preserve">We then used the predicted sensitivities from this model and tested their correlations with deciduousness using simple linear models.</w:t>
+        <w:t xml:space="preserve">We then used the species effects (intercept + random effect) from this model and tested their correlations with deciduousness using simple linear models.</w:t>
       </w:r>
     </w:p>
     <w:p>
@@ -7008,15 +7054,7 @@
         <w:pStyle w:val="FirstParagraph"/>
       </w:pPr>
       <w:r>
-        <w:t xml:space="preserve">We then calculated predictions across all combinations of values from observed maximum to minimum of TWI and deciduousness within this dataset.</w:t>
-      </w:r>
-    </w:p>
-    <w:p>
-      <w:pPr>
-        <w:pStyle w:val="BodyText"/>
-      </w:pPr>
-      <w:r>
-        <w:t xml:space="preserve">To further disentange the microenvironmental drivers of drought sensitivity, we simultaneously modelled:</w:t>
+        <w:t xml:space="preserve">To further disentange the microenvironmental drivers of drought sensitivity, we used a Bayesian causal model to simultaneously estimate fits for:</w:t>
       </w:r>
     </w:p>
     <w:p>
@@ -7066,6 +7104,15 @@
               <m:sty m:val="p"/>
             </m:rPr>
             <m:t>∼</m:t>
+          </m:r>
+          <m:r>
+            <m:t>1</m:t>
+          </m:r>
+          <m:r>
+            <m:rPr>
+              <m:sty m:val="p"/>
+            </m:rPr>
+            <m:t>+</m:t>
           </m:r>
           <m:r>
             <m:t>D</m:t>
@@ -7120,6 +7167,15 @@
               <m:grow/>
             </m:dPr>
             <m:e>
+              <m:r>
+                <m:t>1</m:t>
+              </m:r>
+              <m:r>
+                <m:rPr>
+                  <m:sty m:val="p"/>
+                </m:rPr>
+                <m:t>+</m:t>
+              </m:r>
               <m:r>
                 <m:t>D</m:t>
               </m:r>
@@ -10130,42 +10186,60 @@
       </w:r>
     </w:p>
     <w:bookmarkEnd w:id="81"/>
-    <w:bookmarkStart w:id="82" w:name="ref-condit_dendrometer_"/>
+    <w:bookmarkStart w:id="83" w:name="ref-dahinden_future_2017"/>
     <w:p>
       <w:pPr>
         <w:pStyle w:val="Bibliography"/>
       </w:pPr>
       <w:r>
-        <w:t xml:space="preserve">Condit, R. (n.d.). Dendrometer to</w:t>
-      </w:r>
-      <w:r>
-        <w:t xml:space="preserve"> </w:t>
-      </w:r>
-      <w:r>
-        <w:t xml:space="preserve">Diameter</w:t>
-      </w:r>
+        <w:t xml:space="preserve">Dahinden, F., Fischer, E.M. &amp; Knutti, R. (2017).</w:t>
+      </w:r>
+      <w:r>
+        <w:t xml:space="preserve"> </w:t>
+      </w:r>
+      <w:hyperlink r:id="rId82">
+        <w:r>
+          <w:rPr>
+            <w:rStyle w:val="Hyperlink"/>
+          </w:rPr>
+          <w:t xml:space="preserve">Future local climate unlike currently observed anywhere</w:t>
+        </w:r>
+      </w:hyperlink>
       <w:r>
         <w:t xml:space="preserve">.</w:t>
       </w:r>
-    </w:p>
-    <w:bookmarkEnd w:id="82"/>
-    <w:bookmarkStart w:id="84" w:name="ref-dahinden_future_2017"/>
+      <w:r>
+        <w:t xml:space="preserve"> </w:t>
+      </w:r>
+      <w:r>
+        <w:rPr>
+          <w:iCs/>
+          <w:i/>
+        </w:rPr>
+        <w:t xml:space="preserve">Environmental Research Letters</w:t>
+      </w:r>
+      <w:r>
+        <w:t xml:space="preserve">, 12, 084004.</w:t>
+      </w:r>
+    </w:p>
+    <w:bookmarkEnd w:id="83"/>
+    <w:bookmarkStart w:id="85" w:name="ref-desouza_drought_2020"/>
     <w:p>
       <w:pPr>
         <w:pStyle w:val="Bibliography"/>
       </w:pPr>
       <w:r>
-        <w:t xml:space="preserve">Dahinden, F., Fischer, E.M. &amp; Knutti, R. (2017).</w:t>
-      </w:r>
-      <w:r>
-        <w:t xml:space="preserve"> </w:t>
-      </w:r>
-      <w:hyperlink r:id="rId83">
-        <w:r>
-          <w:rPr>
-            <w:rStyle w:val="Hyperlink"/>
-          </w:rPr>
-          <w:t xml:space="preserve">Future local climate unlike currently observed anywhere</w:t>
+        <w:t xml:space="preserve">De Souza, B.C., Carvalho, E.C.D., Oliveira, R.S., De Araujo, F.S., De Lima, A.L.A. &amp; Rodal, M.J.N. (2020).</w:t>
+      </w:r>
+      <w:r>
+        <w:t xml:space="preserve"> </w:t>
+      </w:r>
+      <w:hyperlink r:id="rId84">
+        <w:r>
+          <w:rPr>
+            <w:rStyle w:val="Hyperlink"/>
+          </w:rPr>
+          <w:t xml:space="preserve">Drought response strategies of deciduous and evergreen woody species in a seasonally dry neotropical forest</w:t>
         </w:r>
       </w:hyperlink>
       <w:r>
@@ -10179,47 +10253,20 @@
           <w:iCs/>
           <w:i/>
         </w:rPr>
-        <w:t xml:space="preserve">Environmental Research Letters</w:t>
-      </w:r>
-      <w:r>
-        <w:t xml:space="preserve">, 12, 084004.</w:t>
-      </w:r>
-    </w:p>
-    <w:bookmarkEnd w:id="84"/>
-    <w:bookmarkStart w:id="86" w:name="ref-desouza_drought_2020"/>
+        <w:t xml:space="preserve">Oecologia</w:t>
+      </w:r>
+      <w:r>
+        <w:t xml:space="preserve">, 194, 221–236.</w:t>
+      </w:r>
+    </w:p>
+    <w:bookmarkEnd w:id="85"/>
+    <w:bookmarkStart w:id="86" w:name="ref-detto_correcting_2023"/>
     <w:p>
       <w:pPr>
         <w:pStyle w:val="Bibliography"/>
       </w:pPr>
       <w:r>
-        <w:t xml:space="preserve">De Souza, B.C., Carvalho, E.C.D., Oliveira, R.S., De Araujo, F.S., De Lima, A.L.A. &amp; Rodal, M.J.N. (2020).</w:t>
-      </w:r>
-      <w:r>
-        <w:t xml:space="preserve"> </w:t>
-      </w:r>
-      <w:hyperlink r:id="rId85">
-        <w:r>
-          <w:rPr>
-            <w:rStyle w:val="Hyperlink"/>
-          </w:rPr>
-          <w:t xml:space="preserve">Drought response strategies of deciduous and evergreen woody species in a seasonally dry neotropical forest</w:t>
-        </w:r>
-      </w:hyperlink>
-      <w:r>
-        <w:t xml:space="preserve">.</w:t>
-      </w:r>
-      <w:r>
-        <w:t xml:space="preserve"> </w:t>
-      </w:r>
-      <w:r>
-        <w:rPr>
-          <w:iCs/>
-          <w:i/>
-        </w:rPr>
-        <w:t xml:space="preserve">Oecologia</w:t>
-      </w:r>
-      <w:r>
-        <w:t xml:space="preserve">, 194, 221–236.</w:t>
+        <w:t xml:space="preserve">Detto, M. &amp; Muller-Landau, H.C. (2023). Correcting dendrometer measurements for stem curvature.</w:t>
       </w:r>
     </w:p>
     <w:bookmarkEnd w:id="86"/>

</xml_diff>

<commit_message>
updated Fig 3 and 4 with axis direction
</commit_message>
<xml_diff>
--- a/doc/manuscript_hkk_drought_sensitivity.docx
+++ b/doc/manuscript_hkk_drought_sensitivity.docx
@@ -300,10 +300,13 @@
         <w:t xml:space="preserve"> </w:t>
       </w:r>
       <w:r>
-        <w:t xml:space="preserve">5011</w:t>
+        <w:t xml:space="preserve">5016</w:t>
       </w:r>
       <w:r>
         <w:br/>
+      </w:r>
+      <w:r>
+        <w:t xml:space="preserve"> </w:t>
       </w:r>
       <w:r>
         <w:rPr>
@@ -8893,6 +8896,9 @@
         <w:t xml:space="preserve"> </w:t>
       </w:r>
       <w:r>
+        <w:t xml:space="preserve"> </w:t>
+      </w:r>
+      <w:r>
         <w:t xml:space="preserve">Our analyses reveal a complex heterogeneity of drought responses, including the contrasting influence of deciduousness in three different droughts, showing that ecological and evolutionary strategies make particular species and trees resistant to some droughts but vulnerable to others.</w:t>
       </w:r>
       <w:r>

</xml_diff>

<commit_message>
add fig legends to bottom
</commit_message>
<xml_diff>
--- a/doc/manuscript_hkk_drought_sensitivity.docx
+++ b/doc/manuscript_hkk_drought_sensitivity.docx
@@ -8905,10 +8905,13 @@
         <w:t xml:space="preserve"> </w:t>
       </w:r>
       <w:r>
-        <w:t xml:space="preserve">These distinct responses of species and individuals to droughts suggests potential spatiotemporal insurance effects among tropical tree response, in alignment with recent global analyses (</w:t>
-      </w:r>
-      <w:r>
-        <w:t xml:space="preserve">Liu</w:t>
+        <w:t xml:space="preserve">These distinct responses of species and individuals to droughts suggests potential spatiotemporal insurance effects among tropical tree response, in alignment with recent global analyses</w:t>
+      </w:r>
+      <w:r>
+        <w:t xml:space="preserve"> </w:t>
+      </w:r>
+      <w:r>
+        <w:t xml:space="preserve">(Liu</w:t>
       </w:r>
       <w:r>
         <w:t xml:space="preserve"> </w:t>
@@ -8924,10 +8927,10 @@
         <w:t xml:space="preserve"> </w:t>
       </w:r>
       <w:r>
-        <w:t xml:space="preserve">(2022)</w:t>
-      </w:r>
-      <w:r>
-        <w:t xml:space="preserve">).</w:t>
+        <w:t xml:space="preserve">2022)</w:t>
+      </w:r>
+      <w:r>
+        <w:t xml:space="preserve">.</w:t>
       </w:r>
     </w:p>
     <w:p>
@@ -9135,17 +9138,129 @@
       </w:r>
     </w:p>
     <w:bookmarkEnd w:id="55"/>
-    <w:bookmarkStart w:id="156" w:name="references"/>
+    <w:bookmarkStart w:id="56" w:name="figure-legends"/>
     <w:p>
       <w:pPr>
         <w:pStyle w:val="Heading1"/>
       </w:pPr>
       <w:r>
+        <w:t xml:space="preserve">Figure Legends</w:t>
+      </w:r>
+    </w:p>
+    <w:p>
+      <w:pPr>
+        <w:pStyle w:val="FirstParagraph"/>
+      </w:pPr>
+      <w:r>
+        <w:rPr>
+          <w:iCs/>
+          <w:i/>
+          <w:bCs/>
+          <w:b/>
+        </w:rPr>
+        <w:t xml:space="preserve">Figure 1. Climatic characteristics of the focal drought years (red in 2010, brown in 2015) compared with the average across years</w:t>
+      </w:r>
+      <w:r>
+        <w:t xml:space="preserve"> </w:t>
+      </w:r>
+      <w:r>
+        <w:t xml:space="preserve">2008-2019 (grey dashed) and its standard deviation (grey shading) in the Huai Kha Khaeng ForestGEO plot, for four daily climate variables: dry days, precipitation, maximum temperature and VPD. (a) 30-day running means. (b) Anomalies of the drought year running means from the averages, in units of standard deviations. (c) Standardised Precipitation Evapotranspiration Index (SPEI) values for the drought years at four different time scales for each month for each drought year. A k-month SPEI integrates over k months ending in the month current month. Across all panels, light blue background represents the average wet season, from May to October.</w:t>
+      </w:r>
+    </w:p>
+    <w:p>
+      <w:pPr>
+        <w:pStyle w:val="BodyText"/>
+      </w:pPr>
+      <w:r>
+        <w:rPr>
+          <w:iCs/>
+          <w:i/>
+          <w:bCs/>
+          <w:b/>
+        </w:rPr>
+        <w:t xml:space="preserve">Figure 2: Growth increment timeseries and drought responses</w:t>
+      </w:r>
+      <w:r>
+        <w:t xml:space="preserve"> </w:t>
+      </w:r>
+      <w:r>
+        <w:t xml:space="preserve">across trees and species in the Huai Kha Khaeng ForestGEO plot. a) Median of annualised growth increments across ten dominant species (colours) and all trees (black) from 2009 to 2022. b) Distribution of drought sensitivity of tree growth across all individuals in the two drought years (see main text for equation).</w:t>
+      </w:r>
+    </w:p>
+    <w:p>
+      <w:pPr>
+        <w:pStyle w:val="BodyText"/>
+      </w:pPr>
+      <w:r>
+        <w:rPr>
+          <w:iCs/>
+          <w:i/>
+          <w:bCs/>
+          <w:b/>
+        </w:rPr>
+        <w:t xml:space="preserve">Figure 3: Variation in sensitivity among species</w:t>
+      </w:r>
+      <w:r>
+        <w:t xml:space="preserve"> </w:t>
+      </w:r>
+      <w:r>
+        <w:t xml:space="preserve">in the Huai Kha Khaeng ForestGEO plot during droughts in 2010, 2015 and 2020. a) Relationship of the mean species sensitivities from model fits of an intercept-only model, with mean species deciduousness values. Line shown for significant correlation. b) Predicted sensitivity values across the observed range of deciduousness and topographic wetness index from a model with TWI, deciduosness and their interaction across all trees modelled for each drought year separately.</w:t>
+      </w:r>
+    </w:p>
+    <w:p>
+      <w:pPr>
+        <w:pStyle w:val="BodyText"/>
+      </w:pPr>
+      <w:r>
+        <w:rPr>
+          <w:iCs/>
+          <w:i/>
+          <w:bCs/>
+          <w:b/>
+        </w:rPr>
+        <w:t xml:space="preserve">Figure 4: Drivers of variation in sensitivity among individuals</w:t>
+      </w:r>
+      <w:r>
+        <w:t xml:space="preserve">. All panels represent model results from models (one for each year) predicting sensitivity with microenvironment conditions with species random effect on all slopes. a) Coefficient plots showing median effects and 90% CI for wetness, exposure and DBH of tree. b) Predicted relationship of drought sensitivity with topographic wetness index across all species derived from model predictions. Black line represents overall relationship (panel a); coloured lines for each species reflects deciduousness values.</w:t>
+      </w:r>
+    </w:p>
+    <w:p>
+      <w:pPr>
+        <w:pStyle w:val="BodyText"/>
+      </w:pPr>
+      <w:r>
+        <w:rPr>
+          <w:iCs/>
+          <w:i/>
+          <w:bCs/>
+          <w:b/>
+        </w:rPr>
+        <w:t xml:space="preserve">Figure 5: Effects of size, exposure and water availability</w:t>
+      </w:r>
+      <w:r>
+        <w:t xml:space="preserve"> </w:t>
+      </w:r>
+      <w:r>
+        <w:t xml:space="preserve">from combined models. Hypothesised relationships between microenvironment variables and drought sensitivity with their modelled effects in the HKK ForestGEO plot in the droughts of a) 2010, b) 2015 and c) 2020. Solid lines represent relationships where 90% credible intervals do not overlap 0, blue and red lines represent positive and negative effects respectively and line thickness is scaled to the effect size. d) Modelled sensitivity across crown exposure classes in 2010, 2015 and 2020.</w:t>
+      </w:r>
+    </w:p>
+    <w:p>
+      <w:r>
+        <w:br w:type="page"/>
+      </w:r>
+    </w:p>
+    <w:bookmarkEnd w:id="56"/>
+    <w:bookmarkStart w:id="157" w:name="references"/>
+    <w:p>
+      <w:pPr>
+        <w:pStyle w:val="Heading1"/>
+      </w:pPr>
+      <w:r>
         <w:t xml:space="preserve">References</w:t>
       </w:r>
     </w:p>
-    <w:bookmarkStart w:id="155" w:name="refs"/>
-    <w:bookmarkStart w:id="57" w:name="ref-aguirre-gutiérrez_functional_2022"/>
+    <w:bookmarkStart w:id="156" w:name="refs"/>
+    <w:bookmarkStart w:id="58" w:name="ref-aguirre-gutiérrez_functional_2022"/>
     <w:p>
       <w:pPr>
         <w:pStyle w:val="Bibliography"/>
@@ -9169,7 +9284,7 @@
       <w:r>
         <w:t xml:space="preserve"> </w:t>
       </w:r>
-      <w:hyperlink r:id="rId56">
+      <w:hyperlink r:id="rId57">
         <w:r>
           <w:rPr>
             <w:rStyle w:val="Hyperlink"/>
@@ -9194,8 +9309,8 @@
         <w:t xml:space="preserve">, 6, 878–889.</w:t>
       </w:r>
     </w:p>
-    <w:bookmarkEnd w:id="57"/>
-    <w:bookmarkStart w:id="59" w:name="ref-albert_cryptic_2019"/>
+    <w:bookmarkEnd w:id="58"/>
+    <w:bookmarkStart w:id="60" w:name="ref-albert_cryptic_2019"/>
     <w:p>
       <w:pPr>
         <w:pStyle w:val="Bibliography"/>
@@ -9219,7 +9334,7 @@
       <w:r>
         <w:t xml:space="preserve"> </w:t>
       </w:r>
-      <w:hyperlink r:id="rId58">
+      <w:hyperlink r:id="rId59">
         <w:r>
           <w:rPr>
             <w:rStyle w:val="Hyperlink"/>
@@ -9268,8 +9383,8 @@
         <w:t xml:space="preserve">, 25, 3591–3608.</w:t>
       </w:r>
     </w:p>
-    <w:bookmarkEnd w:id="59"/>
-    <w:bookmarkStart w:id="61" w:name="ref-anderson-teixeira_ctfsforestgeo_2015"/>
+    <w:bookmarkEnd w:id="60"/>
+    <w:bookmarkStart w:id="62" w:name="ref-anderson-teixeira_ctfsforestgeo_2015"/>
     <w:p>
       <w:pPr>
         <w:pStyle w:val="Bibliography"/>
@@ -9293,7 +9408,7 @@
       <w:r>
         <w:t xml:space="preserve"> </w:t>
       </w:r>
-      <w:hyperlink r:id="rId60">
+      <w:hyperlink r:id="rId61">
         <w:r>
           <w:rPr>
             <w:rStyle w:val="Hyperlink"/>
@@ -9330,8 +9445,8 @@
         <w:t xml:space="preserve">, 21, 528–549.</w:t>
       </w:r>
     </w:p>
-    <w:bookmarkEnd w:id="61"/>
-    <w:bookmarkStart w:id="63" w:name="ref-anderson-teixeira_joint_2022"/>
+    <w:bookmarkEnd w:id="62"/>
+    <w:bookmarkStart w:id="64" w:name="ref-anderson-teixeira_joint_2022"/>
     <w:p>
       <w:pPr>
         <w:pStyle w:val="Bibliography"/>
@@ -9355,7 +9470,7 @@
       <w:r>
         <w:t xml:space="preserve"> </w:t>
       </w:r>
-      <w:hyperlink r:id="rId62">
+      <w:hyperlink r:id="rId63">
         <w:r>
           <w:rPr>
             <w:rStyle w:val="Hyperlink"/>
@@ -9380,8 +9495,8 @@
         <w:t xml:space="preserve">, 28, 245–266.</w:t>
       </w:r>
     </w:p>
-    <w:bookmarkEnd w:id="63"/>
-    <w:bookmarkStart w:id="65" w:name="ref-bamston_documentation_1997"/>
+    <w:bookmarkEnd w:id="64"/>
+    <w:bookmarkStart w:id="66" w:name="ref-bamston_documentation_1997"/>
     <w:p>
       <w:pPr>
         <w:pStyle w:val="Bibliography"/>
@@ -9392,7 +9507,7 @@
       <w:r>
         <w:t xml:space="preserve"> </w:t>
       </w:r>
-      <w:hyperlink r:id="rId64">
+      <w:hyperlink r:id="rId65">
         <w:r>
           <w:rPr>
             <w:rStyle w:val="Hyperlink"/>
@@ -9459,8 +9574,8 @@
         <w:t xml:space="preserve">, 35, 367–383.</w:t>
       </w:r>
     </w:p>
-    <w:bookmarkEnd w:id="65"/>
-    <w:bookmarkStart w:id="67" w:name="ref-bennett_larger_2015"/>
+    <w:bookmarkEnd w:id="66"/>
+    <w:bookmarkStart w:id="68" w:name="ref-bennett_larger_2015"/>
     <w:p>
       <w:pPr>
         <w:pStyle w:val="Bibliography"/>
@@ -9471,7 +9586,7 @@
       <w:r>
         <w:t xml:space="preserve"> </w:t>
       </w:r>
-      <w:hyperlink r:id="rId66">
+      <w:hyperlink r:id="rId67">
         <w:r>
           <w:rPr>
             <w:rStyle w:val="Hyperlink"/>
@@ -9496,8 +9611,8 @@
         <w:t xml:space="preserve">, 1, 15139.</w:t>
       </w:r>
     </w:p>
-    <w:bookmarkEnd w:id="67"/>
-    <w:bookmarkStart w:id="69" w:name="ref-bennett_sensitivity_2023"/>
+    <w:bookmarkEnd w:id="68"/>
+    <w:bookmarkStart w:id="70" w:name="ref-bennett_sensitivity_2023"/>
     <w:p>
       <w:pPr>
         <w:pStyle w:val="Bibliography"/>
@@ -9521,7 +9636,7 @@
       <w:r>
         <w:t xml:space="preserve"> </w:t>
       </w:r>
-      <w:hyperlink r:id="rId68">
+      <w:hyperlink r:id="rId69">
         <w:r>
           <w:rPr>
             <w:rStyle w:val="Hyperlink"/>
@@ -9570,8 +9685,8 @@
         <w:t xml:space="preserve">, 13, 967–974.</w:t>
       </w:r>
     </w:p>
-    <w:bookmarkEnd w:id="69"/>
-    <w:bookmarkStart w:id="71" w:name="ref-brando_droughts_2019"/>
+    <w:bookmarkEnd w:id="70"/>
+    <w:bookmarkStart w:id="72" w:name="ref-brando_droughts_2019"/>
     <w:p>
       <w:pPr>
         <w:pStyle w:val="Bibliography"/>
@@ -9595,7 +9710,7 @@
       <w:r>
         <w:t xml:space="preserve"> </w:t>
       </w:r>
-      <w:hyperlink r:id="rId70">
+      <w:hyperlink r:id="rId71">
         <w:r>
           <w:rPr>
             <w:rStyle w:val="Hyperlink"/>
@@ -9668,8 +9783,8 @@
         <w:t xml:space="preserve">, 47, 555–581.</w:t>
       </w:r>
     </w:p>
-    <w:bookmarkEnd w:id="71"/>
-    <w:bookmarkStart w:id="72" w:name="ref-bunyavejchewin_seasonally_2011"/>
+    <w:bookmarkEnd w:id="72"/>
+    <w:bookmarkStart w:id="73" w:name="ref-bunyavejchewin_seasonally_2011"/>
     <w:p>
       <w:pPr>
         <w:pStyle w:val="Bibliography"/>
@@ -9798,8 +9913,8 @@
         <w:t xml:space="preserve">. Smithsonian Institution Scholarly Press, United States, pp. 9–35.</w:t>
       </w:r>
     </w:p>
-    <w:bookmarkEnd w:id="72"/>
-    <w:bookmarkStart w:id="74" w:name="ref-bürkner_brms_2017"/>
+    <w:bookmarkEnd w:id="73"/>
+    <w:bookmarkStart w:id="75" w:name="ref-bürkner_brms_2017"/>
     <w:p>
       <w:pPr>
         <w:pStyle w:val="Bibliography"/>
@@ -9810,7 +9925,7 @@
       <w:r>
         <w:t xml:space="preserve"> </w:t>
       </w:r>
-      <w:hyperlink r:id="rId73">
+      <w:hyperlink r:id="rId74">
         <w:r>
           <w:rPr>
             <w:rStyle w:val="Hyperlink"/>
@@ -9925,8 +10040,8 @@
         <w:t xml:space="preserve">, 80.</w:t>
       </w:r>
     </w:p>
-    <w:bookmarkEnd w:id="74"/>
-    <w:bookmarkStart w:id="75" w:name="ref-bürkner_posterior_2023"/>
+    <w:bookmarkEnd w:id="75"/>
+    <w:bookmarkStart w:id="76" w:name="ref-bürkner_posterior_2023"/>
     <w:p>
       <w:pPr>
         <w:pStyle w:val="Bibliography"/>
@@ -9947,8 +10062,8 @@
         <w:t xml:space="preserve">for working with posterior distributions.</w:t>
       </w:r>
     </w:p>
-    <w:bookmarkEnd w:id="75"/>
-    <w:bookmarkStart w:id="77" w:name="X7212b9d861bed92497512118acfe0419f2c63cf"/>
+    <w:bookmarkEnd w:id="76"/>
+    <w:bookmarkStart w:id="78" w:name="X7212b9d861bed92497512118acfe0419f2c63cf"/>
     <w:p>
       <w:pPr>
         <w:pStyle w:val="Bibliography"/>
@@ -9972,7 +10087,7 @@
       <w:r>
         <w:t xml:space="preserve"> </w:t>
       </w:r>
-      <w:hyperlink r:id="rId76">
+      <w:hyperlink r:id="rId77">
         <w:r>
           <w:rPr>
             <w:rStyle w:val="Hyperlink"/>
@@ -9997,8 +10112,8 @@
         <w:t xml:space="preserve">, 231, 1798–1813.</w:t>
       </w:r>
     </w:p>
-    <w:bookmarkEnd w:id="77"/>
-    <w:bookmarkStart w:id="79" w:name="ref-clark_annual_2021"/>
+    <w:bookmarkEnd w:id="78"/>
+    <w:bookmarkStart w:id="80" w:name="ref-clark_annual_2021"/>
     <w:p>
       <w:pPr>
         <w:pStyle w:val="Bibliography"/>
@@ -10009,7 +10124,7 @@
       <w:r>
         <w:t xml:space="preserve"> </w:t>
       </w:r>
-      <w:hyperlink r:id="rId78">
+      <w:hyperlink r:id="rId79">
         <w:r>
           <w:rPr>
             <w:rStyle w:val="Hyperlink"/>
@@ -10118,8 +10233,8 @@
         <w:t xml:space="preserve">, 126, e2021JG006557.</w:t>
       </w:r>
     </w:p>
-    <w:bookmarkEnd w:id="79"/>
-    <w:bookmarkStart w:id="81" w:name="ref-clark_annual_2010"/>
+    <w:bookmarkEnd w:id="80"/>
+    <w:bookmarkStart w:id="82" w:name="ref-clark_annual_2010"/>
     <w:p>
       <w:pPr>
         <w:pStyle w:val="Bibliography"/>
@@ -10130,7 +10245,7 @@
       <w:r>
         <w:t xml:space="preserve"> </w:t>
       </w:r>
-      <w:hyperlink r:id="rId80">
+      <w:hyperlink r:id="rId81">
         <w:r>
           <w:rPr>
             <w:rStyle w:val="Hyperlink"/>
@@ -10191,8 +10306,8 @@
         <w:t xml:space="preserve">, 16, 747–759.</w:t>
       </w:r>
     </w:p>
-    <w:bookmarkEnd w:id="81"/>
-    <w:bookmarkStart w:id="83" w:name="ref-dahinden_future_2017"/>
+    <w:bookmarkEnd w:id="82"/>
+    <w:bookmarkStart w:id="84" w:name="ref-dahinden_future_2017"/>
     <w:p>
       <w:pPr>
         <w:pStyle w:val="Bibliography"/>
@@ -10203,7 +10318,7 @@
       <w:r>
         <w:t xml:space="preserve"> </w:t>
       </w:r>
-      <w:hyperlink r:id="rId82">
+      <w:hyperlink r:id="rId83">
         <w:r>
           <w:rPr>
             <w:rStyle w:val="Hyperlink"/>
@@ -10228,8 +10343,8 @@
         <w:t xml:space="preserve">, 12, 084004.</w:t>
       </w:r>
     </w:p>
-    <w:bookmarkEnd w:id="83"/>
-    <w:bookmarkStart w:id="85" w:name="ref-desouza_drought_2020"/>
+    <w:bookmarkEnd w:id="84"/>
+    <w:bookmarkStart w:id="86" w:name="ref-desouza_drought_2020"/>
     <w:p>
       <w:pPr>
         <w:pStyle w:val="Bibliography"/>
@@ -10240,7 +10355,7 @@
       <w:r>
         <w:t xml:space="preserve"> </w:t>
       </w:r>
-      <w:hyperlink r:id="rId84">
+      <w:hyperlink r:id="rId85">
         <w:r>
           <w:rPr>
             <w:rStyle w:val="Hyperlink"/>
@@ -10265,8 +10380,8 @@
         <w:t xml:space="preserve">, 194, 221–236.</w:t>
       </w:r>
     </w:p>
-    <w:bookmarkEnd w:id="85"/>
-    <w:bookmarkStart w:id="86" w:name="ref-detto_correcting_2023"/>
+    <w:bookmarkEnd w:id="86"/>
+    <w:bookmarkStart w:id="87" w:name="ref-detto_correcting_2023"/>
     <w:p>
       <w:pPr>
         <w:pStyle w:val="Bibliography"/>
@@ -10275,8 +10390,8 @@
         <w:t xml:space="preserve">Detto, M. &amp; Muller-Landau, H.C. (2023). Correcting dendrometer measurements for stem curvature.</w:t>
       </w:r>
     </w:p>
-    <w:bookmarkEnd w:id="86"/>
-    <w:bookmarkStart w:id="88" w:name="ref-fernández-de-uña_role_2023"/>
+    <w:bookmarkEnd w:id="87"/>
+    <w:bookmarkStart w:id="89" w:name="ref-fernández-de-uña_role_2023"/>
     <w:p>
       <w:pPr>
         <w:pStyle w:val="Bibliography"/>
@@ -10287,7 +10402,7 @@
       <w:r>
         <w:t xml:space="preserve"> </w:t>
       </w:r>
-      <w:hyperlink r:id="rId87">
+      <w:hyperlink r:id="rId88">
         <w:r>
           <w:rPr>
             <w:rStyle w:val="Hyperlink"/>
@@ -10312,8 +10427,8 @@
         <w:t xml:space="preserve">, 239, 2083–2098.</w:t>
       </w:r>
     </w:p>
-    <w:bookmarkEnd w:id="88"/>
-    <w:bookmarkStart w:id="90" w:name="ref-funk_climate_2015"/>
+    <w:bookmarkEnd w:id="89"/>
+    <w:bookmarkStart w:id="91" w:name="ref-funk_climate_2015"/>
     <w:p>
       <w:pPr>
         <w:pStyle w:val="Bibliography"/>
@@ -10337,7 +10452,7 @@
       <w:r>
         <w:t xml:space="preserve"> </w:t>
       </w:r>
-      <w:hyperlink r:id="rId89">
+      <w:hyperlink r:id="rId90">
         <w:r>
           <w:rPr>
             <w:rStyle w:val="Hyperlink"/>
@@ -10362,8 +10477,8 @@
         <w:t xml:space="preserve">, 2, 150066.</w:t>
       </w:r>
     </w:p>
-    <w:bookmarkEnd w:id="90"/>
-    <w:bookmarkStart w:id="92" w:name="ref-gao_dynamic_2018"/>
+    <w:bookmarkEnd w:id="91"/>
+    <w:bookmarkStart w:id="93" w:name="ref-gao_dynamic_2018"/>
     <w:p>
       <w:pPr>
         <w:pStyle w:val="Bibliography"/>
@@ -10387,7 +10502,7 @@
       <w:r>
         <w:t xml:space="preserve"> </w:t>
       </w:r>
-      <w:hyperlink r:id="rId91">
+      <w:hyperlink r:id="rId92">
         <w:r>
           <w:rPr>
             <w:rStyle w:val="Hyperlink"/>
@@ -10412,8 +10527,8 @@
         <w:t xml:space="preserve">, 24, 5380–5390.</w:t>
       </w:r>
     </w:p>
-    <w:bookmarkEnd w:id="92"/>
-    <w:bookmarkStart w:id="94" w:name="ref-garcía-cervigón_climate_2020"/>
+    <w:bookmarkEnd w:id="93"/>
+    <w:bookmarkStart w:id="95" w:name="ref-garcía-cervigón_climate_2020"/>
     <w:p>
       <w:pPr>
         <w:pStyle w:val="Bibliography"/>
@@ -10424,7 +10539,7 @@
       <w:r>
         <w:t xml:space="preserve"> </w:t>
       </w:r>
-      <w:hyperlink r:id="rId93">
+      <w:hyperlink r:id="rId94">
         <w:r>
           <w:rPr>
             <w:rStyle w:val="Hyperlink"/>
@@ -10449,8 +10564,8 @@
         <w:t xml:space="preserve">, 31, 266–280.</w:t>
       </w:r>
     </w:p>
-    <w:bookmarkEnd w:id="94"/>
-    <w:bookmarkStart w:id="96" w:name="ref-gonzález-m._diverging_2021"/>
+    <w:bookmarkEnd w:id="95"/>
+    <w:bookmarkStart w:id="97" w:name="ref-gonzález-m._diverging_2021"/>
     <w:p>
       <w:pPr>
         <w:pStyle w:val="Bibliography"/>
@@ -10474,7 +10589,7 @@
       <w:r>
         <w:t xml:space="preserve"> </w:t>
       </w:r>
-      <w:hyperlink r:id="rId95">
+      <w:hyperlink r:id="rId96">
         <w:r>
           <w:rPr>
             <w:rStyle w:val="Hyperlink"/>
@@ -10499,8 +10614,8 @@
         <w:t xml:space="preserve">, 24, 451–463.</w:t>
       </w:r>
     </w:p>
-    <w:bookmarkEnd w:id="96"/>
-    <w:bookmarkStart w:id="98" w:name="ref-guillemot_small_2022"/>
+    <w:bookmarkEnd w:id="97"/>
+    <w:bookmarkStart w:id="99" w:name="ref-guillemot_small_2022"/>
     <w:p>
       <w:pPr>
         <w:pStyle w:val="Bibliography"/>
@@ -10524,7 +10639,7 @@
       <w:r>
         <w:t xml:space="preserve"> </w:t>
       </w:r>
-      <w:hyperlink r:id="rId97">
+      <w:hyperlink r:id="rId98">
         <w:r>
           <w:rPr>
             <w:rStyle w:val="Hyperlink"/>
@@ -10573,8 +10688,8 @@
         <w:t xml:space="preserve">, 28, 2622–2638.</w:t>
       </w:r>
     </w:p>
-    <w:bookmarkEnd w:id="98"/>
-    <w:bookmarkStart w:id="100" w:name="ref-hulshof_variation_2010"/>
+    <w:bookmarkEnd w:id="99"/>
+    <w:bookmarkStart w:id="101" w:name="ref-hulshof_variation_2010"/>
     <w:p>
       <w:pPr>
         <w:pStyle w:val="Bibliography"/>
@@ -10585,7 +10700,7 @@
       <w:r>
         <w:t xml:space="preserve"> </w:t>
       </w:r>
-      <w:hyperlink r:id="rId99">
+      <w:hyperlink r:id="rId100">
         <w:r>
           <w:rPr>
             <w:rStyle w:val="Hyperlink"/>
@@ -10634,8 +10749,8 @@
         <w:t xml:space="preserve">, 24, 217–223.</w:t>
       </w:r>
     </w:p>
-    <w:bookmarkEnd w:id="100"/>
-    <w:bookmarkStart w:id="102" w:name="ref-ipcc_climate_2023"/>
+    <w:bookmarkEnd w:id="101"/>
+    <w:bookmarkStart w:id="103" w:name="ref-ipcc_climate_2023"/>
     <w:p>
       <w:pPr>
         <w:pStyle w:val="Bibliography"/>
@@ -10646,7 +10761,7 @@
       <w:r>
         <w:t xml:space="preserve"> </w:t>
       </w:r>
-      <w:hyperlink r:id="rId101">
+      <w:hyperlink r:id="rId102">
         <w:r>
           <w:rPr>
             <w:rStyle w:val="Hyperlink"/>
@@ -10828,8 +10943,8 @@
         <w:t xml:space="preserve">. 1st edn. Cambridge University Press.</w:t>
       </w:r>
     </w:p>
-    <w:bookmarkEnd w:id="102"/>
-    <w:bookmarkStart w:id="104" w:name="ref-kunert_leaf_2021"/>
+    <w:bookmarkEnd w:id="103"/>
+    <w:bookmarkStart w:id="105" w:name="ref-kunert_leaf_2021"/>
     <w:p>
       <w:pPr>
         <w:pStyle w:val="Bibliography"/>
@@ -10853,7 +10968,7 @@
       <w:r>
         <w:t xml:space="preserve"> </w:t>
       </w:r>
-      <w:hyperlink r:id="rId103">
+      <w:hyperlink r:id="rId104">
         <w:r>
           <w:rPr>
             <w:rStyle w:val="Hyperlink"/>
@@ -10878,8 +10993,8 @@
         <w:t xml:space="preserve">, 230, 485–496.</w:t>
       </w:r>
     </w:p>
-    <w:bookmarkEnd w:id="104"/>
-    <w:bookmarkStart w:id="105" w:name="ref-lindsay_whitebox_2016a"/>
+    <w:bookmarkEnd w:id="105"/>
+    <w:bookmarkStart w:id="106" w:name="ref-lindsay_whitebox_2016a"/>
     <w:p>
       <w:pPr>
         <w:pStyle w:val="Bibliography"/>
@@ -10922,8 +11037,8 @@
         <w:t xml:space="preserve">, 95, 75–84.</w:t>
       </w:r>
     </w:p>
-    <w:bookmarkEnd w:id="105"/>
-    <w:bookmarkStart w:id="107" w:name="ref-liu_drought_2022"/>
+    <w:bookmarkEnd w:id="106"/>
+    <w:bookmarkStart w:id="108" w:name="ref-liu_drought_2022"/>
     <w:p>
       <w:pPr>
         <w:pStyle w:val="Bibliography"/>
@@ -10934,7 +11049,7 @@
       <w:r>
         <w:t xml:space="preserve"> </w:t>
       </w:r>
-      <w:hyperlink r:id="rId106">
+      <w:hyperlink r:id="rId107">
         <w:r>
           <w:rPr>
             <w:rStyle w:val="Hyperlink"/>
@@ -10959,8 +11074,8 @@
         <w:t xml:space="preserve">, 15, 800–804.</w:t>
       </w:r>
     </w:p>
-    <w:bookmarkEnd w:id="107"/>
-    <w:bookmarkStart w:id="109" w:name="ref-luo_tropical_2022"/>
+    <w:bookmarkEnd w:id="108"/>
+    <w:bookmarkStart w:id="110" w:name="ref-luo_tropical_2022"/>
     <w:p>
       <w:pPr>
         <w:pStyle w:val="Bibliography"/>
@@ -10971,7 +11086,7 @@
       <w:r>
         <w:t xml:space="preserve"> </w:t>
       </w:r>
-      <w:hyperlink r:id="rId108">
+      <w:hyperlink r:id="rId109">
         <w:r>
           <w:rPr>
             <w:rStyle w:val="Hyperlink"/>
@@ -11020,8 +11135,8 @@
         <w:t xml:space="preserve">, 13, 1193.</w:t>
       </w:r>
     </w:p>
-    <w:bookmarkEnd w:id="109"/>
-    <w:bookmarkStart w:id="111" w:name="ref-ma_tree_2023"/>
+    <w:bookmarkEnd w:id="110"/>
+    <w:bookmarkStart w:id="112" w:name="ref-ma_tree_2023"/>
     <w:p>
       <w:pPr>
         <w:pStyle w:val="Bibliography"/>
@@ -11045,7 +11160,7 @@
       <w:r>
         <w:t xml:space="preserve"> </w:t>
       </w:r>
-      <w:hyperlink r:id="rId110">
+      <w:hyperlink r:id="rId111">
         <w:r>
           <w:rPr>
             <w:rStyle w:val="Hyperlink"/>
@@ -11070,8 +11185,8 @@
         <w:t xml:space="preserve">, 14, 7467.</w:t>
       </w:r>
     </w:p>
-    <w:bookmarkEnd w:id="111"/>
-    <w:bookmarkStart w:id="113" w:name="ref-mcdowell_darcys_2015"/>
+    <w:bookmarkEnd w:id="112"/>
+    <w:bookmarkStart w:id="114" w:name="ref-mcdowell_darcys_2015"/>
     <w:p>
       <w:pPr>
         <w:pStyle w:val="Bibliography"/>
@@ -11082,7 +11197,7 @@
       <w:r>
         <w:t xml:space="preserve"> </w:t>
       </w:r>
-      <w:hyperlink r:id="rId112">
+      <w:hyperlink r:id="rId113">
         <w:r>
           <w:rPr>
             <w:rStyle w:val="Hyperlink"/>
@@ -11107,8 +11222,8 @@
         <w:t xml:space="preserve">, 5, 669–672.</w:t>
       </w:r>
     </w:p>
-    <w:bookmarkEnd w:id="113"/>
-    <w:bookmarkStart w:id="115" w:name="ref-mcgregor_tree_2021"/>
+    <w:bookmarkEnd w:id="114"/>
+    <w:bookmarkStart w:id="116" w:name="ref-mcgregor_tree_2021"/>
     <w:p>
       <w:pPr>
         <w:pStyle w:val="Bibliography"/>
@@ -11132,7 +11247,7 @@
       <w:r>
         <w:t xml:space="preserve"> </w:t>
       </w:r>
-      <w:hyperlink r:id="rId114">
+      <w:hyperlink r:id="rId115">
         <w:r>
           <w:rPr>
             <w:rStyle w:val="Hyperlink"/>
@@ -11157,8 +11272,8 @@
         <w:t xml:space="preserve">, 231, 601–616.</w:t>
       </w:r>
     </w:p>
-    <w:bookmarkEnd w:id="115"/>
-    <w:bookmarkStart w:id="116" w:name="ref-muller-landau_metal_2008"/>
+    <w:bookmarkEnd w:id="116"/>
+    <w:bookmarkStart w:id="117" w:name="ref-muller-landau_metal_2008"/>
     <w:p>
       <w:pPr>
         <w:pStyle w:val="Bibliography"/>
@@ -11176,8 +11291,8 @@
         <w:t xml:space="preserve">.</w:t>
       </w:r>
     </w:p>
-    <w:bookmarkEnd w:id="116"/>
-    <w:bookmarkStart w:id="118" w:name="ref-muñoz-sabater_era5land_2021"/>
+    <w:bookmarkEnd w:id="117"/>
+    <w:bookmarkStart w:id="119" w:name="ref-muñoz-sabater_era5land_2021"/>
     <w:p>
       <w:pPr>
         <w:pStyle w:val="Bibliography"/>
@@ -11201,7 +11316,7 @@
       <w:r>
         <w:t xml:space="preserve"> </w:t>
       </w:r>
-      <w:hyperlink r:id="rId117">
+      <w:hyperlink r:id="rId118">
         <w:r>
           <w:rPr>
             <w:rStyle w:val="Hyperlink"/>
@@ -11232,8 +11347,8 @@
         <w:t xml:space="preserve">, 13, 4349–4383.</w:t>
       </w:r>
     </w:p>
-    <w:bookmarkEnd w:id="118"/>
-    <w:bookmarkStart w:id="120" w:name="ref-naumann_global_2018"/>
+    <w:bookmarkEnd w:id="119"/>
+    <w:bookmarkStart w:id="121" w:name="ref-naumann_global_2018"/>
     <w:p>
       <w:pPr>
         <w:pStyle w:val="Bibliography"/>
@@ -11257,7 +11372,7 @@
       <w:r>
         <w:t xml:space="preserve"> </w:t>
       </w:r>
-      <w:hyperlink r:id="rId119">
+      <w:hyperlink r:id="rId120">
         <w:r>
           <w:rPr>
             <w:rStyle w:val="Hyperlink"/>
@@ -11342,8 +11457,8 @@
         <w:t xml:space="preserve">, 45, 3285–3296.</w:t>
       </w:r>
     </w:p>
-    <w:bookmarkEnd w:id="120"/>
-    <w:bookmarkStart w:id="122" w:name="ref-oliveira_linking_2021"/>
+    <w:bookmarkEnd w:id="121"/>
+    <w:bookmarkStart w:id="123" w:name="ref-oliveira_linking_2021"/>
     <w:p>
       <w:pPr>
         <w:pStyle w:val="Bibliography"/>
@@ -11354,7 +11469,7 @@
       <w:r>
         <w:t xml:space="preserve"> </w:t>
       </w:r>
-      <w:hyperlink r:id="rId121">
+      <w:hyperlink r:id="rId122">
         <w:r>
           <w:rPr>
             <w:rStyle w:val="Hyperlink"/>
@@ -11379,8 +11494,8 @@
         <w:t xml:space="preserve">, 230, 904–923.</w:t>
       </w:r>
     </w:p>
-    <w:bookmarkEnd w:id="122"/>
-    <w:bookmarkStart w:id="123" w:name="ref-rcoreteam_language_2024"/>
+    <w:bookmarkEnd w:id="123"/>
+    <w:bookmarkStart w:id="124" w:name="ref-rcoreteam_language_2024"/>
     <w:p>
       <w:pPr>
         <w:pStyle w:val="Bibliography"/>
@@ -11402,8 +11517,8 @@
         <w:t xml:space="preserve">. Manual. R Foundation for Statistical Computing, Vienna, Austria.</w:t>
       </w:r>
     </w:p>
-    <w:bookmarkEnd w:id="123"/>
-    <w:bookmarkStart w:id="125" w:name="ref-raesch_pvldcurve_2020"/>
+    <w:bookmarkEnd w:id="124"/>
+    <w:bookmarkStart w:id="126" w:name="ref-raesch_pvldcurve_2020"/>
     <w:p>
       <w:pPr>
         <w:pStyle w:val="Bibliography"/>
@@ -11414,7 +11529,7 @@
       <w:r>
         <w:t xml:space="preserve"> </w:t>
       </w:r>
-      <w:hyperlink r:id="rId124">
+      <w:hyperlink r:id="rId125">
         <w:r>
           <w:rPr>
             <w:rStyle w:val="Hyperlink"/>
@@ -11510,8 +11625,8 @@
         <w:t xml:space="preserve">.</w:t>
       </w:r>
     </w:p>
-    <w:bookmarkEnd w:id="125"/>
-    <w:bookmarkStart w:id="127" w:name="ref-räsänen_spatial_2016"/>
+    <w:bookmarkEnd w:id="126"/>
+    <w:bookmarkStart w:id="128" w:name="ref-räsänen_spatial_2016"/>
     <w:p>
       <w:pPr>
         <w:pStyle w:val="Bibliography"/>
@@ -11522,7 +11637,7 @@
       <w:r>
         <w:t xml:space="preserve"> </w:t>
       </w:r>
-      <w:hyperlink r:id="rId126">
+      <w:hyperlink r:id="rId127">
         <w:r>
           <w:rPr>
             <w:rStyle w:val="Hyperlink"/>
@@ -11583,8 +11698,8 @@
         <w:t xml:space="preserve">, 12, 1889–1905.</w:t>
       </w:r>
     </w:p>
-    <w:bookmarkEnd w:id="127"/>
-    <w:bookmarkStart w:id="129" w:name="ref-scharnweber_confessions_2019"/>
+    <w:bookmarkEnd w:id="128"/>
+    <w:bookmarkStart w:id="130" w:name="ref-scharnweber_confessions_2019"/>
     <w:p>
       <w:pPr>
         <w:pStyle w:val="Bibliography"/>
@@ -11595,7 +11710,7 @@
       <w:r>
         <w:t xml:space="preserve"> </w:t>
       </w:r>
-      <w:hyperlink r:id="rId128">
+      <w:hyperlink r:id="rId129">
         <w:r>
           <w:rPr>
             <w:rStyle w:val="Hyperlink"/>
@@ -11644,8 +11759,8 @@
         <w:t xml:space="preserve">, 55, 43–49.</w:t>
       </w:r>
     </w:p>
-    <w:bookmarkEnd w:id="129"/>
-    <w:bookmarkStart w:id="131" w:name="ref-slette_how_2019"/>
+    <w:bookmarkEnd w:id="130"/>
+    <w:bookmarkStart w:id="132" w:name="ref-slette_how_2019"/>
     <w:p>
       <w:pPr>
         <w:pStyle w:val="Bibliography"/>
@@ -11669,7 +11784,7 @@
       <w:r>
         <w:t xml:space="preserve"> </w:t>
       </w:r>
-      <w:hyperlink r:id="rId130">
+      <w:hyperlink r:id="rId131">
         <w:r>
           <w:rPr>
             <w:rStyle w:val="Hyperlink"/>
@@ -11694,8 +11809,8 @@
         <w:t xml:space="preserve">, 25, 3193–3200.</w:t>
       </w:r>
     </w:p>
-    <w:bookmarkEnd w:id="131"/>
-    <w:bookmarkStart w:id="132" w:name="ref-speer_fundamentals_2010"/>
+    <w:bookmarkEnd w:id="132"/>
+    <w:bookmarkStart w:id="133" w:name="ref-speer_fundamentals_2010"/>
     <w:p>
       <w:pPr>
         <w:pStyle w:val="Bibliography"/>
@@ -11717,8 +11832,8 @@
         <w:t xml:space="preserve">. Univ. of Arizona Press, Tucson, Ariz.</w:t>
       </w:r>
     </w:p>
-    <w:bookmarkEnd w:id="132"/>
-    <w:bookmarkStart w:id="134" w:name="ref-stahl_depth_2013"/>
+    <w:bookmarkEnd w:id="133"/>
+    <w:bookmarkStart w:id="135" w:name="ref-stahl_depth_2013"/>
     <w:p>
       <w:pPr>
         <w:pStyle w:val="Bibliography"/>
@@ -11729,7 +11844,7 @@
       <w:r>
         <w:t xml:space="preserve"> </w:t>
       </w:r>
-      <w:hyperlink r:id="rId133">
+      <w:hyperlink r:id="rId134">
         <w:r>
           <w:rPr>
             <w:rStyle w:val="Hyperlink"/>
@@ -11751,8 +11866,8 @@
         <w:t xml:space="preserve">, 173, 1191–1201.</w:t>
       </w:r>
     </w:p>
-    <w:bookmarkEnd w:id="134"/>
-    <w:bookmarkStart w:id="136" w:name="ref-trugman_why_2021"/>
+    <w:bookmarkEnd w:id="135"/>
+    <w:bookmarkStart w:id="137" w:name="ref-trugman_why_2021"/>
     <w:p>
       <w:pPr>
         <w:pStyle w:val="Bibliography"/>
@@ -11763,7 +11878,7 @@
       <w:r>
         <w:t xml:space="preserve"> </w:t>
       </w:r>
-      <w:hyperlink r:id="rId135">
+      <w:hyperlink r:id="rId136">
         <w:r>
           <w:rPr>
             <w:rStyle w:val="Hyperlink"/>
@@ -11851,8 +11966,8 @@
         <w:t xml:space="preserve">, 36, 520–532.</w:t>
       </w:r>
     </w:p>
-    <w:bookmarkEnd w:id="136"/>
-    <w:bookmarkStart w:id="138" w:name="ref-vasey_intraspecific_2022"/>
+    <w:bookmarkEnd w:id="137"/>
+    <w:bookmarkStart w:id="139" w:name="ref-vasey_intraspecific_2022"/>
     <w:p>
       <w:pPr>
         <w:pStyle w:val="Bibliography"/>
@@ -11863,7 +11978,7 @@
       <w:r>
         <w:t xml:space="preserve"> </w:t>
       </w:r>
-      <w:hyperlink r:id="rId137">
+      <w:hyperlink r:id="rId138">
         <w:r>
           <w:rPr>
             <w:rStyle w:val="Hyperlink"/>
@@ -11888,8 +12003,8 @@
         <w:t xml:space="preserve">, 49, 2309–2320.</w:t>
       </w:r>
     </w:p>
-    <w:bookmarkEnd w:id="138"/>
-    <w:bookmarkStart w:id="139" w:name="ref-vehtari_ranknormalization_2021"/>
+    <w:bookmarkEnd w:id="139"/>
+    <w:bookmarkStart w:id="140" w:name="ref-vehtari_ranknormalization_2021"/>
     <w:p>
       <w:pPr>
         <w:pStyle w:val="Bibliography"/>
@@ -11947,8 +12062,8 @@
         <w:t xml:space="preserve">.</w:t>
       </w:r>
     </w:p>
-    <w:bookmarkEnd w:id="139"/>
-    <w:bookmarkStart w:id="141" w:name="ref-vicente-serrano_multiscalar_2010"/>
+    <w:bookmarkEnd w:id="140"/>
+    <w:bookmarkStart w:id="142" w:name="ref-vicente-serrano_multiscalar_2010"/>
     <w:p>
       <w:pPr>
         <w:pStyle w:val="Bibliography"/>
@@ -11959,7 +12074,7 @@
       <w:r>
         <w:t xml:space="preserve"> </w:t>
       </w:r>
-      <w:hyperlink r:id="rId140">
+      <w:hyperlink r:id="rId141">
         <w:r>
           <w:rPr>
             <w:rStyle w:val="Hyperlink"/>
@@ -12038,8 +12153,8 @@
         <w:t xml:space="preserve">, 23, 1696–1718.</w:t>
       </w:r>
     </w:p>
-    <w:bookmarkEnd w:id="141"/>
-    <w:bookmarkStart w:id="143" w:name="ref-vico_how_2017a"/>
+    <w:bookmarkEnd w:id="142"/>
+    <w:bookmarkStart w:id="144" w:name="ref-vico_how_2017a"/>
     <w:p>
       <w:pPr>
         <w:pStyle w:val="Bibliography"/>
@@ -12050,7 +12165,7 @@
       <w:r>
         <w:t xml:space="preserve"> </w:t>
       </w:r>
-      <w:hyperlink r:id="rId142">
+      <w:hyperlink r:id="rId143">
         <w:r>
           <w:rPr>
             <w:rStyle w:val="Hyperlink"/>
@@ -12099,8 +12214,8 @@
         <w:t xml:space="preserve">, 12, 065006.</w:t>
       </w:r>
     </w:p>
-    <w:bookmarkEnd w:id="143"/>
-    <w:bookmarkStart w:id="145" w:name="ref-vinod_thermal_2023"/>
+    <w:bookmarkEnd w:id="144"/>
+    <w:bookmarkStart w:id="146" w:name="ref-vinod_thermal_2023"/>
     <w:p>
       <w:pPr>
         <w:pStyle w:val="Bibliography"/>
@@ -12124,7 +12239,7 @@
       <w:r>
         <w:t xml:space="preserve"> </w:t>
       </w:r>
-      <w:hyperlink r:id="rId144">
+      <w:hyperlink r:id="rId145">
         <w:r>
           <w:rPr>
             <w:rStyle w:val="Hyperlink"/>
@@ -12149,8 +12264,8 @@
         <w:t xml:space="preserve">, 237, 22–47.</w:t>
       </w:r>
     </w:p>
-    <w:bookmarkEnd w:id="145"/>
-    <w:bookmarkStart w:id="147" w:name="ref-vlam_temperature_2014"/>
+    <w:bookmarkEnd w:id="146"/>
+    <w:bookmarkStart w:id="148" w:name="ref-vlam_temperature_2014"/>
     <w:p>
       <w:pPr>
         <w:pStyle w:val="Bibliography"/>
@@ -12161,7 +12276,7 @@
       <w:r>
         <w:t xml:space="preserve"> </w:t>
       </w:r>
-      <w:hyperlink r:id="rId146">
+      <w:hyperlink r:id="rId147">
         <w:r>
           <w:rPr>
             <w:rStyle w:val="Hyperlink"/>
@@ -12210,8 +12325,8 @@
         <w:t xml:space="preserve">, 174, 1449–1461.</w:t>
       </w:r>
     </w:p>
-    <w:bookmarkEnd w:id="147"/>
-    <w:bookmarkStart w:id="149" w:name="ref-williams_deciduousness_2008"/>
+    <w:bookmarkEnd w:id="148"/>
+    <w:bookmarkStart w:id="150" w:name="ref-williams_deciduousness_2008"/>
     <w:p>
       <w:pPr>
         <w:pStyle w:val="Bibliography"/>
@@ -12222,7 +12337,7 @@
       <w:r>
         <w:t xml:space="preserve"> </w:t>
       </w:r>
-      <w:hyperlink r:id="rId148">
+      <w:hyperlink r:id="rId149">
         <w:r>
           <w:rPr>
             <w:rStyle w:val="Hyperlink"/>
@@ -12265,8 +12380,8 @@
         <w:t xml:space="preserve">, 155, 571–582.</w:t>
       </w:r>
     </w:p>
-    <w:bookmarkEnd w:id="149"/>
-    <w:bookmarkStart w:id="150" w:name="ref-wu_whitebox_2022"/>
+    <w:bookmarkEnd w:id="150"/>
+    <w:bookmarkStart w:id="151" w:name="ref-wu_whitebox_2022"/>
     <w:p>
       <w:pPr>
         <w:pStyle w:val="Bibliography"/>
@@ -12330,8 +12445,8 @@
         <w:t xml:space="preserve">. Manual.</w:t>
       </w:r>
     </w:p>
-    <w:bookmarkEnd w:id="150"/>
-    <w:bookmarkStart w:id="152" w:name="ref-zuidema_tropical_2022"/>
+    <w:bookmarkEnd w:id="151"/>
+    <w:bookmarkStart w:id="153" w:name="ref-zuidema_tropical_2022"/>
     <w:p>
       <w:pPr>
         <w:pStyle w:val="Bibliography"/>
@@ -12355,7 +12470,7 @@
       <w:r>
         <w:t xml:space="preserve"> </w:t>
       </w:r>
-      <w:hyperlink r:id="rId151">
+      <w:hyperlink r:id="rId152">
         <w:r>
           <w:rPr>
             <w:rStyle w:val="Hyperlink"/>
@@ -12380,8 +12495,8 @@
         <w:t xml:space="preserve">, 15, 269–276.</w:t>
       </w:r>
     </w:p>
-    <w:bookmarkEnd w:id="152"/>
-    <w:bookmarkStart w:id="154" w:name="ref-zuleta_droughtinduced_2017"/>
+    <w:bookmarkEnd w:id="153"/>
+    <w:bookmarkStart w:id="155" w:name="ref-zuleta_droughtinduced_2017"/>
     <w:p>
       <w:pPr>
         <w:pStyle w:val="Bibliography"/>
@@ -12392,7 +12507,7 @@
       <w:r>
         <w:t xml:space="preserve"> </w:t>
       </w:r>
-      <w:hyperlink r:id="rId153">
+      <w:hyperlink r:id="rId154">
         <w:r>
           <w:rPr>
             <w:rStyle w:val="Hyperlink"/>
@@ -12429,9 +12544,9 @@
         <w:t xml:space="preserve">, 98, 2538–2546.</w:t>
       </w:r>
     </w:p>
-    <w:bookmarkEnd w:id="154"/>
     <w:bookmarkEnd w:id="155"/>
     <w:bookmarkEnd w:id="156"/>
+    <w:bookmarkEnd w:id="157"/>
     <w:sectPr>
       <w:footerReference r:id="rId10" w:type="even"/>
       <w:footerReference r:id="rId9" w:type="default"/>

</xml_diff>

<commit_message>
update with better fig 5
</commit_message>
<xml_diff>
--- a/doc/manuscript_hkk_drought_sensitivity.docx
+++ b/doc/manuscript_hkk_drought_sensitivity.docx
@@ -8312,7 +8312,7 @@
       <w:r>
         <w:drawing>
           <wp:inline>
-            <wp:extent cx="5943600" cy="5943600"/>
+            <wp:extent cx="5943600" cy="4457699"/>
             <wp:effectExtent b="0" l="0" r="0" t="0"/>
             <wp:docPr descr="Figure 5: Effects of size, exposure and water availability from combined models. Hypothesised relationships between microenvironment variables and drought sensitivity with their modelled effects in the HKK ForestGEO plot in the droughts of a) 2010, b) 2015 and c) 2020. Solid lines represent relationships where 90% credible intervals do not overlap 0, blue and red lines represent positive and negative effects respectively and line thickness is scaled to the effect size. d) Modelled sensitivity across crown exposure classes in 2010, 2015 and 2020. For comments - https://github.com/forestgeo/growth-precip-thailand/issues/14" title="" id="49" name="Picture"/>
             <a:graphic>
@@ -8333,7 +8333,7 @@
                   <pic:spPr bwMode="auto">
                     <a:xfrm>
                       <a:off x="0" y="0"/>
-                      <a:ext cx="5943600" cy="5943600"/>
+                      <a:ext cx="5943600" cy="4457699"/>
                     </a:xfrm>
                     <a:prstGeom prst="rect">
                       <a:avLst/>

</xml_diff>

<commit_message>
version sent to coauthors for final look
</commit_message>
<xml_diff>
--- a/doc/manuscript_hkk_drought_sensitivity.docx
+++ b/doc/manuscript_hkk_drought_sensitivity.docx
@@ -17,7 +17,7 @@
         <w:t xml:space="preserve"> </w:t>
       </w:r>
       <w:r>
-        <w:t xml:space="preserve">Tropical tree drought sensitivity is jointly shaped by drought characteristics, species adaptations, and individual microenvironments</w:t>
+        <w:t xml:space="preserve">Drought response is not a species trait: tropical tree drought sensitivity is shaped by drought characteristics, species adaptations, and individual microenvironments</w:t>
       </w:r>
     </w:p>
     <w:p>
@@ -52,7 +52,7 @@
         <w:br/>
       </w:r>
       <w:r>
-        <w:t xml:space="preserve">Sean McMahon</w:t>
+        <w:t xml:space="preserve">Sean M. McMahon</w:t>
       </w:r>
       <w:r>
         <w:rPr>
@@ -142,7 +142,7 @@
         <w:br/>
       </w:r>
       <w:r>
-        <w:t xml:space="preserve">Kristina Anderson-Teixeira</w:t>
+        <w:t xml:space="preserve">Kristina J. Anderson-Teixeira</w:t>
       </w:r>
       <w:r>
         <w:rPr>
@@ -425,7 +425,7 @@
         <w:pStyle w:val="FirstParagraph"/>
       </w:pPr>
       <w:r>
-        <w:t xml:space="preserve">KA, SM, SJD and KAT conceptualised the analysis.</w:t>
+        <w:t xml:space="preserve">KA, SMM, SJD and KAT conceptualised the analysis.</w:t>
       </w:r>
       <w:r>
         <w:t xml:space="preserve"> </w:t>
@@ -437,13 +437,13 @@
         <w:t xml:space="preserve"> </w:t>
       </w:r>
       <w:r>
-        <w:t xml:space="preserve">KA cleaned the data and conducted formal analysis with support from SM, SJD, HMM and KAT.</w:t>
-      </w:r>
-      <w:r>
-        <w:t xml:space="preserve"> </w:t>
-      </w:r>
-      <w:r>
-        <w:t xml:space="preserve">KA wrote the original draft of the manuscript with support from KAT and SM.</w:t>
+        <w:t xml:space="preserve">KA cleaned the data and conducted formal analysis with support from SMM, SJD, HMM and KAT.</w:t>
+      </w:r>
+      <w:r>
+        <w:t xml:space="preserve"> </w:t>
+      </w:r>
+      <w:r>
+        <w:t xml:space="preserve">KA wrote the original draft of the manuscript with support from KAT and SMM.</w:t>
       </w:r>
       <w:r>
         <w:t xml:space="preserve"> </w:t>
@@ -715,7 +715,7 @@
         <w:t xml:space="preserve">2021)</w:t>
       </w:r>
       <w:r>
-        <w:t xml:space="preserve">, but we know little about their combined effects or potential interactions, which could fundamentally alter understanding on forest responses to drought.</w:t>
+        <w:t xml:space="preserve">, but we know little about their combined effects or potential interactions, which could fundamentally alter understanding of forest responses to drought.</w:t>
       </w:r>
       <w:r>
         <w:t xml:space="preserve"> </w:t>
@@ -727,13 +727,13 @@
         <w:t xml:space="preserve"> </w:t>
       </w:r>
       <w:r>
-        <w:t xml:space="preserve">In contrast, if these factors interact, species and individuals that exhibit resistance to one drought may prove more vulnerable in a different drought.</w:t>
-      </w:r>
-      <w:r>
-        <w:t xml:space="preserve"> </w:t>
-      </w:r>
-      <w:r>
-        <w:t xml:space="preserve">The complexity and diversity of drought responses may act as a mechanism for promoting species diversity and stabilizing ecosystem function as drought regimes intensify</w:t>
+        <w:t xml:space="preserve">In contrast, if these factors interact, species and individuals that exhibit resistance to one drought may prove more vulnerable to a drought with different characteristics.</w:t>
+      </w:r>
+      <w:r>
+        <w:t xml:space="preserve"> </w:t>
+      </w:r>
+      <w:r>
+        <w:t xml:space="preserve">The complexity and diversity of drought responses may act as a mechanism for maintaining species diversity and buffering ecosystem function even as drought regimes intensify</w:t>
       </w:r>
       <w:r>
         <w:t xml:space="preserve"> </w:t>
@@ -1039,7 +1039,7 @@
         <w:pStyle w:val="BodyText"/>
       </w:pPr>
       <w:r>
-        <w:t xml:space="preserve">Tree species adaptations to drought vary widely in type and strength, often leading to classification of species as</w:t>
+        <w:t xml:space="preserve">Tree species adaptations to drought vary widely, often leading to classification of species as</w:t>
       </w:r>
       <w:r>
         <w:t xml:space="preserve"> </w:t>
@@ -1132,7 +1132,7 @@
         <w:t xml:space="preserve"> </w:t>
       </w:r>
       <w:r>
-        <w:t xml:space="preserve">In tropical seasonal forests in particular, trees have evolved to maximise growth, reproduction, and survival under dry seasons, with strategies ranging along a spectrum from hydraulic safety to efficiency, leading to tolerance or avoidance of dry conditions</w:t>
+        <w:t xml:space="preserve">In tropical seasonal forests in particular, trees have evolved to optimize growth, reproduction, and survival (i.e., fitness) under dry seasons, with strategies ranging along a spectrum from hydraulic safety to efficiency, leading to tolerance or avoidance of dry conditions</w:t>
       </w:r>
       <w:r>
         <w:t xml:space="preserve"> </w:t>
@@ -1862,7 +1862,19 @@
         <w:t xml:space="preserve"> </w:t>
       </w:r>
       <w:r>
-        <w:t xml:space="preserve">With data on 1820 trees across 30 species we built Bayesian regression models in a causal modelling framework to account for potential confounding relationships among the variables.</w:t>
+        <w:t xml:space="preserve">During this period, the forest experienced three different dry periods, two associated with ENSO events, and all three differing with respect to timing and duration (Table 1).</w:t>
+      </w:r>
+      <w:r>
+        <w:t xml:space="preserve"> </w:t>
+      </w:r>
+      <w:r>
+        <w:t xml:space="preserve">With data on 1820 trees across 30 species we built Bayesian regression models exploring how species characteristics and individual spatial context influenced growth responses to these droughts.</w:t>
+      </w:r>
+      <w:r>
+        <w:t xml:space="preserve"> </w:t>
+      </w:r>
+      <w:r>
+        <w:t xml:space="preserve">We used a causal modelling framework to account for potential confounding relationships among the variables.</w:t>
       </w:r>
       <w:r>
         <w:t xml:space="preserve"> </w:t>
@@ -3302,7 +3314,7 @@
                 <w:szCs w:val="18"/>
                 <w:color w:val="000000"/>
               </w:rPr>
-              <w:t xml:space="preserve">2010 sensitivity</w:t>
+              <w:t xml:space="preserve">2010 species sensitivity</w:t>
             </w:r>
           </w:p>
         </w:tc>
@@ -3485,9 +3497,235 @@
       </w:tr>
       <w:tr>
         <w:trPr>
+          <w:trHeight w:val="580" w:hRule="auto"/>
+        </w:trPr>
+        body 7
+        <w:tc>
+          <w:tcPr>
+            <w:tcBorders>
+              <w:bottom w:val="none" w:sz="0" w:space="0" w:color="000000"/>
+              <w:top w:val="none" w:sz="0" w:space="0" w:color="000000"/>
+              <w:left w:val="none" w:sz="0" w:space="0" w:color="000000"/>
+              <w:right w:val="none" w:sz="0" w:space="0" w:color="000000"/>
+            </w:tcBorders>
+            <w:shd w:val="clear" w:color="auto" w:fill="FFFFFF"/>
+            <w:tcMar>
+              <w:top w:w="0" w:type="dxa"/>
+              <w:bottom w:w="0" w:type="dxa"/>
+              <w:left w:w="0" w:type="dxa"/>
+              <w:right w:w="0" w:type="dxa"/>
+            </w:tcMar>
+            <w:vAlign w:val="center"/>
+          </w:tcPr>
+          <w:p>
+            <w:pPr>
+              <w:pStyle w:val="Normal"/>
+              <w:jc w:val="left"/>
+              <w:pBdr>
+                <w:bottom w:val="none" w:sz="0" w:space="0" w:color="000000"/>
+                <w:top w:val="none" w:sz="0" w:space="0" w:color="000000"/>
+                <w:left w:val="none" w:sz="0" w:space="0" w:color="000000"/>
+                <w:right w:val="none" w:sz="0" w:space="0" w:color="000000"/>
+              </w:pBdr>
+              <w:spacing w:after="100" w:before="100" w:line="240"/>
+              <w:ind w:left="100" w:right="100" w:firstLine="0" w:firstLineChars="0"/>
+            </w:pPr>
+            <w:r xmlns:w="http://schemas.openxmlformats.org/wordprocessingml/2006/main" xmlns:wp="http://schemas.openxmlformats.org/drawingml/2006/wordprocessingDrawing" xmlns:r="http://schemas.openxmlformats.org/officeDocument/2006/relationships" xmlns:w14="http://schemas.microsoft.com/office/word/2010/wordml">
+              <w:rPr>
+                <w:rFonts w:ascii="Arial" w:hAnsi="Arial" w:eastAsia="Arial" w:cs="Arial"/>
+                <w:i w:val="false"/>
+                <w:b w:val="false"/>
+                <w:u w:val="none"/>
+                <w:sz w:val="18"/>
+                <w:szCs w:val="18"/>
+                <w:color w:val="000000"/>
+              </w:rPr>
+              <w:t xml:space="preserve">2015 species sensitivity</w:t>
+            </w:r>
+          </w:p>
+        </w:tc>
+        <w:tc>
+          <w:tcPr>
+            <w:tcBorders>
+              <w:bottom w:val="none" w:sz="0" w:space="0" w:color="000000"/>
+              <w:top w:val="none" w:sz="0" w:space="0" w:color="000000"/>
+              <w:left w:val="none" w:sz="0" w:space="0" w:color="000000"/>
+              <w:right w:val="none" w:sz="0" w:space="0" w:color="000000"/>
+            </w:tcBorders>
+            <w:shd w:val="clear" w:color="auto" w:fill="FFFFFF"/>
+            <w:tcMar>
+              <w:top w:w="0" w:type="dxa"/>
+              <w:bottom w:w="0" w:type="dxa"/>
+              <w:left w:w="0" w:type="dxa"/>
+              <w:right w:w="0" w:type="dxa"/>
+            </w:tcMar>
+            <w:vAlign w:val="center"/>
+          </w:tcPr>
+          <w:p>
+            <w:pPr>
+              <w:pStyle w:val="Normal"/>
+              <w:jc w:val="left"/>
+              <w:pBdr>
+                <w:bottom w:val="none" w:sz="0" w:space="0" w:color="000000"/>
+                <w:top w:val="none" w:sz="0" w:space="0" w:color="000000"/>
+                <w:left w:val="none" w:sz="0" w:space="0" w:color="000000"/>
+                <w:right w:val="none" w:sz="0" w:space="0" w:color="000000"/>
+              </w:pBdr>
+              <w:spacing w:after="100" w:before="100" w:line="240"/>
+              <w:ind w:left="100" w:right="100" w:firstLine="0" w:firstLineChars="0"/>
+            </w:pPr>
+            <w:r xmlns:w="http://schemas.openxmlformats.org/wordprocessingml/2006/main" xmlns:wp="http://schemas.openxmlformats.org/drawingml/2006/wordprocessingDrawing" xmlns:r="http://schemas.openxmlformats.org/officeDocument/2006/relationships" xmlns:w14="http://schemas.microsoft.com/office/word/2010/wordml">
+              <w:rPr>
+                <w:rFonts w:ascii="Arial" w:hAnsi="Arial" w:eastAsia="Arial" w:cs="Arial"/>
+                <w:i w:val="false"/>
+                <w:b w:val="false"/>
+                <w:u w:val="none"/>
+                <w:sz w:val="18"/>
+                <w:szCs w:val="18"/>
+                <w:color w:val="000000"/>
+              </w:rPr>
+              <w:t xml:space="preserve">n.s.</w:t>
+            </w:r>
+          </w:p>
+        </w:tc>
+        <w:tc>
+          <w:tcPr>
+            <w:tcBorders>
+              <w:bottom w:val="none" w:sz="0" w:space="0" w:color="000000"/>
+              <w:top w:val="none" w:sz="0" w:space="0" w:color="000000"/>
+              <w:left w:val="none" w:sz="0" w:space="0" w:color="000000"/>
+              <w:right w:val="none" w:sz="0" w:space="0" w:color="000000"/>
+            </w:tcBorders>
+            <w:shd w:val="clear" w:color="auto" w:fill="FFFFFF"/>
+            <w:tcMar>
+              <w:top w:w="0" w:type="dxa"/>
+              <w:bottom w:w="0" w:type="dxa"/>
+              <w:left w:w="0" w:type="dxa"/>
+              <w:right w:w="0" w:type="dxa"/>
+            </w:tcMar>
+            <w:vAlign w:val="center"/>
+          </w:tcPr>
+          <w:p>
+            <w:pPr>
+              <w:pStyle w:val="Normal"/>
+              <w:jc w:val="left"/>
+              <w:pBdr>
+                <w:bottom w:val="none" w:sz="0" w:space="0" w:color="000000"/>
+                <w:top w:val="none" w:sz="0" w:space="0" w:color="000000"/>
+                <w:left w:val="none" w:sz="0" w:space="0" w:color="000000"/>
+                <w:right w:val="none" w:sz="0" w:space="0" w:color="000000"/>
+              </w:pBdr>
+              <w:spacing w:after="100" w:before="100" w:line="240"/>
+              <w:ind w:left="100" w:right="100" w:firstLine="0" w:firstLineChars="0"/>
+            </w:pPr>
+            <w:r xmlns:w="http://schemas.openxmlformats.org/wordprocessingml/2006/main" xmlns:wp="http://schemas.openxmlformats.org/drawingml/2006/wordprocessingDrawing" xmlns:r="http://schemas.openxmlformats.org/officeDocument/2006/relationships" xmlns:w14="http://schemas.microsoft.com/office/word/2010/wordml">
+              <w:rPr>
+                <w:rFonts w:ascii="Arial" w:hAnsi="Arial" w:eastAsia="Arial" w:cs="Arial"/>
+                <w:i w:val="false"/>
+                <w:b w:val="false"/>
+                <w:u w:val="none"/>
+                <w:sz w:val="18"/>
+                <w:szCs w:val="18"/>
+                <w:color w:val="000000"/>
+              </w:rPr>
+              <w:t xml:space="preserve"/>
+            </w:r>
+          </w:p>
+        </w:tc>
+        <w:tc>
+          <w:tcPr>
+            <w:tcBorders>
+              <w:bottom w:val="none" w:sz="0" w:space="0" w:color="000000"/>
+              <w:top w:val="none" w:sz="0" w:space="0" w:color="000000"/>
+              <w:left w:val="none" w:sz="0" w:space="0" w:color="000000"/>
+              <w:right w:val="none" w:sz="0" w:space="0" w:color="000000"/>
+            </w:tcBorders>
+            <w:shd w:val="clear" w:color="auto" w:fill="FFFFFF"/>
+            <w:tcMar>
+              <w:top w:w="0" w:type="dxa"/>
+              <w:bottom w:w="0" w:type="dxa"/>
+              <w:left w:w="0" w:type="dxa"/>
+              <w:right w:w="0" w:type="dxa"/>
+            </w:tcMar>
+            <w:vAlign w:val="center"/>
+          </w:tcPr>
+          <w:p>
+            <w:pPr>
+              <w:pStyle w:val="Normal"/>
+              <w:jc w:val="left"/>
+              <w:pBdr>
+                <w:bottom w:val="none" w:sz="0" w:space="0" w:color="000000"/>
+                <w:top w:val="none" w:sz="0" w:space="0" w:color="000000"/>
+                <w:left w:val="none" w:sz="0" w:space="0" w:color="000000"/>
+                <w:right w:val="none" w:sz="0" w:space="0" w:color="000000"/>
+              </w:pBdr>
+              <w:spacing w:after="100" w:before="100" w:line="240"/>
+              <w:ind w:left="100" w:right="100" w:firstLine="0" w:firstLineChars="0"/>
+            </w:pPr>
+            <w:r xmlns:w="http://schemas.openxmlformats.org/wordprocessingml/2006/main" xmlns:wp="http://schemas.openxmlformats.org/drawingml/2006/wordprocessingDrawing" xmlns:r="http://schemas.openxmlformats.org/officeDocument/2006/relationships" xmlns:w14="http://schemas.microsoft.com/office/word/2010/wordml">
+              <w:rPr>
+                <w:rFonts w:ascii="Arial" w:hAnsi="Arial" w:eastAsia="Arial" w:cs="Arial"/>
+                <w:i w:val="false"/>
+                <w:b w:val="false"/>
+                <w:u w:val="none"/>
+                <w:sz w:val="18"/>
+                <w:szCs w:val="18"/>
+                <w:color w:val="000000"/>
+              </w:rPr>
+              <w:t xml:space="preserve">n.s.</w:t>
+            </w:r>
+          </w:p>
+        </w:tc>
+        <w:tc>
+          <w:tcPr>
+            <w:tcBorders>
+              <w:bottom w:val="none" w:sz="0" w:space="0" w:color="000000"/>
+              <w:top w:val="none" w:sz="0" w:space="0" w:color="000000"/>
+              <w:left w:val="none" w:sz="0" w:space="0" w:color="000000"/>
+              <w:right w:val="none" w:sz="0" w:space="0" w:color="000000"/>
+            </w:tcBorders>
+            <w:shd w:val="clear" w:color="auto" w:fill="FFFFFF"/>
+            <w:tcMar>
+              <w:top w:w="0" w:type="dxa"/>
+              <w:bottom w:w="0" w:type="dxa"/>
+              <w:left w:w="0" w:type="dxa"/>
+              <w:right w:w="0" w:type="dxa"/>
+            </w:tcMar>
+            <w:vAlign w:val="center"/>
+          </w:tcPr>
+          <w:p>
+            <w:pPr>
+              <w:pStyle w:val="Normal"/>
+              <w:jc w:val="left"/>
+              <w:pBdr>
+                <w:bottom w:val="none" w:sz="0" w:space="0" w:color="000000"/>
+                <w:top w:val="none" w:sz="0" w:space="0" w:color="000000"/>
+                <w:left w:val="none" w:sz="0" w:space="0" w:color="000000"/>
+                <w:right w:val="none" w:sz="0" w:space="0" w:color="000000"/>
+              </w:pBdr>
+              <w:spacing w:after="100" w:before="100" w:line="240"/>
+              <w:ind w:left="100" w:right="100" w:firstLine="0" w:firstLineChars="0"/>
+            </w:pPr>
+            <w:r xmlns:w="http://schemas.openxmlformats.org/wordprocessingml/2006/main" xmlns:wp="http://schemas.openxmlformats.org/drawingml/2006/wordprocessingDrawing" xmlns:r="http://schemas.openxmlformats.org/officeDocument/2006/relationships" xmlns:w14="http://schemas.microsoft.com/office/word/2010/wordml">
+              <w:rPr>
+                <w:rFonts w:ascii="Arial" w:hAnsi="Arial" w:eastAsia="Arial" w:cs="Arial"/>
+                <w:i w:val="false"/>
+                <w:b w:val="false"/>
+                <w:u w:val="none"/>
+                <w:sz w:val="18"/>
+                <w:szCs w:val="18"/>
+                <w:color w:val="000000"/>
+              </w:rPr>
+              <w:t xml:space="preserve">Fig S5</w:t>
+            </w:r>
+          </w:p>
+        </w:tc>
+      </w:tr>
+      <w:tr>
+        <w:trPr>
           <w:trHeight w:val="545" w:hRule="auto"/>
         </w:trPr>
-        body 7
+        body 8
         <w:tc>
           <w:tcPr>
             <w:tcBorders>
@@ -3713,7 +3951,7 @@
         <w:trPr>
           <w:trHeight w:val="580" w:hRule="auto"/>
         </w:trPr>
-        body 8
+        body 9
         <w:tc>
           <w:tcPr>
             <w:tcBorders>
@@ -3939,7 +4177,7 @@
         <w:trPr>
           <w:trHeight w:val="578" w:hRule="auto"/>
         </w:trPr>
-        body 9
+        body10
         <w:tc>
           <w:tcPr>
             <w:tcBorders>
@@ -4165,7 +4403,7 @@
         <w:trPr>
           <w:trHeight w:val="577" w:hRule="auto"/>
         </w:trPr>
-        body10
+        body11
         <w:tc>
           <w:tcPr>
             <w:tcBorders>
@@ -4207,50 +4445,6 @@
                 <w:color w:val="000000"/>
               </w:rPr>
               <w:t xml:space="preserve">crown exposure</w:t>
-            </w:r>
-          </w:p>
-        </w:tc>
-        <w:tc>
-          <w:tcPr>
-            <w:tcBorders>
-              <w:bottom w:val="none" w:sz="0" w:space="0" w:color="000000"/>
-              <w:top w:val="none" w:sz="0" w:space="0" w:color="000000"/>
-              <w:left w:val="none" w:sz="0" w:space="0" w:color="000000"/>
-              <w:right w:val="none" w:sz="0" w:space="0" w:color="000000"/>
-            </w:tcBorders>
-            <w:shd w:val="clear" w:color="auto" w:fill="FFFFFF"/>
-            <w:tcMar>
-              <w:top w:w="0" w:type="dxa"/>
-              <w:bottom w:w="0" w:type="dxa"/>
-              <w:left w:w="0" w:type="dxa"/>
-              <w:right w:w="0" w:type="dxa"/>
-            </w:tcMar>
-            <w:vAlign w:val="center"/>
-          </w:tcPr>
-          <w:p>
-            <w:pPr>
-              <w:pStyle w:val="Normal"/>
-              <w:jc w:val="left"/>
-              <w:pBdr>
-                <w:bottom w:val="none" w:sz="0" w:space="0" w:color="000000"/>
-                <w:top w:val="none" w:sz="0" w:space="0" w:color="000000"/>
-                <w:left w:val="none" w:sz="0" w:space="0" w:color="000000"/>
-                <w:right w:val="none" w:sz="0" w:space="0" w:color="000000"/>
-              </w:pBdr>
-              <w:spacing w:after="100" w:before="100" w:line="240"/>
-              <w:ind w:left="100" w:right="100" w:firstLine="0" w:firstLineChars="0"/>
-            </w:pPr>
-            <w:r xmlns:w="http://schemas.openxmlformats.org/wordprocessingml/2006/main" xmlns:wp="http://schemas.openxmlformats.org/drawingml/2006/wordprocessingDrawing" xmlns:r="http://schemas.openxmlformats.org/officeDocument/2006/relationships" xmlns:w14="http://schemas.microsoft.com/office/word/2010/wordml">
-              <w:rPr>
-                <w:rFonts w:ascii="Arial" w:hAnsi="Arial" w:eastAsia="Arial" w:cs="Arial"/>
-                <w:i w:val="false"/>
-                <w:b w:val="false"/>
-                <w:u w:val="none"/>
-                <w:sz w:val="18"/>
-                <w:szCs w:val="18"/>
-                <w:color w:val="000000"/>
-              </w:rPr>
-              <w:t xml:space="preserve">n.s.</w:t>
             </w:r>
           </w:p>
         </w:tc>
@@ -4382,6 +4576,50 @@
                 <w:szCs w:val="18"/>
                 <w:color w:val="000000"/>
               </w:rPr>
+              <w:t xml:space="preserve">n.s.</w:t>
+            </w:r>
+          </w:p>
+        </w:tc>
+        <w:tc>
+          <w:tcPr>
+            <w:tcBorders>
+              <w:bottom w:val="none" w:sz="0" w:space="0" w:color="000000"/>
+              <w:top w:val="none" w:sz="0" w:space="0" w:color="000000"/>
+              <w:left w:val="none" w:sz="0" w:space="0" w:color="000000"/>
+              <w:right w:val="none" w:sz="0" w:space="0" w:color="000000"/>
+            </w:tcBorders>
+            <w:shd w:val="clear" w:color="auto" w:fill="FFFFFF"/>
+            <w:tcMar>
+              <w:top w:w="0" w:type="dxa"/>
+              <w:bottom w:w="0" w:type="dxa"/>
+              <w:left w:w="0" w:type="dxa"/>
+              <w:right w:w="0" w:type="dxa"/>
+            </w:tcMar>
+            <w:vAlign w:val="center"/>
+          </w:tcPr>
+          <w:p>
+            <w:pPr>
+              <w:pStyle w:val="Normal"/>
+              <w:jc w:val="left"/>
+              <w:pBdr>
+                <w:bottom w:val="none" w:sz="0" w:space="0" w:color="000000"/>
+                <w:top w:val="none" w:sz="0" w:space="0" w:color="000000"/>
+                <w:left w:val="none" w:sz="0" w:space="0" w:color="000000"/>
+                <w:right w:val="none" w:sz="0" w:space="0" w:color="000000"/>
+              </w:pBdr>
+              <w:spacing w:after="100" w:before="100" w:line="240"/>
+              <w:ind w:left="100" w:right="100" w:firstLine="0" w:firstLineChars="0"/>
+            </w:pPr>
+            <w:r xmlns:w="http://schemas.openxmlformats.org/wordprocessingml/2006/main" xmlns:wp="http://schemas.openxmlformats.org/drawingml/2006/wordprocessingDrawing" xmlns:r="http://schemas.openxmlformats.org/officeDocument/2006/relationships" xmlns:w14="http://schemas.microsoft.com/office/word/2010/wordml">
+              <w:rPr>
+                <w:rFonts w:ascii="Arial" w:hAnsi="Arial" w:eastAsia="Arial" w:cs="Arial"/>
+                <w:i w:val="false"/>
+                <w:b w:val="false"/>
+                <w:u w:val="none"/>
+                <w:sz w:val="18"/>
+                <w:szCs w:val="18"/>
+                <w:color w:val="000000"/>
+              </w:rPr>
               <w:t xml:space="preserve">Fig 4, 5</w:t>
             </w:r>
           </w:p>
@@ -4391,7 +4629,7 @@
         <w:trPr>
           <w:trHeight w:val="577" w:hRule="auto"/>
         </w:trPr>
-        body11
+        body12
         <w:tc>
           <w:tcPr>
             <w:tcBorders>
@@ -4617,7 +4855,233 @@
         <w:trPr>
           <w:trHeight w:val="580" w:hRule="auto"/>
         </w:trPr>
-        body12
+        body13
+        <w:tc>
+          <w:tcPr>
+            <w:tcBorders>
+              <w:bottom w:val="none" w:sz="0" w:space="0" w:color="000000"/>
+              <w:top w:val="none" w:sz="0" w:space="0" w:color="000000"/>
+              <w:left w:val="none" w:sz="0" w:space="0" w:color="000000"/>
+              <w:right w:val="none" w:sz="0" w:space="0" w:color="000000"/>
+            </w:tcBorders>
+            <w:shd w:val="clear" w:color="auto" w:fill="FFFFFF"/>
+            <w:tcMar>
+              <w:top w:w="0" w:type="dxa"/>
+              <w:bottom w:w="0" w:type="dxa"/>
+              <w:left w:w="0" w:type="dxa"/>
+              <w:right w:w="0" w:type="dxa"/>
+            </w:tcMar>
+            <w:vAlign w:val="center"/>
+          </w:tcPr>
+          <w:p>
+            <w:pPr>
+              <w:pStyle w:val="Normal"/>
+              <w:jc w:val="left"/>
+              <w:pBdr>
+                <w:bottom w:val="none" w:sz="0" w:space="0" w:color="000000"/>
+                <w:top w:val="none" w:sz="0" w:space="0" w:color="000000"/>
+                <w:left w:val="none" w:sz="0" w:space="0" w:color="000000"/>
+                <w:right w:val="none" w:sz="0" w:space="0" w:color="000000"/>
+              </w:pBdr>
+              <w:spacing w:after="100" w:before="100" w:line="240"/>
+              <w:ind w:left="100" w:right="100" w:firstLine="0" w:firstLineChars="0"/>
+            </w:pPr>
+            <w:r xmlns:w="http://schemas.openxmlformats.org/wordprocessingml/2006/main" xmlns:wp="http://schemas.openxmlformats.org/drawingml/2006/wordprocessingDrawing" xmlns:r="http://schemas.openxmlformats.org/officeDocument/2006/relationships" xmlns:w14="http://schemas.microsoft.com/office/word/2010/wordml">
+              <w:rPr>
+                <w:rFonts w:ascii="Arial" w:hAnsi="Arial" w:eastAsia="Arial" w:cs="Arial"/>
+                <w:i w:val="false"/>
+                <w:b w:val="false"/>
+                <w:u w:val="none"/>
+                <w:sz w:val="18"/>
+                <w:szCs w:val="18"/>
+                <w:color w:val="000000"/>
+              </w:rPr>
+              <w:t xml:space="preserve">2010 tree sensitivity</w:t>
+            </w:r>
+          </w:p>
+        </w:tc>
+        <w:tc>
+          <w:tcPr>
+            <w:tcBorders>
+              <w:bottom w:val="none" w:sz="0" w:space="0" w:color="000000"/>
+              <w:top w:val="none" w:sz="0" w:space="0" w:color="000000"/>
+              <w:left w:val="none" w:sz="0" w:space="0" w:color="000000"/>
+              <w:right w:val="none" w:sz="0" w:space="0" w:color="000000"/>
+            </w:tcBorders>
+            <w:shd w:val="clear" w:color="auto" w:fill="FFFFFF"/>
+            <w:tcMar>
+              <w:top w:w="0" w:type="dxa"/>
+              <w:bottom w:w="0" w:type="dxa"/>
+              <w:left w:w="0" w:type="dxa"/>
+              <w:right w:w="0" w:type="dxa"/>
+            </w:tcMar>
+            <w:vAlign w:val="center"/>
+          </w:tcPr>
+          <w:p>
+            <w:pPr>
+              <w:pStyle w:val="Normal"/>
+              <w:jc w:val="left"/>
+              <w:pBdr>
+                <w:bottom w:val="none" w:sz="0" w:space="0" w:color="000000"/>
+                <w:top w:val="none" w:sz="0" w:space="0" w:color="000000"/>
+                <w:left w:val="none" w:sz="0" w:space="0" w:color="000000"/>
+                <w:right w:val="none" w:sz="0" w:space="0" w:color="000000"/>
+              </w:pBdr>
+              <w:spacing w:after="100" w:before="100" w:line="240"/>
+              <w:ind w:left="100" w:right="100" w:firstLine="0" w:firstLineChars="0"/>
+            </w:pPr>
+            <w:r xmlns:w="http://schemas.openxmlformats.org/wordprocessingml/2006/main" xmlns:wp="http://schemas.openxmlformats.org/drawingml/2006/wordprocessingDrawing" xmlns:r="http://schemas.openxmlformats.org/officeDocument/2006/relationships" xmlns:w14="http://schemas.microsoft.com/office/word/2010/wordml">
+              <w:rPr>
+                <w:rFonts w:ascii="Arial" w:hAnsi="Arial" w:eastAsia="Arial" w:cs="Arial"/>
+                <w:i w:val="false"/>
+                <w:b w:val="false"/>
+                <w:u w:val="none"/>
+                <w:sz w:val="18"/>
+                <w:szCs w:val="18"/>
+                <w:color w:val="000000"/>
+              </w:rPr>
+              <w:t xml:space="preserve"/>
+            </w:r>
+          </w:p>
+        </w:tc>
+        <w:tc>
+          <w:tcPr>
+            <w:tcBorders>
+              <w:bottom w:val="none" w:sz="0" w:space="0" w:color="000000"/>
+              <w:top w:val="none" w:sz="0" w:space="0" w:color="000000"/>
+              <w:left w:val="none" w:sz="0" w:space="0" w:color="000000"/>
+              <w:right w:val="none" w:sz="0" w:space="0" w:color="000000"/>
+            </w:tcBorders>
+            <w:shd w:val="clear" w:color="auto" w:fill="FFFFFF"/>
+            <w:tcMar>
+              <w:top w:w="0" w:type="dxa"/>
+              <w:bottom w:w="0" w:type="dxa"/>
+              <w:left w:w="0" w:type="dxa"/>
+              <w:right w:w="0" w:type="dxa"/>
+            </w:tcMar>
+            <w:vAlign w:val="center"/>
+          </w:tcPr>
+          <w:p>
+            <w:pPr>
+              <w:pStyle w:val="Normal"/>
+              <w:jc w:val="left"/>
+              <w:pBdr>
+                <w:bottom w:val="none" w:sz="0" w:space="0" w:color="000000"/>
+                <w:top w:val="none" w:sz="0" w:space="0" w:color="000000"/>
+                <w:left w:val="none" w:sz="0" w:space="0" w:color="000000"/>
+                <w:right w:val="none" w:sz="0" w:space="0" w:color="000000"/>
+              </w:pBdr>
+              <w:spacing w:after="100" w:before="100" w:line="240"/>
+              <w:ind w:left="100" w:right="100" w:firstLine="0" w:firstLineChars="0"/>
+            </w:pPr>
+            <w:r xmlns:w="http://schemas.openxmlformats.org/wordprocessingml/2006/main" xmlns:wp="http://schemas.openxmlformats.org/drawingml/2006/wordprocessingDrawing" xmlns:r="http://schemas.openxmlformats.org/officeDocument/2006/relationships" xmlns:w14="http://schemas.microsoft.com/office/word/2010/wordml">
+              <w:rPr>
+                <w:rFonts w:ascii="Arial" w:hAnsi="Arial" w:eastAsia="Arial" w:cs="Arial"/>
+                <w:i w:val="false"/>
+                <w:b w:val="false"/>
+                <w:u w:val="none"/>
+                <w:sz w:val="18"/>
+                <w:szCs w:val="18"/>
+                <w:color w:val="000000"/>
+              </w:rPr>
+              <w:t xml:space="preserve">n.s.</w:t>
+            </w:r>
+          </w:p>
+        </w:tc>
+        <w:tc>
+          <w:tcPr>
+            <w:tcBorders>
+              <w:bottom w:val="none" w:sz="0" w:space="0" w:color="000000"/>
+              <w:top w:val="none" w:sz="0" w:space="0" w:color="000000"/>
+              <w:left w:val="none" w:sz="0" w:space="0" w:color="000000"/>
+              <w:right w:val="none" w:sz="0" w:space="0" w:color="000000"/>
+            </w:tcBorders>
+            <w:shd w:val="clear" w:color="auto" w:fill="FFFFFF"/>
+            <w:tcMar>
+              <w:top w:w="0" w:type="dxa"/>
+              <w:bottom w:w="0" w:type="dxa"/>
+              <w:left w:w="0" w:type="dxa"/>
+              <w:right w:w="0" w:type="dxa"/>
+            </w:tcMar>
+            <w:vAlign w:val="center"/>
+          </w:tcPr>
+          <w:p>
+            <w:pPr>
+              <w:pStyle w:val="Normal"/>
+              <w:jc w:val="left"/>
+              <w:pBdr>
+                <w:bottom w:val="none" w:sz="0" w:space="0" w:color="000000"/>
+                <w:top w:val="none" w:sz="0" w:space="0" w:color="000000"/>
+                <w:left w:val="none" w:sz="0" w:space="0" w:color="000000"/>
+                <w:right w:val="none" w:sz="0" w:space="0" w:color="000000"/>
+              </w:pBdr>
+              <w:spacing w:after="100" w:before="100" w:line="240"/>
+              <w:ind w:left="100" w:right="100" w:firstLine="0" w:firstLineChars="0"/>
+            </w:pPr>
+            <w:r xmlns:w="http://schemas.openxmlformats.org/wordprocessingml/2006/main" xmlns:wp="http://schemas.openxmlformats.org/drawingml/2006/wordprocessingDrawing" xmlns:r="http://schemas.openxmlformats.org/officeDocument/2006/relationships" xmlns:w14="http://schemas.microsoft.com/office/word/2010/wordml">
+              <w:rPr>
+                <w:rFonts w:ascii="Arial" w:hAnsi="Arial" w:eastAsia="Arial" w:cs="Arial"/>
+                <w:i w:val="false"/>
+                <w:b w:val="false"/>
+                <w:u w:val="none"/>
+                <w:sz w:val="18"/>
+                <w:szCs w:val="18"/>
+                <w:color w:val="000000"/>
+              </w:rPr>
+              <w:t xml:space="preserve">-</w:t>
+            </w:r>
+          </w:p>
+        </w:tc>
+        <w:tc>
+          <w:tcPr>
+            <w:tcBorders>
+              <w:bottom w:val="none" w:sz="0" w:space="0" w:color="000000"/>
+              <w:top w:val="none" w:sz="0" w:space="0" w:color="000000"/>
+              <w:left w:val="none" w:sz="0" w:space="0" w:color="000000"/>
+              <w:right w:val="none" w:sz="0" w:space="0" w:color="000000"/>
+            </w:tcBorders>
+            <w:shd w:val="clear" w:color="auto" w:fill="FFFFFF"/>
+            <w:tcMar>
+              <w:top w:w="0" w:type="dxa"/>
+              <w:bottom w:w="0" w:type="dxa"/>
+              <w:left w:w="0" w:type="dxa"/>
+              <w:right w:w="0" w:type="dxa"/>
+            </w:tcMar>
+            <w:vAlign w:val="center"/>
+          </w:tcPr>
+          <w:p>
+            <w:pPr>
+              <w:pStyle w:val="Normal"/>
+              <w:jc w:val="left"/>
+              <w:pBdr>
+                <w:bottom w:val="none" w:sz="0" w:space="0" w:color="000000"/>
+                <w:top w:val="none" w:sz="0" w:space="0" w:color="000000"/>
+                <w:left w:val="none" w:sz="0" w:space="0" w:color="000000"/>
+                <w:right w:val="none" w:sz="0" w:space="0" w:color="000000"/>
+              </w:pBdr>
+              <w:spacing w:after="100" w:before="100" w:line="240"/>
+              <w:ind w:left="100" w:right="100" w:firstLine="0" w:firstLineChars="0"/>
+            </w:pPr>
+            <w:r xmlns:w="http://schemas.openxmlformats.org/wordprocessingml/2006/main" xmlns:wp="http://schemas.openxmlformats.org/drawingml/2006/wordprocessingDrawing" xmlns:r="http://schemas.openxmlformats.org/officeDocument/2006/relationships" xmlns:w14="http://schemas.microsoft.com/office/word/2010/wordml">
+              <w:rPr>
+                <w:rFonts w:ascii="Arial" w:hAnsi="Arial" w:eastAsia="Arial" w:cs="Arial"/>
+                <w:i w:val="false"/>
+                <w:b w:val="false"/>
+                <w:u w:val="none"/>
+                <w:sz w:val="18"/>
+                <w:szCs w:val="18"/>
+                <w:color w:val="000000"/>
+              </w:rPr>
+              <w:t xml:space="preserve">Fig S6</w:t>
+            </w:r>
+          </w:p>
+        </w:tc>
+      </w:tr>
+      <w:tr>
+        <w:trPr>
+          <w:trHeight w:val="580" w:hRule="auto"/>
+        </w:trPr>
+        body14
         <w:tc>
           <w:tcPr>
             <w:tcBorders>
@@ -4658,7 +5122,51 @@
                 <w:szCs w:val="18"/>
                 <w:color w:val="000000"/>
               </w:rPr>
-              <w:t xml:space="preserve">2010 sensitivity</w:t>
+              <w:t xml:space="preserve">2015 tree sensitivity</w:t>
+            </w:r>
+          </w:p>
+        </w:tc>
+        <w:tc>
+          <w:tcPr>
+            <w:tcBorders>
+              <w:bottom w:val="single" w:sz="12" w:space="0" w:color="666666"/>
+              <w:top w:val="none" w:sz="0" w:space="0" w:color="000000"/>
+              <w:left w:val="none" w:sz="0" w:space="0" w:color="000000"/>
+              <w:right w:val="none" w:sz="0" w:space="0" w:color="000000"/>
+            </w:tcBorders>
+            <w:shd w:val="clear" w:color="auto" w:fill="FFFFFF"/>
+            <w:tcMar>
+              <w:top w:w="0" w:type="dxa"/>
+              <w:bottom w:w="0" w:type="dxa"/>
+              <w:left w:w="0" w:type="dxa"/>
+              <w:right w:w="0" w:type="dxa"/>
+            </w:tcMar>
+            <w:vAlign w:val="center"/>
+          </w:tcPr>
+          <w:p>
+            <w:pPr>
+              <w:pStyle w:val="Normal"/>
+              <w:jc w:val="left"/>
+              <w:pBdr>
+                <w:bottom w:val="none" w:sz="0" w:space="0" w:color="000000"/>
+                <w:top w:val="none" w:sz="0" w:space="0" w:color="000000"/>
+                <w:left w:val="none" w:sz="0" w:space="0" w:color="000000"/>
+                <w:right w:val="none" w:sz="0" w:space="0" w:color="000000"/>
+              </w:pBdr>
+              <w:spacing w:after="100" w:before="100" w:line="240"/>
+              <w:ind w:left="100" w:right="100" w:firstLine="0" w:firstLineChars="0"/>
+            </w:pPr>
+            <w:r xmlns:w="http://schemas.openxmlformats.org/wordprocessingml/2006/main" xmlns:wp="http://schemas.openxmlformats.org/drawingml/2006/wordprocessingDrawing" xmlns:r="http://schemas.openxmlformats.org/officeDocument/2006/relationships" xmlns:w14="http://schemas.microsoft.com/office/word/2010/wordml">
+              <w:rPr>
+                <w:rFonts w:ascii="Arial" w:hAnsi="Arial" w:eastAsia="Arial" w:cs="Arial"/>
+                <w:i w:val="false"/>
+                <w:b w:val="false"/>
+                <w:u w:val="none"/>
+                <w:sz w:val="18"/>
+                <w:szCs w:val="18"/>
+                <w:color w:val="000000"/>
+              </w:rPr>
+              <w:t xml:space="preserve">n.s.</w:t>
             </w:r>
           </w:p>
         </w:tc>
@@ -4746,51 +5254,7 @@
                 <w:szCs w:val="18"/>
                 <w:color w:val="000000"/>
               </w:rPr>
-              <w:t xml:space="preserve">n.s.</w:t>
-            </w:r>
-          </w:p>
-        </w:tc>
-        <w:tc>
-          <w:tcPr>
-            <w:tcBorders>
-              <w:bottom w:val="single" w:sz="12" w:space="0" w:color="666666"/>
-              <w:top w:val="none" w:sz="0" w:space="0" w:color="000000"/>
-              <w:left w:val="none" w:sz="0" w:space="0" w:color="000000"/>
-              <w:right w:val="none" w:sz="0" w:space="0" w:color="000000"/>
-            </w:tcBorders>
-            <w:shd w:val="clear" w:color="auto" w:fill="FFFFFF"/>
-            <w:tcMar>
-              <w:top w:w="0" w:type="dxa"/>
-              <w:bottom w:w="0" w:type="dxa"/>
-              <w:left w:w="0" w:type="dxa"/>
-              <w:right w:w="0" w:type="dxa"/>
-            </w:tcMar>
-            <w:vAlign w:val="center"/>
-          </w:tcPr>
-          <w:p>
-            <w:pPr>
-              <w:pStyle w:val="Normal"/>
-              <w:jc w:val="left"/>
-              <w:pBdr>
-                <w:bottom w:val="none" w:sz="0" w:space="0" w:color="000000"/>
-                <w:top w:val="none" w:sz="0" w:space="0" w:color="000000"/>
-                <w:left w:val="none" w:sz="0" w:space="0" w:color="000000"/>
-                <w:right w:val="none" w:sz="0" w:space="0" w:color="000000"/>
-              </w:pBdr>
-              <w:spacing w:after="100" w:before="100" w:line="240"/>
-              <w:ind w:left="100" w:right="100" w:firstLine="0" w:firstLineChars="0"/>
-            </w:pPr>
-            <w:r xmlns:w="http://schemas.openxmlformats.org/wordprocessingml/2006/main" xmlns:wp="http://schemas.openxmlformats.org/drawingml/2006/wordprocessingDrawing" xmlns:r="http://schemas.openxmlformats.org/officeDocument/2006/relationships" xmlns:w14="http://schemas.microsoft.com/office/word/2010/wordml">
-              <w:rPr>
-                <w:rFonts w:ascii="Arial" w:hAnsi="Arial" w:eastAsia="Arial" w:cs="Arial"/>
-                <w:i w:val="false"/>
-                <w:b w:val="false"/>
-                <w:u w:val="none"/>
-                <w:sz w:val="18"/>
-                <w:szCs w:val="18"/>
-                <w:color w:val="000000"/>
-              </w:rPr>
-              <w:t xml:space="preserve">n.s.</w:t>
+              <w:t xml:space="preserve">-</w:t>
             </w:r>
           </w:p>
         </w:tc>
@@ -5574,14 +6038,14 @@
       <w:r>
         <w:drawing>
           <wp:inline>
-            <wp:extent cx="5943600" cy="4754880"/>
+            <wp:extent cx="5943600" cy="5943600"/>
             <wp:effectExtent b="0" l="0" r="0" t="0"/>
             <wp:docPr descr="Figure 2: Growth increment timeseries and drought responses across trees and species in the Huai Kha Khaeng ForestGEO plot. a) Median of annualised growth increments across ten dominant species (colours) and all trees (black) from 2009 to 2022. b) Distribution of drought sensitivity of tree growth across all individuals in the two drought years (see main text for equation). For comments - https://github.com/forestgeo/growth-precip-thailand/issues/11" title="" id="33" name="Picture"/>
             <a:graphic>
               <a:graphicData uri="http://schemas.openxmlformats.org/drawingml/2006/picture">
                 <pic:pic>
                   <pic:nvPicPr>
-                    <pic:cNvPr descr="display/Fig2.png" id="34" name="Picture"/>
+                    <pic:cNvPr descr="display/Fig2_alt.png" id="34" name="Picture"/>
                     <pic:cNvPicPr>
                       <a:picLocks noChangeArrowheads="1" noChangeAspect="1"/>
                     </pic:cNvPicPr>
@@ -5595,7 +6059,7 @@
                   <pic:spPr bwMode="auto">
                     <a:xfrm>
                       <a:off x="0" y="0"/>
-                      <a:ext cx="5943600" cy="4754880"/>
+                      <a:ext cx="5943600" cy="5943600"/>
                     </a:xfrm>
                     <a:prstGeom prst="rect">
                       <a:avLst/>
@@ -8399,7 +8863,7 @@
         <w:pStyle w:val="FirstParagraph"/>
       </w:pPr>
       <w:r>
-        <w:t xml:space="preserve">We show that, in one tropical seasonal forest, the drought sensitivity of tree growth is jointly and interactively shaped by drought characteristics, species adaptations, and local environmental conditions (Table 1).</w:t>
+        <w:t xml:space="preserve">We show that, in a tropical seasonal forest, the drought sensitivity of tree growth is jointly and interactively shaped by drought characteristics, species adaptations, and local environmental conditions (Table 1).</w:t>
       </w:r>
       <w:r>
         <w:t xml:space="preserve"> </w:t>
@@ -8423,7 +8887,7 @@
         <w:t xml:space="preserve"> </w:t>
       </w:r>
       <w:r>
-        <w:t xml:space="preserve">Interestingly, in 2015 and 2020 (but not 2010), evergreen and deciduous species had divergent responses, especially along a wetness gradient; deciduous species suffered worse declines in wetter sites in 2015 and evergreen species suffered in drier sites in 2020 (Fig 3b, Fig 4b).</w:t>
+        <w:t xml:space="preserve">Interestingly, in 2015 and 2020 (but not 2010), evergreen and deciduous species had divergent responses, especially along a wetness gradient; deciduous species showed greater growth declines in wetter sites in 2015 while evergreen species grew less in drier sites in 2020 (Fig 3b, Fig 4b).</w:t>
       </w:r>
       <w:r>
         <w:t xml:space="preserve"> </w:t>
@@ -8470,7 +8934,7 @@
         <w:t xml:space="preserve"> </w:t>
       </w:r>
       <w:r>
-        <w:t xml:space="preserve">The three droughts analyzed differed in multiple aspects, including ENSO strength, seasonal timing, magnitude and duration of meteorological anomalies, and severity as classified with SPEI (Fig. 1).</w:t>
+        <w:t xml:space="preserve">The three droughts analyzed differed in multiple aspects, including ENSO strength, seasonal timing, magnitude and duration of meteorological anomalies, and severity as classified with SPEI (Table 1, Fig. 1).</w:t>
       </w:r>
       <w:r>
         <w:t xml:space="preserve"> </w:t>
@@ -8572,7 +9036,7 @@
         <w:t xml:space="preserve"> </w:t>
       </w:r>
       <w:r>
-        <w:t xml:space="preserve">Generalization of tropical tree growth responses to any specific drought might require fine-scale monitoring of growth (i.e., dendrometer band measurements or dendrochronology when possible) on species that span strategies and over different timings and intensities of droughts.</w:t>
+        <w:t xml:space="preserve">Generalization of tropical tree growth responses to any specific drought likely requires fine-scale monitoring of growth (i.e., dendrometer band measurements or dendrochronology when possible) on species that span strategies and over different timings and intensities of droughts.</w:t>
       </w:r>
       <w:r>
         <w:t xml:space="preserve"> </w:t>
@@ -9129,7 +9593,7 @@
         <w:t xml:space="preserve"> </w:t>
       </w:r>
       <w:r>
-        <w:t xml:space="preserve">KA was supported by the Smithsonian Institution Postdoctoral Fellowship and the ForestGEO Analytical Workshop, Asia 2024 (supported by NSF grant DEB-[CHECK] to SJD) in completing this work.</w:t>
+        <w:t xml:space="preserve">KA was supported by the Smithsonian Institution Postdoctoral Fellowship and the ForestGEO Analytical Workshop, Asia 2024 (supported by NSF grant DEB-2020424 to SJD) in completing this work.</w:t>
       </w:r>
     </w:p>
     <w:p>

</xml_diff>

<commit_message>
updated manuscript with table
</commit_message>
<xml_diff>
--- a/doc/manuscript_hkk_drought_sensitivity.docx
+++ b/doc/manuscript_hkk_drought_sensitivity.docx
@@ -9120,13 +9120,3449 @@
       </w:r>
     </w:p>
     <w:bookmarkEnd w:id="135"/>
-    <w:bookmarkStart w:id="136" w:name="table-caption"/>
+    <w:bookmarkStart w:id="137" w:name="tables"/>
     <w:p>
       <w:pPr>
         <w:pStyle w:val="Heading1"/>
       </w:pPr>
       <w:r>
-        <w:t xml:space="preserve">Table Caption</w:t>
+        <w:t xml:space="preserve">Tables</w:t>
+      </w:r>
+    </w:p>
+    <w:p>
+      <w:pPr>
+        <w:pStyle w:val="TableCaption"/>
+      </w:pPr>
+      <w:bookmarkStart w:id="136" w:name="tab:table"/>
+      <w:bookmarkEnd w:id="136"/>
+      <w:r>
+        <w:t xml:space="preserve">Table 1:</w:t>
+      </w:r>
+      <w:r>
+        <w:t xml:space="preserve"> </w:t>
+      </w:r>
+      <w:r>
+        <w:t xml:space="preserve">Summary table of hypotheses tested, effects of variables on drought sensitivity and corresponding evidence. For each variable x year combination, "+" indicates a positive effect, "-" indicates a negative effect and "n.s." indicates that the effect was not statistically significant.</w:t>
+      </w:r>
+    </w:p>
+    <w:tbl xmlns:w="http://schemas.openxmlformats.org/wordprocessingml/2006/main" xmlns:r="http://schemas.openxmlformats.org/officeDocument/2006/relationships" xmlns:w14="http://schemas.microsoft.com/office/word/2010/wordml" xmlns:wp="http://schemas.openxmlformats.org/drawingml/2006/wordprocessingDrawing" xmlns:a="http://schemas.openxmlformats.org/drawingml/2006/main" xmlns:pic="http://schemas.openxmlformats.org/drawingml/2006/picture">
+      <w:tblPr>
+        <w:tblLayout w:type="fixed"/>
+        <w:jc w:val="center"/>
+        <w:tblLook w:firstRow="1" w:lastRow="0" w:firstColumn="0" w:lastColumn="0" w:noHBand="0" w:noVBand="1"/>
+      </w:tblPr>
+      <w:tblGrid>
+        <w:gridCol w:w="5040"/>
+        <w:gridCol w:w="1291"/>
+        <w:gridCol w:w="1611"/>
+        <w:gridCol w:w="1191"/>
+        <w:gridCol w:w="1131"/>
+      </w:tblGrid>
+      <w:tr>
+        <w:trPr>
+          <w:trHeight w:val="542" w:hRule="auto"/>
+          <w:tblHeader/>
+        </w:trPr>
+        header 1
+        <w:tc>
+          <w:tcPr>
+            <w:tcBorders>
+              <w:bottom w:val="single" w:sz="12" w:space="0" w:color="666666"/>
+              <w:top w:val="single" w:sz="12" w:space="0" w:color="666666"/>
+              <w:left w:val="none" w:sz="0" w:space="0" w:color="000000"/>
+              <w:right w:val="none" w:sz="0" w:space="0" w:color="000000"/>
+            </w:tcBorders>
+            <w:shd w:val="clear" w:color="auto" w:fill="FFFFFF"/>
+            <w:tcMar>
+              <w:top w:w="0" w:type="dxa"/>
+              <w:bottom w:w="0" w:type="dxa"/>
+              <w:left w:w="0" w:type="dxa"/>
+              <w:right w:w="0" w:type="dxa"/>
+            </w:tcMar>
+            <w:vAlign w:val="center"/>
+          </w:tcPr>
+          <w:p>
+            <w:pPr>
+              <w:pStyle w:val="Normal"/>
+              <w:jc w:val="left"/>
+              <w:pBdr>
+                <w:bottom w:val="none" w:sz="0" w:space="0" w:color="000000"/>
+                <w:top w:val="none" w:sz="0" w:space="0" w:color="000000"/>
+                <w:left w:val="none" w:sz="0" w:space="0" w:color="000000"/>
+                <w:right w:val="none" w:sz="0" w:space="0" w:color="000000"/>
+              </w:pBdr>
+              <w:spacing w:after="100" w:before="100" w:line="240"/>
+              <w:ind w:left="100" w:right="100" w:firstLine="0" w:firstLineChars="0"/>
+            </w:pPr>
+            <w:r xmlns:w="http://schemas.openxmlformats.org/wordprocessingml/2006/main" xmlns:wp="http://schemas.openxmlformats.org/drawingml/2006/wordprocessingDrawing" xmlns:r="http://schemas.openxmlformats.org/officeDocument/2006/relationships" xmlns:w14="http://schemas.microsoft.com/office/word/2010/wordml">
+              <w:rPr>
+                <w:rFonts w:ascii="Arial" w:hAnsi="Arial" w:eastAsia="Arial" w:cs="Arial"/>
+                <w:i w:val="false"/>
+                <w:b w:val="false"/>
+                <w:u w:val="none"/>
+                <w:sz w:val="18"/>
+                <w:szCs w:val="18"/>
+                <w:color w:val="000000"/>
+              </w:rPr>
+              <w:t xml:space="preserve"/>
+            </w:r>
+          </w:p>
+        </w:tc>
+        <w:tc>
+          <w:tcPr>
+            <w:tcBorders>
+              <w:bottom w:val="single" w:sz="12" w:space="0" w:color="666666"/>
+              <w:top w:val="single" w:sz="12" w:space="0" w:color="666666"/>
+              <w:left w:val="none" w:sz="0" w:space="0" w:color="000000"/>
+              <w:right w:val="none" w:sz="0" w:space="0" w:color="000000"/>
+            </w:tcBorders>
+            <w:shd w:val="clear" w:color="auto" w:fill="FFFFFF"/>
+            <w:tcMar>
+              <w:top w:w="0" w:type="dxa"/>
+              <w:bottom w:w="0" w:type="dxa"/>
+              <w:left w:w="0" w:type="dxa"/>
+              <w:right w:w="0" w:type="dxa"/>
+            </w:tcMar>
+            <w:vAlign w:val="center"/>
+          </w:tcPr>
+          <w:p>
+            <w:pPr>
+              <w:pStyle w:val="Normal"/>
+              <w:jc w:val="left"/>
+              <w:pBdr>
+                <w:bottom w:val="none" w:sz="0" w:space="0" w:color="000000"/>
+                <w:top w:val="none" w:sz="0" w:space="0" w:color="000000"/>
+                <w:left w:val="none" w:sz="0" w:space="0" w:color="000000"/>
+                <w:right w:val="none" w:sz="0" w:space="0" w:color="000000"/>
+              </w:pBdr>
+              <w:spacing w:after="100" w:before="100" w:line="240"/>
+              <w:ind w:left="100" w:right="100" w:firstLine="0" w:firstLineChars="0"/>
+            </w:pPr>
+            <w:r xmlns:w="http://schemas.openxmlformats.org/wordprocessingml/2006/main" xmlns:wp="http://schemas.openxmlformats.org/drawingml/2006/wordprocessingDrawing" xmlns:r="http://schemas.openxmlformats.org/officeDocument/2006/relationships" xmlns:w14="http://schemas.microsoft.com/office/word/2010/wordml">
+              <w:rPr>
+                <w:rFonts w:ascii="Arial" w:hAnsi="Arial" w:eastAsia="Arial" w:cs="Arial"/>
+                <w:i w:val="false"/>
+                <w:b w:val="false"/>
+                <w:u w:val="none"/>
+                <w:sz w:val="18"/>
+                <w:szCs w:val="18"/>
+                <w:color w:val="000000"/>
+              </w:rPr>
+              <w:t xml:space="preserve">2010</w:t>
+            </w:r>
+          </w:p>
+        </w:tc>
+        <w:tc>
+          <w:tcPr>
+            <w:tcBorders>
+              <w:bottom w:val="single" w:sz="12" w:space="0" w:color="666666"/>
+              <w:top w:val="single" w:sz="12" w:space="0" w:color="666666"/>
+              <w:left w:val="none" w:sz="0" w:space="0" w:color="000000"/>
+              <w:right w:val="none" w:sz="0" w:space="0" w:color="000000"/>
+            </w:tcBorders>
+            <w:shd w:val="clear" w:color="auto" w:fill="FFFFFF"/>
+            <w:tcMar>
+              <w:top w:w="0" w:type="dxa"/>
+              <w:bottom w:w="0" w:type="dxa"/>
+              <w:left w:w="0" w:type="dxa"/>
+              <w:right w:w="0" w:type="dxa"/>
+            </w:tcMar>
+            <w:vAlign w:val="center"/>
+          </w:tcPr>
+          <w:p>
+            <w:pPr>
+              <w:pStyle w:val="Normal"/>
+              <w:jc w:val="left"/>
+              <w:pBdr>
+                <w:bottom w:val="none" w:sz="0" w:space="0" w:color="000000"/>
+                <w:top w:val="none" w:sz="0" w:space="0" w:color="000000"/>
+                <w:left w:val="none" w:sz="0" w:space="0" w:color="000000"/>
+                <w:right w:val="none" w:sz="0" w:space="0" w:color="000000"/>
+              </w:pBdr>
+              <w:spacing w:after="100" w:before="100" w:line="240"/>
+              <w:ind w:left="100" w:right="100" w:firstLine="0" w:firstLineChars="0"/>
+            </w:pPr>
+            <w:r xmlns:w="http://schemas.openxmlformats.org/wordprocessingml/2006/main" xmlns:wp="http://schemas.openxmlformats.org/drawingml/2006/wordprocessingDrawing" xmlns:r="http://schemas.openxmlformats.org/officeDocument/2006/relationships" xmlns:w14="http://schemas.microsoft.com/office/word/2010/wordml">
+              <w:rPr>
+                <w:rFonts w:ascii="Arial" w:hAnsi="Arial" w:eastAsia="Arial" w:cs="Arial"/>
+                <w:i w:val="false"/>
+                <w:b w:val="false"/>
+                <w:u w:val="none"/>
+                <w:sz w:val="18"/>
+                <w:szCs w:val="18"/>
+                <w:color w:val="000000"/>
+              </w:rPr>
+              <w:t xml:space="preserve">2015</w:t>
+            </w:r>
+          </w:p>
+        </w:tc>
+        <w:tc>
+          <w:tcPr>
+            <w:tcBorders>
+              <w:bottom w:val="single" w:sz="12" w:space="0" w:color="666666"/>
+              <w:top w:val="single" w:sz="12" w:space="0" w:color="666666"/>
+              <w:left w:val="none" w:sz="0" w:space="0" w:color="000000"/>
+              <w:right w:val="none" w:sz="0" w:space="0" w:color="000000"/>
+            </w:tcBorders>
+            <w:shd w:val="clear" w:color="auto" w:fill="FFFFFF"/>
+            <w:tcMar>
+              <w:top w:w="0" w:type="dxa"/>
+              <w:bottom w:w="0" w:type="dxa"/>
+              <w:left w:w="0" w:type="dxa"/>
+              <w:right w:w="0" w:type="dxa"/>
+            </w:tcMar>
+            <w:vAlign w:val="center"/>
+          </w:tcPr>
+          <w:p>
+            <w:pPr>
+              <w:pStyle w:val="Normal"/>
+              <w:jc w:val="left"/>
+              <w:pBdr>
+                <w:bottom w:val="none" w:sz="0" w:space="0" w:color="000000"/>
+                <w:top w:val="none" w:sz="0" w:space="0" w:color="000000"/>
+                <w:left w:val="none" w:sz="0" w:space="0" w:color="000000"/>
+                <w:right w:val="none" w:sz="0" w:space="0" w:color="000000"/>
+              </w:pBdr>
+              <w:spacing w:after="100" w:before="100" w:line="240"/>
+              <w:ind w:left="100" w:right="100" w:firstLine="0" w:firstLineChars="0"/>
+            </w:pPr>
+            <w:r xmlns:w="http://schemas.openxmlformats.org/wordprocessingml/2006/main" xmlns:wp="http://schemas.openxmlformats.org/drawingml/2006/wordprocessingDrawing" xmlns:r="http://schemas.openxmlformats.org/officeDocument/2006/relationships" xmlns:w14="http://schemas.microsoft.com/office/word/2010/wordml">
+              <w:rPr>
+                <w:rFonts w:ascii="Arial" w:hAnsi="Arial" w:eastAsia="Arial" w:cs="Arial"/>
+                <w:i w:val="false"/>
+                <w:b w:val="false"/>
+                <w:u w:val="none"/>
+                <w:sz w:val="18"/>
+                <w:szCs w:val="18"/>
+                <w:color w:val="000000"/>
+              </w:rPr>
+              <w:t xml:space="preserve">2020</w:t>
+            </w:r>
+          </w:p>
+        </w:tc>
+        <w:tc>
+          <w:tcPr>
+            <w:tcBorders>
+              <w:bottom w:val="single" w:sz="12" w:space="0" w:color="666666"/>
+              <w:top w:val="single" w:sz="12" w:space="0" w:color="666666"/>
+              <w:left w:val="none" w:sz="0" w:space="0" w:color="000000"/>
+              <w:right w:val="none" w:sz="0" w:space="0" w:color="000000"/>
+            </w:tcBorders>
+            <w:shd w:val="clear" w:color="auto" w:fill="FFFFFF"/>
+            <w:tcMar>
+              <w:top w:w="0" w:type="dxa"/>
+              <w:bottom w:w="0" w:type="dxa"/>
+              <w:left w:w="0" w:type="dxa"/>
+              <w:right w:w="0" w:type="dxa"/>
+            </w:tcMar>
+            <w:vAlign w:val="center"/>
+          </w:tcPr>
+          <w:p>
+            <w:pPr>
+              <w:pStyle w:val="Normal"/>
+              <w:jc w:val="left"/>
+              <w:pBdr>
+                <w:bottom w:val="none" w:sz="0" w:space="0" w:color="000000"/>
+                <w:top w:val="none" w:sz="0" w:space="0" w:color="000000"/>
+                <w:left w:val="none" w:sz="0" w:space="0" w:color="000000"/>
+                <w:right w:val="none" w:sz="0" w:space="0" w:color="000000"/>
+              </w:pBdr>
+              <w:spacing w:after="100" w:before="100" w:line="240"/>
+              <w:ind w:left="100" w:right="100" w:firstLine="0" w:firstLineChars="0"/>
+            </w:pPr>
+            <w:r xmlns:w="http://schemas.openxmlformats.org/wordprocessingml/2006/main" xmlns:wp="http://schemas.openxmlformats.org/drawingml/2006/wordprocessingDrawing" xmlns:r="http://schemas.openxmlformats.org/officeDocument/2006/relationships" xmlns:w14="http://schemas.microsoft.com/office/word/2010/wordml">
+              <w:rPr>
+                <w:rFonts w:ascii="Arial" w:hAnsi="Arial" w:eastAsia="Arial" w:cs="Arial"/>
+                <w:i w:val="false"/>
+                <w:b w:val="false"/>
+                <w:u w:val="none"/>
+                <w:sz w:val="18"/>
+                <w:szCs w:val="18"/>
+                <w:color w:val="000000"/>
+              </w:rPr>
+              <w:t xml:space="preserve">evidence</w:t>
+            </w:r>
+          </w:p>
+        </w:tc>
+      </w:tr>
+      <w:tr>
+        <w:trPr>
+          <w:trHeight w:val="577" w:hRule="auto"/>
+        </w:trPr>
+        body 1
+        <w:tc>
+          <w:tcPr>
+            <w:tcBorders>
+              <w:bottom w:val="single" w:sz="8" w:space="0" w:color="666666"/>
+              <w:top w:val="single" w:sz="12" w:space="0" w:color="666666"/>
+              <w:left w:val="none" w:sz="0" w:space="0" w:color="000000"/>
+              <w:right w:val="none" w:sz="0" w:space="0" w:color="000000"/>
+            </w:tcBorders>
+            <w:shd w:val="clear" w:color="auto" w:fill="FFFFFF"/>
+            <w:tcMar>
+              <w:top w:w="0" w:type="dxa"/>
+              <w:bottom w:w="0" w:type="dxa"/>
+              <w:left w:w="0" w:type="dxa"/>
+              <w:right w:w="0" w:type="dxa"/>
+            </w:tcMar>
+            <w:vAlign w:val="center"/>
+          </w:tcPr>
+          <w:p>
+            <w:pPr>
+              <w:pStyle w:val="Normal"/>
+              <w:jc w:val="left"/>
+              <w:pBdr>
+                <w:bottom w:val="none" w:sz="0" w:space="0" w:color="000000"/>
+                <w:top w:val="none" w:sz="0" w:space="0" w:color="000000"/>
+                <w:left w:val="none" w:sz="0" w:space="0" w:color="000000"/>
+                <w:right w:val="none" w:sz="0" w:space="0" w:color="000000"/>
+              </w:pBdr>
+              <w:spacing w:after="100" w:before="100" w:line="240"/>
+              <w:ind w:left="100" w:right="100" w:firstLine="0" w:firstLineChars="0"/>
+            </w:pPr>
+            <w:r xmlns:w="http://schemas.openxmlformats.org/wordprocessingml/2006/main" xmlns:wp="http://schemas.openxmlformats.org/drawingml/2006/wordprocessingDrawing" xmlns:r="http://schemas.openxmlformats.org/officeDocument/2006/relationships" xmlns:w14="http://schemas.microsoft.com/office/word/2010/wordml">
+              <w:rPr>
+                <w:rFonts w:ascii="Arial" w:hAnsi="Arial" w:eastAsia="Arial" w:cs="Arial"/>
+                <w:i w:val="false"/>
+                <w:b w:val="true"/>
+                <w:u w:val="none"/>
+                <w:sz w:val="18"/>
+                <w:szCs w:val="18"/>
+                <w:color w:val="000000"/>
+              </w:rPr>
+              <w:t xml:space="preserve">Drought characteristics</w:t>
+            </w:r>
+          </w:p>
+        </w:tc>
+        <w:tc>
+          <w:tcPr>
+            <w:tcBorders>
+              <w:bottom w:val="single" w:sz="8" w:space="0" w:color="666666"/>
+              <w:top w:val="single" w:sz="12" w:space="0" w:color="666666"/>
+              <w:left w:val="none" w:sz="0" w:space="0" w:color="000000"/>
+              <w:right w:val="none" w:sz="0" w:space="0" w:color="000000"/>
+            </w:tcBorders>
+            <w:shd w:val="clear" w:color="auto" w:fill="FFFFFF"/>
+            <w:tcMar>
+              <w:top w:w="0" w:type="dxa"/>
+              <w:bottom w:w="0" w:type="dxa"/>
+              <w:left w:w="0" w:type="dxa"/>
+              <w:right w:w="0" w:type="dxa"/>
+            </w:tcMar>
+            <w:vAlign w:val="center"/>
+          </w:tcPr>
+          <w:p>
+            <w:pPr>
+              <w:pStyle w:val="Normal"/>
+              <w:jc w:val="left"/>
+              <w:pBdr>
+                <w:bottom w:val="none" w:sz="0" w:space="0" w:color="000000"/>
+                <w:top w:val="none" w:sz="0" w:space="0" w:color="000000"/>
+                <w:left w:val="none" w:sz="0" w:space="0" w:color="000000"/>
+                <w:right w:val="none" w:sz="0" w:space="0" w:color="000000"/>
+              </w:pBdr>
+              <w:spacing w:after="100" w:before="100" w:line="240"/>
+              <w:ind w:left="100" w:right="100" w:firstLine="0" w:firstLineChars="0"/>
+            </w:pPr>
+            <w:r xmlns:w="http://schemas.openxmlformats.org/wordprocessingml/2006/main" xmlns:wp="http://schemas.openxmlformats.org/drawingml/2006/wordprocessingDrawing" xmlns:r="http://schemas.openxmlformats.org/officeDocument/2006/relationships" xmlns:w14="http://schemas.microsoft.com/office/word/2010/wordml">
+              <w:rPr>
+                <w:rFonts w:ascii="Arial" w:hAnsi="Arial" w:eastAsia="Arial" w:cs="Arial"/>
+                <w:i w:val="false"/>
+                <w:b w:val="true"/>
+                <w:u w:val="none"/>
+                <w:sz w:val="18"/>
+                <w:szCs w:val="18"/>
+                <w:color w:val="000000"/>
+              </w:rPr>
+              <w:t xml:space="preserve"/>
+            </w:r>
+          </w:p>
+        </w:tc>
+        <w:tc>
+          <w:tcPr>
+            <w:tcBorders>
+              <w:bottom w:val="single" w:sz="8" w:space="0" w:color="666666"/>
+              <w:top w:val="single" w:sz="12" w:space="0" w:color="666666"/>
+              <w:left w:val="none" w:sz="0" w:space="0" w:color="000000"/>
+              <w:right w:val="none" w:sz="0" w:space="0" w:color="000000"/>
+            </w:tcBorders>
+            <w:shd w:val="clear" w:color="auto" w:fill="FFFFFF"/>
+            <w:tcMar>
+              <w:top w:w="0" w:type="dxa"/>
+              <w:bottom w:w="0" w:type="dxa"/>
+              <w:left w:w="0" w:type="dxa"/>
+              <w:right w:w="0" w:type="dxa"/>
+            </w:tcMar>
+            <w:vAlign w:val="center"/>
+          </w:tcPr>
+          <w:p>
+            <w:pPr>
+              <w:pStyle w:val="Normal"/>
+              <w:jc w:val="left"/>
+              <w:pBdr>
+                <w:bottom w:val="none" w:sz="0" w:space="0" w:color="000000"/>
+                <w:top w:val="none" w:sz="0" w:space="0" w:color="000000"/>
+                <w:left w:val="none" w:sz="0" w:space="0" w:color="000000"/>
+                <w:right w:val="none" w:sz="0" w:space="0" w:color="000000"/>
+              </w:pBdr>
+              <w:spacing w:after="100" w:before="100" w:line="240"/>
+              <w:ind w:left="100" w:right="100" w:firstLine="0" w:firstLineChars="0"/>
+            </w:pPr>
+            <w:r xmlns:w="http://schemas.openxmlformats.org/wordprocessingml/2006/main" xmlns:wp="http://schemas.openxmlformats.org/drawingml/2006/wordprocessingDrawing" xmlns:r="http://schemas.openxmlformats.org/officeDocument/2006/relationships" xmlns:w14="http://schemas.microsoft.com/office/word/2010/wordml">
+              <w:rPr>
+                <w:rFonts w:ascii="Arial" w:hAnsi="Arial" w:eastAsia="Arial" w:cs="Arial"/>
+                <w:i w:val="false"/>
+                <w:b w:val="true"/>
+                <w:u w:val="none"/>
+                <w:sz w:val="18"/>
+                <w:szCs w:val="18"/>
+                <w:color w:val="000000"/>
+              </w:rPr>
+              <w:t xml:space="preserve"/>
+            </w:r>
+          </w:p>
+        </w:tc>
+        <w:tc>
+          <w:tcPr>
+            <w:tcBorders>
+              <w:bottom w:val="single" w:sz="8" w:space="0" w:color="666666"/>
+              <w:top w:val="single" w:sz="12" w:space="0" w:color="666666"/>
+              <w:left w:val="none" w:sz="0" w:space="0" w:color="000000"/>
+              <w:right w:val="none" w:sz="0" w:space="0" w:color="000000"/>
+            </w:tcBorders>
+            <w:shd w:val="clear" w:color="auto" w:fill="FFFFFF"/>
+            <w:tcMar>
+              <w:top w:w="0" w:type="dxa"/>
+              <w:bottom w:w="0" w:type="dxa"/>
+              <w:left w:w="0" w:type="dxa"/>
+              <w:right w:w="0" w:type="dxa"/>
+            </w:tcMar>
+            <w:vAlign w:val="center"/>
+          </w:tcPr>
+          <w:p>
+            <w:pPr>
+              <w:pStyle w:val="Normal"/>
+              <w:jc w:val="left"/>
+              <w:pBdr>
+                <w:bottom w:val="none" w:sz="0" w:space="0" w:color="000000"/>
+                <w:top w:val="none" w:sz="0" w:space="0" w:color="000000"/>
+                <w:left w:val="none" w:sz="0" w:space="0" w:color="000000"/>
+                <w:right w:val="none" w:sz="0" w:space="0" w:color="000000"/>
+              </w:pBdr>
+              <w:spacing w:after="100" w:before="100" w:line="240"/>
+              <w:ind w:left="100" w:right="100" w:firstLine="0" w:firstLineChars="0"/>
+            </w:pPr>
+            <w:r xmlns:w="http://schemas.openxmlformats.org/wordprocessingml/2006/main" xmlns:wp="http://schemas.openxmlformats.org/drawingml/2006/wordprocessingDrawing" xmlns:r="http://schemas.openxmlformats.org/officeDocument/2006/relationships" xmlns:w14="http://schemas.microsoft.com/office/word/2010/wordml">
+              <w:rPr>
+                <w:rFonts w:ascii="Arial" w:hAnsi="Arial" w:eastAsia="Arial" w:cs="Arial"/>
+                <w:i w:val="false"/>
+                <w:b w:val="true"/>
+                <w:u w:val="none"/>
+                <w:sz w:val="18"/>
+                <w:szCs w:val="18"/>
+                <w:color w:val="000000"/>
+              </w:rPr>
+              <w:t xml:space="preserve"/>
+            </w:r>
+          </w:p>
+        </w:tc>
+        <w:tc>
+          <w:tcPr>
+            <w:tcBorders>
+              <w:bottom w:val="single" w:sz="8" w:space="0" w:color="666666"/>
+              <w:top w:val="single" w:sz="12" w:space="0" w:color="666666"/>
+              <w:left w:val="none" w:sz="0" w:space="0" w:color="000000"/>
+              <w:right w:val="none" w:sz="0" w:space="0" w:color="000000"/>
+            </w:tcBorders>
+            <w:shd w:val="clear" w:color="auto" w:fill="FFFFFF"/>
+            <w:tcMar>
+              <w:top w:w="0" w:type="dxa"/>
+              <w:bottom w:w="0" w:type="dxa"/>
+              <w:left w:w="0" w:type="dxa"/>
+              <w:right w:w="0" w:type="dxa"/>
+            </w:tcMar>
+            <w:vAlign w:val="center"/>
+          </w:tcPr>
+          <w:p>
+            <w:pPr>
+              <w:pStyle w:val="Normal"/>
+              <w:jc w:val="left"/>
+              <w:pBdr>
+                <w:bottom w:val="none" w:sz="0" w:space="0" w:color="000000"/>
+                <w:top w:val="none" w:sz="0" w:space="0" w:color="000000"/>
+                <w:left w:val="none" w:sz="0" w:space="0" w:color="000000"/>
+                <w:right w:val="none" w:sz="0" w:space="0" w:color="000000"/>
+              </w:pBdr>
+              <w:spacing w:after="100" w:before="100" w:line="240"/>
+              <w:ind w:left="100" w:right="100" w:firstLine="0" w:firstLineChars="0"/>
+            </w:pPr>
+            <w:r xmlns:w="http://schemas.openxmlformats.org/wordprocessingml/2006/main" xmlns:wp="http://schemas.openxmlformats.org/drawingml/2006/wordprocessingDrawing" xmlns:r="http://schemas.openxmlformats.org/officeDocument/2006/relationships" xmlns:w14="http://schemas.microsoft.com/office/word/2010/wordml">
+              <w:rPr>
+                <w:rFonts w:ascii="Arial" w:hAnsi="Arial" w:eastAsia="Arial" w:cs="Arial"/>
+                <w:i w:val="false"/>
+                <w:b w:val="true"/>
+                <w:u w:val="none"/>
+                <w:sz w:val="18"/>
+                <w:szCs w:val="18"/>
+                <w:color w:val="000000"/>
+              </w:rPr>
+              <w:t xml:space="preserve"/>
+            </w:r>
+          </w:p>
+        </w:tc>
+      </w:tr>
+      <w:tr>
+        <w:trPr>
+          <w:trHeight w:val="578" w:hRule="auto"/>
+        </w:trPr>
+        body 2
+        <w:tc>
+          <w:tcPr>
+            <w:tcBorders>
+              <w:bottom w:val="none" w:sz="0" w:space="0" w:color="000000"/>
+              <w:top w:val="single" w:sz="8" w:space="0" w:color="666666"/>
+              <w:left w:val="none" w:sz="0" w:space="0" w:color="000000"/>
+              <w:right w:val="none" w:sz="0" w:space="0" w:color="000000"/>
+            </w:tcBorders>
+            <w:shd w:val="clear" w:color="auto" w:fill="FFFFFF"/>
+            <w:tcMar>
+              <w:top w:w="0" w:type="dxa"/>
+              <w:bottom w:w="0" w:type="dxa"/>
+              <w:left w:w="0" w:type="dxa"/>
+              <w:right w:w="0" w:type="dxa"/>
+            </w:tcMar>
+            <w:vAlign w:val="center"/>
+          </w:tcPr>
+          <w:p>
+            <w:pPr>
+              <w:pStyle w:val="Normal"/>
+              <w:jc w:val="left"/>
+              <w:pBdr>
+                <w:bottom w:val="none" w:sz="0" w:space="0" w:color="000000"/>
+                <w:top w:val="none" w:sz="0" w:space="0" w:color="000000"/>
+                <w:left w:val="none" w:sz="0" w:space="0" w:color="000000"/>
+                <w:right w:val="none" w:sz="0" w:space="0" w:color="000000"/>
+              </w:pBdr>
+              <w:spacing w:after="100" w:before="100" w:line="240"/>
+              <w:ind w:left="100" w:right="100" w:firstLine="0" w:firstLineChars="0"/>
+            </w:pPr>
+            <w:r xmlns:w="http://schemas.openxmlformats.org/wordprocessingml/2006/main" xmlns:wp="http://schemas.openxmlformats.org/drawingml/2006/wordprocessingDrawing" xmlns:r="http://schemas.openxmlformats.org/officeDocument/2006/relationships" xmlns:w14="http://schemas.microsoft.com/office/word/2010/wordml">
+              <w:rPr>
+                <w:rFonts w:ascii="Arial" w:hAnsi="Arial" w:eastAsia="Arial" w:cs="Arial"/>
+                <w:i w:val="false"/>
+                <w:b w:val="false"/>
+                <w:u w:val="none"/>
+                <w:sz w:val="18"/>
+                <w:szCs w:val="18"/>
+                <w:color w:val="000000"/>
+              </w:rPr>
+              <w:t xml:space="preserve">Timing</w:t>
+            </w:r>
+          </w:p>
+        </w:tc>
+        <w:tc>
+          <w:tcPr>
+            <w:tcBorders>
+              <w:bottom w:val="none" w:sz="0" w:space="0" w:color="000000"/>
+              <w:top w:val="single" w:sz="8" w:space="0" w:color="666666"/>
+              <w:left w:val="none" w:sz="0" w:space="0" w:color="000000"/>
+              <w:right w:val="none" w:sz="0" w:space="0" w:color="000000"/>
+            </w:tcBorders>
+            <w:shd w:val="clear" w:color="auto" w:fill="FFFFFF"/>
+            <w:tcMar>
+              <w:top w:w="0" w:type="dxa"/>
+              <w:bottom w:w="0" w:type="dxa"/>
+              <w:left w:w="0" w:type="dxa"/>
+              <w:right w:w="0" w:type="dxa"/>
+            </w:tcMar>
+            <w:vAlign w:val="center"/>
+          </w:tcPr>
+          <w:p>
+            <w:pPr>
+              <w:pStyle w:val="Normal"/>
+              <w:jc w:val="left"/>
+              <w:pBdr>
+                <w:bottom w:val="none" w:sz="0" w:space="0" w:color="000000"/>
+                <w:top w:val="none" w:sz="0" w:space="0" w:color="000000"/>
+                <w:left w:val="none" w:sz="0" w:space="0" w:color="000000"/>
+                <w:right w:val="none" w:sz="0" w:space="0" w:color="000000"/>
+              </w:pBdr>
+              <w:spacing w:after="100" w:before="100" w:line="240"/>
+              <w:ind w:left="100" w:right="100" w:firstLine="0" w:firstLineChars="0"/>
+            </w:pPr>
+            <w:r xmlns:w="http://schemas.openxmlformats.org/wordprocessingml/2006/main" xmlns:wp="http://schemas.openxmlformats.org/drawingml/2006/wordprocessingDrawing" xmlns:r="http://schemas.openxmlformats.org/officeDocument/2006/relationships" xmlns:w14="http://schemas.microsoft.com/office/word/2010/wordml">
+              <w:rPr>
+                <w:rFonts w:ascii="Arial" w:hAnsi="Arial" w:eastAsia="Arial" w:cs="Arial"/>
+                <w:i w:val="false"/>
+                <w:b w:val="false"/>
+                <w:u w:val="none"/>
+                <w:sz w:val="18"/>
+                <w:szCs w:val="18"/>
+                <w:color w:val="000000"/>
+              </w:rPr>
+              <w:t xml:space="preserve">dry season</w:t>
+            </w:r>
+          </w:p>
+        </w:tc>
+        <w:tc>
+          <w:tcPr>
+            <w:tcBorders>
+              <w:bottom w:val="none" w:sz="0" w:space="0" w:color="000000"/>
+              <w:top w:val="single" w:sz="8" w:space="0" w:color="666666"/>
+              <w:left w:val="none" w:sz="0" w:space="0" w:color="000000"/>
+              <w:right w:val="none" w:sz="0" w:space="0" w:color="000000"/>
+            </w:tcBorders>
+            <w:shd w:val="clear" w:color="auto" w:fill="FFFFFF"/>
+            <w:tcMar>
+              <w:top w:w="0" w:type="dxa"/>
+              <w:bottom w:w="0" w:type="dxa"/>
+              <w:left w:w="0" w:type="dxa"/>
+              <w:right w:w="0" w:type="dxa"/>
+            </w:tcMar>
+            <w:vAlign w:val="center"/>
+          </w:tcPr>
+          <w:p>
+            <w:pPr>
+              <w:pStyle w:val="Normal"/>
+              <w:jc w:val="left"/>
+              <w:pBdr>
+                <w:bottom w:val="none" w:sz="0" w:space="0" w:color="000000"/>
+                <w:top w:val="none" w:sz="0" w:space="0" w:color="000000"/>
+                <w:left w:val="none" w:sz="0" w:space="0" w:color="000000"/>
+                <w:right w:val="none" w:sz="0" w:space="0" w:color="000000"/>
+              </w:pBdr>
+              <w:spacing w:after="100" w:before="100" w:line="240"/>
+              <w:ind w:left="100" w:right="100" w:firstLine="0" w:firstLineChars="0"/>
+            </w:pPr>
+            <w:r xmlns:w="http://schemas.openxmlformats.org/wordprocessingml/2006/main" xmlns:wp="http://schemas.openxmlformats.org/drawingml/2006/wordprocessingDrawing" xmlns:r="http://schemas.openxmlformats.org/officeDocument/2006/relationships" xmlns:w14="http://schemas.microsoft.com/office/word/2010/wordml">
+              <w:rPr>
+                <w:rFonts w:ascii="Arial" w:hAnsi="Arial" w:eastAsia="Arial" w:cs="Arial"/>
+                <w:i w:val="false"/>
+                <w:b w:val="false"/>
+                <w:u w:val="none"/>
+                <w:sz w:val="18"/>
+                <w:szCs w:val="18"/>
+                <w:color w:val="000000"/>
+              </w:rPr>
+              <w:t xml:space="preserve">wet season</w:t>
+            </w:r>
+          </w:p>
+        </w:tc>
+        <w:tc>
+          <w:tcPr>
+            <w:tcBorders>
+              <w:bottom w:val="none" w:sz="0" w:space="0" w:color="000000"/>
+              <w:top w:val="single" w:sz="8" w:space="0" w:color="666666"/>
+              <w:left w:val="none" w:sz="0" w:space="0" w:color="000000"/>
+              <w:right w:val="none" w:sz="0" w:space="0" w:color="000000"/>
+            </w:tcBorders>
+            <w:shd w:val="clear" w:color="auto" w:fill="FFFFFF"/>
+            <w:tcMar>
+              <w:top w:w="0" w:type="dxa"/>
+              <w:bottom w:w="0" w:type="dxa"/>
+              <w:left w:w="0" w:type="dxa"/>
+              <w:right w:w="0" w:type="dxa"/>
+            </w:tcMar>
+            <w:vAlign w:val="center"/>
+          </w:tcPr>
+          <w:p>
+            <w:pPr>
+              <w:pStyle w:val="Normal"/>
+              <w:jc w:val="left"/>
+              <w:pBdr>
+                <w:bottom w:val="none" w:sz="0" w:space="0" w:color="000000"/>
+                <w:top w:val="none" w:sz="0" w:space="0" w:color="000000"/>
+                <w:left w:val="none" w:sz="0" w:space="0" w:color="000000"/>
+                <w:right w:val="none" w:sz="0" w:space="0" w:color="000000"/>
+              </w:pBdr>
+              <w:spacing w:after="100" w:before="100" w:line="240"/>
+              <w:ind w:left="100" w:right="100" w:firstLine="0" w:firstLineChars="0"/>
+            </w:pPr>
+            <w:r xmlns:w="http://schemas.openxmlformats.org/wordprocessingml/2006/main" xmlns:wp="http://schemas.openxmlformats.org/drawingml/2006/wordprocessingDrawing" xmlns:r="http://schemas.openxmlformats.org/officeDocument/2006/relationships" xmlns:w14="http://schemas.microsoft.com/office/word/2010/wordml">
+              <w:rPr>
+                <w:rFonts w:ascii="Arial" w:hAnsi="Arial" w:eastAsia="Arial" w:cs="Arial"/>
+                <w:i w:val="false"/>
+                <w:b w:val="false"/>
+                <w:u w:val="none"/>
+                <w:sz w:val="18"/>
+                <w:szCs w:val="18"/>
+                <w:color w:val="000000"/>
+              </w:rPr>
+              <w:t xml:space="preserve">dry to wet</w:t>
+            </w:r>
+          </w:p>
+        </w:tc>
+        <w:tc>
+          <w:tcPr>
+            <w:tcBorders>
+              <w:bottom w:val="none" w:sz="0" w:space="0" w:color="000000"/>
+              <w:top w:val="single" w:sz="8" w:space="0" w:color="666666"/>
+              <w:left w:val="none" w:sz="0" w:space="0" w:color="000000"/>
+              <w:right w:val="none" w:sz="0" w:space="0" w:color="000000"/>
+            </w:tcBorders>
+            <w:shd w:val="clear" w:color="auto" w:fill="FFFFFF"/>
+            <w:tcMar>
+              <w:top w:w="0" w:type="dxa"/>
+              <w:bottom w:w="0" w:type="dxa"/>
+              <w:left w:w="0" w:type="dxa"/>
+              <w:right w:w="0" w:type="dxa"/>
+            </w:tcMar>
+            <w:vAlign w:val="center"/>
+          </w:tcPr>
+          <w:p>
+            <w:pPr>
+              <w:pStyle w:val="Normal"/>
+              <w:jc w:val="left"/>
+              <w:pBdr>
+                <w:bottom w:val="none" w:sz="0" w:space="0" w:color="000000"/>
+                <w:top w:val="none" w:sz="0" w:space="0" w:color="000000"/>
+                <w:left w:val="none" w:sz="0" w:space="0" w:color="000000"/>
+                <w:right w:val="none" w:sz="0" w:space="0" w:color="000000"/>
+              </w:pBdr>
+              <w:spacing w:after="100" w:before="100" w:line="240"/>
+              <w:ind w:left="100" w:right="100" w:firstLine="0" w:firstLineChars="0"/>
+            </w:pPr>
+            <w:r xmlns:w="http://schemas.openxmlformats.org/wordprocessingml/2006/main" xmlns:wp="http://schemas.openxmlformats.org/drawingml/2006/wordprocessingDrawing" xmlns:r="http://schemas.openxmlformats.org/officeDocument/2006/relationships" xmlns:w14="http://schemas.microsoft.com/office/word/2010/wordml">
+              <w:rPr>
+                <w:rFonts w:ascii="Arial" w:hAnsi="Arial" w:eastAsia="Arial" w:cs="Arial"/>
+                <w:i w:val="false"/>
+                <w:b w:val="false"/>
+                <w:u w:val="none"/>
+                <w:sz w:val="18"/>
+                <w:szCs w:val="18"/>
+                <w:color w:val="000000"/>
+              </w:rPr>
+              <w:t xml:space="preserve">Fig 1</w:t>
+            </w:r>
+          </w:p>
+        </w:tc>
+      </w:tr>
+      <w:tr>
+        <w:trPr>
+          <w:trHeight w:val="578" w:hRule="auto"/>
+        </w:trPr>
+        body 3
+        <w:tc>
+          <w:tcPr>
+            <w:tcBorders>
+              <w:bottom w:val="none" w:sz="0" w:space="0" w:color="000000"/>
+              <w:top w:val="none" w:sz="0" w:space="0" w:color="000000"/>
+              <w:left w:val="none" w:sz="0" w:space="0" w:color="000000"/>
+              <w:right w:val="none" w:sz="0" w:space="0" w:color="000000"/>
+            </w:tcBorders>
+            <w:shd w:val="clear" w:color="auto" w:fill="FFFFFF"/>
+            <w:tcMar>
+              <w:top w:w="0" w:type="dxa"/>
+              <w:bottom w:w="0" w:type="dxa"/>
+              <w:left w:w="0" w:type="dxa"/>
+              <w:right w:w="0" w:type="dxa"/>
+            </w:tcMar>
+            <w:vAlign w:val="center"/>
+          </w:tcPr>
+          <w:p>
+            <w:pPr>
+              <w:pStyle w:val="Normal"/>
+              <w:jc w:val="left"/>
+              <w:pBdr>
+                <w:bottom w:val="none" w:sz="0" w:space="0" w:color="000000"/>
+                <w:top w:val="none" w:sz="0" w:space="0" w:color="000000"/>
+                <w:left w:val="none" w:sz="0" w:space="0" w:color="000000"/>
+                <w:right w:val="none" w:sz="0" w:space="0" w:color="000000"/>
+              </w:pBdr>
+              <w:spacing w:after="100" w:before="100" w:line="240"/>
+              <w:ind w:left="100" w:right="100" w:firstLine="0" w:firstLineChars="0"/>
+            </w:pPr>
+            <w:r xmlns:w="http://schemas.openxmlformats.org/wordprocessingml/2006/main" xmlns:wp="http://schemas.openxmlformats.org/drawingml/2006/wordprocessingDrawing" xmlns:r="http://schemas.openxmlformats.org/officeDocument/2006/relationships" xmlns:w14="http://schemas.microsoft.com/office/word/2010/wordml">
+              <w:rPr>
+                <w:rFonts w:ascii="Arial" w:hAnsi="Arial" w:eastAsia="Arial" w:cs="Arial"/>
+                <w:i w:val="false"/>
+                <w:b w:val="false"/>
+                <w:u w:val="none"/>
+                <w:sz w:val="18"/>
+                <w:szCs w:val="18"/>
+                <w:color w:val="000000"/>
+              </w:rPr>
+              <w:t xml:space="preserve">1- to 12-mo SPEI classification</w:t>
+            </w:r>
+          </w:p>
+        </w:tc>
+        <w:tc>
+          <w:tcPr>
+            <w:tcBorders>
+              <w:bottom w:val="none" w:sz="0" w:space="0" w:color="000000"/>
+              <w:top w:val="none" w:sz="0" w:space="0" w:color="000000"/>
+              <w:left w:val="none" w:sz="0" w:space="0" w:color="000000"/>
+              <w:right w:val="none" w:sz="0" w:space="0" w:color="000000"/>
+            </w:tcBorders>
+            <w:shd w:val="clear" w:color="auto" w:fill="FFFFFF"/>
+            <w:tcMar>
+              <w:top w:w="0" w:type="dxa"/>
+              <w:bottom w:w="0" w:type="dxa"/>
+              <w:left w:w="0" w:type="dxa"/>
+              <w:right w:w="0" w:type="dxa"/>
+            </w:tcMar>
+            <w:vAlign w:val="center"/>
+          </w:tcPr>
+          <w:p>
+            <w:pPr>
+              <w:pStyle w:val="Normal"/>
+              <w:jc w:val="left"/>
+              <w:pBdr>
+                <w:bottom w:val="none" w:sz="0" w:space="0" w:color="000000"/>
+                <w:top w:val="none" w:sz="0" w:space="0" w:color="000000"/>
+                <w:left w:val="none" w:sz="0" w:space="0" w:color="000000"/>
+                <w:right w:val="none" w:sz="0" w:space="0" w:color="000000"/>
+              </w:pBdr>
+              <w:spacing w:after="100" w:before="100" w:line="240"/>
+              <w:ind w:left="100" w:right="100" w:firstLine="0" w:firstLineChars="0"/>
+            </w:pPr>
+            <w:r xmlns:w="http://schemas.openxmlformats.org/wordprocessingml/2006/main" xmlns:wp="http://schemas.openxmlformats.org/drawingml/2006/wordprocessingDrawing" xmlns:r="http://schemas.openxmlformats.org/officeDocument/2006/relationships" xmlns:w14="http://schemas.microsoft.com/office/word/2010/wordml">
+              <w:rPr>
+                <w:rFonts w:ascii="Arial" w:hAnsi="Arial" w:eastAsia="Arial" w:cs="Arial"/>
+                <w:i w:val="false"/>
+                <w:b w:val="false"/>
+                <w:u w:val="none"/>
+                <w:sz w:val="18"/>
+                <w:szCs w:val="18"/>
+                <w:color w:val="000000"/>
+              </w:rPr>
+              <w:t xml:space="preserve">drought</w:t>
+            </w:r>
+          </w:p>
+        </w:tc>
+        <w:tc>
+          <w:tcPr>
+            <w:tcBorders>
+              <w:bottom w:val="none" w:sz="0" w:space="0" w:color="000000"/>
+              <w:top w:val="none" w:sz="0" w:space="0" w:color="000000"/>
+              <w:left w:val="none" w:sz="0" w:space="0" w:color="000000"/>
+              <w:right w:val="none" w:sz="0" w:space="0" w:color="000000"/>
+            </w:tcBorders>
+            <w:shd w:val="clear" w:color="auto" w:fill="FFFFFF"/>
+            <w:tcMar>
+              <w:top w:w="0" w:type="dxa"/>
+              <w:bottom w:w="0" w:type="dxa"/>
+              <w:left w:w="0" w:type="dxa"/>
+              <w:right w:w="0" w:type="dxa"/>
+            </w:tcMar>
+            <w:vAlign w:val="center"/>
+          </w:tcPr>
+          <w:p>
+            <w:pPr>
+              <w:pStyle w:val="Normal"/>
+              <w:jc w:val="left"/>
+              <w:pBdr>
+                <w:bottom w:val="none" w:sz="0" w:space="0" w:color="000000"/>
+                <w:top w:val="none" w:sz="0" w:space="0" w:color="000000"/>
+                <w:left w:val="none" w:sz="0" w:space="0" w:color="000000"/>
+                <w:right w:val="none" w:sz="0" w:space="0" w:color="000000"/>
+              </w:pBdr>
+              <w:spacing w:after="100" w:before="100" w:line="240"/>
+              <w:ind w:left="100" w:right="100" w:firstLine="0" w:firstLineChars="0"/>
+            </w:pPr>
+            <w:r xmlns:w="http://schemas.openxmlformats.org/wordprocessingml/2006/main" xmlns:wp="http://schemas.openxmlformats.org/drawingml/2006/wordprocessingDrawing" xmlns:r="http://schemas.openxmlformats.org/officeDocument/2006/relationships" xmlns:w14="http://schemas.microsoft.com/office/word/2010/wordml">
+              <w:rPr>
+                <w:rFonts w:ascii="Arial" w:hAnsi="Arial" w:eastAsia="Arial" w:cs="Arial"/>
+                <w:i w:val="false"/>
+                <w:b w:val="false"/>
+                <w:u w:val="none"/>
+                <w:sz w:val="18"/>
+                <w:szCs w:val="18"/>
+                <w:color w:val="000000"/>
+              </w:rPr>
+              <w:t xml:space="preserve">severe drought</w:t>
+            </w:r>
+          </w:p>
+        </w:tc>
+        <w:tc>
+          <w:tcPr>
+            <w:tcBorders>
+              <w:bottom w:val="none" w:sz="0" w:space="0" w:color="000000"/>
+              <w:top w:val="none" w:sz="0" w:space="0" w:color="000000"/>
+              <w:left w:val="none" w:sz="0" w:space="0" w:color="000000"/>
+              <w:right w:val="none" w:sz="0" w:space="0" w:color="000000"/>
+            </w:tcBorders>
+            <w:shd w:val="clear" w:color="auto" w:fill="FFFFFF"/>
+            <w:tcMar>
+              <w:top w:w="0" w:type="dxa"/>
+              <w:bottom w:w="0" w:type="dxa"/>
+              <w:left w:w="0" w:type="dxa"/>
+              <w:right w:w="0" w:type="dxa"/>
+            </w:tcMar>
+            <w:vAlign w:val="center"/>
+          </w:tcPr>
+          <w:p>
+            <w:pPr>
+              <w:pStyle w:val="Normal"/>
+              <w:jc w:val="left"/>
+              <w:pBdr>
+                <w:bottom w:val="none" w:sz="0" w:space="0" w:color="000000"/>
+                <w:top w:val="none" w:sz="0" w:space="0" w:color="000000"/>
+                <w:left w:val="none" w:sz="0" w:space="0" w:color="000000"/>
+                <w:right w:val="none" w:sz="0" w:space="0" w:color="000000"/>
+              </w:pBdr>
+              <w:spacing w:after="100" w:before="100" w:line="240"/>
+              <w:ind w:left="100" w:right="100" w:firstLine="0" w:firstLineChars="0"/>
+            </w:pPr>
+            <w:r xmlns:w="http://schemas.openxmlformats.org/wordprocessingml/2006/main" xmlns:wp="http://schemas.openxmlformats.org/drawingml/2006/wordprocessingDrawing" xmlns:r="http://schemas.openxmlformats.org/officeDocument/2006/relationships" xmlns:w14="http://schemas.microsoft.com/office/word/2010/wordml">
+              <w:rPr>
+                <w:rFonts w:ascii="Arial" w:hAnsi="Arial" w:eastAsia="Arial" w:cs="Arial"/>
+                <w:i w:val="false"/>
+                <w:b w:val="false"/>
+                <w:u w:val="none"/>
+                <w:sz w:val="18"/>
+                <w:szCs w:val="18"/>
+                <w:color w:val="000000"/>
+              </w:rPr>
+              <w:t xml:space="preserve">drought</w:t>
+            </w:r>
+          </w:p>
+        </w:tc>
+        <w:tc>
+          <w:tcPr>
+            <w:tcBorders>
+              <w:bottom w:val="none" w:sz="0" w:space="0" w:color="000000"/>
+              <w:top w:val="none" w:sz="0" w:space="0" w:color="000000"/>
+              <w:left w:val="none" w:sz="0" w:space="0" w:color="000000"/>
+              <w:right w:val="none" w:sz="0" w:space="0" w:color="000000"/>
+            </w:tcBorders>
+            <w:shd w:val="clear" w:color="auto" w:fill="FFFFFF"/>
+            <w:tcMar>
+              <w:top w:w="0" w:type="dxa"/>
+              <w:bottom w:w="0" w:type="dxa"/>
+              <w:left w:w="0" w:type="dxa"/>
+              <w:right w:w="0" w:type="dxa"/>
+            </w:tcMar>
+            <w:vAlign w:val="center"/>
+          </w:tcPr>
+          <w:p>
+            <w:pPr>
+              <w:pStyle w:val="Normal"/>
+              <w:jc w:val="left"/>
+              <w:pBdr>
+                <w:bottom w:val="none" w:sz="0" w:space="0" w:color="000000"/>
+                <w:top w:val="none" w:sz="0" w:space="0" w:color="000000"/>
+                <w:left w:val="none" w:sz="0" w:space="0" w:color="000000"/>
+                <w:right w:val="none" w:sz="0" w:space="0" w:color="000000"/>
+              </w:pBdr>
+              <w:spacing w:after="100" w:before="100" w:line="240"/>
+              <w:ind w:left="100" w:right="100" w:firstLine="0" w:firstLineChars="0"/>
+            </w:pPr>
+            <w:r xmlns:w="http://schemas.openxmlformats.org/wordprocessingml/2006/main" xmlns:wp="http://schemas.openxmlformats.org/drawingml/2006/wordprocessingDrawing" xmlns:r="http://schemas.openxmlformats.org/officeDocument/2006/relationships" xmlns:w14="http://schemas.microsoft.com/office/word/2010/wordml">
+              <w:rPr>
+                <w:rFonts w:ascii="Arial" w:hAnsi="Arial" w:eastAsia="Arial" w:cs="Arial"/>
+                <w:i w:val="false"/>
+                <w:b w:val="false"/>
+                <w:u w:val="none"/>
+                <w:sz w:val="18"/>
+                <w:szCs w:val="18"/>
+                <w:color w:val="000000"/>
+              </w:rPr>
+              <w:t xml:space="preserve">Fig 1</w:t>
+            </w:r>
+          </w:p>
+        </w:tc>
+      </w:tr>
+      <w:tr>
+        <w:trPr>
+          <w:trHeight w:val="577" w:hRule="auto"/>
+        </w:trPr>
+        body 4
+        <w:tc>
+          <w:tcPr>
+            <w:tcBorders>
+              <w:bottom w:val="single" w:sz="8" w:space="0" w:color="666666"/>
+              <w:top w:val="none" w:sz="0" w:space="0" w:color="000000"/>
+              <w:left w:val="none" w:sz="0" w:space="0" w:color="000000"/>
+              <w:right w:val="none" w:sz="0" w:space="0" w:color="000000"/>
+            </w:tcBorders>
+            <w:shd w:val="clear" w:color="auto" w:fill="FFFFFF"/>
+            <w:tcMar>
+              <w:top w:w="0" w:type="dxa"/>
+              <w:bottom w:w="0" w:type="dxa"/>
+              <w:left w:w="0" w:type="dxa"/>
+              <w:right w:w="0" w:type="dxa"/>
+            </w:tcMar>
+            <w:vAlign w:val="center"/>
+          </w:tcPr>
+          <w:p>
+            <w:pPr>
+              <w:pStyle w:val="Normal"/>
+              <w:jc w:val="left"/>
+              <w:pBdr>
+                <w:bottom w:val="none" w:sz="0" w:space="0" w:color="000000"/>
+                <w:top w:val="none" w:sz="0" w:space="0" w:color="000000"/>
+                <w:left w:val="none" w:sz="0" w:space="0" w:color="000000"/>
+                <w:right w:val="none" w:sz="0" w:space="0" w:color="000000"/>
+              </w:pBdr>
+              <w:spacing w:after="100" w:before="100" w:line="240"/>
+              <w:ind w:left="100" w:right="100" w:firstLine="0" w:firstLineChars="0"/>
+            </w:pPr>
+            <w:r xmlns:w="http://schemas.openxmlformats.org/wordprocessingml/2006/main" xmlns:wp="http://schemas.openxmlformats.org/drawingml/2006/wordprocessingDrawing" xmlns:r="http://schemas.openxmlformats.org/officeDocument/2006/relationships" xmlns:w14="http://schemas.microsoft.com/office/word/2010/wordml">
+              <w:rPr>
+                <w:rFonts w:ascii="Arial" w:hAnsi="Arial" w:eastAsia="Arial" w:cs="Arial"/>
+                <w:i w:val="false"/>
+                <w:b w:val="true"/>
+                <w:u w:val="none"/>
+                <w:sz w:val="18"/>
+                <w:szCs w:val="18"/>
+                <w:color w:val="000000"/>
+              </w:rPr>
+              <w:t xml:space="preserve">Species effects</w:t>
+            </w:r>
+          </w:p>
+        </w:tc>
+        <w:tc>
+          <w:tcPr>
+            <w:tcBorders>
+              <w:bottom w:val="single" w:sz="8" w:space="0" w:color="666666"/>
+              <w:top w:val="none" w:sz="0" w:space="0" w:color="000000"/>
+              <w:left w:val="none" w:sz="0" w:space="0" w:color="000000"/>
+              <w:right w:val="none" w:sz="0" w:space="0" w:color="000000"/>
+            </w:tcBorders>
+            <w:shd w:val="clear" w:color="auto" w:fill="FFFFFF"/>
+            <w:tcMar>
+              <w:top w:w="0" w:type="dxa"/>
+              <w:bottom w:w="0" w:type="dxa"/>
+              <w:left w:w="0" w:type="dxa"/>
+              <w:right w:w="0" w:type="dxa"/>
+            </w:tcMar>
+            <w:vAlign w:val="center"/>
+          </w:tcPr>
+          <w:p>
+            <w:pPr>
+              <w:pStyle w:val="Normal"/>
+              <w:jc w:val="left"/>
+              <w:pBdr>
+                <w:bottom w:val="none" w:sz="0" w:space="0" w:color="000000"/>
+                <w:top w:val="none" w:sz="0" w:space="0" w:color="000000"/>
+                <w:left w:val="none" w:sz="0" w:space="0" w:color="000000"/>
+                <w:right w:val="none" w:sz="0" w:space="0" w:color="000000"/>
+              </w:pBdr>
+              <w:spacing w:after="100" w:before="100" w:line="240"/>
+              <w:ind w:left="100" w:right="100" w:firstLine="0" w:firstLineChars="0"/>
+            </w:pPr>
+            <w:r xmlns:w="http://schemas.openxmlformats.org/wordprocessingml/2006/main" xmlns:wp="http://schemas.openxmlformats.org/drawingml/2006/wordprocessingDrawing" xmlns:r="http://schemas.openxmlformats.org/officeDocument/2006/relationships" xmlns:w14="http://schemas.microsoft.com/office/word/2010/wordml">
+              <w:rPr>
+                <w:rFonts w:ascii="Arial" w:hAnsi="Arial" w:eastAsia="Arial" w:cs="Arial"/>
+                <w:i w:val="false"/>
+                <w:b w:val="true"/>
+                <w:u w:val="none"/>
+                <w:sz w:val="18"/>
+                <w:szCs w:val="18"/>
+                <w:color w:val="000000"/>
+              </w:rPr>
+              <w:t xml:space="preserve"/>
+            </w:r>
+          </w:p>
+        </w:tc>
+        <w:tc>
+          <w:tcPr>
+            <w:tcBorders>
+              <w:bottom w:val="single" w:sz="8" w:space="0" w:color="666666"/>
+              <w:top w:val="none" w:sz="0" w:space="0" w:color="000000"/>
+              <w:left w:val="none" w:sz="0" w:space="0" w:color="000000"/>
+              <w:right w:val="none" w:sz="0" w:space="0" w:color="000000"/>
+            </w:tcBorders>
+            <w:shd w:val="clear" w:color="auto" w:fill="FFFFFF"/>
+            <w:tcMar>
+              <w:top w:w="0" w:type="dxa"/>
+              <w:bottom w:w="0" w:type="dxa"/>
+              <w:left w:w="0" w:type="dxa"/>
+              <w:right w:w="0" w:type="dxa"/>
+            </w:tcMar>
+            <w:vAlign w:val="center"/>
+          </w:tcPr>
+          <w:p>
+            <w:pPr>
+              <w:pStyle w:val="Normal"/>
+              <w:jc w:val="left"/>
+              <w:pBdr>
+                <w:bottom w:val="none" w:sz="0" w:space="0" w:color="000000"/>
+                <w:top w:val="none" w:sz="0" w:space="0" w:color="000000"/>
+                <w:left w:val="none" w:sz="0" w:space="0" w:color="000000"/>
+                <w:right w:val="none" w:sz="0" w:space="0" w:color="000000"/>
+              </w:pBdr>
+              <w:spacing w:after="100" w:before="100" w:line="240"/>
+              <w:ind w:left="100" w:right="100" w:firstLine="0" w:firstLineChars="0"/>
+            </w:pPr>
+            <w:r xmlns:w="http://schemas.openxmlformats.org/wordprocessingml/2006/main" xmlns:wp="http://schemas.openxmlformats.org/drawingml/2006/wordprocessingDrawing" xmlns:r="http://schemas.openxmlformats.org/officeDocument/2006/relationships" xmlns:w14="http://schemas.microsoft.com/office/word/2010/wordml">
+              <w:rPr>
+                <w:rFonts w:ascii="Arial" w:hAnsi="Arial" w:eastAsia="Arial" w:cs="Arial"/>
+                <w:i w:val="false"/>
+                <w:b w:val="true"/>
+                <w:u w:val="none"/>
+                <w:sz w:val="18"/>
+                <w:szCs w:val="18"/>
+                <w:color w:val="000000"/>
+              </w:rPr>
+              <w:t xml:space="preserve"/>
+            </w:r>
+          </w:p>
+        </w:tc>
+        <w:tc>
+          <w:tcPr>
+            <w:tcBorders>
+              <w:bottom w:val="single" w:sz="8" w:space="0" w:color="666666"/>
+              <w:top w:val="none" w:sz="0" w:space="0" w:color="000000"/>
+              <w:left w:val="none" w:sz="0" w:space="0" w:color="000000"/>
+              <w:right w:val="none" w:sz="0" w:space="0" w:color="000000"/>
+            </w:tcBorders>
+            <w:shd w:val="clear" w:color="auto" w:fill="FFFFFF"/>
+            <w:tcMar>
+              <w:top w:w="0" w:type="dxa"/>
+              <w:bottom w:w="0" w:type="dxa"/>
+              <w:left w:w="0" w:type="dxa"/>
+              <w:right w:w="0" w:type="dxa"/>
+            </w:tcMar>
+            <w:vAlign w:val="center"/>
+          </w:tcPr>
+          <w:p>
+            <w:pPr>
+              <w:pStyle w:val="Normal"/>
+              <w:jc w:val="left"/>
+              <w:pBdr>
+                <w:bottom w:val="none" w:sz="0" w:space="0" w:color="000000"/>
+                <w:top w:val="none" w:sz="0" w:space="0" w:color="000000"/>
+                <w:left w:val="none" w:sz="0" w:space="0" w:color="000000"/>
+                <w:right w:val="none" w:sz="0" w:space="0" w:color="000000"/>
+              </w:pBdr>
+              <w:spacing w:after="100" w:before="100" w:line="240"/>
+              <w:ind w:left="100" w:right="100" w:firstLine="0" w:firstLineChars="0"/>
+            </w:pPr>
+            <w:r xmlns:w="http://schemas.openxmlformats.org/wordprocessingml/2006/main" xmlns:wp="http://schemas.openxmlformats.org/drawingml/2006/wordprocessingDrawing" xmlns:r="http://schemas.openxmlformats.org/officeDocument/2006/relationships" xmlns:w14="http://schemas.microsoft.com/office/word/2010/wordml">
+              <w:rPr>
+                <w:rFonts w:ascii="Arial" w:hAnsi="Arial" w:eastAsia="Arial" w:cs="Arial"/>
+                <w:i w:val="false"/>
+                <w:b w:val="true"/>
+                <w:u w:val="none"/>
+                <w:sz w:val="18"/>
+                <w:szCs w:val="18"/>
+                <w:color w:val="000000"/>
+              </w:rPr>
+              <w:t xml:space="preserve"/>
+            </w:r>
+          </w:p>
+        </w:tc>
+        <w:tc>
+          <w:tcPr>
+            <w:tcBorders>
+              <w:bottom w:val="single" w:sz="8" w:space="0" w:color="666666"/>
+              <w:top w:val="none" w:sz="0" w:space="0" w:color="000000"/>
+              <w:left w:val="none" w:sz="0" w:space="0" w:color="000000"/>
+              <w:right w:val="none" w:sz="0" w:space="0" w:color="000000"/>
+            </w:tcBorders>
+            <w:shd w:val="clear" w:color="auto" w:fill="FFFFFF"/>
+            <w:tcMar>
+              <w:top w:w="0" w:type="dxa"/>
+              <w:bottom w:w="0" w:type="dxa"/>
+              <w:left w:w="0" w:type="dxa"/>
+              <w:right w:w="0" w:type="dxa"/>
+            </w:tcMar>
+            <w:vAlign w:val="center"/>
+          </w:tcPr>
+          <w:p>
+            <w:pPr>
+              <w:pStyle w:val="Normal"/>
+              <w:jc w:val="left"/>
+              <w:pBdr>
+                <w:bottom w:val="none" w:sz="0" w:space="0" w:color="000000"/>
+                <w:top w:val="none" w:sz="0" w:space="0" w:color="000000"/>
+                <w:left w:val="none" w:sz="0" w:space="0" w:color="000000"/>
+                <w:right w:val="none" w:sz="0" w:space="0" w:color="000000"/>
+              </w:pBdr>
+              <w:spacing w:after="100" w:before="100" w:line="240"/>
+              <w:ind w:left="100" w:right="100" w:firstLine="0" w:firstLineChars="0"/>
+            </w:pPr>
+            <w:r xmlns:w="http://schemas.openxmlformats.org/wordprocessingml/2006/main" xmlns:wp="http://schemas.openxmlformats.org/drawingml/2006/wordprocessingDrawing" xmlns:r="http://schemas.openxmlformats.org/officeDocument/2006/relationships" xmlns:w14="http://schemas.microsoft.com/office/word/2010/wordml">
+              <w:rPr>
+                <w:rFonts w:ascii="Arial" w:hAnsi="Arial" w:eastAsia="Arial" w:cs="Arial"/>
+                <w:i w:val="false"/>
+                <w:b w:val="true"/>
+                <w:u w:val="none"/>
+                <w:sz w:val="18"/>
+                <w:szCs w:val="18"/>
+                <w:color w:val="000000"/>
+              </w:rPr>
+              <w:t xml:space="preserve"/>
+            </w:r>
+          </w:p>
+        </w:tc>
+      </w:tr>
+      <w:tr>
+        <w:trPr>
+          <w:trHeight w:val="578" w:hRule="auto"/>
+        </w:trPr>
+        body 5
+        <w:tc>
+          <w:tcPr>
+            <w:tcBorders>
+              <w:bottom w:val="none" w:sz="0" w:space="0" w:color="000000"/>
+              <w:top w:val="single" w:sz="8" w:space="0" w:color="666666"/>
+              <w:left w:val="none" w:sz="0" w:space="0" w:color="000000"/>
+              <w:right w:val="none" w:sz="0" w:space="0" w:color="000000"/>
+            </w:tcBorders>
+            <w:shd w:val="clear" w:color="auto" w:fill="FFFFFF"/>
+            <w:tcMar>
+              <w:top w:w="0" w:type="dxa"/>
+              <w:bottom w:w="0" w:type="dxa"/>
+              <w:left w:w="0" w:type="dxa"/>
+              <w:right w:w="0" w:type="dxa"/>
+            </w:tcMar>
+            <w:vAlign w:val="center"/>
+          </w:tcPr>
+          <w:p>
+            <w:pPr>
+              <w:pStyle w:val="Normal"/>
+              <w:jc w:val="left"/>
+              <w:pBdr>
+                <w:bottom w:val="none" w:sz="0" w:space="0" w:color="000000"/>
+                <w:top w:val="none" w:sz="0" w:space="0" w:color="000000"/>
+                <w:left w:val="none" w:sz="0" w:space="0" w:color="000000"/>
+                <w:right w:val="none" w:sz="0" w:space="0" w:color="000000"/>
+              </w:pBdr>
+              <w:spacing w:after="100" w:before="100" w:line="240"/>
+              <w:ind w:left="100" w:right="100" w:firstLine="0" w:firstLineChars="0"/>
+            </w:pPr>
+            <w:r xmlns:w="http://schemas.openxmlformats.org/wordprocessingml/2006/main" xmlns:wp="http://schemas.openxmlformats.org/drawingml/2006/wordprocessingDrawing" xmlns:r="http://schemas.openxmlformats.org/officeDocument/2006/relationships" xmlns:w14="http://schemas.microsoft.com/office/word/2010/wordml">
+              <w:rPr>
+                <w:rFonts w:ascii="Arial" w:hAnsi="Arial" w:eastAsia="Arial" w:cs="Arial"/>
+                <w:i w:val="false"/>
+                <w:b w:val="false"/>
+                <w:u w:val="none"/>
+                <w:sz w:val="18"/>
+                <w:szCs w:val="18"/>
+                <w:color w:val="000000"/>
+              </w:rPr>
+              <w:t xml:space="preserve">Deciduousness</w:t>
+            </w:r>
+          </w:p>
+        </w:tc>
+        <w:tc>
+          <w:tcPr>
+            <w:tcBorders>
+              <w:bottom w:val="none" w:sz="0" w:space="0" w:color="000000"/>
+              <w:top w:val="single" w:sz="8" w:space="0" w:color="666666"/>
+              <w:left w:val="none" w:sz="0" w:space="0" w:color="000000"/>
+              <w:right w:val="none" w:sz="0" w:space="0" w:color="000000"/>
+            </w:tcBorders>
+            <w:shd w:val="clear" w:color="auto" w:fill="FFFFFF"/>
+            <w:tcMar>
+              <w:top w:w="0" w:type="dxa"/>
+              <w:bottom w:w="0" w:type="dxa"/>
+              <w:left w:w="0" w:type="dxa"/>
+              <w:right w:w="0" w:type="dxa"/>
+            </w:tcMar>
+            <w:vAlign w:val="center"/>
+          </w:tcPr>
+          <w:p>
+            <w:pPr>
+              <w:pStyle w:val="Normal"/>
+              <w:jc w:val="left"/>
+              <w:pBdr>
+                <w:bottom w:val="none" w:sz="0" w:space="0" w:color="000000"/>
+                <w:top w:val="none" w:sz="0" w:space="0" w:color="000000"/>
+                <w:left w:val="none" w:sz="0" w:space="0" w:color="000000"/>
+                <w:right w:val="none" w:sz="0" w:space="0" w:color="000000"/>
+              </w:pBdr>
+              <w:spacing w:after="100" w:before="100" w:line="240"/>
+              <w:ind w:left="100" w:right="100" w:firstLine="0" w:firstLineChars="0"/>
+            </w:pPr>
+            <w:r xmlns:w="http://schemas.openxmlformats.org/wordprocessingml/2006/main" xmlns:wp="http://schemas.openxmlformats.org/drawingml/2006/wordprocessingDrawing" xmlns:r="http://schemas.openxmlformats.org/officeDocument/2006/relationships" xmlns:w14="http://schemas.microsoft.com/office/word/2010/wordml">
+              <w:rPr>
+                <w:rFonts w:ascii="Arial" w:hAnsi="Arial" w:eastAsia="Arial" w:cs="Arial"/>
+                <w:i w:val="false"/>
+                <w:b w:val="false"/>
+                <w:u w:val="none"/>
+                <w:sz w:val="18"/>
+                <w:szCs w:val="18"/>
+                <w:color w:val="000000"/>
+              </w:rPr>
+              <w:t xml:space="preserve">n.s.</w:t>
+            </w:r>
+          </w:p>
+        </w:tc>
+        <w:tc>
+          <w:tcPr>
+            <w:tcBorders>
+              <w:bottom w:val="none" w:sz="0" w:space="0" w:color="000000"/>
+              <w:top w:val="single" w:sz="8" w:space="0" w:color="666666"/>
+              <w:left w:val="none" w:sz="0" w:space="0" w:color="000000"/>
+              <w:right w:val="none" w:sz="0" w:space="0" w:color="000000"/>
+            </w:tcBorders>
+            <w:shd w:val="clear" w:color="auto" w:fill="FFFFFF"/>
+            <w:tcMar>
+              <w:top w:w="0" w:type="dxa"/>
+              <w:bottom w:w="0" w:type="dxa"/>
+              <w:left w:w="0" w:type="dxa"/>
+              <w:right w:w="0" w:type="dxa"/>
+            </w:tcMar>
+            <w:vAlign w:val="center"/>
+          </w:tcPr>
+          <w:p>
+            <w:pPr>
+              <w:pStyle w:val="Normal"/>
+              <w:jc w:val="left"/>
+              <w:pBdr>
+                <w:bottom w:val="none" w:sz="0" w:space="0" w:color="000000"/>
+                <w:top w:val="none" w:sz="0" w:space="0" w:color="000000"/>
+                <w:left w:val="none" w:sz="0" w:space="0" w:color="000000"/>
+                <w:right w:val="none" w:sz="0" w:space="0" w:color="000000"/>
+              </w:pBdr>
+              <w:spacing w:after="100" w:before="100" w:line="240"/>
+              <w:ind w:left="100" w:right="100" w:firstLine="0" w:firstLineChars="0"/>
+            </w:pPr>
+            <w:r xmlns:w="http://schemas.openxmlformats.org/wordprocessingml/2006/main" xmlns:wp="http://schemas.openxmlformats.org/drawingml/2006/wordprocessingDrawing" xmlns:r="http://schemas.openxmlformats.org/officeDocument/2006/relationships" xmlns:w14="http://schemas.microsoft.com/office/word/2010/wordml">
+              <w:rPr>
+                <w:rFonts w:ascii="Arial" w:hAnsi="Arial" w:eastAsia="Arial" w:cs="Arial"/>
+                <w:i w:val="false"/>
+                <w:b w:val="false"/>
+                <w:u w:val="none"/>
+                <w:sz w:val="18"/>
+                <w:szCs w:val="18"/>
+                <w:color w:val="000000"/>
+              </w:rPr>
+              <w:t xml:space="preserve">-</w:t>
+            </w:r>
+          </w:p>
+        </w:tc>
+        <w:tc>
+          <w:tcPr>
+            <w:tcBorders>
+              <w:bottom w:val="none" w:sz="0" w:space="0" w:color="000000"/>
+              <w:top w:val="single" w:sz="8" w:space="0" w:color="666666"/>
+              <w:left w:val="none" w:sz="0" w:space="0" w:color="000000"/>
+              <w:right w:val="none" w:sz="0" w:space="0" w:color="000000"/>
+            </w:tcBorders>
+            <w:shd w:val="clear" w:color="auto" w:fill="FFFFFF"/>
+            <w:tcMar>
+              <w:top w:w="0" w:type="dxa"/>
+              <w:bottom w:w="0" w:type="dxa"/>
+              <w:left w:w="0" w:type="dxa"/>
+              <w:right w:w="0" w:type="dxa"/>
+            </w:tcMar>
+            <w:vAlign w:val="center"/>
+          </w:tcPr>
+          <w:p>
+            <w:pPr>
+              <w:pStyle w:val="Normal"/>
+              <w:jc w:val="left"/>
+              <w:pBdr>
+                <w:bottom w:val="none" w:sz="0" w:space="0" w:color="000000"/>
+                <w:top w:val="none" w:sz="0" w:space="0" w:color="000000"/>
+                <w:left w:val="none" w:sz="0" w:space="0" w:color="000000"/>
+                <w:right w:val="none" w:sz="0" w:space="0" w:color="000000"/>
+              </w:pBdr>
+              <w:spacing w:after="100" w:before="100" w:line="240"/>
+              <w:ind w:left="100" w:right="100" w:firstLine="0" w:firstLineChars="0"/>
+            </w:pPr>
+            <w:r xmlns:w="http://schemas.openxmlformats.org/wordprocessingml/2006/main" xmlns:wp="http://schemas.openxmlformats.org/drawingml/2006/wordprocessingDrawing" xmlns:r="http://schemas.openxmlformats.org/officeDocument/2006/relationships" xmlns:w14="http://schemas.microsoft.com/office/word/2010/wordml">
+              <w:rPr>
+                <w:rFonts w:ascii="Arial" w:hAnsi="Arial" w:eastAsia="Arial" w:cs="Arial"/>
+                <w:i w:val="false"/>
+                <w:b w:val="false"/>
+                <w:u w:val="none"/>
+                <w:sz w:val="18"/>
+                <w:szCs w:val="18"/>
+                <w:color w:val="000000"/>
+              </w:rPr>
+              <w:t xml:space="preserve">+</w:t>
+            </w:r>
+          </w:p>
+        </w:tc>
+        <w:tc>
+          <w:tcPr>
+            <w:tcBorders>
+              <w:bottom w:val="none" w:sz="0" w:space="0" w:color="000000"/>
+              <w:top w:val="single" w:sz="8" w:space="0" w:color="666666"/>
+              <w:left w:val="none" w:sz="0" w:space="0" w:color="000000"/>
+              <w:right w:val="none" w:sz="0" w:space="0" w:color="000000"/>
+            </w:tcBorders>
+            <w:shd w:val="clear" w:color="auto" w:fill="FFFFFF"/>
+            <w:tcMar>
+              <w:top w:w="0" w:type="dxa"/>
+              <w:bottom w:w="0" w:type="dxa"/>
+              <w:left w:w="0" w:type="dxa"/>
+              <w:right w:w="0" w:type="dxa"/>
+            </w:tcMar>
+            <w:vAlign w:val="center"/>
+          </w:tcPr>
+          <w:p>
+            <w:pPr>
+              <w:pStyle w:val="Normal"/>
+              <w:jc w:val="left"/>
+              <w:pBdr>
+                <w:bottom w:val="none" w:sz="0" w:space="0" w:color="000000"/>
+                <w:top w:val="none" w:sz="0" w:space="0" w:color="000000"/>
+                <w:left w:val="none" w:sz="0" w:space="0" w:color="000000"/>
+                <w:right w:val="none" w:sz="0" w:space="0" w:color="000000"/>
+              </w:pBdr>
+              <w:spacing w:after="100" w:before="100" w:line="240"/>
+              <w:ind w:left="100" w:right="100" w:firstLine="0" w:firstLineChars="0"/>
+            </w:pPr>
+            <w:r xmlns:w="http://schemas.openxmlformats.org/wordprocessingml/2006/main" xmlns:wp="http://schemas.openxmlformats.org/drawingml/2006/wordprocessingDrawing" xmlns:r="http://schemas.openxmlformats.org/officeDocument/2006/relationships" xmlns:w14="http://schemas.microsoft.com/office/word/2010/wordml">
+              <w:rPr>
+                <w:rFonts w:ascii="Arial" w:hAnsi="Arial" w:eastAsia="Arial" w:cs="Arial"/>
+                <w:i w:val="false"/>
+                <w:b w:val="false"/>
+                <w:u w:val="none"/>
+                <w:sz w:val="18"/>
+                <w:szCs w:val="18"/>
+                <w:color w:val="000000"/>
+              </w:rPr>
+              <w:t xml:space="preserve">Fig 3</w:t>
+            </w:r>
+          </w:p>
+        </w:tc>
+      </w:tr>
+      <w:tr>
+        <w:trPr>
+          <w:trHeight w:val="580" w:hRule="auto"/>
+        </w:trPr>
+        body 6
+        <w:tc>
+          <w:tcPr>
+            <w:tcBorders>
+              <w:bottom w:val="none" w:sz="0" w:space="0" w:color="000000"/>
+              <w:top w:val="none" w:sz="0" w:space="0" w:color="000000"/>
+              <w:left w:val="none" w:sz="0" w:space="0" w:color="000000"/>
+              <w:right w:val="none" w:sz="0" w:space="0" w:color="000000"/>
+            </w:tcBorders>
+            <w:shd w:val="clear" w:color="auto" w:fill="FFFFFF"/>
+            <w:tcMar>
+              <w:top w:w="0" w:type="dxa"/>
+              <w:bottom w:w="0" w:type="dxa"/>
+              <w:left w:w="0" w:type="dxa"/>
+              <w:right w:w="0" w:type="dxa"/>
+            </w:tcMar>
+            <w:vAlign w:val="center"/>
+          </w:tcPr>
+          <w:p>
+            <w:pPr>
+              <w:pStyle w:val="Normal"/>
+              <w:jc w:val="left"/>
+              <w:pBdr>
+                <w:bottom w:val="none" w:sz="0" w:space="0" w:color="000000"/>
+                <w:top w:val="none" w:sz="0" w:space="0" w:color="000000"/>
+                <w:left w:val="none" w:sz="0" w:space="0" w:color="000000"/>
+                <w:right w:val="none" w:sz="0" w:space="0" w:color="000000"/>
+              </w:pBdr>
+              <w:spacing w:after="100" w:before="100" w:line="240"/>
+              <w:ind w:left="100" w:right="100" w:firstLine="0" w:firstLineChars="0"/>
+            </w:pPr>
+            <w:r xmlns:w="http://schemas.openxmlformats.org/wordprocessingml/2006/main" xmlns:wp="http://schemas.openxmlformats.org/drawingml/2006/wordprocessingDrawing" xmlns:r="http://schemas.openxmlformats.org/officeDocument/2006/relationships" xmlns:w14="http://schemas.microsoft.com/office/word/2010/wordml">
+              <w:rPr>
+                <w:rFonts w:ascii="Arial" w:hAnsi="Arial" w:eastAsia="Arial" w:cs="Arial"/>
+                <w:i w:val="false"/>
+                <w:b w:val="false"/>
+                <w:u w:val="none"/>
+                <w:sz w:val="18"/>
+                <w:szCs w:val="18"/>
+                <w:color w:val="000000"/>
+              </w:rPr>
+              <w:t xml:space="preserve">2010 species sensitivity</w:t>
+            </w:r>
+          </w:p>
+        </w:tc>
+        <w:tc>
+          <w:tcPr>
+            <w:tcBorders>
+              <w:bottom w:val="none" w:sz="0" w:space="0" w:color="000000"/>
+              <w:top w:val="none" w:sz="0" w:space="0" w:color="000000"/>
+              <w:left w:val="none" w:sz="0" w:space="0" w:color="000000"/>
+              <w:right w:val="none" w:sz="0" w:space="0" w:color="000000"/>
+            </w:tcBorders>
+            <w:shd w:val="clear" w:color="auto" w:fill="FFFFFF"/>
+            <w:tcMar>
+              <w:top w:w="0" w:type="dxa"/>
+              <w:bottom w:w="0" w:type="dxa"/>
+              <w:left w:w="0" w:type="dxa"/>
+              <w:right w:w="0" w:type="dxa"/>
+            </w:tcMar>
+            <w:vAlign w:val="center"/>
+          </w:tcPr>
+          <w:p>
+            <w:pPr>
+              <w:pStyle w:val="Normal"/>
+              <w:jc w:val="left"/>
+              <w:pBdr>
+                <w:bottom w:val="none" w:sz="0" w:space="0" w:color="000000"/>
+                <w:top w:val="none" w:sz="0" w:space="0" w:color="000000"/>
+                <w:left w:val="none" w:sz="0" w:space="0" w:color="000000"/>
+                <w:right w:val="none" w:sz="0" w:space="0" w:color="000000"/>
+              </w:pBdr>
+              <w:spacing w:after="100" w:before="100" w:line="240"/>
+              <w:ind w:left="100" w:right="100" w:firstLine="0" w:firstLineChars="0"/>
+            </w:pPr>
+            <w:r xmlns:w="http://schemas.openxmlformats.org/wordprocessingml/2006/main" xmlns:wp="http://schemas.openxmlformats.org/drawingml/2006/wordprocessingDrawing" xmlns:r="http://schemas.openxmlformats.org/officeDocument/2006/relationships" xmlns:w14="http://schemas.microsoft.com/office/word/2010/wordml">
+              <w:rPr>
+                <w:rFonts w:ascii="Arial" w:hAnsi="Arial" w:eastAsia="Arial" w:cs="Arial"/>
+                <w:i w:val="false"/>
+                <w:b w:val="false"/>
+                <w:u w:val="none"/>
+                <w:sz w:val="18"/>
+                <w:szCs w:val="18"/>
+                <w:color w:val="000000"/>
+              </w:rPr>
+              <w:t xml:space="preserve"/>
+            </w:r>
+          </w:p>
+        </w:tc>
+        <w:tc>
+          <w:tcPr>
+            <w:tcBorders>
+              <w:bottom w:val="none" w:sz="0" w:space="0" w:color="000000"/>
+              <w:top w:val="none" w:sz="0" w:space="0" w:color="000000"/>
+              <w:left w:val="none" w:sz="0" w:space="0" w:color="000000"/>
+              <w:right w:val="none" w:sz="0" w:space="0" w:color="000000"/>
+            </w:tcBorders>
+            <w:shd w:val="clear" w:color="auto" w:fill="FFFFFF"/>
+            <w:tcMar>
+              <w:top w:w="0" w:type="dxa"/>
+              <w:bottom w:w="0" w:type="dxa"/>
+              <w:left w:w="0" w:type="dxa"/>
+              <w:right w:w="0" w:type="dxa"/>
+            </w:tcMar>
+            <w:vAlign w:val="center"/>
+          </w:tcPr>
+          <w:p>
+            <w:pPr>
+              <w:pStyle w:val="Normal"/>
+              <w:jc w:val="left"/>
+              <w:pBdr>
+                <w:bottom w:val="none" w:sz="0" w:space="0" w:color="000000"/>
+                <w:top w:val="none" w:sz="0" w:space="0" w:color="000000"/>
+                <w:left w:val="none" w:sz="0" w:space="0" w:color="000000"/>
+                <w:right w:val="none" w:sz="0" w:space="0" w:color="000000"/>
+              </w:pBdr>
+              <w:spacing w:after="100" w:before="100" w:line="240"/>
+              <w:ind w:left="100" w:right="100" w:firstLine="0" w:firstLineChars="0"/>
+            </w:pPr>
+            <w:r xmlns:w="http://schemas.openxmlformats.org/wordprocessingml/2006/main" xmlns:wp="http://schemas.openxmlformats.org/drawingml/2006/wordprocessingDrawing" xmlns:r="http://schemas.openxmlformats.org/officeDocument/2006/relationships" xmlns:w14="http://schemas.microsoft.com/office/word/2010/wordml">
+              <w:rPr>
+                <w:rFonts w:ascii="Arial" w:hAnsi="Arial" w:eastAsia="Arial" w:cs="Arial"/>
+                <w:i w:val="false"/>
+                <w:b w:val="false"/>
+                <w:u w:val="none"/>
+                <w:sz w:val="18"/>
+                <w:szCs w:val="18"/>
+                <w:color w:val="000000"/>
+              </w:rPr>
+              <w:t xml:space="preserve">n.s.</w:t>
+            </w:r>
+          </w:p>
+        </w:tc>
+        <w:tc>
+          <w:tcPr>
+            <w:tcBorders>
+              <w:bottom w:val="none" w:sz="0" w:space="0" w:color="000000"/>
+              <w:top w:val="none" w:sz="0" w:space="0" w:color="000000"/>
+              <w:left w:val="none" w:sz="0" w:space="0" w:color="000000"/>
+              <w:right w:val="none" w:sz="0" w:space="0" w:color="000000"/>
+            </w:tcBorders>
+            <w:shd w:val="clear" w:color="auto" w:fill="FFFFFF"/>
+            <w:tcMar>
+              <w:top w:w="0" w:type="dxa"/>
+              <w:bottom w:w="0" w:type="dxa"/>
+              <w:left w:w="0" w:type="dxa"/>
+              <w:right w:w="0" w:type="dxa"/>
+            </w:tcMar>
+            <w:vAlign w:val="center"/>
+          </w:tcPr>
+          <w:p>
+            <w:pPr>
+              <w:pStyle w:val="Normal"/>
+              <w:jc w:val="left"/>
+              <w:pBdr>
+                <w:bottom w:val="none" w:sz="0" w:space="0" w:color="000000"/>
+                <w:top w:val="none" w:sz="0" w:space="0" w:color="000000"/>
+                <w:left w:val="none" w:sz="0" w:space="0" w:color="000000"/>
+                <w:right w:val="none" w:sz="0" w:space="0" w:color="000000"/>
+              </w:pBdr>
+              <w:spacing w:after="100" w:before="100" w:line="240"/>
+              <w:ind w:left="100" w:right="100" w:firstLine="0" w:firstLineChars="0"/>
+            </w:pPr>
+            <w:r xmlns:w="http://schemas.openxmlformats.org/wordprocessingml/2006/main" xmlns:wp="http://schemas.openxmlformats.org/drawingml/2006/wordprocessingDrawing" xmlns:r="http://schemas.openxmlformats.org/officeDocument/2006/relationships" xmlns:w14="http://schemas.microsoft.com/office/word/2010/wordml">
+              <w:rPr>
+                <w:rFonts w:ascii="Arial" w:hAnsi="Arial" w:eastAsia="Arial" w:cs="Arial"/>
+                <w:i w:val="false"/>
+                <w:b w:val="false"/>
+                <w:u w:val="none"/>
+                <w:sz w:val="18"/>
+                <w:szCs w:val="18"/>
+                <w:color w:val="000000"/>
+              </w:rPr>
+              <w:t xml:space="preserve">n.s.</w:t>
+            </w:r>
+          </w:p>
+        </w:tc>
+        <w:tc>
+          <w:tcPr>
+            <w:tcBorders>
+              <w:bottom w:val="none" w:sz="0" w:space="0" w:color="000000"/>
+              <w:top w:val="none" w:sz="0" w:space="0" w:color="000000"/>
+              <w:left w:val="none" w:sz="0" w:space="0" w:color="000000"/>
+              <w:right w:val="none" w:sz="0" w:space="0" w:color="000000"/>
+            </w:tcBorders>
+            <w:shd w:val="clear" w:color="auto" w:fill="FFFFFF"/>
+            <w:tcMar>
+              <w:top w:w="0" w:type="dxa"/>
+              <w:bottom w:w="0" w:type="dxa"/>
+              <w:left w:w="0" w:type="dxa"/>
+              <w:right w:w="0" w:type="dxa"/>
+            </w:tcMar>
+            <w:vAlign w:val="center"/>
+          </w:tcPr>
+          <w:p>
+            <w:pPr>
+              <w:pStyle w:val="Normal"/>
+              <w:jc w:val="left"/>
+              <w:pBdr>
+                <w:bottom w:val="none" w:sz="0" w:space="0" w:color="000000"/>
+                <w:top w:val="none" w:sz="0" w:space="0" w:color="000000"/>
+                <w:left w:val="none" w:sz="0" w:space="0" w:color="000000"/>
+                <w:right w:val="none" w:sz="0" w:space="0" w:color="000000"/>
+              </w:pBdr>
+              <w:spacing w:after="100" w:before="100" w:line="240"/>
+              <w:ind w:left="100" w:right="100" w:firstLine="0" w:firstLineChars="0"/>
+            </w:pPr>
+            <w:r xmlns:w="http://schemas.openxmlformats.org/wordprocessingml/2006/main" xmlns:wp="http://schemas.openxmlformats.org/drawingml/2006/wordprocessingDrawing" xmlns:r="http://schemas.openxmlformats.org/officeDocument/2006/relationships" xmlns:w14="http://schemas.microsoft.com/office/word/2010/wordml">
+              <w:rPr>
+                <w:rFonts w:ascii="Arial" w:hAnsi="Arial" w:eastAsia="Arial" w:cs="Arial"/>
+                <w:i w:val="false"/>
+                <w:b w:val="false"/>
+                <w:u w:val="none"/>
+                <w:sz w:val="18"/>
+                <w:szCs w:val="18"/>
+                <w:color w:val="000000"/>
+              </w:rPr>
+              <w:t xml:space="preserve">Fig S5</w:t>
+            </w:r>
+          </w:p>
+        </w:tc>
+      </w:tr>
+      <w:tr>
+        <w:trPr>
+          <w:trHeight w:val="580" w:hRule="auto"/>
+        </w:trPr>
+        body 7
+        <w:tc>
+          <w:tcPr>
+            <w:tcBorders>
+              <w:bottom w:val="none" w:sz="0" w:space="0" w:color="000000"/>
+              <w:top w:val="none" w:sz="0" w:space="0" w:color="000000"/>
+              <w:left w:val="none" w:sz="0" w:space="0" w:color="000000"/>
+              <w:right w:val="none" w:sz="0" w:space="0" w:color="000000"/>
+            </w:tcBorders>
+            <w:shd w:val="clear" w:color="auto" w:fill="FFFFFF"/>
+            <w:tcMar>
+              <w:top w:w="0" w:type="dxa"/>
+              <w:bottom w:w="0" w:type="dxa"/>
+              <w:left w:w="0" w:type="dxa"/>
+              <w:right w:w="0" w:type="dxa"/>
+            </w:tcMar>
+            <w:vAlign w:val="center"/>
+          </w:tcPr>
+          <w:p>
+            <w:pPr>
+              <w:pStyle w:val="Normal"/>
+              <w:jc w:val="left"/>
+              <w:pBdr>
+                <w:bottom w:val="none" w:sz="0" w:space="0" w:color="000000"/>
+                <w:top w:val="none" w:sz="0" w:space="0" w:color="000000"/>
+                <w:left w:val="none" w:sz="0" w:space="0" w:color="000000"/>
+                <w:right w:val="none" w:sz="0" w:space="0" w:color="000000"/>
+              </w:pBdr>
+              <w:spacing w:after="100" w:before="100" w:line="240"/>
+              <w:ind w:left="100" w:right="100" w:firstLine="0" w:firstLineChars="0"/>
+            </w:pPr>
+            <w:r xmlns:w="http://schemas.openxmlformats.org/wordprocessingml/2006/main" xmlns:wp="http://schemas.openxmlformats.org/drawingml/2006/wordprocessingDrawing" xmlns:r="http://schemas.openxmlformats.org/officeDocument/2006/relationships" xmlns:w14="http://schemas.microsoft.com/office/word/2010/wordml">
+              <w:rPr>
+                <w:rFonts w:ascii="Arial" w:hAnsi="Arial" w:eastAsia="Arial" w:cs="Arial"/>
+                <w:i w:val="false"/>
+                <w:b w:val="false"/>
+                <w:u w:val="none"/>
+                <w:sz w:val="18"/>
+                <w:szCs w:val="18"/>
+                <w:color w:val="000000"/>
+              </w:rPr>
+              <w:t xml:space="preserve">2015 species sensitivity</w:t>
+            </w:r>
+          </w:p>
+        </w:tc>
+        <w:tc>
+          <w:tcPr>
+            <w:tcBorders>
+              <w:bottom w:val="none" w:sz="0" w:space="0" w:color="000000"/>
+              <w:top w:val="none" w:sz="0" w:space="0" w:color="000000"/>
+              <w:left w:val="none" w:sz="0" w:space="0" w:color="000000"/>
+              <w:right w:val="none" w:sz="0" w:space="0" w:color="000000"/>
+            </w:tcBorders>
+            <w:shd w:val="clear" w:color="auto" w:fill="FFFFFF"/>
+            <w:tcMar>
+              <w:top w:w="0" w:type="dxa"/>
+              <w:bottom w:w="0" w:type="dxa"/>
+              <w:left w:w="0" w:type="dxa"/>
+              <w:right w:w="0" w:type="dxa"/>
+            </w:tcMar>
+            <w:vAlign w:val="center"/>
+          </w:tcPr>
+          <w:p>
+            <w:pPr>
+              <w:pStyle w:val="Normal"/>
+              <w:jc w:val="left"/>
+              <w:pBdr>
+                <w:bottom w:val="none" w:sz="0" w:space="0" w:color="000000"/>
+                <w:top w:val="none" w:sz="0" w:space="0" w:color="000000"/>
+                <w:left w:val="none" w:sz="0" w:space="0" w:color="000000"/>
+                <w:right w:val="none" w:sz="0" w:space="0" w:color="000000"/>
+              </w:pBdr>
+              <w:spacing w:after="100" w:before="100" w:line="240"/>
+              <w:ind w:left="100" w:right="100" w:firstLine="0" w:firstLineChars="0"/>
+            </w:pPr>
+            <w:r xmlns:w="http://schemas.openxmlformats.org/wordprocessingml/2006/main" xmlns:wp="http://schemas.openxmlformats.org/drawingml/2006/wordprocessingDrawing" xmlns:r="http://schemas.openxmlformats.org/officeDocument/2006/relationships" xmlns:w14="http://schemas.microsoft.com/office/word/2010/wordml">
+              <w:rPr>
+                <w:rFonts w:ascii="Arial" w:hAnsi="Arial" w:eastAsia="Arial" w:cs="Arial"/>
+                <w:i w:val="false"/>
+                <w:b w:val="false"/>
+                <w:u w:val="none"/>
+                <w:sz w:val="18"/>
+                <w:szCs w:val="18"/>
+                <w:color w:val="000000"/>
+              </w:rPr>
+              <w:t xml:space="preserve">n.s.</w:t>
+            </w:r>
+          </w:p>
+        </w:tc>
+        <w:tc>
+          <w:tcPr>
+            <w:tcBorders>
+              <w:bottom w:val="none" w:sz="0" w:space="0" w:color="000000"/>
+              <w:top w:val="none" w:sz="0" w:space="0" w:color="000000"/>
+              <w:left w:val="none" w:sz="0" w:space="0" w:color="000000"/>
+              <w:right w:val="none" w:sz="0" w:space="0" w:color="000000"/>
+            </w:tcBorders>
+            <w:shd w:val="clear" w:color="auto" w:fill="FFFFFF"/>
+            <w:tcMar>
+              <w:top w:w="0" w:type="dxa"/>
+              <w:bottom w:w="0" w:type="dxa"/>
+              <w:left w:w="0" w:type="dxa"/>
+              <w:right w:w="0" w:type="dxa"/>
+            </w:tcMar>
+            <w:vAlign w:val="center"/>
+          </w:tcPr>
+          <w:p>
+            <w:pPr>
+              <w:pStyle w:val="Normal"/>
+              <w:jc w:val="left"/>
+              <w:pBdr>
+                <w:bottom w:val="none" w:sz="0" w:space="0" w:color="000000"/>
+                <w:top w:val="none" w:sz="0" w:space="0" w:color="000000"/>
+                <w:left w:val="none" w:sz="0" w:space="0" w:color="000000"/>
+                <w:right w:val="none" w:sz="0" w:space="0" w:color="000000"/>
+              </w:pBdr>
+              <w:spacing w:after="100" w:before="100" w:line="240"/>
+              <w:ind w:left="100" w:right="100" w:firstLine="0" w:firstLineChars="0"/>
+            </w:pPr>
+            <w:r xmlns:w="http://schemas.openxmlformats.org/wordprocessingml/2006/main" xmlns:wp="http://schemas.openxmlformats.org/drawingml/2006/wordprocessingDrawing" xmlns:r="http://schemas.openxmlformats.org/officeDocument/2006/relationships" xmlns:w14="http://schemas.microsoft.com/office/word/2010/wordml">
+              <w:rPr>
+                <w:rFonts w:ascii="Arial" w:hAnsi="Arial" w:eastAsia="Arial" w:cs="Arial"/>
+                <w:i w:val="false"/>
+                <w:b w:val="false"/>
+                <w:u w:val="none"/>
+                <w:sz w:val="18"/>
+                <w:szCs w:val="18"/>
+                <w:color w:val="000000"/>
+              </w:rPr>
+              <w:t xml:space="preserve"/>
+            </w:r>
+          </w:p>
+        </w:tc>
+        <w:tc>
+          <w:tcPr>
+            <w:tcBorders>
+              <w:bottom w:val="none" w:sz="0" w:space="0" w:color="000000"/>
+              <w:top w:val="none" w:sz="0" w:space="0" w:color="000000"/>
+              <w:left w:val="none" w:sz="0" w:space="0" w:color="000000"/>
+              <w:right w:val="none" w:sz="0" w:space="0" w:color="000000"/>
+            </w:tcBorders>
+            <w:shd w:val="clear" w:color="auto" w:fill="FFFFFF"/>
+            <w:tcMar>
+              <w:top w:w="0" w:type="dxa"/>
+              <w:bottom w:w="0" w:type="dxa"/>
+              <w:left w:w="0" w:type="dxa"/>
+              <w:right w:w="0" w:type="dxa"/>
+            </w:tcMar>
+            <w:vAlign w:val="center"/>
+          </w:tcPr>
+          <w:p>
+            <w:pPr>
+              <w:pStyle w:val="Normal"/>
+              <w:jc w:val="left"/>
+              <w:pBdr>
+                <w:bottom w:val="none" w:sz="0" w:space="0" w:color="000000"/>
+                <w:top w:val="none" w:sz="0" w:space="0" w:color="000000"/>
+                <w:left w:val="none" w:sz="0" w:space="0" w:color="000000"/>
+                <w:right w:val="none" w:sz="0" w:space="0" w:color="000000"/>
+              </w:pBdr>
+              <w:spacing w:after="100" w:before="100" w:line="240"/>
+              <w:ind w:left="100" w:right="100" w:firstLine="0" w:firstLineChars="0"/>
+            </w:pPr>
+            <w:r xmlns:w="http://schemas.openxmlformats.org/wordprocessingml/2006/main" xmlns:wp="http://schemas.openxmlformats.org/drawingml/2006/wordprocessingDrawing" xmlns:r="http://schemas.openxmlformats.org/officeDocument/2006/relationships" xmlns:w14="http://schemas.microsoft.com/office/word/2010/wordml">
+              <w:rPr>
+                <w:rFonts w:ascii="Arial" w:hAnsi="Arial" w:eastAsia="Arial" w:cs="Arial"/>
+                <w:i w:val="false"/>
+                <w:b w:val="false"/>
+                <w:u w:val="none"/>
+                <w:sz w:val="18"/>
+                <w:szCs w:val="18"/>
+                <w:color w:val="000000"/>
+              </w:rPr>
+              <w:t xml:space="preserve">n.s.</w:t>
+            </w:r>
+          </w:p>
+        </w:tc>
+        <w:tc>
+          <w:tcPr>
+            <w:tcBorders>
+              <w:bottom w:val="none" w:sz="0" w:space="0" w:color="000000"/>
+              <w:top w:val="none" w:sz="0" w:space="0" w:color="000000"/>
+              <w:left w:val="none" w:sz="0" w:space="0" w:color="000000"/>
+              <w:right w:val="none" w:sz="0" w:space="0" w:color="000000"/>
+            </w:tcBorders>
+            <w:shd w:val="clear" w:color="auto" w:fill="FFFFFF"/>
+            <w:tcMar>
+              <w:top w:w="0" w:type="dxa"/>
+              <w:bottom w:w="0" w:type="dxa"/>
+              <w:left w:w="0" w:type="dxa"/>
+              <w:right w:w="0" w:type="dxa"/>
+            </w:tcMar>
+            <w:vAlign w:val="center"/>
+          </w:tcPr>
+          <w:p>
+            <w:pPr>
+              <w:pStyle w:val="Normal"/>
+              <w:jc w:val="left"/>
+              <w:pBdr>
+                <w:bottom w:val="none" w:sz="0" w:space="0" w:color="000000"/>
+                <w:top w:val="none" w:sz="0" w:space="0" w:color="000000"/>
+                <w:left w:val="none" w:sz="0" w:space="0" w:color="000000"/>
+                <w:right w:val="none" w:sz="0" w:space="0" w:color="000000"/>
+              </w:pBdr>
+              <w:spacing w:after="100" w:before="100" w:line="240"/>
+              <w:ind w:left="100" w:right="100" w:firstLine="0" w:firstLineChars="0"/>
+            </w:pPr>
+            <w:r xmlns:w="http://schemas.openxmlformats.org/wordprocessingml/2006/main" xmlns:wp="http://schemas.openxmlformats.org/drawingml/2006/wordprocessingDrawing" xmlns:r="http://schemas.openxmlformats.org/officeDocument/2006/relationships" xmlns:w14="http://schemas.microsoft.com/office/word/2010/wordml">
+              <w:rPr>
+                <w:rFonts w:ascii="Arial" w:hAnsi="Arial" w:eastAsia="Arial" w:cs="Arial"/>
+                <w:i w:val="false"/>
+                <w:b w:val="false"/>
+                <w:u w:val="none"/>
+                <w:sz w:val="18"/>
+                <w:szCs w:val="18"/>
+                <w:color w:val="000000"/>
+              </w:rPr>
+              <w:t xml:space="preserve">Fig S5</w:t>
+            </w:r>
+          </w:p>
+        </w:tc>
+      </w:tr>
+      <w:tr>
+        <w:trPr>
+          <w:trHeight w:val="545" w:hRule="auto"/>
+        </w:trPr>
+        body 8
+        <w:tc>
+          <w:tcPr>
+            <w:tcBorders>
+              <w:bottom w:val="single" w:sz="8" w:space="0" w:color="666666"/>
+              <w:top w:val="none" w:sz="0" w:space="0" w:color="000000"/>
+              <w:left w:val="none" w:sz="0" w:space="0" w:color="000000"/>
+              <w:right w:val="none" w:sz="0" w:space="0" w:color="000000"/>
+            </w:tcBorders>
+            <w:shd w:val="clear" w:color="auto" w:fill="FFFFFF"/>
+            <w:tcMar>
+              <w:top w:w="0" w:type="dxa"/>
+              <w:bottom w:w="0" w:type="dxa"/>
+              <w:left w:w="0" w:type="dxa"/>
+              <w:right w:w="0" w:type="dxa"/>
+            </w:tcMar>
+            <w:vAlign w:val="center"/>
+          </w:tcPr>
+          <w:p>
+            <w:pPr>
+              <w:pStyle w:val="Normal"/>
+              <w:jc w:val="left"/>
+              <w:pBdr>
+                <w:bottom w:val="none" w:sz="0" w:space="0" w:color="000000"/>
+                <w:top w:val="none" w:sz="0" w:space="0" w:color="000000"/>
+                <w:left w:val="none" w:sz="0" w:space="0" w:color="000000"/>
+                <w:right w:val="none" w:sz="0" w:space="0" w:color="000000"/>
+              </w:pBdr>
+              <w:spacing w:after="100" w:before="100" w:line="240"/>
+              <w:ind w:left="100" w:right="100" w:firstLine="0" w:firstLineChars="0"/>
+            </w:pPr>
+            <w:r xmlns:w="http://schemas.openxmlformats.org/wordprocessingml/2006/main" xmlns:wp="http://schemas.openxmlformats.org/drawingml/2006/wordprocessingDrawing" xmlns:r="http://schemas.openxmlformats.org/officeDocument/2006/relationships" xmlns:w14="http://schemas.microsoft.com/office/word/2010/wordml">
+              <w:rPr>
+                <w:rFonts w:ascii="Arial" w:hAnsi="Arial" w:eastAsia="Arial" w:cs="Arial"/>
+                <w:i w:val="false"/>
+                <w:b w:val="true"/>
+                <w:u w:val="none"/>
+                <w:sz w:val="18"/>
+                <w:szCs w:val="18"/>
+                <w:color w:val="000000"/>
+              </w:rPr>
+              <w:t xml:space="preserve">Microenvironment &amp; individual effects</w:t>
+            </w:r>
+          </w:p>
+        </w:tc>
+        <w:tc>
+          <w:tcPr>
+            <w:tcBorders>
+              <w:bottom w:val="single" w:sz="8" w:space="0" w:color="666666"/>
+              <w:top w:val="none" w:sz="0" w:space="0" w:color="000000"/>
+              <w:left w:val="none" w:sz="0" w:space="0" w:color="000000"/>
+              <w:right w:val="none" w:sz="0" w:space="0" w:color="000000"/>
+            </w:tcBorders>
+            <w:shd w:val="clear" w:color="auto" w:fill="FFFFFF"/>
+            <w:tcMar>
+              <w:top w:w="0" w:type="dxa"/>
+              <w:bottom w:w="0" w:type="dxa"/>
+              <w:left w:w="0" w:type="dxa"/>
+              <w:right w:w="0" w:type="dxa"/>
+            </w:tcMar>
+            <w:vAlign w:val="center"/>
+          </w:tcPr>
+          <w:p>
+            <w:pPr>
+              <w:pStyle w:val="Normal"/>
+              <w:jc w:val="left"/>
+              <w:pBdr>
+                <w:bottom w:val="none" w:sz="0" w:space="0" w:color="000000"/>
+                <w:top w:val="none" w:sz="0" w:space="0" w:color="000000"/>
+                <w:left w:val="none" w:sz="0" w:space="0" w:color="000000"/>
+                <w:right w:val="none" w:sz="0" w:space="0" w:color="000000"/>
+              </w:pBdr>
+              <w:spacing w:after="100" w:before="100" w:line="240"/>
+              <w:ind w:left="100" w:right="100" w:firstLine="0" w:firstLineChars="0"/>
+            </w:pPr>
+            <w:r xmlns:w="http://schemas.openxmlformats.org/wordprocessingml/2006/main" xmlns:wp="http://schemas.openxmlformats.org/drawingml/2006/wordprocessingDrawing" xmlns:r="http://schemas.openxmlformats.org/officeDocument/2006/relationships" xmlns:w14="http://schemas.microsoft.com/office/word/2010/wordml">
+              <w:rPr>
+                <w:rFonts w:ascii="Arial" w:hAnsi="Arial" w:eastAsia="Arial" w:cs="Arial"/>
+                <w:i w:val="false"/>
+                <w:b w:val="true"/>
+                <w:u w:val="none"/>
+                <w:sz w:val="18"/>
+                <w:szCs w:val="18"/>
+                <w:color w:val="000000"/>
+              </w:rPr>
+              <w:t xml:space="preserve"/>
+            </w:r>
+          </w:p>
+        </w:tc>
+        <w:tc>
+          <w:tcPr>
+            <w:tcBorders>
+              <w:bottom w:val="single" w:sz="8" w:space="0" w:color="666666"/>
+              <w:top w:val="none" w:sz="0" w:space="0" w:color="000000"/>
+              <w:left w:val="none" w:sz="0" w:space="0" w:color="000000"/>
+              <w:right w:val="none" w:sz="0" w:space="0" w:color="000000"/>
+            </w:tcBorders>
+            <w:shd w:val="clear" w:color="auto" w:fill="FFFFFF"/>
+            <w:tcMar>
+              <w:top w:w="0" w:type="dxa"/>
+              <w:bottom w:w="0" w:type="dxa"/>
+              <w:left w:w="0" w:type="dxa"/>
+              <w:right w:w="0" w:type="dxa"/>
+            </w:tcMar>
+            <w:vAlign w:val="center"/>
+          </w:tcPr>
+          <w:p>
+            <w:pPr>
+              <w:pStyle w:val="Normal"/>
+              <w:jc w:val="left"/>
+              <w:pBdr>
+                <w:bottom w:val="none" w:sz="0" w:space="0" w:color="000000"/>
+                <w:top w:val="none" w:sz="0" w:space="0" w:color="000000"/>
+                <w:left w:val="none" w:sz="0" w:space="0" w:color="000000"/>
+                <w:right w:val="none" w:sz="0" w:space="0" w:color="000000"/>
+              </w:pBdr>
+              <w:spacing w:after="100" w:before="100" w:line="240"/>
+              <w:ind w:left="100" w:right="100" w:firstLine="0" w:firstLineChars="0"/>
+            </w:pPr>
+            <w:r xmlns:w="http://schemas.openxmlformats.org/wordprocessingml/2006/main" xmlns:wp="http://schemas.openxmlformats.org/drawingml/2006/wordprocessingDrawing" xmlns:r="http://schemas.openxmlformats.org/officeDocument/2006/relationships" xmlns:w14="http://schemas.microsoft.com/office/word/2010/wordml">
+              <w:rPr>
+                <w:rFonts w:ascii="Arial" w:hAnsi="Arial" w:eastAsia="Arial" w:cs="Arial"/>
+                <w:i w:val="false"/>
+                <w:b w:val="true"/>
+                <w:u w:val="none"/>
+                <w:sz w:val="18"/>
+                <w:szCs w:val="18"/>
+                <w:color w:val="000000"/>
+              </w:rPr>
+              <w:t xml:space="preserve"/>
+            </w:r>
+          </w:p>
+        </w:tc>
+        <w:tc>
+          <w:tcPr>
+            <w:tcBorders>
+              <w:bottom w:val="single" w:sz="8" w:space="0" w:color="666666"/>
+              <w:top w:val="none" w:sz="0" w:space="0" w:color="000000"/>
+              <w:left w:val="none" w:sz="0" w:space="0" w:color="000000"/>
+              <w:right w:val="none" w:sz="0" w:space="0" w:color="000000"/>
+            </w:tcBorders>
+            <w:shd w:val="clear" w:color="auto" w:fill="FFFFFF"/>
+            <w:tcMar>
+              <w:top w:w="0" w:type="dxa"/>
+              <w:bottom w:w="0" w:type="dxa"/>
+              <w:left w:w="0" w:type="dxa"/>
+              <w:right w:w="0" w:type="dxa"/>
+            </w:tcMar>
+            <w:vAlign w:val="center"/>
+          </w:tcPr>
+          <w:p>
+            <w:pPr>
+              <w:pStyle w:val="Normal"/>
+              <w:jc w:val="left"/>
+              <w:pBdr>
+                <w:bottom w:val="none" w:sz="0" w:space="0" w:color="000000"/>
+                <w:top w:val="none" w:sz="0" w:space="0" w:color="000000"/>
+                <w:left w:val="none" w:sz="0" w:space="0" w:color="000000"/>
+                <w:right w:val="none" w:sz="0" w:space="0" w:color="000000"/>
+              </w:pBdr>
+              <w:spacing w:after="100" w:before="100" w:line="240"/>
+              <w:ind w:left="100" w:right="100" w:firstLine="0" w:firstLineChars="0"/>
+            </w:pPr>
+            <w:r xmlns:w="http://schemas.openxmlformats.org/wordprocessingml/2006/main" xmlns:wp="http://schemas.openxmlformats.org/drawingml/2006/wordprocessingDrawing" xmlns:r="http://schemas.openxmlformats.org/officeDocument/2006/relationships" xmlns:w14="http://schemas.microsoft.com/office/word/2010/wordml">
+              <w:rPr>
+                <w:rFonts w:ascii="Arial" w:hAnsi="Arial" w:eastAsia="Arial" w:cs="Arial"/>
+                <w:i w:val="false"/>
+                <w:b w:val="true"/>
+                <w:u w:val="none"/>
+                <w:sz w:val="18"/>
+                <w:szCs w:val="18"/>
+                <w:color w:val="000000"/>
+              </w:rPr>
+              <w:t xml:space="preserve"/>
+            </w:r>
+          </w:p>
+        </w:tc>
+        <w:tc>
+          <w:tcPr>
+            <w:tcBorders>
+              <w:bottom w:val="single" w:sz="8" w:space="0" w:color="666666"/>
+              <w:top w:val="none" w:sz="0" w:space="0" w:color="000000"/>
+              <w:left w:val="none" w:sz="0" w:space="0" w:color="000000"/>
+              <w:right w:val="none" w:sz="0" w:space="0" w:color="000000"/>
+            </w:tcBorders>
+            <w:shd w:val="clear" w:color="auto" w:fill="FFFFFF"/>
+            <w:tcMar>
+              <w:top w:w="0" w:type="dxa"/>
+              <w:bottom w:w="0" w:type="dxa"/>
+              <w:left w:w="0" w:type="dxa"/>
+              <w:right w:w="0" w:type="dxa"/>
+            </w:tcMar>
+            <w:vAlign w:val="center"/>
+          </w:tcPr>
+          <w:p>
+            <w:pPr>
+              <w:pStyle w:val="Normal"/>
+              <w:jc w:val="left"/>
+              <w:pBdr>
+                <w:bottom w:val="none" w:sz="0" w:space="0" w:color="000000"/>
+                <w:top w:val="none" w:sz="0" w:space="0" w:color="000000"/>
+                <w:left w:val="none" w:sz="0" w:space="0" w:color="000000"/>
+                <w:right w:val="none" w:sz="0" w:space="0" w:color="000000"/>
+              </w:pBdr>
+              <w:spacing w:after="100" w:before="100" w:line="240"/>
+              <w:ind w:left="100" w:right="100" w:firstLine="0" w:firstLineChars="0"/>
+            </w:pPr>
+            <w:r xmlns:w="http://schemas.openxmlformats.org/wordprocessingml/2006/main" xmlns:wp="http://schemas.openxmlformats.org/drawingml/2006/wordprocessingDrawing" xmlns:r="http://schemas.openxmlformats.org/officeDocument/2006/relationships" xmlns:w14="http://schemas.microsoft.com/office/word/2010/wordml">
+              <w:rPr>
+                <w:rFonts w:ascii="Arial" w:hAnsi="Arial" w:eastAsia="Arial" w:cs="Arial"/>
+                <w:i w:val="false"/>
+                <w:b w:val="true"/>
+                <w:u w:val="none"/>
+                <w:sz w:val="18"/>
+                <w:szCs w:val="18"/>
+                <w:color w:val="000000"/>
+              </w:rPr>
+              <w:t xml:space="preserve"/>
+            </w:r>
+          </w:p>
+        </w:tc>
+      </w:tr>
+      <w:tr>
+        <w:trPr>
+          <w:trHeight w:val="580" w:hRule="auto"/>
+        </w:trPr>
+        body 9
+        <w:tc>
+          <w:tcPr>
+            <w:tcBorders>
+              <w:bottom w:val="none" w:sz="0" w:space="0" w:color="000000"/>
+              <w:top w:val="single" w:sz="8" w:space="0" w:color="666666"/>
+              <w:left w:val="none" w:sz="0" w:space="0" w:color="000000"/>
+              <w:right w:val="none" w:sz="0" w:space="0" w:color="000000"/>
+            </w:tcBorders>
+            <w:shd w:val="clear" w:color="auto" w:fill="FFFFFF"/>
+            <w:tcMar>
+              <w:top w:w="0" w:type="dxa"/>
+              <w:bottom w:w="0" w:type="dxa"/>
+              <w:left w:w="0" w:type="dxa"/>
+              <w:right w:w="0" w:type="dxa"/>
+            </w:tcMar>
+            <w:vAlign w:val="center"/>
+          </w:tcPr>
+          <w:p>
+            <w:pPr>
+              <w:pStyle w:val="Normal"/>
+              <w:jc w:val="left"/>
+              <w:pBdr>
+                <w:bottom w:val="none" w:sz="0" w:space="0" w:color="000000"/>
+                <w:top w:val="none" w:sz="0" w:space="0" w:color="000000"/>
+                <w:left w:val="none" w:sz="0" w:space="0" w:color="000000"/>
+                <w:right w:val="none" w:sz="0" w:space="0" w:color="000000"/>
+              </w:pBdr>
+              <w:spacing w:after="100" w:before="100" w:line="240"/>
+              <w:ind w:left="100" w:right="100" w:firstLine="0" w:firstLineChars="0"/>
+            </w:pPr>
+            <w:r xmlns:w="http://schemas.openxmlformats.org/wordprocessingml/2006/main" xmlns:wp="http://schemas.openxmlformats.org/drawingml/2006/wordprocessingDrawing" xmlns:r="http://schemas.openxmlformats.org/officeDocument/2006/relationships" xmlns:w14="http://schemas.microsoft.com/office/word/2010/wordml">
+              <w:rPr>
+                <w:rFonts w:ascii="Arial" w:hAnsi="Arial" w:eastAsia="Arial" w:cs="Arial"/>
+                <w:i w:val="false"/>
+                <w:b w:val="false"/>
+                <w:u w:val="none"/>
+                <w:sz w:val="18"/>
+                <w:szCs w:val="18"/>
+                <w:color w:val="000000"/>
+              </w:rPr>
+              <w:t xml:space="preserve">Topographic Wetness Index (TWI)</w:t>
+            </w:r>
+          </w:p>
+        </w:tc>
+        <w:tc>
+          <w:tcPr>
+            <w:tcBorders>
+              <w:bottom w:val="none" w:sz="0" w:space="0" w:color="000000"/>
+              <w:top w:val="single" w:sz="8" w:space="0" w:color="666666"/>
+              <w:left w:val="none" w:sz="0" w:space="0" w:color="000000"/>
+              <w:right w:val="none" w:sz="0" w:space="0" w:color="000000"/>
+            </w:tcBorders>
+            <w:shd w:val="clear" w:color="auto" w:fill="FFFFFF"/>
+            <w:tcMar>
+              <w:top w:w="0" w:type="dxa"/>
+              <w:bottom w:w="0" w:type="dxa"/>
+              <w:left w:w="0" w:type="dxa"/>
+              <w:right w:w="0" w:type="dxa"/>
+            </w:tcMar>
+            <w:vAlign w:val="center"/>
+          </w:tcPr>
+          <w:p>
+            <w:pPr>
+              <w:pStyle w:val="Normal"/>
+              <w:jc w:val="left"/>
+              <w:pBdr>
+                <w:bottom w:val="none" w:sz="0" w:space="0" w:color="000000"/>
+                <w:top w:val="none" w:sz="0" w:space="0" w:color="000000"/>
+                <w:left w:val="none" w:sz="0" w:space="0" w:color="000000"/>
+                <w:right w:val="none" w:sz="0" w:space="0" w:color="000000"/>
+              </w:pBdr>
+              <w:spacing w:after="100" w:before="100" w:line="240"/>
+              <w:ind w:left="100" w:right="100" w:firstLine="0" w:firstLineChars="0"/>
+            </w:pPr>
+            <w:r xmlns:w="http://schemas.openxmlformats.org/wordprocessingml/2006/main" xmlns:wp="http://schemas.openxmlformats.org/drawingml/2006/wordprocessingDrawing" xmlns:r="http://schemas.openxmlformats.org/officeDocument/2006/relationships" xmlns:w14="http://schemas.microsoft.com/office/word/2010/wordml">
+              <w:rPr>
+                <w:rFonts w:ascii="Arial" w:hAnsi="Arial" w:eastAsia="Arial" w:cs="Arial"/>
+                <w:i w:val="false"/>
+                <w:b w:val="false"/>
+                <w:u w:val="none"/>
+                <w:sz w:val="18"/>
+                <w:szCs w:val="18"/>
+                <w:color w:val="000000"/>
+              </w:rPr>
+              <w:t xml:space="preserve">-</w:t>
+            </w:r>
+          </w:p>
+        </w:tc>
+        <w:tc>
+          <w:tcPr>
+            <w:tcBorders>
+              <w:bottom w:val="none" w:sz="0" w:space="0" w:color="000000"/>
+              <w:top w:val="single" w:sz="8" w:space="0" w:color="666666"/>
+              <w:left w:val="none" w:sz="0" w:space="0" w:color="000000"/>
+              <w:right w:val="none" w:sz="0" w:space="0" w:color="000000"/>
+            </w:tcBorders>
+            <w:shd w:val="clear" w:color="auto" w:fill="FFFFFF"/>
+            <w:tcMar>
+              <w:top w:w="0" w:type="dxa"/>
+              <w:bottom w:w="0" w:type="dxa"/>
+              <w:left w:w="0" w:type="dxa"/>
+              <w:right w:w="0" w:type="dxa"/>
+            </w:tcMar>
+            <w:vAlign w:val="center"/>
+          </w:tcPr>
+          <w:p>
+            <w:pPr>
+              <w:pStyle w:val="Normal"/>
+              <w:jc w:val="left"/>
+              <w:pBdr>
+                <w:bottom w:val="none" w:sz="0" w:space="0" w:color="000000"/>
+                <w:top w:val="none" w:sz="0" w:space="0" w:color="000000"/>
+                <w:left w:val="none" w:sz="0" w:space="0" w:color="000000"/>
+                <w:right w:val="none" w:sz="0" w:space="0" w:color="000000"/>
+              </w:pBdr>
+              <w:spacing w:after="100" w:before="100" w:line="240"/>
+              <w:ind w:left="100" w:right="100" w:firstLine="0" w:firstLineChars="0"/>
+            </w:pPr>
+            <w:r xmlns:w="http://schemas.openxmlformats.org/wordprocessingml/2006/main" xmlns:wp="http://schemas.openxmlformats.org/drawingml/2006/wordprocessingDrawing" xmlns:r="http://schemas.openxmlformats.org/officeDocument/2006/relationships" xmlns:w14="http://schemas.microsoft.com/office/word/2010/wordml">
+              <w:rPr>
+                <w:rFonts w:ascii="Arial" w:hAnsi="Arial" w:eastAsia="Arial" w:cs="Arial"/>
+                <w:i w:val="false"/>
+                <w:b w:val="false"/>
+                <w:u w:val="none"/>
+                <w:sz w:val="18"/>
+                <w:szCs w:val="18"/>
+                <w:color w:val="000000"/>
+              </w:rPr>
+              <w:t xml:space="preserve">+</w:t>
+            </w:r>
+          </w:p>
+        </w:tc>
+        <w:tc>
+          <w:tcPr>
+            <w:tcBorders>
+              <w:bottom w:val="none" w:sz="0" w:space="0" w:color="000000"/>
+              <w:top w:val="single" w:sz="8" w:space="0" w:color="666666"/>
+              <w:left w:val="none" w:sz="0" w:space="0" w:color="000000"/>
+              <w:right w:val="none" w:sz="0" w:space="0" w:color="000000"/>
+            </w:tcBorders>
+            <w:shd w:val="clear" w:color="auto" w:fill="FFFFFF"/>
+            <w:tcMar>
+              <w:top w:w="0" w:type="dxa"/>
+              <w:bottom w:w="0" w:type="dxa"/>
+              <w:left w:w="0" w:type="dxa"/>
+              <w:right w:w="0" w:type="dxa"/>
+            </w:tcMar>
+            <w:vAlign w:val="center"/>
+          </w:tcPr>
+          <w:p>
+            <w:pPr>
+              <w:pStyle w:val="Normal"/>
+              <w:jc w:val="left"/>
+              <w:pBdr>
+                <w:bottom w:val="none" w:sz="0" w:space="0" w:color="000000"/>
+                <w:top w:val="none" w:sz="0" w:space="0" w:color="000000"/>
+                <w:left w:val="none" w:sz="0" w:space="0" w:color="000000"/>
+                <w:right w:val="none" w:sz="0" w:space="0" w:color="000000"/>
+              </w:pBdr>
+              <w:spacing w:after="100" w:before="100" w:line="240"/>
+              <w:ind w:left="100" w:right="100" w:firstLine="0" w:firstLineChars="0"/>
+            </w:pPr>
+            <w:r xmlns:w="http://schemas.openxmlformats.org/wordprocessingml/2006/main" xmlns:wp="http://schemas.openxmlformats.org/drawingml/2006/wordprocessingDrawing" xmlns:r="http://schemas.openxmlformats.org/officeDocument/2006/relationships" xmlns:w14="http://schemas.microsoft.com/office/word/2010/wordml">
+              <w:rPr>
+                <w:rFonts w:ascii="Arial" w:hAnsi="Arial" w:eastAsia="Arial" w:cs="Arial"/>
+                <w:i w:val="false"/>
+                <w:b w:val="false"/>
+                <w:u w:val="none"/>
+                <w:sz w:val="18"/>
+                <w:szCs w:val="18"/>
+                <w:color w:val="000000"/>
+              </w:rPr>
+              <w:t xml:space="preserve">+</w:t>
+            </w:r>
+          </w:p>
+        </w:tc>
+        <w:tc>
+          <w:tcPr>
+            <w:tcBorders>
+              <w:bottom w:val="none" w:sz="0" w:space="0" w:color="000000"/>
+              <w:top w:val="single" w:sz="8" w:space="0" w:color="666666"/>
+              <w:left w:val="none" w:sz="0" w:space="0" w:color="000000"/>
+              <w:right w:val="none" w:sz="0" w:space="0" w:color="000000"/>
+            </w:tcBorders>
+            <w:shd w:val="clear" w:color="auto" w:fill="FFFFFF"/>
+            <w:tcMar>
+              <w:top w:w="0" w:type="dxa"/>
+              <w:bottom w:w="0" w:type="dxa"/>
+              <w:left w:w="0" w:type="dxa"/>
+              <w:right w:w="0" w:type="dxa"/>
+            </w:tcMar>
+            <w:vAlign w:val="center"/>
+          </w:tcPr>
+          <w:p>
+            <w:pPr>
+              <w:pStyle w:val="Normal"/>
+              <w:jc w:val="left"/>
+              <w:pBdr>
+                <w:bottom w:val="none" w:sz="0" w:space="0" w:color="000000"/>
+                <w:top w:val="none" w:sz="0" w:space="0" w:color="000000"/>
+                <w:left w:val="none" w:sz="0" w:space="0" w:color="000000"/>
+                <w:right w:val="none" w:sz="0" w:space="0" w:color="000000"/>
+              </w:pBdr>
+              <w:spacing w:after="100" w:before="100" w:line="240"/>
+              <w:ind w:left="100" w:right="100" w:firstLine="0" w:firstLineChars="0"/>
+            </w:pPr>
+            <w:r xmlns:w="http://schemas.openxmlformats.org/wordprocessingml/2006/main" xmlns:wp="http://schemas.openxmlformats.org/drawingml/2006/wordprocessingDrawing" xmlns:r="http://schemas.openxmlformats.org/officeDocument/2006/relationships" xmlns:w14="http://schemas.microsoft.com/office/word/2010/wordml">
+              <w:rPr>
+                <w:rFonts w:ascii="Arial" w:hAnsi="Arial" w:eastAsia="Arial" w:cs="Arial"/>
+                <w:i w:val="false"/>
+                <w:b w:val="false"/>
+                <w:u w:val="none"/>
+                <w:sz w:val="18"/>
+                <w:szCs w:val="18"/>
+                <w:color w:val="000000"/>
+              </w:rPr>
+              <w:t xml:space="preserve">Fig 3, 4</w:t>
+            </w:r>
+          </w:p>
+        </w:tc>
+      </w:tr>
+      <w:tr>
+        <w:trPr>
+          <w:trHeight w:val="578" w:hRule="auto"/>
+        </w:trPr>
+        body10
+        <w:tc>
+          <w:tcPr>
+            <w:tcBorders>
+              <w:bottom w:val="none" w:sz="0" w:space="0" w:color="000000"/>
+              <w:top w:val="none" w:sz="0" w:space="0" w:color="000000"/>
+              <w:left w:val="none" w:sz="0" w:space="0" w:color="000000"/>
+              <w:right w:val="none" w:sz="0" w:space="0" w:color="000000"/>
+            </w:tcBorders>
+            <w:shd w:val="clear" w:color="auto" w:fill="FFFFFF"/>
+            <w:tcMar>
+              <w:top w:w="0" w:type="dxa"/>
+              <w:bottom w:w="0" w:type="dxa"/>
+              <w:left w:w="0" w:type="dxa"/>
+              <w:right w:w="0" w:type="dxa"/>
+            </w:tcMar>
+            <w:vAlign w:val="center"/>
+          </w:tcPr>
+          <w:p>
+            <w:pPr>
+              <w:pStyle w:val="Normal"/>
+              <w:jc w:val="left"/>
+              <w:pBdr>
+                <w:bottom w:val="none" w:sz="0" w:space="0" w:color="000000"/>
+                <w:top w:val="none" w:sz="0" w:space="0" w:color="000000"/>
+                <w:left w:val="none" w:sz="0" w:space="0" w:color="000000"/>
+                <w:right w:val="none" w:sz="0" w:space="0" w:color="000000"/>
+              </w:pBdr>
+              <w:spacing w:after="100" w:before="100" w:line="240"/>
+              <w:ind w:left="100" w:right="100" w:firstLine="0" w:firstLineChars="0"/>
+            </w:pPr>
+            <w:r xmlns:w="http://schemas.openxmlformats.org/wordprocessingml/2006/main" xmlns:wp="http://schemas.openxmlformats.org/drawingml/2006/wordprocessingDrawing" xmlns:r="http://schemas.openxmlformats.org/officeDocument/2006/relationships" xmlns:w14="http://schemas.microsoft.com/office/word/2010/wordml">
+              <w:rPr>
+                <w:rFonts w:ascii="Arial" w:hAnsi="Arial" w:eastAsia="Arial" w:cs="Arial"/>
+                <w:i w:val="false"/>
+                <w:b w:val="false"/>
+                <w:u w:val="none"/>
+                <w:sz w:val="18"/>
+                <w:szCs w:val="18"/>
+                <w:color w:val="000000"/>
+              </w:rPr>
+              <w:t xml:space="preserve">Deciduousness:TWI</w:t>
+            </w:r>
+          </w:p>
+        </w:tc>
+        <w:tc>
+          <w:tcPr>
+            <w:tcBorders>
+              <w:bottom w:val="none" w:sz="0" w:space="0" w:color="000000"/>
+              <w:top w:val="none" w:sz="0" w:space="0" w:color="000000"/>
+              <w:left w:val="none" w:sz="0" w:space="0" w:color="000000"/>
+              <w:right w:val="none" w:sz="0" w:space="0" w:color="000000"/>
+            </w:tcBorders>
+            <w:shd w:val="clear" w:color="auto" w:fill="FFFFFF"/>
+            <w:tcMar>
+              <w:top w:w="0" w:type="dxa"/>
+              <w:bottom w:w="0" w:type="dxa"/>
+              <w:left w:w="0" w:type="dxa"/>
+              <w:right w:w="0" w:type="dxa"/>
+            </w:tcMar>
+            <w:vAlign w:val="center"/>
+          </w:tcPr>
+          <w:p>
+            <w:pPr>
+              <w:pStyle w:val="Normal"/>
+              <w:jc w:val="left"/>
+              <w:pBdr>
+                <w:bottom w:val="none" w:sz="0" w:space="0" w:color="000000"/>
+                <w:top w:val="none" w:sz="0" w:space="0" w:color="000000"/>
+                <w:left w:val="none" w:sz="0" w:space="0" w:color="000000"/>
+                <w:right w:val="none" w:sz="0" w:space="0" w:color="000000"/>
+              </w:pBdr>
+              <w:spacing w:after="100" w:before="100" w:line="240"/>
+              <w:ind w:left="100" w:right="100" w:firstLine="0" w:firstLineChars="0"/>
+            </w:pPr>
+            <w:r xmlns:w="http://schemas.openxmlformats.org/wordprocessingml/2006/main" xmlns:wp="http://schemas.openxmlformats.org/drawingml/2006/wordprocessingDrawing" xmlns:r="http://schemas.openxmlformats.org/officeDocument/2006/relationships" xmlns:w14="http://schemas.microsoft.com/office/word/2010/wordml">
+              <w:rPr>
+                <w:rFonts w:ascii="Arial" w:hAnsi="Arial" w:eastAsia="Arial" w:cs="Arial"/>
+                <w:i w:val="false"/>
+                <w:b w:val="false"/>
+                <w:u w:val="none"/>
+                <w:sz w:val="18"/>
+                <w:szCs w:val="18"/>
+                <w:color w:val="000000"/>
+              </w:rPr>
+              <w:t xml:space="preserve">n.s.</w:t>
+            </w:r>
+          </w:p>
+        </w:tc>
+        <w:tc>
+          <w:tcPr>
+            <w:tcBorders>
+              <w:bottom w:val="none" w:sz="0" w:space="0" w:color="000000"/>
+              <w:top w:val="none" w:sz="0" w:space="0" w:color="000000"/>
+              <w:left w:val="none" w:sz="0" w:space="0" w:color="000000"/>
+              <w:right w:val="none" w:sz="0" w:space="0" w:color="000000"/>
+            </w:tcBorders>
+            <w:shd w:val="clear" w:color="auto" w:fill="FFFFFF"/>
+            <w:tcMar>
+              <w:top w:w="0" w:type="dxa"/>
+              <w:bottom w:w="0" w:type="dxa"/>
+              <w:left w:w="0" w:type="dxa"/>
+              <w:right w:w="0" w:type="dxa"/>
+            </w:tcMar>
+            <w:vAlign w:val="center"/>
+          </w:tcPr>
+          <w:p>
+            <w:pPr>
+              <w:pStyle w:val="Normal"/>
+              <w:jc w:val="left"/>
+              <w:pBdr>
+                <w:bottom w:val="none" w:sz="0" w:space="0" w:color="000000"/>
+                <w:top w:val="none" w:sz="0" w:space="0" w:color="000000"/>
+                <w:left w:val="none" w:sz="0" w:space="0" w:color="000000"/>
+                <w:right w:val="none" w:sz="0" w:space="0" w:color="000000"/>
+              </w:pBdr>
+              <w:spacing w:after="100" w:before="100" w:line="240"/>
+              <w:ind w:left="100" w:right="100" w:firstLine="0" w:firstLineChars="0"/>
+            </w:pPr>
+            <w:r xmlns:w="http://schemas.openxmlformats.org/wordprocessingml/2006/main" xmlns:wp="http://schemas.openxmlformats.org/drawingml/2006/wordprocessingDrawing" xmlns:r="http://schemas.openxmlformats.org/officeDocument/2006/relationships" xmlns:w14="http://schemas.microsoft.com/office/word/2010/wordml">
+              <w:rPr>
+                <w:rFonts w:ascii="Arial" w:hAnsi="Arial" w:eastAsia="Arial" w:cs="Arial"/>
+                <w:i w:val="false"/>
+                <w:b w:val="false"/>
+                <w:u w:val="none"/>
+                <w:sz w:val="18"/>
+                <w:szCs w:val="18"/>
+                <w:color w:val="000000"/>
+              </w:rPr>
+              <w:t xml:space="preserve">-</w:t>
+            </w:r>
+          </w:p>
+        </w:tc>
+        <w:tc>
+          <w:tcPr>
+            <w:tcBorders>
+              <w:bottom w:val="none" w:sz="0" w:space="0" w:color="000000"/>
+              <w:top w:val="none" w:sz="0" w:space="0" w:color="000000"/>
+              <w:left w:val="none" w:sz="0" w:space="0" w:color="000000"/>
+              <w:right w:val="none" w:sz="0" w:space="0" w:color="000000"/>
+            </w:tcBorders>
+            <w:shd w:val="clear" w:color="auto" w:fill="FFFFFF"/>
+            <w:tcMar>
+              <w:top w:w="0" w:type="dxa"/>
+              <w:bottom w:w="0" w:type="dxa"/>
+              <w:left w:w="0" w:type="dxa"/>
+              <w:right w:w="0" w:type="dxa"/>
+            </w:tcMar>
+            <w:vAlign w:val="center"/>
+          </w:tcPr>
+          <w:p>
+            <w:pPr>
+              <w:pStyle w:val="Normal"/>
+              <w:jc w:val="left"/>
+              <w:pBdr>
+                <w:bottom w:val="none" w:sz="0" w:space="0" w:color="000000"/>
+                <w:top w:val="none" w:sz="0" w:space="0" w:color="000000"/>
+                <w:left w:val="none" w:sz="0" w:space="0" w:color="000000"/>
+                <w:right w:val="none" w:sz="0" w:space="0" w:color="000000"/>
+              </w:pBdr>
+              <w:spacing w:after="100" w:before="100" w:line="240"/>
+              <w:ind w:left="100" w:right="100" w:firstLine="0" w:firstLineChars="0"/>
+            </w:pPr>
+            <w:r xmlns:w="http://schemas.openxmlformats.org/wordprocessingml/2006/main" xmlns:wp="http://schemas.openxmlformats.org/drawingml/2006/wordprocessingDrawing" xmlns:r="http://schemas.openxmlformats.org/officeDocument/2006/relationships" xmlns:w14="http://schemas.microsoft.com/office/word/2010/wordml">
+              <w:rPr>
+                <w:rFonts w:ascii="Arial" w:hAnsi="Arial" w:eastAsia="Arial" w:cs="Arial"/>
+                <w:i w:val="false"/>
+                <w:b w:val="false"/>
+                <w:u w:val="none"/>
+                <w:sz w:val="18"/>
+                <w:szCs w:val="18"/>
+                <w:color w:val="000000"/>
+              </w:rPr>
+              <w:t xml:space="preserve">n.s.</w:t>
+            </w:r>
+          </w:p>
+        </w:tc>
+        <w:tc>
+          <w:tcPr>
+            <w:tcBorders>
+              <w:bottom w:val="none" w:sz="0" w:space="0" w:color="000000"/>
+              <w:top w:val="none" w:sz="0" w:space="0" w:color="000000"/>
+              <w:left w:val="none" w:sz="0" w:space="0" w:color="000000"/>
+              <w:right w:val="none" w:sz="0" w:space="0" w:color="000000"/>
+            </w:tcBorders>
+            <w:shd w:val="clear" w:color="auto" w:fill="FFFFFF"/>
+            <w:tcMar>
+              <w:top w:w="0" w:type="dxa"/>
+              <w:bottom w:w="0" w:type="dxa"/>
+              <w:left w:w="0" w:type="dxa"/>
+              <w:right w:w="0" w:type="dxa"/>
+            </w:tcMar>
+            <w:vAlign w:val="center"/>
+          </w:tcPr>
+          <w:p>
+            <w:pPr>
+              <w:pStyle w:val="Normal"/>
+              <w:jc w:val="left"/>
+              <w:pBdr>
+                <w:bottom w:val="none" w:sz="0" w:space="0" w:color="000000"/>
+                <w:top w:val="none" w:sz="0" w:space="0" w:color="000000"/>
+                <w:left w:val="none" w:sz="0" w:space="0" w:color="000000"/>
+                <w:right w:val="none" w:sz="0" w:space="0" w:color="000000"/>
+              </w:pBdr>
+              <w:spacing w:after="100" w:before="100" w:line="240"/>
+              <w:ind w:left="100" w:right="100" w:firstLine="0" w:firstLineChars="0"/>
+            </w:pPr>
+            <w:r xmlns:w="http://schemas.openxmlformats.org/wordprocessingml/2006/main" xmlns:wp="http://schemas.openxmlformats.org/drawingml/2006/wordprocessingDrawing" xmlns:r="http://schemas.openxmlformats.org/officeDocument/2006/relationships" xmlns:w14="http://schemas.microsoft.com/office/word/2010/wordml">
+              <w:rPr>
+                <w:rFonts w:ascii="Arial" w:hAnsi="Arial" w:eastAsia="Arial" w:cs="Arial"/>
+                <w:i w:val="false"/>
+                <w:b w:val="false"/>
+                <w:u w:val="none"/>
+                <w:sz w:val="18"/>
+                <w:szCs w:val="18"/>
+                <w:color w:val="000000"/>
+              </w:rPr>
+              <w:t xml:space="preserve">Fig 3</w:t>
+            </w:r>
+          </w:p>
+        </w:tc>
+      </w:tr>
+      <w:tr>
+        <w:trPr>
+          <w:trHeight w:val="577" w:hRule="auto"/>
+        </w:trPr>
+        body11
+        <w:tc>
+          <w:tcPr>
+            <w:tcBorders>
+              <w:bottom w:val="none" w:sz="0" w:space="0" w:color="000000"/>
+              <w:top w:val="none" w:sz="0" w:space="0" w:color="000000"/>
+              <w:left w:val="none" w:sz="0" w:space="0" w:color="000000"/>
+              <w:right w:val="none" w:sz="0" w:space="0" w:color="000000"/>
+            </w:tcBorders>
+            <w:shd w:val="clear" w:color="auto" w:fill="FFFFFF"/>
+            <w:tcMar>
+              <w:top w:w="0" w:type="dxa"/>
+              <w:bottom w:w="0" w:type="dxa"/>
+              <w:left w:w="0" w:type="dxa"/>
+              <w:right w:w="0" w:type="dxa"/>
+            </w:tcMar>
+            <w:vAlign w:val="center"/>
+          </w:tcPr>
+          <w:p>
+            <w:pPr>
+              <w:pStyle w:val="Normal"/>
+              <w:jc w:val="left"/>
+              <w:pBdr>
+                <w:bottom w:val="none" w:sz="0" w:space="0" w:color="000000"/>
+                <w:top w:val="none" w:sz="0" w:space="0" w:color="000000"/>
+                <w:left w:val="none" w:sz="0" w:space="0" w:color="000000"/>
+                <w:right w:val="none" w:sz="0" w:space="0" w:color="000000"/>
+              </w:pBdr>
+              <w:spacing w:after="100" w:before="100" w:line="240"/>
+              <w:ind w:left="100" w:right="100" w:firstLine="0" w:firstLineChars="0"/>
+            </w:pPr>
+            <w:r xmlns:w="http://schemas.openxmlformats.org/wordprocessingml/2006/main" xmlns:wp="http://schemas.openxmlformats.org/drawingml/2006/wordprocessingDrawing" xmlns:r="http://schemas.openxmlformats.org/officeDocument/2006/relationships" xmlns:w14="http://schemas.microsoft.com/office/word/2010/wordml">
+              <w:rPr>
+                <w:rFonts w:ascii="Arial" w:hAnsi="Arial" w:eastAsia="Arial" w:cs="Arial"/>
+                <w:i w:val="false"/>
+                <w:b w:val="false"/>
+                <w:u w:val="none"/>
+                <w:sz w:val="18"/>
+                <w:szCs w:val="18"/>
+                <w:color w:val="000000"/>
+              </w:rPr>
+              <w:t xml:space="preserve">crown exposure</w:t>
+            </w:r>
+          </w:p>
+        </w:tc>
+        <w:tc>
+          <w:tcPr>
+            <w:tcBorders>
+              <w:bottom w:val="none" w:sz="0" w:space="0" w:color="000000"/>
+              <w:top w:val="none" w:sz="0" w:space="0" w:color="000000"/>
+              <w:left w:val="none" w:sz="0" w:space="0" w:color="000000"/>
+              <w:right w:val="none" w:sz="0" w:space="0" w:color="000000"/>
+            </w:tcBorders>
+            <w:shd w:val="clear" w:color="auto" w:fill="FFFFFF"/>
+            <w:tcMar>
+              <w:top w:w="0" w:type="dxa"/>
+              <w:bottom w:w="0" w:type="dxa"/>
+              <w:left w:w="0" w:type="dxa"/>
+              <w:right w:w="0" w:type="dxa"/>
+            </w:tcMar>
+            <w:vAlign w:val="center"/>
+          </w:tcPr>
+          <w:p>
+            <w:pPr>
+              <w:pStyle w:val="Normal"/>
+              <w:jc w:val="left"/>
+              <w:pBdr>
+                <w:bottom w:val="none" w:sz="0" w:space="0" w:color="000000"/>
+                <w:top w:val="none" w:sz="0" w:space="0" w:color="000000"/>
+                <w:left w:val="none" w:sz="0" w:space="0" w:color="000000"/>
+                <w:right w:val="none" w:sz="0" w:space="0" w:color="000000"/>
+              </w:pBdr>
+              <w:spacing w:after="100" w:before="100" w:line="240"/>
+              <w:ind w:left="100" w:right="100" w:firstLine="0" w:firstLineChars="0"/>
+            </w:pPr>
+            <w:r xmlns:w="http://schemas.openxmlformats.org/wordprocessingml/2006/main" xmlns:wp="http://schemas.openxmlformats.org/drawingml/2006/wordprocessingDrawing" xmlns:r="http://schemas.openxmlformats.org/officeDocument/2006/relationships" xmlns:w14="http://schemas.microsoft.com/office/word/2010/wordml">
+              <w:rPr>
+                <w:rFonts w:ascii="Arial" w:hAnsi="Arial" w:eastAsia="Arial" w:cs="Arial"/>
+                <w:i w:val="false"/>
+                <w:b w:val="false"/>
+                <w:u w:val="none"/>
+                <w:sz w:val="18"/>
+                <w:szCs w:val="18"/>
+                <w:color w:val="000000"/>
+              </w:rPr>
+              <w:t xml:space="preserve">-</w:t>
+            </w:r>
+          </w:p>
+        </w:tc>
+        <w:tc>
+          <w:tcPr>
+            <w:tcBorders>
+              <w:bottom w:val="none" w:sz="0" w:space="0" w:color="000000"/>
+              <w:top w:val="none" w:sz="0" w:space="0" w:color="000000"/>
+              <w:left w:val="none" w:sz="0" w:space="0" w:color="000000"/>
+              <w:right w:val="none" w:sz="0" w:space="0" w:color="000000"/>
+            </w:tcBorders>
+            <w:shd w:val="clear" w:color="auto" w:fill="FFFFFF"/>
+            <w:tcMar>
+              <w:top w:w="0" w:type="dxa"/>
+              <w:bottom w:w="0" w:type="dxa"/>
+              <w:left w:w="0" w:type="dxa"/>
+              <w:right w:w="0" w:type="dxa"/>
+            </w:tcMar>
+            <w:vAlign w:val="center"/>
+          </w:tcPr>
+          <w:p>
+            <w:pPr>
+              <w:pStyle w:val="Normal"/>
+              <w:jc w:val="left"/>
+              <w:pBdr>
+                <w:bottom w:val="none" w:sz="0" w:space="0" w:color="000000"/>
+                <w:top w:val="none" w:sz="0" w:space="0" w:color="000000"/>
+                <w:left w:val="none" w:sz="0" w:space="0" w:color="000000"/>
+                <w:right w:val="none" w:sz="0" w:space="0" w:color="000000"/>
+              </w:pBdr>
+              <w:spacing w:after="100" w:before="100" w:line="240"/>
+              <w:ind w:left="100" w:right="100" w:firstLine="0" w:firstLineChars="0"/>
+            </w:pPr>
+            <w:r xmlns:w="http://schemas.openxmlformats.org/wordprocessingml/2006/main" xmlns:wp="http://schemas.openxmlformats.org/drawingml/2006/wordprocessingDrawing" xmlns:r="http://schemas.openxmlformats.org/officeDocument/2006/relationships" xmlns:w14="http://schemas.microsoft.com/office/word/2010/wordml">
+              <w:rPr>
+                <w:rFonts w:ascii="Arial" w:hAnsi="Arial" w:eastAsia="Arial" w:cs="Arial"/>
+                <w:i w:val="false"/>
+                <w:b w:val="false"/>
+                <w:u w:val="none"/>
+                <w:sz w:val="18"/>
+                <w:szCs w:val="18"/>
+                <w:color w:val="000000"/>
+              </w:rPr>
+              <w:t xml:space="preserve">n.s.</w:t>
+            </w:r>
+          </w:p>
+        </w:tc>
+        <w:tc>
+          <w:tcPr>
+            <w:tcBorders>
+              <w:bottom w:val="none" w:sz="0" w:space="0" w:color="000000"/>
+              <w:top w:val="none" w:sz="0" w:space="0" w:color="000000"/>
+              <w:left w:val="none" w:sz="0" w:space="0" w:color="000000"/>
+              <w:right w:val="none" w:sz="0" w:space="0" w:color="000000"/>
+            </w:tcBorders>
+            <w:shd w:val="clear" w:color="auto" w:fill="FFFFFF"/>
+            <w:tcMar>
+              <w:top w:w="0" w:type="dxa"/>
+              <w:bottom w:w="0" w:type="dxa"/>
+              <w:left w:w="0" w:type="dxa"/>
+              <w:right w:w="0" w:type="dxa"/>
+            </w:tcMar>
+            <w:vAlign w:val="center"/>
+          </w:tcPr>
+          <w:p>
+            <w:pPr>
+              <w:pStyle w:val="Normal"/>
+              <w:jc w:val="left"/>
+              <w:pBdr>
+                <w:bottom w:val="none" w:sz="0" w:space="0" w:color="000000"/>
+                <w:top w:val="none" w:sz="0" w:space="0" w:color="000000"/>
+                <w:left w:val="none" w:sz="0" w:space="0" w:color="000000"/>
+                <w:right w:val="none" w:sz="0" w:space="0" w:color="000000"/>
+              </w:pBdr>
+              <w:spacing w:after="100" w:before="100" w:line="240"/>
+              <w:ind w:left="100" w:right="100" w:firstLine="0" w:firstLineChars="0"/>
+            </w:pPr>
+            <w:r xmlns:w="http://schemas.openxmlformats.org/wordprocessingml/2006/main" xmlns:wp="http://schemas.openxmlformats.org/drawingml/2006/wordprocessingDrawing" xmlns:r="http://schemas.openxmlformats.org/officeDocument/2006/relationships" xmlns:w14="http://schemas.microsoft.com/office/word/2010/wordml">
+              <w:rPr>
+                <w:rFonts w:ascii="Arial" w:hAnsi="Arial" w:eastAsia="Arial" w:cs="Arial"/>
+                <w:i w:val="false"/>
+                <w:b w:val="false"/>
+                <w:u w:val="none"/>
+                <w:sz w:val="18"/>
+                <w:szCs w:val="18"/>
+                <w:color w:val="000000"/>
+              </w:rPr>
+              <w:t xml:space="preserve">n.s.</w:t>
+            </w:r>
+          </w:p>
+        </w:tc>
+        <w:tc>
+          <w:tcPr>
+            <w:tcBorders>
+              <w:bottom w:val="none" w:sz="0" w:space="0" w:color="000000"/>
+              <w:top w:val="none" w:sz="0" w:space="0" w:color="000000"/>
+              <w:left w:val="none" w:sz="0" w:space="0" w:color="000000"/>
+              <w:right w:val="none" w:sz="0" w:space="0" w:color="000000"/>
+            </w:tcBorders>
+            <w:shd w:val="clear" w:color="auto" w:fill="FFFFFF"/>
+            <w:tcMar>
+              <w:top w:w="0" w:type="dxa"/>
+              <w:bottom w:w="0" w:type="dxa"/>
+              <w:left w:w="0" w:type="dxa"/>
+              <w:right w:w="0" w:type="dxa"/>
+            </w:tcMar>
+            <w:vAlign w:val="center"/>
+          </w:tcPr>
+          <w:p>
+            <w:pPr>
+              <w:pStyle w:val="Normal"/>
+              <w:jc w:val="left"/>
+              <w:pBdr>
+                <w:bottom w:val="none" w:sz="0" w:space="0" w:color="000000"/>
+                <w:top w:val="none" w:sz="0" w:space="0" w:color="000000"/>
+                <w:left w:val="none" w:sz="0" w:space="0" w:color="000000"/>
+                <w:right w:val="none" w:sz="0" w:space="0" w:color="000000"/>
+              </w:pBdr>
+              <w:spacing w:after="100" w:before="100" w:line="240"/>
+              <w:ind w:left="100" w:right="100" w:firstLine="0" w:firstLineChars="0"/>
+            </w:pPr>
+            <w:r xmlns:w="http://schemas.openxmlformats.org/wordprocessingml/2006/main" xmlns:wp="http://schemas.openxmlformats.org/drawingml/2006/wordprocessingDrawing" xmlns:r="http://schemas.openxmlformats.org/officeDocument/2006/relationships" xmlns:w14="http://schemas.microsoft.com/office/word/2010/wordml">
+              <w:rPr>
+                <w:rFonts w:ascii="Arial" w:hAnsi="Arial" w:eastAsia="Arial" w:cs="Arial"/>
+                <w:i w:val="false"/>
+                <w:b w:val="false"/>
+                <w:u w:val="none"/>
+                <w:sz w:val="18"/>
+                <w:szCs w:val="18"/>
+                <w:color w:val="000000"/>
+              </w:rPr>
+              <w:t xml:space="preserve">Fig 4, 5</w:t>
+            </w:r>
+          </w:p>
+        </w:tc>
+      </w:tr>
+      <w:tr>
+        <w:trPr>
+          <w:trHeight w:val="577" w:hRule="auto"/>
+        </w:trPr>
+        body12
+        <w:tc>
+          <w:tcPr>
+            <w:tcBorders>
+              <w:bottom w:val="none" w:sz="0" w:space="0" w:color="000000"/>
+              <w:top w:val="none" w:sz="0" w:space="0" w:color="000000"/>
+              <w:left w:val="none" w:sz="0" w:space="0" w:color="000000"/>
+              <w:right w:val="none" w:sz="0" w:space="0" w:color="000000"/>
+            </w:tcBorders>
+            <w:shd w:val="clear" w:color="auto" w:fill="FFFFFF"/>
+            <w:tcMar>
+              <w:top w:w="0" w:type="dxa"/>
+              <w:bottom w:w="0" w:type="dxa"/>
+              <w:left w:w="0" w:type="dxa"/>
+              <w:right w:w="0" w:type="dxa"/>
+            </w:tcMar>
+            <w:vAlign w:val="center"/>
+          </w:tcPr>
+          <w:p>
+            <w:pPr>
+              <w:pStyle w:val="Normal"/>
+              <w:jc w:val="left"/>
+              <w:pBdr>
+                <w:bottom w:val="none" w:sz="0" w:space="0" w:color="000000"/>
+                <w:top w:val="none" w:sz="0" w:space="0" w:color="000000"/>
+                <w:left w:val="none" w:sz="0" w:space="0" w:color="000000"/>
+                <w:right w:val="none" w:sz="0" w:space="0" w:color="000000"/>
+              </w:pBdr>
+              <w:spacing w:after="100" w:before="100" w:line="240"/>
+              <w:ind w:left="100" w:right="100" w:firstLine="0" w:firstLineChars="0"/>
+            </w:pPr>
+            <w:r xmlns:w="http://schemas.openxmlformats.org/wordprocessingml/2006/main" xmlns:wp="http://schemas.openxmlformats.org/drawingml/2006/wordprocessingDrawing" xmlns:r="http://schemas.openxmlformats.org/officeDocument/2006/relationships" xmlns:w14="http://schemas.microsoft.com/office/word/2010/wordml">
+              <w:rPr>
+                <w:rFonts w:ascii="Arial" w:hAnsi="Arial" w:eastAsia="Arial" w:cs="Arial"/>
+                <w:i w:val="false"/>
+                <w:b w:val="false"/>
+                <w:u w:val="none"/>
+                <w:sz w:val="18"/>
+                <w:szCs w:val="18"/>
+                <w:color w:val="000000"/>
+              </w:rPr>
+              <w:t xml:space="preserve">other size effects</w:t>
+            </w:r>
+          </w:p>
+        </w:tc>
+        <w:tc>
+          <w:tcPr>
+            <w:tcBorders>
+              <w:bottom w:val="none" w:sz="0" w:space="0" w:color="000000"/>
+              <w:top w:val="none" w:sz="0" w:space="0" w:color="000000"/>
+              <w:left w:val="none" w:sz="0" w:space="0" w:color="000000"/>
+              <w:right w:val="none" w:sz="0" w:space="0" w:color="000000"/>
+            </w:tcBorders>
+            <w:shd w:val="clear" w:color="auto" w:fill="FFFFFF"/>
+            <w:tcMar>
+              <w:top w:w="0" w:type="dxa"/>
+              <w:bottom w:w="0" w:type="dxa"/>
+              <w:left w:w="0" w:type="dxa"/>
+              <w:right w:w="0" w:type="dxa"/>
+            </w:tcMar>
+            <w:vAlign w:val="center"/>
+          </w:tcPr>
+          <w:p>
+            <w:pPr>
+              <w:pStyle w:val="Normal"/>
+              <w:jc w:val="left"/>
+              <w:pBdr>
+                <w:bottom w:val="none" w:sz="0" w:space="0" w:color="000000"/>
+                <w:top w:val="none" w:sz="0" w:space="0" w:color="000000"/>
+                <w:left w:val="none" w:sz="0" w:space="0" w:color="000000"/>
+                <w:right w:val="none" w:sz="0" w:space="0" w:color="000000"/>
+              </w:pBdr>
+              <w:spacing w:after="100" w:before="100" w:line="240"/>
+              <w:ind w:left="100" w:right="100" w:firstLine="0" w:firstLineChars="0"/>
+            </w:pPr>
+            <w:r xmlns:w="http://schemas.openxmlformats.org/wordprocessingml/2006/main" xmlns:wp="http://schemas.openxmlformats.org/drawingml/2006/wordprocessingDrawing" xmlns:r="http://schemas.openxmlformats.org/officeDocument/2006/relationships" xmlns:w14="http://schemas.microsoft.com/office/word/2010/wordml">
+              <w:rPr>
+                <w:rFonts w:ascii="Arial" w:hAnsi="Arial" w:eastAsia="Arial" w:cs="Arial"/>
+                <w:i w:val="false"/>
+                <w:b w:val="false"/>
+                <w:u w:val="none"/>
+                <w:sz w:val="18"/>
+                <w:szCs w:val="18"/>
+                <w:color w:val="000000"/>
+              </w:rPr>
+              <w:t xml:space="preserve">+</w:t>
+            </w:r>
+          </w:p>
+        </w:tc>
+        <w:tc>
+          <w:tcPr>
+            <w:tcBorders>
+              <w:bottom w:val="none" w:sz="0" w:space="0" w:color="000000"/>
+              <w:top w:val="none" w:sz="0" w:space="0" w:color="000000"/>
+              <w:left w:val="none" w:sz="0" w:space="0" w:color="000000"/>
+              <w:right w:val="none" w:sz="0" w:space="0" w:color="000000"/>
+            </w:tcBorders>
+            <w:shd w:val="clear" w:color="auto" w:fill="FFFFFF"/>
+            <w:tcMar>
+              <w:top w:w="0" w:type="dxa"/>
+              <w:bottom w:w="0" w:type="dxa"/>
+              <w:left w:w="0" w:type="dxa"/>
+              <w:right w:w="0" w:type="dxa"/>
+            </w:tcMar>
+            <w:vAlign w:val="center"/>
+          </w:tcPr>
+          <w:p>
+            <w:pPr>
+              <w:pStyle w:val="Normal"/>
+              <w:jc w:val="left"/>
+              <w:pBdr>
+                <w:bottom w:val="none" w:sz="0" w:space="0" w:color="000000"/>
+                <w:top w:val="none" w:sz="0" w:space="0" w:color="000000"/>
+                <w:left w:val="none" w:sz="0" w:space="0" w:color="000000"/>
+                <w:right w:val="none" w:sz="0" w:space="0" w:color="000000"/>
+              </w:pBdr>
+              <w:spacing w:after="100" w:before="100" w:line="240"/>
+              <w:ind w:left="100" w:right="100" w:firstLine="0" w:firstLineChars="0"/>
+            </w:pPr>
+            <w:r xmlns:w="http://schemas.openxmlformats.org/wordprocessingml/2006/main" xmlns:wp="http://schemas.openxmlformats.org/drawingml/2006/wordprocessingDrawing" xmlns:r="http://schemas.openxmlformats.org/officeDocument/2006/relationships" xmlns:w14="http://schemas.microsoft.com/office/word/2010/wordml">
+              <w:rPr>
+                <w:rFonts w:ascii="Arial" w:hAnsi="Arial" w:eastAsia="Arial" w:cs="Arial"/>
+                <w:i w:val="false"/>
+                <w:b w:val="false"/>
+                <w:u w:val="none"/>
+                <w:sz w:val="18"/>
+                <w:szCs w:val="18"/>
+                <w:color w:val="000000"/>
+              </w:rPr>
+              <w:t xml:space="preserve">-</w:t>
+            </w:r>
+          </w:p>
+        </w:tc>
+        <w:tc>
+          <w:tcPr>
+            <w:tcBorders>
+              <w:bottom w:val="none" w:sz="0" w:space="0" w:color="000000"/>
+              <w:top w:val="none" w:sz="0" w:space="0" w:color="000000"/>
+              <w:left w:val="none" w:sz="0" w:space="0" w:color="000000"/>
+              <w:right w:val="none" w:sz="0" w:space="0" w:color="000000"/>
+            </w:tcBorders>
+            <w:shd w:val="clear" w:color="auto" w:fill="FFFFFF"/>
+            <w:tcMar>
+              <w:top w:w="0" w:type="dxa"/>
+              <w:bottom w:w="0" w:type="dxa"/>
+              <w:left w:w="0" w:type="dxa"/>
+              <w:right w:w="0" w:type="dxa"/>
+            </w:tcMar>
+            <w:vAlign w:val="center"/>
+          </w:tcPr>
+          <w:p>
+            <w:pPr>
+              <w:pStyle w:val="Normal"/>
+              <w:jc w:val="left"/>
+              <w:pBdr>
+                <w:bottom w:val="none" w:sz="0" w:space="0" w:color="000000"/>
+                <w:top w:val="none" w:sz="0" w:space="0" w:color="000000"/>
+                <w:left w:val="none" w:sz="0" w:space="0" w:color="000000"/>
+                <w:right w:val="none" w:sz="0" w:space="0" w:color="000000"/>
+              </w:pBdr>
+              <w:spacing w:after="100" w:before="100" w:line="240"/>
+              <w:ind w:left="100" w:right="100" w:firstLine="0" w:firstLineChars="0"/>
+            </w:pPr>
+            <w:r xmlns:w="http://schemas.openxmlformats.org/wordprocessingml/2006/main" xmlns:wp="http://schemas.openxmlformats.org/drawingml/2006/wordprocessingDrawing" xmlns:r="http://schemas.openxmlformats.org/officeDocument/2006/relationships" xmlns:w14="http://schemas.microsoft.com/office/word/2010/wordml">
+              <w:rPr>
+                <w:rFonts w:ascii="Arial" w:hAnsi="Arial" w:eastAsia="Arial" w:cs="Arial"/>
+                <w:i w:val="false"/>
+                <w:b w:val="false"/>
+                <w:u w:val="none"/>
+                <w:sz w:val="18"/>
+                <w:szCs w:val="18"/>
+                <w:color w:val="000000"/>
+              </w:rPr>
+              <w:t xml:space="preserve">n.s.</w:t>
+            </w:r>
+          </w:p>
+        </w:tc>
+        <w:tc>
+          <w:tcPr>
+            <w:tcBorders>
+              <w:bottom w:val="none" w:sz="0" w:space="0" w:color="000000"/>
+              <w:top w:val="none" w:sz="0" w:space="0" w:color="000000"/>
+              <w:left w:val="none" w:sz="0" w:space="0" w:color="000000"/>
+              <w:right w:val="none" w:sz="0" w:space="0" w:color="000000"/>
+            </w:tcBorders>
+            <w:shd w:val="clear" w:color="auto" w:fill="FFFFFF"/>
+            <w:tcMar>
+              <w:top w:w="0" w:type="dxa"/>
+              <w:bottom w:w="0" w:type="dxa"/>
+              <w:left w:w="0" w:type="dxa"/>
+              <w:right w:w="0" w:type="dxa"/>
+            </w:tcMar>
+            <w:vAlign w:val="center"/>
+          </w:tcPr>
+          <w:p>
+            <w:pPr>
+              <w:pStyle w:val="Normal"/>
+              <w:jc w:val="left"/>
+              <w:pBdr>
+                <w:bottom w:val="none" w:sz="0" w:space="0" w:color="000000"/>
+                <w:top w:val="none" w:sz="0" w:space="0" w:color="000000"/>
+                <w:left w:val="none" w:sz="0" w:space="0" w:color="000000"/>
+                <w:right w:val="none" w:sz="0" w:space="0" w:color="000000"/>
+              </w:pBdr>
+              <w:spacing w:after="100" w:before="100" w:line="240"/>
+              <w:ind w:left="100" w:right="100" w:firstLine="0" w:firstLineChars="0"/>
+            </w:pPr>
+            <w:r xmlns:w="http://schemas.openxmlformats.org/wordprocessingml/2006/main" xmlns:wp="http://schemas.openxmlformats.org/drawingml/2006/wordprocessingDrawing" xmlns:r="http://schemas.openxmlformats.org/officeDocument/2006/relationships" xmlns:w14="http://schemas.microsoft.com/office/word/2010/wordml">
+              <w:rPr>
+                <w:rFonts w:ascii="Arial" w:hAnsi="Arial" w:eastAsia="Arial" w:cs="Arial"/>
+                <w:i w:val="false"/>
+                <w:b w:val="false"/>
+                <w:u w:val="none"/>
+                <w:sz w:val="18"/>
+                <w:szCs w:val="18"/>
+                <w:color w:val="000000"/>
+              </w:rPr>
+              <w:t xml:space="preserve">Fig 4</w:t>
+            </w:r>
+          </w:p>
+        </w:tc>
+      </w:tr>
+      <w:tr>
+        <w:trPr>
+          <w:trHeight w:val="580" w:hRule="auto"/>
+        </w:trPr>
+        body13
+        <w:tc>
+          <w:tcPr>
+            <w:tcBorders>
+              <w:bottom w:val="none" w:sz="0" w:space="0" w:color="000000"/>
+              <w:top w:val="none" w:sz="0" w:space="0" w:color="000000"/>
+              <w:left w:val="none" w:sz="0" w:space="0" w:color="000000"/>
+              <w:right w:val="none" w:sz="0" w:space="0" w:color="000000"/>
+            </w:tcBorders>
+            <w:shd w:val="clear" w:color="auto" w:fill="FFFFFF"/>
+            <w:tcMar>
+              <w:top w:w="0" w:type="dxa"/>
+              <w:bottom w:w="0" w:type="dxa"/>
+              <w:left w:w="0" w:type="dxa"/>
+              <w:right w:w="0" w:type="dxa"/>
+            </w:tcMar>
+            <w:vAlign w:val="center"/>
+          </w:tcPr>
+          <w:p>
+            <w:pPr>
+              <w:pStyle w:val="Normal"/>
+              <w:jc w:val="left"/>
+              <w:pBdr>
+                <w:bottom w:val="none" w:sz="0" w:space="0" w:color="000000"/>
+                <w:top w:val="none" w:sz="0" w:space="0" w:color="000000"/>
+                <w:left w:val="none" w:sz="0" w:space="0" w:color="000000"/>
+                <w:right w:val="none" w:sz="0" w:space="0" w:color="000000"/>
+              </w:pBdr>
+              <w:spacing w:after="100" w:before="100" w:line="240"/>
+              <w:ind w:left="100" w:right="100" w:firstLine="0" w:firstLineChars="0"/>
+            </w:pPr>
+            <w:r xmlns:w="http://schemas.openxmlformats.org/wordprocessingml/2006/main" xmlns:wp="http://schemas.openxmlformats.org/drawingml/2006/wordprocessingDrawing" xmlns:r="http://schemas.openxmlformats.org/officeDocument/2006/relationships" xmlns:w14="http://schemas.microsoft.com/office/word/2010/wordml">
+              <w:rPr>
+                <w:rFonts w:ascii="Arial" w:hAnsi="Arial" w:eastAsia="Arial" w:cs="Arial"/>
+                <w:i w:val="false"/>
+                <w:b w:val="false"/>
+                <w:u w:val="none"/>
+                <w:sz w:val="18"/>
+                <w:szCs w:val="18"/>
+                <w:color w:val="000000"/>
+              </w:rPr>
+              <w:t xml:space="preserve">2010 tree sensitivity</w:t>
+            </w:r>
+          </w:p>
+        </w:tc>
+        <w:tc>
+          <w:tcPr>
+            <w:tcBorders>
+              <w:bottom w:val="none" w:sz="0" w:space="0" w:color="000000"/>
+              <w:top w:val="none" w:sz="0" w:space="0" w:color="000000"/>
+              <w:left w:val="none" w:sz="0" w:space="0" w:color="000000"/>
+              <w:right w:val="none" w:sz="0" w:space="0" w:color="000000"/>
+            </w:tcBorders>
+            <w:shd w:val="clear" w:color="auto" w:fill="FFFFFF"/>
+            <w:tcMar>
+              <w:top w:w="0" w:type="dxa"/>
+              <w:bottom w:w="0" w:type="dxa"/>
+              <w:left w:w="0" w:type="dxa"/>
+              <w:right w:w="0" w:type="dxa"/>
+            </w:tcMar>
+            <w:vAlign w:val="center"/>
+          </w:tcPr>
+          <w:p>
+            <w:pPr>
+              <w:pStyle w:val="Normal"/>
+              <w:jc w:val="left"/>
+              <w:pBdr>
+                <w:bottom w:val="none" w:sz="0" w:space="0" w:color="000000"/>
+                <w:top w:val="none" w:sz="0" w:space="0" w:color="000000"/>
+                <w:left w:val="none" w:sz="0" w:space="0" w:color="000000"/>
+                <w:right w:val="none" w:sz="0" w:space="0" w:color="000000"/>
+              </w:pBdr>
+              <w:spacing w:after="100" w:before="100" w:line="240"/>
+              <w:ind w:left="100" w:right="100" w:firstLine="0" w:firstLineChars="0"/>
+            </w:pPr>
+            <w:r xmlns:w="http://schemas.openxmlformats.org/wordprocessingml/2006/main" xmlns:wp="http://schemas.openxmlformats.org/drawingml/2006/wordprocessingDrawing" xmlns:r="http://schemas.openxmlformats.org/officeDocument/2006/relationships" xmlns:w14="http://schemas.microsoft.com/office/word/2010/wordml">
+              <w:rPr>
+                <w:rFonts w:ascii="Arial" w:hAnsi="Arial" w:eastAsia="Arial" w:cs="Arial"/>
+                <w:i w:val="false"/>
+                <w:b w:val="false"/>
+                <w:u w:val="none"/>
+                <w:sz w:val="18"/>
+                <w:szCs w:val="18"/>
+                <w:color w:val="000000"/>
+              </w:rPr>
+              <w:t xml:space="preserve"/>
+            </w:r>
+          </w:p>
+        </w:tc>
+        <w:tc>
+          <w:tcPr>
+            <w:tcBorders>
+              <w:bottom w:val="none" w:sz="0" w:space="0" w:color="000000"/>
+              <w:top w:val="none" w:sz="0" w:space="0" w:color="000000"/>
+              <w:left w:val="none" w:sz="0" w:space="0" w:color="000000"/>
+              <w:right w:val="none" w:sz="0" w:space="0" w:color="000000"/>
+            </w:tcBorders>
+            <w:shd w:val="clear" w:color="auto" w:fill="FFFFFF"/>
+            <w:tcMar>
+              <w:top w:w="0" w:type="dxa"/>
+              <w:bottom w:w="0" w:type="dxa"/>
+              <w:left w:w="0" w:type="dxa"/>
+              <w:right w:w="0" w:type="dxa"/>
+            </w:tcMar>
+            <w:vAlign w:val="center"/>
+          </w:tcPr>
+          <w:p>
+            <w:pPr>
+              <w:pStyle w:val="Normal"/>
+              <w:jc w:val="left"/>
+              <w:pBdr>
+                <w:bottom w:val="none" w:sz="0" w:space="0" w:color="000000"/>
+                <w:top w:val="none" w:sz="0" w:space="0" w:color="000000"/>
+                <w:left w:val="none" w:sz="0" w:space="0" w:color="000000"/>
+                <w:right w:val="none" w:sz="0" w:space="0" w:color="000000"/>
+              </w:pBdr>
+              <w:spacing w:after="100" w:before="100" w:line="240"/>
+              <w:ind w:left="100" w:right="100" w:firstLine="0" w:firstLineChars="0"/>
+            </w:pPr>
+            <w:r xmlns:w="http://schemas.openxmlformats.org/wordprocessingml/2006/main" xmlns:wp="http://schemas.openxmlformats.org/drawingml/2006/wordprocessingDrawing" xmlns:r="http://schemas.openxmlformats.org/officeDocument/2006/relationships" xmlns:w14="http://schemas.microsoft.com/office/word/2010/wordml">
+              <w:rPr>
+                <w:rFonts w:ascii="Arial" w:hAnsi="Arial" w:eastAsia="Arial" w:cs="Arial"/>
+                <w:i w:val="false"/>
+                <w:b w:val="false"/>
+                <w:u w:val="none"/>
+                <w:sz w:val="18"/>
+                <w:szCs w:val="18"/>
+                <w:color w:val="000000"/>
+              </w:rPr>
+              <w:t xml:space="preserve">n.s.</w:t>
+            </w:r>
+          </w:p>
+        </w:tc>
+        <w:tc>
+          <w:tcPr>
+            <w:tcBorders>
+              <w:bottom w:val="none" w:sz="0" w:space="0" w:color="000000"/>
+              <w:top w:val="none" w:sz="0" w:space="0" w:color="000000"/>
+              <w:left w:val="none" w:sz="0" w:space="0" w:color="000000"/>
+              <w:right w:val="none" w:sz="0" w:space="0" w:color="000000"/>
+            </w:tcBorders>
+            <w:shd w:val="clear" w:color="auto" w:fill="FFFFFF"/>
+            <w:tcMar>
+              <w:top w:w="0" w:type="dxa"/>
+              <w:bottom w:w="0" w:type="dxa"/>
+              <w:left w:w="0" w:type="dxa"/>
+              <w:right w:w="0" w:type="dxa"/>
+            </w:tcMar>
+            <w:vAlign w:val="center"/>
+          </w:tcPr>
+          <w:p>
+            <w:pPr>
+              <w:pStyle w:val="Normal"/>
+              <w:jc w:val="left"/>
+              <w:pBdr>
+                <w:bottom w:val="none" w:sz="0" w:space="0" w:color="000000"/>
+                <w:top w:val="none" w:sz="0" w:space="0" w:color="000000"/>
+                <w:left w:val="none" w:sz="0" w:space="0" w:color="000000"/>
+                <w:right w:val="none" w:sz="0" w:space="0" w:color="000000"/>
+              </w:pBdr>
+              <w:spacing w:after="100" w:before="100" w:line="240"/>
+              <w:ind w:left="100" w:right="100" w:firstLine="0" w:firstLineChars="0"/>
+            </w:pPr>
+            <w:r xmlns:w="http://schemas.openxmlformats.org/wordprocessingml/2006/main" xmlns:wp="http://schemas.openxmlformats.org/drawingml/2006/wordprocessingDrawing" xmlns:r="http://schemas.openxmlformats.org/officeDocument/2006/relationships" xmlns:w14="http://schemas.microsoft.com/office/word/2010/wordml">
+              <w:rPr>
+                <w:rFonts w:ascii="Arial" w:hAnsi="Arial" w:eastAsia="Arial" w:cs="Arial"/>
+                <w:i w:val="false"/>
+                <w:b w:val="false"/>
+                <w:u w:val="none"/>
+                <w:sz w:val="18"/>
+                <w:szCs w:val="18"/>
+                <w:color w:val="000000"/>
+              </w:rPr>
+              <w:t xml:space="preserve">-</w:t>
+            </w:r>
+          </w:p>
+        </w:tc>
+        <w:tc>
+          <w:tcPr>
+            <w:tcBorders>
+              <w:bottom w:val="none" w:sz="0" w:space="0" w:color="000000"/>
+              <w:top w:val="none" w:sz="0" w:space="0" w:color="000000"/>
+              <w:left w:val="none" w:sz="0" w:space="0" w:color="000000"/>
+              <w:right w:val="none" w:sz="0" w:space="0" w:color="000000"/>
+            </w:tcBorders>
+            <w:shd w:val="clear" w:color="auto" w:fill="FFFFFF"/>
+            <w:tcMar>
+              <w:top w:w="0" w:type="dxa"/>
+              <w:bottom w:w="0" w:type="dxa"/>
+              <w:left w:w="0" w:type="dxa"/>
+              <w:right w:w="0" w:type="dxa"/>
+            </w:tcMar>
+            <w:vAlign w:val="center"/>
+          </w:tcPr>
+          <w:p>
+            <w:pPr>
+              <w:pStyle w:val="Normal"/>
+              <w:jc w:val="left"/>
+              <w:pBdr>
+                <w:bottom w:val="none" w:sz="0" w:space="0" w:color="000000"/>
+                <w:top w:val="none" w:sz="0" w:space="0" w:color="000000"/>
+                <w:left w:val="none" w:sz="0" w:space="0" w:color="000000"/>
+                <w:right w:val="none" w:sz="0" w:space="0" w:color="000000"/>
+              </w:pBdr>
+              <w:spacing w:after="100" w:before="100" w:line="240"/>
+              <w:ind w:left="100" w:right="100" w:firstLine="0" w:firstLineChars="0"/>
+            </w:pPr>
+            <w:r xmlns:w="http://schemas.openxmlformats.org/wordprocessingml/2006/main" xmlns:wp="http://schemas.openxmlformats.org/drawingml/2006/wordprocessingDrawing" xmlns:r="http://schemas.openxmlformats.org/officeDocument/2006/relationships" xmlns:w14="http://schemas.microsoft.com/office/word/2010/wordml">
+              <w:rPr>
+                <w:rFonts w:ascii="Arial" w:hAnsi="Arial" w:eastAsia="Arial" w:cs="Arial"/>
+                <w:i w:val="false"/>
+                <w:b w:val="false"/>
+                <w:u w:val="none"/>
+                <w:sz w:val="18"/>
+                <w:szCs w:val="18"/>
+                <w:color w:val="000000"/>
+              </w:rPr>
+              <w:t xml:space="preserve">Fig S6</w:t>
+            </w:r>
+          </w:p>
+        </w:tc>
+      </w:tr>
+      <w:tr>
+        <w:trPr>
+          <w:trHeight w:val="580" w:hRule="auto"/>
+        </w:trPr>
+        body14
+        <w:tc>
+          <w:tcPr>
+            <w:tcBorders>
+              <w:bottom w:val="single" w:sz="12" w:space="0" w:color="666666"/>
+              <w:top w:val="none" w:sz="0" w:space="0" w:color="000000"/>
+              <w:left w:val="none" w:sz="0" w:space="0" w:color="000000"/>
+              <w:right w:val="none" w:sz="0" w:space="0" w:color="000000"/>
+            </w:tcBorders>
+            <w:shd w:val="clear" w:color="auto" w:fill="FFFFFF"/>
+            <w:tcMar>
+              <w:top w:w="0" w:type="dxa"/>
+              <w:bottom w:w="0" w:type="dxa"/>
+              <w:left w:w="0" w:type="dxa"/>
+              <w:right w:w="0" w:type="dxa"/>
+            </w:tcMar>
+            <w:vAlign w:val="center"/>
+          </w:tcPr>
+          <w:p>
+            <w:pPr>
+              <w:pStyle w:val="Normal"/>
+              <w:jc w:val="left"/>
+              <w:pBdr>
+                <w:bottom w:val="none" w:sz="0" w:space="0" w:color="000000"/>
+                <w:top w:val="none" w:sz="0" w:space="0" w:color="000000"/>
+                <w:left w:val="none" w:sz="0" w:space="0" w:color="000000"/>
+                <w:right w:val="none" w:sz="0" w:space="0" w:color="000000"/>
+              </w:pBdr>
+              <w:spacing w:after="100" w:before="100" w:line="240"/>
+              <w:ind w:left="100" w:right="100" w:firstLine="0" w:firstLineChars="0"/>
+            </w:pPr>
+            <w:r xmlns:w="http://schemas.openxmlformats.org/wordprocessingml/2006/main" xmlns:wp="http://schemas.openxmlformats.org/drawingml/2006/wordprocessingDrawing" xmlns:r="http://schemas.openxmlformats.org/officeDocument/2006/relationships" xmlns:w14="http://schemas.microsoft.com/office/word/2010/wordml">
+              <w:rPr>
+                <w:rFonts w:ascii="Arial" w:hAnsi="Arial" w:eastAsia="Arial" w:cs="Arial"/>
+                <w:i w:val="false"/>
+                <w:b w:val="false"/>
+                <w:u w:val="none"/>
+                <w:sz w:val="18"/>
+                <w:szCs w:val="18"/>
+                <w:color w:val="000000"/>
+              </w:rPr>
+              <w:t xml:space="preserve">2015 tree sensitivity</w:t>
+            </w:r>
+          </w:p>
+        </w:tc>
+        <w:tc>
+          <w:tcPr>
+            <w:tcBorders>
+              <w:bottom w:val="single" w:sz="12" w:space="0" w:color="666666"/>
+              <w:top w:val="none" w:sz="0" w:space="0" w:color="000000"/>
+              <w:left w:val="none" w:sz="0" w:space="0" w:color="000000"/>
+              <w:right w:val="none" w:sz="0" w:space="0" w:color="000000"/>
+            </w:tcBorders>
+            <w:shd w:val="clear" w:color="auto" w:fill="FFFFFF"/>
+            <w:tcMar>
+              <w:top w:w="0" w:type="dxa"/>
+              <w:bottom w:w="0" w:type="dxa"/>
+              <w:left w:w="0" w:type="dxa"/>
+              <w:right w:w="0" w:type="dxa"/>
+            </w:tcMar>
+            <w:vAlign w:val="center"/>
+          </w:tcPr>
+          <w:p>
+            <w:pPr>
+              <w:pStyle w:val="Normal"/>
+              <w:jc w:val="left"/>
+              <w:pBdr>
+                <w:bottom w:val="none" w:sz="0" w:space="0" w:color="000000"/>
+                <w:top w:val="none" w:sz="0" w:space="0" w:color="000000"/>
+                <w:left w:val="none" w:sz="0" w:space="0" w:color="000000"/>
+                <w:right w:val="none" w:sz="0" w:space="0" w:color="000000"/>
+              </w:pBdr>
+              <w:spacing w:after="100" w:before="100" w:line="240"/>
+              <w:ind w:left="100" w:right="100" w:firstLine="0" w:firstLineChars="0"/>
+            </w:pPr>
+            <w:r xmlns:w="http://schemas.openxmlformats.org/wordprocessingml/2006/main" xmlns:wp="http://schemas.openxmlformats.org/drawingml/2006/wordprocessingDrawing" xmlns:r="http://schemas.openxmlformats.org/officeDocument/2006/relationships" xmlns:w14="http://schemas.microsoft.com/office/word/2010/wordml">
+              <w:rPr>
+                <w:rFonts w:ascii="Arial" w:hAnsi="Arial" w:eastAsia="Arial" w:cs="Arial"/>
+                <w:i w:val="false"/>
+                <w:b w:val="false"/>
+                <w:u w:val="none"/>
+                <w:sz w:val="18"/>
+                <w:szCs w:val="18"/>
+                <w:color w:val="000000"/>
+              </w:rPr>
+              <w:t xml:space="preserve">n.s.</w:t>
+            </w:r>
+          </w:p>
+        </w:tc>
+        <w:tc>
+          <w:tcPr>
+            <w:tcBorders>
+              <w:bottom w:val="single" w:sz="12" w:space="0" w:color="666666"/>
+              <w:top w:val="none" w:sz="0" w:space="0" w:color="000000"/>
+              <w:left w:val="none" w:sz="0" w:space="0" w:color="000000"/>
+              <w:right w:val="none" w:sz="0" w:space="0" w:color="000000"/>
+            </w:tcBorders>
+            <w:shd w:val="clear" w:color="auto" w:fill="FFFFFF"/>
+            <w:tcMar>
+              <w:top w:w="0" w:type="dxa"/>
+              <w:bottom w:w="0" w:type="dxa"/>
+              <w:left w:w="0" w:type="dxa"/>
+              <w:right w:w="0" w:type="dxa"/>
+            </w:tcMar>
+            <w:vAlign w:val="center"/>
+          </w:tcPr>
+          <w:p>
+            <w:pPr>
+              <w:pStyle w:val="Normal"/>
+              <w:jc w:val="left"/>
+              <w:pBdr>
+                <w:bottom w:val="none" w:sz="0" w:space="0" w:color="000000"/>
+                <w:top w:val="none" w:sz="0" w:space="0" w:color="000000"/>
+                <w:left w:val="none" w:sz="0" w:space="0" w:color="000000"/>
+                <w:right w:val="none" w:sz="0" w:space="0" w:color="000000"/>
+              </w:pBdr>
+              <w:spacing w:after="100" w:before="100" w:line="240"/>
+              <w:ind w:left="100" w:right="100" w:firstLine="0" w:firstLineChars="0"/>
+            </w:pPr>
+            <w:r xmlns:w="http://schemas.openxmlformats.org/wordprocessingml/2006/main" xmlns:wp="http://schemas.openxmlformats.org/drawingml/2006/wordprocessingDrawing" xmlns:r="http://schemas.openxmlformats.org/officeDocument/2006/relationships" xmlns:w14="http://schemas.microsoft.com/office/word/2010/wordml">
+              <w:rPr>
+                <w:rFonts w:ascii="Arial" w:hAnsi="Arial" w:eastAsia="Arial" w:cs="Arial"/>
+                <w:i w:val="false"/>
+                <w:b w:val="false"/>
+                <w:u w:val="none"/>
+                <w:sz w:val="18"/>
+                <w:szCs w:val="18"/>
+                <w:color w:val="000000"/>
+              </w:rPr>
+              <w:t xml:space="preserve"/>
+            </w:r>
+          </w:p>
+        </w:tc>
+        <w:tc>
+          <w:tcPr>
+            <w:tcBorders>
+              <w:bottom w:val="single" w:sz="12" w:space="0" w:color="666666"/>
+              <w:top w:val="none" w:sz="0" w:space="0" w:color="000000"/>
+              <w:left w:val="none" w:sz="0" w:space="0" w:color="000000"/>
+              <w:right w:val="none" w:sz="0" w:space="0" w:color="000000"/>
+            </w:tcBorders>
+            <w:shd w:val="clear" w:color="auto" w:fill="FFFFFF"/>
+            <w:tcMar>
+              <w:top w:w="0" w:type="dxa"/>
+              <w:bottom w:w="0" w:type="dxa"/>
+              <w:left w:w="0" w:type="dxa"/>
+              <w:right w:w="0" w:type="dxa"/>
+            </w:tcMar>
+            <w:vAlign w:val="center"/>
+          </w:tcPr>
+          <w:p>
+            <w:pPr>
+              <w:pStyle w:val="Normal"/>
+              <w:jc w:val="left"/>
+              <w:pBdr>
+                <w:bottom w:val="none" w:sz="0" w:space="0" w:color="000000"/>
+                <w:top w:val="none" w:sz="0" w:space="0" w:color="000000"/>
+                <w:left w:val="none" w:sz="0" w:space="0" w:color="000000"/>
+                <w:right w:val="none" w:sz="0" w:space="0" w:color="000000"/>
+              </w:pBdr>
+              <w:spacing w:after="100" w:before="100" w:line="240"/>
+              <w:ind w:left="100" w:right="100" w:firstLine="0" w:firstLineChars="0"/>
+            </w:pPr>
+            <w:r xmlns:w="http://schemas.openxmlformats.org/wordprocessingml/2006/main" xmlns:wp="http://schemas.openxmlformats.org/drawingml/2006/wordprocessingDrawing" xmlns:r="http://schemas.openxmlformats.org/officeDocument/2006/relationships" xmlns:w14="http://schemas.microsoft.com/office/word/2010/wordml">
+              <w:rPr>
+                <w:rFonts w:ascii="Arial" w:hAnsi="Arial" w:eastAsia="Arial" w:cs="Arial"/>
+                <w:i w:val="false"/>
+                <w:b w:val="false"/>
+                <w:u w:val="none"/>
+                <w:sz w:val="18"/>
+                <w:szCs w:val="18"/>
+                <w:color w:val="000000"/>
+              </w:rPr>
+              <w:t xml:space="preserve">-</w:t>
+            </w:r>
+          </w:p>
+        </w:tc>
+        <w:tc>
+          <w:tcPr>
+            <w:tcBorders>
+              <w:bottom w:val="single" w:sz="12" w:space="0" w:color="666666"/>
+              <w:top w:val="none" w:sz="0" w:space="0" w:color="000000"/>
+              <w:left w:val="none" w:sz="0" w:space="0" w:color="000000"/>
+              <w:right w:val="none" w:sz="0" w:space="0" w:color="000000"/>
+            </w:tcBorders>
+            <w:shd w:val="clear" w:color="auto" w:fill="FFFFFF"/>
+            <w:tcMar>
+              <w:top w:w="0" w:type="dxa"/>
+              <w:bottom w:w="0" w:type="dxa"/>
+              <w:left w:w="0" w:type="dxa"/>
+              <w:right w:w="0" w:type="dxa"/>
+            </w:tcMar>
+            <w:vAlign w:val="center"/>
+          </w:tcPr>
+          <w:p>
+            <w:pPr>
+              <w:pStyle w:val="Normal"/>
+              <w:jc w:val="left"/>
+              <w:pBdr>
+                <w:bottom w:val="none" w:sz="0" w:space="0" w:color="000000"/>
+                <w:top w:val="none" w:sz="0" w:space="0" w:color="000000"/>
+                <w:left w:val="none" w:sz="0" w:space="0" w:color="000000"/>
+                <w:right w:val="none" w:sz="0" w:space="0" w:color="000000"/>
+              </w:pBdr>
+              <w:spacing w:after="100" w:before="100" w:line="240"/>
+              <w:ind w:left="100" w:right="100" w:firstLine="0" w:firstLineChars="0"/>
+            </w:pPr>
+            <w:r xmlns:w="http://schemas.openxmlformats.org/wordprocessingml/2006/main" xmlns:wp="http://schemas.openxmlformats.org/drawingml/2006/wordprocessingDrawing" xmlns:r="http://schemas.openxmlformats.org/officeDocument/2006/relationships" xmlns:w14="http://schemas.microsoft.com/office/word/2010/wordml">
+              <w:rPr>
+                <w:rFonts w:ascii="Arial" w:hAnsi="Arial" w:eastAsia="Arial" w:cs="Arial"/>
+                <w:i w:val="false"/>
+                <w:b w:val="false"/>
+                <w:u w:val="none"/>
+                <w:sz w:val="18"/>
+                <w:szCs w:val="18"/>
+                <w:color w:val="000000"/>
+              </w:rPr>
+              <w:t xml:space="preserve">Fig S6</w:t>
+            </w:r>
+          </w:p>
+        </w:tc>
+      </w:tr>
+    </w:tbl>
+    <w:p>
+      <w:r>
+        <w:br w:type="page"/>
+      </w:r>
+    </w:p>
+    <w:bookmarkEnd w:id="137"/>
+    <w:bookmarkStart w:id="138" w:name="figure-legends"/>
+    <w:p>
+      <w:pPr>
+        <w:pStyle w:val="Heading1"/>
+      </w:pPr>
+      <w:r>
+        <w:t xml:space="preserve">Figure Legends</w:t>
       </w:r>
     </w:p>
     <w:p>
@@ -9135,90 +12571,23 @@
       </w:pPr>
       <w:r>
         <w:rPr>
+          <w:iCs/>
+          <w:i/>
           <w:bCs/>
           <w:b/>
         </w:rPr>
-        <w:t xml:space="preserve">Table 1. Summary table of hypotheses tested, effects of variables on drought sensitivity and corresponding evidence.</w:t>
-      </w:r>
-      <w:r>
-        <w:t xml:space="preserve"> </w:t>
-      </w:r>
-      <w:r>
-        <w:t xml:space="preserve">For each variable x year combination,</w:t>
-      </w:r>
-      <w:r>
-        <w:t xml:space="preserve"> </w:t>
-      </w:r>
-      <w:r>
-        <w:t xml:space="preserve">“</w:t>
-      </w:r>
-      <w:r>
-        <w:t xml:space="preserve">+</w:t>
-      </w:r>
-      <w:r>
-        <w:t xml:space="preserve">”</w:t>
-      </w:r>
-      <w:r>
-        <w:t xml:space="preserve"> </w:t>
-      </w:r>
-      <w:r>
-        <w:t xml:space="preserve">indicates a positive effect,</w:t>
-      </w:r>
-      <w:r>
-        <w:t xml:space="preserve"> </w:t>
-      </w:r>
-      <w:r>
-        <w:t xml:space="preserve">“</w:t>
-      </w:r>
-      <w:r>
-        <w:t xml:space="preserve">-</w:t>
-      </w:r>
-      <w:r>
-        <w:t xml:space="preserve">”</w:t>
-      </w:r>
-      <w:r>
-        <w:t xml:space="preserve"> </w:t>
-      </w:r>
-      <w:r>
-        <w:t xml:space="preserve">indicates a negative effect and</w:t>
-      </w:r>
-      <w:r>
-        <w:t xml:space="preserve"> </w:t>
-      </w:r>
-      <w:r>
-        <w:t xml:space="preserve">“</w:t>
-      </w:r>
-      <w:r>
-        <w:t xml:space="preserve">n.s.</w:t>
-      </w:r>
-      <w:r>
-        <w:t xml:space="preserve">”</w:t>
-      </w:r>
-      <w:r>
-        <w:t xml:space="preserve"> </w:t>
-      </w:r>
-      <w:r>
-        <w:t xml:space="preserve">indicates that the effect was not statistically significant.</w:t>
-      </w:r>
-    </w:p>
-    <w:p>
-      <w:r>
-        <w:br w:type="page"/>
-      </w:r>
-    </w:p>
-    <w:bookmarkEnd w:id="136"/>
-    <w:bookmarkStart w:id="137" w:name="figure-legends"/>
-    <w:p>
-      <w:pPr>
-        <w:pStyle w:val="Heading1"/>
-      </w:pPr>
-      <w:r>
-        <w:t xml:space="preserve">Figure Legends</w:t>
-      </w:r>
-    </w:p>
-    <w:p>
-      <w:pPr>
-        <w:pStyle w:val="FirstParagraph"/>
+        <w:t xml:space="preserve">Figure 1. Climatic characteristics of the focal drought years (black in 2010, purple in 2015, orange in 2020) compared with the average across years</w:t>
+      </w:r>
+      <w:r>
+        <w:t xml:space="preserve"> </w:t>
+      </w:r>
+      <w:r>
+        <w:t xml:space="preserve">2008-2019 (grey dashed) and its standard deviation (grey shading) in the Huai Kha Khaeng ForestGEO plot, for four daily climate variables: dry days, precipitation, maximum temperature and VPD. (a) 30-day running means. (b) Anomalies of the drought year running means from the averages, in units of standard deviations. (c) Standardised Precipitation Evapotranspiration Index (SPEI) values for the drought years at four different time scales for each month for each drought year. A k-month SPEI integrates over k months ending in the month current month. Across all panels, light blue background represents the average wet-season, from May to October.</w:t>
+      </w:r>
+    </w:p>
+    <w:p>
+      <w:pPr>
+        <w:pStyle w:val="BodyText"/>
       </w:pPr>
       <w:r>
         <w:rPr>
@@ -9227,13 +12596,13 @@
           <w:bCs/>
           <w:b/>
         </w:rPr>
-        <w:t xml:space="preserve">Figure 1. Climatic characteristics of the focal drought years (black in 2010, purple in 2015, orange in 2020) compared with the average across years</w:t>
-      </w:r>
-      <w:r>
-        <w:t xml:space="preserve"> </w:t>
-      </w:r>
-      <w:r>
-        <w:t xml:space="preserve">2008-2019 (grey dashed) and its standard deviation (grey shading) in the Huai Kha Khaeng ForestGEO plot, for four daily climate variables: dry days, precipitation, maximum temperature and VPD. (a) 30-day running means. (b) Anomalies of the drought year running means from the averages, in units of standard deviations. (c) Standardised Precipitation Evapotranspiration Index (SPEI) values for the drought years at four different time scales for each month for each drought year. A k-month SPEI integrates over k months ending in the month current month. Across all panels, light blue background represents the average wet-season, from May to October.</w:t>
+        <w:t xml:space="preserve">Figure 2: Growth increment timeseries and drought responses</w:t>
+      </w:r>
+      <w:r>
+        <w:t xml:space="preserve"> </w:t>
+      </w:r>
+      <w:r>
+        <w:t xml:space="preserve">across trees and species in the Huai Kha Khaeng ForestGEO plot. a) Median of annualised growth increments across ten dominant species (colours) and all trees (black) from 2009 to 2022. b) Distribution of drought sensitivity of tree growth across all individuals in the three drought years (see main text for equation).</w:t>
       </w:r>
     </w:p>
     <w:p>
@@ -9247,13 +12616,13 @@
           <w:bCs/>
           <w:b/>
         </w:rPr>
-        <w:t xml:space="preserve">Figure 2: Growth increment timeseries and drought responses</w:t>
-      </w:r>
-      <w:r>
-        <w:t xml:space="preserve"> </w:t>
-      </w:r>
-      <w:r>
-        <w:t xml:space="preserve">across trees and species in the Huai Kha Khaeng ForestGEO plot. a) Median of annualised growth increments across ten dominant species (colours) and all trees (black) from 2009 to 2022. b) Distribution of drought sensitivity of tree growth across all individuals in the three drought years (see main text for equation).</w:t>
+        <w:t xml:space="preserve">Figure 3: Variation in sensitivity among species</w:t>
+      </w:r>
+      <w:r>
+        <w:t xml:space="preserve"> </w:t>
+      </w:r>
+      <w:r>
+        <w:t xml:space="preserve">in the Huai Kha Khaeng ForestGEO plot during droughts in 2010, 2015 and 2020. a) Relationship of the mean species sensitivities from model fits of an intercept-only model, with mean species deciduousness values. Line shown for significant correlation. b) Predicted sensitivity values across the observed range of deciduousness and topographic wetness index from a model with TWI, deciduosness and their interaction across all trees modelled for each drought year separately.</w:t>
       </w:r>
     </w:p>
     <w:p>
@@ -9267,13 +12636,10 @@
           <w:bCs/>
           <w:b/>
         </w:rPr>
-        <w:t xml:space="preserve">Figure 3: Variation in sensitivity among species</w:t>
-      </w:r>
-      <w:r>
-        <w:t xml:space="preserve"> </w:t>
-      </w:r>
-      <w:r>
-        <w:t xml:space="preserve">in the Huai Kha Khaeng ForestGEO plot during droughts in 2010, 2015 and 2020. a) Relationship of the mean species sensitivities from model fits of an intercept-only model, with mean species deciduousness values. Line shown for significant correlation. b) Predicted sensitivity values across the observed range of deciduousness and topographic wetness index from a model with TWI, deciduosness and their interaction across all trees modelled for each drought year separately.</w:t>
+        <w:t xml:space="preserve">Figure 4: Drivers of variation in sensitivity among individuals</w:t>
+      </w:r>
+      <w:r>
+        <w:t xml:space="preserve">. All panels represent model results from models (one for each year) predicting sensitivity with microenvironment conditions with species random effect on all slopes. a) Coefficient plots showing median effects and 90% CI for wetness, exposure and DBH of tree. b) Predicted relationship of drought sensitivity with topographic wetness index across all species derived from model predictions. Black line represents overall relationship (panel a); coloured lines for each species reflects deciduousness values.</w:t>
       </w:r>
     </w:p>
     <w:p>
@@ -9287,23 +12653,6 @@
           <w:bCs/>
           <w:b/>
         </w:rPr>
-        <w:t xml:space="preserve">Figure 4: Drivers of variation in sensitivity among individuals</w:t>
-      </w:r>
-      <w:r>
-        <w:t xml:space="preserve">. All panels represent model results from models (one for each year) predicting sensitivity with microenvironment conditions with species random effect on all slopes. a) Coefficient plots showing median effects and 90% CI for wetness, exposure and DBH of tree. b) Predicted relationship of drought sensitivity with topographic wetness index across all species derived from model predictions. Black line represents overall relationship (panel a); coloured lines for each species reflects deciduousness values.</w:t>
-      </w:r>
-    </w:p>
-    <w:p>
-      <w:pPr>
-        <w:pStyle w:val="BodyText"/>
-      </w:pPr>
-      <w:r>
-        <w:rPr>
-          <w:iCs/>
-          <w:i/>
-          <w:bCs/>
-          <w:b/>
-        </w:rPr>
         <w:t xml:space="preserve">Figure 5: Effects of size, exposure and water availability</w:t>
       </w:r>
       <w:r>
@@ -9313,7 +12662,7 @@
         <w:t xml:space="preserve">from combined models. Hypothesised relationships between microenvironment variables and drought sensitivity with their modelled effects in the HKK ForestGEO plot in the droughts of a) 2010, b) 2015 and c) 2020. Solid lines represent relationships where 90% credible intervals do not overlap 0, blue and red lines represent positive and negative effects respectively and line thickness is scaled to the effect size. d) Modelled sensitivity across crown exposure classes in 2010, 2015 and 2020.</w:t>
       </w:r>
     </w:p>
-    <w:bookmarkEnd w:id="137"/>
+    <w:bookmarkEnd w:id="138"/>
     <w:sectPr>
       <w:headerReference r:id="rId11" w:type="even"/>
       <w:headerReference r:id="rId9" w:type="default"/>
@@ -10279,6 +13628,11 @@
       <w:ind w:firstLine="720"/>
     </w:pPr>
   </w:style>
+  <w:style w:type="paragraph" w:customStyle="1" w:styleId="TableCaption">
+    <w:name w:val="Table Caption"/>
+    <w:basedOn w:val="BodyText"/>
+    <w:qFormat/>
+  </w:style>
   <w:style w:type="paragraph" w:customStyle="1" w:styleId="SourceCode">
     <w:name w:val="Source Code"/>
     <w:basedOn w:val="Normal"/>

</xml_diff>

<commit_message>
@teixeirak fixed Fig 1 based on #10
</commit_message>
<xml_diff>
--- a/doc/manuscript_hkk_drought_sensitivity.docx
+++ b/doc/manuscript_hkk_drought_sensitivity.docx
@@ -12576,13 +12576,13 @@
           <w:bCs/>
           <w:b/>
         </w:rPr>
-        <w:t xml:space="preserve">Figure 1. Climatic characteristics of the focal drought years (black in 2010, purple in 2015, orange in 2020) compared with the average across years</w:t>
-      </w:r>
-      <w:r>
-        <w:t xml:space="preserve"> </w:t>
-      </w:r>
-      <w:r>
-        <w:t xml:space="preserve">2008-2019 (grey dashed) and its standard deviation (grey shading) in the Huai Kha Khaeng ForestGEO plot, for four daily climate variables: dry days, precipitation, maximum temperature and VPD. (a) 30-day running means. (b) Anomalies of the drought year running means from the averages, in units of standard deviations. (c) Standardised Precipitation Evapotranspiration Index (SPEI) values for the drought years at four different time scales for each month for each drought year. A k-month SPEI integrates over k months ending in the month current month. Across all panels, light blue background represents the average wet-season, from May to October.</w:t>
+        <w:t xml:space="preserve">Figure 1. Climatic characteristics of the focal drought years compared with the average across years</w:t>
+      </w:r>
+      <w:r>
+        <w:t xml:space="preserve"> </w:t>
+      </w:r>
+      <w:r>
+        <w:t xml:space="preserve">in the Huai Kha Khaeng ForestGEO plot, for four daily climate variables: dry days, precipitation, maximum temperature and VPD. (a) 30-day running means. (b) Anomalies of the drought year running means from the 2008-2019 averages, in units of standard deviations. (c) Standardised Precipitation Evapotranspiration Index (SPEI) values for the drought years at four different time scales for each month for each drought year. A k-month SPEI integrates over k months ending in the month current month. Across all panels, light blue background represents the average wet-season, from May to October.</w:t>
       </w:r>
     </w:p>
     <w:p>

</xml_diff>

<commit_message>
knit doc with @teixeirak edits
</commit_message>
<xml_diff>
--- a/doc/manuscript_hkk_drought_sensitivity.docx
+++ b/doc/manuscript_hkk_drought_sensitivity.docx
@@ -574,13 +574,13 @@
         <w:t xml:space="preserve"> </w:t>
       </w:r>
       <w:r>
-        <w:t xml:space="preserve">Tree species adaptations to hot and dry conditions–e.g., dry-season deciduousness in tropical seasonal forests–might confer drought resistance, but such resistance may be variable across species, microenvironments, and drought events.</w:t>
-      </w:r>
-      <w:r>
-        <w:t xml:space="preserve"> </w:t>
-      </w:r>
-      <w:r>
-        <w:t xml:space="preserve">We analysed dendrometer band measurements on 1820 trees across 30 species in a seasonally dry tropical forest in Western Thailand to assess tree growth responses to three climatically distinct droughts.</w:t>
+        <w:t xml:space="preserve">Tree species adaptations to hot and dry conditions – e.g., dry-season deciduousness in tropical seasonal forests – can confer drought resistance, but such resistance may be variable across species, microenvironments, and drought events.</w:t>
+      </w:r>
+      <w:r>
+        <w:t xml:space="preserve"> </w:t>
+      </w:r>
+      <w:r>
+        <w:t xml:space="preserve">Here, we assess growth responses of 1820 trees across 30 species to three climatically distinct droughts in a seasonally dry tropical forest in Western Thailand.</w:t>
       </w:r>
       <w:r>
         <w:t xml:space="preserve"> </w:t>
@@ -592,7 +592,16 @@
         <w:t xml:space="preserve"> </w:t>
       </w:r>
       <w:r>
-        <w:t xml:space="preserve">Deciduous and evergreen species were more sensitive to wet- and dry-season drought respectively, and wetter microclimates amplified this difference.</w:t>
+        <w:t xml:space="preserve">Deciduous and evergreen species were more sensitive to wet- and dry-season drought respectively</w:t>
+      </w:r>
+      <w:r>
+        <w:t xml:space="preserve">.</w:t>
+      </w:r>
+      <w:r>
+        <w:t xml:space="preserve"> </w:t>
+      </w:r>
+      <w:r>
+        <w:t xml:space="preserve">While individuals with more exposed crowns tended to grow less in all droughts, tree size and topographic wetness had variable effects.</w:t>
       </w:r>
       <w:r>
         <w:t xml:space="preserve"> </w:t>
@@ -624,7 +633,7 @@
         <w:pStyle w:val="FirstParagraph"/>
       </w:pPr>
       <w:r>
-        <w:t xml:space="preserve">Intense droughts are becoming more frequent, affecting the demography, diversity, and carbon (C) cycling of forests globally</w:t>
+        <w:t xml:space="preserve">Intense droughts are becoming more frequent</w:t>
       </w:r>
       <w:r>
         <w:t xml:space="preserve"> </w:t>
@@ -633,19 +642,103 @@
         <w:t xml:space="preserve">(IPCC 2023)</w:t>
       </w:r>
       <w:r>
+        <w:t xml:space="preserve">, affecting the demography, diversity, and carbon (C) cycling of forests globally.</w:t>
+      </w:r>
+      <w:r>
+        <w:t xml:space="preserve"> </w:t>
+      </w:r>
+      <w:r>
+        <w:t xml:space="preserve">However, drought impacts on tree woody growth and ecosystem C sequestration remain difficult to predict</w:t>
+      </w:r>
+      <w:r>
+        <w:t xml:space="preserve"> </w:t>
+      </w:r>
+      <w:r>
+        <w:t xml:space="preserve">(Evans</w:t>
+      </w:r>
+      <w:r>
+        <w:t xml:space="preserve"> </w:t>
+      </w:r>
+      <w:r>
+        <w:rPr>
+          <w:iCs/>
+          <w:i/>
+        </w:rPr>
+        <w:t xml:space="preserve">et al.</w:t>
+      </w:r>
+      <w:r>
+        <w:t xml:space="preserve"> </w:t>
+      </w:r>
+      <w:r>
+        <w:t xml:space="preserve">2025)</w:t>
+      </w:r>
+      <w:r>
+        <w:t xml:space="preserve">, particularly for tropical forests, whose critical C sink is threatened by drought</w:t>
+      </w:r>
+      <w:r>
+        <w:t xml:space="preserve"> </w:t>
+      </w:r>
+      <w:r>
+        <w:t xml:space="preserve">(Brando</w:t>
+      </w:r>
+      <w:r>
+        <w:t xml:space="preserve"> </w:t>
+      </w:r>
+      <w:r>
+        <w:rPr>
+          <w:iCs/>
+          <w:i/>
+        </w:rPr>
+        <w:t xml:space="preserve">et al.</w:t>
+      </w:r>
+      <w:r>
+        <w:t xml:space="preserve"> </w:t>
+      </w:r>
+      <w:r>
+        <w:t xml:space="preserve">2019)</w:t>
+      </w:r>
+      <w:r>
+        <w:t xml:space="preserve"> </w:t>
+      </w:r>
+      <w:r>
+        <w:t xml:space="preserve">but for which long-term records of annual woody tree growth are rare</w:t>
+      </w:r>
+      <w:r>
+        <w:t xml:space="preserve"> </w:t>
+      </w:r>
+      <w:r>
+        <w:t xml:space="preserve">(Zuidema</w:t>
+      </w:r>
+      <w:r>
+        <w:t xml:space="preserve"> </w:t>
+      </w:r>
+      <w:r>
+        <w:rPr>
+          <w:iCs/>
+          <w:i/>
+        </w:rPr>
+        <w:t xml:space="preserve">et al.</w:t>
+      </w:r>
+      <w:r>
+        <w:t xml:space="preserve"> </w:t>
+      </w:r>
+      <w:r>
+        <w:t xml:space="preserve">2022)</w:t>
+      </w:r>
+      <w:r>
         <w:t xml:space="preserve">.</w:t>
       </w:r>
       <w:r>
         <w:t xml:space="preserve"> </w:t>
       </w:r>
       <w:r>
-        <w:t xml:space="preserve">However, drought impacts on tree woody growth and ecosystem C sequestration remain difficult to predict, particularly for tropical forests, whose critical C sink is threatened by drought</w:t>
-      </w:r>
-      <w:r>
-        <w:t xml:space="preserve"> </w:t>
-      </w:r>
-      <w:r>
-        <w:t xml:space="preserve">(Brando</w:t>
+        <w:t xml:space="preserve">For forests worldwide, studies have separately shown that drought characteristics, species traits, and microenvironment affect tree growth responses</w:t>
+      </w:r>
+      <w:r>
+        <w:t xml:space="preserve"> </w:t>
+      </w:r>
+      <w:r>
+        <w:t xml:space="preserve">(e.g., Bennett</w:t>
       </w:r>
       <w:r>
         <w:t xml:space="preserve"> </w:t>
@@ -661,19 +754,133 @@
         <w:t xml:space="preserve"> </w:t>
       </w:r>
       <w:r>
+        <w:t xml:space="preserve">2015; McGregor</w:t>
+      </w:r>
+      <w:r>
+        <w:t xml:space="preserve"> </w:t>
+      </w:r>
+      <w:r>
+        <w:rPr>
+          <w:iCs/>
+          <w:i/>
+        </w:rPr>
+        <w:t xml:space="preserve">et al.</w:t>
+      </w:r>
+      <w:r>
+        <w:t xml:space="preserve"> </w:t>
+      </w:r>
+      <w:r>
+        <w:t xml:space="preserve">2021)</w:t>
+      </w:r>
+      <w:r>
+        <w:t xml:space="preserve">, but we know little about their combined effects or potential interactions, which could fundamentally alter understanding of forest responses to drought.</w:t>
+      </w:r>
+      <w:r>
+        <w:t xml:space="preserve"> </w:t>
+      </w:r>
+      <w:r>
+        <w:t xml:space="preserve">Specifically, if drought tolerance is influenced independently by drought characteristics, species traits, and microenvironment, tree drought responses may be conserved, and linearly predictable; i.e., species with low sensitivity to past droughts would have low sensitivity in any microhabitat and any drought.</w:t>
+      </w:r>
+      <w:r>
+        <w:t xml:space="preserve"> </w:t>
+      </w:r>
+      <w:r>
+        <w:t xml:space="preserve">In contrast, if these factors interact, species and individuals that exhibit resistance to one drought may prove vulnerable to a drought with different characteristics.</w:t>
+      </w:r>
+      <w:r>
+        <w:t xml:space="preserve"> </w:t>
+      </w:r>
+      <w:r>
+        <w:t xml:space="preserve">The complexity and diversity of drought responses may act as a mechanism for maintaining species diversity and buffering ecosystem function even as drought regimes intensify</w:t>
+      </w:r>
+      <w:r>
+        <w:t xml:space="preserve"> </w:t>
+      </w:r>
+      <w:r>
+        <w:t xml:space="preserve">(Dahinden</w:t>
+      </w:r>
+      <w:r>
+        <w:t xml:space="preserve"> </w:t>
+      </w:r>
+      <w:r>
+        <w:rPr>
+          <w:iCs/>
+          <w:i/>
+        </w:rPr>
+        <w:t xml:space="preserve">et al.</w:t>
+      </w:r>
+      <w:r>
+        <w:t xml:space="preserve"> </w:t>
+      </w:r>
+      <w:r>
+        <w:t xml:space="preserve">2017; Luo &amp; Keenan 2022; Naumann</w:t>
+      </w:r>
+      <w:r>
+        <w:t xml:space="preserve"> </w:t>
+      </w:r>
+      <w:r>
+        <w:rPr>
+          <w:iCs/>
+          <w:i/>
+        </w:rPr>
+        <w:t xml:space="preserve">et al.</w:t>
+      </w:r>
+      <w:r>
+        <w:t xml:space="preserve"> </w:t>
+      </w:r>
+      <w:r>
+        <w:t xml:space="preserve">2018)</w:t>
+      </w:r>
+      <w:r>
+        <w:t xml:space="preserve">.</w:t>
+      </w:r>
+    </w:p>
+    <w:p>
+      <w:pPr>
+        <w:pStyle w:val="BodyText"/>
+      </w:pPr>
+      <w:r>
+        <w:t xml:space="preserve">Drought is notoriously hard to define and encompasses a variety of types based on the meteorological variables affected and the timing, severity and duration of climatic anomalies</w:t>
+      </w:r>
+      <w:r>
+        <w:t xml:space="preserve"> </w:t>
+      </w:r>
+      <w:r>
+        <w:t xml:space="preserve">(Slette</w:t>
+      </w:r>
+      <w:r>
+        <w:t xml:space="preserve"> </w:t>
+      </w:r>
+      <w:r>
+        <w:rPr>
+          <w:iCs/>
+          <w:i/>
+        </w:rPr>
+        <w:t xml:space="preserve">et al.</w:t>
+      </w:r>
+      <w:r>
+        <w:t xml:space="preserve"> </w:t>
+      </w:r>
+      <w:r>
         <w:t xml:space="preserve">2019)</w:t>
       </w:r>
       <w:r>
-        <w:t xml:space="preserve"> </w:t>
-      </w:r>
-      <w:r>
-        <w:t xml:space="preserve">but for which long-term records of annual woody tree growth are rare</w:t>
-      </w:r>
-      <w:r>
-        <w:t xml:space="preserve"> </w:t>
-      </w:r>
-      <w:r>
-        <w:t xml:space="preserve">(Zuidema</w:t>
+        <w:t xml:space="preserve">.</w:t>
+      </w:r>
+      <w:r>
+        <w:t xml:space="preserve"> </w:t>
+      </w:r>
+      <w:r>
+        <w:t xml:space="preserve"> </w:t>
+      </w:r>
+      <w:r>
+        <w:t xml:space="preserve">Although forest drought responses are often considered to follow consistent patterns across droughts</w:t>
+      </w:r>
+      <w:r>
+        <w:t xml:space="preserve"> </w:t>
+      </w:r>
+      <w:r>
+        <w:t xml:space="preserve">(e.g., Bennett</w:t>
       </w:r>
       <w:r>
         <w:t xml:space="preserve"> </w:t>
@@ -689,7 +896,64 @@
         <w:t xml:space="preserve"> </w:t>
       </w:r>
       <w:r>
-        <w:t xml:space="preserve">2022)</w:t>
+        <w:t xml:space="preserve">2015; Brando</w:t>
+      </w:r>
+      <w:r>
+        <w:t xml:space="preserve"> </w:t>
+      </w:r>
+      <w:r>
+        <w:rPr>
+          <w:iCs/>
+          <w:i/>
+        </w:rPr>
+        <w:t xml:space="preserve">et al.</w:t>
+      </w:r>
+      <w:r>
+        <w:t xml:space="preserve"> </w:t>
+      </w:r>
+      <w:r>
+        <w:t xml:space="preserve">2019)</w:t>
+      </w:r>
+      <w:r>
+        <w:t xml:space="preserve">, differences in seasonal timing, duration, or intensity of droughts may result in variable tree growth responses, especially in seasonal forests with diverse adaptive strategies to handle regular dry periods</w:t>
+      </w:r>
+      <w:r>
+        <w:t xml:space="preserve"> </w:t>
+      </w:r>
+      <w:r>
+        <w:t xml:space="preserve">(Albert</w:t>
+      </w:r>
+      <w:r>
+        <w:t xml:space="preserve"> </w:t>
+      </w:r>
+      <w:r>
+        <w:rPr>
+          <w:iCs/>
+          <w:i/>
+        </w:rPr>
+        <w:t xml:space="preserve">et al.</w:t>
+      </w:r>
+      <w:r>
+        <w:t xml:space="preserve"> </w:t>
+      </w:r>
+      <w:r>
+        <w:t xml:space="preserve">2019; Gao</w:t>
+      </w:r>
+      <w:r>
+        <w:t xml:space="preserve"> </w:t>
+      </w:r>
+      <w:r>
+        <w:rPr>
+          <w:iCs/>
+          <w:i/>
+        </w:rPr>
+        <w:t xml:space="preserve">et al.</w:t>
+      </w:r>
+      <w:r>
+        <w:t xml:space="preserve"> </w:t>
+      </w:r>
+      <w:r>
+        <w:t xml:space="preserve">2018)</w:t>
       </w:r>
       <w:r>
         <w:t xml:space="preserve">.</w:t>
@@ -698,246 +962,13 @@
         <w:t xml:space="preserve"> </w:t>
       </w:r>
       <w:r>
-        <w:t xml:space="preserve">For forests worldwide, studies have separately shown that drought characteristics, species traits, and microenvironment affect tree growth responses</w:t>
-      </w:r>
-      <w:r>
-        <w:t xml:space="preserve"> </w:t>
-      </w:r>
-      <w:r>
-        <w:t xml:space="preserve">(e.g., Bennett</w:t>
-      </w:r>
-      <w:r>
-        <w:t xml:space="preserve"> </w:t>
-      </w:r>
-      <w:r>
-        <w:rPr>
-          <w:iCs/>
-          <w:i/>
-        </w:rPr>
-        <w:t xml:space="preserve">et al.</w:t>
-      </w:r>
-      <w:r>
-        <w:t xml:space="preserve"> </w:t>
-      </w:r>
-      <w:r>
-        <w:t xml:space="preserve">2015; McGregor</w:t>
-      </w:r>
-      <w:r>
-        <w:t xml:space="preserve"> </w:t>
-      </w:r>
-      <w:r>
-        <w:rPr>
-          <w:iCs/>
-          <w:i/>
-        </w:rPr>
-        <w:t xml:space="preserve">et al.</w:t>
-      </w:r>
-      <w:r>
-        <w:t xml:space="preserve"> </w:t>
-      </w:r>
-      <w:r>
-        <w:t xml:space="preserve">2021)</w:t>
-      </w:r>
-      <w:r>
-        <w:t xml:space="preserve">, but we know little about their combined effects or potential interactions, which could fundamentally alter understanding of forest responses to drought.</w:t>
-      </w:r>
-      <w:r>
-        <w:t xml:space="preserve"> </w:t>
-      </w:r>
-      <w:r>
-        <w:t xml:space="preserve">Specifically, if drought tolerance is influenced independently by drought characteristics, species traits, and microenvironment, tree drought responses may be conserved, and linearly predictable; i.e., species with low sensitivity to past droughts would have low sensitivity in any microhabitat and any drought.</w:t>
-      </w:r>
-      <w:r>
-        <w:t xml:space="preserve"> </w:t>
-      </w:r>
-      <w:r>
-        <w:t xml:space="preserve">In contrast, if these factors interact, species and individuals that exhibit resistance to one drought may prove vulnerable to a drought with different characteristics.</w:t>
-      </w:r>
-      <w:r>
-        <w:t xml:space="preserve"> </w:t>
-      </w:r>
-      <w:r>
-        <w:t xml:space="preserve">The complexity and diversity of drought responses may act as a mechanism for maintaining species diversity and buffering ecosystem function even as drought regimes intensify</w:t>
-      </w:r>
-      <w:r>
-        <w:t xml:space="preserve"> </w:t>
-      </w:r>
-      <w:r>
-        <w:t xml:space="preserve">(Dahinden</w:t>
-      </w:r>
-      <w:r>
-        <w:t xml:space="preserve"> </w:t>
-      </w:r>
-      <w:r>
-        <w:rPr>
-          <w:iCs/>
-          <w:i/>
-        </w:rPr>
-        <w:t xml:space="preserve">et al.</w:t>
-      </w:r>
-      <w:r>
-        <w:t xml:space="preserve"> </w:t>
-      </w:r>
-      <w:r>
-        <w:t xml:space="preserve">2017; Luo &amp; Keenan 2022; Naumann</w:t>
-      </w:r>
-      <w:r>
-        <w:t xml:space="preserve"> </w:t>
-      </w:r>
-      <w:r>
-        <w:rPr>
-          <w:iCs/>
-          <w:i/>
-        </w:rPr>
-        <w:t xml:space="preserve">et al.</w:t>
-      </w:r>
-      <w:r>
-        <w:t xml:space="preserve"> </w:t>
-      </w:r>
-      <w:r>
-        <w:t xml:space="preserve">2018)</w:t>
-      </w:r>
-      <w:r>
-        <w:t xml:space="preserve">.</w:t>
-      </w:r>
-    </w:p>
-    <w:p>
-      <w:pPr>
-        <w:pStyle w:val="BodyText"/>
-      </w:pPr>
-      <w:r>
-        <w:t xml:space="preserve">Drought is notoriously hard to define and encompasses a variety of types based on the meteorological variables affected and the timing, severity and duration of climatic anomalies</w:t>
-      </w:r>
-      <w:r>
-        <w:t xml:space="preserve"> </w:t>
-      </w:r>
-      <w:r>
-        <w:t xml:space="preserve">(Slette</w:t>
-      </w:r>
-      <w:r>
-        <w:t xml:space="preserve"> </w:t>
-      </w:r>
-      <w:r>
-        <w:rPr>
-          <w:iCs/>
-          <w:i/>
-        </w:rPr>
-        <w:t xml:space="preserve">et al.</w:t>
-      </w:r>
-      <w:r>
-        <w:t xml:space="preserve"> </w:t>
-      </w:r>
-      <w:r>
-        <w:t xml:space="preserve">2019)</w:t>
-      </w:r>
-      <w:r>
-        <w:t xml:space="preserve"> </w:t>
-      </w:r>
-      <w:r>
-        <w:t xml:space="preserve">with potentially distinct ecological consequences.</w:t>
-      </w:r>
-      <w:r>
-        <w:t xml:space="preserve"> </w:t>
-      </w:r>
-      <w:r>
-        <w:t xml:space="preserve"> </w:t>
-      </w:r>
-      <w:r>
-        <w:t xml:space="preserve">Although forest drought responses are often considered to follow consistent patterns across droughts</w:t>
-      </w:r>
-      <w:r>
-        <w:t xml:space="preserve"> </w:t>
-      </w:r>
-      <w:r>
-        <w:t xml:space="preserve">(e.g., Bennett</w:t>
-      </w:r>
-      <w:r>
-        <w:t xml:space="preserve"> </w:t>
-      </w:r>
-      <w:r>
-        <w:rPr>
-          <w:iCs/>
-          <w:i/>
-        </w:rPr>
-        <w:t xml:space="preserve">et al.</w:t>
-      </w:r>
-      <w:r>
-        <w:t xml:space="preserve"> </w:t>
-      </w:r>
-      <w:r>
-        <w:t xml:space="preserve">2015; Brando</w:t>
-      </w:r>
-      <w:r>
-        <w:t xml:space="preserve"> </w:t>
-      </w:r>
-      <w:r>
-        <w:rPr>
-          <w:iCs/>
-          <w:i/>
-        </w:rPr>
-        <w:t xml:space="preserve">et al.</w:t>
-      </w:r>
-      <w:r>
-        <w:t xml:space="preserve"> </w:t>
-      </w:r>
-      <w:r>
-        <w:t xml:space="preserve">2019)</w:t>
-      </w:r>
-      <w:r>
-        <w:t xml:space="preserve">, droughts with different seasonal timing, duration, or intensity may have distinct effects on tree growth, especially in seasonal forests with diverse adaptive strategies to handle regular dry periods</w:t>
-      </w:r>
-      <w:r>
-        <w:t xml:space="preserve"> </w:t>
-      </w:r>
-      <w:r>
-        <w:t xml:space="preserve">(Albert</w:t>
-      </w:r>
-      <w:r>
-        <w:t xml:space="preserve"> </w:t>
-      </w:r>
-      <w:r>
-        <w:rPr>
-          <w:iCs/>
-          <w:i/>
-        </w:rPr>
-        <w:t xml:space="preserve">et al.</w:t>
-      </w:r>
-      <w:r>
-        <w:t xml:space="preserve"> </w:t>
-      </w:r>
-      <w:r>
-        <w:t xml:space="preserve">2019; Gao</w:t>
-      </w:r>
-      <w:r>
-        <w:t xml:space="preserve"> </w:t>
-      </w:r>
-      <w:r>
-        <w:rPr>
-          <w:iCs/>
-          <w:i/>
-        </w:rPr>
-        <w:t xml:space="preserve">et al.</w:t>
-      </w:r>
-      <w:r>
-        <w:t xml:space="preserve"> </w:t>
-      </w:r>
-      <w:r>
-        <w:t xml:space="preserve">2018)</w:t>
-      </w:r>
-      <w:r>
-        <w:t xml:space="preserve">.</w:t>
-      </w:r>
-      <w:r>
-        <w:t xml:space="preserve"> </w:t>
-      </w:r>
-      <w:r>
-        <w:t xml:space="preserve"> </w:t>
-      </w:r>
-      <w:r>
-        <w:t xml:space="preserve"> </w:t>
-      </w:r>
-      <w:r>
-        <w:t xml:space="preserve">In tropical forests with dry-seasons unfavorable to growth, tree drought responses may vary dramatically depending on the timing of drought relative to seasonal cycles of climate, photosynthesis, and woody growth</w:t>
+        <w:t xml:space="preserve"> </w:t>
+      </w:r>
+      <w:r>
+        <w:t xml:space="preserve"> </w:t>
+      </w:r>
+      <w:r>
+        <w:t xml:space="preserve">In tropical forests with dry seasons unfavorable to growth, tree drought responses may vary dramatically depending on the timing of drought relative to seasonal cycles of climate, photosynthesis, and woody growth</w:t>
       </w:r>
       <w:r>
         <w:t xml:space="preserve"> </w:t>
@@ -1381,7 +1412,7 @@
         <w:t xml:space="preserve"> </w:t>
       </w:r>
       <w:r>
-        <w:t xml:space="preserve">For example, some species regulate negative</w:t>
+        <w:t xml:space="preserve">For example, some species regulate</w:t>
       </w:r>
       <w:r>
         <w:t xml:space="preserve"> </w:t>
@@ -1407,7 +1438,7 @@
         </m:sSub>
       </m:oMath>
       <w:r>
-        <w:t xml:space="preserve">’s, leaf deciduousness, and root depth based on environmental cues, leading to intraspecific or interannual variation and potentially resulting in spatiotemporal variation in drought responses</w:t>
+        <w:t xml:space="preserve">, leaf deciduousness, and root depth based on environmental cues, leading to intraspecific or interannual variation and potentially resulting in spatiotemporal variation in drought responses</w:t>
       </w:r>
       <w:r>
         <w:t xml:space="preserve"> </w:t>
@@ -1440,13 +1471,19 @@
         <w:pStyle w:val="BodyText"/>
       </w:pPr>
       <w:r>
-        <w:t xml:space="preserve">Microenvironments defined by horizontal topographic and edaphic variation, and vertical light and thermal variation further shape individual tree experience of, and response to, drought.</w:t>
-      </w:r>
-      <w:r>
-        <w:t xml:space="preserve"> </w:t>
-      </w:r>
-      <w:r>
-        <w:t xml:space="preserve">While habitats with relatively moist soils (e.g., low-lying topography) are clearly more hospitable during drought, trees in these microenvironments may be more vulnerable if less drought-adapted (e.g., less negative</w:t>
+        <w:t xml:space="preserve">Microenvironments defined by horizontal topographic and edaphic variation and vertical light and thermal variation further shape individual tree experience of, and response to, drought.</w:t>
+      </w:r>
+      <w:r>
+        <w:t xml:space="preserve"> </w:t>
+      </w:r>
+      <w:r>
+        <w:t xml:space="preserve">While habitats with relatively moist soils (e.g., low-lying topography) are clearly more hospitable during drought, trees in these microenvironments may be more vulnerable if less drought-adapted</w:t>
+      </w:r>
+      <w:r>
+        <w:t xml:space="preserve"> </w:t>
+      </w:r>
+      <w:r>
+        <w:t xml:space="preserve">(e.g., less negative</w:t>
       </w:r>
       <w:r>
         <w:t xml:space="preserve"> </w:t>
@@ -1472,13 +1509,7 @@
         </m:sSub>
       </m:oMath>
       <w:r>
-        <w:t xml:space="preserve">,</w:t>
-      </w:r>
-      <w:r>
-        <w:t xml:space="preserve"> </w:t>
-      </w:r>
-      <w:r>
-        <w:t xml:space="preserve">Kunert</w:t>
+        <w:t xml:space="preserve">, Kunert</w:t>
       </w:r>
       <w:r>
         <w:t xml:space="preserve"> </w:t>
@@ -1494,10 +1525,10 @@
         <w:t xml:space="preserve"> </w:t>
       </w:r>
       <w:r>
-        <w:t xml:space="preserve">(2021)</w:t>
-      </w:r>
-      <w:r>
-        <w:t xml:space="preserve">).</w:t>
+        <w:t xml:space="preserve">2021)</w:t>
+      </w:r>
+      <w:r>
+        <w:t xml:space="preserve">.</w:t>
       </w:r>
       <w:r>
         <w:t xml:space="preserve"> </w:t>
@@ -1758,7 +1789,7 @@
         <w:t xml:space="preserve">2015)</w:t>
       </w:r>
       <w:r>
-        <w:t xml:space="preserve">, it remains unclear whether this is driven primarily by crown exposure, by greater height itself makes trees more vulnerable to drought based on the physics of hydraulic flow through a porous medium</w:t>
+        <w:t xml:space="preserve">, this may be driven primarily by crown exposure, by greater height itself makes trees more vulnerable to drought based on the physics of hydraulic flow through a porous medium</w:t>
       </w:r>
       <w:r>
         <w:t xml:space="preserve"> </w:t>
@@ -1822,7 +1853,16 @@
         <w:pStyle w:val="BodyText"/>
       </w:pPr>
       <w:r>
-        <w:t xml:space="preserve">We hypothesize that tree drought sensitivity is jointly and interactively shaped by drought characteristics, species adaptations, and microenvironments, resulting in variable drought responses of species and individuals across droughts, and of species across microhabitats.</w:t>
+        <w:t xml:space="preserve">We hypothesize that tree drought sensitivity is jointly and interactively shaped by drought characteristics, species adaptations,</w:t>
+      </w:r>
+      <w:r>
+        <w:t xml:space="preserve"> </w:t>
+      </w:r>
+      <w:r>
+        <w:t xml:space="preserve"> </w:t>
+      </w:r>
+      <w:r>
+        <w:t xml:space="preserve">and microenvironment, resulting in variable drought responses of species and individuals across droughts, and of species across microhabitats.</w:t>
       </w:r>
       <w:r>
         <w:t xml:space="preserve"> </w:t>
@@ -1840,13 +1880,13 @@
         <w:t xml:space="preserve"> </w:t>
       </w:r>
       <w:r>
-        <w:t xml:space="preserve">ii) deciduous species, which rely on wet-seasons for growth, are particularly sensitive to wet-season drought; and,</w:t>
-      </w:r>
-      <w:r>
-        <w:t xml:space="preserve"> </w:t>
-      </w:r>
-      <w:r>
-        <w:t xml:space="preserve">iii) exposed trees are more sensitive to drought, but water availability, either through larger topographic location or tree size (and corresponding rooting volume), can buffer growth declines.</w:t>
+        <w:t xml:space="preserve">ii) deciduous and evergreen species exhibit differential sensitivity depending on the timing of drought and topographic location,</w:t>
+      </w:r>
+      <w:r>
+        <w:t xml:space="preserve"> </w:t>
+      </w:r>
+      <w:r>
+        <w:t xml:space="preserve">iii) the influences of topographic location, crown exposure, and other size effects on individual drought responses are variable across droughts.</w:t>
       </w:r>
       <w:r>
         <w:t xml:space="preserve"> </w:t>
@@ -4387,7 +4427,7 @@
         <w:t xml:space="preserve"> </w:t>
       </w:r>
       <w:r>
-        <w:t xml:space="preserve">The 2010 drought showed 30-day-mean meteorological anomalies between February and May including lower precipitation (min anomaly</w:t>
+        <w:t xml:space="preserve">In 2010, 30-day-mean meteorological anomalies between February and May included lower precipitation (min anomaly</w:t>
       </w:r>
       <w:r>
         <w:t xml:space="preserve"> </w:t>
@@ -4451,7 +4491,10 @@
         <w:t xml:space="preserve"> </w:t>
       </w:r>
       <w:r>
-        <w:t xml:space="preserve">SD), including in the wet-season.</w:t>
+        <w:t xml:space="preserve">SD)</w:t>
+      </w:r>
+      <w:r>
+        <w:t xml:space="preserve">.</w:t>
       </w:r>
       <w:r>
         <w:t xml:space="preserve"> </w:t>
@@ -4542,13 +4585,13 @@
         <w:t xml:space="preserve"> </w:t>
       </w:r>
       <w:r>
-        <w:t xml:space="preserve">1- to 12-month SPEI values crossed minima -2, lowest in the dendroband census period and indicative of severe drought.</w:t>
-      </w:r>
-      <w:r>
-        <w:t xml:space="preserve"> </w:t>
-      </w:r>
-      <w:r>
-        <w:t xml:space="preserve">In 2020, meteorological anomalies were pronounced both in the dry- and wet-seasons, including maximum temperature (</w:t>
+        <w:t xml:space="preserve">1- to 12-month SPEI fell below -2, lowest in the dendroband census period and indicative of severe drought.</w:t>
+      </w:r>
+      <w:r>
+        <w:t xml:space="preserve"> </w:t>
+      </w:r>
+      <w:r>
+        <w:t xml:space="preserve">In 2020, meteorological anomalies were pronounced both in the dry and wet seasons, including maximum temperature (</w:t>
       </w:r>
       <w:r>
         <w:rPr>
@@ -4580,7 +4623,7 @@
         <w:t xml:space="preserve"> </w:t>
       </w:r>
       <w:r>
-        <w:t xml:space="preserve">3- and 6-month SPEI values reached minima ~2 in February, indicative of borderline severe drought.</w:t>
+        <w:t xml:space="preserve">3- and 6-month SPEI values approached -2 in February, indicative of borderline severe drought.</w:t>
       </w:r>
       <w:r>
         <w:t xml:space="preserve"> </w:t>
@@ -4633,13 +4676,13 @@
         <w:t xml:space="preserve"> </w:t>
       </w:r>
       <w:r>
-        <w:t xml:space="preserve">The drought year 2015 had the lowest median increment 0.82 mm, 52.68% lower than the median across all years.</w:t>
-      </w:r>
-      <w:r>
-        <w:t xml:space="preserve"> </w:t>
-      </w:r>
-      <w:r>
-        <w:t xml:space="preserve">In the 2010 and 2020 droughts, the median increments were 1.5 mm and 1.28 mm respectively, 13.33% and 26.3% lower than the median across all years.</w:t>
+        <w:t xml:space="preserve">The drought year 2015 had the lowest median increment 0.82 mm, 53% lower than the median across all years.</w:t>
+      </w:r>
+      <w:r>
+        <w:t xml:space="preserve"> </w:t>
+      </w:r>
+      <w:r>
+        <w:t xml:space="preserve">In the 2010 and 2020 droughts, the median increments were 1.5 mm and 1.28 mm respectively, 13% and 26% lower than the median across all years.</w:t>
       </w:r>
       <w:r>
         <w:t xml:space="preserve"> </w:t>
@@ -4723,7 +4766,7 @@
         <w:pStyle w:val="FirstParagraph"/>
       </w:pPr>
       <w:r>
-        <w:t xml:space="preserve">Median annual increment varied among species with</w:t>
+        <w:t xml:space="preserve">Median annual increment varied among species, with</w:t>
       </w:r>
       <w:r>
         <w:t xml:space="preserve"> </w:t>
@@ -4792,10 +4835,13 @@
         <w:t xml:space="preserve">3.42 mm) among the 30 species analysed.</w:t>
       </w:r>
       <w:r>
-        <w:br/>
-      </w:r>
-      <w:r>
-        <w:t xml:space="preserve">Median species responses to the 2010 and 2020 droughts were variable, but all species had lower median increments than a typical year in 2015.</w:t>
+        <w:t xml:space="preserve"> </w:t>
+      </w:r>
+      <w:r>
+        <w:t xml:space="preserve">Median species responses to the 2010 and 2020 droughts were variable, but no species had higher median increments than a typical year in 2015.</w:t>
+      </w:r>
+      <w:r>
+        <w:t xml:space="preserve"> </w:t>
       </w:r>
       <w:r>
         <w:t xml:space="preserve"> </w:t>
@@ -4865,10 +4911,7 @@
         <w:t xml:space="preserve">Mitrephora thorelii</w:t>
       </w:r>
       <w:r>
-        <w:t xml:space="preserve"> </w:t>
-      </w:r>
-      <w:r>
-        <w:t xml:space="preserve">and in 2020 from -0.98 for</w:t>
+        <w:t xml:space="preserve">, and in 2020 from -0.98 for</w:t>
       </w:r>
       <w:r>
         <w:t xml:space="preserve"> </w:t>
@@ -4905,7 +4948,20 @@
         <w:pStyle w:val="BodyText"/>
       </w:pPr>
       <w:r>
-        <w:t xml:space="preserve">Species median sensitivities to the three droughts were not correlated with each other, although on average, species had more negative sensitivities to the 2015 drought than the 2010 or 2020 droughts, in alignment with median sensitivities across all trees (for 2010 and 2015 Pearson’s correlation coefficient r = 0.11, p = 0.57, for 2015 and 2020 was r = -0.16, p = 0.39, and for 2010 and 2020 r = 0.16, p = 0.4, Fig S5).</w:t>
+        <w:t xml:space="preserve">Supporting prediction</w:t>
+      </w:r>
+      <w:r>
+        <w:t xml:space="preserve"> </w:t>
+      </w:r>
+      <w:r>
+        <w:rPr>
+          <w:iCs/>
+          <w:i/>
+        </w:rPr>
+        <w:t xml:space="preserve">i</w:t>
+      </w:r>
+      <w:r>
+        <w:t xml:space="preserve">, species median sensitivities to the three droughts were not correlated with each other, although on average, species had more negative sensitivities to the 2015 drought than the 2010 or 2020 droughts, in alignment with median sensitivities across all trees (for 2010 and 2015 Pearson’s correlation coefficient r = 0.11, p = 0.57, for 2015 and 2020 was r = -0.16, p = 0.39, and for 2010 and 2020 r = 0.16, p = 0.4, Fig S5).</w:t>
       </w:r>
     </w:p>
     <w:p>
@@ -4913,7 +4969,20 @@
         <w:pStyle w:val="BodyText"/>
       </w:pPr>
       <w:r>
-        <w:t xml:space="preserve">Deciduous and evergreen species showed heterogenous responses to different droughts.</w:t>
+        <w:t xml:space="preserve">Supporting prediction</w:t>
+      </w:r>
+      <w:r>
+        <w:t xml:space="preserve"> </w:t>
+      </w:r>
+      <w:r>
+        <w:rPr>
+          <w:iCs/>
+          <w:i/>
+        </w:rPr>
+        <w:t xml:space="preserve">ii</w:t>
+      </w:r>
+      <w:r>
+        <w:t xml:space="preserve">, deciduous and evergreen species showed heterogenous responses to different droughts.</w:t>
       </w:r>
       <w:r>
         <w:t xml:space="preserve"> </w:t>
@@ -4949,7 +5018,20 @@
         <w:pStyle w:val="FirstParagraph"/>
       </w:pPr>
       <w:r>
-        <w:t xml:space="preserve">Individual trees did not respond similarly to the three drought events (Fig S6).</w:t>
+        <w:t xml:space="preserve">Supporting prediction</w:t>
+      </w:r>
+      <w:r>
+        <w:t xml:space="preserve"> </w:t>
+      </w:r>
+      <w:r>
+        <w:rPr>
+          <w:iCs/>
+          <w:i/>
+        </w:rPr>
+        <w:t xml:space="preserve">i</w:t>
+      </w:r>
+      <w:r>
+        <w:t xml:space="preserve">, individual trees did not respond similarly to the three drought events (Fig S6).</w:t>
       </w:r>
     </w:p>
     <w:p>
@@ -4957,7 +5039,20 @@
         <w:pStyle w:val="BodyText"/>
       </w:pPr>
       <w:r>
-        <w:t xml:space="preserve">TWI showed significant positive effect in 2015 and 2020 but no significant effect on sensitivity in 2010.</w:t>
+        <w:t xml:space="preserve">Supporting prediction</w:t>
+      </w:r>
+      <w:r>
+        <w:t xml:space="preserve"> </w:t>
+      </w:r>
+      <w:r>
+        <w:rPr>
+          <w:iCs/>
+          <w:i/>
+        </w:rPr